<commit_message>
Changed FIR filter to support constant coefficients
</commit_message>
<xml_diff>
--- a/doc/psi_fix.docx
+++ b/doc/psi_fix.docx
@@ -8,6 +8,7 @@
           <w:lang w:val="en-US"/>
         </w:rPr>
       </w:pPr>
+      <w:bookmarkStart w:id="0" w:name="_GoBack"/>
     </w:p>
     <w:p>
       <w:pPr>
@@ -130,8 +131,6 @@
         </w:rPr>
         <w:t>psi_fix</w:t>
       </w:r>
-      <w:bookmarkStart w:id="0" w:name="_GoBack"/>
-      <w:bookmarkEnd w:id="0"/>
       <w:proofErr w:type="spellEnd"/>
     </w:p>
     <w:p>
@@ -247,7 +246,7 @@
         </w:rPr>
         <w:fldChar w:fldCharType="separate"/>
       </w:r>
-      <w:hyperlink w:anchor="_Toc507067799" w:history="1">
+      <w:hyperlink w:anchor="_Toc507075334" w:history="1">
         <w:r>
           <w:rPr>
             <w:rStyle w:val="Hyperlink"/>
@@ -293,7 +292,7 @@
             <w:noProof/>
             <w:webHidden/>
           </w:rPr>
-          <w:instrText xml:space="preserve"> PAGEREF _Toc507067799 \h </w:instrText>
+          <w:instrText xml:space="preserve"> PAGEREF _Toc507075334 \h </w:instrText>
         </w:r>
         <w:r>
           <w:rPr>
@@ -335,7 +334,7 @@
           <w:lang w:eastAsia="de-CH"/>
         </w:rPr>
       </w:pPr>
-      <w:hyperlink w:anchor="_Toc507067800" w:history="1">
+      <w:hyperlink w:anchor="_Toc507075335" w:history="1">
         <w:r>
           <w:rPr>
             <w:rStyle w:val="Hyperlink"/>
@@ -381,7 +380,7 @@
             <w:noProof/>
             <w:webHidden/>
           </w:rPr>
-          <w:instrText xml:space="preserve"> PAGEREF _Toc507067800 \h </w:instrText>
+          <w:instrText xml:space="preserve"> PAGEREF _Toc507075335 \h </w:instrText>
         </w:r>
         <w:r>
           <w:rPr>
@@ -423,7 +422,7 @@
           <w:lang w:eastAsia="de-CH"/>
         </w:rPr>
       </w:pPr>
-      <w:hyperlink w:anchor="_Toc507067801" w:history="1">
+      <w:hyperlink w:anchor="_Toc507075336" w:history="1">
         <w:r>
           <w:rPr>
             <w:rStyle w:val="Hyperlink"/>
@@ -469,7 +468,7 @@
             <w:noProof/>
             <w:webHidden/>
           </w:rPr>
-          <w:instrText xml:space="preserve"> PAGEREF _Toc507067801 \h </w:instrText>
+          <w:instrText xml:space="preserve"> PAGEREF _Toc507075336 \h </w:instrText>
         </w:r>
         <w:r>
           <w:rPr>
@@ -511,7 +510,7 @@
           <w:lang w:eastAsia="de-CH"/>
         </w:rPr>
       </w:pPr>
-      <w:hyperlink w:anchor="_Toc507067802" w:history="1">
+      <w:hyperlink w:anchor="_Toc507075337" w:history="1">
         <w:r>
           <w:rPr>
             <w:rStyle w:val="Hyperlink"/>
@@ -557,7 +556,7 @@
             <w:noProof/>
             <w:webHidden/>
           </w:rPr>
-          <w:instrText xml:space="preserve"> PAGEREF _Toc507067802 \h </w:instrText>
+          <w:instrText xml:space="preserve"> PAGEREF _Toc507075337 \h </w:instrText>
         </w:r>
         <w:r>
           <w:rPr>
@@ -599,7 +598,7 @@
           <w:lang w:eastAsia="de-CH"/>
         </w:rPr>
       </w:pPr>
-      <w:hyperlink w:anchor="_Toc507067803" w:history="1">
+      <w:hyperlink w:anchor="_Toc507075338" w:history="1">
         <w:r>
           <w:rPr>
             <w:rStyle w:val="Hyperlink"/>
@@ -645,7 +644,7 @@
             <w:noProof/>
             <w:webHidden/>
           </w:rPr>
-          <w:instrText xml:space="preserve"> PAGEREF _Toc507067803 \h </w:instrText>
+          <w:instrText xml:space="preserve"> PAGEREF _Toc507075338 \h </w:instrText>
         </w:r>
         <w:r>
           <w:rPr>
@@ -687,7 +686,7 @@
           <w:lang w:eastAsia="de-CH"/>
         </w:rPr>
       </w:pPr>
-      <w:hyperlink w:anchor="_Toc507067804" w:history="1">
+      <w:hyperlink w:anchor="_Toc507075339" w:history="1">
         <w:r>
           <w:rPr>
             <w:rStyle w:val="Hyperlink"/>
@@ -733,7 +732,7 @@
             <w:noProof/>
             <w:webHidden/>
           </w:rPr>
-          <w:instrText xml:space="preserve"> PAGEREF _Toc507067804 \h </w:instrText>
+          <w:instrText xml:space="preserve"> PAGEREF _Toc507075339 \h </w:instrText>
         </w:r>
         <w:r>
           <w:rPr>
@@ -775,7 +774,7 @@
           <w:lang w:eastAsia="de-CH"/>
         </w:rPr>
       </w:pPr>
-      <w:hyperlink w:anchor="_Toc507067805" w:history="1">
+      <w:hyperlink w:anchor="_Toc507075340" w:history="1">
         <w:r>
           <w:rPr>
             <w:rStyle w:val="Hyperlink"/>
@@ -821,7 +820,7 @@
             <w:noProof/>
             <w:webHidden/>
           </w:rPr>
-          <w:instrText xml:space="preserve"> PAGEREF _Toc507067805 \h </w:instrText>
+          <w:instrText xml:space="preserve"> PAGEREF _Toc507075340 \h </w:instrText>
         </w:r>
         <w:r>
           <w:rPr>
@@ -863,7 +862,7 @@
           <w:lang w:eastAsia="de-CH"/>
         </w:rPr>
       </w:pPr>
-      <w:hyperlink w:anchor="_Toc507067806" w:history="1">
+      <w:hyperlink w:anchor="_Toc507075341" w:history="1">
         <w:r>
           <w:rPr>
             <w:rStyle w:val="Hyperlink"/>
@@ -909,7 +908,7 @@
             <w:noProof/>
             <w:webHidden/>
           </w:rPr>
-          <w:instrText xml:space="preserve"> PAGEREF _Toc507067806 \h </w:instrText>
+          <w:instrText xml:space="preserve"> PAGEREF _Toc507075341 \h </w:instrText>
         </w:r>
         <w:r>
           <w:rPr>
@@ -929,7 +928,7 @@
             <w:noProof/>
             <w:webHidden/>
           </w:rPr>
-          <w:t>14</w:t>
+          <w:t>15</w:t>
         </w:r>
         <w:r>
           <w:rPr>
@@ -951,7 +950,7 @@
           <w:lang w:eastAsia="de-CH"/>
         </w:rPr>
       </w:pPr>
-      <w:hyperlink w:anchor="_Toc507067807" w:history="1">
+      <w:hyperlink w:anchor="_Toc507075342" w:history="1">
         <w:r>
           <w:rPr>
             <w:rStyle w:val="Hyperlink"/>
@@ -997,7 +996,7 @@
             <w:noProof/>
             <w:webHidden/>
           </w:rPr>
-          <w:instrText xml:space="preserve"> PAGEREF _Toc507067807 \h </w:instrText>
+          <w:instrText xml:space="preserve"> PAGEREF _Toc507075342 \h </w:instrText>
         </w:r>
         <w:r>
           <w:rPr>
@@ -1017,7 +1016,7 @@
             <w:noProof/>
             <w:webHidden/>
           </w:rPr>
-          <w:t>16</w:t>
+          <w:t>18</w:t>
         </w:r>
         <w:r>
           <w:rPr>
@@ -1039,7 +1038,7 @@
           <w:lang w:eastAsia="de-CH"/>
         </w:rPr>
       </w:pPr>
-      <w:hyperlink w:anchor="_Toc507067808" w:history="1">
+      <w:hyperlink w:anchor="_Toc507075343" w:history="1">
         <w:r>
           <w:rPr>
             <w:rStyle w:val="Hyperlink"/>
@@ -1085,7 +1084,7 @@
             <w:noProof/>
             <w:webHidden/>
           </w:rPr>
-          <w:instrText xml:space="preserve"> PAGEREF _Toc507067808 \h </w:instrText>
+          <w:instrText xml:space="preserve"> PAGEREF _Toc507075343 \h </w:instrText>
         </w:r>
         <w:r>
           <w:rPr>
@@ -1105,7 +1104,7 @@
             <w:noProof/>
             <w:webHidden/>
           </w:rPr>
-          <w:t>18</w:t>
+          <w:t>20</w:t>
         </w:r>
         <w:r>
           <w:rPr>
@@ -1186,7 +1185,7 @@
         </w:rPr>
         <w:fldChar w:fldCharType="separate"/>
       </w:r>
-      <w:hyperlink w:anchor="_Toc507067809" w:history="1">
+      <w:hyperlink w:anchor="_Toc507075344" w:history="1">
         <w:r>
           <w:rPr>
             <w:rStyle w:val="Hyperlink"/>
@@ -1214,7 +1213,7 @@
             <w:noProof/>
             <w:webHidden/>
           </w:rPr>
-          <w:instrText xml:space="preserve"> PAGEREF _Toc507067809 \h </w:instrText>
+          <w:instrText xml:space="preserve"> PAGEREF _Toc507075344 \h </w:instrText>
         </w:r>
         <w:r>
           <w:rPr>
@@ -1259,7 +1258,7 @@
           <w:lang w:eastAsia="de-CH"/>
         </w:rPr>
       </w:pPr>
-      <w:hyperlink w:anchor="_Toc507067810" w:history="1">
+      <w:hyperlink w:anchor="_Toc507075345" w:history="1">
         <w:r>
           <w:rPr>
             <w:rStyle w:val="Hyperlink"/>
@@ -1287,7 +1286,7 @@
             <w:noProof/>
             <w:webHidden/>
           </w:rPr>
-          <w:instrText xml:space="preserve"> PAGEREF _Toc507067810 \h </w:instrText>
+          <w:instrText xml:space="preserve"> PAGEREF _Toc507075345 \h </w:instrText>
         </w:r>
         <w:r>
           <w:rPr>
@@ -1332,7 +1331,7 @@
           <w:lang w:eastAsia="de-CH"/>
         </w:rPr>
       </w:pPr>
-      <w:hyperlink w:anchor="_Toc507067811" w:history="1">
+      <w:hyperlink w:anchor="_Toc507075346" w:history="1">
         <w:r>
           <w:rPr>
             <w:rStyle w:val="Hyperlink"/>
@@ -1360,7 +1359,7 @@
             <w:noProof/>
             <w:webHidden/>
           </w:rPr>
-          <w:instrText xml:space="preserve"> PAGEREF _Toc507067811 \h </w:instrText>
+          <w:instrText xml:space="preserve"> PAGEREF _Toc507075346 \h </w:instrText>
         </w:r>
         <w:r>
           <w:rPr>
@@ -1405,7 +1404,7 @@
           <w:lang w:eastAsia="de-CH"/>
         </w:rPr>
       </w:pPr>
-      <w:hyperlink w:anchor="_Toc507067812" w:history="1">
+      <w:hyperlink w:anchor="_Toc507075347" w:history="1">
         <w:r>
           <w:rPr>
             <w:rStyle w:val="Hyperlink"/>
@@ -1433,7 +1432,7 @@
             <w:noProof/>
             <w:webHidden/>
           </w:rPr>
-          <w:instrText xml:space="preserve"> PAGEREF _Toc507067812 \h </w:instrText>
+          <w:instrText xml:space="preserve"> PAGEREF _Toc507075347 \h </w:instrText>
         </w:r>
         <w:r>
           <w:rPr>
@@ -1453,7 +1452,7 @@
             <w:noProof/>
             <w:webHidden/>
           </w:rPr>
-          <w:t>13</w:t>
+          <w:t>14</w:t>
         </w:r>
         <w:r>
           <w:rPr>
@@ -1478,7 +1477,7 @@
           <w:lang w:eastAsia="de-CH"/>
         </w:rPr>
       </w:pPr>
-      <w:hyperlink w:anchor="_Toc507067813" w:history="1">
+      <w:hyperlink w:anchor="_Toc507075348" w:history="1">
         <w:r>
           <w:rPr>
             <w:rStyle w:val="Hyperlink"/>
@@ -1506,80 +1505,7 @@
             <w:noProof/>
             <w:webHidden/>
           </w:rPr>
-          <w:instrText xml:space="preserve"> PAGEREF _Toc507067813 \h </w:instrText>
-        </w:r>
-        <w:r>
-          <w:rPr>
-            <w:noProof/>
-            <w:webHidden/>
-          </w:rPr>
-        </w:r>
-        <w:r>
-          <w:rPr>
-            <w:noProof/>
-            <w:webHidden/>
-          </w:rPr>
-          <w:fldChar w:fldCharType="separate"/>
-        </w:r>
-        <w:r>
-          <w:rPr>
-            <w:noProof/>
-            <w:webHidden/>
-          </w:rPr>
-          <w:t>15</w:t>
-        </w:r>
-        <w:r>
-          <w:rPr>
-            <w:noProof/>
-            <w:webHidden/>
-          </w:rPr>
-          <w:fldChar w:fldCharType="end"/>
-        </w:r>
-      </w:hyperlink>
-    </w:p>
-    <w:p>
-      <w:pPr>
-        <w:pStyle w:val="TableofFigures"/>
-        <w:tabs>
-          <w:tab w:val="right" w:leader="dot" w:pos="10195"/>
-        </w:tabs>
-        <w:rPr>
-          <w:rFonts w:asciiTheme="minorHAnsi" w:eastAsiaTheme="minorEastAsia" w:hAnsiTheme="minorHAnsi" w:cstheme="minorBidi"/>
-          <w:noProof/>
-          <w:sz w:val="22"/>
-          <w:szCs w:val="22"/>
-          <w:lang w:eastAsia="de-CH"/>
-        </w:rPr>
-      </w:pPr>
-      <w:hyperlink w:anchor="_Toc507067814" w:history="1">
-        <w:r>
-          <w:rPr>
-            <w:rStyle w:val="Hyperlink"/>
-            <w:noProof/>
-            <w:lang w:val="en-US"/>
-          </w:rPr>
-          <w:t>Figure 6: psi_fix_lin_approx Interpolation Principle</w:t>
-        </w:r>
-        <w:r>
-          <w:rPr>
-            <w:noProof/>
-            <w:webHidden/>
-          </w:rPr>
-          <w:tab/>
-        </w:r>
-        <w:r>
-          <w:rPr>
-            <w:noProof/>
-            <w:webHidden/>
-          </w:rPr>
-          <w:fldChar w:fldCharType="begin"/>
-        </w:r>
-        <w:r>
-          <w:rPr>
-            <w:noProof/>
-            <w:webHidden/>
-          </w:rPr>
-          <w:instrText xml:space="preserve"> PAGEREF _Toc507067814 \h </w:instrText>
+          <w:instrText xml:space="preserve"> PAGEREF _Toc507075348 \h </w:instrText>
         </w:r>
         <w:r>
           <w:rPr>
@@ -1624,14 +1550,14 @@
           <w:lang w:eastAsia="de-CH"/>
         </w:rPr>
       </w:pPr>
-      <w:hyperlink w:anchor="_Toc507067815" w:history="1">
+      <w:hyperlink w:anchor="_Toc507075349" w:history="1">
         <w:r>
           <w:rPr>
             <w:rStyle w:val="Hyperlink"/>
             <w:noProof/>
             <w:lang w:val="en-US"/>
           </w:rPr>
-          <w:t>Figure 7: psi_fix_lin_approx Architecture</w:t>
+          <w:t>Figure 6: psi_fix_lin_approx Interpolation Principle</w:t>
         </w:r>
         <w:r>
           <w:rPr>
@@ -1652,153 +1578,7 @@
             <w:noProof/>
             <w:webHidden/>
           </w:rPr>
-          <w:instrText xml:space="preserve"> PAGEREF _Toc507067815 \h </w:instrText>
-        </w:r>
-        <w:r>
-          <w:rPr>
-            <w:noProof/>
-            <w:webHidden/>
-          </w:rPr>
-        </w:r>
-        <w:r>
-          <w:rPr>
-            <w:noProof/>
-            <w:webHidden/>
-          </w:rPr>
-          <w:fldChar w:fldCharType="separate"/>
-        </w:r>
-        <w:r>
-          <w:rPr>
-            <w:noProof/>
-            <w:webHidden/>
-          </w:rPr>
-          <w:t>17</w:t>
-        </w:r>
-        <w:r>
-          <w:rPr>
-            <w:noProof/>
-            <w:webHidden/>
-          </w:rPr>
-          <w:fldChar w:fldCharType="end"/>
-        </w:r>
-      </w:hyperlink>
-    </w:p>
-    <w:p>
-      <w:pPr>
-        <w:pStyle w:val="TableofFigures"/>
-        <w:tabs>
-          <w:tab w:val="right" w:leader="dot" w:pos="10195"/>
-        </w:tabs>
-        <w:rPr>
-          <w:rFonts w:asciiTheme="minorHAnsi" w:eastAsiaTheme="minorEastAsia" w:hAnsiTheme="minorHAnsi" w:cstheme="minorBidi"/>
-          <w:noProof/>
-          <w:sz w:val="22"/>
-          <w:szCs w:val="22"/>
-          <w:lang w:eastAsia="de-CH"/>
-        </w:rPr>
-      </w:pPr>
-      <w:hyperlink w:anchor="_Toc507067816" w:history="1">
-        <w:r>
-          <w:rPr>
-            <w:rStyle w:val="Hyperlink"/>
-            <w:noProof/>
-            <w:lang w:val="en-US"/>
-          </w:rPr>
-          <w:t>Figure 7: psi_fix_dds_18b Spectrum for PhaseStep=0.12345</w:t>
-        </w:r>
-        <w:r>
-          <w:rPr>
-            <w:noProof/>
-            <w:webHidden/>
-          </w:rPr>
-          <w:tab/>
-        </w:r>
-        <w:r>
-          <w:rPr>
-            <w:noProof/>
-            <w:webHidden/>
-          </w:rPr>
-          <w:fldChar w:fldCharType="begin"/>
-        </w:r>
-        <w:r>
-          <w:rPr>
-            <w:noProof/>
-            <w:webHidden/>
-          </w:rPr>
-          <w:instrText xml:space="preserve"> PAGEREF _Toc507067816 \h </w:instrText>
-        </w:r>
-        <w:r>
-          <w:rPr>
-            <w:noProof/>
-            <w:webHidden/>
-          </w:rPr>
-        </w:r>
-        <w:r>
-          <w:rPr>
-            <w:noProof/>
-            <w:webHidden/>
-          </w:rPr>
-          <w:fldChar w:fldCharType="separate"/>
-        </w:r>
-        <w:r>
-          <w:rPr>
-            <w:noProof/>
-            <w:webHidden/>
-          </w:rPr>
-          <w:t>18</w:t>
-        </w:r>
-        <w:r>
-          <w:rPr>
-            <w:noProof/>
-            <w:webHidden/>
-          </w:rPr>
-          <w:fldChar w:fldCharType="end"/>
-        </w:r>
-      </w:hyperlink>
-    </w:p>
-    <w:p>
-      <w:pPr>
-        <w:pStyle w:val="TableofFigures"/>
-        <w:tabs>
-          <w:tab w:val="right" w:leader="dot" w:pos="10195"/>
-        </w:tabs>
-        <w:rPr>
-          <w:rFonts w:asciiTheme="minorHAnsi" w:eastAsiaTheme="minorEastAsia" w:hAnsiTheme="minorHAnsi" w:cstheme="minorBidi"/>
-          <w:noProof/>
-          <w:sz w:val="22"/>
-          <w:szCs w:val="22"/>
-          <w:lang w:eastAsia="de-CH"/>
-        </w:rPr>
-      </w:pPr>
-      <w:hyperlink w:anchor="_Toc507067817" w:history="1">
-        <w:r>
-          <w:rPr>
-            <w:rStyle w:val="Hyperlink"/>
-            <w:noProof/>
-            <w:lang w:val="en-US"/>
-          </w:rPr>
-          <w:t>Figure 7: psi_fix_dds_18b Architecture</w:t>
-        </w:r>
-        <w:r>
-          <w:rPr>
-            <w:noProof/>
-            <w:webHidden/>
-          </w:rPr>
-          <w:tab/>
-        </w:r>
-        <w:r>
-          <w:rPr>
-            <w:noProof/>
-            <w:webHidden/>
-          </w:rPr>
-          <w:fldChar w:fldCharType="begin"/>
-        </w:r>
-        <w:r>
-          <w:rPr>
-            <w:noProof/>
-            <w:webHidden/>
-          </w:rPr>
-          <w:instrText xml:space="preserve"> PAGEREF _Toc507067817 \h </w:instrText>
+          <w:instrText xml:space="preserve"> PAGEREF _Toc507075349 \h </w:instrText>
         </w:r>
         <w:r>
           <w:rPr>
@@ -1831,6 +1611,225 @@
     </w:p>
     <w:p>
       <w:pPr>
+        <w:pStyle w:val="TableofFigures"/>
+        <w:tabs>
+          <w:tab w:val="right" w:leader="dot" w:pos="10195"/>
+        </w:tabs>
+        <w:rPr>
+          <w:rFonts w:asciiTheme="minorHAnsi" w:eastAsiaTheme="minorEastAsia" w:hAnsiTheme="minorHAnsi" w:cstheme="minorBidi"/>
+          <w:noProof/>
+          <w:sz w:val="22"/>
+          <w:szCs w:val="22"/>
+          <w:lang w:eastAsia="de-CH"/>
+        </w:rPr>
+      </w:pPr>
+      <w:hyperlink w:anchor="_Toc507075350" w:history="1">
+        <w:r>
+          <w:rPr>
+            <w:rStyle w:val="Hyperlink"/>
+            <w:noProof/>
+            <w:lang w:val="en-US"/>
+          </w:rPr>
+          <w:t>Figure 7: psi_fix_lin_approx Architecture</w:t>
+        </w:r>
+        <w:r>
+          <w:rPr>
+            <w:noProof/>
+            <w:webHidden/>
+          </w:rPr>
+          <w:tab/>
+        </w:r>
+        <w:r>
+          <w:rPr>
+            <w:noProof/>
+            <w:webHidden/>
+          </w:rPr>
+          <w:fldChar w:fldCharType="begin"/>
+        </w:r>
+        <w:r>
+          <w:rPr>
+            <w:noProof/>
+            <w:webHidden/>
+          </w:rPr>
+          <w:instrText xml:space="preserve"> PAGEREF _Toc507075350 \h </w:instrText>
+        </w:r>
+        <w:r>
+          <w:rPr>
+            <w:noProof/>
+            <w:webHidden/>
+          </w:rPr>
+        </w:r>
+        <w:r>
+          <w:rPr>
+            <w:noProof/>
+            <w:webHidden/>
+          </w:rPr>
+          <w:fldChar w:fldCharType="separate"/>
+        </w:r>
+        <w:r>
+          <w:rPr>
+            <w:noProof/>
+            <w:webHidden/>
+          </w:rPr>
+          <w:t>19</w:t>
+        </w:r>
+        <w:r>
+          <w:rPr>
+            <w:noProof/>
+            <w:webHidden/>
+          </w:rPr>
+          <w:fldChar w:fldCharType="end"/>
+        </w:r>
+      </w:hyperlink>
+    </w:p>
+    <w:p>
+      <w:pPr>
+        <w:pStyle w:val="TableofFigures"/>
+        <w:tabs>
+          <w:tab w:val="right" w:leader="dot" w:pos="10195"/>
+        </w:tabs>
+        <w:rPr>
+          <w:rFonts w:asciiTheme="minorHAnsi" w:eastAsiaTheme="minorEastAsia" w:hAnsiTheme="minorHAnsi" w:cstheme="minorBidi"/>
+          <w:noProof/>
+          <w:sz w:val="22"/>
+          <w:szCs w:val="22"/>
+          <w:lang w:eastAsia="de-CH"/>
+        </w:rPr>
+      </w:pPr>
+      <w:hyperlink w:anchor="_Toc507075351" w:history="1">
+        <w:r>
+          <w:rPr>
+            <w:rStyle w:val="Hyperlink"/>
+            <w:noProof/>
+            <w:lang w:val="en-US"/>
+          </w:rPr>
+          <w:t>Figure 8: psi_fix_dds_18b Spectrum for PhaseStep=0.12345</w:t>
+        </w:r>
+        <w:r>
+          <w:rPr>
+            <w:noProof/>
+            <w:webHidden/>
+          </w:rPr>
+          <w:tab/>
+        </w:r>
+        <w:r>
+          <w:rPr>
+            <w:noProof/>
+            <w:webHidden/>
+          </w:rPr>
+          <w:fldChar w:fldCharType="begin"/>
+        </w:r>
+        <w:r>
+          <w:rPr>
+            <w:noProof/>
+            <w:webHidden/>
+          </w:rPr>
+          <w:instrText xml:space="preserve"> PAGEREF _Toc507075351 \h </w:instrText>
+        </w:r>
+        <w:r>
+          <w:rPr>
+            <w:noProof/>
+            <w:webHidden/>
+          </w:rPr>
+        </w:r>
+        <w:r>
+          <w:rPr>
+            <w:noProof/>
+            <w:webHidden/>
+          </w:rPr>
+          <w:fldChar w:fldCharType="separate"/>
+        </w:r>
+        <w:r>
+          <w:rPr>
+            <w:noProof/>
+            <w:webHidden/>
+          </w:rPr>
+          <w:t>20</w:t>
+        </w:r>
+        <w:r>
+          <w:rPr>
+            <w:noProof/>
+            <w:webHidden/>
+          </w:rPr>
+          <w:fldChar w:fldCharType="end"/>
+        </w:r>
+      </w:hyperlink>
+    </w:p>
+    <w:p>
+      <w:pPr>
+        <w:pStyle w:val="TableofFigures"/>
+        <w:tabs>
+          <w:tab w:val="right" w:leader="dot" w:pos="10195"/>
+        </w:tabs>
+        <w:rPr>
+          <w:rFonts w:asciiTheme="minorHAnsi" w:eastAsiaTheme="minorEastAsia" w:hAnsiTheme="minorHAnsi" w:cstheme="minorBidi"/>
+          <w:noProof/>
+          <w:sz w:val="22"/>
+          <w:szCs w:val="22"/>
+          <w:lang w:eastAsia="de-CH"/>
+        </w:rPr>
+      </w:pPr>
+      <w:hyperlink w:anchor="_Toc507075352" w:history="1">
+        <w:r>
+          <w:rPr>
+            <w:rStyle w:val="Hyperlink"/>
+            <w:noProof/>
+            <w:lang w:val="en-US"/>
+          </w:rPr>
+          <w:t>Figure 9: psi_fix_dds_18b Architecture</w:t>
+        </w:r>
+        <w:r>
+          <w:rPr>
+            <w:noProof/>
+            <w:webHidden/>
+          </w:rPr>
+          <w:tab/>
+        </w:r>
+        <w:r>
+          <w:rPr>
+            <w:noProof/>
+            <w:webHidden/>
+          </w:rPr>
+          <w:fldChar w:fldCharType="begin"/>
+        </w:r>
+        <w:r>
+          <w:rPr>
+            <w:noProof/>
+            <w:webHidden/>
+          </w:rPr>
+          <w:instrText xml:space="preserve"> PAGEREF _Toc507075352 \h </w:instrText>
+        </w:r>
+        <w:r>
+          <w:rPr>
+            <w:noProof/>
+            <w:webHidden/>
+          </w:rPr>
+        </w:r>
+        <w:r>
+          <w:rPr>
+            <w:noProof/>
+            <w:webHidden/>
+          </w:rPr>
+          <w:fldChar w:fldCharType="separate"/>
+        </w:r>
+        <w:r>
+          <w:rPr>
+            <w:noProof/>
+            <w:webHidden/>
+          </w:rPr>
+          <w:t>21</w:t>
+        </w:r>
+        <w:r>
+          <w:rPr>
+            <w:noProof/>
+            <w:webHidden/>
+          </w:rPr>
+          <w:fldChar w:fldCharType="end"/>
+        </w:r>
+      </w:hyperlink>
+    </w:p>
+    <w:p>
+      <w:pPr>
         <w:rPr>
           <w:lang w:val="en-US"/>
         </w:rPr>
@@ -1856,7 +1855,7 @@
         </w:rPr>
         <w:br w:type="page"/>
       </w:r>
-      <w:bookmarkStart w:id="1" w:name="_Toc507067799"/>
+      <w:bookmarkStart w:id="1" w:name="_Toc507075334"/>
       <w:r>
         <w:rPr>
           <w:lang w:val="en-US"/>
@@ -1915,7 +1914,7 @@
           <w:lang w:val="en-US"/>
         </w:rPr>
       </w:pPr>
-      <w:bookmarkStart w:id="2" w:name="_Toc507067800"/>
+      <w:bookmarkStart w:id="2" w:name="_Toc507075335"/>
       <w:r>
         <w:rPr>
           <w:lang w:val="en-US"/>
@@ -1932,7 +1931,7 @@
           <w:lang w:val="en-US"/>
         </w:rPr>
       </w:pPr>
-      <w:bookmarkStart w:id="3" w:name="_Toc507067801"/>
+      <w:bookmarkStart w:id="3" w:name="_Toc507075336"/>
       <w:proofErr w:type="spellStart"/>
       <w:r>
         <w:rPr>
@@ -3056,7 +3055,7 @@
           <w:lang w:val="en-US"/>
         </w:rPr>
       </w:pPr>
-      <w:bookmarkStart w:id="4" w:name="_Toc507067809"/>
+      <w:bookmarkStart w:id="4" w:name="_Toc507075344"/>
       <w:r>
         <w:rPr>
           <w:lang w:val="en-US"/>
@@ -3140,7 +3139,7 @@
         <w:lastRenderedPageBreak/>
         <w:t xml:space="preserve"> </w:t>
       </w:r>
-      <w:bookmarkStart w:id="5" w:name="_Toc507067802"/>
+      <w:bookmarkStart w:id="5" w:name="_Toc507075337"/>
       <w:r>
         <w:rPr>
           <w:lang w:val="en-US"/>
@@ -4199,7 +4198,7 @@
           <w:lang w:val="en-US"/>
         </w:rPr>
       </w:pPr>
-      <w:bookmarkStart w:id="6" w:name="_Toc507067810"/>
+      <w:bookmarkStart w:id="6" w:name="_Toc507075345"/>
       <w:r>
         <w:rPr>
           <w:lang w:val="en-US"/>
@@ -4802,7 +4801,7 @@
           <w:lang w:val="en-US"/>
         </w:rPr>
       </w:pPr>
-      <w:bookmarkStart w:id="7" w:name="_Toc507067803"/>
+      <w:bookmarkStart w:id="7" w:name="_Toc507075338"/>
       <w:r>
         <w:rPr>
           <w:lang w:val="en-US"/>
@@ -6012,7 +6011,7 @@
           <w:lang w:val="en-US"/>
         </w:rPr>
       </w:pPr>
-      <w:bookmarkStart w:id="8" w:name="_Toc507067811"/>
+      <w:bookmarkStart w:id="8" w:name="_Toc507075346"/>
       <w:r>
         <w:rPr>
           <w:lang w:val="en-US"/>
@@ -6717,7 +6716,7 @@
           <w:lang w:val="en-US"/>
         </w:rPr>
       </w:pPr>
-      <w:bookmarkStart w:id="9" w:name="_Toc507067804"/>
+      <w:bookmarkStart w:id="9" w:name="_Toc507075339"/>
       <w:proofErr w:type="spellStart"/>
       <w:r>
         <w:rPr>
@@ -8528,7 +8527,7 @@
           <w:lang w:val="en-US"/>
         </w:rPr>
       </w:pPr>
-      <w:bookmarkStart w:id="10" w:name="_Toc507067805"/>
+      <w:bookmarkStart w:id="10" w:name="_Toc507075340"/>
       <w:proofErr w:type="spellStart"/>
       <w:r>
         <w:rPr>
@@ -8557,14 +8556,48 @@
     <w:p>
       <w:pPr>
         <w:rPr>
-          <w:lang w:val="en-US"/>
-        </w:rPr>
-      </w:pPr>
-      <w:r>
-        <w:rPr>
-          <w:lang w:val="en-US"/>
-        </w:rPr>
-        <w:t>This component implements a multi-channel decimating FIR filter. All channels are processed in parallel (not TDM) but there is only one multiplier for each channel, so the taps of a channel are calculated one after the other. The filter coeffic</w:t>
+          <w:b/>
+          <w:lang w:val="en-US"/>
+        </w:rPr>
+      </w:pPr>
+      <w:r>
+        <w:rPr>
+          <w:lang w:val="en-US"/>
+        </w:rPr>
+        <w:t xml:space="preserve">This entity was initially implemented as multi-channel filter with configurable coefficients. </w:t>
+      </w:r>
+      <w:r>
+        <w:rPr>
+          <w:b/>
+          <w:i/>
+          <w:lang w:val="en-US"/>
+        </w:rPr>
+        <w:t>However, it can also be used efficiently for single-channel FIRs and for filters with fixed coefficients.</w:t>
+      </w:r>
+    </w:p>
+    <w:p>
+      <w:pPr>
+        <w:rPr>
+          <w:lang w:val="en-US"/>
+        </w:rPr>
+      </w:pPr>
+      <w:r>
+        <w:rPr>
+          <w:lang w:val="en-US"/>
+        </w:rPr>
+        <w:t xml:space="preserve">This </w:t>
+      </w:r>
+      <w:r>
+        <w:rPr>
+          <w:lang w:val="en-US"/>
+        </w:rPr>
+        <w:t>entity</w:t>
+      </w:r>
+      <w:r>
+        <w:rPr>
+          <w:lang w:val="en-US"/>
+        </w:rPr>
+        <w:t xml:space="preserve"> implements a multi-channel decimating FIR filter. All channels are processed in parallel (not TDM) but there is only one multiplier for each channel, so the taps of a channel are calculated one after the other. The filter coeffic</w:t>
       </w:r>
       <w:r>
         <w:rPr>
@@ -8824,8 +8857,16 @@
         <w:rPr>
           <w:lang w:val="en-US"/>
         </w:rPr>
-        <w:t>Rounding mode at the output (round or truncate)</w:t>
-      </w:r>
+        <w:t>Rounding mode at the output (round or truncate</w:t>
+      </w:r>
+      <w:proofErr w:type="gramStart"/>
+      <w:r>
+        <w:rPr>
+          <w:lang w:val="en-US"/>
+        </w:rPr>
+        <w:t>)</w:t>
+      </w:r>
+      <w:proofErr w:type="gramEnd"/>
       <w:r>
         <w:rPr>
           <w:lang w:val="en-US"/>
@@ -8860,6 +8901,91 @@
           <w:lang w:val="en-US"/>
         </w:rPr>
         <w:t>Saturation mode at the output (saturate of wrap)</w:t>
+      </w:r>
+      <w:r>
+        <w:rPr>
+          <w:lang w:val="en-US"/>
+        </w:rPr>
+        <w:br/>
+      </w:r>
+      <w:proofErr w:type="spellStart"/>
+      <w:r>
+        <w:rPr>
+          <w:b/>
+          <w:lang w:val="en-US"/>
+        </w:rPr>
+        <w:t>UseFixCoefs_g</w:t>
+      </w:r>
+      <w:proofErr w:type="spellEnd"/>
+      <w:r>
+        <w:rPr>
+          <w:b/>
+          <w:lang w:val="en-US"/>
+        </w:rPr>
+        <w:tab/>
+      </w:r>
+      <w:r>
+        <w:rPr>
+          <w:lang w:val="en-US"/>
+        </w:rPr>
+        <w:t>If true, fixed coefficients instead of configurable coefficients are implemented.</w:t>
+      </w:r>
+      <w:r>
+        <w:rPr>
+          <w:lang w:val="en-US"/>
+        </w:rPr>
+        <w:br/>
+      </w:r>
+      <w:proofErr w:type="spellStart"/>
+      <w:r>
+        <w:rPr>
+          <w:b/>
+          <w:lang w:val="en-US"/>
+        </w:rPr>
+        <w:t>FixCoefs_g</w:t>
+      </w:r>
+      <w:proofErr w:type="spellEnd"/>
+      <w:r>
+        <w:rPr>
+          <w:b/>
+          <w:lang w:val="en-US"/>
+        </w:rPr>
+        <w:tab/>
+      </w:r>
+      <w:r>
+        <w:rPr>
+          <w:b/>
+          <w:lang w:val="en-US"/>
+        </w:rPr>
+        <w:tab/>
+      </w:r>
+      <w:r>
+        <w:rPr>
+          <w:lang w:val="en-US"/>
+        </w:rPr>
+        <w:t xml:space="preserve">Coefficients to use for </w:t>
+      </w:r>
+      <w:proofErr w:type="spellStart"/>
+      <w:r>
+        <w:rPr>
+          <w:i/>
+          <w:lang w:val="en-US"/>
+        </w:rPr>
+        <w:t>UseFixCoefs_g</w:t>
+      </w:r>
+      <w:proofErr w:type="spellEnd"/>
+      <w:r>
+        <w:rPr>
+          <w:i/>
+          <w:lang w:val="en-US"/>
+        </w:rPr>
+        <w:t xml:space="preserve"> </w:t>
+      </w:r>
+      <w:r>
+        <w:rPr>
+          <w:lang w:val="en-US"/>
+        </w:rPr>
+        <w:t>= true.</w:t>
       </w:r>
     </w:p>
     <w:p>
@@ -9668,6 +9794,45 @@
               <w:t xml:space="preserve"> decimation by 2)</w:t>
             </w:r>
           </w:p>
+          <w:p>
+            <w:pPr>
+              <w:pStyle w:val="TableContent"/>
+            </w:pPr>
+          </w:p>
+          <w:p>
+            <w:pPr>
+              <w:pStyle w:val="TableContent"/>
+            </w:pPr>
+            <w:r>
+              <w:t xml:space="preserve">This port is optional. If it is not connected, </w:t>
+            </w:r>
+            <w:proofErr w:type="spellStart"/>
+            <w:r>
+              <w:rPr>
+                <w:i/>
+              </w:rPr>
+              <w:t>MaxRatio_g</w:t>
+            </w:r>
+            <w:proofErr w:type="spellEnd"/>
+            <w:r>
+              <w:t xml:space="preserve"> is used as fixed ratio.</w:t>
+            </w:r>
+          </w:p>
+          <w:p>
+            <w:pPr>
+              <w:pStyle w:val="TableContent"/>
+            </w:pPr>
+          </w:p>
+          <w:p>
+            <w:pPr>
+              <w:pStyle w:val="TableContent"/>
+            </w:pPr>
+          </w:p>
+          <w:p>
+            <w:pPr>
+              <w:pStyle w:val="TableContent"/>
+            </w:pPr>
+          </w:p>
         </w:tc>
       </w:tr>
       <w:tr>
@@ -9685,6 +9850,7 @@
               <w:pStyle w:val="TableContent"/>
             </w:pPr>
             <w:r>
+              <w:lastRenderedPageBreak/>
               <w:t>Taps</w:t>
             </w:r>
           </w:p>
@@ -9842,6 +10008,26 @@
               <w:t>64 Taps (order 63 filter)</w:t>
             </w:r>
           </w:p>
+          <w:p>
+            <w:pPr>
+              <w:pStyle w:val="TableContent"/>
+            </w:pPr>
+            <w:r>
+              <w:br/>
+              <w:t xml:space="preserve">This port is optional. If it is not connected, </w:t>
+            </w:r>
+            <w:proofErr w:type="spellStart"/>
+            <w:r>
+              <w:rPr>
+                <w:i/>
+              </w:rPr>
+              <w:t>MaxTaps_g</w:t>
+            </w:r>
+            <w:proofErr w:type="spellEnd"/>
+            <w:r>
+              <w:t xml:space="preserve"> is used as fixed tap count.</w:t>
+            </w:r>
+          </w:p>
         </w:tc>
       </w:tr>
       <w:tr>
@@ -9932,6 +10118,39 @@
             <w:r>
               <w:t>Clock for the coefficient interface</w:t>
             </w:r>
+            <w:r>
+              <w:t>.</w:t>
+            </w:r>
+          </w:p>
+          <w:p>
+            <w:pPr>
+              <w:pStyle w:val="TableContent"/>
+            </w:pPr>
+          </w:p>
+          <w:p>
+            <w:pPr>
+              <w:pStyle w:val="TableContent"/>
+            </w:pPr>
+            <w:r>
+              <w:t>This port can be left unconnected for fixed coefficient implementation (</w:t>
+            </w:r>
+            <w:proofErr w:type="spellStart"/>
+            <w:r>
+              <w:rPr>
+                <w:i/>
+              </w:rPr>
+              <w:t>UseFixCoefs_g</w:t>
+            </w:r>
+            <w:proofErr w:type="spellEnd"/>
+            <w:r>
+              <w:rPr>
+                <w:i/>
+              </w:rPr>
+              <w:t xml:space="preserve"> = </w:t>
+            </w:r>
+            <w:r>
+              <w:t>true)</w:t>
+            </w:r>
           </w:p>
         </w:tc>
       </w:tr>
@@ -9997,6 +10216,36 @@
             </w:pPr>
             <w:r>
               <w:t>Coefficient write enable signal</w:t>
+            </w:r>
+          </w:p>
+          <w:p>
+            <w:pPr>
+              <w:pStyle w:val="TableContent"/>
+            </w:pPr>
+          </w:p>
+          <w:p>
+            <w:pPr>
+              <w:pStyle w:val="TableContent"/>
+            </w:pPr>
+            <w:r>
+              <w:t>This port can be left unconnected for fixed coefficient implementation (</w:t>
+            </w:r>
+            <w:proofErr w:type="spellStart"/>
+            <w:r>
+              <w:rPr>
+                <w:i/>
+              </w:rPr>
+              <w:t>UseFixCoefs_g</w:t>
+            </w:r>
+            <w:proofErr w:type="spellEnd"/>
+            <w:r>
+              <w:rPr>
+                <w:i/>
+              </w:rPr>
+              <w:t xml:space="preserve"> = </w:t>
+            </w:r>
+            <w:r>
+              <w:t>true)</w:t>
             </w:r>
           </w:p>
         </w:tc>
@@ -10141,6 +10390,36 @@
               <w:t>Address of the coefficient to access</w:t>
             </w:r>
           </w:p>
+          <w:p>
+            <w:pPr>
+              <w:pStyle w:val="TableContent"/>
+            </w:pPr>
+          </w:p>
+          <w:p>
+            <w:pPr>
+              <w:pStyle w:val="TableContent"/>
+            </w:pPr>
+            <w:r>
+              <w:t>This port can be left unconnected for fixed coefficient implementation (</w:t>
+            </w:r>
+            <w:proofErr w:type="spellStart"/>
+            <w:r>
+              <w:rPr>
+                <w:i/>
+              </w:rPr>
+              <w:t>UseFixCoefs_g</w:t>
+            </w:r>
+            <w:proofErr w:type="spellEnd"/>
+            <w:r>
+              <w:rPr>
+                <w:i/>
+              </w:rPr>
+              <w:t xml:space="preserve"> = </w:t>
+            </w:r>
+            <w:r>
+              <w:t>true)</w:t>
+            </w:r>
+          </w:p>
         </w:tc>
       </w:tr>
       <w:tr>
@@ -10226,6 +10505,42 @@
               <w:t xml:space="preserve"> = 1)</w:t>
             </w:r>
           </w:p>
+          <w:p>
+            <w:pPr>
+              <w:pStyle w:val="TableContent"/>
+              <w:rPr>
+                <w:i/>
+              </w:rPr>
+            </w:pPr>
+          </w:p>
+          <w:p>
+            <w:pPr>
+              <w:pStyle w:val="TableContent"/>
+              <w:rPr>
+                <w:i/>
+              </w:rPr>
+            </w:pPr>
+            <w:r>
+              <w:t>This port can be left unconnected for fixed coefficient implementation (</w:t>
+            </w:r>
+            <w:proofErr w:type="spellStart"/>
+            <w:r>
+              <w:rPr>
+                <w:i/>
+              </w:rPr>
+              <w:t>UseFixCoefs_g</w:t>
+            </w:r>
+            <w:proofErr w:type="spellEnd"/>
+            <w:r>
+              <w:rPr>
+                <w:i/>
+              </w:rPr>
+              <w:t xml:space="preserve"> = </w:t>
+            </w:r>
+            <w:r>
+              <w:t>true)</w:t>
+            </w:r>
+          </w:p>
         </w:tc>
       </w:tr>
       <w:tr>
@@ -10244,7 +10559,6 @@
             </w:pPr>
             <w:proofErr w:type="spellStart"/>
             <w:r>
-              <w:lastRenderedPageBreak/>
               <w:t>CoefRdData</w:t>
             </w:r>
             <w:proofErr w:type="spellEnd"/>
@@ -10293,6 +10607,36 @@
             </w:pPr>
             <w:r>
               <w:t>Coefficient read data (valid 1 cycle after applying the address)</w:t>
+            </w:r>
+          </w:p>
+          <w:p>
+            <w:pPr>
+              <w:pStyle w:val="TableContent"/>
+            </w:pPr>
+          </w:p>
+          <w:p>
+            <w:pPr>
+              <w:pStyle w:val="TableContent"/>
+            </w:pPr>
+            <w:r>
+              <w:t>This port can be left unconnected for fixed coefficient implementation (</w:t>
+            </w:r>
+            <w:proofErr w:type="spellStart"/>
+            <w:r>
+              <w:rPr>
+                <w:i/>
+              </w:rPr>
+              <w:t>UseFixCoefs_g</w:t>
+            </w:r>
+            <w:proofErr w:type="spellEnd"/>
+            <w:r>
+              <w:rPr>
+                <w:i/>
+              </w:rPr>
+              <w:t xml:space="preserve"> = </w:t>
+            </w:r>
+            <w:r>
+              <w:t>true)</w:t>
             </w:r>
           </w:p>
         </w:tc>
@@ -10362,14 +10706,16 @@
     <w:p>
       <w:pPr>
         <w:pStyle w:val="Heading3"/>
-        <w:rPr>
-          <w:lang w:val="en-US"/>
-        </w:rPr>
-      </w:pPr>
-      <w:r>
-        <w:rPr>
-          <w:lang w:val="en-US"/>
-        </w:rPr>
+        <w:pageBreakBefore/>
+        <w:rPr>
+          <w:lang w:val="en-US"/>
+        </w:rPr>
+      </w:pPr>
+      <w:r>
+        <w:rPr>
+          <w:lang w:val="en-US"/>
+        </w:rPr>
+        <w:lastRenderedPageBreak/>
         <w:t>Architecture</w:t>
       </w:r>
     </w:p>
@@ -10462,7 +10808,7 @@
           <w:lang w:val="en-US"/>
         </w:rPr>
       </w:pPr>
-      <w:bookmarkStart w:id="11" w:name="_Toc507067812"/>
+      <w:bookmarkStart w:id="11" w:name="_Toc507075347"/>
       <w:r>
         <w:rPr>
           <w:lang w:val="en-US"/>
@@ -10864,6 +11210,19 @@
     </w:p>
     <w:p>
       <w:pPr>
+        <w:rPr>
+          <w:lang w:val="en-US"/>
+        </w:rPr>
+      </w:pPr>
+      <w:r>
+        <w:rPr>
+          <w:lang w:val="en-US"/>
+        </w:rPr>
+        <w:t>In case of fixed coefficient implementation, the coefficient RAM is replaced by a ROM automatically.</w:t>
+      </w:r>
+    </w:p>
+    <w:p>
+      <w:pPr>
         <w:pStyle w:val="Heading2"/>
         <w:pageBreakBefore/>
         <w:ind w:left="578" w:hanging="578"/>
@@ -10871,7 +11230,7 @@
           <w:lang w:val="en-US"/>
         </w:rPr>
       </w:pPr>
-      <w:bookmarkStart w:id="12" w:name="_Toc507067806"/>
+      <w:bookmarkStart w:id="12" w:name="_Toc507075341"/>
       <w:proofErr w:type="spellStart"/>
       <w:r>
         <w:rPr>
@@ -10906,6 +11265,28 @@
     <w:p>
       <w:pPr>
         <w:rPr>
+          <w:b/>
+          <w:lang w:val="en-US"/>
+        </w:rPr>
+      </w:pPr>
+      <w:r>
+        <w:rPr>
+          <w:lang w:val="en-US"/>
+        </w:rPr>
+        <w:t xml:space="preserve">This entity was initially implemented as filter with configurable coefficients. </w:t>
+      </w:r>
+      <w:r>
+        <w:rPr>
+          <w:b/>
+          <w:i/>
+          <w:lang w:val="en-US"/>
+        </w:rPr>
+        <w:t>However, it can also be used efficiently for filters with fixed coefficients.</w:t>
+      </w:r>
+    </w:p>
+    <w:p>
+      <w:pPr>
+        <w:rPr>
           <w:lang w:val="en-US"/>
         </w:rPr>
       </w:pPr>
@@ -11098,6 +11479,20 @@
         <w:rPr>
           <w:lang w:val="en-US"/>
         </w:rPr>
+        <w:t xml:space="preserve"> (1 is not supported, must be &gt;= 2</w:t>
+      </w:r>
+      <w:proofErr w:type="gramStart"/>
+      <w:r>
+        <w:rPr>
+          <w:lang w:val="en-US"/>
+        </w:rPr>
+        <w:t>)</w:t>
+      </w:r>
+      <w:proofErr w:type="gramEnd"/>
+      <w:r>
+        <w:rPr>
+          <w:lang w:val="en-US"/>
+        </w:rPr>
         <w:br/>
       </w:r>
       <w:proofErr w:type="spellStart"/>
@@ -11219,6 +11614,91 @@
           <w:lang w:val="en-US"/>
         </w:rPr>
         <w:t>Saturation mode at the output (saturate of wrap)</w:t>
+      </w:r>
+      <w:r>
+        <w:rPr>
+          <w:lang w:val="en-US"/>
+        </w:rPr>
+        <w:br/>
+      </w:r>
+      <w:proofErr w:type="spellStart"/>
+      <w:r>
+        <w:rPr>
+          <w:b/>
+          <w:lang w:val="en-US"/>
+        </w:rPr>
+        <w:t>UseFixCoefs_g</w:t>
+      </w:r>
+      <w:proofErr w:type="spellEnd"/>
+      <w:r>
+        <w:rPr>
+          <w:b/>
+          <w:lang w:val="en-US"/>
+        </w:rPr>
+        <w:tab/>
+      </w:r>
+      <w:r>
+        <w:rPr>
+          <w:lang w:val="en-US"/>
+        </w:rPr>
+        <w:t>If true, fixed coefficients instead of configurable coefficients are implemented.</w:t>
+      </w:r>
+      <w:r>
+        <w:rPr>
+          <w:lang w:val="en-US"/>
+        </w:rPr>
+        <w:br/>
+      </w:r>
+      <w:proofErr w:type="spellStart"/>
+      <w:r>
+        <w:rPr>
+          <w:b/>
+          <w:lang w:val="en-US"/>
+        </w:rPr>
+        <w:t>FixCoefs_g</w:t>
+      </w:r>
+      <w:proofErr w:type="spellEnd"/>
+      <w:r>
+        <w:rPr>
+          <w:b/>
+          <w:lang w:val="en-US"/>
+        </w:rPr>
+        <w:tab/>
+      </w:r>
+      <w:r>
+        <w:rPr>
+          <w:b/>
+          <w:lang w:val="en-US"/>
+        </w:rPr>
+        <w:tab/>
+      </w:r>
+      <w:r>
+        <w:rPr>
+          <w:lang w:val="en-US"/>
+        </w:rPr>
+        <w:t xml:space="preserve">Coefficients to use for </w:t>
+      </w:r>
+      <w:proofErr w:type="spellStart"/>
+      <w:r>
+        <w:rPr>
+          <w:i/>
+          <w:lang w:val="en-US"/>
+        </w:rPr>
+        <w:t>UseFixCoefs_g</w:t>
+      </w:r>
+      <w:proofErr w:type="spellEnd"/>
+      <w:r>
+        <w:rPr>
+          <w:i/>
+          <w:lang w:val="en-US"/>
+        </w:rPr>
+        <w:t xml:space="preserve"> </w:t>
+      </w:r>
+      <w:r>
+        <w:rPr>
+          <w:lang w:val="en-US"/>
+        </w:rPr>
+        <w:t>= true.</w:t>
       </w:r>
     </w:p>
     <w:p>
@@ -11986,8 +12466,58 @@
               <w:sym w:font="Wingdings" w:char="F0E0"/>
             </w:r>
             <w:r>
-              <w:t xml:space="preserve"> decimation by 2)</w:t>
-            </w:r>
+              <w:t xml:space="preserve"> decimation by 2</w:t>
+            </w:r>
+            <w:proofErr w:type="gramStart"/>
+            <w:r>
+              <w:t>)</w:t>
+            </w:r>
+            <w:proofErr w:type="gramEnd"/>
+            <w:r>
+              <w:br/>
+            </w:r>
+            <w:r>
+              <w:br/>
+            </w:r>
+            <w:r>
+              <w:t xml:space="preserve">This port is optional. If it is not connected, </w:t>
+            </w:r>
+            <w:proofErr w:type="spellStart"/>
+            <w:r>
+              <w:rPr>
+                <w:i/>
+              </w:rPr>
+              <w:t>MaxRatio_g</w:t>
+            </w:r>
+            <w:proofErr w:type="spellEnd"/>
+            <w:r>
+              <w:t xml:space="preserve"> is used as fixed ratio.</w:t>
+            </w:r>
+          </w:p>
+          <w:p>
+            <w:pPr>
+              <w:pStyle w:val="TableContent"/>
+            </w:pPr>
+          </w:p>
+          <w:p>
+            <w:pPr>
+              <w:pStyle w:val="TableContent"/>
+            </w:pPr>
+          </w:p>
+          <w:p>
+            <w:pPr>
+              <w:pStyle w:val="TableContent"/>
+            </w:pPr>
+          </w:p>
+          <w:p>
+            <w:pPr>
+              <w:pStyle w:val="TableContent"/>
+            </w:pPr>
+          </w:p>
+          <w:p>
+            <w:pPr>
+              <w:pStyle w:val="TableContent"/>
+            </w:pPr>
           </w:p>
         </w:tc>
       </w:tr>
@@ -12006,6 +12536,7 @@
               <w:pStyle w:val="TableContent"/>
             </w:pPr>
             <w:r>
+              <w:lastRenderedPageBreak/>
               <w:t>Taps</w:t>
             </w:r>
           </w:p>
@@ -12155,6 +12686,30 @@
               <w:t xml:space="preserve"> 64 Taps (order 63 filter)</w:t>
             </w:r>
           </w:p>
+          <w:p>
+            <w:pPr>
+              <w:pStyle w:val="TableContent"/>
+            </w:pPr>
+          </w:p>
+          <w:p>
+            <w:pPr>
+              <w:pStyle w:val="TableContent"/>
+            </w:pPr>
+            <w:r>
+              <w:t xml:space="preserve">This port is optional. If it is not connected, </w:t>
+            </w:r>
+            <w:proofErr w:type="spellStart"/>
+            <w:r>
+              <w:rPr>
+                <w:i/>
+              </w:rPr>
+              <w:t>MaxTaps_g</w:t>
+            </w:r>
+            <w:proofErr w:type="spellEnd"/>
+            <w:r>
+              <w:t xml:space="preserve"> is used as fixed tap count.</w:t>
+            </w:r>
+          </w:p>
         </w:tc>
       </w:tr>
       <w:tr>
@@ -12246,6 +12801,36 @@
               <w:t>Clock for the coefficient interface</w:t>
             </w:r>
           </w:p>
+          <w:p>
+            <w:pPr>
+              <w:pStyle w:val="TableContent"/>
+            </w:pPr>
+          </w:p>
+          <w:p>
+            <w:pPr>
+              <w:pStyle w:val="TableContent"/>
+            </w:pPr>
+            <w:r>
+              <w:t>This port can be left unconnected for fixed coefficient implementation (</w:t>
+            </w:r>
+            <w:proofErr w:type="spellStart"/>
+            <w:r>
+              <w:rPr>
+                <w:i/>
+              </w:rPr>
+              <w:t>UseFixCoefs_g</w:t>
+            </w:r>
+            <w:proofErr w:type="spellEnd"/>
+            <w:r>
+              <w:rPr>
+                <w:i/>
+              </w:rPr>
+              <w:t xml:space="preserve"> = </w:t>
+            </w:r>
+            <w:r>
+              <w:t>true)</w:t>
+            </w:r>
+          </w:p>
         </w:tc>
       </w:tr>
       <w:tr>
@@ -12310,6 +12895,36 @@
             </w:pPr>
             <w:r>
               <w:t>Coefficient write enable signal</w:t>
+            </w:r>
+          </w:p>
+          <w:p>
+            <w:pPr>
+              <w:pStyle w:val="TableContent"/>
+            </w:pPr>
+          </w:p>
+          <w:p>
+            <w:pPr>
+              <w:pStyle w:val="TableContent"/>
+            </w:pPr>
+            <w:r>
+              <w:t>This port can be left unconnected for fixed coefficient implementation (</w:t>
+            </w:r>
+            <w:proofErr w:type="spellStart"/>
+            <w:r>
+              <w:rPr>
+                <w:i/>
+              </w:rPr>
+              <w:t>UseFixCoefs_g</w:t>
+            </w:r>
+            <w:proofErr w:type="spellEnd"/>
+            <w:r>
+              <w:rPr>
+                <w:i/>
+              </w:rPr>
+              <w:t xml:space="preserve"> = </w:t>
+            </w:r>
+            <w:r>
+              <w:t>true)</w:t>
             </w:r>
           </w:p>
         </w:tc>
@@ -12454,6 +13069,36 @@
               <w:t>Address of the coefficient to access</w:t>
             </w:r>
           </w:p>
+          <w:p>
+            <w:pPr>
+              <w:pStyle w:val="TableContent"/>
+            </w:pPr>
+          </w:p>
+          <w:p>
+            <w:pPr>
+              <w:pStyle w:val="TableContent"/>
+            </w:pPr>
+            <w:r>
+              <w:t>This port can be left unconnected for fixed coefficient implementation (</w:t>
+            </w:r>
+            <w:proofErr w:type="spellStart"/>
+            <w:r>
+              <w:rPr>
+                <w:i/>
+              </w:rPr>
+              <w:t>UseFixCoefs_g</w:t>
+            </w:r>
+            <w:proofErr w:type="spellEnd"/>
+            <w:r>
+              <w:rPr>
+                <w:i/>
+              </w:rPr>
+              <w:t xml:space="preserve"> = </w:t>
+            </w:r>
+            <w:r>
+              <w:t>true)</w:t>
+            </w:r>
+          </w:p>
         </w:tc>
       </w:tr>
       <w:tr>
@@ -12547,6 +13192,42 @@
               </w:rPr>
             </w:pPr>
           </w:p>
+          <w:p>
+            <w:pPr>
+              <w:pStyle w:val="TableContent"/>
+              <w:rPr>
+                <w:i/>
+              </w:rPr>
+            </w:pPr>
+            <w:r>
+              <w:t>This port can be left unconnected for fixed coefficient implementation (</w:t>
+            </w:r>
+            <w:proofErr w:type="spellStart"/>
+            <w:r>
+              <w:rPr>
+                <w:i/>
+              </w:rPr>
+              <w:t>UseFixCoefs_g</w:t>
+            </w:r>
+            <w:proofErr w:type="spellEnd"/>
+            <w:r>
+              <w:rPr>
+                <w:i/>
+              </w:rPr>
+              <w:t xml:space="preserve"> = </w:t>
+            </w:r>
+            <w:r>
+              <w:t>true)</w:t>
+            </w:r>
+          </w:p>
+          <w:p>
+            <w:pPr>
+              <w:pStyle w:val="TableContent"/>
+              <w:rPr>
+                <w:i/>
+              </w:rPr>
+            </w:pPr>
+          </w:p>
         </w:tc>
       </w:tr>
       <w:tr>
@@ -12565,7 +13246,6 @@
             </w:pPr>
             <w:proofErr w:type="spellStart"/>
             <w:r>
-              <w:lastRenderedPageBreak/>
               <w:t>CoefRdData</w:t>
             </w:r>
             <w:proofErr w:type="spellEnd"/>
@@ -12614,6 +13294,36 @@
             </w:pPr>
             <w:r>
               <w:t>Coefficient read data (valid 1 cycle after applying the address)</w:t>
+            </w:r>
+          </w:p>
+          <w:p>
+            <w:pPr>
+              <w:pStyle w:val="TableContent"/>
+            </w:pPr>
+          </w:p>
+          <w:p>
+            <w:pPr>
+              <w:pStyle w:val="TableContent"/>
+            </w:pPr>
+            <w:r>
+              <w:t>This port can be left unconnected for fixed coefficient implementation (</w:t>
+            </w:r>
+            <w:proofErr w:type="spellStart"/>
+            <w:r>
+              <w:rPr>
+                <w:i/>
+              </w:rPr>
+              <w:t>UseFixCoefs_g</w:t>
+            </w:r>
+            <w:proofErr w:type="spellEnd"/>
+            <w:r>
+              <w:rPr>
+                <w:i/>
+              </w:rPr>
+              <w:t xml:space="preserve"> = </w:t>
+            </w:r>
+            <w:r>
+              <w:t>true)</w:t>
             </w:r>
           </w:p>
         </w:tc>
@@ -12682,14 +13392,16 @@
     <w:p>
       <w:pPr>
         <w:pStyle w:val="Heading3"/>
-        <w:rPr>
-          <w:lang w:val="en-US"/>
-        </w:rPr>
-      </w:pPr>
-      <w:r>
-        <w:rPr>
-          <w:lang w:val="en-US"/>
-        </w:rPr>
+        <w:pageBreakBefore/>
+        <w:rPr>
+          <w:lang w:val="en-US"/>
+        </w:rPr>
+      </w:pPr>
+      <w:r>
+        <w:rPr>
+          <w:lang w:val="en-US"/>
+        </w:rPr>
+        <w:lastRenderedPageBreak/>
         <w:t>Architecture</w:t>
       </w:r>
     </w:p>
@@ -12782,7 +13494,7 @@
           <w:lang w:val="en-US"/>
         </w:rPr>
       </w:pPr>
-      <w:bookmarkStart w:id="13" w:name="_Toc507067813"/>
+      <w:bookmarkStart w:id="13" w:name="_Toc507075348"/>
       <w:r>
         <w:rPr>
           <w:lang w:val="en-US"/>
@@ -13299,6 +14011,19 @@
       </w:pPr>
       <w:r>
         <w:rPr>
+          <w:lang w:val="en-US"/>
+        </w:rPr>
+        <w:t>In case of fixed coefficient implementation, the coefficient RAM is replaced by a ROM automatically.</w:t>
+      </w:r>
+    </w:p>
+    <w:p>
+      <w:pPr>
+        <w:rPr>
+          <w:lang w:val="en-US"/>
+        </w:rPr>
+      </w:pPr>
+      <w:r>
+        <w:rPr>
           <w:b/>
           <w:lang w:val="en-US"/>
         </w:rPr>
@@ -13310,6 +14035,13 @@
         </w:rPr>
         <w:t>: Changing the decimation rate and/or the filter order at runtime can temporarily lead to inconsistent settings because usually they are changed by register accesses that are executed one after the other. To avoid this problem, it is suggested to keep the filter in reset whenever the parameters are changed.</w:t>
       </w:r>
+    </w:p>
+    <w:p>
+      <w:pPr>
+        <w:rPr>
+          <w:lang w:val="en-US"/>
+        </w:rPr>
+      </w:pPr>
     </w:p>
     <w:p>
       <w:pPr>
@@ -13320,7 +14052,7 @@
           <w:lang w:val="en-US"/>
         </w:rPr>
       </w:pPr>
-      <w:bookmarkStart w:id="14" w:name="_Toc507067807"/>
+      <w:bookmarkStart w:id="14" w:name="_Toc507075342"/>
       <w:proofErr w:type="spellStart"/>
       <w:r>
         <w:rPr>
@@ -14317,7 +15049,7 @@
           <w:lang w:val="en-US"/>
         </w:rPr>
       </w:pPr>
-      <w:bookmarkStart w:id="15" w:name="_Toc507067814"/>
+      <w:bookmarkStart w:id="15" w:name="_Toc507075349"/>
       <w:r>
         <w:rPr>
           <w:lang w:val="en-US"/>
@@ -14495,7 +15227,7 @@
           <w:lang w:val="en-US"/>
         </w:rPr>
       </w:pPr>
-      <w:bookmarkStart w:id="16" w:name="_Toc507067815"/>
+      <w:bookmarkStart w:id="16" w:name="_Toc507075350"/>
       <w:r>
         <w:rPr>
           <w:lang w:val="en-US"/>
@@ -14599,7 +15331,7 @@
           <w:lang w:val="en-US"/>
         </w:rPr>
       </w:pPr>
-      <w:bookmarkStart w:id="17" w:name="_Toc507067808"/>
+      <w:bookmarkStart w:id="17" w:name="_Toc507075343"/>
       <w:r>
         <w:rPr>
           <w:lang w:val="en-US"/>
@@ -14706,7 +15438,7 @@
           <w:lang w:val="en-US"/>
         </w:rPr>
       </w:pPr>
-      <w:bookmarkStart w:id="18" w:name="_Toc507067816"/>
+      <w:bookmarkStart w:id="18" w:name="_Toc507075351"/>
       <w:r>
         <w:rPr>
           <w:lang w:val="en-US"/>
@@ -15858,7 +16590,7 @@
           <w:lang w:val="en-US"/>
         </w:rPr>
       </w:pPr>
-      <w:bookmarkStart w:id="19" w:name="_Toc507067817"/>
+      <w:bookmarkStart w:id="19" w:name="_Toc507075352"/>
       <w:r>
         <w:rPr>
           <w:lang w:val="en-US"/>
@@ -15930,6 +16662,7 @@
         </w:rPr>
       </w:pPr>
     </w:p>
+    <w:bookmarkEnd w:id="0"/>
     <w:p>
       <w:pPr>
         <w:rPr>
@@ -15994,7 +16727,7 @@
       <mc:AlternateContent>
         <mc:Choice Requires="wps">
           <w:drawing>
-            <wp:anchor distT="0" distB="0" distL="114300" distR="114300" simplePos="0" relativeHeight="251661312" behindDoc="0" locked="0" layoutInCell="0" allowOverlap="1" wp14:anchorId="2F33D9F7" wp14:editId="733D96B2">
+            <wp:anchor distT="0" distB="0" distL="114300" distR="114300" simplePos="0" relativeHeight="251661312" behindDoc="0" locked="0" layoutInCell="0" allowOverlap="1" wp14:anchorId="161BA634" wp14:editId="3DC3E83D">
               <wp:simplePos x="0" y="0"/>
               <wp:positionH relativeFrom="page">
                 <wp:posOffset>540385</wp:posOffset>
@@ -16233,7 +16966,7 @@
         <w:sz w:val="16"/>
         <w:szCs w:val="16"/>
       </w:rPr>
-      <w:t>2</w:t>
+      <w:t>12</w:t>
     </w:r>
     <w:r>
       <w:rPr>
@@ -21869,7 +22602,7 @@
 </file>
 
 <file path=customXml/itemProps1.xml><?xml version="1.0" encoding="utf-8"?>
-<ds:datastoreItem xmlns:ds="http://schemas.openxmlformats.org/officeDocument/2006/customXml" ds:itemID="{923C0422-76A1-4056-866D-62E40B764477}">
+<ds:datastoreItem xmlns:ds="http://schemas.openxmlformats.org/officeDocument/2006/customXml" ds:itemID="{E3738230-83E9-42CF-847C-E3CDDA62C563}">
   <ds:schemaRefs>
     <ds:schemaRef ds:uri="http://schemas.openxmlformats.org/officeDocument/2006/bibliography"/>
   </ds:schemaRefs>

</xml_diff>

<commit_message>
Timing optimization for psi_fix_lin_approx - added one pipeline stage - si_fix_dds_18b has now also one cycle more of delay
</commit_message>
<xml_diff>
--- a/doc/psi_fix.docx
+++ b/doc/psi_fix.docx
@@ -8,7 +8,6 @@
           <w:lang w:val="en-US"/>
         </w:rPr>
       </w:pPr>
-      <w:bookmarkStart w:id="0" w:name="_GoBack"/>
     </w:p>
     <w:p>
       <w:pPr>
@@ -1855,7 +1854,7 @@
         </w:rPr>
         <w:br w:type="page"/>
       </w:r>
-      <w:bookmarkStart w:id="1" w:name="_Toc507075334"/>
+      <w:bookmarkStart w:id="0" w:name="_Toc507075334"/>
       <w:r>
         <w:rPr>
           <w:lang w:val="en-US"/>
@@ -1863,7 +1862,7 @@
         <w:lastRenderedPageBreak/>
         <w:t>Introduction</w:t>
       </w:r>
-      <w:bookmarkEnd w:id="1"/>
+      <w:bookmarkEnd w:id="0"/>
     </w:p>
     <w:p>
       <w:pPr>
@@ -1914,7 +1913,7 @@
           <w:lang w:val="en-US"/>
         </w:rPr>
       </w:pPr>
-      <w:bookmarkStart w:id="2" w:name="_Toc507075335"/>
+      <w:bookmarkStart w:id="1" w:name="_Toc507075335"/>
       <w:r>
         <w:rPr>
           <w:lang w:val="en-US"/>
@@ -1922,24 +1921,24 @@
         <w:lastRenderedPageBreak/>
         <w:t>RTL Descriptions</w:t>
       </w:r>
+      <w:bookmarkEnd w:id="1"/>
+    </w:p>
+    <w:p>
+      <w:pPr>
+        <w:pStyle w:val="Heading2"/>
+        <w:rPr>
+          <w:lang w:val="en-US"/>
+        </w:rPr>
+      </w:pPr>
+      <w:bookmarkStart w:id="2" w:name="_Toc507075336"/>
+      <w:proofErr w:type="spellStart"/>
+      <w:r>
+        <w:rPr>
+          <w:lang w:val="en-US"/>
+        </w:rPr>
+        <w:t>psi_fix_bin_div</w:t>
+      </w:r>
       <w:bookmarkEnd w:id="2"/>
-    </w:p>
-    <w:p>
-      <w:pPr>
-        <w:pStyle w:val="Heading2"/>
-        <w:rPr>
-          <w:lang w:val="en-US"/>
-        </w:rPr>
-      </w:pPr>
-      <w:bookmarkStart w:id="3" w:name="_Toc507075336"/>
-      <w:proofErr w:type="spellStart"/>
-      <w:r>
-        <w:rPr>
-          <w:lang w:val="en-US"/>
-        </w:rPr>
-        <w:t>psi_fix_bin_div</w:t>
-      </w:r>
-      <w:bookmarkEnd w:id="3"/>
       <w:proofErr w:type="spellEnd"/>
     </w:p>
     <w:p>
@@ -3055,7 +3054,7 @@
           <w:lang w:val="en-US"/>
         </w:rPr>
       </w:pPr>
-      <w:bookmarkStart w:id="4" w:name="_Toc507075344"/>
+      <w:bookmarkStart w:id="3" w:name="_Toc507075344"/>
       <w:r>
         <w:rPr>
           <w:lang w:val="en-US"/>
@@ -3113,7 +3112,7 @@
         </w:rPr>
         <w:t xml:space="preserve"> Architecture</w:t>
       </w:r>
-      <w:bookmarkEnd w:id="4"/>
+      <w:bookmarkEnd w:id="3"/>
     </w:p>
     <w:p>
       <w:pPr>
@@ -3139,14 +3138,14 @@
         <w:lastRenderedPageBreak/>
         <w:t xml:space="preserve"> </w:t>
       </w:r>
-      <w:bookmarkStart w:id="5" w:name="_Toc507075337"/>
+      <w:bookmarkStart w:id="4" w:name="_Toc507075337"/>
       <w:r>
         <w:rPr>
           <w:lang w:val="en-US"/>
         </w:rPr>
         <w:t>psi_fix_cic_dec_fix_1ch</w:t>
       </w:r>
-      <w:bookmarkEnd w:id="5"/>
+      <w:bookmarkEnd w:id="4"/>
     </w:p>
     <w:p>
       <w:pPr>
@@ -4198,7 +4197,7 @@
           <w:lang w:val="en-US"/>
         </w:rPr>
       </w:pPr>
-      <w:bookmarkStart w:id="6" w:name="_Toc507075345"/>
+      <w:bookmarkStart w:id="5" w:name="_Toc507075345"/>
       <w:r>
         <w:rPr>
           <w:lang w:val="en-US"/>
@@ -4248,7 +4247,7 @@
         </w:rPr>
         <w:t>psi_fix_cic_dec_fix_1ch Architecture</w:t>
       </w:r>
-      <w:bookmarkEnd w:id="6"/>
+      <w:bookmarkEnd w:id="5"/>
     </w:p>
     <w:p>
       <w:pPr>
@@ -4801,7 +4800,7 @@
           <w:lang w:val="en-US"/>
         </w:rPr>
       </w:pPr>
-      <w:bookmarkStart w:id="7" w:name="_Toc507075338"/>
+      <w:bookmarkStart w:id="6" w:name="_Toc507075338"/>
       <w:r>
         <w:rPr>
           <w:lang w:val="en-US"/>
@@ -4809,7 +4808,7 @@
         <w:lastRenderedPageBreak/>
         <w:t>psi_fix_cic_int_fix_1ch</w:t>
       </w:r>
-      <w:bookmarkEnd w:id="7"/>
+      <w:bookmarkEnd w:id="6"/>
     </w:p>
     <w:p>
       <w:pPr>
@@ -6011,7 +6010,7 @@
           <w:lang w:val="en-US"/>
         </w:rPr>
       </w:pPr>
-      <w:bookmarkStart w:id="8" w:name="_Toc507075346"/>
+      <w:bookmarkStart w:id="7" w:name="_Toc507075346"/>
       <w:r>
         <w:rPr>
           <w:lang w:val="en-US"/>
@@ -6061,7 +6060,7 @@
         </w:rPr>
         <w:t>psi_fix_cic_int_fix_1ch Architecture</w:t>
       </w:r>
-      <w:bookmarkEnd w:id="8"/>
+      <w:bookmarkEnd w:id="7"/>
     </w:p>
     <w:p>
       <w:pPr>
@@ -6716,7 +6715,7 @@
           <w:lang w:val="en-US"/>
         </w:rPr>
       </w:pPr>
-      <w:bookmarkStart w:id="9" w:name="_Toc507075339"/>
+      <w:bookmarkStart w:id="8" w:name="_Toc507075339"/>
       <w:proofErr w:type="spellStart"/>
       <w:r>
         <w:rPr>
@@ -6725,7 +6724,7 @@
         <w:lastRenderedPageBreak/>
         <w:t>psi_fix_cordic_abs_pl</w:t>
       </w:r>
-      <w:bookmarkEnd w:id="9"/>
+      <w:bookmarkEnd w:id="8"/>
       <w:proofErr w:type="spellEnd"/>
     </w:p>
     <w:p>
@@ -8527,7 +8526,7 @@
           <w:lang w:val="en-US"/>
         </w:rPr>
       </w:pPr>
-      <w:bookmarkStart w:id="10" w:name="_Toc507075340"/>
+      <w:bookmarkStart w:id="9" w:name="_Toc507075340"/>
       <w:proofErr w:type="spellStart"/>
       <w:r>
         <w:rPr>
@@ -8536,7 +8535,7 @@
         <w:lastRenderedPageBreak/>
         <w:t>psi_fix_fir_dec_ser_nch_chpar_conf</w:t>
       </w:r>
-      <w:bookmarkEnd w:id="10"/>
+      <w:bookmarkEnd w:id="9"/>
       <w:proofErr w:type="spellEnd"/>
     </w:p>
     <w:p>
@@ -10808,7 +10807,7 @@
           <w:lang w:val="en-US"/>
         </w:rPr>
       </w:pPr>
-      <w:bookmarkStart w:id="11" w:name="_Toc507075347"/>
+      <w:bookmarkStart w:id="10" w:name="_Toc507075347"/>
       <w:r>
         <w:rPr>
           <w:lang w:val="en-US"/>
@@ -10866,7 +10865,7 @@
         </w:rPr>
         <w:t xml:space="preserve"> Architecture</w:t>
       </w:r>
-      <w:bookmarkEnd w:id="11"/>
+      <w:bookmarkEnd w:id="10"/>
     </w:p>
     <w:p>
       <w:pPr>
@@ -11230,7 +11229,7 @@
           <w:lang w:val="en-US"/>
         </w:rPr>
       </w:pPr>
-      <w:bookmarkStart w:id="12" w:name="_Toc507075341"/>
+      <w:bookmarkStart w:id="11" w:name="_Toc507075341"/>
       <w:proofErr w:type="spellStart"/>
       <w:r>
         <w:rPr>
@@ -11245,7 +11244,7 @@
         </w:rPr>
         <w:t>_conf</w:t>
       </w:r>
-      <w:bookmarkEnd w:id="12"/>
+      <w:bookmarkEnd w:id="11"/>
       <w:proofErr w:type="spellEnd"/>
     </w:p>
     <w:p>
@@ -12478,8 +12477,6 @@
             </w:r>
             <w:r>
               <w:br/>
-            </w:r>
-            <w:r>
               <w:t xml:space="preserve">This port is optional. If it is not connected, </w:t>
             </w:r>
             <w:proofErr w:type="spellStart"/>
@@ -13494,7 +13491,7 @@
           <w:lang w:val="en-US"/>
         </w:rPr>
       </w:pPr>
-      <w:bookmarkStart w:id="13" w:name="_Toc507075348"/>
+      <w:bookmarkStart w:id="12" w:name="_Toc507075348"/>
       <w:r>
         <w:rPr>
           <w:lang w:val="en-US"/>
@@ -13564,7 +13561,7 @@
         </w:rPr>
         <w:t xml:space="preserve"> Architecture</w:t>
       </w:r>
-      <w:bookmarkEnd w:id="13"/>
+      <w:bookmarkEnd w:id="12"/>
     </w:p>
     <w:p>
       <w:pPr>
@@ -13610,7 +13607,14 @@
             <w:rFonts w:ascii="Cambria Math" w:hAnsi="Cambria Math"/>
             <w:lang w:val="en-US"/>
           </w:rPr>
-          <m:t>Rang</m:t>
+          <m:t>Ra</m:t>
+        </m:r>
+        <m:r>
+          <w:rPr>
+            <w:rFonts w:ascii="Cambria Math" w:hAnsi="Cambria Math"/>
+            <w:lang w:val="en-US"/>
+          </w:rPr>
+          <m:t>ng</m:t>
         </m:r>
         <m:sSub>
           <m:sSubPr>
@@ -14052,7 +14056,7 @@
           <w:lang w:val="en-US"/>
         </w:rPr>
       </w:pPr>
-      <w:bookmarkStart w:id="14" w:name="_Toc507075342"/>
+      <w:bookmarkStart w:id="13" w:name="_Toc507075342"/>
       <w:proofErr w:type="spellStart"/>
       <w:r>
         <w:rPr>
@@ -14074,7 +14078,7 @@
         </w:rPr>
         <w:t>_&lt;function&gt;</w:t>
       </w:r>
-      <w:bookmarkEnd w:id="14"/>
+      <w:bookmarkEnd w:id="13"/>
     </w:p>
     <w:p>
       <w:pPr>
@@ -15049,7 +15053,7 @@
           <w:lang w:val="en-US"/>
         </w:rPr>
       </w:pPr>
-      <w:bookmarkStart w:id="15" w:name="_Toc507075349"/>
+      <w:bookmarkStart w:id="14" w:name="_Toc507075349"/>
       <w:r>
         <w:rPr>
           <w:lang w:val="en-US"/>
@@ -15107,7 +15111,7 @@
         </w:rPr>
         <w:t xml:space="preserve"> Interpolation Principle</w:t>
       </w:r>
-      <w:bookmarkEnd w:id="15"/>
+      <w:bookmarkEnd w:id="14"/>
     </w:p>
     <w:p>
       <w:pPr>
@@ -15165,15 +15169,11 @@
         </w:rPr>
       </w:pPr>
       <w:r>
-        <w:rPr>
-          <w:noProof/>
-          <w:lang w:eastAsia="de-CH"/>
-        </w:rPr>
         <w:drawing>
           <wp:inline distT="0" distB="0" distL="0" distR="0">
-            <wp:extent cx="5618397" cy="1166649"/>
+            <wp:extent cx="6628653" cy="1166649"/>
             <wp:effectExtent l="0" t="0" r="0" b="0"/>
-            <wp:docPr id="25" name="Picture 25"/>
+            <wp:docPr id="1" name="Picture 1"/>
             <wp:cNvGraphicFramePr>
               <a:graphicFrameLocks xmlns:a="http://schemas.openxmlformats.org/drawingml/2006/main" noChangeAspect="1"/>
             </wp:cNvGraphicFramePr>
@@ -15181,7 +15181,7 @@
               <a:graphicData uri="http://schemas.openxmlformats.org/drawingml/2006/picture">
                 <pic:pic xmlns:pic="http://schemas.openxmlformats.org/drawingml/2006/picture">
                   <pic:nvPicPr>
-                    <pic:cNvPr id="0" name="Picture 10"/>
+                    <pic:cNvPr id="0" name="Picture 1"/>
                     <pic:cNvPicPr>
                       <a:picLocks noChangeAspect="1" noChangeArrowheads="1"/>
                     </pic:cNvPicPr>
@@ -15202,7 +15202,7 @@
                   <pic:spPr bwMode="auto">
                     <a:xfrm>
                       <a:off x="0" y="0"/>
-                      <a:ext cx="5618315" cy="1166632"/>
+                      <a:ext cx="6628871" cy="1166687"/>
                     </a:xfrm>
                     <a:prstGeom prst="rect">
                       <a:avLst/>
@@ -15227,7 +15227,7 @@
           <w:lang w:val="en-US"/>
         </w:rPr>
       </w:pPr>
-      <w:bookmarkStart w:id="16" w:name="_Toc507075350"/>
+      <w:bookmarkStart w:id="15" w:name="_Toc507075350"/>
       <w:r>
         <w:rPr>
           <w:lang w:val="en-US"/>
@@ -15285,7 +15285,7 @@
         </w:rPr>
         <w:t xml:space="preserve"> Architecture</w:t>
       </w:r>
-      <w:bookmarkEnd w:id="16"/>
+      <w:bookmarkEnd w:id="15"/>
     </w:p>
     <w:p>
       <w:pPr>
@@ -15306,6 +15306,33 @@
           <w:lang w:val="en-US"/>
         </w:rPr>
         <w:t>After splitting the input into index and reminder, the reminder is unsigned and related to the beginning of the segment. By inverting the MSB, the reminder is converted to the signed offset related to the center point of the segment.</w:t>
+      </w:r>
+    </w:p>
+    <w:p>
+      <w:pPr>
+        <w:rPr>
+          <w:lang w:val="en-US"/>
+        </w:rPr>
+      </w:pPr>
+      <w:r>
+        <w:rPr>
+          <w:lang w:val="en-US"/>
+        </w:rPr>
+        <w:t xml:space="preserve">The addition after the multiplication is executed at full precision and without rounding/truncation. This allows for the adder being implemented within a DSP slice. The rounding/truncation </w:t>
+      </w:r>
+      <w:proofErr w:type="gramStart"/>
+      <w:r>
+        <w:rPr>
+          <w:lang w:val="en-US"/>
+        </w:rPr>
+        <w:t>is</w:t>
+      </w:r>
+      <w:proofErr w:type="gramEnd"/>
+      <w:r>
+        <w:rPr>
+          <w:lang w:val="en-US"/>
+        </w:rPr>
+        <w:t xml:space="preserve"> then implemented in a separate pipeline stage.</w:t>
       </w:r>
     </w:p>
     <w:p>
@@ -15331,7 +15358,7 @@
           <w:lang w:val="en-US"/>
         </w:rPr>
       </w:pPr>
-      <w:bookmarkStart w:id="17" w:name="_Toc507075343"/>
+      <w:bookmarkStart w:id="16" w:name="_Toc507075343"/>
       <w:r>
         <w:rPr>
           <w:lang w:val="en-US"/>
@@ -15339,7 +15366,7 @@
         <w:lastRenderedPageBreak/>
         <w:t>psi_fix_dds_18b</w:t>
       </w:r>
-      <w:bookmarkEnd w:id="17"/>
+      <w:bookmarkEnd w:id="16"/>
     </w:p>
     <w:p>
       <w:pPr>
@@ -15438,7 +15465,7 @@
           <w:lang w:val="en-US"/>
         </w:rPr>
       </w:pPr>
-      <w:bookmarkStart w:id="18" w:name="_Toc507075351"/>
+      <w:bookmarkStart w:id="17" w:name="_Toc507075351"/>
       <w:r>
         <w:rPr>
           <w:lang w:val="en-US"/>
@@ -15502,7 +15529,7 @@
         </w:rPr>
         <w:t>=0.12345</w:t>
       </w:r>
-      <w:bookmarkEnd w:id="18"/>
+      <w:bookmarkEnd w:id="17"/>
     </w:p>
     <w:p>
       <w:pPr>
@@ -16472,7 +16499,19 @@
         <w:rPr>
           <w:lang w:val="en-US"/>
         </w:rPr>
-        <w:t>The total pipeline delay of the DDS is 9 clock cycles.</w:t>
+        <w:t>The tota</w:t>
+      </w:r>
+      <w:r>
+        <w:rPr>
+          <w:lang w:val="en-US"/>
+        </w:rPr>
+        <w:t>l pipeline delay of the DDS is 10</w:t>
+      </w:r>
+      <w:r>
+        <w:rPr>
+          <w:lang w:val="en-US"/>
+        </w:rPr>
+        <w:t xml:space="preserve"> clock cycles.</w:t>
       </w:r>
       <w:r>
         <w:rPr>
@@ -16527,16 +16566,13 @@
           <w:lang w:val="en-US"/>
         </w:rPr>
       </w:pPr>
-      <w:r>
-        <w:rPr>
-          <w:noProof/>
-          <w:lang w:eastAsia="de-CH"/>
-        </w:rPr>
+      <w:bookmarkStart w:id="18" w:name="_GoBack"/>
+      <w:r>
         <w:drawing>
           <wp:inline distT="0" distB="0" distL="0" distR="0">
-            <wp:extent cx="5967678" cy="1608083"/>
-            <wp:effectExtent l="0" t="0" r="0" b="0"/>
-            <wp:docPr id="8" name="Picture 8"/>
+            <wp:extent cx="5879919" cy="1584435"/>
+            <wp:effectExtent l="0" t="0" r="6985" b="0"/>
+            <wp:docPr id="5" name="Picture 5"/>
             <wp:cNvGraphicFramePr>
               <a:graphicFrameLocks xmlns:a="http://schemas.openxmlformats.org/drawingml/2006/main" noChangeAspect="1"/>
             </wp:cNvGraphicFramePr>
@@ -16565,7 +16601,7 @@
                   <pic:spPr bwMode="auto">
                     <a:xfrm>
                       <a:off x="0" y="0"/>
-                      <a:ext cx="5967899" cy="1608143"/>
+                      <a:ext cx="5880137" cy="1584494"/>
                     </a:xfrm>
                     <a:prstGeom prst="rect">
                       <a:avLst/>
@@ -16581,6 +16617,7 @@
           </wp:inline>
         </w:drawing>
       </w:r>
+      <w:bookmarkEnd w:id="18"/>
     </w:p>
     <w:p>
       <w:pPr>
@@ -16662,7 +16699,6 @@
         </w:rPr>
       </w:pPr>
     </w:p>
-    <w:bookmarkEnd w:id="0"/>
     <w:p>
       <w:pPr>
         <w:rPr>
@@ -16727,7 +16763,7 @@
       <mc:AlternateContent>
         <mc:Choice Requires="wps">
           <w:drawing>
-            <wp:anchor distT="0" distB="0" distL="114300" distR="114300" simplePos="0" relativeHeight="251661312" behindDoc="0" locked="0" layoutInCell="0" allowOverlap="1" wp14:anchorId="161BA634" wp14:editId="3DC3E83D">
+            <wp:anchor distT="0" distB="0" distL="114300" distR="114300" simplePos="0" relativeHeight="251661312" behindDoc="0" locked="0" layoutInCell="0" allowOverlap="1" wp14:anchorId="26B6C1D9" wp14:editId="4C3779DF">
               <wp:simplePos x="0" y="0"/>
               <wp:positionH relativeFrom="page">
                 <wp:posOffset>540385</wp:posOffset>
@@ -16902,7 +16938,7 @@
         <w:noProof/>
         <w:sz w:val="16"/>
       </w:rPr>
-      <w:t>22.02.2018</w:t>
+      <w:t>23.02.2018</w:t>
     </w:r>
     <w:r>
       <w:rPr>
@@ -16966,7 +17002,7 @@
         <w:sz w:val="16"/>
         <w:szCs w:val="16"/>
       </w:rPr>
-      <w:t>12</w:t>
+      <w:t>21</w:t>
     </w:r>
     <w:r>
       <w:rPr>
@@ -22602,7 +22638,7 @@
 </file>
 
 <file path=customXml/itemProps1.xml><?xml version="1.0" encoding="utf-8"?>
-<ds:datastoreItem xmlns:ds="http://schemas.openxmlformats.org/officeDocument/2006/customXml" ds:itemID="{E3738230-83E9-42CF-847C-E3CDDA62C563}">
+<ds:datastoreItem xmlns:ds="http://schemas.openxmlformats.org/officeDocument/2006/customXml" ds:itemID="{9B774F07-A5E0-4FB6-8EC1-5BF29FC789EC}">
   <ds:schemaRefs>
     <ds:schemaRef ds:uri="http://schemas.openxmlformats.org/officeDocument/2006/bibliography"/>
   </ds:schemaRefs>

</xml_diff>

<commit_message>
DOC: Fixed number formats in "heavy pipelining" docu
</commit_message>
<xml_diff>
--- a/doc/psi_fix.docx
+++ b/doc/psi_fix.docx
@@ -191,8 +191,6 @@
           <w:lang w:val="en-US"/>
         </w:rPr>
       </w:pPr>
-      <w:bookmarkStart w:id="0" w:name="_GoBack"/>
-      <w:bookmarkEnd w:id="0"/>
     </w:p>
     <w:p>
       <w:pPr>
@@ -2412,7 +2410,7 @@
         </w:rPr>
         <w:br w:type="page"/>
       </w:r>
-      <w:bookmarkStart w:id="1" w:name="_Toc507491196"/>
+      <w:bookmarkStart w:id="0" w:name="_Toc507491196"/>
       <w:r>
         <w:rPr>
           <w:lang w:val="en-US"/>
@@ -2420,87 +2418,87 @@
         <w:lastRenderedPageBreak/>
         <w:t>Introduction</w:t>
       </w:r>
+      <w:bookmarkEnd w:id="0"/>
+    </w:p>
+    <w:p>
+      <w:pPr>
+        <w:rPr>
+          <w:lang w:val="en-US"/>
+        </w:rPr>
+      </w:pPr>
+      <w:r>
+        <w:rPr>
+          <w:lang w:val="en-US"/>
+        </w:rPr>
+        <w:t xml:space="preserve">The purpose of this library is to provide HDL implementations for common fixed-point signal processing components along with </w:t>
+      </w:r>
+      <w:proofErr w:type="spellStart"/>
+      <w:r>
+        <w:rPr>
+          <w:lang w:val="en-US"/>
+        </w:rPr>
+        <w:t>bittrue</w:t>
+      </w:r>
+      <w:proofErr w:type="spellEnd"/>
+      <w:r>
+        <w:rPr>
+          <w:lang w:val="en-US"/>
+        </w:rPr>
+        <w:t xml:space="preserve"> Python models. The Python models are also callable from MATLAB.</w:t>
+      </w:r>
+    </w:p>
+    <w:p>
+      <w:pPr>
+        <w:rPr>
+          <w:lang w:val="en-US"/>
+        </w:rPr>
+      </w:pPr>
+      <w:r>
+        <w:rPr>
+          <w:lang w:val="en-US"/>
+        </w:rPr>
+        <w:t>This document serves as description of the RTL implementation for all components.</w:t>
+      </w:r>
+    </w:p>
+    <w:p>
+      <w:pPr>
+        <w:pStyle w:val="Heading1"/>
+        <w:rPr>
+          <w:lang w:val="en-US"/>
+        </w:rPr>
+      </w:pPr>
+      <w:bookmarkStart w:id="1" w:name="_Toc507491197"/>
+      <w:proofErr w:type="spellStart"/>
+      <w:r>
+        <w:rPr>
+          <w:lang w:val="en-US"/>
+        </w:rPr>
+        <w:t>Tipps</w:t>
+      </w:r>
+      <w:proofErr w:type="spellEnd"/>
+      <w:r>
+        <w:rPr>
+          <w:lang w:val="en-US"/>
+        </w:rPr>
+        <w:t xml:space="preserve"> &amp; Tricks</w:t>
+      </w:r>
       <w:bookmarkEnd w:id="1"/>
     </w:p>
     <w:p>
       <w:pPr>
-        <w:rPr>
-          <w:lang w:val="en-US"/>
-        </w:rPr>
-      </w:pPr>
-      <w:r>
-        <w:rPr>
-          <w:lang w:val="en-US"/>
-        </w:rPr>
-        <w:t xml:space="preserve">The purpose of this library is to provide HDL implementations for common fixed-point signal processing components along with </w:t>
-      </w:r>
-      <w:proofErr w:type="spellStart"/>
-      <w:r>
-        <w:rPr>
-          <w:lang w:val="en-US"/>
-        </w:rPr>
-        <w:t>bittrue</w:t>
-      </w:r>
-      <w:proofErr w:type="spellEnd"/>
-      <w:r>
-        <w:rPr>
-          <w:lang w:val="en-US"/>
-        </w:rPr>
-        <w:t xml:space="preserve"> Python models. The Python models are also callable from MATLAB.</w:t>
-      </w:r>
-    </w:p>
-    <w:p>
-      <w:pPr>
-        <w:rPr>
-          <w:lang w:val="en-US"/>
-        </w:rPr>
-      </w:pPr>
-      <w:r>
-        <w:rPr>
-          <w:lang w:val="en-US"/>
-        </w:rPr>
-        <w:t>This document serves as description of the RTL implementation for all components.</w:t>
-      </w:r>
-    </w:p>
-    <w:p>
-      <w:pPr>
-        <w:pStyle w:val="Heading1"/>
-        <w:rPr>
-          <w:lang w:val="en-US"/>
-        </w:rPr>
-      </w:pPr>
-      <w:bookmarkStart w:id="2" w:name="_Toc507491197"/>
-      <w:proofErr w:type="spellStart"/>
-      <w:r>
-        <w:rPr>
-          <w:lang w:val="en-US"/>
-        </w:rPr>
-        <w:t>Tipps</w:t>
-      </w:r>
-      <w:proofErr w:type="spellEnd"/>
-      <w:r>
-        <w:rPr>
-          <w:lang w:val="en-US"/>
-        </w:rPr>
-        <w:t xml:space="preserve"> &amp; Tricks</w:t>
+        <w:pStyle w:val="Heading2"/>
+        <w:rPr>
+          <w:lang w:val="en-US"/>
+        </w:rPr>
+      </w:pPr>
+      <w:bookmarkStart w:id="2" w:name="_Toc507491198"/>
+      <w:r>
+        <w:rPr>
+          <w:lang w:val="en-US"/>
+        </w:rPr>
+        <w:t>Library Setup</w:t>
       </w:r>
       <w:bookmarkEnd w:id="2"/>
-    </w:p>
-    <w:p>
-      <w:pPr>
-        <w:pStyle w:val="Heading2"/>
-        <w:rPr>
-          <w:lang w:val="en-US"/>
-        </w:rPr>
-      </w:pPr>
-      <w:bookmarkStart w:id="3" w:name="_Toc507491198"/>
-      <w:r>
-        <w:rPr>
-          <w:lang w:val="en-US"/>
-        </w:rPr>
-        <w:t>Library Setup</w:t>
-      </w:r>
-      <w:bookmarkEnd w:id="3"/>
     </w:p>
     <w:p>
       <w:pPr>
@@ -2807,14 +2805,14 @@
           <w:lang w:val="en-US"/>
         </w:rPr>
       </w:pPr>
-      <w:bookmarkStart w:id="4" w:name="_Toc507491199"/>
+      <w:bookmarkStart w:id="3" w:name="_Toc507491199"/>
       <w:r>
         <w:rPr>
           <w:lang w:val="en-US"/>
         </w:rPr>
         <w:t>Heavy Pipelining</w:t>
       </w:r>
-      <w:bookmarkEnd w:id="4"/>
+      <w:bookmarkEnd w:id="3"/>
     </w:p>
     <w:p>
       <w:pPr>
@@ -3375,6 +3373,10 @@
         </w:rPr>
       </w:pPr>
       <w:r>
+        <w:rPr>
+          <w:noProof/>
+          <w:lang w:eastAsia="de-CH"/>
+        </w:rPr>
         <w:drawing>
           <wp:inline distT="0" distB="0" distL="0" distR="0">
             <wp:extent cx="3224048" cy="1834125"/>
@@ -3433,7 +3435,7 @@
           <w:lang w:val="en-US"/>
         </w:rPr>
       </w:pPr>
-      <w:bookmarkStart w:id="5" w:name="_Toc507491209"/>
+      <w:bookmarkStart w:id="4" w:name="_Toc507491209"/>
       <w:r>
         <w:rPr>
           <w:lang w:val="en-US"/>
@@ -3483,7 +3485,7 @@
         </w:rPr>
         <w:t>Heavy Pipelining, Problem Description</w:t>
       </w:r>
-      <w:bookmarkEnd w:id="5"/>
+      <w:bookmarkEnd w:id="4"/>
     </w:p>
     <w:p>
       <w:pPr>
@@ -4022,6 +4024,10 @@
         </w:rPr>
       </w:pPr>
       <w:r>
+        <w:rPr>
+          <w:noProof/>
+          <w:lang w:eastAsia="de-CH"/>
+        </w:rPr>
         <w:drawing>
           <wp:inline distT="0" distB="0" distL="0" distR="0">
             <wp:extent cx="3310759" cy="1808598"/>
@@ -4080,7 +4086,7 @@
           <w:lang w:val="en-US"/>
         </w:rPr>
       </w:pPr>
-      <w:bookmarkStart w:id="6" w:name="_Toc507491210"/>
+      <w:bookmarkStart w:id="5" w:name="_Toc507491210"/>
       <w:r>
         <w:rPr>
           <w:lang w:val="en-US"/>
@@ -4128,13 +4134,7 @@
         <w:rPr>
           <w:lang w:val="en-US"/>
         </w:rPr>
-        <w:t xml:space="preserve">Heavy Pipelining, </w:t>
-      </w:r>
-      <w:r>
-        <w:rPr>
-          <w:lang w:val="en-US"/>
-        </w:rPr>
-        <w:t xml:space="preserve">Retiming, </w:t>
+        <w:t xml:space="preserve">Heavy Pipelining, Retiming, </w:t>
       </w:r>
       <w:proofErr w:type="gramStart"/>
       <w:r>
@@ -4150,7 +4150,7 @@
         </w:rPr>
         <w:t xml:space="preserve"> without retiming</w:t>
       </w:r>
-      <w:bookmarkEnd w:id="6"/>
+      <w:bookmarkEnd w:id="5"/>
     </w:p>
     <w:p>
       <w:pPr>
@@ -4202,6 +4202,10 @@
         </w:rPr>
       </w:pPr>
       <w:r>
+        <w:rPr>
+          <w:noProof/>
+          <w:lang w:eastAsia="de-CH"/>
+        </w:rPr>
         <w:drawing>
           <wp:inline distT="0" distB="0" distL="0" distR="0">
             <wp:extent cx="3310758" cy="1808598"/>
@@ -4268,7 +4272,7 @@
           <w:lang w:val="en-US"/>
         </w:rPr>
       </w:pPr>
-      <w:bookmarkStart w:id="7" w:name="_Toc507491211"/>
+      <w:bookmarkStart w:id="6" w:name="_Toc507491211"/>
       <w:r>
         <w:rPr>
           <w:lang w:val="en-US"/>
@@ -4330,21 +4334,9 @@
         <w:rPr>
           <w:lang w:val="en-US"/>
         </w:rPr>
-        <w:t xml:space="preserve"> </w:t>
-      </w:r>
-      <w:r>
-        <w:rPr>
-          <w:lang w:val="en-US"/>
-        </w:rPr>
-        <w:t>with</w:t>
-      </w:r>
-      <w:r>
-        <w:rPr>
-          <w:lang w:val="en-US"/>
-        </w:rPr>
-        <w:t xml:space="preserve"> retiming</w:t>
-      </w:r>
-      <w:bookmarkEnd w:id="7"/>
+        <w:t xml:space="preserve"> with retiming</w:t>
+      </w:r>
+      <w:bookmarkEnd w:id="6"/>
     </w:p>
     <w:p>
       <w:pPr>
@@ -4397,19 +4389,7 @@
         <w:rPr>
           <w:lang w:val="en-US"/>
         </w:rPr>
-        <w:t xml:space="preserve">Solution </w:t>
-      </w:r>
-      <w:r>
-        <w:rPr>
-          <w:lang w:val="en-US"/>
-        </w:rPr>
-        <w:t>2</w:t>
-      </w:r>
-      <w:r>
-        <w:rPr>
-          <w:lang w:val="en-US"/>
-        </w:rPr>
-        <w:t xml:space="preserve">: </w:t>
+        <w:t xml:space="preserve">Solution 2: </w:t>
       </w:r>
       <w:r>
         <w:rPr>
@@ -4594,50 +4574,51 @@
           <w:lang w:val="en-US"/>
         </w:rPr>
         <w:br/>
-      </w:r>
+        <w:t xml:space="preserve">constant </w:t>
+      </w:r>
+      <w:proofErr w:type="spellStart"/>
       <w:r>
         <w:rPr>
           <w:rFonts w:ascii="Courier New" w:hAnsi="Courier New" w:cs="Courier New"/>
           <w:sz w:val="20"/>
           <w:lang w:val="en-US"/>
         </w:rPr>
-        <w:t xml:space="preserve">constant </w:t>
-      </w:r>
-      <w:proofErr w:type="spellStart"/>
+        <w:t>addFmt_c</w:t>
+      </w:r>
+      <w:proofErr w:type="spellEnd"/>
       <w:r>
         <w:rPr>
           <w:rFonts w:ascii="Courier New" w:hAnsi="Courier New" w:cs="Courier New"/>
           <w:sz w:val="20"/>
           <w:lang w:val="en-US"/>
         </w:rPr>
-        <w:t>addFmt_c</w:t>
-      </w:r>
-      <w:proofErr w:type="spellEnd"/>
+        <w:t xml:space="preserve"> : </w:t>
+      </w:r>
+      <w:proofErr w:type="spellStart"/>
       <w:r>
         <w:rPr>
           <w:rFonts w:ascii="Courier New" w:hAnsi="Courier New" w:cs="Courier New"/>
           <w:sz w:val="20"/>
           <w:lang w:val="en-US"/>
         </w:rPr>
-        <w:t xml:space="preserve"> : </w:t>
-      </w:r>
-      <w:proofErr w:type="spellStart"/>
+        <w:t>PsiFixFmt_t</w:t>
+      </w:r>
+      <w:proofErr w:type="spellEnd"/>
       <w:r>
         <w:rPr>
           <w:rFonts w:ascii="Courier New" w:hAnsi="Courier New" w:cs="Courier New"/>
           <w:sz w:val="20"/>
           <w:lang w:val="en-US"/>
         </w:rPr>
-        <w:t>PsiFixFmt_t</w:t>
-      </w:r>
-      <w:proofErr w:type="spellEnd"/>
+        <w:t xml:space="preserve"> := (1, 9, </w:t>
+      </w:r>
       <w:r>
         <w:rPr>
           <w:rFonts w:ascii="Courier New" w:hAnsi="Courier New" w:cs="Courier New"/>
           <w:sz w:val="20"/>
           <w:lang w:val="en-US"/>
         </w:rPr>
-        <w:t xml:space="preserve"> := (1, 9, 0);</w:t>
+        <w:t>8</w:t>
       </w:r>
       <w:r>
         <w:rPr>
@@ -4645,7 +4626,7 @@
           <w:sz w:val="20"/>
           <w:lang w:val="en-US"/>
         </w:rPr>
-        <w:t xml:space="preserve"> -- + 1 </w:t>
+        <w:t xml:space="preserve">); -- + 1 </w:t>
       </w:r>
       <w:proofErr w:type="spellStart"/>
       <w:r>
@@ -4708,109 +4689,111 @@
           <w:sz w:val="20"/>
           <w:lang w:val="en-US"/>
         </w:rPr>
-        <w:t xml:space="preserve"> := (1, 10, 0); -- + 1 </w:t>
-      </w:r>
-      <w:proofErr w:type="spellStart"/>
+        <w:t xml:space="preserve"> := (1, 10, </w:t>
+      </w:r>
       <w:r>
         <w:rPr>
           <w:rFonts w:ascii="Courier New" w:hAnsi="Courier New" w:cs="Courier New"/>
           <w:sz w:val="20"/>
           <w:lang w:val="en-US"/>
         </w:rPr>
-        <w:t>Int</w:t>
-      </w:r>
-      <w:proofErr w:type="spellEnd"/>
+        <w:t>8</w:t>
+      </w:r>
+      <w:bookmarkStart w:id="7" w:name="_GoBack"/>
+      <w:bookmarkEnd w:id="7"/>
       <w:r>
         <w:rPr>
           <w:rFonts w:ascii="Courier New" w:hAnsi="Courier New" w:cs="Courier New"/>
           <w:sz w:val="20"/>
           <w:lang w:val="en-US"/>
         </w:rPr>
-        <w:t>-Bit for adding RC</w:t>
-      </w:r>
+        <w:t xml:space="preserve">); -- + 1 </w:t>
+      </w:r>
+      <w:proofErr w:type="spellStart"/>
       <w:r>
         <w:rPr>
           <w:rFonts w:ascii="Courier New" w:hAnsi="Courier New" w:cs="Courier New"/>
           <w:sz w:val="20"/>
           <w:lang w:val="en-US"/>
         </w:rPr>
-        <w:br/>
-      </w:r>
+        <w:t>Int</w:t>
+      </w:r>
+      <w:proofErr w:type="spellEnd"/>
       <w:r>
         <w:rPr>
           <w:rFonts w:ascii="Courier New" w:hAnsi="Courier New" w:cs="Courier New"/>
           <w:sz w:val="20"/>
           <w:lang w:val="en-US"/>
         </w:rPr>
-        <w:t xml:space="preserve">constant </w:t>
-      </w:r>
-      <w:proofErr w:type="spellStart"/>
+        <w:t>-Bit for adding RC</w:t>
+      </w:r>
       <w:r>
         <w:rPr>
           <w:rFonts w:ascii="Courier New" w:hAnsi="Courier New" w:cs="Courier New"/>
           <w:sz w:val="20"/>
           <w:lang w:val="en-US"/>
         </w:rPr>
-        <w:t>rFmt_c</w:t>
-      </w:r>
-      <w:proofErr w:type="spellEnd"/>
+        <w:br/>
+      </w:r>
       <w:r>
         <w:rPr>
           <w:rFonts w:ascii="Courier New" w:hAnsi="Courier New" w:cs="Courier New"/>
           <w:sz w:val="20"/>
           <w:lang w:val="en-US"/>
         </w:rPr>
-        <w:t xml:space="preserve"> </w:t>
-      </w:r>
+        <w:t xml:space="preserve">constant </w:t>
+      </w:r>
+      <w:proofErr w:type="spellStart"/>
       <w:r>
         <w:rPr>
           <w:rFonts w:ascii="Courier New" w:hAnsi="Courier New" w:cs="Courier New"/>
           <w:sz w:val="20"/>
           <w:lang w:val="en-US"/>
         </w:rPr>
-        <w:t xml:space="preserve">  </w:t>
-      </w:r>
+        <w:t>rFmt_c</w:t>
+      </w:r>
+      <w:proofErr w:type="spellEnd"/>
       <w:r>
         <w:rPr>
           <w:rFonts w:ascii="Courier New" w:hAnsi="Courier New" w:cs="Courier New"/>
           <w:sz w:val="20"/>
           <w:lang w:val="en-US"/>
         </w:rPr>
-        <w:t xml:space="preserve">: </w:t>
-      </w:r>
-      <w:proofErr w:type="spellStart"/>
+        <w:t xml:space="preserve"> </w:t>
+      </w:r>
       <w:r>
         <w:rPr>
           <w:rFonts w:ascii="Courier New" w:hAnsi="Courier New" w:cs="Courier New"/>
           <w:sz w:val="20"/>
           <w:lang w:val="en-US"/>
         </w:rPr>
-        <w:t>PsiFixFmt_t</w:t>
-      </w:r>
-      <w:proofErr w:type="spellEnd"/>
+        <w:t xml:space="preserve">  </w:t>
+      </w:r>
       <w:r>
         <w:rPr>
           <w:rFonts w:ascii="Courier New" w:hAnsi="Courier New" w:cs="Courier New"/>
           <w:sz w:val="20"/>
           <w:lang w:val="en-US"/>
         </w:rPr>
-        <w:t xml:space="preserve"> := (1, 8, 0)</w:t>
-      </w:r>
+        <w:t xml:space="preserve">: </w:t>
+      </w:r>
+      <w:proofErr w:type="spellStart"/>
       <w:r>
         <w:rPr>
           <w:rFonts w:ascii="Courier New" w:hAnsi="Courier New" w:cs="Courier New"/>
           <w:sz w:val="20"/>
           <w:lang w:val="en-US"/>
         </w:rPr>
-        <w:t>;</w:t>
-      </w:r>
+        <w:t>PsiFixFmt_t</w:t>
+      </w:r>
+      <w:proofErr w:type="spellEnd"/>
       <w:r>
         <w:rPr>
           <w:rFonts w:ascii="Courier New" w:hAnsi="Courier New" w:cs="Courier New"/>
           <w:sz w:val="20"/>
           <w:lang w:val="en-US"/>
         </w:rPr>
-        <w:br/>
+        <w:t xml:space="preserve"> := (1, 8, 0)</w:t>
       </w:r>
       <w:r>
         <w:rPr>
@@ -4818,7 +4801,7 @@
           <w:sz w:val="20"/>
           <w:lang w:val="en-US"/>
         </w:rPr>
-        <w:br/>
+        <w:t>;</w:t>
       </w:r>
       <w:r>
         <w:rPr>
@@ -4827,7 +4810,6 @@
           <w:lang w:val="en-US"/>
         </w:rPr>
         <w:br/>
-        <w:t>…</w:t>
       </w:r>
       <w:r>
         <w:rPr>
@@ -4844,32 +4826,49 @@
           <w:lang w:val="en-US"/>
         </w:rPr>
         <w:br/>
-        <w:t>p : process(</w:t>
-      </w:r>
-      <w:proofErr w:type="spellStart"/>
+        <w:t>…</w:t>
+      </w:r>
       <w:r>
         <w:rPr>
           <w:rFonts w:ascii="Courier New" w:hAnsi="Courier New" w:cs="Courier New"/>
           <w:sz w:val="20"/>
           <w:lang w:val="en-US"/>
         </w:rPr>
-        <w:t>Clk</w:t>
-      </w:r>
-      <w:proofErr w:type="spellEnd"/>
+        <w:br/>
+      </w:r>
       <w:r>
         <w:rPr>
           <w:rFonts w:ascii="Courier New" w:hAnsi="Courier New" w:cs="Courier New"/>
           <w:sz w:val="20"/>
           <w:lang w:val="en-US"/>
         </w:rPr>
-        <w:t>)</w:t>
-      </w:r>
+        <w:br/>
+        <w:t>p : process(</w:t>
+      </w:r>
+      <w:proofErr w:type="spellStart"/>
       <w:r>
         <w:rPr>
           <w:rFonts w:ascii="Courier New" w:hAnsi="Courier New" w:cs="Courier New"/>
           <w:sz w:val="20"/>
           <w:lang w:val="en-US"/>
         </w:rPr>
+        <w:t>Clk</w:t>
+      </w:r>
+      <w:proofErr w:type="spellEnd"/>
+      <w:r>
+        <w:rPr>
+          <w:rFonts w:ascii="Courier New" w:hAnsi="Courier New" w:cs="Courier New"/>
+          <w:sz w:val="20"/>
+          <w:lang w:val="en-US"/>
+        </w:rPr>
+        <w:t>)</w:t>
+      </w:r>
+      <w:r>
+        <w:rPr>
+          <w:rFonts w:ascii="Courier New" w:hAnsi="Courier New" w:cs="Courier New"/>
+          <w:sz w:val="20"/>
+          <w:lang w:val="en-US"/>
+        </w:rPr>
         <w:br/>
         <w:t>begin</w:t>
       </w:r>
@@ -5398,6 +5397,10 @@
         </w:rPr>
       </w:pPr>
       <w:r>
+        <w:rPr>
+          <w:noProof/>
+          <w:lang w:eastAsia="de-CH"/>
+        </w:rPr>
         <w:drawing>
           <wp:inline distT="0" distB="0" distL="0" distR="0" wp14:anchorId="79AC6EA2" wp14:editId="671D3256">
             <wp:extent cx="3310758" cy="1808598"/>
@@ -5512,13 +5515,7 @@
         <w:rPr>
           <w:lang w:val="en-US"/>
         </w:rPr>
-        <w:t xml:space="preserve">Heavy Pipelining, </w:t>
-      </w:r>
-      <w:r>
-        <w:rPr>
-          <w:lang w:val="en-US"/>
-        </w:rPr>
-        <w:t>Manual Splitting</w:t>
+        <w:t>Heavy Pipelining, Manual Splitting</w:t>
       </w:r>
       <w:bookmarkEnd w:id="8"/>
     </w:p>
@@ -20492,7 +20489,7 @@
       <mc:AlternateContent>
         <mc:Choice Requires="wps">
           <w:drawing>
-            <wp:anchor distT="0" distB="0" distL="114300" distR="114300" simplePos="0" relativeHeight="251661312" behindDoc="0" locked="0" layoutInCell="0" allowOverlap="1" wp14:anchorId="7CFB379F" wp14:editId="4C91D748">
+            <wp:anchor distT="0" distB="0" distL="114300" distR="114300" simplePos="0" relativeHeight="251661312" behindDoc="0" locked="0" layoutInCell="0" allowOverlap="1" wp14:anchorId="5A934842" wp14:editId="5F47E271">
               <wp:simplePos x="0" y="0"/>
               <wp:positionH relativeFrom="page">
                 <wp:posOffset>540385</wp:posOffset>
@@ -20667,7 +20664,7 @@
         <w:noProof/>
         <w:sz w:val="16"/>
       </w:rPr>
-      <w:t>27.02.2018</w:t>
+      <w:t>28.02.2018</w:t>
     </w:r>
     <w:r>
       <w:rPr>
@@ -26575,7 +26572,7 @@
 </file>
 
 <file path=customXml/itemProps1.xml><?xml version="1.0" encoding="utf-8"?>
-<ds:datastoreItem xmlns:ds="http://schemas.openxmlformats.org/officeDocument/2006/customXml" ds:itemID="{E54525BE-8518-4F67-A2A7-BCF8344F3D49}">
+<ds:datastoreItem xmlns:ds="http://schemas.openxmlformats.org/officeDocument/2006/customXml" ds:itemID="{1318184E-2009-4CA0-B6AA-5172A4FF479D}">
   <ds:schemaRefs>
     <ds:schemaRef ds:uri="http://schemas.openxmlformats.org/officeDocument/2006/bibliography"/>
   </ds:schemaRefs>

</xml_diff>

<commit_message>
add model description (visio+word) of psi complex number block
</commit_message>
<xml_diff>
--- a/doc/psi_fix.docx
+++ b/doc/psi_fix.docx
@@ -8,7 +8,6 @@
           <w:lang w:val="en-US"/>
         </w:rPr>
       </w:pPr>
-      <w:bookmarkStart w:id="0" w:name="_GoBack"/>
     </w:p>
     <w:p>
       <w:pPr>
@@ -120,18 +119,20 @@
         <w:pStyle w:val="DocumentTitle"/>
         <w:rPr>
           <w:b/>
-          <w:lang w:val="en-US"/>
+          <w:lang w:val="fr-FR"/>
         </w:rPr>
       </w:pPr>
       <w:proofErr w:type="spellStart"/>
+      <w:proofErr w:type="gramStart"/>
       <w:r>
         <w:rPr>
           <w:b/>
-          <w:lang w:val="en-US"/>
+          <w:lang w:val="fr-FR"/>
         </w:rPr>
         <w:t>psi_fix</w:t>
       </w:r>
       <w:proofErr w:type="spellEnd"/>
+      <w:proofErr w:type="gramEnd"/>
     </w:p>
     <w:p>
       <w:pPr>
@@ -139,14 +140,14 @@
         <w:rPr>
           <w:sz w:val="72"/>
           <w:szCs w:val="72"/>
-          <w:lang w:val="en-US"/>
+          <w:lang w:val="fr-FR"/>
         </w:rPr>
       </w:pPr>
       <w:r>
         <w:rPr>
           <w:sz w:val="72"/>
           <w:szCs w:val="72"/>
-          <w:lang w:val="en-US"/>
+          <w:lang w:val="fr-FR"/>
         </w:rPr>
         <w:t>Documentation</w:t>
       </w:r>
@@ -154,7 +155,7 @@
     <w:p>
       <w:pPr>
         <w:rPr>
-          <w:lang w:val="en-US"/>
+          <w:lang w:val="fr-FR"/>
         </w:rPr>
       </w:pPr>
     </w:p>
@@ -165,12 +166,12 @@
           <w:bCs/>
           <w:sz w:val="36"/>
           <w:szCs w:val="36"/>
-          <w:lang w:val="en-US"/>
-        </w:rPr>
-      </w:pPr>
-      <w:r>
-        <w:rPr>
-          <w:lang w:val="en-US"/>
+          <w:lang w:val="fr-FR"/>
+        </w:rPr>
+      </w:pPr>
+      <w:r>
+        <w:rPr>
+          <w:lang w:val="fr-FR"/>
         </w:rPr>
         <w:br w:type="page"/>
       </w:r>
@@ -180,7 +181,7 @@
           <w:bCs/>
           <w:sz w:val="36"/>
           <w:szCs w:val="36"/>
-          <w:lang w:val="en-US"/>
+          <w:lang w:val="fr-FR"/>
         </w:rPr>
         <w:lastRenderedPageBreak/>
         <w:t>Content</w:t>
@@ -189,7 +190,7 @@
     <w:p>
       <w:pPr>
         <w:rPr>
-          <w:lang w:val="en-US"/>
+          <w:lang w:val="fr-FR"/>
         </w:rPr>
       </w:pPr>
     </w:p>
@@ -200,7 +201,7 @@
           <w:bCs/>
           <w:sz w:val="32"/>
           <w:szCs w:val="32"/>
-          <w:lang w:val="en-US"/>
+          <w:lang w:val="fr-FR"/>
         </w:rPr>
       </w:pPr>
       <w:r>
@@ -209,7 +210,7 @@
           <w:bCs/>
           <w:sz w:val="32"/>
           <w:szCs w:val="32"/>
-          <w:lang w:val="en-US"/>
+          <w:lang w:val="fr-FR"/>
         </w:rPr>
         <w:t>Table of Contents</w:t>
       </w:r>
@@ -1855,7 +1856,7 @@
         </w:rPr>
         <w:br w:type="page"/>
       </w:r>
-      <w:bookmarkStart w:id="1" w:name="_Toc507075334"/>
+      <w:bookmarkStart w:id="0" w:name="_Toc507075334"/>
       <w:r>
         <w:rPr>
           <w:lang w:val="en-US"/>
@@ -1863,7 +1864,7 @@
         <w:lastRenderedPageBreak/>
         <w:t>Introduction</w:t>
       </w:r>
-      <w:bookmarkEnd w:id="1"/>
+      <w:bookmarkEnd w:id="0"/>
     </w:p>
     <w:p>
       <w:pPr>
@@ -1914,7 +1915,7 @@
           <w:lang w:val="en-US"/>
         </w:rPr>
       </w:pPr>
-      <w:bookmarkStart w:id="2" w:name="_Toc507075335"/>
+      <w:bookmarkStart w:id="1" w:name="_Toc507075335"/>
       <w:r>
         <w:rPr>
           <w:lang w:val="en-US"/>
@@ -1922,24 +1923,24 @@
         <w:lastRenderedPageBreak/>
         <w:t>RTL Descriptions</w:t>
       </w:r>
+      <w:bookmarkEnd w:id="1"/>
+    </w:p>
+    <w:p>
+      <w:pPr>
+        <w:pStyle w:val="Heading2"/>
+        <w:rPr>
+          <w:lang w:val="en-US"/>
+        </w:rPr>
+      </w:pPr>
+      <w:bookmarkStart w:id="2" w:name="_Toc507075336"/>
+      <w:proofErr w:type="spellStart"/>
+      <w:r>
+        <w:rPr>
+          <w:lang w:val="en-US"/>
+        </w:rPr>
+        <w:t>psi_fix_bin_div</w:t>
+      </w:r>
       <w:bookmarkEnd w:id="2"/>
-    </w:p>
-    <w:p>
-      <w:pPr>
-        <w:pStyle w:val="Heading2"/>
-        <w:rPr>
-          <w:lang w:val="en-US"/>
-        </w:rPr>
-      </w:pPr>
-      <w:bookmarkStart w:id="3" w:name="_Toc507075336"/>
-      <w:proofErr w:type="spellStart"/>
-      <w:r>
-        <w:rPr>
-          <w:lang w:val="en-US"/>
-        </w:rPr>
-        <w:t>psi_fix_bin_div</w:t>
-      </w:r>
-      <w:bookmarkEnd w:id="3"/>
       <w:proofErr w:type="spellEnd"/>
     </w:p>
     <w:p>
@@ -3055,7 +3056,7 @@
           <w:lang w:val="en-US"/>
         </w:rPr>
       </w:pPr>
-      <w:bookmarkStart w:id="4" w:name="_Toc507075344"/>
+      <w:bookmarkStart w:id="3" w:name="_Toc507075344"/>
       <w:r>
         <w:rPr>
           <w:lang w:val="en-US"/>
@@ -3113,7 +3114,7 @@
         </w:rPr>
         <w:t xml:space="preserve"> Architecture</w:t>
       </w:r>
-      <w:bookmarkEnd w:id="4"/>
+      <w:bookmarkEnd w:id="3"/>
     </w:p>
     <w:p>
       <w:pPr>
@@ -3129,24 +3130,24 @@
         <w:pageBreakBefore/>
         <w:ind w:left="578" w:hanging="578"/>
         <w:rPr>
-          <w:lang w:val="en-US"/>
-        </w:rPr>
-      </w:pPr>
-      <w:r>
-        <w:rPr>
-          <w:lang w:val="en-US"/>
+          <w:lang w:val="fr-FR"/>
+        </w:rPr>
+      </w:pPr>
+      <w:r>
+        <w:rPr>
+          <w:lang w:val="fr-FR"/>
         </w:rPr>
         <w:lastRenderedPageBreak/>
         <w:t xml:space="preserve"> </w:t>
       </w:r>
-      <w:bookmarkStart w:id="5" w:name="_Toc507075337"/>
-      <w:r>
-        <w:rPr>
-          <w:lang w:val="en-US"/>
+      <w:bookmarkStart w:id="4" w:name="_Toc507075337"/>
+      <w:r>
+        <w:rPr>
+          <w:lang w:val="fr-FR"/>
         </w:rPr>
         <w:t>psi_fix_cic_dec_fix_1ch</w:t>
       </w:r>
-      <w:bookmarkEnd w:id="5"/>
+      <w:bookmarkEnd w:id="4"/>
     </w:p>
     <w:p>
       <w:pPr>
@@ -4198,7 +4199,7 @@
           <w:lang w:val="en-US"/>
         </w:rPr>
       </w:pPr>
-      <w:bookmarkStart w:id="6" w:name="_Toc507075345"/>
+      <w:bookmarkStart w:id="5" w:name="_Toc507075345"/>
       <w:r>
         <w:rPr>
           <w:lang w:val="en-US"/>
@@ -4248,7 +4249,7 @@
         </w:rPr>
         <w:t>psi_fix_cic_dec_fix_1ch Architecture</w:t>
       </w:r>
-      <w:bookmarkEnd w:id="6"/>
+      <w:bookmarkEnd w:id="5"/>
     </w:p>
     <w:p>
       <w:pPr>
@@ -4798,18 +4799,18 @@
         <w:pageBreakBefore/>
         <w:ind w:left="578" w:hanging="578"/>
         <w:rPr>
-          <w:lang w:val="en-US"/>
-        </w:rPr>
-      </w:pPr>
-      <w:bookmarkStart w:id="7" w:name="_Toc507075338"/>
-      <w:r>
-        <w:rPr>
-          <w:lang w:val="en-US"/>
+          <w:lang w:val="fr-FR"/>
+        </w:rPr>
+      </w:pPr>
+      <w:bookmarkStart w:id="6" w:name="_Toc507075338"/>
+      <w:r>
+        <w:rPr>
+          <w:lang w:val="fr-FR"/>
         </w:rPr>
         <w:lastRenderedPageBreak/>
         <w:t>psi_fix_cic_int_fix_1ch</w:t>
       </w:r>
-      <w:bookmarkEnd w:id="7"/>
+      <w:bookmarkEnd w:id="6"/>
     </w:p>
     <w:p>
       <w:pPr>
@@ -6011,7 +6012,7 @@
           <w:lang w:val="en-US"/>
         </w:rPr>
       </w:pPr>
-      <w:bookmarkStart w:id="8" w:name="_Toc507075346"/>
+      <w:bookmarkStart w:id="7" w:name="_Toc507075346"/>
       <w:r>
         <w:rPr>
           <w:lang w:val="en-US"/>
@@ -6061,7 +6062,7 @@
         </w:rPr>
         <w:t>psi_fix_cic_int_fix_1ch Architecture</w:t>
       </w:r>
-      <w:bookmarkEnd w:id="8"/>
+      <w:bookmarkEnd w:id="7"/>
     </w:p>
     <w:p>
       <w:pPr>
@@ -6716,7 +6717,7 @@
           <w:lang w:val="en-US"/>
         </w:rPr>
       </w:pPr>
-      <w:bookmarkStart w:id="9" w:name="_Toc507075339"/>
+      <w:bookmarkStart w:id="8" w:name="_Toc507075339"/>
       <w:proofErr w:type="spellStart"/>
       <w:r>
         <w:rPr>
@@ -6725,7 +6726,7 @@
         <w:lastRenderedPageBreak/>
         <w:t>psi_fix_cordic_abs_pl</w:t>
       </w:r>
-      <w:bookmarkEnd w:id="9"/>
+      <w:bookmarkEnd w:id="8"/>
       <w:proofErr w:type="spellEnd"/>
     </w:p>
     <w:p>
@@ -8527,7 +8528,7 @@
           <w:lang w:val="en-US"/>
         </w:rPr>
       </w:pPr>
-      <w:bookmarkStart w:id="10" w:name="_Toc507075340"/>
+      <w:bookmarkStart w:id="9" w:name="_Toc507075340"/>
       <w:proofErr w:type="spellStart"/>
       <w:r>
         <w:rPr>
@@ -8536,7 +8537,7 @@
         <w:lastRenderedPageBreak/>
         <w:t>psi_fix_fir_dec_ser_nch_chpar_conf</w:t>
       </w:r>
-      <w:bookmarkEnd w:id="10"/>
+      <w:bookmarkEnd w:id="9"/>
       <w:proofErr w:type="spellEnd"/>
     </w:p>
     <w:p>
@@ -10808,7 +10809,7 @@
           <w:lang w:val="en-US"/>
         </w:rPr>
       </w:pPr>
-      <w:bookmarkStart w:id="11" w:name="_Toc507075347"/>
+      <w:bookmarkStart w:id="10" w:name="_Toc507075347"/>
       <w:r>
         <w:rPr>
           <w:lang w:val="en-US"/>
@@ -10866,7 +10867,7 @@
         </w:rPr>
         <w:t xml:space="preserve"> Architecture</w:t>
       </w:r>
-      <w:bookmarkEnd w:id="11"/>
+      <w:bookmarkEnd w:id="10"/>
     </w:p>
     <w:p>
       <w:pPr>
@@ -11230,7 +11231,7 @@
           <w:lang w:val="en-US"/>
         </w:rPr>
       </w:pPr>
-      <w:bookmarkStart w:id="12" w:name="_Toc507075341"/>
+      <w:bookmarkStart w:id="11" w:name="_Toc507075341"/>
       <w:proofErr w:type="spellStart"/>
       <w:r>
         <w:rPr>
@@ -11245,7 +11246,7 @@
         </w:rPr>
         <w:t>_conf</w:t>
       </w:r>
-      <w:bookmarkEnd w:id="12"/>
+      <w:bookmarkEnd w:id="11"/>
       <w:proofErr w:type="spellEnd"/>
     </w:p>
     <w:p>
@@ -12478,8 +12479,6 @@
             </w:r>
             <w:r>
               <w:br/>
-            </w:r>
-            <w:r>
               <w:t xml:space="preserve">This port is optional. If it is not connected, </w:t>
             </w:r>
             <w:proofErr w:type="spellStart"/>
@@ -13494,7 +13493,7 @@
           <w:lang w:val="en-US"/>
         </w:rPr>
       </w:pPr>
-      <w:bookmarkStart w:id="13" w:name="_Toc507075348"/>
+      <w:bookmarkStart w:id="12" w:name="_Toc507075348"/>
       <w:r>
         <w:rPr>
           <w:lang w:val="en-US"/>
@@ -13564,7 +13563,7 @@
         </w:rPr>
         <w:t xml:space="preserve"> Architecture</w:t>
       </w:r>
-      <w:bookmarkEnd w:id="13"/>
+      <w:bookmarkEnd w:id="12"/>
     </w:p>
     <w:p>
       <w:pPr>
@@ -14052,7 +14051,7 @@
           <w:lang w:val="en-US"/>
         </w:rPr>
       </w:pPr>
-      <w:bookmarkStart w:id="14" w:name="_Toc507075342"/>
+      <w:bookmarkStart w:id="13" w:name="_Toc507075342"/>
       <w:proofErr w:type="spellStart"/>
       <w:r>
         <w:rPr>
@@ -14074,7 +14073,7 @@
         </w:rPr>
         <w:t>_&lt;function&gt;</w:t>
       </w:r>
-      <w:bookmarkEnd w:id="14"/>
+      <w:bookmarkEnd w:id="13"/>
     </w:p>
     <w:p>
       <w:pPr>
@@ -15046,13 +15045,13 @@
         <w:pStyle w:val="Caption"/>
         <w:jc w:val="center"/>
         <w:rPr>
-          <w:lang w:val="en-US"/>
-        </w:rPr>
-      </w:pPr>
-      <w:bookmarkStart w:id="15" w:name="_Toc507075349"/>
-      <w:r>
-        <w:rPr>
-          <w:lang w:val="en-US"/>
+          <w:lang w:val="fr-FR"/>
+        </w:rPr>
+      </w:pPr>
+      <w:bookmarkStart w:id="14" w:name="_Toc507075349"/>
+      <w:r>
+        <w:rPr>
+          <w:lang w:val="fr-FR"/>
         </w:rPr>
         <w:t xml:space="preserve">Figure </w:t>
       </w:r>
@@ -15064,7 +15063,7 @@
       </w:r>
       <w:r>
         <w:rPr>
-          <w:lang w:val="en-US"/>
+          <w:lang w:val="fr-FR"/>
         </w:rPr>
         <w:instrText xml:space="preserve"> SEQ Figure \* ARABIC </w:instrText>
       </w:r>
@@ -15077,7 +15076,7 @@
       <w:r>
         <w:rPr>
           <w:noProof/>
-          <w:lang w:val="en-US"/>
+          <w:lang w:val="fr-FR"/>
         </w:rPr>
         <w:t>6</w:t>
       </w:r>
@@ -15089,31 +15088,39 @@
       </w:r>
       <w:r>
         <w:rPr>
-          <w:lang w:val="en-US"/>
+          <w:lang w:val="fr-FR"/>
         </w:rPr>
         <w:t xml:space="preserve">: </w:t>
       </w:r>
       <w:proofErr w:type="spellStart"/>
       <w:r>
         <w:rPr>
-          <w:lang w:val="en-US"/>
+          <w:lang w:val="fr-FR"/>
         </w:rPr>
         <w:t>psi_fix_lin_approx</w:t>
       </w:r>
       <w:proofErr w:type="spellEnd"/>
       <w:r>
         <w:rPr>
-          <w:lang w:val="en-US"/>
-        </w:rPr>
-        <w:t xml:space="preserve"> Interpolation Principle</w:t>
-      </w:r>
-      <w:bookmarkEnd w:id="15"/>
+          <w:lang w:val="fr-FR"/>
+        </w:rPr>
+        <w:t xml:space="preserve"> Interpolation </w:t>
+      </w:r>
+      <w:proofErr w:type="spellStart"/>
+      <w:r>
+        <w:rPr>
+          <w:lang w:val="fr-FR"/>
+        </w:rPr>
+        <w:t>Principle</w:t>
+      </w:r>
+      <w:bookmarkEnd w:id="14"/>
+      <w:proofErr w:type="spellEnd"/>
     </w:p>
     <w:p>
       <w:pPr>
         <w:jc w:val="center"/>
         <w:rPr>
-          <w:lang w:val="en-US"/>
+          <w:lang w:val="fr-FR"/>
         </w:rPr>
       </w:pPr>
     </w:p>
@@ -15227,7 +15234,7 @@
           <w:lang w:val="en-US"/>
         </w:rPr>
       </w:pPr>
-      <w:bookmarkStart w:id="16" w:name="_Toc507075350"/>
+      <w:bookmarkStart w:id="15" w:name="_Toc507075350"/>
       <w:r>
         <w:rPr>
           <w:lang w:val="en-US"/>
@@ -15285,7 +15292,7 @@
         </w:rPr>
         <w:t xml:space="preserve"> Architecture</w:t>
       </w:r>
-      <w:bookmarkEnd w:id="16"/>
+      <w:bookmarkEnd w:id="15"/>
     </w:p>
     <w:p>
       <w:pPr>
@@ -15331,7 +15338,7 @@
           <w:lang w:val="en-US"/>
         </w:rPr>
       </w:pPr>
-      <w:bookmarkStart w:id="17" w:name="_Toc507075343"/>
+      <w:bookmarkStart w:id="16" w:name="_Toc507075343"/>
       <w:r>
         <w:rPr>
           <w:lang w:val="en-US"/>
@@ -15339,7 +15346,7 @@
         <w:lastRenderedPageBreak/>
         <w:t>psi_fix_dds_18b</w:t>
       </w:r>
-      <w:bookmarkEnd w:id="17"/>
+      <w:bookmarkEnd w:id="16"/>
     </w:p>
     <w:p>
       <w:pPr>
@@ -15438,7 +15445,7 @@
           <w:lang w:val="en-US"/>
         </w:rPr>
       </w:pPr>
-      <w:bookmarkStart w:id="18" w:name="_Toc507075351"/>
+      <w:bookmarkStart w:id="17" w:name="_Toc507075351"/>
       <w:r>
         <w:rPr>
           <w:lang w:val="en-US"/>
@@ -15502,7 +15509,7 @@
         </w:rPr>
         <w:t>=0.12345</w:t>
       </w:r>
-      <w:bookmarkEnd w:id="18"/>
+      <w:bookmarkEnd w:id="17"/>
     </w:p>
     <w:p>
       <w:pPr>
@@ -16590,7 +16597,7 @@
           <w:lang w:val="en-US"/>
         </w:rPr>
       </w:pPr>
-      <w:bookmarkStart w:id="19" w:name="_Toc507075352"/>
+      <w:bookmarkStart w:id="18" w:name="_Toc507075352"/>
       <w:r>
         <w:rPr>
           <w:lang w:val="en-US"/>
@@ -16652,7 +16659,2259 @@
         </w:rPr>
         <w:t>Architecture</w:t>
       </w:r>
+      <w:bookmarkEnd w:id="18"/>
+    </w:p>
+    <w:p>
+      <w:pPr>
+        <w:jc w:val="center"/>
+        <w:rPr>
+          <w:lang w:val="en-US"/>
+        </w:rPr>
+      </w:pPr>
+    </w:p>
+    <w:p>
+      <w:pPr>
+        <w:overflowPunct/>
+        <w:autoSpaceDE/>
+        <w:autoSpaceDN/>
+        <w:adjustRightInd/>
+        <w:spacing w:after="200" w:line="276" w:lineRule="auto"/>
+        <w:jc w:val="left"/>
+        <w:textAlignment w:val="auto"/>
+        <w:rPr>
+          <w:lang w:val="en-US"/>
+        </w:rPr>
+      </w:pPr>
+      <w:r>
+        <w:rPr>
+          <w:lang w:val="en-US"/>
+        </w:rPr>
+        <w:br w:type="page"/>
+      </w:r>
+    </w:p>
+    <w:p>
+      <w:pPr>
+        <w:pStyle w:val="Heading2"/>
+        <w:pageBreakBefore/>
+        <w:ind w:left="578" w:hanging="578"/>
+        <w:rPr>
+          <w:lang w:val="en-US"/>
+        </w:rPr>
+      </w:pPr>
+      <w:proofErr w:type="spellStart"/>
+      <w:r>
+        <w:rPr>
+          <w:lang w:val="en-US"/>
+        </w:rPr>
+        <w:lastRenderedPageBreak/>
+        <w:t>psi_fix_complex_mult</w:t>
+      </w:r>
+      <w:proofErr w:type="spellEnd"/>
+    </w:p>
+    <w:p>
+      <w:pPr>
+        <w:pStyle w:val="Heading3"/>
+        <w:rPr>
+          <w:lang w:val="en-US"/>
+        </w:rPr>
+      </w:pPr>
+      <w:bookmarkStart w:id="19" w:name="_Description"/>
       <w:bookmarkEnd w:id="19"/>
+      <w:r>
+        <w:rPr>
+          <w:lang w:val="en-US"/>
+        </w:rPr>
+        <w:t>Description</w:t>
+      </w:r>
+    </w:p>
+    <w:p>
+      <w:pPr>
+        <w:rPr>
+          <w:lang w:val="en-US"/>
+        </w:rPr>
+      </w:pPr>
+      <w:r>
+        <w:rPr>
+          <w:lang w:val="en-US"/>
+        </w:rPr>
+        <w:t>The block performs multiplication on a complex number pair</w:t>
+      </w:r>
+      <w:r>
+        <w:rPr>
+          <w:lang w:val="en-US"/>
+        </w:rPr>
+        <w:t xml:space="preserve"> </w:t>
+      </w:r>
+      <w:r>
+        <w:rPr>
+          <w:lang w:val="en-US"/>
+        </w:rPr>
+        <w:t>(</w:t>
+      </w:r>
+      <w:proofErr w:type="spellStart"/>
+      <w:r>
+        <w:rPr>
+          <w:i/>
+          <w:lang w:val="en-US"/>
+        </w:rPr>
+        <w:t>Inphase</w:t>
+      </w:r>
+      <w:proofErr w:type="spellEnd"/>
+      <w:r>
+        <w:rPr>
+          <w:lang w:val="en-US"/>
+        </w:rPr>
+        <w:t xml:space="preserve"> &amp; </w:t>
+      </w:r>
+      <w:r>
+        <w:rPr>
+          <w:i/>
+          <w:lang w:val="en-US"/>
+        </w:rPr>
+        <w:t>Quadrature</w:t>
+      </w:r>
+      <w:r>
+        <w:rPr>
+          <w:lang w:val="en-US"/>
+        </w:rPr>
+        <w:t>, inputs of the block</w:t>
+      </w:r>
+      <w:r>
+        <w:rPr>
+          <w:lang w:val="en-US"/>
+        </w:rPr>
+        <w:t>)</w:t>
+      </w:r>
+      <w:r>
+        <w:rPr>
+          <w:lang w:val="en-US"/>
+        </w:rPr>
+        <w:t xml:space="preserve"> </w:t>
+      </w:r>
+      <w:r>
+        <w:rPr>
+          <w:lang w:val="en-US"/>
+        </w:rPr>
+        <w:t>or 2D matrix computation</w:t>
+      </w:r>
+      <w:r>
+        <w:rPr>
+          <w:lang w:val="en-US"/>
+        </w:rPr>
+        <w:t>,</w:t>
+      </w:r>
+      <w:r>
+        <w:rPr>
+          <w:lang w:val="en-US"/>
+        </w:rPr>
+        <w:t xml:space="preserve"> let two complex numbers </w:t>
+      </w:r>
+      <w:proofErr w:type="gramStart"/>
+      <w:r>
+        <w:rPr>
+          <w:lang w:val="en-US"/>
+        </w:rPr>
+        <w:t>be</w:t>
+      </w:r>
+      <w:proofErr w:type="gramEnd"/>
+      <w:r>
+        <w:rPr>
+          <w:lang w:val="en-US"/>
+        </w:rPr>
+        <w:t xml:space="preserve">: </w:t>
+      </w:r>
+    </w:p>
+    <w:p>
+      <w:pPr>
+        <w:rPr>
+          <w:sz w:val="22"/>
+          <w:lang w:val="en-US"/>
+        </w:rPr>
+      </w:pPr>
+      <m:oMathPara>
+        <m:oMath>
+          <m:r>
+            <w:rPr>
+              <w:rFonts w:ascii="Cambria Math" w:hAnsi="Cambria Math"/>
+              <w:sz w:val="22"/>
+              <w:lang w:val="en-US"/>
+            </w:rPr>
+            <m:t>x=</m:t>
+          </m:r>
+          <m:d>
+            <m:dPr>
+              <m:ctrlPr>
+                <w:rPr>
+                  <w:rFonts w:ascii="Cambria Math" w:hAnsi="Cambria Math"/>
+                  <w:i/>
+                  <w:sz w:val="22"/>
+                  <w:lang w:val="en-US"/>
+                </w:rPr>
+              </m:ctrlPr>
+            </m:dPr>
+            <m:e>
+              <m:r>
+                <w:rPr>
+                  <w:rFonts w:ascii="Cambria Math" w:hAnsi="Cambria Math"/>
+                  <w:sz w:val="22"/>
+                  <w:lang w:val="en-US"/>
+                </w:rPr>
+                <m:t>a+ib</m:t>
+              </m:r>
+            </m:e>
+          </m:d>
+          <m:r>
+            <w:rPr>
+              <w:rFonts w:ascii="Cambria Math" w:hAnsi="Cambria Math"/>
+              <w:sz w:val="22"/>
+              <w:lang w:val="en-US"/>
+            </w:rPr>
+            <m:t>;y=</m:t>
+          </m:r>
+          <m:d>
+            <m:dPr>
+              <m:ctrlPr>
+                <w:rPr>
+                  <w:rFonts w:ascii="Cambria Math" w:hAnsi="Cambria Math"/>
+                  <w:i/>
+                  <w:sz w:val="22"/>
+                  <w:lang w:val="en-US"/>
+                </w:rPr>
+              </m:ctrlPr>
+            </m:dPr>
+            <m:e>
+              <m:r>
+                <w:rPr>
+                  <w:rFonts w:ascii="Cambria Math" w:hAnsi="Cambria Math"/>
+                  <w:sz w:val="22"/>
+                  <w:lang w:val="en-US"/>
+                </w:rPr>
+                <m:t>c+id</m:t>
+              </m:r>
+            </m:e>
+          </m:d>
+        </m:oMath>
+      </m:oMathPara>
+    </w:p>
+    <w:p>
+      <w:pPr>
+        <w:rPr>
+          <w:lang w:val="en-US"/>
+        </w:rPr>
+      </w:pPr>
+      <w:r>
+        <w:rPr>
+          <w:lang w:val="en-US"/>
+        </w:rPr>
+        <w:t>The multiplication result comes:</w:t>
+      </w:r>
+    </w:p>
+    <w:p>
+      <w:pPr>
+        <w:rPr>
+          <w:sz w:val="22"/>
+          <w:lang w:val="en-US"/>
+        </w:rPr>
+      </w:pPr>
+      <m:oMathPara>
+        <m:oMath>
+          <m:r>
+            <w:rPr>
+              <w:rFonts w:ascii="Cambria Math" w:hAnsi="Cambria Math"/>
+              <w:sz w:val="22"/>
+              <w:lang w:val="en-US"/>
+            </w:rPr>
+            <m:t>x.y=</m:t>
+          </m:r>
+          <m:d>
+            <m:dPr>
+              <m:ctrlPr>
+                <w:rPr>
+                  <w:rFonts w:ascii="Cambria Math" w:hAnsi="Cambria Math"/>
+                  <w:i/>
+                  <w:sz w:val="22"/>
+                  <w:lang w:val="en-US"/>
+                </w:rPr>
+              </m:ctrlPr>
+            </m:dPr>
+            <m:e>
+              <m:r>
+                <w:rPr>
+                  <w:rFonts w:ascii="Cambria Math" w:hAnsi="Cambria Math"/>
+                  <w:sz w:val="22"/>
+                  <w:lang w:val="en-US"/>
+                </w:rPr>
+                <m:t>a+ib</m:t>
+              </m:r>
+            </m:e>
+          </m:d>
+          <m:d>
+            <m:dPr>
+              <m:ctrlPr>
+                <w:rPr>
+                  <w:rFonts w:ascii="Cambria Math" w:hAnsi="Cambria Math"/>
+                  <w:i/>
+                  <w:sz w:val="22"/>
+                  <w:lang w:val="en-US"/>
+                </w:rPr>
+              </m:ctrlPr>
+            </m:dPr>
+            <m:e>
+              <m:r>
+                <w:rPr>
+                  <w:rFonts w:ascii="Cambria Math" w:hAnsi="Cambria Math"/>
+                  <w:sz w:val="22"/>
+                  <w:lang w:val="en-US"/>
+                </w:rPr>
+                <m:t>c+id</m:t>
+              </m:r>
+            </m:e>
+          </m:d>
+          <m:r>
+            <w:rPr>
+              <w:rFonts w:ascii="Cambria Math" w:hAnsi="Cambria Math"/>
+              <w:sz w:val="22"/>
+              <w:lang w:val="en-US"/>
+            </w:rPr>
+            <m:t>=</m:t>
+          </m:r>
+          <m:d>
+            <m:dPr>
+              <m:ctrlPr>
+                <w:rPr>
+                  <w:rFonts w:ascii="Cambria Math" w:hAnsi="Cambria Math"/>
+                  <w:i/>
+                  <w:sz w:val="22"/>
+                  <w:lang w:val="en-US"/>
+                </w:rPr>
+              </m:ctrlPr>
+            </m:dPr>
+            <m:e>
+              <m:r>
+                <w:rPr>
+                  <w:rFonts w:ascii="Cambria Math" w:hAnsi="Cambria Math"/>
+                  <w:sz w:val="22"/>
+                  <w:lang w:val="en-US"/>
+                </w:rPr>
+                <m:t>ac-bd</m:t>
+              </m:r>
+            </m:e>
+          </m:d>
+          <m:r>
+            <w:rPr>
+              <w:rFonts w:ascii="Cambria Math" w:hAnsi="Cambria Math"/>
+              <w:sz w:val="22"/>
+              <w:lang w:val="en-US"/>
+            </w:rPr>
+            <m:t>+i(ad+bc)</m:t>
+          </m:r>
+        </m:oMath>
+      </m:oMathPara>
+    </w:p>
+    <w:p>
+      <w:pPr>
+        <w:rPr>
+          <w:sz w:val="22"/>
+          <w:lang w:val="en-US"/>
+        </w:rPr>
+      </w:pPr>
+    </w:p>
+    <w:p>
+      <w:pPr>
+        <w:rPr>
+          <w:i/>
+          <w:sz w:val="20"/>
+          <w:lang w:val="en-US"/>
+        </w:rPr>
+      </w:pPr>
+      <w:r>
+        <w:rPr>
+          <w:i/>
+          <w:sz w:val="20"/>
+          <w:lang w:val="en-US"/>
+        </w:rPr>
+        <w:t>Where:</w:t>
+      </w:r>
+      <w:r>
+        <w:rPr>
+          <w:i/>
+          <w:sz w:val="20"/>
+          <w:lang w:val="en-US"/>
+        </w:rPr>
+        <w:t xml:space="preserve"> </w:t>
+      </w:r>
+      <w:r>
+        <w:rPr>
+          <w:i/>
+          <w:sz w:val="20"/>
+          <w:lang w:val="en-US"/>
+        </w:rPr>
+        <w:t>In</w:t>
+      </w:r>
+      <w:r>
+        <w:rPr>
+          <w:i/>
+          <w:sz w:val="20"/>
+          <w:lang w:val="en-US"/>
+        </w:rPr>
+        <w:t>-</w:t>
+      </w:r>
+      <w:r>
+        <w:rPr>
+          <w:i/>
+          <w:sz w:val="20"/>
+          <w:lang w:val="en-US"/>
+        </w:rPr>
+        <w:t>phase input</w:t>
+      </w:r>
+      <w:r>
+        <w:rPr>
+          <w:i/>
+          <w:sz w:val="20"/>
+          <w:lang w:val="en-US"/>
+        </w:rPr>
+        <w:t>=a</w:t>
+      </w:r>
+      <w:r>
+        <w:rPr>
+          <w:i/>
+          <w:sz w:val="20"/>
+          <w:lang w:val="en-US"/>
+        </w:rPr>
+        <w:t xml:space="preserve">; </w:t>
+      </w:r>
+      <w:r>
+        <w:rPr>
+          <w:i/>
+          <w:sz w:val="20"/>
+          <w:lang w:val="en-US"/>
+        </w:rPr>
+        <w:t>Q</w:t>
+      </w:r>
+      <w:r>
+        <w:rPr>
+          <w:i/>
+          <w:sz w:val="20"/>
+          <w:lang w:val="en-US"/>
+        </w:rPr>
+        <w:t>uadrature input</w:t>
+      </w:r>
+      <w:r>
+        <w:rPr>
+          <w:i/>
+          <w:sz w:val="20"/>
+          <w:lang w:val="en-US"/>
+        </w:rPr>
+        <w:t xml:space="preserve">=b; </w:t>
+      </w:r>
+      <w:r>
+        <w:rPr>
+          <w:i/>
+          <w:sz w:val="20"/>
+          <w:lang w:val="en-US"/>
+        </w:rPr>
+        <w:t>I1</w:t>
+      </w:r>
+      <w:r>
+        <w:rPr>
+          <w:i/>
+          <w:sz w:val="20"/>
+          <w:lang w:val="en-US"/>
+        </w:rPr>
+        <w:t>=c; I2=d; Q1=I2=d; Q2=I1=c</w:t>
+      </w:r>
+    </w:p>
+    <w:p>
+      <w:pPr>
+        <w:rPr>
+          <w:lang w:val="en-US"/>
+        </w:rPr>
+      </w:pPr>
+    </w:p>
+    <w:p>
+      <w:pPr>
+        <w:rPr>
+          <w:lang w:val="en-US"/>
+        </w:rPr>
+      </w:pPr>
+      <w:r>
+        <w:rPr>
+          <w:lang w:val="en-US"/>
+        </w:rPr>
+        <w:t>The block could be seen as well as 2D matrix multiplication, apart from the fact that a subtraction is hardcoded on the in-phase path and the given processing is equal as the one shown below:</w:t>
+      </w:r>
+    </w:p>
+    <w:p>
+      <w:pPr>
+        <w:rPr>
+          <w:lang w:val="en-US"/>
+        </w:rPr>
+      </w:pPr>
+    </w:p>
+    <w:p>
+      <w:pPr>
+        <w:rPr>
+          <w:lang w:val="en-US"/>
+        </w:rPr>
+      </w:pPr>
+      <m:oMathPara>
+        <m:oMath>
+          <m:d>
+            <m:dPr>
+              <m:begChr m:val="["/>
+              <m:endChr m:val="]"/>
+              <m:ctrlPr>
+                <w:rPr>
+                  <w:rFonts w:ascii="Cambria Math" w:hAnsi="Cambria Math"/>
+                  <w:i/>
+                  <w:lang w:val="en-US"/>
+                </w:rPr>
+              </m:ctrlPr>
+            </m:dPr>
+            <m:e>
+              <m:m>
+                <m:mPr>
+                  <m:mcs>
+                    <m:mc>
+                      <m:mcPr>
+                        <m:count m:val="1"/>
+                        <m:mcJc m:val="center"/>
+                      </m:mcPr>
+                    </m:mc>
+                  </m:mcs>
+                  <m:ctrlPr>
+                    <w:rPr>
+                      <w:rFonts w:ascii="Cambria Math" w:hAnsi="Cambria Math"/>
+                      <w:i/>
+                      <w:lang w:val="en-US"/>
+                    </w:rPr>
+                  </m:ctrlPr>
+                </m:mPr>
+                <m:mr>
+                  <m:e>
+                    <m:r>
+                      <w:rPr>
+                        <w:rFonts w:ascii="Cambria Math" w:hAnsi="Cambria Math"/>
+                        <w:lang w:val="en-US"/>
+                      </w:rPr>
+                      <m:t>Iout</m:t>
+                    </m:r>
+                  </m:e>
+                </m:mr>
+                <m:mr>
+                  <m:e>
+                    <m:r>
+                      <w:rPr>
+                        <w:rFonts w:ascii="Cambria Math" w:hAnsi="Cambria Math"/>
+                        <w:lang w:val="en-US"/>
+                      </w:rPr>
+                      <m:t>Qout</m:t>
+                    </m:r>
+                  </m:e>
+                </m:mr>
+              </m:m>
+            </m:e>
+          </m:d>
+          <m:r>
+            <w:rPr>
+              <w:rFonts w:ascii="Cambria Math" w:hAnsi="Cambria Math"/>
+              <w:lang w:val="en-US"/>
+            </w:rPr>
+            <m:t xml:space="preserve">= </m:t>
+          </m:r>
+          <m:d>
+            <m:dPr>
+              <m:begChr m:val="["/>
+              <m:endChr m:val="]"/>
+              <m:ctrlPr>
+                <w:rPr>
+                  <w:rFonts w:ascii="Cambria Math" w:hAnsi="Cambria Math"/>
+                  <w:i/>
+                  <w:lang w:val="en-US"/>
+                </w:rPr>
+              </m:ctrlPr>
+            </m:dPr>
+            <m:e>
+              <m:m>
+                <m:mPr>
+                  <m:mcs>
+                    <m:mc>
+                      <m:mcPr>
+                        <m:count m:val="1"/>
+                        <m:mcJc m:val="center"/>
+                      </m:mcPr>
+                    </m:mc>
+                  </m:mcs>
+                  <m:ctrlPr>
+                    <w:rPr>
+                      <w:rFonts w:ascii="Cambria Math" w:hAnsi="Cambria Math"/>
+                      <w:i/>
+                      <w:lang w:val="en-US"/>
+                    </w:rPr>
+                  </m:ctrlPr>
+                </m:mPr>
+                <m:mr>
+                  <m:e>
+                    <m:r>
+                      <w:rPr>
+                        <w:rFonts w:ascii="Cambria Math" w:hAnsi="Cambria Math"/>
+                        <w:lang w:val="en-US"/>
+                      </w:rPr>
+                      <m:t>Inphase</m:t>
+                    </m:r>
+                  </m:e>
+                </m:mr>
+                <m:mr>
+                  <m:e>
+                    <m:r>
+                      <w:rPr>
+                        <w:rFonts w:ascii="Cambria Math" w:hAnsi="Cambria Math"/>
+                        <w:lang w:val="en-US"/>
+                      </w:rPr>
+                      <m:t>Quadrature</m:t>
+                    </m:r>
+                  </m:e>
+                </m:mr>
+              </m:m>
+            </m:e>
+          </m:d>
+          <m:r>
+            <w:rPr>
+              <w:rFonts w:ascii="Cambria Math" w:hAnsi="Cambria Math"/>
+              <w:lang w:val="en-US"/>
+            </w:rPr>
+            <m:t xml:space="preserve">× </m:t>
+          </m:r>
+          <m:d>
+            <m:dPr>
+              <m:begChr m:val="["/>
+              <m:endChr m:val="]"/>
+              <m:ctrlPr>
+                <w:rPr>
+                  <w:rFonts w:ascii="Cambria Math" w:hAnsi="Cambria Math"/>
+                  <w:i/>
+                  <w:lang w:val="en-US"/>
+                </w:rPr>
+              </m:ctrlPr>
+            </m:dPr>
+            <m:e>
+              <m:m>
+                <m:mPr>
+                  <m:mcs>
+                    <m:mc>
+                      <m:mcPr>
+                        <m:count m:val="2"/>
+                        <m:mcJc m:val="center"/>
+                      </m:mcPr>
+                    </m:mc>
+                  </m:mcs>
+                  <m:ctrlPr>
+                    <w:rPr>
+                      <w:rFonts w:ascii="Cambria Math" w:hAnsi="Cambria Math"/>
+                      <w:i/>
+                      <w:lang w:val="en-US"/>
+                    </w:rPr>
+                  </m:ctrlPr>
+                </m:mPr>
+                <m:mr>
+                  <m:e>
+                    <m:r>
+                      <w:rPr>
+                        <w:rFonts w:ascii="Cambria Math" w:hAnsi="Cambria Math"/>
+                        <w:lang w:val="en-US"/>
+                      </w:rPr>
+                      <m:t>I1</m:t>
+                    </m:r>
+                  </m:e>
+                  <m:e>
+                    <m:r>
+                      <w:rPr>
+                        <w:rFonts w:ascii="Cambria Math" w:hAnsi="Cambria Math"/>
+                        <w:lang w:val="en-US"/>
+                      </w:rPr>
+                      <m:t>-</m:t>
+                    </m:r>
+                    <m:r>
+                      <w:rPr>
+                        <w:rFonts w:ascii="Cambria Math" w:hAnsi="Cambria Math"/>
+                        <w:lang w:val="en-US"/>
+                      </w:rPr>
+                      <m:t>I2</m:t>
+                    </m:r>
+                  </m:e>
+                </m:mr>
+                <m:mr>
+                  <m:e>
+                    <m:r>
+                      <w:rPr>
+                        <w:rFonts w:ascii="Cambria Math" w:hAnsi="Cambria Math"/>
+                        <w:lang w:val="en-US"/>
+                      </w:rPr>
+                      <m:t>Q1</m:t>
+                    </m:r>
+                  </m:e>
+                  <m:e>
+                    <m:r>
+                      <w:rPr>
+                        <w:rFonts w:ascii="Cambria Math" w:hAnsi="Cambria Math"/>
+                        <w:lang w:val="en-US"/>
+                      </w:rPr>
+                      <m:t>Q2</m:t>
+                    </m:r>
+                  </m:e>
+                </m:mr>
+              </m:m>
+            </m:e>
+          </m:d>
+          <m:r>
+            <w:rPr>
+              <w:rFonts w:ascii="Cambria Math" w:hAnsi="Cambria Math"/>
+              <w:lang w:val="en-US"/>
+            </w:rPr>
+            <m:t xml:space="preserve">= </m:t>
+          </m:r>
+          <m:m>
+            <m:mPr>
+              <m:mcs>
+                <m:mc>
+                  <m:mcPr>
+                    <m:count m:val="1"/>
+                    <m:mcJc m:val="center"/>
+                  </m:mcPr>
+                </m:mc>
+              </m:mcs>
+              <m:ctrlPr>
+                <w:rPr>
+                  <w:rFonts w:ascii="Cambria Math" w:hAnsi="Cambria Math"/>
+                  <w:i/>
+                  <w:lang w:val="en-US"/>
+                </w:rPr>
+              </m:ctrlPr>
+            </m:mPr>
+            <m:mr>
+              <m:e>
+                <m:r>
+                  <w:rPr>
+                    <w:rFonts w:ascii="Cambria Math" w:hAnsi="Cambria Math"/>
+                    <w:lang w:val="en-US"/>
+                  </w:rPr>
+                  <m:t>Inphase×I1-Quadrature×I2</m:t>
+                </m:r>
+              </m:e>
+            </m:mr>
+            <m:mr>
+              <m:e>
+                <m:r>
+                  <w:rPr>
+                    <w:rFonts w:ascii="Cambria Math" w:hAnsi="Cambria Math"/>
+                    <w:lang w:val="en-US"/>
+                  </w:rPr>
+                  <m:t>Inphase×</m:t>
+                </m:r>
+                <m:r>
+                  <w:rPr>
+                    <w:rFonts w:ascii="Cambria Math" w:hAnsi="Cambria Math"/>
+                    <w:lang w:val="en-US"/>
+                  </w:rPr>
+                  <m:t>Q</m:t>
+                </m:r>
+                <m:r>
+                  <w:rPr>
+                    <w:rFonts w:ascii="Cambria Math" w:hAnsi="Cambria Math"/>
+                    <w:lang w:val="en-US"/>
+                  </w:rPr>
+                  <m:t>1</m:t>
+                </m:r>
+                <m:r>
+                  <w:rPr>
+                    <w:rFonts w:ascii="Cambria Math" w:hAnsi="Cambria Math"/>
+                    <w:lang w:val="en-US"/>
+                  </w:rPr>
+                  <m:t>+Q</m:t>
+                </m:r>
+                <m:r>
+                  <w:rPr>
+                    <w:rFonts w:ascii="Cambria Math" w:hAnsi="Cambria Math"/>
+                    <w:lang w:val="en-US"/>
+                  </w:rPr>
+                  <m:t>uadr</m:t>
+                </m:r>
+                <m:r>
+                  <w:rPr>
+                    <w:rFonts w:ascii="Cambria Math" w:hAnsi="Cambria Math"/>
+                    <w:lang w:val="en-US"/>
+                  </w:rPr>
+                  <m:t>a</m:t>
+                </m:r>
+                <m:r>
+                  <w:rPr>
+                    <w:rFonts w:ascii="Cambria Math" w:hAnsi="Cambria Math"/>
+                    <w:lang w:val="en-US"/>
+                  </w:rPr>
+                  <m:t>ture×</m:t>
+                </m:r>
+                <m:r>
+                  <w:rPr>
+                    <w:rFonts w:ascii="Cambria Math" w:hAnsi="Cambria Math"/>
+                    <w:lang w:val="en-US"/>
+                  </w:rPr>
+                  <m:t>Q2</m:t>
+                </m:r>
+              </m:e>
+            </m:mr>
+          </m:m>
+          <m:r>
+            <w:rPr>
+              <w:rFonts w:ascii="Cambria Math" w:hAnsi="Cambria Math"/>
+              <w:lang w:val="en-US"/>
+            </w:rPr>
+            <m:t xml:space="preserve"> </m:t>
+          </m:r>
+        </m:oMath>
+      </m:oMathPara>
+    </w:p>
+    <w:p>
+      <w:pPr>
+        <w:rPr>
+          <w:lang w:val="en-US"/>
+        </w:rPr>
+      </w:pPr>
+    </w:p>
+    <w:p>
+      <w:pPr>
+        <w:rPr>
+          <w:lang w:val="en-US"/>
+        </w:rPr>
+      </w:pPr>
+      <w:r>
+        <w:rPr>
+          <w:lang w:val="en-US"/>
+        </w:rPr>
+        <w:t>The total pipeline delay of the block is 3</w:t>
+      </w:r>
+      <w:r>
+        <w:rPr>
+          <w:lang w:val="en-US"/>
+        </w:rPr>
+        <w:t xml:space="preserve"> clock cycles if no pipeline activation is set through generics, otherwise the pipeline is doubled (i.e. 6 stages) </w:t>
+      </w:r>
+    </w:p>
+    <w:p>
+      <w:pPr>
+        <w:pStyle w:val="Heading3"/>
+        <w:rPr>
+          <w:lang w:val="en-US"/>
+        </w:rPr>
+      </w:pPr>
+      <w:r>
+        <w:rPr>
+          <w:lang w:val="en-US"/>
+        </w:rPr>
+        <w:t>Generics</w:t>
+      </w:r>
+    </w:p>
+    <w:p>
+      <w:pPr>
+        <w:spacing w:after="0"/>
+        <w:jc w:val="left"/>
+        <w:rPr>
+          <w:lang w:val="en-US"/>
+        </w:rPr>
+      </w:pPr>
+      <w:proofErr w:type="spellStart"/>
+      <w:r>
+        <w:rPr>
+          <w:b/>
+          <w:lang w:val="en-US"/>
+        </w:rPr>
+        <w:t>R</w:t>
+      </w:r>
+      <w:r>
+        <w:rPr>
+          <w:b/>
+          <w:lang w:val="en-US"/>
+        </w:rPr>
+        <w:t>stPol</w:t>
+      </w:r>
+      <w:r>
+        <w:rPr>
+          <w:b/>
+          <w:lang w:val="en-US"/>
+        </w:rPr>
+        <w:t>_g</w:t>
+      </w:r>
+      <w:proofErr w:type="spellEnd"/>
+      <w:r>
+        <w:rPr>
+          <w:b/>
+          <w:lang w:val="en-US"/>
+        </w:rPr>
+        <w:tab/>
+      </w:r>
+      <w:r>
+        <w:rPr>
+          <w:b/>
+          <w:lang w:val="en-US"/>
+        </w:rPr>
+        <w:tab/>
+      </w:r>
+      <w:r>
+        <w:rPr>
+          <w:lang w:val="en-US"/>
+        </w:rPr>
+        <w:t>set the reset polarity</w:t>
+      </w:r>
+      <w:r>
+        <w:rPr>
+          <w:lang w:val="en-US"/>
+        </w:rPr>
+        <w:br/>
+      </w:r>
+      <w:proofErr w:type="spellStart"/>
+      <w:r>
+        <w:rPr>
+          <w:b/>
+          <w:lang w:val="en-US"/>
+        </w:rPr>
+        <w:t>Pipeline</w:t>
+      </w:r>
+      <w:r>
+        <w:rPr>
+          <w:b/>
+          <w:lang w:val="en-US"/>
+        </w:rPr>
+        <w:t>_g</w:t>
+      </w:r>
+      <w:proofErr w:type="spellEnd"/>
+      <w:r>
+        <w:rPr>
+          <w:b/>
+          <w:lang w:val="en-US"/>
+        </w:rPr>
+        <w:tab/>
+      </w:r>
+      <w:r>
+        <w:rPr>
+          <w:b/>
+          <w:lang w:val="en-US"/>
+        </w:rPr>
+        <w:tab/>
+      </w:r>
+      <w:r>
+        <w:rPr>
+          <w:lang w:val="en-US"/>
+        </w:rPr>
+        <w:t>Add internal register pipeline to get higher clock frequency synthesis result</w:t>
+      </w:r>
+      <w:r>
+        <w:rPr>
+          <w:lang w:val="en-US"/>
+        </w:rPr>
+        <w:br/>
+      </w:r>
+      <w:proofErr w:type="spellStart"/>
+      <w:r>
+        <w:rPr>
+          <w:b/>
+          <w:lang w:val="en-US"/>
+        </w:rPr>
+        <w:t>InF</w:t>
+      </w:r>
+      <w:r>
+        <w:rPr>
+          <w:b/>
+          <w:lang w:val="en-US"/>
+        </w:rPr>
+        <w:t>ixF</w:t>
+      </w:r>
+      <w:r>
+        <w:rPr>
+          <w:b/>
+          <w:lang w:val="en-US"/>
+        </w:rPr>
+        <w:t>mt_g</w:t>
+      </w:r>
+      <w:proofErr w:type="spellEnd"/>
+      <w:r>
+        <w:rPr>
+          <w:b/>
+          <w:lang w:val="en-US"/>
+        </w:rPr>
+        <w:tab/>
+      </w:r>
+      <w:r>
+        <w:rPr>
+          <w:b/>
+          <w:lang w:val="en-US"/>
+        </w:rPr>
+        <w:tab/>
+      </w:r>
+      <w:r>
+        <w:rPr>
+          <w:lang w:val="en-US"/>
+        </w:rPr>
+        <w:t>Input format</w:t>
+      </w:r>
+      <w:r>
+        <w:rPr>
+          <w:lang w:val="en-US"/>
+        </w:rPr>
+        <w:br/>
+      </w:r>
+      <w:proofErr w:type="spellStart"/>
+      <w:r>
+        <w:rPr>
+          <w:b/>
+          <w:lang w:val="en-US"/>
+        </w:rPr>
+        <w:t>Internal</w:t>
+      </w:r>
+      <w:r>
+        <w:rPr>
+          <w:b/>
+          <w:lang w:val="en-US"/>
+        </w:rPr>
+        <w:t>Fmt_g</w:t>
+      </w:r>
+      <w:proofErr w:type="spellEnd"/>
+      <w:r>
+        <w:rPr>
+          <w:b/>
+          <w:lang w:val="en-US"/>
+        </w:rPr>
+        <w:tab/>
+      </w:r>
+      <w:r>
+        <w:rPr>
+          <w:lang w:val="en-US"/>
+        </w:rPr>
+        <w:t>Internal format</w:t>
+      </w:r>
+    </w:p>
+    <w:p>
+      <w:pPr>
+        <w:spacing w:after="0"/>
+        <w:jc w:val="left"/>
+        <w:rPr>
+          <w:lang w:val="en-US"/>
+        </w:rPr>
+      </w:pPr>
+      <w:proofErr w:type="spellStart"/>
+      <w:r>
+        <w:rPr>
+          <w:b/>
+          <w:lang w:val="en-US"/>
+        </w:rPr>
+        <w:t>CoefFmt_g</w:t>
+      </w:r>
+      <w:proofErr w:type="spellEnd"/>
+      <w:r>
+        <w:rPr>
+          <w:lang w:val="en-US"/>
+        </w:rPr>
+        <w:tab/>
+      </w:r>
+      <w:r>
+        <w:rPr>
+          <w:lang w:val="en-US"/>
+        </w:rPr>
+        <w:tab/>
+        <w:t>Coefficient format</w:t>
+      </w:r>
+      <w:r>
+        <w:rPr>
+          <w:lang w:val="en-US"/>
+        </w:rPr>
+        <w:br/>
+      </w:r>
+      <w:proofErr w:type="spellStart"/>
+      <w:r>
+        <w:rPr>
+          <w:b/>
+          <w:lang w:val="en-US"/>
+        </w:rPr>
+        <w:t>OutFmt</w:t>
+      </w:r>
+      <w:r>
+        <w:rPr>
+          <w:b/>
+          <w:lang w:val="en-US"/>
+        </w:rPr>
+        <w:t>r_g</w:t>
+      </w:r>
+      <w:proofErr w:type="spellEnd"/>
+      <w:r>
+        <w:rPr>
+          <w:b/>
+          <w:lang w:val="en-US"/>
+        </w:rPr>
+        <w:tab/>
+      </w:r>
+      <w:r>
+        <w:rPr>
+          <w:b/>
+          <w:lang w:val="en-US"/>
+        </w:rPr>
+        <w:tab/>
+      </w:r>
+      <w:r>
+        <w:rPr>
+          <w:lang w:val="en-US"/>
+        </w:rPr>
+        <w:t>Output format</w:t>
+      </w:r>
+    </w:p>
+    <w:p>
+      <w:pPr>
+        <w:pStyle w:val="Heading3"/>
+        <w:rPr>
+          <w:lang w:val="en-US"/>
+        </w:rPr>
+      </w:pPr>
+      <w:r>
+        <w:rPr>
+          <w:lang w:val="en-US"/>
+        </w:rPr>
+        <w:t>Interfaces</w:t>
+      </w:r>
+    </w:p>
+    <w:tbl>
+      <w:tblPr>
+        <w:tblStyle w:val="TableGrid"/>
+        <w:tblW w:w="0" w:type="auto"/>
+        <w:tblInd w:w="38" w:type="dxa"/>
+        <w:tblLook w:val="04A0" w:firstRow="1" w:lastRow="0" w:firstColumn="1" w:lastColumn="0" w:noHBand="0" w:noVBand="1"/>
+      </w:tblPr>
+      <w:tblGrid>
+        <w:gridCol w:w="1921"/>
+        <w:gridCol w:w="1134"/>
+        <w:gridCol w:w="1548"/>
+        <w:gridCol w:w="5780"/>
+      </w:tblGrid>
+      <w:tr>
+        <w:trPr>
+          <w:trHeight w:val="369"/>
+        </w:trPr>
+        <w:tc>
+          <w:tcPr>
+            <w:tcW w:w="1641" w:type="dxa"/>
+            <w:tcBorders>
+              <w:bottom w:val="single" w:sz="4" w:space="0" w:color="auto"/>
+            </w:tcBorders>
+            <w:shd w:val="pct15" w:color="auto" w:fill="auto"/>
+            <w:vAlign w:val="center"/>
+          </w:tcPr>
+          <w:p>
+            <w:pPr>
+              <w:pStyle w:val="TableHeader"/>
+            </w:pPr>
+            <w:r>
+              <w:t>Signal</w:t>
+            </w:r>
+          </w:p>
+        </w:tc>
+        <w:tc>
+          <w:tcPr>
+            <w:tcW w:w="1134" w:type="dxa"/>
+            <w:shd w:val="pct15" w:color="auto" w:fill="auto"/>
+            <w:vAlign w:val="center"/>
+          </w:tcPr>
+          <w:p>
+            <w:pPr>
+              <w:pStyle w:val="TableHeader"/>
+              <w:jc w:val="center"/>
+            </w:pPr>
+            <w:r>
+              <w:t>Direction</w:t>
+            </w:r>
+          </w:p>
+        </w:tc>
+        <w:tc>
+          <w:tcPr>
+            <w:tcW w:w="1559" w:type="dxa"/>
+            <w:shd w:val="pct15" w:color="auto" w:fill="auto"/>
+            <w:vAlign w:val="center"/>
+          </w:tcPr>
+          <w:p>
+            <w:pPr>
+              <w:pStyle w:val="TableHeader"/>
+              <w:jc w:val="center"/>
+            </w:pPr>
+            <w:r>
+              <w:t>Width</w:t>
+            </w:r>
+          </w:p>
+        </w:tc>
+        <w:tc>
+          <w:tcPr>
+            <w:tcW w:w="5953" w:type="dxa"/>
+            <w:shd w:val="pct15" w:color="auto" w:fill="auto"/>
+            <w:vAlign w:val="center"/>
+          </w:tcPr>
+          <w:p>
+            <w:pPr>
+              <w:pStyle w:val="TableHeader"/>
+            </w:pPr>
+            <w:r>
+              <w:t>Description</w:t>
+            </w:r>
+          </w:p>
+        </w:tc>
+      </w:tr>
+      <w:tr>
+        <w:trPr>
+          <w:trHeight w:val="369"/>
+        </w:trPr>
+        <w:tc>
+          <w:tcPr>
+            <w:tcW w:w="10287" w:type="dxa"/>
+            <w:gridSpan w:val="4"/>
+            <w:shd w:val="pct5" w:color="auto" w:fill="auto"/>
+            <w:vAlign w:val="center"/>
+          </w:tcPr>
+          <w:p>
+            <w:pPr>
+              <w:pStyle w:val="TableContent"/>
+              <w:rPr>
+                <w:b/>
+                <w:i/>
+              </w:rPr>
+            </w:pPr>
+            <w:r>
+              <w:rPr>
+                <w:b/>
+                <w:i/>
+              </w:rPr>
+              <w:t>Control Signals</w:t>
+            </w:r>
+          </w:p>
+        </w:tc>
+      </w:tr>
+      <w:tr>
+        <w:trPr>
+          <w:trHeight w:val="369"/>
+        </w:trPr>
+        <w:tc>
+          <w:tcPr>
+            <w:tcW w:w="1641" w:type="dxa"/>
+            <w:shd w:val="pct5" w:color="auto" w:fill="auto"/>
+            <w:vAlign w:val="center"/>
+          </w:tcPr>
+          <w:p>
+            <w:pPr>
+              <w:pStyle w:val="TableContent"/>
+            </w:pPr>
+            <w:proofErr w:type="spellStart"/>
+            <w:r>
+              <w:t>c</w:t>
+            </w:r>
+            <w:r>
+              <w:t>lk</w:t>
+            </w:r>
+            <w:r>
+              <w:t>_i</w:t>
+            </w:r>
+            <w:proofErr w:type="spellEnd"/>
+          </w:p>
+        </w:tc>
+        <w:tc>
+          <w:tcPr>
+            <w:tcW w:w="1134" w:type="dxa"/>
+            <w:vAlign w:val="center"/>
+          </w:tcPr>
+          <w:p>
+            <w:pPr>
+              <w:pStyle w:val="TableContent"/>
+              <w:jc w:val="center"/>
+            </w:pPr>
+            <w:r>
+              <w:t>Input</w:t>
+            </w:r>
+          </w:p>
+        </w:tc>
+        <w:tc>
+          <w:tcPr>
+            <w:tcW w:w="1559" w:type="dxa"/>
+            <w:vAlign w:val="center"/>
+          </w:tcPr>
+          <w:p>
+            <w:pPr>
+              <w:pStyle w:val="TableContent"/>
+              <w:jc w:val="center"/>
+            </w:pPr>
+            <w:r>
+              <w:t>1</w:t>
+            </w:r>
+          </w:p>
+        </w:tc>
+        <w:tc>
+          <w:tcPr>
+            <w:tcW w:w="5953" w:type="dxa"/>
+            <w:vAlign w:val="center"/>
+          </w:tcPr>
+          <w:p>
+            <w:pPr>
+              <w:pStyle w:val="TableContent"/>
+            </w:pPr>
+            <w:r>
+              <w:t>Clock</w:t>
+            </w:r>
+          </w:p>
+        </w:tc>
+      </w:tr>
+      <w:tr>
+        <w:trPr>
+          <w:trHeight w:val="369"/>
+        </w:trPr>
+        <w:tc>
+          <w:tcPr>
+            <w:tcW w:w="1641" w:type="dxa"/>
+            <w:shd w:val="pct5" w:color="auto" w:fill="auto"/>
+            <w:vAlign w:val="center"/>
+          </w:tcPr>
+          <w:p>
+            <w:pPr>
+              <w:pStyle w:val="TableContent"/>
+            </w:pPr>
+            <w:proofErr w:type="spellStart"/>
+            <w:r>
+              <w:t>r</w:t>
+            </w:r>
+            <w:r>
+              <w:t>st</w:t>
+            </w:r>
+            <w:r>
+              <w:t>_i</w:t>
+            </w:r>
+            <w:proofErr w:type="spellEnd"/>
+          </w:p>
+        </w:tc>
+        <w:tc>
+          <w:tcPr>
+            <w:tcW w:w="1134" w:type="dxa"/>
+            <w:vAlign w:val="center"/>
+          </w:tcPr>
+          <w:p>
+            <w:pPr>
+              <w:pStyle w:val="TableContent"/>
+              <w:jc w:val="center"/>
+            </w:pPr>
+            <w:r>
+              <w:t>Input</w:t>
+            </w:r>
+          </w:p>
+        </w:tc>
+        <w:tc>
+          <w:tcPr>
+            <w:tcW w:w="1559" w:type="dxa"/>
+            <w:vAlign w:val="center"/>
+          </w:tcPr>
+          <w:p>
+            <w:pPr>
+              <w:pStyle w:val="TableContent"/>
+              <w:jc w:val="center"/>
+            </w:pPr>
+            <w:r>
+              <w:t>1</w:t>
+            </w:r>
+          </w:p>
+        </w:tc>
+        <w:tc>
+          <w:tcPr>
+            <w:tcW w:w="5953" w:type="dxa"/>
+            <w:vAlign w:val="center"/>
+          </w:tcPr>
+          <w:p>
+            <w:pPr>
+              <w:pStyle w:val="TableContent"/>
+            </w:pPr>
+            <w:r>
+              <w:t xml:space="preserve">Synchronous </w:t>
+            </w:r>
+            <w:r>
+              <w:t>Reset</w:t>
+            </w:r>
+          </w:p>
+        </w:tc>
+      </w:tr>
+      <w:tr>
+        <w:trPr>
+          <w:trHeight w:val="369"/>
+        </w:trPr>
+        <w:tc>
+          <w:tcPr>
+            <w:tcW w:w="10287" w:type="dxa"/>
+            <w:gridSpan w:val="4"/>
+            <w:shd w:val="pct5" w:color="auto" w:fill="auto"/>
+            <w:vAlign w:val="center"/>
+          </w:tcPr>
+          <w:p>
+            <w:pPr>
+              <w:pStyle w:val="TableContent"/>
+            </w:pPr>
+            <w:r>
+              <w:rPr>
+                <w:b/>
+                <w:i/>
+              </w:rPr>
+              <w:t>Input</w:t>
+            </w:r>
+          </w:p>
+        </w:tc>
+      </w:tr>
+      <w:tr>
+        <w:trPr>
+          <w:trHeight w:val="369"/>
+        </w:trPr>
+        <w:tc>
+          <w:tcPr>
+            <w:tcW w:w="1641" w:type="dxa"/>
+            <w:shd w:val="pct5" w:color="auto" w:fill="auto"/>
+            <w:vAlign w:val="center"/>
+          </w:tcPr>
+          <w:p>
+            <w:pPr>
+              <w:pStyle w:val="TableContent"/>
+            </w:pPr>
+            <w:proofErr w:type="spellStart"/>
+            <w:r>
+              <w:t>data_ipath_i</w:t>
+            </w:r>
+            <w:proofErr w:type="spellEnd"/>
+          </w:p>
+        </w:tc>
+        <w:tc>
+          <w:tcPr>
+            <w:tcW w:w="1134" w:type="dxa"/>
+            <w:vAlign w:val="center"/>
+          </w:tcPr>
+          <w:p>
+            <w:pPr>
+              <w:pStyle w:val="TableContent"/>
+              <w:jc w:val="center"/>
+            </w:pPr>
+            <w:r>
+              <w:t>Input</w:t>
+            </w:r>
+          </w:p>
+        </w:tc>
+        <w:tc>
+          <w:tcPr>
+            <w:tcW w:w="1559" w:type="dxa"/>
+            <w:vAlign w:val="center"/>
+          </w:tcPr>
+          <w:p>
+            <w:pPr>
+              <w:pStyle w:val="TableContent"/>
+              <w:jc w:val="center"/>
+            </w:pPr>
+            <w:proofErr w:type="spellStart"/>
+            <w:r>
+              <w:t>InFixFmt_g</w:t>
+            </w:r>
+            <w:proofErr w:type="spellEnd"/>
+          </w:p>
+        </w:tc>
+        <w:tc>
+          <w:tcPr>
+            <w:tcW w:w="5953" w:type="dxa"/>
+            <w:vAlign w:val="center"/>
+          </w:tcPr>
+          <w:p>
+            <w:pPr>
+              <w:pStyle w:val="TableContent"/>
+            </w:pPr>
+            <w:r>
+              <w:t>Real part of complex number input (in-phase data)</w:t>
+            </w:r>
+          </w:p>
+        </w:tc>
+      </w:tr>
+      <w:tr>
+        <w:trPr>
+          <w:trHeight w:val="369"/>
+        </w:trPr>
+        <w:tc>
+          <w:tcPr>
+            <w:tcW w:w="1641" w:type="dxa"/>
+            <w:shd w:val="pct5" w:color="auto" w:fill="auto"/>
+            <w:vAlign w:val="center"/>
+          </w:tcPr>
+          <w:p>
+            <w:pPr>
+              <w:pStyle w:val="TableContent"/>
+            </w:pPr>
+            <w:proofErr w:type="spellStart"/>
+            <w:r>
+              <w:t>data_</w:t>
+            </w:r>
+            <w:r>
+              <w:t>q</w:t>
+            </w:r>
+            <w:r>
+              <w:t>path_i</w:t>
+            </w:r>
+            <w:proofErr w:type="spellEnd"/>
+          </w:p>
+        </w:tc>
+        <w:tc>
+          <w:tcPr>
+            <w:tcW w:w="1134" w:type="dxa"/>
+            <w:vAlign w:val="center"/>
+          </w:tcPr>
+          <w:p>
+            <w:pPr>
+              <w:pStyle w:val="TableContent"/>
+              <w:jc w:val="center"/>
+            </w:pPr>
+            <w:r>
+              <w:t>Input</w:t>
+            </w:r>
+          </w:p>
+        </w:tc>
+        <w:tc>
+          <w:tcPr>
+            <w:tcW w:w="1559" w:type="dxa"/>
+            <w:vAlign w:val="center"/>
+          </w:tcPr>
+          <w:p>
+            <w:pPr>
+              <w:pStyle w:val="TableContent"/>
+              <w:jc w:val="center"/>
+            </w:pPr>
+            <w:proofErr w:type="spellStart"/>
+            <w:r>
+              <w:t>InFixFmt</w:t>
+            </w:r>
+            <w:r>
+              <w:t>_g</w:t>
+            </w:r>
+            <w:proofErr w:type="spellEnd"/>
+          </w:p>
+        </w:tc>
+        <w:tc>
+          <w:tcPr>
+            <w:tcW w:w="5953" w:type="dxa"/>
+            <w:vAlign w:val="center"/>
+          </w:tcPr>
+          <w:p>
+            <w:pPr>
+              <w:pStyle w:val="TableContent"/>
+            </w:pPr>
+            <w:r>
+              <w:t xml:space="preserve">Imaginary part </w:t>
+            </w:r>
+            <w:r>
+              <w:t>of complex number input</w:t>
+            </w:r>
+            <w:r>
+              <w:t xml:space="preserve"> </w:t>
+            </w:r>
+            <w:r>
+              <w:t>(</w:t>
+            </w:r>
+            <w:r>
+              <w:t>quadrature</w:t>
+            </w:r>
+            <w:r>
+              <w:t xml:space="preserve"> data)</w:t>
+            </w:r>
+          </w:p>
+        </w:tc>
+      </w:tr>
+      <w:tr>
+        <w:trPr>
+          <w:trHeight w:val="369"/>
+        </w:trPr>
+        <w:tc>
+          <w:tcPr>
+            <w:tcW w:w="1641" w:type="dxa"/>
+            <w:shd w:val="pct5" w:color="auto" w:fill="auto"/>
+            <w:vAlign w:val="center"/>
+          </w:tcPr>
+          <w:p>
+            <w:pPr>
+              <w:pStyle w:val="TableContent"/>
+            </w:pPr>
+            <w:proofErr w:type="spellStart"/>
+            <w:r>
+              <w:t>str_i</w:t>
+            </w:r>
+            <w:proofErr w:type="spellEnd"/>
+          </w:p>
+        </w:tc>
+        <w:tc>
+          <w:tcPr>
+            <w:tcW w:w="1134" w:type="dxa"/>
+            <w:vAlign w:val="center"/>
+          </w:tcPr>
+          <w:p>
+            <w:pPr>
+              <w:pStyle w:val="TableContent"/>
+              <w:jc w:val="center"/>
+            </w:pPr>
+            <w:r>
+              <w:t>Input</w:t>
+            </w:r>
+          </w:p>
+        </w:tc>
+        <w:tc>
+          <w:tcPr>
+            <w:tcW w:w="1559" w:type="dxa"/>
+            <w:vAlign w:val="center"/>
+          </w:tcPr>
+          <w:p>
+            <w:pPr>
+              <w:pStyle w:val="TableContent"/>
+              <w:jc w:val="center"/>
+            </w:pPr>
+            <w:r>
+              <w:t xml:space="preserve">1 </w:t>
+            </w:r>
+          </w:p>
+        </w:tc>
+        <w:tc>
+          <w:tcPr>
+            <w:tcW w:w="5953" w:type="dxa"/>
+            <w:vAlign w:val="center"/>
+          </w:tcPr>
+          <w:p>
+            <w:pPr>
+              <w:pStyle w:val="TableContent"/>
+            </w:pPr>
+            <w:r>
+              <w:t>Data strobe</w:t>
+            </w:r>
+            <w:r>
+              <w:t xml:space="preserve"> input</w:t>
+            </w:r>
+          </w:p>
+        </w:tc>
+      </w:tr>
+      <w:tr>
+        <w:trPr>
+          <w:trHeight w:val="369"/>
+        </w:trPr>
+        <w:tc>
+          <w:tcPr>
+            <w:tcW w:w="1641" w:type="dxa"/>
+            <w:shd w:val="pct5" w:color="auto" w:fill="auto"/>
+            <w:vAlign w:val="center"/>
+          </w:tcPr>
+          <w:p>
+            <w:pPr>
+              <w:pStyle w:val="TableContent"/>
+            </w:pPr>
+            <w:r>
+              <w:t>coef_i1_cmd_i</w:t>
+            </w:r>
+          </w:p>
+        </w:tc>
+        <w:tc>
+          <w:tcPr>
+            <w:tcW w:w="1134" w:type="dxa"/>
+            <w:vAlign w:val="center"/>
+          </w:tcPr>
+          <w:p>
+            <w:pPr>
+              <w:pStyle w:val="TableContent"/>
+              <w:jc w:val="center"/>
+            </w:pPr>
+            <w:r>
+              <w:t>Input</w:t>
+            </w:r>
+          </w:p>
+        </w:tc>
+        <w:tc>
+          <w:tcPr>
+            <w:tcW w:w="1559" w:type="dxa"/>
+            <w:vAlign w:val="center"/>
+          </w:tcPr>
+          <w:p>
+            <w:pPr>
+              <w:pStyle w:val="TableContent"/>
+              <w:jc w:val="center"/>
+            </w:pPr>
+            <w:proofErr w:type="spellStart"/>
+            <w:r>
+              <w:t>CoefFmt_g</w:t>
+            </w:r>
+            <w:proofErr w:type="spellEnd"/>
+          </w:p>
+        </w:tc>
+        <w:tc>
+          <w:tcPr>
+            <w:tcW w:w="5953" w:type="dxa"/>
+            <w:vAlign w:val="center"/>
+          </w:tcPr>
+          <w:p>
+            <w:pPr>
+              <w:pStyle w:val="TableContent"/>
+            </w:pPr>
+            <w:r>
+              <w:t xml:space="preserve">Please refer to calculation description above </w:t>
+            </w:r>
+            <w:hyperlink w:anchor="_Description" w:history="1">
+              <w:r>
+                <w:rPr>
+                  <w:rStyle w:val="Hyperlink"/>
+                  <w:sz w:val="21"/>
+                </w:rPr>
+                <w:t>§2</w:t>
+              </w:r>
+              <w:r>
+                <w:rPr>
+                  <w:rStyle w:val="Hyperlink"/>
+                  <w:sz w:val="21"/>
+                </w:rPr>
+                <w:t>.</w:t>
+              </w:r>
+              <w:r>
+                <w:rPr>
+                  <w:rStyle w:val="Hyperlink"/>
+                  <w:sz w:val="21"/>
+                </w:rPr>
+                <w:t>9.1</w:t>
+              </w:r>
+            </w:hyperlink>
+          </w:p>
+        </w:tc>
+      </w:tr>
+      <w:tr>
+        <w:trPr>
+          <w:trHeight w:val="369"/>
+        </w:trPr>
+        <w:tc>
+          <w:tcPr>
+            <w:tcW w:w="1641" w:type="dxa"/>
+            <w:shd w:val="pct5" w:color="auto" w:fill="auto"/>
+            <w:vAlign w:val="center"/>
+          </w:tcPr>
+          <w:p>
+            <w:pPr>
+              <w:pStyle w:val="TableContent"/>
+            </w:pPr>
+            <w:r>
+              <w:t>coef_i</w:t>
+            </w:r>
+            <w:r>
+              <w:t>2</w:t>
+            </w:r>
+            <w:r>
+              <w:t>_cmd_i</w:t>
+            </w:r>
+          </w:p>
+        </w:tc>
+        <w:tc>
+          <w:tcPr>
+            <w:tcW w:w="1134" w:type="dxa"/>
+            <w:vAlign w:val="center"/>
+          </w:tcPr>
+          <w:p>
+            <w:pPr>
+              <w:pStyle w:val="TableContent"/>
+              <w:jc w:val="center"/>
+            </w:pPr>
+            <w:r>
+              <w:t>Input</w:t>
+            </w:r>
+          </w:p>
+        </w:tc>
+        <w:tc>
+          <w:tcPr>
+            <w:tcW w:w="1559" w:type="dxa"/>
+            <w:vAlign w:val="center"/>
+          </w:tcPr>
+          <w:p>
+            <w:pPr>
+              <w:pStyle w:val="TableContent"/>
+              <w:jc w:val="center"/>
+            </w:pPr>
+            <w:proofErr w:type="spellStart"/>
+            <w:r>
+              <w:t>CoefFmt</w:t>
+            </w:r>
+            <w:r>
+              <w:t>_g</w:t>
+            </w:r>
+            <w:proofErr w:type="spellEnd"/>
+          </w:p>
+        </w:tc>
+        <w:tc>
+          <w:tcPr>
+            <w:tcW w:w="5953" w:type="dxa"/>
+            <w:vAlign w:val="center"/>
+          </w:tcPr>
+          <w:p>
+            <w:pPr>
+              <w:pStyle w:val="TableContent"/>
+            </w:pPr>
+            <w:r>
+              <w:t xml:space="preserve">Please refer to calculation description above </w:t>
+            </w:r>
+            <w:hyperlink w:anchor="_Description" w:history="1">
+              <w:r>
+                <w:rPr>
+                  <w:rStyle w:val="Hyperlink"/>
+                  <w:sz w:val="21"/>
+                </w:rPr>
+                <w:t>§2.9.1</w:t>
+              </w:r>
+            </w:hyperlink>
+          </w:p>
+        </w:tc>
+      </w:tr>
+      <w:tr>
+        <w:trPr>
+          <w:trHeight w:val="369"/>
+        </w:trPr>
+        <w:tc>
+          <w:tcPr>
+            <w:tcW w:w="1641" w:type="dxa"/>
+            <w:shd w:val="pct5" w:color="auto" w:fill="auto"/>
+            <w:vAlign w:val="center"/>
+          </w:tcPr>
+          <w:p>
+            <w:pPr>
+              <w:pStyle w:val="TableContent"/>
+            </w:pPr>
+            <w:r>
+              <w:t>coef_</w:t>
+            </w:r>
+            <w:r>
+              <w:t>q</w:t>
+            </w:r>
+            <w:r>
+              <w:t>1_cmd_i</w:t>
+            </w:r>
+          </w:p>
+        </w:tc>
+        <w:tc>
+          <w:tcPr>
+            <w:tcW w:w="1134" w:type="dxa"/>
+            <w:vAlign w:val="center"/>
+          </w:tcPr>
+          <w:p>
+            <w:pPr>
+              <w:pStyle w:val="TableContent"/>
+              <w:jc w:val="center"/>
+            </w:pPr>
+            <w:r>
+              <w:t>Input</w:t>
+            </w:r>
+          </w:p>
+        </w:tc>
+        <w:tc>
+          <w:tcPr>
+            <w:tcW w:w="1559" w:type="dxa"/>
+            <w:vAlign w:val="center"/>
+          </w:tcPr>
+          <w:p>
+            <w:pPr>
+              <w:pStyle w:val="TableContent"/>
+              <w:jc w:val="center"/>
+            </w:pPr>
+            <w:proofErr w:type="spellStart"/>
+            <w:r>
+              <w:t>CoefFmt</w:t>
+            </w:r>
+            <w:r>
+              <w:t>_g</w:t>
+            </w:r>
+            <w:proofErr w:type="spellEnd"/>
+          </w:p>
+        </w:tc>
+        <w:tc>
+          <w:tcPr>
+            <w:tcW w:w="5953" w:type="dxa"/>
+            <w:vAlign w:val="center"/>
+          </w:tcPr>
+          <w:p>
+            <w:pPr>
+              <w:pStyle w:val="TableContent"/>
+            </w:pPr>
+            <w:r>
+              <w:t xml:space="preserve">Please refer to calculation description above </w:t>
+            </w:r>
+            <w:hyperlink w:anchor="_Description" w:history="1">
+              <w:r>
+                <w:rPr>
+                  <w:rStyle w:val="Hyperlink"/>
+                  <w:sz w:val="21"/>
+                </w:rPr>
+                <w:t>§2.9.1</w:t>
+              </w:r>
+            </w:hyperlink>
+          </w:p>
+        </w:tc>
+      </w:tr>
+      <w:tr>
+        <w:trPr>
+          <w:trHeight w:val="369"/>
+        </w:trPr>
+        <w:tc>
+          <w:tcPr>
+            <w:tcW w:w="1641" w:type="dxa"/>
+            <w:shd w:val="pct5" w:color="auto" w:fill="auto"/>
+            <w:vAlign w:val="center"/>
+          </w:tcPr>
+          <w:p>
+            <w:pPr>
+              <w:pStyle w:val="TableContent"/>
+            </w:pPr>
+            <w:r>
+              <w:lastRenderedPageBreak/>
+              <w:t>coef_</w:t>
+            </w:r>
+            <w:r>
+              <w:t>q2</w:t>
+            </w:r>
+            <w:r>
+              <w:t>_cmd_i</w:t>
+            </w:r>
+          </w:p>
+        </w:tc>
+        <w:tc>
+          <w:tcPr>
+            <w:tcW w:w="1134" w:type="dxa"/>
+            <w:vAlign w:val="center"/>
+          </w:tcPr>
+          <w:p>
+            <w:pPr>
+              <w:pStyle w:val="TableContent"/>
+              <w:jc w:val="center"/>
+            </w:pPr>
+            <w:r>
+              <w:t>Input</w:t>
+            </w:r>
+          </w:p>
+        </w:tc>
+        <w:tc>
+          <w:tcPr>
+            <w:tcW w:w="1559" w:type="dxa"/>
+            <w:vAlign w:val="center"/>
+          </w:tcPr>
+          <w:p>
+            <w:pPr>
+              <w:pStyle w:val="TableContent"/>
+              <w:jc w:val="center"/>
+            </w:pPr>
+            <w:proofErr w:type="spellStart"/>
+            <w:r>
+              <w:t>CoefFmt</w:t>
+            </w:r>
+            <w:r>
+              <w:t>_g</w:t>
+            </w:r>
+            <w:proofErr w:type="spellEnd"/>
+          </w:p>
+        </w:tc>
+        <w:tc>
+          <w:tcPr>
+            <w:tcW w:w="5953" w:type="dxa"/>
+            <w:vAlign w:val="center"/>
+          </w:tcPr>
+          <w:p>
+            <w:pPr>
+              <w:pStyle w:val="TableContent"/>
+            </w:pPr>
+            <w:r>
+              <w:t xml:space="preserve">Please refer to calculation description above </w:t>
+            </w:r>
+            <w:hyperlink w:anchor="_Description" w:history="1">
+              <w:r>
+                <w:rPr>
+                  <w:rStyle w:val="Hyperlink"/>
+                  <w:sz w:val="21"/>
+                </w:rPr>
+                <w:t>§2.9.1</w:t>
+              </w:r>
+            </w:hyperlink>
+          </w:p>
+        </w:tc>
+      </w:tr>
+      <w:tr>
+        <w:trPr>
+          <w:trHeight w:val="369"/>
+        </w:trPr>
+        <w:tc>
+          <w:tcPr>
+            <w:tcW w:w="10287" w:type="dxa"/>
+            <w:gridSpan w:val="4"/>
+            <w:shd w:val="pct5" w:color="auto" w:fill="auto"/>
+            <w:vAlign w:val="center"/>
+          </w:tcPr>
+          <w:p>
+            <w:pPr>
+              <w:pStyle w:val="TableContent"/>
+            </w:pPr>
+            <w:r>
+              <w:rPr>
+                <w:b/>
+                <w:i/>
+              </w:rPr>
+              <w:t>Output</w:t>
+            </w:r>
+          </w:p>
+        </w:tc>
+      </w:tr>
+      <w:tr>
+        <w:trPr>
+          <w:trHeight w:val="369"/>
+        </w:trPr>
+        <w:tc>
+          <w:tcPr>
+            <w:tcW w:w="1641" w:type="dxa"/>
+            <w:shd w:val="pct5" w:color="auto" w:fill="auto"/>
+            <w:vAlign w:val="center"/>
+          </w:tcPr>
+          <w:p>
+            <w:pPr>
+              <w:pStyle w:val="TableContent"/>
+            </w:pPr>
+            <w:proofErr w:type="spellStart"/>
+            <w:r>
+              <w:t>str_o</w:t>
+            </w:r>
+            <w:proofErr w:type="spellEnd"/>
+          </w:p>
+        </w:tc>
+        <w:tc>
+          <w:tcPr>
+            <w:tcW w:w="1134" w:type="dxa"/>
+            <w:vAlign w:val="center"/>
+          </w:tcPr>
+          <w:p>
+            <w:pPr>
+              <w:pStyle w:val="TableContent"/>
+              <w:jc w:val="center"/>
+            </w:pPr>
+            <w:r>
+              <w:t>Output</w:t>
+            </w:r>
+          </w:p>
+        </w:tc>
+        <w:tc>
+          <w:tcPr>
+            <w:tcW w:w="1559" w:type="dxa"/>
+            <w:vAlign w:val="center"/>
+          </w:tcPr>
+          <w:p>
+            <w:pPr>
+              <w:pStyle w:val="TableContent"/>
+              <w:jc w:val="center"/>
+            </w:pPr>
+            <w:r>
+              <w:t>1</w:t>
+            </w:r>
+          </w:p>
+        </w:tc>
+        <w:tc>
+          <w:tcPr>
+            <w:tcW w:w="5953" w:type="dxa"/>
+            <w:vAlign w:val="center"/>
+          </w:tcPr>
+          <w:p>
+            <w:pPr>
+              <w:pStyle w:val="TableContent"/>
+            </w:pPr>
+            <w:r>
+              <w:t>Data strobe output</w:t>
+            </w:r>
+          </w:p>
+        </w:tc>
+      </w:tr>
+      <w:tr>
+        <w:trPr>
+          <w:trHeight w:val="369"/>
+        </w:trPr>
+        <w:tc>
+          <w:tcPr>
+            <w:tcW w:w="1641" w:type="dxa"/>
+            <w:shd w:val="pct5" w:color="auto" w:fill="auto"/>
+            <w:vAlign w:val="center"/>
+          </w:tcPr>
+          <w:p>
+            <w:pPr>
+              <w:pStyle w:val="TableContent"/>
+            </w:pPr>
+            <w:proofErr w:type="spellStart"/>
+            <w:r>
+              <w:t>data_i</w:t>
+            </w:r>
+            <w:r>
+              <w:t>nphase</w:t>
+            </w:r>
+            <w:r>
+              <w:t>_i</w:t>
+            </w:r>
+            <w:proofErr w:type="spellEnd"/>
+          </w:p>
+        </w:tc>
+        <w:tc>
+          <w:tcPr>
+            <w:tcW w:w="1134" w:type="dxa"/>
+            <w:vAlign w:val="center"/>
+          </w:tcPr>
+          <w:p>
+            <w:pPr>
+              <w:pStyle w:val="TableContent"/>
+              <w:jc w:val="center"/>
+            </w:pPr>
+            <w:r>
+              <w:t>Output</w:t>
+            </w:r>
+          </w:p>
+        </w:tc>
+        <w:tc>
+          <w:tcPr>
+            <w:tcW w:w="1559" w:type="dxa"/>
+            <w:vAlign w:val="center"/>
+          </w:tcPr>
+          <w:p>
+            <w:pPr>
+              <w:pStyle w:val="TableContent"/>
+              <w:jc w:val="center"/>
+            </w:pPr>
+            <w:proofErr w:type="spellStart"/>
+            <w:r>
+              <w:t>OutFmt</w:t>
+            </w:r>
+            <w:r>
+              <w:t>_g</w:t>
+            </w:r>
+            <w:proofErr w:type="spellEnd"/>
+          </w:p>
+        </w:tc>
+        <w:tc>
+          <w:tcPr>
+            <w:tcW w:w="5953" w:type="dxa"/>
+            <w:vAlign w:val="center"/>
+          </w:tcPr>
+          <w:p>
+            <w:pPr>
+              <w:pStyle w:val="TableContent"/>
+            </w:pPr>
+            <w:r>
+              <w:t xml:space="preserve">Real part of complex number </w:t>
+            </w:r>
+            <w:r>
+              <w:t>output</w:t>
+            </w:r>
+            <w:r>
+              <w:t xml:space="preserve"> (in-phase data)</w:t>
+            </w:r>
+            <w:r>
+              <w:t xml:space="preserve"> </w:t>
+            </w:r>
+          </w:p>
+        </w:tc>
+      </w:tr>
+      <w:tr>
+        <w:trPr>
+          <w:trHeight w:val="369"/>
+        </w:trPr>
+        <w:tc>
+          <w:tcPr>
+            <w:tcW w:w="1641" w:type="dxa"/>
+            <w:shd w:val="pct5" w:color="auto" w:fill="auto"/>
+            <w:vAlign w:val="center"/>
+          </w:tcPr>
+          <w:p>
+            <w:pPr>
+              <w:pStyle w:val="TableContent"/>
+            </w:pPr>
+            <w:proofErr w:type="spellStart"/>
+            <w:r>
+              <w:t>data_</w:t>
+            </w:r>
+            <w:r>
+              <w:t>quadrature</w:t>
+            </w:r>
+            <w:r>
+              <w:t>_i</w:t>
+            </w:r>
+            <w:proofErr w:type="spellEnd"/>
+          </w:p>
+        </w:tc>
+        <w:tc>
+          <w:tcPr>
+            <w:tcW w:w="1134" w:type="dxa"/>
+            <w:vAlign w:val="center"/>
+          </w:tcPr>
+          <w:p>
+            <w:pPr>
+              <w:pStyle w:val="TableContent"/>
+              <w:jc w:val="center"/>
+            </w:pPr>
+            <w:r>
+              <w:t>Output</w:t>
+            </w:r>
+          </w:p>
+        </w:tc>
+        <w:tc>
+          <w:tcPr>
+            <w:tcW w:w="1559" w:type="dxa"/>
+            <w:vAlign w:val="center"/>
+          </w:tcPr>
+          <w:p>
+            <w:pPr>
+              <w:pStyle w:val="TableContent"/>
+              <w:jc w:val="center"/>
+            </w:pPr>
+            <w:proofErr w:type="spellStart"/>
+            <w:r>
+              <w:t>OutFmt</w:t>
+            </w:r>
+            <w:r>
+              <w:t>_g</w:t>
+            </w:r>
+            <w:proofErr w:type="spellEnd"/>
+          </w:p>
+        </w:tc>
+        <w:tc>
+          <w:tcPr>
+            <w:tcW w:w="5953" w:type="dxa"/>
+            <w:vAlign w:val="center"/>
+          </w:tcPr>
+          <w:p>
+            <w:pPr>
+              <w:pStyle w:val="TableContent"/>
+            </w:pPr>
+            <w:r>
+              <w:t>Imaginary part of complex number output (quadrature data)</w:t>
+            </w:r>
+          </w:p>
+        </w:tc>
+      </w:tr>
+    </w:tbl>
+    <w:p>
+      <w:pPr>
+        <w:rPr>
+          <w:lang w:val="en-US"/>
+        </w:rPr>
+      </w:pPr>
+    </w:p>
+    <w:p>
+      <w:pPr>
+        <w:pStyle w:val="Heading3"/>
+        <w:rPr>
+          <w:lang w:val="en-US"/>
+        </w:rPr>
+      </w:pPr>
+      <w:r>
+        <w:rPr>
+          <w:lang w:val="en-US"/>
+        </w:rPr>
+        <w:t>Architecture</w:t>
+      </w:r>
+    </w:p>
+    <w:p>
+      <w:pPr>
+        <w:rPr>
+          <w:lang w:val="en-US"/>
+        </w:rPr>
+      </w:pPr>
     </w:p>
     <w:p>
       <w:pPr>
@@ -16661,8 +18920,220 @@
           <w:lang w:val="en-US"/>
         </w:rPr>
       </w:pPr>
-    </w:p>
-    <w:bookmarkEnd w:id="0"/>
+      <w:r>
+        <w:object w:dxaOrig="5206" w:dyaOrig="3171">
+          <v:shapetype id="_x0000_t75" coordsize="21600,21600" o:spt="75" o:preferrelative="t" path="m@4@5l@4@11@9@11@9@5xe" filled="f" stroked="f">
+            <v:stroke joinstyle="miter"/>
+            <v:formulas>
+              <v:f eqn="if lineDrawn pixelLineWidth 0"/>
+              <v:f eqn="sum @0 1 0"/>
+              <v:f eqn="sum 0 0 @1"/>
+              <v:f eqn="prod @2 1 2"/>
+              <v:f eqn="prod @3 21600 pixelWidth"/>
+              <v:f eqn="prod @3 21600 pixelHeight"/>
+              <v:f eqn="sum @0 0 1"/>
+              <v:f eqn="prod @6 1 2"/>
+              <v:f eqn="prod @7 21600 pixelWidth"/>
+              <v:f eqn="sum @8 21600 0"/>
+              <v:f eqn="prod @7 21600 pixelHeight"/>
+              <v:f eqn="sum @10 21600 0"/>
+            </v:formulas>
+            <v:path o:extrusionok="f" gradientshapeok="t" o:connecttype="rect"/>
+            <o:lock v:ext="edit" aspectratio="t"/>
+          </v:shapetype>
+          <v:shape id="_x0000_i1025" type="#_x0000_t75" style="width:344.4pt;height:210.05pt" o:ole="">
+            <v:imagedata r:id="rId18" o:title=""/>
+          </v:shape>
+          <o:OLEObject Type="Embed" ProgID="Visio.Drawing.11" ShapeID="_x0000_i1025" DrawAspect="Content" ObjectID="_1587903940" r:id="rId19"/>
+        </w:object>
+      </w:r>
+    </w:p>
+    <w:p>
+      <w:pPr>
+        <w:pStyle w:val="Caption"/>
+        <w:jc w:val="center"/>
+        <w:rPr>
+          <w:lang w:val="en-US"/>
+        </w:rPr>
+      </w:pPr>
+      <w:r>
+        <w:rPr>
+          <w:lang w:val="en-US"/>
+        </w:rPr>
+        <w:t xml:space="preserve">Figure </w:t>
+      </w:r>
+      <w:r>
+        <w:rPr>
+          <w:lang w:val="en-US"/>
+        </w:rPr>
+        <w:fldChar w:fldCharType="begin"/>
+      </w:r>
+      <w:r>
+        <w:rPr>
+          <w:lang w:val="en-US"/>
+        </w:rPr>
+        <w:instrText xml:space="preserve"> SEQ Figure \* ARABIC </w:instrText>
+      </w:r>
+      <w:r>
+        <w:rPr>
+          <w:lang w:val="en-US"/>
+        </w:rPr>
+        <w:fldChar w:fldCharType="separate"/>
+      </w:r>
+      <w:r>
+        <w:rPr>
+          <w:noProof/>
+          <w:lang w:val="en-US"/>
+        </w:rPr>
+        <w:t>9</w:t>
+      </w:r>
+      <w:r>
+        <w:rPr>
+          <w:lang w:val="en-US"/>
+        </w:rPr>
+        <w:fldChar w:fldCharType="end"/>
+      </w:r>
+      <w:r>
+        <w:rPr>
+          <w:lang w:val="en-US"/>
+        </w:rPr>
+        <w:t xml:space="preserve">: </w:t>
+      </w:r>
+      <w:r>
+        <w:rPr>
+          <w:lang w:val="en-US"/>
+        </w:rPr>
+        <w:t>psi_fix_dds_18b Architecture</w:t>
+      </w:r>
+    </w:p>
+    <w:p>
+      <w:pPr>
+        <w:jc w:val="center"/>
+        <w:rPr>
+          <w:lang w:val="en-US"/>
+        </w:rPr>
+      </w:pPr>
+    </w:p>
+    <w:p>
+      <w:pPr>
+        <w:overflowPunct/>
+        <w:autoSpaceDE/>
+        <w:autoSpaceDN/>
+        <w:adjustRightInd/>
+        <w:spacing w:after="200" w:line="276" w:lineRule="auto"/>
+        <w:jc w:val="left"/>
+        <w:textAlignment w:val="auto"/>
+        <w:rPr>
+          <w:lang w:val="en-US"/>
+        </w:rPr>
+      </w:pPr>
+      <w:r>
+        <w:rPr>
+          <w:lang w:val="en-US"/>
+        </w:rPr>
+        <w:br w:type="page"/>
+      </w:r>
+      <w:bookmarkStart w:id="20" w:name="_GoBack"/>
+      <w:bookmarkEnd w:id="20"/>
+    </w:p>
+    <w:p>
+      <w:pPr>
+        <w:rPr>
+          <w:lang w:val="en-US"/>
+        </w:rPr>
+      </w:pPr>
+    </w:p>
+    <w:p>
+      <w:pPr>
+        <w:rPr>
+          <w:lang w:val="en-US"/>
+        </w:rPr>
+      </w:pPr>
+    </w:p>
+    <w:p>
+      <w:pPr>
+        <w:rPr>
+          <w:lang w:val="en-US"/>
+        </w:rPr>
+      </w:pPr>
+    </w:p>
+    <w:p>
+      <w:pPr>
+        <w:rPr>
+          <w:lang w:val="en-US"/>
+        </w:rPr>
+      </w:pPr>
+    </w:p>
+    <w:p>
+      <w:pPr>
+        <w:rPr>
+          <w:lang w:val="en-US"/>
+        </w:rPr>
+      </w:pPr>
+    </w:p>
+    <w:p>
+      <w:pPr>
+        <w:rPr>
+          <w:lang w:val="en-US"/>
+        </w:rPr>
+      </w:pPr>
+    </w:p>
+    <w:p>
+      <w:pPr>
+        <w:rPr>
+          <w:lang w:val="en-US"/>
+        </w:rPr>
+      </w:pPr>
+    </w:p>
+    <w:p>
+      <w:pPr>
+        <w:rPr>
+          <w:lang w:val="en-US"/>
+        </w:rPr>
+      </w:pPr>
+    </w:p>
+    <w:p>
+      <w:pPr>
+        <w:rPr>
+          <w:lang w:val="en-US"/>
+        </w:rPr>
+      </w:pPr>
+    </w:p>
+    <w:p>
+      <w:pPr>
+        <w:rPr>
+          <w:lang w:val="en-US"/>
+        </w:rPr>
+      </w:pPr>
+    </w:p>
+    <w:p>
+      <w:pPr>
+        <w:rPr>
+          <w:lang w:val="en-US"/>
+        </w:rPr>
+      </w:pPr>
+    </w:p>
+    <w:p>
+      <w:pPr>
+        <w:rPr>
+          <w:lang w:val="en-US"/>
+        </w:rPr>
+      </w:pPr>
+    </w:p>
+    <w:p>
+      <w:pPr>
+        <w:rPr>
+          <w:lang w:val="en-US"/>
+        </w:rPr>
+      </w:pPr>
+    </w:p>
+    <w:p>
+      <w:pPr>
+        <w:rPr>
+          <w:lang w:val="en-US"/>
+        </w:rPr>
+      </w:pPr>
+    </w:p>
     <w:p>
       <w:pPr>
         <w:rPr>
@@ -16671,8 +19142,8 @@
       </w:pPr>
     </w:p>
     <w:sectPr>
-      <w:headerReference w:type="default" r:id="rId18"/>
-      <w:footerReference w:type="default" r:id="rId19"/>
+      <w:headerReference w:type="default" r:id="rId20"/>
+      <w:footerReference w:type="default" r:id="rId21"/>
       <w:pgSz w:w="11907" w:h="16840" w:code="9"/>
       <w:pgMar w:top="1701" w:right="851" w:bottom="1134" w:left="851" w:header="794" w:footer="737" w:gutter="0"/>
       <w:paperSrc w:first="15" w:other="15"/>
@@ -16902,7 +19373,7 @@
         <w:noProof/>
         <w:sz w:val="16"/>
       </w:rPr>
-      <w:t>22.02.2018</w:t>
+      <w:t>15.05.2018</w:t>
     </w:r>
     <w:r>
       <w:rPr>
@@ -16966,7 +19437,7 @@
         <w:sz w:val="16"/>
         <w:szCs w:val="16"/>
       </w:rPr>
-      <w:t>12</w:t>
+      <w:t>22</w:t>
     </w:r>
     <w:r>
       <w:rPr>
@@ -22602,7 +25073,7 @@
 </file>
 
 <file path=customXml/itemProps1.xml><?xml version="1.0" encoding="utf-8"?>
-<ds:datastoreItem xmlns:ds="http://schemas.openxmlformats.org/officeDocument/2006/customXml" ds:itemID="{E3738230-83E9-42CF-847C-E3CDDA62C563}">
+<ds:datastoreItem xmlns:ds="http://schemas.openxmlformats.org/officeDocument/2006/customXml" ds:itemID="{AAE945D1-9179-4FB2-9BFC-C032241CE88F}">
   <ds:schemaRefs>
     <ds:schemaRef ds:uri="http://schemas.openxmlformats.org/officeDocument/2006/bibliography"/>
   </ds:schemaRefs>

</xml_diff>

<commit_message>
Added documentation for psi_fix_lowpass_iir_order1_tb
</commit_message>
<xml_diff>
--- a/doc/psi_fix.docx
+++ b/doc/psi_fix.docx
@@ -8,6 +8,7 @@
           <w:lang w:val="en-US"/>
         </w:rPr>
       </w:pPr>
+      <w:bookmarkStart w:id="0" w:name="_GoBack"/>
     </w:p>
     <w:p>
       <w:pPr>
@@ -245,7 +246,7 @@
         </w:rPr>
         <w:fldChar w:fldCharType="separate"/>
       </w:r>
-      <w:hyperlink w:anchor="_Toc507491196" w:history="1">
+      <w:hyperlink w:anchor="_Toc514412474" w:history="1">
         <w:r>
           <w:rPr>
             <w:rStyle w:val="Hyperlink"/>
@@ -291,7 +292,7 @@
             <w:noProof/>
             <w:webHidden/>
           </w:rPr>
-          <w:instrText xml:space="preserve"> PAGEREF _Toc507491196 \h </w:instrText>
+          <w:instrText xml:space="preserve"> PAGEREF _Toc514412474 \h </w:instrText>
         </w:r>
         <w:r>
           <w:rPr>
@@ -333,7 +334,7 @@
           <w:lang w:eastAsia="de-CH"/>
         </w:rPr>
       </w:pPr>
-      <w:hyperlink w:anchor="_Toc507491197" w:history="1">
+      <w:hyperlink w:anchor="_Toc514412475" w:history="1">
         <w:r>
           <w:rPr>
             <w:rStyle w:val="Hyperlink"/>
@@ -379,7 +380,7 @@
             <w:noProof/>
             <w:webHidden/>
           </w:rPr>
-          <w:instrText xml:space="preserve"> PAGEREF _Toc507491197 \h </w:instrText>
+          <w:instrText xml:space="preserve"> PAGEREF _Toc514412475 \h </w:instrText>
         </w:r>
         <w:r>
           <w:rPr>
@@ -421,7 +422,7 @@
           <w:lang w:eastAsia="de-CH"/>
         </w:rPr>
       </w:pPr>
-      <w:hyperlink w:anchor="_Toc507491198" w:history="1">
+      <w:hyperlink w:anchor="_Toc514412476" w:history="1">
         <w:r>
           <w:rPr>
             <w:rStyle w:val="Hyperlink"/>
@@ -467,7 +468,7 @@
             <w:noProof/>
             <w:webHidden/>
           </w:rPr>
-          <w:instrText xml:space="preserve"> PAGEREF _Toc507491198 \h </w:instrText>
+          <w:instrText xml:space="preserve"> PAGEREF _Toc514412476 \h </w:instrText>
         </w:r>
         <w:r>
           <w:rPr>
@@ -509,7 +510,7 @@
           <w:lang w:eastAsia="de-CH"/>
         </w:rPr>
       </w:pPr>
-      <w:hyperlink w:anchor="_Toc507491199" w:history="1">
+      <w:hyperlink w:anchor="_Toc514412477" w:history="1">
         <w:r>
           <w:rPr>
             <w:rStyle w:val="Hyperlink"/>
@@ -555,7 +556,7 @@
             <w:noProof/>
             <w:webHidden/>
           </w:rPr>
-          <w:instrText xml:space="preserve"> PAGEREF _Toc507491199 \h </w:instrText>
+          <w:instrText xml:space="preserve"> PAGEREF _Toc514412477 \h </w:instrText>
         </w:r>
         <w:r>
           <w:rPr>
@@ -597,7 +598,7 @@
           <w:lang w:eastAsia="de-CH"/>
         </w:rPr>
       </w:pPr>
-      <w:hyperlink w:anchor="_Toc507491200" w:history="1">
+      <w:hyperlink w:anchor="_Toc514412478" w:history="1">
         <w:r>
           <w:rPr>
             <w:rStyle w:val="Hyperlink"/>
@@ -643,7 +644,7 @@
             <w:noProof/>
             <w:webHidden/>
           </w:rPr>
-          <w:instrText xml:space="preserve"> PAGEREF _Toc507491200 \h </w:instrText>
+          <w:instrText xml:space="preserve"> PAGEREF _Toc514412478 \h </w:instrText>
         </w:r>
         <w:r>
           <w:rPr>
@@ -685,7 +686,7 @@
           <w:lang w:eastAsia="de-CH"/>
         </w:rPr>
       </w:pPr>
-      <w:hyperlink w:anchor="_Toc507491201" w:history="1">
+      <w:hyperlink w:anchor="_Toc514412479" w:history="1">
         <w:r>
           <w:rPr>
             <w:rStyle w:val="Hyperlink"/>
@@ -731,7 +732,7 @@
             <w:noProof/>
             <w:webHidden/>
           </w:rPr>
-          <w:instrText xml:space="preserve"> PAGEREF _Toc507491201 \h </w:instrText>
+          <w:instrText xml:space="preserve"> PAGEREF _Toc514412479 \h </w:instrText>
         </w:r>
         <w:r>
           <w:rPr>
@@ -773,7 +774,7 @@
           <w:lang w:eastAsia="de-CH"/>
         </w:rPr>
       </w:pPr>
-      <w:hyperlink w:anchor="_Toc507491202" w:history="1">
+      <w:hyperlink w:anchor="_Toc514412480" w:history="1">
         <w:r>
           <w:rPr>
             <w:rStyle w:val="Hyperlink"/>
@@ -819,7 +820,7 @@
             <w:noProof/>
             <w:webHidden/>
           </w:rPr>
-          <w:instrText xml:space="preserve"> PAGEREF _Toc507491202 \h </w:instrText>
+          <w:instrText xml:space="preserve"> PAGEREF _Toc514412480 \h </w:instrText>
         </w:r>
         <w:r>
           <w:rPr>
@@ -861,7 +862,7 @@
           <w:lang w:eastAsia="de-CH"/>
         </w:rPr>
       </w:pPr>
-      <w:hyperlink w:anchor="_Toc507491203" w:history="1">
+      <w:hyperlink w:anchor="_Toc514412481" w:history="1">
         <w:r>
           <w:rPr>
             <w:rStyle w:val="Hyperlink"/>
@@ -907,7 +908,7 @@
             <w:noProof/>
             <w:webHidden/>
           </w:rPr>
-          <w:instrText xml:space="preserve"> PAGEREF _Toc507491203 \h </w:instrText>
+          <w:instrText xml:space="preserve"> PAGEREF _Toc514412481 \h </w:instrText>
         </w:r>
         <w:r>
           <w:rPr>
@@ -949,7 +950,7 @@
           <w:lang w:eastAsia="de-CH"/>
         </w:rPr>
       </w:pPr>
-      <w:hyperlink w:anchor="_Toc507491204" w:history="1">
+      <w:hyperlink w:anchor="_Toc514412482" w:history="1">
         <w:r>
           <w:rPr>
             <w:rStyle w:val="Hyperlink"/>
@@ -995,7 +996,7 @@
             <w:noProof/>
             <w:webHidden/>
           </w:rPr>
-          <w:instrText xml:space="preserve"> PAGEREF _Toc507491204 \h </w:instrText>
+          <w:instrText xml:space="preserve"> PAGEREF _Toc514412482 \h </w:instrText>
         </w:r>
         <w:r>
           <w:rPr>
@@ -1037,7 +1038,7 @@
           <w:lang w:eastAsia="de-CH"/>
         </w:rPr>
       </w:pPr>
-      <w:hyperlink w:anchor="_Toc507491205" w:history="1">
+      <w:hyperlink w:anchor="_Toc514412483" w:history="1">
         <w:r>
           <w:rPr>
             <w:rStyle w:val="Hyperlink"/>
@@ -1083,7 +1084,7 @@
             <w:noProof/>
             <w:webHidden/>
           </w:rPr>
-          <w:instrText xml:space="preserve"> PAGEREF _Toc507491205 \h </w:instrText>
+          <w:instrText xml:space="preserve"> PAGEREF _Toc514412483 \h </w:instrText>
         </w:r>
         <w:r>
           <w:rPr>
@@ -1125,7 +1126,7 @@
           <w:lang w:eastAsia="de-CH"/>
         </w:rPr>
       </w:pPr>
-      <w:hyperlink w:anchor="_Toc507491206" w:history="1">
+      <w:hyperlink w:anchor="_Toc514412484" w:history="1">
         <w:r>
           <w:rPr>
             <w:rStyle w:val="Hyperlink"/>
@@ -1171,7 +1172,7 @@
             <w:noProof/>
             <w:webHidden/>
           </w:rPr>
-          <w:instrText xml:space="preserve"> PAGEREF _Toc507491206 \h </w:instrText>
+          <w:instrText xml:space="preserve"> PAGEREF _Toc514412484 \h </w:instrText>
         </w:r>
         <w:r>
           <w:rPr>
@@ -1213,7 +1214,7 @@
           <w:lang w:eastAsia="de-CH"/>
         </w:rPr>
       </w:pPr>
-      <w:hyperlink w:anchor="_Toc507491207" w:history="1">
+      <w:hyperlink w:anchor="_Toc514412485" w:history="1">
         <w:r>
           <w:rPr>
             <w:rStyle w:val="Hyperlink"/>
@@ -1259,7 +1260,7 @@
             <w:noProof/>
             <w:webHidden/>
           </w:rPr>
-          <w:instrText xml:space="preserve"> PAGEREF _Toc507491207 \h </w:instrText>
+          <w:instrText xml:space="preserve"> PAGEREF _Toc514412485 \h </w:instrText>
         </w:r>
         <w:r>
           <w:rPr>
@@ -1301,7 +1302,7 @@
           <w:lang w:eastAsia="de-CH"/>
         </w:rPr>
       </w:pPr>
-      <w:hyperlink w:anchor="_Toc507491208" w:history="1">
+      <w:hyperlink w:anchor="_Toc514412486" w:history="1">
         <w:r>
           <w:rPr>
             <w:rStyle w:val="Hyperlink"/>
@@ -1347,7 +1348,7 @@
             <w:noProof/>
             <w:webHidden/>
           </w:rPr>
-          <w:instrText xml:space="preserve"> PAGEREF _Toc507491208 \h </w:instrText>
+          <w:instrText xml:space="preserve"> PAGEREF _Toc514412486 \h </w:instrText>
         </w:r>
         <w:r>
           <w:rPr>
@@ -1380,45 +1381,7 @@
     </w:p>
     <w:p>
       <w:pPr>
-        <w:rPr>
-          <w:lang w:val="en-US"/>
-        </w:rPr>
-      </w:pPr>
-      <w:r>
-        <w:rPr>
-          <w:sz w:val="20"/>
-          <w:lang w:val="en-US"/>
-        </w:rPr>
-        <w:fldChar w:fldCharType="end"/>
-      </w:r>
-    </w:p>
-    <w:p>
-      <w:pPr>
-        <w:rPr>
-          <w:b/>
-          <w:bCs/>
-          <w:sz w:val="32"/>
-          <w:szCs w:val="32"/>
-          <w:lang w:val="en-US"/>
-        </w:rPr>
-      </w:pPr>
-      <w:r>
-        <w:rPr>
-          <w:b/>
-          <w:bCs/>
-          <w:sz w:val="32"/>
-          <w:szCs w:val="32"/>
-          <w:lang w:val="en-US"/>
-        </w:rPr>
-        <w:t>Figures</w:t>
-      </w:r>
-    </w:p>
-    <w:p>
-      <w:pPr>
-        <w:pStyle w:val="TableofFigures"/>
-        <w:tabs>
-          <w:tab w:val="right" w:leader="dot" w:pos="10195"/>
-        </w:tabs>
+        <w:pStyle w:val="TOC2"/>
         <w:rPr>
           <w:rFonts w:asciiTheme="minorHAnsi" w:eastAsiaTheme="minorEastAsia" w:hAnsiTheme="minorHAnsi" w:cstheme="minorBidi"/>
           <w:noProof/>
@@ -1427,6 +1390,132 @@
           <w:lang w:eastAsia="de-CH"/>
         </w:rPr>
       </w:pPr>
+      <w:hyperlink w:anchor="_Toc514412487" w:history="1">
+        <w:r>
+          <w:rPr>
+            <w:rStyle w:val="Hyperlink"/>
+            <w:noProof/>
+            <w:lang w:val="en-US"/>
+          </w:rPr>
+          <w:t>3.9</w:t>
+        </w:r>
+        <w:r>
+          <w:rPr>
+            <w:rFonts w:asciiTheme="minorHAnsi" w:eastAsiaTheme="minorEastAsia" w:hAnsiTheme="minorHAnsi" w:cstheme="minorBidi"/>
+            <w:noProof/>
+            <w:sz w:val="22"/>
+            <w:szCs w:val="22"/>
+            <w:lang w:eastAsia="de-CH"/>
+          </w:rPr>
+          <w:tab/>
+        </w:r>
+        <w:r>
+          <w:rPr>
+            <w:rStyle w:val="Hyperlink"/>
+            <w:noProof/>
+            <w:lang w:val="en-US"/>
+          </w:rPr>
+          <w:t>psi_fix_lowpass_iir_order1</w:t>
+        </w:r>
+        <w:r>
+          <w:rPr>
+            <w:noProof/>
+            <w:webHidden/>
+          </w:rPr>
+          <w:tab/>
+        </w:r>
+        <w:r>
+          <w:rPr>
+            <w:noProof/>
+            <w:webHidden/>
+          </w:rPr>
+          <w:fldChar w:fldCharType="begin"/>
+        </w:r>
+        <w:r>
+          <w:rPr>
+            <w:noProof/>
+            <w:webHidden/>
+          </w:rPr>
+          <w:instrText xml:space="preserve"> PAGEREF _Toc514412487 \h </w:instrText>
+        </w:r>
+        <w:r>
+          <w:rPr>
+            <w:noProof/>
+            <w:webHidden/>
+          </w:rPr>
+        </w:r>
+        <w:r>
+          <w:rPr>
+            <w:noProof/>
+            <w:webHidden/>
+          </w:rPr>
+          <w:fldChar w:fldCharType="separate"/>
+        </w:r>
+        <w:r>
+          <w:rPr>
+            <w:noProof/>
+            <w:webHidden/>
+          </w:rPr>
+          <w:t>25</w:t>
+        </w:r>
+        <w:r>
+          <w:rPr>
+            <w:noProof/>
+            <w:webHidden/>
+          </w:rPr>
+          <w:fldChar w:fldCharType="end"/>
+        </w:r>
+      </w:hyperlink>
+    </w:p>
+    <w:p>
+      <w:pPr>
+        <w:rPr>
+          <w:lang w:val="en-US"/>
+        </w:rPr>
+      </w:pPr>
+      <w:r>
+        <w:rPr>
+          <w:sz w:val="20"/>
+          <w:lang w:val="en-US"/>
+        </w:rPr>
+        <w:fldChar w:fldCharType="end"/>
+      </w:r>
+    </w:p>
+    <w:p>
+      <w:pPr>
+        <w:rPr>
+          <w:b/>
+          <w:bCs/>
+          <w:sz w:val="32"/>
+          <w:szCs w:val="32"/>
+          <w:lang w:val="en-US"/>
+        </w:rPr>
+      </w:pPr>
+      <w:r>
+        <w:rPr>
+          <w:b/>
+          <w:bCs/>
+          <w:sz w:val="32"/>
+          <w:szCs w:val="32"/>
+          <w:lang w:val="en-US"/>
+        </w:rPr>
+        <w:t>Figures</w:t>
+      </w:r>
+    </w:p>
+    <w:p>
+      <w:pPr>
+        <w:pStyle w:val="TableofFigures"/>
+        <w:tabs>
+          <w:tab w:val="right" w:leader="dot" w:pos="10195"/>
+        </w:tabs>
+        <w:rPr>
+          <w:rFonts w:asciiTheme="minorHAnsi" w:eastAsiaTheme="minorEastAsia" w:hAnsiTheme="minorHAnsi" w:cstheme="minorBidi"/>
+          <w:noProof/>
+          <w:sz w:val="22"/>
+          <w:szCs w:val="22"/>
+          <w:lang w:eastAsia="de-CH"/>
+        </w:rPr>
+      </w:pPr>
       <w:r>
         <w:rPr>
           <w:szCs w:val="24"/>
@@ -1448,7 +1537,7 @@
         </w:rPr>
         <w:fldChar w:fldCharType="separate"/>
       </w:r>
-      <w:hyperlink w:anchor="_Toc507491209" w:history="1">
+      <w:hyperlink w:anchor="_Toc514412488" w:history="1">
         <w:r>
           <w:rPr>
             <w:rStyle w:val="Hyperlink"/>
@@ -1476,7 +1565,7 @@
             <w:noProof/>
             <w:webHidden/>
           </w:rPr>
-          <w:instrText xml:space="preserve"> PAGEREF _Toc507491209 \h </w:instrText>
+          <w:instrText xml:space="preserve"> PAGEREF _Toc514412488 \h </w:instrText>
         </w:r>
         <w:r>
           <w:rPr>
@@ -1521,7 +1610,7 @@
           <w:lang w:eastAsia="de-CH"/>
         </w:rPr>
       </w:pPr>
-      <w:hyperlink w:anchor="_Toc507491210" w:history="1">
+      <w:hyperlink w:anchor="_Toc514412489" w:history="1">
         <w:r>
           <w:rPr>
             <w:rStyle w:val="Hyperlink"/>
@@ -1549,7 +1638,7 @@
             <w:noProof/>
             <w:webHidden/>
           </w:rPr>
-          <w:instrText xml:space="preserve"> PAGEREF _Toc507491210 \h </w:instrText>
+          <w:instrText xml:space="preserve"> PAGEREF _Toc514412489 \h </w:instrText>
         </w:r>
         <w:r>
           <w:rPr>
@@ -1594,7 +1683,7 @@
           <w:lang w:eastAsia="de-CH"/>
         </w:rPr>
       </w:pPr>
-      <w:hyperlink w:anchor="_Toc507491211" w:history="1">
+      <w:hyperlink w:anchor="_Toc514412490" w:history="1">
         <w:r>
           <w:rPr>
             <w:rStyle w:val="Hyperlink"/>
@@ -1622,7 +1711,7 @@
             <w:noProof/>
             <w:webHidden/>
           </w:rPr>
-          <w:instrText xml:space="preserve"> PAGEREF _Toc507491211 \h </w:instrText>
+          <w:instrText xml:space="preserve"> PAGEREF _Toc514412490 \h </w:instrText>
         </w:r>
         <w:r>
           <w:rPr>
@@ -1667,7 +1756,7 @@
           <w:lang w:eastAsia="de-CH"/>
         </w:rPr>
       </w:pPr>
-      <w:hyperlink w:anchor="_Toc507491212" w:history="1">
+      <w:hyperlink w:anchor="_Toc514412491" w:history="1">
         <w:r>
           <w:rPr>
             <w:rStyle w:val="Hyperlink"/>
@@ -1695,7 +1784,7 @@
             <w:noProof/>
             <w:webHidden/>
           </w:rPr>
-          <w:instrText xml:space="preserve"> PAGEREF _Toc507491212 \h </w:instrText>
+          <w:instrText xml:space="preserve"> PAGEREF _Toc514412491 \h </w:instrText>
         </w:r>
         <w:r>
           <w:rPr>
@@ -1740,7 +1829,7 @@
           <w:lang w:eastAsia="de-CH"/>
         </w:rPr>
       </w:pPr>
-      <w:hyperlink w:anchor="_Toc507491213" w:history="1">
+      <w:hyperlink w:anchor="_Toc514412492" w:history="1">
         <w:r>
           <w:rPr>
             <w:rStyle w:val="Hyperlink"/>
@@ -1768,7 +1857,7 @@
             <w:noProof/>
             <w:webHidden/>
           </w:rPr>
-          <w:instrText xml:space="preserve"> PAGEREF _Toc507491213 \h </w:instrText>
+          <w:instrText xml:space="preserve"> PAGEREF _Toc514412492 \h </w:instrText>
         </w:r>
         <w:r>
           <w:rPr>
@@ -1813,7 +1902,7 @@
           <w:lang w:eastAsia="de-CH"/>
         </w:rPr>
       </w:pPr>
-      <w:hyperlink w:anchor="_Toc507491214" w:history="1">
+      <w:hyperlink w:anchor="_Toc514412493" w:history="1">
         <w:r>
           <w:rPr>
             <w:rStyle w:val="Hyperlink"/>
@@ -1841,7 +1930,7 @@
             <w:noProof/>
             <w:webHidden/>
           </w:rPr>
-          <w:instrText xml:space="preserve"> PAGEREF _Toc507491214 \h </w:instrText>
+          <w:instrText xml:space="preserve"> PAGEREF _Toc514412493 \h </w:instrText>
         </w:r>
         <w:r>
           <w:rPr>
@@ -1886,7 +1975,7 @@
           <w:lang w:eastAsia="de-CH"/>
         </w:rPr>
       </w:pPr>
-      <w:hyperlink w:anchor="_Toc507491215" w:history="1">
+      <w:hyperlink w:anchor="_Toc514412494" w:history="1">
         <w:r>
           <w:rPr>
             <w:rStyle w:val="Hyperlink"/>
@@ -1914,7 +2003,7 @@
             <w:noProof/>
             <w:webHidden/>
           </w:rPr>
-          <w:instrText xml:space="preserve"> PAGEREF _Toc507491215 \h </w:instrText>
+          <w:instrText xml:space="preserve"> PAGEREF _Toc514412494 \h </w:instrText>
         </w:r>
         <w:r>
           <w:rPr>
@@ -1959,7 +2048,7 @@
           <w:lang w:eastAsia="de-CH"/>
         </w:rPr>
       </w:pPr>
-      <w:hyperlink w:anchor="_Toc507491216" w:history="1">
+      <w:hyperlink w:anchor="_Toc514412495" w:history="1">
         <w:r>
           <w:rPr>
             <w:rStyle w:val="Hyperlink"/>
@@ -1987,7 +2076,7 @@
             <w:noProof/>
             <w:webHidden/>
           </w:rPr>
-          <w:instrText xml:space="preserve"> PAGEREF _Toc507491216 \h </w:instrText>
+          <w:instrText xml:space="preserve"> PAGEREF _Toc514412495 \h </w:instrText>
         </w:r>
         <w:r>
           <w:rPr>
@@ -2032,7 +2121,7 @@
           <w:lang w:eastAsia="de-CH"/>
         </w:rPr>
       </w:pPr>
-      <w:hyperlink w:anchor="_Toc507491217" w:history="1">
+      <w:hyperlink w:anchor="_Toc514412496" w:history="1">
         <w:r>
           <w:rPr>
             <w:rStyle w:val="Hyperlink"/>
@@ -2060,7 +2149,7 @@
             <w:noProof/>
             <w:webHidden/>
           </w:rPr>
-          <w:instrText xml:space="preserve"> PAGEREF _Toc507491217 \h </w:instrText>
+          <w:instrText xml:space="preserve"> PAGEREF _Toc514412496 \h </w:instrText>
         </w:r>
         <w:r>
           <w:rPr>
@@ -2105,7 +2194,7 @@
           <w:lang w:eastAsia="de-CH"/>
         </w:rPr>
       </w:pPr>
-      <w:hyperlink w:anchor="_Toc507491218" w:history="1">
+      <w:hyperlink w:anchor="_Toc514412497" w:history="1">
         <w:r>
           <w:rPr>
             <w:rStyle w:val="Hyperlink"/>
@@ -2133,7 +2222,7 @@
             <w:noProof/>
             <w:webHidden/>
           </w:rPr>
-          <w:instrText xml:space="preserve"> PAGEREF _Toc507491218 \h </w:instrText>
+          <w:instrText xml:space="preserve"> PAGEREF _Toc514412497 \h </w:instrText>
         </w:r>
         <w:r>
           <w:rPr>
@@ -2178,7 +2267,7 @@
           <w:lang w:eastAsia="de-CH"/>
         </w:rPr>
       </w:pPr>
-      <w:hyperlink w:anchor="_Toc507491219" w:history="1">
+      <w:hyperlink w:anchor="_Toc514412498" w:history="1">
         <w:r>
           <w:rPr>
             <w:rStyle w:val="Hyperlink"/>
@@ -2206,7 +2295,7 @@
             <w:noProof/>
             <w:webHidden/>
           </w:rPr>
-          <w:instrText xml:space="preserve"> PAGEREF _Toc507491219 \h </w:instrText>
+          <w:instrText xml:space="preserve"> PAGEREF _Toc514412498 \h </w:instrText>
         </w:r>
         <w:r>
           <w:rPr>
@@ -2251,7 +2340,7 @@
           <w:lang w:eastAsia="de-CH"/>
         </w:rPr>
       </w:pPr>
-      <w:hyperlink w:anchor="_Toc507491220" w:history="1">
+      <w:hyperlink w:anchor="_Toc514412499" w:history="1">
         <w:r>
           <w:rPr>
             <w:rStyle w:val="Hyperlink"/>
@@ -2279,7 +2368,7 @@
             <w:noProof/>
             <w:webHidden/>
           </w:rPr>
-          <w:instrText xml:space="preserve"> PAGEREF _Toc507491220 \h </w:instrText>
+          <w:instrText xml:space="preserve"> PAGEREF _Toc514412499 \h </w:instrText>
         </w:r>
         <w:r>
           <w:rPr>
@@ -2324,7 +2413,7 @@
           <w:lang w:eastAsia="de-CH"/>
         </w:rPr>
       </w:pPr>
-      <w:hyperlink w:anchor="_Toc507491221" w:history="1">
+      <w:hyperlink w:anchor="_Toc514412500" w:history="1">
         <w:r>
           <w:rPr>
             <w:rStyle w:val="Hyperlink"/>
@@ -2352,7 +2441,7 @@
             <w:noProof/>
             <w:webHidden/>
           </w:rPr>
-          <w:instrText xml:space="preserve"> PAGEREF _Toc507491221 \h </w:instrText>
+          <w:instrText xml:space="preserve"> PAGEREF _Toc514412500 \h </w:instrText>
         </w:r>
         <w:r>
           <w:rPr>
@@ -2385,6 +2474,79 @@
     </w:p>
     <w:p>
       <w:pPr>
+        <w:pStyle w:val="TableofFigures"/>
+        <w:tabs>
+          <w:tab w:val="right" w:leader="dot" w:pos="10195"/>
+        </w:tabs>
+        <w:rPr>
+          <w:rFonts w:asciiTheme="minorHAnsi" w:eastAsiaTheme="minorEastAsia" w:hAnsiTheme="minorHAnsi" w:cstheme="minorBidi"/>
+          <w:noProof/>
+          <w:sz w:val="22"/>
+          <w:szCs w:val="22"/>
+          <w:lang w:eastAsia="de-CH"/>
+        </w:rPr>
+      </w:pPr>
+      <w:hyperlink w:anchor="_Toc514412501" w:history="1">
+        <w:r>
+          <w:rPr>
+            <w:rStyle w:val="Hyperlink"/>
+            <w:noProof/>
+            <w:lang w:val="en-US"/>
+          </w:rPr>
+          <w:t>Figure 13: psi_fix_lowpass_iir_order1 Architecture</w:t>
+        </w:r>
+        <w:r>
+          <w:rPr>
+            <w:noProof/>
+            <w:webHidden/>
+          </w:rPr>
+          <w:tab/>
+        </w:r>
+        <w:r>
+          <w:rPr>
+            <w:noProof/>
+            <w:webHidden/>
+          </w:rPr>
+          <w:fldChar w:fldCharType="begin"/>
+        </w:r>
+        <w:r>
+          <w:rPr>
+            <w:noProof/>
+            <w:webHidden/>
+          </w:rPr>
+          <w:instrText xml:space="preserve"> PAGEREF _Toc514412501 \h </w:instrText>
+        </w:r>
+        <w:r>
+          <w:rPr>
+            <w:noProof/>
+            <w:webHidden/>
+          </w:rPr>
+        </w:r>
+        <w:r>
+          <w:rPr>
+            <w:noProof/>
+            <w:webHidden/>
+          </w:rPr>
+          <w:fldChar w:fldCharType="separate"/>
+        </w:r>
+        <w:r>
+          <w:rPr>
+            <w:noProof/>
+            <w:webHidden/>
+          </w:rPr>
+          <w:t>26</w:t>
+        </w:r>
+        <w:r>
+          <w:rPr>
+            <w:noProof/>
+            <w:webHidden/>
+          </w:rPr>
+          <w:fldChar w:fldCharType="end"/>
+        </w:r>
+      </w:hyperlink>
+    </w:p>
+    <w:p>
+      <w:pPr>
         <w:rPr>
           <w:lang w:val="en-US"/>
         </w:rPr>
@@ -2410,7 +2572,7 @@
         </w:rPr>
         <w:br w:type="page"/>
       </w:r>
-      <w:bookmarkStart w:id="0" w:name="_Toc507491196"/>
+      <w:bookmarkStart w:id="1" w:name="_Toc514412474"/>
       <w:r>
         <w:rPr>
           <w:lang w:val="en-US"/>
@@ -2418,7 +2580,7 @@
         <w:lastRenderedPageBreak/>
         <w:t>Introduction</w:t>
       </w:r>
-      <w:bookmarkEnd w:id="0"/>
+      <w:bookmarkEnd w:id="1"/>
     </w:p>
     <w:p>
       <w:pPr>
@@ -2467,7 +2629,7 @@
           <w:lang w:val="en-US"/>
         </w:rPr>
       </w:pPr>
-      <w:bookmarkStart w:id="1" w:name="_Toc507491197"/>
+      <w:bookmarkStart w:id="2" w:name="_Toc514412475"/>
       <w:proofErr w:type="spellStart"/>
       <w:r>
         <w:rPr>
@@ -2482,7 +2644,7 @@
         </w:rPr>
         <w:t xml:space="preserve"> &amp; Tricks</w:t>
       </w:r>
-      <w:bookmarkEnd w:id="1"/>
+      <w:bookmarkEnd w:id="2"/>
     </w:p>
     <w:p>
       <w:pPr>
@@ -2491,14 +2653,14 @@
           <w:lang w:val="en-US"/>
         </w:rPr>
       </w:pPr>
-      <w:bookmarkStart w:id="2" w:name="_Toc507491198"/>
+      <w:bookmarkStart w:id="3" w:name="_Toc514412476"/>
       <w:r>
         <w:rPr>
           <w:lang w:val="en-US"/>
         </w:rPr>
         <w:t>Library Setup</w:t>
       </w:r>
-      <w:bookmarkEnd w:id="2"/>
+      <w:bookmarkEnd w:id="3"/>
     </w:p>
     <w:p>
       <w:pPr>
@@ -2805,14 +2967,14 @@
           <w:lang w:val="en-US"/>
         </w:rPr>
       </w:pPr>
-      <w:bookmarkStart w:id="3" w:name="_Toc507491199"/>
+      <w:bookmarkStart w:id="4" w:name="_Toc514412477"/>
       <w:r>
         <w:rPr>
           <w:lang w:val="en-US"/>
         </w:rPr>
         <w:t>Heavy Pipelining</w:t>
       </w:r>
-      <w:bookmarkEnd w:id="3"/>
+      <w:bookmarkEnd w:id="4"/>
     </w:p>
     <w:p>
       <w:pPr>
@@ -3435,7 +3597,7 @@
           <w:lang w:val="en-US"/>
         </w:rPr>
       </w:pPr>
-      <w:bookmarkStart w:id="4" w:name="_Toc507491209"/>
+      <w:bookmarkStart w:id="5" w:name="_Toc514412488"/>
       <w:r>
         <w:rPr>
           <w:lang w:val="en-US"/>
@@ -3485,7 +3647,7 @@
         </w:rPr>
         <w:t>Heavy Pipelining, Problem Description</w:t>
       </w:r>
-      <w:bookmarkEnd w:id="4"/>
+      <w:bookmarkEnd w:id="5"/>
     </w:p>
     <w:p>
       <w:pPr>
@@ -4086,7 +4248,7 @@
           <w:lang w:val="en-US"/>
         </w:rPr>
       </w:pPr>
-      <w:bookmarkStart w:id="5" w:name="_Toc507491210"/>
+      <w:bookmarkStart w:id="6" w:name="_Toc514412489"/>
       <w:r>
         <w:rPr>
           <w:lang w:val="en-US"/>
@@ -4150,7 +4312,7 @@
         </w:rPr>
         <w:t xml:space="preserve"> without retiming</w:t>
       </w:r>
-      <w:bookmarkEnd w:id="5"/>
+      <w:bookmarkEnd w:id="6"/>
     </w:p>
     <w:p>
       <w:pPr>
@@ -4272,7 +4434,7 @@
           <w:lang w:val="en-US"/>
         </w:rPr>
       </w:pPr>
-      <w:bookmarkStart w:id="6" w:name="_Toc507491211"/>
+      <w:bookmarkStart w:id="7" w:name="_Toc514412490"/>
       <w:r>
         <w:rPr>
           <w:lang w:val="en-US"/>
@@ -4336,7 +4498,7 @@
         </w:rPr>
         <w:t xml:space="preserve"> with retiming</w:t>
       </w:r>
-      <w:bookmarkEnd w:id="6"/>
+      <w:bookmarkEnd w:id="7"/>
     </w:p>
     <w:p>
       <w:pPr>
@@ -4699,8 +4861,6 @@
         </w:rPr>
         <w:t>8</w:t>
       </w:r>
-      <w:bookmarkStart w:id="7" w:name="_GoBack"/>
-      <w:bookmarkEnd w:id="7"/>
       <w:r>
         <w:rPr>
           <w:rFonts w:ascii="Courier New" w:hAnsi="Courier New" w:cs="Courier New"/>
@@ -5467,7 +5627,7 @@
           <w:lang w:val="en-US"/>
         </w:rPr>
       </w:pPr>
-      <w:bookmarkStart w:id="8" w:name="_Toc507491212"/>
+      <w:bookmarkStart w:id="8" w:name="_Toc514412491"/>
       <w:r>
         <w:rPr>
           <w:lang w:val="en-US"/>
@@ -5640,7 +5800,7 @@
           <w:lang w:val="en-US"/>
         </w:rPr>
       </w:pPr>
-      <w:bookmarkStart w:id="9" w:name="_Toc507491200"/>
+      <w:bookmarkStart w:id="9" w:name="_Toc514412478"/>
       <w:r>
         <w:rPr>
           <w:lang w:val="en-US"/>
@@ -5657,7 +5817,7 @@
           <w:lang w:val="en-US"/>
         </w:rPr>
       </w:pPr>
-      <w:bookmarkStart w:id="10" w:name="_Toc507491201"/>
+      <w:bookmarkStart w:id="10" w:name="_Toc514412479"/>
       <w:proofErr w:type="spellStart"/>
       <w:r>
         <w:rPr>
@@ -6781,7 +6941,7 @@
           <w:lang w:val="en-US"/>
         </w:rPr>
       </w:pPr>
-      <w:bookmarkStart w:id="11" w:name="_Toc507491213"/>
+      <w:bookmarkStart w:id="11" w:name="_Toc514412492"/>
       <w:r>
         <w:rPr>
           <w:lang w:val="en-US"/>
@@ -6865,7 +7025,7 @@
         <w:lastRenderedPageBreak/>
         <w:t xml:space="preserve"> </w:t>
       </w:r>
-      <w:bookmarkStart w:id="12" w:name="_Toc507491202"/>
+      <w:bookmarkStart w:id="12" w:name="_Toc514412480"/>
       <w:r>
         <w:rPr>
           <w:lang w:val="en-US"/>
@@ -7924,7 +8084,7 @@
           <w:lang w:val="en-US"/>
         </w:rPr>
       </w:pPr>
-      <w:bookmarkStart w:id="13" w:name="_Toc507491214"/>
+      <w:bookmarkStart w:id="13" w:name="_Toc514412493"/>
       <w:r>
         <w:rPr>
           <w:lang w:val="en-US"/>
@@ -8527,7 +8687,7 @@
           <w:lang w:val="en-US"/>
         </w:rPr>
       </w:pPr>
-      <w:bookmarkStart w:id="14" w:name="_Toc507491203"/>
+      <w:bookmarkStart w:id="14" w:name="_Toc514412481"/>
       <w:r>
         <w:rPr>
           <w:lang w:val="en-US"/>
@@ -9737,7 +9897,7 @@
           <w:lang w:val="en-US"/>
         </w:rPr>
       </w:pPr>
-      <w:bookmarkStart w:id="15" w:name="_Toc507491215"/>
+      <w:bookmarkStart w:id="15" w:name="_Toc514412494"/>
       <w:r>
         <w:rPr>
           <w:lang w:val="en-US"/>
@@ -10442,7 +10602,7 @@
           <w:lang w:val="en-US"/>
         </w:rPr>
       </w:pPr>
-      <w:bookmarkStart w:id="16" w:name="_Toc507491204"/>
+      <w:bookmarkStart w:id="16" w:name="_Toc514412482"/>
       <w:proofErr w:type="spellStart"/>
       <w:r>
         <w:rPr>
@@ -12253,7 +12413,7 @@
           <w:lang w:val="en-US"/>
         </w:rPr>
       </w:pPr>
-      <w:bookmarkStart w:id="17" w:name="_Toc507491205"/>
+      <w:bookmarkStart w:id="17" w:name="_Toc514412483"/>
       <w:proofErr w:type="spellStart"/>
       <w:r>
         <w:rPr>
@@ -14534,7 +14694,7 @@
           <w:lang w:val="en-US"/>
         </w:rPr>
       </w:pPr>
-      <w:bookmarkStart w:id="18" w:name="_Toc507491216"/>
+      <w:bookmarkStart w:id="18" w:name="_Toc514412495"/>
       <w:r>
         <w:rPr>
           <w:lang w:val="en-US"/>
@@ -14956,7 +15116,7 @@
           <w:lang w:val="en-US"/>
         </w:rPr>
       </w:pPr>
-      <w:bookmarkStart w:id="19" w:name="_Toc507491206"/>
+      <w:bookmarkStart w:id="19" w:name="_Toc514412484"/>
       <w:proofErr w:type="spellStart"/>
       <w:r>
         <w:rPr>
@@ -17218,7 +17378,7 @@
           <w:lang w:val="en-US"/>
         </w:rPr>
       </w:pPr>
-      <w:bookmarkStart w:id="20" w:name="_Toc507491217"/>
+      <w:bookmarkStart w:id="20" w:name="_Toc514412496"/>
       <w:r>
         <w:rPr>
           <w:lang w:val="en-US"/>
@@ -17776,7 +17936,7 @@
           <w:lang w:val="en-US"/>
         </w:rPr>
       </w:pPr>
-      <w:bookmarkStart w:id="21" w:name="_Toc507491207"/>
+      <w:bookmarkStart w:id="21" w:name="_Toc514412485"/>
       <w:proofErr w:type="spellStart"/>
       <w:r>
         <w:rPr>
@@ -18773,7 +18933,7 @@
           <w:lang w:val="en-US"/>
         </w:rPr>
       </w:pPr>
-      <w:bookmarkStart w:id="22" w:name="_Toc507491218"/>
+      <w:bookmarkStart w:id="22" w:name="_Toc514412497"/>
       <w:r>
         <w:rPr>
           <w:lang w:val="en-US"/>
@@ -18951,7 +19111,7 @@
           <w:lang w:val="en-US"/>
         </w:rPr>
       </w:pPr>
-      <w:bookmarkStart w:id="23" w:name="_Toc507491219"/>
+      <w:bookmarkStart w:id="23" w:name="_Toc514412498"/>
       <w:r>
         <w:rPr>
           <w:lang w:val="en-US"/>
@@ -19082,7 +19242,7 @@
           <w:lang w:val="en-US"/>
         </w:rPr>
       </w:pPr>
-      <w:bookmarkStart w:id="24" w:name="_Toc507491208"/>
+      <w:bookmarkStart w:id="24" w:name="_Toc514412486"/>
       <w:r>
         <w:rPr>
           <w:lang w:val="en-US"/>
@@ -19189,7 +19349,7 @@
           <w:lang w:val="en-US"/>
         </w:rPr>
       </w:pPr>
-      <w:bookmarkStart w:id="25" w:name="_Toc507491220"/>
+      <w:bookmarkStart w:id="25" w:name="_Toc514412499"/>
       <w:r>
         <w:rPr>
           <w:lang w:val="en-US"/>
@@ -20353,7 +20513,7 @@
           <w:lang w:val="en-US"/>
         </w:rPr>
       </w:pPr>
-      <w:bookmarkStart w:id="26" w:name="_Toc507491221"/>
+      <w:bookmarkStart w:id="26" w:name="_Toc514412500"/>
       <w:r>
         <w:rPr>
           <w:lang w:val="en-US"/>
@@ -20427,14 +20587,1607 @@
     </w:p>
     <w:p>
       <w:pPr>
+        <w:pStyle w:val="Heading2"/>
+        <w:pageBreakBefore/>
+        <w:ind w:left="578" w:hanging="578"/>
+        <w:rPr>
+          <w:lang w:val="en-US"/>
+        </w:rPr>
+      </w:pPr>
+      <w:bookmarkStart w:id="27" w:name="_Toc514412487"/>
+      <w:r>
+        <w:rPr>
+          <w:lang w:val="en-US"/>
+        </w:rPr>
+        <w:lastRenderedPageBreak/>
+        <w:t>psi_fix_lowpass_iir_order1</w:t>
+      </w:r>
+      <w:bookmarkEnd w:id="27"/>
+    </w:p>
+    <w:p>
+      <w:pPr>
+        <w:pStyle w:val="Heading3"/>
+        <w:rPr>
+          <w:lang w:val="en-US"/>
+        </w:rPr>
+      </w:pPr>
+      <w:r>
+        <w:rPr>
+          <w:lang w:val="en-US"/>
+        </w:rPr>
+        <w:t>Description</w:t>
+      </w:r>
+    </w:p>
+    <w:p>
+      <w:pPr>
+        <w:rPr>
+          <w:lang w:val="en-US"/>
+        </w:rPr>
+      </w:pPr>
+      <w:r>
+        <w:rPr>
+          <w:lang w:val="en-US"/>
+        </w:rPr>
+        <w:t xml:space="preserve">This entity implements a first order IIR </w:t>
+      </w:r>
+      <w:proofErr w:type="spellStart"/>
+      <w:r>
+        <w:rPr>
+          <w:lang w:val="en-US"/>
+        </w:rPr>
+        <w:t>lowpass</w:t>
+      </w:r>
+      <w:proofErr w:type="spellEnd"/>
+      <w:r>
+        <w:rPr>
+          <w:lang w:val="en-US"/>
+        </w:rPr>
+        <w:t xml:space="preserve"> with integrated coefficient calculation.</w:t>
+      </w:r>
+    </w:p>
+    <w:p>
+      <w:pPr>
+        <w:rPr>
+          <w:lang w:val="en-US"/>
+        </w:rPr>
+      </w:pPr>
+      <w:r>
+        <w:rPr>
+          <w:lang w:val="en-US"/>
+        </w:rPr>
+        <w:t xml:space="preserve">Note that the filter is targeted mainly to applications where the cutoff frequency is only one or two orders of magnitude lower than the sampling frequency. </w:t>
+      </w:r>
+    </w:p>
+    <w:p>
+      <w:pPr>
+        <w:rPr>
+          <w:lang w:val="en-US"/>
+        </w:rPr>
+      </w:pPr>
+      <w:r>
+        <w:rPr>
+          <w:lang w:val="en-US"/>
+        </w:rPr>
+        <w:t>For cases where the cutoff frequency is close to DC, the requirements for coefficient precision grow with this straight-forward filter structure. In this case a completely different structure especially targeted to low cutoff frequencies should be used instead of this standard component.</w:t>
+      </w:r>
+    </w:p>
+    <w:p>
+      <w:pPr>
+        <w:rPr>
+          <w:lang w:val="en-US"/>
+        </w:rPr>
+      </w:pPr>
+      <w:r>
+        <w:rPr>
+          <w:lang w:val="en-US"/>
+        </w:rPr>
+        <w:t>The filter requires that the coefficient format is passed as generic. Therefore the coefficient calculations are given below, so the user can evaluate the coefficients and decide on a format with acceptable quantization error.</w:t>
+      </w:r>
+    </w:p>
+    <w:p>
+      <w:pPr>
+        <w:rPr>
+          <w:lang w:val="en-US"/>
+        </w:rPr>
+      </w:pPr>
+      <m:oMathPara>
+        <m:oMath>
+          <m:r>
+            <w:rPr>
+              <w:rFonts w:ascii="Cambria Math" w:hAnsi="Cambria Math"/>
+              <w:lang w:val="en-US"/>
+            </w:rPr>
+            <m:t>α=</m:t>
+          </m:r>
+          <m:sSup>
+            <m:sSupPr>
+              <m:ctrlPr>
+                <w:rPr>
+                  <w:rFonts w:ascii="Cambria Math" w:hAnsi="Cambria Math"/>
+                  <w:i/>
+                  <w:lang w:val="en-US"/>
+                </w:rPr>
+              </m:ctrlPr>
+            </m:sSupPr>
+            <m:e>
+              <m:r>
+                <w:rPr>
+                  <w:rFonts w:ascii="Cambria Math" w:hAnsi="Cambria Math"/>
+                  <w:lang w:val="en-US"/>
+                </w:rPr>
+                <m:t>e</m:t>
+              </m:r>
+            </m:e>
+            <m:sup>
+              <m:r>
+                <w:rPr>
+                  <w:rFonts w:ascii="Cambria Math" w:hAnsi="Cambria Math"/>
+                  <w:lang w:val="en-US"/>
+                </w:rPr>
+                <m:t>-</m:t>
+              </m:r>
+              <m:r>
+                <w:rPr>
+                  <w:rFonts w:ascii="Cambria Math" w:hAnsi="Cambria Math"/>
+                  <w:lang w:val="en-US"/>
+                </w:rPr>
+                <m:t>2∙π∙</m:t>
+              </m:r>
+              <m:f>
+                <m:fPr>
+                  <m:ctrlPr>
+                    <w:rPr>
+                      <w:rFonts w:ascii="Cambria Math" w:hAnsi="Cambria Math"/>
+                      <w:i/>
+                      <w:lang w:val="en-US"/>
+                    </w:rPr>
+                  </m:ctrlPr>
+                </m:fPr>
+                <m:num>
+                  <m:sSub>
+                    <m:sSubPr>
+                      <m:ctrlPr>
+                        <w:rPr>
+                          <w:rFonts w:ascii="Cambria Math" w:hAnsi="Cambria Math"/>
+                          <w:i/>
+                          <w:lang w:val="en-US"/>
+                        </w:rPr>
+                      </m:ctrlPr>
+                    </m:sSubPr>
+                    <m:e>
+                      <m:r>
+                        <w:rPr>
+                          <w:rFonts w:ascii="Cambria Math" w:hAnsi="Cambria Math"/>
+                          <w:lang w:val="en-US"/>
+                        </w:rPr>
+                        <m:t>F</m:t>
+                      </m:r>
+                    </m:e>
+                    <m:sub>
+                      <m:r>
+                        <w:rPr>
+                          <w:rFonts w:ascii="Cambria Math" w:hAnsi="Cambria Math"/>
+                          <w:lang w:val="en-US"/>
+                        </w:rPr>
+                        <m:t>cutoff</m:t>
+                      </m:r>
+                    </m:sub>
+                  </m:sSub>
+                </m:num>
+                <m:den>
+                  <m:sSub>
+                    <m:sSubPr>
+                      <m:ctrlPr>
+                        <w:rPr>
+                          <w:rFonts w:ascii="Cambria Math" w:hAnsi="Cambria Math"/>
+                          <w:i/>
+                          <w:lang w:val="en-US"/>
+                        </w:rPr>
+                      </m:ctrlPr>
+                    </m:sSubPr>
+                    <m:e>
+                      <m:r>
+                        <w:rPr>
+                          <w:rFonts w:ascii="Cambria Math" w:hAnsi="Cambria Math"/>
+                          <w:lang w:val="en-US"/>
+                        </w:rPr>
+                        <m:t>F</m:t>
+                      </m:r>
+                    </m:e>
+                    <m:sub>
+                      <m:r>
+                        <w:rPr>
+                          <w:rFonts w:ascii="Cambria Math" w:hAnsi="Cambria Math"/>
+                          <w:lang w:val="en-US"/>
+                        </w:rPr>
+                        <m:t>sample</m:t>
+                      </m:r>
+                    </m:sub>
+                  </m:sSub>
+                </m:den>
+              </m:f>
+            </m:sup>
+          </m:sSup>
+        </m:oMath>
+      </m:oMathPara>
+    </w:p>
+    <w:p>
+      <w:pPr>
+        <w:rPr>
+          <w:lang w:val="en-US"/>
+        </w:rPr>
+      </w:pPr>
+      <m:oMathPara>
+        <m:oMath>
+          <m:r>
+            <w:rPr>
+              <w:rFonts w:ascii="Cambria Math" w:hAnsi="Cambria Math"/>
+              <w:lang w:val="en-US"/>
+            </w:rPr>
+            <m:t>β=1-alpha</m:t>
+          </m:r>
+        </m:oMath>
+      </m:oMathPara>
+    </w:p>
+    <w:p>
+      <w:pPr>
+        <w:rPr>
+          <w:lang w:val="en-US"/>
+        </w:rPr>
+      </w:pPr>
+    </w:p>
+    <w:p>
+      <w:pPr>
+        <w:pStyle w:val="Heading3"/>
+        <w:rPr>
+          <w:lang w:val="en-US"/>
+        </w:rPr>
+      </w:pPr>
+      <w:r>
+        <w:rPr>
+          <w:lang w:val="en-US"/>
+        </w:rPr>
+        <w:t>Generics</w:t>
+      </w:r>
+    </w:p>
+    <w:p>
+      <w:pPr>
+        <w:jc w:val="left"/>
+        <w:rPr>
+          <w:lang w:val="en-US"/>
+        </w:rPr>
+      </w:pPr>
+      <w:proofErr w:type="spellStart"/>
+      <w:r>
+        <w:rPr>
+          <w:b/>
+          <w:lang w:val="en-US"/>
+        </w:rPr>
+        <w:t>FSampleHz_g</w:t>
+      </w:r>
+      <w:proofErr w:type="spellEnd"/>
+      <w:r>
+        <w:rPr>
+          <w:b/>
+          <w:lang w:val="en-US"/>
+        </w:rPr>
+        <w:tab/>
+      </w:r>
+      <w:r>
+        <w:rPr>
+          <w:lang w:val="en-US"/>
+        </w:rPr>
+        <w:t>Sample frequency in Hz (strobe frequency)</w:t>
+      </w:r>
+      <w:r>
+        <w:rPr>
+          <w:lang w:val="en-US"/>
+        </w:rPr>
+        <w:br/>
+      </w:r>
+      <w:proofErr w:type="spellStart"/>
+      <w:r>
+        <w:rPr>
+          <w:b/>
+          <w:lang w:val="en-US"/>
+        </w:rPr>
+        <w:t>FCutoffHz_g</w:t>
+      </w:r>
+      <w:proofErr w:type="spellEnd"/>
+      <w:r>
+        <w:rPr>
+          <w:b/>
+          <w:lang w:val="en-US"/>
+        </w:rPr>
+        <w:tab/>
+      </w:r>
+      <w:r>
+        <w:rPr>
+          <w:lang w:val="en-US"/>
+        </w:rPr>
+        <w:t>Cutoff frequency in Hz (-3dB point)</w:t>
+      </w:r>
+      <w:r>
+        <w:rPr>
+          <w:lang w:val="en-US"/>
+        </w:rPr>
+        <w:br/>
+      </w:r>
+      <w:proofErr w:type="spellStart"/>
+      <w:r>
+        <w:rPr>
+          <w:b/>
+          <w:lang w:val="en-US"/>
+        </w:rPr>
+        <w:t>InFmt_g</w:t>
+      </w:r>
+      <w:proofErr w:type="spellEnd"/>
+      <w:r>
+        <w:rPr>
+          <w:b/>
+          <w:lang w:val="en-US"/>
+        </w:rPr>
+        <w:tab/>
+      </w:r>
+      <w:r>
+        <w:rPr>
+          <w:b/>
+          <w:lang w:val="en-US"/>
+        </w:rPr>
+        <w:tab/>
+      </w:r>
+      <w:r>
+        <w:rPr>
+          <w:lang w:val="en-US"/>
+        </w:rPr>
+        <w:t xml:space="preserve">Input format </w:t>
+      </w:r>
+      <w:r>
+        <w:rPr>
+          <w:lang w:val="en-US"/>
+        </w:rPr>
+        <w:br/>
+      </w:r>
+      <w:proofErr w:type="spellStart"/>
+      <w:r>
+        <w:rPr>
+          <w:b/>
+          <w:lang w:val="en-US"/>
+        </w:rPr>
+        <w:t>OutFmt_g</w:t>
+      </w:r>
+      <w:proofErr w:type="spellEnd"/>
+      <w:r>
+        <w:rPr>
+          <w:b/>
+          <w:lang w:val="en-US"/>
+        </w:rPr>
+        <w:tab/>
+      </w:r>
+      <w:r>
+        <w:rPr>
+          <w:b/>
+          <w:lang w:val="en-US"/>
+        </w:rPr>
+        <w:tab/>
+      </w:r>
+      <w:r>
+        <w:rPr>
+          <w:lang w:val="en-US"/>
+        </w:rPr>
+        <w:t>Output format</w:t>
+      </w:r>
+      <w:r>
+        <w:rPr>
+          <w:lang w:val="en-US"/>
+        </w:rPr>
+        <w:br/>
+      </w:r>
+      <w:proofErr w:type="spellStart"/>
+      <w:r>
+        <w:rPr>
+          <w:b/>
+          <w:lang w:val="en-US"/>
+        </w:rPr>
+        <w:t>IntFmt_g</w:t>
+      </w:r>
+      <w:proofErr w:type="spellEnd"/>
+      <w:r>
+        <w:rPr>
+          <w:b/>
+          <w:lang w:val="en-US"/>
+        </w:rPr>
+        <w:tab/>
+      </w:r>
+      <w:r>
+        <w:rPr>
+          <w:b/>
+          <w:lang w:val="en-US"/>
+        </w:rPr>
+        <w:tab/>
+      </w:r>
+      <w:r>
+        <w:rPr>
+          <w:lang w:val="en-US"/>
+        </w:rPr>
+        <w:t>Format used for all internal calculations</w:t>
+      </w:r>
+      <w:r>
+        <w:rPr>
+          <w:lang w:val="en-US"/>
+        </w:rPr>
+        <w:br/>
+      </w:r>
+      <w:proofErr w:type="spellStart"/>
+      <w:r>
+        <w:rPr>
+          <w:b/>
+          <w:lang w:val="en-US"/>
+        </w:rPr>
+        <w:t>CoefFmt_g</w:t>
+      </w:r>
+      <w:proofErr w:type="spellEnd"/>
+      <w:r>
+        <w:rPr>
+          <w:b/>
+          <w:lang w:val="en-US"/>
+        </w:rPr>
+        <w:tab/>
+      </w:r>
+      <w:r>
+        <w:rPr>
+          <w:b/>
+          <w:lang w:val="en-US"/>
+        </w:rPr>
+        <w:tab/>
+      </w:r>
+      <w:r>
+        <w:rPr>
+          <w:lang w:val="en-US"/>
+        </w:rPr>
+        <w:t>Coefficient format</w:t>
+      </w:r>
+      <w:r>
+        <w:rPr>
+          <w:lang w:val="en-US"/>
+        </w:rPr>
+        <w:br/>
+      </w:r>
+      <w:proofErr w:type="spellStart"/>
+      <w:r>
+        <w:rPr>
+          <w:b/>
+          <w:lang w:val="en-US"/>
+        </w:rPr>
+        <w:t>Round_g</w:t>
+      </w:r>
+      <w:proofErr w:type="spellEnd"/>
+      <w:r>
+        <w:rPr>
+          <w:b/>
+          <w:lang w:val="en-US"/>
+        </w:rPr>
+        <w:tab/>
+      </w:r>
+      <w:r>
+        <w:rPr>
+          <w:b/>
+          <w:lang w:val="en-US"/>
+        </w:rPr>
+        <w:tab/>
+      </w:r>
+      <w:r>
+        <w:rPr>
+          <w:lang w:val="en-US"/>
+        </w:rPr>
+        <w:t xml:space="preserve">Rounding mode used everywhere in the filter (use </w:t>
+      </w:r>
+      <w:proofErr w:type="spellStart"/>
+      <w:r>
+        <w:rPr>
+          <w:i/>
+          <w:lang w:val="en-US"/>
+        </w:rPr>
+        <w:t>PsiFixTrunc</w:t>
+      </w:r>
+      <w:proofErr w:type="spellEnd"/>
+      <w:r>
+        <w:rPr>
+          <w:lang w:val="en-US"/>
+        </w:rPr>
+        <w:t xml:space="preserve"> for highest clock speeds)</w:t>
+      </w:r>
+      <w:r>
+        <w:rPr>
+          <w:lang w:val="en-US"/>
+        </w:rPr>
+        <w:br/>
+      </w:r>
+      <w:proofErr w:type="spellStart"/>
+      <w:r>
+        <w:rPr>
+          <w:b/>
+          <w:lang w:val="en-US"/>
+        </w:rPr>
+        <w:t>Sat_g</w:t>
+      </w:r>
+      <w:proofErr w:type="spellEnd"/>
+      <w:r>
+        <w:rPr>
+          <w:b/>
+          <w:lang w:val="en-US"/>
+        </w:rPr>
+        <w:tab/>
+      </w:r>
+      <w:r>
+        <w:rPr>
+          <w:b/>
+          <w:lang w:val="en-US"/>
+        </w:rPr>
+        <w:tab/>
+      </w:r>
+      <w:r>
+        <w:rPr>
+          <w:lang w:val="en-US"/>
+        </w:rPr>
+        <w:t xml:space="preserve">Saturation mode used everywhere in the filter (use </w:t>
+      </w:r>
+      <w:proofErr w:type="spellStart"/>
+      <w:r>
+        <w:rPr>
+          <w:i/>
+          <w:lang w:val="en-US"/>
+        </w:rPr>
+        <w:t>PsiFixWrap</w:t>
+      </w:r>
+      <w:proofErr w:type="spellEnd"/>
+      <w:r>
+        <w:rPr>
+          <w:lang w:val="en-US"/>
+        </w:rPr>
+        <w:t xml:space="preserve"> for highest clock speeds, </w:t>
+      </w:r>
+      <w:r>
+        <w:rPr>
+          <w:lang w:val="en-US"/>
+        </w:rPr>
+        <w:br/>
+        <w:t xml:space="preserve"> </w:t>
+      </w:r>
+      <w:r>
+        <w:rPr>
+          <w:lang w:val="en-US"/>
+        </w:rPr>
+        <w:tab/>
+      </w:r>
+      <w:r>
+        <w:rPr>
+          <w:lang w:val="en-US"/>
+        </w:rPr>
+        <w:tab/>
+      </w:r>
+      <w:r>
+        <w:rPr>
+          <w:lang w:val="en-US"/>
+        </w:rPr>
+        <w:tab/>
+        <w:t>IIR filters of order 1 do not overshoot anyway, so saturation should not be required)</w:t>
+      </w:r>
+      <w:r>
+        <w:rPr>
+          <w:lang w:val="en-US"/>
+        </w:rPr>
+        <w:br/>
+      </w:r>
+      <w:proofErr w:type="spellStart"/>
+      <w:r>
+        <w:rPr>
+          <w:b/>
+          <w:lang w:val="en-US"/>
+        </w:rPr>
+        <w:t>Pipeline</w:t>
+      </w:r>
+      <w:r>
+        <w:rPr>
+          <w:b/>
+          <w:lang w:val="en-US"/>
+        </w:rPr>
+        <w:t>_g</w:t>
+      </w:r>
+      <w:proofErr w:type="spellEnd"/>
+      <w:r>
+        <w:rPr>
+          <w:b/>
+          <w:lang w:val="en-US"/>
+        </w:rPr>
+        <w:tab/>
+      </w:r>
+      <w:r>
+        <w:rPr>
+          <w:b/>
+          <w:lang w:val="en-US"/>
+        </w:rPr>
+        <w:tab/>
+      </w:r>
+      <w:r>
+        <w:rPr>
+          <w:lang w:val="en-US"/>
+        </w:rPr>
+        <w:t xml:space="preserve">True </w:t>
+      </w:r>
+      <w:r>
+        <w:rPr>
+          <w:lang w:val="en-US"/>
+        </w:rPr>
+        <w:sym w:font="Wingdings" w:char="F0E0"/>
+      </w:r>
+      <w:r>
+        <w:rPr>
+          <w:lang w:val="en-US"/>
+        </w:rPr>
+        <w:t xml:space="preserve"> Highest clock frequencies but also higher latency</w:t>
+      </w:r>
+      <w:r>
+        <w:rPr>
+          <w:lang w:val="en-US"/>
+        </w:rPr>
+        <w:br/>
+        <w:t xml:space="preserve"> </w:t>
+      </w:r>
+      <w:r>
+        <w:rPr>
+          <w:lang w:val="en-US"/>
+        </w:rPr>
+        <w:tab/>
+      </w:r>
+      <w:r>
+        <w:rPr>
+          <w:lang w:val="en-US"/>
+        </w:rPr>
+        <w:tab/>
+      </w:r>
+      <w:r>
+        <w:rPr>
+          <w:lang w:val="en-US"/>
+        </w:rPr>
+        <w:tab/>
+        <w:t xml:space="preserve">False </w:t>
+      </w:r>
+      <w:r>
+        <w:rPr>
+          <w:lang w:val="en-US"/>
+        </w:rPr>
+        <w:sym w:font="Wingdings" w:char="F0E0"/>
+      </w:r>
+      <w:r>
+        <w:rPr>
+          <w:lang w:val="en-US"/>
+        </w:rPr>
+        <w:t xml:space="preserve"> Lowest latency but reduced clock speed</w:t>
+      </w:r>
+      <w:r>
+        <w:rPr>
+          <w:lang w:val="en-US"/>
+        </w:rPr>
+        <w:br/>
+      </w:r>
+      <w:proofErr w:type="spellStart"/>
+      <w:r>
+        <w:rPr>
+          <w:b/>
+          <w:lang w:val="en-US"/>
+        </w:rPr>
+        <w:t>ResetPolarity</w:t>
+      </w:r>
+      <w:r>
+        <w:rPr>
+          <w:b/>
+          <w:lang w:val="en-US"/>
+        </w:rPr>
+        <w:t>_g</w:t>
+      </w:r>
+      <w:proofErr w:type="spellEnd"/>
+      <w:r>
+        <w:rPr>
+          <w:b/>
+          <w:lang w:val="en-US"/>
+        </w:rPr>
+        <w:tab/>
+      </w:r>
+      <w:r>
+        <w:rPr>
+          <w:lang w:val="en-US"/>
+        </w:rPr>
+        <w:t>Polarity of the reset (‘1’ = high active)</w:t>
+      </w:r>
+    </w:p>
+    <w:p>
+      <w:pPr>
+        <w:pStyle w:val="Heading3"/>
+        <w:rPr>
+          <w:lang w:val="en-US"/>
+        </w:rPr>
+      </w:pPr>
+      <w:r>
+        <w:rPr>
+          <w:lang w:val="en-US"/>
+        </w:rPr>
+        <w:t>Interfaces</w:t>
+      </w:r>
+    </w:p>
+    <w:tbl>
+      <w:tblPr>
+        <w:tblStyle w:val="TableGrid"/>
+        <w:tblW w:w="0" w:type="auto"/>
+        <w:tblInd w:w="38" w:type="dxa"/>
+        <w:tblLook w:val="04A0" w:firstRow="1" w:lastRow="0" w:firstColumn="1" w:lastColumn="0" w:noHBand="0" w:noVBand="1"/>
+      </w:tblPr>
+      <w:tblGrid>
+        <w:gridCol w:w="1630"/>
+        <w:gridCol w:w="1134"/>
+        <w:gridCol w:w="1559"/>
+        <w:gridCol w:w="5953"/>
+      </w:tblGrid>
+      <w:tr>
+        <w:trPr>
+          <w:trHeight w:val="369"/>
+        </w:trPr>
+        <w:tc>
+          <w:tcPr>
+            <w:tcW w:w="1630" w:type="dxa"/>
+            <w:tcBorders>
+              <w:bottom w:val="single" w:sz="4" w:space="0" w:color="auto"/>
+            </w:tcBorders>
+            <w:shd w:val="pct15" w:color="auto" w:fill="auto"/>
+            <w:vAlign w:val="center"/>
+          </w:tcPr>
+          <w:p>
+            <w:pPr>
+              <w:pStyle w:val="TableHeader"/>
+            </w:pPr>
+            <w:r>
+              <w:t>Signal</w:t>
+            </w:r>
+          </w:p>
+        </w:tc>
+        <w:tc>
+          <w:tcPr>
+            <w:tcW w:w="1134" w:type="dxa"/>
+            <w:shd w:val="pct15" w:color="auto" w:fill="auto"/>
+            <w:vAlign w:val="center"/>
+          </w:tcPr>
+          <w:p>
+            <w:pPr>
+              <w:pStyle w:val="TableHeader"/>
+              <w:jc w:val="center"/>
+            </w:pPr>
+            <w:r>
+              <w:t>Direction</w:t>
+            </w:r>
+          </w:p>
+        </w:tc>
+        <w:tc>
+          <w:tcPr>
+            <w:tcW w:w="1559" w:type="dxa"/>
+            <w:shd w:val="pct15" w:color="auto" w:fill="auto"/>
+            <w:vAlign w:val="center"/>
+          </w:tcPr>
+          <w:p>
+            <w:pPr>
+              <w:pStyle w:val="TableHeader"/>
+              <w:jc w:val="center"/>
+            </w:pPr>
+            <w:r>
+              <w:t>Width</w:t>
+            </w:r>
+          </w:p>
+        </w:tc>
+        <w:tc>
+          <w:tcPr>
+            <w:tcW w:w="5953" w:type="dxa"/>
+            <w:shd w:val="pct15" w:color="auto" w:fill="auto"/>
+            <w:vAlign w:val="center"/>
+          </w:tcPr>
+          <w:p>
+            <w:pPr>
+              <w:pStyle w:val="TableHeader"/>
+            </w:pPr>
+            <w:r>
+              <w:t>Description</w:t>
+            </w:r>
+          </w:p>
+        </w:tc>
+      </w:tr>
+      <w:tr>
+        <w:trPr>
+          <w:trHeight w:val="369"/>
+        </w:trPr>
+        <w:tc>
+          <w:tcPr>
+            <w:tcW w:w="10276" w:type="dxa"/>
+            <w:gridSpan w:val="4"/>
+            <w:shd w:val="pct5" w:color="auto" w:fill="auto"/>
+            <w:vAlign w:val="center"/>
+          </w:tcPr>
+          <w:p>
+            <w:pPr>
+              <w:pStyle w:val="TableContent"/>
+              <w:rPr>
+                <w:b/>
+                <w:i/>
+              </w:rPr>
+            </w:pPr>
+            <w:r>
+              <w:rPr>
+                <w:b/>
+                <w:i/>
+              </w:rPr>
+              <w:t>Control Signals</w:t>
+            </w:r>
+          </w:p>
+        </w:tc>
+      </w:tr>
+      <w:tr>
+        <w:trPr>
+          <w:trHeight w:val="369"/>
+        </w:trPr>
+        <w:tc>
+          <w:tcPr>
+            <w:tcW w:w="1630" w:type="dxa"/>
+            <w:shd w:val="pct5" w:color="auto" w:fill="auto"/>
+            <w:vAlign w:val="center"/>
+          </w:tcPr>
+          <w:p>
+            <w:pPr>
+              <w:pStyle w:val="TableContent"/>
+            </w:pPr>
+            <w:proofErr w:type="spellStart"/>
+            <w:r>
+              <w:t>clk_i</w:t>
+            </w:r>
+            <w:proofErr w:type="spellEnd"/>
+          </w:p>
+        </w:tc>
+        <w:tc>
+          <w:tcPr>
+            <w:tcW w:w="1134" w:type="dxa"/>
+            <w:vAlign w:val="center"/>
+          </w:tcPr>
+          <w:p>
+            <w:pPr>
+              <w:pStyle w:val="TableContent"/>
+              <w:jc w:val="center"/>
+            </w:pPr>
+            <w:r>
+              <w:t>Input</w:t>
+            </w:r>
+          </w:p>
+        </w:tc>
+        <w:tc>
+          <w:tcPr>
+            <w:tcW w:w="1559" w:type="dxa"/>
+            <w:vAlign w:val="center"/>
+          </w:tcPr>
+          <w:p>
+            <w:pPr>
+              <w:pStyle w:val="TableContent"/>
+              <w:jc w:val="center"/>
+            </w:pPr>
+            <w:r>
+              <w:t>1</w:t>
+            </w:r>
+          </w:p>
+        </w:tc>
+        <w:tc>
+          <w:tcPr>
+            <w:tcW w:w="5953" w:type="dxa"/>
+            <w:vAlign w:val="center"/>
+          </w:tcPr>
+          <w:p>
+            <w:pPr>
+              <w:pStyle w:val="TableContent"/>
+            </w:pPr>
+            <w:r>
+              <w:t>Clock</w:t>
+            </w:r>
+          </w:p>
+        </w:tc>
+      </w:tr>
+      <w:tr>
+        <w:trPr>
+          <w:trHeight w:val="369"/>
+        </w:trPr>
+        <w:tc>
+          <w:tcPr>
+            <w:tcW w:w="1630" w:type="dxa"/>
+            <w:shd w:val="pct5" w:color="auto" w:fill="auto"/>
+            <w:vAlign w:val="center"/>
+          </w:tcPr>
+          <w:p>
+            <w:pPr>
+              <w:pStyle w:val="TableContent"/>
+            </w:pPr>
+            <w:proofErr w:type="spellStart"/>
+            <w:r>
+              <w:t>rst_i</w:t>
+            </w:r>
+            <w:proofErr w:type="spellEnd"/>
+          </w:p>
+        </w:tc>
+        <w:tc>
+          <w:tcPr>
+            <w:tcW w:w="1134" w:type="dxa"/>
+            <w:vAlign w:val="center"/>
+          </w:tcPr>
+          <w:p>
+            <w:pPr>
+              <w:pStyle w:val="TableContent"/>
+              <w:jc w:val="center"/>
+            </w:pPr>
+            <w:r>
+              <w:t>Input</w:t>
+            </w:r>
+          </w:p>
+        </w:tc>
+        <w:tc>
+          <w:tcPr>
+            <w:tcW w:w="1559" w:type="dxa"/>
+            <w:vAlign w:val="center"/>
+          </w:tcPr>
+          <w:p>
+            <w:pPr>
+              <w:pStyle w:val="TableContent"/>
+              <w:jc w:val="center"/>
+            </w:pPr>
+            <w:r>
+              <w:t>1</w:t>
+            </w:r>
+          </w:p>
+        </w:tc>
+        <w:tc>
+          <w:tcPr>
+            <w:tcW w:w="5953" w:type="dxa"/>
+            <w:vAlign w:val="center"/>
+          </w:tcPr>
+          <w:p>
+            <w:pPr>
+              <w:pStyle w:val="TableContent"/>
+            </w:pPr>
+            <w:r>
+              <w:t>Reset</w:t>
+            </w:r>
+          </w:p>
+        </w:tc>
+      </w:tr>
+      <w:tr>
+        <w:trPr>
+          <w:trHeight w:val="369"/>
+        </w:trPr>
+        <w:tc>
+          <w:tcPr>
+            <w:tcW w:w="10276" w:type="dxa"/>
+            <w:gridSpan w:val="4"/>
+            <w:shd w:val="pct5" w:color="auto" w:fill="auto"/>
+            <w:vAlign w:val="center"/>
+          </w:tcPr>
+          <w:p>
+            <w:pPr>
+              <w:pStyle w:val="TableContent"/>
+            </w:pPr>
+            <w:r>
+              <w:rPr>
+                <w:b/>
+                <w:i/>
+              </w:rPr>
+              <w:t>Input</w:t>
+            </w:r>
+          </w:p>
+        </w:tc>
+      </w:tr>
+      <w:tr>
+        <w:trPr>
+          <w:trHeight w:val="369"/>
+        </w:trPr>
+        <w:tc>
+          <w:tcPr>
+            <w:tcW w:w="1630" w:type="dxa"/>
+            <w:shd w:val="pct5" w:color="auto" w:fill="auto"/>
+            <w:vAlign w:val="center"/>
+          </w:tcPr>
+          <w:p>
+            <w:pPr>
+              <w:pStyle w:val="TableContent"/>
+            </w:pPr>
+            <w:proofErr w:type="spellStart"/>
+            <w:r>
+              <w:t>str_i</w:t>
+            </w:r>
+            <w:proofErr w:type="spellEnd"/>
+          </w:p>
+        </w:tc>
+        <w:tc>
+          <w:tcPr>
+            <w:tcW w:w="1134" w:type="dxa"/>
+            <w:vAlign w:val="center"/>
+          </w:tcPr>
+          <w:p>
+            <w:pPr>
+              <w:pStyle w:val="TableContent"/>
+              <w:jc w:val="center"/>
+            </w:pPr>
+            <w:r>
+              <w:t>Input</w:t>
+            </w:r>
+          </w:p>
+        </w:tc>
+        <w:tc>
+          <w:tcPr>
+            <w:tcW w:w="1559" w:type="dxa"/>
+            <w:vAlign w:val="center"/>
+          </w:tcPr>
+          <w:p>
+            <w:pPr>
+              <w:pStyle w:val="TableContent"/>
+              <w:jc w:val="center"/>
+            </w:pPr>
+            <w:r>
+              <w:t>1</w:t>
+            </w:r>
+          </w:p>
+        </w:tc>
+        <w:tc>
+          <w:tcPr>
+            <w:tcW w:w="5953" w:type="dxa"/>
+            <w:vAlign w:val="center"/>
+          </w:tcPr>
+          <w:p>
+            <w:pPr>
+              <w:pStyle w:val="TableContent"/>
+            </w:pPr>
+            <w:r>
+              <w:t xml:space="preserve">Input strobe (same as </w:t>
+            </w:r>
+            <w:proofErr w:type="spellStart"/>
+            <w:r>
+              <w:rPr>
+                <w:i/>
+              </w:rPr>
+              <w:t>Vld</w:t>
+            </w:r>
+            <w:proofErr w:type="spellEnd"/>
+            <w:r>
+              <w:t>).</w:t>
+            </w:r>
+          </w:p>
+          <w:p>
+            <w:pPr>
+              <w:pStyle w:val="TableContent"/>
+              <w:rPr>
+                <w:b/>
+              </w:rPr>
+            </w:pPr>
+            <w:r>
+              <w:rPr>
+                <w:b/>
+              </w:rPr>
+              <w:t xml:space="preserve">The maximum allowed strobe rate is </w:t>
+            </w:r>
+            <m:oMath>
+              <m:f>
+                <m:fPr>
+                  <m:ctrlPr>
+                    <w:rPr>
+                      <w:rFonts w:ascii="Cambria Math" w:hAnsi="Cambria Math"/>
+                      <w:b/>
+                      <w:i/>
+                    </w:rPr>
+                  </m:ctrlPr>
+                </m:fPr>
+                <m:num>
+                  <m:sSub>
+                    <m:sSubPr>
+                      <m:ctrlPr>
+                        <w:rPr>
+                          <w:rFonts w:ascii="Cambria Math" w:hAnsi="Cambria Math"/>
+                          <w:b/>
+                          <w:i/>
+                        </w:rPr>
+                      </m:ctrlPr>
+                    </m:sSubPr>
+                    <m:e>
+                      <m:r>
+                        <m:rPr>
+                          <m:sty m:val="bi"/>
+                        </m:rPr>
+                        <w:rPr>
+                          <w:rFonts w:ascii="Cambria Math" w:hAnsi="Cambria Math"/>
+                        </w:rPr>
+                        <m:t>F</m:t>
+                      </m:r>
+                    </m:e>
+                    <m:sub>
+                      <m:r>
+                        <m:rPr>
+                          <m:sty m:val="bi"/>
+                        </m:rPr>
+                        <w:rPr>
+                          <w:rFonts w:ascii="Cambria Math" w:hAnsi="Cambria Math"/>
+                        </w:rPr>
+                        <m:t>clk</m:t>
+                      </m:r>
+                    </m:sub>
+                  </m:sSub>
+                </m:num>
+                <m:den>
+                  <m:r>
+                    <m:rPr>
+                      <m:sty m:val="bi"/>
+                    </m:rPr>
+                    <w:rPr>
+                      <w:rFonts w:ascii="Cambria Math" w:hAnsi="Cambria Math"/>
+                    </w:rPr>
+                    <m:t>3</m:t>
+                  </m:r>
+                </m:den>
+              </m:f>
+            </m:oMath>
+          </w:p>
+        </w:tc>
+      </w:tr>
+      <w:tr>
+        <w:trPr>
+          <w:trHeight w:val="369"/>
+        </w:trPr>
+        <w:tc>
+          <w:tcPr>
+            <w:tcW w:w="1630" w:type="dxa"/>
+            <w:shd w:val="pct5" w:color="auto" w:fill="auto"/>
+            <w:vAlign w:val="center"/>
+          </w:tcPr>
+          <w:p>
+            <w:pPr>
+              <w:pStyle w:val="TableContent"/>
+            </w:pPr>
+            <w:proofErr w:type="spellStart"/>
+            <w:r>
+              <w:t>data_i</w:t>
+            </w:r>
+            <w:proofErr w:type="spellEnd"/>
+          </w:p>
+        </w:tc>
+        <w:tc>
+          <w:tcPr>
+            <w:tcW w:w="1134" w:type="dxa"/>
+            <w:vAlign w:val="center"/>
+          </w:tcPr>
+          <w:p>
+            <w:pPr>
+              <w:pStyle w:val="TableContent"/>
+              <w:jc w:val="center"/>
+            </w:pPr>
+            <w:r>
+              <w:t>Input</w:t>
+            </w:r>
+          </w:p>
+        </w:tc>
+        <w:tc>
+          <w:tcPr>
+            <w:tcW w:w="1559" w:type="dxa"/>
+            <w:vAlign w:val="center"/>
+          </w:tcPr>
+          <w:p>
+            <w:pPr>
+              <w:pStyle w:val="TableContent"/>
+              <w:jc w:val="center"/>
+            </w:pPr>
+            <w:proofErr w:type="spellStart"/>
+            <w:r>
+              <w:t>InFmt</w:t>
+            </w:r>
+            <w:r>
+              <w:t>_g</w:t>
+            </w:r>
+            <w:proofErr w:type="spellEnd"/>
+          </w:p>
+        </w:tc>
+        <w:tc>
+          <w:tcPr>
+            <w:tcW w:w="5953" w:type="dxa"/>
+            <w:vAlign w:val="center"/>
+          </w:tcPr>
+          <w:p>
+            <w:pPr>
+              <w:pStyle w:val="TableContent"/>
+            </w:pPr>
+            <w:r>
+              <w:t>Data input</w:t>
+            </w:r>
+          </w:p>
+        </w:tc>
+      </w:tr>
+      <w:tr>
+        <w:trPr>
+          <w:trHeight w:val="369"/>
+        </w:trPr>
+        <w:tc>
+          <w:tcPr>
+            <w:tcW w:w="10276" w:type="dxa"/>
+            <w:gridSpan w:val="4"/>
+            <w:shd w:val="pct5" w:color="auto" w:fill="auto"/>
+            <w:vAlign w:val="center"/>
+          </w:tcPr>
+          <w:p>
+            <w:pPr>
+              <w:pStyle w:val="TableContent"/>
+              <w:rPr>
+                <w:i/>
+              </w:rPr>
+            </w:pPr>
+            <w:r>
+              <w:rPr>
+                <w:b/>
+                <w:i/>
+              </w:rPr>
+              <w:t>Output</w:t>
+            </w:r>
+          </w:p>
+        </w:tc>
+      </w:tr>
+      <w:tr>
+        <w:trPr>
+          <w:trHeight w:val="369"/>
+        </w:trPr>
+        <w:tc>
+          <w:tcPr>
+            <w:tcW w:w="1630" w:type="dxa"/>
+            <w:shd w:val="pct5" w:color="auto" w:fill="auto"/>
+            <w:vAlign w:val="center"/>
+          </w:tcPr>
+          <w:p>
+            <w:pPr>
+              <w:pStyle w:val="TableContent"/>
+            </w:pPr>
+            <w:proofErr w:type="spellStart"/>
+            <w:r>
+              <w:t>str_o</w:t>
+            </w:r>
+            <w:proofErr w:type="spellEnd"/>
+          </w:p>
+        </w:tc>
+        <w:tc>
+          <w:tcPr>
+            <w:tcW w:w="1134" w:type="dxa"/>
+            <w:vAlign w:val="center"/>
+          </w:tcPr>
+          <w:p>
+            <w:pPr>
+              <w:pStyle w:val="TableContent"/>
+              <w:jc w:val="center"/>
+            </w:pPr>
+            <w:r>
+              <w:t>Output</w:t>
+            </w:r>
+          </w:p>
+        </w:tc>
+        <w:tc>
+          <w:tcPr>
+            <w:tcW w:w="1559" w:type="dxa"/>
+            <w:vAlign w:val="center"/>
+          </w:tcPr>
+          <w:p>
+            <w:pPr>
+              <w:pStyle w:val="TableContent"/>
+              <w:jc w:val="center"/>
+            </w:pPr>
+            <w:r>
+              <w:t>1</w:t>
+            </w:r>
+          </w:p>
+        </w:tc>
+        <w:tc>
+          <w:tcPr>
+            <w:tcW w:w="5953" w:type="dxa"/>
+            <w:vAlign w:val="center"/>
+          </w:tcPr>
+          <w:p>
+            <w:pPr>
+              <w:pStyle w:val="TableContent"/>
+            </w:pPr>
+            <w:r>
+              <w:t xml:space="preserve">Output strobe (same as </w:t>
+            </w:r>
+            <w:proofErr w:type="spellStart"/>
+            <w:r>
+              <w:rPr>
+                <w:i/>
+              </w:rPr>
+              <w:t>Vld</w:t>
+            </w:r>
+            <w:proofErr w:type="spellEnd"/>
+            <w:r>
+              <w:t>)</w:t>
+            </w:r>
+          </w:p>
+        </w:tc>
+      </w:tr>
+      <w:tr>
+        <w:trPr>
+          <w:trHeight w:val="369"/>
+        </w:trPr>
+        <w:tc>
+          <w:tcPr>
+            <w:tcW w:w="1630" w:type="dxa"/>
+            <w:shd w:val="pct5" w:color="auto" w:fill="auto"/>
+            <w:vAlign w:val="center"/>
+          </w:tcPr>
+          <w:p>
+            <w:pPr>
+              <w:pStyle w:val="TableContent"/>
+            </w:pPr>
+            <w:proofErr w:type="spellStart"/>
+            <w:r>
+              <w:t>data_o</w:t>
+            </w:r>
+            <w:proofErr w:type="spellEnd"/>
+          </w:p>
+        </w:tc>
+        <w:tc>
+          <w:tcPr>
+            <w:tcW w:w="1134" w:type="dxa"/>
+            <w:vAlign w:val="center"/>
+          </w:tcPr>
+          <w:p>
+            <w:pPr>
+              <w:pStyle w:val="TableContent"/>
+              <w:jc w:val="center"/>
+            </w:pPr>
+            <w:r>
+              <w:t>Output</w:t>
+            </w:r>
+          </w:p>
+        </w:tc>
+        <w:tc>
+          <w:tcPr>
+            <w:tcW w:w="1559" w:type="dxa"/>
+            <w:vAlign w:val="center"/>
+          </w:tcPr>
+          <w:p>
+            <w:pPr>
+              <w:pStyle w:val="TableContent"/>
+              <w:jc w:val="center"/>
+            </w:pPr>
+            <w:proofErr w:type="spellStart"/>
+            <w:r>
+              <w:t>OutFmt_g</w:t>
+            </w:r>
+            <w:proofErr w:type="spellEnd"/>
+          </w:p>
+        </w:tc>
+        <w:tc>
+          <w:tcPr>
+            <w:tcW w:w="5953" w:type="dxa"/>
+            <w:vAlign w:val="center"/>
+          </w:tcPr>
+          <w:p>
+            <w:pPr>
+              <w:pStyle w:val="TableContent"/>
+            </w:pPr>
+            <w:r>
+              <w:t>Data output</w:t>
+            </w:r>
+          </w:p>
+        </w:tc>
+      </w:tr>
+    </w:tbl>
+    <w:p>
+      <w:pPr>
+        <w:rPr>
+          <w:lang w:val="en-US"/>
+        </w:rPr>
+      </w:pPr>
+    </w:p>
+    <w:p>
+      <w:pPr>
+        <w:pStyle w:val="Heading3"/>
+        <w:rPr>
+          <w:lang w:val="en-US"/>
+        </w:rPr>
+      </w:pPr>
+      <w:r>
+        <w:rPr>
+          <w:lang w:val="en-US"/>
+        </w:rPr>
+        <w:t>Architecture</w:t>
+      </w:r>
+    </w:p>
+    <w:p>
+      <w:pPr>
+        <w:rPr>
+          <w:lang w:val="en-US"/>
+        </w:rPr>
+      </w:pPr>
+      <w:r>
+        <w:rPr>
+          <w:lang w:val="en-US"/>
+        </w:rPr>
+        <w:t xml:space="preserve">The figure below shows the implementation of the </w:t>
+      </w:r>
+      <w:r>
+        <w:rPr>
+          <w:lang w:val="en-US"/>
+        </w:rPr>
+        <w:t>IIR filter</w:t>
+      </w:r>
+      <w:r>
+        <w:rPr>
+          <w:lang w:val="en-US"/>
+        </w:rPr>
+        <w:t>.</w:t>
+      </w:r>
+      <w:r>
+        <w:rPr>
+          <w:lang w:val="en-US"/>
+        </w:rPr>
+        <w:t xml:space="preserve"> The pipeline stages in green are only present if </w:t>
+      </w:r>
+      <w:proofErr w:type="spellStart"/>
+      <w:r>
+        <w:rPr>
+          <w:i/>
+          <w:lang w:val="en-US"/>
+        </w:rPr>
+        <w:t>Pipeline_g</w:t>
+      </w:r>
+      <w:proofErr w:type="spellEnd"/>
+      <w:r>
+        <w:rPr>
+          <w:i/>
+          <w:lang w:val="en-US"/>
+        </w:rPr>
+        <w:t xml:space="preserve"> = True</w:t>
+      </w:r>
+      <w:r>
+        <w:rPr>
+          <w:lang w:val="en-US"/>
+        </w:rPr>
+        <w:t>.</w:t>
+      </w:r>
+    </w:p>
+    <w:p>
+      <w:pPr>
+        <w:jc w:val="center"/>
+        <w:rPr>
+          <w:lang w:val="en-US"/>
+        </w:rPr>
+      </w:pPr>
+      <w:r>
+        <w:drawing>
+          <wp:inline distT="0" distB="0" distL="0" distR="0">
+            <wp:extent cx="5797484" cy="1108291"/>
+            <wp:effectExtent l="0" t="0" r="0" b="0"/>
+            <wp:docPr id="14" name="Picture 14"/>
+            <wp:cNvGraphicFramePr>
+              <a:graphicFrameLocks xmlns:a="http://schemas.openxmlformats.org/drawingml/2006/main" noChangeAspect="1"/>
+            </wp:cNvGraphicFramePr>
+            <a:graphic xmlns:a="http://schemas.openxmlformats.org/drawingml/2006/main">
+              <a:graphicData uri="http://schemas.openxmlformats.org/drawingml/2006/picture">
+                <pic:pic xmlns:pic="http://schemas.openxmlformats.org/drawingml/2006/picture">
+                  <pic:nvPicPr>
+                    <pic:cNvPr id="0" name="Picture 1"/>
+                    <pic:cNvPicPr>
+                      <a:picLocks noChangeAspect="1" noChangeArrowheads="1"/>
+                    </pic:cNvPicPr>
+                  </pic:nvPicPr>
+                  <pic:blipFill>
+                    <a:blip r:embed="rId21">
+                      <a:extLst>
+                        <a:ext uri="{28A0092B-C50C-407E-A947-70E740481C1C}">
+                          <a14:useLocalDpi xmlns:a14="http://schemas.microsoft.com/office/drawing/2010/main" val="0"/>
+                        </a:ext>
+                      </a:extLst>
+                    </a:blip>
+                    <a:srcRect/>
+                    <a:stretch>
+                      <a:fillRect/>
+                    </a:stretch>
+                  </pic:blipFill>
+                  <pic:spPr bwMode="auto">
+                    <a:xfrm>
+                      <a:off x="0" y="0"/>
+                      <a:ext cx="5800888" cy="1108942"/>
+                    </a:xfrm>
+                    <a:prstGeom prst="rect">
+                      <a:avLst/>
+                    </a:prstGeom>
+                    <a:noFill/>
+                    <a:ln>
+                      <a:noFill/>
+                    </a:ln>
+                  </pic:spPr>
+                </pic:pic>
+              </a:graphicData>
+            </a:graphic>
+          </wp:inline>
+        </w:drawing>
+      </w:r>
+    </w:p>
+    <w:p>
+      <w:pPr>
+        <w:pStyle w:val="Caption"/>
+        <w:jc w:val="center"/>
+        <w:rPr>
+          <w:lang w:val="en-US"/>
+        </w:rPr>
+      </w:pPr>
+      <w:bookmarkStart w:id="28" w:name="_Toc514412501"/>
+      <w:r>
+        <w:rPr>
+          <w:lang w:val="en-US"/>
+        </w:rPr>
+        <w:t xml:space="preserve">Figure </w:t>
+      </w:r>
+      <w:r>
+        <w:rPr>
+          <w:lang w:val="en-US"/>
+        </w:rPr>
+        <w:fldChar w:fldCharType="begin"/>
+      </w:r>
+      <w:r>
+        <w:rPr>
+          <w:lang w:val="en-US"/>
+        </w:rPr>
+        <w:instrText xml:space="preserve"> SEQ Figure \* ARABIC </w:instrText>
+      </w:r>
+      <w:r>
+        <w:rPr>
+          <w:lang w:val="en-US"/>
+        </w:rPr>
+        <w:fldChar w:fldCharType="separate"/>
+      </w:r>
+      <w:r>
+        <w:rPr>
+          <w:noProof/>
+          <w:lang w:val="en-US"/>
+        </w:rPr>
+        <w:t>14</w:t>
+      </w:r>
+      <w:r>
+        <w:rPr>
+          <w:lang w:val="en-US"/>
+        </w:rPr>
+        <w:fldChar w:fldCharType="end"/>
+      </w:r>
+      <w:r>
+        <w:rPr>
+          <w:lang w:val="en-US"/>
+        </w:rPr>
+        <w:t xml:space="preserve">: </w:t>
+      </w:r>
+      <w:r>
+        <w:rPr>
+          <w:lang w:val="en-US"/>
+        </w:rPr>
+        <w:t>psi_fix_lowpass_iir_order1</w:t>
+      </w:r>
+      <w:r>
+        <w:rPr>
+          <w:lang w:val="en-US"/>
+        </w:rPr>
+        <w:t xml:space="preserve"> Architecture</w:t>
+      </w:r>
+      <w:bookmarkEnd w:id="28"/>
+    </w:p>
+    <w:bookmarkEnd w:id="0"/>
+    <w:p>
+      <w:pPr>
         <w:rPr>
           <w:lang w:val="en-US"/>
         </w:rPr>
       </w:pPr>
     </w:p>
     <w:sectPr>
-      <w:headerReference w:type="default" r:id="rId21"/>
-      <w:footerReference w:type="default" r:id="rId22"/>
+      <w:headerReference w:type="default" r:id="rId22"/>
+      <w:footerReference w:type="default" r:id="rId23"/>
       <w:pgSz w:w="11907" w:h="16840" w:code="9"/>
       <w:pgMar w:top="1701" w:right="851" w:bottom="1134" w:left="851" w:header="794" w:footer="737" w:gutter="0"/>
       <w:paperSrc w:first="15" w:other="15"/>
@@ -20664,7 +22417,7 @@
         <w:noProof/>
         <w:sz w:val="16"/>
       </w:rPr>
-      <w:t>28.02.2018</w:t>
+      <w:t>18.05.2018</w:t>
     </w:r>
     <w:r>
       <w:rPr>
@@ -20728,7 +22481,7 @@
         <w:sz w:val="16"/>
         <w:szCs w:val="16"/>
       </w:rPr>
-      <w:t>2</w:t>
+      <w:t>25</w:t>
     </w:r>
     <w:r>
       <w:rPr>
@@ -26572,7 +28325,7 @@
 </file>
 
 <file path=customXml/itemProps1.xml><?xml version="1.0" encoding="utf-8"?>
-<ds:datastoreItem xmlns:ds="http://schemas.openxmlformats.org/officeDocument/2006/customXml" ds:itemID="{1318184E-2009-4CA0-B6AA-5172A4FF479D}">
+<ds:datastoreItem xmlns:ds="http://schemas.openxmlformats.org/officeDocument/2006/customXml" ds:itemID="{BD25B0D4-3F48-4533-B814-AD451B580B0A}">
   <ds:schemaRefs>
     <ds:schemaRef ds:uri="http://schemas.openxmlformats.org/officeDocument/2006/bibliography"/>
   </ds:schemaRefs>

</xml_diff>

<commit_message>
DOC: Add modulator doc within docx
</commit_message>
<xml_diff>
--- a/doc/psi_fix.docx
+++ b/doc/psi_fix.docx
@@ -119,18 +119,16 @@
         <w:pStyle w:val="DocumentTitle"/>
         <w:rPr>
           <w:b/>
-          <w:lang w:val="en-US"/>
-        </w:rPr>
-      </w:pPr>
-      <w:proofErr w:type="spellStart"/>
+          <w:lang w:val="fr-FR"/>
+        </w:rPr>
+      </w:pPr>
       <w:r>
         <w:rPr>
           <w:b/>
-          <w:lang w:val="en-US"/>
+          <w:lang w:val="fr-FR"/>
         </w:rPr>
         <w:t>psi_fix</w:t>
       </w:r>
-      <w:proofErr w:type="spellEnd"/>
     </w:p>
     <w:p>
       <w:pPr>
@@ -138,14 +136,14 @@
         <w:rPr>
           <w:sz w:val="72"/>
           <w:szCs w:val="72"/>
-          <w:lang w:val="en-US"/>
+          <w:lang w:val="fr-FR"/>
         </w:rPr>
       </w:pPr>
       <w:r>
         <w:rPr>
           <w:sz w:val="72"/>
           <w:szCs w:val="72"/>
-          <w:lang w:val="en-US"/>
+          <w:lang w:val="fr-FR"/>
         </w:rPr>
         <w:t>Documentation</w:t>
       </w:r>
@@ -153,7 +151,7 @@
     <w:p>
       <w:pPr>
         <w:rPr>
-          <w:lang w:val="en-US"/>
+          <w:lang w:val="fr-FR"/>
         </w:rPr>
       </w:pPr>
     </w:p>
@@ -164,12 +162,12 @@
           <w:bCs/>
           <w:sz w:val="36"/>
           <w:szCs w:val="36"/>
-          <w:lang w:val="en-US"/>
-        </w:rPr>
-      </w:pPr>
-      <w:r>
-        <w:rPr>
-          <w:lang w:val="en-US"/>
+          <w:lang w:val="fr-FR"/>
+        </w:rPr>
+      </w:pPr>
+      <w:r>
+        <w:rPr>
+          <w:lang w:val="fr-FR"/>
         </w:rPr>
         <w:br w:type="page"/>
       </w:r>
@@ -179,7 +177,7 @@
           <w:bCs/>
           <w:sz w:val="36"/>
           <w:szCs w:val="36"/>
-          <w:lang w:val="en-US"/>
+          <w:lang w:val="fr-FR"/>
         </w:rPr>
         <w:lastRenderedPageBreak/>
         <w:t>Content</w:t>
@@ -188,7 +186,7 @@
     <w:p>
       <w:pPr>
         <w:rPr>
-          <w:lang w:val="en-US"/>
+          <w:lang w:val="fr-FR"/>
         </w:rPr>
       </w:pPr>
     </w:p>
@@ -199,7 +197,7 @@
           <w:bCs/>
           <w:sz w:val="32"/>
           <w:szCs w:val="32"/>
-          <w:lang w:val="en-US"/>
+          <w:lang w:val="fr-FR"/>
         </w:rPr>
       </w:pPr>
       <w:r>
@@ -208,7 +206,7 @@
           <w:bCs/>
           <w:sz w:val="32"/>
           <w:szCs w:val="32"/>
-          <w:lang w:val="en-US"/>
+          <w:lang w:val="fr-FR"/>
         </w:rPr>
         <w:t>Table of Contents</w:t>
       </w:r>
@@ -4618,110 +4616,95 @@
         </w:rPr>
         <w:t xml:space="preserve">If you just want to use some components out of the </w:t>
       </w:r>
+      <w:r>
+        <w:rPr>
+          <w:i/>
+          <w:lang w:val="en-US"/>
+        </w:rPr>
+        <w:t>psi_fix</w:t>
+      </w:r>
+      <w:r>
+        <w:rPr>
+          <w:lang w:val="en-US"/>
+        </w:rPr>
+        <w:t xml:space="preserve"> library, the only requirement is to checkout </w:t>
+      </w:r>
       <w:proofErr w:type="spellStart"/>
       <w:r>
         <w:rPr>
           <w:i/>
           <w:lang w:val="en-US"/>
         </w:rPr>
+        <w:t>psi_common</w:t>
+      </w:r>
+      <w:proofErr w:type="spellEnd"/>
+      <w:r>
+        <w:rPr>
+          <w:lang w:val="en-US"/>
+        </w:rPr>
+        <w:t xml:space="preserve"> into the same directory as </w:t>
+      </w:r>
+      <w:r>
+        <w:rPr>
+          <w:i/>
+          <w:lang w:val="en-US"/>
+        </w:rPr>
+        <w:t xml:space="preserve">psi_fix </w:t>
+      </w:r>
+      <w:r>
+        <w:rPr>
+          <w:lang w:val="en-US"/>
+        </w:rPr>
+        <w:t xml:space="preserve">(side-by-side). The reason for this is that </w:t>
+      </w:r>
+      <w:r>
+        <w:rPr>
+          <w:i/>
+          <w:lang w:val="en-US"/>
+        </w:rPr>
         <w:t>psi_fix</w:t>
       </w:r>
+      <w:r>
+        <w:rPr>
+          <w:lang w:val="en-US"/>
+        </w:rPr>
+        <w:t xml:space="preserve"> uses some components from the library </w:t>
+      </w:r>
+      <w:proofErr w:type="spellStart"/>
+      <w:r>
+        <w:rPr>
+          <w:i/>
+          <w:lang w:val="en-US"/>
+        </w:rPr>
+        <w:t>psi_common</w:t>
+      </w:r>
       <w:proofErr w:type="spellEnd"/>
       <w:r>
         <w:rPr>
           <w:lang w:val="en-US"/>
         </w:rPr>
-        <w:t xml:space="preserve"> library, the only requirement is to checkout </w:t>
-      </w:r>
-      <w:proofErr w:type="spellStart"/>
+        <w:t>.</w:t>
+      </w:r>
+    </w:p>
+    <w:p>
+      <w:pPr>
+        <w:rPr>
+          <w:lang w:val="en-US"/>
+        </w:rPr>
+      </w:pPr>
+      <w:r>
+        <w:rPr>
+          <w:lang w:val="en-US"/>
+        </w:rPr>
+        <w:t xml:space="preserve">If you want to also run simulations and/or modify the library, additional repositories are required (available from the same source as </w:t>
+      </w:r>
       <w:r>
         <w:rPr>
           <w:i/>
           <w:lang w:val="en-US"/>
         </w:rPr>
-        <w:t>psi_common</w:t>
-      </w:r>
-      <w:proofErr w:type="spellEnd"/>
-      <w:r>
-        <w:rPr>
-          <w:lang w:val="en-US"/>
-        </w:rPr>
-        <w:t xml:space="preserve"> into the same directory as </w:t>
-      </w:r>
-      <w:proofErr w:type="spellStart"/>
-      <w:r>
-        <w:rPr>
-          <w:i/>
-          <w:lang w:val="en-US"/>
-        </w:rPr>
         <w:t>psi_fix</w:t>
       </w:r>
-      <w:proofErr w:type="spellEnd"/>
-      <w:r>
-        <w:rPr>
-          <w:i/>
-          <w:lang w:val="en-US"/>
-        </w:rPr>
-        <w:t xml:space="preserve"> </w:t>
-      </w:r>
-      <w:r>
-        <w:rPr>
-          <w:lang w:val="en-US"/>
-        </w:rPr>
-        <w:t xml:space="preserve">(side-by-side). The reason for this is that </w:t>
-      </w:r>
-      <w:proofErr w:type="spellStart"/>
-      <w:r>
-        <w:rPr>
-          <w:i/>
-          <w:lang w:val="en-US"/>
-        </w:rPr>
-        <w:t>psi_fix</w:t>
-      </w:r>
-      <w:proofErr w:type="spellEnd"/>
-      <w:r>
-        <w:rPr>
-          <w:lang w:val="en-US"/>
-        </w:rPr>
-        <w:t xml:space="preserve"> uses some components from the library </w:t>
-      </w:r>
-      <w:proofErr w:type="spellStart"/>
-      <w:r>
-        <w:rPr>
-          <w:i/>
-          <w:lang w:val="en-US"/>
-        </w:rPr>
-        <w:t>psi_common</w:t>
-      </w:r>
-      <w:proofErr w:type="spellEnd"/>
-      <w:r>
-        <w:rPr>
-          <w:lang w:val="en-US"/>
-        </w:rPr>
-        <w:t>.</w:t>
-      </w:r>
-    </w:p>
-    <w:p>
-      <w:pPr>
-        <w:rPr>
-          <w:lang w:val="en-US"/>
-        </w:rPr>
-      </w:pPr>
-      <w:r>
-        <w:rPr>
-          <w:lang w:val="en-US"/>
-        </w:rPr>
-        <w:t xml:space="preserve">If you want to also run simulations and/or modify the library, additional repositories are required (available from the same source as </w:t>
-      </w:r>
-      <w:proofErr w:type="spellStart"/>
-      <w:r>
-        <w:rPr>
-          <w:i/>
-          <w:lang w:val="en-US"/>
-        </w:rPr>
-        <w:t>psi_fix</w:t>
-      </w:r>
-      <w:proofErr w:type="spellEnd"/>
       <w:r>
         <w:rPr>
           <w:lang w:val="en-US"/>
@@ -4927,7 +4910,6 @@
         </w:rPr>
         <w:t xml:space="preserve">Python 3.5 or higher is required to run the bit-true models of the </w:t>
       </w:r>
-      <w:proofErr w:type="spellStart"/>
       <w:r>
         <w:rPr>
           <w:i/>
@@ -4935,7 +4917,6 @@
         </w:rPr>
         <w:t>psi_fix</w:t>
       </w:r>
-      <w:proofErr w:type="spellEnd"/>
       <w:r>
         <w:rPr>
           <w:lang w:val="en-US"/>
@@ -5135,7 +5116,6 @@
         </w:rPr>
         <w:t xml:space="preserve">The PSI VHDL libraries (including </w:t>
       </w:r>
-      <w:proofErr w:type="spellStart"/>
       <w:r>
         <w:rPr>
           <w:i/>
@@ -5143,7 +5123,6 @@
         </w:rPr>
         <w:t>psi_fix</w:t>
       </w:r>
-      <w:proofErr w:type="spellEnd"/>
       <w:r>
         <w:rPr>
           <w:lang w:val="en-US"/>
@@ -5479,23 +5458,7 @@
           <w:i/>
           <w:lang w:val="en-US"/>
         </w:rPr>
-        <w:t>&lt;Root&gt;/VHDL/</w:t>
-      </w:r>
-      <w:proofErr w:type="spellStart"/>
-      <w:r>
-        <w:rPr>
-          <w:i/>
-          <w:lang w:val="en-US"/>
-        </w:rPr>
-        <w:t>psi_fix</w:t>
-      </w:r>
-      <w:proofErr w:type="spellEnd"/>
-      <w:r>
-        <w:rPr>
-          <w:i/>
-          <w:lang w:val="en-US"/>
-        </w:rPr>
-        <w:t>/sim</w:t>
+        <w:t>&lt;Root&gt;/VHDL/psi_fix/sim</w:t>
       </w:r>
     </w:p>
     <w:p>
@@ -5645,23 +5608,7 @@
           <w:i/>
           <w:lang w:val="en-US"/>
         </w:rPr>
-        <w:t>&lt;Root&gt;/VHDL/</w:t>
-      </w:r>
-      <w:proofErr w:type="spellStart"/>
-      <w:r>
-        <w:rPr>
-          <w:i/>
-          <w:lang w:val="en-US"/>
-        </w:rPr>
-        <w:t>psi_fix</w:t>
-      </w:r>
-      <w:proofErr w:type="spellEnd"/>
-      <w:r>
-        <w:rPr>
-          <w:i/>
-          <w:lang w:val="en-US"/>
-        </w:rPr>
-        <w:t>/sim</w:t>
+        <w:t>&lt;Root&gt;/VHDL/psi_fix/sim</w:t>
       </w:r>
     </w:p>
     <w:p>
@@ -6006,7 +5953,6 @@
         </w:rPr>
         <w:t xml:space="preserve">A bit-true python model must be provided for </w:t>
       </w:r>
-      <w:proofErr w:type="spellStart"/>
       <w:r>
         <w:rPr>
           <w:i/>
@@ -6014,7 +5960,6 @@
         </w:rPr>
         <w:t>psi_fix</w:t>
       </w:r>
-      <w:proofErr w:type="spellEnd"/>
       <w:r>
         <w:rPr>
           <w:lang w:val="en-US"/>
@@ -6208,7 +6153,6 @@
         </w:rPr>
         <w:t xml:space="preserve">For </w:t>
       </w:r>
-      <w:proofErr w:type="spellStart"/>
       <w:r>
         <w:rPr>
           <w:i/>
@@ -6216,7 +6160,6 @@
         </w:rPr>
         <w:t>psi_fix</w:t>
       </w:r>
-      <w:proofErr w:type="spellEnd"/>
       <w:r>
         <w:rPr>
           <w:lang w:val="en-US"/>
@@ -7032,7 +6975,6 @@
         </w:rPr>
         <w:t xml:space="preserve">The </w:t>
       </w:r>
-      <w:proofErr w:type="spellStart"/>
       <w:r>
         <w:rPr>
           <w:i/>
@@ -7040,7 +6982,6 @@
         </w:rPr>
         <w:t>psi_fix</w:t>
       </w:r>
-      <w:proofErr w:type="spellEnd"/>
       <w:r>
         <w:rPr>
           <w:lang w:val="en-US"/>
@@ -7138,21 +7079,12 @@
           <w:lang w:val="en-US"/>
         </w:rPr>
       </w:pPr>
-      <w:proofErr w:type="spellStart"/>
       <w:r>
         <w:rPr>
           <w:i/>
           <w:lang w:val="en-US"/>
         </w:rPr>
-        <w:t>psi_fix</w:t>
-      </w:r>
-      <w:proofErr w:type="spellEnd"/>
-      <w:r>
-        <w:rPr>
-          <w:i/>
-          <w:lang w:val="en-US"/>
-        </w:rPr>
-        <w:t xml:space="preserve">, psi common </w:t>
+        <w:t xml:space="preserve">psi_fix, psi common </w:t>
       </w:r>
       <w:r>
         <w:rPr>
@@ -7242,21 +7174,12 @@
         </w:rPr>
         <w:t xml:space="preserve">All code of the complete project including </w:t>
       </w:r>
-      <w:proofErr w:type="spellStart"/>
       <w:r>
         <w:rPr>
           <w:i/>
           <w:lang w:val="en-US"/>
         </w:rPr>
-        <w:t>psi_fix</w:t>
-      </w:r>
-      <w:proofErr w:type="spellEnd"/>
-      <w:r>
-        <w:rPr>
-          <w:i/>
-          <w:lang w:val="en-US"/>
-        </w:rPr>
-        <w:t xml:space="preserve">, psi common </w:t>
+        <w:t xml:space="preserve">psi_fix, psi common </w:t>
       </w:r>
       <w:r>
         <w:rPr>
@@ -7432,200 +7355,91 @@
         <w:rPr>
           <w:rFonts w:ascii="Courier New" w:hAnsi="Courier New" w:cs="Courier New"/>
           <w:sz w:val="20"/>
-          <w:lang w:val="en-US"/>
-        </w:rPr>
-        <w:t>c</w:t>
+          <w:lang w:val="fr-FR"/>
+        </w:rPr>
+        <w:t>constant aFmt_c : PsiFixFmt_t := (1, 8, 8)</w:t>
       </w:r>
       <w:r>
         <w:rPr>
           <w:rFonts w:ascii="Courier New" w:hAnsi="Courier New" w:cs="Courier New"/>
           <w:sz w:val="20"/>
-          <w:lang w:val="en-US"/>
-        </w:rPr>
-        <w:t xml:space="preserve">onstant </w:t>
-      </w:r>
-      <w:proofErr w:type="spellStart"/>
+          <w:lang w:val="fr-FR"/>
+        </w:rPr>
+        <w:t>;</w:t>
+      </w:r>
       <w:r>
         <w:rPr>
           <w:rFonts w:ascii="Courier New" w:hAnsi="Courier New" w:cs="Courier New"/>
           <w:sz w:val="20"/>
-          <w:lang w:val="en-US"/>
-        </w:rPr>
-        <w:t>aFmt_c</w:t>
-      </w:r>
-      <w:proofErr w:type="spellEnd"/>
+          <w:lang w:val="fr-FR"/>
+        </w:rPr>
+        <w:br/>
+        <w:t>constant bFmt_c : PsiFixFmt_t := (1, 8, 8)</w:t>
+      </w:r>
       <w:r>
         <w:rPr>
           <w:rFonts w:ascii="Courier New" w:hAnsi="Courier New" w:cs="Courier New"/>
           <w:sz w:val="20"/>
-          <w:lang w:val="en-US"/>
-        </w:rPr>
-        <w:t xml:space="preserve"> : </w:t>
-      </w:r>
-      <w:proofErr w:type="spellStart"/>
+          <w:lang w:val="fr-FR"/>
+        </w:rPr>
+        <w:t>;</w:t>
+      </w:r>
       <w:r>
         <w:rPr>
           <w:rFonts w:ascii="Courier New" w:hAnsi="Courier New" w:cs="Courier New"/>
           <w:sz w:val="20"/>
-          <w:lang w:val="en-US"/>
-        </w:rPr>
-        <w:t>PsiFixFmt_t</w:t>
-      </w:r>
-      <w:proofErr w:type="spellEnd"/>
+          <w:lang w:val="fr-FR"/>
+        </w:rPr>
+        <w:br/>
+        <w:t>constant rFmt_c : PsiFixFmt_t := (1, 8, 0)</w:t>
+      </w:r>
       <w:r>
         <w:rPr>
           <w:rFonts w:ascii="Courier New" w:hAnsi="Courier New" w:cs="Courier New"/>
           <w:sz w:val="20"/>
-          <w:lang w:val="en-US"/>
-        </w:rPr>
-        <w:t xml:space="preserve"> := (1, 8, 8)</w:t>
+          <w:lang w:val="fr-FR"/>
+        </w:rPr>
+        <w:t>;</w:t>
       </w:r>
       <w:r>
         <w:rPr>
           <w:rFonts w:ascii="Courier New" w:hAnsi="Courier New" w:cs="Courier New"/>
           <w:sz w:val="20"/>
-          <w:lang w:val="en-US"/>
-        </w:rPr>
-        <w:t>;</w:t>
+          <w:lang w:val="fr-FR"/>
+        </w:rPr>
+        <w:br/>
       </w:r>
       <w:r>
         <w:rPr>
           <w:rFonts w:ascii="Courier New" w:hAnsi="Courier New" w:cs="Courier New"/>
           <w:sz w:val="20"/>
-          <w:lang w:val="en-US"/>
+          <w:lang w:val="fr-FR"/>
         </w:rPr>
         <w:br/>
-        <w:t xml:space="preserve">constant </w:t>
-      </w:r>
-      <w:proofErr w:type="spellStart"/>
+        <w:t>…</w:t>
+      </w:r>
       <w:r>
         <w:rPr>
           <w:rFonts w:ascii="Courier New" w:hAnsi="Courier New" w:cs="Courier New"/>
           <w:sz w:val="20"/>
-          <w:lang w:val="en-US"/>
-        </w:rPr>
-        <w:t>bFmt_c</w:t>
-      </w:r>
-      <w:proofErr w:type="spellEnd"/>
+          <w:lang w:val="fr-FR"/>
+        </w:rPr>
+        <w:br/>
+      </w:r>
       <w:r>
         <w:rPr>
           <w:rFonts w:ascii="Courier New" w:hAnsi="Courier New" w:cs="Courier New"/>
           <w:sz w:val="20"/>
-          <w:lang w:val="en-US"/>
-        </w:rPr>
-        <w:t xml:space="preserve"> : </w:t>
-      </w:r>
-      <w:proofErr w:type="spellStart"/>
+          <w:lang w:val="fr-FR"/>
+        </w:rPr>
+        <w:br/>
+      </w:r>
       <w:r>
         <w:rPr>
           <w:rFonts w:ascii="Courier New" w:hAnsi="Courier New" w:cs="Courier New"/>
           <w:sz w:val="20"/>
           <w:lang w:val="en-US"/>
         </w:rPr>
-        <w:t>PsiFixFmt_t</w:t>
-      </w:r>
-      <w:proofErr w:type="spellEnd"/>
-      <w:r>
-        <w:rPr>
-          <w:rFonts w:ascii="Courier New" w:hAnsi="Courier New" w:cs="Courier New"/>
-          <w:sz w:val="20"/>
-          <w:lang w:val="en-US"/>
-        </w:rPr>
-        <w:t xml:space="preserve"> := (1, 8, 8)</w:t>
-      </w:r>
-      <w:r>
-        <w:rPr>
-          <w:rFonts w:ascii="Courier New" w:hAnsi="Courier New" w:cs="Courier New"/>
-          <w:sz w:val="20"/>
-          <w:lang w:val="en-US"/>
-        </w:rPr>
-        <w:t>;</w:t>
-      </w:r>
-      <w:r>
-        <w:rPr>
-          <w:rFonts w:ascii="Courier New" w:hAnsi="Courier New" w:cs="Courier New"/>
-          <w:sz w:val="20"/>
-          <w:lang w:val="en-US"/>
-        </w:rPr>
-        <w:br/>
-        <w:t xml:space="preserve">constant </w:t>
-      </w:r>
-      <w:proofErr w:type="spellStart"/>
-      <w:r>
-        <w:rPr>
-          <w:rFonts w:ascii="Courier New" w:hAnsi="Courier New" w:cs="Courier New"/>
-          <w:sz w:val="20"/>
-          <w:lang w:val="en-US"/>
-        </w:rPr>
-        <w:t>rFmt_c</w:t>
-      </w:r>
-      <w:proofErr w:type="spellEnd"/>
-      <w:r>
-        <w:rPr>
-          <w:rFonts w:ascii="Courier New" w:hAnsi="Courier New" w:cs="Courier New"/>
-          <w:sz w:val="20"/>
-          <w:lang w:val="en-US"/>
-        </w:rPr>
-        <w:t xml:space="preserve"> : </w:t>
-      </w:r>
-      <w:proofErr w:type="spellStart"/>
-      <w:r>
-        <w:rPr>
-          <w:rFonts w:ascii="Courier New" w:hAnsi="Courier New" w:cs="Courier New"/>
-          <w:sz w:val="20"/>
-          <w:lang w:val="en-US"/>
-        </w:rPr>
-        <w:t>PsiFixFmt_t</w:t>
-      </w:r>
-      <w:proofErr w:type="spellEnd"/>
-      <w:r>
-        <w:rPr>
-          <w:rFonts w:ascii="Courier New" w:hAnsi="Courier New" w:cs="Courier New"/>
-          <w:sz w:val="20"/>
-          <w:lang w:val="en-US"/>
-        </w:rPr>
-        <w:t xml:space="preserve"> := (1, 8, 0)</w:t>
-      </w:r>
-      <w:r>
-        <w:rPr>
-          <w:rFonts w:ascii="Courier New" w:hAnsi="Courier New" w:cs="Courier New"/>
-          <w:sz w:val="20"/>
-          <w:lang w:val="en-US"/>
-        </w:rPr>
-        <w:t>;</w:t>
-      </w:r>
-      <w:r>
-        <w:rPr>
-          <w:rFonts w:ascii="Courier New" w:hAnsi="Courier New" w:cs="Courier New"/>
-          <w:sz w:val="20"/>
-          <w:lang w:val="en-US"/>
-        </w:rPr>
-        <w:br/>
-      </w:r>
-      <w:r>
-        <w:rPr>
-          <w:rFonts w:ascii="Courier New" w:hAnsi="Courier New" w:cs="Courier New"/>
-          <w:sz w:val="20"/>
-          <w:lang w:val="en-US"/>
-        </w:rPr>
-        <w:br/>
-        <w:t>…</w:t>
-      </w:r>
-      <w:r>
-        <w:rPr>
-          <w:rFonts w:ascii="Courier New" w:hAnsi="Courier New" w:cs="Courier New"/>
-          <w:sz w:val="20"/>
-          <w:lang w:val="en-US"/>
-        </w:rPr>
-        <w:br/>
-      </w:r>
-      <w:r>
-        <w:rPr>
-          <w:rFonts w:ascii="Courier New" w:hAnsi="Courier New" w:cs="Courier New"/>
-          <w:sz w:val="20"/>
-          <w:lang w:val="en-US"/>
-        </w:rPr>
-        <w:br/>
         <w:t>p : process(</w:t>
       </w:r>
       <w:proofErr w:type="spellStart"/>
@@ -8050,200 +7864,91 @@
         <w:rPr>
           <w:rFonts w:ascii="Courier New" w:hAnsi="Courier New" w:cs="Courier New"/>
           <w:sz w:val="20"/>
-          <w:lang w:val="en-US"/>
-        </w:rPr>
-        <w:t>c</w:t>
+          <w:lang w:val="fr-FR"/>
+        </w:rPr>
+        <w:t>constant aFmt_c : PsiFixFmt_t := (1, 8, 8)</w:t>
       </w:r>
       <w:r>
         <w:rPr>
           <w:rFonts w:ascii="Courier New" w:hAnsi="Courier New" w:cs="Courier New"/>
           <w:sz w:val="20"/>
-          <w:lang w:val="en-US"/>
-        </w:rPr>
-        <w:t xml:space="preserve">onstant </w:t>
-      </w:r>
-      <w:proofErr w:type="spellStart"/>
+          <w:lang w:val="fr-FR"/>
+        </w:rPr>
+        <w:t>;</w:t>
+      </w:r>
       <w:r>
         <w:rPr>
           <w:rFonts w:ascii="Courier New" w:hAnsi="Courier New" w:cs="Courier New"/>
           <w:sz w:val="20"/>
-          <w:lang w:val="en-US"/>
-        </w:rPr>
-        <w:t>aFmt_c</w:t>
-      </w:r>
-      <w:proofErr w:type="spellEnd"/>
+          <w:lang w:val="fr-FR"/>
+        </w:rPr>
+        <w:br/>
+        <w:t>constant bFmt_c : PsiFixFmt_t := (1, 8, 8)</w:t>
+      </w:r>
       <w:r>
         <w:rPr>
           <w:rFonts w:ascii="Courier New" w:hAnsi="Courier New" w:cs="Courier New"/>
           <w:sz w:val="20"/>
-          <w:lang w:val="en-US"/>
-        </w:rPr>
-        <w:t xml:space="preserve"> : </w:t>
-      </w:r>
-      <w:proofErr w:type="spellStart"/>
+          <w:lang w:val="fr-FR"/>
+        </w:rPr>
+        <w:t>;</w:t>
+      </w:r>
       <w:r>
         <w:rPr>
           <w:rFonts w:ascii="Courier New" w:hAnsi="Courier New" w:cs="Courier New"/>
           <w:sz w:val="20"/>
-          <w:lang w:val="en-US"/>
-        </w:rPr>
-        <w:t>PsiFixFmt_t</w:t>
-      </w:r>
-      <w:proofErr w:type="spellEnd"/>
+          <w:lang w:val="fr-FR"/>
+        </w:rPr>
+        <w:br/>
+        <w:t>constant rFmt_c : PsiFixFmt_t := (1, 8, 0)</w:t>
+      </w:r>
       <w:r>
         <w:rPr>
           <w:rFonts w:ascii="Courier New" w:hAnsi="Courier New" w:cs="Courier New"/>
           <w:sz w:val="20"/>
-          <w:lang w:val="en-US"/>
-        </w:rPr>
-        <w:t xml:space="preserve"> := (1, 8, 8)</w:t>
+          <w:lang w:val="fr-FR"/>
+        </w:rPr>
+        <w:t>;</w:t>
       </w:r>
       <w:r>
         <w:rPr>
           <w:rFonts w:ascii="Courier New" w:hAnsi="Courier New" w:cs="Courier New"/>
           <w:sz w:val="20"/>
-          <w:lang w:val="en-US"/>
-        </w:rPr>
-        <w:t>;</w:t>
+          <w:lang w:val="fr-FR"/>
+        </w:rPr>
+        <w:br/>
       </w:r>
       <w:r>
         <w:rPr>
           <w:rFonts w:ascii="Courier New" w:hAnsi="Courier New" w:cs="Courier New"/>
           <w:sz w:val="20"/>
-          <w:lang w:val="en-US"/>
+          <w:lang w:val="fr-FR"/>
         </w:rPr>
         <w:br/>
-        <w:t xml:space="preserve">constant </w:t>
-      </w:r>
-      <w:proofErr w:type="spellStart"/>
+        <w:t>…</w:t>
+      </w:r>
       <w:r>
         <w:rPr>
           <w:rFonts w:ascii="Courier New" w:hAnsi="Courier New" w:cs="Courier New"/>
           <w:sz w:val="20"/>
-          <w:lang w:val="en-US"/>
-        </w:rPr>
-        <w:t>bFmt_c</w:t>
-      </w:r>
-      <w:proofErr w:type="spellEnd"/>
+          <w:lang w:val="fr-FR"/>
+        </w:rPr>
+        <w:br/>
+      </w:r>
       <w:r>
         <w:rPr>
           <w:rFonts w:ascii="Courier New" w:hAnsi="Courier New" w:cs="Courier New"/>
           <w:sz w:val="20"/>
-          <w:lang w:val="en-US"/>
-        </w:rPr>
-        <w:t xml:space="preserve"> : </w:t>
-      </w:r>
-      <w:proofErr w:type="spellStart"/>
+          <w:lang w:val="fr-FR"/>
+        </w:rPr>
+        <w:br/>
+      </w:r>
       <w:r>
         <w:rPr>
           <w:rFonts w:ascii="Courier New" w:hAnsi="Courier New" w:cs="Courier New"/>
           <w:sz w:val="20"/>
           <w:lang w:val="en-US"/>
         </w:rPr>
-        <w:t>PsiFixFmt_t</w:t>
-      </w:r>
-      <w:proofErr w:type="spellEnd"/>
-      <w:r>
-        <w:rPr>
-          <w:rFonts w:ascii="Courier New" w:hAnsi="Courier New" w:cs="Courier New"/>
-          <w:sz w:val="20"/>
-          <w:lang w:val="en-US"/>
-        </w:rPr>
-        <w:t xml:space="preserve"> := (1, 8, 8)</w:t>
-      </w:r>
-      <w:r>
-        <w:rPr>
-          <w:rFonts w:ascii="Courier New" w:hAnsi="Courier New" w:cs="Courier New"/>
-          <w:sz w:val="20"/>
-          <w:lang w:val="en-US"/>
-        </w:rPr>
-        <w:t>;</w:t>
-      </w:r>
-      <w:r>
-        <w:rPr>
-          <w:rFonts w:ascii="Courier New" w:hAnsi="Courier New" w:cs="Courier New"/>
-          <w:sz w:val="20"/>
-          <w:lang w:val="en-US"/>
-        </w:rPr>
-        <w:br/>
-        <w:t xml:space="preserve">constant </w:t>
-      </w:r>
-      <w:proofErr w:type="spellStart"/>
-      <w:r>
-        <w:rPr>
-          <w:rFonts w:ascii="Courier New" w:hAnsi="Courier New" w:cs="Courier New"/>
-          <w:sz w:val="20"/>
-          <w:lang w:val="en-US"/>
-        </w:rPr>
-        <w:t>rFmt_c</w:t>
-      </w:r>
-      <w:proofErr w:type="spellEnd"/>
-      <w:r>
-        <w:rPr>
-          <w:rFonts w:ascii="Courier New" w:hAnsi="Courier New" w:cs="Courier New"/>
-          <w:sz w:val="20"/>
-          <w:lang w:val="en-US"/>
-        </w:rPr>
-        <w:t xml:space="preserve"> : </w:t>
-      </w:r>
-      <w:proofErr w:type="spellStart"/>
-      <w:r>
-        <w:rPr>
-          <w:rFonts w:ascii="Courier New" w:hAnsi="Courier New" w:cs="Courier New"/>
-          <w:sz w:val="20"/>
-          <w:lang w:val="en-US"/>
-        </w:rPr>
-        <w:t>PsiFixFmt_t</w:t>
-      </w:r>
-      <w:proofErr w:type="spellEnd"/>
-      <w:r>
-        <w:rPr>
-          <w:rFonts w:ascii="Courier New" w:hAnsi="Courier New" w:cs="Courier New"/>
-          <w:sz w:val="20"/>
-          <w:lang w:val="en-US"/>
-        </w:rPr>
-        <w:t xml:space="preserve"> := (1, 8, 0)</w:t>
-      </w:r>
-      <w:r>
-        <w:rPr>
-          <w:rFonts w:ascii="Courier New" w:hAnsi="Courier New" w:cs="Courier New"/>
-          <w:sz w:val="20"/>
-          <w:lang w:val="en-US"/>
-        </w:rPr>
-        <w:t>;</w:t>
-      </w:r>
-      <w:r>
-        <w:rPr>
-          <w:rFonts w:ascii="Courier New" w:hAnsi="Courier New" w:cs="Courier New"/>
-          <w:sz w:val="20"/>
-          <w:lang w:val="en-US"/>
-        </w:rPr>
-        <w:br/>
-      </w:r>
-      <w:r>
-        <w:rPr>
-          <w:rFonts w:ascii="Courier New" w:hAnsi="Courier New" w:cs="Courier New"/>
-          <w:sz w:val="20"/>
-          <w:lang w:val="en-US"/>
-        </w:rPr>
-        <w:br/>
-        <w:t>…</w:t>
-      </w:r>
-      <w:r>
-        <w:rPr>
-          <w:rFonts w:ascii="Courier New" w:hAnsi="Courier New" w:cs="Courier New"/>
-          <w:sz w:val="20"/>
-          <w:lang w:val="en-US"/>
-        </w:rPr>
-        <w:br/>
-      </w:r>
-      <w:r>
-        <w:rPr>
-          <w:rFonts w:ascii="Courier New" w:hAnsi="Courier New" w:cs="Courier New"/>
-          <w:sz w:val="20"/>
-          <w:lang w:val="en-US"/>
-        </w:rPr>
-        <w:br/>
         <w:t>p : process(</w:t>
       </w:r>
       <w:proofErr w:type="spellStart"/>
@@ -11254,12 +10959,12 @@
         <w:pageBreakBefore/>
         <w:ind w:left="578" w:hanging="578"/>
         <w:rPr>
-          <w:lang w:val="en-US"/>
-        </w:rPr>
-      </w:pPr>
-      <w:r>
-        <w:rPr>
-          <w:lang w:val="en-US"/>
+          <w:lang w:val="fr-FR"/>
+        </w:rPr>
+      </w:pPr>
+      <w:r>
+        <w:rPr>
+          <w:lang w:val="fr-FR"/>
         </w:rPr>
         <w:lastRenderedPageBreak/>
         <w:t xml:space="preserve"> </w:t>
@@ -11269,7 +10974,7 @@
       <w:bookmarkStart w:id="28" w:name="_Toc518298764"/>
       <w:r>
         <w:rPr>
-          <w:lang w:val="en-US"/>
+          <w:lang w:val="fr-FR"/>
         </w:rPr>
         <w:t>psi_fix_cic_dec_fix_1ch</w:t>
       </w:r>
@@ -12940,20 +12645,18 @@
         <w:pageBreakBefore/>
         <w:ind w:left="578" w:hanging="578"/>
         <w:rPr>
-          <w:lang w:val="en-US"/>
+          <w:lang w:val="fr-FR"/>
         </w:rPr>
       </w:pPr>
       <w:bookmarkStart w:id="31" w:name="_Toc518298765"/>
-      <w:proofErr w:type="spellStart"/>
-      <w:r>
-        <w:rPr>
-          <w:lang w:val="en-US"/>
+      <w:r>
+        <w:rPr>
+          <w:lang w:val="fr-FR"/>
         </w:rPr>
         <w:lastRenderedPageBreak/>
         <w:t>psi_fix_cic_dec_fix_nch_par_tdm</w:t>
       </w:r>
       <w:bookmarkEnd w:id="31"/>
-      <w:proofErr w:type="spellEnd"/>
     </w:p>
     <w:p>
       <w:pPr>
@@ -14344,21 +14047,7 @@
           <w:lang w:val="en-US"/>
         </w:rPr>
         <w:tab/>
-        <w:t>Number of bits to shift (to compensate ov</w:t>
-      </w:r>
-      <w:proofErr w:type="spellStart"/>
-      <w:r>
-        <w:rPr>
-          <w:lang w:val="en-US"/>
-        </w:rPr>
-        <w:t>erall</w:t>
-      </w:r>
-      <w:proofErr w:type="spellEnd"/>
-      <w:r>
-        <w:rPr>
-          <w:lang w:val="en-US"/>
-        </w:rPr>
-        <w:t xml:space="preserve"> gain to 0.5 &lt; gain &lt; 1.0)</w:t>
+        <w:t>Number of bits to shift (to compensate overall gain to 0.5 &lt; gain &lt; 1.0)</w:t>
       </w:r>
       <w:r>
         <w:rPr>
@@ -15227,8 +14916,6 @@
             <w:pPr>
               <w:pStyle w:val="TableContent"/>
             </w:pPr>
-            <w:bookmarkStart w:id="34" w:name="_GoBack"/>
-            <w:bookmarkEnd w:id="34"/>
             <w:r>
               <w:t>The first sample is Channel 0, the second one Channel 1, …</w:t>
             </w:r>
@@ -15601,7 +15288,7 @@
           <w:lang w:val="en-US"/>
         </w:rPr>
       </w:pPr>
-      <w:bookmarkStart w:id="35" w:name="_Toc518298789"/>
+      <w:bookmarkStart w:id="34" w:name="_Toc518298789"/>
       <w:r>
         <w:rPr>
           <w:lang w:val="en-US"/>
@@ -15659,7 +15346,7 @@
         </w:rPr>
         <w:t xml:space="preserve"> Architecture</w:t>
       </w:r>
-      <w:bookmarkEnd w:id="35"/>
+      <w:bookmarkEnd w:id="34"/>
     </w:p>
     <w:p>
       <w:pPr>
@@ -15828,18 +15515,18 @@
         <w:pageBreakBefore/>
         <w:ind w:left="578" w:hanging="578"/>
         <w:rPr>
-          <w:lang w:val="en-US"/>
-        </w:rPr>
-      </w:pPr>
-      <w:bookmarkStart w:id="36" w:name="_Toc518298767"/>
-      <w:r>
-        <w:rPr>
-          <w:lang w:val="en-US"/>
+          <w:lang w:val="fr-FR"/>
+        </w:rPr>
+      </w:pPr>
+      <w:bookmarkStart w:id="35" w:name="_Toc518298767"/>
+      <w:r>
+        <w:rPr>
+          <w:lang w:val="fr-FR"/>
         </w:rPr>
         <w:lastRenderedPageBreak/>
         <w:t>psi_fix_cic_int_fix_1ch</w:t>
       </w:r>
-      <w:bookmarkEnd w:id="36"/>
+      <w:bookmarkEnd w:id="35"/>
     </w:p>
     <w:p>
       <w:pPr>
@@ -17053,7 +16740,7 @@
           <w:lang w:val="en-US"/>
         </w:rPr>
       </w:pPr>
-      <w:bookmarkStart w:id="37" w:name="_Toc518298790"/>
+      <w:bookmarkStart w:id="36" w:name="_Toc518298790"/>
       <w:r>
         <w:rPr>
           <w:lang w:val="en-US"/>
@@ -17103,7 +16790,7 @@
         </w:rPr>
         <w:t>psi_fix_cic_int_fix_1ch Architecture</w:t>
       </w:r>
-      <w:bookmarkEnd w:id="37"/>
+      <w:bookmarkEnd w:id="36"/>
     </w:p>
     <w:p>
       <w:pPr>
@@ -17654,21 +17341,7 @@
         <w:rPr>
           <w:lang w:val="en-US"/>
         </w:rPr>
-        <w:t xml:space="preserve"> (interpolation ratio is a power of two), the gain cor</w:t>
-      </w:r>
-      <w:proofErr w:type="spellStart"/>
-      <w:r>
-        <w:rPr>
-          <w:lang w:val="en-US"/>
-        </w:rPr>
-        <w:t>rection</w:t>
-      </w:r>
-      <w:proofErr w:type="spellEnd"/>
-      <w:r>
-        <w:rPr>
-          <w:lang w:val="en-US"/>
-        </w:rPr>
-        <w:t xml:space="preserve"> multiplier is not required in this case.</w:t>
+        <w:t xml:space="preserve"> (interpolation ratio is a power of two), the gain correction multiplier is not required in this case.</w:t>
       </w:r>
     </w:p>
     <w:p>
@@ -17772,7 +17445,7 @@
           <w:lang w:val="en-US"/>
         </w:rPr>
       </w:pPr>
-      <w:bookmarkStart w:id="38" w:name="_Toc518298768"/>
+      <w:bookmarkStart w:id="37" w:name="_Toc518298768"/>
       <w:proofErr w:type="spellStart"/>
       <w:r>
         <w:rPr>
@@ -17781,7 +17454,7 @@
         <w:lastRenderedPageBreak/>
         <w:t>psi_fix_cordic_abs_pl</w:t>
       </w:r>
-      <w:bookmarkEnd w:id="38"/>
+      <w:bookmarkEnd w:id="37"/>
       <w:proofErr w:type="spellEnd"/>
     </w:p>
     <w:p>
@@ -19588,7 +19261,7 @@
           <w:lang w:val="en-US"/>
         </w:rPr>
       </w:pPr>
-      <w:bookmarkStart w:id="39" w:name="_Toc518298769"/>
+      <w:bookmarkStart w:id="38" w:name="_Toc518298769"/>
       <w:proofErr w:type="spellStart"/>
       <w:r>
         <w:rPr>
@@ -19597,7 +19270,7 @@
         <w:lastRenderedPageBreak/>
         <w:t>psi_fix_fir_dec_ser_nch_chpar_conf</w:t>
       </w:r>
-      <w:bookmarkEnd w:id="39"/>
+      <w:bookmarkEnd w:id="38"/>
       <w:proofErr w:type="spellEnd"/>
     </w:p>
     <w:p>
@@ -21869,7 +21542,7 @@
           <w:lang w:val="en-US"/>
         </w:rPr>
       </w:pPr>
-      <w:bookmarkStart w:id="40" w:name="_Toc518298791"/>
+      <w:bookmarkStart w:id="39" w:name="_Toc518298791"/>
       <w:r>
         <w:rPr>
           <w:lang w:val="en-US"/>
@@ -21927,7 +21600,7 @@
         </w:rPr>
         <w:t xml:space="preserve"> Architecture</w:t>
       </w:r>
-      <w:bookmarkEnd w:id="40"/>
+      <w:bookmarkEnd w:id="39"/>
     </w:p>
     <w:p>
       <w:pPr>
@@ -22291,7 +21964,7 @@
           <w:lang w:val="en-US"/>
         </w:rPr>
       </w:pPr>
-      <w:bookmarkStart w:id="41" w:name="_Toc518298770"/>
+      <w:bookmarkStart w:id="40" w:name="_Toc518298770"/>
       <w:proofErr w:type="spellStart"/>
       <w:r>
         <w:rPr>
@@ -22306,7 +21979,7 @@
         </w:rPr>
         <w:t>_conf</w:t>
       </w:r>
-      <w:bookmarkEnd w:id="41"/>
+      <w:bookmarkEnd w:id="40"/>
       <w:proofErr w:type="spellEnd"/>
     </w:p>
     <w:p>
@@ -24553,7 +24226,7 @@
           <w:lang w:val="en-US"/>
         </w:rPr>
       </w:pPr>
-      <w:bookmarkStart w:id="42" w:name="_Toc518298792"/>
+      <w:bookmarkStart w:id="41" w:name="_Toc518298792"/>
       <w:r>
         <w:rPr>
           <w:lang w:val="en-US"/>
@@ -24623,7 +24296,7 @@
         </w:rPr>
         <w:t xml:space="preserve"> Architecture</w:t>
       </w:r>
-      <w:bookmarkEnd w:id="42"/>
+      <w:bookmarkEnd w:id="41"/>
     </w:p>
     <w:p>
       <w:pPr>
@@ -25118,7 +24791,7 @@
           <w:lang w:val="en-US"/>
         </w:rPr>
       </w:pPr>
-      <w:bookmarkStart w:id="43" w:name="_Toc518298771"/>
+      <w:bookmarkStart w:id="42" w:name="_Toc518298771"/>
       <w:proofErr w:type="spellStart"/>
       <w:r>
         <w:rPr>
@@ -25140,7 +24813,7 @@
         </w:rPr>
         <w:t>_&lt;function&gt;</w:t>
       </w:r>
-      <w:bookmarkEnd w:id="43"/>
+      <w:bookmarkEnd w:id="42"/>
     </w:p>
     <w:p>
       <w:pPr>
@@ -26110,13 +25783,13 @@
         <w:pStyle w:val="Caption"/>
         <w:jc w:val="center"/>
         <w:rPr>
-          <w:lang w:val="en-US"/>
-        </w:rPr>
-      </w:pPr>
-      <w:bookmarkStart w:id="44" w:name="_Toc518298793"/>
-      <w:r>
-        <w:rPr>
-          <w:lang w:val="en-US"/>
+          <w:lang w:val="fr-FR"/>
+        </w:rPr>
+      </w:pPr>
+      <w:bookmarkStart w:id="43" w:name="_Toc518298793"/>
+      <w:r>
+        <w:rPr>
+          <w:lang w:val="fr-FR"/>
         </w:rPr>
         <w:t xml:space="preserve">Figure </w:t>
       </w:r>
@@ -26128,7 +25801,7 @@
       </w:r>
       <w:r>
         <w:rPr>
-          <w:lang w:val="en-US"/>
+          <w:lang w:val="fr-FR"/>
         </w:rPr>
         <w:instrText xml:space="preserve"> SEQ Figure \* ARABIC </w:instrText>
       </w:r>
@@ -26141,7 +25814,7 @@
       <w:r>
         <w:rPr>
           <w:noProof/>
-          <w:lang w:val="en-US"/>
+          <w:lang w:val="fr-FR"/>
         </w:rPr>
         <w:t>14</w:t>
       </w:r>
@@ -26153,31 +25826,17 @@
       </w:r>
       <w:r>
         <w:rPr>
-          <w:lang w:val="en-US"/>
-        </w:rPr>
-        <w:t xml:space="preserve">: </w:t>
-      </w:r>
-      <w:proofErr w:type="spellStart"/>
-      <w:r>
-        <w:rPr>
-          <w:lang w:val="en-US"/>
-        </w:rPr>
-        <w:t>psi_fix_lin_approx</w:t>
-      </w:r>
-      <w:proofErr w:type="spellEnd"/>
-      <w:r>
-        <w:rPr>
-          <w:lang w:val="en-US"/>
-        </w:rPr>
-        <w:t xml:space="preserve"> Interpolation Principle</w:t>
-      </w:r>
-      <w:bookmarkEnd w:id="44"/>
+          <w:lang w:val="fr-FR"/>
+        </w:rPr>
+        <w:t>: psi_fix_lin_approx Interpolation Principle</w:t>
+      </w:r>
+      <w:bookmarkEnd w:id="43"/>
     </w:p>
     <w:p>
       <w:pPr>
         <w:jc w:val="center"/>
         <w:rPr>
-          <w:lang w:val="en-US"/>
+          <w:lang w:val="fr-FR"/>
         </w:rPr>
       </w:pPr>
     </w:p>
@@ -26291,7 +25950,7 @@
           <w:lang w:val="en-US"/>
         </w:rPr>
       </w:pPr>
-      <w:bookmarkStart w:id="45" w:name="_Toc518298794"/>
+      <w:bookmarkStart w:id="44" w:name="_Toc518298794"/>
       <w:r>
         <w:rPr>
           <w:lang w:val="en-US"/>
@@ -26349,7 +26008,7 @@
         </w:rPr>
         <w:t xml:space="preserve"> Architecture</w:t>
       </w:r>
-      <w:bookmarkEnd w:id="45"/>
+      <w:bookmarkEnd w:id="44"/>
     </w:p>
     <w:p>
       <w:pPr>
@@ -26925,7 +26584,7 @@
           <w:lang w:val="en-US"/>
         </w:rPr>
       </w:pPr>
-      <w:bookmarkStart w:id="46" w:name="_Toc518298772"/>
+      <w:bookmarkStart w:id="45" w:name="_Toc518298772"/>
       <w:r>
         <w:rPr>
           <w:lang w:val="en-US"/>
@@ -26933,7 +26592,7 @@
         <w:lastRenderedPageBreak/>
         <w:t>psi_fix_dds_18b</w:t>
       </w:r>
-      <w:bookmarkEnd w:id="46"/>
+      <w:bookmarkEnd w:id="45"/>
     </w:p>
     <w:p>
       <w:pPr>
@@ -27032,7 +26691,7 @@
           <w:lang w:val="en-US"/>
         </w:rPr>
       </w:pPr>
-      <w:bookmarkStart w:id="47" w:name="_Toc518298795"/>
+      <w:bookmarkStart w:id="46" w:name="_Toc518298795"/>
       <w:r>
         <w:rPr>
           <w:lang w:val="en-US"/>
@@ -27096,7 +26755,7 @@
         </w:rPr>
         <w:t>=0.12345</w:t>
       </w:r>
-      <w:bookmarkEnd w:id="47"/>
+      <w:bookmarkEnd w:id="46"/>
     </w:p>
     <w:p>
       <w:pPr>
@@ -28196,7 +27855,7 @@
           <w:lang w:val="en-US"/>
         </w:rPr>
       </w:pPr>
-      <w:bookmarkStart w:id="48" w:name="_Toc518298796"/>
+      <w:bookmarkStart w:id="47" w:name="_Toc518298796"/>
       <w:r>
         <w:rPr>
           <w:lang w:val="en-US"/>
@@ -28258,7 +27917,7 @@
         </w:rPr>
         <w:t>Architecture</w:t>
       </w:r>
-      <w:bookmarkEnd w:id="48"/>
+      <w:bookmarkEnd w:id="47"/>
     </w:p>
     <w:p>
       <w:pPr>
@@ -28277,7 +27936,7 @@
           <w:lang w:val="en-US"/>
         </w:rPr>
       </w:pPr>
-      <w:bookmarkStart w:id="49" w:name="_Toc518298773"/>
+      <w:bookmarkStart w:id="48" w:name="_Toc518298773"/>
       <w:r>
         <w:rPr>
           <w:lang w:val="en-US"/>
@@ -28285,7 +27944,7 @@
         <w:lastRenderedPageBreak/>
         <w:t>psi_fix_lowpass_iir_order1</w:t>
       </w:r>
-      <w:bookmarkEnd w:id="49"/>
+      <w:bookmarkEnd w:id="48"/>
     </w:p>
     <w:p>
       <w:pPr>
@@ -29785,7 +29444,7 @@
           <w:lang w:val="en-US"/>
         </w:rPr>
       </w:pPr>
-      <w:bookmarkStart w:id="50" w:name="_Toc518298797"/>
+      <w:bookmarkStart w:id="49" w:name="_Toc518298797"/>
       <w:r>
         <w:rPr>
           <w:lang w:val="en-US"/>
@@ -29841,7 +29500,7 @@
         </w:rPr>
         <w:t xml:space="preserve"> Architecture</w:t>
       </w:r>
-      <w:bookmarkEnd w:id="50"/>
+      <w:bookmarkEnd w:id="49"/>
     </w:p>
     <w:p>
       <w:pPr>
@@ -29852,8 +29511,8 @@
           <w:lang w:val="en-US"/>
         </w:rPr>
       </w:pPr>
-      <w:bookmarkStart w:id="51" w:name="_Toc514162288"/>
-      <w:bookmarkStart w:id="52" w:name="_Toc518298774"/>
+      <w:bookmarkStart w:id="50" w:name="_Toc514162288"/>
+      <w:bookmarkStart w:id="51" w:name="_Toc518298774"/>
       <w:proofErr w:type="spellStart"/>
       <w:r>
         <w:rPr>
@@ -29862,19 +29521,19 @@
         <w:lastRenderedPageBreak/>
         <w:t>psi_fix_complex_mult</w:t>
       </w:r>
+      <w:bookmarkEnd w:id="50"/>
       <w:bookmarkEnd w:id="51"/>
+      <w:proofErr w:type="spellEnd"/>
+    </w:p>
+    <w:p>
+      <w:pPr>
+        <w:pStyle w:val="Heading3"/>
+        <w:rPr>
+          <w:lang w:val="en-US"/>
+        </w:rPr>
+      </w:pPr>
+      <w:bookmarkStart w:id="52" w:name="_Description"/>
       <w:bookmarkEnd w:id="52"/>
-      <w:proofErr w:type="spellEnd"/>
-    </w:p>
-    <w:p>
-      <w:pPr>
-        <w:pStyle w:val="Heading3"/>
-        <w:rPr>
-          <w:lang w:val="en-US"/>
-        </w:rPr>
-      </w:pPr>
-      <w:bookmarkStart w:id="53" w:name="_Description"/>
-      <w:bookmarkEnd w:id="53"/>
       <w:r>
         <w:rPr>
           <w:lang w:val="en-US"/>
@@ -31789,7 +31448,7 @@
           <v:shape id="_x0000_i1025" type="#_x0000_t75" style="width:542.5pt;height:171.3pt" o:ole="">
             <v:imagedata r:id="rId27" o:title=""/>
           </v:shape>
-          <o:OLEObject Type="Embed" ProgID="Visio.Drawing.11" ShapeID="_x0000_i1025" DrawAspect="Content" ObjectID="_1592041842" r:id="rId28"/>
+          <o:OLEObject Type="Embed" ProgID="Visio.Drawing.11" ShapeID="_x0000_i1025" DrawAspect="Content" ObjectID="_1593433774" r:id="rId28"/>
         </w:object>
       </w:r>
     </w:p>
@@ -31801,8 +31460,8 @@
           <w:lang w:val="en-US"/>
         </w:rPr>
       </w:pPr>
-      <w:bookmarkStart w:id="54" w:name="_Toc514162298"/>
-      <w:bookmarkStart w:id="55" w:name="_Toc518298798"/>
+      <w:bookmarkStart w:id="53" w:name="_Toc514162298"/>
+      <w:bookmarkStart w:id="54" w:name="_Toc518298798"/>
       <w:r>
         <w:rPr>
           <w:lang w:val="en-US"/>
@@ -31851,42 +31510,42 @@
         </w:rPr>
         <w:t xml:space="preserve"> Architecture</w:t>
       </w:r>
+      <w:bookmarkEnd w:id="53"/>
+      <w:r>
+        <w:rPr>
+          <w:lang w:val="en-US"/>
+        </w:rPr>
+        <w:t xml:space="preserve"> – </w:t>
+      </w:r>
+      <w:proofErr w:type="spellStart"/>
+      <w:r>
+        <w:rPr>
+          <w:lang w:val="en-US"/>
+        </w:rPr>
+        <w:t>Pipeline_g</w:t>
+      </w:r>
+      <w:proofErr w:type="spellEnd"/>
+      <w:r>
+        <w:rPr>
+          <w:lang w:val="en-US"/>
+        </w:rPr>
+        <w:t xml:space="preserve"> = 0 (left) </w:t>
+      </w:r>
+      <w:proofErr w:type="spellStart"/>
+      <w:r>
+        <w:rPr>
+          <w:lang w:val="en-US"/>
+        </w:rPr>
+        <w:t>Pipeline_g</w:t>
+      </w:r>
+      <w:proofErr w:type="spellEnd"/>
+      <w:r>
+        <w:rPr>
+          <w:lang w:val="en-US"/>
+        </w:rPr>
+        <w:t xml:space="preserve"> = 1</w:t>
+      </w:r>
       <w:bookmarkEnd w:id="54"/>
-      <w:r>
-        <w:rPr>
-          <w:lang w:val="en-US"/>
-        </w:rPr>
-        <w:t xml:space="preserve"> – </w:t>
-      </w:r>
-      <w:proofErr w:type="spellStart"/>
-      <w:r>
-        <w:rPr>
-          <w:lang w:val="en-US"/>
-        </w:rPr>
-        <w:t>Pipeline_g</w:t>
-      </w:r>
-      <w:proofErr w:type="spellEnd"/>
-      <w:r>
-        <w:rPr>
-          <w:lang w:val="en-US"/>
-        </w:rPr>
-        <w:t xml:space="preserve"> = 0 (left) </w:t>
-      </w:r>
-      <w:proofErr w:type="spellStart"/>
-      <w:r>
-        <w:rPr>
-          <w:lang w:val="en-US"/>
-        </w:rPr>
-        <w:t>Pipeline_g</w:t>
-      </w:r>
-      <w:proofErr w:type="spellEnd"/>
-      <w:r>
-        <w:rPr>
-          <w:lang w:val="en-US"/>
-        </w:rPr>
-        <w:t xml:space="preserve"> = 1</w:t>
-      </w:r>
-      <w:bookmarkEnd w:id="55"/>
     </w:p>
     <w:p>
       <w:pPr>
@@ -31897,7 +31556,7 @@
           <w:lang w:val="en-US"/>
         </w:rPr>
       </w:pPr>
-      <w:bookmarkStart w:id="56" w:name="_Toc518298775"/>
+      <w:bookmarkStart w:id="55" w:name="_Toc518298775"/>
       <w:proofErr w:type="spellStart"/>
       <w:r>
         <w:rPr>
@@ -31906,7 +31565,7 @@
         <w:lastRenderedPageBreak/>
         <w:t>psi_fix_mov_avg</w:t>
       </w:r>
-      <w:bookmarkEnd w:id="56"/>
+      <w:bookmarkEnd w:id="55"/>
       <w:proofErr w:type="spellEnd"/>
     </w:p>
     <w:p>
@@ -33340,7 +32999,7 @@
           <w:lang w:val="en-US"/>
         </w:rPr>
       </w:pPr>
-      <w:bookmarkStart w:id="57" w:name="_Toc518298799"/>
+      <w:bookmarkStart w:id="56" w:name="_Toc518298799"/>
       <w:r>
         <w:rPr>
           <w:lang w:val="en-US"/>
@@ -33404,7 +33063,7 @@
         </w:rPr>
         <w:t xml:space="preserve"> Architecture</w:t>
       </w:r>
-      <w:bookmarkEnd w:id="57"/>
+      <w:bookmarkEnd w:id="56"/>
     </w:p>
     <w:p>
       <w:pPr>
@@ -33441,7 +33100,7 @@
           <w:lang w:val="en-US"/>
         </w:rPr>
       </w:pPr>
-      <w:bookmarkStart w:id="58" w:name="_Toc518298776"/>
+      <w:bookmarkStart w:id="57" w:name="_Toc518298776"/>
       <w:r>
         <w:rPr>
           <w:lang w:val="en-US"/>
@@ -33449,7 +33108,7 @@
         <w:lastRenderedPageBreak/>
         <w:t>psi_fix_demod_real2cplx</w:t>
       </w:r>
-      <w:bookmarkEnd w:id="58"/>
+      <w:bookmarkEnd w:id="57"/>
     </w:p>
     <w:p>
       <w:pPr>
@@ -33562,21 +33221,7 @@
         <w:rPr>
           <w:lang w:val="en-US"/>
         </w:rPr>
-        <w:t xml:space="preserve"> taps. This algorithm is ill</w:t>
-      </w:r>
-      <w:proofErr w:type="spellStart"/>
-      <w:r>
-        <w:rPr>
-          <w:lang w:val="en-US"/>
-        </w:rPr>
-        <w:t>ustrated</w:t>
-      </w:r>
-      <w:proofErr w:type="spellEnd"/>
-      <w:r>
-        <w:rPr>
-          <w:lang w:val="en-US"/>
-        </w:rPr>
-        <w:t xml:space="preserve"> in the figures at the end of this section.</w:t>
+        <w:t xml:space="preserve"> taps. This algorithm is illustrated in the figures at the end of this section.</w:t>
       </w:r>
     </w:p>
     <w:p>
@@ -34906,7 +34551,7 @@
           <w:lang w:val="en-US"/>
         </w:rPr>
       </w:pPr>
-      <w:bookmarkStart w:id="59" w:name="_Toc518298800"/>
+      <w:bookmarkStart w:id="58" w:name="_Toc518298800"/>
       <w:r>
         <w:rPr>
           <w:lang w:val="en-US"/>
@@ -34968,7 +34613,7 @@
         </w:rPr>
         <w:t>Architecture</w:t>
       </w:r>
-      <w:bookmarkEnd w:id="59"/>
+      <w:bookmarkEnd w:id="58"/>
     </w:p>
     <w:p>
       <w:pPr>
@@ -35006,7 +34651,7 @@
           <w:lang w:val="en-US"/>
         </w:rPr>
       </w:pPr>
-      <w:bookmarkStart w:id="60" w:name="_Toc518298777"/>
+      <w:bookmarkStart w:id="59" w:name="_Toc518298777"/>
       <w:proofErr w:type="spellStart"/>
       <w:r>
         <w:rPr>
@@ -35015,7 +34660,7 @@
         <w:lastRenderedPageBreak/>
         <w:t>psi_fix_cordic_vect</w:t>
       </w:r>
-      <w:bookmarkEnd w:id="60"/>
+      <w:bookmarkEnd w:id="59"/>
       <w:proofErr w:type="spellEnd"/>
     </w:p>
     <w:p>
@@ -36867,7 +36512,7 @@
           <w:lang w:val="en-US"/>
         </w:rPr>
       </w:pPr>
-      <w:bookmarkStart w:id="61" w:name="_Toc518298801"/>
+      <w:bookmarkStart w:id="60" w:name="_Toc518298801"/>
       <w:r>
         <w:rPr>
           <w:lang w:val="en-US"/>
@@ -36931,7 +36576,7 @@
         </w:rPr>
         <w:t xml:space="preserve"> Architecture</w:t>
       </w:r>
-      <w:bookmarkEnd w:id="61"/>
+      <w:bookmarkEnd w:id="60"/>
     </w:p>
     <w:p>
       <w:pPr>
@@ -36942,7 +36587,7 @@
           <w:lang w:val="en-US"/>
         </w:rPr>
       </w:pPr>
-      <w:bookmarkStart w:id="62" w:name="_Toc518298778"/>
+      <w:bookmarkStart w:id="61" w:name="_Toc518298778"/>
       <w:proofErr w:type="spellStart"/>
       <w:r>
         <w:rPr>
@@ -36951,7 +36596,7 @@
         <w:lastRenderedPageBreak/>
         <w:t>psi_fix_cordic_rot</w:t>
       </w:r>
-      <w:bookmarkEnd w:id="62"/>
+      <w:bookmarkEnd w:id="61"/>
       <w:proofErr w:type="spellEnd"/>
     </w:p>
     <w:p>
@@ -38845,7 +38490,7 @@
           <w:lang w:val="en-US"/>
         </w:rPr>
       </w:pPr>
-      <w:bookmarkStart w:id="63" w:name="_Toc518298802"/>
+      <w:bookmarkStart w:id="62" w:name="_Toc518298802"/>
       <w:r>
         <w:rPr>
           <w:lang w:val="en-US"/>
@@ -38903,7 +38548,7 @@
         </w:rPr>
         <w:t xml:space="preserve"> Architecture</w:t>
       </w:r>
-      <w:bookmarkEnd w:id="63"/>
+      <w:bookmarkEnd w:id="62"/>
     </w:p>
     <w:p>
       <w:pPr>
@@ -38914,8 +38559,8 @@
           <w:lang w:val="en-US"/>
         </w:rPr>
       </w:pPr>
-      <w:bookmarkStart w:id="64" w:name="_Ref515288425"/>
-      <w:bookmarkStart w:id="65" w:name="_Toc518298779"/>
+      <w:bookmarkStart w:id="63" w:name="_Ref515288425"/>
+      <w:bookmarkStart w:id="64" w:name="_Toc518298779"/>
       <w:r>
         <w:rPr>
           <w:lang w:val="en-US"/>
@@ -38923,8 +38568,8 @@
         <w:lastRenderedPageBreak/>
         <w:t>psi_fix_pol2cart_approx</w:t>
       </w:r>
+      <w:bookmarkEnd w:id="63"/>
       <w:bookmarkEnd w:id="64"/>
-      <w:bookmarkEnd w:id="65"/>
     </w:p>
     <w:p>
       <w:pPr>
@@ -40018,7 +39663,7 @@
           <w:lang w:val="en-US"/>
         </w:rPr>
       </w:pPr>
-      <w:bookmarkStart w:id="66" w:name="_Toc518298803"/>
+      <w:bookmarkStart w:id="65" w:name="_Toc518298803"/>
       <w:r>
         <w:rPr>
           <w:lang w:val="en-US"/>
@@ -40068,18 +39713,1439 @@
         </w:rPr>
         <w:t>psi_fix_pol2cart_approx Architecture</w:t>
       </w:r>
+      <w:bookmarkEnd w:id="65"/>
+    </w:p>
+    <w:p>
+      <w:pPr>
+        <w:pStyle w:val="Heading2"/>
+        <w:pageBreakBefore/>
+        <w:ind w:left="578" w:hanging="578"/>
+        <w:rPr>
+          <w:lang w:val="en-US"/>
+        </w:rPr>
+      </w:pPr>
+      <w:bookmarkStart w:id="66" w:name="_Toc519691910"/>
+      <w:r>
+        <w:rPr>
+          <w:lang w:val="en-US"/>
+        </w:rPr>
+        <w:lastRenderedPageBreak/>
+        <w:t>psi_fix_mod_cplx2real</w:t>
+      </w:r>
       <w:bookmarkEnd w:id="66"/>
     </w:p>
     <w:p>
       <w:pPr>
-        <w:rPr>
-          <w:lang w:val="en-US"/>
-        </w:rPr>
-      </w:pPr>
+        <w:pStyle w:val="Heading3"/>
+        <w:rPr>
+          <w:lang w:val="en-US"/>
+        </w:rPr>
+      </w:pPr>
+      <w:r>
+        <w:rPr>
+          <w:lang w:val="en-US"/>
+        </w:rPr>
+        <w:t>Description</w:t>
+      </w:r>
+    </w:p>
+    <w:p>
+      <w:pPr>
+        <w:rPr>
+          <w:lang w:val="en-US"/>
+        </w:rPr>
+      </w:pPr>
+    </w:p>
+    <w:p>
+      <w:pPr>
+        <w:rPr>
+          <w:lang w:val="en-US"/>
+        </w:rPr>
+      </w:pPr>
+      <w:r>
+        <w:rPr>
+          <w:lang w:val="en-US"/>
+        </w:rPr>
+        <w:t xml:space="preserve">The block converts complex data to real output with weighted coefficient regarding the given clock ratio K as generic. Giving input data In-phase and Quadrature at the input gives the following result: </w:t>
+      </w:r>
+    </w:p>
+    <w:p>
+      <w:pPr>
+        <w:rPr>
+          <w:sz w:val="22"/>
+          <w:lang w:val="en-US"/>
+        </w:rPr>
+      </w:pPr>
+      <m:oMathPara>
+        <m:oMath>
+          <m:r>
+            <w:rPr>
+              <w:rFonts w:ascii="Cambria Math" w:hAnsi="Cambria Math"/>
+              <w:sz w:val="22"/>
+              <w:lang w:val="en-US"/>
+            </w:rPr>
+            <m:t>x=I.sin</m:t>
+          </m:r>
+          <m:d>
+            <m:dPr>
+              <m:ctrlPr>
+                <w:rPr>
+                  <w:rFonts w:ascii="Cambria Math" w:hAnsi="Cambria Math"/>
+                  <w:i/>
+                  <w:sz w:val="22"/>
+                  <w:lang w:val="en-US"/>
+                </w:rPr>
+              </m:ctrlPr>
+            </m:dPr>
+            <m:e>
+              <m:r>
+                <w:rPr>
+                  <w:rFonts w:ascii="Cambria Math" w:hAnsi="Cambria Math"/>
+                  <w:sz w:val="22"/>
+                  <w:lang w:val="en-US"/>
+                </w:rPr>
+                <m:t>ωt</m:t>
+              </m:r>
+            </m:e>
+          </m:d>
+          <m:r>
+            <w:rPr>
+              <w:rFonts w:ascii="Cambria Math" w:hAnsi="Cambria Math"/>
+              <w:sz w:val="22"/>
+              <w:lang w:val="en-US"/>
+            </w:rPr>
+            <m:t>+Q.</m:t>
+          </m:r>
+          <m:r>
+            <m:rPr>
+              <m:sty m:val="p"/>
+            </m:rPr>
+            <w:rPr>
+              <w:rFonts w:ascii="Cambria Math" w:hAnsi="Cambria Math"/>
+              <w:sz w:val="22"/>
+              <w:lang w:val="en-US"/>
+            </w:rPr>
+            <m:t>cos⁡</m:t>
+          </m:r>
+          <m:r>
+            <w:rPr>
+              <w:rFonts w:ascii="Cambria Math" w:hAnsi="Cambria Math"/>
+              <w:sz w:val="22"/>
+              <w:lang w:val="en-US"/>
+            </w:rPr>
+            <m:t>(ωt)</m:t>
+          </m:r>
+        </m:oMath>
+      </m:oMathPara>
+    </w:p>
+    <w:p>
+      <w:pPr>
+        <w:rPr>
+          <w:lang w:val="en-US"/>
+        </w:rPr>
+      </w:pPr>
+      <w:r>
+        <w:rPr>
+          <w:lang w:val="en-US"/>
+        </w:rPr>
+        <w:t>Where sin &amp; cos angle are computed within a table as follow:</w:t>
+      </w:r>
+    </w:p>
+    <w:p>
+      <w:pPr>
+        <w:rPr>
+          <w:sz w:val="22"/>
+          <w:lang w:val="en-US"/>
+        </w:rPr>
+      </w:pPr>
+      <m:oMathPara>
+        <m:oMath>
+          <m:r>
+            <w:rPr>
+              <w:rFonts w:ascii="Cambria Math" w:hAnsi="Cambria Math"/>
+              <w:sz w:val="22"/>
+              <w:lang w:val="en-US"/>
+            </w:rPr>
+            <m:t>ω=</m:t>
+          </m:r>
+          <m:nary>
+            <m:naryPr>
+              <m:chr m:val="∑"/>
+              <m:limLoc m:val="undOvr"/>
+              <m:ctrlPr>
+                <w:rPr>
+                  <w:rFonts w:ascii="Cambria Math" w:hAnsi="Cambria Math"/>
+                  <w:i/>
+                  <w:sz w:val="22"/>
+                  <w:lang w:val="en-US"/>
+                </w:rPr>
+              </m:ctrlPr>
+            </m:naryPr>
+            <m:sub>
+              <m:r>
+                <w:rPr>
+                  <w:rFonts w:ascii="Cambria Math" w:hAnsi="Cambria Math"/>
+                  <w:sz w:val="22"/>
+                  <w:lang w:val="en-US"/>
+                </w:rPr>
+                <m:t>n=1</m:t>
+              </m:r>
+            </m:sub>
+            <m:sup>
+              <m:r>
+                <w:rPr>
+                  <w:rFonts w:ascii="Cambria Math" w:hAnsi="Cambria Math"/>
+                  <w:sz w:val="22"/>
+                  <w:lang w:val="en-US"/>
+                </w:rPr>
+                <m:t>k</m:t>
+              </m:r>
+            </m:sup>
+            <m:e>
+              <m:f>
+                <m:fPr>
+                  <m:ctrlPr>
+                    <w:rPr>
+                      <w:rFonts w:ascii="Cambria Math" w:hAnsi="Cambria Math"/>
+                      <w:i/>
+                      <w:sz w:val="22"/>
+                      <w:lang w:val="en-US"/>
+                    </w:rPr>
+                  </m:ctrlPr>
+                </m:fPr>
+                <m:num>
+                  <m:r>
+                    <w:rPr>
+                      <w:rFonts w:ascii="Cambria Math" w:hAnsi="Cambria Math"/>
+                      <w:sz w:val="22"/>
+                      <w:lang w:val="en-US"/>
+                    </w:rPr>
+                    <m:t>n</m:t>
+                  </m:r>
+                </m:num>
+                <m:den>
+                  <m:r>
+                    <w:rPr>
+                      <w:rFonts w:ascii="Cambria Math" w:hAnsi="Cambria Math"/>
+                      <w:sz w:val="22"/>
+                      <w:lang w:val="en-US"/>
+                    </w:rPr>
+                    <m:t>k</m:t>
+                  </m:r>
+                </m:den>
+              </m:f>
+              <m:r>
+                <w:rPr>
+                  <w:rFonts w:ascii="Cambria Math" w:hAnsi="Cambria Math"/>
+                  <w:sz w:val="22"/>
+                  <w:lang w:val="en-US"/>
+                </w:rPr>
+                <m:t>∙ 2π</m:t>
+              </m:r>
+            </m:e>
+          </m:nary>
+        </m:oMath>
+      </m:oMathPara>
+    </w:p>
+    <w:p>
+      <w:pPr>
+        <w:rPr>
+          <w:lang w:val="en-US"/>
+        </w:rPr>
+      </w:pPr>
+      <w:r>
+        <w:rPr>
+          <w:lang w:val="en-US"/>
+        </w:rPr>
+        <w:t>The total pipeline delay of the block is 4 clock cycles Generics</w:t>
+      </w:r>
+    </w:p>
+    <w:p>
+      <w:pPr>
+        <w:rPr>
+          <w:lang w:val="en-US"/>
+        </w:rPr>
+      </w:pPr>
+    </w:p>
+    <w:p>
+      <w:pPr>
+        <w:spacing w:after="0"/>
+        <w:jc w:val="left"/>
+        <w:rPr>
+          <w:lang w:val="en-US"/>
+        </w:rPr>
+      </w:pPr>
+      <w:proofErr w:type="spellStart"/>
+      <w:r>
+        <w:rPr>
+          <w:b/>
+          <w:lang w:val="en-US"/>
+        </w:rPr>
+        <w:t>RstPol_g</w:t>
+      </w:r>
+      <w:proofErr w:type="spellEnd"/>
+      <w:r>
+        <w:rPr>
+          <w:b/>
+          <w:lang w:val="en-US"/>
+        </w:rPr>
+        <w:tab/>
+      </w:r>
+      <w:r>
+        <w:rPr>
+          <w:b/>
+          <w:lang w:val="en-US"/>
+        </w:rPr>
+        <w:tab/>
+      </w:r>
+      <w:r>
+        <w:rPr>
+          <w:lang w:val="en-US"/>
+        </w:rPr>
+        <w:t>set the reset polarity</w:t>
+      </w:r>
+      <w:r>
+        <w:rPr>
+          <w:lang w:val="en-US"/>
+        </w:rPr>
+        <w:br/>
+      </w:r>
+      <w:proofErr w:type="spellStart"/>
+      <w:r>
+        <w:rPr>
+          <w:b/>
+          <w:lang w:val="en-US"/>
+        </w:rPr>
+        <w:t>InpFmt_g</w:t>
+      </w:r>
+      <w:proofErr w:type="spellEnd"/>
+      <w:r>
+        <w:rPr>
+          <w:b/>
+          <w:lang w:val="en-US"/>
+        </w:rPr>
+        <w:tab/>
+      </w:r>
+      <w:r>
+        <w:rPr>
+          <w:b/>
+          <w:lang w:val="en-US"/>
+        </w:rPr>
+        <w:tab/>
+      </w:r>
+      <w:r>
+        <w:rPr>
+          <w:lang w:val="en-US"/>
+        </w:rPr>
+        <w:t>Fixed point</w:t>
+      </w:r>
+      <w:r>
+        <w:rPr>
+          <w:b/>
+          <w:lang w:val="en-US"/>
+        </w:rPr>
+        <w:t xml:space="preserve"> </w:t>
+      </w:r>
+      <w:r>
+        <w:rPr>
+          <w:lang w:val="en-US"/>
+        </w:rPr>
+        <w:t>Input format</w:t>
+      </w:r>
+    </w:p>
+    <w:p>
+      <w:pPr>
+        <w:spacing w:after="0"/>
+        <w:jc w:val="left"/>
+        <w:rPr>
+          <w:lang w:val="en-US"/>
+        </w:rPr>
+      </w:pPr>
+      <w:proofErr w:type="spellStart"/>
+      <w:r>
+        <w:rPr>
+          <w:b/>
+          <w:lang w:val="en-US"/>
+        </w:rPr>
+        <w:t>CoefFmt_g</w:t>
+      </w:r>
+      <w:proofErr w:type="spellEnd"/>
+      <w:r>
+        <w:rPr>
+          <w:lang w:val="en-US"/>
+        </w:rPr>
+        <w:tab/>
+      </w:r>
+      <w:r>
+        <w:rPr>
+          <w:lang w:val="en-US"/>
+        </w:rPr>
+        <w:tab/>
+      </w:r>
+      <w:r>
+        <w:rPr>
+          <w:lang w:val="en-US"/>
+        </w:rPr>
+        <w:t>Fixed point</w:t>
+      </w:r>
+      <w:r>
+        <w:rPr>
+          <w:b/>
+          <w:lang w:val="en-US"/>
+        </w:rPr>
+        <w:t xml:space="preserve"> </w:t>
+      </w:r>
+      <w:r>
+        <w:rPr>
+          <w:lang w:val="en-US"/>
+        </w:rPr>
+        <w:t>Coefficient format</w:t>
+      </w:r>
+    </w:p>
+    <w:p>
+      <w:pPr>
+        <w:spacing w:after="0"/>
+        <w:jc w:val="left"/>
+        <w:rPr>
+          <w:lang w:val="en-US"/>
+        </w:rPr>
+      </w:pPr>
+      <w:proofErr w:type="spellStart"/>
+      <w:r>
+        <w:rPr>
+          <w:b/>
+          <w:lang w:val="en-US"/>
+        </w:rPr>
+        <w:t>IntFmt_g</w:t>
+      </w:r>
+      <w:proofErr w:type="spellEnd"/>
+      <w:r>
+        <w:rPr>
+          <w:b/>
+          <w:lang w:val="en-US"/>
+        </w:rPr>
+        <w:tab/>
+      </w:r>
+      <w:r>
+        <w:rPr>
+          <w:b/>
+          <w:lang w:val="en-US"/>
+        </w:rPr>
+        <w:tab/>
+      </w:r>
+      <w:r>
+        <w:rPr>
+          <w:lang w:val="en-US"/>
+        </w:rPr>
+        <w:t>Fixed point</w:t>
+      </w:r>
+      <w:r>
+        <w:rPr>
+          <w:b/>
+          <w:lang w:val="en-US"/>
+        </w:rPr>
+        <w:t xml:space="preserve"> </w:t>
+      </w:r>
+      <w:r>
+        <w:rPr>
+          <w:lang w:val="en-US"/>
+        </w:rPr>
+        <w:t>Internal format</w:t>
+      </w:r>
+      <w:r>
+        <w:rPr>
+          <w:lang w:val="en-US"/>
+        </w:rPr>
+        <w:br/>
+      </w:r>
+      <w:proofErr w:type="spellStart"/>
+      <w:r>
+        <w:rPr>
+          <w:b/>
+          <w:lang w:val="en-US"/>
+        </w:rPr>
+        <w:t>OutFmt_g</w:t>
+      </w:r>
+      <w:proofErr w:type="spellEnd"/>
+      <w:r>
+        <w:rPr>
+          <w:b/>
+          <w:lang w:val="en-US"/>
+        </w:rPr>
+        <w:tab/>
+      </w:r>
+      <w:r>
+        <w:rPr>
+          <w:b/>
+          <w:lang w:val="en-US"/>
+        </w:rPr>
+        <w:tab/>
+      </w:r>
+      <w:r>
+        <w:rPr>
+          <w:lang w:val="en-US"/>
+        </w:rPr>
+        <w:t>Fixed point</w:t>
+      </w:r>
+      <w:r>
+        <w:rPr>
+          <w:b/>
+          <w:lang w:val="en-US"/>
+        </w:rPr>
+        <w:t xml:space="preserve"> </w:t>
+      </w:r>
+      <w:r>
+        <w:rPr>
+          <w:lang w:val="en-US"/>
+        </w:rPr>
+        <w:t>Output format</w:t>
+      </w:r>
+    </w:p>
+    <w:p>
+      <w:pPr>
+        <w:spacing w:after="0"/>
+        <w:jc w:val="left"/>
+        <w:rPr>
+          <w:i/>
+          <w:sz w:val="20"/>
+          <w:lang w:val="en-US"/>
+        </w:rPr>
+      </w:pPr>
+      <w:proofErr w:type="spellStart"/>
+      <w:r>
+        <w:rPr>
+          <w:b/>
+          <w:lang w:val="en-US"/>
+        </w:rPr>
+        <w:t>Ratio_g</w:t>
+      </w:r>
+      <w:proofErr w:type="spellEnd"/>
+      <w:r>
+        <w:rPr>
+          <w:b/>
+          <w:lang w:val="en-US"/>
+        </w:rPr>
+        <w:tab/>
+      </w:r>
+      <w:r>
+        <w:rPr>
+          <w:b/>
+          <w:lang w:val="en-US"/>
+        </w:rPr>
+        <w:tab/>
+      </w:r>
+      <w:r>
+        <w:rPr>
+          <w:lang w:val="en-US"/>
+        </w:rPr>
+        <w:t>Frequency output ratio regarding clock</w:t>
+      </w:r>
+      <w:r>
+        <w:rPr>
+          <w:b/>
+          <w:lang w:val="en-US"/>
+        </w:rPr>
+        <w:t xml:space="preserve"> </w:t>
+      </w:r>
+      <w:r>
+        <w:rPr>
+          <w:lang w:val="en-US"/>
+        </w:rPr>
+        <w:t>frequency</w:t>
+      </w:r>
+      <w:r>
+        <w:rPr>
+          <w:b/>
+          <w:lang w:val="en-US"/>
+        </w:rPr>
+        <w:t xml:space="preserve"> </w:t>
+      </w:r>
+      <w:r>
+        <w:rPr>
+          <w:i/>
+          <w:sz w:val="20"/>
+          <w:lang w:val="en-US"/>
+        </w:rPr>
+        <w:t>(i.e. if F</w:t>
+      </w:r>
+      <w:r>
+        <w:rPr>
+          <w:i/>
+          <w:sz w:val="20"/>
+          <w:lang w:val="en-US"/>
+        </w:rPr>
+        <w:t xml:space="preserve">req. </w:t>
+      </w:r>
+      <w:proofErr w:type="spellStart"/>
+      <w:r>
+        <w:rPr>
+          <w:i/>
+          <w:sz w:val="20"/>
+          <w:lang w:val="en-US"/>
+        </w:rPr>
+        <w:t>clk</w:t>
+      </w:r>
+      <w:proofErr w:type="spellEnd"/>
+      <w:r>
+        <w:rPr>
+          <w:i/>
+          <w:sz w:val="20"/>
+          <w:lang w:val="en-US"/>
+        </w:rPr>
+        <w:t xml:space="preserve"> 100</w:t>
+      </w:r>
+      <w:r>
+        <w:rPr>
+          <w:i/>
+          <w:sz w:val="20"/>
+          <w:lang w:val="en-US"/>
+        </w:rPr>
+        <w:t>MHz</w:t>
+      </w:r>
+      <w:r>
+        <w:rPr>
+          <w:i/>
+          <w:sz w:val="20"/>
+          <w:lang w:val="en-US"/>
+        </w:rPr>
+        <w:t>, ratio 5 =&gt; 20MHz)</w:t>
+      </w:r>
+    </w:p>
+    <w:p>
+      <w:pPr>
+        <w:pStyle w:val="Heading3"/>
+        <w:rPr>
+          <w:lang w:val="en-US"/>
+        </w:rPr>
+      </w:pPr>
+      <w:r>
+        <w:rPr>
+          <w:lang w:val="en-US"/>
+        </w:rPr>
+        <w:t>Interfaces</w:t>
+      </w:r>
+    </w:p>
+    <w:tbl>
+      <w:tblPr>
+        <w:tblStyle w:val="TableGrid"/>
+        <w:tblW w:w="0" w:type="auto"/>
+        <w:tblInd w:w="38" w:type="dxa"/>
+        <w:tblLook w:val="04A0" w:firstRow="1" w:lastRow="0" w:firstColumn="1" w:lastColumn="0" w:noHBand="0" w:noVBand="1"/>
+      </w:tblPr>
+      <w:tblGrid>
+        <w:gridCol w:w="1641"/>
+        <w:gridCol w:w="1134"/>
+        <w:gridCol w:w="1559"/>
+        <w:gridCol w:w="5953"/>
+      </w:tblGrid>
+      <w:tr>
+        <w:trPr>
+          <w:trHeight w:val="369"/>
+        </w:trPr>
+        <w:tc>
+          <w:tcPr>
+            <w:tcW w:w="1641" w:type="dxa"/>
+            <w:tcBorders>
+              <w:bottom w:val="single" w:sz="4" w:space="0" w:color="auto"/>
+            </w:tcBorders>
+            <w:shd w:val="pct15" w:color="auto" w:fill="auto"/>
+            <w:vAlign w:val="center"/>
+          </w:tcPr>
+          <w:p>
+            <w:pPr>
+              <w:pStyle w:val="TableHeader"/>
+            </w:pPr>
+            <w:r>
+              <w:t>Signal</w:t>
+            </w:r>
+          </w:p>
+        </w:tc>
+        <w:tc>
+          <w:tcPr>
+            <w:tcW w:w="1134" w:type="dxa"/>
+            <w:shd w:val="pct15" w:color="auto" w:fill="auto"/>
+            <w:vAlign w:val="center"/>
+          </w:tcPr>
+          <w:p>
+            <w:pPr>
+              <w:pStyle w:val="TableHeader"/>
+              <w:jc w:val="center"/>
+            </w:pPr>
+            <w:r>
+              <w:t>Direction</w:t>
+            </w:r>
+          </w:p>
+        </w:tc>
+        <w:tc>
+          <w:tcPr>
+            <w:tcW w:w="1559" w:type="dxa"/>
+            <w:shd w:val="pct15" w:color="auto" w:fill="auto"/>
+            <w:vAlign w:val="center"/>
+          </w:tcPr>
+          <w:p>
+            <w:pPr>
+              <w:pStyle w:val="TableHeader"/>
+              <w:jc w:val="center"/>
+            </w:pPr>
+            <w:r>
+              <w:t>Width</w:t>
+            </w:r>
+          </w:p>
+        </w:tc>
+        <w:tc>
+          <w:tcPr>
+            <w:tcW w:w="5953" w:type="dxa"/>
+            <w:shd w:val="pct15" w:color="auto" w:fill="auto"/>
+            <w:vAlign w:val="center"/>
+          </w:tcPr>
+          <w:p>
+            <w:pPr>
+              <w:pStyle w:val="TableHeader"/>
+            </w:pPr>
+            <w:r>
+              <w:t>Description</w:t>
+            </w:r>
+          </w:p>
+        </w:tc>
+      </w:tr>
+      <w:tr>
+        <w:trPr>
+          <w:trHeight w:val="369"/>
+        </w:trPr>
+        <w:tc>
+          <w:tcPr>
+            <w:tcW w:w="10287" w:type="dxa"/>
+            <w:gridSpan w:val="4"/>
+            <w:shd w:val="pct5" w:color="auto" w:fill="auto"/>
+            <w:vAlign w:val="center"/>
+          </w:tcPr>
+          <w:p>
+            <w:pPr>
+              <w:pStyle w:val="TableContent"/>
+              <w:rPr>
+                <w:b/>
+                <w:i/>
+              </w:rPr>
+            </w:pPr>
+            <w:r>
+              <w:rPr>
+                <w:b/>
+                <w:i/>
+              </w:rPr>
+              <w:t>Control Signals</w:t>
+            </w:r>
+          </w:p>
+        </w:tc>
+      </w:tr>
+      <w:tr>
+        <w:trPr>
+          <w:trHeight w:val="369"/>
+        </w:trPr>
+        <w:tc>
+          <w:tcPr>
+            <w:tcW w:w="1641" w:type="dxa"/>
+            <w:shd w:val="pct5" w:color="auto" w:fill="auto"/>
+            <w:vAlign w:val="center"/>
+          </w:tcPr>
+          <w:p>
+            <w:pPr>
+              <w:pStyle w:val="TableContent"/>
+            </w:pPr>
+            <w:proofErr w:type="spellStart"/>
+            <w:r>
+              <w:t>clk_i</w:t>
+            </w:r>
+            <w:proofErr w:type="spellEnd"/>
+          </w:p>
+        </w:tc>
+        <w:tc>
+          <w:tcPr>
+            <w:tcW w:w="1134" w:type="dxa"/>
+            <w:vAlign w:val="center"/>
+          </w:tcPr>
+          <w:p>
+            <w:pPr>
+              <w:pStyle w:val="TableContent"/>
+              <w:jc w:val="center"/>
+            </w:pPr>
+            <w:r>
+              <w:t>Input</w:t>
+            </w:r>
+          </w:p>
+        </w:tc>
+        <w:tc>
+          <w:tcPr>
+            <w:tcW w:w="1559" w:type="dxa"/>
+            <w:vAlign w:val="center"/>
+          </w:tcPr>
+          <w:p>
+            <w:pPr>
+              <w:pStyle w:val="TableContent"/>
+              <w:jc w:val="center"/>
+            </w:pPr>
+            <w:r>
+              <w:t>1</w:t>
+            </w:r>
+          </w:p>
+        </w:tc>
+        <w:tc>
+          <w:tcPr>
+            <w:tcW w:w="5953" w:type="dxa"/>
+            <w:vAlign w:val="center"/>
+          </w:tcPr>
+          <w:p>
+            <w:pPr>
+              <w:pStyle w:val="TableContent"/>
+            </w:pPr>
+            <w:r>
+              <w:t>Clock</w:t>
+            </w:r>
+          </w:p>
+        </w:tc>
+      </w:tr>
+      <w:tr>
+        <w:trPr>
+          <w:trHeight w:val="369"/>
+        </w:trPr>
+        <w:tc>
+          <w:tcPr>
+            <w:tcW w:w="1641" w:type="dxa"/>
+            <w:shd w:val="pct5" w:color="auto" w:fill="auto"/>
+            <w:vAlign w:val="center"/>
+          </w:tcPr>
+          <w:p>
+            <w:pPr>
+              <w:pStyle w:val="TableContent"/>
+            </w:pPr>
+            <w:proofErr w:type="spellStart"/>
+            <w:r>
+              <w:t>rst_i</w:t>
+            </w:r>
+            <w:proofErr w:type="spellEnd"/>
+          </w:p>
+        </w:tc>
+        <w:tc>
+          <w:tcPr>
+            <w:tcW w:w="1134" w:type="dxa"/>
+            <w:vAlign w:val="center"/>
+          </w:tcPr>
+          <w:p>
+            <w:pPr>
+              <w:pStyle w:val="TableContent"/>
+              <w:jc w:val="center"/>
+            </w:pPr>
+            <w:r>
+              <w:t>Input</w:t>
+            </w:r>
+          </w:p>
+        </w:tc>
+        <w:tc>
+          <w:tcPr>
+            <w:tcW w:w="1559" w:type="dxa"/>
+            <w:vAlign w:val="center"/>
+          </w:tcPr>
+          <w:p>
+            <w:pPr>
+              <w:pStyle w:val="TableContent"/>
+              <w:jc w:val="center"/>
+            </w:pPr>
+            <w:r>
+              <w:t>1</w:t>
+            </w:r>
+          </w:p>
+        </w:tc>
+        <w:tc>
+          <w:tcPr>
+            <w:tcW w:w="5953" w:type="dxa"/>
+            <w:vAlign w:val="center"/>
+          </w:tcPr>
+          <w:p>
+            <w:pPr>
+              <w:pStyle w:val="TableContent"/>
+            </w:pPr>
+            <w:r>
+              <w:t>Synchronous Reset</w:t>
+            </w:r>
+          </w:p>
+        </w:tc>
+      </w:tr>
+      <w:tr>
+        <w:trPr>
+          <w:trHeight w:val="369"/>
+        </w:trPr>
+        <w:tc>
+          <w:tcPr>
+            <w:tcW w:w="10287" w:type="dxa"/>
+            <w:gridSpan w:val="4"/>
+            <w:shd w:val="pct5" w:color="auto" w:fill="auto"/>
+            <w:vAlign w:val="center"/>
+          </w:tcPr>
+          <w:p>
+            <w:pPr>
+              <w:pStyle w:val="TableContent"/>
+            </w:pPr>
+            <w:r>
+              <w:rPr>
+                <w:b/>
+                <w:i/>
+              </w:rPr>
+              <w:t>Input</w:t>
+            </w:r>
+          </w:p>
+        </w:tc>
+      </w:tr>
+      <w:tr>
+        <w:trPr>
+          <w:trHeight w:val="369"/>
+        </w:trPr>
+        <w:tc>
+          <w:tcPr>
+            <w:tcW w:w="1641" w:type="dxa"/>
+            <w:shd w:val="pct5" w:color="auto" w:fill="auto"/>
+            <w:vAlign w:val="center"/>
+          </w:tcPr>
+          <w:p>
+            <w:pPr>
+              <w:pStyle w:val="TableContent"/>
+            </w:pPr>
+            <w:proofErr w:type="spellStart"/>
+            <w:r>
+              <w:t>data_I_i</w:t>
+            </w:r>
+            <w:proofErr w:type="spellEnd"/>
+          </w:p>
+        </w:tc>
+        <w:tc>
+          <w:tcPr>
+            <w:tcW w:w="1134" w:type="dxa"/>
+            <w:vAlign w:val="center"/>
+          </w:tcPr>
+          <w:p>
+            <w:pPr>
+              <w:pStyle w:val="TableContent"/>
+              <w:jc w:val="center"/>
+            </w:pPr>
+            <w:r>
+              <w:t>Input</w:t>
+            </w:r>
+          </w:p>
+        </w:tc>
+        <w:tc>
+          <w:tcPr>
+            <w:tcW w:w="1559" w:type="dxa"/>
+            <w:vAlign w:val="center"/>
+          </w:tcPr>
+          <w:p>
+            <w:pPr>
+              <w:pStyle w:val="TableContent"/>
+              <w:jc w:val="center"/>
+            </w:pPr>
+            <w:proofErr w:type="spellStart"/>
+            <w:r>
+              <w:t>InpFmt_g</w:t>
+            </w:r>
+            <w:proofErr w:type="spellEnd"/>
+          </w:p>
+        </w:tc>
+        <w:tc>
+          <w:tcPr>
+            <w:tcW w:w="5953" w:type="dxa"/>
+            <w:vAlign w:val="center"/>
+          </w:tcPr>
+          <w:p>
+            <w:pPr>
+              <w:pStyle w:val="TableContent"/>
+            </w:pPr>
+            <w:r>
+              <w:t>Real part of complex number input (in-phase data)</w:t>
+            </w:r>
+          </w:p>
+        </w:tc>
+      </w:tr>
+      <w:tr>
+        <w:trPr>
+          <w:trHeight w:val="369"/>
+        </w:trPr>
+        <w:tc>
+          <w:tcPr>
+            <w:tcW w:w="1641" w:type="dxa"/>
+            <w:shd w:val="pct5" w:color="auto" w:fill="auto"/>
+            <w:vAlign w:val="center"/>
+          </w:tcPr>
+          <w:p>
+            <w:pPr>
+              <w:pStyle w:val="TableContent"/>
+            </w:pPr>
+            <w:proofErr w:type="spellStart"/>
+            <w:r>
+              <w:t>data_Q_i</w:t>
+            </w:r>
+            <w:proofErr w:type="spellEnd"/>
+          </w:p>
+        </w:tc>
+        <w:tc>
+          <w:tcPr>
+            <w:tcW w:w="1134" w:type="dxa"/>
+            <w:vAlign w:val="center"/>
+          </w:tcPr>
+          <w:p>
+            <w:pPr>
+              <w:pStyle w:val="TableContent"/>
+              <w:jc w:val="center"/>
+            </w:pPr>
+            <w:r>
+              <w:t>Input</w:t>
+            </w:r>
+          </w:p>
+        </w:tc>
+        <w:tc>
+          <w:tcPr>
+            <w:tcW w:w="1559" w:type="dxa"/>
+            <w:vAlign w:val="center"/>
+          </w:tcPr>
+          <w:p>
+            <w:pPr>
+              <w:pStyle w:val="TableContent"/>
+              <w:jc w:val="center"/>
+            </w:pPr>
+            <w:proofErr w:type="spellStart"/>
+            <w:r>
+              <w:t>InpFmt_g</w:t>
+            </w:r>
+            <w:proofErr w:type="spellEnd"/>
+          </w:p>
+        </w:tc>
+        <w:tc>
+          <w:tcPr>
+            <w:tcW w:w="5953" w:type="dxa"/>
+            <w:vAlign w:val="center"/>
+          </w:tcPr>
+          <w:p>
+            <w:pPr>
+              <w:pStyle w:val="TableContent"/>
+            </w:pPr>
+            <w:r>
+              <w:t>Imaginary part of complex number input (quadrature data)</w:t>
+            </w:r>
+          </w:p>
+        </w:tc>
+      </w:tr>
+      <w:tr>
+        <w:trPr>
+          <w:trHeight w:val="369"/>
+        </w:trPr>
+        <w:tc>
+          <w:tcPr>
+            <w:tcW w:w="1641" w:type="dxa"/>
+            <w:shd w:val="pct5" w:color="auto" w:fill="auto"/>
+            <w:vAlign w:val="center"/>
+          </w:tcPr>
+          <w:p>
+            <w:pPr>
+              <w:pStyle w:val="TableContent"/>
+            </w:pPr>
+            <w:proofErr w:type="spellStart"/>
+            <w:r>
+              <w:t>vld_i</w:t>
+            </w:r>
+            <w:proofErr w:type="spellEnd"/>
+          </w:p>
+        </w:tc>
+        <w:tc>
+          <w:tcPr>
+            <w:tcW w:w="1134" w:type="dxa"/>
+            <w:vAlign w:val="center"/>
+          </w:tcPr>
+          <w:p>
+            <w:pPr>
+              <w:pStyle w:val="TableContent"/>
+              <w:jc w:val="center"/>
+            </w:pPr>
+            <w:r>
+              <w:t>Input</w:t>
+            </w:r>
+          </w:p>
+        </w:tc>
+        <w:tc>
+          <w:tcPr>
+            <w:tcW w:w="1559" w:type="dxa"/>
+            <w:vAlign w:val="center"/>
+          </w:tcPr>
+          <w:p>
+            <w:pPr>
+              <w:pStyle w:val="TableContent"/>
+              <w:jc w:val="center"/>
+            </w:pPr>
+            <w:r>
+              <w:t xml:space="preserve">1 </w:t>
+            </w:r>
+          </w:p>
+        </w:tc>
+        <w:tc>
+          <w:tcPr>
+            <w:tcW w:w="5953" w:type="dxa"/>
+            <w:vAlign w:val="center"/>
+          </w:tcPr>
+          <w:p>
+            <w:pPr>
+              <w:pStyle w:val="TableContent"/>
+            </w:pPr>
+            <w:r>
+              <w:t>Data strobe input</w:t>
+            </w:r>
+          </w:p>
+        </w:tc>
+      </w:tr>
+      <w:tr>
+        <w:trPr>
+          <w:trHeight w:val="369"/>
+        </w:trPr>
+        <w:tc>
+          <w:tcPr>
+            <w:tcW w:w="10287" w:type="dxa"/>
+            <w:gridSpan w:val="4"/>
+            <w:shd w:val="pct5" w:color="auto" w:fill="auto"/>
+            <w:vAlign w:val="center"/>
+          </w:tcPr>
+          <w:p>
+            <w:pPr>
+              <w:pStyle w:val="TableContent"/>
+            </w:pPr>
+            <w:r>
+              <w:rPr>
+                <w:b/>
+                <w:i/>
+              </w:rPr>
+              <w:t>Output</w:t>
+            </w:r>
+          </w:p>
+        </w:tc>
+      </w:tr>
+      <w:tr>
+        <w:trPr>
+          <w:trHeight w:val="369"/>
+        </w:trPr>
+        <w:tc>
+          <w:tcPr>
+            <w:tcW w:w="1641" w:type="dxa"/>
+            <w:shd w:val="pct5" w:color="auto" w:fill="auto"/>
+            <w:vAlign w:val="center"/>
+          </w:tcPr>
+          <w:p>
+            <w:pPr>
+              <w:pStyle w:val="TableContent"/>
+            </w:pPr>
+            <w:proofErr w:type="spellStart"/>
+            <w:r>
+              <w:t>vld_o</w:t>
+            </w:r>
+            <w:proofErr w:type="spellEnd"/>
+          </w:p>
+        </w:tc>
+        <w:tc>
+          <w:tcPr>
+            <w:tcW w:w="1134" w:type="dxa"/>
+            <w:vAlign w:val="center"/>
+          </w:tcPr>
+          <w:p>
+            <w:pPr>
+              <w:pStyle w:val="TableContent"/>
+              <w:jc w:val="center"/>
+            </w:pPr>
+            <w:r>
+              <w:t>Output</w:t>
+            </w:r>
+          </w:p>
+        </w:tc>
+        <w:tc>
+          <w:tcPr>
+            <w:tcW w:w="1559" w:type="dxa"/>
+            <w:vAlign w:val="center"/>
+          </w:tcPr>
+          <w:p>
+            <w:pPr>
+              <w:pStyle w:val="TableContent"/>
+              <w:jc w:val="center"/>
+            </w:pPr>
+            <w:r>
+              <w:t>1</w:t>
+            </w:r>
+          </w:p>
+        </w:tc>
+        <w:tc>
+          <w:tcPr>
+            <w:tcW w:w="5953" w:type="dxa"/>
+            <w:vAlign w:val="center"/>
+          </w:tcPr>
+          <w:p>
+            <w:pPr>
+              <w:pStyle w:val="TableContent"/>
+            </w:pPr>
+            <w:r>
+              <w:t>Data strobe output</w:t>
+            </w:r>
+          </w:p>
+        </w:tc>
+      </w:tr>
+      <w:tr>
+        <w:trPr>
+          <w:trHeight w:val="369"/>
+        </w:trPr>
+        <w:tc>
+          <w:tcPr>
+            <w:tcW w:w="1641" w:type="dxa"/>
+            <w:shd w:val="pct5" w:color="auto" w:fill="auto"/>
+            <w:vAlign w:val="center"/>
+          </w:tcPr>
+          <w:p>
+            <w:pPr>
+              <w:pStyle w:val="TableContent"/>
+            </w:pPr>
+            <w:proofErr w:type="spellStart"/>
+            <w:r>
+              <w:t>iout_o</w:t>
+            </w:r>
+            <w:proofErr w:type="spellEnd"/>
+          </w:p>
+        </w:tc>
+        <w:tc>
+          <w:tcPr>
+            <w:tcW w:w="1134" w:type="dxa"/>
+            <w:vAlign w:val="center"/>
+          </w:tcPr>
+          <w:p>
+            <w:pPr>
+              <w:pStyle w:val="TableContent"/>
+              <w:jc w:val="center"/>
+            </w:pPr>
+            <w:r>
+              <w:t>Output</w:t>
+            </w:r>
+          </w:p>
+        </w:tc>
+        <w:tc>
+          <w:tcPr>
+            <w:tcW w:w="1559" w:type="dxa"/>
+            <w:vAlign w:val="center"/>
+          </w:tcPr>
+          <w:p>
+            <w:pPr>
+              <w:pStyle w:val="TableContent"/>
+              <w:jc w:val="center"/>
+            </w:pPr>
+            <w:proofErr w:type="spellStart"/>
+            <w:r>
+              <w:t>OutFmt_g</w:t>
+            </w:r>
+            <w:proofErr w:type="spellEnd"/>
+          </w:p>
+        </w:tc>
+        <w:tc>
+          <w:tcPr>
+            <w:tcW w:w="5953" w:type="dxa"/>
+            <w:vAlign w:val="center"/>
+          </w:tcPr>
+          <w:p>
+            <w:pPr>
+              <w:pStyle w:val="TableContent"/>
+            </w:pPr>
+            <w:r>
+              <w:t xml:space="preserve">Real part of complex number output (in-phase data) </w:t>
+            </w:r>
+          </w:p>
+        </w:tc>
+      </w:tr>
+      <w:tr>
+        <w:trPr>
+          <w:trHeight w:val="369"/>
+        </w:trPr>
+        <w:tc>
+          <w:tcPr>
+            <w:tcW w:w="1641" w:type="dxa"/>
+            <w:shd w:val="pct5" w:color="auto" w:fill="auto"/>
+            <w:vAlign w:val="center"/>
+          </w:tcPr>
+          <w:p>
+            <w:pPr>
+              <w:pStyle w:val="TableContent"/>
+            </w:pPr>
+            <w:proofErr w:type="spellStart"/>
+            <w:r>
+              <w:t>out_o</w:t>
+            </w:r>
+            <w:proofErr w:type="spellEnd"/>
+          </w:p>
+        </w:tc>
+        <w:tc>
+          <w:tcPr>
+            <w:tcW w:w="1134" w:type="dxa"/>
+            <w:vAlign w:val="center"/>
+          </w:tcPr>
+          <w:p>
+            <w:pPr>
+              <w:pStyle w:val="TableContent"/>
+              <w:jc w:val="center"/>
+            </w:pPr>
+            <w:r>
+              <w:t>Output</w:t>
+            </w:r>
+          </w:p>
+        </w:tc>
+        <w:tc>
+          <w:tcPr>
+            <w:tcW w:w="1559" w:type="dxa"/>
+            <w:vAlign w:val="center"/>
+          </w:tcPr>
+          <w:p>
+            <w:pPr>
+              <w:pStyle w:val="TableContent"/>
+              <w:jc w:val="center"/>
+            </w:pPr>
+            <w:proofErr w:type="spellStart"/>
+            <w:r>
+              <w:t>OutFmt_g</w:t>
+            </w:r>
+            <w:proofErr w:type="spellEnd"/>
+          </w:p>
+        </w:tc>
+        <w:tc>
+          <w:tcPr>
+            <w:tcW w:w="5953" w:type="dxa"/>
+            <w:vAlign w:val="center"/>
+          </w:tcPr>
+          <w:p>
+            <w:pPr>
+              <w:pStyle w:val="TableContent"/>
+            </w:pPr>
+            <w:r>
+              <w:t>Imaginary part of complex number output (quadrature data)</w:t>
+            </w:r>
+          </w:p>
+        </w:tc>
+      </w:tr>
+    </w:tbl>
+    <w:p>
+      <w:pPr>
+        <w:rPr>
+          <w:lang w:val="en-US"/>
+        </w:rPr>
+      </w:pPr>
+    </w:p>
+    <w:p>
+      <w:pPr>
+        <w:rPr>
+          <w:lang w:val="en-US"/>
+        </w:rPr>
+      </w:pPr>
+    </w:p>
+    <w:p>
+      <w:pPr>
+        <w:rPr>
+          <w:lang w:val="en-US"/>
+        </w:rPr>
+      </w:pPr>
+    </w:p>
+    <w:p>
+      <w:pPr>
+        <w:rPr>
+          <w:lang w:val="en-US"/>
+        </w:rPr>
+      </w:pPr>
+    </w:p>
+    <w:p>
+      <w:pPr>
+        <w:rPr>
+          <w:lang w:val="en-US"/>
+        </w:rPr>
+      </w:pPr>
+    </w:p>
+    <w:p>
+      <w:pPr>
+        <w:pStyle w:val="Heading3"/>
+        <w:rPr>
+          <w:lang w:val="en-US"/>
+        </w:rPr>
+      </w:pPr>
+      <w:r>
+        <w:rPr>
+          <w:lang w:val="en-US"/>
+        </w:rPr>
+        <w:lastRenderedPageBreak/>
+        <w:t>Architecture</w:t>
+      </w:r>
+    </w:p>
+    <w:p>
+      <w:pPr>
+        <w:rPr>
+          <w:lang w:val="en-US"/>
+        </w:rPr>
+      </w:pPr>
+    </w:p>
+    <w:p>
+      <w:pPr>
+        <w:keepNext/>
+        <w:jc w:val="center"/>
+      </w:pPr>
+      <w:r>
+        <w:object w:dxaOrig="6307" w:dyaOrig="2513">
+          <v:shape id="_x0000_i1026" type="#_x0000_t75" style="width:442.55pt;height:176.9pt" o:ole="">
+            <v:imagedata r:id="rId35" o:title=""/>
+          </v:shape>
+          <o:OLEObject Type="Embed" ProgID="Visio.Drawing.11" ShapeID="_x0000_i1026" DrawAspect="Content" ObjectID="_1593433775" r:id="rId36"/>
+        </w:object>
+      </w:r>
+    </w:p>
+    <w:p>
+      <w:pPr>
+        <w:rPr>
+          <w:lang w:val="en-US"/>
+        </w:rPr>
+      </w:pPr>
+      <w:r>
+        <w:rPr>
+          <w:lang w:val="en-US"/>
+        </w:rPr>
+        <w:t xml:space="preserve">Figure </w:t>
+      </w:r>
+      <w:r>
+        <w:fldChar w:fldCharType="begin"/>
+      </w:r>
+      <w:r>
+        <w:rPr>
+          <w:lang w:val="en-US"/>
+        </w:rPr>
+        <w:instrText xml:space="preserve"> SEQ Figure \* ARABIC </w:instrText>
+      </w:r>
+      <w:r>
+        <w:fldChar w:fldCharType="separate"/>
+      </w:r>
+      <w:r>
+        <w:rPr>
+          <w:noProof/>
+          <w:lang w:val="en-US"/>
+        </w:rPr>
+        <w:t>10</w:t>
+      </w:r>
+      <w:r>
+        <w:fldChar w:fldCharType="end"/>
+      </w:r>
+      <w:r>
+        <w:rPr>
+          <w:lang w:val="en-US"/>
+        </w:rPr>
+        <w:t xml:space="preserve">: </w:t>
+      </w:r>
+      <w:r>
+        <w:rPr>
+          <w:lang w:val="en-US"/>
+        </w:rPr>
+        <w:t>psi_fix_mod_cplx2real</w:t>
+      </w:r>
+      <w:bookmarkStart w:id="67" w:name="_GoBack"/>
+      <w:bookmarkEnd w:id="67"/>
     </w:p>
     <w:sectPr>
-      <w:headerReference w:type="default" r:id="rId35"/>
-      <w:footerReference w:type="default" r:id="rId36"/>
+      <w:headerReference w:type="default" r:id="rId37"/>
+      <w:footerReference w:type="default" r:id="rId38"/>
       <w:pgSz w:w="11907" w:h="16840" w:code="9"/>
       <w:pgMar w:top="1701" w:right="851" w:bottom="1134" w:left="851" w:header="794" w:footer="737" w:gutter="0"/>
       <w:paperSrc w:first="15" w:other="15"/>
@@ -40309,7 +41375,7 @@
         <w:noProof/>
         <w:sz w:val="16"/>
       </w:rPr>
-      <w:t>02.07.2018</w:t>
+      <w:t>18.07.2018</w:t>
     </w:r>
     <w:r>
       <w:rPr>
@@ -40373,7 +41439,7 @@
         <w:sz w:val="16"/>
         <w:szCs w:val="16"/>
       </w:rPr>
-      <w:t>18</w:t>
+      <w:t>49</w:t>
     </w:r>
     <w:r>
       <w:rPr>
@@ -46889,7 +47955,7 @@
 </file>
 
 <file path=customXml/itemProps1.xml><?xml version="1.0" encoding="utf-8"?>
-<ds:datastoreItem xmlns:ds="http://schemas.openxmlformats.org/officeDocument/2006/customXml" ds:itemID="{79456D85-F3B7-4B30-9DCA-6370C2450180}">
+<ds:datastoreItem xmlns:ds="http://schemas.openxmlformats.org/officeDocument/2006/customXml" ds:itemID="{79A1CD65-42D8-420C-965C-F7487F485270}">
   <ds:schemaRefs>
     <ds:schemaRef ds:uri="http://schemas.openxmlformats.org/officeDocument/2006/bibliography"/>
   </ds:schemaRefs>

</xml_diff>

<commit_message>
DOC: Update table modulator
</commit_message>
<xml_diff>
--- a/doc/psi_fix.docx
+++ b/doc/psi_fix.docx
@@ -243,7 +243,7 @@
         </w:rPr>
         <w:fldChar w:fldCharType="separate"/>
       </w:r>
-      <w:hyperlink w:anchor="_Toc518298752" w:history="1">
+      <w:hyperlink w:anchor="_Toc519692025" w:history="1">
         <w:r>
           <w:rPr>
             <w:rStyle w:val="Hyperlink"/>
@@ -289,7 +289,7 @@
             <w:noProof/>
             <w:webHidden/>
           </w:rPr>
-          <w:instrText xml:space="preserve"> PAGEREF _Toc518298752 \h </w:instrText>
+          <w:instrText xml:space="preserve"> PAGEREF _Toc519692025 \h </w:instrText>
         </w:r>
         <w:r>
           <w:rPr>
@@ -331,7 +331,7 @@
           <w:lang w:eastAsia="de-CH"/>
         </w:rPr>
       </w:pPr>
-      <w:hyperlink w:anchor="_Toc518298753" w:history="1">
+      <w:hyperlink w:anchor="_Toc519692026" w:history="1">
         <w:r>
           <w:rPr>
             <w:rStyle w:val="Hyperlink"/>
@@ -377,7 +377,7 @@
             <w:noProof/>
             <w:webHidden/>
           </w:rPr>
-          <w:instrText xml:space="preserve"> PAGEREF _Toc518298753 \h </w:instrText>
+          <w:instrText xml:space="preserve"> PAGEREF _Toc519692026 \h </w:instrText>
         </w:r>
         <w:r>
           <w:rPr>
@@ -419,7 +419,7 @@
           <w:lang w:eastAsia="de-CH"/>
         </w:rPr>
       </w:pPr>
-      <w:hyperlink w:anchor="_Toc518298754" w:history="1">
+      <w:hyperlink w:anchor="_Toc519692027" w:history="1">
         <w:r>
           <w:rPr>
             <w:rStyle w:val="Hyperlink"/>
@@ -465,7 +465,7 @@
             <w:noProof/>
             <w:webHidden/>
           </w:rPr>
-          <w:instrText xml:space="preserve"> PAGEREF _Toc518298754 \h </w:instrText>
+          <w:instrText xml:space="preserve"> PAGEREF _Toc519692027 \h </w:instrText>
         </w:r>
         <w:r>
           <w:rPr>
@@ -507,7 +507,7 @@
           <w:lang w:eastAsia="de-CH"/>
         </w:rPr>
       </w:pPr>
-      <w:hyperlink w:anchor="_Toc518298755" w:history="1">
+      <w:hyperlink w:anchor="_Toc519692028" w:history="1">
         <w:r>
           <w:rPr>
             <w:rStyle w:val="Hyperlink"/>
@@ -553,7 +553,7 @@
             <w:noProof/>
             <w:webHidden/>
           </w:rPr>
-          <w:instrText xml:space="preserve"> PAGEREF _Toc518298755 \h </w:instrText>
+          <w:instrText xml:space="preserve"> PAGEREF _Toc519692028 \h </w:instrText>
         </w:r>
         <w:r>
           <w:rPr>
@@ -595,7 +595,7 @@
           <w:lang w:eastAsia="de-CH"/>
         </w:rPr>
       </w:pPr>
-      <w:hyperlink w:anchor="_Toc518298756" w:history="1">
+      <w:hyperlink w:anchor="_Toc519692029" w:history="1">
         <w:r>
           <w:rPr>
             <w:rStyle w:val="Hyperlink"/>
@@ -641,7 +641,7 @@
             <w:noProof/>
             <w:webHidden/>
           </w:rPr>
-          <w:instrText xml:space="preserve"> PAGEREF _Toc518298756 \h </w:instrText>
+          <w:instrText xml:space="preserve"> PAGEREF _Toc519692029 \h </w:instrText>
         </w:r>
         <w:r>
           <w:rPr>
@@ -683,7 +683,7 @@
           <w:lang w:eastAsia="de-CH"/>
         </w:rPr>
       </w:pPr>
-      <w:hyperlink w:anchor="_Toc518298757" w:history="1">
+      <w:hyperlink w:anchor="_Toc519692030" w:history="1">
         <w:r>
           <w:rPr>
             <w:rStyle w:val="Hyperlink"/>
@@ -729,7 +729,7 @@
             <w:noProof/>
             <w:webHidden/>
           </w:rPr>
-          <w:instrText xml:space="preserve"> PAGEREF _Toc518298757 \h </w:instrText>
+          <w:instrText xml:space="preserve"> PAGEREF _Toc519692030 \h </w:instrText>
         </w:r>
         <w:r>
           <w:rPr>
@@ -771,7 +771,7 @@
           <w:lang w:eastAsia="de-CH"/>
         </w:rPr>
       </w:pPr>
-      <w:hyperlink w:anchor="_Toc518298758" w:history="1">
+      <w:hyperlink w:anchor="_Toc519692031" w:history="1">
         <w:r>
           <w:rPr>
             <w:rStyle w:val="Hyperlink"/>
@@ -817,7 +817,7 @@
             <w:noProof/>
             <w:webHidden/>
           </w:rPr>
-          <w:instrText xml:space="preserve"> PAGEREF _Toc518298758 \h </w:instrText>
+          <w:instrText xml:space="preserve"> PAGEREF _Toc519692031 \h </w:instrText>
         </w:r>
         <w:r>
           <w:rPr>
@@ -859,7 +859,7 @@
           <w:lang w:eastAsia="de-CH"/>
         </w:rPr>
       </w:pPr>
-      <w:hyperlink w:anchor="_Toc518298759" w:history="1">
+      <w:hyperlink w:anchor="_Toc519692032" w:history="1">
         <w:r>
           <w:rPr>
             <w:rStyle w:val="Hyperlink"/>
@@ -905,7 +905,7 @@
             <w:noProof/>
             <w:webHidden/>
           </w:rPr>
-          <w:instrText xml:space="preserve"> PAGEREF _Toc518298759 \h </w:instrText>
+          <w:instrText xml:space="preserve"> PAGEREF _Toc519692032 \h </w:instrText>
         </w:r>
         <w:r>
           <w:rPr>
@@ -947,7 +947,7 @@
           <w:lang w:eastAsia="de-CH"/>
         </w:rPr>
       </w:pPr>
-      <w:hyperlink w:anchor="_Toc518298760" w:history="1">
+      <w:hyperlink w:anchor="_Toc519692033" w:history="1">
         <w:r>
           <w:rPr>
             <w:rStyle w:val="Hyperlink"/>
@@ -993,7 +993,7 @@
             <w:noProof/>
             <w:webHidden/>
           </w:rPr>
-          <w:instrText xml:space="preserve"> PAGEREF _Toc518298760 \h </w:instrText>
+          <w:instrText xml:space="preserve"> PAGEREF _Toc519692033 \h </w:instrText>
         </w:r>
         <w:r>
           <w:rPr>
@@ -1035,7 +1035,7 @@
           <w:lang w:eastAsia="de-CH"/>
         </w:rPr>
       </w:pPr>
-      <w:hyperlink w:anchor="_Toc518298761" w:history="1">
+      <w:hyperlink w:anchor="_Toc519692034" w:history="1">
         <w:r>
           <w:rPr>
             <w:rStyle w:val="Hyperlink"/>
@@ -1081,7 +1081,7 @@
             <w:noProof/>
             <w:webHidden/>
           </w:rPr>
-          <w:instrText xml:space="preserve"> PAGEREF _Toc518298761 \h </w:instrText>
+          <w:instrText xml:space="preserve"> PAGEREF _Toc519692034 \h </w:instrText>
         </w:r>
         <w:r>
           <w:rPr>
@@ -1123,7 +1123,7 @@
           <w:lang w:eastAsia="de-CH"/>
         </w:rPr>
       </w:pPr>
-      <w:hyperlink w:anchor="_Toc518298762" w:history="1">
+      <w:hyperlink w:anchor="_Toc519692035" w:history="1">
         <w:r>
           <w:rPr>
             <w:rStyle w:val="Hyperlink"/>
@@ -1169,7 +1169,7 @@
             <w:noProof/>
             <w:webHidden/>
           </w:rPr>
-          <w:instrText xml:space="preserve"> PAGEREF _Toc518298762 \h </w:instrText>
+          <w:instrText xml:space="preserve"> PAGEREF _Toc519692035 \h </w:instrText>
         </w:r>
         <w:r>
           <w:rPr>
@@ -1211,7 +1211,7 @@
           <w:lang w:eastAsia="de-CH"/>
         </w:rPr>
       </w:pPr>
-      <w:hyperlink w:anchor="_Toc518298763" w:history="1">
+      <w:hyperlink w:anchor="_Toc519692036" w:history="1">
         <w:r>
           <w:rPr>
             <w:rStyle w:val="Hyperlink"/>
@@ -1257,7 +1257,7 @@
             <w:noProof/>
             <w:webHidden/>
           </w:rPr>
-          <w:instrText xml:space="preserve"> PAGEREF _Toc518298763 \h </w:instrText>
+          <w:instrText xml:space="preserve"> PAGEREF _Toc519692036 \h </w:instrText>
         </w:r>
         <w:r>
           <w:rPr>
@@ -1299,12 +1299,12 @@
           <w:lang w:eastAsia="de-CH"/>
         </w:rPr>
       </w:pPr>
-      <w:hyperlink w:anchor="_Toc518298764" w:history="1">
+      <w:hyperlink w:anchor="_Toc519692037" w:history="1">
         <w:r>
           <w:rPr>
             <w:rStyle w:val="Hyperlink"/>
             <w:noProof/>
-            <w:lang w:val="en-US"/>
+            <w:lang w:val="fr-FR"/>
           </w:rPr>
           <w:t>3.2</w:t>
         </w:r>
@@ -1322,7 +1322,7 @@
           <w:rPr>
             <w:rStyle w:val="Hyperlink"/>
             <w:noProof/>
-            <w:lang w:val="en-US"/>
+            <w:lang w:val="fr-FR"/>
           </w:rPr>
           <w:t>psi_fix_cic_dec_fix_1ch</w:t>
         </w:r>
@@ -1345,7 +1345,7 @@
             <w:noProof/>
             <w:webHidden/>
           </w:rPr>
-          <w:instrText xml:space="preserve"> PAGEREF _Toc518298764 \h </w:instrText>
+          <w:instrText xml:space="preserve"> PAGEREF _Toc519692037 \h </w:instrText>
         </w:r>
         <w:r>
           <w:rPr>
@@ -1387,12 +1387,12 @@
           <w:lang w:eastAsia="de-CH"/>
         </w:rPr>
       </w:pPr>
-      <w:hyperlink w:anchor="_Toc518298765" w:history="1">
+      <w:hyperlink w:anchor="_Toc519692038" w:history="1">
         <w:r>
           <w:rPr>
             <w:rStyle w:val="Hyperlink"/>
             <w:noProof/>
-            <w:lang w:val="en-US"/>
+            <w:lang w:val="fr-FR"/>
           </w:rPr>
           <w:t>3.3</w:t>
         </w:r>
@@ -1410,7 +1410,7 @@
           <w:rPr>
             <w:rStyle w:val="Hyperlink"/>
             <w:noProof/>
-            <w:lang w:val="en-US"/>
+            <w:lang w:val="fr-FR"/>
           </w:rPr>
           <w:t>psi_fix_cic_dec_fix_nch_par_tdm</w:t>
         </w:r>
@@ -1433,7 +1433,7 @@
             <w:noProof/>
             <w:webHidden/>
           </w:rPr>
-          <w:instrText xml:space="preserve"> PAGEREF _Toc518298765 \h </w:instrText>
+          <w:instrText xml:space="preserve"> PAGEREF _Toc519692038 \h </w:instrText>
         </w:r>
         <w:r>
           <w:rPr>
@@ -1475,7 +1475,7 @@
           <w:lang w:eastAsia="de-CH"/>
         </w:rPr>
       </w:pPr>
-      <w:hyperlink w:anchor="_Toc518298766" w:history="1">
+      <w:hyperlink w:anchor="_Toc519692039" w:history="1">
         <w:r>
           <w:rPr>
             <w:rStyle w:val="Hyperlink"/>
@@ -1521,7 +1521,7 @@
             <w:noProof/>
             <w:webHidden/>
           </w:rPr>
-          <w:instrText xml:space="preserve"> PAGEREF _Toc518298766 \h </w:instrText>
+          <w:instrText xml:space="preserve"> PAGEREF _Toc519692039 \h </w:instrText>
         </w:r>
         <w:r>
           <w:rPr>
@@ -1563,12 +1563,12 @@
           <w:lang w:eastAsia="de-CH"/>
         </w:rPr>
       </w:pPr>
-      <w:hyperlink w:anchor="_Toc518298767" w:history="1">
+      <w:hyperlink w:anchor="_Toc519692040" w:history="1">
         <w:r>
           <w:rPr>
             <w:rStyle w:val="Hyperlink"/>
             <w:noProof/>
-            <w:lang w:val="en-US"/>
+            <w:lang w:val="fr-FR"/>
           </w:rPr>
           <w:t>3.5</w:t>
         </w:r>
@@ -1586,7 +1586,7 @@
           <w:rPr>
             <w:rStyle w:val="Hyperlink"/>
             <w:noProof/>
-            <w:lang w:val="en-US"/>
+            <w:lang w:val="fr-FR"/>
           </w:rPr>
           <w:t>psi_fix_cic_int_fix_1ch</w:t>
         </w:r>
@@ -1609,7 +1609,7 @@
             <w:noProof/>
             <w:webHidden/>
           </w:rPr>
-          <w:instrText xml:space="preserve"> PAGEREF _Toc518298767 \h </w:instrText>
+          <w:instrText xml:space="preserve"> PAGEREF _Toc519692040 \h </w:instrText>
         </w:r>
         <w:r>
           <w:rPr>
@@ -1651,7 +1651,7 @@
           <w:lang w:eastAsia="de-CH"/>
         </w:rPr>
       </w:pPr>
-      <w:hyperlink w:anchor="_Toc518298768" w:history="1">
+      <w:hyperlink w:anchor="_Toc519692041" w:history="1">
         <w:r>
           <w:rPr>
             <w:rStyle w:val="Hyperlink"/>
@@ -1697,7 +1697,7 @@
             <w:noProof/>
             <w:webHidden/>
           </w:rPr>
-          <w:instrText xml:space="preserve"> PAGEREF _Toc518298768 \h </w:instrText>
+          <w:instrText xml:space="preserve"> PAGEREF _Toc519692041 \h </w:instrText>
         </w:r>
         <w:r>
           <w:rPr>
@@ -1739,7 +1739,7 @@
           <w:lang w:eastAsia="de-CH"/>
         </w:rPr>
       </w:pPr>
-      <w:hyperlink w:anchor="_Toc518298769" w:history="1">
+      <w:hyperlink w:anchor="_Toc519692042" w:history="1">
         <w:r>
           <w:rPr>
             <w:rStyle w:val="Hyperlink"/>
@@ -1785,7 +1785,7 @@
             <w:noProof/>
             <w:webHidden/>
           </w:rPr>
-          <w:instrText xml:space="preserve"> PAGEREF _Toc518298769 \h </w:instrText>
+          <w:instrText xml:space="preserve"> PAGEREF _Toc519692042 \h </w:instrText>
         </w:r>
         <w:r>
           <w:rPr>
@@ -1827,7 +1827,7 @@
           <w:lang w:eastAsia="de-CH"/>
         </w:rPr>
       </w:pPr>
-      <w:hyperlink w:anchor="_Toc518298770" w:history="1">
+      <w:hyperlink w:anchor="_Toc519692043" w:history="1">
         <w:r>
           <w:rPr>
             <w:rStyle w:val="Hyperlink"/>
@@ -1873,7 +1873,7 @@
             <w:noProof/>
             <w:webHidden/>
           </w:rPr>
-          <w:instrText xml:space="preserve"> PAGEREF _Toc518298770 \h </w:instrText>
+          <w:instrText xml:space="preserve"> PAGEREF _Toc519692043 \h </w:instrText>
         </w:r>
         <w:r>
           <w:rPr>
@@ -1915,7 +1915,7 @@
           <w:lang w:eastAsia="de-CH"/>
         </w:rPr>
       </w:pPr>
-      <w:hyperlink w:anchor="_Toc518298771" w:history="1">
+      <w:hyperlink w:anchor="_Toc519692044" w:history="1">
         <w:r>
           <w:rPr>
             <w:rStyle w:val="Hyperlink"/>
@@ -1961,7 +1961,7 @@
             <w:noProof/>
             <w:webHidden/>
           </w:rPr>
-          <w:instrText xml:space="preserve"> PAGEREF _Toc518298771 \h </w:instrText>
+          <w:instrText xml:space="preserve"> PAGEREF _Toc519692044 \h </w:instrText>
         </w:r>
         <w:r>
           <w:rPr>
@@ -2003,7 +2003,7 @@
           <w:lang w:eastAsia="de-CH"/>
         </w:rPr>
       </w:pPr>
-      <w:hyperlink w:anchor="_Toc518298772" w:history="1">
+      <w:hyperlink w:anchor="_Toc519692045" w:history="1">
         <w:r>
           <w:rPr>
             <w:rStyle w:val="Hyperlink"/>
@@ -2049,7 +2049,7 @@
             <w:noProof/>
             <w:webHidden/>
           </w:rPr>
-          <w:instrText xml:space="preserve"> PAGEREF _Toc518298772 \h </w:instrText>
+          <w:instrText xml:space="preserve"> PAGEREF _Toc519692045 \h </w:instrText>
         </w:r>
         <w:r>
           <w:rPr>
@@ -2091,7 +2091,7 @@
           <w:lang w:eastAsia="de-CH"/>
         </w:rPr>
       </w:pPr>
-      <w:hyperlink w:anchor="_Toc518298773" w:history="1">
+      <w:hyperlink w:anchor="_Toc519692046" w:history="1">
         <w:r>
           <w:rPr>
             <w:rStyle w:val="Hyperlink"/>
@@ -2137,7 +2137,7 @@
             <w:noProof/>
             <w:webHidden/>
           </w:rPr>
-          <w:instrText xml:space="preserve"> PAGEREF _Toc518298773 \h </w:instrText>
+          <w:instrText xml:space="preserve"> PAGEREF _Toc519692046 \h </w:instrText>
         </w:r>
         <w:r>
           <w:rPr>
@@ -2179,7 +2179,7 @@
           <w:lang w:eastAsia="de-CH"/>
         </w:rPr>
       </w:pPr>
-      <w:hyperlink w:anchor="_Toc518298774" w:history="1">
+      <w:hyperlink w:anchor="_Toc519692047" w:history="1">
         <w:r>
           <w:rPr>
             <w:rStyle w:val="Hyperlink"/>
@@ -2225,7 +2225,7 @@
             <w:noProof/>
             <w:webHidden/>
           </w:rPr>
-          <w:instrText xml:space="preserve"> PAGEREF _Toc518298774 \h </w:instrText>
+          <w:instrText xml:space="preserve"> PAGEREF _Toc519692047 \h </w:instrText>
         </w:r>
         <w:r>
           <w:rPr>
@@ -2267,7 +2267,7 @@
           <w:lang w:eastAsia="de-CH"/>
         </w:rPr>
       </w:pPr>
-      <w:hyperlink w:anchor="_Toc518298775" w:history="1">
+      <w:hyperlink w:anchor="_Toc519692048" w:history="1">
         <w:r>
           <w:rPr>
             <w:rStyle w:val="Hyperlink"/>
@@ -2313,7 +2313,7 @@
             <w:noProof/>
             <w:webHidden/>
           </w:rPr>
-          <w:instrText xml:space="preserve"> PAGEREF _Toc518298775 \h </w:instrText>
+          <w:instrText xml:space="preserve"> PAGEREF _Toc519692048 \h </w:instrText>
         </w:r>
         <w:r>
           <w:rPr>
@@ -2355,7 +2355,7 @@
           <w:lang w:eastAsia="de-CH"/>
         </w:rPr>
       </w:pPr>
-      <w:hyperlink w:anchor="_Toc518298776" w:history="1">
+      <w:hyperlink w:anchor="_Toc519692049" w:history="1">
         <w:r>
           <w:rPr>
             <w:rStyle w:val="Hyperlink"/>
@@ -2401,7 +2401,7 @@
             <w:noProof/>
             <w:webHidden/>
           </w:rPr>
-          <w:instrText xml:space="preserve"> PAGEREF _Toc518298776 \h </w:instrText>
+          <w:instrText xml:space="preserve"> PAGEREF _Toc519692049 \h </w:instrText>
         </w:r>
         <w:r>
           <w:rPr>
@@ -2443,7 +2443,7 @@
           <w:lang w:eastAsia="de-CH"/>
         </w:rPr>
       </w:pPr>
-      <w:hyperlink w:anchor="_Toc518298777" w:history="1">
+      <w:hyperlink w:anchor="_Toc519692050" w:history="1">
         <w:r>
           <w:rPr>
             <w:rStyle w:val="Hyperlink"/>
@@ -2489,7 +2489,7 @@
             <w:noProof/>
             <w:webHidden/>
           </w:rPr>
-          <w:instrText xml:space="preserve"> PAGEREF _Toc518298777 \h </w:instrText>
+          <w:instrText xml:space="preserve"> PAGEREF _Toc519692050 \h </w:instrText>
         </w:r>
         <w:r>
           <w:rPr>
@@ -2531,7 +2531,7 @@
           <w:lang w:eastAsia="de-CH"/>
         </w:rPr>
       </w:pPr>
-      <w:hyperlink w:anchor="_Toc518298778" w:history="1">
+      <w:hyperlink w:anchor="_Toc519692051" w:history="1">
         <w:r>
           <w:rPr>
             <w:rStyle w:val="Hyperlink"/>
@@ -2577,7 +2577,7 @@
             <w:noProof/>
             <w:webHidden/>
           </w:rPr>
-          <w:instrText xml:space="preserve"> PAGEREF _Toc518298778 \h </w:instrText>
+          <w:instrText xml:space="preserve"> PAGEREF _Toc519692051 \h </w:instrText>
         </w:r>
         <w:r>
           <w:rPr>
@@ -2619,7 +2619,7 @@
           <w:lang w:eastAsia="de-CH"/>
         </w:rPr>
       </w:pPr>
-      <w:hyperlink w:anchor="_Toc518298779" w:history="1">
+      <w:hyperlink w:anchor="_Toc519692052" w:history="1">
         <w:r>
           <w:rPr>
             <w:rStyle w:val="Hyperlink"/>
@@ -2665,7 +2665,7 @@
             <w:noProof/>
             <w:webHidden/>
           </w:rPr>
-          <w:instrText xml:space="preserve"> PAGEREF _Toc518298779 \h </w:instrText>
+          <w:instrText xml:space="preserve"> PAGEREF _Toc519692052 \h </w:instrText>
         </w:r>
         <w:r>
           <w:rPr>
@@ -2698,45 +2698,7 @@
     </w:p>
     <w:p>
       <w:pPr>
-        <w:rPr>
-          <w:lang w:val="en-US"/>
-        </w:rPr>
-      </w:pPr>
-      <w:r>
-        <w:rPr>
-          <w:sz w:val="20"/>
-          <w:lang w:val="en-US"/>
-        </w:rPr>
-        <w:fldChar w:fldCharType="end"/>
-      </w:r>
-    </w:p>
-    <w:p>
-      <w:pPr>
-        <w:rPr>
-          <w:b/>
-          <w:bCs/>
-          <w:sz w:val="32"/>
-          <w:szCs w:val="32"/>
-          <w:lang w:val="en-US"/>
-        </w:rPr>
-      </w:pPr>
-      <w:r>
-        <w:rPr>
-          <w:b/>
-          <w:bCs/>
-          <w:sz w:val="32"/>
-          <w:szCs w:val="32"/>
-          <w:lang w:val="en-US"/>
-        </w:rPr>
-        <w:t>Figures</w:t>
-      </w:r>
-    </w:p>
-    <w:p>
-      <w:pPr>
-        <w:pStyle w:val="TableofFigures"/>
-        <w:tabs>
-          <w:tab w:val="right" w:leader="dot" w:pos="10195"/>
-        </w:tabs>
+        <w:pStyle w:val="TOC2"/>
         <w:rPr>
           <w:rFonts w:asciiTheme="minorHAnsi" w:eastAsiaTheme="minorEastAsia" w:hAnsiTheme="minorHAnsi" w:cstheme="minorBidi"/>
           <w:noProof/>
@@ -2745,35 +2707,32 @@
           <w:lang w:eastAsia="de-CH"/>
         </w:rPr>
       </w:pPr>
-      <w:r>
-        <w:rPr>
-          <w:szCs w:val="24"/>
-          <w:lang w:val="en-US"/>
-        </w:rPr>
-        <w:fldChar w:fldCharType="begin"/>
-      </w:r>
-      <w:r>
-        <w:rPr>
-          <w:szCs w:val="24"/>
-          <w:lang w:val="en-US"/>
-        </w:rPr>
-        <w:instrText xml:space="preserve"> TOC \h \z \c "Figure" </w:instrText>
-      </w:r>
-      <w:r>
-        <w:rPr>
-          <w:szCs w:val="24"/>
-          <w:lang w:val="en-US"/>
-        </w:rPr>
-        <w:fldChar w:fldCharType="separate"/>
-      </w:r>
-      <w:hyperlink w:anchor="_Toc518298780" w:history="1">
+      <w:hyperlink w:anchor="_Toc519692053" w:history="1">
         <w:r>
           <w:rPr>
             <w:rStyle w:val="Hyperlink"/>
             <w:noProof/>
             <w:lang w:val="en-US"/>
           </w:rPr>
-          <w:t>Figure 1: Working copy structure</w:t>
+          <w:t>3.18</w:t>
+        </w:r>
+        <w:r>
+          <w:rPr>
+            <w:rFonts w:asciiTheme="minorHAnsi" w:eastAsiaTheme="minorEastAsia" w:hAnsiTheme="minorHAnsi" w:cstheme="minorBidi"/>
+            <w:noProof/>
+            <w:sz w:val="22"/>
+            <w:szCs w:val="22"/>
+            <w:lang w:eastAsia="de-CH"/>
+          </w:rPr>
+          <w:tab/>
+        </w:r>
+        <w:r>
+          <w:rPr>
+            <w:rStyle w:val="Hyperlink"/>
+            <w:noProof/>
+            <w:lang w:val="en-US"/>
+          </w:rPr>
+          <w:t>psi_fix_mod_cplx2real</w:t>
         </w:r>
         <w:r>
           <w:rPr>
@@ -2794,7 +2753,7 @@
             <w:noProof/>
             <w:webHidden/>
           </w:rPr>
-          <w:instrText xml:space="preserve"> PAGEREF _Toc518298780 \h </w:instrText>
+          <w:instrText xml:space="preserve"> PAGEREF _Toc519692053 \h </w:instrText>
         </w:r>
         <w:r>
           <w:rPr>
@@ -2814,7 +2773,7 @@
             <w:noProof/>
             <w:webHidden/>
           </w:rPr>
-          <w:t>4</w:t>
+          <w:t>49</w:t>
         </w:r>
         <w:r>
           <w:rPr>
@@ -2824,6 +2783,41 @@
           <w:fldChar w:fldCharType="end"/>
         </w:r>
       </w:hyperlink>
+    </w:p>
+    <w:p>
+      <w:pPr>
+        <w:rPr>
+          <w:lang w:val="en-US"/>
+        </w:rPr>
+      </w:pPr>
+      <w:r>
+        <w:rPr>
+          <w:sz w:val="20"/>
+          <w:lang w:val="en-US"/>
+        </w:rPr>
+        <w:fldChar w:fldCharType="end"/>
+      </w:r>
+    </w:p>
+    <w:p>
+      <w:pPr>
+        <w:rPr>
+          <w:b/>
+          <w:bCs/>
+          <w:sz w:val="32"/>
+          <w:szCs w:val="32"/>
+          <w:lang w:val="en-US"/>
+        </w:rPr>
+      </w:pPr>
+      <w:r>
+        <w:rPr>
+          <w:b/>
+          <w:bCs/>
+          <w:sz w:val="32"/>
+          <w:szCs w:val="32"/>
+          <w:lang w:val="en-US"/>
+        </w:rPr>
+        <w:t>Figures</w:t>
+      </w:r>
     </w:p>
     <w:p>
       <w:pPr>
@@ -2839,14 +2833,35 @@
           <w:lang w:eastAsia="de-CH"/>
         </w:rPr>
       </w:pPr>
-      <w:hyperlink w:anchor="_Toc518298781" w:history="1">
+      <w:r>
+        <w:rPr>
+          <w:szCs w:val="24"/>
+          <w:lang w:val="en-US"/>
+        </w:rPr>
+        <w:fldChar w:fldCharType="begin"/>
+      </w:r>
+      <w:r>
+        <w:rPr>
+          <w:szCs w:val="24"/>
+          <w:lang w:val="en-US"/>
+        </w:rPr>
+        <w:instrText xml:space="preserve"> TOC \h \z \c "Figure" </w:instrText>
+      </w:r>
+      <w:r>
+        <w:rPr>
+          <w:szCs w:val="24"/>
+          <w:lang w:val="en-US"/>
+        </w:rPr>
+        <w:fldChar w:fldCharType="separate"/>
+      </w:r>
+      <w:hyperlink w:anchor="_Toc519692054" w:history="1">
         <w:r>
           <w:rPr>
             <w:rStyle w:val="Hyperlink"/>
             <w:noProof/>
             <w:lang w:val="en-US"/>
           </w:rPr>
-          <w:t>Figure 2: Handshaking signals</w:t>
+          <w:t>Figure 1: Working copy structure</w:t>
         </w:r>
         <w:r>
           <w:rPr>
@@ -2867,7 +2882,7 @@
             <w:noProof/>
             <w:webHidden/>
           </w:rPr>
-          <w:instrText xml:space="preserve"> PAGEREF _Toc518298781 \h </w:instrText>
+          <w:instrText xml:space="preserve"> PAGEREF _Toc519692054 \h </w:instrText>
         </w:r>
         <w:r>
           <w:rPr>
@@ -2887,7 +2902,7 @@
             <w:noProof/>
             <w:webHidden/>
           </w:rPr>
-          <w:t>7</w:t>
+          <w:t>4</w:t>
         </w:r>
         <w:r>
           <w:rPr>
@@ -2912,14 +2927,14 @@
           <w:lang w:eastAsia="de-CH"/>
         </w:rPr>
       </w:pPr>
-      <w:hyperlink w:anchor="_Toc518298782" w:history="1">
+      <w:hyperlink w:anchor="_Toc519692055" w:history="1">
         <w:r>
           <w:rPr>
             <w:rStyle w:val="Hyperlink"/>
             <w:noProof/>
             <w:lang w:val="en-US"/>
           </w:rPr>
-          <w:t>Figure 3: Heavy Pipelining, Problem Description</w:t>
+          <w:t>Figure 2: Handshaking signals</w:t>
         </w:r>
         <w:r>
           <w:rPr>
@@ -2940,7 +2955,7 @@
             <w:noProof/>
             <w:webHidden/>
           </w:rPr>
-          <w:instrText xml:space="preserve"> PAGEREF _Toc518298782 \h </w:instrText>
+          <w:instrText xml:space="preserve"> PAGEREF _Toc519692055 \h </w:instrText>
         </w:r>
         <w:r>
           <w:rPr>
@@ -2960,7 +2975,7 @@
             <w:noProof/>
             <w:webHidden/>
           </w:rPr>
-          <w:t>8</w:t>
+          <w:t>7</w:t>
         </w:r>
         <w:r>
           <w:rPr>
@@ -2985,14 +3000,14 @@
           <w:lang w:eastAsia="de-CH"/>
         </w:rPr>
       </w:pPr>
-      <w:hyperlink w:anchor="_Toc518298783" w:history="1">
+      <w:hyperlink w:anchor="_Toc519692056" w:history="1">
         <w:r>
           <w:rPr>
             <w:rStyle w:val="Hyperlink"/>
             <w:noProof/>
             <w:lang w:val="en-US"/>
           </w:rPr>
-          <w:t>Figure 4: Heavy Pipelining, Retiming, Implementation without retiming</w:t>
+          <w:t>Figure 3: Heavy Pipelining, Problem Description</w:t>
         </w:r>
         <w:r>
           <w:rPr>
@@ -3013,7 +3028,7 @@
             <w:noProof/>
             <w:webHidden/>
           </w:rPr>
-          <w:instrText xml:space="preserve"> PAGEREF _Toc518298783 \h </w:instrText>
+          <w:instrText xml:space="preserve"> PAGEREF _Toc519692056 \h </w:instrText>
         </w:r>
         <w:r>
           <w:rPr>
@@ -3033,7 +3048,7 @@
             <w:noProof/>
             <w:webHidden/>
           </w:rPr>
-          <w:t>9</w:t>
+          <w:t>8</w:t>
         </w:r>
         <w:r>
           <w:rPr>
@@ -3058,14 +3073,14 @@
           <w:lang w:eastAsia="de-CH"/>
         </w:rPr>
       </w:pPr>
-      <w:hyperlink w:anchor="_Toc518298784" w:history="1">
+      <w:hyperlink w:anchor="_Toc519692057" w:history="1">
         <w:r>
           <w:rPr>
             <w:rStyle w:val="Hyperlink"/>
             <w:noProof/>
             <w:lang w:val="en-US"/>
           </w:rPr>
-          <w:t>Figure 5: Heavy Pipelining, Retiming, Implementation with retiming</w:t>
+          <w:t>Figure 4: Heavy Pipelining, Retiming, Implementation without retiming</w:t>
         </w:r>
         <w:r>
           <w:rPr>
@@ -3086,7 +3101,7 @@
             <w:noProof/>
             <w:webHidden/>
           </w:rPr>
-          <w:instrText xml:space="preserve"> PAGEREF _Toc518298784 \h </w:instrText>
+          <w:instrText xml:space="preserve"> PAGEREF _Toc519692057 \h </w:instrText>
         </w:r>
         <w:r>
           <w:rPr>
@@ -3131,14 +3146,14 @@
           <w:lang w:eastAsia="de-CH"/>
         </w:rPr>
       </w:pPr>
-      <w:hyperlink w:anchor="_Toc518298785" w:history="1">
+      <w:hyperlink w:anchor="_Toc519692058" w:history="1">
         <w:r>
           <w:rPr>
             <w:rStyle w:val="Hyperlink"/>
             <w:noProof/>
             <w:lang w:val="en-US"/>
           </w:rPr>
-          <w:t>Figure 6: Heavy Pipelining, Manual Splitting</w:t>
+          <w:t>Figure 5: Heavy Pipelining, Retiming, Implementation with retiming</w:t>
         </w:r>
         <w:r>
           <w:rPr>
@@ -3159,7 +3174,7 @@
             <w:noProof/>
             <w:webHidden/>
           </w:rPr>
-          <w:instrText xml:space="preserve"> PAGEREF _Toc518298785 \h </w:instrText>
+          <w:instrText xml:space="preserve"> PAGEREF _Toc519692058 \h </w:instrText>
         </w:r>
         <w:r>
           <w:rPr>
@@ -3179,7 +3194,7 @@
             <w:noProof/>
             <w:webHidden/>
           </w:rPr>
-          <w:t>10</w:t>
+          <w:t>9</w:t>
         </w:r>
         <w:r>
           <w:rPr>
@@ -3204,14 +3219,14 @@
           <w:lang w:eastAsia="de-CH"/>
         </w:rPr>
       </w:pPr>
-      <w:hyperlink w:anchor="_Toc518298786" w:history="1">
+      <w:hyperlink w:anchor="_Toc519692059" w:history="1">
         <w:r>
           <w:rPr>
             <w:rStyle w:val="Hyperlink"/>
             <w:noProof/>
             <w:lang w:val="en-US"/>
           </w:rPr>
-          <w:t>Figure 7: psi_fix_bin_div Architecture</w:t>
+          <w:t>Figure 6: Heavy Pipelining, Manual Splitting</w:t>
         </w:r>
         <w:r>
           <w:rPr>
@@ -3232,7 +3247,7 @@
             <w:noProof/>
             <w:webHidden/>
           </w:rPr>
-          <w:instrText xml:space="preserve"> PAGEREF _Toc518298786 \h </w:instrText>
+          <w:instrText xml:space="preserve"> PAGEREF _Toc519692059 \h </w:instrText>
         </w:r>
         <w:r>
           <w:rPr>
@@ -3252,7 +3267,7 @@
             <w:noProof/>
             <w:webHidden/>
           </w:rPr>
-          <w:t>12</w:t>
+          <w:t>10</w:t>
         </w:r>
         <w:r>
           <w:rPr>
@@ -3277,14 +3292,14 @@
           <w:lang w:eastAsia="de-CH"/>
         </w:rPr>
       </w:pPr>
-      <w:hyperlink w:anchor="_Toc518298787" w:history="1">
+      <w:hyperlink w:anchor="_Toc519692060" w:history="1">
         <w:r>
           <w:rPr>
             <w:rStyle w:val="Hyperlink"/>
             <w:noProof/>
             <w:lang w:val="en-US"/>
           </w:rPr>
-          <w:t>Figure 8: psi_fix_cic_dec_fix_1ch Architecture</w:t>
+          <w:t>Figure 7: psi_fix_bin_div Architecture</w:t>
         </w:r>
         <w:r>
           <w:rPr>
@@ -3305,7 +3320,7 @@
             <w:noProof/>
             <w:webHidden/>
           </w:rPr>
-          <w:instrText xml:space="preserve"> PAGEREF _Toc518298787 \h </w:instrText>
+          <w:instrText xml:space="preserve"> PAGEREF _Toc519692060 \h </w:instrText>
         </w:r>
         <w:r>
           <w:rPr>
@@ -3325,7 +3340,7 @@
             <w:noProof/>
             <w:webHidden/>
           </w:rPr>
-          <w:t>14</w:t>
+          <w:t>12</w:t>
         </w:r>
         <w:r>
           <w:rPr>
@@ -3350,14 +3365,14 @@
           <w:lang w:eastAsia="de-CH"/>
         </w:rPr>
       </w:pPr>
-      <w:hyperlink w:anchor="_Toc518298788" w:history="1">
+      <w:hyperlink w:anchor="_Toc519692061" w:history="1">
         <w:r>
           <w:rPr>
             <w:rStyle w:val="Hyperlink"/>
             <w:noProof/>
             <w:lang w:val="en-US"/>
           </w:rPr>
-          <w:t>Figure 8: psi_fix_cic_dec_fix_nch_par_tdm Architecture</w:t>
+          <w:t>Figure 8: psi_fix_cic_dec_fix_1ch Architecture</w:t>
         </w:r>
         <w:r>
           <w:rPr>
@@ -3378,7 +3393,7 @@
             <w:noProof/>
             <w:webHidden/>
           </w:rPr>
-          <w:instrText xml:space="preserve"> PAGEREF _Toc518298788 \h </w:instrText>
+          <w:instrText xml:space="preserve"> PAGEREF _Toc519692061 \h </w:instrText>
         </w:r>
         <w:r>
           <w:rPr>
@@ -3398,7 +3413,7 @@
             <w:noProof/>
             <w:webHidden/>
           </w:rPr>
-          <w:t>16</w:t>
+          <w:t>14</w:t>
         </w:r>
         <w:r>
           <w:rPr>
@@ -3423,14 +3438,14 @@
           <w:lang w:eastAsia="de-CH"/>
         </w:rPr>
       </w:pPr>
-      <w:hyperlink w:anchor="_Toc518298789" w:history="1">
+      <w:hyperlink w:anchor="_Toc519692062" w:history="1">
         <w:r>
           <w:rPr>
             <w:rStyle w:val="Hyperlink"/>
             <w:noProof/>
             <w:lang w:val="en-US"/>
           </w:rPr>
-          <w:t>Figure 8: psi_fix_cic_dec_fix_nch_tdm_tdm Architecture</w:t>
+          <w:t>Figure 9: psi_fix_cic_dec_fix_nch_par_tdm Architecture</w:t>
         </w:r>
         <w:r>
           <w:rPr>
@@ -3451,7 +3466,7 @@
             <w:noProof/>
             <w:webHidden/>
           </w:rPr>
-          <w:instrText xml:space="preserve"> PAGEREF _Toc518298789 \h </w:instrText>
+          <w:instrText xml:space="preserve"> PAGEREF _Toc519692062 \h </w:instrText>
         </w:r>
         <w:r>
           <w:rPr>
@@ -3471,7 +3486,7 @@
             <w:noProof/>
             <w:webHidden/>
           </w:rPr>
-          <w:t>18</w:t>
+          <w:t>16</w:t>
         </w:r>
         <w:r>
           <w:rPr>
@@ -3496,14 +3511,14 @@
           <w:lang w:eastAsia="de-CH"/>
         </w:rPr>
       </w:pPr>
-      <w:hyperlink w:anchor="_Toc518298790" w:history="1">
+      <w:hyperlink w:anchor="_Toc519692063" w:history="1">
         <w:r>
           <w:rPr>
             <w:rStyle w:val="Hyperlink"/>
             <w:noProof/>
             <w:lang w:val="en-US"/>
           </w:rPr>
-          <w:t>Figure 9: psi_fix_cic_int_fix_1ch Architecture</w:t>
+          <w:t>Figure 10: psi_fix_cic_dec_fix_nch_tdm_tdm Architecture</w:t>
         </w:r>
         <w:r>
           <w:rPr>
@@ -3524,7 +3539,7 @@
             <w:noProof/>
             <w:webHidden/>
           </w:rPr>
-          <w:instrText xml:space="preserve"> PAGEREF _Toc518298790 \h </w:instrText>
+          <w:instrText xml:space="preserve"> PAGEREF _Toc519692063 \h </w:instrText>
         </w:r>
         <w:r>
           <w:rPr>
@@ -3544,7 +3559,7 @@
             <w:noProof/>
             <w:webHidden/>
           </w:rPr>
-          <w:t>20</w:t>
+          <w:t>18</w:t>
         </w:r>
         <w:r>
           <w:rPr>
@@ -3569,14 +3584,14 @@
           <w:lang w:eastAsia="de-CH"/>
         </w:rPr>
       </w:pPr>
-      <w:hyperlink w:anchor="_Toc518298791" w:history="1">
+      <w:hyperlink w:anchor="_Toc519692064" w:history="1">
         <w:r>
           <w:rPr>
             <w:rStyle w:val="Hyperlink"/>
             <w:noProof/>
             <w:lang w:val="en-US"/>
           </w:rPr>
-          <w:t>Figure 10: psi_fix_fix_dec_ser_nch_chpar_conf Architecture</w:t>
+          <w:t>Figure 11: psi_fix_cic_int_fix_1ch Architecture</w:t>
         </w:r>
         <w:r>
           <w:rPr>
@@ -3597,7 +3612,7 @@
             <w:noProof/>
             <w:webHidden/>
           </w:rPr>
-          <w:instrText xml:space="preserve"> PAGEREF _Toc518298791 \h </w:instrText>
+          <w:instrText xml:space="preserve"> PAGEREF _Toc519692064 \h </w:instrText>
         </w:r>
         <w:r>
           <w:rPr>
@@ -3617,7 +3632,7 @@
             <w:noProof/>
             <w:webHidden/>
           </w:rPr>
-          <w:t>25</w:t>
+          <w:t>20</w:t>
         </w:r>
         <w:r>
           <w:rPr>
@@ -3642,14 +3657,14 @@
           <w:lang w:eastAsia="de-CH"/>
         </w:rPr>
       </w:pPr>
-      <w:hyperlink w:anchor="_Toc518298792" w:history="1">
+      <w:hyperlink w:anchor="_Toc519692065" w:history="1">
         <w:r>
           <w:rPr>
             <w:rStyle w:val="Hyperlink"/>
             <w:noProof/>
             <w:lang w:val="en-US"/>
           </w:rPr>
-          <w:t>Figure 11: psi_fix_fix_dec_ser_nch_chtdm_conf Architecture</w:t>
+          <w:t>Figure 12: psi_fix_fix_dec_ser_nch_chpar_conf Architecture</w:t>
         </w:r>
         <w:r>
           <w:rPr>
@@ -3670,7 +3685,7 @@
             <w:noProof/>
             <w:webHidden/>
           </w:rPr>
-          <w:instrText xml:space="preserve"> PAGEREF _Toc518298792 \h </w:instrText>
+          <w:instrText xml:space="preserve"> PAGEREF _Toc519692065 \h </w:instrText>
         </w:r>
         <w:r>
           <w:rPr>
@@ -3690,7 +3705,7 @@
             <w:noProof/>
             <w:webHidden/>
           </w:rPr>
-          <w:t>28</w:t>
+          <w:t>25</w:t>
         </w:r>
         <w:r>
           <w:rPr>
@@ -3715,14 +3730,14 @@
           <w:lang w:eastAsia="de-CH"/>
         </w:rPr>
       </w:pPr>
-      <w:hyperlink w:anchor="_Toc518298793" w:history="1">
+      <w:hyperlink w:anchor="_Toc519692066" w:history="1">
         <w:r>
           <w:rPr>
             <w:rStyle w:val="Hyperlink"/>
             <w:noProof/>
             <w:lang w:val="en-US"/>
           </w:rPr>
-          <w:t>Figure 12: psi_fix_lin_approx Interpolation Principle</w:t>
+          <w:t>Figure 13: psi_fix_fix_dec_ser_nch_chtdm_conf Architecture</w:t>
         </w:r>
         <w:r>
           <w:rPr>
@@ -3743,7 +3758,7 @@
             <w:noProof/>
             <w:webHidden/>
           </w:rPr>
-          <w:instrText xml:space="preserve"> PAGEREF _Toc518298793 \h </w:instrText>
+          <w:instrText xml:space="preserve"> PAGEREF _Toc519692066 \h </w:instrText>
         </w:r>
         <w:r>
           <w:rPr>
@@ -3763,7 +3778,7 @@
             <w:noProof/>
             <w:webHidden/>
           </w:rPr>
-          <w:t>30</w:t>
+          <w:t>28</w:t>
         </w:r>
         <w:r>
           <w:rPr>
@@ -3788,14 +3803,14 @@
           <w:lang w:eastAsia="de-CH"/>
         </w:rPr>
       </w:pPr>
-      <w:hyperlink w:anchor="_Toc518298794" w:history="1">
+      <w:hyperlink w:anchor="_Toc519692067" w:history="1">
         <w:r>
           <w:rPr>
             <w:rStyle w:val="Hyperlink"/>
             <w:noProof/>
-            <w:lang w:val="en-US"/>
-          </w:rPr>
-          <w:t>Figure 13: psi_fix_lin_approx Architecture</w:t>
+            <w:lang w:val="fr-FR"/>
+          </w:rPr>
+          <w:t>Figure 14: psi_fix_lin_approx Interpolation Principle</w:t>
         </w:r>
         <w:r>
           <w:rPr>
@@ -3816,7 +3831,7 @@
             <w:noProof/>
             <w:webHidden/>
           </w:rPr>
-          <w:instrText xml:space="preserve"> PAGEREF _Toc518298794 \h </w:instrText>
+          <w:instrText xml:space="preserve"> PAGEREF _Toc519692067 \h </w:instrText>
         </w:r>
         <w:r>
           <w:rPr>
@@ -3861,14 +3876,14 @@
           <w:lang w:eastAsia="de-CH"/>
         </w:rPr>
       </w:pPr>
-      <w:hyperlink w:anchor="_Toc518298795" w:history="1">
+      <w:hyperlink w:anchor="_Toc519692068" w:history="1">
         <w:r>
           <w:rPr>
             <w:rStyle w:val="Hyperlink"/>
             <w:noProof/>
             <w:lang w:val="en-US"/>
           </w:rPr>
-          <w:t>Figure 14: psi_fix_dds_18b Spectrum for PhaseStep=0.12345</w:t>
+          <w:t>Figure 15: psi_fix_lin_approx Architecture</w:t>
         </w:r>
         <w:r>
           <w:rPr>
@@ -3889,7 +3904,7 @@
             <w:noProof/>
             <w:webHidden/>
           </w:rPr>
-          <w:instrText xml:space="preserve"> PAGEREF _Toc518298795 \h </w:instrText>
+          <w:instrText xml:space="preserve"> PAGEREF _Toc519692068 \h </w:instrText>
         </w:r>
         <w:r>
           <w:rPr>
@@ -3909,7 +3924,7 @@
             <w:noProof/>
             <w:webHidden/>
           </w:rPr>
-          <w:t>32</w:t>
+          <w:t>30</w:t>
         </w:r>
         <w:r>
           <w:rPr>
@@ -3934,14 +3949,14 @@
           <w:lang w:eastAsia="de-CH"/>
         </w:rPr>
       </w:pPr>
-      <w:hyperlink w:anchor="_Toc518298796" w:history="1">
+      <w:hyperlink w:anchor="_Toc519692069" w:history="1">
         <w:r>
           <w:rPr>
             <w:rStyle w:val="Hyperlink"/>
             <w:noProof/>
             <w:lang w:val="en-US"/>
           </w:rPr>
-          <w:t>Figure 15: psi_fix_dds_18b Architecture</w:t>
+          <w:t>Figure 16: psi_fix_dds_18b Spectrum for PhaseStep=0.12345</w:t>
         </w:r>
         <w:r>
           <w:rPr>
@@ -3962,7 +3977,7 @@
             <w:noProof/>
             <w:webHidden/>
           </w:rPr>
-          <w:instrText xml:space="preserve"> PAGEREF _Toc518298796 \h </w:instrText>
+          <w:instrText xml:space="preserve"> PAGEREF _Toc519692069 \h </w:instrText>
         </w:r>
         <w:r>
           <w:rPr>
@@ -3982,7 +3997,7 @@
             <w:noProof/>
             <w:webHidden/>
           </w:rPr>
-          <w:t>33</w:t>
+          <w:t>32</w:t>
         </w:r>
         <w:r>
           <w:rPr>
@@ -4007,14 +4022,14 @@
           <w:lang w:eastAsia="de-CH"/>
         </w:rPr>
       </w:pPr>
-      <w:hyperlink w:anchor="_Toc518298797" w:history="1">
+      <w:hyperlink w:anchor="_Toc519692070" w:history="1">
         <w:r>
           <w:rPr>
             <w:rStyle w:val="Hyperlink"/>
             <w:noProof/>
             <w:lang w:val="en-US"/>
           </w:rPr>
-          <w:t>Figure 16: psi_fix_lowpass_iir_order1 Architecture</w:t>
+          <w:t>Figure 17: psi_fix_dds_18b Architecture</w:t>
         </w:r>
         <w:r>
           <w:rPr>
@@ -4035,7 +4050,7 @@
             <w:noProof/>
             <w:webHidden/>
           </w:rPr>
-          <w:instrText xml:space="preserve"> PAGEREF _Toc518298797 \h </w:instrText>
+          <w:instrText xml:space="preserve"> PAGEREF _Toc519692070 \h </w:instrText>
         </w:r>
         <w:r>
           <w:rPr>
@@ -4055,7 +4070,7 @@
             <w:noProof/>
             <w:webHidden/>
           </w:rPr>
-          <w:t>35</w:t>
+          <w:t>33</w:t>
         </w:r>
         <w:r>
           <w:rPr>
@@ -4080,14 +4095,14 @@
           <w:lang w:eastAsia="de-CH"/>
         </w:rPr>
       </w:pPr>
-      <w:hyperlink w:anchor="_Toc518298798" w:history="1">
+      <w:hyperlink w:anchor="_Toc519692071" w:history="1">
         <w:r>
           <w:rPr>
             <w:rStyle w:val="Hyperlink"/>
             <w:noProof/>
             <w:lang w:val="en-US"/>
           </w:rPr>
-          <w:t>Figure 17: psi_fix_complex_mult Architecture – Pipeline_g = 0 (left) Pipeline_g = 1</w:t>
+          <w:t>Figure 18: psi_fix_lowpass_iir_order1 Architecture</w:t>
         </w:r>
         <w:r>
           <w:rPr>
@@ -4108,7 +4123,7 @@
             <w:noProof/>
             <w:webHidden/>
           </w:rPr>
-          <w:instrText xml:space="preserve"> PAGEREF _Toc518298798 \h </w:instrText>
+          <w:instrText xml:space="preserve"> PAGEREF _Toc519692071 \h </w:instrText>
         </w:r>
         <w:r>
           <w:rPr>
@@ -4128,7 +4143,7 @@
             <w:noProof/>
             <w:webHidden/>
           </w:rPr>
-          <w:t>37</w:t>
+          <w:t>35</w:t>
         </w:r>
         <w:r>
           <w:rPr>
@@ -4153,14 +4168,14 @@
           <w:lang w:eastAsia="de-CH"/>
         </w:rPr>
       </w:pPr>
-      <w:hyperlink w:anchor="_Toc518298799" w:history="1">
+      <w:hyperlink w:anchor="_Toc519692072" w:history="1">
         <w:r>
           <w:rPr>
             <w:rStyle w:val="Hyperlink"/>
             <w:noProof/>
             <w:lang w:val="en-US"/>
           </w:rPr>
-          <w:t>Figure 18: psi_fix_mov_avg Architecture</w:t>
+          <w:t>Figure 19: psi_fix_complex_mult Architecture – Pipeline_g = 0 (left) Pipeline_g = 1</w:t>
         </w:r>
         <w:r>
           <w:rPr>
@@ -4181,7 +4196,7 @@
             <w:noProof/>
             <w:webHidden/>
           </w:rPr>
-          <w:instrText xml:space="preserve"> PAGEREF _Toc518298799 \h </w:instrText>
+          <w:instrText xml:space="preserve"> PAGEREF _Toc519692072 \h </w:instrText>
         </w:r>
         <w:r>
           <w:rPr>
@@ -4201,7 +4216,7 @@
             <w:noProof/>
             <w:webHidden/>
           </w:rPr>
-          <w:t>39</w:t>
+          <w:t>37</w:t>
         </w:r>
         <w:r>
           <w:rPr>
@@ -4226,14 +4241,14 @@
           <w:lang w:eastAsia="de-CH"/>
         </w:rPr>
       </w:pPr>
-      <w:hyperlink w:anchor="_Toc518298800" w:history="1">
+      <w:hyperlink w:anchor="_Toc519692073" w:history="1">
         <w:r>
           <w:rPr>
             <w:rStyle w:val="Hyperlink"/>
             <w:noProof/>
             <w:lang w:val="en-US"/>
           </w:rPr>
-          <w:t>Figure 19: psi_fix_demod_real2cplx Architecture</w:t>
+          <w:t>Figure 20: psi_fix_mov_avg Architecture</w:t>
         </w:r>
         <w:r>
           <w:rPr>
@@ -4254,7 +4269,7 @@
             <w:noProof/>
             <w:webHidden/>
           </w:rPr>
-          <w:instrText xml:space="preserve"> PAGEREF _Toc518298800 \h </w:instrText>
+          <w:instrText xml:space="preserve"> PAGEREF _Toc519692073 \h </w:instrText>
         </w:r>
         <w:r>
           <w:rPr>
@@ -4274,7 +4289,7 @@
             <w:noProof/>
             <w:webHidden/>
           </w:rPr>
-          <w:t>42</w:t>
+          <w:t>39</w:t>
         </w:r>
         <w:r>
           <w:rPr>
@@ -4299,14 +4314,14 @@
           <w:lang w:eastAsia="de-CH"/>
         </w:rPr>
       </w:pPr>
-      <w:hyperlink w:anchor="_Toc518298801" w:history="1">
+      <w:hyperlink w:anchor="_Toc519692074" w:history="1">
         <w:r>
           <w:rPr>
             <w:rStyle w:val="Hyperlink"/>
             <w:noProof/>
             <w:lang w:val="en-US"/>
           </w:rPr>
-          <w:t>Figure 20: psi_fix_coric_vect Architecture</w:t>
+          <w:t>Figure 21: psi_fix_demod_real2cplx Architecture</w:t>
         </w:r>
         <w:r>
           <w:rPr>
@@ -4327,7 +4342,7 @@
             <w:noProof/>
             <w:webHidden/>
           </w:rPr>
-          <w:instrText xml:space="preserve"> PAGEREF _Toc518298801 \h </w:instrText>
+          <w:instrText xml:space="preserve"> PAGEREF _Toc519692074 \h </w:instrText>
         </w:r>
         <w:r>
           <w:rPr>
@@ -4347,7 +4362,7 @@
             <w:noProof/>
             <w:webHidden/>
           </w:rPr>
-          <w:t>44</w:t>
+          <w:t>42</w:t>
         </w:r>
         <w:r>
           <w:rPr>
@@ -4372,14 +4387,14 @@
           <w:lang w:eastAsia="de-CH"/>
         </w:rPr>
       </w:pPr>
-      <w:hyperlink w:anchor="_Toc518298802" w:history="1">
+      <w:hyperlink w:anchor="_Toc519692075" w:history="1">
         <w:r>
           <w:rPr>
             <w:rStyle w:val="Hyperlink"/>
             <w:noProof/>
             <w:lang w:val="en-US"/>
           </w:rPr>
-          <w:t>Figure 21: psi_fix_coric_rot Architecture</w:t>
+          <w:t>Figure 22: psi_fix_coric_vect Architecture</w:t>
         </w:r>
         <w:r>
           <w:rPr>
@@ -4400,7 +4415,7 @@
             <w:noProof/>
             <w:webHidden/>
           </w:rPr>
-          <w:instrText xml:space="preserve"> PAGEREF _Toc518298802 \h </w:instrText>
+          <w:instrText xml:space="preserve"> PAGEREF _Toc519692075 \h </w:instrText>
         </w:r>
         <w:r>
           <w:rPr>
@@ -4420,7 +4435,7 @@
             <w:noProof/>
             <w:webHidden/>
           </w:rPr>
-          <w:t>46</w:t>
+          <w:t>44</w:t>
         </w:r>
         <w:r>
           <w:rPr>
@@ -4445,14 +4460,14 @@
           <w:lang w:eastAsia="de-CH"/>
         </w:rPr>
       </w:pPr>
-      <w:hyperlink w:anchor="_Toc518298803" w:history="1">
+      <w:hyperlink w:anchor="_Toc519692076" w:history="1">
         <w:r>
           <w:rPr>
             <w:rStyle w:val="Hyperlink"/>
             <w:noProof/>
             <w:lang w:val="en-US"/>
           </w:rPr>
-          <w:t>Figure 22: psi_fix_pol2cart_approx Architecture</w:t>
+          <w:t>Figure 23: psi_fix_coric_rot Architecture</w:t>
         </w:r>
         <w:r>
           <w:rPr>
@@ -4473,7 +4488,7 @@
             <w:noProof/>
             <w:webHidden/>
           </w:rPr>
-          <w:instrText xml:space="preserve"> PAGEREF _Toc518298803 \h </w:instrText>
+          <w:instrText xml:space="preserve"> PAGEREF _Toc519692076 \h </w:instrText>
         </w:r>
         <w:r>
           <w:rPr>
@@ -4493,6 +4508,79 @@
             <w:noProof/>
             <w:webHidden/>
           </w:rPr>
+          <w:t>46</w:t>
+        </w:r>
+        <w:r>
+          <w:rPr>
+            <w:noProof/>
+            <w:webHidden/>
+          </w:rPr>
+          <w:fldChar w:fldCharType="end"/>
+        </w:r>
+      </w:hyperlink>
+    </w:p>
+    <w:p>
+      <w:pPr>
+        <w:pStyle w:val="TableofFigures"/>
+        <w:tabs>
+          <w:tab w:val="right" w:leader="dot" w:pos="10195"/>
+        </w:tabs>
+        <w:rPr>
+          <w:rFonts w:asciiTheme="minorHAnsi" w:eastAsiaTheme="minorEastAsia" w:hAnsiTheme="minorHAnsi" w:cstheme="minorBidi"/>
+          <w:noProof/>
+          <w:sz w:val="22"/>
+          <w:szCs w:val="22"/>
+          <w:lang w:eastAsia="de-CH"/>
+        </w:rPr>
+      </w:pPr>
+      <w:hyperlink w:anchor="_Toc519692077" w:history="1">
+        <w:r>
+          <w:rPr>
+            <w:rStyle w:val="Hyperlink"/>
+            <w:noProof/>
+            <w:lang w:val="en-US"/>
+          </w:rPr>
+          <w:t>Figure 24: psi_fix_pol2cart_approx Architecture</w:t>
+        </w:r>
+        <w:r>
+          <w:rPr>
+            <w:noProof/>
+            <w:webHidden/>
+          </w:rPr>
+          <w:tab/>
+        </w:r>
+        <w:r>
+          <w:rPr>
+            <w:noProof/>
+            <w:webHidden/>
+          </w:rPr>
+          <w:fldChar w:fldCharType="begin"/>
+        </w:r>
+        <w:r>
+          <w:rPr>
+            <w:noProof/>
+            <w:webHidden/>
+          </w:rPr>
+          <w:instrText xml:space="preserve"> PAGEREF _Toc519692077 \h </w:instrText>
+        </w:r>
+        <w:r>
+          <w:rPr>
+            <w:noProof/>
+            <w:webHidden/>
+          </w:rPr>
+        </w:r>
+        <w:r>
+          <w:rPr>
+            <w:noProof/>
+            <w:webHidden/>
+          </w:rPr>
+          <w:fldChar w:fldCharType="separate"/>
+        </w:r>
+        <w:r>
+          <w:rPr>
+            <w:noProof/>
+            <w:webHidden/>
+          </w:rPr>
           <w:t>48</w:t>
         </w:r>
         <w:r>
@@ -4506,6 +4594,79 @@
     </w:p>
     <w:p>
       <w:pPr>
+        <w:pStyle w:val="TableofFigures"/>
+        <w:tabs>
+          <w:tab w:val="right" w:leader="dot" w:pos="10195"/>
+        </w:tabs>
+        <w:rPr>
+          <w:rFonts w:asciiTheme="minorHAnsi" w:eastAsiaTheme="minorEastAsia" w:hAnsiTheme="minorHAnsi" w:cstheme="minorBidi"/>
+          <w:noProof/>
+          <w:sz w:val="22"/>
+          <w:szCs w:val="22"/>
+          <w:lang w:eastAsia="de-CH"/>
+        </w:rPr>
+      </w:pPr>
+      <w:hyperlink w:anchor="_Toc519692078" w:history="1">
+        <w:r>
+          <w:rPr>
+            <w:rStyle w:val="Hyperlink"/>
+            <w:noProof/>
+            <w:lang w:val="en-US"/>
+          </w:rPr>
+          <w:t>Figure 10: psi_fix_mod_cplx2real</w:t>
+        </w:r>
+        <w:r>
+          <w:rPr>
+            <w:noProof/>
+            <w:webHidden/>
+          </w:rPr>
+          <w:tab/>
+        </w:r>
+        <w:r>
+          <w:rPr>
+            <w:noProof/>
+            <w:webHidden/>
+          </w:rPr>
+          <w:fldChar w:fldCharType="begin"/>
+        </w:r>
+        <w:r>
+          <w:rPr>
+            <w:noProof/>
+            <w:webHidden/>
+          </w:rPr>
+          <w:instrText xml:space="preserve"> PAGEREF _Toc519692078 \h </w:instrText>
+        </w:r>
+        <w:r>
+          <w:rPr>
+            <w:noProof/>
+            <w:webHidden/>
+          </w:rPr>
+        </w:r>
+        <w:r>
+          <w:rPr>
+            <w:noProof/>
+            <w:webHidden/>
+          </w:rPr>
+          <w:fldChar w:fldCharType="separate"/>
+        </w:r>
+        <w:r>
+          <w:rPr>
+            <w:noProof/>
+            <w:webHidden/>
+          </w:rPr>
+          <w:t>50</w:t>
+        </w:r>
+        <w:r>
+          <w:rPr>
+            <w:noProof/>
+            <w:webHidden/>
+          </w:rPr>
+          <w:fldChar w:fldCharType="end"/>
+        </w:r>
+      </w:hyperlink>
+    </w:p>
+    <w:p>
+      <w:pPr>
         <w:rPr>
           <w:lang w:val="en-US"/>
         </w:rPr>
@@ -4531,7 +4692,7 @@
         </w:rPr>
         <w:br w:type="page"/>
       </w:r>
-      <w:bookmarkStart w:id="0" w:name="_Toc518298752"/>
+      <w:bookmarkStart w:id="0" w:name="_Toc519692025"/>
       <w:r>
         <w:rPr>
           <w:lang w:val="en-US"/>
@@ -4594,7 +4755,7 @@
         </w:rPr>
       </w:pPr>
       <w:bookmarkStart w:id="1" w:name="_Toc516140914"/>
-      <w:bookmarkStart w:id="2" w:name="_Toc518298753"/>
+      <w:bookmarkStart w:id="2" w:name="_Toc519692026"/>
       <w:r>
         <w:rPr>
           <w:lang w:val="en-US"/>
@@ -4783,7 +4944,7 @@
         </w:rPr>
       </w:pPr>
       <w:bookmarkStart w:id="3" w:name="_Toc516140949"/>
-      <w:bookmarkStart w:id="4" w:name="_Toc518298780"/>
+      <w:bookmarkStart w:id="4" w:name="_Toc519692054"/>
       <w:r>
         <w:rPr>
           <w:lang w:val="en-US"/>
@@ -4884,7 +5045,7 @@
           <w:lang w:val="en-US"/>
         </w:rPr>
       </w:pPr>
-      <w:bookmarkStart w:id="5" w:name="_Toc518298754"/>
+      <w:bookmarkStart w:id="5" w:name="_Toc519692027"/>
       <w:r>
         <w:rPr>
           <w:lang w:val="en-US"/>
@@ -5093,7 +5254,7 @@
         </w:rPr>
       </w:pPr>
       <w:bookmarkStart w:id="6" w:name="_Toc516140915"/>
-      <w:bookmarkStart w:id="7" w:name="_Toc518298755"/>
+      <w:bookmarkStart w:id="7" w:name="_Toc519692028"/>
       <w:r>
         <w:rPr>
           <w:lang w:val="en-US"/>
@@ -5327,7 +5488,7 @@
         </w:rPr>
       </w:pPr>
       <w:bookmarkStart w:id="8" w:name="_Toc516140916"/>
-      <w:bookmarkStart w:id="9" w:name="_Toc518298756"/>
+      <w:bookmarkStart w:id="9" w:name="_Toc519692029"/>
       <w:r>
         <w:rPr>
           <w:lang w:val="en-US"/>
@@ -5808,7 +5969,7 @@
         </w:rPr>
       </w:pPr>
       <w:bookmarkStart w:id="10" w:name="_Toc516140917"/>
-      <w:bookmarkStart w:id="11" w:name="_Toc518298757"/>
+      <w:bookmarkStart w:id="11" w:name="_Toc519692030"/>
       <w:r>
         <w:rPr>
           <w:lang w:val="en-US"/>
@@ -6307,7 +6468,7 @@
         </w:rPr>
       </w:pPr>
       <w:bookmarkStart w:id="12" w:name="_Toc516140918"/>
-      <w:bookmarkStart w:id="13" w:name="_Toc518298758"/>
+      <w:bookmarkStart w:id="13" w:name="_Toc519692031"/>
       <w:r>
         <w:rPr>
           <w:lang w:val="en-US"/>
@@ -6601,7 +6762,7 @@
         </w:rPr>
       </w:pPr>
       <w:bookmarkStart w:id="14" w:name="_Toc516140950"/>
-      <w:bookmarkStart w:id="15" w:name="_Toc518298781"/>
+      <w:bookmarkStart w:id="15" w:name="_Toc519692055"/>
       <w:r>
         <w:rPr>
           <w:lang w:val="en-US"/>
@@ -6929,7 +7090,7 @@
           <w:lang w:val="en-US"/>
         </w:rPr>
       </w:pPr>
-      <w:bookmarkStart w:id="16" w:name="_Toc518298759"/>
+      <w:bookmarkStart w:id="16" w:name="_Toc519692032"/>
       <w:proofErr w:type="spellStart"/>
       <w:r>
         <w:rPr>
@@ -6954,7 +7115,7 @@
           <w:lang w:val="en-US"/>
         </w:rPr>
       </w:pPr>
-      <w:bookmarkStart w:id="17" w:name="_Toc518298760"/>
+      <w:bookmarkStart w:id="17" w:name="_Toc519692033"/>
       <w:r>
         <w:rPr>
           <w:lang w:val="en-US"/>
@@ -7248,7 +7409,7 @@
           <w:lang w:val="en-US"/>
         </w:rPr>
       </w:pPr>
-      <w:bookmarkStart w:id="18" w:name="_Toc518298761"/>
+      <w:bookmarkStart w:id="18" w:name="_Toc519692034"/>
       <w:r>
         <w:rPr>
           <w:lang w:val="en-US"/>
@@ -7748,7 +7909,7 @@
           <w:lang w:val="en-US"/>
         </w:rPr>
       </w:pPr>
-      <w:bookmarkStart w:id="19" w:name="_Toc518298782"/>
+      <w:bookmarkStart w:id="19" w:name="_Toc519692056"/>
       <w:r>
         <w:rPr>
           <w:lang w:val="en-US"/>
@@ -8291,7 +8452,7 @@
           <w:lang w:val="en-US"/>
         </w:rPr>
       </w:pPr>
-      <w:bookmarkStart w:id="20" w:name="_Toc518298783"/>
+      <w:bookmarkStart w:id="20" w:name="_Toc519692057"/>
       <w:r>
         <w:rPr>
           <w:lang w:val="en-US"/>
@@ -8469,7 +8630,7 @@
           <w:lang w:val="en-US"/>
         </w:rPr>
       </w:pPr>
-      <w:bookmarkStart w:id="21" w:name="_Toc518298784"/>
+      <w:bookmarkStart w:id="21" w:name="_Toc519692058"/>
       <w:r>
         <w:rPr>
           <w:lang w:val="en-US"/>
@@ -9622,7 +9783,7 @@
           <w:lang w:val="en-US"/>
         </w:rPr>
       </w:pPr>
-      <w:bookmarkStart w:id="22" w:name="_Toc518298785"/>
+      <w:bookmarkStart w:id="22" w:name="_Toc519692059"/>
       <w:r>
         <w:rPr>
           <w:lang w:val="en-US"/>
@@ -9744,7 +9905,7 @@
           <w:lang w:val="en-US"/>
         </w:rPr>
       </w:pPr>
-      <w:bookmarkStart w:id="23" w:name="_Toc518298762"/>
+      <w:bookmarkStart w:id="23" w:name="_Toc519692035"/>
       <w:r>
         <w:rPr>
           <w:lang w:val="en-US"/>
@@ -9761,7 +9922,7 @@
           <w:lang w:val="en-US"/>
         </w:rPr>
       </w:pPr>
-      <w:bookmarkStart w:id="24" w:name="_Toc518298763"/>
+      <w:bookmarkStart w:id="24" w:name="_Toc519692036"/>
       <w:proofErr w:type="spellStart"/>
       <w:r>
         <w:rPr>
@@ -10885,7 +11046,7 @@
           <w:lang w:val="en-US"/>
         </w:rPr>
       </w:pPr>
-      <w:bookmarkStart w:id="25" w:name="_Toc518298786"/>
+      <w:bookmarkStart w:id="25" w:name="_Toc519692060"/>
       <w:r>
         <w:rPr>
           <w:lang w:val="en-US"/>
@@ -10971,7 +11132,7 @@
       </w:r>
       <w:bookmarkStart w:id="26" w:name="_Ref518293737"/>
       <w:bookmarkStart w:id="27" w:name="_Ref518293759"/>
-      <w:bookmarkStart w:id="28" w:name="_Toc518298764"/>
+      <w:bookmarkStart w:id="28" w:name="_Toc519692037"/>
       <w:r>
         <w:rPr>
           <w:lang w:val="fr-FR"/>
@@ -12052,7 +12213,7 @@
           <w:lang w:val="en-US"/>
         </w:rPr>
       </w:pPr>
-      <w:bookmarkStart w:id="30" w:name="_Toc518298787"/>
+      <w:bookmarkStart w:id="30" w:name="_Toc519692061"/>
       <w:r>
         <w:rPr>
           <w:lang w:val="en-US"/>
@@ -12648,7 +12809,7 @@
           <w:lang w:val="fr-FR"/>
         </w:rPr>
       </w:pPr>
-      <w:bookmarkStart w:id="31" w:name="_Toc518298765"/>
+      <w:bookmarkStart w:id="31" w:name="_Toc519692038"/>
       <w:r>
         <w:rPr>
           <w:lang w:val="fr-FR"/>
@@ -13865,7 +14026,7 @@
           <w:lang w:val="en-US"/>
         </w:rPr>
       </w:pPr>
-      <w:bookmarkStart w:id="32" w:name="_Toc518298788"/>
+      <w:bookmarkStart w:id="32" w:name="_Toc519692062"/>
       <w:r>
         <w:rPr>
           <w:lang w:val="en-US"/>
@@ -14089,7 +14250,7 @@
           <w:lang w:val="en-US"/>
         </w:rPr>
       </w:pPr>
-      <w:bookmarkStart w:id="33" w:name="_Toc518298766"/>
+      <w:bookmarkStart w:id="33" w:name="_Toc519692039"/>
       <w:proofErr w:type="spellStart"/>
       <w:r>
         <w:rPr>
@@ -15288,7 +15449,7 @@
           <w:lang w:val="en-US"/>
         </w:rPr>
       </w:pPr>
-      <w:bookmarkStart w:id="34" w:name="_Toc518298789"/>
+      <w:bookmarkStart w:id="34" w:name="_Toc519692063"/>
       <w:r>
         <w:rPr>
           <w:lang w:val="en-US"/>
@@ -15518,7 +15679,7 @@
           <w:lang w:val="fr-FR"/>
         </w:rPr>
       </w:pPr>
-      <w:bookmarkStart w:id="35" w:name="_Toc518298767"/>
+      <w:bookmarkStart w:id="35" w:name="_Toc519692040"/>
       <w:r>
         <w:rPr>
           <w:lang w:val="fr-FR"/>
@@ -16740,7 +16901,7 @@
           <w:lang w:val="en-US"/>
         </w:rPr>
       </w:pPr>
-      <w:bookmarkStart w:id="36" w:name="_Toc518298790"/>
+      <w:bookmarkStart w:id="36" w:name="_Toc519692064"/>
       <w:r>
         <w:rPr>
           <w:lang w:val="en-US"/>
@@ -17445,7 +17606,7 @@
           <w:lang w:val="en-US"/>
         </w:rPr>
       </w:pPr>
-      <w:bookmarkStart w:id="37" w:name="_Toc518298768"/>
+      <w:bookmarkStart w:id="37" w:name="_Toc519692041"/>
       <w:proofErr w:type="spellStart"/>
       <w:r>
         <w:rPr>
@@ -19261,7 +19422,7 @@
           <w:lang w:val="en-US"/>
         </w:rPr>
       </w:pPr>
-      <w:bookmarkStart w:id="38" w:name="_Toc518298769"/>
+      <w:bookmarkStart w:id="38" w:name="_Toc519692042"/>
       <w:proofErr w:type="spellStart"/>
       <w:r>
         <w:rPr>
@@ -21542,7 +21703,7 @@
           <w:lang w:val="en-US"/>
         </w:rPr>
       </w:pPr>
-      <w:bookmarkStart w:id="39" w:name="_Toc518298791"/>
+      <w:bookmarkStart w:id="39" w:name="_Toc519692065"/>
       <w:r>
         <w:rPr>
           <w:lang w:val="en-US"/>
@@ -21682,7 +21843,14 @@
             <w:rFonts w:ascii="Cambria Math" w:hAnsi="Cambria Math"/>
             <w:lang w:val="en-US"/>
           </w:rPr>
-          <m:t>≥0.5∙MaximumOutput</m:t>
+          <m:t>≥0.5∙Maximum</m:t>
+        </m:r>
+        <m:r>
+          <w:rPr>
+            <w:rFonts w:ascii="Cambria Math" w:hAnsi="Cambria Math"/>
+            <w:lang w:val="en-US"/>
+          </w:rPr>
+          <m:t>Output</m:t>
         </m:r>
       </m:oMath>
       <w:r>
@@ -21964,7 +22132,7 @@
           <w:lang w:val="en-US"/>
         </w:rPr>
       </w:pPr>
-      <w:bookmarkStart w:id="40" w:name="_Toc518298770"/>
+      <w:bookmarkStart w:id="40" w:name="_Toc519692043"/>
       <w:proofErr w:type="spellStart"/>
       <w:r>
         <w:rPr>
@@ -24226,7 +24394,7 @@
           <w:lang w:val="en-US"/>
         </w:rPr>
       </w:pPr>
-      <w:bookmarkStart w:id="41" w:name="_Toc518298792"/>
+      <w:bookmarkStart w:id="41" w:name="_Toc519692066"/>
       <w:r>
         <w:rPr>
           <w:lang w:val="en-US"/>
@@ -24578,7 +24746,14 @@
               <w:rFonts w:ascii="Cambria Math" w:hAnsi="Cambria Math"/>
               <w:lang w:val="en-US"/>
             </w:rPr>
-            <m:t>Tap</m:t>
+            <m:t>Ta</m:t>
+          </m:r>
+          <m:r>
+            <w:rPr>
+              <w:rFonts w:ascii="Cambria Math" w:hAnsi="Cambria Math"/>
+              <w:lang w:val="en-US"/>
+            </w:rPr>
+            <m:t>p</m:t>
           </m:r>
           <m:sSub>
             <m:sSubPr>
@@ -24605,14 +24780,7 @@
                   <w:rFonts w:ascii="Cambria Math" w:hAnsi="Cambria Math"/>
                   <w:lang w:val="en-US"/>
                 </w:rPr>
-                <m:t>m</m:t>
-              </m:r>
-              <m:r>
-                <w:rPr>
-                  <w:rFonts w:ascii="Cambria Math" w:hAnsi="Cambria Math"/>
-                  <w:lang w:val="en-US"/>
-                </w:rPr>
-                <m:t>ax</m:t>
+                <m:t>max</m:t>
               </m:r>
             </m:sub>
           </m:sSub>
@@ -24791,7 +24959,7 @@
           <w:lang w:val="en-US"/>
         </w:rPr>
       </w:pPr>
-      <w:bookmarkStart w:id="42" w:name="_Toc518298771"/>
+      <w:bookmarkStart w:id="42" w:name="_Toc519692044"/>
       <w:proofErr w:type="spellStart"/>
       <w:r>
         <w:rPr>
@@ -25786,7 +25954,7 @@
           <w:lang w:val="fr-FR"/>
         </w:rPr>
       </w:pPr>
-      <w:bookmarkStart w:id="43" w:name="_Toc518298793"/>
+      <w:bookmarkStart w:id="43" w:name="_Toc519692067"/>
       <w:r>
         <w:rPr>
           <w:lang w:val="fr-FR"/>
@@ -25950,7 +26118,7 @@
           <w:lang w:val="en-US"/>
         </w:rPr>
       </w:pPr>
-      <w:bookmarkStart w:id="44" w:name="_Toc518298794"/>
+      <w:bookmarkStart w:id="44" w:name="_Toc519692068"/>
       <w:r>
         <w:rPr>
           <w:lang w:val="en-US"/>
@@ -26584,7 +26752,7 @@
           <w:lang w:val="en-US"/>
         </w:rPr>
       </w:pPr>
-      <w:bookmarkStart w:id="45" w:name="_Toc518298772"/>
+      <w:bookmarkStart w:id="45" w:name="_Toc519692045"/>
       <w:r>
         <w:rPr>
           <w:lang w:val="en-US"/>
@@ -26691,7 +26859,7 @@
           <w:lang w:val="en-US"/>
         </w:rPr>
       </w:pPr>
-      <w:bookmarkStart w:id="46" w:name="_Toc518298795"/>
+      <w:bookmarkStart w:id="46" w:name="_Toc519692069"/>
       <w:r>
         <w:rPr>
           <w:lang w:val="en-US"/>
@@ -27855,7 +28023,7 @@
           <w:lang w:val="en-US"/>
         </w:rPr>
       </w:pPr>
-      <w:bookmarkStart w:id="47" w:name="_Toc518298796"/>
+      <w:bookmarkStart w:id="47" w:name="_Toc519692070"/>
       <w:r>
         <w:rPr>
           <w:lang w:val="en-US"/>
@@ -27936,7 +28104,7 @@
           <w:lang w:val="en-US"/>
         </w:rPr>
       </w:pPr>
-      <w:bookmarkStart w:id="48" w:name="_Toc518298773"/>
+      <w:bookmarkStart w:id="48" w:name="_Toc519692046"/>
       <w:r>
         <w:rPr>
           <w:lang w:val="en-US"/>
@@ -29444,7 +29612,7 @@
           <w:lang w:val="en-US"/>
         </w:rPr>
       </w:pPr>
-      <w:bookmarkStart w:id="49" w:name="_Toc518298797"/>
+      <w:bookmarkStart w:id="49" w:name="_Toc519692071"/>
       <w:r>
         <w:rPr>
           <w:lang w:val="en-US"/>
@@ -29512,7 +29680,7 @@
         </w:rPr>
       </w:pPr>
       <w:bookmarkStart w:id="50" w:name="_Toc514162288"/>
-      <w:bookmarkStart w:id="51" w:name="_Toc518298774"/>
+      <w:bookmarkStart w:id="51" w:name="_Toc519692047"/>
       <w:proofErr w:type="spellStart"/>
       <w:r>
         <w:rPr>
@@ -31445,10 +31613,10 @@
             <v:path o:extrusionok="f" gradientshapeok="t" o:connecttype="rect"/>
             <o:lock v:ext="edit" aspectratio="t"/>
           </v:shapetype>
-          <v:shape id="_x0000_i1025" type="#_x0000_t75" style="width:542.5pt;height:171.3pt" o:ole="">
+          <v:shape id="_x0000_i1025" type="#_x0000_t75" style="width:543.05pt;height:170.85pt" o:ole="">
             <v:imagedata r:id="rId27" o:title=""/>
           </v:shape>
-          <o:OLEObject Type="Embed" ProgID="Visio.Drawing.11" ShapeID="_x0000_i1025" DrawAspect="Content" ObjectID="_1593433774" r:id="rId28"/>
+          <o:OLEObject Type="Embed" ProgID="Visio.Drawing.11" ShapeID="_x0000_i1025" DrawAspect="Content" ObjectID="_1593433917" r:id="rId28"/>
         </w:object>
       </w:r>
     </w:p>
@@ -31461,7 +31629,7 @@
         </w:rPr>
       </w:pPr>
       <w:bookmarkStart w:id="53" w:name="_Toc514162298"/>
-      <w:bookmarkStart w:id="54" w:name="_Toc518298798"/>
+      <w:bookmarkStart w:id="54" w:name="_Toc519692072"/>
       <w:r>
         <w:rPr>
           <w:lang w:val="en-US"/>
@@ -31556,7 +31724,7 @@
           <w:lang w:val="en-US"/>
         </w:rPr>
       </w:pPr>
-      <w:bookmarkStart w:id="55" w:name="_Toc518298775"/>
+      <w:bookmarkStart w:id="55" w:name="_Toc519692048"/>
       <w:proofErr w:type="spellStart"/>
       <w:r>
         <w:rPr>
@@ -32999,7 +33167,7 @@
           <w:lang w:val="en-US"/>
         </w:rPr>
       </w:pPr>
-      <w:bookmarkStart w:id="56" w:name="_Toc518298799"/>
+      <w:bookmarkStart w:id="56" w:name="_Toc519692073"/>
       <w:r>
         <w:rPr>
           <w:lang w:val="en-US"/>
@@ -33100,7 +33268,7 @@
           <w:lang w:val="en-US"/>
         </w:rPr>
       </w:pPr>
-      <w:bookmarkStart w:id="57" w:name="_Toc518298776"/>
+      <w:bookmarkStart w:id="57" w:name="_Toc519692049"/>
       <w:r>
         <w:rPr>
           <w:lang w:val="en-US"/>
@@ -34551,7 +34719,7 @@
           <w:lang w:val="en-US"/>
         </w:rPr>
       </w:pPr>
-      <w:bookmarkStart w:id="58" w:name="_Toc518298800"/>
+      <w:bookmarkStart w:id="58" w:name="_Toc519692074"/>
       <w:r>
         <w:rPr>
           <w:lang w:val="en-US"/>
@@ -34651,7 +34819,7 @@
           <w:lang w:val="en-US"/>
         </w:rPr>
       </w:pPr>
-      <w:bookmarkStart w:id="59" w:name="_Toc518298777"/>
+      <w:bookmarkStart w:id="59" w:name="_Toc519692050"/>
       <w:proofErr w:type="spellStart"/>
       <w:r>
         <w:rPr>
@@ -36512,7 +36680,7 @@
           <w:lang w:val="en-US"/>
         </w:rPr>
       </w:pPr>
-      <w:bookmarkStart w:id="60" w:name="_Toc518298801"/>
+      <w:bookmarkStart w:id="60" w:name="_Toc519692075"/>
       <w:r>
         <w:rPr>
           <w:lang w:val="en-US"/>
@@ -36587,7 +36755,7 @@
           <w:lang w:val="en-US"/>
         </w:rPr>
       </w:pPr>
-      <w:bookmarkStart w:id="61" w:name="_Toc518298778"/>
+      <w:bookmarkStart w:id="61" w:name="_Toc519692051"/>
       <w:proofErr w:type="spellStart"/>
       <w:r>
         <w:rPr>
@@ -38490,7 +38658,7 @@
           <w:lang w:val="en-US"/>
         </w:rPr>
       </w:pPr>
-      <w:bookmarkStart w:id="62" w:name="_Toc518298802"/>
+      <w:bookmarkStart w:id="62" w:name="_Toc519692076"/>
       <w:r>
         <w:rPr>
           <w:lang w:val="en-US"/>
@@ -38560,7 +38728,7 @@
         </w:rPr>
       </w:pPr>
       <w:bookmarkStart w:id="63" w:name="_Ref515288425"/>
-      <w:bookmarkStart w:id="64" w:name="_Toc518298779"/>
+      <w:bookmarkStart w:id="64" w:name="_Toc519692052"/>
       <w:r>
         <w:rPr>
           <w:lang w:val="en-US"/>
@@ -39663,7 +39831,7 @@
           <w:lang w:val="en-US"/>
         </w:rPr>
       </w:pPr>
-      <w:bookmarkStart w:id="65" w:name="_Toc518298803"/>
+      <w:bookmarkStart w:id="65" w:name="_Toc519692077"/>
       <w:r>
         <w:rPr>
           <w:lang w:val="en-US"/>
@@ -39725,6 +39893,7 @@
         </w:rPr>
       </w:pPr>
       <w:bookmarkStart w:id="66" w:name="_Toc519691910"/>
+      <w:bookmarkStart w:id="67" w:name="_Toc519692053"/>
       <w:r>
         <w:rPr>
           <w:lang w:val="en-US"/>
@@ -39733,6 +39902,7 @@
         <w:t>psi_fix_mod_cplx2real</w:t>
       </w:r>
       <w:bookmarkEnd w:id="66"/>
+      <w:bookmarkEnd w:id="67"/>
     </w:p>
     <w:p>
       <w:pPr>
@@ -41087,15 +41257,17 @@
       </w:pPr>
       <w:r>
         <w:object w:dxaOrig="6307" w:dyaOrig="2513">
-          <v:shape id="_x0000_i1026" type="#_x0000_t75" style="width:442.55pt;height:176.9pt" o:ole="">
+          <v:shape id="_x0000_i1026" type="#_x0000_t75" style="width:443pt;height:176.95pt" o:ole="">
             <v:imagedata r:id="rId35" o:title=""/>
           </v:shape>
-          <o:OLEObject Type="Embed" ProgID="Visio.Drawing.11" ShapeID="_x0000_i1026" DrawAspect="Content" ObjectID="_1593433775" r:id="rId36"/>
+          <o:OLEObject Type="Embed" ProgID="Visio.Drawing.11" ShapeID="_x0000_i1026" DrawAspect="Content" ObjectID="_1593433918" r:id="rId36"/>
         </w:object>
       </w:r>
     </w:p>
     <w:p>
       <w:pPr>
+        <w:pStyle w:val="Caption"/>
+        <w:jc w:val="center"/>
         <w:rPr>
           <w:lang w:val="en-US"/>
         </w:rPr>
@@ -41123,7 +41295,7 @@
           <w:noProof/>
           <w:lang w:val="en-US"/>
         </w:rPr>
-        <w:t>10</w:t>
+        <w:t>25</w:t>
       </w:r>
       <w:r>
         <w:fldChar w:fldCharType="end"/>
@@ -41132,16 +41304,16 @@
         <w:rPr>
           <w:lang w:val="en-US"/>
         </w:rPr>
-        <w:t xml:space="preserve">: </w:t>
-      </w:r>
-      <w:r>
-        <w:rPr>
-          <w:lang w:val="en-US"/>
-        </w:rPr>
-        <w:t>psi_fix_mod_cplx2real</w:t>
-      </w:r>
-      <w:bookmarkStart w:id="67" w:name="_GoBack"/>
-      <w:bookmarkEnd w:id="67"/>
+        <w:t>: psi_fix_mod_cplx2real</w:t>
+      </w:r>
+      <w:r>
+        <w:rPr>
+          <w:lang w:val="en-US"/>
+        </w:rPr>
+        <w:t xml:space="preserve"> Archietcture</w:t>
+      </w:r>
+      <w:bookmarkStart w:id="68" w:name="_GoBack"/>
+      <w:bookmarkEnd w:id="68"/>
     </w:p>
     <w:sectPr>
       <w:headerReference w:type="default" r:id="rId37"/>
@@ -41439,7 +41611,7 @@
         <w:sz w:val="16"/>
         <w:szCs w:val="16"/>
       </w:rPr>
-      <w:t>49</w:t>
+      <w:t>50</w:t>
     </w:r>
     <w:r>
       <w:rPr>
@@ -47955,7 +48127,7 @@
 </file>
 
 <file path=customXml/itemProps1.xml><?xml version="1.0" encoding="utf-8"?>
-<ds:datastoreItem xmlns:ds="http://schemas.openxmlformats.org/officeDocument/2006/customXml" ds:itemID="{79A1CD65-42D8-420C-965C-F7487F485270}">
+<ds:datastoreItem xmlns:ds="http://schemas.openxmlformats.org/officeDocument/2006/customXml" ds:itemID="{208FBA6D-453B-4D94-B9C1-9351C3E20729}">
   <ds:schemaRefs>
     <ds:schemaRef ds:uri="http://schemas.openxmlformats.org/officeDocument/2006/bibliography"/>
   </ds:schemaRefs>

</xml_diff>

<commit_message>
DOC: docx saved and ready to merge
</commit_message>
<xml_diff>
--- a/doc/psi_fix.docx
+++ b/doc/psi_fix.docx
@@ -2854,7 +2854,7 @@
         </w:rPr>
         <w:fldChar w:fldCharType="separate"/>
       </w:r>
-      <w:hyperlink w:anchor="_Toc519692054" w:history="1">
+      <w:hyperlink w:anchor="_Toc519692105" w:history="1">
         <w:r>
           <w:rPr>
             <w:rStyle w:val="Hyperlink"/>
@@ -2882,7 +2882,7 @@
             <w:noProof/>
             <w:webHidden/>
           </w:rPr>
-          <w:instrText xml:space="preserve"> PAGEREF _Toc519692054 \h </w:instrText>
+          <w:instrText xml:space="preserve"> PAGEREF _Toc519692105 \h </w:instrText>
         </w:r>
         <w:r>
           <w:rPr>
@@ -2927,7 +2927,7 @@
           <w:lang w:eastAsia="de-CH"/>
         </w:rPr>
       </w:pPr>
-      <w:hyperlink w:anchor="_Toc519692055" w:history="1">
+      <w:hyperlink w:anchor="_Toc519692106" w:history="1">
         <w:r>
           <w:rPr>
             <w:rStyle w:val="Hyperlink"/>
@@ -2955,7 +2955,7 @@
             <w:noProof/>
             <w:webHidden/>
           </w:rPr>
-          <w:instrText xml:space="preserve"> PAGEREF _Toc519692055 \h </w:instrText>
+          <w:instrText xml:space="preserve"> PAGEREF _Toc519692106 \h </w:instrText>
         </w:r>
         <w:r>
           <w:rPr>
@@ -3000,7 +3000,7 @@
           <w:lang w:eastAsia="de-CH"/>
         </w:rPr>
       </w:pPr>
-      <w:hyperlink w:anchor="_Toc519692056" w:history="1">
+      <w:hyperlink w:anchor="_Toc519692107" w:history="1">
         <w:r>
           <w:rPr>
             <w:rStyle w:val="Hyperlink"/>
@@ -3028,7 +3028,7 @@
             <w:noProof/>
             <w:webHidden/>
           </w:rPr>
-          <w:instrText xml:space="preserve"> PAGEREF _Toc519692056 \h </w:instrText>
+          <w:instrText xml:space="preserve"> PAGEREF _Toc519692107 \h </w:instrText>
         </w:r>
         <w:r>
           <w:rPr>
@@ -3073,7 +3073,7 @@
           <w:lang w:eastAsia="de-CH"/>
         </w:rPr>
       </w:pPr>
-      <w:hyperlink w:anchor="_Toc519692057" w:history="1">
+      <w:hyperlink w:anchor="_Toc519692108" w:history="1">
         <w:r>
           <w:rPr>
             <w:rStyle w:val="Hyperlink"/>
@@ -3101,7 +3101,7 @@
             <w:noProof/>
             <w:webHidden/>
           </w:rPr>
-          <w:instrText xml:space="preserve"> PAGEREF _Toc519692057 \h </w:instrText>
+          <w:instrText xml:space="preserve"> PAGEREF _Toc519692108 \h </w:instrText>
         </w:r>
         <w:r>
           <w:rPr>
@@ -3146,7 +3146,7 @@
           <w:lang w:eastAsia="de-CH"/>
         </w:rPr>
       </w:pPr>
-      <w:hyperlink w:anchor="_Toc519692058" w:history="1">
+      <w:hyperlink w:anchor="_Toc519692109" w:history="1">
         <w:r>
           <w:rPr>
             <w:rStyle w:val="Hyperlink"/>
@@ -3174,7 +3174,7 @@
             <w:noProof/>
             <w:webHidden/>
           </w:rPr>
-          <w:instrText xml:space="preserve"> PAGEREF _Toc519692058 \h </w:instrText>
+          <w:instrText xml:space="preserve"> PAGEREF _Toc519692109 \h </w:instrText>
         </w:r>
         <w:r>
           <w:rPr>
@@ -3219,7 +3219,7 @@
           <w:lang w:eastAsia="de-CH"/>
         </w:rPr>
       </w:pPr>
-      <w:hyperlink w:anchor="_Toc519692059" w:history="1">
+      <w:hyperlink w:anchor="_Toc519692110" w:history="1">
         <w:r>
           <w:rPr>
             <w:rStyle w:val="Hyperlink"/>
@@ -3247,7 +3247,7 @@
             <w:noProof/>
             <w:webHidden/>
           </w:rPr>
-          <w:instrText xml:space="preserve"> PAGEREF _Toc519692059 \h </w:instrText>
+          <w:instrText xml:space="preserve"> PAGEREF _Toc519692110 \h </w:instrText>
         </w:r>
         <w:r>
           <w:rPr>
@@ -3292,7 +3292,7 @@
           <w:lang w:eastAsia="de-CH"/>
         </w:rPr>
       </w:pPr>
-      <w:hyperlink w:anchor="_Toc519692060" w:history="1">
+      <w:hyperlink w:anchor="_Toc519692111" w:history="1">
         <w:r>
           <w:rPr>
             <w:rStyle w:val="Hyperlink"/>
@@ -3320,7 +3320,7 @@
             <w:noProof/>
             <w:webHidden/>
           </w:rPr>
-          <w:instrText xml:space="preserve"> PAGEREF _Toc519692060 \h </w:instrText>
+          <w:instrText xml:space="preserve"> PAGEREF _Toc519692111 \h </w:instrText>
         </w:r>
         <w:r>
           <w:rPr>
@@ -3365,7 +3365,7 @@
           <w:lang w:eastAsia="de-CH"/>
         </w:rPr>
       </w:pPr>
-      <w:hyperlink w:anchor="_Toc519692061" w:history="1">
+      <w:hyperlink w:anchor="_Toc519692112" w:history="1">
         <w:r>
           <w:rPr>
             <w:rStyle w:val="Hyperlink"/>
@@ -3393,7 +3393,7 @@
             <w:noProof/>
             <w:webHidden/>
           </w:rPr>
-          <w:instrText xml:space="preserve"> PAGEREF _Toc519692061 \h </w:instrText>
+          <w:instrText xml:space="preserve"> PAGEREF _Toc519692112 \h </w:instrText>
         </w:r>
         <w:r>
           <w:rPr>
@@ -3438,7 +3438,7 @@
           <w:lang w:eastAsia="de-CH"/>
         </w:rPr>
       </w:pPr>
-      <w:hyperlink w:anchor="_Toc519692062" w:history="1">
+      <w:hyperlink w:anchor="_Toc519692113" w:history="1">
         <w:r>
           <w:rPr>
             <w:rStyle w:val="Hyperlink"/>
@@ -3466,7 +3466,7 @@
             <w:noProof/>
             <w:webHidden/>
           </w:rPr>
-          <w:instrText xml:space="preserve"> PAGEREF _Toc519692062 \h </w:instrText>
+          <w:instrText xml:space="preserve"> PAGEREF _Toc519692113 \h </w:instrText>
         </w:r>
         <w:r>
           <w:rPr>
@@ -3511,7 +3511,7 @@
           <w:lang w:eastAsia="de-CH"/>
         </w:rPr>
       </w:pPr>
-      <w:hyperlink w:anchor="_Toc519692063" w:history="1">
+      <w:hyperlink w:anchor="_Toc519692114" w:history="1">
         <w:r>
           <w:rPr>
             <w:rStyle w:val="Hyperlink"/>
@@ -3539,7 +3539,7 @@
             <w:noProof/>
             <w:webHidden/>
           </w:rPr>
-          <w:instrText xml:space="preserve"> PAGEREF _Toc519692063 \h </w:instrText>
+          <w:instrText xml:space="preserve"> PAGEREF _Toc519692114 \h </w:instrText>
         </w:r>
         <w:r>
           <w:rPr>
@@ -3584,7 +3584,7 @@
           <w:lang w:eastAsia="de-CH"/>
         </w:rPr>
       </w:pPr>
-      <w:hyperlink w:anchor="_Toc519692064" w:history="1">
+      <w:hyperlink w:anchor="_Toc519692115" w:history="1">
         <w:r>
           <w:rPr>
             <w:rStyle w:val="Hyperlink"/>
@@ -3612,7 +3612,7 @@
             <w:noProof/>
             <w:webHidden/>
           </w:rPr>
-          <w:instrText xml:space="preserve"> PAGEREF _Toc519692064 \h </w:instrText>
+          <w:instrText xml:space="preserve"> PAGEREF _Toc519692115 \h </w:instrText>
         </w:r>
         <w:r>
           <w:rPr>
@@ -3657,7 +3657,7 @@
           <w:lang w:eastAsia="de-CH"/>
         </w:rPr>
       </w:pPr>
-      <w:hyperlink w:anchor="_Toc519692065" w:history="1">
+      <w:hyperlink w:anchor="_Toc519692116" w:history="1">
         <w:r>
           <w:rPr>
             <w:rStyle w:val="Hyperlink"/>
@@ -3685,7 +3685,7 @@
             <w:noProof/>
             <w:webHidden/>
           </w:rPr>
-          <w:instrText xml:space="preserve"> PAGEREF _Toc519692065 \h </w:instrText>
+          <w:instrText xml:space="preserve"> PAGEREF _Toc519692116 \h </w:instrText>
         </w:r>
         <w:r>
           <w:rPr>
@@ -3730,7 +3730,7 @@
           <w:lang w:eastAsia="de-CH"/>
         </w:rPr>
       </w:pPr>
-      <w:hyperlink w:anchor="_Toc519692066" w:history="1">
+      <w:hyperlink w:anchor="_Toc519692117" w:history="1">
         <w:r>
           <w:rPr>
             <w:rStyle w:val="Hyperlink"/>
@@ -3758,7 +3758,7 @@
             <w:noProof/>
             <w:webHidden/>
           </w:rPr>
-          <w:instrText xml:space="preserve"> PAGEREF _Toc519692066 \h </w:instrText>
+          <w:instrText xml:space="preserve"> PAGEREF _Toc519692117 \h </w:instrText>
         </w:r>
         <w:r>
           <w:rPr>
@@ -3803,7 +3803,7 @@
           <w:lang w:eastAsia="de-CH"/>
         </w:rPr>
       </w:pPr>
-      <w:hyperlink w:anchor="_Toc519692067" w:history="1">
+      <w:hyperlink w:anchor="_Toc519692118" w:history="1">
         <w:r>
           <w:rPr>
             <w:rStyle w:val="Hyperlink"/>
@@ -3831,7 +3831,7 @@
             <w:noProof/>
             <w:webHidden/>
           </w:rPr>
-          <w:instrText xml:space="preserve"> PAGEREF _Toc519692067 \h </w:instrText>
+          <w:instrText xml:space="preserve"> PAGEREF _Toc519692118 \h </w:instrText>
         </w:r>
         <w:r>
           <w:rPr>
@@ -3876,7 +3876,7 @@
           <w:lang w:eastAsia="de-CH"/>
         </w:rPr>
       </w:pPr>
-      <w:hyperlink w:anchor="_Toc519692068" w:history="1">
+      <w:hyperlink w:anchor="_Toc519692119" w:history="1">
         <w:r>
           <w:rPr>
             <w:rStyle w:val="Hyperlink"/>
@@ -3904,7 +3904,7 @@
             <w:noProof/>
             <w:webHidden/>
           </w:rPr>
-          <w:instrText xml:space="preserve"> PAGEREF _Toc519692068 \h </w:instrText>
+          <w:instrText xml:space="preserve"> PAGEREF _Toc519692119 \h </w:instrText>
         </w:r>
         <w:r>
           <w:rPr>
@@ -3949,7 +3949,7 @@
           <w:lang w:eastAsia="de-CH"/>
         </w:rPr>
       </w:pPr>
-      <w:hyperlink w:anchor="_Toc519692069" w:history="1">
+      <w:hyperlink w:anchor="_Toc519692120" w:history="1">
         <w:r>
           <w:rPr>
             <w:rStyle w:val="Hyperlink"/>
@@ -3977,7 +3977,7 @@
             <w:noProof/>
             <w:webHidden/>
           </w:rPr>
-          <w:instrText xml:space="preserve"> PAGEREF _Toc519692069 \h </w:instrText>
+          <w:instrText xml:space="preserve"> PAGEREF _Toc519692120 \h </w:instrText>
         </w:r>
         <w:r>
           <w:rPr>
@@ -4022,7 +4022,7 @@
           <w:lang w:eastAsia="de-CH"/>
         </w:rPr>
       </w:pPr>
-      <w:hyperlink w:anchor="_Toc519692070" w:history="1">
+      <w:hyperlink w:anchor="_Toc519692121" w:history="1">
         <w:r>
           <w:rPr>
             <w:rStyle w:val="Hyperlink"/>
@@ -4050,7 +4050,7 @@
             <w:noProof/>
             <w:webHidden/>
           </w:rPr>
-          <w:instrText xml:space="preserve"> PAGEREF _Toc519692070 \h </w:instrText>
+          <w:instrText xml:space="preserve"> PAGEREF _Toc519692121 \h </w:instrText>
         </w:r>
         <w:r>
           <w:rPr>
@@ -4095,7 +4095,7 @@
           <w:lang w:eastAsia="de-CH"/>
         </w:rPr>
       </w:pPr>
-      <w:hyperlink w:anchor="_Toc519692071" w:history="1">
+      <w:hyperlink w:anchor="_Toc519692122" w:history="1">
         <w:r>
           <w:rPr>
             <w:rStyle w:val="Hyperlink"/>
@@ -4123,7 +4123,7 @@
             <w:noProof/>
             <w:webHidden/>
           </w:rPr>
-          <w:instrText xml:space="preserve"> PAGEREF _Toc519692071 \h </w:instrText>
+          <w:instrText xml:space="preserve"> PAGEREF _Toc519692122 \h </w:instrText>
         </w:r>
         <w:r>
           <w:rPr>
@@ -4168,7 +4168,7 @@
           <w:lang w:eastAsia="de-CH"/>
         </w:rPr>
       </w:pPr>
-      <w:hyperlink w:anchor="_Toc519692072" w:history="1">
+      <w:hyperlink w:anchor="_Toc519692123" w:history="1">
         <w:r>
           <w:rPr>
             <w:rStyle w:val="Hyperlink"/>
@@ -4196,7 +4196,7 @@
             <w:noProof/>
             <w:webHidden/>
           </w:rPr>
-          <w:instrText xml:space="preserve"> PAGEREF _Toc519692072 \h </w:instrText>
+          <w:instrText xml:space="preserve"> PAGEREF _Toc519692123 \h </w:instrText>
         </w:r>
         <w:r>
           <w:rPr>
@@ -4241,7 +4241,7 @@
           <w:lang w:eastAsia="de-CH"/>
         </w:rPr>
       </w:pPr>
-      <w:hyperlink w:anchor="_Toc519692073" w:history="1">
+      <w:hyperlink w:anchor="_Toc519692124" w:history="1">
         <w:r>
           <w:rPr>
             <w:rStyle w:val="Hyperlink"/>
@@ -4269,7 +4269,7 @@
             <w:noProof/>
             <w:webHidden/>
           </w:rPr>
-          <w:instrText xml:space="preserve"> PAGEREF _Toc519692073 \h </w:instrText>
+          <w:instrText xml:space="preserve"> PAGEREF _Toc519692124 \h </w:instrText>
         </w:r>
         <w:r>
           <w:rPr>
@@ -4314,7 +4314,7 @@
           <w:lang w:eastAsia="de-CH"/>
         </w:rPr>
       </w:pPr>
-      <w:hyperlink w:anchor="_Toc519692074" w:history="1">
+      <w:hyperlink w:anchor="_Toc519692125" w:history="1">
         <w:r>
           <w:rPr>
             <w:rStyle w:val="Hyperlink"/>
@@ -4342,7 +4342,7 @@
             <w:noProof/>
             <w:webHidden/>
           </w:rPr>
-          <w:instrText xml:space="preserve"> PAGEREF _Toc519692074 \h </w:instrText>
+          <w:instrText xml:space="preserve"> PAGEREF _Toc519692125 \h </w:instrText>
         </w:r>
         <w:r>
           <w:rPr>
@@ -4387,7 +4387,7 @@
           <w:lang w:eastAsia="de-CH"/>
         </w:rPr>
       </w:pPr>
-      <w:hyperlink w:anchor="_Toc519692075" w:history="1">
+      <w:hyperlink w:anchor="_Toc519692126" w:history="1">
         <w:r>
           <w:rPr>
             <w:rStyle w:val="Hyperlink"/>
@@ -4415,7 +4415,7 @@
             <w:noProof/>
             <w:webHidden/>
           </w:rPr>
-          <w:instrText xml:space="preserve"> PAGEREF _Toc519692075 \h </w:instrText>
+          <w:instrText xml:space="preserve"> PAGEREF _Toc519692126 \h </w:instrText>
         </w:r>
         <w:r>
           <w:rPr>
@@ -4460,7 +4460,7 @@
           <w:lang w:eastAsia="de-CH"/>
         </w:rPr>
       </w:pPr>
-      <w:hyperlink w:anchor="_Toc519692076" w:history="1">
+      <w:hyperlink w:anchor="_Toc519692127" w:history="1">
         <w:r>
           <w:rPr>
             <w:rStyle w:val="Hyperlink"/>
@@ -4488,7 +4488,7 @@
             <w:noProof/>
             <w:webHidden/>
           </w:rPr>
-          <w:instrText xml:space="preserve"> PAGEREF _Toc519692076 \h </w:instrText>
+          <w:instrText xml:space="preserve"> PAGEREF _Toc519692127 \h </w:instrText>
         </w:r>
         <w:r>
           <w:rPr>
@@ -4533,7 +4533,7 @@
           <w:lang w:eastAsia="de-CH"/>
         </w:rPr>
       </w:pPr>
-      <w:hyperlink w:anchor="_Toc519692077" w:history="1">
+      <w:hyperlink w:anchor="_Toc519692128" w:history="1">
         <w:r>
           <w:rPr>
             <w:rStyle w:val="Hyperlink"/>
@@ -4561,7 +4561,7 @@
             <w:noProof/>
             <w:webHidden/>
           </w:rPr>
-          <w:instrText xml:space="preserve"> PAGEREF _Toc519692077 \h </w:instrText>
+          <w:instrText xml:space="preserve"> PAGEREF _Toc519692128 \h </w:instrText>
         </w:r>
         <w:r>
           <w:rPr>
@@ -4606,14 +4606,14 @@
           <w:lang w:eastAsia="de-CH"/>
         </w:rPr>
       </w:pPr>
-      <w:hyperlink w:anchor="_Toc519692078" w:history="1">
+      <w:hyperlink w:anchor="_Toc519692129" w:history="1">
         <w:r>
           <w:rPr>
             <w:rStyle w:val="Hyperlink"/>
             <w:noProof/>
             <w:lang w:val="en-US"/>
           </w:rPr>
-          <w:t>Figure 10: psi_fix_mod_cplx2real</w:t>
+          <w:t>Figure 25: psi_fix_mod_cplx2real Archietcture</w:t>
         </w:r>
         <w:r>
           <w:rPr>
@@ -4634,7 +4634,7 @@
             <w:noProof/>
             <w:webHidden/>
           </w:rPr>
-          <w:instrText xml:space="preserve"> PAGEREF _Toc519692078 \h </w:instrText>
+          <w:instrText xml:space="preserve"> PAGEREF _Toc519692129 \h </w:instrText>
         </w:r>
         <w:r>
           <w:rPr>
@@ -4686,13 +4686,15 @@
           <w:lang w:val="en-US"/>
         </w:rPr>
       </w:pPr>
+      <w:bookmarkStart w:id="0" w:name="_GoBack"/>
+      <w:bookmarkEnd w:id="0"/>
       <w:r>
         <w:rPr>
           <w:lang w:val="en-US"/>
         </w:rPr>
         <w:br w:type="page"/>
       </w:r>
-      <w:bookmarkStart w:id="0" w:name="_Toc519692025"/>
+      <w:bookmarkStart w:id="1" w:name="_Toc519692025"/>
       <w:r>
         <w:rPr>
           <w:lang w:val="en-US"/>
@@ -4700,7 +4702,7 @@
         <w:lastRenderedPageBreak/>
         <w:t>Introduction</w:t>
       </w:r>
-      <w:bookmarkEnd w:id="0"/>
+      <w:bookmarkEnd w:id="1"/>
     </w:p>
     <w:p>
       <w:pPr>
@@ -4754,16 +4756,16 @@
           <w:lang w:val="en-US"/>
         </w:rPr>
       </w:pPr>
-      <w:bookmarkStart w:id="1" w:name="_Toc516140914"/>
-      <w:bookmarkStart w:id="2" w:name="_Toc519692026"/>
+      <w:bookmarkStart w:id="2" w:name="_Toc516140914"/>
+      <w:bookmarkStart w:id="3" w:name="_Toc519692026"/>
       <w:r>
         <w:rPr>
           <w:lang w:val="en-US"/>
         </w:rPr>
         <w:t>Working Copy Structure</w:t>
       </w:r>
-      <w:bookmarkEnd w:id="1"/>
       <w:bookmarkEnd w:id="2"/>
+      <w:bookmarkEnd w:id="3"/>
     </w:p>
     <w:p>
       <w:pPr>
@@ -4943,8 +4945,8 @@
           <w:lang w:val="en-US"/>
         </w:rPr>
       </w:pPr>
-      <w:bookmarkStart w:id="3" w:name="_Toc516140949"/>
-      <w:bookmarkStart w:id="4" w:name="_Toc519692054"/>
+      <w:bookmarkStart w:id="4" w:name="_Toc516140949"/>
+      <w:bookmarkStart w:id="5" w:name="_Toc519692105"/>
       <w:r>
         <w:rPr>
           <w:lang w:val="en-US"/>
@@ -4994,8 +4996,8 @@
         </w:rPr>
         <w:t>Working copy structure</w:t>
       </w:r>
-      <w:bookmarkEnd w:id="3"/>
       <w:bookmarkEnd w:id="4"/>
+      <w:bookmarkEnd w:id="5"/>
     </w:p>
     <w:p>
       <w:pPr>
@@ -5045,14 +5047,14 @@
           <w:lang w:val="en-US"/>
         </w:rPr>
       </w:pPr>
-      <w:bookmarkStart w:id="5" w:name="_Toc519692027"/>
+      <w:bookmarkStart w:id="6" w:name="_Toc519692027"/>
       <w:r>
         <w:rPr>
           <w:lang w:val="en-US"/>
         </w:rPr>
         <w:t>External Dependencies</w:t>
       </w:r>
-      <w:bookmarkEnd w:id="5"/>
+      <w:bookmarkEnd w:id="6"/>
     </w:p>
     <w:p>
       <w:pPr>
@@ -5253,8 +5255,8 @@
           <w:lang w:val="en-US"/>
         </w:rPr>
       </w:pPr>
-      <w:bookmarkStart w:id="6" w:name="_Toc516140915"/>
-      <w:bookmarkStart w:id="7" w:name="_Toc519692028"/>
+      <w:bookmarkStart w:id="7" w:name="_Toc516140915"/>
+      <w:bookmarkStart w:id="8" w:name="_Toc519692028"/>
       <w:r>
         <w:rPr>
           <w:lang w:val="en-US"/>
@@ -5262,8 +5264,8 @@
         <w:lastRenderedPageBreak/>
         <w:t>VHDL Libraries</w:t>
       </w:r>
-      <w:bookmarkEnd w:id="6"/>
       <w:bookmarkEnd w:id="7"/>
+      <w:bookmarkEnd w:id="8"/>
     </w:p>
     <w:p>
       <w:pPr>
@@ -5487,16 +5489,16 @@
           <w:lang w:val="en-US"/>
         </w:rPr>
       </w:pPr>
-      <w:bookmarkStart w:id="8" w:name="_Toc516140916"/>
-      <w:bookmarkStart w:id="9" w:name="_Toc519692029"/>
+      <w:bookmarkStart w:id="9" w:name="_Toc516140916"/>
+      <w:bookmarkStart w:id="10" w:name="_Toc519692029"/>
       <w:r>
         <w:rPr>
           <w:lang w:val="en-US"/>
         </w:rPr>
         <w:t>Running Simulations</w:t>
       </w:r>
-      <w:bookmarkEnd w:id="8"/>
       <w:bookmarkEnd w:id="9"/>
+      <w:bookmarkEnd w:id="10"/>
     </w:p>
     <w:p>
       <w:pPr>
@@ -5968,8 +5970,8 @@
           <w:lang w:val="en-US"/>
         </w:rPr>
       </w:pPr>
-      <w:bookmarkStart w:id="10" w:name="_Toc516140917"/>
-      <w:bookmarkStart w:id="11" w:name="_Toc519692030"/>
+      <w:bookmarkStart w:id="11" w:name="_Toc516140917"/>
+      <w:bookmarkStart w:id="12" w:name="_Toc519692030"/>
       <w:r>
         <w:rPr>
           <w:lang w:val="en-US"/>
@@ -5977,8 +5979,8 @@
         <w:lastRenderedPageBreak/>
         <w:t>Contribute to PSI VHDL Libraries</w:t>
       </w:r>
-      <w:bookmarkEnd w:id="10"/>
       <w:bookmarkEnd w:id="11"/>
+      <w:bookmarkEnd w:id="12"/>
     </w:p>
     <w:p>
       <w:pPr>
@@ -6467,8 +6469,8 @@
           <w:lang w:val="en-US"/>
         </w:rPr>
       </w:pPr>
-      <w:bookmarkStart w:id="12" w:name="_Toc516140918"/>
-      <w:bookmarkStart w:id="13" w:name="_Toc519692031"/>
+      <w:bookmarkStart w:id="13" w:name="_Toc516140918"/>
+      <w:bookmarkStart w:id="14" w:name="_Toc519692031"/>
       <w:r>
         <w:rPr>
           <w:lang w:val="en-US"/>
@@ -6476,8 +6478,8 @@
         <w:lastRenderedPageBreak/>
         <w:t>Handshaking Signals</w:t>
       </w:r>
-      <w:bookmarkEnd w:id="12"/>
       <w:bookmarkEnd w:id="13"/>
+      <w:bookmarkEnd w:id="14"/>
     </w:p>
     <w:p>
       <w:pPr>
@@ -6761,8 +6763,8 @@
           <w:lang w:val="en-US"/>
         </w:rPr>
       </w:pPr>
-      <w:bookmarkStart w:id="14" w:name="_Toc516140950"/>
-      <w:bookmarkStart w:id="15" w:name="_Toc519692055"/>
+      <w:bookmarkStart w:id="15" w:name="_Toc516140950"/>
+      <w:bookmarkStart w:id="16" w:name="_Toc519692106"/>
       <w:r>
         <w:rPr>
           <w:lang w:val="en-US"/>
@@ -6812,8 +6814,8 @@
         </w:rPr>
         <w:t>Handshaking signals</w:t>
       </w:r>
-      <w:bookmarkEnd w:id="14"/>
       <w:bookmarkEnd w:id="15"/>
+      <w:bookmarkEnd w:id="16"/>
     </w:p>
     <w:p>
       <w:pPr>
@@ -7090,7 +7092,7 @@
           <w:lang w:val="en-US"/>
         </w:rPr>
       </w:pPr>
-      <w:bookmarkStart w:id="16" w:name="_Toc519692032"/>
+      <w:bookmarkStart w:id="17" w:name="_Toc519692032"/>
       <w:proofErr w:type="spellStart"/>
       <w:r>
         <w:rPr>
@@ -7106,7 +7108,7 @@
         </w:rPr>
         <w:t xml:space="preserve"> &amp; Tricks</w:t>
       </w:r>
-      <w:bookmarkEnd w:id="16"/>
+      <w:bookmarkEnd w:id="17"/>
     </w:p>
     <w:p>
       <w:pPr>
@@ -7115,14 +7117,14 @@
           <w:lang w:val="en-US"/>
         </w:rPr>
       </w:pPr>
-      <w:bookmarkStart w:id="17" w:name="_Toc519692033"/>
+      <w:bookmarkStart w:id="18" w:name="_Toc519692033"/>
       <w:r>
         <w:rPr>
           <w:lang w:val="en-US"/>
         </w:rPr>
         <w:t>Library Setup</w:t>
       </w:r>
-      <w:bookmarkEnd w:id="17"/>
+      <w:bookmarkEnd w:id="18"/>
     </w:p>
     <w:p>
       <w:pPr>
@@ -7409,14 +7411,14 @@
           <w:lang w:val="en-US"/>
         </w:rPr>
       </w:pPr>
-      <w:bookmarkStart w:id="18" w:name="_Toc519692034"/>
+      <w:bookmarkStart w:id="19" w:name="_Toc519692034"/>
       <w:r>
         <w:rPr>
           <w:lang w:val="en-US"/>
         </w:rPr>
         <w:t>Heavy Pipelining</w:t>
       </w:r>
-      <w:bookmarkEnd w:id="18"/>
+      <w:bookmarkEnd w:id="19"/>
     </w:p>
     <w:p>
       <w:pPr>
@@ -7909,7 +7911,7 @@
           <w:lang w:val="en-US"/>
         </w:rPr>
       </w:pPr>
-      <w:bookmarkStart w:id="19" w:name="_Toc519692056"/>
+      <w:bookmarkStart w:id="20" w:name="_Toc519692107"/>
       <w:r>
         <w:rPr>
           <w:lang w:val="en-US"/>
@@ -7959,7 +7961,7 @@
         </w:rPr>
         <w:t>Heavy Pipelining, Problem Description</w:t>
       </w:r>
-      <w:bookmarkEnd w:id="19"/>
+      <w:bookmarkEnd w:id="20"/>
     </w:p>
     <w:p>
       <w:pPr>
@@ -8452,7 +8454,7 @@
           <w:lang w:val="en-US"/>
         </w:rPr>
       </w:pPr>
-      <w:bookmarkStart w:id="20" w:name="_Toc519692057"/>
+      <w:bookmarkStart w:id="21" w:name="_Toc519692108"/>
       <w:r>
         <w:rPr>
           <w:lang w:val="en-US"/>
@@ -8516,7 +8518,7 @@
         </w:rPr>
         <w:t xml:space="preserve"> without retiming</w:t>
       </w:r>
-      <w:bookmarkEnd w:id="20"/>
+      <w:bookmarkEnd w:id="21"/>
     </w:p>
     <w:p>
       <w:pPr>
@@ -8630,7 +8632,7 @@
           <w:lang w:val="en-US"/>
         </w:rPr>
       </w:pPr>
-      <w:bookmarkStart w:id="21" w:name="_Toc519692058"/>
+      <w:bookmarkStart w:id="22" w:name="_Toc519692109"/>
       <w:r>
         <w:rPr>
           <w:lang w:val="en-US"/>
@@ -8694,7 +8696,7 @@
         </w:rPr>
         <w:t xml:space="preserve"> with retiming</w:t>
       </w:r>
-      <w:bookmarkEnd w:id="21"/>
+      <w:bookmarkEnd w:id="22"/>
     </w:p>
     <w:p>
       <w:pPr>
@@ -9783,7 +9785,7 @@
           <w:lang w:val="en-US"/>
         </w:rPr>
       </w:pPr>
-      <w:bookmarkStart w:id="22" w:name="_Toc519692059"/>
+      <w:bookmarkStart w:id="23" w:name="_Toc519692110"/>
       <w:r>
         <w:rPr>
           <w:lang w:val="en-US"/>
@@ -9833,7 +9835,7 @@
         </w:rPr>
         <w:t>Heavy Pipelining, Manual Splitting</w:t>
       </w:r>
-      <w:bookmarkEnd w:id="22"/>
+      <w:bookmarkEnd w:id="23"/>
     </w:p>
     <w:p>
       <w:pPr>
@@ -9905,7 +9907,7 @@
           <w:lang w:val="en-US"/>
         </w:rPr>
       </w:pPr>
-      <w:bookmarkStart w:id="23" w:name="_Toc519692035"/>
+      <w:bookmarkStart w:id="24" w:name="_Toc519692035"/>
       <w:r>
         <w:rPr>
           <w:lang w:val="en-US"/>
@@ -9913,7 +9915,7 @@
         <w:lastRenderedPageBreak/>
         <w:t>RTL Descriptions</w:t>
       </w:r>
-      <w:bookmarkEnd w:id="23"/>
+      <w:bookmarkEnd w:id="24"/>
     </w:p>
     <w:p>
       <w:pPr>
@@ -9922,7 +9924,7 @@
           <w:lang w:val="en-US"/>
         </w:rPr>
       </w:pPr>
-      <w:bookmarkStart w:id="24" w:name="_Toc519692036"/>
+      <w:bookmarkStart w:id="25" w:name="_Toc519692036"/>
       <w:proofErr w:type="spellStart"/>
       <w:r>
         <w:rPr>
@@ -9930,7 +9932,7 @@
         </w:rPr>
         <w:t>psi_fix_bin_div</w:t>
       </w:r>
-      <w:bookmarkEnd w:id="24"/>
+      <w:bookmarkEnd w:id="25"/>
       <w:proofErr w:type="spellEnd"/>
     </w:p>
     <w:p>
@@ -11046,7 +11048,7 @@
           <w:lang w:val="en-US"/>
         </w:rPr>
       </w:pPr>
-      <w:bookmarkStart w:id="25" w:name="_Toc519692060"/>
+      <w:bookmarkStart w:id="26" w:name="_Toc519692111"/>
       <w:r>
         <w:rPr>
           <w:lang w:val="en-US"/>
@@ -11104,7 +11106,7 @@
         </w:rPr>
         <w:t xml:space="preserve"> Architecture</w:t>
       </w:r>
-      <w:bookmarkEnd w:id="25"/>
+      <w:bookmarkEnd w:id="26"/>
     </w:p>
     <w:p>
       <w:pPr>
@@ -11130,18 +11132,18 @@
         <w:lastRenderedPageBreak/>
         <w:t xml:space="preserve"> </w:t>
       </w:r>
-      <w:bookmarkStart w:id="26" w:name="_Ref518293737"/>
-      <w:bookmarkStart w:id="27" w:name="_Ref518293759"/>
-      <w:bookmarkStart w:id="28" w:name="_Toc519692037"/>
+      <w:bookmarkStart w:id="27" w:name="_Ref518293737"/>
+      <w:bookmarkStart w:id="28" w:name="_Ref518293759"/>
+      <w:bookmarkStart w:id="29" w:name="_Toc519692037"/>
       <w:r>
         <w:rPr>
           <w:lang w:val="fr-FR"/>
         </w:rPr>
         <w:t>psi_fix_cic_dec_fix_1ch</w:t>
       </w:r>
-      <w:bookmarkEnd w:id="26"/>
       <w:bookmarkEnd w:id="27"/>
       <w:bookmarkEnd w:id="28"/>
+      <w:bookmarkEnd w:id="29"/>
     </w:p>
     <w:p>
       <w:pPr>
@@ -12062,7 +12064,7 @@
           <w:lang w:val="en-US"/>
         </w:rPr>
       </w:pPr>
-      <w:bookmarkStart w:id="29" w:name="_Ref518293987"/>
+      <w:bookmarkStart w:id="30" w:name="_Ref518293987"/>
       <w:r>
         <w:rPr>
           <w:lang w:val="en-US"/>
@@ -12070,7 +12072,7 @@
         <w:lastRenderedPageBreak/>
         <w:t>Architecture</w:t>
       </w:r>
-      <w:bookmarkEnd w:id="29"/>
+      <w:bookmarkEnd w:id="30"/>
     </w:p>
     <w:p>
       <w:pPr>
@@ -12213,7 +12215,7 @@
           <w:lang w:val="en-US"/>
         </w:rPr>
       </w:pPr>
-      <w:bookmarkStart w:id="30" w:name="_Toc519692061"/>
+      <w:bookmarkStart w:id="31" w:name="_Toc519692112"/>
       <w:r>
         <w:rPr>
           <w:lang w:val="en-US"/>
@@ -12263,7 +12265,7 @@
         </w:rPr>
         <w:t>psi_fix_cic_dec_fix_1ch Architecture</w:t>
       </w:r>
-      <w:bookmarkEnd w:id="30"/>
+      <w:bookmarkEnd w:id="31"/>
     </w:p>
     <w:p>
       <w:pPr>
@@ -12809,7 +12811,7 @@
           <w:lang w:val="fr-FR"/>
         </w:rPr>
       </w:pPr>
-      <w:bookmarkStart w:id="31" w:name="_Toc519692038"/>
+      <w:bookmarkStart w:id="32" w:name="_Toc519692038"/>
       <w:r>
         <w:rPr>
           <w:lang w:val="fr-FR"/>
@@ -12817,7 +12819,7 @@
         <w:lastRenderedPageBreak/>
         <w:t>psi_fix_cic_dec_fix_nch_par_tdm</w:t>
       </w:r>
-      <w:bookmarkEnd w:id="31"/>
+      <w:bookmarkEnd w:id="32"/>
     </w:p>
     <w:p>
       <w:pPr>
@@ -14026,7 +14028,7 @@
           <w:lang w:val="en-US"/>
         </w:rPr>
       </w:pPr>
-      <w:bookmarkStart w:id="32" w:name="_Toc519692062"/>
+      <w:bookmarkStart w:id="33" w:name="_Toc519692113"/>
       <w:r>
         <w:rPr>
           <w:lang w:val="en-US"/>
@@ -14084,7 +14086,7 @@
         </w:rPr>
         <w:t xml:space="preserve"> Architecture</w:t>
       </w:r>
-      <w:bookmarkEnd w:id="32"/>
+      <w:bookmarkEnd w:id="33"/>
     </w:p>
     <w:p>
       <w:pPr>
@@ -14250,7 +14252,7 @@
           <w:lang w:val="en-US"/>
         </w:rPr>
       </w:pPr>
-      <w:bookmarkStart w:id="33" w:name="_Toc519692039"/>
+      <w:bookmarkStart w:id="34" w:name="_Toc519692039"/>
       <w:proofErr w:type="spellStart"/>
       <w:r>
         <w:rPr>
@@ -14259,7 +14261,7 @@
         <w:lastRenderedPageBreak/>
         <w:t>psi_fix_cic_dec_fix_nch_tdm_tdm</w:t>
       </w:r>
-      <w:bookmarkEnd w:id="33"/>
+      <w:bookmarkEnd w:id="34"/>
       <w:proofErr w:type="spellEnd"/>
     </w:p>
     <w:p>
@@ -15449,7 +15451,7 @@
           <w:lang w:val="en-US"/>
         </w:rPr>
       </w:pPr>
-      <w:bookmarkStart w:id="34" w:name="_Toc519692063"/>
+      <w:bookmarkStart w:id="35" w:name="_Toc519692114"/>
       <w:r>
         <w:rPr>
           <w:lang w:val="en-US"/>
@@ -15507,7 +15509,7 @@
         </w:rPr>
         <w:t xml:space="preserve"> Architecture</w:t>
       </w:r>
-      <w:bookmarkEnd w:id="34"/>
+      <w:bookmarkEnd w:id="35"/>
     </w:p>
     <w:p>
       <w:pPr>
@@ -15679,7 +15681,7 @@
           <w:lang w:val="fr-FR"/>
         </w:rPr>
       </w:pPr>
-      <w:bookmarkStart w:id="35" w:name="_Toc519692040"/>
+      <w:bookmarkStart w:id="36" w:name="_Toc519692040"/>
       <w:r>
         <w:rPr>
           <w:lang w:val="fr-FR"/>
@@ -15687,7 +15689,7 @@
         <w:lastRenderedPageBreak/>
         <w:t>psi_fix_cic_int_fix_1ch</w:t>
       </w:r>
-      <w:bookmarkEnd w:id="35"/>
+      <w:bookmarkEnd w:id="36"/>
     </w:p>
     <w:p>
       <w:pPr>
@@ -16901,7 +16903,7 @@
           <w:lang w:val="en-US"/>
         </w:rPr>
       </w:pPr>
-      <w:bookmarkStart w:id="36" w:name="_Toc519692064"/>
+      <w:bookmarkStart w:id="37" w:name="_Toc519692115"/>
       <w:r>
         <w:rPr>
           <w:lang w:val="en-US"/>
@@ -16951,7 +16953,7 @@
         </w:rPr>
         <w:t>psi_fix_cic_int_fix_1ch Architecture</w:t>
       </w:r>
-      <w:bookmarkEnd w:id="36"/>
+      <w:bookmarkEnd w:id="37"/>
     </w:p>
     <w:p>
       <w:pPr>
@@ -17606,7 +17608,7 @@
           <w:lang w:val="en-US"/>
         </w:rPr>
       </w:pPr>
-      <w:bookmarkStart w:id="37" w:name="_Toc519692041"/>
+      <w:bookmarkStart w:id="38" w:name="_Toc519692041"/>
       <w:proofErr w:type="spellStart"/>
       <w:r>
         <w:rPr>
@@ -17615,7 +17617,7 @@
         <w:lastRenderedPageBreak/>
         <w:t>psi_fix_cordic_abs_pl</w:t>
       </w:r>
-      <w:bookmarkEnd w:id="37"/>
+      <w:bookmarkEnd w:id="38"/>
       <w:proofErr w:type="spellEnd"/>
     </w:p>
     <w:p>
@@ -19422,7 +19424,7 @@
           <w:lang w:val="en-US"/>
         </w:rPr>
       </w:pPr>
-      <w:bookmarkStart w:id="38" w:name="_Toc519692042"/>
+      <w:bookmarkStart w:id="39" w:name="_Toc519692042"/>
       <w:proofErr w:type="spellStart"/>
       <w:r>
         <w:rPr>
@@ -19431,7 +19433,7 @@
         <w:lastRenderedPageBreak/>
         <w:t>psi_fix_fir_dec_ser_nch_chpar_conf</w:t>
       </w:r>
-      <w:bookmarkEnd w:id="38"/>
+      <w:bookmarkEnd w:id="39"/>
       <w:proofErr w:type="spellEnd"/>
     </w:p>
     <w:p>
@@ -21703,7 +21705,7 @@
           <w:lang w:val="en-US"/>
         </w:rPr>
       </w:pPr>
-      <w:bookmarkStart w:id="39" w:name="_Toc519692065"/>
+      <w:bookmarkStart w:id="40" w:name="_Toc519692116"/>
       <w:r>
         <w:rPr>
           <w:lang w:val="en-US"/>
@@ -21761,7 +21763,7 @@
         </w:rPr>
         <w:t xml:space="preserve"> Architecture</w:t>
       </w:r>
-      <w:bookmarkEnd w:id="39"/>
+      <w:bookmarkEnd w:id="40"/>
     </w:p>
     <w:p>
       <w:pPr>
@@ -22132,7 +22134,7 @@
           <w:lang w:val="en-US"/>
         </w:rPr>
       </w:pPr>
-      <w:bookmarkStart w:id="40" w:name="_Toc519692043"/>
+      <w:bookmarkStart w:id="41" w:name="_Toc519692043"/>
       <w:proofErr w:type="spellStart"/>
       <w:r>
         <w:rPr>
@@ -22147,7 +22149,7 @@
         </w:rPr>
         <w:t>_conf</w:t>
       </w:r>
-      <w:bookmarkEnd w:id="40"/>
+      <w:bookmarkEnd w:id="41"/>
       <w:proofErr w:type="spellEnd"/>
     </w:p>
     <w:p>
@@ -24394,7 +24396,7 @@
           <w:lang w:val="en-US"/>
         </w:rPr>
       </w:pPr>
-      <w:bookmarkStart w:id="41" w:name="_Toc519692066"/>
+      <w:bookmarkStart w:id="42" w:name="_Toc519692117"/>
       <w:r>
         <w:rPr>
           <w:lang w:val="en-US"/>
@@ -24464,7 +24466,7 @@
         </w:rPr>
         <w:t xml:space="preserve"> Architecture</w:t>
       </w:r>
-      <w:bookmarkEnd w:id="41"/>
+      <w:bookmarkEnd w:id="42"/>
     </w:p>
     <w:p>
       <w:pPr>
@@ -24959,7 +24961,7 @@
           <w:lang w:val="en-US"/>
         </w:rPr>
       </w:pPr>
-      <w:bookmarkStart w:id="42" w:name="_Toc519692044"/>
+      <w:bookmarkStart w:id="43" w:name="_Toc519692044"/>
       <w:proofErr w:type="spellStart"/>
       <w:r>
         <w:rPr>
@@ -24981,7 +24983,7 @@
         </w:rPr>
         <w:t>_&lt;function&gt;</w:t>
       </w:r>
-      <w:bookmarkEnd w:id="42"/>
+      <w:bookmarkEnd w:id="43"/>
     </w:p>
     <w:p>
       <w:pPr>
@@ -25954,7 +25956,7 @@
           <w:lang w:val="fr-FR"/>
         </w:rPr>
       </w:pPr>
-      <w:bookmarkStart w:id="43" w:name="_Toc519692067"/>
+      <w:bookmarkStart w:id="44" w:name="_Toc519692118"/>
       <w:r>
         <w:rPr>
           <w:lang w:val="fr-FR"/>
@@ -25998,7 +26000,7 @@
         </w:rPr>
         <w:t>: psi_fix_lin_approx Interpolation Principle</w:t>
       </w:r>
-      <w:bookmarkEnd w:id="43"/>
+      <w:bookmarkEnd w:id="44"/>
     </w:p>
     <w:p>
       <w:pPr>
@@ -26118,7 +26120,7 @@
           <w:lang w:val="en-US"/>
         </w:rPr>
       </w:pPr>
-      <w:bookmarkStart w:id="44" w:name="_Toc519692068"/>
+      <w:bookmarkStart w:id="45" w:name="_Toc519692119"/>
       <w:r>
         <w:rPr>
           <w:lang w:val="en-US"/>
@@ -26176,7 +26178,7 @@
         </w:rPr>
         <w:t xml:space="preserve"> Architecture</w:t>
       </w:r>
-      <w:bookmarkEnd w:id="44"/>
+      <w:bookmarkEnd w:id="45"/>
     </w:p>
     <w:p>
       <w:pPr>
@@ -26752,7 +26754,7 @@
           <w:lang w:val="en-US"/>
         </w:rPr>
       </w:pPr>
-      <w:bookmarkStart w:id="45" w:name="_Toc519692045"/>
+      <w:bookmarkStart w:id="46" w:name="_Toc519692045"/>
       <w:r>
         <w:rPr>
           <w:lang w:val="en-US"/>
@@ -26760,7 +26762,7 @@
         <w:lastRenderedPageBreak/>
         <w:t>psi_fix_dds_18b</w:t>
       </w:r>
-      <w:bookmarkEnd w:id="45"/>
+      <w:bookmarkEnd w:id="46"/>
     </w:p>
     <w:p>
       <w:pPr>
@@ -26859,7 +26861,7 @@
           <w:lang w:val="en-US"/>
         </w:rPr>
       </w:pPr>
-      <w:bookmarkStart w:id="46" w:name="_Toc519692069"/>
+      <w:bookmarkStart w:id="47" w:name="_Toc519692120"/>
       <w:r>
         <w:rPr>
           <w:lang w:val="en-US"/>
@@ -26923,7 +26925,7 @@
         </w:rPr>
         <w:t>=0.12345</w:t>
       </w:r>
-      <w:bookmarkEnd w:id="46"/>
+      <w:bookmarkEnd w:id="47"/>
     </w:p>
     <w:p>
       <w:pPr>
@@ -28023,7 +28025,7 @@
           <w:lang w:val="en-US"/>
         </w:rPr>
       </w:pPr>
-      <w:bookmarkStart w:id="47" w:name="_Toc519692070"/>
+      <w:bookmarkStart w:id="48" w:name="_Toc519692121"/>
       <w:r>
         <w:rPr>
           <w:lang w:val="en-US"/>
@@ -28085,7 +28087,7 @@
         </w:rPr>
         <w:t>Architecture</w:t>
       </w:r>
-      <w:bookmarkEnd w:id="47"/>
+      <w:bookmarkEnd w:id="48"/>
     </w:p>
     <w:p>
       <w:pPr>
@@ -28104,7 +28106,7 @@
           <w:lang w:val="en-US"/>
         </w:rPr>
       </w:pPr>
-      <w:bookmarkStart w:id="48" w:name="_Toc519692046"/>
+      <w:bookmarkStart w:id="49" w:name="_Toc519692046"/>
       <w:r>
         <w:rPr>
           <w:lang w:val="en-US"/>
@@ -28112,7 +28114,7 @@
         <w:lastRenderedPageBreak/>
         <w:t>psi_fix_lowpass_iir_order1</w:t>
       </w:r>
-      <w:bookmarkEnd w:id="48"/>
+      <w:bookmarkEnd w:id="49"/>
     </w:p>
     <w:p>
       <w:pPr>
@@ -29612,7 +29614,7 @@
           <w:lang w:val="en-US"/>
         </w:rPr>
       </w:pPr>
-      <w:bookmarkStart w:id="49" w:name="_Toc519692071"/>
+      <w:bookmarkStart w:id="50" w:name="_Toc519692122"/>
       <w:r>
         <w:rPr>
           <w:lang w:val="en-US"/>
@@ -29668,7 +29670,7 @@
         </w:rPr>
         <w:t xml:space="preserve"> Architecture</w:t>
       </w:r>
-      <w:bookmarkEnd w:id="49"/>
+      <w:bookmarkEnd w:id="50"/>
     </w:p>
     <w:p>
       <w:pPr>
@@ -29679,8 +29681,8 @@
           <w:lang w:val="en-US"/>
         </w:rPr>
       </w:pPr>
-      <w:bookmarkStart w:id="50" w:name="_Toc514162288"/>
-      <w:bookmarkStart w:id="51" w:name="_Toc519692047"/>
+      <w:bookmarkStart w:id="51" w:name="_Toc514162288"/>
+      <w:bookmarkStart w:id="52" w:name="_Toc519692047"/>
       <w:proofErr w:type="spellStart"/>
       <w:r>
         <w:rPr>
@@ -29689,8 +29691,8 @@
         <w:lastRenderedPageBreak/>
         <w:t>psi_fix_complex_mult</w:t>
       </w:r>
-      <w:bookmarkEnd w:id="50"/>
       <w:bookmarkEnd w:id="51"/>
+      <w:bookmarkEnd w:id="52"/>
       <w:proofErr w:type="spellEnd"/>
     </w:p>
     <w:p>
@@ -29700,8 +29702,8 @@
           <w:lang w:val="en-US"/>
         </w:rPr>
       </w:pPr>
-      <w:bookmarkStart w:id="52" w:name="_Description"/>
-      <w:bookmarkEnd w:id="52"/>
+      <w:bookmarkStart w:id="53" w:name="_Description"/>
+      <w:bookmarkEnd w:id="53"/>
       <w:r>
         <w:rPr>
           <w:lang w:val="en-US"/>
@@ -31616,7 +31618,7 @@
           <v:shape id="_x0000_i1025" type="#_x0000_t75" style="width:543.05pt;height:170.85pt" o:ole="">
             <v:imagedata r:id="rId27" o:title=""/>
           </v:shape>
-          <o:OLEObject Type="Embed" ProgID="Visio.Drawing.11" ShapeID="_x0000_i1025" DrawAspect="Content" ObjectID="_1593433917" r:id="rId28"/>
+          <o:OLEObject Type="Embed" ProgID="Visio.Drawing.11" ShapeID="_x0000_i1025" DrawAspect="Content" ObjectID="_1593433979" r:id="rId28"/>
         </w:object>
       </w:r>
     </w:p>
@@ -31628,8 +31630,8 @@
           <w:lang w:val="en-US"/>
         </w:rPr>
       </w:pPr>
-      <w:bookmarkStart w:id="53" w:name="_Toc514162298"/>
-      <w:bookmarkStart w:id="54" w:name="_Toc519692072"/>
+      <w:bookmarkStart w:id="54" w:name="_Toc514162298"/>
+      <w:bookmarkStart w:id="55" w:name="_Toc519692123"/>
       <w:r>
         <w:rPr>
           <w:lang w:val="en-US"/>
@@ -31678,7 +31680,7 @@
         </w:rPr>
         <w:t xml:space="preserve"> Architecture</w:t>
       </w:r>
-      <w:bookmarkEnd w:id="53"/>
+      <w:bookmarkEnd w:id="54"/>
       <w:r>
         <w:rPr>
           <w:lang w:val="en-US"/>
@@ -31713,7 +31715,7 @@
         </w:rPr>
         <w:t xml:space="preserve"> = 1</w:t>
       </w:r>
-      <w:bookmarkEnd w:id="54"/>
+      <w:bookmarkEnd w:id="55"/>
     </w:p>
     <w:p>
       <w:pPr>
@@ -31724,7 +31726,7 @@
           <w:lang w:val="en-US"/>
         </w:rPr>
       </w:pPr>
-      <w:bookmarkStart w:id="55" w:name="_Toc519692048"/>
+      <w:bookmarkStart w:id="56" w:name="_Toc519692048"/>
       <w:proofErr w:type="spellStart"/>
       <w:r>
         <w:rPr>
@@ -31733,7 +31735,7 @@
         <w:lastRenderedPageBreak/>
         <w:t>psi_fix_mov_avg</w:t>
       </w:r>
-      <w:bookmarkEnd w:id="55"/>
+      <w:bookmarkEnd w:id="56"/>
       <w:proofErr w:type="spellEnd"/>
     </w:p>
     <w:p>
@@ -33167,7 +33169,7 @@
           <w:lang w:val="en-US"/>
         </w:rPr>
       </w:pPr>
-      <w:bookmarkStart w:id="56" w:name="_Toc519692073"/>
+      <w:bookmarkStart w:id="57" w:name="_Toc519692124"/>
       <w:r>
         <w:rPr>
           <w:lang w:val="en-US"/>
@@ -33231,7 +33233,7 @@
         </w:rPr>
         <w:t xml:space="preserve"> Architecture</w:t>
       </w:r>
-      <w:bookmarkEnd w:id="56"/>
+      <w:bookmarkEnd w:id="57"/>
     </w:p>
     <w:p>
       <w:pPr>
@@ -33268,7 +33270,7 @@
           <w:lang w:val="en-US"/>
         </w:rPr>
       </w:pPr>
-      <w:bookmarkStart w:id="57" w:name="_Toc519692049"/>
+      <w:bookmarkStart w:id="58" w:name="_Toc519692049"/>
       <w:r>
         <w:rPr>
           <w:lang w:val="en-US"/>
@@ -33276,7 +33278,7 @@
         <w:lastRenderedPageBreak/>
         <w:t>psi_fix_demod_real2cplx</w:t>
       </w:r>
-      <w:bookmarkEnd w:id="57"/>
+      <w:bookmarkEnd w:id="58"/>
     </w:p>
     <w:p>
       <w:pPr>
@@ -34719,7 +34721,7 @@
           <w:lang w:val="en-US"/>
         </w:rPr>
       </w:pPr>
-      <w:bookmarkStart w:id="58" w:name="_Toc519692074"/>
+      <w:bookmarkStart w:id="59" w:name="_Toc519692125"/>
       <w:r>
         <w:rPr>
           <w:lang w:val="en-US"/>
@@ -34781,7 +34783,7 @@
         </w:rPr>
         <w:t>Architecture</w:t>
       </w:r>
-      <w:bookmarkEnd w:id="58"/>
+      <w:bookmarkEnd w:id="59"/>
     </w:p>
     <w:p>
       <w:pPr>
@@ -34819,7 +34821,7 @@
           <w:lang w:val="en-US"/>
         </w:rPr>
       </w:pPr>
-      <w:bookmarkStart w:id="59" w:name="_Toc519692050"/>
+      <w:bookmarkStart w:id="60" w:name="_Toc519692050"/>
       <w:proofErr w:type="spellStart"/>
       <w:r>
         <w:rPr>
@@ -34828,7 +34830,7 @@
         <w:lastRenderedPageBreak/>
         <w:t>psi_fix_cordic_vect</w:t>
       </w:r>
-      <w:bookmarkEnd w:id="59"/>
+      <w:bookmarkEnd w:id="60"/>
       <w:proofErr w:type="spellEnd"/>
     </w:p>
     <w:p>
@@ -36680,7 +36682,7 @@
           <w:lang w:val="en-US"/>
         </w:rPr>
       </w:pPr>
-      <w:bookmarkStart w:id="60" w:name="_Toc519692075"/>
+      <w:bookmarkStart w:id="61" w:name="_Toc519692126"/>
       <w:r>
         <w:rPr>
           <w:lang w:val="en-US"/>
@@ -36744,7 +36746,7 @@
         </w:rPr>
         <w:t xml:space="preserve"> Architecture</w:t>
       </w:r>
-      <w:bookmarkEnd w:id="60"/>
+      <w:bookmarkEnd w:id="61"/>
     </w:p>
     <w:p>
       <w:pPr>
@@ -36755,7 +36757,7 @@
           <w:lang w:val="en-US"/>
         </w:rPr>
       </w:pPr>
-      <w:bookmarkStart w:id="61" w:name="_Toc519692051"/>
+      <w:bookmarkStart w:id="62" w:name="_Toc519692051"/>
       <w:proofErr w:type="spellStart"/>
       <w:r>
         <w:rPr>
@@ -36764,7 +36766,7 @@
         <w:lastRenderedPageBreak/>
         <w:t>psi_fix_cordic_rot</w:t>
       </w:r>
-      <w:bookmarkEnd w:id="61"/>
+      <w:bookmarkEnd w:id="62"/>
       <w:proofErr w:type="spellEnd"/>
     </w:p>
     <w:p>
@@ -38658,7 +38660,7 @@
           <w:lang w:val="en-US"/>
         </w:rPr>
       </w:pPr>
-      <w:bookmarkStart w:id="62" w:name="_Toc519692076"/>
+      <w:bookmarkStart w:id="63" w:name="_Toc519692127"/>
       <w:r>
         <w:rPr>
           <w:lang w:val="en-US"/>
@@ -38716,7 +38718,7 @@
         </w:rPr>
         <w:t xml:space="preserve"> Architecture</w:t>
       </w:r>
-      <w:bookmarkEnd w:id="62"/>
+      <w:bookmarkEnd w:id="63"/>
     </w:p>
     <w:p>
       <w:pPr>
@@ -38727,8 +38729,8 @@
           <w:lang w:val="en-US"/>
         </w:rPr>
       </w:pPr>
-      <w:bookmarkStart w:id="63" w:name="_Ref515288425"/>
-      <w:bookmarkStart w:id="64" w:name="_Toc519692052"/>
+      <w:bookmarkStart w:id="64" w:name="_Ref515288425"/>
+      <w:bookmarkStart w:id="65" w:name="_Toc519692052"/>
       <w:r>
         <w:rPr>
           <w:lang w:val="en-US"/>
@@ -38736,8 +38738,8 @@
         <w:lastRenderedPageBreak/>
         <w:t>psi_fix_pol2cart_approx</w:t>
       </w:r>
-      <w:bookmarkEnd w:id="63"/>
       <w:bookmarkEnd w:id="64"/>
+      <w:bookmarkEnd w:id="65"/>
     </w:p>
     <w:p>
       <w:pPr>
@@ -39831,7 +39833,7 @@
           <w:lang w:val="en-US"/>
         </w:rPr>
       </w:pPr>
-      <w:bookmarkStart w:id="65" w:name="_Toc519692077"/>
+      <w:bookmarkStart w:id="66" w:name="_Toc519692128"/>
       <w:r>
         <w:rPr>
           <w:lang w:val="en-US"/>
@@ -39881,7 +39883,7 @@
         </w:rPr>
         <w:t>psi_fix_pol2cart_approx Architecture</w:t>
       </w:r>
-      <w:bookmarkEnd w:id="65"/>
+      <w:bookmarkEnd w:id="66"/>
     </w:p>
     <w:p>
       <w:pPr>
@@ -39892,8 +39894,8 @@
           <w:lang w:val="en-US"/>
         </w:rPr>
       </w:pPr>
-      <w:bookmarkStart w:id="66" w:name="_Toc519691910"/>
-      <w:bookmarkStart w:id="67" w:name="_Toc519692053"/>
+      <w:bookmarkStart w:id="67" w:name="_Toc519691910"/>
+      <w:bookmarkStart w:id="68" w:name="_Toc519692053"/>
       <w:r>
         <w:rPr>
           <w:lang w:val="en-US"/>
@@ -39901,8 +39903,8 @@
         <w:lastRenderedPageBreak/>
         <w:t>psi_fix_mod_cplx2real</w:t>
       </w:r>
-      <w:bookmarkEnd w:id="66"/>
       <w:bookmarkEnd w:id="67"/>
+      <w:bookmarkEnd w:id="68"/>
     </w:p>
     <w:p>
       <w:pPr>
@@ -41260,7 +41262,7 @@
           <v:shape id="_x0000_i1026" type="#_x0000_t75" style="width:443pt;height:176.95pt" o:ole="">
             <v:imagedata r:id="rId35" o:title=""/>
           </v:shape>
-          <o:OLEObject Type="Embed" ProgID="Visio.Drawing.11" ShapeID="_x0000_i1026" DrawAspect="Content" ObjectID="_1593433918" r:id="rId36"/>
+          <o:OLEObject Type="Embed" ProgID="Visio.Drawing.11" ShapeID="_x0000_i1026" DrawAspect="Content" ObjectID="_1593433980" r:id="rId36"/>
         </w:object>
       </w:r>
     </w:p>
@@ -41272,6 +41274,7 @@
           <w:lang w:val="en-US"/>
         </w:rPr>
       </w:pPr>
+      <w:bookmarkStart w:id="69" w:name="_Toc519692129"/>
       <w:r>
         <w:rPr>
           <w:lang w:val="en-US"/>
@@ -41310,10 +41313,17 @@
         <w:rPr>
           <w:lang w:val="en-US"/>
         </w:rPr>
-        <w:t xml:space="preserve"> Archietcture</w:t>
-      </w:r>
-      <w:bookmarkStart w:id="68" w:name="_GoBack"/>
-      <w:bookmarkEnd w:id="68"/>
+        <w:t xml:space="preserve"> </w:t>
+      </w:r>
+      <w:proofErr w:type="spellStart"/>
+      <w:r>
+        <w:rPr>
+          <w:lang w:val="en-US"/>
+        </w:rPr>
+        <w:t>Archietcture</w:t>
+      </w:r>
+      <w:bookmarkEnd w:id="69"/>
+      <w:proofErr w:type="spellEnd"/>
     </w:p>
     <w:sectPr>
       <w:headerReference w:type="default" r:id="rId37"/>
@@ -41611,7 +41621,7 @@
         <w:sz w:val="16"/>
         <w:szCs w:val="16"/>
       </w:rPr>
-      <w:t>50</w:t>
+      <w:t>3</w:t>
     </w:r>
     <w:r>
       <w:rPr>
@@ -48127,7 +48137,7 @@
 </file>
 
 <file path=customXml/itemProps1.xml><?xml version="1.0" encoding="utf-8"?>
-<ds:datastoreItem xmlns:ds="http://schemas.openxmlformats.org/officeDocument/2006/customXml" ds:itemID="{208FBA6D-453B-4D94-B9C1-9351C3E20729}">
+<ds:datastoreItem xmlns:ds="http://schemas.openxmlformats.org/officeDocument/2006/customXml" ds:itemID="{A3179EA1-9DB8-41E4-8623-D8AC0E6FB6C6}">
   <ds:schemaRefs>
     <ds:schemaRef ds:uri="http://schemas.openxmlformats.org/officeDocument/2006/bibliography"/>
   </ds:schemaRefs>

</xml_diff>

<commit_message>
TIMING: Added option for more than one pipeline stage per iteration to psi_fix_cordic_vect
</commit_message>
<xml_diff>
--- a/doc/psi_fix.docx
+++ b/doc/psi_fix.docx
@@ -4686,15 +4686,13 @@
           <w:lang w:val="en-US"/>
         </w:rPr>
       </w:pPr>
-      <w:bookmarkStart w:id="0" w:name="_GoBack"/>
-      <w:bookmarkEnd w:id="0"/>
       <w:r>
         <w:rPr>
           <w:lang w:val="en-US"/>
         </w:rPr>
         <w:br w:type="page"/>
       </w:r>
-      <w:bookmarkStart w:id="1" w:name="_Toc519692025"/>
+      <w:bookmarkStart w:id="0" w:name="_Toc519692025"/>
       <w:r>
         <w:rPr>
           <w:lang w:val="en-US"/>
@@ -4702,7 +4700,7 @@
         <w:lastRenderedPageBreak/>
         <w:t>Introduction</w:t>
       </w:r>
-      <w:bookmarkEnd w:id="1"/>
+      <w:bookmarkEnd w:id="0"/>
     </w:p>
     <w:p>
       <w:pPr>
@@ -4756,16 +4754,16 @@
           <w:lang w:val="en-US"/>
         </w:rPr>
       </w:pPr>
-      <w:bookmarkStart w:id="2" w:name="_Toc516140914"/>
-      <w:bookmarkStart w:id="3" w:name="_Toc519692026"/>
+      <w:bookmarkStart w:id="1" w:name="_Toc516140914"/>
+      <w:bookmarkStart w:id="2" w:name="_Toc519692026"/>
       <w:r>
         <w:rPr>
           <w:lang w:val="en-US"/>
         </w:rPr>
         <w:t>Working Copy Structure</w:t>
       </w:r>
+      <w:bookmarkEnd w:id="1"/>
       <w:bookmarkEnd w:id="2"/>
-      <w:bookmarkEnd w:id="3"/>
     </w:p>
     <w:p>
       <w:pPr>
@@ -4945,8 +4943,8 @@
           <w:lang w:val="en-US"/>
         </w:rPr>
       </w:pPr>
-      <w:bookmarkStart w:id="4" w:name="_Toc516140949"/>
-      <w:bookmarkStart w:id="5" w:name="_Toc519692105"/>
+      <w:bookmarkStart w:id="3" w:name="_Toc516140949"/>
+      <w:bookmarkStart w:id="4" w:name="_Toc519692105"/>
       <w:r>
         <w:rPr>
           <w:lang w:val="en-US"/>
@@ -4996,65 +4994,65 @@
         </w:rPr>
         <w:t>Working copy structure</w:t>
       </w:r>
+      <w:bookmarkEnd w:id="3"/>
       <w:bookmarkEnd w:id="4"/>
+    </w:p>
+    <w:p>
+      <w:pPr>
+        <w:rPr>
+          <w:lang w:val="en-US"/>
+        </w:rPr>
+      </w:pPr>
+      <w:r>
+        <w:rPr>
+          <w:lang w:val="en-US"/>
+        </w:rPr>
+        <w:t xml:space="preserve">It is not necessary but recommended to use the name </w:t>
+      </w:r>
+      <w:proofErr w:type="spellStart"/>
+      <w:r>
+        <w:rPr>
+          <w:i/>
+          <w:lang w:val="en-US"/>
+        </w:rPr>
+        <w:t>psi_lib</w:t>
+      </w:r>
+      <w:proofErr w:type="spellEnd"/>
+      <w:r>
+        <w:rPr>
+          <w:lang w:val="en-US"/>
+        </w:rPr>
+        <w:t xml:space="preserve"> as name for the </w:t>
+      </w:r>
+      <w:r>
+        <w:rPr>
+          <w:i/>
+          <w:lang w:val="en-US"/>
+        </w:rPr>
+        <w:t>&lt;Root&gt;</w:t>
+      </w:r>
+      <w:r>
+        <w:rPr>
+          <w:lang w:val="en-US"/>
+        </w:rPr>
+        <w:t xml:space="preserve"> folder.</w:t>
+      </w:r>
+    </w:p>
+    <w:p>
+      <w:pPr>
+        <w:pStyle w:val="Heading2"/>
+        <w:rPr>
+          <w:lang w:val="en-US"/>
+        </w:rPr>
+      </w:pPr>
+      <w:bookmarkStart w:id="5" w:name="_Toc519692027"/>
+      <w:r>
+        <w:rPr>
+          <w:lang w:val="en-US"/>
+        </w:rPr>
+        <w:t>External Dependencies</w:t>
+      </w:r>
       <w:bookmarkEnd w:id="5"/>
-    </w:p>
-    <w:p>
-      <w:pPr>
-        <w:rPr>
-          <w:lang w:val="en-US"/>
-        </w:rPr>
-      </w:pPr>
-      <w:r>
-        <w:rPr>
-          <w:lang w:val="en-US"/>
-        </w:rPr>
-        <w:t xml:space="preserve">It is not necessary but recommended to use the name </w:t>
-      </w:r>
-      <w:proofErr w:type="spellStart"/>
-      <w:r>
-        <w:rPr>
-          <w:i/>
-          <w:lang w:val="en-US"/>
-        </w:rPr>
-        <w:t>psi_lib</w:t>
-      </w:r>
-      <w:proofErr w:type="spellEnd"/>
-      <w:r>
-        <w:rPr>
-          <w:lang w:val="en-US"/>
-        </w:rPr>
-        <w:t xml:space="preserve"> as name for the </w:t>
-      </w:r>
-      <w:r>
-        <w:rPr>
-          <w:i/>
-          <w:lang w:val="en-US"/>
-        </w:rPr>
-        <w:t>&lt;Root&gt;</w:t>
-      </w:r>
-      <w:r>
-        <w:rPr>
-          <w:lang w:val="en-US"/>
-        </w:rPr>
-        <w:t xml:space="preserve"> folder.</w:t>
-      </w:r>
-    </w:p>
-    <w:p>
-      <w:pPr>
-        <w:pStyle w:val="Heading2"/>
-        <w:rPr>
-          <w:lang w:val="en-US"/>
-        </w:rPr>
-      </w:pPr>
-      <w:bookmarkStart w:id="6" w:name="_Toc519692027"/>
-      <w:r>
-        <w:rPr>
-          <w:lang w:val="en-US"/>
-        </w:rPr>
-        <w:t>External Dependencies</w:t>
-      </w:r>
-      <w:bookmarkEnd w:id="6"/>
     </w:p>
     <w:p>
       <w:pPr>
@@ -5255,8 +5253,8 @@
           <w:lang w:val="en-US"/>
         </w:rPr>
       </w:pPr>
-      <w:bookmarkStart w:id="7" w:name="_Toc516140915"/>
-      <w:bookmarkStart w:id="8" w:name="_Toc519692028"/>
+      <w:bookmarkStart w:id="6" w:name="_Toc516140915"/>
+      <w:bookmarkStart w:id="7" w:name="_Toc519692028"/>
       <w:r>
         <w:rPr>
           <w:lang w:val="en-US"/>
@@ -5264,8 +5262,8 @@
         <w:lastRenderedPageBreak/>
         <w:t>VHDL Libraries</w:t>
       </w:r>
+      <w:bookmarkEnd w:id="6"/>
       <w:bookmarkEnd w:id="7"/>
-      <w:bookmarkEnd w:id="8"/>
     </w:p>
     <w:p>
       <w:pPr>
@@ -5489,16 +5487,16 @@
           <w:lang w:val="en-US"/>
         </w:rPr>
       </w:pPr>
-      <w:bookmarkStart w:id="9" w:name="_Toc516140916"/>
-      <w:bookmarkStart w:id="10" w:name="_Toc519692029"/>
+      <w:bookmarkStart w:id="8" w:name="_Toc516140916"/>
+      <w:bookmarkStart w:id="9" w:name="_Toc519692029"/>
       <w:r>
         <w:rPr>
           <w:lang w:val="en-US"/>
         </w:rPr>
         <w:t>Running Simulations</w:t>
       </w:r>
+      <w:bookmarkEnd w:id="8"/>
       <w:bookmarkEnd w:id="9"/>
-      <w:bookmarkEnd w:id="10"/>
     </w:p>
     <w:p>
       <w:pPr>
@@ -5970,8 +5968,8 @@
           <w:lang w:val="en-US"/>
         </w:rPr>
       </w:pPr>
-      <w:bookmarkStart w:id="11" w:name="_Toc516140917"/>
-      <w:bookmarkStart w:id="12" w:name="_Toc519692030"/>
+      <w:bookmarkStart w:id="10" w:name="_Toc516140917"/>
+      <w:bookmarkStart w:id="11" w:name="_Toc519692030"/>
       <w:r>
         <w:rPr>
           <w:lang w:val="en-US"/>
@@ -5979,8 +5977,8 @@
         <w:lastRenderedPageBreak/>
         <w:t>Contribute to PSI VHDL Libraries</w:t>
       </w:r>
+      <w:bookmarkEnd w:id="10"/>
       <w:bookmarkEnd w:id="11"/>
-      <w:bookmarkEnd w:id="12"/>
     </w:p>
     <w:p>
       <w:pPr>
@@ -6469,8 +6467,8 @@
           <w:lang w:val="en-US"/>
         </w:rPr>
       </w:pPr>
-      <w:bookmarkStart w:id="13" w:name="_Toc516140918"/>
-      <w:bookmarkStart w:id="14" w:name="_Toc519692031"/>
+      <w:bookmarkStart w:id="12" w:name="_Toc516140918"/>
+      <w:bookmarkStart w:id="13" w:name="_Toc519692031"/>
       <w:r>
         <w:rPr>
           <w:lang w:val="en-US"/>
@@ -6478,8 +6476,8 @@
         <w:lastRenderedPageBreak/>
         <w:t>Handshaking Signals</w:t>
       </w:r>
+      <w:bookmarkEnd w:id="12"/>
       <w:bookmarkEnd w:id="13"/>
-      <w:bookmarkEnd w:id="14"/>
     </w:p>
     <w:p>
       <w:pPr>
@@ -6763,8 +6761,8 @@
           <w:lang w:val="en-US"/>
         </w:rPr>
       </w:pPr>
-      <w:bookmarkStart w:id="15" w:name="_Toc516140950"/>
-      <w:bookmarkStart w:id="16" w:name="_Toc519692106"/>
+      <w:bookmarkStart w:id="14" w:name="_Toc516140950"/>
+      <w:bookmarkStart w:id="15" w:name="_Toc519692106"/>
       <w:r>
         <w:rPr>
           <w:lang w:val="en-US"/>
@@ -6814,8 +6812,8 @@
         </w:rPr>
         <w:t>Handshaking signals</w:t>
       </w:r>
+      <w:bookmarkEnd w:id="14"/>
       <w:bookmarkEnd w:id="15"/>
-      <w:bookmarkEnd w:id="16"/>
     </w:p>
     <w:p>
       <w:pPr>
@@ -7092,7 +7090,7 @@
           <w:lang w:val="en-US"/>
         </w:rPr>
       </w:pPr>
-      <w:bookmarkStart w:id="17" w:name="_Toc519692032"/>
+      <w:bookmarkStart w:id="16" w:name="_Toc519692032"/>
       <w:proofErr w:type="spellStart"/>
       <w:r>
         <w:rPr>
@@ -7108,23 +7106,23 @@
         </w:rPr>
         <w:t xml:space="preserve"> &amp; Tricks</w:t>
       </w:r>
+      <w:bookmarkEnd w:id="16"/>
+    </w:p>
+    <w:p>
+      <w:pPr>
+        <w:pStyle w:val="Heading2"/>
+        <w:rPr>
+          <w:lang w:val="en-US"/>
+        </w:rPr>
+      </w:pPr>
+      <w:bookmarkStart w:id="17" w:name="_Toc519692033"/>
+      <w:r>
+        <w:rPr>
+          <w:lang w:val="en-US"/>
+        </w:rPr>
+        <w:t>Library Setup</w:t>
+      </w:r>
       <w:bookmarkEnd w:id="17"/>
-    </w:p>
-    <w:p>
-      <w:pPr>
-        <w:pStyle w:val="Heading2"/>
-        <w:rPr>
-          <w:lang w:val="en-US"/>
-        </w:rPr>
-      </w:pPr>
-      <w:bookmarkStart w:id="18" w:name="_Toc519692033"/>
-      <w:r>
-        <w:rPr>
-          <w:lang w:val="en-US"/>
-        </w:rPr>
-        <w:t>Library Setup</w:t>
-      </w:r>
-      <w:bookmarkEnd w:id="18"/>
     </w:p>
     <w:p>
       <w:pPr>
@@ -7411,14 +7409,14 @@
           <w:lang w:val="en-US"/>
         </w:rPr>
       </w:pPr>
-      <w:bookmarkStart w:id="19" w:name="_Toc519692034"/>
+      <w:bookmarkStart w:id="18" w:name="_Toc519692034"/>
       <w:r>
         <w:rPr>
           <w:lang w:val="en-US"/>
         </w:rPr>
         <w:t>Heavy Pipelining</w:t>
       </w:r>
-      <w:bookmarkEnd w:id="19"/>
+      <w:bookmarkEnd w:id="18"/>
     </w:p>
     <w:p>
       <w:pPr>
@@ -7911,7 +7909,7 @@
           <w:lang w:val="en-US"/>
         </w:rPr>
       </w:pPr>
-      <w:bookmarkStart w:id="20" w:name="_Toc519692107"/>
+      <w:bookmarkStart w:id="19" w:name="_Toc519692107"/>
       <w:r>
         <w:rPr>
           <w:lang w:val="en-US"/>
@@ -7961,7 +7959,7 @@
         </w:rPr>
         <w:t>Heavy Pipelining, Problem Description</w:t>
       </w:r>
-      <w:bookmarkEnd w:id="20"/>
+      <w:bookmarkEnd w:id="19"/>
     </w:p>
     <w:p>
       <w:pPr>
@@ -8454,7 +8452,7 @@
           <w:lang w:val="en-US"/>
         </w:rPr>
       </w:pPr>
-      <w:bookmarkStart w:id="21" w:name="_Toc519692108"/>
+      <w:bookmarkStart w:id="20" w:name="_Toc519692108"/>
       <w:r>
         <w:rPr>
           <w:lang w:val="en-US"/>
@@ -8518,7 +8516,7 @@
         </w:rPr>
         <w:t xml:space="preserve"> without retiming</w:t>
       </w:r>
-      <w:bookmarkEnd w:id="21"/>
+      <w:bookmarkEnd w:id="20"/>
     </w:p>
     <w:p>
       <w:pPr>
@@ -8632,7 +8630,7 @@
           <w:lang w:val="en-US"/>
         </w:rPr>
       </w:pPr>
-      <w:bookmarkStart w:id="22" w:name="_Toc519692109"/>
+      <w:bookmarkStart w:id="21" w:name="_Toc519692109"/>
       <w:r>
         <w:rPr>
           <w:lang w:val="en-US"/>
@@ -8696,7 +8694,7 @@
         </w:rPr>
         <w:t xml:space="preserve"> with retiming</w:t>
       </w:r>
-      <w:bookmarkEnd w:id="22"/>
+      <w:bookmarkEnd w:id="21"/>
     </w:p>
     <w:p>
       <w:pPr>
@@ -9785,7 +9783,7 @@
           <w:lang w:val="en-US"/>
         </w:rPr>
       </w:pPr>
-      <w:bookmarkStart w:id="23" w:name="_Toc519692110"/>
+      <w:bookmarkStart w:id="22" w:name="_Toc519692110"/>
       <w:r>
         <w:rPr>
           <w:lang w:val="en-US"/>
@@ -9835,7 +9833,7 @@
         </w:rPr>
         <w:t>Heavy Pipelining, Manual Splitting</w:t>
       </w:r>
-      <w:bookmarkEnd w:id="23"/>
+      <w:bookmarkEnd w:id="22"/>
     </w:p>
     <w:p>
       <w:pPr>
@@ -9907,7 +9905,7 @@
           <w:lang w:val="en-US"/>
         </w:rPr>
       </w:pPr>
-      <w:bookmarkStart w:id="24" w:name="_Toc519692035"/>
+      <w:bookmarkStart w:id="23" w:name="_Toc519692035"/>
       <w:r>
         <w:rPr>
           <w:lang w:val="en-US"/>
@@ -9915,24 +9913,24 @@
         <w:lastRenderedPageBreak/>
         <w:t>RTL Descriptions</w:t>
       </w:r>
+      <w:bookmarkEnd w:id="23"/>
+    </w:p>
+    <w:p>
+      <w:pPr>
+        <w:pStyle w:val="Heading2"/>
+        <w:rPr>
+          <w:lang w:val="en-US"/>
+        </w:rPr>
+      </w:pPr>
+      <w:bookmarkStart w:id="24" w:name="_Toc519692036"/>
+      <w:proofErr w:type="spellStart"/>
+      <w:r>
+        <w:rPr>
+          <w:lang w:val="en-US"/>
+        </w:rPr>
+        <w:t>psi_fix_bin_div</w:t>
+      </w:r>
       <w:bookmarkEnd w:id="24"/>
-    </w:p>
-    <w:p>
-      <w:pPr>
-        <w:pStyle w:val="Heading2"/>
-        <w:rPr>
-          <w:lang w:val="en-US"/>
-        </w:rPr>
-      </w:pPr>
-      <w:bookmarkStart w:id="25" w:name="_Toc519692036"/>
-      <w:proofErr w:type="spellStart"/>
-      <w:r>
-        <w:rPr>
-          <w:lang w:val="en-US"/>
-        </w:rPr>
-        <w:t>psi_fix_bin_div</w:t>
-      </w:r>
-      <w:bookmarkEnd w:id="25"/>
       <w:proofErr w:type="spellEnd"/>
     </w:p>
     <w:p>
@@ -11048,7 +11046,7 @@
           <w:lang w:val="en-US"/>
         </w:rPr>
       </w:pPr>
-      <w:bookmarkStart w:id="26" w:name="_Toc519692111"/>
+      <w:bookmarkStart w:id="25" w:name="_Toc519692111"/>
       <w:r>
         <w:rPr>
           <w:lang w:val="en-US"/>
@@ -11106,7 +11104,7 @@
         </w:rPr>
         <w:t xml:space="preserve"> Architecture</w:t>
       </w:r>
-      <w:bookmarkEnd w:id="26"/>
+      <w:bookmarkEnd w:id="25"/>
     </w:p>
     <w:p>
       <w:pPr>
@@ -11132,18 +11130,18 @@
         <w:lastRenderedPageBreak/>
         <w:t xml:space="preserve"> </w:t>
       </w:r>
-      <w:bookmarkStart w:id="27" w:name="_Ref518293737"/>
-      <w:bookmarkStart w:id="28" w:name="_Ref518293759"/>
-      <w:bookmarkStart w:id="29" w:name="_Toc519692037"/>
+      <w:bookmarkStart w:id="26" w:name="_Ref518293737"/>
+      <w:bookmarkStart w:id="27" w:name="_Ref518293759"/>
+      <w:bookmarkStart w:id="28" w:name="_Toc519692037"/>
       <w:r>
         <w:rPr>
           <w:lang w:val="fr-FR"/>
         </w:rPr>
         <w:t>psi_fix_cic_dec_fix_1ch</w:t>
       </w:r>
+      <w:bookmarkEnd w:id="26"/>
       <w:bookmarkEnd w:id="27"/>
       <w:bookmarkEnd w:id="28"/>
-      <w:bookmarkEnd w:id="29"/>
     </w:p>
     <w:p>
       <w:pPr>
@@ -12064,7 +12062,7 @@
           <w:lang w:val="en-US"/>
         </w:rPr>
       </w:pPr>
-      <w:bookmarkStart w:id="30" w:name="_Ref518293987"/>
+      <w:bookmarkStart w:id="29" w:name="_Ref518293987"/>
       <w:r>
         <w:rPr>
           <w:lang w:val="en-US"/>
@@ -12072,7 +12070,7 @@
         <w:lastRenderedPageBreak/>
         <w:t>Architecture</w:t>
       </w:r>
-      <w:bookmarkEnd w:id="30"/>
+      <w:bookmarkEnd w:id="29"/>
     </w:p>
     <w:p>
       <w:pPr>
@@ -12215,7 +12213,7 @@
           <w:lang w:val="en-US"/>
         </w:rPr>
       </w:pPr>
-      <w:bookmarkStart w:id="31" w:name="_Toc519692112"/>
+      <w:bookmarkStart w:id="30" w:name="_Toc519692112"/>
       <w:r>
         <w:rPr>
           <w:lang w:val="en-US"/>
@@ -12265,7 +12263,7 @@
         </w:rPr>
         <w:t>psi_fix_cic_dec_fix_1ch Architecture</w:t>
       </w:r>
-      <w:bookmarkEnd w:id="31"/>
+      <w:bookmarkEnd w:id="30"/>
     </w:p>
     <w:p>
       <w:pPr>
@@ -12811,7 +12809,7 @@
           <w:lang w:val="fr-FR"/>
         </w:rPr>
       </w:pPr>
-      <w:bookmarkStart w:id="32" w:name="_Toc519692038"/>
+      <w:bookmarkStart w:id="31" w:name="_Toc519692038"/>
       <w:r>
         <w:rPr>
           <w:lang w:val="fr-FR"/>
@@ -12819,7 +12817,7 @@
         <w:lastRenderedPageBreak/>
         <w:t>psi_fix_cic_dec_fix_nch_par_tdm</w:t>
       </w:r>
-      <w:bookmarkEnd w:id="32"/>
+      <w:bookmarkEnd w:id="31"/>
     </w:p>
     <w:p>
       <w:pPr>
@@ -14028,7 +14026,7 @@
           <w:lang w:val="en-US"/>
         </w:rPr>
       </w:pPr>
-      <w:bookmarkStart w:id="33" w:name="_Toc519692113"/>
+      <w:bookmarkStart w:id="32" w:name="_Toc519692113"/>
       <w:r>
         <w:rPr>
           <w:lang w:val="en-US"/>
@@ -14086,7 +14084,7 @@
         </w:rPr>
         <w:t xml:space="preserve"> Architecture</w:t>
       </w:r>
-      <w:bookmarkEnd w:id="33"/>
+      <w:bookmarkEnd w:id="32"/>
     </w:p>
     <w:p>
       <w:pPr>
@@ -14252,7 +14250,7 @@
           <w:lang w:val="en-US"/>
         </w:rPr>
       </w:pPr>
-      <w:bookmarkStart w:id="34" w:name="_Toc519692039"/>
+      <w:bookmarkStart w:id="33" w:name="_Toc519692039"/>
       <w:proofErr w:type="spellStart"/>
       <w:r>
         <w:rPr>
@@ -14261,7 +14259,7 @@
         <w:lastRenderedPageBreak/>
         <w:t>psi_fix_cic_dec_fix_nch_tdm_tdm</w:t>
       </w:r>
-      <w:bookmarkEnd w:id="34"/>
+      <w:bookmarkEnd w:id="33"/>
       <w:proofErr w:type="spellEnd"/>
     </w:p>
     <w:p>
@@ -15451,7 +15449,7 @@
           <w:lang w:val="en-US"/>
         </w:rPr>
       </w:pPr>
-      <w:bookmarkStart w:id="35" w:name="_Toc519692114"/>
+      <w:bookmarkStart w:id="34" w:name="_Toc519692114"/>
       <w:r>
         <w:rPr>
           <w:lang w:val="en-US"/>
@@ -15509,7 +15507,7 @@
         </w:rPr>
         <w:t xml:space="preserve"> Architecture</w:t>
       </w:r>
-      <w:bookmarkEnd w:id="35"/>
+      <w:bookmarkEnd w:id="34"/>
     </w:p>
     <w:p>
       <w:pPr>
@@ -15681,7 +15679,7 @@
           <w:lang w:val="fr-FR"/>
         </w:rPr>
       </w:pPr>
-      <w:bookmarkStart w:id="36" w:name="_Toc519692040"/>
+      <w:bookmarkStart w:id="35" w:name="_Toc519692040"/>
       <w:r>
         <w:rPr>
           <w:lang w:val="fr-FR"/>
@@ -15689,7 +15687,7 @@
         <w:lastRenderedPageBreak/>
         <w:t>psi_fix_cic_int_fix_1ch</w:t>
       </w:r>
-      <w:bookmarkEnd w:id="36"/>
+      <w:bookmarkEnd w:id="35"/>
     </w:p>
     <w:p>
       <w:pPr>
@@ -16903,7 +16901,7 @@
           <w:lang w:val="en-US"/>
         </w:rPr>
       </w:pPr>
-      <w:bookmarkStart w:id="37" w:name="_Toc519692115"/>
+      <w:bookmarkStart w:id="36" w:name="_Toc519692115"/>
       <w:r>
         <w:rPr>
           <w:lang w:val="en-US"/>
@@ -16953,7 +16951,7 @@
         </w:rPr>
         <w:t>psi_fix_cic_int_fix_1ch Architecture</w:t>
       </w:r>
-      <w:bookmarkEnd w:id="37"/>
+      <w:bookmarkEnd w:id="36"/>
     </w:p>
     <w:p>
       <w:pPr>
@@ -17608,7 +17606,7 @@
           <w:lang w:val="en-US"/>
         </w:rPr>
       </w:pPr>
-      <w:bookmarkStart w:id="38" w:name="_Toc519692041"/>
+      <w:bookmarkStart w:id="37" w:name="_Toc519692041"/>
       <w:proofErr w:type="spellStart"/>
       <w:r>
         <w:rPr>
@@ -17617,7 +17615,7 @@
         <w:lastRenderedPageBreak/>
         <w:t>psi_fix_cordic_abs_pl</w:t>
       </w:r>
-      <w:bookmarkEnd w:id="38"/>
+      <w:bookmarkEnd w:id="37"/>
       <w:proofErr w:type="spellEnd"/>
     </w:p>
     <w:p>
@@ -19424,7 +19422,7 @@
           <w:lang w:val="en-US"/>
         </w:rPr>
       </w:pPr>
-      <w:bookmarkStart w:id="39" w:name="_Toc519692042"/>
+      <w:bookmarkStart w:id="38" w:name="_Toc519692042"/>
       <w:proofErr w:type="spellStart"/>
       <w:r>
         <w:rPr>
@@ -19433,7 +19431,7 @@
         <w:lastRenderedPageBreak/>
         <w:t>psi_fix_fir_dec_ser_nch_chpar_conf</w:t>
       </w:r>
-      <w:bookmarkEnd w:id="39"/>
+      <w:bookmarkEnd w:id="38"/>
       <w:proofErr w:type="spellEnd"/>
     </w:p>
     <w:p>
@@ -21705,7 +21703,7 @@
           <w:lang w:val="en-US"/>
         </w:rPr>
       </w:pPr>
-      <w:bookmarkStart w:id="40" w:name="_Toc519692116"/>
+      <w:bookmarkStart w:id="39" w:name="_Toc519692116"/>
       <w:r>
         <w:rPr>
           <w:lang w:val="en-US"/>
@@ -21763,7 +21761,7 @@
         </w:rPr>
         <w:t xml:space="preserve"> Architecture</w:t>
       </w:r>
-      <w:bookmarkEnd w:id="40"/>
+      <w:bookmarkEnd w:id="39"/>
     </w:p>
     <w:p>
       <w:pPr>
@@ -21845,14 +21843,7 @@
             <w:rFonts w:ascii="Cambria Math" w:hAnsi="Cambria Math"/>
             <w:lang w:val="en-US"/>
           </w:rPr>
-          <m:t>≥0.5∙Maximum</m:t>
-        </m:r>
-        <m:r>
-          <w:rPr>
-            <w:rFonts w:ascii="Cambria Math" w:hAnsi="Cambria Math"/>
-            <w:lang w:val="en-US"/>
-          </w:rPr>
-          <m:t>Output</m:t>
+          <m:t>≥0.5∙MaximumOutput</m:t>
         </m:r>
       </m:oMath>
       <w:r>
@@ -22134,7 +22125,7 @@
           <w:lang w:val="en-US"/>
         </w:rPr>
       </w:pPr>
-      <w:bookmarkStart w:id="41" w:name="_Toc519692043"/>
+      <w:bookmarkStart w:id="40" w:name="_Toc519692043"/>
       <w:proofErr w:type="spellStart"/>
       <w:r>
         <w:rPr>
@@ -22149,7 +22140,7 @@
         </w:rPr>
         <w:t>_conf</w:t>
       </w:r>
-      <w:bookmarkEnd w:id="41"/>
+      <w:bookmarkEnd w:id="40"/>
       <w:proofErr w:type="spellEnd"/>
     </w:p>
     <w:p>
@@ -24396,7 +24387,7 @@
           <w:lang w:val="en-US"/>
         </w:rPr>
       </w:pPr>
-      <w:bookmarkStart w:id="42" w:name="_Toc519692117"/>
+      <w:bookmarkStart w:id="41" w:name="_Toc519692117"/>
       <w:r>
         <w:rPr>
           <w:lang w:val="en-US"/>
@@ -24466,7 +24457,7 @@
         </w:rPr>
         <w:t xml:space="preserve"> Architecture</w:t>
       </w:r>
-      <w:bookmarkEnd w:id="42"/>
+      <w:bookmarkEnd w:id="41"/>
     </w:p>
     <w:p>
       <w:pPr>
@@ -24748,14 +24739,7 @@
               <w:rFonts w:ascii="Cambria Math" w:hAnsi="Cambria Math"/>
               <w:lang w:val="en-US"/>
             </w:rPr>
-            <m:t>Ta</m:t>
-          </m:r>
-          <m:r>
-            <w:rPr>
-              <w:rFonts w:ascii="Cambria Math" w:hAnsi="Cambria Math"/>
-              <w:lang w:val="en-US"/>
-            </w:rPr>
-            <m:t>p</m:t>
+            <m:t>Tap</m:t>
           </m:r>
           <m:sSub>
             <m:sSubPr>
@@ -24961,7 +24945,7 @@
           <w:lang w:val="en-US"/>
         </w:rPr>
       </w:pPr>
-      <w:bookmarkStart w:id="43" w:name="_Toc519692044"/>
+      <w:bookmarkStart w:id="42" w:name="_Toc519692044"/>
       <w:proofErr w:type="spellStart"/>
       <w:r>
         <w:rPr>
@@ -24983,7 +24967,7 @@
         </w:rPr>
         <w:t>_&lt;function&gt;</w:t>
       </w:r>
-      <w:bookmarkEnd w:id="43"/>
+      <w:bookmarkEnd w:id="42"/>
     </w:p>
     <w:p>
       <w:pPr>
@@ -25956,7 +25940,7 @@
           <w:lang w:val="fr-FR"/>
         </w:rPr>
       </w:pPr>
-      <w:bookmarkStart w:id="44" w:name="_Toc519692118"/>
+      <w:bookmarkStart w:id="43" w:name="_Toc519692118"/>
       <w:r>
         <w:rPr>
           <w:lang w:val="fr-FR"/>
@@ -26000,7 +25984,7 @@
         </w:rPr>
         <w:t>: psi_fix_lin_approx Interpolation Principle</w:t>
       </w:r>
-      <w:bookmarkEnd w:id="44"/>
+      <w:bookmarkEnd w:id="43"/>
     </w:p>
     <w:p>
       <w:pPr>
@@ -26120,7 +26104,7 @@
           <w:lang w:val="en-US"/>
         </w:rPr>
       </w:pPr>
-      <w:bookmarkStart w:id="45" w:name="_Toc519692119"/>
+      <w:bookmarkStart w:id="44" w:name="_Toc519692119"/>
       <w:r>
         <w:rPr>
           <w:lang w:val="en-US"/>
@@ -26178,7 +26162,7 @@
         </w:rPr>
         <w:t xml:space="preserve"> Architecture</w:t>
       </w:r>
-      <w:bookmarkEnd w:id="45"/>
+      <w:bookmarkEnd w:id="44"/>
     </w:p>
     <w:p>
       <w:pPr>
@@ -26754,7 +26738,7 @@
           <w:lang w:val="en-US"/>
         </w:rPr>
       </w:pPr>
-      <w:bookmarkStart w:id="46" w:name="_Toc519692045"/>
+      <w:bookmarkStart w:id="45" w:name="_Toc519692045"/>
       <w:r>
         <w:rPr>
           <w:lang w:val="en-US"/>
@@ -26762,7 +26746,7 @@
         <w:lastRenderedPageBreak/>
         <w:t>psi_fix_dds_18b</w:t>
       </w:r>
-      <w:bookmarkEnd w:id="46"/>
+      <w:bookmarkEnd w:id="45"/>
     </w:p>
     <w:p>
       <w:pPr>
@@ -26861,7 +26845,7 @@
           <w:lang w:val="en-US"/>
         </w:rPr>
       </w:pPr>
-      <w:bookmarkStart w:id="47" w:name="_Toc519692120"/>
+      <w:bookmarkStart w:id="46" w:name="_Toc519692120"/>
       <w:r>
         <w:rPr>
           <w:lang w:val="en-US"/>
@@ -26925,7 +26909,7 @@
         </w:rPr>
         <w:t>=0.12345</w:t>
       </w:r>
-      <w:bookmarkEnd w:id="47"/>
+      <w:bookmarkEnd w:id="46"/>
     </w:p>
     <w:p>
       <w:pPr>
@@ -28025,7 +28009,7 @@
           <w:lang w:val="en-US"/>
         </w:rPr>
       </w:pPr>
-      <w:bookmarkStart w:id="48" w:name="_Toc519692121"/>
+      <w:bookmarkStart w:id="47" w:name="_Toc519692121"/>
       <w:r>
         <w:rPr>
           <w:lang w:val="en-US"/>
@@ -28087,7 +28071,7 @@
         </w:rPr>
         <w:t>Architecture</w:t>
       </w:r>
-      <w:bookmarkEnd w:id="48"/>
+      <w:bookmarkEnd w:id="47"/>
     </w:p>
     <w:p>
       <w:pPr>
@@ -28106,7 +28090,7 @@
           <w:lang w:val="en-US"/>
         </w:rPr>
       </w:pPr>
-      <w:bookmarkStart w:id="49" w:name="_Toc519692046"/>
+      <w:bookmarkStart w:id="48" w:name="_Toc519692046"/>
       <w:r>
         <w:rPr>
           <w:lang w:val="en-US"/>
@@ -28114,7 +28098,7 @@
         <w:lastRenderedPageBreak/>
         <w:t>psi_fix_lowpass_iir_order1</w:t>
       </w:r>
-      <w:bookmarkEnd w:id="49"/>
+      <w:bookmarkEnd w:id="48"/>
     </w:p>
     <w:p>
       <w:pPr>
@@ -29614,7 +29598,7 @@
           <w:lang w:val="en-US"/>
         </w:rPr>
       </w:pPr>
-      <w:bookmarkStart w:id="50" w:name="_Toc519692122"/>
+      <w:bookmarkStart w:id="49" w:name="_Toc519692122"/>
       <w:r>
         <w:rPr>
           <w:lang w:val="en-US"/>
@@ -29670,7 +29654,7 @@
         </w:rPr>
         <w:t xml:space="preserve"> Architecture</w:t>
       </w:r>
-      <w:bookmarkEnd w:id="50"/>
+      <w:bookmarkEnd w:id="49"/>
     </w:p>
     <w:p>
       <w:pPr>
@@ -29681,8 +29665,8 @@
           <w:lang w:val="en-US"/>
         </w:rPr>
       </w:pPr>
-      <w:bookmarkStart w:id="51" w:name="_Toc514162288"/>
-      <w:bookmarkStart w:id="52" w:name="_Toc519692047"/>
+      <w:bookmarkStart w:id="50" w:name="_Toc514162288"/>
+      <w:bookmarkStart w:id="51" w:name="_Toc519692047"/>
       <w:proofErr w:type="spellStart"/>
       <w:r>
         <w:rPr>
@@ -29691,19 +29675,19 @@
         <w:lastRenderedPageBreak/>
         <w:t>psi_fix_complex_mult</w:t>
       </w:r>
+      <w:bookmarkEnd w:id="50"/>
       <w:bookmarkEnd w:id="51"/>
+      <w:proofErr w:type="spellEnd"/>
+    </w:p>
+    <w:p>
+      <w:pPr>
+        <w:pStyle w:val="Heading3"/>
+        <w:rPr>
+          <w:lang w:val="en-US"/>
+        </w:rPr>
+      </w:pPr>
+      <w:bookmarkStart w:id="52" w:name="_Description"/>
       <w:bookmarkEnd w:id="52"/>
-      <w:proofErr w:type="spellEnd"/>
-    </w:p>
-    <w:p>
-      <w:pPr>
-        <w:pStyle w:val="Heading3"/>
-        <w:rPr>
-          <w:lang w:val="en-US"/>
-        </w:rPr>
-      </w:pPr>
-      <w:bookmarkStart w:id="53" w:name="_Description"/>
-      <w:bookmarkEnd w:id="53"/>
       <w:r>
         <w:rPr>
           <w:lang w:val="en-US"/>
@@ -31615,10 +31599,10 @@
             <v:path o:extrusionok="f" gradientshapeok="t" o:connecttype="rect"/>
             <o:lock v:ext="edit" aspectratio="t"/>
           </v:shapetype>
-          <v:shape id="_x0000_i1025" type="#_x0000_t75" style="width:543.05pt;height:170.85pt" o:ole="">
+          <v:shape id="_x0000_i1025" type="#_x0000_t75" style="width:542.9pt;height:171.3pt" o:ole="">
             <v:imagedata r:id="rId27" o:title=""/>
           </v:shape>
-          <o:OLEObject Type="Embed" ProgID="Visio.Drawing.11" ShapeID="_x0000_i1025" DrawAspect="Content" ObjectID="_1593433979" r:id="rId28"/>
+          <o:OLEObject Type="Embed" ProgID="Visio.Drawing.11" ShapeID="_x0000_i1025" DrawAspect="Content" ObjectID="_1593495083" r:id="rId28"/>
         </w:object>
       </w:r>
     </w:p>
@@ -31630,8 +31614,8 @@
           <w:lang w:val="en-US"/>
         </w:rPr>
       </w:pPr>
-      <w:bookmarkStart w:id="54" w:name="_Toc514162298"/>
-      <w:bookmarkStart w:id="55" w:name="_Toc519692123"/>
+      <w:bookmarkStart w:id="53" w:name="_Toc514162298"/>
+      <w:bookmarkStart w:id="54" w:name="_Toc519692123"/>
       <w:r>
         <w:rPr>
           <w:lang w:val="en-US"/>
@@ -31680,42 +31664,42 @@
         </w:rPr>
         <w:t xml:space="preserve"> Architecture</w:t>
       </w:r>
+      <w:bookmarkEnd w:id="53"/>
+      <w:r>
+        <w:rPr>
+          <w:lang w:val="en-US"/>
+        </w:rPr>
+        <w:t xml:space="preserve"> – </w:t>
+      </w:r>
+      <w:proofErr w:type="spellStart"/>
+      <w:r>
+        <w:rPr>
+          <w:lang w:val="en-US"/>
+        </w:rPr>
+        <w:t>Pipeline_g</w:t>
+      </w:r>
+      <w:proofErr w:type="spellEnd"/>
+      <w:r>
+        <w:rPr>
+          <w:lang w:val="en-US"/>
+        </w:rPr>
+        <w:t xml:space="preserve"> = 0 (left) </w:t>
+      </w:r>
+      <w:proofErr w:type="spellStart"/>
+      <w:r>
+        <w:rPr>
+          <w:lang w:val="en-US"/>
+        </w:rPr>
+        <w:t>Pipeline_g</w:t>
+      </w:r>
+      <w:proofErr w:type="spellEnd"/>
+      <w:r>
+        <w:rPr>
+          <w:lang w:val="en-US"/>
+        </w:rPr>
+        <w:t xml:space="preserve"> = 1</w:t>
+      </w:r>
       <w:bookmarkEnd w:id="54"/>
-      <w:r>
-        <w:rPr>
-          <w:lang w:val="en-US"/>
-        </w:rPr>
-        <w:t xml:space="preserve"> – </w:t>
-      </w:r>
-      <w:proofErr w:type="spellStart"/>
-      <w:r>
-        <w:rPr>
-          <w:lang w:val="en-US"/>
-        </w:rPr>
-        <w:t>Pipeline_g</w:t>
-      </w:r>
-      <w:proofErr w:type="spellEnd"/>
-      <w:r>
-        <w:rPr>
-          <w:lang w:val="en-US"/>
-        </w:rPr>
-        <w:t xml:space="preserve"> = 0 (left) </w:t>
-      </w:r>
-      <w:proofErr w:type="spellStart"/>
-      <w:r>
-        <w:rPr>
-          <w:lang w:val="en-US"/>
-        </w:rPr>
-        <w:t>Pipeline_g</w:t>
-      </w:r>
-      <w:proofErr w:type="spellEnd"/>
-      <w:r>
-        <w:rPr>
-          <w:lang w:val="en-US"/>
-        </w:rPr>
-        <w:t xml:space="preserve"> = 1</w:t>
-      </w:r>
-      <w:bookmarkEnd w:id="55"/>
     </w:p>
     <w:p>
       <w:pPr>
@@ -31726,7 +31710,7 @@
           <w:lang w:val="en-US"/>
         </w:rPr>
       </w:pPr>
-      <w:bookmarkStart w:id="56" w:name="_Toc519692048"/>
+      <w:bookmarkStart w:id="55" w:name="_Toc519692048"/>
       <w:proofErr w:type="spellStart"/>
       <w:r>
         <w:rPr>
@@ -31735,7 +31719,7 @@
         <w:lastRenderedPageBreak/>
         <w:t>psi_fix_mov_avg</w:t>
       </w:r>
-      <w:bookmarkEnd w:id="56"/>
+      <w:bookmarkEnd w:id="55"/>
       <w:proofErr w:type="spellEnd"/>
     </w:p>
     <w:p>
@@ -33169,7 +33153,7 @@
           <w:lang w:val="en-US"/>
         </w:rPr>
       </w:pPr>
-      <w:bookmarkStart w:id="57" w:name="_Toc519692124"/>
+      <w:bookmarkStart w:id="56" w:name="_Toc519692124"/>
       <w:r>
         <w:rPr>
           <w:lang w:val="en-US"/>
@@ -33233,7 +33217,7 @@
         </w:rPr>
         <w:t xml:space="preserve"> Architecture</w:t>
       </w:r>
-      <w:bookmarkEnd w:id="57"/>
+      <w:bookmarkEnd w:id="56"/>
     </w:p>
     <w:p>
       <w:pPr>
@@ -33270,7 +33254,7 @@
           <w:lang w:val="en-US"/>
         </w:rPr>
       </w:pPr>
-      <w:bookmarkStart w:id="58" w:name="_Toc519692049"/>
+      <w:bookmarkStart w:id="57" w:name="_Toc519692049"/>
       <w:r>
         <w:rPr>
           <w:lang w:val="en-US"/>
@@ -33278,7 +33262,7 @@
         <w:lastRenderedPageBreak/>
         <w:t>psi_fix_demod_real2cplx</w:t>
       </w:r>
-      <w:bookmarkEnd w:id="58"/>
+      <w:bookmarkEnd w:id="57"/>
     </w:p>
     <w:p>
       <w:pPr>
@@ -34721,7 +34705,7 @@
           <w:lang w:val="en-US"/>
         </w:rPr>
       </w:pPr>
-      <w:bookmarkStart w:id="59" w:name="_Toc519692125"/>
+      <w:bookmarkStart w:id="58" w:name="_Toc519692125"/>
       <w:r>
         <w:rPr>
           <w:lang w:val="en-US"/>
@@ -34783,7 +34767,7 @@
         </w:rPr>
         <w:t>Architecture</w:t>
       </w:r>
-      <w:bookmarkEnd w:id="59"/>
+      <w:bookmarkEnd w:id="58"/>
     </w:p>
     <w:p>
       <w:pPr>
@@ -34821,7 +34805,7 @@
           <w:lang w:val="en-US"/>
         </w:rPr>
       </w:pPr>
-      <w:bookmarkStart w:id="60" w:name="_Toc519692050"/>
+      <w:bookmarkStart w:id="59" w:name="_Toc519692050"/>
       <w:proofErr w:type="spellStart"/>
       <w:r>
         <w:rPr>
@@ -34830,7 +34814,7 @@
         <w:lastRenderedPageBreak/>
         <w:t>psi_fix_cordic_vect</w:t>
       </w:r>
-      <w:bookmarkEnd w:id="60"/>
+      <w:bookmarkEnd w:id="59"/>
       <w:proofErr w:type="spellEnd"/>
     </w:p>
     <w:p>
@@ -35719,6 +35703,12 @@
           <w:lang w:val="en-US"/>
         </w:rPr>
         <w:tab/>
+      </w:r>
+      <w:proofErr w:type="gramStart"/>
+      <w:r>
+        <w:rPr>
+          <w:lang w:val="en-US"/>
+        </w:rPr>
         <w:t>“SERIAL”</w:t>
       </w:r>
       <w:r>
@@ -35754,6 +35744,101 @@
         <w:t>utilitzation</w:t>
       </w:r>
       <w:proofErr w:type="spellEnd"/>
+      <w:r>
+        <w:rPr>
+          <w:lang w:val="en-US"/>
+        </w:rPr>
+        <w:br/>
+      </w:r>
+      <w:proofErr w:type="spellStart"/>
+      <w:r>
+        <w:rPr>
+          <w:b/>
+          <w:lang w:val="en-US"/>
+        </w:rPr>
+        <w:t>PlStgPerIter</w:t>
+      </w:r>
+      <w:r>
+        <w:rPr>
+          <w:b/>
+          <w:lang w:val="en-US"/>
+        </w:rPr>
+        <w:t>_g</w:t>
+      </w:r>
+      <w:proofErr w:type="spellEnd"/>
+      <w:r>
+        <w:rPr>
+          <w:b/>
+          <w:lang w:val="en-US"/>
+        </w:rPr>
+        <w:tab/>
+      </w:r>
+      <w:r>
+        <w:rPr>
+          <w:lang w:val="en-US"/>
+        </w:rPr>
+        <w:t>Number of pipeline stages per iteration (1 or 2).</w:t>
+      </w:r>
+      <w:proofErr w:type="gramEnd"/>
+      <w:r>
+        <w:rPr>
+          <w:lang w:val="en-US"/>
+        </w:rPr>
+        <w:br/>
+        <w:t xml:space="preserve"> </w:t>
+      </w:r>
+      <w:r>
+        <w:rPr>
+          <w:lang w:val="en-US"/>
+        </w:rPr>
+        <w:tab/>
+      </w:r>
+      <w:r>
+        <w:rPr>
+          <w:lang w:val="en-US"/>
+        </w:rPr>
+        <w:tab/>
+      </w:r>
+      <w:r>
+        <w:rPr>
+          <w:lang w:val="en-US"/>
+        </w:rPr>
+        <w:tab/>
+        <w:t xml:space="preserve">This setting only has an effect on the pipelined implementation. For the serial </w:t>
+      </w:r>
+      <w:r>
+        <w:rPr>
+          <w:lang w:val="en-US"/>
+        </w:rPr>
+        <w:br/>
+        <w:t xml:space="preserve"> </w:t>
+      </w:r>
+      <w:r>
+        <w:rPr>
+          <w:lang w:val="en-US"/>
+        </w:rPr>
+        <w:tab/>
+      </w:r>
+      <w:r>
+        <w:rPr>
+          <w:lang w:val="en-US"/>
+        </w:rPr>
+        <w:tab/>
+      </w:r>
+      <w:r>
+        <w:rPr>
+          <w:lang w:val="en-US"/>
+        </w:rPr>
+        <w:tab/>
+      </w:r>
+      <w:bookmarkStart w:id="60" w:name="_GoBack"/>
+      <w:bookmarkEnd w:id="60"/>
+      <w:r>
+        <w:rPr>
+          <w:lang w:val="en-US"/>
+        </w:rPr>
+        <w:t>implementation it does not have any effect.</w:t>
+      </w:r>
     </w:p>
     <w:p>
       <w:pPr>
@@ -41259,10 +41344,10 @@
       </w:pPr>
       <w:r>
         <w:object w:dxaOrig="6307" w:dyaOrig="2513">
-          <v:shape id="_x0000_i1026" type="#_x0000_t75" style="width:443pt;height:176.95pt" o:ole="">
+          <v:shape id="_x0000_i1026" type="#_x0000_t75" style="width:442.75pt;height:177.1pt" o:ole="">
             <v:imagedata r:id="rId35" o:title=""/>
           </v:shape>
-          <o:OLEObject Type="Embed" ProgID="Visio.Drawing.11" ShapeID="_x0000_i1026" DrawAspect="Content" ObjectID="_1593433980" r:id="rId36"/>
+          <o:OLEObject Type="Embed" ProgID="Visio.Drawing.11" ShapeID="_x0000_i1026" DrawAspect="Content" ObjectID="_1593495084" r:id="rId36"/>
         </w:object>
       </w:r>
     </w:p>
@@ -41557,7 +41642,7 @@
         <w:noProof/>
         <w:sz w:val="16"/>
       </w:rPr>
-      <w:t>18.07.2018</w:t>
+      <w:t>19.07.2018</w:t>
     </w:r>
     <w:r>
       <w:rPr>
@@ -41621,7 +41706,7 @@
         <w:sz w:val="16"/>
         <w:szCs w:val="16"/>
       </w:rPr>
-      <w:t>3</w:t>
+      <w:t>44</w:t>
     </w:r>
     <w:r>
       <w:rPr>
@@ -48137,7 +48222,7 @@
 </file>
 
 <file path=customXml/itemProps1.xml><?xml version="1.0" encoding="utf-8"?>
-<ds:datastoreItem xmlns:ds="http://schemas.openxmlformats.org/officeDocument/2006/customXml" ds:itemID="{A3179EA1-9DB8-41E4-8623-D8AC0E6FB6C6}">
+<ds:datastoreItem xmlns:ds="http://schemas.openxmlformats.org/officeDocument/2006/customXml" ds:itemID="{169E7DD0-94CA-4086-A433-D23E16250720}">
   <ds:schemaRefs>
     <ds:schemaRef ds:uri="http://schemas.openxmlformats.org/officeDocument/2006/bibliography"/>
   </ds:schemaRefs>

</xml_diff>

<commit_message>
DOC: Updated documentation for new psi_fix_complex_mult
</commit_message>
<xml_diff>
--- a/doc/psi_fix.docx
+++ b/doc/psi_fix.docx
@@ -29948,363 +29948,6 @@
     <w:p>
       <w:pPr>
         <w:rPr>
-          <w:i/>
-          <w:sz w:val="20"/>
-          <w:lang w:val="en-US"/>
-        </w:rPr>
-      </w:pPr>
-      <w:r>
-        <w:rPr>
-          <w:i/>
-          <w:sz w:val="20"/>
-          <w:lang w:val="en-US"/>
-        </w:rPr>
-        <w:t>Where:</w:t>
-      </w:r>
-      <w:r>
-        <w:rPr>
-          <w:i/>
-          <w:sz w:val="20"/>
-          <w:lang w:val="en-US"/>
-        </w:rPr>
-        <w:t xml:space="preserve"> </w:t>
-      </w:r>
-      <w:r>
-        <w:rPr>
-          <w:i/>
-          <w:sz w:val="20"/>
-          <w:lang w:val="en-US"/>
-        </w:rPr>
-        <w:t>In</w:t>
-      </w:r>
-      <w:r>
-        <w:rPr>
-          <w:i/>
-          <w:sz w:val="20"/>
-          <w:lang w:val="en-US"/>
-        </w:rPr>
-        <w:t>-</w:t>
-      </w:r>
-      <w:r>
-        <w:rPr>
-          <w:i/>
-          <w:sz w:val="20"/>
-          <w:lang w:val="en-US"/>
-        </w:rPr>
-        <w:t>phase input</w:t>
-      </w:r>
-      <w:r>
-        <w:rPr>
-          <w:i/>
-          <w:sz w:val="20"/>
-          <w:lang w:val="en-US"/>
-        </w:rPr>
-        <w:t>=a; Quadrature input=b; I1=c; I2=d; Q1=I2=d; Q2=I1=c</w:t>
-      </w:r>
-    </w:p>
-    <w:p>
-      <w:pPr>
-        <w:rPr>
-          <w:lang w:val="en-US"/>
-        </w:rPr>
-      </w:pPr>
-    </w:p>
-    <w:p>
-      <w:pPr>
-        <w:rPr>
-          <w:lang w:val="en-US"/>
-        </w:rPr>
-      </w:pPr>
-      <w:r>
-        <w:rPr>
-          <w:lang w:val="en-US"/>
-        </w:rPr>
-        <w:t>The block could be seen as well as 2D matrix multiplication, apart from the fact that a subtraction is hardcoded on the in-phase path and the given processing is equal as the one shown below:</w:t>
-      </w:r>
-    </w:p>
-    <w:p>
-      <w:pPr>
-        <w:rPr>
-          <w:lang w:val="en-US"/>
-        </w:rPr>
-      </w:pPr>
-    </w:p>
-    <w:p>
-      <w:pPr>
-        <w:rPr>
-          <w:lang w:val="en-US"/>
-        </w:rPr>
-      </w:pPr>
-      <m:oMathPara>
-        <m:oMath>
-          <m:d>
-            <m:dPr>
-              <m:begChr m:val="["/>
-              <m:endChr m:val="]"/>
-              <m:ctrlPr>
-                <w:rPr>
-                  <w:rFonts w:ascii="Cambria Math" w:hAnsi="Cambria Math"/>
-                  <w:i/>
-                  <w:lang w:val="en-US"/>
-                </w:rPr>
-              </m:ctrlPr>
-            </m:dPr>
-            <m:e>
-              <m:m>
-                <m:mPr>
-                  <m:mcs>
-                    <m:mc>
-                      <m:mcPr>
-                        <m:count m:val="1"/>
-                        <m:mcJc m:val="center"/>
-                      </m:mcPr>
-                    </m:mc>
-                  </m:mcs>
-                  <m:ctrlPr>
-                    <w:rPr>
-                      <w:rFonts w:ascii="Cambria Math" w:hAnsi="Cambria Math"/>
-                      <w:i/>
-                      <w:lang w:val="en-US"/>
-                    </w:rPr>
-                  </m:ctrlPr>
-                </m:mPr>
-                <m:mr>
-                  <m:e>
-                    <m:r>
-                      <w:rPr>
-                        <w:rFonts w:ascii="Cambria Math" w:hAnsi="Cambria Math"/>
-                        <w:lang w:val="en-US"/>
-                      </w:rPr>
-                      <m:t>Iout</m:t>
-                    </m:r>
-                  </m:e>
-                </m:mr>
-                <m:mr>
-                  <m:e>
-                    <m:r>
-                      <w:rPr>
-                        <w:rFonts w:ascii="Cambria Math" w:hAnsi="Cambria Math"/>
-                        <w:lang w:val="en-US"/>
-                      </w:rPr>
-                      <m:t>Qout</m:t>
-                    </m:r>
-                  </m:e>
-                </m:mr>
-              </m:m>
-            </m:e>
-          </m:d>
-          <m:r>
-            <w:rPr>
-              <w:rFonts w:ascii="Cambria Math" w:hAnsi="Cambria Math"/>
-              <w:lang w:val="en-US"/>
-            </w:rPr>
-            <m:t xml:space="preserve">= </m:t>
-          </m:r>
-          <m:d>
-            <m:dPr>
-              <m:begChr m:val="["/>
-              <m:endChr m:val="]"/>
-              <m:ctrlPr>
-                <w:rPr>
-                  <w:rFonts w:ascii="Cambria Math" w:hAnsi="Cambria Math"/>
-                  <w:i/>
-                  <w:lang w:val="en-US"/>
-                </w:rPr>
-              </m:ctrlPr>
-            </m:dPr>
-            <m:e>
-              <m:m>
-                <m:mPr>
-                  <m:mcs>
-                    <m:mc>
-                      <m:mcPr>
-                        <m:count m:val="1"/>
-                        <m:mcJc m:val="center"/>
-                      </m:mcPr>
-                    </m:mc>
-                  </m:mcs>
-                  <m:ctrlPr>
-                    <w:rPr>
-                      <w:rFonts w:ascii="Cambria Math" w:hAnsi="Cambria Math"/>
-                      <w:i/>
-                      <w:lang w:val="en-US"/>
-                    </w:rPr>
-                  </m:ctrlPr>
-                </m:mPr>
-                <m:mr>
-                  <m:e>
-                    <m:r>
-                      <w:rPr>
-                        <w:rFonts w:ascii="Cambria Math" w:hAnsi="Cambria Math"/>
-                        <w:lang w:val="en-US"/>
-                      </w:rPr>
-                      <m:t>Inphase</m:t>
-                    </m:r>
-                  </m:e>
-                </m:mr>
-                <m:mr>
-                  <m:e>
-                    <m:r>
-                      <w:rPr>
-                        <w:rFonts w:ascii="Cambria Math" w:hAnsi="Cambria Math"/>
-                        <w:lang w:val="en-US"/>
-                      </w:rPr>
-                      <m:t>Quadrature</m:t>
-                    </m:r>
-                  </m:e>
-                </m:mr>
-              </m:m>
-            </m:e>
-          </m:d>
-          <m:r>
-            <w:rPr>
-              <w:rFonts w:ascii="Cambria Math" w:hAnsi="Cambria Math"/>
-              <w:lang w:val="en-US"/>
-            </w:rPr>
-            <m:t xml:space="preserve">× </m:t>
-          </m:r>
-          <m:d>
-            <m:dPr>
-              <m:begChr m:val="["/>
-              <m:endChr m:val="]"/>
-              <m:ctrlPr>
-                <w:rPr>
-                  <w:rFonts w:ascii="Cambria Math" w:hAnsi="Cambria Math"/>
-                  <w:i/>
-                  <w:lang w:val="en-US"/>
-                </w:rPr>
-              </m:ctrlPr>
-            </m:dPr>
-            <m:e>
-              <m:m>
-                <m:mPr>
-                  <m:mcs>
-                    <m:mc>
-                      <m:mcPr>
-                        <m:count m:val="2"/>
-                        <m:mcJc m:val="center"/>
-                      </m:mcPr>
-                    </m:mc>
-                  </m:mcs>
-                  <m:ctrlPr>
-                    <w:rPr>
-                      <w:rFonts w:ascii="Cambria Math" w:hAnsi="Cambria Math"/>
-                      <w:i/>
-                      <w:lang w:val="en-US"/>
-                    </w:rPr>
-                  </m:ctrlPr>
-                </m:mPr>
-                <m:mr>
-                  <m:e>
-                    <m:r>
-                      <w:rPr>
-                        <w:rFonts w:ascii="Cambria Math" w:hAnsi="Cambria Math"/>
-                        <w:lang w:val="en-US"/>
-                      </w:rPr>
-                      <m:t>I1</m:t>
-                    </m:r>
-                  </m:e>
-                  <m:e>
-                    <m:r>
-                      <w:rPr>
-                        <w:rFonts w:ascii="Cambria Math" w:hAnsi="Cambria Math"/>
-                        <w:lang w:val="en-US"/>
-                      </w:rPr>
-                      <m:t>-I2</m:t>
-                    </m:r>
-                  </m:e>
-                </m:mr>
-                <m:mr>
-                  <m:e>
-                    <m:r>
-                      <w:rPr>
-                        <w:rFonts w:ascii="Cambria Math" w:hAnsi="Cambria Math"/>
-                        <w:lang w:val="en-US"/>
-                      </w:rPr>
-                      <m:t>Q1</m:t>
-                    </m:r>
-                  </m:e>
-                  <m:e>
-                    <m:r>
-                      <w:rPr>
-                        <w:rFonts w:ascii="Cambria Math" w:hAnsi="Cambria Math"/>
-                        <w:lang w:val="en-US"/>
-                      </w:rPr>
-                      <m:t>Q2</m:t>
-                    </m:r>
-                  </m:e>
-                </m:mr>
-              </m:m>
-            </m:e>
-          </m:d>
-          <m:r>
-            <w:rPr>
-              <w:rFonts w:ascii="Cambria Math" w:hAnsi="Cambria Math"/>
-              <w:lang w:val="en-US"/>
-            </w:rPr>
-            <m:t xml:space="preserve">= </m:t>
-          </m:r>
-          <m:m>
-            <m:mPr>
-              <m:mcs>
-                <m:mc>
-                  <m:mcPr>
-                    <m:count m:val="1"/>
-                    <m:mcJc m:val="center"/>
-                  </m:mcPr>
-                </m:mc>
-              </m:mcs>
-              <m:ctrlPr>
-                <w:rPr>
-                  <w:rFonts w:ascii="Cambria Math" w:hAnsi="Cambria Math"/>
-                  <w:i/>
-                  <w:lang w:val="en-US"/>
-                </w:rPr>
-              </m:ctrlPr>
-            </m:mPr>
-            <m:mr>
-              <m:e>
-                <m:r>
-                  <w:rPr>
-                    <w:rFonts w:ascii="Cambria Math" w:hAnsi="Cambria Math"/>
-                    <w:lang w:val="en-US"/>
-                  </w:rPr>
-                  <m:t>Inphase×I1-Quadrature×I2</m:t>
-                </m:r>
-              </m:e>
-            </m:mr>
-            <m:mr>
-              <m:e>
-                <m:r>
-                  <w:rPr>
-                    <w:rFonts w:ascii="Cambria Math" w:hAnsi="Cambria Math"/>
-                    <w:lang w:val="en-US"/>
-                  </w:rPr>
-                  <m:t>Inphase×Q1+Quadrature×Q2</m:t>
-                </m:r>
-              </m:e>
-            </m:mr>
-          </m:m>
-          <m:r>
-            <w:rPr>
-              <w:rFonts w:ascii="Cambria Math" w:hAnsi="Cambria Math"/>
-              <w:lang w:val="en-US"/>
-            </w:rPr>
-            <m:t xml:space="preserve"> </m:t>
-          </m:r>
-        </m:oMath>
-      </m:oMathPara>
-    </w:p>
-    <w:p>
-      <w:pPr>
-        <w:rPr>
-          <w:lang w:val="en-US"/>
-        </w:rPr>
-      </w:pPr>
-    </w:p>
-    <w:p>
-      <w:pPr>
-        <w:rPr>
           <w:lang w:val="en-US"/>
         </w:rPr>
       </w:pPr>
@@ -30334,6 +29977,7 @@
         <w:spacing w:after="0"/>
         <w:jc w:val="left"/>
         <w:rPr>
+          <w:b/>
           <w:lang w:val="en-US"/>
         </w:rPr>
       </w:pPr>
@@ -30413,7 +30057,14 @@
           <w:b/>
           <w:lang w:val="en-US"/>
         </w:rPr>
-        <w:t>InFixFmt_g</w:t>
+        <w:t>InA</w:t>
+      </w:r>
+      <w:r>
+        <w:rPr>
+          <w:b/>
+          <w:lang w:val="en-US"/>
+        </w:rPr>
+        <w:t>Fmt_g</w:t>
       </w:r>
       <w:proofErr w:type="spellEnd"/>
       <w:r>
@@ -30434,7 +30085,19 @@
         <w:rPr>
           <w:lang w:val="en-US"/>
         </w:rPr>
-        <w:t>Input format</w:t>
+        <w:t xml:space="preserve">Input </w:t>
+      </w:r>
+      <w:r>
+        <w:rPr>
+          <w:lang w:val="en-US"/>
+        </w:rPr>
+        <w:t xml:space="preserve">A </w:t>
+      </w:r>
+      <w:r>
+        <w:rPr>
+          <w:lang w:val="en-US"/>
+        </w:rPr>
+        <w:t>format</w:t>
       </w:r>
       <w:r>
         <w:rPr>
@@ -30448,6 +30111,55 @@
           <w:b/>
           <w:lang w:val="en-US"/>
         </w:rPr>
+        <w:t>In</w:t>
+      </w:r>
+      <w:r>
+        <w:rPr>
+          <w:b/>
+          <w:lang w:val="en-US"/>
+        </w:rPr>
+        <w:t>B</w:t>
+      </w:r>
+      <w:r>
+        <w:rPr>
+          <w:b/>
+          <w:lang w:val="en-US"/>
+        </w:rPr>
+        <w:t>Fmt_g</w:t>
+      </w:r>
+      <w:proofErr w:type="spellEnd"/>
+      <w:r>
+        <w:rPr>
+          <w:b/>
+          <w:lang w:val="en-US"/>
+        </w:rPr>
+        <w:tab/>
+      </w:r>
+      <w:r>
+        <w:rPr>
+          <w:b/>
+          <w:lang w:val="en-US"/>
+        </w:rPr>
+        <w:tab/>
+      </w:r>
+      <w:r>
+        <w:rPr>
+          <w:lang w:val="en-US"/>
+        </w:rPr>
+        <w:t>Input A format</w:t>
+      </w:r>
+      <w:r>
+        <w:rPr>
+          <w:lang w:val="en-US"/>
+        </w:rPr>
+        <w:br/>
+      </w:r>
+      <w:proofErr w:type="spellStart"/>
+      <w:r>
+        <w:rPr>
+          <w:b/>
+          <w:lang w:val="en-US"/>
+        </w:rPr>
         <w:t>InternalFmt_g</w:t>
       </w:r>
       <w:proofErr w:type="spellEnd"/>
@@ -30464,36 +30176,47 @@
         </w:rPr>
         <w:t>Internal format</w:t>
       </w:r>
-    </w:p>
-    <w:p>
-      <w:pPr>
-        <w:spacing w:after="0"/>
-        <w:jc w:val="left"/>
-        <w:rPr>
-          <w:lang w:val="en-US"/>
-        </w:rPr>
-      </w:pPr>
+      <w:r>
+        <w:rPr>
+          <w:lang w:val="en-US"/>
+        </w:rPr>
+        <w:br/>
+      </w:r>
       <w:proofErr w:type="spellStart"/>
       <w:r>
         <w:rPr>
           <w:b/>
           <w:lang w:val="en-US"/>
         </w:rPr>
-        <w:t>CoefFmt_g</w:t>
+        <w:t>OutFmt</w:t>
+      </w:r>
+      <w:r>
+        <w:rPr>
+          <w:b/>
+          <w:lang w:val="en-US"/>
+        </w:rPr>
+        <w:t>_g</w:t>
       </w:r>
       <w:proofErr w:type="spellEnd"/>
       <w:r>
         <w:rPr>
+          <w:b/>
           <w:lang w:val="en-US"/>
         </w:rPr>
         <w:tab/>
       </w:r>
       <w:r>
         <w:rPr>
+          <w:b/>
           <w:lang w:val="en-US"/>
         </w:rPr>
         <w:tab/>
-        <w:t>Coefficient format</w:t>
+      </w:r>
+      <w:r>
+        <w:rPr>
+          <w:lang w:val="en-US"/>
+        </w:rPr>
+        <w:t>Output format</w:t>
       </w:r>
       <w:r>
         <w:rPr>
@@ -30507,7 +30230,14 @@
           <w:b/>
           <w:lang w:val="en-US"/>
         </w:rPr>
-        <w:t>OutFmtr_g</w:t>
+        <w:t>Round</w:t>
+      </w:r>
+      <w:r>
+        <w:rPr>
+          <w:b/>
+          <w:lang w:val="en-US"/>
+        </w:rPr>
+        <w:t>_g</w:t>
       </w:r>
       <w:proofErr w:type="spellEnd"/>
       <w:r>
@@ -30528,7 +30258,55 @@
         <w:rPr>
           <w:lang w:val="en-US"/>
         </w:rPr>
-        <w:t>Output format</w:t>
+        <w:t xml:space="preserve">Output </w:t>
+      </w:r>
+      <w:r>
+        <w:rPr>
+          <w:lang w:val="en-US"/>
+        </w:rPr>
+        <w:t>rounding mode</w:t>
+      </w:r>
+      <w:r>
+        <w:rPr>
+          <w:lang w:val="en-US"/>
+        </w:rPr>
+        <w:br/>
+      </w:r>
+      <w:proofErr w:type="spellStart"/>
+      <w:r>
+        <w:rPr>
+          <w:b/>
+          <w:lang w:val="en-US"/>
+        </w:rPr>
+        <w:t>Sat</w:t>
+      </w:r>
+      <w:r>
+        <w:rPr>
+          <w:b/>
+          <w:lang w:val="en-US"/>
+        </w:rPr>
+        <w:t>_g</w:t>
+      </w:r>
+      <w:proofErr w:type="spellEnd"/>
+      <w:r>
+        <w:rPr>
+          <w:b/>
+          <w:lang w:val="en-US"/>
+        </w:rPr>
+        <w:tab/>
+      </w:r>
+      <w:r>
+        <w:rPr>
+          <w:b/>
+          <w:lang w:val="en-US"/>
+        </w:rPr>
+        <w:tab/>
+      </w:r>
+      <w:r>
+        <w:rPr>
+          <w:lang w:val="en-US"/>
+        </w:rPr>
+        <w:t>Output saturation mode</w:t>
       </w:r>
     </w:p>
     <w:p>
@@ -30830,7 +30608,10 @@
             </w:pPr>
             <w:proofErr w:type="spellStart"/>
             <w:r>
-              <w:t>ipath_i</w:t>
+              <w:t>ai</w:t>
+            </w:r>
+            <w:r>
+              <w:t>_i</w:t>
             </w:r>
             <w:proofErr w:type="spellEnd"/>
           </w:p>
@@ -30862,7 +30643,10 @@
             </w:pPr>
             <w:proofErr w:type="spellStart"/>
             <w:r>
-              <w:t>InFixFmt_g</w:t>
+              <w:t>InAFmt</w:t>
+            </w:r>
+            <w:r>
+              <w:t>_g</w:t>
             </w:r>
             <w:proofErr w:type="spellEnd"/>
           </w:p>
@@ -30877,7 +30661,10 @@
               <w:pStyle w:val="TableContent"/>
             </w:pPr>
             <w:r>
-              <w:t>Real part of complex number input (in-phase data)</w:t>
+              <w:t xml:space="preserve">Real part of </w:t>
+            </w:r>
+            <w:r>
+              <w:t>input signal A</w:t>
             </w:r>
           </w:p>
         </w:tc>
@@ -30898,7 +30685,10 @@
             </w:pPr>
             <w:proofErr w:type="spellStart"/>
             <w:r>
-              <w:t>qpath_i</w:t>
+              <w:t>aq</w:t>
+            </w:r>
+            <w:r>
+              <w:t>_i</w:t>
             </w:r>
             <w:proofErr w:type="spellEnd"/>
           </w:p>
@@ -30930,7 +30720,10 @@
             </w:pPr>
             <w:proofErr w:type="spellStart"/>
             <w:r>
-              <w:t>InFixFmt_g</w:t>
+              <w:t>InAFmt</w:t>
+            </w:r>
+            <w:r>
+              <w:t>_g</w:t>
             </w:r>
             <w:proofErr w:type="spellEnd"/>
           </w:p>
@@ -30945,7 +30738,10 @@
               <w:pStyle w:val="TableContent"/>
             </w:pPr>
             <w:r>
-              <w:t>Imaginary part of complex number input (quadrature data)</w:t>
+              <w:t xml:space="preserve">Imaginary </w:t>
+            </w:r>
+            <w:r>
+              <w:t>part of input signal A</w:t>
             </w:r>
           </w:p>
         </w:tc>
@@ -30966,7 +30762,7 @@
             </w:pPr>
             <w:proofErr w:type="spellStart"/>
             <w:r>
-              <w:t>vld_i</w:t>
+              <w:t>bi_i</w:t>
             </w:r>
             <w:proofErr w:type="spellEnd"/>
           </w:p>
@@ -30996,9 +30792,17 @@
               <w:pStyle w:val="TableContent"/>
               <w:jc w:val="center"/>
             </w:pPr>
-            <w:r>
-              <w:t xml:space="preserve">1 </w:t>
-            </w:r>
+            <w:proofErr w:type="spellStart"/>
+            <w:r>
+              <w:t>InB</w:t>
+            </w:r>
+            <w:r>
+              <w:t>Fmt</w:t>
+            </w:r>
+            <w:r>
+              <w:t>_g</w:t>
+            </w:r>
+            <w:proofErr w:type="spellEnd"/>
           </w:p>
         </w:tc>
         <w:tc>
@@ -31011,7 +30815,7 @@
               <w:pStyle w:val="TableContent"/>
             </w:pPr>
             <w:r>
-              <w:t>Data strobe input</w:t>
+              <w:t>Real part of input signal B</w:t>
             </w:r>
           </w:p>
         </w:tc>
@@ -31030,9 +30834,11 @@
             <w:pPr>
               <w:pStyle w:val="TableContent"/>
             </w:pPr>
-            <w:r>
-              <w:t>i1_i</w:t>
-            </w:r>
+            <w:proofErr w:type="spellStart"/>
+            <w:r>
+              <w:t>bq_i</w:t>
+            </w:r>
+            <w:proofErr w:type="spellEnd"/>
           </w:p>
         </w:tc>
         <w:tc>
@@ -31062,7 +30868,7 @@
             </w:pPr>
             <w:proofErr w:type="spellStart"/>
             <w:r>
-              <w:t>CoefFmt_g</w:t>
+              <w:t>InBFmt_g</w:t>
             </w:r>
             <w:proofErr w:type="spellEnd"/>
           </w:p>
@@ -31077,17 +30883,8 @@
               <w:pStyle w:val="TableContent"/>
             </w:pPr>
             <w:r>
-              <w:t xml:space="preserve">Please refer to calculation description above </w:t>
-            </w:r>
-            <w:hyperlink w:anchor="_Description" w:history="1">
-              <w:r>
-                <w:rPr>
-                  <w:rStyle w:val="Hyperlink"/>
-                  <w:sz w:val="21"/>
-                </w:rPr>
-                <w:t>§2.9.1</w:t>
-              </w:r>
-            </w:hyperlink>
+              <w:t>Imaginary part of input signal B</w:t>
+            </w:r>
           </w:p>
         </w:tc>
       </w:tr>
@@ -31105,9 +30902,11 @@
             <w:pPr>
               <w:pStyle w:val="TableContent"/>
             </w:pPr>
-            <w:r>
-              <w:t>i2_i</w:t>
-            </w:r>
+            <w:proofErr w:type="spellStart"/>
+            <w:r>
+              <w:t>vld_i</w:t>
+            </w:r>
+            <w:proofErr w:type="spellEnd"/>
           </w:p>
         </w:tc>
         <w:tc>
@@ -31135,11 +30934,9 @@
               <w:pStyle w:val="TableContent"/>
               <w:jc w:val="center"/>
             </w:pPr>
-            <w:proofErr w:type="spellStart"/>
-            <w:r>
-              <w:t>CoefFmt_g</w:t>
-            </w:r>
-            <w:proofErr w:type="spellEnd"/>
+            <w:r>
+              <w:t>1</w:t>
+            </w:r>
           </w:p>
         </w:tc>
         <w:tc>
@@ -31152,17 +30949,8 @@
               <w:pStyle w:val="TableContent"/>
             </w:pPr>
             <w:r>
-              <w:t xml:space="preserve">Please refer to calculation description above </w:t>
-            </w:r>
-            <w:hyperlink w:anchor="_Description" w:history="1">
-              <w:r>
-                <w:rPr>
-                  <w:rStyle w:val="Hyperlink"/>
-                  <w:sz w:val="21"/>
-                </w:rPr>
-                <w:t>§2.9.1</w:t>
-              </w:r>
-            </w:hyperlink>
+              <w:t>AXI-S Handshaking signal</w:t>
+            </w:r>
           </w:p>
         </w:tc>
       </w:tr>
@@ -31172,7 +30960,8 @@
         </w:trPr>
         <w:tc>
           <w:tcPr>
-            <w:tcW w:w="1641" w:type="dxa"/>
+            <w:tcW w:w="10287" w:type="dxa"/>
+            <w:gridSpan w:val="4"/>
             <w:shd w:val="pct5" w:color="auto" w:fill="auto"/>
             <w:vAlign w:val="center"/>
           </w:tcPr>
@@ -31181,63 +30970,12 @@
               <w:pStyle w:val="TableContent"/>
             </w:pPr>
             <w:r>
-              <w:t>q1_i</w:t>
-            </w:r>
-          </w:p>
-        </w:tc>
-        <w:tc>
-          <w:tcPr>
-            <w:tcW w:w="1134" w:type="dxa"/>
-            <w:vAlign w:val="center"/>
-          </w:tcPr>
-          <w:p>
-            <w:pPr>
-              <w:pStyle w:val="TableContent"/>
-              <w:jc w:val="center"/>
-            </w:pPr>
-            <w:r>
-              <w:t>Input</w:t>
-            </w:r>
-          </w:p>
-        </w:tc>
-        <w:tc>
-          <w:tcPr>
-            <w:tcW w:w="1559" w:type="dxa"/>
-            <w:vAlign w:val="center"/>
-          </w:tcPr>
-          <w:p>
-            <w:pPr>
-              <w:pStyle w:val="TableContent"/>
-              <w:jc w:val="center"/>
-            </w:pPr>
-            <w:proofErr w:type="spellStart"/>
-            <w:r>
-              <w:t>CoefFmt_g</w:t>
-            </w:r>
-            <w:proofErr w:type="spellEnd"/>
-          </w:p>
-        </w:tc>
-        <w:tc>
-          <w:tcPr>
-            <w:tcW w:w="5953" w:type="dxa"/>
-            <w:vAlign w:val="center"/>
-          </w:tcPr>
-          <w:p>
-            <w:pPr>
-              <w:pStyle w:val="TableContent"/>
-            </w:pPr>
-            <w:r>
-              <w:t xml:space="preserve">Please refer to calculation description above </w:t>
-            </w:r>
-            <w:hyperlink w:anchor="_Description" w:history="1">
-              <w:r>
-                <w:rPr>
-                  <w:rStyle w:val="Hyperlink"/>
-                  <w:sz w:val="21"/>
-                </w:rPr>
-                <w:t>§2.9.1</w:t>
-              </w:r>
-            </w:hyperlink>
+              <w:rPr>
+                <w:b/>
+                <w:i/>
+              </w:rPr>
+              <w:t>Output</w:t>
+            </w:r>
           </w:p>
         </w:tc>
       </w:tr>
@@ -31255,10 +30993,11 @@
             <w:pPr>
               <w:pStyle w:val="TableContent"/>
             </w:pPr>
-            <w:r>
-              <w:lastRenderedPageBreak/>
-              <w:t>q2_i</w:t>
-            </w:r>
+            <w:proofErr w:type="spellStart"/>
+            <w:r>
+              <w:t>vld_o</w:t>
+            </w:r>
+            <w:proofErr w:type="spellEnd"/>
           </w:p>
         </w:tc>
         <w:tc>
@@ -31272,7 +31011,7 @@
               <w:jc w:val="center"/>
             </w:pPr>
             <w:r>
-              <w:t>Input</w:t>
+              <w:t>Output</w:t>
             </w:r>
           </w:p>
         </w:tc>
@@ -31286,11 +31025,9 @@
               <w:pStyle w:val="TableContent"/>
               <w:jc w:val="center"/>
             </w:pPr>
-            <w:proofErr w:type="spellStart"/>
-            <w:r>
-              <w:t>CoefFmt_g</w:t>
-            </w:r>
-            <w:proofErr w:type="spellEnd"/>
+            <w:r>
+              <w:t>1</w:t>
+            </w:r>
           </w:p>
         </w:tc>
         <w:tc>
@@ -31303,17 +31040,8 @@
               <w:pStyle w:val="TableContent"/>
             </w:pPr>
             <w:r>
-              <w:t xml:space="preserve">Please refer to calculation description above </w:t>
-            </w:r>
-            <w:hyperlink w:anchor="_Description" w:history="1">
-              <w:r>
-                <w:rPr>
-                  <w:rStyle w:val="Hyperlink"/>
-                  <w:sz w:val="21"/>
-                </w:rPr>
-                <w:t>§2.9.1</w:t>
-              </w:r>
-            </w:hyperlink>
+              <w:t>Data strobe output</w:t>
+            </w:r>
           </w:p>
         </w:tc>
       </w:tr>
@@ -31323,8 +31051,7 @@
         </w:trPr>
         <w:tc>
           <w:tcPr>
-            <w:tcW w:w="10287" w:type="dxa"/>
-            <w:gridSpan w:val="4"/>
+            <w:tcW w:w="1641" w:type="dxa"/>
             <w:shd w:val="pct5" w:color="auto" w:fill="auto"/>
             <w:vAlign w:val="center"/>
           </w:tcPr>
@@ -31332,12 +31059,56 @@
             <w:pPr>
               <w:pStyle w:val="TableContent"/>
             </w:pPr>
-            <w:r>
-              <w:rPr>
-                <w:b/>
-                <w:i/>
-              </w:rPr>
+            <w:proofErr w:type="spellStart"/>
+            <w:r>
+              <w:t>iout_o</w:t>
+            </w:r>
+            <w:proofErr w:type="spellEnd"/>
+          </w:p>
+        </w:tc>
+        <w:tc>
+          <w:tcPr>
+            <w:tcW w:w="1134" w:type="dxa"/>
+            <w:vAlign w:val="center"/>
+          </w:tcPr>
+          <w:p>
+            <w:pPr>
+              <w:pStyle w:val="TableContent"/>
+              <w:jc w:val="center"/>
+            </w:pPr>
+            <w:r>
               <w:t>Output</w:t>
+            </w:r>
+          </w:p>
+        </w:tc>
+        <w:tc>
+          <w:tcPr>
+            <w:tcW w:w="1559" w:type="dxa"/>
+            <w:vAlign w:val="center"/>
+          </w:tcPr>
+          <w:p>
+            <w:pPr>
+              <w:pStyle w:val="TableContent"/>
+              <w:jc w:val="center"/>
+            </w:pPr>
+            <w:proofErr w:type="spellStart"/>
+            <w:r>
+              <w:t>OutFmt_g</w:t>
+            </w:r>
+            <w:proofErr w:type="spellEnd"/>
+          </w:p>
+        </w:tc>
+        <w:tc>
+          <w:tcPr>
+            <w:tcW w:w="5953" w:type="dxa"/>
+            <w:vAlign w:val="center"/>
+          </w:tcPr>
+          <w:p>
+            <w:pPr>
+              <w:pStyle w:val="TableContent"/>
+            </w:pPr>
+            <w:r>
+              <w:t xml:space="preserve">Real part of complex number output (in-phase data) </w:t>
             </w:r>
           </w:p>
         </w:tc>
@@ -31358,140 +31129,6 @@
             </w:pPr>
             <w:proofErr w:type="spellStart"/>
             <w:r>
-              <w:t>vld_o</w:t>
-            </w:r>
-            <w:proofErr w:type="spellEnd"/>
-          </w:p>
-        </w:tc>
-        <w:tc>
-          <w:tcPr>
-            <w:tcW w:w="1134" w:type="dxa"/>
-            <w:vAlign w:val="center"/>
-          </w:tcPr>
-          <w:p>
-            <w:pPr>
-              <w:pStyle w:val="TableContent"/>
-              <w:jc w:val="center"/>
-            </w:pPr>
-            <w:r>
-              <w:t>Output</w:t>
-            </w:r>
-          </w:p>
-        </w:tc>
-        <w:tc>
-          <w:tcPr>
-            <w:tcW w:w="1559" w:type="dxa"/>
-            <w:vAlign w:val="center"/>
-          </w:tcPr>
-          <w:p>
-            <w:pPr>
-              <w:pStyle w:val="TableContent"/>
-              <w:jc w:val="center"/>
-            </w:pPr>
-            <w:r>
-              <w:t>1</w:t>
-            </w:r>
-          </w:p>
-        </w:tc>
-        <w:tc>
-          <w:tcPr>
-            <w:tcW w:w="5953" w:type="dxa"/>
-            <w:vAlign w:val="center"/>
-          </w:tcPr>
-          <w:p>
-            <w:pPr>
-              <w:pStyle w:val="TableContent"/>
-            </w:pPr>
-            <w:r>
-              <w:t>Data strobe output</w:t>
-            </w:r>
-          </w:p>
-        </w:tc>
-      </w:tr>
-      <w:tr>
-        <w:trPr>
-          <w:trHeight w:val="369"/>
-        </w:trPr>
-        <w:tc>
-          <w:tcPr>
-            <w:tcW w:w="1641" w:type="dxa"/>
-            <w:shd w:val="pct5" w:color="auto" w:fill="auto"/>
-            <w:vAlign w:val="center"/>
-          </w:tcPr>
-          <w:p>
-            <w:pPr>
-              <w:pStyle w:val="TableContent"/>
-            </w:pPr>
-            <w:proofErr w:type="spellStart"/>
-            <w:r>
-              <w:t>iout_o</w:t>
-            </w:r>
-            <w:proofErr w:type="spellEnd"/>
-          </w:p>
-        </w:tc>
-        <w:tc>
-          <w:tcPr>
-            <w:tcW w:w="1134" w:type="dxa"/>
-            <w:vAlign w:val="center"/>
-          </w:tcPr>
-          <w:p>
-            <w:pPr>
-              <w:pStyle w:val="TableContent"/>
-              <w:jc w:val="center"/>
-            </w:pPr>
-            <w:r>
-              <w:t>Output</w:t>
-            </w:r>
-          </w:p>
-        </w:tc>
-        <w:tc>
-          <w:tcPr>
-            <w:tcW w:w="1559" w:type="dxa"/>
-            <w:vAlign w:val="center"/>
-          </w:tcPr>
-          <w:p>
-            <w:pPr>
-              <w:pStyle w:val="TableContent"/>
-              <w:jc w:val="center"/>
-            </w:pPr>
-            <w:proofErr w:type="spellStart"/>
-            <w:r>
-              <w:t>OutFmt_g</w:t>
-            </w:r>
-            <w:proofErr w:type="spellEnd"/>
-          </w:p>
-        </w:tc>
-        <w:tc>
-          <w:tcPr>
-            <w:tcW w:w="5953" w:type="dxa"/>
-            <w:vAlign w:val="center"/>
-          </w:tcPr>
-          <w:p>
-            <w:pPr>
-              <w:pStyle w:val="TableContent"/>
-            </w:pPr>
-            <w:r>
-              <w:t xml:space="preserve">Real part of complex number output (in-phase data) </w:t>
-            </w:r>
-          </w:p>
-        </w:tc>
-      </w:tr>
-      <w:tr>
-        <w:trPr>
-          <w:trHeight w:val="369"/>
-        </w:trPr>
-        <w:tc>
-          <w:tcPr>
-            <w:tcW w:w="1641" w:type="dxa"/>
-            <w:shd w:val="pct5" w:color="auto" w:fill="auto"/>
-            <w:vAlign w:val="center"/>
-          </w:tcPr>
-          <w:p>
-            <w:pPr>
-              <w:pStyle w:val="TableContent"/>
-            </w:pPr>
-            <w:proofErr w:type="spellStart"/>
-            <w:r>
               <w:t>out_o</w:t>
             </w:r>
             <w:proofErr w:type="spellEnd"/>
@@ -31563,6 +31200,7 @@
         <w:rPr>
           <w:lang w:val="en-US"/>
         </w:rPr>
+        <w:lastRenderedPageBreak/>
         <w:t>Architecture</w:t>
       </w:r>
     </w:p>
@@ -31579,31 +31217,54 @@
         <w:jc w:val="center"/>
       </w:pPr>
       <w:r>
-        <w:object w:dxaOrig="10064" w:dyaOrig="3171">
-          <v:shapetype id="_x0000_t75" coordsize="21600,21600" o:spt="75" o:preferrelative="t" path="m@4@5l@4@11@9@11@9@5xe" filled="f" stroked="f">
-            <v:stroke joinstyle="miter"/>
-            <v:formulas>
-              <v:f eqn="if lineDrawn pixelLineWidth 0"/>
-              <v:f eqn="sum @0 1 0"/>
-              <v:f eqn="sum 0 0 @1"/>
-              <v:f eqn="prod @2 1 2"/>
-              <v:f eqn="prod @3 21600 pixelWidth"/>
-              <v:f eqn="prod @3 21600 pixelHeight"/>
-              <v:f eqn="sum @0 0 1"/>
-              <v:f eqn="prod @6 1 2"/>
-              <v:f eqn="prod @7 21600 pixelWidth"/>
-              <v:f eqn="sum @8 21600 0"/>
-              <v:f eqn="prod @7 21600 pixelHeight"/>
-              <v:f eqn="sum @10 21600 0"/>
-            </v:formulas>
-            <v:path o:extrusionok="f" gradientshapeok="t" o:connecttype="rect"/>
-            <o:lock v:ext="edit" aspectratio="t"/>
-          </v:shapetype>
-          <v:shape id="_x0000_i1025" type="#_x0000_t75" style="width:542.9pt;height:171.3pt" o:ole="">
-            <v:imagedata r:id="rId27" o:title=""/>
-          </v:shape>
-          <o:OLEObject Type="Embed" ProgID="Visio.Drawing.11" ShapeID="_x0000_i1025" DrawAspect="Content" ObjectID="_1593495083" r:id="rId28"/>
-        </w:object>
+        <w:drawing>
+          <wp:inline distT="0" distB="0" distL="0" distR="0">
+            <wp:extent cx="5822950" cy="1934210"/>
+            <wp:effectExtent l="0" t="0" r="0" b="8890"/>
+            <wp:docPr id="25" name="Picture 25"/>
+            <wp:cNvGraphicFramePr>
+              <a:graphicFrameLocks xmlns:a="http://schemas.openxmlformats.org/drawingml/2006/main" noChangeAspect="1"/>
+            </wp:cNvGraphicFramePr>
+            <a:graphic xmlns:a="http://schemas.openxmlformats.org/drawingml/2006/main">
+              <a:graphicData uri="http://schemas.openxmlformats.org/drawingml/2006/picture">
+                <pic:pic xmlns:pic="http://schemas.openxmlformats.org/drawingml/2006/picture">
+                  <pic:nvPicPr>
+                    <pic:cNvPr id="0" name="Picture 4"/>
+                    <pic:cNvPicPr>
+                      <a:picLocks noChangeAspect="1" noChangeArrowheads="1"/>
+                    </pic:cNvPicPr>
+                  </pic:nvPicPr>
+                  <pic:blipFill>
+                    <a:blip r:embed="rId27">
+                      <a:extLst>
+                        <a:ext uri="{28A0092B-C50C-407E-A947-70E740481C1C}">
+                          <a14:useLocalDpi xmlns:a14="http://schemas.microsoft.com/office/drawing/2010/main" val="0"/>
+                        </a:ext>
+                      </a:extLst>
+                    </a:blip>
+                    <a:srcRect/>
+                    <a:stretch>
+                      <a:fillRect/>
+                    </a:stretch>
+                  </pic:blipFill>
+                  <pic:spPr bwMode="auto">
+                    <a:xfrm>
+                      <a:off x="0" y="0"/>
+                      <a:ext cx="5822950" cy="1934210"/>
+                    </a:xfrm>
+                    <a:prstGeom prst="rect">
+                      <a:avLst/>
+                    </a:prstGeom>
+                    <a:noFill/>
+                    <a:ln>
+                      <a:noFill/>
+                    </a:ln>
+                  </pic:spPr>
+                </pic:pic>
+              </a:graphicData>
+            </a:graphic>
+          </wp:inline>
+        </w:drawing>
       </w:r>
     </w:p>
     <w:p>
@@ -31683,7 +31344,13 @@
         <w:rPr>
           <w:lang w:val="en-US"/>
         </w:rPr>
-        <w:t xml:space="preserve"> = 0 (left) </w:t>
+        <w:t xml:space="preserve"> = false</w:t>
+      </w:r>
+      <w:r>
+        <w:rPr>
+          <w:lang w:val="en-US"/>
+        </w:rPr>
+        <w:t xml:space="preserve"> (left) </w:t>
       </w:r>
       <w:proofErr w:type="spellStart"/>
       <w:r>
@@ -31697,9 +31364,17 @@
         <w:rPr>
           <w:lang w:val="en-US"/>
         </w:rPr>
-        <w:t xml:space="preserve"> = 1</w:t>
+        <w:t xml:space="preserve"> = </w:t>
       </w:r>
       <w:bookmarkEnd w:id="54"/>
+      <w:r>
+        <w:rPr>
+          <w:lang w:val="en-US"/>
+        </w:rPr>
+        <w:t>true</w:t>
+      </w:r>
+      <w:bookmarkStart w:id="55" w:name="_GoBack"/>
+      <w:bookmarkEnd w:id="55"/>
     </w:p>
     <w:p>
       <w:pPr>
@@ -31710,7 +31385,7 @@
           <w:lang w:val="en-US"/>
         </w:rPr>
       </w:pPr>
-      <w:bookmarkStart w:id="55" w:name="_Toc519692048"/>
+      <w:bookmarkStart w:id="56" w:name="_Toc519692048"/>
       <w:proofErr w:type="spellStart"/>
       <w:r>
         <w:rPr>
@@ -31719,7 +31394,7 @@
         <w:lastRenderedPageBreak/>
         <w:t>psi_fix_mov_avg</w:t>
       </w:r>
-      <w:bookmarkEnd w:id="55"/>
+      <w:bookmarkEnd w:id="56"/>
       <w:proofErr w:type="spellEnd"/>
     </w:p>
     <w:p>
@@ -33113,7 +32788,7 @@
                     </pic:cNvPicPr>
                   </pic:nvPicPr>
                   <pic:blipFill>
-                    <a:blip r:embed="rId29">
+                    <a:blip r:embed="rId28">
                       <a:extLst>
                         <a:ext uri="{28A0092B-C50C-407E-A947-70E740481C1C}">
                           <a14:useLocalDpi xmlns:a14="http://schemas.microsoft.com/office/drawing/2010/main" val="0"/>
@@ -33153,7 +32828,7 @@
           <w:lang w:val="en-US"/>
         </w:rPr>
       </w:pPr>
-      <w:bookmarkStart w:id="56" w:name="_Toc519692124"/>
+      <w:bookmarkStart w:id="57" w:name="_Toc519692124"/>
       <w:r>
         <w:rPr>
           <w:lang w:val="en-US"/>
@@ -33217,7 +32892,7 @@
         </w:rPr>
         <w:t xml:space="preserve"> Architecture</w:t>
       </w:r>
-      <w:bookmarkEnd w:id="56"/>
+      <w:bookmarkEnd w:id="57"/>
     </w:p>
     <w:p>
       <w:pPr>
@@ -33254,7 +32929,7 @@
           <w:lang w:val="en-US"/>
         </w:rPr>
       </w:pPr>
-      <w:bookmarkStart w:id="57" w:name="_Toc519692049"/>
+      <w:bookmarkStart w:id="58" w:name="_Toc519692049"/>
       <w:r>
         <w:rPr>
           <w:lang w:val="en-US"/>
@@ -33262,7 +32937,7 @@
         <w:lastRenderedPageBreak/>
         <w:t>psi_fix_demod_real2cplx</w:t>
       </w:r>
-      <w:bookmarkEnd w:id="57"/>
+      <w:bookmarkEnd w:id="58"/>
     </w:p>
     <w:p>
       <w:pPr>
@@ -33471,7 +33146,7 @@
                     </pic:cNvPicPr>
                   </pic:nvPicPr>
                   <pic:blipFill>
-                    <a:blip r:embed="rId30">
+                    <a:blip r:embed="rId29">
                       <a:extLst>
                         <a:ext uri="{28A0092B-C50C-407E-A947-70E740481C1C}">
                           <a14:useLocalDpi xmlns:a14="http://schemas.microsoft.com/office/drawing/2010/main" val="0"/>
@@ -34665,7 +34340,7 @@
                     </pic:cNvPicPr>
                   </pic:nvPicPr>
                   <pic:blipFill>
-                    <a:blip r:embed="rId31">
+                    <a:blip r:embed="rId30">
                       <a:extLst>
                         <a:ext uri="{28A0092B-C50C-407E-A947-70E740481C1C}">
                           <a14:useLocalDpi xmlns:a14="http://schemas.microsoft.com/office/drawing/2010/main" val="0"/>
@@ -34705,7 +34380,7 @@
           <w:lang w:val="en-US"/>
         </w:rPr>
       </w:pPr>
-      <w:bookmarkStart w:id="58" w:name="_Toc519692125"/>
+      <w:bookmarkStart w:id="59" w:name="_Toc519692125"/>
       <w:r>
         <w:rPr>
           <w:lang w:val="en-US"/>
@@ -34767,7 +34442,7 @@
         </w:rPr>
         <w:t>Architecture</w:t>
       </w:r>
-      <w:bookmarkEnd w:id="58"/>
+      <w:bookmarkEnd w:id="59"/>
     </w:p>
     <w:p>
       <w:pPr>
@@ -34805,7 +34480,7 @@
           <w:lang w:val="en-US"/>
         </w:rPr>
       </w:pPr>
-      <w:bookmarkStart w:id="59" w:name="_Toc519692050"/>
+      <w:bookmarkStart w:id="60" w:name="_Toc519692050"/>
       <w:proofErr w:type="spellStart"/>
       <w:r>
         <w:rPr>
@@ -34814,7 +34489,7 @@
         <w:lastRenderedPageBreak/>
         <w:t>psi_fix_cordic_vect</w:t>
       </w:r>
-      <w:bookmarkEnd w:id="59"/>
+      <w:bookmarkEnd w:id="60"/>
       <w:proofErr w:type="spellEnd"/>
     </w:p>
     <w:p>
@@ -35756,14 +35431,7 @@
           <w:b/>
           <w:lang w:val="en-US"/>
         </w:rPr>
-        <w:t>PlStgPerIter</w:t>
-      </w:r>
-      <w:r>
-        <w:rPr>
-          <w:b/>
-          <w:lang w:val="en-US"/>
-        </w:rPr>
-        <w:t>_g</w:t>
+        <w:t>PlStgPerIter_g</w:t>
       </w:r>
       <w:proofErr w:type="spellEnd"/>
       <w:r>
@@ -35830,13 +35498,6 @@
           <w:lang w:val="en-US"/>
         </w:rPr>
         <w:tab/>
-      </w:r>
-      <w:bookmarkStart w:id="60" w:name="_GoBack"/>
-      <w:bookmarkEnd w:id="60"/>
-      <w:r>
-        <w:rPr>
-          <w:lang w:val="en-US"/>
-        </w:rPr>
         <w:t>implementation it does not have any effect.</w:t>
       </w:r>
     </w:p>
@@ -36727,7 +36388,7 @@
                     </pic:cNvPicPr>
                   </pic:nvPicPr>
                   <pic:blipFill>
-                    <a:blip r:embed="rId32">
+                    <a:blip r:embed="rId31">
                       <a:extLst>
                         <a:ext uri="{28A0092B-C50C-407E-A947-70E740481C1C}">
                           <a14:useLocalDpi xmlns:a14="http://schemas.microsoft.com/office/drawing/2010/main" val="0"/>
@@ -38705,7 +38366,7 @@
                     </pic:cNvPicPr>
                   </pic:nvPicPr>
                   <pic:blipFill>
-                    <a:blip r:embed="rId33">
+                    <a:blip r:embed="rId32">
                       <a:extLst>
                         <a:ext uri="{28A0092B-C50C-407E-A947-70E740481C1C}">
                           <a14:useLocalDpi xmlns:a14="http://schemas.microsoft.com/office/drawing/2010/main" val="0"/>
@@ -39878,7 +39539,7 @@
                     </pic:cNvPicPr>
                   </pic:nvPicPr>
                   <pic:blipFill>
-                    <a:blip r:embed="rId34">
+                    <a:blip r:embed="rId33">
                       <a:extLst>
                         <a:ext uri="{28A0092B-C50C-407E-A947-70E740481C1C}">
                           <a14:useLocalDpi xmlns:a14="http://schemas.microsoft.com/office/drawing/2010/main" val="0"/>
@@ -41344,10 +41005,29 @@
       </w:pPr>
       <w:r>
         <w:object w:dxaOrig="6307" w:dyaOrig="2513">
-          <v:shape id="_x0000_i1026" type="#_x0000_t75" style="width:442.75pt;height:177.1pt" o:ole="">
-            <v:imagedata r:id="rId35" o:title=""/>
+          <v:shapetype id="_x0000_t75" coordsize="21600,21600" o:spt="75" o:preferrelative="t" path="m@4@5l@4@11@9@11@9@5xe" filled="f" stroked="f">
+            <v:stroke joinstyle="miter"/>
+            <v:formulas>
+              <v:f eqn="if lineDrawn pixelLineWidth 0"/>
+              <v:f eqn="sum @0 1 0"/>
+              <v:f eqn="sum 0 0 @1"/>
+              <v:f eqn="prod @2 1 2"/>
+              <v:f eqn="prod @3 21600 pixelWidth"/>
+              <v:f eqn="prod @3 21600 pixelHeight"/>
+              <v:f eqn="sum @0 0 1"/>
+              <v:f eqn="prod @6 1 2"/>
+              <v:f eqn="prod @7 21600 pixelWidth"/>
+              <v:f eqn="sum @8 21600 0"/>
+              <v:f eqn="prod @7 21600 pixelHeight"/>
+              <v:f eqn="sum @10 21600 0"/>
+            </v:formulas>
+            <v:path o:extrusionok="f" gradientshapeok="t" o:connecttype="rect"/>
+            <o:lock v:ext="edit" aspectratio="t"/>
+          </v:shapetype>
+          <v:shape id="_x0000_i1025" type="#_x0000_t75" style="width:442.75pt;height:177.1pt" o:ole="">
+            <v:imagedata r:id="rId34" o:title=""/>
           </v:shape>
-          <o:OLEObject Type="Embed" ProgID="Visio.Drawing.11" ShapeID="_x0000_i1026" DrawAspect="Content" ObjectID="_1593495084" r:id="rId36"/>
+          <o:OLEObject Type="Embed" ProgID="Visio.Drawing.11" ShapeID="_x0000_i1025" DrawAspect="Content" ObjectID="_1593505104" r:id="rId35"/>
         </w:object>
       </w:r>
     </w:p>
@@ -41411,8 +41091,8 @@
       <w:proofErr w:type="spellEnd"/>
     </w:p>
     <w:sectPr>
-      <w:headerReference w:type="default" r:id="rId37"/>
-      <w:footerReference w:type="default" r:id="rId38"/>
+      <w:headerReference w:type="default" r:id="rId36"/>
+      <w:footerReference w:type="default" r:id="rId37"/>
       <w:pgSz w:w="11907" w:h="16840" w:code="9"/>
       <w:pgMar w:top="1701" w:right="851" w:bottom="1134" w:left="851" w:header="794" w:footer="737" w:gutter="0"/>
       <w:paperSrc w:first="15" w:other="15"/>
@@ -41706,7 +41386,7 @@
         <w:sz w:val="16"/>
         <w:szCs w:val="16"/>
       </w:rPr>
-      <w:t>44</w:t>
+      <w:t>37</w:t>
     </w:r>
     <w:r>
       <w:rPr>
@@ -48222,7 +47902,7 @@
 </file>
 
 <file path=customXml/itemProps1.xml><?xml version="1.0" encoding="utf-8"?>
-<ds:datastoreItem xmlns:ds="http://schemas.openxmlformats.org/officeDocument/2006/customXml" ds:itemID="{169E7DD0-94CA-4086-A433-D23E16250720}">
+<ds:datastoreItem xmlns:ds="http://schemas.openxmlformats.org/officeDocument/2006/customXml" ds:itemID="{062DDA80-4A92-405E-BB07-7BCCBDB95C35}">
   <ds:schemaRefs>
     <ds:schemaRef ds:uri="http://schemas.openxmlformats.org/officeDocument/2006/bibliography"/>
   </ds:schemaRefs>

</xml_diff>

<commit_message>
BUGFIX: Fixed psi_fix_mod_cplx2real adder format (was too wide)
</commit_message>
<xml_diff>
--- a/doc/psi_fix.docx
+++ b/doc/psi_fix.docx
@@ -5672,21 +5672,7 @@
         <w:rPr>
           <w:lang w:val="en-US"/>
         </w:rPr>
-        <w:t xml:space="preserve">All test benches are executed automatically and at the end of the regression test, the result is reported. Note that python is called during that process, so if you python </w:t>
-      </w:r>
-      <w:proofErr w:type="gramStart"/>
-      <w:r>
-        <w:rPr>
-          <w:lang w:val="en-US"/>
-        </w:rPr>
-        <w:t>is</w:t>
-      </w:r>
-      <w:proofErr w:type="gramEnd"/>
-      <w:r>
-        <w:rPr>
-          <w:lang w:val="en-US"/>
-        </w:rPr>
-        <w:t xml:space="preserve"> not installed correctly, errors will occur.</w:t>
+        <w:t>All test benches are executed automatically and at the end of the regression test, the result is reported. Note that python is called during that process, so if you python is not installed correctly, errors will occur.</w:t>
       </w:r>
     </w:p>
     <w:p>
@@ -6026,21 +6012,7 @@
         <w:rPr>
           <w:lang w:val="en-US"/>
         </w:rPr>
-        <w:t xml:space="preserve">There are not hard guidelines. However, your code shall be readable, understandable, </w:t>
-      </w:r>
-      <w:proofErr w:type="gramStart"/>
-      <w:r>
-        <w:rPr>
-          <w:lang w:val="en-US"/>
-        </w:rPr>
-        <w:t>correct</w:t>
-      </w:r>
-      <w:proofErr w:type="gramEnd"/>
-      <w:r>
-        <w:rPr>
-          <w:lang w:val="en-US"/>
-        </w:rPr>
-        <w:t xml:space="preserve"> and save. In other words: Only good code quality will be accepted.</w:t>
+        <w:t>There are not hard guidelines. However, your code shall be readable, understandable, correct and save. In other words: Only good code quality will be accepted.</w:t>
       </w:r>
     </w:p>
     <w:p>
@@ -6280,21 +6252,7 @@
         <w:rPr>
           <w:lang w:val="en-US"/>
         </w:rPr>
-        <w:t>If an error occurs, the message reported shall start with “###ERROR###:</w:t>
-      </w:r>
-      <w:proofErr w:type="gramStart"/>
-      <w:r>
-        <w:rPr>
-          <w:lang w:val="en-US"/>
-        </w:rPr>
-        <w:t>”.</w:t>
-      </w:r>
-      <w:proofErr w:type="gramEnd"/>
-      <w:r>
-        <w:rPr>
-          <w:lang w:val="en-US"/>
-        </w:rPr>
-        <w:t xml:space="preserve"> This is required since the regression test script searches for this string in reports.</w:t>
+        <w:t>If an error occurs, the message reported shall start with “###ERROR###:”. This is required since the regression test script searches for this string in reports.</w:t>
       </w:r>
     </w:p>
     <w:p>
@@ -6522,16 +6480,8 @@
         <w:rPr>
           <w:lang w:val="en-US"/>
         </w:rPr>
-        <w:t>The full AXI-S specification can be downloaded from the ARM homepage</w:t>
-      </w:r>
-      <w:proofErr w:type="gramStart"/>
-      <w:r>
-        <w:rPr>
-          <w:lang w:val="en-US"/>
-        </w:rPr>
-        <w:t>:</w:t>
-      </w:r>
-      <w:proofErr w:type="gramEnd"/>
+        <w:t>The full AXI-S specification can be downloaded from the ARM homepage:</w:t>
+      </w:r>
       <w:r>
         <w:rPr>
           <w:lang w:val="en-US"/>
@@ -6955,7 +6905,6 @@
         <w:t xml:space="preserve">, Valid, </w:t>
       </w:r>
       <w:proofErr w:type="spellStart"/>
-      <w:proofErr w:type="gramStart"/>
       <w:r>
         <w:rPr>
           <w:lang w:val="en-US"/>
@@ -6963,7 +6912,6 @@
         <w:t>str</w:t>
       </w:r>
       <w:proofErr w:type="spellEnd"/>
-      <w:proofErr w:type="gramEnd"/>
       <w:r>
         <w:rPr>
           <w:lang w:val="en-US"/>
@@ -7155,36 +7103,21 @@
           <w:i/>
           <w:lang w:val="en-US"/>
         </w:rPr>
-        <w:t>psi_</w:t>
-      </w:r>
-      <w:proofErr w:type="gramStart"/>
+        <w:t>psi_common</w:t>
+      </w:r>
+      <w:proofErr w:type="spellEnd"/>
       <w:r>
         <w:rPr>
           <w:i/>
           <w:lang w:val="en-US"/>
         </w:rPr>
-        <w:t>common</w:t>
-      </w:r>
-      <w:proofErr w:type="spellEnd"/>
-      <w:r>
-        <w:rPr>
-          <w:i/>
-          <w:lang w:val="en-US"/>
-        </w:rPr>
         <w:t xml:space="preserve"> </w:t>
       </w:r>
       <w:r>
         <w:rPr>
           <w:lang w:val="en-US"/>
         </w:rPr>
-        <w:t xml:space="preserve"> and</w:t>
-      </w:r>
-      <w:proofErr w:type="gramEnd"/>
-      <w:r>
-        <w:rPr>
-          <w:lang w:val="en-US"/>
-        </w:rPr>
-        <w:t xml:space="preserve"> </w:t>
+        <w:t xml:space="preserve"> and </w:t>
       </w:r>
       <w:proofErr w:type="spellStart"/>
       <w:r>
@@ -7292,7 +7225,6 @@
         <w:t>psi_lib</w:t>
       </w:r>
       <w:proofErr w:type="spellEnd"/>
-      <w:proofErr w:type="gramStart"/>
       <w:r>
         <w:rPr>
           <w:i/>
@@ -7301,7 +7233,6 @@
         <w:t>.&lt;</w:t>
       </w:r>
       <w:proofErr w:type="spellStart"/>
-      <w:proofErr w:type="gramEnd"/>
       <w:r>
         <w:rPr>
           <w:i/>
@@ -7368,18 +7299,9 @@
           <w:i/>
           <w:lang w:val="en-US"/>
         </w:rPr>
-        <w:t>work</w:t>
-      </w:r>
-      <w:proofErr w:type="gramStart"/>
-      <w:r>
-        <w:rPr>
-          <w:i/>
-          <w:lang w:val="en-US"/>
-        </w:rPr>
-        <w:t>.&lt;</w:t>
+        <w:t>work.&lt;</w:t>
       </w:r>
       <w:proofErr w:type="spellStart"/>
-      <w:proofErr w:type="gramEnd"/>
       <w:r>
         <w:rPr>
           <w:i/>
@@ -8500,21 +8422,7 @@
         <w:rPr>
           <w:lang w:val="en-US"/>
         </w:rPr>
-        <w:t xml:space="preserve">Heavy Pipelining, Retiming, </w:t>
-      </w:r>
-      <w:proofErr w:type="gramStart"/>
-      <w:r>
-        <w:rPr>
-          <w:lang w:val="en-US"/>
-        </w:rPr>
-        <w:t>Implementation</w:t>
-      </w:r>
-      <w:proofErr w:type="gramEnd"/>
-      <w:r>
-        <w:rPr>
-          <w:lang w:val="en-US"/>
-        </w:rPr>
-        <w:t xml:space="preserve"> without retiming</w:t>
+        <w:t>Heavy Pipelining, Retiming, Implementation without retiming</w:t>
       </w:r>
       <w:bookmarkEnd w:id="20"/>
     </w:p>
@@ -8535,21 +8443,7 @@
         <w:rPr>
           <w:lang w:val="en-US"/>
         </w:rPr>
-        <w:t xml:space="preserve">However, it register retiming is </w:t>
-      </w:r>
-      <w:proofErr w:type="gramStart"/>
-      <w:r>
-        <w:rPr>
-          <w:lang w:val="en-US"/>
-        </w:rPr>
-        <w:t>applied,</w:t>
-      </w:r>
-      <w:proofErr w:type="gramEnd"/>
-      <w:r>
-        <w:rPr>
-          <w:lang w:val="en-US"/>
-        </w:rPr>
-        <w:t xml:space="preserve"> the tool will convert the circuit into something as shown below. This is way more timing optimal and allows achieving higher clock frequencies.</w:t>
+        <w:t>However, it register retiming is applied, the tool will convert the circuit into something as shown below. This is way more timing optimal and allows achieving higher clock frequencies.</w:t>
       </w:r>
     </w:p>
     <w:p>
@@ -8678,21 +8572,7 @@
         <w:rPr>
           <w:lang w:val="en-US"/>
         </w:rPr>
-        <w:t xml:space="preserve">Heavy Pipelining, Retiming, </w:t>
-      </w:r>
-      <w:proofErr w:type="gramStart"/>
-      <w:r>
-        <w:rPr>
-          <w:lang w:val="en-US"/>
-        </w:rPr>
-        <w:t>Implementation</w:t>
-      </w:r>
-      <w:proofErr w:type="gramEnd"/>
-      <w:r>
-        <w:rPr>
-          <w:lang w:val="en-US"/>
-        </w:rPr>
-        <w:t xml:space="preserve"> with retiming</w:t>
+        <w:t>Heavy Pipelining, Retiming, Implementation with retiming</w:t>
       </w:r>
       <w:bookmarkEnd w:id="21"/>
     </w:p>
@@ -8707,21 +8587,7 @@
           <w:lang w:val="en-US"/>
         </w:rPr>
         <w:lastRenderedPageBreak/>
-        <w:t xml:space="preserve">The advantage of the solution using retiming </w:t>
-      </w:r>
-      <w:proofErr w:type="gramStart"/>
-      <w:r>
-        <w:rPr>
-          <w:lang w:val="en-US"/>
-        </w:rPr>
-        <w:t>is,</w:t>
-      </w:r>
-      <w:proofErr w:type="gramEnd"/>
-      <w:r>
-        <w:rPr>
-          <w:lang w:val="en-US"/>
-        </w:rPr>
-        <w:t xml:space="preserve"> that the pipeline registers can be moved at a very fine-grained level (even finer than one VHDL code line) and the tool is free to move the pipeline stages to the optimal place.</w:t>
+        <w:t>The advantage of the solution using retiming is, that the pipeline registers can be moved at a very fine-grained level (even finer than one VHDL code line) and the tool is free to move the pipeline stages to the optimal place.</w:t>
       </w:r>
     </w:p>
     <w:p>
@@ -10153,16 +10019,8 @@
         <w:rPr>
           <w:lang w:val="en-US"/>
         </w:rPr>
-        <w:t>Rounding mode at the output (round or truncate</w:t>
-      </w:r>
-      <w:proofErr w:type="gramStart"/>
-      <w:r>
-        <w:rPr>
-          <w:lang w:val="en-US"/>
-        </w:rPr>
-        <w:t>)</w:t>
-      </w:r>
-      <w:proofErr w:type="gramEnd"/>
+        <w:t>Rounding mode at the output (round or truncate)</w:t>
+      </w:r>
       <w:r>
         <w:rPr>
           <w:lang w:val="en-US"/>
@@ -12897,14 +12755,7 @@
         <w:rPr>
           <w:lang w:val="en-US"/>
         </w:rPr>
-        <w:t xml:space="preserve">, the only difference is that it supports multiple channels. </w:t>
-      </w:r>
-      <w:proofErr w:type="gramStart"/>
-      <w:r>
-        <w:rPr>
-          <w:lang w:val="en-US"/>
-        </w:rPr>
-        <w:t xml:space="preserve">So for details refer to </w:t>
+        <w:t xml:space="preserve">, the only difference is that it supports multiple channels. So for details refer to </w:t>
       </w:r>
       <w:r>
         <w:rPr>
@@ -12947,7 +12798,6 @@
         </w:rPr>
         <w:t>.</w:t>
       </w:r>
-      <w:proofErr w:type="gramEnd"/>
     </w:p>
     <w:p>
       <w:pPr>
@@ -13642,13 +13492,8 @@
             </w:r>
             <w:r>
               <w:br/>
-              <w:t>- Channel 0 [N-1:0</w:t>
-            </w:r>
-            <w:proofErr w:type="gramStart"/>
-            <w:r>
-              <w:t>]</w:t>
-            </w:r>
-            <w:proofErr w:type="gramEnd"/>
+              <w:t>- Channel 0 [N-1:0]</w:t>
+            </w:r>
             <w:r>
               <w:br/>
               <w:t>- Channel 1 [2*N-1:0]</w:t>
@@ -14340,14 +14185,7 @@
         <w:rPr>
           <w:lang w:val="en-US"/>
         </w:rPr>
-        <w:t xml:space="preserve">, the only difference is that it supports multiple channels. </w:t>
-      </w:r>
-      <w:proofErr w:type="gramStart"/>
-      <w:r>
-        <w:rPr>
-          <w:lang w:val="en-US"/>
-        </w:rPr>
-        <w:t xml:space="preserve">So for details refer to </w:t>
+        <w:t xml:space="preserve">, the only difference is that it supports multiple channels. So for details refer to </w:t>
       </w:r>
       <w:r>
         <w:rPr>
@@ -14390,7 +14228,6 @@
         </w:rPr>
         <w:t>.</w:t>
       </w:r>
-      <w:proofErr w:type="gramEnd"/>
     </w:p>
     <w:p>
       <w:pPr>
@@ -17515,16 +17352,8 @@
         <w:rPr>
           <w:lang w:val="en-US"/>
         </w:rPr>
-        <w:t xml:space="preserve">The optimal setting for the differential delay depends on the use case. Only the values 1 and 2 are supported. Other values are uncommon in real-life. Usually 1 is used if the input signal is already oversampled (does not contain frequency components close </w:t>
-      </w:r>
-      <w:proofErr w:type="gramStart"/>
-      <w:r>
-        <w:rPr>
-          <w:lang w:val="en-US"/>
-        </w:rPr>
-        <w:t xml:space="preserve">to </w:t>
-      </w:r>
-      <w:proofErr w:type="gramEnd"/>
+        <w:t xml:space="preserve">The optimal setting for the differential delay depends on the use case. Only the values 1 and 2 are supported. Other values are uncommon in real-life. Usually 1 is used if the input signal is already oversampled (does not contain frequency components close to </w:t>
+      </w:r>
       <m:oMath>
         <m:f>
           <m:fPr>
@@ -17706,16 +17535,8 @@
         <w:rPr>
           <w:lang w:val="en-US"/>
         </w:rPr>
-        <w:t>Input format (must be signed</w:t>
-      </w:r>
-      <w:proofErr w:type="gramStart"/>
-      <w:r>
-        <w:rPr>
-          <w:lang w:val="en-US"/>
-        </w:rPr>
-        <w:t>)</w:t>
-      </w:r>
-      <w:proofErr w:type="gramEnd"/>
+        <w:t>Input format (must be signed)</w:t>
+      </w:r>
       <w:r>
         <w:rPr>
           <w:lang w:val="en-US"/>
@@ -19084,16 +18905,8 @@
         <w:rPr>
           <w:lang w:val="en-US"/>
         </w:rPr>
-        <w:t xml:space="preserve">The algorithm only works </w:t>
-      </w:r>
-      <w:proofErr w:type="gramStart"/>
-      <w:r>
-        <w:rPr>
-          <w:lang w:val="en-US"/>
-        </w:rPr>
-        <w:t xml:space="preserve">for </w:t>
-      </w:r>
-      <w:proofErr w:type="gramEnd"/>
+        <w:t xml:space="preserve">The algorithm only works for </w:t>
+      </w:r>
       <m:oMath>
         <m:r>
           <w:rPr>
@@ -19381,21 +19194,7 @@
         <w:rPr>
           <w:lang w:val="en-US"/>
         </w:rPr>
-        <w:t xml:space="preserve">The amount of Pipelining </w:t>
-      </w:r>
-      <w:proofErr w:type="gramStart"/>
-      <w:r>
-        <w:rPr>
-          <w:lang w:val="en-US"/>
-        </w:rPr>
-        <w:t>to  be</w:t>
-      </w:r>
-      <w:proofErr w:type="gramEnd"/>
-      <w:r>
-        <w:rPr>
-          <w:lang w:val="en-US"/>
-        </w:rPr>
-        <w:t xml:space="preserve"> implemented can be chosen using the generic </w:t>
+        <w:t xml:space="preserve">The amount of Pipelining to  be implemented can be chosen using the generic </w:t>
       </w:r>
       <w:proofErr w:type="spellStart"/>
       <w:r>
@@ -19752,16 +19551,8 @@
         <w:rPr>
           <w:lang w:val="en-US"/>
         </w:rPr>
-        <w:t>Rounding mode at the output (round or truncate</w:t>
-      </w:r>
-      <w:proofErr w:type="gramStart"/>
-      <w:r>
-        <w:rPr>
-          <w:lang w:val="en-US"/>
-        </w:rPr>
-        <w:t>)</w:t>
-      </w:r>
-      <w:proofErr w:type="gramEnd"/>
+        <w:t>Rounding mode at the output (round or truncate)</w:t>
+      </w:r>
       <w:r>
         <w:rPr>
           <w:lang w:val="en-US"/>
@@ -20307,13 +20098,8 @@
             </w:r>
             <w:r>
               <w:br/>
-              <w:t>- Channel 0 [N-1:0</w:t>
-            </w:r>
-            <w:proofErr w:type="gramStart"/>
-            <w:r>
-              <w:t>]</w:t>
-            </w:r>
-            <w:proofErr w:type="gramEnd"/>
+              <w:t>- Channel 0 [N-1:0]</w:t>
+            </w:r>
             <w:r>
               <w:br/>
               <w:t>- Channel 1 [2*N-1:0]</w:t>
@@ -21863,14 +21649,7 @@
         <w:rPr>
           <w:lang w:val="en-US"/>
         </w:rPr>
-        <w:t xml:space="preserve">Obviously the architecture requires one clock cycle per tap calculation. As a result the maximum number of filter taps depends on the clock </w:t>
-      </w:r>
-      <w:proofErr w:type="gramStart"/>
-      <w:r>
-        <w:rPr>
-          <w:lang w:val="en-US"/>
-        </w:rPr>
-        <w:t>frequency</w:t>
+        <w:t>Obviously the architecture requires one clock cycle per tap calculation. As a result the maximum number of filter taps depends on the clock frequency</w:t>
       </w:r>
       <w:r>
         <w:rPr>
@@ -21878,7 +21657,6 @@
         </w:rPr>
         <w:t xml:space="preserve"> </w:t>
       </w:r>
-      <w:proofErr w:type="gramEnd"/>
       <m:oMath>
         <m:sSub>
           <m:sSubPr>
@@ -22374,16 +22152,8 @@
         <w:rPr>
           <w:lang w:val="en-US"/>
         </w:rPr>
-        <w:t xml:space="preserve"> (1 is not supported, must be &gt;= 2</w:t>
-      </w:r>
-      <w:proofErr w:type="gramStart"/>
-      <w:r>
-        <w:rPr>
-          <w:lang w:val="en-US"/>
-        </w:rPr>
-        <w:t>)</w:t>
-      </w:r>
-      <w:proofErr w:type="gramEnd"/>
+        <w:t xml:space="preserve"> (1 is not supported, must be &gt;= 2)</w:t>
+      </w:r>
       <w:r>
         <w:rPr>
           <w:lang w:val="en-US"/>
@@ -23361,13 +23131,8 @@
               <w:sym w:font="Wingdings" w:char="F0E0"/>
             </w:r>
             <w:r>
-              <w:t xml:space="preserve"> decimation by 2</w:t>
-            </w:r>
-            <w:proofErr w:type="gramStart"/>
-            <w:r>
-              <w:t>)</w:t>
-            </w:r>
-            <w:proofErr w:type="gramEnd"/>
+              <w:t xml:space="preserve"> decimation by 2)</w:t>
+            </w:r>
             <w:r>
               <w:br/>
             </w:r>
@@ -24620,14 +24385,7 @@
         <w:rPr>
           <w:lang w:val="en-US"/>
         </w:rPr>
-        <w:t xml:space="preserve">clock </w:t>
-      </w:r>
-      <w:proofErr w:type="gramStart"/>
-      <w:r>
-        <w:rPr>
-          <w:lang w:val="en-US"/>
-        </w:rPr>
-        <w:t>frequency</w:t>
+        <w:t>clock frequency</w:t>
       </w:r>
       <w:r>
         <w:rPr>
@@ -24635,7 +24393,6 @@
         </w:rPr>
         <w:t xml:space="preserve"> </w:t>
       </w:r>
-      <w:proofErr w:type="gramEnd"/>
       <m:oMath>
         <m:sSub>
           <m:sSubPr>
@@ -25068,97 +24825,65 @@
           <w:i/>
           <w:lang w:val="en-US"/>
         </w:rPr>
-        <w:t>psi_fix_lin_</w:t>
-      </w:r>
-      <w:proofErr w:type="gramStart"/>
+        <w:t>psi_fix_lin_approx.Design</w:t>
+      </w:r>
+      <w:proofErr w:type="spellEnd"/>
       <w:r>
         <w:rPr>
           <w:i/>
           <w:lang w:val="en-US"/>
         </w:rPr>
-        <w:t>approx.Design</w:t>
+        <w:t xml:space="preserve">() </w:t>
+      </w:r>
+      <w:r>
+        <w:rPr>
+          <w:lang w:val="en-US"/>
+        </w:rPr>
+        <w:t xml:space="preserve">that also helps finding the right settings. Afterwards VHDL code and a corresponding </w:t>
+      </w:r>
+      <w:proofErr w:type="spellStart"/>
+      <w:r>
+        <w:rPr>
+          <w:lang w:val="en-US"/>
+        </w:rPr>
+        <w:t>bittrueness</w:t>
       </w:r>
       <w:proofErr w:type="spellEnd"/>
       <w:r>
         <w:rPr>
+          <w:lang w:val="en-US"/>
+        </w:rPr>
+        <w:t xml:space="preserve"> </w:t>
+      </w:r>
+      <w:proofErr w:type="spellStart"/>
+      <w:r>
+        <w:rPr>
+          <w:lang w:val="en-US"/>
+        </w:rPr>
+        <w:t>testbench</w:t>
+      </w:r>
+      <w:proofErr w:type="spellEnd"/>
+      <w:r>
+        <w:rPr>
+          <w:lang w:val="en-US"/>
+        </w:rPr>
+        <w:t xml:space="preserve"> can be generated using </w:t>
+      </w:r>
+      <w:proofErr w:type="spellStart"/>
+      <w:r>
+        <w:rPr>
           <w:i/>
           <w:lang w:val="en-US"/>
         </w:rPr>
-        <w:t>(</w:t>
-      </w:r>
-      <w:proofErr w:type="gramEnd"/>
+        <w:t>psi_fix_lin_approx.GenerateEntity</w:t>
+      </w:r>
+      <w:proofErr w:type="spellEnd"/>
       <w:r>
         <w:rPr>
           <w:i/>
           <w:lang w:val="en-US"/>
         </w:rPr>
-        <w:t xml:space="preserve">) </w:t>
-      </w:r>
-      <w:r>
-        <w:rPr>
-          <w:lang w:val="en-US"/>
-        </w:rPr>
-        <w:t xml:space="preserve">that also helps finding the right settings. Afterwards VHDL code and a corresponding </w:t>
-      </w:r>
-      <w:proofErr w:type="spellStart"/>
-      <w:r>
-        <w:rPr>
-          <w:lang w:val="en-US"/>
-        </w:rPr>
-        <w:t>bittrueness</w:t>
-      </w:r>
-      <w:proofErr w:type="spellEnd"/>
-      <w:r>
-        <w:rPr>
-          <w:lang w:val="en-US"/>
-        </w:rPr>
-        <w:t xml:space="preserve"> </w:t>
-      </w:r>
-      <w:proofErr w:type="spellStart"/>
-      <w:r>
-        <w:rPr>
-          <w:lang w:val="en-US"/>
-        </w:rPr>
-        <w:t>testbench</w:t>
-      </w:r>
-      <w:proofErr w:type="spellEnd"/>
-      <w:r>
-        <w:rPr>
-          <w:lang w:val="en-US"/>
-        </w:rPr>
-        <w:t xml:space="preserve"> can be generated using </w:t>
-      </w:r>
-      <w:proofErr w:type="spellStart"/>
-      <w:r>
-        <w:rPr>
-          <w:i/>
-          <w:lang w:val="en-US"/>
-        </w:rPr>
-        <w:t>psi_fix_lin_</w:t>
-      </w:r>
-      <w:proofErr w:type="gramStart"/>
-      <w:r>
-        <w:rPr>
-          <w:i/>
-          <w:lang w:val="en-US"/>
-        </w:rPr>
-        <w:t>approx.GenerateEntity</w:t>
-      </w:r>
-      <w:proofErr w:type="spellEnd"/>
-      <w:r>
-        <w:rPr>
-          <w:i/>
-          <w:lang w:val="en-US"/>
-        </w:rPr>
-        <w:t>(</w:t>
-      </w:r>
-      <w:proofErr w:type="gramEnd"/>
-      <w:r>
-        <w:rPr>
-          <w:i/>
-          <w:lang w:val="en-US"/>
-        </w:rPr>
-        <w:t>)</w:t>
+        <w:t>()</w:t>
       </w:r>
       <w:r>
         <w:rPr>
@@ -26004,21 +25729,7 @@
         <w:rPr>
           <w:lang w:val="en-US"/>
         </w:rPr>
-        <w:t xml:space="preserve">The complete range of the function is split into small sections. For each section the center </w:t>
-      </w:r>
-      <w:proofErr w:type="gramStart"/>
-      <w:r>
-        <w:rPr>
-          <w:lang w:val="en-US"/>
-        </w:rPr>
-        <w:t>point as well as the gradient are</w:t>
-      </w:r>
-      <w:proofErr w:type="gramEnd"/>
-      <w:r>
-        <w:rPr>
-          <w:lang w:val="en-US"/>
-        </w:rPr>
-        <w:t xml:space="preserve"> known and the output value is calculated from these two values (together with the difference between actual input and center point of the current segment).</w:t>
+        <w:t>The complete range of the function is split into small sections. For each section the center point as well as the gradient are known and the output value is calculated from these two values (together with the difference between actual input and center point of the current segment).</w:t>
       </w:r>
     </w:p>
     <w:p>
@@ -26195,21 +25906,7 @@
         <w:rPr>
           <w:lang w:val="en-US"/>
         </w:rPr>
-        <w:t xml:space="preserve">The addition after the multiplication is executed at full precision and without rounding/truncation. This allows for the adder being implemented within a DSP slice. The rounding/truncation </w:t>
-      </w:r>
-      <w:proofErr w:type="gramStart"/>
-      <w:r>
-        <w:rPr>
-          <w:lang w:val="en-US"/>
-        </w:rPr>
-        <w:t>is</w:t>
-      </w:r>
-      <w:proofErr w:type="gramEnd"/>
-      <w:r>
-        <w:rPr>
-          <w:lang w:val="en-US"/>
-        </w:rPr>
-        <w:t xml:space="preserve"> then implemented in a separate pipeline stage.</w:t>
+        <w:t>The addition after the multiplication is executed at full precision and without rounding/truncation. This allows for the adder being implemented within a DSP slice. The rounding/truncation is then implemented in a separate pipeline stage.</w:t>
       </w:r>
     </w:p>
     <w:p>
@@ -26309,14 +26006,12 @@
         </w:rPr>
         <w:t>π</w:t>
       </w:r>
-      <w:proofErr w:type="gramStart"/>
       <w:r>
         <w:rPr>
           <w:lang w:val="en-US"/>
         </w:rPr>
         <w:t>)</w:t>
       </w:r>
-      <w:proofErr w:type="gramEnd"/>
       <w:r>
         <w:rPr>
           <w:lang w:val="en-US"/>
@@ -26557,14 +26252,7 @@
         <w:rPr>
           <w:lang w:val="en-US"/>
         </w:rPr>
-        <w:t xml:space="preserve">bits to the right </w:t>
-      </w:r>
-      <w:proofErr w:type="gramStart"/>
-      <w:r>
-        <w:rPr>
-          <w:lang w:val="en-US"/>
-        </w:rPr>
-        <w:t>since</w:t>
+        <w:t>bits to the right since</w:t>
       </w:r>
       <w:r>
         <w:rPr>
@@ -26573,7 +26261,6 @@
         </w:rPr>
         <w:t xml:space="preserve"> </w:t>
       </w:r>
-      <w:proofErr w:type="gramEnd"/>
       <m:oMath>
         <m:rad>
           <m:radPr>
@@ -26960,21 +26647,7 @@
         <w:rPr>
           <w:lang w:val="en-US"/>
         </w:rPr>
-        <w:t>Phase accumulator format. This must be a number format with a range of 1.0 (either [0</w:t>
-      </w:r>
-      <w:proofErr w:type="gramStart"/>
-      <w:r>
-        <w:rPr>
-          <w:lang w:val="en-US"/>
-        </w:rPr>
-        <w:t>,0,x</w:t>
-      </w:r>
-      <w:proofErr w:type="gramEnd"/>
-      <w:r>
-        <w:rPr>
-          <w:lang w:val="en-US"/>
-        </w:rPr>
-        <w:t xml:space="preserve">] or [1,-1,x]). A phase of 1.0 corresponds to </w:t>
+        <w:t xml:space="preserve">Phase accumulator format. This must be a number format with a range of 1.0 (either [0,0,x] or [1,-1,x]). A phase of 1.0 corresponds to </w:t>
       </w:r>
       <m:oMath>
         <m:r>
@@ -27413,13 +27086,8 @@
               </m:r>
             </m:oMath>
             <w:r>
-              <w:t xml:space="preserve"> (0.5 corresponds </w:t>
-            </w:r>
-            <w:proofErr w:type="gramStart"/>
-            <w:r>
-              <w:t xml:space="preserve">to </w:t>
-            </w:r>
-            <w:proofErr w:type="gramEnd"/>
+              <w:t xml:space="preserve"> (0.5 corresponds to </w:t>
+            </w:r>
             <m:oMath>
               <m:r>
                 <w:rPr>
@@ -27508,13 +27176,8 @@
               </m:r>
             </m:oMath>
             <w:r>
-              <w:t xml:space="preserve"> (0.5 corresponds </w:t>
-            </w:r>
-            <w:proofErr w:type="gramStart"/>
-            <w:r>
-              <w:t xml:space="preserve">to </w:t>
-            </w:r>
-            <w:proofErr w:type="gramEnd"/>
+              <w:t xml:space="preserve"> (0.5 corresponds to </w:t>
+            </w:r>
             <m:oMath>
               <m:r>
                 <w:rPr>
@@ -27622,15 +27285,7 @@
               <w:t>AXI-S handshaking signal</w:t>
             </w:r>
             <w:r>
-              <w:t xml:space="preserve"> that can be used to generate samples at any rate. For continuous operation (one sample per clock cycle</w:t>
-            </w:r>
-            <w:proofErr w:type="gramStart"/>
-            <w:r>
-              <w:t>) ,</w:t>
-            </w:r>
-            <w:proofErr w:type="gramEnd"/>
-            <w:r>
-              <w:t xml:space="preserve"> the signal can be left unconnected.</w:t>
+              <w:t xml:space="preserve"> that can be used to generate samples at any rate. For continuous operation (one sample per clock cycle) , the signal can be left unconnected.</w:t>
             </w:r>
           </w:p>
         </w:tc>
@@ -29733,21 +29388,7 @@
         <w:rPr>
           <w:lang w:val="en-US"/>
         </w:rPr>
-        <w:t xml:space="preserve">, inputs of the block) or 2D matrix computation, let two complex numbers </w:t>
-      </w:r>
-      <w:proofErr w:type="gramStart"/>
-      <w:r>
-        <w:rPr>
-          <w:lang w:val="en-US"/>
-        </w:rPr>
-        <w:t>be</w:t>
-      </w:r>
-      <w:proofErr w:type="gramEnd"/>
-      <w:r>
-        <w:rPr>
-          <w:lang w:val="en-US"/>
-        </w:rPr>
-        <w:t xml:space="preserve">: </w:t>
+        <w:t xml:space="preserve">, inputs of the block) or 2D matrix computation, let two complex numbers be: </w:t>
       </w:r>
     </w:p>
     <w:p>
@@ -30111,21 +29752,42 @@
           <w:b/>
           <w:lang w:val="en-US"/>
         </w:rPr>
-        <w:t>In</w:t>
-      </w:r>
+        <w:t>InBFmt_g</w:t>
+      </w:r>
+      <w:proofErr w:type="spellEnd"/>
       <w:r>
         <w:rPr>
           <w:b/>
           <w:lang w:val="en-US"/>
         </w:rPr>
-        <w:t>B</w:t>
+        <w:tab/>
       </w:r>
       <w:r>
         <w:rPr>
           <w:b/>
           <w:lang w:val="en-US"/>
         </w:rPr>
-        <w:t>Fmt_g</w:t>
+        <w:tab/>
+      </w:r>
+      <w:r>
+        <w:rPr>
+          <w:lang w:val="en-US"/>
+        </w:rPr>
+        <w:t>Input A format</w:t>
+      </w:r>
+      <w:r>
+        <w:rPr>
+          <w:lang w:val="en-US"/>
+        </w:rPr>
+        <w:br/>
+      </w:r>
+      <w:proofErr w:type="spellStart"/>
+      <w:r>
+        <w:rPr>
+          <w:b/>
+          <w:lang w:val="en-US"/>
+        </w:rPr>
+        <w:t>InternalFmt_g</w:t>
       </w:r>
       <w:proofErr w:type="spellEnd"/>
       <w:r>
@@ -30137,16 +29799,51 @@
       </w:r>
       <w:r>
         <w:rPr>
+          <w:lang w:val="en-US"/>
+        </w:rPr>
+        <w:t>Internal format</w:t>
+      </w:r>
+      <w:r>
+        <w:rPr>
+          <w:lang w:val="en-US"/>
+        </w:rPr>
+        <w:br/>
+      </w:r>
+      <w:proofErr w:type="spellStart"/>
+      <w:r>
+        <w:rPr>
           <w:b/>
           <w:lang w:val="en-US"/>
         </w:rPr>
+        <w:t>OutFmt</w:t>
+      </w:r>
+      <w:r>
+        <w:rPr>
+          <w:b/>
+          <w:lang w:val="en-US"/>
+        </w:rPr>
+        <w:t>_g</w:t>
+      </w:r>
+      <w:proofErr w:type="spellEnd"/>
+      <w:r>
+        <w:rPr>
+          <w:b/>
+          <w:lang w:val="en-US"/>
+        </w:rPr>
         <w:tab/>
       </w:r>
       <w:r>
         <w:rPr>
-          <w:lang w:val="en-US"/>
-        </w:rPr>
-        <w:t>Input A format</w:t>
+          <w:b/>
+          <w:lang w:val="en-US"/>
+        </w:rPr>
+        <w:tab/>
+      </w:r>
+      <w:r>
+        <w:rPr>
+          <w:lang w:val="en-US"/>
+        </w:rPr>
+        <w:t>Output format</w:t>
       </w:r>
       <w:r>
         <w:rPr>
@@ -30160,7 +29857,7 @@
           <w:b/>
           <w:lang w:val="en-US"/>
         </w:rPr>
-        <w:t>InternalFmt_g</w:t>
+        <w:t>Round_g</w:t>
       </w:r>
       <w:proofErr w:type="spellEnd"/>
       <w:r>
@@ -30172,9 +29869,16 @@
       </w:r>
       <w:r>
         <w:rPr>
-          <w:lang w:val="en-US"/>
-        </w:rPr>
-        <w:t>Internal format</w:t>
+          <w:b/>
+          <w:lang w:val="en-US"/>
+        </w:rPr>
+        <w:tab/>
+      </w:r>
+      <w:r>
+        <w:rPr>
+          <w:lang w:val="en-US"/>
+        </w:rPr>
+        <w:t>Output rounding mode</w:t>
       </w:r>
       <w:r>
         <w:rPr>
@@ -30188,104 +29892,7 @@
           <w:b/>
           <w:lang w:val="en-US"/>
         </w:rPr>
-        <w:t>OutFmt</w:t>
-      </w:r>
-      <w:r>
-        <w:rPr>
-          <w:b/>
-          <w:lang w:val="en-US"/>
-        </w:rPr>
-        <w:t>_g</w:t>
-      </w:r>
-      <w:proofErr w:type="spellEnd"/>
-      <w:r>
-        <w:rPr>
-          <w:b/>
-          <w:lang w:val="en-US"/>
-        </w:rPr>
-        <w:tab/>
-      </w:r>
-      <w:r>
-        <w:rPr>
-          <w:b/>
-          <w:lang w:val="en-US"/>
-        </w:rPr>
-        <w:tab/>
-      </w:r>
-      <w:r>
-        <w:rPr>
-          <w:lang w:val="en-US"/>
-        </w:rPr>
-        <w:t>Output format</w:t>
-      </w:r>
-      <w:r>
-        <w:rPr>
-          <w:lang w:val="en-US"/>
-        </w:rPr>
-        <w:br/>
-      </w:r>
-      <w:proofErr w:type="spellStart"/>
-      <w:r>
-        <w:rPr>
-          <w:b/>
-          <w:lang w:val="en-US"/>
-        </w:rPr>
-        <w:t>Round</w:t>
-      </w:r>
-      <w:r>
-        <w:rPr>
-          <w:b/>
-          <w:lang w:val="en-US"/>
-        </w:rPr>
-        <w:t>_g</w:t>
-      </w:r>
-      <w:proofErr w:type="spellEnd"/>
-      <w:r>
-        <w:rPr>
-          <w:b/>
-          <w:lang w:val="en-US"/>
-        </w:rPr>
-        <w:tab/>
-      </w:r>
-      <w:r>
-        <w:rPr>
-          <w:b/>
-          <w:lang w:val="en-US"/>
-        </w:rPr>
-        <w:tab/>
-      </w:r>
-      <w:r>
-        <w:rPr>
-          <w:lang w:val="en-US"/>
-        </w:rPr>
-        <w:t xml:space="preserve">Output </w:t>
-      </w:r>
-      <w:r>
-        <w:rPr>
-          <w:lang w:val="en-US"/>
-        </w:rPr>
-        <w:t>rounding mode</w:t>
-      </w:r>
-      <w:r>
-        <w:rPr>
-          <w:lang w:val="en-US"/>
-        </w:rPr>
-        <w:br/>
-      </w:r>
-      <w:proofErr w:type="spellStart"/>
-      <w:r>
-        <w:rPr>
-          <w:b/>
-          <w:lang w:val="en-US"/>
-        </w:rPr>
-        <w:t>Sat</w:t>
-      </w:r>
-      <w:r>
-        <w:rPr>
-          <w:b/>
-          <w:lang w:val="en-US"/>
-        </w:rPr>
-        <w:t>_g</w:t>
+        <w:t>Sat_g</w:t>
       </w:r>
       <w:proofErr w:type="spellEnd"/>
       <w:r>
@@ -30794,13 +30401,7 @@
             </w:pPr>
             <w:proofErr w:type="spellStart"/>
             <w:r>
-              <w:t>InB</w:t>
-            </w:r>
-            <w:r>
-              <w:t>Fmt</w:t>
-            </w:r>
-            <w:r>
-              <w:t>_g</w:t>
+              <w:t>InBFmt_g</w:t>
             </w:r>
             <w:proofErr w:type="spellEnd"/>
           </w:p>
@@ -31217,6 +30818,10 @@
         <w:jc w:val="center"/>
       </w:pPr>
       <w:r>
+        <w:rPr>
+          <w:noProof/>
+          <w:lang w:eastAsia="de-CH"/>
+        </w:rPr>
         <w:drawing>
           <wp:inline distT="0" distB="0" distL="0" distR="0">
             <wp:extent cx="5822950" cy="1934210"/>
@@ -31373,8 +30978,6 @@
         </w:rPr>
         <w:t>true</w:t>
       </w:r>
-      <w:bookmarkStart w:id="55" w:name="_GoBack"/>
-      <w:bookmarkEnd w:id="55"/>
     </w:p>
     <w:p>
       <w:pPr>
@@ -31385,7 +30988,7 @@
           <w:lang w:val="en-US"/>
         </w:rPr>
       </w:pPr>
-      <w:bookmarkStart w:id="56" w:name="_Toc519692048"/>
+      <w:bookmarkStart w:id="55" w:name="_Toc519692048"/>
       <w:proofErr w:type="spellStart"/>
       <w:r>
         <w:rPr>
@@ -31394,7 +30997,7 @@
         <w:lastRenderedPageBreak/>
         <w:t>psi_fix_mov_avg</w:t>
       </w:r>
-      <w:bookmarkEnd w:id="56"/>
+      <w:bookmarkEnd w:id="55"/>
       <w:proofErr w:type="spellEnd"/>
     </w:p>
     <w:p>
@@ -32022,14 +31625,7 @@
         <w:rPr>
           <w:lang w:val="en-US"/>
         </w:rPr>
-        <w:t xml:space="preserve">Rounding </w:t>
-      </w:r>
-      <w:proofErr w:type="gramStart"/>
-      <w:r>
-        <w:rPr>
-          <w:lang w:val="en-US"/>
-        </w:rPr>
-        <w:t xml:space="preserve">mode </w:t>
+        <w:t xml:space="preserve">Rounding mode </w:t>
       </w:r>
       <w:r>
         <w:rPr>
@@ -32111,14 +31707,7 @@
         <w:rPr>
           <w:lang w:val="en-US"/>
         </w:rPr>
-        <w:t>Number of output register</w:t>
-      </w:r>
-      <w:proofErr w:type="gramEnd"/>
-      <w:r>
-        <w:rPr>
-          <w:lang w:val="en-US"/>
-        </w:rPr>
-        <w:t xml:space="preserve"> stages</w:t>
+        <w:t>Number of output register stages</w:t>
       </w:r>
     </w:p>
     <w:p>
@@ -32828,7 +32417,7 @@
           <w:lang w:val="en-US"/>
         </w:rPr>
       </w:pPr>
-      <w:bookmarkStart w:id="57" w:name="_Toc519692124"/>
+      <w:bookmarkStart w:id="56" w:name="_Toc519692124"/>
       <w:r>
         <w:rPr>
           <w:lang w:val="en-US"/>
@@ -32892,7 +32481,7 @@
         </w:rPr>
         <w:t xml:space="preserve"> Architecture</w:t>
       </w:r>
-      <w:bookmarkEnd w:id="57"/>
+      <w:bookmarkEnd w:id="56"/>
     </w:p>
     <w:p>
       <w:pPr>
@@ -32929,7 +32518,7 @@
           <w:lang w:val="en-US"/>
         </w:rPr>
       </w:pPr>
-      <w:bookmarkStart w:id="58" w:name="_Toc519692049"/>
+      <w:bookmarkStart w:id="57" w:name="_Toc519692049"/>
       <w:r>
         <w:rPr>
           <w:lang w:val="en-US"/>
@@ -32937,7 +32526,7 @@
         <w:lastRenderedPageBreak/>
         <w:t>psi_fix_demod_real2cplx</w:t>
       </w:r>
-      <w:bookmarkEnd w:id="58"/>
+      <w:bookmarkEnd w:id="57"/>
     </w:p>
     <w:p>
       <w:pPr>
@@ -33100,21 +32689,7 @@
         <w:rPr>
           <w:lang w:val="en-US"/>
         </w:rPr>
-        <w:t xml:space="preserve">Another requirement of the demodulator </w:t>
-      </w:r>
-      <w:proofErr w:type="gramStart"/>
-      <w:r>
-        <w:rPr>
-          <w:lang w:val="en-US"/>
-        </w:rPr>
-        <w:t>is,</w:t>
-      </w:r>
-      <w:proofErr w:type="gramEnd"/>
-      <w:r>
-        <w:rPr>
-          <w:lang w:val="en-US"/>
-        </w:rPr>
-        <w:t xml:space="preserve"> that the carrier frequency is an integer fraction of the clock frequency.</w:t>
+        <w:t>Another requirement of the demodulator is, that the carrier frequency is an integer fraction of the clock frequency.</w:t>
       </w:r>
     </w:p>
     <w:p>
@@ -33241,16 +32816,8 @@
         <w:rPr>
           <w:lang w:val="en-US"/>
         </w:rPr>
-        <w:t>Reset polarity (‘1’ = high active</w:t>
-      </w:r>
-      <w:proofErr w:type="gramStart"/>
-      <w:r>
-        <w:rPr>
-          <w:lang w:val="en-US"/>
-        </w:rPr>
-        <w:t>)</w:t>
-      </w:r>
-      <w:proofErr w:type="gramEnd"/>
+        <w:t>Reset polarity (‘1’ = high active)</w:t>
+      </w:r>
       <w:r>
         <w:rPr>
           <w:lang w:val="en-US"/>
@@ -33374,14 +32941,7 @@
         <w:rPr>
           <w:lang w:val="en-US"/>
         </w:rPr>
-        <w:t xml:space="preserve">Number of bits to use for coefficients (including sign). </w:t>
-      </w:r>
-      <w:proofErr w:type="gramStart"/>
-      <w:r>
-        <w:rPr>
-          <w:lang w:val="en-US"/>
-        </w:rPr>
-        <w:t xml:space="preserve">With 25x18 multipliers either 25 or 18 </w:t>
+        <w:t xml:space="preserve">Number of bits to use for coefficients (including sign). With 25x18 multipliers either 25 or 18 </w:t>
       </w:r>
       <w:r>
         <w:rPr>
@@ -33409,7 +32969,6 @@
         <w:tab/>
         <w:t>(depending on the width of the input).</w:t>
       </w:r>
-      <w:proofErr w:type="gramEnd"/>
       <w:r>
         <w:rPr>
           <w:lang w:val="en-US"/>
@@ -34380,7 +33939,7 @@
           <w:lang w:val="en-US"/>
         </w:rPr>
       </w:pPr>
-      <w:bookmarkStart w:id="59" w:name="_Toc519692125"/>
+      <w:bookmarkStart w:id="58" w:name="_Toc519692125"/>
       <w:r>
         <w:rPr>
           <w:lang w:val="en-US"/>
@@ -34442,7 +34001,7 @@
         </w:rPr>
         <w:t>Architecture</w:t>
       </w:r>
-      <w:bookmarkEnd w:id="59"/>
+      <w:bookmarkEnd w:id="58"/>
     </w:p>
     <w:p>
       <w:pPr>
@@ -34480,7 +34039,7 @@
           <w:lang w:val="en-US"/>
         </w:rPr>
       </w:pPr>
-      <w:bookmarkStart w:id="60" w:name="_Toc519692050"/>
+      <w:bookmarkStart w:id="59" w:name="_Toc519692050"/>
       <w:proofErr w:type="spellStart"/>
       <w:r>
         <w:rPr>
@@ -34489,7 +34048,7 @@
         <w:lastRenderedPageBreak/>
         <w:t>psi_fix_cordic_vect</w:t>
       </w:r>
-      <w:bookmarkEnd w:id="60"/>
+      <w:bookmarkEnd w:id="59"/>
       <w:proofErr w:type="spellEnd"/>
     </w:p>
     <w:p>
@@ -34739,16 +34298,8 @@
         <w:rPr>
           <w:lang w:val="en-US"/>
         </w:rPr>
-        <w:t>Input format of the X/Y components (must be signed</w:t>
-      </w:r>
-      <w:proofErr w:type="gramStart"/>
-      <w:r>
-        <w:rPr>
-          <w:lang w:val="en-US"/>
-        </w:rPr>
-        <w:t>)</w:t>
-      </w:r>
-      <w:proofErr w:type="gramEnd"/>
+        <w:t>Input format of the X/Y components (must be signed)</w:t>
+      </w:r>
       <w:r>
         <w:rPr>
           <w:lang w:val="en-US"/>
@@ -34810,21 +34361,7 @@
         <w:rPr>
           <w:lang w:val="en-US"/>
         </w:rPr>
-        <w:t>Internal calculation format for the X/Y components. (</w:t>
-      </w:r>
-      <w:proofErr w:type="gramStart"/>
-      <w:r>
-        <w:rPr>
-          <w:lang w:val="en-US"/>
-        </w:rPr>
-        <w:t>must</w:t>
-      </w:r>
-      <w:proofErr w:type="gramEnd"/>
-      <w:r>
-        <w:rPr>
-          <w:lang w:val="en-US"/>
-        </w:rPr>
-        <w:t xml:space="preserve"> be signed)</w:t>
+        <w:t>Internal calculation format for the X/Y components. (must be signed)</w:t>
       </w:r>
       <w:r>
         <w:rPr>
@@ -34902,21 +34439,7 @@
           <w:lang w:val="en-US"/>
         </w:rPr>
         <w:tab/>
-        <w:t>For inputs in the form (1</w:t>
-      </w:r>
-      <w:proofErr w:type="gramStart"/>
-      <w:r>
-        <w:rPr>
-          <w:lang w:val="en-US"/>
-        </w:rPr>
-        <w:t>,0,x</w:t>
-      </w:r>
-      <w:proofErr w:type="gramEnd"/>
-      <w:r>
-        <w:rPr>
-          <w:lang w:val="en-US"/>
-        </w:rPr>
-        <w:t>) that are always within the unit circle, (1,1,y) can be used.</w:t>
+        <w:t>For inputs in the form (1,0,x) that are always within the unit circle, (1,1,y) can be used.</w:t>
       </w:r>
       <w:r>
         <w:rPr>
@@ -34942,21 +34465,7 @@
           <w:lang w:val="en-US"/>
         </w:rPr>
         <w:tab/>
-        <w:t>For inputs in the form (1</w:t>
-      </w:r>
-      <w:proofErr w:type="gramStart"/>
-      <w:r>
-        <w:rPr>
-          <w:lang w:val="en-US"/>
-        </w:rPr>
-        <w:t>,0,x</w:t>
-      </w:r>
-      <w:proofErr w:type="gramEnd"/>
-      <w:r>
-        <w:rPr>
-          <w:lang w:val="en-US"/>
-        </w:rPr>
-        <w:t xml:space="preserve">) that can contain arbitrary values for X and Y, (1,2,y) can be </w:t>
+        <w:t xml:space="preserve">For inputs in the form (1,0,x) that can contain arbitrary values for X and Y, (1,2,y) can be </w:t>
       </w:r>
       <w:r>
         <w:rPr>
@@ -35010,16 +34519,8 @@
         <w:rPr>
           <w:lang w:val="en-US"/>
         </w:rPr>
-        <w:t>Angle output format (must be unsigned</w:t>
-      </w:r>
-      <w:proofErr w:type="gramStart"/>
-      <w:r>
-        <w:rPr>
-          <w:lang w:val="en-US"/>
-        </w:rPr>
-        <w:t>)</w:t>
-      </w:r>
-      <w:proofErr w:type="gramEnd"/>
+        <w:t>Angle output format (must be unsigned)</w:t>
+      </w:r>
       <w:r>
         <w:rPr>
           <w:lang w:val="en-US"/>
@@ -35130,7 +34631,6 @@
         </w:rPr>
         <w:t>True</w:t>
       </w:r>
-      <w:proofErr w:type="gramStart"/>
       <w:r>
         <w:rPr>
           <w:lang w:val="en-US"/>
@@ -35142,14 +34642,7 @@
           <w:lang w:val="en-US"/>
         </w:rPr>
         <w:tab/>
-        <w:t>The</w:t>
-      </w:r>
-      <w:proofErr w:type="gramEnd"/>
-      <w:r>
-        <w:rPr>
-          <w:lang w:val="en-US"/>
-        </w:rPr>
-        <w:t xml:space="preserve"> CORDIC gain (~1.62) is compensated internally with a multiplier</w:t>
+        <w:t>The CORDIC gain (~1.62) is compensated internally with a multiplier</w:t>
       </w:r>
       <w:r>
         <w:rPr>
@@ -35223,16 +34716,8 @@
         <w:rPr>
           <w:lang w:val="en-US"/>
         </w:rPr>
-        <w:t>Rounding mode at the output (use truncation for high clock speeds</w:t>
-      </w:r>
-      <w:proofErr w:type="gramStart"/>
-      <w:r>
-        <w:rPr>
-          <w:lang w:val="en-US"/>
-        </w:rPr>
-        <w:t>)</w:t>
-      </w:r>
-      <w:proofErr w:type="gramEnd"/>
+        <w:t>Rounding mode at the output (use truncation for high clock speeds)</w:t>
+      </w:r>
       <w:r>
         <w:rPr>
           <w:lang w:val="en-US"/>
@@ -35378,12 +34863,6 @@
           <w:lang w:val="en-US"/>
         </w:rPr>
         <w:tab/>
-      </w:r>
-      <w:proofErr w:type="gramStart"/>
-      <w:r>
-        <w:rPr>
-          <w:lang w:val="en-US"/>
-        </w:rPr>
         <w:t>“SERIAL”</w:t>
       </w:r>
       <w:r>
@@ -35447,7 +34926,6 @@
         </w:rPr>
         <w:t>Number of pipeline stages per iteration (1 or 2).</w:t>
       </w:r>
-      <w:proofErr w:type="gramEnd"/>
       <w:r>
         <w:rPr>
           <w:lang w:val="en-US"/>
@@ -36428,7 +35906,7 @@
           <w:lang w:val="en-US"/>
         </w:rPr>
       </w:pPr>
-      <w:bookmarkStart w:id="61" w:name="_Toc519692126"/>
+      <w:bookmarkStart w:id="60" w:name="_Toc519692126"/>
       <w:r>
         <w:rPr>
           <w:lang w:val="en-US"/>
@@ -36492,7 +35970,7 @@
         </w:rPr>
         <w:t xml:space="preserve"> Architecture</w:t>
       </w:r>
-      <w:bookmarkEnd w:id="61"/>
+      <w:bookmarkEnd w:id="60"/>
     </w:p>
     <w:p>
       <w:pPr>
@@ -36503,7 +35981,7 @@
           <w:lang w:val="en-US"/>
         </w:rPr>
       </w:pPr>
-      <w:bookmarkStart w:id="62" w:name="_Toc519692051"/>
+      <w:bookmarkStart w:id="61" w:name="_Toc519692051"/>
       <w:proofErr w:type="spellStart"/>
       <w:r>
         <w:rPr>
@@ -36512,7 +35990,7 @@
         <w:lastRenderedPageBreak/>
         <w:t>psi_fix_cordic_rot</w:t>
       </w:r>
-      <w:bookmarkEnd w:id="62"/>
+      <w:bookmarkEnd w:id="61"/>
       <w:proofErr w:type="spellEnd"/>
     </w:p>
     <w:p>
@@ -36854,16 +36332,8 @@
         <w:rPr>
           <w:lang w:val="en-US"/>
         </w:rPr>
-        <w:t>Format of the absolute (=amplitude) input (must be unsigned</w:t>
-      </w:r>
-      <w:proofErr w:type="gramStart"/>
-      <w:r>
-        <w:rPr>
-          <w:lang w:val="en-US"/>
-        </w:rPr>
-        <w:t>)</w:t>
-      </w:r>
-      <w:proofErr w:type="gramEnd"/>
+        <w:t>Format of the absolute (=amplitude) input (must be unsigned)</w:t>
+      </w:r>
       <w:r>
         <w:rPr>
           <w:lang w:val="en-US"/>
@@ -36953,21 +36423,7 @@
         <w:rPr>
           <w:lang w:val="en-US"/>
         </w:rPr>
-        <w:t>Internal calculation format for the X/Y components. (</w:t>
-      </w:r>
-      <w:proofErr w:type="gramStart"/>
-      <w:r>
-        <w:rPr>
-          <w:lang w:val="en-US"/>
-        </w:rPr>
-        <w:t>must</w:t>
-      </w:r>
-      <w:proofErr w:type="gramEnd"/>
-      <w:r>
-        <w:rPr>
-          <w:lang w:val="en-US"/>
-        </w:rPr>
-        <w:t xml:space="preserve"> be signed)</w:t>
+        <w:t>Internal calculation format for the X/Y components. (must be signed)</w:t>
       </w:r>
       <w:r>
         <w:rPr>
@@ -37045,21 +36501,7 @@
           <w:lang w:val="en-US"/>
         </w:rPr>
         <w:tab/>
-        <w:t>For inputs with an amplitude &lt;= 1.0, (1</w:t>
-      </w:r>
-      <w:proofErr w:type="gramStart"/>
-      <w:r>
-        <w:rPr>
-          <w:lang w:val="en-US"/>
-        </w:rPr>
-        <w:t>,1,y</w:t>
-      </w:r>
-      <w:proofErr w:type="gramEnd"/>
-      <w:r>
-        <w:rPr>
-          <w:lang w:val="en-US"/>
-        </w:rPr>
-        <w:t>) can be used..</w:t>
+        <w:t>For inputs with an amplitude &lt;= 1.0, (1,1,y) can be used..</w:t>
       </w:r>
       <w:r>
         <w:rPr>
@@ -37216,7 +36658,6 @@
         </w:rPr>
         <w:t>True</w:t>
       </w:r>
-      <w:proofErr w:type="gramStart"/>
       <w:r>
         <w:rPr>
           <w:lang w:val="en-US"/>
@@ -37228,14 +36669,7 @@
           <w:lang w:val="en-US"/>
         </w:rPr>
         <w:tab/>
-        <w:t>The</w:t>
-      </w:r>
-      <w:proofErr w:type="gramEnd"/>
-      <w:r>
-        <w:rPr>
-          <w:lang w:val="en-US"/>
-        </w:rPr>
-        <w:t xml:space="preserve"> CORDIC gain (~1.62) is compensated internally with a multiplier</w:t>
+        <w:t>The CORDIC gain (~1.62) is compensated internally with a multiplier</w:t>
       </w:r>
       <w:r>
         <w:rPr>
@@ -37309,16 +36743,8 @@
         <w:rPr>
           <w:lang w:val="en-US"/>
         </w:rPr>
-        <w:t>Rounding mode at the output (use truncation for high clock speeds</w:t>
-      </w:r>
-      <w:proofErr w:type="gramStart"/>
-      <w:r>
-        <w:rPr>
-          <w:lang w:val="en-US"/>
-        </w:rPr>
-        <w:t>)</w:t>
-      </w:r>
-      <w:proofErr w:type="gramEnd"/>
+        <w:t>Rounding mode at the output (use truncation for high clock speeds)</w:t>
+      </w:r>
       <w:r>
         <w:rPr>
           <w:lang w:val="en-US"/>
@@ -38406,7 +37832,7 @@
           <w:lang w:val="en-US"/>
         </w:rPr>
       </w:pPr>
-      <w:bookmarkStart w:id="63" w:name="_Toc519692127"/>
+      <w:bookmarkStart w:id="62" w:name="_Toc519692127"/>
       <w:r>
         <w:rPr>
           <w:lang w:val="en-US"/>
@@ -38464,7 +37890,7 @@
         </w:rPr>
         <w:t xml:space="preserve"> Architecture</w:t>
       </w:r>
-      <w:bookmarkEnd w:id="63"/>
+      <w:bookmarkEnd w:id="62"/>
     </w:p>
     <w:p>
       <w:pPr>
@@ -38475,8 +37901,8 @@
           <w:lang w:val="en-US"/>
         </w:rPr>
       </w:pPr>
-      <w:bookmarkStart w:id="64" w:name="_Ref515288425"/>
-      <w:bookmarkStart w:id="65" w:name="_Toc519692052"/>
+      <w:bookmarkStart w:id="63" w:name="_Ref515288425"/>
+      <w:bookmarkStart w:id="64" w:name="_Toc519692052"/>
       <w:r>
         <w:rPr>
           <w:lang w:val="en-US"/>
@@ -38484,8 +37910,8 @@
         <w:lastRenderedPageBreak/>
         <w:t>psi_fix_pol2cart_approx</w:t>
       </w:r>
+      <w:bookmarkEnd w:id="63"/>
       <w:bookmarkEnd w:id="64"/>
-      <w:bookmarkEnd w:id="65"/>
     </w:p>
     <w:p>
       <w:pPr>
@@ -38514,7 +37940,6 @@
         <w:t xml:space="preserve">This entity implements a polar to </w:t>
       </w:r>
       <w:proofErr w:type="spellStart"/>
-      <w:proofErr w:type="gramStart"/>
       <w:r>
         <w:rPr>
           <w:lang w:val="en-US"/>
@@ -38522,7 +37947,6 @@
         <w:t>cartesian</w:t>
       </w:r>
       <w:proofErr w:type="spellEnd"/>
-      <w:proofErr w:type="gramEnd"/>
       <w:r>
         <w:rPr>
           <w:lang w:val="en-US"/>
@@ -39579,7 +39003,7 @@
           <w:lang w:val="en-US"/>
         </w:rPr>
       </w:pPr>
-      <w:bookmarkStart w:id="66" w:name="_Toc519692128"/>
+      <w:bookmarkStart w:id="65" w:name="_Toc519692128"/>
       <w:r>
         <w:rPr>
           <w:lang w:val="en-US"/>
@@ -39629,7 +39053,7 @@
         </w:rPr>
         <w:t>psi_fix_pol2cart_approx Architecture</w:t>
       </w:r>
-      <w:bookmarkEnd w:id="66"/>
+      <w:bookmarkEnd w:id="65"/>
     </w:p>
     <w:p>
       <w:pPr>
@@ -39640,8 +39064,8 @@
           <w:lang w:val="en-US"/>
         </w:rPr>
       </w:pPr>
-      <w:bookmarkStart w:id="67" w:name="_Toc519691910"/>
-      <w:bookmarkStart w:id="68" w:name="_Toc519692053"/>
+      <w:bookmarkStart w:id="66" w:name="_Toc519691910"/>
+      <w:bookmarkStart w:id="67" w:name="_Toc519692053"/>
       <w:r>
         <w:rPr>
           <w:lang w:val="en-US"/>
@@ -39649,8 +39073,8 @@
         <w:lastRenderedPageBreak/>
         <w:t>psi_fix_mod_cplx2real</w:t>
       </w:r>
+      <w:bookmarkEnd w:id="66"/>
       <w:bookmarkEnd w:id="67"/>
-      <w:bookmarkEnd w:id="68"/>
     </w:p>
     <w:p>
       <w:pPr>
@@ -40073,6 +39497,14 @@
         <w:rPr>
           <w:lang w:val="en-US"/>
         </w:rPr>
+        <w:t xml:space="preserve"> (format the multiplication output is truncated to)</w:t>
+      </w:r>
+      <w:bookmarkStart w:id="68" w:name="_GoBack"/>
+      <w:bookmarkEnd w:id="68"/>
+      <w:r>
+        <w:rPr>
+          <w:lang w:val="en-US"/>
+        </w:rPr>
         <w:br/>
       </w:r>
       <w:proofErr w:type="spellStart"/>
@@ -41027,7 +40459,7 @@
           <v:shape id="_x0000_i1025" type="#_x0000_t75" style="width:442.75pt;height:177.1pt" o:ole="">
             <v:imagedata r:id="rId34" o:title=""/>
           </v:shape>
-          <o:OLEObject Type="Embed" ProgID="Visio.Drawing.11" ShapeID="_x0000_i1025" DrawAspect="Content" ObjectID="_1593505104" r:id="rId35"/>
+          <o:OLEObject Type="Embed" ProgID="Visio.Drawing.11" ShapeID="_x0000_i1025" DrawAspect="Content" ObjectID="_1593578431" r:id="rId35"/>
         </w:object>
       </w:r>
     </w:p>
@@ -41322,7 +40754,7 @@
         <w:noProof/>
         <w:sz w:val="16"/>
       </w:rPr>
-      <w:t>19.07.2018</w:t>
+      <w:t>20.07.2018</w:t>
     </w:r>
     <w:r>
       <w:rPr>
@@ -41386,7 +40818,7 @@
         <w:sz w:val="16"/>
         <w:szCs w:val="16"/>
       </w:rPr>
-      <w:t>37</w:t>
+      <w:t>49</w:t>
     </w:r>
     <w:r>
       <w:rPr>
@@ -47902,7 +47334,7 @@
 </file>
 
 <file path=customXml/itemProps1.xml><?xml version="1.0" encoding="utf-8"?>
-<ds:datastoreItem xmlns:ds="http://schemas.openxmlformats.org/officeDocument/2006/customXml" ds:itemID="{062DDA80-4A92-405E-BB07-7BCCBDB95C35}">
+<ds:datastoreItem xmlns:ds="http://schemas.openxmlformats.org/officeDocument/2006/customXml" ds:itemID="{20F5156D-B07B-4F6B-9791-9189BEEC7853}">
   <ds:schemaRefs>
     <ds:schemaRef ds:uri="http://schemas.openxmlformats.org/officeDocument/2006/bibliography"/>
   </ds:schemaRefs>

</xml_diff>

<commit_message>
FEATURE: Added multi-channel support to psi_fix_demod_real2cplx
</commit_message>
<xml_diff>
--- a/doc/psi_fix.docx
+++ b/doc/psi_fix.docx
@@ -28061,7 +28061,7 @@
           <v:shape id="_x0000_i1025" type="#_x0000_t75" style="width:354pt;height:97.5pt" o:ole="">
             <v:imagedata r:id="rId27" o:title=""/>
           </v:shape>
-          <o:OLEObject Type="Embed" ProgID="Visio.Drawing.11" ShapeID="_x0000_i1025" DrawAspect="Content" ObjectID="_1608354543" r:id="rId28"/>
+          <o:OLEObject Type="Embed" ProgID="Visio.Drawing.11" ShapeID="_x0000_i1025" DrawAspect="Content" ObjectID="_1608635973" r:id="rId28"/>
         </w:object>
       </w:r>
     </w:p>
@@ -29753,7 +29753,7 @@
           <v:shape id="_x0000_i1026" type="#_x0000_t75" style="width:489.75pt;height:187.5pt" o:ole="">
             <v:imagedata r:id="rId29" o:title=""/>
           </v:shape>
-          <o:OLEObject Type="Embed" ProgID="Visio.Drawing.11" ShapeID="_x0000_i1026" DrawAspect="Content" ObjectID="_1608354544" r:id="rId30"/>
+          <o:OLEObject Type="Embed" ProgID="Visio.Drawing.11" ShapeID="_x0000_i1026" DrawAspect="Content" ObjectID="_1608635974" r:id="rId30"/>
         </w:object>
       </w:r>
     </w:p>
@@ -31536,6 +31536,20 @@
       </w:pPr>
       <w:r>
         <w:rPr>
+          <w:highlight w:val="yellow"/>
+          <w:lang w:val="en-US"/>
+        </w:rPr>
+        <w:t>The implementation supports multiple data channels with shared coefficients (i.e. the demodulation phase is the same for all channels). For multi-channel implementation, all channels must be synchronous (i.e. only one strobe/vld signal is provided that applies to all channels).</w:t>
+      </w:r>
+    </w:p>
+    <w:p>
+      <w:pPr>
+        <w:rPr>
+          <w:lang w:val="en-US"/>
+        </w:rPr>
+      </w:pPr>
+      <w:r>
+        <w:rPr>
           <w:noProof/>
           <w:lang w:val="en-US"/>
         </w:rPr>
@@ -31591,17 +31605,69 @@
     </w:p>
     <w:p>
       <w:pPr>
-        <w:rPr>
-          <w:lang w:val="en-US"/>
-        </w:rPr>
-      </w:pPr>
-    </w:p>
-    <w:p>
-      <w:pPr>
-        <w:rPr>
-          <w:lang w:val="en-US"/>
-        </w:rPr>
-      </w:pPr>
+        <w:pStyle w:val="Caption"/>
+        <w:jc w:val="center"/>
+        <w:rPr>
+          <w:lang w:val="en-US"/>
+        </w:rPr>
+      </w:pPr>
+      <w:r>
+        <w:rPr>
+          <w:highlight w:val="yellow"/>
+          <w:lang w:val="en-US"/>
+        </w:rPr>
+        <w:t xml:space="preserve">Figure </w:t>
+      </w:r>
+      <w:r>
+        <w:rPr>
+          <w:highlight w:val="yellow"/>
+          <w:lang w:val="en-US"/>
+        </w:rPr>
+        <w:fldChar w:fldCharType="begin"/>
+      </w:r>
+      <w:r>
+        <w:rPr>
+          <w:highlight w:val="yellow"/>
+          <w:lang w:val="en-US"/>
+        </w:rPr>
+        <w:instrText xml:space="preserve"> SEQ Figure \* ARABIC </w:instrText>
+      </w:r>
+      <w:r>
+        <w:rPr>
+          <w:highlight w:val="yellow"/>
+          <w:lang w:val="en-US"/>
+        </w:rPr>
+        <w:fldChar w:fldCharType="separate"/>
+      </w:r>
+      <w:r>
+        <w:rPr>
+          <w:noProof/>
+          <w:highlight w:val="yellow"/>
+          <w:lang w:val="en-US"/>
+        </w:rPr>
+        <w:t>22</w:t>
+      </w:r>
+      <w:r>
+        <w:rPr>
+          <w:highlight w:val="yellow"/>
+          <w:lang w:val="en-US"/>
+        </w:rPr>
+        <w:fldChar w:fldCharType="end"/>
+      </w:r>
+      <w:r>
+        <w:rPr>
+          <w:highlight w:val="yellow"/>
+          <w:lang w:val="en-US"/>
+        </w:rPr>
+        <w:t xml:space="preserve">: psi_fix_demod_real2cplx </w:t>
+      </w:r>
+      <w:r>
+        <w:rPr>
+          <w:highlight w:val="yellow"/>
+          <w:lang w:val="en-US"/>
+        </w:rPr>
+        <w:t>demodulation concept</w:t>
+      </w:r>
     </w:p>
     <w:p>
       <w:pPr>
@@ -31836,6 +31902,43 @@
           <w:lang w:val="en-US"/>
         </w:rPr>
         <w:t>Ratio between sample frequency and carrier frequency</w:t>
+      </w:r>
+      <w:r>
+        <w:rPr>
+          <w:lang w:val="en-US"/>
+        </w:rPr>
+        <w:br/>
+      </w:r>
+      <w:r>
+        <w:rPr>
+          <w:b/>
+          <w:highlight w:val="yellow"/>
+          <w:lang w:val="en-US"/>
+        </w:rPr>
+        <w:t>Channels</w:t>
+      </w:r>
+      <w:r>
+        <w:rPr>
+          <w:b/>
+          <w:highlight w:val="yellow"/>
+          <w:lang w:val="en-US"/>
+        </w:rPr>
+        <w:t>_g</w:t>
+      </w:r>
+      <w:r>
+        <w:rPr>
+          <w:b/>
+          <w:highlight w:val="yellow"/>
+          <w:lang w:val="en-US"/>
+        </w:rPr>
+        <w:tab/>
+      </w:r>
+      <w:r>
+        <w:rPr>
+          <w:highlight w:val="yellow"/>
+          <w:lang w:val="en-US"/>
+        </w:rPr>
+        <w:t>Number of channels to implement</w:t>
       </w:r>
     </w:p>
     <w:p>
@@ -31860,10 +31963,10 @@
         <w:tblLook w:val="04A0" w:firstRow="1" w:lastRow="0" w:firstColumn="1" w:lastColumn="0" w:noHBand="0" w:noVBand="1"/>
       </w:tblPr>
       <w:tblGrid>
-        <w:gridCol w:w="1630"/>
-        <w:gridCol w:w="1134"/>
-        <w:gridCol w:w="1559"/>
-        <w:gridCol w:w="5953"/>
+        <w:gridCol w:w="1573"/>
+        <w:gridCol w:w="1133"/>
+        <w:gridCol w:w="2353"/>
+        <w:gridCol w:w="5324"/>
       </w:tblGrid>
       <w:tr>
         <w:trPr>
@@ -31871,7 +31974,7 @@
         </w:trPr>
         <w:tc>
           <w:tcPr>
-            <w:tcW w:w="1630" w:type="dxa"/>
+            <w:tcW w:w="1575" w:type="dxa"/>
             <w:tcBorders>
               <w:bottom w:val="single" w:sz="4" w:space="0" w:color="auto"/>
             </w:tcBorders>
@@ -31889,7 +31992,7 @@
         </w:tc>
         <w:tc>
           <w:tcPr>
-            <w:tcW w:w="1134" w:type="dxa"/>
+            <w:tcW w:w="1133" w:type="dxa"/>
             <w:shd w:val="pct15" w:color="auto" w:fill="auto"/>
             <w:vAlign w:val="center"/>
           </w:tcPr>
@@ -31905,7 +32008,7 @@
         </w:tc>
         <w:tc>
           <w:tcPr>
-            <w:tcW w:w="1559" w:type="dxa"/>
+            <w:tcW w:w="2324" w:type="dxa"/>
             <w:shd w:val="pct15" w:color="auto" w:fill="auto"/>
             <w:vAlign w:val="center"/>
           </w:tcPr>
@@ -31921,7 +32024,7 @@
         </w:tc>
         <w:tc>
           <w:tcPr>
-            <w:tcW w:w="5953" w:type="dxa"/>
+            <w:tcW w:w="5351" w:type="dxa"/>
             <w:shd w:val="pct15" w:color="auto" w:fill="auto"/>
             <w:vAlign w:val="center"/>
           </w:tcPr>
@@ -31941,7 +32044,7 @@
         </w:trPr>
         <w:tc>
           <w:tcPr>
-            <w:tcW w:w="10276" w:type="dxa"/>
+            <w:tcW w:w="10383" w:type="dxa"/>
             <w:gridSpan w:val="4"/>
             <w:shd w:val="pct5" w:color="auto" w:fill="auto"/>
             <w:vAlign w:val="center"/>
@@ -31970,7 +32073,7 @@
         </w:trPr>
         <w:tc>
           <w:tcPr>
-            <w:tcW w:w="1630" w:type="dxa"/>
+            <w:tcW w:w="1575" w:type="dxa"/>
             <w:shd w:val="pct5" w:color="auto" w:fill="auto"/>
             <w:vAlign w:val="center"/>
           </w:tcPr>
@@ -31985,7 +32088,7 @@
         </w:tc>
         <w:tc>
           <w:tcPr>
-            <w:tcW w:w="1134" w:type="dxa"/>
+            <w:tcW w:w="1133" w:type="dxa"/>
             <w:vAlign w:val="center"/>
           </w:tcPr>
           <w:p>
@@ -32000,7 +32103,7 @@
         </w:tc>
         <w:tc>
           <w:tcPr>
-            <w:tcW w:w="1559" w:type="dxa"/>
+            <w:tcW w:w="2324" w:type="dxa"/>
             <w:vAlign w:val="center"/>
           </w:tcPr>
           <w:p>
@@ -32015,7 +32118,7 @@
         </w:tc>
         <w:tc>
           <w:tcPr>
-            <w:tcW w:w="5953" w:type="dxa"/>
+            <w:tcW w:w="5351" w:type="dxa"/>
             <w:vAlign w:val="center"/>
           </w:tcPr>
           <w:p>
@@ -32034,7 +32137,7 @@
         </w:trPr>
         <w:tc>
           <w:tcPr>
-            <w:tcW w:w="1630" w:type="dxa"/>
+            <w:tcW w:w="1575" w:type="dxa"/>
             <w:shd w:val="pct5" w:color="auto" w:fill="auto"/>
             <w:vAlign w:val="center"/>
           </w:tcPr>
@@ -32049,7 +32152,7 @@
         </w:tc>
         <w:tc>
           <w:tcPr>
-            <w:tcW w:w="1134" w:type="dxa"/>
+            <w:tcW w:w="1133" w:type="dxa"/>
             <w:vAlign w:val="center"/>
           </w:tcPr>
           <w:p>
@@ -32064,7 +32167,7 @@
         </w:tc>
         <w:tc>
           <w:tcPr>
-            <w:tcW w:w="1559" w:type="dxa"/>
+            <w:tcW w:w="2324" w:type="dxa"/>
             <w:vAlign w:val="center"/>
           </w:tcPr>
           <w:p>
@@ -32079,7 +32182,7 @@
         </w:tc>
         <w:tc>
           <w:tcPr>
-            <w:tcW w:w="5953" w:type="dxa"/>
+            <w:tcW w:w="5351" w:type="dxa"/>
             <w:vAlign w:val="center"/>
           </w:tcPr>
           <w:p>
@@ -32098,7 +32201,7 @@
         </w:trPr>
         <w:tc>
           <w:tcPr>
-            <w:tcW w:w="10276" w:type="dxa"/>
+            <w:tcW w:w="10383" w:type="dxa"/>
             <w:gridSpan w:val="4"/>
             <w:shd w:val="pct5" w:color="auto" w:fill="auto"/>
             <w:vAlign w:val="center"/>
@@ -32123,7 +32226,7 @@
         </w:trPr>
         <w:tc>
           <w:tcPr>
-            <w:tcW w:w="1630" w:type="dxa"/>
+            <w:tcW w:w="1575" w:type="dxa"/>
             <w:shd w:val="pct5" w:color="auto" w:fill="auto"/>
             <w:vAlign w:val="center"/>
           </w:tcPr>
@@ -32138,7 +32241,7 @@
         </w:tc>
         <w:tc>
           <w:tcPr>
-            <w:tcW w:w="1134" w:type="dxa"/>
+            <w:tcW w:w="1133" w:type="dxa"/>
             <w:vAlign w:val="center"/>
           </w:tcPr>
           <w:p>
@@ -32153,7 +32256,7 @@
         </w:tc>
         <w:tc>
           <w:tcPr>
-            <w:tcW w:w="1559" w:type="dxa"/>
+            <w:tcW w:w="2324" w:type="dxa"/>
             <w:vAlign w:val="center"/>
           </w:tcPr>
           <w:p>
@@ -32168,7 +32271,7 @@
         </w:tc>
         <w:tc>
           <w:tcPr>
-            <w:tcW w:w="5953" w:type="dxa"/>
+            <w:tcW w:w="5351" w:type="dxa"/>
             <w:vAlign w:val="center"/>
           </w:tcPr>
           <w:p>
@@ -32185,7 +32288,7 @@
               <w:t>Vld</w:t>
             </w:r>
             <w:r>
-              <w:t>).</w:t>
+              <w:t>)</w:t>
             </w:r>
           </w:p>
           <w:p>
@@ -32204,7 +32307,7 @@
         </w:trPr>
         <w:tc>
           <w:tcPr>
-            <w:tcW w:w="1630" w:type="dxa"/>
+            <w:tcW w:w="1575" w:type="dxa"/>
             <w:shd w:val="pct5" w:color="auto" w:fill="auto"/>
             <w:vAlign w:val="center"/>
           </w:tcPr>
@@ -32219,7 +32322,7 @@
         </w:tc>
         <w:tc>
           <w:tcPr>
-            <w:tcW w:w="1134" w:type="dxa"/>
+            <w:tcW w:w="1133" w:type="dxa"/>
             <w:vAlign w:val="center"/>
           </w:tcPr>
           <w:p>
@@ -32234,30 +32337,61 @@
         </w:tc>
         <w:tc>
           <w:tcPr>
-            <w:tcW w:w="1559" w:type="dxa"/>
+            <w:tcW w:w="2324" w:type="dxa"/>
             <w:vAlign w:val="center"/>
           </w:tcPr>
           <w:p>
             <w:pPr>
               <w:pStyle w:val="TableContent"/>
               <w:jc w:val="center"/>
-            </w:pPr>
-            <w:r>
-              <w:t>DataFmt_g</w:t>
-            </w:r>
-          </w:p>
-        </w:tc>
-        <w:tc>
-          <w:tcPr>
-            <w:tcW w:w="5953" w:type="dxa"/>
-            <w:vAlign w:val="center"/>
-          </w:tcPr>
-          <w:p>
-            <w:pPr>
-              <w:pStyle w:val="TableContent"/>
-            </w:pPr>
-            <w:r>
+              <w:rPr>
+                <w:highlight w:val="yellow"/>
+              </w:rPr>
+            </w:pPr>
+            <w:r>
+              <w:rPr>
+                <w:highlight w:val="yellow"/>
+              </w:rPr>
+              <w:t>InFmt</w:t>
+            </w:r>
+            <w:r>
+              <w:rPr>
+                <w:highlight w:val="yellow"/>
+              </w:rPr>
+              <w:t>_g</w:t>
+            </w:r>
+            <w:r>
+              <w:rPr>
+                <w:highlight w:val="yellow"/>
+              </w:rPr>
+              <w:t>*Channels_g</w:t>
+            </w:r>
+          </w:p>
+        </w:tc>
+        <w:tc>
+          <w:tcPr>
+            <w:tcW w:w="5351" w:type="dxa"/>
+            <w:vAlign w:val="center"/>
+          </w:tcPr>
+          <w:p>
+            <w:pPr>
+              <w:pStyle w:val="TableContent"/>
+              <w:rPr>
+                <w:highlight w:val="yellow"/>
+              </w:rPr>
+            </w:pPr>
+            <w:r>
+              <w:rPr>
+                <w:highlight w:val="yellow"/>
+              </w:rPr>
               <w:t>Data input</w:t>
+            </w:r>
+            <w:r>
+              <w:rPr>
+                <w:highlight w:val="yellow"/>
+              </w:rPr>
+              <w:br/>
+              <w:t>For multiple channels, channels are concatenated*</w:t>
             </w:r>
           </w:p>
         </w:tc>
@@ -32268,7 +32402,7 @@
         </w:trPr>
         <w:tc>
           <w:tcPr>
-            <w:tcW w:w="1630" w:type="dxa"/>
+            <w:tcW w:w="1575" w:type="dxa"/>
             <w:shd w:val="pct5" w:color="auto" w:fill="auto"/>
             <w:vAlign w:val="center"/>
           </w:tcPr>
@@ -32283,7 +32417,7 @@
         </w:tc>
         <w:tc>
           <w:tcPr>
-            <w:tcW w:w="1134" w:type="dxa"/>
+            <w:tcW w:w="1133" w:type="dxa"/>
             <w:vAlign w:val="center"/>
           </w:tcPr>
           <w:p>
@@ -32298,7 +32432,7 @@
         </w:tc>
         <w:tc>
           <w:tcPr>
-            <w:tcW w:w="1559" w:type="dxa"/>
+            <w:tcW w:w="2324" w:type="dxa"/>
             <w:vAlign w:val="center"/>
           </w:tcPr>
           <w:p>
@@ -32319,7 +32453,7 @@
         </w:tc>
         <w:tc>
           <w:tcPr>
-            <w:tcW w:w="5953" w:type="dxa"/>
+            <w:tcW w:w="5351" w:type="dxa"/>
             <w:vAlign w:val="center"/>
           </w:tcPr>
           <w:p>
@@ -32384,6 +32518,17 @@
               </m:f>
             </m:oMath>
           </w:p>
+          <w:p>
+            <w:pPr>
+              <w:pStyle w:val="TableContent"/>
+            </w:pPr>
+            <w:r>
+              <w:rPr>
+                <w:highlight w:val="yellow"/>
+              </w:rPr>
+              <w:t>Applied to all channels</w:t>
+            </w:r>
+          </w:p>
         </w:tc>
       </w:tr>
       <w:tr>
@@ -32392,7 +32537,7 @@
         </w:trPr>
         <w:tc>
           <w:tcPr>
-            <w:tcW w:w="10276" w:type="dxa"/>
+            <w:tcW w:w="10383" w:type="dxa"/>
             <w:gridSpan w:val="4"/>
             <w:shd w:val="pct5" w:color="auto" w:fill="auto"/>
             <w:vAlign w:val="center"/>
@@ -32420,7 +32565,7 @@
         </w:trPr>
         <w:tc>
           <w:tcPr>
-            <w:tcW w:w="1630" w:type="dxa"/>
+            <w:tcW w:w="1575" w:type="dxa"/>
             <w:shd w:val="pct5" w:color="auto" w:fill="auto"/>
             <w:vAlign w:val="center"/>
           </w:tcPr>
@@ -32435,7 +32580,7 @@
         </w:tc>
         <w:tc>
           <w:tcPr>
-            <w:tcW w:w="1134" w:type="dxa"/>
+            <w:tcW w:w="1133" w:type="dxa"/>
             <w:vAlign w:val="center"/>
           </w:tcPr>
           <w:p>
@@ -32450,30 +32595,60 @@
         </w:tc>
         <w:tc>
           <w:tcPr>
-            <w:tcW w:w="1559" w:type="dxa"/>
+            <w:tcW w:w="2324" w:type="dxa"/>
             <w:vAlign w:val="center"/>
           </w:tcPr>
           <w:p>
             <w:pPr>
               <w:pStyle w:val="TableContent"/>
               <w:jc w:val="center"/>
-            </w:pPr>
-            <w:r>
-              <w:t>DataFmt_g</w:t>
-            </w:r>
-          </w:p>
-        </w:tc>
-        <w:tc>
-          <w:tcPr>
-            <w:tcW w:w="5953" w:type="dxa"/>
-            <w:vAlign w:val="center"/>
-          </w:tcPr>
-          <w:p>
-            <w:pPr>
-              <w:pStyle w:val="TableContent"/>
-            </w:pPr>
-            <w:r>
+              <w:rPr>
+                <w:highlight w:val="yellow"/>
+              </w:rPr>
+            </w:pPr>
+            <w:r>
+              <w:rPr>
+                <w:highlight w:val="yellow"/>
+              </w:rPr>
+              <w:t>OutFmt_g*Channels_g</w:t>
+            </w:r>
+          </w:p>
+        </w:tc>
+        <w:tc>
+          <w:tcPr>
+            <w:tcW w:w="5351" w:type="dxa"/>
+            <w:vAlign w:val="center"/>
+          </w:tcPr>
+          <w:p>
+            <w:pPr>
+              <w:pStyle w:val="TableContent"/>
+              <w:rPr>
+                <w:highlight w:val="yellow"/>
+              </w:rPr>
+            </w:pPr>
+            <w:r>
+              <w:rPr>
+                <w:highlight w:val="yellow"/>
+              </w:rPr>
               <w:t>Real part of the output signal</w:t>
+            </w:r>
+            <w:r>
+              <w:rPr>
+                <w:highlight w:val="yellow"/>
+              </w:rPr>
+              <w:br/>
+            </w:r>
+            <w:r>
+              <w:rPr>
+                <w:highlight w:val="yellow"/>
+              </w:rPr>
+              <w:t>For multiple channels, channels are concatenated</w:t>
+            </w:r>
+            <w:r>
+              <w:rPr>
+                <w:highlight w:val="yellow"/>
+              </w:rPr>
+              <w:t>*</w:t>
             </w:r>
           </w:p>
         </w:tc>
@@ -32484,7 +32659,7 @@
         </w:trPr>
         <w:tc>
           <w:tcPr>
-            <w:tcW w:w="1630" w:type="dxa"/>
+            <w:tcW w:w="1575" w:type="dxa"/>
             <w:shd w:val="pct5" w:color="auto" w:fill="auto"/>
             <w:vAlign w:val="center"/>
           </w:tcPr>
@@ -32499,7 +32674,7 @@
         </w:tc>
         <w:tc>
           <w:tcPr>
-            <w:tcW w:w="1134" w:type="dxa"/>
+            <w:tcW w:w="1133" w:type="dxa"/>
             <w:vAlign w:val="center"/>
           </w:tcPr>
           <w:p>
@@ -32514,30 +32689,60 @@
         </w:tc>
         <w:tc>
           <w:tcPr>
-            <w:tcW w:w="1559" w:type="dxa"/>
+            <w:tcW w:w="2324" w:type="dxa"/>
             <w:vAlign w:val="center"/>
           </w:tcPr>
           <w:p>
             <w:pPr>
               <w:pStyle w:val="TableContent"/>
               <w:jc w:val="center"/>
-            </w:pPr>
-            <w:r>
-              <w:t>DataFmt_g</w:t>
-            </w:r>
-          </w:p>
-        </w:tc>
-        <w:tc>
-          <w:tcPr>
-            <w:tcW w:w="5953" w:type="dxa"/>
-            <w:vAlign w:val="center"/>
-          </w:tcPr>
-          <w:p>
-            <w:pPr>
-              <w:pStyle w:val="TableContent"/>
-            </w:pPr>
-            <w:r>
+              <w:rPr>
+                <w:highlight w:val="yellow"/>
+              </w:rPr>
+            </w:pPr>
+            <w:r>
+              <w:rPr>
+                <w:highlight w:val="yellow"/>
+              </w:rPr>
+              <w:t>OutFmt_g*Channels_g</w:t>
+            </w:r>
+          </w:p>
+        </w:tc>
+        <w:tc>
+          <w:tcPr>
+            <w:tcW w:w="5351" w:type="dxa"/>
+            <w:vAlign w:val="center"/>
+          </w:tcPr>
+          <w:p>
+            <w:pPr>
+              <w:pStyle w:val="TableContent"/>
+              <w:rPr>
+                <w:highlight w:val="yellow"/>
+              </w:rPr>
+            </w:pPr>
+            <w:r>
+              <w:rPr>
+                <w:highlight w:val="yellow"/>
+              </w:rPr>
               <w:t>Imaginary part of the output signal</w:t>
+            </w:r>
+            <w:r>
+              <w:rPr>
+                <w:highlight w:val="yellow"/>
+              </w:rPr>
+              <w:br/>
+            </w:r>
+            <w:r>
+              <w:rPr>
+                <w:highlight w:val="yellow"/>
+              </w:rPr>
+              <w:t>For multiple channels, channels are concatenated</w:t>
+            </w:r>
+            <w:r>
+              <w:rPr>
+                <w:highlight w:val="yellow"/>
+              </w:rPr>
+              <w:t>*</w:t>
             </w:r>
           </w:p>
         </w:tc>
@@ -32548,7 +32753,7 @@
         </w:trPr>
         <w:tc>
           <w:tcPr>
-            <w:tcW w:w="1630" w:type="dxa"/>
+            <w:tcW w:w="1575" w:type="dxa"/>
             <w:shd w:val="pct5" w:color="auto" w:fill="auto"/>
             <w:vAlign w:val="center"/>
           </w:tcPr>
@@ -32563,7 +32768,7 @@
         </w:tc>
         <w:tc>
           <w:tcPr>
-            <w:tcW w:w="1134" w:type="dxa"/>
+            <w:tcW w:w="1133" w:type="dxa"/>
             <w:vAlign w:val="center"/>
           </w:tcPr>
           <w:p>
@@ -32578,7 +32783,7 @@
         </w:tc>
         <w:tc>
           <w:tcPr>
-            <w:tcW w:w="1559" w:type="dxa"/>
+            <w:tcW w:w="2324" w:type="dxa"/>
             <w:vAlign w:val="center"/>
           </w:tcPr>
           <w:p>
@@ -32593,7 +32798,7 @@
         </w:tc>
         <w:tc>
           <w:tcPr>
-            <w:tcW w:w="5953" w:type="dxa"/>
+            <w:tcW w:w="5351" w:type="dxa"/>
             <w:vAlign w:val="center"/>
           </w:tcPr>
           <w:p>
@@ -32625,6 +32830,20 @@
     </w:p>
     <w:p>
       <w:pPr>
+        <w:rPr>
+          <w:lang w:val="en-US"/>
+        </w:rPr>
+      </w:pPr>
+      <w:r>
+        <w:rPr>
+          <w:highlight w:val="yellow"/>
+          <w:lang w:val="en-US"/>
+        </w:rPr>
+        <w:t>* example: for 3 8-bit channels data is sorted as follows: ch0 -&gt; bits 7..0, ch1 -&gt; bits 15..8, ch2 -&gt; bits 23..16</w:t>
+      </w:r>
+    </w:p>
+    <w:p>
+      <w:pPr>
         <w:pStyle w:val="Heading3"/>
         <w:pageBreakBefore/>
         <w:rPr>
@@ -32662,6 +32881,15 @@
           <w:lang w:val="en-US"/>
         </w:rPr>
         <w:t xml:space="preserve">. </w:t>
+      </w:r>
+      <w:bookmarkStart w:id="60" w:name="_GoBack"/>
+      <w:bookmarkEnd w:id="60"/>
+      <w:r>
+        <w:rPr>
+          <w:highlight w:val="yellow"/>
+          <w:lang w:val="en-US"/>
+        </w:rPr>
+        <w:t>For simplicity only one channel is shown.</w:t>
       </w:r>
     </w:p>
     <w:p>
@@ -32734,7 +32962,7 @@
           <w:lang w:val="en-US"/>
         </w:rPr>
       </w:pPr>
-      <w:bookmarkStart w:id="60" w:name="_Toc528322970"/>
+      <w:bookmarkStart w:id="61" w:name="_Toc528322970"/>
       <w:r>
         <w:rPr>
           <w:lang w:val="en-US"/>
@@ -32796,7 +33024,7 @@
         </w:rPr>
         <w:t>Architecture</w:t>
       </w:r>
-      <w:bookmarkEnd w:id="60"/>
+      <w:bookmarkEnd w:id="61"/>
     </w:p>
     <w:p>
       <w:pPr>
@@ -32810,6 +33038,13 @@
         </w:rPr>
         <w:t>The additional pipeline stage for the phase counter does not have to be compensated because the phase counter is incremented only after each sample and not before.</w:t>
       </w:r>
+    </w:p>
+    <w:p>
+      <w:pPr>
+        <w:rPr>
+          <w:lang w:val="en-US"/>
+        </w:rPr>
+      </w:pPr>
     </w:p>
     <w:p>
       <w:pPr>
@@ -32834,7 +33069,7 @@
           <w:lang w:val="en-US"/>
         </w:rPr>
       </w:pPr>
-      <w:bookmarkStart w:id="61" w:name="_Toc528322940"/>
+      <w:bookmarkStart w:id="62" w:name="_Toc528322940"/>
       <w:r>
         <w:rPr>
           <w:lang w:val="en-US"/>
@@ -32842,7 +33077,7 @@
         <w:lastRenderedPageBreak/>
         <w:t>psi_fix_cordic_vect</w:t>
       </w:r>
-      <w:bookmarkEnd w:id="61"/>
+      <w:bookmarkEnd w:id="62"/>
     </w:p>
     <w:p>
       <w:pPr>
@@ -34641,7 +34876,7 @@
           <w:lang w:val="en-US"/>
         </w:rPr>
       </w:pPr>
-      <w:bookmarkStart w:id="62" w:name="_Toc528322971"/>
+      <w:bookmarkStart w:id="63" w:name="_Toc528322971"/>
       <w:r>
         <w:rPr>
           <w:lang w:val="en-US"/>
@@ -34703,7 +34938,7 @@
         </w:rPr>
         <w:t xml:space="preserve"> Architecture</w:t>
       </w:r>
-      <w:bookmarkEnd w:id="62"/>
+      <w:bookmarkEnd w:id="63"/>
     </w:p>
     <w:p>
       <w:pPr>
@@ -34714,7 +34949,7 @@
           <w:lang w:val="en-US"/>
         </w:rPr>
       </w:pPr>
-      <w:bookmarkStart w:id="63" w:name="_Toc528322941"/>
+      <w:bookmarkStart w:id="64" w:name="_Toc528322941"/>
       <w:r>
         <w:rPr>
           <w:lang w:val="en-US"/>
@@ -34722,7 +34957,7 @@
         <w:lastRenderedPageBreak/>
         <w:t>psi_fix_cordic_rot</w:t>
       </w:r>
-      <w:bookmarkEnd w:id="63"/>
+      <w:bookmarkEnd w:id="64"/>
     </w:p>
     <w:p>
       <w:pPr>
@@ -36502,7 +36737,7 @@
           <w:lang w:val="en-US"/>
         </w:rPr>
       </w:pPr>
-      <w:bookmarkStart w:id="64" w:name="_Toc528322972"/>
+      <w:bookmarkStart w:id="65" w:name="_Toc528322972"/>
       <w:r>
         <w:rPr>
           <w:lang w:val="en-US"/>
@@ -36552,7 +36787,7 @@
         </w:rPr>
         <w:t>psi_fix_coric_rot Architecture</w:t>
       </w:r>
-      <w:bookmarkEnd w:id="64"/>
+      <w:bookmarkEnd w:id="65"/>
     </w:p>
     <w:p>
       <w:pPr>
@@ -36563,8 +36798,8 @@
           <w:lang w:val="en-US"/>
         </w:rPr>
       </w:pPr>
-      <w:bookmarkStart w:id="65" w:name="_Ref515288425"/>
-      <w:bookmarkStart w:id="66" w:name="_Toc528322942"/>
+      <w:bookmarkStart w:id="66" w:name="_Ref515288425"/>
+      <w:bookmarkStart w:id="67" w:name="_Toc528322942"/>
       <w:r>
         <w:rPr>
           <w:lang w:val="en-US"/>
@@ -36572,8 +36807,8 @@
         <w:lastRenderedPageBreak/>
         <w:t>psi_fix_pol2cart_approx</w:t>
       </w:r>
-      <w:bookmarkEnd w:id="65"/>
       <w:bookmarkEnd w:id="66"/>
+      <w:bookmarkEnd w:id="67"/>
     </w:p>
     <w:p>
       <w:pPr>
@@ -37614,7 +37849,7 @@
           <w:lang w:val="en-US"/>
         </w:rPr>
       </w:pPr>
-      <w:bookmarkStart w:id="67" w:name="_Toc528322973"/>
+      <w:bookmarkStart w:id="68" w:name="_Toc528322973"/>
       <w:r>
         <w:rPr>
           <w:lang w:val="en-US"/>
@@ -37664,7 +37899,7 @@
         </w:rPr>
         <w:t>psi_fix_pol2cart_approx Architecture</w:t>
       </w:r>
-      <w:bookmarkEnd w:id="67"/>
+      <w:bookmarkEnd w:id="68"/>
     </w:p>
     <w:p>
       <w:pPr>
@@ -37675,8 +37910,8 @@
           <w:lang w:val="en-US"/>
         </w:rPr>
       </w:pPr>
-      <w:bookmarkStart w:id="68" w:name="_Toc519691910"/>
-      <w:bookmarkStart w:id="69" w:name="_Toc528322943"/>
+      <w:bookmarkStart w:id="69" w:name="_Toc519691910"/>
+      <w:bookmarkStart w:id="70" w:name="_Toc528322943"/>
       <w:r>
         <w:rPr>
           <w:lang w:val="en-US"/>
@@ -37684,8 +37919,8 @@
         <w:lastRenderedPageBreak/>
         <w:t>psi_fix_mod_cplx2real</w:t>
       </w:r>
-      <w:bookmarkEnd w:id="68"/>
       <w:bookmarkEnd w:id="69"/>
+      <w:bookmarkEnd w:id="70"/>
     </w:p>
     <w:p>
       <w:pPr>
@@ -39003,7 +39238,7 @@
           <v:shape id="_x0000_i1027" type="#_x0000_t75" style="width:442.5pt;height:177.75pt" o:ole="">
             <v:imagedata r:id="rId37" o:title=""/>
           </v:shape>
-          <o:OLEObject Type="Embed" ProgID="Visio.Drawing.11" ShapeID="_x0000_i1027" DrawAspect="Content" ObjectID="_1608354545" r:id="rId38"/>
+          <o:OLEObject Type="Embed" ProgID="Visio.Drawing.11" ShapeID="_x0000_i1027" DrawAspect="Content" ObjectID="_1608635975" r:id="rId38"/>
         </w:object>
       </w:r>
     </w:p>
@@ -39015,7 +39250,7 @@
           <w:lang w:val="en-US"/>
         </w:rPr>
       </w:pPr>
-      <w:bookmarkStart w:id="70" w:name="_Toc528322974"/>
+      <w:bookmarkStart w:id="71" w:name="_Toc528322974"/>
       <w:r>
         <w:rPr>
           <w:lang w:val="en-US"/>
@@ -39056,7 +39291,7 @@
         </w:rPr>
         <w:t xml:space="preserve"> Archietcture</w:t>
       </w:r>
-      <w:bookmarkEnd w:id="70"/>
+      <w:bookmarkEnd w:id="71"/>
     </w:p>
     <w:p>
       <w:pPr>
@@ -39067,7 +39302,7 @@
           <w:lang w:val="en-US"/>
         </w:rPr>
       </w:pPr>
-      <w:bookmarkStart w:id="71" w:name="_Toc528322944"/>
+      <w:bookmarkStart w:id="72" w:name="_Toc528322944"/>
       <w:r>
         <w:rPr>
           <w:lang w:val="en-US"/>
@@ -39075,7 +39310,7 @@
         <w:lastRenderedPageBreak/>
         <w:t>psi_fix_complex_abs</w:t>
       </w:r>
-      <w:bookmarkEnd w:id="71"/>
+      <w:bookmarkEnd w:id="72"/>
     </w:p>
     <w:p>
       <w:pPr>
@@ -40882,7 +41117,7 @@
           <w:lang w:val="en-US"/>
         </w:rPr>
       </w:pPr>
-      <w:bookmarkStart w:id="72" w:name="_Toc528322975"/>
+      <w:bookmarkStart w:id="73" w:name="_Toc528322975"/>
       <w:r>
         <w:rPr>
           <w:lang w:val="en-US"/>
@@ -40932,7 +41167,7 @@
         </w:rPr>
         <w:t>psi_fix_complex_abs</w:t>
       </w:r>
-      <w:bookmarkEnd w:id="72"/>
+      <w:bookmarkEnd w:id="73"/>
     </w:p>
     <w:p>
       <w:pPr>
@@ -40950,7 +41185,7 @@
           <w:lang w:val="en-US"/>
         </w:rPr>
       </w:pPr>
-      <w:bookmarkStart w:id="73" w:name="_Toc528322945"/>
+      <w:bookmarkStart w:id="74" w:name="_Toc528322945"/>
       <w:r>
         <w:rPr>
           <w:lang w:val="en-US"/>
@@ -40958,7 +41193,7 @@
         <w:lastRenderedPageBreak/>
         <w:t>psi_fix_lut</w:t>
       </w:r>
-      <w:bookmarkEnd w:id="73"/>
+      <w:bookmarkEnd w:id="74"/>
     </w:p>
     <w:p>
       <w:pPr>
@@ -41721,14 +41956,14 @@
           <w:lang w:val="en-US"/>
         </w:rPr>
       </w:pPr>
-      <w:bookmarkStart w:id="74" w:name="_Toc528322946"/>
+      <w:bookmarkStart w:id="75" w:name="_Toc528322946"/>
       <w:r>
         <w:rPr>
           <w:lang w:val="en-US"/>
         </w:rPr>
         <w:t>psi_fix_pkg_writer</w:t>
       </w:r>
-      <w:bookmarkEnd w:id="74"/>
+      <w:bookmarkEnd w:id="75"/>
     </w:p>
     <w:p>
       <w:pPr>
@@ -41799,7 +42034,7 @@
           <w:lang w:val="en-US"/>
         </w:rPr>
       </w:pPr>
-      <w:bookmarkStart w:id="75" w:name="_Toc528322947"/>
+      <w:bookmarkStart w:id="76" w:name="_Toc528322947"/>
       <w:r>
         <w:rPr>
           <w:lang w:val="en-US"/>
@@ -41807,7 +42042,7 @@
         <w:lastRenderedPageBreak/>
         <w:t>Deprecated/Deleted Library Elements</w:t>
       </w:r>
-      <w:bookmarkEnd w:id="75"/>
+      <w:bookmarkEnd w:id="76"/>
     </w:p>
     <w:p>
       <w:pPr>
@@ -41850,14 +42085,14 @@
           <w:lang w:val="en-US"/>
         </w:rPr>
       </w:pPr>
-      <w:bookmarkStart w:id="76" w:name="_Toc528322948"/>
+      <w:bookmarkStart w:id="77" w:name="_Toc528322948"/>
       <w:r>
         <w:rPr>
           <w:lang w:val="en-US"/>
         </w:rPr>
         <w:t>psi_fix_cordic_abs_pl</w:t>
       </w:r>
-      <w:bookmarkEnd w:id="76"/>
+      <w:bookmarkEnd w:id="77"/>
     </w:p>
     <w:p>
       <w:pPr>
@@ -41977,8 +42212,6 @@
           <w:lang w:val="en-US"/>
         </w:rPr>
       </w:pPr>
-      <w:bookmarkStart w:id="77" w:name="_GoBack"/>
-      <w:bookmarkEnd w:id="77"/>
     </w:p>
     <w:sectPr>
       <w:headerReference w:type="default" r:id="rId40"/>
@@ -42108,7 +42341,7 @@
         </mc:Choice>
         <mc:Fallback>
           <w:pict>
-            <v:line w14:anchorId="3765FF88" id="Line 2" o:spid="_x0000_s1026" style="position:absolute;z-index:251658240;visibility:visible;mso-wrap-style:square;mso-width-percent:0;mso-height-percent:0;mso-wrap-distance-left:9pt;mso-wrap-distance-top:0;mso-wrap-distance-right:9pt;mso-wrap-distance-bottom:0;mso-position-horizontal:absolute;mso-position-horizontal-relative:page;mso-position-vertical:absolute;mso-position-vertical-relative:page;mso-width-percent:0;mso-height-percent:0;mso-width-relative:page;mso-height-relative:page" from="42.55pt,802.3pt" to="552.75pt,802.35pt" o:gfxdata="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" o:allowincell="f" strokecolor="blue" strokeweight="1.5pt">
+            <v:line w14:anchorId="0007CA28" id="Line 2" o:spid="_x0000_s1026" style="position:absolute;z-index:251658240;visibility:visible;mso-wrap-style:square;mso-width-percent:0;mso-height-percent:0;mso-wrap-distance-left:9pt;mso-wrap-distance-top:0;mso-wrap-distance-right:9pt;mso-wrap-distance-bottom:0;mso-position-horizontal:absolute;mso-position-horizontal-relative:page;mso-position-vertical:absolute;mso-position-vertical-relative:page;mso-width-percent:0;mso-height-percent:0;mso-width-relative:page;mso-height-relative:page" from="42.55pt,802.3pt" to="552.75pt,802.35pt" o:gfxdata="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" o:allowincell="f" strokecolor="blue" strokeweight="1.5pt">
               <v:stroke startarrowwidth="narrow" startarrowlength="short" endarrowwidth="narrow" endarrowlength="short"/>
               <w10:wrap anchorx="page" anchory="page"/>
             </v:line>
@@ -42196,7 +42429,7 @@
         <w:noProof/>
         <w:sz w:val="16"/>
       </w:rPr>
-      <w:t>07.01.2019</w:t>
+      <w:t>10.01.2019</w:t>
     </w:r>
     <w:r>
       <w:rPr>
@@ -42250,7 +42483,7 @@
         <w:sz w:val="16"/>
         <w:szCs w:val="16"/>
       </w:rPr>
-      <w:t>54</w:t>
+      <w:t>42</w:t>
     </w:r>
     <w:r>
       <w:rPr>
@@ -42377,7 +42610,7 @@
         </mc:Choice>
         <mc:Fallback>
           <w:pict>
-            <v:line w14:anchorId="70981229" id="Line 1" o:spid="_x0000_s1026" style="position:absolute;z-index:251659264;visibility:visible;mso-wrap-style:square;mso-width-percent:0;mso-height-percent:0;mso-wrap-distance-left:9pt;mso-wrap-distance-top:0;mso-wrap-distance-right:9pt;mso-wrap-distance-bottom:0;mso-position-horizontal:absolute;mso-position-horizontal-relative:margin;mso-position-vertical:absolute;mso-position-vertical-relative:page;mso-width-percent:0;mso-height-percent:0;mso-width-relative:page;mso-height-relative:page" from="320.35pt,59.55pt" to="507.45pt,59.6pt" o:gfxdata="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" o:allowincell="f" strokecolor="blue" strokeweight="2pt">
+            <v:line w14:anchorId="7D3CAA87" id="Line 1" o:spid="_x0000_s1026" style="position:absolute;z-index:251659264;visibility:visible;mso-wrap-style:square;mso-width-percent:0;mso-height-percent:0;mso-wrap-distance-left:9pt;mso-wrap-distance-top:0;mso-wrap-distance-right:9pt;mso-wrap-distance-bottom:0;mso-position-horizontal:absolute;mso-position-horizontal-relative:margin;mso-position-vertical:absolute;mso-position-vertical-relative:page;mso-width-percent:0;mso-height-percent:0;mso-width-relative:page;mso-height-relative:page" from="320.35pt,59.55pt" to="507.45pt,59.6pt" o:gfxdata="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" o:allowincell="f" strokecolor="blue" strokeweight="2pt">
               <v:stroke startarrowwidth="narrow" startarrowlength="short" endarrowwidth="narrow" endarrowlength="short"/>
               <w10:wrap anchorx="margin" anchory="page"/>
             </v:line>
@@ -48143,7 +48376,7 @@
 </file>
 
 <file path=customXml/itemProps1.xml><?xml version="1.0" encoding="utf-8"?>
-<ds:datastoreItem xmlns:ds="http://schemas.openxmlformats.org/officeDocument/2006/customXml" ds:itemID="{037A040C-5F90-4DDA-8003-C4CDF0E0ECE1}">
+<ds:datastoreItem xmlns:ds="http://schemas.openxmlformats.org/officeDocument/2006/customXml" ds:itemID="{1636C588-37A3-49B5-833C-B9796259A2C9}">
   <ds:schemaRefs>
     <ds:schemaRef ds:uri="http://schemas.openxmlformats.org/officeDocument/2006/bibliography"/>
   </ds:schemaRefs>

</xml_diff>

<commit_message>
DOC: Add psi_fix_phase_unwrap to the documentation
</commit_message>
<xml_diff>
--- a/doc/psi_fix.docx
+++ b/doc/psi_fix.docx
@@ -243,7 +243,7 @@
         </w:rPr>
         <w:fldChar w:fldCharType="separate"/>
       </w:r>
-      <w:hyperlink w:anchor="_Toc528322914" w:history="1">
+      <w:hyperlink w:anchor="_Toc8395605" w:history="1">
         <w:r>
           <w:rPr>
             <w:rStyle w:val="Hyperlink"/>
@@ -289,7 +289,7 @@
             <w:noProof/>
             <w:webHidden/>
           </w:rPr>
-          <w:instrText xml:space="preserve"> PAGEREF _Toc528322914 \h </w:instrText>
+          <w:instrText xml:space="preserve"> PAGEREF _Toc8395605 \h </w:instrText>
         </w:r>
         <w:r>
           <w:rPr>
@@ -331,7 +331,7 @@
           <w:lang w:val="en-US"/>
         </w:rPr>
       </w:pPr>
-      <w:hyperlink w:anchor="_Toc528322915" w:history="1">
+      <w:hyperlink w:anchor="_Toc8395606" w:history="1">
         <w:r>
           <w:rPr>
             <w:rStyle w:val="Hyperlink"/>
@@ -377,7 +377,7 @@
             <w:noProof/>
             <w:webHidden/>
           </w:rPr>
-          <w:instrText xml:space="preserve"> PAGEREF _Toc528322915 \h </w:instrText>
+          <w:instrText xml:space="preserve"> PAGEREF _Toc8395606 \h </w:instrText>
         </w:r>
         <w:r>
           <w:rPr>
@@ -419,7 +419,7 @@
           <w:lang w:val="en-US"/>
         </w:rPr>
       </w:pPr>
-      <w:hyperlink w:anchor="_Toc528322916" w:history="1">
+      <w:hyperlink w:anchor="_Toc8395607" w:history="1">
         <w:r>
           <w:rPr>
             <w:rStyle w:val="Hyperlink"/>
@@ -465,7 +465,7 @@
             <w:noProof/>
             <w:webHidden/>
           </w:rPr>
-          <w:instrText xml:space="preserve"> PAGEREF _Toc528322916 \h </w:instrText>
+          <w:instrText xml:space="preserve"> PAGEREF _Toc8395607 \h </w:instrText>
         </w:r>
         <w:r>
           <w:rPr>
@@ -507,7 +507,7 @@
           <w:lang w:val="en-US"/>
         </w:rPr>
       </w:pPr>
-      <w:hyperlink w:anchor="_Toc528322917" w:history="1">
+      <w:hyperlink w:anchor="_Toc8395608" w:history="1">
         <w:r>
           <w:rPr>
             <w:rStyle w:val="Hyperlink"/>
@@ -553,7 +553,7 @@
             <w:noProof/>
             <w:webHidden/>
           </w:rPr>
-          <w:instrText xml:space="preserve"> PAGEREF _Toc528322917 \h </w:instrText>
+          <w:instrText xml:space="preserve"> PAGEREF _Toc8395608 \h </w:instrText>
         </w:r>
         <w:r>
           <w:rPr>
@@ -595,7 +595,7 @@
           <w:lang w:val="en-US"/>
         </w:rPr>
       </w:pPr>
-      <w:hyperlink w:anchor="_Toc528322918" w:history="1">
+      <w:hyperlink w:anchor="_Toc8395609" w:history="1">
         <w:r>
           <w:rPr>
             <w:rStyle w:val="Hyperlink"/>
@@ -641,7 +641,7 @@
             <w:noProof/>
             <w:webHidden/>
           </w:rPr>
-          <w:instrText xml:space="preserve"> PAGEREF _Toc528322918 \h </w:instrText>
+          <w:instrText xml:space="preserve"> PAGEREF _Toc8395609 \h </w:instrText>
         </w:r>
         <w:r>
           <w:rPr>
@@ -683,7 +683,7 @@
           <w:lang w:val="en-US"/>
         </w:rPr>
       </w:pPr>
-      <w:hyperlink w:anchor="_Toc528322919" w:history="1">
+      <w:hyperlink w:anchor="_Toc8395610" w:history="1">
         <w:r>
           <w:rPr>
             <w:rStyle w:val="Hyperlink"/>
@@ -729,7 +729,7 @@
             <w:noProof/>
             <w:webHidden/>
           </w:rPr>
-          <w:instrText xml:space="preserve"> PAGEREF _Toc528322919 \h </w:instrText>
+          <w:instrText xml:space="preserve"> PAGEREF _Toc8395610 \h </w:instrText>
         </w:r>
         <w:r>
           <w:rPr>
@@ -771,7 +771,7 @@
           <w:lang w:val="en-US"/>
         </w:rPr>
       </w:pPr>
-      <w:hyperlink w:anchor="_Toc528322920" w:history="1">
+      <w:hyperlink w:anchor="_Toc8395611" w:history="1">
         <w:r>
           <w:rPr>
             <w:rStyle w:val="Hyperlink"/>
@@ -817,7 +817,7 @@
             <w:noProof/>
             <w:webHidden/>
           </w:rPr>
-          <w:instrText xml:space="preserve"> PAGEREF _Toc528322920 \h </w:instrText>
+          <w:instrText xml:space="preserve"> PAGEREF _Toc8395611 \h </w:instrText>
         </w:r>
         <w:r>
           <w:rPr>
@@ -859,7 +859,7 @@
           <w:lang w:val="en-US"/>
         </w:rPr>
       </w:pPr>
-      <w:hyperlink w:anchor="_Toc528322921" w:history="1">
+      <w:hyperlink w:anchor="_Toc8395612" w:history="1">
         <w:r>
           <w:rPr>
             <w:rStyle w:val="Hyperlink"/>
@@ -905,7 +905,7 @@
             <w:noProof/>
             <w:webHidden/>
           </w:rPr>
-          <w:instrText xml:space="preserve"> PAGEREF _Toc528322921 \h </w:instrText>
+          <w:instrText xml:space="preserve"> PAGEREF _Toc8395612 \h </w:instrText>
         </w:r>
         <w:r>
           <w:rPr>
@@ -947,7 +947,7 @@
           <w:lang w:val="en-US"/>
         </w:rPr>
       </w:pPr>
-      <w:hyperlink w:anchor="_Toc528322922" w:history="1">
+      <w:hyperlink w:anchor="_Toc8395613" w:history="1">
         <w:r>
           <w:rPr>
             <w:rStyle w:val="Hyperlink"/>
@@ -993,7 +993,7 @@
             <w:noProof/>
             <w:webHidden/>
           </w:rPr>
-          <w:instrText xml:space="preserve"> PAGEREF _Toc528322922 \h </w:instrText>
+          <w:instrText xml:space="preserve"> PAGEREF _Toc8395613 \h </w:instrText>
         </w:r>
         <w:r>
           <w:rPr>
@@ -1035,7 +1035,7 @@
           <w:lang w:val="en-US"/>
         </w:rPr>
       </w:pPr>
-      <w:hyperlink w:anchor="_Toc528322923" w:history="1">
+      <w:hyperlink w:anchor="_Toc8395614" w:history="1">
         <w:r>
           <w:rPr>
             <w:rStyle w:val="Hyperlink"/>
@@ -1081,7 +1081,7 @@
             <w:noProof/>
             <w:webHidden/>
           </w:rPr>
-          <w:instrText xml:space="preserve"> PAGEREF _Toc528322923 \h </w:instrText>
+          <w:instrText xml:space="preserve"> PAGEREF _Toc8395614 \h </w:instrText>
         </w:r>
         <w:r>
           <w:rPr>
@@ -1123,7 +1123,7 @@
           <w:lang w:val="en-US"/>
         </w:rPr>
       </w:pPr>
-      <w:hyperlink w:anchor="_Toc528322924" w:history="1">
+      <w:hyperlink w:anchor="_Toc8395615" w:history="1">
         <w:r>
           <w:rPr>
             <w:rStyle w:val="Hyperlink"/>
@@ -1169,7 +1169,7 @@
             <w:noProof/>
             <w:webHidden/>
           </w:rPr>
-          <w:instrText xml:space="preserve"> PAGEREF _Toc528322924 \h </w:instrText>
+          <w:instrText xml:space="preserve"> PAGEREF _Toc8395615 \h </w:instrText>
         </w:r>
         <w:r>
           <w:rPr>
@@ -1211,7 +1211,7 @@
           <w:lang w:val="en-US"/>
         </w:rPr>
       </w:pPr>
-      <w:hyperlink w:anchor="_Toc528322925" w:history="1">
+      <w:hyperlink w:anchor="_Toc8395616" w:history="1">
         <w:r>
           <w:rPr>
             <w:rStyle w:val="Hyperlink"/>
@@ -1257,7 +1257,7 @@
             <w:noProof/>
             <w:webHidden/>
           </w:rPr>
-          <w:instrText xml:space="preserve"> PAGEREF _Toc528322925 \h </w:instrText>
+          <w:instrText xml:space="preserve"> PAGEREF _Toc8395616 \h </w:instrText>
         </w:r>
         <w:r>
           <w:rPr>
@@ -1299,7 +1299,7 @@
           <w:lang w:val="en-US"/>
         </w:rPr>
       </w:pPr>
-      <w:hyperlink w:anchor="_Toc528322926" w:history="1">
+      <w:hyperlink w:anchor="_Toc8395617" w:history="1">
         <w:r>
           <w:rPr>
             <w:rStyle w:val="Hyperlink"/>
@@ -1345,7 +1345,7 @@
             <w:noProof/>
             <w:webHidden/>
           </w:rPr>
-          <w:instrText xml:space="preserve"> PAGEREF _Toc528322926 \h </w:instrText>
+          <w:instrText xml:space="preserve"> PAGEREF _Toc8395617 \h </w:instrText>
         </w:r>
         <w:r>
           <w:rPr>
@@ -1387,7 +1387,7 @@
           <w:lang w:val="en-US"/>
         </w:rPr>
       </w:pPr>
-      <w:hyperlink w:anchor="_Toc528322927" w:history="1">
+      <w:hyperlink w:anchor="_Toc8395618" w:history="1">
         <w:r>
           <w:rPr>
             <w:rStyle w:val="Hyperlink"/>
@@ -1433,7 +1433,7 @@
             <w:noProof/>
             <w:webHidden/>
           </w:rPr>
-          <w:instrText xml:space="preserve"> PAGEREF _Toc528322927 \h </w:instrText>
+          <w:instrText xml:space="preserve"> PAGEREF _Toc8395618 \h </w:instrText>
         </w:r>
         <w:r>
           <w:rPr>
@@ -1475,7 +1475,7 @@
           <w:lang w:val="en-US"/>
         </w:rPr>
       </w:pPr>
-      <w:hyperlink w:anchor="_Toc528322928" w:history="1">
+      <w:hyperlink w:anchor="_Toc8395619" w:history="1">
         <w:r>
           <w:rPr>
             <w:rStyle w:val="Hyperlink"/>
@@ -1521,7 +1521,7 @@
             <w:noProof/>
             <w:webHidden/>
           </w:rPr>
-          <w:instrText xml:space="preserve"> PAGEREF _Toc528322928 \h </w:instrText>
+          <w:instrText xml:space="preserve"> PAGEREF _Toc8395619 \h </w:instrText>
         </w:r>
         <w:r>
           <w:rPr>
@@ -1563,7 +1563,7 @@
           <w:lang w:val="en-US"/>
         </w:rPr>
       </w:pPr>
-      <w:hyperlink w:anchor="_Toc528322929" w:history="1">
+      <w:hyperlink w:anchor="_Toc8395620" w:history="1">
         <w:r>
           <w:rPr>
             <w:rStyle w:val="Hyperlink"/>
@@ -1609,7 +1609,7 @@
             <w:noProof/>
             <w:webHidden/>
           </w:rPr>
-          <w:instrText xml:space="preserve"> PAGEREF _Toc528322929 \h </w:instrText>
+          <w:instrText xml:space="preserve"> PAGEREF _Toc8395620 \h </w:instrText>
         </w:r>
         <w:r>
           <w:rPr>
@@ -1651,7 +1651,7 @@
           <w:lang w:val="en-US"/>
         </w:rPr>
       </w:pPr>
-      <w:hyperlink w:anchor="_Toc528322930" w:history="1">
+      <w:hyperlink w:anchor="_Toc8395621" w:history="1">
         <w:r>
           <w:rPr>
             <w:rStyle w:val="Hyperlink"/>
@@ -1697,7 +1697,7 @@
             <w:noProof/>
             <w:webHidden/>
           </w:rPr>
-          <w:instrText xml:space="preserve"> PAGEREF _Toc528322930 \h </w:instrText>
+          <w:instrText xml:space="preserve"> PAGEREF _Toc8395621 \h </w:instrText>
         </w:r>
         <w:r>
           <w:rPr>
@@ -1739,7 +1739,7 @@
           <w:lang w:val="en-US"/>
         </w:rPr>
       </w:pPr>
-      <w:hyperlink w:anchor="_Toc528322931" w:history="1">
+      <w:hyperlink w:anchor="_Toc8395622" w:history="1">
         <w:r>
           <w:rPr>
             <w:rStyle w:val="Hyperlink"/>
@@ -1785,7 +1785,7 @@
             <w:noProof/>
             <w:webHidden/>
           </w:rPr>
-          <w:instrText xml:space="preserve"> PAGEREF _Toc528322931 \h </w:instrText>
+          <w:instrText xml:space="preserve"> PAGEREF _Toc8395622 \h </w:instrText>
         </w:r>
         <w:r>
           <w:rPr>
@@ -1827,7 +1827,7 @@
           <w:lang w:val="en-US"/>
         </w:rPr>
       </w:pPr>
-      <w:hyperlink w:anchor="_Toc528322932" w:history="1">
+      <w:hyperlink w:anchor="_Toc8395623" w:history="1">
         <w:r>
           <w:rPr>
             <w:rStyle w:val="Hyperlink"/>
@@ -1873,7 +1873,7 @@
             <w:noProof/>
             <w:webHidden/>
           </w:rPr>
-          <w:instrText xml:space="preserve"> PAGEREF _Toc528322932 \h </w:instrText>
+          <w:instrText xml:space="preserve"> PAGEREF _Toc8395623 \h </w:instrText>
         </w:r>
         <w:r>
           <w:rPr>
@@ -1915,7 +1915,7 @@
           <w:lang w:val="en-US"/>
         </w:rPr>
       </w:pPr>
-      <w:hyperlink w:anchor="_Toc528322933" w:history="1">
+      <w:hyperlink w:anchor="_Toc8395624" w:history="1">
         <w:r>
           <w:rPr>
             <w:rStyle w:val="Hyperlink"/>
@@ -1961,7 +1961,7 @@
             <w:noProof/>
             <w:webHidden/>
           </w:rPr>
-          <w:instrText xml:space="preserve"> PAGEREF _Toc528322933 \h </w:instrText>
+          <w:instrText xml:space="preserve"> PAGEREF _Toc8395624 \h </w:instrText>
         </w:r>
         <w:r>
           <w:rPr>
@@ -2003,7 +2003,7 @@
           <w:lang w:val="en-US"/>
         </w:rPr>
       </w:pPr>
-      <w:hyperlink w:anchor="_Toc528322934" w:history="1">
+      <w:hyperlink w:anchor="_Toc8395625" w:history="1">
         <w:r>
           <w:rPr>
             <w:rStyle w:val="Hyperlink"/>
@@ -2049,7 +2049,7 @@
             <w:noProof/>
             <w:webHidden/>
           </w:rPr>
-          <w:instrText xml:space="preserve"> PAGEREF _Toc528322934 \h </w:instrText>
+          <w:instrText xml:space="preserve"> PAGEREF _Toc8395625 \h </w:instrText>
         </w:r>
         <w:r>
           <w:rPr>
@@ -2091,7 +2091,7 @@
           <w:lang w:val="en-US"/>
         </w:rPr>
       </w:pPr>
-      <w:hyperlink w:anchor="_Toc528322935" w:history="1">
+      <w:hyperlink w:anchor="_Toc8395626" w:history="1">
         <w:r>
           <w:rPr>
             <w:rStyle w:val="Hyperlink"/>
@@ -2137,7 +2137,7 @@
             <w:noProof/>
             <w:webHidden/>
           </w:rPr>
-          <w:instrText xml:space="preserve"> PAGEREF _Toc528322935 \h </w:instrText>
+          <w:instrText xml:space="preserve"> PAGEREF _Toc8395626 \h </w:instrText>
         </w:r>
         <w:r>
           <w:rPr>
@@ -2179,7 +2179,7 @@
           <w:lang w:val="en-US"/>
         </w:rPr>
       </w:pPr>
-      <w:hyperlink w:anchor="_Toc528322936" w:history="1">
+      <w:hyperlink w:anchor="_Toc8395627" w:history="1">
         <w:r>
           <w:rPr>
             <w:rStyle w:val="Hyperlink"/>
@@ -2225,7 +2225,7 @@
             <w:noProof/>
             <w:webHidden/>
           </w:rPr>
-          <w:instrText xml:space="preserve"> PAGEREF _Toc528322936 \h </w:instrText>
+          <w:instrText xml:space="preserve"> PAGEREF _Toc8395627 \h </w:instrText>
         </w:r>
         <w:r>
           <w:rPr>
@@ -2267,7 +2267,7 @@
           <w:lang w:val="en-US"/>
         </w:rPr>
       </w:pPr>
-      <w:hyperlink w:anchor="_Toc528322937" w:history="1">
+      <w:hyperlink w:anchor="_Toc8395628" w:history="1">
         <w:r>
           <w:rPr>
             <w:rStyle w:val="Hyperlink"/>
@@ -2313,7 +2313,7 @@
             <w:noProof/>
             <w:webHidden/>
           </w:rPr>
-          <w:instrText xml:space="preserve"> PAGEREF _Toc528322937 \h </w:instrText>
+          <w:instrText xml:space="preserve"> PAGEREF _Toc8395628 \h </w:instrText>
         </w:r>
         <w:r>
           <w:rPr>
@@ -2355,7 +2355,7 @@
           <w:lang w:val="en-US"/>
         </w:rPr>
       </w:pPr>
-      <w:hyperlink w:anchor="_Toc528322938" w:history="1">
+      <w:hyperlink w:anchor="_Toc8395629" w:history="1">
         <w:r>
           <w:rPr>
             <w:rStyle w:val="Hyperlink"/>
@@ -2401,7 +2401,7 @@
             <w:noProof/>
             <w:webHidden/>
           </w:rPr>
-          <w:instrText xml:space="preserve"> PAGEREF _Toc528322938 \h </w:instrText>
+          <w:instrText xml:space="preserve"> PAGEREF _Toc8395629 \h </w:instrText>
         </w:r>
         <w:r>
           <w:rPr>
@@ -2443,7 +2443,7 @@
           <w:lang w:val="en-US"/>
         </w:rPr>
       </w:pPr>
-      <w:hyperlink w:anchor="_Toc528322939" w:history="1">
+      <w:hyperlink w:anchor="_Toc8395630" w:history="1">
         <w:r>
           <w:rPr>
             <w:rStyle w:val="Hyperlink"/>
@@ -2489,7 +2489,7 @@
             <w:noProof/>
             <w:webHidden/>
           </w:rPr>
-          <w:instrText xml:space="preserve"> PAGEREF _Toc528322939 \h </w:instrText>
+          <w:instrText xml:space="preserve"> PAGEREF _Toc8395630 \h </w:instrText>
         </w:r>
         <w:r>
           <w:rPr>
@@ -2531,7 +2531,7 @@
           <w:lang w:val="en-US"/>
         </w:rPr>
       </w:pPr>
-      <w:hyperlink w:anchor="_Toc528322940" w:history="1">
+      <w:hyperlink w:anchor="_Toc8395631" w:history="1">
         <w:r>
           <w:rPr>
             <w:rStyle w:val="Hyperlink"/>
@@ -2577,7 +2577,7 @@
             <w:noProof/>
             <w:webHidden/>
           </w:rPr>
-          <w:instrText xml:space="preserve"> PAGEREF _Toc528322940 \h </w:instrText>
+          <w:instrText xml:space="preserve"> PAGEREF _Toc8395631 \h </w:instrText>
         </w:r>
         <w:r>
           <w:rPr>
@@ -2619,7 +2619,7 @@
           <w:lang w:val="en-US"/>
         </w:rPr>
       </w:pPr>
-      <w:hyperlink w:anchor="_Toc528322941" w:history="1">
+      <w:hyperlink w:anchor="_Toc8395632" w:history="1">
         <w:r>
           <w:rPr>
             <w:rStyle w:val="Hyperlink"/>
@@ -2665,7 +2665,7 @@
             <w:noProof/>
             <w:webHidden/>
           </w:rPr>
-          <w:instrText xml:space="preserve"> PAGEREF _Toc528322941 \h </w:instrText>
+          <w:instrText xml:space="preserve"> PAGEREF _Toc8395632 \h </w:instrText>
         </w:r>
         <w:r>
           <w:rPr>
@@ -2707,7 +2707,7 @@
           <w:lang w:val="en-US"/>
         </w:rPr>
       </w:pPr>
-      <w:hyperlink w:anchor="_Toc528322942" w:history="1">
+      <w:hyperlink w:anchor="_Toc8395633" w:history="1">
         <w:r>
           <w:rPr>
             <w:rStyle w:val="Hyperlink"/>
@@ -2753,7 +2753,7 @@
             <w:noProof/>
             <w:webHidden/>
           </w:rPr>
-          <w:instrText xml:space="preserve"> PAGEREF _Toc528322942 \h </w:instrText>
+          <w:instrText xml:space="preserve"> PAGEREF _Toc8395633 \h </w:instrText>
         </w:r>
         <w:r>
           <w:rPr>
@@ -2795,7 +2795,7 @@
           <w:lang w:val="en-US"/>
         </w:rPr>
       </w:pPr>
-      <w:hyperlink w:anchor="_Toc528322943" w:history="1">
+      <w:hyperlink w:anchor="_Toc8395634" w:history="1">
         <w:r>
           <w:rPr>
             <w:rStyle w:val="Hyperlink"/>
@@ -2841,7 +2841,7 @@
             <w:noProof/>
             <w:webHidden/>
           </w:rPr>
-          <w:instrText xml:space="preserve"> PAGEREF _Toc528322943 \h </w:instrText>
+          <w:instrText xml:space="preserve"> PAGEREF _Toc8395634 \h </w:instrText>
         </w:r>
         <w:r>
           <w:rPr>
@@ -2883,7 +2883,7 @@
           <w:lang w:val="en-US"/>
         </w:rPr>
       </w:pPr>
-      <w:hyperlink w:anchor="_Toc528322944" w:history="1">
+      <w:hyperlink w:anchor="_Toc8395635" w:history="1">
         <w:r>
           <w:rPr>
             <w:rStyle w:val="Hyperlink"/>
@@ -2929,7 +2929,7 @@
             <w:noProof/>
             <w:webHidden/>
           </w:rPr>
-          <w:instrText xml:space="preserve"> PAGEREF _Toc528322944 \h </w:instrText>
+          <w:instrText xml:space="preserve"> PAGEREF _Toc8395635 \h </w:instrText>
         </w:r>
         <w:r>
           <w:rPr>
@@ -2971,7 +2971,7 @@
           <w:lang w:val="en-US"/>
         </w:rPr>
       </w:pPr>
-      <w:hyperlink w:anchor="_Toc528322945" w:history="1">
+      <w:hyperlink w:anchor="_Toc8395636" w:history="1">
         <w:r>
           <w:rPr>
             <w:rStyle w:val="Hyperlink"/>
@@ -2996,7 +2996,7 @@
             <w:noProof/>
             <w:lang w:val="en-US"/>
           </w:rPr>
-          <w:t>psi_fix_lut</w:t>
+          <w:t>psi_fix_phase_unwrap</w:t>
         </w:r>
         <w:r>
           <w:rPr>
@@ -3017,7 +3017,7 @@
             <w:noProof/>
             <w:webHidden/>
           </w:rPr>
-          <w:instrText xml:space="preserve"> PAGEREF _Toc528322945 \h </w:instrText>
+          <w:instrText xml:space="preserve"> PAGEREF _Toc8395636 \h </w:instrText>
         </w:r>
         <w:r>
           <w:rPr>
@@ -3059,7 +3059,7 @@
           <w:lang w:val="en-US"/>
         </w:rPr>
       </w:pPr>
-      <w:hyperlink w:anchor="_Toc528322946" w:history="1">
+      <w:hyperlink w:anchor="_Toc8395637" w:history="1">
         <w:r>
           <w:rPr>
             <w:rStyle w:val="Hyperlink"/>
@@ -3084,7 +3084,7 @@
             <w:noProof/>
             <w:lang w:val="en-US"/>
           </w:rPr>
-          <w:t>psi_fix_pkg_writer</w:t>
+          <w:t>psi_fix_lut</w:t>
         </w:r>
         <w:r>
           <w:rPr>
@@ -3105,7 +3105,7 @@
             <w:noProof/>
             <w:webHidden/>
           </w:rPr>
-          <w:instrText xml:space="preserve"> PAGEREF _Toc528322946 \h </w:instrText>
+          <w:instrText xml:space="preserve"> PAGEREF _Toc8395637 \h </w:instrText>
         </w:r>
         <w:r>
           <w:rPr>
@@ -3125,7 +3125,7 @@
             <w:noProof/>
             <w:webHidden/>
           </w:rPr>
-          <w:t>54</w:t>
+          <w:t>55</w:t>
         </w:r>
         <w:r>
           <w:rPr>
@@ -3138,7 +3138,7 @@
     </w:p>
     <w:p>
       <w:pPr>
-        <w:pStyle w:val="TOC1"/>
+        <w:pStyle w:val="TOC2"/>
         <w:rPr>
           <w:rFonts w:asciiTheme="minorHAnsi" w:eastAsiaTheme="minorEastAsia" w:hAnsiTheme="minorHAnsi" w:cstheme="minorBidi"/>
           <w:noProof/>
@@ -3147,14 +3147,14 @@
           <w:lang w:val="en-US"/>
         </w:rPr>
       </w:pPr>
-      <w:hyperlink w:anchor="_Toc528322947" w:history="1">
+      <w:hyperlink w:anchor="_Toc8395638" w:history="1">
         <w:r>
           <w:rPr>
             <w:rStyle w:val="Hyperlink"/>
             <w:noProof/>
             <w:lang w:val="en-US"/>
           </w:rPr>
-          <w:t>4</w:t>
+          <w:t>3.22</w:t>
         </w:r>
         <w:r>
           <w:rPr>
@@ -3172,7 +3172,7 @@
             <w:noProof/>
             <w:lang w:val="en-US"/>
           </w:rPr>
-          <w:t>Deprecated/Deleted Library Elements</w:t>
+          <w:t>psi_fix_pkg_writer</w:t>
         </w:r>
         <w:r>
           <w:rPr>
@@ -3193,7 +3193,7 @@
             <w:noProof/>
             <w:webHidden/>
           </w:rPr>
-          <w:instrText xml:space="preserve"> PAGEREF _Toc528322947 \h </w:instrText>
+          <w:instrText xml:space="preserve"> PAGEREF _Toc8395638 \h </w:instrText>
         </w:r>
         <w:r>
           <w:rPr>
@@ -3226,7 +3226,7 @@
     </w:p>
     <w:p>
       <w:pPr>
-        <w:pStyle w:val="TOC2"/>
+        <w:pStyle w:val="TOC1"/>
         <w:rPr>
           <w:rFonts w:asciiTheme="minorHAnsi" w:eastAsiaTheme="minorEastAsia" w:hAnsiTheme="minorHAnsi" w:cstheme="minorBidi"/>
           <w:noProof/>
@@ -3235,14 +3235,14 @@
           <w:lang w:val="en-US"/>
         </w:rPr>
       </w:pPr>
-      <w:hyperlink w:anchor="_Toc528322948" w:history="1">
+      <w:hyperlink w:anchor="_Toc8395639" w:history="1">
         <w:r>
           <w:rPr>
             <w:rStyle w:val="Hyperlink"/>
             <w:noProof/>
             <w:lang w:val="en-US"/>
           </w:rPr>
-          <w:t>4.1</w:t>
+          <w:t>4</w:t>
         </w:r>
         <w:r>
           <w:rPr>
@@ -3260,6 +3260,94 @@
             <w:noProof/>
             <w:lang w:val="en-US"/>
           </w:rPr>
+          <w:t>Deprecated/Deleted Library Elements</w:t>
+        </w:r>
+        <w:r>
+          <w:rPr>
+            <w:noProof/>
+            <w:webHidden/>
+          </w:rPr>
+          <w:tab/>
+        </w:r>
+        <w:r>
+          <w:rPr>
+            <w:noProof/>
+            <w:webHidden/>
+          </w:rPr>
+          <w:fldChar w:fldCharType="begin"/>
+        </w:r>
+        <w:r>
+          <w:rPr>
+            <w:noProof/>
+            <w:webHidden/>
+          </w:rPr>
+          <w:instrText xml:space="preserve"> PAGEREF _Toc8395639 \h </w:instrText>
+        </w:r>
+        <w:r>
+          <w:rPr>
+            <w:noProof/>
+            <w:webHidden/>
+          </w:rPr>
+        </w:r>
+        <w:r>
+          <w:rPr>
+            <w:noProof/>
+            <w:webHidden/>
+          </w:rPr>
+          <w:fldChar w:fldCharType="separate"/>
+        </w:r>
+        <w:r>
+          <w:rPr>
+            <w:noProof/>
+            <w:webHidden/>
+          </w:rPr>
+          <w:t>56</w:t>
+        </w:r>
+        <w:r>
+          <w:rPr>
+            <w:noProof/>
+            <w:webHidden/>
+          </w:rPr>
+          <w:fldChar w:fldCharType="end"/>
+        </w:r>
+      </w:hyperlink>
+    </w:p>
+    <w:p>
+      <w:pPr>
+        <w:pStyle w:val="TOC2"/>
+        <w:rPr>
+          <w:rFonts w:asciiTheme="minorHAnsi" w:eastAsiaTheme="minorEastAsia" w:hAnsiTheme="minorHAnsi" w:cstheme="minorBidi"/>
+          <w:noProof/>
+          <w:sz w:val="22"/>
+          <w:szCs w:val="22"/>
+          <w:lang w:val="en-US"/>
+        </w:rPr>
+      </w:pPr>
+      <w:hyperlink w:anchor="_Toc8395640" w:history="1">
+        <w:r>
+          <w:rPr>
+            <w:rStyle w:val="Hyperlink"/>
+            <w:noProof/>
+            <w:lang w:val="en-US"/>
+          </w:rPr>
+          <w:t>4.1</w:t>
+        </w:r>
+        <w:r>
+          <w:rPr>
+            <w:rFonts w:asciiTheme="minorHAnsi" w:eastAsiaTheme="minorEastAsia" w:hAnsiTheme="minorHAnsi" w:cstheme="minorBidi"/>
+            <w:noProof/>
+            <w:sz w:val="22"/>
+            <w:szCs w:val="22"/>
+            <w:lang w:val="en-US"/>
+          </w:rPr>
+          <w:tab/>
+        </w:r>
+        <w:r>
+          <w:rPr>
+            <w:rStyle w:val="Hyperlink"/>
+            <w:noProof/>
+            <w:lang w:val="en-US"/>
+          </w:rPr>
           <w:t>psi_fix_cordic_abs_pl</w:t>
         </w:r>
         <w:r>
@@ -3281,7 +3369,7 @@
             <w:noProof/>
             <w:webHidden/>
           </w:rPr>
-          <w:instrText xml:space="preserve"> PAGEREF _Toc528322948 \h </w:instrText>
+          <w:instrText xml:space="preserve"> PAGEREF _Toc8395640 \h </w:instrText>
         </w:r>
         <w:r>
           <w:rPr>
@@ -3301,7 +3389,7 @@
             <w:noProof/>
             <w:webHidden/>
           </w:rPr>
-          <w:t>55</w:t>
+          <w:t>56</w:t>
         </w:r>
         <w:r>
           <w:rPr>
@@ -3323,7 +3411,6 @@
           <w:sz w:val="20"/>
           <w:lang w:val="en-US"/>
         </w:rPr>
-        <w:lastRenderedPageBreak/>
         <w:fldChar w:fldCharType="end"/>
       </w:r>
     </w:p>
@@ -3383,7 +3470,7 @@
         </w:rPr>
         <w:fldChar w:fldCharType="separate"/>
       </w:r>
-      <w:hyperlink w:anchor="_Toc528322949" w:history="1">
+      <w:hyperlink w:anchor="_Toc8395641" w:history="1">
         <w:r>
           <w:rPr>
             <w:rStyle w:val="Hyperlink"/>
@@ -3411,7 +3498,7 @@
             <w:noProof/>
             <w:webHidden/>
           </w:rPr>
-          <w:instrText xml:space="preserve"> PAGEREF _Toc528322949 \h </w:instrText>
+          <w:instrText xml:space="preserve"> PAGEREF _Toc8395641 \h </w:instrText>
         </w:r>
         <w:r>
           <w:rPr>
@@ -3456,7 +3543,7 @@
           <w:lang w:val="en-US"/>
         </w:rPr>
       </w:pPr>
-      <w:hyperlink w:anchor="_Toc528322950" w:history="1">
+      <w:hyperlink w:anchor="_Toc8395642" w:history="1">
         <w:r>
           <w:rPr>
             <w:rStyle w:val="Hyperlink"/>
@@ -3484,7 +3571,7 @@
             <w:noProof/>
             <w:webHidden/>
           </w:rPr>
-          <w:instrText xml:space="preserve"> PAGEREF _Toc528322950 \h </w:instrText>
+          <w:instrText xml:space="preserve"> PAGEREF _Toc8395642 \h </w:instrText>
         </w:r>
         <w:r>
           <w:rPr>
@@ -3529,7 +3616,7 @@
           <w:lang w:val="en-US"/>
         </w:rPr>
       </w:pPr>
-      <w:hyperlink w:anchor="_Toc528322951" w:history="1">
+      <w:hyperlink w:anchor="_Toc8395643" w:history="1">
         <w:r>
           <w:rPr>
             <w:rStyle w:val="Hyperlink"/>
@@ -3557,7 +3644,7 @@
             <w:noProof/>
             <w:webHidden/>
           </w:rPr>
-          <w:instrText xml:space="preserve"> PAGEREF _Toc528322951 \h </w:instrText>
+          <w:instrText xml:space="preserve"> PAGEREF _Toc8395643 \h </w:instrText>
         </w:r>
         <w:r>
           <w:rPr>
@@ -3602,7 +3689,7 @@
           <w:lang w:val="en-US"/>
         </w:rPr>
       </w:pPr>
-      <w:hyperlink w:anchor="_Toc528322952" w:history="1">
+      <w:hyperlink w:anchor="_Toc8395644" w:history="1">
         <w:r>
           <w:rPr>
             <w:rStyle w:val="Hyperlink"/>
@@ -3630,7 +3717,7 @@
             <w:noProof/>
             <w:webHidden/>
           </w:rPr>
-          <w:instrText xml:space="preserve"> PAGEREF _Toc528322952 \h </w:instrText>
+          <w:instrText xml:space="preserve"> PAGEREF _Toc8395644 \h </w:instrText>
         </w:r>
         <w:r>
           <w:rPr>
@@ -3675,7 +3762,7 @@
           <w:lang w:val="en-US"/>
         </w:rPr>
       </w:pPr>
-      <w:hyperlink w:anchor="_Toc528322953" w:history="1">
+      <w:hyperlink w:anchor="_Toc8395645" w:history="1">
         <w:r>
           <w:rPr>
             <w:rStyle w:val="Hyperlink"/>
@@ -3703,7 +3790,7 @@
             <w:noProof/>
             <w:webHidden/>
           </w:rPr>
-          <w:instrText xml:space="preserve"> PAGEREF _Toc528322953 \h </w:instrText>
+          <w:instrText xml:space="preserve"> PAGEREF _Toc8395645 \h </w:instrText>
         </w:r>
         <w:r>
           <w:rPr>
@@ -3748,7 +3835,7 @@
           <w:lang w:val="en-US"/>
         </w:rPr>
       </w:pPr>
-      <w:hyperlink w:anchor="_Toc528322954" w:history="1">
+      <w:hyperlink w:anchor="_Toc8395646" w:history="1">
         <w:r>
           <w:rPr>
             <w:rStyle w:val="Hyperlink"/>
@@ -3776,7 +3863,7 @@
             <w:noProof/>
             <w:webHidden/>
           </w:rPr>
-          <w:instrText xml:space="preserve"> PAGEREF _Toc528322954 \h </w:instrText>
+          <w:instrText xml:space="preserve"> PAGEREF _Toc8395646 \h </w:instrText>
         </w:r>
         <w:r>
           <w:rPr>
@@ -3821,7 +3908,7 @@
           <w:lang w:val="en-US"/>
         </w:rPr>
       </w:pPr>
-      <w:hyperlink w:anchor="_Toc528322955" w:history="1">
+      <w:hyperlink w:anchor="_Toc8395647" w:history="1">
         <w:r>
           <w:rPr>
             <w:rStyle w:val="Hyperlink"/>
@@ -3849,7 +3936,7 @@
             <w:noProof/>
             <w:webHidden/>
           </w:rPr>
-          <w:instrText xml:space="preserve"> PAGEREF _Toc528322955 \h </w:instrText>
+          <w:instrText xml:space="preserve"> PAGEREF _Toc8395647 \h </w:instrText>
         </w:r>
         <w:r>
           <w:rPr>
@@ -3894,7 +3981,7 @@
           <w:lang w:val="en-US"/>
         </w:rPr>
       </w:pPr>
-      <w:hyperlink w:anchor="_Toc528322956" w:history="1">
+      <w:hyperlink w:anchor="_Toc8395648" w:history="1">
         <w:r>
           <w:rPr>
             <w:rStyle w:val="Hyperlink"/>
@@ -3922,7 +4009,7 @@
             <w:noProof/>
             <w:webHidden/>
           </w:rPr>
-          <w:instrText xml:space="preserve"> PAGEREF _Toc528322956 \h </w:instrText>
+          <w:instrText xml:space="preserve"> PAGEREF _Toc8395648 \h </w:instrText>
         </w:r>
         <w:r>
           <w:rPr>
@@ -3967,7 +4054,7 @@
           <w:lang w:val="en-US"/>
         </w:rPr>
       </w:pPr>
-      <w:hyperlink w:anchor="_Toc528322957" w:history="1">
+      <w:hyperlink w:anchor="_Toc8395649" w:history="1">
         <w:r>
           <w:rPr>
             <w:rStyle w:val="Hyperlink"/>
@@ -3995,7 +4082,7 @@
             <w:noProof/>
             <w:webHidden/>
           </w:rPr>
-          <w:instrText xml:space="preserve"> PAGEREF _Toc528322957 \h </w:instrText>
+          <w:instrText xml:space="preserve"> PAGEREF _Toc8395649 \h </w:instrText>
         </w:r>
         <w:r>
           <w:rPr>
@@ -4040,7 +4127,7 @@
           <w:lang w:val="en-US"/>
         </w:rPr>
       </w:pPr>
-      <w:hyperlink w:anchor="_Toc528322958" w:history="1">
+      <w:hyperlink w:anchor="_Toc8395650" w:history="1">
         <w:r>
           <w:rPr>
             <w:rStyle w:val="Hyperlink"/>
@@ -4068,7 +4155,7 @@
             <w:noProof/>
             <w:webHidden/>
           </w:rPr>
-          <w:instrText xml:space="preserve"> PAGEREF _Toc528322958 \h </w:instrText>
+          <w:instrText xml:space="preserve"> PAGEREF _Toc8395650 \h </w:instrText>
         </w:r>
         <w:r>
           <w:rPr>
@@ -4113,7 +4200,7 @@
           <w:lang w:val="en-US"/>
         </w:rPr>
       </w:pPr>
-      <w:hyperlink w:anchor="_Toc528322959" w:history="1">
+      <w:hyperlink w:anchor="_Toc8395651" w:history="1">
         <w:r>
           <w:rPr>
             <w:rStyle w:val="Hyperlink"/>
@@ -4141,7 +4228,7 @@
             <w:noProof/>
             <w:webHidden/>
           </w:rPr>
-          <w:instrText xml:space="preserve"> PAGEREF _Toc528322959 \h </w:instrText>
+          <w:instrText xml:space="preserve"> PAGEREF _Toc8395651 \h </w:instrText>
         </w:r>
         <w:r>
           <w:rPr>
@@ -4186,7 +4273,7 @@
           <w:lang w:val="en-US"/>
         </w:rPr>
       </w:pPr>
-      <w:hyperlink w:anchor="_Toc528322960" w:history="1">
+      <w:hyperlink w:anchor="_Toc8395652" w:history="1">
         <w:r>
           <w:rPr>
             <w:rStyle w:val="Hyperlink"/>
@@ -4214,7 +4301,7 @@
             <w:noProof/>
             <w:webHidden/>
           </w:rPr>
-          <w:instrText xml:space="preserve"> PAGEREF _Toc528322960 \h </w:instrText>
+          <w:instrText xml:space="preserve"> PAGEREF _Toc8395652 \h </w:instrText>
         </w:r>
         <w:r>
           <w:rPr>
@@ -4259,7 +4346,7 @@
           <w:lang w:val="en-US"/>
         </w:rPr>
       </w:pPr>
-      <w:hyperlink w:anchor="_Toc528322961" w:history="1">
+      <w:hyperlink w:anchor="_Toc8395653" w:history="1">
         <w:r>
           <w:rPr>
             <w:rStyle w:val="Hyperlink"/>
@@ -4287,7 +4374,7 @@
             <w:noProof/>
             <w:webHidden/>
           </w:rPr>
-          <w:instrText xml:space="preserve"> PAGEREF _Toc528322961 \h </w:instrText>
+          <w:instrText xml:space="preserve"> PAGEREF _Toc8395653 \h </w:instrText>
         </w:r>
         <w:r>
           <w:rPr>
@@ -4332,7 +4419,7 @@
           <w:lang w:val="en-US"/>
         </w:rPr>
       </w:pPr>
-      <w:hyperlink w:anchor="_Toc528322962" w:history="1">
+      <w:hyperlink w:anchor="_Toc8395654" w:history="1">
         <w:r>
           <w:rPr>
             <w:rStyle w:val="Hyperlink"/>
@@ -4360,7 +4447,7 @@
             <w:noProof/>
             <w:webHidden/>
           </w:rPr>
-          <w:instrText xml:space="preserve"> PAGEREF _Toc528322962 \h </w:instrText>
+          <w:instrText xml:space="preserve"> PAGEREF _Toc8395654 \h </w:instrText>
         </w:r>
         <w:r>
           <w:rPr>
@@ -4405,7 +4492,7 @@
           <w:lang w:val="en-US"/>
         </w:rPr>
       </w:pPr>
-      <w:hyperlink w:anchor="_Toc528322963" w:history="1">
+      <w:hyperlink w:anchor="_Toc8395655" w:history="1">
         <w:r>
           <w:rPr>
             <w:rStyle w:val="Hyperlink"/>
@@ -4433,7 +4520,7 @@
             <w:noProof/>
             <w:webHidden/>
           </w:rPr>
-          <w:instrText xml:space="preserve"> PAGEREF _Toc528322963 \h </w:instrText>
+          <w:instrText xml:space="preserve"> PAGEREF _Toc8395655 \h </w:instrText>
         </w:r>
         <w:r>
           <w:rPr>
@@ -4478,7 +4565,7 @@
           <w:lang w:val="en-US"/>
         </w:rPr>
       </w:pPr>
-      <w:hyperlink w:anchor="_Toc528322964" w:history="1">
+      <w:hyperlink w:anchor="_Toc8395656" w:history="1">
         <w:r>
           <w:rPr>
             <w:rStyle w:val="Hyperlink"/>
@@ -4506,7 +4593,7 @@
             <w:noProof/>
             <w:webHidden/>
           </w:rPr>
-          <w:instrText xml:space="preserve"> PAGEREF _Toc528322964 \h </w:instrText>
+          <w:instrText xml:space="preserve"> PAGEREF _Toc8395656 \h </w:instrText>
         </w:r>
         <w:r>
           <w:rPr>
@@ -4551,7 +4638,7 @@
           <w:lang w:val="en-US"/>
         </w:rPr>
       </w:pPr>
-      <w:hyperlink w:anchor="_Toc528322965" w:history="1">
+      <w:hyperlink w:anchor="_Toc8395657" w:history="1">
         <w:r>
           <w:rPr>
             <w:rStyle w:val="Hyperlink"/>
@@ -4579,7 +4666,7 @@
             <w:noProof/>
             <w:webHidden/>
           </w:rPr>
-          <w:instrText xml:space="preserve"> PAGEREF _Toc528322965 \h </w:instrText>
+          <w:instrText xml:space="preserve"> PAGEREF _Toc8395657 \h </w:instrText>
         </w:r>
         <w:r>
           <w:rPr>
@@ -4624,7 +4711,7 @@
           <w:lang w:val="en-US"/>
         </w:rPr>
       </w:pPr>
-      <w:hyperlink w:anchor="_Toc528322966" w:history="1">
+      <w:hyperlink w:anchor="_Toc8395658" w:history="1">
         <w:r>
           <w:rPr>
             <w:rStyle w:val="Hyperlink"/>
@@ -4652,7 +4739,7 @@
             <w:noProof/>
             <w:webHidden/>
           </w:rPr>
-          <w:instrText xml:space="preserve"> PAGEREF _Toc528322966 \h </w:instrText>
+          <w:instrText xml:space="preserve"> PAGEREF _Toc8395658 \h </w:instrText>
         </w:r>
         <w:r>
           <w:rPr>
@@ -4697,7 +4784,7 @@
           <w:lang w:val="en-US"/>
         </w:rPr>
       </w:pPr>
-      <w:hyperlink w:anchor="_Toc528322967" w:history="1">
+      <w:hyperlink w:anchor="_Toc8395659" w:history="1">
         <w:r>
           <w:rPr>
             <w:rStyle w:val="Hyperlink"/>
@@ -4725,7 +4812,7 @@
             <w:noProof/>
             <w:webHidden/>
           </w:rPr>
-          <w:instrText xml:space="preserve"> PAGEREF _Toc528322967 \h </w:instrText>
+          <w:instrText xml:space="preserve"> PAGEREF _Toc8395659 \h </w:instrText>
         </w:r>
         <w:r>
           <w:rPr>
@@ -4770,7 +4857,7 @@
           <w:lang w:val="en-US"/>
         </w:rPr>
       </w:pPr>
-      <w:hyperlink w:anchor="_Toc528322968" w:history="1">
+      <w:hyperlink w:anchor="_Toc8395660" w:history="1">
         <w:r>
           <w:rPr>
             <w:rStyle w:val="Hyperlink"/>
@@ -4798,7 +4885,7 @@
             <w:noProof/>
             <w:webHidden/>
           </w:rPr>
-          <w:instrText xml:space="preserve"> PAGEREF _Toc528322968 \h </w:instrText>
+          <w:instrText xml:space="preserve"> PAGEREF _Toc8395660 \h </w:instrText>
         </w:r>
         <w:r>
           <w:rPr>
@@ -4843,7 +4930,7 @@
           <w:lang w:val="en-US"/>
         </w:rPr>
       </w:pPr>
-      <w:hyperlink w:anchor="_Toc528322969" w:history="1">
+      <w:hyperlink w:anchor="_Toc8395661" w:history="1">
         <w:r>
           <w:rPr>
             <w:rStyle w:val="Hyperlink"/>
@@ -4871,7 +4958,7 @@
             <w:noProof/>
             <w:webHidden/>
           </w:rPr>
-          <w:instrText xml:space="preserve"> PAGEREF _Toc528322969 \h </w:instrText>
+          <w:instrText xml:space="preserve"> PAGEREF _Toc8395661 \h </w:instrText>
         </w:r>
         <w:r>
           <w:rPr>
@@ -4916,14 +5003,15 @@
           <w:lang w:val="en-US"/>
         </w:rPr>
       </w:pPr>
-      <w:hyperlink w:anchor="_Toc528322970" w:history="1">
+      <w:hyperlink w:anchor="_Toc8395662" w:history="1">
         <w:r>
           <w:rPr>
             <w:rStyle w:val="Hyperlink"/>
             <w:noProof/>
+            <w:highlight w:val="yellow"/>
             <w:lang w:val="en-US"/>
           </w:rPr>
-          <w:t>Figure 22: psi_fix_demod_real2cplx Architecture</w:t>
+          <w:t>Figure 22: psi_fix_demod_real2cplx demodulation concept</w:t>
         </w:r>
         <w:r>
           <w:rPr>
@@ -4944,7 +5032,7 @@
             <w:noProof/>
             <w:webHidden/>
           </w:rPr>
-          <w:instrText xml:space="preserve"> PAGEREF _Toc528322970 \h </w:instrText>
+          <w:instrText xml:space="preserve"> PAGEREF _Toc8395662 \h </w:instrText>
         </w:r>
         <w:r>
           <w:rPr>
@@ -4964,7 +5052,7 @@
             <w:noProof/>
             <w:webHidden/>
           </w:rPr>
-          <w:t>43</w:t>
+          <w:t>41</w:t>
         </w:r>
         <w:r>
           <w:rPr>
@@ -4989,14 +5077,14 @@
           <w:lang w:val="en-US"/>
         </w:rPr>
       </w:pPr>
-      <w:hyperlink w:anchor="_Toc528322971" w:history="1">
+      <w:hyperlink w:anchor="_Toc8395663" w:history="1">
         <w:r>
           <w:rPr>
             <w:rStyle w:val="Hyperlink"/>
             <w:noProof/>
             <w:lang w:val="en-US"/>
           </w:rPr>
-          <w:t>Figure 23: psi_fix_coric_vect Architecture</w:t>
+          <w:t>Figure 22: psi_fix_demod_real2cplx Architecture</w:t>
         </w:r>
         <w:r>
           <w:rPr>
@@ -5017,7 +5105,7 @@
             <w:noProof/>
             <w:webHidden/>
           </w:rPr>
-          <w:instrText xml:space="preserve"> PAGEREF _Toc528322971 \h </w:instrText>
+          <w:instrText xml:space="preserve"> PAGEREF _Toc8395663 \h </w:instrText>
         </w:r>
         <w:r>
           <w:rPr>
@@ -5037,7 +5125,7 @@
             <w:noProof/>
             <w:webHidden/>
           </w:rPr>
-          <w:t>45</w:t>
+          <w:t>43</w:t>
         </w:r>
         <w:r>
           <w:rPr>
@@ -5062,14 +5150,14 @@
           <w:lang w:val="en-US"/>
         </w:rPr>
       </w:pPr>
-      <w:hyperlink w:anchor="_Toc528322972" w:history="1">
+      <w:hyperlink w:anchor="_Toc8395664" w:history="1">
         <w:r>
           <w:rPr>
             <w:rStyle w:val="Hyperlink"/>
             <w:noProof/>
             <w:lang w:val="en-US"/>
           </w:rPr>
-          <w:t>Figure 24: psi_fix_coric_rot Architecture</w:t>
+          <w:t>Figure 23: psi_fix_coric_vect Architecture</w:t>
         </w:r>
         <w:r>
           <w:rPr>
@@ -5090,7 +5178,7 @@
             <w:noProof/>
             <w:webHidden/>
           </w:rPr>
-          <w:instrText xml:space="preserve"> PAGEREF _Toc528322972 \h </w:instrText>
+          <w:instrText xml:space="preserve"> PAGEREF _Toc8395664 \h </w:instrText>
         </w:r>
         <w:r>
           <w:rPr>
@@ -5110,7 +5198,7 @@
             <w:noProof/>
             <w:webHidden/>
           </w:rPr>
-          <w:t>47</w:t>
+          <w:t>45</w:t>
         </w:r>
         <w:r>
           <w:rPr>
@@ -5135,14 +5223,14 @@
           <w:lang w:val="en-US"/>
         </w:rPr>
       </w:pPr>
-      <w:hyperlink w:anchor="_Toc528322973" w:history="1">
+      <w:hyperlink w:anchor="_Toc8395665" w:history="1">
         <w:r>
           <w:rPr>
             <w:rStyle w:val="Hyperlink"/>
             <w:noProof/>
             <w:lang w:val="en-US"/>
           </w:rPr>
-          <w:t>Figure 25: psi_fix_pol2cart_approx Architecture</w:t>
+          <w:t>Figure 24: psi_fix_coric_rot Architecture</w:t>
         </w:r>
         <w:r>
           <w:rPr>
@@ -5163,7 +5251,7 @@
             <w:noProof/>
             <w:webHidden/>
           </w:rPr>
-          <w:instrText xml:space="preserve"> PAGEREF _Toc528322973 \h </w:instrText>
+          <w:instrText xml:space="preserve"> PAGEREF _Toc8395665 \h </w:instrText>
         </w:r>
         <w:r>
           <w:rPr>
@@ -5183,7 +5271,7 @@
             <w:noProof/>
             <w:webHidden/>
           </w:rPr>
-          <w:t>49</w:t>
+          <w:t>47</w:t>
         </w:r>
         <w:r>
           <w:rPr>
@@ -5208,14 +5296,14 @@
           <w:lang w:val="en-US"/>
         </w:rPr>
       </w:pPr>
-      <w:hyperlink w:anchor="_Toc528322974" w:history="1">
+      <w:hyperlink w:anchor="_Toc8395666" w:history="1">
         <w:r>
           <w:rPr>
             <w:rStyle w:val="Hyperlink"/>
             <w:noProof/>
             <w:lang w:val="en-US"/>
           </w:rPr>
-          <w:t>Figure 26: psi_fix_mod_cplx2real Archietcture</w:t>
+          <w:t>Figure 25: psi_fix_pol2cart_approx Architecture</w:t>
         </w:r>
         <w:r>
           <w:rPr>
@@ -5236,7 +5324,7 @@
             <w:noProof/>
             <w:webHidden/>
           </w:rPr>
-          <w:instrText xml:space="preserve"> PAGEREF _Toc528322974 \h </w:instrText>
+          <w:instrText xml:space="preserve"> PAGEREF _Toc8395666 \h </w:instrText>
         </w:r>
         <w:r>
           <w:rPr>
@@ -5256,7 +5344,7 @@
             <w:noProof/>
             <w:webHidden/>
           </w:rPr>
-          <w:t>51</w:t>
+          <w:t>49</w:t>
         </w:r>
         <w:r>
           <w:rPr>
@@ -5281,14 +5369,14 @@
           <w:lang w:val="en-US"/>
         </w:rPr>
       </w:pPr>
-      <w:hyperlink w:anchor="_Toc528322975" w:history="1">
+      <w:hyperlink w:anchor="_Toc8395667" w:history="1">
         <w:r>
           <w:rPr>
             <w:rStyle w:val="Hyperlink"/>
             <w:noProof/>
             <w:lang w:val="en-US"/>
           </w:rPr>
-          <w:t>Figure 25: psi_fix_complex_abs</w:t>
+          <w:t>Figure 26: psi_fix_mod_cplx2real Archietcture</w:t>
         </w:r>
         <w:r>
           <w:rPr>
@@ -5309,7 +5397,7 @@
             <w:noProof/>
             <w:webHidden/>
           </w:rPr>
-          <w:instrText xml:space="preserve"> PAGEREF _Toc528322975 \h </w:instrText>
+          <w:instrText xml:space="preserve"> PAGEREF _Toc8395667 \h </w:instrText>
         </w:r>
         <w:r>
           <w:rPr>
@@ -5329,6 +5417,79 @@
             <w:noProof/>
             <w:webHidden/>
           </w:rPr>
+          <w:t>51</w:t>
+        </w:r>
+        <w:r>
+          <w:rPr>
+            <w:noProof/>
+            <w:webHidden/>
+          </w:rPr>
+          <w:fldChar w:fldCharType="end"/>
+        </w:r>
+      </w:hyperlink>
+    </w:p>
+    <w:p>
+      <w:pPr>
+        <w:pStyle w:val="TableofFigures"/>
+        <w:tabs>
+          <w:tab w:val="right" w:leader="dot" w:pos="10195"/>
+        </w:tabs>
+        <w:rPr>
+          <w:rFonts w:asciiTheme="minorHAnsi" w:eastAsiaTheme="minorEastAsia" w:hAnsiTheme="minorHAnsi" w:cstheme="minorBidi"/>
+          <w:noProof/>
+          <w:sz w:val="22"/>
+          <w:szCs w:val="22"/>
+          <w:lang w:val="en-US"/>
+        </w:rPr>
+      </w:pPr>
+      <w:hyperlink w:anchor="_Toc8395668" w:history="1">
+        <w:r>
+          <w:rPr>
+            <w:rStyle w:val="Hyperlink"/>
+            <w:noProof/>
+            <w:lang w:val="en-US"/>
+          </w:rPr>
+          <w:t>Figure 27: psi_fix_complex_abs</w:t>
+        </w:r>
+        <w:r>
+          <w:rPr>
+            <w:noProof/>
+            <w:webHidden/>
+          </w:rPr>
+          <w:tab/>
+        </w:r>
+        <w:r>
+          <w:rPr>
+            <w:noProof/>
+            <w:webHidden/>
+          </w:rPr>
+          <w:fldChar w:fldCharType="begin"/>
+        </w:r>
+        <w:r>
+          <w:rPr>
+            <w:noProof/>
+            <w:webHidden/>
+          </w:rPr>
+          <w:instrText xml:space="preserve"> PAGEREF _Toc8395668 \h </w:instrText>
+        </w:r>
+        <w:r>
+          <w:rPr>
+            <w:noProof/>
+            <w:webHidden/>
+          </w:rPr>
+        </w:r>
+        <w:r>
+          <w:rPr>
+            <w:noProof/>
+            <w:webHidden/>
+          </w:rPr>
+          <w:fldChar w:fldCharType="separate"/>
+        </w:r>
+        <w:r>
+          <w:rPr>
+            <w:noProof/>
+            <w:webHidden/>
+          </w:rPr>
           <w:t>53</w:t>
         </w:r>
         <w:r>
@@ -5342,6 +5503,79 @@
     </w:p>
     <w:p>
       <w:pPr>
+        <w:pStyle w:val="TableofFigures"/>
+        <w:tabs>
+          <w:tab w:val="right" w:leader="dot" w:pos="10195"/>
+        </w:tabs>
+        <w:rPr>
+          <w:rFonts w:asciiTheme="minorHAnsi" w:eastAsiaTheme="minorEastAsia" w:hAnsiTheme="minorHAnsi" w:cstheme="minorBidi"/>
+          <w:noProof/>
+          <w:sz w:val="22"/>
+          <w:szCs w:val="22"/>
+          <w:lang w:val="en-US"/>
+        </w:rPr>
+      </w:pPr>
+      <w:hyperlink w:anchor="_Toc8395669" w:history="1">
+        <w:r>
+          <w:rPr>
+            <w:rStyle w:val="Hyperlink"/>
+            <w:noProof/>
+            <w:lang w:val="en-US"/>
+          </w:rPr>
+          <w:t>Figure 27: psi_fix_phase_unwrap overflow behavior</w:t>
+        </w:r>
+        <w:r>
+          <w:rPr>
+            <w:noProof/>
+            <w:webHidden/>
+          </w:rPr>
+          <w:tab/>
+        </w:r>
+        <w:r>
+          <w:rPr>
+            <w:noProof/>
+            <w:webHidden/>
+          </w:rPr>
+          <w:fldChar w:fldCharType="begin"/>
+        </w:r>
+        <w:r>
+          <w:rPr>
+            <w:noProof/>
+            <w:webHidden/>
+          </w:rPr>
+          <w:instrText xml:space="preserve"> PAGEREF _Toc8395669 \h </w:instrText>
+        </w:r>
+        <w:r>
+          <w:rPr>
+            <w:noProof/>
+            <w:webHidden/>
+          </w:rPr>
+        </w:r>
+        <w:r>
+          <w:rPr>
+            <w:noProof/>
+            <w:webHidden/>
+          </w:rPr>
+          <w:fldChar w:fldCharType="separate"/>
+        </w:r>
+        <w:r>
+          <w:rPr>
+            <w:noProof/>
+            <w:webHidden/>
+          </w:rPr>
+          <w:t>54</w:t>
+        </w:r>
+        <w:r>
+          <w:rPr>
+            <w:noProof/>
+            <w:webHidden/>
+          </w:rPr>
+          <w:fldChar w:fldCharType="end"/>
+        </w:r>
+      </w:hyperlink>
+    </w:p>
+    <w:p>
+      <w:pPr>
         <w:rPr>
           <w:lang w:val="en-US"/>
         </w:rPr>
@@ -5367,7 +5601,7 @@
         </w:rPr>
         <w:br w:type="page"/>
       </w:r>
-      <w:bookmarkStart w:id="0" w:name="_Toc528322914"/>
+      <w:bookmarkStart w:id="0" w:name="_Toc8395605"/>
       <w:r>
         <w:rPr>
           <w:lang w:val="en-US"/>
@@ -5410,7 +5644,7 @@
           <w:lang w:val="en-US"/>
         </w:rPr>
       </w:pPr>
-      <w:bookmarkStart w:id="1" w:name="_Toc528322915"/>
+      <w:bookmarkStart w:id="1" w:name="_Toc8395606"/>
       <w:r>
         <w:rPr>
           <w:lang w:val="en-US"/>
@@ -5526,7 +5760,7 @@
         </w:rPr>
       </w:pPr>
       <w:bookmarkStart w:id="2" w:name="_Toc516140914"/>
-      <w:bookmarkStart w:id="3" w:name="_Toc528322916"/>
+      <w:bookmarkStart w:id="3" w:name="_Toc8395607"/>
       <w:r>
         <w:rPr>
           <w:lang w:val="en-US"/>
@@ -5730,7 +5964,7 @@
         </w:rPr>
       </w:pPr>
       <w:bookmarkStart w:id="4" w:name="_Toc516140949"/>
-      <w:bookmarkStart w:id="5" w:name="_Toc528322949"/>
+      <w:bookmarkStart w:id="5" w:name="_Toc8395641"/>
       <w:r>
         <w:rPr>
           <w:lang w:val="en-US"/>
@@ -5831,7 +6065,7 @@
           <w:lang w:val="en-US"/>
         </w:rPr>
       </w:pPr>
-      <w:bookmarkStart w:id="6" w:name="_Toc528322917"/>
+      <w:bookmarkStart w:id="6" w:name="_Toc8395608"/>
       <w:r>
         <w:rPr>
           <w:lang w:val="en-US"/>
@@ -6022,7 +6256,7 @@
         </w:rPr>
       </w:pPr>
       <w:bookmarkStart w:id="7" w:name="_Toc516140915"/>
-      <w:bookmarkStart w:id="8" w:name="_Toc528322918"/>
+      <w:bookmarkStart w:id="8" w:name="_Toc8395609"/>
       <w:r>
         <w:rPr>
           <w:lang w:val="en-US"/>
@@ -6214,7 +6448,7 @@
         </w:rPr>
       </w:pPr>
       <w:bookmarkStart w:id="9" w:name="_Toc516140916"/>
-      <w:bookmarkStart w:id="10" w:name="_Toc528322919"/>
+      <w:bookmarkStart w:id="10" w:name="_Toc8395610"/>
       <w:r>
         <w:rPr>
           <w:lang w:val="en-US"/>
@@ -6781,7 +7015,7 @@
           <w:lang w:val="en-US"/>
         </w:rPr>
       </w:pPr>
-      <w:bookmarkStart w:id="12" w:name="_Toc528322920"/>
+      <w:bookmarkStart w:id="12" w:name="_Toc8395611"/>
       <w:r>
         <w:rPr>
           <w:lang w:val="en-US"/>
@@ -7221,7 +7455,7 @@
         </w:rPr>
       </w:pPr>
       <w:bookmarkStart w:id="13" w:name="_Toc516140918"/>
-      <w:bookmarkStart w:id="14" w:name="_Toc528322921"/>
+      <w:bookmarkStart w:id="14" w:name="_Toc8395612"/>
       <w:r>
         <w:rPr>
           <w:lang w:val="en-US"/>
@@ -7507,7 +7741,7 @@
         </w:rPr>
       </w:pPr>
       <w:bookmarkStart w:id="15" w:name="_Toc516140950"/>
-      <w:bookmarkStart w:id="16" w:name="_Toc528322950"/>
+      <w:bookmarkStart w:id="16" w:name="_Toc8395642"/>
       <w:r>
         <w:rPr>
           <w:lang w:val="en-US"/>
@@ -7702,7 +7936,7 @@
           <w:lang w:val="en-US"/>
         </w:rPr>
       </w:pPr>
-      <w:bookmarkStart w:id="17" w:name="_Toc528322922"/>
+      <w:bookmarkStart w:id="17" w:name="_Toc8395613"/>
       <w:r>
         <w:rPr>
           <w:lang w:val="en-US"/>
@@ -7719,7 +7953,7 @@
           <w:lang w:val="en-US"/>
         </w:rPr>
       </w:pPr>
-      <w:bookmarkStart w:id="18" w:name="_Toc528322923"/>
+      <w:bookmarkStart w:id="18" w:name="_Toc8395614"/>
       <w:r>
         <w:rPr>
           <w:lang w:val="en-US"/>
@@ -7915,7 +8149,7 @@
           <w:lang w:val="en-US"/>
         </w:rPr>
       </w:pPr>
-      <w:bookmarkStart w:id="19" w:name="_Toc528322924"/>
+      <w:bookmarkStart w:id="19" w:name="_Toc8395615"/>
       <w:r>
         <w:rPr>
           <w:lang w:val="en-US"/>
@@ -8267,7 +8501,7 @@
           <w:lang w:val="en-US"/>
         </w:rPr>
       </w:pPr>
-      <w:bookmarkStart w:id="20" w:name="_Toc528322951"/>
+      <w:bookmarkStart w:id="20" w:name="_Toc8395643"/>
       <w:r>
         <w:rPr>
           <w:lang w:val="en-US"/>
@@ -8656,7 +8890,7 @@
           <w:lang w:val="en-US"/>
         </w:rPr>
       </w:pPr>
-      <w:bookmarkStart w:id="21" w:name="_Toc528322952"/>
+      <w:bookmarkStart w:id="21" w:name="_Toc8395644"/>
       <w:r>
         <w:rPr>
           <w:lang w:val="en-US"/>
@@ -8806,7 +9040,7 @@
           <w:lang w:val="en-US"/>
         </w:rPr>
       </w:pPr>
-      <w:bookmarkStart w:id="22" w:name="_Toc528322953"/>
+      <w:bookmarkStart w:id="22" w:name="_Toc8395645"/>
       <w:r>
         <w:rPr>
           <w:lang w:val="en-US"/>
@@ -9317,7 +9551,7 @@
           <w:lang w:val="en-US"/>
         </w:rPr>
       </w:pPr>
-      <w:bookmarkStart w:id="23" w:name="_Toc528322954"/>
+      <w:bookmarkStart w:id="23" w:name="_Toc8395646"/>
       <w:r>
         <w:rPr>
           <w:lang w:val="en-US"/>
@@ -9439,7 +9673,7 @@
           <w:lang w:val="en-US"/>
         </w:rPr>
       </w:pPr>
-      <w:bookmarkStart w:id="24" w:name="_Toc528322925"/>
+      <w:bookmarkStart w:id="24" w:name="_Toc8395616"/>
       <w:r>
         <w:rPr>
           <w:lang w:val="en-US"/>
@@ -9456,7 +9690,7 @@
           <w:lang w:val="en-US"/>
         </w:rPr>
       </w:pPr>
-      <w:bookmarkStart w:id="25" w:name="_Toc528322926"/>
+      <w:bookmarkStart w:id="25" w:name="_Toc8395617"/>
       <w:r>
         <w:rPr>
           <w:lang w:val="en-US"/>
@@ -10524,7 +10758,7 @@
           <w:lang w:val="en-US"/>
         </w:rPr>
       </w:pPr>
-      <w:bookmarkStart w:id="26" w:name="_Toc528322955"/>
+      <w:bookmarkStart w:id="26" w:name="_Toc8395647"/>
       <w:r>
         <w:rPr>
           <w:lang w:val="en-US"/>
@@ -10602,7 +10836,7 @@
       </w:r>
       <w:bookmarkStart w:id="27" w:name="_Ref518293737"/>
       <w:bookmarkStart w:id="28" w:name="_Ref518293759"/>
-      <w:bookmarkStart w:id="29" w:name="_Toc528322927"/>
+      <w:bookmarkStart w:id="29" w:name="_Toc8395618"/>
       <w:r>
         <w:rPr>
           <w:lang w:val="fr-FR"/>
@@ -11653,7 +11887,7 @@
           <w:lang w:val="en-US"/>
         </w:rPr>
       </w:pPr>
-      <w:bookmarkStart w:id="31" w:name="_Toc528322956"/>
+      <w:bookmarkStart w:id="31" w:name="_Toc8395648"/>
       <w:r>
         <w:rPr>
           <w:lang w:val="en-US"/>
@@ -12249,7 +12483,7 @@
           <w:lang w:val="fr-FR"/>
         </w:rPr>
       </w:pPr>
-      <w:bookmarkStart w:id="32" w:name="_Toc528322928"/>
+      <w:bookmarkStart w:id="32" w:name="_Toc8395619"/>
       <w:r>
         <w:rPr>
           <w:lang w:val="fr-FR"/>
@@ -13389,7 +13623,7 @@
           <w:lang w:val="en-US"/>
         </w:rPr>
       </w:pPr>
-      <w:bookmarkStart w:id="33" w:name="_Toc528322957"/>
+      <w:bookmarkStart w:id="33" w:name="_Toc8395649"/>
       <w:r>
         <w:rPr>
           <w:lang w:val="en-US"/>
@@ -13605,7 +13839,7 @@
           <w:lang w:val="en-US"/>
         </w:rPr>
       </w:pPr>
-      <w:bookmarkStart w:id="34" w:name="_Toc528322929"/>
+      <w:bookmarkStart w:id="34" w:name="_Toc8395620"/>
       <w:r>
         <w:rPr>
           <w:lang w:val="en-US"/>
@@ -14744,7 +14978,7 @@
           <w:lang w:val="en-US"/>
         </w:rPr>
       </w:pPr>
-      <w:bookmarkStart w:id="35" w:name="_Toc528322958"/>
+      <w:bookmarkStart w:id="35" w:name="_Toc8395650"/>
       <w:r>
         <w:rPr>
           <w:lang w:val="en-US"/>
@@ -14966,7 +15200,7 @@
           <w:lang w:val="fr-FR"/>
         </w:rPr>
       </w:pPr>
-      <w:bookmarkStart w:id="36" w:name="_Toc528322930"/>
+      <w:bookmarkStart w:id="36" w:name="_Toc8395621"/>
       <w:r>
         <w:rPr>
           <w:lang w:val="fr-FR"/>
@@ -16150,7 +16384,7 @@
           <w:lang w:val="en-US"/>
         </w:rPr>
       </w:pPr>
-      <w:bookmarkStart w:id="37" w:name="_Toc528322959"/>
+      <w:bookmarkStart w:id="37" w:name="_Toc8395651"/>
       <w:r>
         <w:rPr>
           <w:lang w:val="en-US"/>
@@ -16845,7 +17079,7 @@
           <w:lang w:val="en-US"/>
         </w:rPr>
       </w:pPr>
-      <w:bookmarkStart w:id="38" w:name="_Toc528322931"/>
+      <w:bookmarkStart w:id="38" w:name="_Toc8395622"/>
       <w:r>
         <w:rPr>
           <w:lang w:val="en-US"/>
@@ -18988,7 +19222,7 @@
           <w:lang w:val="en-US"/>
         </w:rPr>
       </w:pPr>
-      <w:bookmarkStart w:id="39" w:name="_Toc528322960"/>
+      <w:bookmarkStart w:id="39" w:name="_Toc8395652"/>
       <w:r>
         <w:rPr>
           <w:lang w:val="en-US"/>
@@ -19394,7 +19628,7 @@
           <w:lang w:val="en-US"/>
         </w:rPr>
       </w:pPr>
-      <w:bookmarkStart w:id="40" w:name="_Toc528322932"/>
+      <w:bookmarkStart w:id="40" w:name="_Toc8395623"/>
       <w:r>
         <w:rPr>
           <w:lang w:val="en-US"/>
@@ -21516,7 +21750,7 @@
           <w:lang w:val="en-US"/>
         </w:rPr>
       </w:pPr>
-      <w:bookmarkStart w:id="41" w:name="_Toc528322961"/>
+      <w:bookmarkStart w:id="41" w:name="_Toc8395653"/>
       <w:r>
         <w:rPr>
           <w:lang w:val="en-US"/>
@@ -22058,7 +22292,7 @@
           <w:lang w:val="en-US"/>
         </w:rPr>
       </w:pPr>
-      <w:bookmarkStart w:id="42" w:name="_Toc528322933"/>
+      <w:bookmarkStart w:id="42" w:name="_Toc8395624"/>
       <w:r>
         <w:rPr>
           <w:lang w:val="en-US"/>
@@ -22944,7 +23178,7 @@
           <w:lang w:val="fr-FR"/>
         </w:rPr>
       </w:pPr>
-      <w:bookmarkStart w:id="43" w:name="_Toc528322962"/>
+      <w:bookmarkStart w:id="43" w:name="_Toc8395654"/>
       <w:r>
         <w:rPr>
           <w:lang w:val="fr-FR"/>
@@ -23094,7 +23328,7 @@
           <w:lang w:val="en-US"/>
         </w:rPr>
       </w:pPr>
-      <w:bookmarkStart w:id="44" w:name="_Toc528322963"/>
+      <w:bookmarkStart w:id="44" w:name="_Toc8395655"/>
       <w:r>
         <w:rPr>
           <w:lang w:val="en-US"/>
@@ -23696,7 +23930,7 @@
           <w:lang w:val="en-US"/>
         </w:rPr>
       </w:pPr>
-      <w:bookmarkStart w:id="45" w:name="_Toc528322934"/>
+      <w:bookmarkStart w:id="45" w:name="_Toc8395625"/>
       <w:r>
         <w:rPr>
           <w:lang w:val="en-US"/>
@@ -23803,7 +24037,7 @@
           <w:lang w:val="en-US"/>
         </w:rPr>
       </w:pPr>
-      <w:bookmarkStart w:id="46" w:name="_Toc528322964"/>
+      <w:bookmarkStart w:id="46" w:name="_Toc8395656"/>
       <w:r>
         <w:rPr>
           <w:lang w:val="en-US"/>
@@ -24899,7 +25133,7 @@
           <w:lang w:val="en-US"/>
         </w:rPr>
       </w:pPr>
-      <w:bookmarkStart w:id="47" w:name="_Toc528322965"/>
+      <w:bookmarkStart w:id="47" w:name="_Toc8395657"/>
       <w:r>
         <w:rPr>
           <w:lang w:val="en-US"/>
@@ -24980,7 +25214,7 @@
           <w:lang w:val="en-US"/>
         </w:rPr>
       </w:pPr>
-      <w:bookmarkStart w:id="48" w:name="_Toc528322935"/>
+      <w:bookmarkStart w:id="48" w:name="_Toc8395626"/>
       <w:r>
         <w:rPr>
           <w:lang w:val="en-US"/>
@@ -26421,7 +26655,7 @@
           <w:lang w:val="en-US"/>
         </w:rPr>
       </w:pPr>
-      <w:bookmarkStart w:id="49" w:name="_Toc528322966"/>
+      <w:bookmarkStart w:id="49" w:name="_Toc8395658"/>
       <w:r>
         <w:rPr>
           <w:lang w:val="en-US"/>
@@ -26489,7 +26723,7 @@
         </w:rPr>
       </w:pPr>
       <w:bookmarkStart w:id="50" w:name="_Toc514162288"/>
-      <w:bookmarkStart w:id="51" w:name="_Toc528322936"/>
+      <w:bookmarkStart w:id="51" w:name="_Toc8395627"/>
       <w:r>
         <w:rPr>
           <w:lang w:val="en-US"/>
@@ -28058,10 +28292,10 @@
             <v:path o:extrusionok="f" gradientshapeok="t" o:connecttype="rect"/>
             <o:lock v:ext="edit" aspectratio="t"/>
           </v:shapetype>
-          <v:shape id="_x0000_i1025" type="#_x0000_t75" style="width:354pt;height:97.5pt" o:ole="">
+          <v:shape id="_x0000_i1025" type="#_x0000_t75" style="width:354.25pt;height:97.65pt" o:ole="">
             <v:imagedata r:id="rId27" o:title=""/>
           </v:shape>
-          <o:OLEObject Type="Embed" ProgID="Visio.Drawing.11" ShapeID="_x0000_i1025" DrawAspect="Content" ObjectID="_1608635973" r:id="rId28"/>
+          <o:OLEObject Type="Embed" ProgID="Visio.Drawing.11" ShapeID="_x0000_i1025" DrawAspect="Content" ObjectID="_1619008360" r:id="rId28"/>
         </w:object>
       </w:r>
     </w:p>
@@ -28098,7 +28332,7 @@
         </w:rPr>
       </w:pPr>
       <w:bookmarkStart w:id="53" w:name="_Toc514162298"/>
-      <w:bookmarkStart w:id="54" w:name="_Toc528322967"/>
+      <w:bookmarkStart w:id="54" w:name="_Toc8395659"/>
       <w:r>
         <w:rPr>
           <w:lang w:val="en-US"/>
@@ -28338,7 +28572,7 @@
           <w:lang w:val="en-US"/>
         </w:rPr>
       </w:pPr>
-      <w:bookmarkStart w:id="55" w:name="_Toc528322937"/>
+      <w:bookmarkStart w:id="55" w:name="_Toc8395628"/>
       <w:r>
         <w:rPr>
           <w:lang w:val="en-US"/>
@@ -29750,10 +29984,10 @@
       </w:pPr>
       <w:r>
         <w:object w:dxaOrig="9804" w:dyaOrig="3750">
-          <v:shape id="_x0000_i1026" type="#_x0000_t75" style="width:489.75pt;height:187.5pt" o:ole="">
+          <v:shape id="_x0000_i1026" type="#_x0000_t75" style="width:489.6pt;height:187.5pt" o:ole="">
             <v:imagedata r:id="rId29" o:title=""/>
           </v:shape>
-          <o:OLEObject Type="Embed" ProgID="Visio.Drawing.11" ShapeID="_x0000_i1026" DrawAspect="Content" ObjectID="_1608635974" r:id="rId30"/>
+          <o:OLEObject Type="Embed" ProgID="Visio.Drawing.11" ShapeID="_x0000_i1026" DrawAspect="Content" ObjectID="_1619008361" r:id="rId30"/>
         </w:object>
       </w:r>
     </w:p>
@@ -29782,7 +30016,7 @@
           <w:lang w:val="en-US"/>
         </w:rPr>
       </w:pPr>
-      <w:bookmarkStart w:id="56" w:name="_Toc528322968"/>
+      <w:bookmarkStart w:id="56" w:name="_Toc8395660"/>
       <w:r>
         <w:rPr>
           <w:lang w:val="en-US"/>
@@ -29860,7 +30094,7 @@
           <w:lang w:val="en-US"/>
         </w:rPr>
       </w:pPr>
-      <w:bookmarkStart w:id="57" w:name="_Toc528322938"/>
+      <w:bookmarkStart w:id="57" w:name="_Toc8395629"/>
       <w:r>
         <w:rPr>
           <w:lang w:val="en-US"/>
@@ -31255,7 +31489,7 @@
           <w:lang w:val="en-US"/>
         </w:rPr>
       </w:pPr>
-      <w:bookmarkStart w:id="58" w:name="_Toc528322969"/>
+      <w:bookmarkStart w:id="58" w:name="_Toc8395661"/>
       <w:r>
         <w:rPr>
           <w:lang w:val="en-US"/>
@@ -31354,7 +31588,7 @@
           <w:lang w:val="en-US"/>
         </w:rPr>
       </w:pPr>
-      <w:bookmarkStart w:id="59" w:name="_Toc528322939"/>
+      <w:bookmarkStart w:id="59" w:name="_Toc8395630"/>
       <w:r>
         <w:rPr>
           <w:lang w:val="en-US"/>
@@ -31611,6 +31845,7 @@
           <w:lang w:val="en-US"/>
         </w:rPr>
       </w:pPr>
+      <w:bookmarkStart w:id="60" w:name="_Toc8395662"/>
       <w:r>
         <w:rPr>
           <w:highlight w:val="yellow"/>
@@ -31659,15 +31894,9 @@
           <w:highlight w:val="yellow"/>
           <w:lang w:val="en-US"/>
         </w:rPr>
-        <w:t xml:space="preserve">: psi_fix_demod_real2cplx </w:t>
-      </w:r>
-      <w:r>
-        <w:rPr>
-          <w:highlight w:val="yellow"/>
-          <w:lang w:val="en-US"/>
-        </w:rPr>
-        <w:t>demodulation concept</w:t>
-      </w:r>
+        <w:t>: psi_fix_demod_real2cplx demodulation concept</w:t>
+      </w:r>
+      <w:bookmarkEnd w:id="60"/>
     </w:p>
     <w:p>
       <w:pPr>
@@ -31915,15 +32144,7 @@
           <w:highlight w:val="yellow"/>
           <w:lang w:val="en-US"/>
         </w:rPr>
-        <w:t>Channels</w:t>
-      </w:r>
-      <w:r>
-        <w:rPr>
-          <w:b/>
-          <w:highlight w:val="yellow"/>
-          <w:lang w:val="en-US"/>
-        </w:rPr>
-        <w:t>_g</w:t>
+        <w:t>Channels_g</w:t>
       </w:r>
       <w:r>
         <w:rPr>
@@ -32637,18 +32858,7 @@
                 <w:highlight w:val="yellow"/>
               </w:rPr>
               <w:br/>
-            </w:r>
-            <w:r>
-              <w:rPr>
-                <w:highlight w:val="yellow"/>
-              </w:rPr>
-              <w:t>For multiple channels, channels are concatenated</w:t>
-            </w:r>
-            <w:r>
-              <w:rPr>
-                <w:highlight w:val="yellow"/>
-              </w:rPr>
-              <w:t>*</w:t>
+              <w:t>For multiple channels, channels are concatenated*</w:t>
             </w:r>
           </w:p>
         </w:tc>
@@ -32731,18 +32941,7 @@
                 <w:highlight w:val="yellow"/>
               </w:rPr>
               <w:br/>
-            </w:r>
-            <w:r>
-              <w:rPr>
-                <w:highlight w:val="yellow"/>
-              </w:rPr>
-              <w:t>For multiple channels, channels are concatenated</w:t>
-            </w:r>
-            <w:r>
-              <w:rPr>
-                <w:highlight w:val="yellow"/>
-              </w:rPr>
-              <w:t>*</w:t>
+              <w:t>For multiple channels, channels are concatenated*</w:t>
             </w:r>
           </w:p>
         </w:tc>
@@ -32882,8 +33081,6 @@
         </w:rPr>
         <w:t xml:space="preserve">. </w:t>
       </w:r>
-      <w:bookmarkStart w:id="60" w:name="_GoBack"/>
-      <w:bookmarkEnd w:id="60"/>
       <w:r>
         <w:rPr>
           <w:highlight w:val="yellow"/>
@@ -32962,7 +33159,7 @@
           <w:lang w:val="en-US"/>
         </w:rPr>
       </w:pPr>
-      <w:bookmarkStart w:id="61" w:name="_Toc528322970"/>
+      <w:bookmarkStart w:id="61" w:name="_Toc8395663"/>
       <w:r>
         <w:rPr>
           <w:lang w:val="en-US"/>
@@ -32992,7 +33189,7 @@
           <w:noProof/>
           <w:lang w:val="en-US"/>
         </w:rPr>
-        <w:t>22</w:t>
+        <w:t>23</w:t>
       </w:r>
       <w:r>
         <w:rPr>
@@ -33069,7 +33266,7 @@
           <w:lang w:val="en-US"/>
         </w:rPr>
       </w:pPr>
-      <w:bookmarkStart w:id="62" w:name="_Toc528322940"/>
+      <w:bookmarkStart w:id="62" w:name="_Toc8395631"/>
       <w:r>
         <w:rPr>
           <w:lang w:val="en-US"/>
@@ -34876,7 +35073,7 @@
           <w:lang w:val="en-US"/>
         </w:rPr>
       </w:pPr>
-      <w:bookmarkStart w:id="63" w:name="_Toc528322971"/>
+      <w:bookmarkStart w:id="63" w:name="_Toc8395664"/>
       <w:r>
         <w:rPr>
           <w:lang w:val="en-US"/>
@@ -34906,7 +35103,7 @@
           <w:noProof/>
           <w:lang w:val="en-US"/>
         </w:rPr>
-        <w:t>23</w:t>
+        <w:t>24</w:t>
       </w:r>
       <w:r>
         <w:rPr>
@@ -34949,7 +35146,7 @@
           <w:lang w:val="en-US"/>
         </w:rPr>
       </w:pPr>
-      <w:bookmarkStart w:id="64" w:name="_Toc528322941"/>
+      <w:bookmarkStart w:id="64" w:name="_Toc8395632"/>
       <w:r>
         <w:rPr>
           <w:lang w:val="en-US"/>
@@ -36737,7 +36934,7 @@
           <w:lang w:val="en-US"/>
         </w:rPr>
       </w:pPr>
-      <w:bookmarkStart w:id="65" w:name="_Toc528322972"/>
+      <w:bookmarkStart w:id="65" w:name="_Toc8395665"/>
       <w:r>
         <w:rPr>
           <w:lang w:val="en-US"/>
@@ -36767,7 +36964,7 @@
           <w:noProof/>
           <w:lang w:val="en-US"/>
         </w:rPr>
-        <w:t>24</w:t>
+        <w:t>25</w:t>
       </w:r>
       <w:r>
         <w:rPr>
@@ -36799,7 +36996,7 @@
         </w:rPr>
       </w:pPr>
       <w:bookmarkStart w:id="66" w:name="_Ref515288425"/>
-      <w:bookmarkStart w:id="67" w:name="_Toc528322942"/>
+      <w:bookmarkStart w:id="67" w:name="_Toc8395633"/>
       <w:r>
         <w:rPr>
           <w:lang w:val="en-US"/>
@@ -37849,7 +38046,7 @@
           <w:lang w:val="en-US"/>
         </w:rPr>
       </w:pPr>
-      <w:bookmarkStart w:id="68" w:name="_Toc528322973"/>
+      <w:bookmarkStart w:id="68" w:name="_Toc8395666"/>
       <w:r>
         <w:rPr>
           <w:lang w:val="en-US"/>
@@ -37879,7 +38076,7 @@
           <w:noProof/>
           <w:lang w:val="en-US"/>
         </w:rPr>
-        <w:t>25</w:t>
+        <w:t>26</w:t>
       </w:r>
       <w:r>
         <w:rPr>
@@ -37911,7 +38108,7 @@
         </w:rPr>
       </w:pPr>
       <w:bookmarkStart w:id="69" w:name="_Toc519691910"/>
-      <w:bookmarkStart w:id="70" w:name="_Toc528322943"/>
+      <w:bookmarkStart w:id="70" w:name="_Toc8395634"/>
       <w:r>
         <w:rPr>
           <w:lang w:val="en-US"/>
@@ -39235,10 +39432,10 @@
       </w:pPr>
       <w:r>
         <w:object w:dxaOrig="6307" w:dyaOrig="2513">
-          <v:shape id="_x0000_i1027" type="#_x0000_t75" style="width:442.5pt;height:177.75pt" o:ole="">
+          <v:shape id="_x0000_i1027" type="#_x0000_t75" style="width:442.35pt;height:177.7pt" o:ole="">
             <v:imagedata r:id="rId37" o:title=""/>
           </v:shape>
-          <o:OLEObject Type="Embed" ProgID="Visio.Drawing.11" ShapeID="_x0000_i1027" DrawAspect="Content" ObjectID="_1608635975" r:id="rId38"/>
+          <o:OLEObject Type="Embed" ProgID="Visio.Drawing.11" ShapeID="_x0000_i1027" DrawAspect="Content" ObjectID="_1619008362" r:id="rId38"/>
         </w:object>
       </w:r>
     </w:p>
@@ -39250,7 +39447,7 @@
           <w:lang w:val="en-US"/>
         </w:rPr>
       </w:pPr>
-      <w:bookmarkStart w:id="71" w:name="_Toc528322974"/>
+      <w:bookmarkStart w:id="71" w:name="_Toc8395667"/>
       <w:r>
         <w:rPr>
           <w:lang w:val="en-US"/>
@@ -39274,7 +39471,7 @@
           <w:noProof/>
           <w:lang w:val="en-US"/>
         </w:rPr>
-        <w:t>26</w:t>
+        <w:t>27</w:t>
       </w:r>
       <w:r>
         <w:fldChar w:fldCharType="end"/>
@@ -39302,7 +39499,7 @@
           <w:lang w:val="en-US"/>
         </w:rPr>
       </w:pPr>
-      <w:bookmarkStart w:id="72" w:name="_Toc528322944"/>
+      <w:bookmarkStart w:id="72" w:name="_Toc8395635"/>
       <w:r>
         <w:rPr>
           <w:lang w:val="en-US"/>
@@ -41117,7 +41314,7 @@
           <w:lang w:val="en-US"/>
         </w:rPr>
       </w:pPr>
-      <w:bookmarkStart w:id="73" w:name="_Toc528322975"/>
+      <w:bookmarkStart w:id="73" w:name="_Toc8395668"/>
       <w:r>
         <w:rPr>
           <w:lang w:val="en-US"/>
@@ -41147,7 +41344,7 @@
           <w:noProof/>
           <w:lang w:val="en-US"/>
         </w:rPr>
-        <w:t>27</w:t>
+        <w:t>28</w:t>
       </w:r>
       <w:r>
         <w:rPr>
@@ -41168,13 +41365,6 @@
         <w:t>psi_fix_complex_abs</w:t>
       </w:r>
       <w:bookmarkEnd w:id="73"/>
-    </w:p>
-    <w:p>
-      <w:pPr>
-        <w:rPr>
-          <w:lang w:val="en-US"/>
-        </w:rPr>
-      </w:pPr>
     </w:p>
     <w:p>
       <w:pPr>
@@ -41182,10 +41372,1270 @@
         <w:pageBreakBefore/>
         <w:ind w:left="578" w:hanging="578"/>
         <w:rPr>
-          <w:lang w:val="en-US"/>
-        </w:rPr>
-      </w:pPr>
-      <w:bookmarkStart w:id="74" w:name="_Toc528322945"/>
+          <w:highlight w:val="yellow"/>
+          <w:lang w:val="en-US"/>
+        </w:rPr>
+      </w:pPr>
+      <w:bookmarkStart w:id="74" w:name="_Toc8395636"/>
+      <w:r>
+        <w:rPr>
+          <w:highlight w:val="yellow"/>
+          <w:lang w:val="en-US"/>
+        </w:rPr>
+        <w:lastRenderedPageBreak/>
+        <w:t>psi_fix_phase_unwrap</w:t>
+      </w:r>
+      <w:bookmarkEnd w:id="74"/>
+    </w:p>
+    <w:p>
+      <w:pPr>
+        <w:pStyle w:val="Heading3"/>
+        <w:rPr>
+          <w:highlight w:val="yellow"/>
+          <w:lang w:val="en-US"/>
+        </w:rPr>
+      </w:pPr>
+      <w:r>
+        <w:rPr>
+          <w:highlight w:val="yellow"/>
+          <w:lang w:val="en-US"/>
+        </w:rPr>
+        <w:t>Description</w:t>
+      </w:r>
+    </w:p>
+    <w:p>
+      <w:pPr>
+        <w:rPr>
+          <w:highlight w:val="yellow"/>
+          <w:lang w:val="en-US"/>
+        </w:rPr>
+      </w:pPr>
+      <w:r>
+        <w:rPr>
+          <w:highlight w:val="yellow"/>
+          <w:lang w:val="en-US"/>
+        </w:rPr>
+        <w:t>This entity implements phase unwrapping by bringing all input angles into the range of +/- 1</w:t>
+      </w:r>
+      <w:r>
+        <w:rPr>
+          <w:rFonts w:cs="Arial"/>
+          <w:highlight w:val="yellow"/>
+          <w:lang w:val="en-US"/>
+        </w:rPr>
+        <w:t>π</w:t>
+      </w:r>
+      <w:r>
+        <w:rPr>
+          <w:highlight w:val="yellow"/>
+          <w:lang w:val="en-US"/>
+        </w:rPr>
+        <w:t xml:space="preserve"> (+/- 180°) of the previous sample and summing up the inputs.</w:t>
+      </w:r>
+    </w:p>
+    <w:p>
+      <w:pPr>
+        <w:rPr>
+          <w:highlight w:val="yellow"/>
+          <w:lang w:val="en-US"/>
+        </w:rPr>
+      </w:pPr>
+      <w:r>
+        <w:rPr>
+          <w:highlight w:val="yellow"/>
+          <w:lang w:val="en-US"/>
+        </w:rPr>
+        <w:t>Since phase unwrapping can accumulate infinitely, there is no theoretically sufficient output format. Therefore the user can choose the output format. If the unwrapping exceeds this format, the error is detected and signaled at the output. In this case the unwrapping is reset. This is shown by the figure below. In the figure, the output range is 4</w:t>
+      </w:r>
+      <w:r>
+        <w:rPr>
+          <w:rFonts w:cs="Arial"/>
+          <w:highlight w:val="yellow"/>
+          <w:lang w:val="en-US"/>
+        </w:rPr>
+        <w:t>π</w:t>
+      </w:r>
+      <w:r>
+        <w:rPr>
+          <w:highlight w:val="yellow"/>
+          <w:lang w:val="en-US"/>
+        </w:rPr>
+        <w:t xml:space="preserve"> (720°).</w:t>
+      </w:r>
+    </w:p>
+    <w:p>
+      <w:pPr>
+        <w:jc w:val="center"/>
+        <w:rPr>
+          <w:highlight w:val="yellow"/>
+          <w:lang w:val="en-US"/>
+        </w:rPr>
+      </w:pPr>
+      <w:r>
+        <w:rPr>
+          <w:highlight w:val="yellow"/>
+        </w:rPr>
+        <w:drawing>
+          <wp:inline distT="0" distB="0" distL="0" distR="0">
+            <wp:extent cx="4079240" cy="858520"/>
+            <wp:effectExtent l="0" t="0" r="0" b="0"/>
+            <wp:docPr id="26" name="Picture 26"/>
+            <wp:cNvGraphicFramePr>
+              <a:graphicFrameLocks xmlns:a="http://schemas.openxmlformats.org/drawingml/2006/main" noChangeAspect="1"/>
+            </wp:cNvGraphicFramePr>
+            <a:graphic xmlns:a="http://schemas.openxmlformats.org/drawingml/2006/main">
+              <a:graphicData uri="http://schemas.openxmlformats.org/drawingml/2006/picture">
+                <pic:pic xmlns:pic="http://schemas.openxmlformats.org/drawingml/2006/picture">
+                  <pic:nvPicPr>
+                    <pic:cNvPr id="0" name="Picture 4"/>
+                    <pic:cNvPicPr>
+                      <a:picLocks noChangeAspect="1" noChangeArrowheads="1"/>
+                    </pic:cNvPicPr>
+                  </pic:nvPicPr>
+                  <pic:blipFill>
+                    <a:blip r:embed="rId40">
+                      <a:extLst>
+                        <a:ext uri="{28A0092B-C50C-407E-A947-70E740481C1C}">
+                          <a14:useLocalDpi xmlns:a14="http://schemas.microsoft.com/office/drawing/2010/main" val="0"/>
+                        </a:ext>
+                      </a:extLst>
+                    </a:blip>
+                    <a:srcRect/>
+                    <a:stretch>
+                      <a:fillRect/>
+                    </a:stretch>
+                  </pic:blipFill>
+                  <pic:spPr bwMode="auto">
+                    <a:xfrm>
+                      <a:off x="0" y="0"/>
+                      <a:ext cx="4079240" cy="858520"/>
+                    </a:xfrm>
+                    <a:prstGeom prst="rect">
+                      <a:avLst/>
+                    </a:prstGeom>
+                    <a:noFill/>
+                    <a:ln>
+                      <a:noFill/>
+                    </a:ln>
+                  </pic:spPr>
+                </pic:pic>
+              </a:graphicData>
+            </a:graphic>
+          </wp:inline>
+        </w:drawing>
+      </w:r>
+    </w:p>
+    <w:p>
+      <w:pPr>
+        <w:pStyle w:val="Caption"/>
+        <w:jc w:val="center"/>
+        <w:rPr>
+          <w:highlight w:val="yellow"/>
+          <w:lang w:val="en-US"/>
+        </w:rPr>
+      </w:pPr>
+      <w:bookmarkStart w:id="75" w:name="_Toc8395669"/>
+      <w:r>
+        <w:rPr>
+          <w:highlight w:val="yellow"/>
+          <w:lang w:val="en-US"/>
+        </w:rPr>
+        <w:t xml:space="preserve">Figure </w:t>
+      </w:r>
+      <w:r>
+        <w:rPr>
+          <w:highlight w:val="yellow"/>
+          <w:lang w:val="en-US"/>
+        </w:rPr>
+        <w:fldChar w:fldCharType="begin"/>
+      </w:r>
+      <w:r>
+        <w:rPr>
+          <w:highlight w:val="yellow"/>
+          <w:lang w:val="en-US"/>
+        </w:rPr>
+        <w:instrText xml:space="preserve"> SEQ Figure \* ARABIC </w:instrText>
+      </w:r>
+      <w:r>
+        <w:rPr>
+          <w:highlight w:val="yellow"/>
+          <w:lang w:val="en-US"/>
+        </w:rPr>
+        <w:fldChar w:fldCharType="separate"/>
+      </w:r>
+      <w:r>
+        <w:rPr>
+          <w:noProof/>
+          <w:highlight w:val="yellow"/>
+          <w:lang w:val="en-US"/>
+        </w:rPr>
+        <w:t>29</w:t>
+      </w:r>
+      <w:r>
+        <w:rPr>
+          <w:highlight w:val="yellow"/>
+          <w:lang w:val="en-US"/>
+        </w:rPr>
+        <w:fldChar w:fldCharType="end"/>
+      </w:r>
+      <w:r>
+        <w:rPr>
+          <w:highlight w:val="yellow"/>
+          <w:lang w:val="en-US"/>
+        </w:rPr>
+        <w:t>: psi_fix_phase_unwrap overflow behavior</w:t>
+      </w:r>
+      <w:bookmarkEnd w:id="75"/>
+    </w:p>
+    <w:p>
+      <w:pPr>
+        <w:rPr>
+          <w:highlight w:val="yellow"/>
+          <w:lang w:val="en-US"/>
+        </w:rPr>
+      </w:pPr>
+      <w:r>
+        <w:rPr>
+          <w:highlight w:val="yellow"/>
+          <w:lang w:val="en-US"/>
+        </w:rPr>
+        <w:t>It is clearly vi</w:t>
+      </w:r>
+      <w:r>
+        <w:rPr>
+          <w:highlight w:val="yellow"/>
+          <w:lang w:val="en-US"/>
+        </w:rPr>
+        <w:t>sible, that when exceeding the maximum range, the output is reset to the input angle and unwrapping continues from there. So the phase itself is still correct (phase modulo 360° is correct) but there is a discontinuity in the output.</w:t>
+      </w:r>
+    </w:p>
+    <w:p>
+      <w:pPr>
+        <w:pStyle w:val="Heading3"/>
+        <w:rPr>
+          <w:highlight w:val="yellow"/>
+          <w:lang w:val="en-US"/>
+        </w:rPr>
+      </w:pPr>
+      <w:r>
+        <w:rPr>
+          <w:highlight w:val="yellow"/>
+          <w:lang w:val="en-US"/>
+        </w:rPr>
+        <w:t>Generics</w:t>
+      </w:r>
+    </w:p>
+    <w:p>
+      <w:pPr>
+        <w:jc w:val="left"/>
+        <w:rPr>
+          <w:highlight w:val="yellow"/>
+          <w:lang w:val="en-US"/>
+        </w:rPr>
+      </w:pPr>
+      <w:r>
+        <w:rPr>
+          <w:b/>
+          <w:highlight w:val="yellow"/>
+          <w:lang w:val="en-US"/>
+        </w:rPr>
+        <w:t>InFmt_g</w:t>
+      </w:r>
+      <w:r>
+        <w:rPr>
+          <w:b/>
+          <w:highlight w:val="yellow"/>
+          <w:lang w:val="en-US"/>
+        </w:rPr>
+        <w:tab/>
+      </w:r>
+      <w:r>
+        <w:rPr>
+          <w:b/>
+          <w:highlight w:val="yellow"/>
+          <w:lang w:val="en-US"/>
+        </w:rPr>
+        <w:tab/>
+      </w:r>
+      <w:r>
+        <w:rPr>
+          <w:highlight w:val="yellow"/>
+          <w:lang w:val="en-US"/>
+        </w:rPr>
+        <w:t>Format of the input</w:t>
+      </w:r>
+      <w:r>
+        <w:rPr>
+          <w:highlight w:val="yellow"/>
+          <w:lang w:val="en-US"/>
+        </w:rPr>
+        <w:t xml:space="preserve"> (usually [1,0,x] or [0,1,x])</w:t>
+      </w:r>
+      <w:r>
+        <w:rPr>
+          <w:highlight w:val="yellow"/>
+          <w:lang w:val="en-US"/>
+        </w:rPr>
+        <w:br/>
+      </w:r>
+      <w:r>
+        <w:rPr>
+          <w:b/>
+          <w:highlight w:val="yellow"/>
+          <w:lang w:val="en-US"/>
+        </w:rPr>
+        <w:t>OutFmt_g</w:t>
+      </w:r>
+      <w:r>
+        <w:rPr>
+          <w:b/>
+          <w:highlight w:val="yellow"/>
+          <w:lang w:val="en-US"/>
+        </w:rPr>
+        <w:tab/>
+      </w:r>
+      <w:r>
+        <w:rPr>
+          <w:b/>
+          <w:highlight w:val="yellow"/>
+          <w:lang w:val="en-US"/>
+        </w:rPr>
+        <w:tab/>
+      </w:r>
+      <w:r>
+        <w:rPr>
+          <w:highlight w:val="yellow"/>
+          <w:lang w:val="en-US"/>
+        </w:rPr>
+        <w:t xml:space="preserve">Output format </w:t>
+      </w:r>
+      <w:r>
+        <w:rPr>
+          <w:highlight w:val="yellow"/>
+          <w:lang w:val="en-US"/>
+        </w:rPr>
+        <w:t>(must have at least one integer bit and be signed)</w:t>
+      </w:r>
+      <w:r>
+        <w:rPr>
+          <w:highlight w:val="yellow"/>
+          <w:lang w:val="en-US"/>
+        </w:rPr>
+        <w:br/>
+      </w:r>
+      <w:r>
+        <w:rPr>
+          <w:b/>
+          <w:highlight w:val="yellow"/>
+          <w:lang w:val="en-US"/>
+        </w:rPr>
+        <w:t>Round_g</w:t>
+      </w:r>
+      <w:r>
+        <w:rPr>
+          <w:b/>
+          <w:highlight w:val="yellow"/>
+          <w:lang w:val="en-US"/>
+        </w:rPr>
+        <w:tab/>
+      </w:r>
+      <w:r>
+        <w:rPr>
+          <w:b/>
+          <w:highlight w:val="yellow"/>
+          <w:lang w:val="en-US"/>
+        </w:rPr>
+        <w:tab/>
+      </w:r>
+      <w:r>
+        <w:rPr>
+          <w:highlight w:val="yellow"/>
+          <w:lang w:val="en-US"/>
+        </w:rPr>
+        <w:t>Rounding mode at the output (use truncation for high clock speeds)</w:t>
+      </w:r>
+      <w:r>
+        <w:rPr>
+          <w:highlight w:val="yellow"/>
+          <w:lang w:val="en-US"/>
+        </w:rPr>
+        <w:br/>
+      </w:r>
+    </w:p>
+    <w:p>
+      <w:pPr>
+        <w:pStyle w:val="Heading3"/>
+        <w:rPr>
+          <w:highlight w:val="yellow"/>
+          <w:lang w:val="en-US"/>
+        </w:rPr>
+      </w:pPr>
+      <w:r>
+        <w:rPr>
+          <w:highlight w:val="yellow"/>
+          <w:lang w:val="en-US"/>
+        </w:rPr>
+        <w:t>Interfaces</w:t>
+      </w:r>
+    </w:p>
+    <w:tbl>
+      <w:tblPr>
+        <w:tblStyle w:val="TableGrid"/>
+        <w:tblW w:w="0" w:type="auto"/>
+        <w:tblInd w:w="38" w:type="dxa"/>
+        <w:tblLook w:val="04A0" w:firstRow="1" w:lastRow="0" w:firstColumn="1" w:lastColumn="0" w:noHBand="0" w:noVBand="1"/>
+      </w:tblPr>
+      <w:tblGrid>
+        <w:gridCol w:w="1630"/>
+        <w:gridCol w:w="1134"/>
+        <w:gridCol w:w="1559"/>
+        <w:gridCol w:w="5953"/>
+      </w:tblGrid>
+      <w:tr>
+        <w:trPr>
+          <w:trHeight w:val="369"/>
+        </w:trPr>
+        <w:tc>
+          <w:tcPr>
+            <w:tcW w:w="1630" w:type="dxa"/>
+            <w:tcBorders>
+              <w:bottom w:val="single" w:sz="4" w:space="0" w:color="auto"/>
+            </w:tcBorders>
+            <w:shd w:val="pct15" w:color="auto" w:fill="auto"/>
+            <w:vAlign w:val="center"/>
+          </w:tcPr>
+          <w:p>
+            <w:pPr>
+              <w:pStyle w:val="TableHeader"/>
+              <w:rPr>
+                <w:highlight w:val="yellow"/>
+              </w:rPr>
+            </w:pPr>
+            <w:r>
+              <w:rPr>
+                <w:highlight w:val="yellow"/>
+              </w:rPr>
+              <w:t>Signal</w:t>
+            </w:r>
+          </w:p>
+        </w:tc>
+        <w:tc>
+          <w:tcPr>
+            <w:tcW w:w="1134" w:type="dxa"/>
+            <w:shd w:val="pct15" w:color="auto" w:fill="auto"/>
+            <w:vAlign w:val="center"/>
+          </w:tcPr>
+          <w:p>
+            <w:pPr>
+              <w:pStyle w:val="TableHeader"/>
+              <w:jc w:val="center"/>
+              <w:rPr>
+                <w:highlight w:val="yellow"/>
+              </w:rPr>
+            </w:pPr>
+            <w:r>
+              <w:rPr>
+                <w:highlight w:val="yellow"/>
+              </w:rPr>
+              <w:t>Direction</w:t>
+            </w:r>
+          </w:p>
+        </w:tc>
+        <w:tc>
+          <w:tcPr>
+            <w:tcW w:w="1559" w:type="dxa"/>
+            <w:shd w:val="pct15" w:color="auto" w:fill="auto"/>
+            <w:vAlign w:val="center"/>
+          </w:tcPr>
+          <w:p>
+            <w:pPr>
+              <w:pStyle w:val="TableHeader"/>
+              <w:jc w:val="center"/>
+              <w:rPr>
+                <w:highlight w:val="yellow"/>
+              </w:rPr>
+            </w:pPr>
+            <w:r>
+              <w:rPr>
+                <w:highlight w:val="yellow"/>
+              </w:rPr>
+              <w:t>Width</w:t>
+            </w:r>
+          </w:p>
+        </w:tc>
+        <w:tc>
+          <w:tcPr>
+            <w:tcW w:w="5953" w:type="dxa"/>
+            <w:shd w:val="pct15" w:color="auto" w:fill="auto"/>
+            <w:vAlign w:val="center"/>
+          </w:tcPr>
+          <w:p>
+            <w:pPr>
+              <w:pStyle w:val="TableHeader"/>
+              <w:rPr>
+                <w:highlight w:val="yellow"/>
+              </w:rPr>
+            </w:pPr>
+            <w:r>
+              <w:rPr>
+                <w:highlight w:val="yellow"/>
+              </w:rPr>
+              <w:t>Description</w:t>
+            </w:r>
+          </w:p>
+        </w:tc>
+      </w:tr>
+      <w:tr>
+        <w:trPr>
+          <w:trHeight w:val="369"/>
+        </w:trPr>
+        <w:tc>
+          <w:tcPr>
+            <w:tcW w:w="10276" w:type="dxa"/>
+            <w:gridSpan w:val="4"/>
+            <w:shd w:val="pct5" w:color="auto" w:fill="auto"/>
+            <w:vAlign w:val="center"/>
+          </w:tcPr>
+          <w:p>
+            <w:pPr>
+              <w:pStyle w:val="TableContent"/>
+              <w:rPr>
+                <w:b/>
+                <w:i/>
+                <w:highlight w:val="yellow"/>
+              </w:rPr>
+            </w:pPr>
+            <w:r>
+              <w:rPr>
+                <w:b/>
+                <w:i/>
+                <w:highlight w:val="yellow"/>
+              </w:rPr>
+              <w:t>Control Signals</w:t>
+            </w:r>
+          </w:p>
+        </w:tc>
+      </w:tr>
+      <w:tr>
+        <w:trPr>
+          <w:trHeight w:val="369"/>
+        </w:trPr>
+        <w:tc>
+          <w:tcPr>
+            <w:tcW w:w="1630" w:type="dxa"/>
+            <w:shd w:val="pct5" w:color="auto" w:fill="auto"/>
+            <w:vAlign w:val="center"/>
+          </w:tcPr>
+          <w:p>
+            <w:pPr>
+              <w:pStyle w:val="TableContent"/>
+              <w:rPr>
+                <w:highlight w:val="yellow"/>
+              </w:rPr>
+            </w:pPr>
+            <w:r>
+              <w:rPr>
+                <w:highlight w:val="yellow"/>
+              </w:rPr>
+              <w:t>Clk</w:t>
+            </w:r>
+          </w:p>
+        </w:tc>
+        <w:tc>
+          <w:tcPr>
+            <w:tcW w:w="1134" w:type="dxa"/>
+            <w:vAlign w:val="center"/>
+          </w:tcPr>
+          <w:p>
+            <w:pPr>
+              <w:pStyle w:val="TableContent"/>
+              <w:jc w:val="center"/>
+              <w:rPr>
+                <w:highlight w:val="yellow"/>
+              </w:rPr>
+            </w:pPr>
+            <w:r>
+              <w:rPr>
+                <w:highlight w:val="yellow"/>
+              </w:rPr>
+              <w:t>Input</w:t>
+            </w:r>
+          </w:p>
+        </w:tc>
+        <w:tc>
+          <w:tcPr>
+            <w:tcW w:w="1559" w:type="dxa"/>
+            <w:vAlign w:val="center"/>
+          </w:tcPr>
+          <w:p>
+            <w:pPr>
+              <w:pStyle w:val="TableContent"/>
+              <w:jc w:val="center"/>
+              <w:rPr>
+                <w:highlight w:val="yellow"/>
+              </w:rPr>
+            </w:pPr>
+            <w:r>
+              <w:rPr>
+                <w:highlight w:val="yellow"/>
+              </w:rPr>
+              <w:t>1</w:t>
+            </w:r>
+          </w:p>
+        </w:tc>
+        <w:tc>
+          <w:tcPr>
+            <w:tcW w:w="5953" w:type="dxa"/>
+            <w:vAlign w:val="center"/>
+          </w:tcPr>
+          <w:p>
+            <w:pPr>
+              <w:pStyle w:val="TableContent"/>
+              <w:rPr>
+                <w:highlight w:val="yellow"/>
+              </w:rPr>
+            </w:pPr>
+            <w:r>
+              <w:rPr>
+                <w:highlight w:val="yellow"/>
+              </w:rPr>
+              <w:t>Clock</w:t>
+            </w:r>
+          </w:p>
+        </w:tc>
+      </w:tr>
+      <w:tr>
+        <w:trPr>
+          <w:trHeight w:val="369"/>
+        </w:trPr>
+        <w:tc>
+          <w:tcPr>
+            <w:tcW w:w="1630" w:type="dxa"/>
+            <w:shd w:val="pct5" w:color="auto" w:fill="auto"/>
+            <w:vAlign w:val="center"/>
+          </w:tcPr>
+          <w:p>
+            <w:pPr>
+              <w:pStyle w:val="TableContent"/>
+              <w:rPr>
+                <w:highlight w:val="yellow"/>
+              </w:rPr>
+            </w:pPr>
+            <w:r>
+              <w:rPr>
+                <w:highlight w:val="yellow"/>
+              </w:rPr>
+              <w:t>Rst</w:t>
+            </w:r>
+          </w:p>
+        </w:tc>
+        <w:tc>
+          <w:tcPr>
+            <w:tcW w:w="1134" w:type="dxa"/>
+            <w:vAlign w:val="center"/>
+          </w:tcPr>
+          <w:p>
+            <w:pPr>
+              <w:pStyle w:val="TableContent"/>
+              <w:jc w:val="center"/>
+              <w:rPr>
+                <w:highlight w:val="yellow"/>
+              </w:rPr>
+            </w:pPr>
+            <w:r>
+              <w:rPr>
+                <w:highlight w:val="yellow"/>
+              </w:rPr>
+              <w:t>Input</w:t>
+            </w:r>
+          </w:p>
+        </w:tc>
+        <w:tc>
+          <w:tcPr>
+            <w:tcW w:w="1559" w:type="dxa"/>
+            <w:vAlign w:val="center"/>
+          </w:tcPr>
+          <w:p>
+            <w:pPr>
+              <w:pStyle w:val="TableContent"/>
+              <w:jc w:val="center"/>
+              <w:rPr>
+                <w:highlight w:val="yellow"/>
+              </w:rPr>
+            </w:pPr>
+            <w:r>
+              <w:rPr>
+                <w:highlight w:val="yellow"/>
+              </w:rPr>
+              <w:t>1</w:t>
+            </w:r>
+          </w:p>
+        </w:tc>
+        <w:tc>
+          <w:tcPr>
+            <w:tcW w:w="5953" w:type="dxa"/>
+            <w:vAlign w:val="center"/>
+          </w:tcPr>
+          <w:p>
+            <w:pPr>
+              <w:pStyle w:val="TableContent"/>
+              <w:rPr>
+                <w:highlight w:val="yellow"/>
+              </w:rPr>
+            </w:pPr>
+            <w:r>
+              <w:rPr>
+                <w:highlight w:val="yellow"/>
+              </w:rPr>
+              <w:t>Reset</w:t>
+            </w:r>
+          </w:p>
+        </w:tc>
+      </w:tr>
+      <w:tr>
+        <w:trPr>
+          <w:trHeight w:val="369"/>
+        </w:trPr>
+        <w:tc>
+          <w:tcPr>
+            <w:tcW w:w="10276" w:type="dxa"/>
+            <w:gridSpan w:val="4"/>
+            <w:shd w:val="pct5" w:color="auto" w:fill="auto"/>
+            <w:vAlign w:val="center"/>
+          </w:tcPr>
+          <w:p>
+            <w:pPr>
+              <w:pStyle w:val="TableContent"/>
+              <w:rPr>
+                <w:highlight w:val="yellow"/>
+              </w:rPr>
+            </w:pPr>
+            <w:r>
+              <w:rPr>
+                <w:b/>
+                <w:i/>
+                <w:highlight w:val="yellow"/>
+              </w:rPr>
+              <w:t>Input</w:t>
+            </w:r>
+          </w:p>
+        </w:tc>
+      </w:tr>
+      <w:tr>
+        <w:trPr>
+          <w:trHeight w:val="369"/>
+        </w:trPr>
+        <w:tc>
+          <w:tcPr>
+            <w:tcW w:w="1630" w:type="dxa"/>
+            <w:shd w:val="pct5" w:color="auto" w:fill="auto"/>
+            <w:vAlign w:val="center"/>
+          </w:tcPr>
+          <w:p>
+            <w:pPr>
+              <w:pStyle w:val="TableContent"/>
+              <w:rPr>
+                <w:highlight w:val="yellow"/>
+              </w:rPr>
+            </w:pPr>
+            <w:r>
+              <w:rPr>
+                <w:highlight w:val="yellow"/>
+              </w:rPr>
+              <w:t>InVld</w:t>
+            </w:r>
+          </w:p>
+        </w:tc>
+        <w:tc>
+          <w:tcPr>
+            <w:tcW w:w="1134" w:type="dxa"/>
+            <w:vAlign w:val="center"/>
+          </w:tcPr>
+          <w:p>
+            <w:pPr>
+              <w:pStyle w:val="TableContent"/>
+              <w:jc w:val="center"/>
+              <w:rPr>
+                <w:highlight w:val="yellow"/>
+              </w:rPr>
+            </w:pPr>
+            <w:r>
+              <w:rPr>
+                <w:highlight w:val="yellow"/>
+              </w:rPr>
+              <w:t>Input</w:t>
+            </w:r>
+          </w:p>
+        </w:tc>
+        <w:tc>
+          <w:tcPr>
+            <w:tcW w:w="1559" w:type="dxa"/>
+            <w:vAlign w:val="center"/>
+          </w:tcPr>
+          <w:p>
+            <w:pPr>
+              <w:pStyle w:val="TableContent"/>
+              <w:jc w:val="center"/>
+              <w:rPr>
+                <w:highlight w:val="yellow"/>
+              </w:rPr>
+            </w:pPr>
+            <w:r>
+              <w:rPr>
+                <w:highlight w:val="yellow"/>
+              </w:rPr>
+              <w:t>1</w:t>
+            </w:r>
+          </w:p>
+        </w:tc>
+        <w:tc>
+          <w:tcPr>
+            <w:tcW w:w="5953" w:type="dxa"/>
+            <w:vAlign w:val="center"/>
+          </w:tcPr>
+          <w:p>
+            <w:pPr>
+              <w:pStyle w:val="TableContent"/>
+              <w:rPr>
+                <w:b/>
+                <w:highlight w:val="yellow"/>
+              </w:rPr>
+            </w:pPr>
+            <w:r>
+              <w:rPr>
+                <w:highlight w:val="yellow"/>
+              </w:rPr>
+              <w:t>AXI-S handshaking signal</w:t>
+            </w:r>
+          </w:p>
+        </w:tc>
+      </w:tr>
+      <w:tr>
+        <w:trPr>
+          <w:trHeight w:val="369"/>
+        </w:trPr>
+        <w:tc>
+          <w:tcPr>
+            <w:tcW w:w="1630" w:type="dxa"/>
+            <w:shd w:val="pct5" w:color="auto" w:fill="auto"/>
+            <w:vAlign w:val="center"/>
+          </w:tcPr>
+          <w:p>
+            <w:pPr>
+              <w:pStyle w:val="TableContent"/>
+              <w:rPr>
+                <w:highlight w:val="yellow"/>
+              </w:rPr>
+            </w:pPr>
+            <w:r>
+              <w:rPr>
+                <w:highlight w:val="yellow"/>
+              </w:rPr>
+              <w:t>In</w:t>
+            </w:r>
+            <w:r>
+              <w:rPr>
+                <w:highlight w:val="yellow"/>
+              </w:rPr>
+              <w:t>Data</w:t>
+            </w:r>
+          </w:p>
+        </w:tc>
+        <w:tc>
+          <w:tcPr>
+            <w:tcW w:w="1134" w:type="dxa"/>
+            <w:vAlign w:val="center"/>
+          </w:tcPr>
+          <w:p>
+            <w:pPr>
+              <w:pStyle w:val="TableContent"/>
+              <w:jc w:val="center"/>
+              <w:rPr>
+                <w:highlight w:val="yellow"/>
+              </w:rPr>
+            </w:pPr>
+            <w:r>
+              <w:rPr>
+                <w:highlight w:val="yellow"/>
+              </w:rPr>
+              <w:t>Input</w:t>
+            </w:r>
+          </w:p>
+        </w:tc>
+        <w:tc>
+          <w:tcPr>
+            <w:tcW w:w="1559" w:type="dxa"/>
+            <w:vAlign w:val="center"/>
+          </w:tcPr>
+          <w:p>
+            <w:pPr>
+              <w:pStyle w:val="TableContent"/>
+              <w:jc w:val="center"/>
+              <w:rPr>
+                <w:highlight w:val="yellow"/>
+              </w:rPr>
+            </w:pPr>
+            <w:r>
+              <w:rPr>
+                <w:highlight w:val="yellow"/>
+              </w:rPr>
+              <w:t>InFmt_g</w:t>
+            </w:r>
+          </w:p>
+        </w:tc>
+        <w:tc>
+          <w:tcPr>
+            <w:tcW w:w="5953" w:type="dxa"/>
+            <w:vAlign w:val="center"/>
+          </w:tcPr>
+          <w:p>
+            <w:pPr>
+              <w:pStyle w:val="TableContent"/>
+              <w:rPr>
+                <w:highlight w:val="yellow"/>
+              </w:rPr>
+            </w:pPr>
+            <w:r>
+              <w:rPr>
+                <w:highlight w:val="yellow"/>
+              </w:rPr>
+              <w:t xml:space="preserve">Input phase in </w:t>
+            </w:r>
+            <w:r>
+              <w:rPr>
+                <w:rFonts w:cs="Arial"/>
+                <w:highlight w:val="yellow"/>
+              </w:rPr>
+              <w:t>π</w:t>
+            </w:r>
+          </w:p>
+        </w:tc>
+      </w:tr>
+      <w:tr>
+        <w:trPr>
+          <w:trHeight w:val="369"/>
+        </w:trPr>
+        <w:tc>
+          <w:tcPr>
+            <w:tcW w:w="10276" w:type="dxa"/>
+            <w:gridSpan w:val="4"/>
+            <w:shd w:val="pct5" w:color="auto" w:fill="auto"/>
+            <w:vAlign w:val="center"/>
+          </w:tcPr>
+          <w:p>
+            <w:pPr>
+              <w:pStyle w:val="TableContent"/>
+              <w:rPr>
+                <w:i/>
+                <w:highlight w:val="yellow"/>
+              </w:rPr>
+            </w:pPr>
+            <w:r>
+              <w:rPr>
+                <w:b/>
+                <w:i/>
+                <w:highlight w:val="yellow"/>
+              </w:rPr>
+              <w:t>Output</w:t>
+            </w:r>
+          </w:p>
+        </w:tc>
+      </w:tr>
+      <w:tr>
+        <w:trPr>
+          <w:trHeight w:val="369"/>
+        </w:trPr>
+        <w:tc>
+          <w:tcPr>
+            <w:tcW w:w="1630" w:type="dxa"/>
+            <w:shd w:val="pct5" w:color="auto" w:fill="auto"/>
+            <w:vAlign w:val="center"/>
+          </w:tcPr>
+          <w:p>
+            <w:pPr>
+              <w:pStyle w:val="TableContent"/>
+              <w:rPr>
+                <w:highlight w:val="yellow"/>
+              </w:rPr>
+            </w:pPr>
+            <w:r>
+              <w:rPr>
+                <w:highlight w:val="yellow"/>
+              </w:rPr>
+              <w:t>OutVld</w:t>
+            </w:r>
+          </w:p>
+        </w:tc>
+        <w:tc>
+          <w:tcPr>
+            <w:tcW w:w="1134" w:type="dxa"/>
+            <w:vAlign w:val="center"/>
+          </w:tcPr>
+          <w:p>
+            <w:pPr>
+              <w:pStyle w:val="TableContent"/>
+              <w:jc w:val="center"/>
+              <w:rPr>
+                <w:highlight w:val="yellow"/>
+              </w:rPr>
+            </w:pPr>
+            <w:r>
+              <w:rPr>
+                <w:highlight w:val="yellow"/>
+              </w:rPr>
+              <w:t>Output</w:t>
+            </w:r>
+          </w:p>
+        </w:tc>
+        <w:tc>
+          <w:tcPr>
+            <w:tcW w:w="1559" w:type="dxa"/>
+            <w:vAlign w:val="center"/>
+          </w:tcPr>
+          <w:p>
+            <w:pPr>
+              <w:pStyle w:val="TableContent"/>
+              <w:jc w:val="center"/>
+              <w:rPr>
+                <w:highlight w:val="yellow"/>
+              </w:rPr>
+            </w:pPr>
+            <w:r>
+              <w:rPr>
+                <w:highlight w:val="yellow"/>
+              </w:rPr>
+              <w:t>1</w:t>
+            </w:r>
+          </w:p>
+        </w:tc>
+        <w:tc>
+          <w:tcPr>
+            <w:tcW w:w="5953" w:type="dxa"/>
+            <w:vAlign w:val="center"/>
+          </w:tcPr>
+          <w:p>
+            <w:pPr>
+              <w:pStyle w:val="TableContent"/>
+              <w:rPr>
+                <w:highlight w:val="yellow"/>
+              </w:rPr>
+            </w:pPr>
+            <w:r>
+              <w:rPr>
+                <w:highlight w:val="yellow"/>
+              </w:rPr>
+              <w:t>AXI-S handshaking signal</w:t>
+            </w:r>
+          </w:p>
+        </w:tc>
+      </w:tr>
+      <w:tr>
+        <w:trPr>
+          <w:trHeight w:val="369"/>
+        </w:trPr>
+        <w:tc>
+          <w:tcPr>
+            <w:tcW w:w="1630" w:type="dxa"/>
+            <w:shd w:val="pct5" w:color="auto" w:fill="auto"/>
+            <w:vAlign w:val="center"/>
+          </w:tcPr>
+          <w:p>
+            <w:pPr>
+              <w:pStyle w:val="TableContent"/>
+              <w:rPr>
+                <w:highlight w:val="yellow"/>
+              </w:rPr>
+            </w:pPr>
+            <w:r>
+              <w:rPr>
+                <w:highlight w:val="yellow"/>
+              </w:rPr>
+              <w:t>OutData</w:t>
+            </w:r>
+          </w:p>
+        </w:tc>
+        <w:tc>
+          <w:tcPr>
+            <w:tcW w:w="1134" w:type="dxa"/>
+            <w:vAlign w:val="center"/>
+          </w:tcPr>
+          <w:p>
+            <w:pPr>
+              <w:pStyle w:val="TableContent"/>
+              <w:jc w:val="center"/>
+              <w:rPr>
+                <w:highlight w:val="yellow"/>
+              </w:rPr>
+            </w:pPr>
+            <w:r>
+              <w:rPr>
+                <w:highlight w:val="yellow"/>
+              </w:rPr>
+              <w:t>Output</w:t>
+            </w:r>
+          </w:p>
+        </w:tc>
+        <w:tc>
+          <w:tcPr>
+            <w:tcW w:w="1559" w:type="dxa"/>
+            <w:vAlign w:val="center"/>
+          </w:tcPr>
+          <w:p>
+            <w:pPr>
+              <w:pStyle w:val="TableContent"/>
+              <w:jc w:val="center"/>
+              <w:rPr>
+                <w:highlight w:val="yellow"/>
+              </w:rPr>
+            </w:pPr>
+            <w:r>
+              <w:rPr>
+                <w:highlight w:val="yellow"/>
+              </w:rPr>
+              <w:t>OutFmt_g</w:t>
+            </w:r>
+          </w:p>
+        </w:tc>
+        <w:tc>
+          <w:tcPr>
+            <w:tcW w:w="5953" w:type="dxa"/>
+            <w:vAlign w:val="center"/>
+          </w:tcPr>
+          <w:p>
+            <w:pPr>
+              <w:pStyle w:val="TableContent"/>
+              <w:rPr>
+                <w:highlight w:val="yellow"/>
+              </w:rPr>
+            </w:pPr>
+            <w:r>
+              <w:rPr>
+                <w:highlight w:val="yellow"/>
+              </w:rPr>
+              <w:t xml:space="preserve">Output phase in </w:t>
+            </w:r>
+            <w:r>
+              <w:rPr>
+                <w:rFonts w:cs="Arial"/>
+                <w:highlight w:val="yellow"/>
+              </w:rPr>
+              <w:t>π</w:t>
+            </w:r>
+          </w:p>
+        </w:tc>
+      </w:tr>
+      <w:tr>
+        <w:trPr>
+          <w:trHeight w:val="369"/>
+        </w:trPr>
+        <w:tc>
+          <w:tcPr>
+            <w:tcW w:w="1630" w:type="dxa"/>
+            <w:shd w:val="pct5" w:color="auto" w:fill="auto"/>
+            <w:vAlign w:val="center"/>
+          </w:tcPr>
+          <w:p>
+            <w:pPr>
+              <w:pStyle w:val="TableContent"/>
+              <w:rPr>
+                <w:highlight w:val="yellow"/>
+              </w:rPr>
+            </w:pPr>
+            <w:r>
+              <w:rPr>
+                <w:highlight w:val="yellow"/>
+              </w:rPr>
+              <w:t>OutWrap</w:t>
+            </w:r>
+          </w:p>
+        </w:tc>
+        <w:tc>
+          <w:tcPr>
+            <w:tcW w:w="1134" w:type="dxa"/>
+            <w:vAlign w:val="center"/>
+          </w:tcPr>
+          <w:p>
+            <w:pPr>
+              <w:pStyle w:val="TableContent"/>
+              <w:jc w:val="center"/>
+              <w:rPr>
+                <w:highlight w:val="yellow"/>
+              </w:rPr>
+            </w:pPr>
+            <w:r>
+              <w:rPr>
+                <w:highlight w:val="yellow"/>
+              </w:rPr>
+              <w:t>Output</w:t>
+            </w:r>
+          </w:p>
+        </w:tc>
+        <w:tc>
+          <w:tcPr>
+            <w:tcW w:w="1559" w:type="dxa"/>
+            <w:vAlign w:val="center"/>
+          </w:tcPr>
+          <w:p>
+            <w:pPr>
+              <w:pStyle w:val="TableContent"/>
+              <w:jc w:val="center"/>
+              <w:rPr>
+                <w:highlight w:val="yellow"/>
+              </w:rPr>
+            </w:pPr>
+            <w:r>
+              <w:rPr>
+                <w:highlight w:val="yellow"/>
+              </w:rPr>
+              <w:t>1</w:t>
+            </w:r>
+          </w:p>
+        </w:tc>
+        <w:tc>
+          <w:tcPr>
+            <w:tcW w:w="5953" w:type="dxa"/>
+            <w:vAlign w:val="center"/>
+          </w:tcPr>
+          <w:p>
+            <w:pPr>
+              <w:pStyle w:val="TableContent"/>
+            </w:pPr>
+            <w:r>
+              <w:rPr>
+                <w:highlight w:val="yellow"/>
+              </w:rPr>
+              <w:t>Indicates that the range was exceeded and that the output does therefore contain a discontinuity. See above.</w:t>
+            </w:r>
+            <w:bookmarkStart w:id="76" w:name="_GoBack"/>
+            <w:bookmarkEnd w:id="76"/>
+          </w:p>
+        </w:tc>
+      </w:tr>
+    </w:tbl>
+    <w:p>
+      <w:pPr>
+        <w:rPr>
+          <w:lang w:val="en-US"/>
+        </w:rPr>
+      </w:pPr>
+    </w:p>
+    <w:p>
+      <w:pPr>
+        <w:rPr>
+          <w:lang w:val="en-US"/>
+        </w:rPr>
+      </w:pPr>
+    </w:p>
+    <w:p>
+      <w:pPr>
+        <w:pStyle w:val="Heading2"/>
+        <w:pageBreakBefore/>
+        <w:ind w:left="578" w:hanging="578"/>
+        <w:rPr>
+          <w:lang w:val="en-US"/>
+        </w:rPr>
+      </w:pPr>
+      <w:bookmarkStart w:id="77" w:name="_Toc8395637"/>
       <w:r>
         <w:rPr>
           <w:lang w:val="en-US"/>
@@ -41193,7 +42643,7 @@
         <w:lastRenderedPageBreak/>
         <w:t>psi_fix_lut</w:t>
       </w:r>
-      <w:bookmarkEnd w:id="74"/>
+      <w:bookmarkEnd w:id="77"/>
     </w:p>
     <w:p>
       <w:pPr>
@@ -41956,14 +43406,14 @@
           <w:lang w:val="en-US"/>
         </w:rPr>
       </w:pPr>
-      <w:bookmarkStart w:id="75" w:name="_Toc528322946"/>
+      <w:bookmarkStart w:id="78" w:name="_Toc8395638"/>
       <w:r>
         <w:rPr>
           <w:lang w:val="en-US"/>
         </w:rPr>
         <w:t>psi_fix_pkg_writer</w:t>
       </w:r>
-      <w:bookmarkEnd w:id="75"/>
+      <w:bookmarkEnd w:id="78"/>
     </w:p>
     <w:p>
       <w:pPr>
@@ -42034,7 +43484,7 @@
           <w:lang w:val="en-US"/>
         </w:rPr>
       </w:pPr>
-      <w:bookmarkStart w:id="76" w:name="_Toc528322947"/>
+      <w:bookmarkStart w:id="79" w:name="_Toc8395639"/>
       <w:r>
         <w:rPr>
           <w:lang w:val="en-US"/>
@@ -42042,7 +43492,7 @@
         <w:lastRenderedPageBreak/>
         <w:t>Deprecated/Deleted Library Elements</w:t>
       </w:r>
-      <w:bookmarkEnd w:id="76"/>
+      <w:bookmarkEnd w:id="79"/>
     </w:p>
     <w:p>
       <w:pPr>
@@ -42085,14 +43535,14 @@
           <w:lang w:val="en-US"/>
         </w:rPr>
       </w:pPr>
-      <w:bookmarkStart w:id="77" w:name="_Toc528322948"/>
+      <w:bookmarkStart w:id="80" w:name="_Toc8395640"/>
       <w:r>
         <w:rPr>
           <w:lang w:val="en-US"/>
         </w:rPr>
         <w:t>psi_fix_cordic_abs_pl</w:t>
       </w:r>
-      <w:bookmarkEnd w:id="77"/>
+      <w:bookmarkEnd w:id="80"/>
     </w:p>
     <w:p>
       <w:pPr>
@@ -42214,8 +43664,8 @@
       </w:pPr>
     </w:p>
     <w:sectPr>
-      <w:headerReference w:type="default" r:id="rId40"/>
-      <w:footerReference w:type="default" r:id="rId41"/>
+      <w:headerReference w:type="default" r:id="rId41"/>
+      <w:footerReference w:type="default" r:id="rId42"/>
       <w:pgSz w:w="11907" w:h="16840" w:code="9"/>
       <w:pgMar w:top="1701" w:right="851" w:bottom="1134" w:left="851" w:header="794" w:footer="737" w:gutter="0"/>
       <w:paperSrc w:first="15" w:other="15"/>
@@ -42341,7 +43791,7 @@
         </mc:Choice>
         <mc:Fallback>
           <w:pict>
-            <v:line w14:anchorId="0007CA28" id="Line 2" o:spid="_x0000_s1026" style="position:absolute;z-index:251658240;visibility:visible;mso-wrap-style:square;mso-width-percent:0;mso-height-percent:0;mso-wrap-distance-left:9pt;mso-wrap-distance-top:0;mso-wrap-distance-right:9pt;mso-wrap-distance-bottom:0;mso-position-horizontal:absolute;mso-position-horizontal-relative:page;mso-position-vertical:absolute;mso-position-vertical-relative:page;mso-width-percent:0;mso-height-percent:0;mso-width-relative:page;mso-height-relative:page" from="42.55pt,802.3pt" to="552.75pt,802.35pt" o:gfxdata="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" o:allowincell="f" strokecolor="blue" strokeweight="1.5pt">
+            <v:line w14:anchorId="3307627B" id="Line 2" o:spid="_x0000_s1026" style="position:absolute;z-index:251658240;visibility:visible;mso-wrap-style:square;mso-width-percent:0;mso-height-percent:0;mso-wrap-distance-left:9pt;mso-wrap-distance-top:0;mso-wrap-distance-right:9pt;mso-wrap-distance-bottom:0;mso-position-horizontal:absolute;mso-position-horizontal-relative:page;mso-position-vertical:absolute;mso-position-vertical-relative:page;mso-width-percent:0;mso-height-percent:0;mso-width-relative:page;mso-height-relative:page" from="42.55pt,802.3pt" to="552.75pt,802.35pt" o:gfxdata="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" o:allowincell="f" strokecolor="blue" strokeweight="1.5pt">
               <v:stroke startarrowwidth="narrow" startarrowlength="short" endarrowwidth="narrow" endarrowlength="short"/>
               <w10:wrap anchorx="page" anchory="page"/>
             </v:line>
@@ -42429,7 +43879,7 @@
         <w:noProof/>
         <w:sz w:val="16"/>
       </w:rPr>
-      <w:t>10.01.2019</w:t>
+      <w:t>10.05.2019</w:t>
     </w:r>
     <w:r>
       <w:rPr>
@@ -42483,7 +43933,7 @@
         <w:sz w:val="16"/>
         <w:szCs w:val="16"/>
       </w:rPr>
-      <w:t>42</w:t>
+      <w:t>55</w:t>
     </w:r>
     <w:r>
       <w:rPr>
@@ -42610,7 +44060,7 @@
         </mc:Choice>
         <mc:Fallback>
           <w:pict>
-            <v:line w14:anchorId="7D3CAA87" id="Line 1" o:spid="_x0000_s1026" style="position:absolute;z-index:251659264;visibility:visible;mso-wrap-style:square;mso-width-percent:0;mso-height-percent:0;mso-wrap-distance-left:9pt;mso-wrap-distance-top:0;mso-wrap-distance-right:9pt;mso-wrap-distance-bottom:0;mso-position-horizontal:absolute;mso-position-horizontal-relative:margin;mso-position-vertical:absolute;mso-position-vertical-relative:page;mso-width-percent:0;mso-height-percent:0;mso-width-relative:page;mso-height-relative:page" from="320.35pt,59.55pt" to="507.45pt,59.6pt" o:gfxdata="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" o:allowincell="f" strokecolor="blue" strokeweight="2pt">
+            <v:line w14:anchorId="752945C5" id="Line 1" o:spid="_x0000_s1026" style="position:absolute;z-index:251659264;visibility:visible;mso-wrap-style:square;mso-width-percent:0;mso-height-percent:0;mso-wrap-distance-left:9pt;mso-wrap-distance-top:0;mso-wrap-distance-right:9pt;mso-wrap-distance-bottom:0;mso-position-horizontal:absolute;mso-position-horizontal-relative:margin;mso-position-vertical:absolute;mso-position-vertical-relative:page;mso-width-percent:0;mso-height-percent:0;mso-width-relative:page;mso-height-relative:page" from="320.35pt,59.55pt" to="507.45pt,59.6pt" o:gfxdata="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" o:allowincell="f" strokecolor="blue" strokeweight="2pt">
               <v:stroke startarrowwidth="narrow" startarrowlength="short" endarrowwidth="narrow" endarrowlength="short"/>
               <w10:wrap anchorx="margin" anchory="page"/>
             </v:line>
@@ -48376,7 +49826,7 @@
 </file>
 
 <file path=customXml/itemProps1.xml><?xml version="1.0" encoding="utf-8"?>
-<ds:datastoreItem xmlns:ds="http://schemas.openxmlformats.org/officeDocument/2006/customXml" ds:itemID="{1636C588-37A3-49B5-833C-B9796259A2C9}">
+<ds:datastoreItem xmlns:ds="http://schemas.openxmlformats.org/officeDocument/2006/customXml" ds:itemID="{CE6D3BB1-EEB9-4475-B2A9-DED3D52E9FE0}">
   <ds:schemaRefs>
     <ds:schemaRef ds:uri="http://schemas.openxmlformats.org/officeDocument/2006/bibliography"/>
   </ds:schemaRefs>

</xml_diff>

<commit_message>
DOC: Made documentation ready for release
</commit_message>
<xml_diff>
--- a/doc/psi_fix.docx
+++ b/doc/psi_fix.docx
@@ -8,6 +8,7 @@
           <w:lang w:val="en-US"/>
         </w:rPr>
       </w:pPr>
+      <w:bookmarkStart w:id="0" w:name="_GoBack"/>
     </w:p>
     <w:p>
       <w:pPr>
@@ -243,7 +244,7 @@
         </w:rPr>
         <w:fldChar w:fldCharType="separate"/>
       </w:r>
-      <w:hyperlink w:anchor="_Toc8395605" w:history="1">
+      <w:hyperlink w:anchor="_Toc8396060" w:history="1">
         <w:r>
           <w:rPr>
             <w:rStyle w:val="Hyperlink"/>
@@ -289,7 +290,7 @@
             <w:noProof/>
             <w:webHidden/>
           </w:rPr>
-          <w:instrText xml:space="preserve"> PAGEREF _Toc8395605 \h </w:instrText>
+          <w:instrText xml:space="preserve"> PAGEREF _Toc8396060 \h </w:instrText>
         </w:r>
         <w:r>
           <w:rPr>
@@ -331,7 +332,7 @@
           <w:lang w:val="en-US"/>
         </w:rPr>
       </w:pPr>
-      <w:hyperlink w:anchor="_Toc8395606" w:history="1">
+      <w:hyperlink w:anchor="_Toc8396061" w:history="1">
         <w:r>
           <w:rPr>
             <w:rStyle w:val="Hyperlink"/>
@@ -377,7 +378,7 @@
             <w:noProof/>
             <w:webHidden/>
           </w:rPr>
-          <w:instrText xml:space="preserve"> PAGEREF _Toc8395606 \h </w:instrText>
+          <w:instrText xml:space="preserve"> PAGEREF _Toc8396061 \h </w:instrText>
         </w:r>
         <w:r>
           <w:rPr>
@@ -419,7 +420,7 @@
           <w:lang w:val="en-US"/>
         </w:rPr>
       </w:pPr>
-      <w:hyperlink w:anchor="_Toc8395607" w:history="1">
+      <w:hyperlink w:anchor="_Toc8396062" w:history="1">
         <w:r>
           <w:rPr>
             <w:rStyle w:val="Hyperlink"/>
@@ -465,7 +466,7 @@
             <w:noProof/>
             <w:webHidden/>
           </w:rPr>
-          <w:instrText xml:space="preserve"> PAGEREF _Toc8395607 \h </w:instrText>
+          <w:instrText xml:space="preserve"> PAGEREF _Toc8396062 \h </w:instrText>
         </w:r>
         <w:r>
           <w:rPr>
@@ -507,7 +508,7 @@
           <w:lang w:val="en-US"/>
         </w:rPr>
       </w:pPr>
-      <w:hyperlink w:anchor="_Toc8395608" w:history="1">
+      <w:hyperlink w:anchor="_Toc8396063" w:history="1">
         <w:r>
           <w:rPr>
             <w:rStyle w:val="Hyperlink"/>
@@ -553,7 +554,7 @@
             <w:noProof/>
             <w:webHidden/>
           </w:rPr>
-          <w:instrText xml:space="preserve"> PAGEREF _Toc8395608 \h </w:instrText>
+          <w:instrText xml:space="preserve"> PAGEREF _Toc8396063 \h </w:instrText>
         </w:r>
         <w:r>
           <w:rPr>
@@ -595,7 +596,7 @@
           <w:lang w:val="en-US"/>
         </w:rPr>
       </w:pPr>
-      <w:hyperlink w:anchor="_Toc8395609" w:history="1">
+      <w:hyperlink w:anchor="_Toc8396064" w:history="1">
         <w:r>
           <w:rPr>
             <w:rStyle w:val="Hyperlink"/>
@@ -641,7 +642,7 @@
             <w:noProof/>
             <w:webHidden/>
           </w:rPr>
-          <w:instrText xml:space="preserve"> PAGEREF _Toc8395609 \h </w:instrText>
+          <w:instrText xml:space="preserve"> PAGEREF _Toc8396064 \h </w:instrText>
         </w:r>
         <w:r>
           <w:rPr>
@@ -683,7 +684,7 @@
           <w:lang w:val="en-US"/>
         </w:rPr>
       </w:pPr>
-      <w:hyperlink w:anchor="_Toc8395610" w:history="1">
+      <w:hyperlink w:anchor="_Toc8396065" w:history="1">
         <w:r>
           <w:rPr>
             <w:rStyle w:val="Hyperlink"/>
@@ -729,7 +730,7 @@
             <w:noProof/>
             <w:webHidden/>
           </w:rPr>
-          <w:instrText xml:space="preserve"> PAGEREF _Toc8395610 \h </w:instrText>
+          <w:instrText xml:space="preserve"> PAGEREF _Toc8396065 \h </w:instrText>
         </w:r>
         <w:r>
           <w:rPr>
@@ -771,7 +772,7 @@
           <w:lang w:val="en-US"/>
         </w:rPr>
       </w:pPr>
-      <w:hyperlink w:anchor="_Toc8395611" w:history="1">
+      <w:hyperlink w:anchor="_Toc8396066" w:history="1">
         <w:r>
           <w:rPr>
             <w:rStyle w:val="Hyperlink"/>
@@ -817,7 +818,7 @@
             <w:noProof/>
             <w:webHidden/>
           </w:rPr>
-          <w:instrText xml:space="preserve"> PAGEREF _Toc8395611 \h </w:instrText>
+          <w:instrText xml:space="preserve"> PAGEREF _Toc8396066 \h </w:instrText>
         </w:r>
         <w:r>
           <w:rPr>
@@ -859,7 +860,7 @@
           <w:lang w:val="en-US"/>
         </w:rPr>
       </w:pPr>
-      <w:hyperlink w:anchor="_Toc8395612" w:history="1">
+      <w:hyperlink w:anchor="_Toc8396067" w:history="1">
         <w:r>
           <w:rPr>
             <w:rStyle w:val="Hyperlink"/>
@@ -905,7 +906,7 @@
             <w:noProof/>
             <w:webHidden/>
           </w:rPr>
-          <w:instrText xml:space="preserve"> PAGEREF _Toc8395612 \h </w:instrText>
+          <w:instrText xml:space="preserve"> PAGEREF _Toc8396067 \h </w:instrText>
         </w:r>
         <w:r>
           <w:rPr>
@@ -947,7 +948,7 @@
           <w:lang w:val="en-US"/>
         </w:rPr>
       </w:pPr>
-      <w:hyperlink w:anchor="_Toc8395613" w:history="1">
+      <w:hyperlink w:anchor="_Toc8396068" w:history="1">
         <w:r>
           <w:rPr>
             <w:rStyle w:val="Hyperlink"/>
@@ -993,7 +994,7 @@
             <w:noProof/>
             <w:webHidden/>
           </w:rPr>
-          <w:instrText xml:space="preserve"> PAGEREF _Toc8395613 \h </w:instrText>
+          <w:instrText xml:space="preserve"> PAGEREF _Toc8396068 \h </w:instrText>
         </w:r>
         <w:r>
           <w:rPr>
@@ -1035,7 +1036,7 @@
           <w:lang w:val="en-US"/>
         </w:rPr>
       </w:pPr>
-      <w:hyperlink w:anchor="_Toc8395614" w:history="1">
+      <w:hyperlink w:anchor="_Toc8396069" w:history="1">
         <w:r>
           <w:rPr>
             <w:rStyle w:val="Hyperlink"/>
@@ -1081,7 +1082,7 @@
             <w:noProof/>
             <w:webHidden/>
           </w:rPr>
-          <w:instrText xml:space="preserve"> PAGEREF _Toc8395614 \h </w:instrText>
+          <w:instrText xml:space="preserve"> PAGEREF _Toc8396069 \h </w:instrText>
         </w:r>
         <w:r>
           <w:rPr>
@@ -1123,7 +1124,7 @@
           <w:lang w:val="en-US"/>
         </w:rPr>
       </w:pPr>
-      <w:hyperlink w:anchor="_Toc8395615" w:history="1">
+      <w:hyperlink w:anchor="_Toc8396070" w:history="1">
         <w:r>
           <w:rPr>
             <w:rStyle w:val="Hyperlink"/>
@@ -1169,7 +1170,7 @@
             <w:noProof/>
             <w:webHidden/>
           </w:rPr>
-          <w:instrText xml:space="preserve"> PAGEREF _Toc8395615 \h </w:instrText>
+          <w:instrText xml:space="preserve"> PAGEREF _Toc8396070 \h </w:instrText>
         </w:r>
         <w:r>
           <w:rPr>
@@ -1211,7 +1212,7 @@
           <w:lang w:val="en-US"/>
         </w:rPr>
       </w:pPr>
-      <w:hyperlink w:anchor="_Toc8395616" w:history="1">
+      <w:hyperlink w:anchor="_Toc8396071" w:history="1">
         <w:r>
           <w:rPr>
             <w:rStyle w:val="Hyperlink"/>
@@ -1257,7 +1258,7 @@
             <w:noProof/>
             <w:webHidden/>
           </w:rPr>
-          <w:instrText xml:space="preserve"> PAGEREF _Toc8395616 \h </w:instrText>
+          <w:instrText xml:space="preserve"> PAGEREF _Toc8396071 \h </w:instrText>
         </w:r>
         <w:r>
           <w:rPr>
@@ -1299,7 +1300,7 @@
           <w:lang w:val="en-US"/>
         </w:rPr>
       </w:pPr>
-      <w:hyperlink w:anchor="_Toc8395617" w:history="1">
+      <w:hyperlink w:anchor="_Toc8396072" w:history="1">
         <w:r>
           <w:rPr>
             <w:rStyle w:val="Hyperlink"/>
@@ -1345,7 +1346,7 @@
             <w:noProof/>
             <w:webHidden/>
           </w:rPr>
-          <w:instrText xml:space="preserve"> PAGEREF _Toc8395617 \h </w:instrText>
+          <w:instrText xml:space="preserve"> PAGEREF _Toc8396072 \h </w:instrText>
         </w:r>
         <w:r>
           <w:rPr>
@@ -1387,7 +1388,7 @@
           <w:lang w:val="en-US"/>
         </w:rPr>
       </w:pPr>
-      <w:hyperlink w:anchor="_Toc8395618" w:history="1">
+      <w:hyperlink w:anchor="_Toc8396073" w:history="1">
         <w:r>
           <w:rPr>
             <w:rStyle w:val="Hyperlink"/>
@@ -1433,7 +1434,7 @@
             <w:noProof/>
             <w:webHidden/>
           </w:rPr>
-          <w:instrText xml:space="preserve"> PAGEREF _Toc8395618 \h </w:instrText>
+          <w:instrText xml:space="preserve"> PAGEREF _Toc8396073 \h </w:instrText>
         </w:r>
         <w:r>
           <w:rPr>
@@ -1475,7 +1476,7 @@
           <w:lang w:val="en-US"/>
         </w:rPr>
       </w:pPr>
-      <w:hyperlink w:anchor="_Toc8395619" w:history="1">
+      <w:hyperlink w:anchor="_Toc8396074" w:history="1">
         <w:r>
           <w:rPr>
             <w:rStyle w:val="Hyperlink"/>
@@ -1521,7 +1522,7 @@
             <w:noProof/>
             <w:webHidden/>
           </w:rPr>
-          <w:instrText xml:space="preserve"> PAGEREF _Toc8395619 \h </w:instrText>
+          <w:instrText xml:space="preserve"> PAGEREF _Toc8396074 \h </w:instrText>
         </w:r>
         <w:r>
           <w:rPr>
@@ -1563,7 +1564,7 @@
           <w:lang w:val="en-US"/>
         </w:rPr>
       </w:pPr>
-      <w:hyperlink w:anchor="_Toc8395620" w:history="1">
+      <w:hyperlink w:anchor="_Toc8396075" w:history="1">
         <w:r>
           <w:rPr>
             <w:rStyle w:val="Hyperlink"/>
@@ -1609,7 +1610,7 @@
             <w:noProof/>
             <w:webHidden/>
           </w:rPr>
-          <w:instrText xml:space="preserve"> PAGEREF _Toc8395620 \h </w:instrText>
+          <w:instrText xml:space="preserve"> PAGEREF _Toc8396075 \h </w:instrText>
         </w:r>
         <w:r>
           <w:rPr>
@@ -1651,7 +1652,7 @@
           <w:lang w:val="en-US"/>
         </w:rPr>
       </w:pPr>
-      <w:hyperlink w:anchor="_Toc8395621" w:history="1">
+      <w:hyperlink w:anchor="_Toc8396076" w:history="1">
         <w:r>
           <w:rPr>
             <w:rStyle w:val="Hyperlink"/>
@@ -1697,7 +1698,7 @@
             <w:noProof/>
             <w:webHidden/>
           </w:rPr>
-          <w:instrText xml:space="preserve"> PAGEREF _Toc8395621 \h </w:instrText>
+          <w:instrText xml:space="preserve"> PAGEREF _Toc8396076 \h </w:instrText>
         </w:r>
         <w:r>
           <w:rPr>
@@ -1739,7 +1740,7 @@
           <w:lang w:val="en-US"/>
         </w:rPr>
       </w:pPr>
-      <w:hyperlink w:anchor="_Toc8395622" w:history="1">
+      <w:hyperlink w:anchor="_Toc8396077" w:history="1">
         <w:r>
           <w:rPr>
             <w:rStyle w:val="Hyperlink"/>
@@ -1785,7 +1786,7 @@
             <w:noProof/>
             <w:webHidden/>
           </w:rPr>
-          <w:instrText xml:space="preserve"> PAGEREF _Toc8395622 \h </w:instrText>
+          <w:instrText xml:space="preserve"> PAGEREF _Toc8396077 \h </w:instrText>
         </w:r>
         <w:r>
           <w:rPr>
@@ -1827,7 +1828,7 @@
           <w:lang w:val="en-US"/>
         </w:rPr>
       </w:pPr>
-      <w:hyperlink w:anchor="_Toc8395623" w:history="1">
+      <w:hyperlink w:anchor="_Toc8396078" w:history="1">
         <w:r>
           <w:rPr>
             <w:rStyle w:val="Hyperlink"/>
@@ -1873,7 +1874,7 @@
             <w:noProof/>
             <w:webHidden/>
           </w:rPr>
-          <w:instrText xml:space="preserve"> PAGEREF _Toc8395623 \h </w:instrText>
+          <w:instrText xml:space="preserve"> PAGEREF _Toc8396078 \h </w:instrText>
         </w:r>
         <w:r>
           <w:rPr>
@@ -1915,7 +1916,7 @@
           <w:lang w:val="en-US"/>
         </w:rPr>
       </w:pPr>
-      <w:hyperlink w:anchor="_Toc8395624" w:history="1">
+      <w:hyperlink w:anchor="_Toc8396079" w:history="1">
         <w:r>
           <w:rPr>
             <w:rStyle w:val="Hyperlink"/>
@@ -1961,7 +1962,7 @@
             <w:noProof/>
             <w:webHidden/>
           </w:rPr>
-          <w:instrText xml:space="preserve"> PAGEREF _Toc8395624 \h </w:instrText>
+          <w:instrText xml:space="preserve"> PAGEREF _Toc8396079 \h </w:instrText>
         </w:r>
         <w:r>
           <w:rPr>
@@ -2003,7 +2004,7 @@
           <w:lang w:val="en-US"/>
         </w:rPr>
       </w:pPr>
-      <w:hyperlink w:anchor="_Toc8395625" w:history="1">
+      <w:hyperlink w:anchor="_Toc8396080" w:history="1">
         <w:r>
           <w:rPr>
             <w:rStyle w:val="Hyperlink"/>
@@ -2049,7 +2050,7 @@
             <w:noProof/>
             <w:webHidden/>
           </w:rPr>
-          <w:instrText xml:space="preserve"> PAGEREF _Toc8395625 \h </w:instrText>
+          <w:instrText xml:space="preserve"> PAGEREF _Toc8396080 \h </w:instrText>
         </w:r>
         <w:r>
           <w:rPr>
@@ -2091,7 +2092,7 @@
           <w:lang w:val="en-US"/>
         </w:rPr>
       </w:pPr>
-      <w:hyperlink w:anchor="_Toc8395626" w:history="1">
+      <w:hyperlink w:anchor="_Toc8396081" w:history="1">
         <w:r>
           <w:rPr>
             <w:rStyle w:val="Hyperlink"/>
@@ -2137,7 +2138,7 @@
             <w:noProof/>
             <w:webHidden/>
           </w:rPr>
-          <w:instrText xml:space="preserve"> PAGEREF _Toc8395626 \h </w:instrText>
+          <w:instrText xml:space="preserve"> PAGEREF _Toc8396081 \h </w:instrText>
         </w:r>
         <w:r>
           <w:rPr>
@@ -2179,7 +2180,7 @@
           <w:lang w:val="en-US"/>
         </w:rPr>
       </w:pPr>
-      <w:hyperlink w:anchor="_Toc8395627" w:history="1">
+      <w:hyperlink w:anchor="_Toc8396082" w:history="1">
         <w:r>
           <w:rPr>
             <w:rStyle w:val="Hyperlink"/>
@@ -2225,7 +2226,7 @@
             <w:noProof/>
             <w:webHidden/>
           </w:rPr>
-          <w:instrText xml:space="preserve"> PAGEREF _Toc8395627 \h </w:instrText>
+          <w:instrText xml:space="preserve"> PAGEREF _Toc8396082 \h </w:instrText>
         </w:r>
         <w:r>
           <w:rPr>
@@ -2267,7 +2268,7 @@
           <w:lang w:val="en-US"/>
         </w:rPr>
       </w:pPr>
-      <w:hyperlink w:anchor="_Toc8395628" w:history="1">
+      <w:hyperlink w:anchor="_Toc8396083" w:history="1">
         <w:r>
           <w:rPr>
             <w:rStyle w:val="Hyperlink"/>
@@ -2313,7 +2314,7 @@
             <w:noProof/>
             <w:webHidden/>
           </w:rPr>
-          <w:instrText xml:space="preserve"> PAGEREF _Toc8395628 \h </w:instrText>
+          <w:instrText xml:space="preserve"> PAGEREF _Toc8396083 \h </w:instrText>
         </w:r>
         <w:r>
           <w:rPr>
@@ -2355,7 +2356,7 @@
           <w:lang w:val="en-US"/>
         </w:rPr>
       </w:pPr>
-      <w:hyperlink w:anchor="_Toc8395629" w:history="1">
+      <w:hyperlink w:anchor="_Toc8396084" w:history="1">
         <w:r>
           <w:rPr>
             <w:rStyle w:val="Hyperlink"/>
@@ -2401,7 +2402,7 @@
             <w:noProof/>
             <w:webHidden/>
           </w:rPr>
-          <w:instrText xml:space="preserve"> PAGEREF _Toc8395629 \h </w:instrText>
+          <w:instrText xml:space="preserve"> PAGEREF _Toc8396084 \h </w:instrText>
         </w:r>
         <w:r>
           <w:rPr>
@@ -2443,7 +2444,7 @@
           <w:lang w:val="en-US"/>
         </w:rPr>
       </w:pPr>
-      <w:hyperlink w:anchor="_Toc8395630" w:history="1">
+      <w:hyperlink w:anchor="_Toc8396085" w:history="1">
         <w:r>
           <w:rPr>
             <w:rStyle w:val="Hyperlink"/>
@@ -2489,7 +2490,7 @@
             <w:noProof/>
             <w:webHidden/>
           </w:rPr>
-          <w:instrText xml:space="preserve"> PAGEREF _Toc8395630 \h </w:instrText>
+          <w:instrText xml:space="preserve"> PAGEREF _Toc8396085 \h </w:instrText>
         </w:r>
         <w:r>
           <w:rPr>
@@ -2531,7 +2532,7 @@
           <w:lang w:val="en-US"/>
         </w:rPr>
       </w:pPr>
-      <w:hyperlink w:anchor="_Toc8395631" w:history="1">
+      <w:hyperlink w:anchor="_Toc8396086" w:history="1">
         <w:r>
           <w:rPr>
             <w:rStyle w:val="Hyperlink"/>
@@ -2577,7 +2578,7 @@
             <w:noProof/>
             <w:webHidden/>
           </w:rPr>
-          <w:instrText xml:space="preserve"> PAGEREF _Toc8395631 \h </w:instrText>
+          <w:instrText xml:space="preserve"> PAGEREF _Toc8396086 \h </w:instrText>
         </w:r>
         <w:r>
           <w:rPr>
@@ -2619,7 +2620,7 @@
           <w:lang w:val="en-US"/>
         </w:rPr>
       </w:pPr>
-      <w:hyperlink w:anchor="_Toc8395632" w:history="1">
+      <w:hyperlink w:anchor="_Toc8396087" w:history="1">
         <w:r>
           <w:rPr>
             <w:rStyle w:val="Hyperlink"/>
@@ -2665,7 +2666,7 @@
             <w:noProof/>
             <w:webHidden/>
           </w:rPr>
-          <w:instrText xml:space="preserve"> PAGEREF _Toc8395632 \h </w:instrText>
+          <w:instrText xml:space="preserve"> PAGEREF _Toc8396087 \h </w:instrText>
         </w:r>
         <w:r>
           <w:rPr>
@@ -2707,7 +2708,7 @@
           <w:lang w:val="en-US"/>
         </w:rPr>
       </w:pPr>
-      <w:hyperlink w:anchor="_Toc8395633" w:history="1">
+      <w:hyperlink w:anchor="_Toc8396088" w:history="1">
         <w:r>
           <w:rPr>
             <w:rStyle w:val="Hyperlink"/>
@@ -2753,7 +2754,7 @@
             <w:noProof/>
             <w:webHidden/>
           </w:rPr>
-          <w:instrText xml:space="preserve"> PAGEREF _Toc8395633 \h </w:instrText>
+          <w:instrText xml:space="preserve"> PAGEREF _Toc8396088 \h </w:instrText>
         </w:r>
         <w:r>
           <w:rPr>
@@ -2795,7 +2796,7 @@
           <w:lang w:val="en-US"/>
         </w:rPr>
       </w:pPr>
-      <w:hyperlink w:anchor="_Toc8395634" w:history="1">
+      <w:hyperlink w:anchor="_Toc8396089" w:history="1">
         <w:r>
           <w:rPr>
             <w:rStyle w:val="Hyperlink"/>
@@ -2841,7 +2842,7 @@
             <w:noProof/>
             <w:webHidden/>
           </w:rPr>
-          <w:instrText xml:space="preserve"> PAGEREF _Toc8395634 \h </w:instrText>
+          <w:instrText xml:space="preserve"> PAGEREF _Toc8396089 \h </w:instrText>
         </w:r>
         <w:r>
           <w:rPr>
@@ -2883,7 +2884,7 @@
           <w:lang w:val="en-US"/>
         </w:rPr>
       </w:pPr>
-      <w:hyperlink w:anchor="_Toc8395635" w:history="1">
+      <w:hyperlink w:anchor="_Toc8396090" w:history="1">
         <w:r>
           <w:rPr>
             <w:rStyle w:val="Hyperlink"/>
@@ -2929,7 +2930,7 @@
             <w:noProof/>
             <w:webHidden/>
           </w:rPr>
-          <w:instrText xml:space="preserve"> PAGEREF _Toc8395635 \h </w:instrText>
+          <w:instrText xml:space="preserve"> PAGEREF _Toc8396090 \h </w:instrText>
         </w:r>
         <w:r>
           <w:rPr>
@@ -2971,7 +2972,7 @@
           <w:lang w:val="en-US"/>
         </w:rPr>
       </w:pPr>
-      <w:hyperlink w:anchor="_Toc8395636" w:history="1">
+      <w:hyperlink w:anchor="_Toc8396091" w:history="1">
         <w:r>
           <w:rPr>
             <w:rStyle w:val="Hyperlink"/>
@@ -3017,7 +3018,7 @@
             <w:noProof/>
             <w:webHidden/>
           </w:rPr>
-          <w:instrText xml:space="preserve"> PAGEREF _Toc8395636 \h </w:instrText>
+          <w:instrText xml:space="preserve"> PAGEREF _Toc8396091 \h </w:instrText>
         </w:r>
         <w:r>
           <w:rPr>
@@ -3059,7 +3060,7 @@
           <w:lang w:val="en-US"/>
         </w:rPr>
       </w:pPr>
-      <w:hyperlink w:anchor="_Toc8395637" w:history="1">
+      <w:hyperlink w:anchor="_Toc8396092" w:history="1">
         <w:r>
           <w:rPr>
             <w:rStyle w:val="Hyperlink"/>
@@ -3105,7 +3106,7 @@
             <w:noProof/>
             <w:webHidden/>
           </w:rPr>
-          <w:instrText xml:space="preserve"> PAGEREF _Toc8395637 \h </w:instrText>
+          <w:instrText xml:space="preserve"> PAGEREF _Toc8396092 \h </w:instrText>
         </w:r>
         <w:r>
           <w:rPr>
@@ -3147,7 +3148,7 @@
           <w:lang w:val="en-US"/>
         </w:rPr>
       </w:pPr>
-      <w:hyperlink w:anchor="_Toc8395638" w:history="1">
+      <w:hyperlink w:anchor="_Toc8396093" w:history="1">
         <w:r>
           <w:rPr>
             <w:rStyle w:val="Hyperlink"/>
@@ -3193,7 +3194,7 @@
             <w:noProof/>
             <w:webHidden/>
           </w:rPr>
-          <w:instrText xml:space="preserve"> PAGEREF _Toc8395638 \h </w:instrText>
+          <w:instrText xml:space="preserve"> PAGEREF _Toc8396093 \h </w:instrText>
         </w:r>
         <w:r>
           <w:rPr>
@@ -3235,7 +3236,7 @@
           <w:lang w:val="en-US"/>
         </w:rPr>
       </w:pPr>
-      <w:hyperlink w:anchor="_Toc8395639" w:history="1">
+      <w:hyperlink w:anchor="_Toc8396094" w:history="1">
         <w:r>
           <w:rPr>
             <w:rStyle w:val="Hyperlink"/>
@@ -3281,7 +3282,7 @@
             <w:noProof/>
             <w:webHidden/>
           </w:rPr>
-          <w:instrText xml:space="preserve"> PAGEREF _Toc8395639 \h </w:instrText>
+          <w:instrText xml:space="preserve"> PAGEREF _Toc8396094 \h </w:instrText>
         </w:r>
         <w:r>
           <w:rPr>
@@ -3323,7 +3324,7 @@
           <w:lang w:val="en-US"/>
         </w:rPr>
       </w:pPr>
-      <w:hyperlink w:anchor="_Toc8395640" w:history="1">
+      <w:hyperlink w:anchor="_Toc8396095" w:history="1">
         <w:r>
           <w:rPr>
             <w:rStyle w:val="Hyperlink"/>
@@ -3369,7 +3370,7 @@
             <w:noProof/>
             <w:webHidden/>
           </w:rPr>
-          <w:instrText xml:space="preserve"> PAGEREF _Toc8395640 \h </w:instrText>
+          <w:instrText xml:space="preserve"> PAGEREF _Toc8396095 \h </w:instrText>
         </w:r>
         <w:r>
           <w:rPr>
@@ -3470,7 +3471,7 @@
         </w:rPr>
         <w:fldChar w:fldCharType="separate"/>
       </w:r>
-      <w:hyperlink w:anchor="_Toc8395641" w:history="1">
+      <w:hyperlink w:anchor="_Toc8396096" w:history="1">
         <w:r>
           <w:rPr>
             <w:rStyle w:val="Hyperlink"/>
@@ -3498,7 +3499,7 @@
             <w:noProof/>
             <w:webHidden/>
           </w:rPr>
-          <w:instrText xml:space="preserve"> PAGEREF _Toc8395641 \h </w:instrText>
+          <w:instrText xml:space="preserve"> PAGEREF _Toc8396096 \h </w:instrText>
         </w:r>
         <w:r>
           <w:rPr>
@@ -3543,7 +3544,7 @@
           <w:lang w:val="en-US"/>
         </w:rPr>
       </w:pPr>
-      <w:hyperlink w:anchor="_Toc8395642" w:history="1">
+      <w:hyperlink w:anchor="_Toc8396097" w:history="1">
         <w:r>
           <w:rPr>
             <w:rStyle w:val="Hyperlink"/>
@@ -3571,7 +3572,7 @@
             <w:noProof/>
             <w:webHidden/>
           </w:rPr>
-          <w:instrText xml:space="preserve"> PAGEREF _Toc8395642 \h </w:instrText>
+          <w:instrText xml:space="preserve"> PAGEREF _Toc8396097 \h </w:instrText>
         </w:r>
         <w:r>
           <w:rPr>
@@ -3616,7 +3617,7 @@
           <w:lang w:val="en-US"/>
         </w:rPr>
       </w:pPr>
-      <w:hyperlink w:anchor="_Toc8395643" w:history="1">
+      <w:hyperlink w:anchor="_Toc8396098" w:history="1">
         <w:r>
           <w:rPr>
             <w:rStyle w:val="Hyperlink"/>
@@ -3644,7 +3645,7 @@
             <w:noProof/>
             <w:webHidden/>
           </w:rPr>
-          <w:instrText xml:space="preserve"> PAGEREF _Toc8395643 \h </w:instrText>
+          <w:instrText xml:space="preserve"> PAGEREF _Toc8396098 \h </w:instrText>
         </w:r>
         <w:r>
           <w:rPr>
@@ -3689,7 +3690,7 @@
           <w:lang w:val="en-US"/>
         </w:rPr>
       </w:pPr>
-      <w:hyperlink w:anchor="_Toc8395644" w:history="1">
+      <w:hyperlink w:anchor="_Toc8396099" w:history="1">
         <w:r>
           <w:rPr>
             <w:rStyle w:val="Hyperlink"/>
@@ -3717,7 +3718,7 @@
             <w:noProof/>
             <w:webHidden/>
           </w:rPr>
-          <w:instrText xml:space="preserve"> PAGEREF _Toc8395644 \h </w:instrText>
+          <w:instrText xml:space="preserve"> PAGEREF _Toc8396099 \h </w:instrText>
         </w:r>
         <w:r>
           <w:rPr>
@@ -3762,7 +3763,7 @@
           <w:lang w:val="en-US"/>
         </w:rPr>
       </w:pPr>
-      <w:hyperlink w:anchor="_Toc8395645" w:history="1">
+      <w:hyperlink w:anchor="_Toc8396100" w:history="1">
         <w:r>
           <w:rPr>
             <w:rStyle w:val="Hyperlink"/>
@@ -3790,7 +3791,7 @@
             <w:noProof/>
             <w:webHidden/>
           </w:rPr>
-          <w:instrText xml:space="preserve"> PAGEREF _Toc8395645 \h </w:instrText>
+          <w:instrText xml:space="preserve"> PAGEREF _Toc8396100 \h </w:instrText>
         </w:r>
         <w:r>
           <w:rPr>
@@ -3835,7 +3836,7 @@
           <w:lang w:val="en-US"/>
         </w:rPr>
       </w:pPr>
-      <w:hyperlink w:anchor="_Toc8395646" w:history="1">
+      <w:hyperlink w:anchor="_Toc8396101" w:history="1">
         <w:r>
           <w:rPr>
             <w:rStyle w:val="Hyperlink"/>
@@ -3863,7 +3864,7 @@
             <w:noProof/>
             <w:webHidden/>
           </w:rPr>
-          <w:instrText xml:space="preserve"> PAGEREF _Toc8395646 \h </w:instrText>
+          <w:instrText xml:space="preserve"> PAGEREF _Toc8396101 \h </w:instrText>
         </w:r>
         <w:r>
           <w:rPr>
@@ -3908,7 +3909,7 @@
           <w:lang w:val="en-US"/>
         </w:rPr>
       </w:pPr>
-      <w:hyperlink w:anchor="_Toc8395647" w:history="1">
+      <w:hyperlink w:anchor="_Toc8396102" w:history="1">
         <w:r>
           <w:rPr>
             <w:rStyle w:val="Hyperlink"/>
@@ -3936,7 +3937,7 @@
             <w:noProof/>
             <w:webHidden/>
           </w:rPr>
-          <w:instrText xml:space="preserve"> PAGEREF _Toc8395647 \h </w:instrText>
+          <w:instrText xml:space="preserve"> PAGEREF _Toc8396102 \h </w:instrText>
         </w:r>
         <w:r>
           <w:rPr>
@@ -3981,7 +3982,7 @@
           <w:lang w:val="en-US"/>
         </w:rPr>
       </w:pPr>
-      <w:hyperlink w:anchor="_Toc8395648" w:history="1">
+      <w:hyperlink w:anchor="_Toc8396103" w:history="1">
         <w:r>
           <w:rPr>
             <w:rStyle w:val="Hyperlink"/>
@@ -4009,7 +4010,7 @@
             <w:noProof/>
             <w:webHidden/>
           </w:rPr>
-          <w:instrText xml:space="preserve"> PAGEREF _Toc8395648 \h </w:instrText>
+          <w:instrText xml:space="preserve"> PAGEREF _Toc8396103 \h </w:instrText>
         </w:r>
         <w:r>
           <w:rPr>
@@ -4054,7 +4055,7 @@
           <w:lang w:val="en-US"/>
         </w:rPr>
       </w:pPr>
-      <w:hyperlink w:anchor="_Toc8395649" w:history="1">
+      <w:hyperlink w:anchor="_Toc8396104" w:history="1">
         <w:r>
           <w:rPr>
             <w:rStyle w:val="Hyperlink"/>
@@ -4082,7 +4083,7 @@
             <w:noProof/>
             <w:webHidden/>
           </w:rPr>
-          <w:instrText xml:space="preserve"> PAGEREF _Toc8395649 \h </w:instrText>
+          <w:instrText xml:space="preserve"> PAGEREF _Toc8396104 \h </w:instrText>
         </w:r>
         <w:r>
           <w:rPr>
@@ -4127,7 +4128,7 @@
           <w:lang w:val="en-US"/>
         </w:rPr>
       </w:pPr>
-      <w:hyperlink w:anchor="_Toc8395650" w:history="1">
+      <w:hyperlink w:anchor="_Toc8396105" w:history="1">
         <w:r>
           <w:rPr>
             <w:rStyle w:val="Hyperlink"/>
@@ -4155,7 +4156,7 @@
             <w:noProof/>
             <w:webHidden/>
           </w:rPr>
-          <w:instrText xml:space="preserve"> PAGEREF _Toc8395650 \h </w:instrText>
+          <w:instrText xml:space="preserve"> PAGEREF _Toc8396105 \h </w:instrText>
         </w:r>
         <w:r>
           <w:rPr>
@@ -4200,7 +4201,7 @@
           <w:lang w:val="en-US"/>
         </w:rPr>
       </w:pPr>
-      <w:hyperlink w:anchor="_Toc8395651" w:history="1">
+      <w:hyperlink w:anchor="_Toc8396106" w:history="1">
         <w:r>
           <w:rPr>
             <w:rStyle w:val="Hyperlink"/>
@@ -4228,7 +4229,7 @@
             <w:noProof/>
             <w:webHidden/>
           </w:rPr>
-          <w:instrText xml:space="preserve"> PAGEREF _Toc8395651 \h </w:instrText>
+          <w:instrText xml:space="preserve"> PAGEREF _Toc8396106 \h </w:instrText>
         </w:r>
         <w:r>
           <w:rPr>
@@ -4273,7 +4274,7 @@
           <w:lang w:val="en-US"/>
         </w:rPr>
       </w:pPr>
-      <w:hyperlink w:anchor="_Toc8395652" w:history="1">
+      <w:hyperlink w:anchor="_Toc8396107" w:history="1">
         <w:r>
           <w:rPr>
             <w:rStyle w:val="Hyperlink"/>
@@ -4301,7 +4302,7 @@
             <w:noProof/>
             <w:webHidden/>
           </w:rPr>
-          <w:instrText xml:space="preserve"> PAGEREF _Toc8395652 \h </w:instrText>
+          <w:instrText xml:space="preserve"> PAGEREF _Toc8396107 \h </w:instrText>
         </w:r>
         <w:r>
           <w:rPr>
@@ -4346,7 +4347,7 @@
           <w:lang w:val="en-US"/>
         </w:rPr>
       </w:pPr>
-      <w:hyperlink w:anchor="_Toc8395653" w:history="1">
+      <w:hyperlink w:anchor="_Toc8396108" w:history="1">
         <w:r>
           <w:rPr>
             <w:rStyle w:val="Hyperlink"/>
@@ -4374,7 +4375,7 @@
             <w:noProof/>
             <w:webHidden/>
           </w:rPr>
-          <w:instrText xml:space="preserve"> PAGEREF _Toc8395653 \h </w:instrText>
+          <w:instrText xml:space="preserve"> PAGEREF _Toc8396108 \h </w:instrText>
         </w:r>
         <w:r>
           <w:rPr>
@@ -4419,7 +4420,7 @@
           <w:lang w:val="en-US"/>
         </w:rPr>
       </w:pPr>
-      <w:hyperlink w:anchor="_Toc8395654" w:history="1">
+      <w:hyperlink w:anchor="_Toc8396109" w:history="1">
         <w:r>
           <w:rPr>
             <w:rStyle w:val="Hyperlink"/>
@@ -4447,7 +4448,7 @@
             <w:noProof/>
             <w:webHidden/>
           </w:rPr>
-          <w:instrText xml:space="preserve"> PAGEREF _Toc8395654 \h </w:instrText>
+          <w:instrText xml:space="preserve"> PAGEREF _Toc8396109 \h </w:instrText>
         </w:r>
         <w:r>
           <w:rPr>
@@ -4492,7 +4493,7 @@
           <w:lang w:val="en-US"/>
         </w:rPr>
       </w:pPr>
-      <w:hyperlink w:anchor="_Toc8395655" w:history="1">
+      <w:hyperlink w:anchor="_Toc8396110" w:history="1">
         <w:r>
           <w:rPr>
             <w:rStyle w:val="Hyperlink"/>
@@ -4520,7 +4521,7 @@
             <w:noProof/>
             <w:webHidden/>
           </w:rPr>
-          <w:instrText xml:space="preserve"> PAGEREF _Toc8395655 \h </w:instrText>
+          <w:instrText xml:space="preserve"> PAGEREF _Toc8396110 \h </w:instrText>
         </w:r>
         <w:r>
           <w:rPr>
@@ -4565,7 +4566,7 @@
           <w:lang w:val="en-US"/>
         </w:rPr>
       </w:pPr>
-      <w:hyperlink w:anchor="_Toc8395656" w:history="1">
+      <w:hyperlink w:anchor="_Toc8396111" w:history="1">
         <w:r>
           <w:rPr>
             <w:rStyle w:val="Hyperlink"/>
@@ -4593,7 +4594,7 @@
             <w:noProof/>
             <w:webHidden/>
           </w:rPr>
-          <w:instrText xml:space="preserve"> PAGEREF _Toc8395656 \h </w:instrText>
+          <w:instrText xml:space="preserve"> PAGEREF _Toc8396111 \h </w:instrText>
         </w:r>
         <w:r>
           <w:rPr>
@@ -4638,7 +4639,7 @@
           <w:lang w:val="en-US"/>
         </w:rPr>
       </w:pPr>
-      <w:hyperlink w:anchor="_Toc8395657" w:history="1">
+      <w:hyperlink w:anchor="_Toc8396112" w:history="1">
         <w:r>
           <w:rPr>
             <w:rStyle w:val="Hyperlink"/>
@@ -4666,7 +4667,7 @@
             <w:noProof/>
             <w:webHidden/>
           </w:rPr>
-          <w:instrText xml:space="preserve"> PAGEREF _Toc8395657 \h </w:instrText>
+          <w:instrText xml:space="preserve"> PAGEREF _Toc8396112 \h </w:instrText>
         </w:r>
         <w:r>
           <w:rPr>
@@ -4711,7 +4712,7 @@
           <w:lang w:val="en-US"/>
         </w:rPr>
       </w:pPr>
-      <w:hyperlink w:anchor="_Toc8395658" w:history="1">
+      <w:hyperlink w:anchor="_Toc8396113" w:history="1">
         <w:r>
           <w:rPr>
             <w:rStyle w:val="Hyperlink"/>
@@ -4739,7 +4740,7 @@
             <w:noProof/>
             <w:webHidden/>
           </w:rPr>
-          <w:instrText xml:space="preserve"> PAGEREF _Toc8395658 \h </w:instrText>
+          <w:instrText xml:space="preserve"> PAGEREF _Toc8396113 \h </w:instrText>
         </w:r>
         <w:r>
           <w:rPr>
@@ -4784,7 +4785,7 @@
           <w:lang w:val="en-US"/>
         </w:rPr>
       </w:pPr>
-      <w:hyperlink w:anchor="_Toc8395659" w:history="1">
+      <w:hyperlink w:anchor="_Toc8396114" w:history="1">
         <w:r>
           <w:rPr>
             <w:rStyle w:val="Hyperlink"/>
@@ -4812,7 +4813,7 @@
             <w:noProof/>
             <w:webHidden/>
           </w:rPr>
-          <w:instrText xml:space="preserve"> PAGEREF _Toc8395659 \h </w:instrText>
+          <w:instrText xml:space="preserve"> PAGEREF _Toc8396114 \h </w:instrText>
         </w:r>
         <w:r>
           <w:rPr>
@@ -4857,7 +4858,7 @@
           <w:lang w:val="en-US"/>
         </w:rPr>
       </w:pPr>
-      <w:hyperlink w:anchor="_Toc8395660" w:history="1">
+      <w:hyperlink w:anchor="_Toc8396115" w:history="1">
         <w:r>
           <w:rPr>
             <w:rStyle w:val="Hyperlink"/>
@@ -4885,7 +4886,7 @@
             <w:noProof/>
             <w:webHidden/>
           </w:rPr>
-          <w:instrText xml:space="preserve"> PAGEREF _Toc8395660 \h </w:instrText>
+          <w:instrText xml:space="preserve"> PAGEREF _Toc8396115 \h </w:instrText>
         </w:r>
         <w:r>
           <w:rPr>
@@ -4930,7 +4931,7 @@
           <w:lang w:val="en-US"/>
         </w:rPr>
       </w:pPr>
-      <w:hyperlink w:anchor="_Toc8395661" w:history="1">
+      <w:hyperlink w:anchor="_Toc8396116" w:history="1">
         <w:r>
           <w:rPr>
             <w:rStyle w:val="Hyperlink"/>
@@ -4958,7 +4959,7 @@
             <w:noProof/>
             <w:webHidden/>
           </w:rPr>
-          <w:instrText xml:space="preserve"> PAGEREF _Toc8395661 \h </w:instrText>
+          <w:instrText xml:space="preserve"> PAGEREF _Toc8396116 \h </w:instrText>
         </w:r>
         <w:r>
           <w:rPr>
@@ -5003,12 +5004,11 @@
           <w:lang w:val="en-US"/>
         </w:rPr>
       </w:pPr>
-      <w:hyperlink w:anchor="_Toc8395662" w:history="1">
+      <w:hyperlink w:anchor="_Toc8396117" w:history="1">
         <w:r>
           <w:rPr>
             <w:rStyle w:val="Hyperlink"/>
             <w:noProof/>
-            <w:highlight w:val="yellow"/>
             <w:lang w:val="en-US"/>
           </w:rPr>
           <w:t>Figure 22: psi_fix_demod_real2cplx demodulation concept</w:t>
@@ -5032,7 +5032,7 @@
             <w:noProof/>
             <w:webHidden/>
           </w:rPr>
-          <w:instrText xml:space="preserve"> PAGEREF _Toc8395662 \h </w:instrText>
+          <w:instrText xml:space="preserve"> PAGEREF _Toc8396117 \h </w:instrText>
         </w:r>
         <w:r>
           <w:rPr>
@@ -5077,14 +5077,14 @@
           <w:lang w:val="en-US"/>
         </w:rPr>
       </w:pPr>
-      <w:hyperlink w:anchor="_Toc8395663" w:history="1">
+      <w:hyperlink w:anchor="_Toc8396118" w:history="1">
         <w:r>
           <w:rPr>
             <w:rStyle w:val="Hyperlink"/>
             <w:noProof/>
             <w:lang w:val="en-US"/>
           </w:rPr>
-          <w:t>Figure 22: psi_fix_demod_real2cplx Architecture</w:t>
+          <w:t>Figure 23: psi_fix_demod_real2cplx Architecture</w:t>
         </w:r>
         <w:r>
           <w:rPr>
@@ -5105,7 +5105,7 @@
             <w:noProof/>
             <w:webHidden/>
           </w:rPr>
-          <w:instrText xml:space="preserve"> PAGEREF _Toc8395663 \h </w:instrText>
+          <w:instrText xml:space="preserve"> PAGEREF _Toc8396118 \h </w:instrText>
         </w:r>
         <w:r>
           <w:rPr>
@@ -5150,14 +5150,14 @@
           <w:lang w:val="en-US"/>
         </w:rPr>
       </w:pPr>
-      <w:hyperlink w:anchor="_Toc8395664" w:history="1">
+      <w:hyperlink w:anchor="_Toc8396119" w:history="1">
         <w:r>
           <w:rPr>
             <w:rStyle w:val="Hyperlink"/>
             <w:noProof/>
             <w:lang w:val="en-US"/>
           </w:rPr>
-          <w:t>Figure 23: psi_fix_coric_vect Architecture</w:t>
+          <w:t>Figure 24: psi_fix_coric_vect Architecture</w:t>
         </w:r>
         <w:r>
           <w:rPr>
@@ -5178,7 +5178,7 @@
             <w:noProof/>
             <w:webHidden/>
           </w:rPr>
-          <w:instrText xml:space="preserve"> PAGEREF _Toc8395664 \h </w:instrText>
+          <w:instrText xml:space="preserve"> PAGEREF _Toc8396119 \h </w:instrText>
         </w:r>
         <w:r>
           <w:rPr>
@@ -5223,14 +5223,14 @@
           <w:lang w:val="en-US"/>
         </w:rPr>
       </w:pPr>
-      <w:hyperlink w:anchor="_Toc8395665" w:history="1">
+      <w:hyperlink w:anchor="_Toc8396120" w:history="1">
         <w:r>
           <w:rPr>
             <w:rStyle w:val="Hyperlink"/>
             <w:noProof/>
             <w:lang w:val="en-US"/>
           </w:rPr>
-          <w:t>Figure 24: psi_fix_coric_rot Architecture</w:t>
+          <w:t>Figure 25: psi_fix_coric_rot Architecture</w:t>
         </w:r>
         <w:r>
           <w:rPr>
@@ -5251,7 +5251,7 @@
             <w:noProof/>
             <w:webHidden/>
           </w:rPr>
-          <w:instrText xml:space="preserve"> PAGEREF _Toc8395665 \h </w:instrText>
+          <w:instrText xml:space="preserve"> PAGEREF _Toc8396120 \h </w:instrText>
         </w:r>
         <w:r>
           <w:rPr>
@@ -5296,14 +5296,14 @@
           <w:lang w:val="en-US"/>
         </w:rPr>
       </w:pPr>
-      <w:hyperlink w:anchor="_Toc8395666" w:history="1">
+      <w:hyperlink w:anchor="_Toc8396121" w:history="1">
         <w:r>
           <w:rPr>
             <w:rStyle w:val="Hyperlink"/>
             <w:noProof/>
             <w:lang w:val="en-US"/>
           </w:rPr>
-          <w:t>Figure 25: psi_fix_pol2cart_approx Architecture</w:t>
+          <w:t>Figure 26: psi_fix_pol2cart_approx Architecture</w:t>
         </w:r>
         <w:r>
           <w:rPr>
@@ -5324,7 +5324,7 @@
             <w:noProof/>
             <w:webHidden/>
           </w:rPr>
-          <w:instrText xml:space="preserve"> PAGEREF _Toc8395666 \h </w:instrText>
+          <w:instrText xml:space="preserve"> PAGEREF _Toc8396121 \h </w:instrText>
         </w:r>
         <w:r>
           <w:rPr>
@@ -5369,14 +5369,14 @@
           <w:lang w:val="en-US"/>
         </w:rPr>
       </w:pPr>
-      <w:hyperlink w:anchor="_Toc8395667" w:history="1">
+      <w:hyperlink w:anchor="_Toc8396122" w:history="1">
         <w:r>
           <w:rPr>
             <w:rStyle w:val="Hyperlink"/>
             <w:noProof/>
             <w:lang w:val="en-US"/>
           </w:rPr>
-          <w:t>Figure 26: psi_fix_mod_cplx2real Archietcture</w:t>
+          <w:t>Figure 27: psi_fix_mod_cplx2real Archietcture</w:t>
         </w:r>
         <w:r>
           <w:rPr>
@@ -5397,7 +5397,7 @@
             <w:noProof/>
             <w:webHidden/>
           </w:rPr>
-          <w:instrText xml:space="preserve"> PAGEREF _Toc8395667 \h </w:instrText>
+          <w:instrText xml:space="preserve"> PAGEREF _Toc8396122 \h </w:instrText>
         </w:r>
         <w:r>
           <w:rPr>
@@ -5442,14 +5442,14 @@
           <w:lang w:val="en-US"/>
         </w:rPr>
       </w:pPr>
-      <w:hyperlink w:anchor="_Toc8395668" w:history="1">
+      <w:hyperlink w:anchor="_Toc8396123" w:history="1">
         <w:r>
           <w:rPr>
             <w:rStyle w:val="Hyperlink"/>
             <w:noProof/>
             <w:lang w:val="en-US"/>
           </w:rPr>
-          <w:t>Figure 27: psi_fix_complex_abs</w:t>
+          <w:t>Figure 28: psi_fix_complex_abs</w:t>
         </w:r>
         <w:r>
           <w:rPr>
@@ -5470,7 +5470,7 @@
             <w:noProof/>
             <w:webHidden/>
           </w:rPr>
-          <w:instrText xml:space="preserve"> PAGEREF _Toc8395668 \h </w:instrText>
+          <w:instrText xml:space="preserve"> PAGEREF _Toc8396123 \h </w:instrText>
         </w:r>
         <w:r>
           <w:rPr>
@@ -5515,14 +5515,14 @@
           <w:lang w:val="en-US"/>
         </w:rPr>
       </w:pPr>
-      <w:hyperlink w:anchor="_Toc8395669" w:history="1">
+      <w:hyperlink w:anchor="_Toc8396124" w:history="1">
         <w:r>
           <w:rPr>
             <w:rStyle w:val="Hyperlink"/>
             <w:noProof/>
             <w:lang w:val="en-US"/>
           </w:rPr>
-          <w:t>Figure 27: psi_fix_phase_unwrap overflow behavior</w:t>
+          <w:t>Figure 29: psi_fix_phase_unwrap overflow behavior</w:t>
         </w:r>
         <w:r>
           <w:rPr>
@@ -5543,7 +5543,7 @@
             <w:noProof/>
             <w:webHidden/>
           </w:rPr>
-          <w:instrText xml:space="preserve"> PAGEREF _Toc8395669 \h </w:instrText>
+          <w:instrText xml:space="preserve"> PAGEREF _Toc8396124 \h </w:instrText>
         </w:r>
         <w:r>
           <w:rPr>
@@ -5601,7 +5601,7 @@
         </w:rPr>
         <w:br w:type="page"/>
       </w:r>
-      <w:bookmarkStart w:id="0" w:name="_Toc8395605"/>
+      <w:bookmarkStart w:id="1" w:name="_Toc8396060"/>
       <w:r>
         <w:rPr>
           <w:lang w:val="en-US"/>
@@ -5609,7 +5609,7 @@
         <w:lastRenderedPageBreak/>
         <w:t>Introduction</w:t>
       </w:r>
-      <w:bookmarkEnd w:id="0"/>
+      <w:bookmarkEnd w:id="1"/>
     </w:p>
     <w:p>
       <w:pPr>
@@ -5644,14 +5644,14 @@
           <w:lang w:val="en-US"/>
         </w:rPr>
       </w:pPr>
-      <w:bookmarkStart w:id="1" w:name="_Toc8395606"/>
+      <w:bookmarkStart w:id="2" w:name="_Toc8396061"/>
       <w:r>
         <w:rPr>
           <w:lang w:val="en-US"/>
         </w:rPr>
         <w:t>Usage of en_cl_fix provided by Enclustra GmbH</w:t>
       </w:r>
-      <w:bookmarkEnd w:id="1"/>
+      <w:bookmarkEnd w:id="2"/>
     </w:p>
     <w:p>
       <w:pPr>
@@ -5759,16 +5759,16 @@
           <w:lang w:val="en-US"/>
         </w:rPr>
       </w:pPr>
-      <w:bookmarkStart w:id="2" w:name="_Toc516140914"/>
-      <w:bookmarkStart w:id="3" w:name="_Toc8395607"/>
+      <w:bookmarkStart w:id="3" w:name="_Toc516140914"/>
+      <w:bookmarkStart w:id="4" w:name="_Toc8396062"/>
       <w:r>
         <w:rPr>
           <w:lang w:val="en-US"/>
         </w:rPr>
         <w:t>Working Copy Structure</w:t>
       </w:r>
-      <w:bookmarkEnd w:id="2"/>
       <w:bookmarkEnd w:id="3"/>
+      <w:bookmarkEnd w:id="4"/>
     </w:p>
     <w:p>
       <w:pPr>
@@ -5963,8 +5963,8 @@
           <w:lang w:val="en-US"/>
         </w:rPr>
       </w:pPr>
-      <w:bookmarkStart w:id="4" w:name="_Toc516140949"/>
-      <w:bookmarkStart w:id="5" w:name="_Toc8395641"/>
+      <w:bookmarkStart w:id="5" w:name="_Toc516140949"/>
+      <w:bookmarkStart w:id="6" w:name="_Toc8396096"/>
       <w:r>
         <w:rPr>
           <w:lang w:val="en-US"/>
@@ -6014,8 +6014,8 @@
         </w:rPr>
         <w:t>Working copy structure</w:t>
       </w:r>
-      <w:bookmarkEnd w:id="4"/>
       <w:bookmarkEnd w:id="5"/>
+      <w:bookmarkEnd w:id="6"/>
     </w:p>
     <w:p>
       <w:pPr>
@@ -6065,7 +6065,7 @@
           <w:lang w:val="en-US"/>
         </w:rPr>
       </w:pPr>
-      <w:bookmarkStart w:id="6" w:name="_Toc8395608"/>
+      <w:bookmarkStart w:id="7" w:name="_Toc8396063"/>
       <w:r>
         <w:rPr>
           <w:lang w:val="en-US"/>
@@ -6073,7 +6073,7 @@
         <w:lastRenderedPageBreak/>
         <w:t>External Dependencies</w:t>
       </w:r>
-      <w:bookmarkEnd w:id="6"/>
+      <w:bookmarkEnd w:id="7"/>
     </w:p>
     <w:p>
       <w:pPr>
@@ -6255,16 +6255,16 @@
           <w:lang w:val="en-US"/>
         </w:rPr>
       </w:pPr>
-      <w:bookmarkStart w:id="7" w:name="_Toc516140915"/>
-      <w:bookmarkStart w:id="8" w:name="_Toc8395609"/>
+      <w:bookmarkStart w:id="8" w:name="_Toc516140915"/>
+      <w:bookmarkStart w:id="9" w:name="_Toc8396064"/>
       <w:r>
         <w:rPr>
           <w:lang w:val="en-US"/>
         </w:rPr>
         <w:t>VHDL Libraries</w:t>
       </w:r>
-      <w:bookmarkEnd w:id="7"/>
       <w:bookmarkEnd w:id="8"/>
+      <w:bookmarkEnd w:id="9"/>
     </w:p>
     <w:p>
       <w:pPr>
@@ -6447,8 +6447,8 @@
           <w:lang w:val="en-US"/>
         </w:rPr>
       </w:pPr>
-      <w:bookmarkStart w:id="9" w:name="_Toc516140916"/>
-      <w:bookmarkStart w:id="10" w:name="_Toc8395610"/>
+      <w:bookmarkStart w:id="10" w:name="_Toc516140916"/>
+      <w:bookmarkStart w:id="11" w:name="_Toc8396065"/>
       <w:r>
         <w:rPr>
           <w:lang w:val="en-US"/>
@@ -6456,8 +6456,8 @@
         <w:lastRenderedPageBreak/>
         <w:t>Running Simulations</w:t>
       </w:r>
-      <w:bookmarkEnd w:id="9"/>
       <w:bookmarkEnd w:id="10"/>
+      <w:bookmarkEnd w:id="11"/>
     </w:p>
     <w:p>
       <w:pPr>
@@ -6471,7 +6471,7 @@
           <w:lang w:val="en-US"/>
         </w:rPr>
       </w:pPr>
-      <w:bookmarkStart w:id="11" w:name="_Toc516140917"/>
+      <w:bookmarkStart w:id="12" w:name="_Toc516140917"/>
       <w:r>
         <w:rPr>
           <w:lang w:val="en-US"/>
@@ -7015,7 +7015,7 @@
           <w:lang w:val="en-US"/>
         </w:rPr>
       </w:pPr>
-      <w:bookmarkStart w:id="12" w:name="_Toc8395611"/>
+      <w:bookmarkStart w:id="13" w:name="_Toc8396066"/>
       <w:r>
         <w:rPr>
           <w:lang w:val="en-US"/>
@@ -7023,8 +7023,8 @@
         <w:lastRenderedPageBreak/>
         <w:t>Contribute to PSI VHDL Libraries</w:t>
       </w:r>
-      <w:bookmarkEnd w:id="11"/>
       <w:bookmarkEnd w:id="12"/>
+      <w:bookmarkEnd w:id="13"/>
     </w:p>
     <w:p>
       <w:pPr>
@@ -7454,8 +7454,8 @@
           <w:lang w:val="en-US"/>
         </w:rPr>
       </w:pPr>
-      <w:bookmarkStart w:id="13" w:name="_Toc516140918"/>
-      <w:bookmarkStart w:id="14" w:name="_Toc8395612"/>
+      <w:bookmarkStart w:id="14" w:name="_Toc516140918"/>
+      <w:bookmarkStart w:id="15" w:name="_Toc8396067"/>
       <w:r>
         <w:rPr>
           <w:lang w:val="en-US"/>
@@ -7463,8 +7463,8 @@
         <w:lastRenderedPageBreak/>
         <w:t>Handshaking Signals</w:t>
       </w:r>
-      <w:bookmarkEnd w:id="13"/>
       <w:bookmarkEnd w:id="14"/>
+      <w:bookmarkEnd w:id="15"/>
     </w:p>
     <w:p>
       <w:pPr>
@@ -7740,8 +7740,8 @@
           <w:lang w:val="en-US"/>
         </w:rPr>
       </w:pPr>
-      <w:bookmarkStart w:id="15" w:name="_Toc516140950"/>
-      <w:bookmarkStart w:id="16" w:name="_Toc8395642"/>
+      <w:bookmarkStart w:id="16" w:name="_Toc516140950"/>
+      <w:bookmarkStart w:id="17" w:name="_Toc8396097"/>
       <w:r>
         <w:rPr>
           <w:lang w:val="en-US"/>
@@ -7791,8 +7791,8 @@
         </w:rPr>
         <w:t>Handshaking signals</w:t>
       </w:r>
-      <w:bookmarkEnd w:id="15"/>
       <w:bookmarkEnd w:id="16"/>
+      <w:bookmarkEnd w:id="17"/>
     </w:p>
     <w:p>
       <w:pPr>
@@ -7936,7 +7936,7 @@
           <w:lang w:val="en-US"/>
         </w:rPr>
       </w:pPr>
-      <w:bookmarkStart w:id="17" w:name="_Toc8395613"/>
+      <w:bookmarkStart w:id="18" w:name="_Toc8396068"/>
       <w:r>
         <w:rPr>
           <w:lang w:val="en-US"/>
@@ -7944,7 +7944,7 @@
         <w:lastRenderedPageBreak/>
         <w:t>Tipps &amp; Tricks</w:t>
       </w:r>
-      <w:bookmarkEnd w:id="17"/>
+      <w:bookmarkEnd w:id="18"/>
     </w:p>
     <w:p>
       <w:pPr>
@@ -7953,14 +7953,14 @@
           <w:lang w:val="en-US"/>
         </w:rPr>
       </w:pPr>
-      <w:bookmarkStart w:id="18" w:name="_Toc8395614"/>
+      <w:bookmarkStart w:id="19" w:name="_Toc8396069"/>
       <w:r>
         <w:rPr>
           <w:lang w:val="en-US"/>
         </w:rPr>
         <w:t>Library Setup</w:t>
       </w:r>
-      <w:bookmarkEnd w:id="18"/>
+      <w:bookmarkEnd w:id="19"/>
     </w:p>
     <w:p>
       <w:pPr>
@@ -8149,14 +8149,14 @@
           <w:lang w:val="en-US"/>
         </w:rPr>
       </w:pPr>
-      <w:bookmarkStart w:id="19" w:name="_Toc8395615"/>
+      <w:bookmarkStart w:id="20" w:name="_Toc8396070"/>
       <w:r>
         <w:rPr>
           <w:lang w:val="en-US"/>
         </w:rPr>
         <w:t>Heavy Pipelining</w:t>
       </w:r>
-      <w:bookmarkEnd w:id="19"/>
+      <w:bookmarkEnd w:id="20"/>
     </w:p>
     <w:p>
       <w:pPr>
@@ -8501,7 +8501,7 @@
           <w:lang w:val="en-US"/>
         </w:rPr>
       </w:pPr>
-      <w:bookmarkStart w:id="20" w:name="_Toc8395643"/>
+      <w:bookmarkStart w:id="21" w:name="_Toc8396098"/>
       <w:r>
         <w:rPr>
           <w:lang w:val="en-US"/>
@@ -8551,7 +8551,7 @@
         </w:rPr>
         <w:t>Heavy Pipelining, Problem Description</w:t>
       </w:r>
-      <w:bookmarkEnd w:id="20"/>
+      <w:bookmarkEnd w:id="21"/>
     </w:p>
     <w:p>
       <w:pPr>
@@ -8890,7 +8890,7 @@
           <w:lang w:val="en-US"/>
         </w:rPr>
       </w:pPr>
-      <w:bookmarkStart w:id="21" w:name="_Toc8395644"/>
+      <w:bookmarkStart w:id="22" w:name="_Toc8396099"/>
       <w:r>
         <w:rPr>
           <w:lang w:val="en-US"/>
@@ -8940,7 +8940,7 @@
         </w:rPr>
         <w:t>Heavy Pipelining, Retiming, Implementation without retiming</w:t>
       </w:r>
-      <w:bookmarkEnd w:id="21"/>
+      <w:bookmarkEnd w:id="22"/>
     </w:p>
     <w:p>
       <w:pPr>
@@ -9040,7 +9040,7 @@
           <w:lang w:val="en-US"/>
         </w:rPr>
       </w:pPr>
-      <w:bookmarkStart w:id="22" w:name="_Toc8395645"/>
+      <w:bookmarkStart w:id="23" w:name="_Toc8396100"/>
       <w:r>
         <w:rPr>
           <w:lang w:val="en-US"/>
@@ -9090,7 +9090,7 @@
         </w:rPr>
         <w:t>Heavy Pipelining, Retiming, Implementation with retiming</w:t>
       </w:r>
-      <w:bookmarkEnd w:id="22"/>
+      <w:bookmarkEnd w:id="23"/>
     </w:p>
     <w:p>
       <w:pPr>
@@ -9551,7 +9551,7 @@
           <w:lang w:val="en-US"/>
         </w:rPr>
       </w:pPr>
-      <w:bookmarkStart w:id="23" w:name="_Toc8395646"/>
+      <w:bookmarkStart w:id="24" w:name="_Toc8396101"/>
       <w:r>
         <w:rPr>
           <w:lang w:val="en-US"/>
@@ -9601,7 +9601,7 @@
         </w:rPr>
         <w:t>Heavy Pipelining, Manual Splitting</w:t>
       </w:r>
-      <w:bookmarkEnd w:id="23"/>
+      <w:bookmarkEnd w:id="24"/>
     </w:p>
     <w:p>
       <w:pPr>
@@ -9673,7 +9673,7 @@
           <w:lang w:val="en-US"/>
         </w:rPr>
       </w:pPr>
-      <w:bookmarkStart w:id="24" w:name="_Toc8395616"/>
+      <w:bookmarkStart w:id="25" w:name="_Toc8396071"/>
       <w:r>
         <w:rPr>
           <w:lang w:val="en-US"/>
@@ -9681,7 +9681,7 @@
         <w:lastRenderedPageBreak/>
         <w:t>RTL Descriptions</w:t>
       </w:r>
-      <w:bookmarkEnd w:id="24"/>
+      <w:bookmarkEnd w:id="25"/>
     </w:p>
     <w:p>
       <w:pPr>
@@ -9690,14 +9690,14 @@
           <w:lang w:val="en-US"/>
         </w:rPr>
       </w:pPr>
-      <w:bookmarkStart w:id="25" w:name="_Toc8395617"/>
+      <w:bookmarkStart w:id="26" w:name="_Toc8396072"/>
       <w:r>
         <w:rPr>
           <w:lang w:val="en-US"/>
         </w:rPr>
         <w:t>psi_fix_bin_div</w:t>
       </w:r>
-      <w:bookmarkEnd w:id="25"/>
+      <w:bookmarkEnd w:id="26"/>
     </w:p>
     <w:p>
       <w:pPr>
@@ -10758,7 +10758,7 @@
           <w:lang w:val="en-US"/>
         </w:rPr>
       </w:pPr>
-      <w:bookmarkStart w:id="26" w:name="_Toc8395647"/>
+      <w:bookmarkStart w:id="27" w:name="_Toc8396102"/>
       <w:r>
         <w:rPr>
           <w:lang w:val="en-US"/>
@@ -10808,7 +10808,7 @@
         </w:rPr>
         <w:t>psi_fix_bin_div Architecture</w:t>
       </w:r>
-      <w:bookmarkEnd w:id="26"/>
+      <w:bookmarkEnd w:id="27"/>
     </w:p>
     <w:p>
       <w:pPr>
@@ -10834,18 +10834,18 @@
         <w:lastRenderedPageBreak/>
         <w:t xml:space="preserve"> </w:t>
       </w:r>
-      <w:bookmarkStart w:id="27" w:name="_Ref518293737"/>
-      <w:bookmarkStart w:id="28" w:name="_Ref518293759"/>
-      <w:bookmarkStart w:id="29" w:name="_Toc8395618"/>
+      <w:bookmarkStart w:id="28" w:name="_Ref518293737"/>
+      <w:bookmarkStart w:id="29" w:name="_Ref518293759"/>
+      <w:bookmarkStart w:id="30" w:name="_Toc8396073"/>
       <w:r>
         <w:rPr>
           <w:lang w:val="fr-FR"/>
         </w:rPr>
         <w:t>psi_fix_cic_dec_fix_1ch</w:t>
       </w:r>
-      <w:bookmarkEnd w:id="27"/>
       <w:bookmarkEnd w:id="28"/>
       <w:bookmarkEnd w:id="29"/>
+      <w:bookmarkEnd w:id="30"/>
     </w:p>
     <w:p>
       <w:pPr>
@@ -11736,7 +11736,7 @@
           <w:lang w:val="en-US"/>
         </w:rPr>
       </w:pPr>
-      <w:bookmarkStart w:id="30" w:name="_Ref518293987"/>
+      <w:bookmarkStart w:id="31" w:name="_Ref518293987"/>
       <w:r>
         <w:rPr>
           <w:lang w:val="en-US"/>
@@ -11744,7 +11744,7 @@
         <w:lastRenderedPageBreak/>
         <w:t>Architecture</w:t>
       </w:r>
-      <w:bookmarkEnd w:id="30"/>
+      <w:bookmarkEnd w:id="31"/>
     </w:p>
     <w:p>
       <w:pPr>
@@ -11887,7 +11887,7 @@
           <w:lang w:val="en-US"/>
         </w:rPr>
       </w:pPr>
-      <w:bookmarkStart w:id="31" w:name="_Toc8395648"/>
+      <w:bookmarkStart w:id="32" w:name="_Toc8396103"/>
       <w:r>
         <w:rPr>
           <w:lang w:val="en-US"/>
@@ -11937,7 +11937,7 @@
         </w:rPr>
         <w:t>psi_fix_cic_dec_fix_1ch Architecture</w:t>
       </w:r>
-      <w:bookmarkEnd w:id="31"/>
+      <w:bookmarkEnd w:id="32"/>
     </w:p>
     <w:p>
       <w:pPr>
@@ -12483,7 +12483,7 @@
           <w:lang w:val="fr-FR"/>
         </w:rPr>
       </w:pPr>
-      <w:bookmarkStart w:id="32" w:name="_Toc8395619"/>
+      <w:bookmarkStart w:id="33" w:name="_Toc8396074"/>
       <w:r>
         <w:rPr>
           <w:lang w:val="fr-FR"/>
@@ -12491,7 +12491,7 @@
         <w:lastRenderedPageBreak/>
         <w:t>psi_fix_cic_dec_fix_nch_par_tdm</w:t>
       </w:r>
-      <w:bookmarkEnd w:id="32"/>
+      <w:bookmarkEnd w:id="33"/>
     </w:p>
     <w:p>
       <w:pPr>
@@ -13623,7 +13623,7 @@
           <w:lang w:val="en-US"/>
         </w:rPr>
       </w:pPr>
-      <w:bookmarkStart w:id="33" w:name="_Toc8395649"/>
+      <w:bookmarkStart w:id="34" w:name="_Toc8396104"/>
       <w:r>
         <w:rPr>
           <w:lang w:val="en-US"/>
@@ -13673,7 +13673,7 @@
         </w:rPr>
         <w:t>psi_fix_cic_dec_fix_nch_par_tdm Architecture</w:t>
       </w:r>
-      <w:bookmarkEnd w:id="33"/>
+      <w:bookmarkEnd w:id="34"/>
     </w:p>
     <w:p>
       <w:pPr>
@@ -13839,7 +13839,7 @@
           <w:lang w:val="en-US"/>
         </w:rPr>
       </w:pPr>
-      <w:bookmarkStart w:id="34" w:name="_Toc8395620"/>
+      <w:bookmarkStart w:id="35" w:name="_Toc8396075"/>
       <w:r>
         <w:rPr>
           <w:lang w:val="en-US"/>
@@ -13847,7 +13847,7 @@
         <w:lastRenderedPageBreak/>
         <w:t>psi_fix_cic_dec_fix_nch_tdm_tdm</w:t>
       </w:r>
-      <w:bookmarkEnd w:id="34"/>
+      <w:bookmarkEnd w:id="35"/>
     </w:p>
     <w:p>
       <w:pPr>
@@ -14978,7 +14978,7 @@
           <w:lang w:val="en-US"/>
         </w:rPr>
       </w:pPr>
-      <w:bookmarkStart w:id="35" w:name="_Toc8395650"/>
+      <w:bookmarkStart w:id="36" w:name="_Toc8396105"/>
       <w:r>
         <w:rPr>
           <w:lang w:val="en-US"/>
@@ -15028,7 +15028,7 @@
         </w:rPr>
         <w:t>psi_fix_cic_dec_fix_nch_tdm_tdm Architecture</w:t>
       </w:r>
-      <w:bookmarkEnd w:id="35"/>
+      <w:bookmarkEnd w:id="36"/>
     </w:p>
     <w:p>
       <w:pPr>
@@ -15200,7 +15200,7 @@
           <w:lang w:val="fr-FR"/>
         </w:rPr>
       </w:pPr>
-      <w:bookmarkStart w:id="36" w:name="_Toc8395621"/>
+      <w:bookmarkStart w:id="37" w:name="_Toc8396076"/>
       <w:r>
         <w:rPr>
           <w:lang w:val="fr-FR"/>
@@ -15208,7 +15208,7 @@
         <w:lastRenderedPageBreak/>
         <w:t>psi_fix_cic_int_fix_1ch</w:t>
       </w:r>
-      <w:bookmarkEnd w:id="36"/>
+      <w:bookmarkEnd w:id="37"/>
     </w:p>
     <w:p>
       <w:pPr>
@@ -16384,7 +16384,7 @@
           <w:lang w:val="en-US"/>
         </w:rPr>
       </w:pPr>
-      <w:bookmarkStart w:id="37" w:name="_Toc8395651"/>
+      <w:bookmarkStart w:id="38" w:name="_Toc8396106"/>
       <w:r>
         <w:rPr>
           <w:lang w:val="en-US"/>
@@ -16434,7 +16434,7 @@
         </w:rPr>
         <w:t>psi_fix_cic_int_fix_1ch Architecture</w:t>
       </w:r>
-      <w:bookmarkEnd w:id="37"/>
+      <w:bookmarkEnd w:id="38"/>
     </w:p>
     <w:p>
       <w:pPr>
@@ -17079,7 +17079,7 @@
           <w:lang w:val="en-US"/>
         </w:rPr>
       </w:pPr>
-      <w:bookmarkStart w:id="38" w:name="_Toc8395622"/>
+      <w:bookmarkStart w:id="39" w:name="_Toc8396077"/>
       <w:r>
         <w:rPr>
           <w:lang w:val="en-US"/>
@@ -17087,7 +17087,7 @@
         <w:lastRenderedPageBreak/>
         <w:t>psi_fix_fir_dec_ser_nch_chpar_conf</w:t>
       </w:r>
-      <w:bookmarkEnd w:id="38"/>
+      <w:bookmarkEnd w:id="39"/>
     </w:p>
     <w:p>
       <w:pPr>
@@ -19222,7 +19222,7 @@
           <w:lang w:val="en-US"/>
         </w:rPr>
       </w:pPr>
-      <w:bookmarkStart w:id="39" w:name="_Toc8395652"/>
+      <w:bookmarkStart w:id="40" w:name="_Toc8396107"/>
       <w:r>
         <w:rPr>
           <w:lang w:val="en-US"/>
@@ -19272,7 +19272,7 @@
         </w:rPr>
         <w:t>psi_fix_fix_dec_ser_nch_chpar_conf Architecture</w:t>
       </w:r>
-      <w:bookmarkEnd w:id="39"/>
+      <w:bookmarkEnd w:id="40"/>
     </w:p>
     <w:p>
       <w:pPr>
@@ -19628,7 +19628,7 @@
           <w:lang w:val="en-US"/>
         </w:rPr>
       </w:pPr>
-      <w:bookmarkStart w:id="40" w:name="_Toc8395623"/>
+      <w:bookmarkStart w:id="41" w:name="_Toc8396078"/>
       <w:r>
         <w:rPr>
           <w:lang w:val="en-US"/>
@@ -19642,7 +19642,7 @@
         </w:rPr>
         <w:t>_conf</w:t>
       </w:r>
-      <w:bookmarkEnd w:id="40"/>
+      <w:bookmarkEnd w:id="41"/>
     </w:p>
     <w:p>
       <w:pPr>
@@ -21750,7 +21750,7 @@
           <w:lang w:val="en-US"/>
         </w:rPr>
       </w:pPr>
-      <w:bookmarkStart w:id="41" w:name="_Toc8395653"/>
+      <w:bookmarkStart w:id="42" w:name="_Toc8396108"/>
       <w:r>
         <w:rPr>
           <w:lang w:val="en-US"/>
@@ -21812,7 +21812,7 @@
         </w:rPr>
         <w:t>_conf Architecture</w:t>
       </w:r>
-      <w:bookmarkEnd w:id="41"/>
+      <w:bookmarkEnd w:id="42"/>
     </w:p>
     <w:p>
       <w:pPr>
@@ -22292,7 +22292,7 @@
           <w:lang w:val="en-US"/>
         </w:rPr>
       </w:pPr>
-      <w:bookmarkStart w:id="42" w:name="_Toc8395624"/>
+      <w:bookmarkStart w:id="43" w:name="_Toc8396079"/>
       <w:r>
         <w:rPr>
           <w:lang w:val="en-US"/>
@@ -22306,7 +22306,7 @@
         </w:rPr>
         <w:t>_lin_approx_&lt;function&gt;</w:t>
       </w:r>
-      <w:bookmarkEnd w:id="42"/>
+      <w:bookmarkEnd w:id="43"/>
     </w:p>
     <w:p>
       <w:pPr>
@@ -23178,7 +23178,7 @@
           <w:lang w:val="fr-FR"/>
         </w:rPr>
       </w:pPr>
-      <w:bookmarkStart w:id="43" w:name="_Toc8395654"/>
+      <w:bookmarkStart w:id="44" w:name="_Toc8396109"/>
       <w:r>
         <w:rPr>
           <w:lang w:val="fr-FR"/>
@@ -23222,7 +23222,7 @@
         </w:rPr>
         <w:t>: psi_fix_lin_approx Interpolation Principle</w:t>
       </w:r>
-      <w:bookmarkEnd w:id="43"/>
+      <w:bookmarkEnd w:id="44"/>
     </w:p>
     <w:p>
       <w:pPr>
@@ -23328,7 +23328,7 @@
           <w:lang w:val="en-US"/>
         </w:rPr>
       </w:pPr>
-      <w:bookmarkStart w:id="44" w:name="_Toc8395655"/>
+      <w:bookmarkStart w:id="45" w:name="_Toc8396110"/>
       <w:r>
         <w:rPr>
           <w:lang w:val="en-US"/>
@@ -23378,7 +23378,7 @@
         </w:rPr>
         <w:t>psi_fix_lin_approx Architecture</w:t>
       </w:r>
-      <w:bookmarkEnd w:id="44"/>
+      <w:bookmarkEnd w:id="45"/>
     </w:p>
     <w:p>
       <w:pPr>
@@ -23930,7 +23930,7 @@
           <w:lang w:val="en-US"/>
         </w:rPr>
       </w:pPr>
-      <w:bookmarkStart w:id="45" w:name="_Toc8395625"/>
+      <w:bookmarkStart w:id="46" w:name="_Toc8396080"/>
       <w:r>
         <w:rPr>
           <w:lang w:val="en-US"/>
@@ -23938,7 +23938,7 @@
         <w:lastRenderedPageBreak/>
         <w:t>psi_fix_dds_18b</w:t>
       </w:r>
-      <w:bookmarkEnd w:id="45"/>
+      <w:bookmarkEnd w:id="46"/>
     </w:p>
     <w:p>
       <w:pPr>
@@ -24037,7 +24037,7 @@
           <w:lang w:val="en-US"/>
         </w:rPr>
       </w:pPr>
-      <w:bookmarkStart w:id="46" w:name="_Toc8395656"/>
+      <w:bookmarkStart w:id="47" w:name="_Toc8396111"/>
       <w:r>
         <w:rPr>
           <w:lang w:val="en-US"/>
@@ -24087,7 +24087,7 @@
         </w:rPr>
         <w:t>psi_fix_dds_18b Spectrum for PhaseStep=0.12345</w:t>
       </w:r>
-      <w:bookmarkEnd w:id="46"/>
+      <w:bookmarkEnd w:id="47"/>
     </w:p>
     <w:p>
       <w:pPr>
@@ -25133,7 +25133,7 @@
           <w:lang w:val="en-US"/>
         </w:rPr>
       </w:pPr>
-      <w:bookmarkStart w:id="47" w:name="_Toc8395657"/>
+      <w:bookmarkStart w:id="48" w:name="_Toc8396112"/>
       <w:r>
         <w:rPr>
           <w:lang w:val="en-US"/>
@@ -25195,7 +25195,7 @@
         </w:rPr>
         <w:t>Architecture</w:t>
       </w:r>
-      <w:bookmarkEnd w:id="47"/>
+      <w:bookmarkEnd w:id="48"/>
     </w:p>
     <w:p>
       <w:pPr>
@@ -25214,7 +25214,7 @@
           <w:lang w:val="en-US"/>
         </w:rPr>
       </w:pPr>
-      <w:bookmarkStart w:id="48" w:name="_Toc8395626"/>
+      <w:bookmarkStart w:id="49" w:name="_Toc8396081"/>
       <w:r>
         <w:rPr>
           <w:lang w:val="en-US"/>
@@ -25222,7 +25222,7 @@
         <w:lastRenderedPageBreak/>
         <w:t>psi_fix_lowpass_iir_order1</w:t>
       </w:r>
-      <w:bookmarkEnd w:id="48"/>
+      <w:bookmarkEnd w:id="49"/>
     </w:p>
     <w:p>
       <w:pPr>
@@ -26655,7 +26655,7 @@
           <w:lang w:val="en-US"/>
         </w:rPr>
       </w:pPr>
-      <w:bookmarkStart w:id="49" w:name="_Toc8395658"/>
+      <w:bookmarkStart w:id="50" w:name="_Toc8396113"/>
       <w:r>
         <w:rPr>
           <w:lang w:val="en-US"/>
@@ -26711,7 +26711,7 @@
         </w:rPr>
         <w:t xml:space="preserve"> Architecture</w:t>
       </w:r>
-      <w:bookmarkEnd w:id="49"/>
+      <w:bookmarkEnd w:id="50"/>
     </w:p>
     <w:p>
       <w:pPr>
@@ -26722,8 +26722,8 @@
           <w:lang w:val="en-US"/>
         </w:rPr>
       </w:pPr>
-      <w:bookmarkStart w:id="50" w:name="_Toc514162288"/>
-      <w:bookmarkStart w:id="51" w:name="_Toc8395627"/>
+      <w:bookmarkStart w:id="51" w:name="_Toc514162288"/>
+      <w:bookmarkStart w:id="52" w:name="_Toc8396082"/>
       <w:r>
         <w:rPr>
           <w:lang w:val="en-US"/>
@@ -26737,8 +26737,8 @@
         </w:rPr>
         <w:t>addsub</w:t>
       </w:r>
-      <w:bookmarkEnd w:id="50"/>
       <w:bookmarkEnd w:id="51"/>
+      <w:bookmarkEnd w:id="52"/>
     </w:p>
     <w:p>
       <w:pPr>
@@ -26747,8 +26747,8 @@
           <w:lang w:val="en-US"/>
         </w:rPr>
       </w:pPr>
-      <w:bookmarkStart w:id="52" w:name="_Description"/>
-      <w:bookmarkEnd w:id="52"/>
+      <w:bookmarkStart w:id="53" w:name="_Description"/>
+      <w:bookmarkEnd w:id="53"/>
       <w:r>
         <w:rPr>
           <w:lang w:val="en-US"/>
@@ -28292,10 +28292,10 @@
             <v:path o:extrusionok="f" gradientshapeok="t" o:connecttype="rect"/>
             <o:lock v:ext="edit" aspectratio="t"/>
           </v:shapetype>
-          <v:shape id="_x0000_i1025" type="#_x0000_t75" style="width:354.25pt;height:97.65pt" o:ole="">
+          <v:shape id="_x0000_i1025" type="#_x0000_t75" style="width:354pt;height:97.5pt" o:ole="">
             <v:imagedata r:id="rId27" o:title=""/>
           </v:shape>
-          <o:OLEObject Type="Embed" ProgID="Visio.Drawing.11" ShapeID="_x0000_i1025" DrawAspect="Content" ObjectID="_1619008360" r:id="rId28"/>
+          <o:OLEObject Type="Embed" ProgID="Visio.Drawing.11" ShapeID="_x0000_i1025" DrawAspect="Content" ObjectID="_1619008836" r:id="rId28"/>
         </w:object>
       </w:r>
     </w:p>
@@ -28331,8 +28331,8 @@
           <w:lang w:val="en-US"/>
         </w:rPr>
       </w:pPr>
-      <w:bookmarkStart w:id="53" w:name="_Toc514162298"/>
-      <w:bookmarkStart w:id="54" w:name="_Toc8395659"/>
+      <w:bookmarkStart w:id="54" w:name="_Toc514162298"/>
+      <w:bookmarkStart w:id="55" w:name="_Toc8396114"/>
       <w:r>
         <w:rPr>
           <w:lang w:val="en-US"/>
@@ -28379,8 +28379,8 @@
         </w:rPr>
         <w:t>Architecture</w:t>
       </w:r>
-      <w:bookmarkEnd w:id="53"/>
       <w:bookmarkEnd w:id="54"/>
+      <w:bookmarkEnd w:id="55"/>
       <w:r>
         <w:rPr>
           <w:lang w:val="en-US"/>
@@ -28572,7 +28572,7 @@
           <w:lang w:val="en-US"/>
         </w:rPr>
       </w:pPr>
-      <w:bookmarkStart w:id="55" w:name="_Toc8395628"/>
+      <w:bookmarkStart w:id="56" w:name="_Toc8396083"/>
       <w:r>
         <w:rPr>
           <w:lang w:val="en-US"/>
@@ -28586,7 +28586,7 @@
         </w:rPr>
         <w:t>mult</w:t>
       </w:r>
-      <w:bookmarkEnd w:id="55"/>
+      <w:bookmarkEnd w:id="56"/>
     </w:p>
     <w:p>
       <w:pPr>
@@ -29984,10 +29984,10 @@
       </w:pPr>
       <w:r>
         <w:object w:dxaOrig="9804" w:dyaOrig="3750">
-          <v:shape id="_x0000_i1026" type="#_x0000_t75" style="width:489.6pt;height:187.5pt" o:ole="">
+          <v:shape id="_x0000_i1026" type="#_x0000_t75" style="width:489.75pt;height:187.5pt" o:ole="">
             <v:imagedata r:id="rId29" o:title=""/>
           </v:shape>
-          <o:OLEObject Type="Embed" ProgID="Visio.Drawing.11" ShapeID="_x0000_i1026" DrawAspect="Content" ObjectID="_1619008361" r:id="rId30"/>
+          <o:OLEObject Type="Embed" ProgID="Visio.Drawing.11" ShapeID="_x0000_i1026" DrawAspect="Content" ObjectID="_1619008837" r:id="rId30"/>
         </w:object>
       </w:r>
     </w:p>
@@ -30016,7 +30016,7 @@
           <w:lang w:val="en-US"/>
         </w:rPr>
       </w:pPr>
-      <w:bookmarkStart w:id="56" w:name="_Toc8395660"/>
+      <w:bookmarkStart w:id="57" w:name="_Toc8396115"/>
       <w:r>
         <w:rPr>
           <w:lang w:val="en-US"/>
@@ -30057,7 +30057,7 @@
         </w:rPr>
         <w:t>psi_fix_complex_mult Architecture</w:t>
       </w:r>
-      <w:bookmarkEnd w:id="56"/>
+      <w:bookmarkEnd w:id="57"/>
       <w:r>
         <w:rPr>
           <w:lang w:val="en-US"/>
@@ -30094,7 +30094,7 @@
           <w:lang w:val="en-US"/>
         </w:rPr>
       </w:pPr>
-      <w:bookmarkStart w:id="57" w:name="_Toc8395629"/>
+      <w:bookmarkStart w:id="58" w:name="_Toc8396084"/>
       <w:r>
         <w:rPr>
           <w:lang w:val="en-US"/>
@@ -30102,7 +30102,7 @@
         <w:lastRenderedPageBreak/>
         <w:t>psi_fix_mov_avg</w:t>
       </w:r>
-      <w:bookmarkEnd w:id="57"/>
+      <w:bookmarkEnd w:id="58"/>
     </w:p>
     <w:p>
       <w:pPr>
@@ -31489,7 +31489,7 @@
           <w:lang w:val="en-US"/>
         </w:rPr>
       </w:pPr>
-      <w:bookmarkStart w:id="58" w:name="_Toc8395661"/>
+      <w:bookmarkStart w:id="59" w:name="_Toc8396116"/>
       <w:r>
         <w:rPr>
           <w:lang w:val="en-US"/>
@@ -31551,7 +31551,7 @@
         </w:rPr>
         <w:t xml:space="preserve"> Architecture</w:t>
       </w:r>
-      <w:bookmarkEnd w:id="58"/>
+      <w:bookmarkEnd w:id="59"/>
     </w:p>
     <w:p>
       <w:pPr>
@@ -31588,7 +31588,7 @@
           <w:lang w:val="en-US"/>
         </w:rPr>
       </w:pPr>
-      <w:bookmarkStart w:id="59" w:name="_Toc8395630"/>
+      <w:bookmarkStart w:id="60" w:name="_Toc8396085"/>
       <w:r>
         <w:rPr>
           <w:lang w:val="en-US"/>
@@ -31596,7 +31596,7 @@
         <w:lastRenderedPageBreak/>
         <w:t>psi_fix_demod_real2cplx</w:t>
       </w:r>
-      <w:bookmarkEnd w:id="59"/>
+      <w:bookmarkEnd w:id="60"/>
     </w:p>
     <w:p>
       <w:pPr>
@@ -31770,7 +31770,6 @@
       </w:pPr>
       <w:r>
         <w:rPr>
-          <w:highlight w:val="yellow"/>
           <w:lang w:val="en-US"/>
         </w:rPr>
         <w:t>The implementation supports multiple data channels with shared coefficients (i.e. the demodulation phase is the same for all channels). For multi-channel implementation, all channels must be synchronous (i.e. only one strobe/vld signal is provided that applies to all channels).</w:t>
@@ -31845,31 +31844,27 @@
           <w:lang w:val="en-US"/>
         </w:rPr>
       </w:pPr>
-      <w:bookmarkStart w:id="60" w:name="_Toc8395662"/>
-      <w:r>
-        <w:rPr>
-          <w:highlight w:val="yellow"/>
+      <w:bookmarkStart w:id="61" w:name="_Toc8396117"/>
+      <w:r>
+        <w:rPr>
           <w:lang w:val="en-US"/>
         </w:rPr>
         <w:t xml:space="preserve">Figure </w:t>
       </w:r>
       <w:r>
         <w:rPr>
-          <w:highlight w:val="yellow"/>
           <w:lang w:val="en-US"/>
         </w:rPr>
         <w:fldChar w:fldCharType="begin"/>
       </w:r>
       <w:r>
         <w:rPr>
-          <w:highlight w:val="yellow"/>
           <w:lang w:val="en-US"/>
         </w:rPr>
         <w:instrText xml:space="preserve"> SEQ Figure \* ARABIC </w:instrText>
       </w:r>
       <w:r>
         <w:rPr>
-          <w:highlight w:val="yellow"/>
           <w:lang w:val="en-US"/>
         </w:rPr>
         <w:fldChar w:fldCharType="separate"/>
@@ -31877,26 +31872,23 @@
       <w:r>
         <w:rPr>
           <w:noProof/>
-          <w:highlight w:val="yellow"/>
           <w:lang w:val="en-US"/>
         </w:rPr>
         <w:t>22</w:t>
       </w:r>
       <w:r>
         <w:rPr>
-          <w:highlight w:val="yellow"/>
           <w:lang w:val="en-US"/>
         </w:rPr>
         <w:fldChar w:fldCharType="end"/>
       </w:r>
       <w:r>
         <w:rPr>
-          <w:highlight w:val="yellow"/>
           <w:lang w:val="en-US"/>
         </w:rPr>
         <w:t>: psi_fix_demod_real2cplx demodulation concept</w:t>
       </w:r>
-      <w:bookmarkEnd w:id="60"/>
+      <w:bookmarkEnd w:id="61"/>
     </w:p>
     <w:p>
       <w:pPr>
@@ -32141,7 +32133,6 @@
       <w:r>
         <w:rPr>
           <w:b/>
-          <w:highlight w:val="yellow"/>
           <w:lang w:val="en-US"/>
         </w:rPr>
         <w:t>Channels_g</w:t>
@@ -32149,14 +32140,12 @@
       <w:r>
         <w:rPr>
           <w:b/>
-          <w:highlight w:val="yellow"/>
           <w:lang w:val="en-US"/>
         </w:rPr>
         <w:tab/>
       </w:r>
       <w:r>
         <w:rPr>
-          <w:highlight w:val="yellow"/>
           <w:lang w:val="en-US"/>
         </w:rPr>
         <w:t>Number of channels to implement</w:t>
@@ -32565,26 +32554,14 @@
             <w:pPr>
               <w:pStyle w:val="TableContent"/>
               <w:jc w:val="center"/>
-              <w:rPr>
-                <w:highlight w:val="yellow"/>
-              </w:rPr>
-            </w:pPr>
-            <w:r>
-              <w:rPr>
-                <w:highlight w:val="yellow"/>
-              </w:rPr>
+            </w:pPr>
+            <w:r>
               <w:t>InFmt</w:t>
             </w:r>
             <w:r>
-              <w:rPr>
-                <w:highlight w:val="yellow"/>
-              </w:rPr>
               <w:t>_g</w:t>
             </w:r>
             <w:r>
-              <w:rPr>
-                <w:highlight w:val="yellow"/>
-              </w:rPr>
               <w:t>*Channels_g</w:t>
             </w:r>
           </w:p>
@@ -32597,20 +32574,11 @@
           <w:p>
             <w:pPr>
               <w:pStyle w:val="TableContent"/>
-              <w:rPr>
-                <w:highlight w:val="yellow"/>
-              </w:rPr>
-            </w:pPr>
-            <w:r>
-              <w:rPr>
-                <w:highlight w:val="yellow"/>
-              </w:rPr>
+            </w:pPr>
+            <w:r>
               <w:t>Data input</w:t>
             </w:r>
             <w:r>
-              <w:rPr>
-                <w:highlight w:val="yellow"/>
-              </w:rPr>
               <w:br/>
               <w:t>For multiple channels, channels are concatenated*</w:t>
             </w:r>
@@ -32744,9 +32712,6 @@
               <w:pStyle w:val="TableContent"/>
             </w:pPr>
             <w:r>
-              <w:rPr>
-                <w:highlight w:val="yellow"/>
-              </w:rPr>
               <w:t>Applied to all channels</w:t>
             </w:r>
           </w:p>
@@ -32823,14 +32788,8 @@
             <w:pPr>
               <w:pStyle w:val="TableContent"/>
               <w:jc w:val="center"/>
-              <w:rPr>
-                <w:highlight w:val="yellow"/>
-              </w:rPr>
-            </w:pPr>
-            <w:r>
-              <w:rPr>
-                <w:highlight w:val="yellow"/>
-              </w:rPr>
+            </w:pPr>
+            <w:r>
               <w:t>OutFmt_g*Channels_g</w:t>
             </w:r>
           </w:p>
@@ -32843,20 +32802,11 @@
           <w:p>
             <w:pPr>
               <w:pStyle w:val="TableContent"/>
-              <w:rPr>
-                <w:highlight w:val="yellow"/>
-              </w:rPr>
-            </w:pPr>
-            <w:r>
-              <w:rPr>
-                <w:highlight w:val="yellow"/>
-              </w:rPr>
+            </w:pPr>
+            <w:r>
               <w:t>Real part of the output signal</w:t>
             </w:r>
             <w:r>
-              <w:rPr>
-                <w:highlight w:val="yellow"/>
-              </w:rPr>
               <w:br/>
               <w:t>For multiple channels, channels are concatenated*</w:t>
             </w:r>
@@ -32906,14 +32856,8 @@
             <w:pPr>
               <w:pStyle w:val="TableContent"/>
               <w:jc w:val="center"/>
-              <w:rPr>
-                <w:highlight w:val="yellow"/>
-              </w:rPr>
-            </w:pPr>
-            <w:r>
-              <w:rPr>
-                <w:highlight w:val="yellow"/>
-              </w:rPr>
+            </w:pPr>
+            <w:r>
               <w:t>OutFmt_g*Channels_g</w:t>
             </w:r>
           </w:p>
@@ -32926,20 +32870,11 @@
           <w:p>
             <w:pPr>
               <w:pStyle w:val="TableContent"/>
-              <w:rPr>
-                <w:highlight w:val="yellow"/>
-              </w:rPr>
-            </w:pPr>
-            <w:r>
-              <w:rPr>
-                <w:highlight w:val="yellow"/>
-              </w:rPr>
+            </w:pPr>
+            <w:r>
               <w:t>Imaginary part of the output signal</w:t>
             </w:r>
             <w:r>
-              <w:rPr>
-                <w:highlight w:val="yellow"/>
-              </w:rPr>
               <w:br/>
               <w:t>For multiple channels, channels are concatenated*</w:t>
             </w:r>
@@ -33035,7 +32970,6 @@
       </w:pPr>
       <w:r>
         <w:rPr>
-          <w:highlight w:val="yellow"/>
           <w:lang w:val="en-US"/>
         </w:rPr>
         <w:t>* example: for 3 8-bit channels data is sorted as follows: ch0 -&gt; bits 7..0, ch1 -&gt; bits 15..8, ch2 -&gt; bits 23..16</w:t>
@@ -33083,7 +33017,6 @@
       </w:r>
       <w:r>
         <w:rPr>
-          <w:highlight w:val="yellow"/>
           <w:lang w:val="en-US"/>
         </w:rPr>
         <w:t>For simplicity only one channel is shown.</w:t>
@@ -33159,7 +33092,7 @@
           <w:lang w:val="en-US"/>
         </w:rPr>
       </w:pPr>
-      <w:bookmarkStart w:id="61" w:name="_Toc8395663"/>
+      <w:bookmarkStart w:id="62" w:name="_Toc8396118"/>
       <w:r>
         <w:rPr>
           <w:lang w:val="en-US"/>
@@ -33221,7 +33154,7 @@
         </w:rPr>
         <w:t>Architecture</w:t>
       </w:r>
-      <w:bookmarkEnd w:id="61"/>
+      <w:bookmarkEnd w:id="62"/>
     </w:p>
     <w:p>
       <w:pPr>
@@ -33266,7 +33199,7 @@
           <w:lang w:val="en-US"/>
         </w:rPr>
       </w:pPr>
-      <w:bookmarkStart w:id="62" w:name="_Toc8395631"/>
+      <w:bookmarkStart w:id="63" w:name="_Toc8396086"/>
       <w:r>
         <w:rPr>
           <w:lang w:val="en-US"/>
@@ -33274,7 +33207,7 @@
         <w:lastRenderedPageBreak/>
         <w:t>psi_fix_cordic_vect</w:t>
       </w:r>
-      <w:bookmarkEnd w:id="62"/>
+      <w:bookmarkEnd w:id="63"/>
     </w:p>
     <w:p>
       <w:pPr>
@@ -35073,7 +35006,7 @@
           <w:lang w:val="en-US"/>
         </w:rPr>
       </w:pPr>
-      <w:bookmarkStart w:id="63" w:name="_Toc8395664"/>
+      <w:bookmarkStart w:id="64" w:name="_Toc8396119"/>
       <w:r>
         <w:rPr>
           <w:lang w:val="en-US"/>
@@ -35135,7 +35068,7 @@
         </w:rPr>
         <w:t xml:space="preserve"> Architecture</w:t>
       </w:r>
-      <w:bookmarkEnd w:id="63"/>
+      <w:bookmarkEnd w:id="64"/>
     </w:p>
     <w:p>
       <w:pPr>
@@ -35146,7 +35079,7 @@
           <w:lang w:val="en-US"/>
         </w:rPr>
       </w:pPr>
-      <w:bookmarkStart w:id="64" w:name="_Toc8395632"/>
+      <w:bookmarkStart w:id="65" w:name="_Toc8396087"/>
       <w:r>
         <w:rPr>
           <w:lang w:val="en-US"/>
@@ -35154,7 +35087,7 @@
         <w:lastRenderedPageBreak/>
         <w:t>psi_fix_cordic_rot</w:t>
       </w:r>
-      <w:bookmarkEnd w:id="64"/>
+      <w:bookmarkEnd w:id="65"/>
     </w:p>
     <w:p>
       <w:pPr>
@@ -36934,7 +36867,7 @@
           <w:lang w:val="en-US"/>
         </w:rPr>
       </w:pPr>
-      <w:bookmarkStart w:id="65" w:name="_Toc8395665"/>
+      <w:bookmarkStart w:id="66" w:name="_Toc8396120"/>
       <w:r>
         <w:rPr>
           <w:lang w:val="en-US"/>
@@ -36984,7 +36917,7 @@
         </w:rPr>
         <w:t>psi_fix_coric_rot Architecture</w:t>
       </w:r>
-      <w:bookmarkEnd w:id="65"/>
+      <w:bookmarkEnd w:id="66"/>
     </w:p>
     <w:p>
       <w:pPr>
@@ -36995,8 +36928,8 @@
           <w:lang w:val="en-US"/>
         </w:rPr>
       </w:pPr>
-      <w:bookmarkStart w:id="66" w:name="_Ref515288425"/>
-      <w:bookmarkStart w:id="67" w:name="_Toc8395633"/>
+      <w:bookmarkStart w:id="67" w:name="_Ref515288425"/>
+      <w:bookmarkStart w:id="68" w:name="_Toc8396088"/>
       <w:r>
         <w:rPr>
           <w:lang w:val="en-US"/>
@@ -37004,8 +36937,8 @@
         <w:lastRenderedPageBreak/>
         <w:t>psi_fix_pol2cart_approx</w:t>
       </w:r>
-      <w:bookmarkEnd w:id="66"/>
       <w:bookmarkEnd w:id="67"/>
+      <w:bookmarkEnd w:id="68"/>
     </w:p>
     <w:p>
       <w:pPr>
@@ -38046,7 +37979,7 @@
           <w:lang w:val="en-US"/>
         </w:rPr>
       </w:pPr>
-      <w:bookmarkStart w:id="68" w:name="_Toc8395666"/>
+      <w:bookmarkStart w:id="69" w:name="_Toc8396121"/>
       <w:r>
         <w:rPr>
           <w:lang w:val="en-US"/>
@@ -38096,7 +38029,7 @@
         </w:rPr>
         <w:t>psi_fix_pol2cart_approx Architecture</w:t>
       </w:r>
-      <w:bookmarkEnd w:id="68"/>
+      <w:bookmarkEnd w:id="69"/>
     </w:p>
     <w:p>
       <w:pPr>
@@ -38107,8 +38040,8 @@
           <w:lang w:val="en-US"/>
         </w:rPr>
       </w:pPr>
-      <w:bookmarkStart w:id="69" w:name="_Toc519691910"/>
-      <w:bookmarkStart w:id="70" w:name="_Toc8395634"/>
+      <w:bookmarkStart w:id="70" w:name="_Toc519691910"/>
+      <w:bookmarkStart w:id="71" w:name="_Toc8396089"/>
       <w:r>
         <w:rPr>
           <w:lang w:val="en-US"/>
@@ -38116,8 +38049,8 @@
         <w:lastRenderedPageBreak/>
         <w:t>psi_fix_mod_cplx2real</w:t>
       </w:r>
-      <w:bookmarkEnd w:id="69"/>
       <w:bookmarkEnd w:id="70"/>
+      <w:bookmarkEnd w:id="71"/>
     </w:p>
     <w:p>
       <w:pPr>
@@ -39432,10 +39365,10 @@
       </w:pPr>
       <w:r>
         <w:object w:dxaOrig="6307" w:dyaOrig="2513">
-          <v:shape id="_x0000_i1027" type="#_x0000_t75" style="width:442.35pt;height:177.7pt" o:ole="">
+          <v:shape id="_x0000_i1027" type="#_x0000_t75" style="width:442.5pt;height:177.75pt" o:ole="">
             <v:imagedata r:id="rId37" o:title=""/>
           </v:shape>
-          <o:OLEObject Type="Embed" ProgID="Visio.Drawing.11" ShapeID="_x0000_i1027" DrawAspect="Content" ObjectID="_1619008362" r:id="rId38"/>
+          <o:OLEObject Type="Embed" ProgID="Visio.Drawing.11" ShapeID="_x0000_i1027" DrawAspect="Content" ObjectID="_1619008838" r:id="rId38"/>
         </w:object>
       </w:r>
     </w:p>
@@ -39447,7 +39380,7 @@
           <w:lang w:val="en-US"/>
         </w:rPr>
       </w:pPr>
-      <w:bookmarkStart w:id="71" w:name="_Toc8395667"/>
+      <w:bookmarkStart w:id="72" w:name="_Toc8396122"/>
       <w:r>
         <w:rPr>
           <w:lang w:val="en-US"/>
@@ -39488,7 +39421,7 @@
         </w:rPr>
         <w:t xml:space="preserve"> Archietcture</w:t>
       </w:r>
-      <w:bookmarkEnd w:id="71"/>
+      <w:bookmarkEnd w:id="72"/>
     </w:p>
     <w:p>
       <w:pPr>
@@ -39499,7 +39432,7 @@
           <w:lang w:val="en-US"/>
         </w:rPr>
       </w:pPr>
-      <w:bookmarkStart w:id="72" w:name="_Toc8395635"/>
+      <w:bookmarkStart w:id="73" w:name="_Toc8396090"/>
       <w:r>
         <w:rPr>
           <w:lang w:val="en-US"/>
@@ -39507,7 +39440,7 @@
         <w:lastRenderedPageBreak/>
         <w:t>psi_fix_complex_abs</w:t>
       </w:r>
-      <w:bookmarkEnd w:id="72"/>
+      <w:bookmarkEnd w:id="73"/>
     </w:p>
     <w:p>
       <w:pPr>
@@ -41314,7 +41247,7 @@
           <w:lang w:val="en-US"/>
         </w:rPr>
       </w:pPr>
-      <w:bookmarkStart w:id="73" w:name="_Toc8395668"/>
+      <w:bookmarkStart w:id="74" w:name="_Toc8396123"/>
       <w:r>
         <w:rPr>
           <w:lang w:val="en-US"/>
@@ -41356,15 +41289,9 @@
         <w:rPr>
           <w:lang w:val="en-US"/>
         </w:rPr>
-        <w:t xml:space="preserve">: </w:t>
-      </w:r>
-      <w:r>
-        <w:rPr>
-          <w:lang w:val="en-US"/>
-        </w:rPr>
-        <w:t>psi_fix_complex_abs</w:t>
-      </w:r>
-      <w:bookmarkEnd w:id="73"/>
+        <w:t>: psi_fix_complex_abs</w:t>
+      </w:r>
+      <w:bookmarkEnd w:id="74"/>
     </w:p>
     <w:p>
       <w:pPr>
@@ -41372,32 +41299,28 @@
         <w:pageBreakBefore/>
         <w:ind w:left="578" w:hanging="578"/>
         <w:rPr>
-          <w:highlight w:val="yellow"/>
-          <w:lang w:val="en-US"/>
-        </w:rPr>
-      </w:pPr>
-      <w:bookmarkStart w:id="74" w:name="_Toc8395636"/>
-      <w:r>
-        <w:rPr>
-          <w:highlight w:val="yellow"/>
+          <w:lang w:val="en-US"/>
+        </w:rPr>
+      </w:pPr>
+      <w:bookmarkStart w:id="75" w:name="_Toc8396091"/>
+      <w:r>
+        <w:rPr>
           <w:lang w:val="en-US"/>
         </w:rPr>
         <w:lastRenderedPageBreak/>
         <w:t>psi_fix_phase_unwrap</w:t>
       </w:r>
-      <w:bookmarkEnd w:id="74"/>
+      <w:bookmarkEnd w:id="75"/>
     </w:p>
     <w:p>
       <w:pPr>
         <w:pStyle w:val="Heading3"/>
         <w:rPr>
-          <w:highlight w:val="yellow"/>
-          <w:lang w:val="en-US"/>
-        </w:rPr>
-      </w:pPr>
-      <w:r>
-        <w:rPr>
-          <w:highlight w:val="yellow"/>
+          <w:lang w:val="en-US"/>
+        </w:rPr>
+      </w:pPr>
+      <w:r>
+        <w:rPr>
           <w:lang w:val="en-US"/>
         </w:rPr>
         <w:t>Description</w:t>
@@ -41406,13 +41329,11 @@
     <w:p>
       <w:pPr>
         <w:rPr>
-          <w:highlight w:val="yellow"/>
-          <w:lang w:val="en-US"/>
-        </w:rPr>
-      </w:pPr>
-      <w:r>
-        <w:rPr>
-          <w:highlight w:val="yellow"/>
+          <w:lang w:val="en-US"/>
+        </w:rPr>
+      </w:pPr>
+      <w:r>
+        <w:rPr>
           <w:lang w:val="en-US"/>
         </w:rPr>
         <w:t>This entity implements phase unwrapping by bringing all input angles into the range of +/- 1</w:t>
@@ -41420,14 +41341,12 @@
       <w:r>
         <w:rPr>
           <w:rFonts w:cs="Arial"/>
-          <w:highlight w:val="yellow"/>
           <w:lang w:val="en-US"/>
         </w:rPr>
         <w:t>π</w:t>
       </w:r>
       <w:r>
         <w:rPr>
-          <w:highlight w:val="yellow"/>
           <w:lang w:val="en-US"/>
         </w:rPr>
         <w:t xml:space="preserve"> (+/- 180°) of the previous sample and summing up the inputs.</w:t>
@@ -41436,13 +41355,11 @@
     <w:p>
       <w:pPr>
         <w:rPr>
-          <w:highlight w:val="yellow"/>
-          <w:lang w:val="en-US"/>
-        </w:rPr>
-      </w:pPr>
-      <w:r>
-        <w:rPr>
-          <w:highlight w:val="yellow"/>
+          <w:lang w:val="en-US"/>
+        </w:rPr>
+      </w:pPr>
+      <w:r>
+        <w:rPr>
           <w:lang w:val="en-US"/>
         </w:rPr>
         <w:t>Since phase unwrapping can accumulate infinitely, there is no theoretically sufficient output format. Therefore the user can choose the output format. If the unwrapping exceeds this format, the error is detected and signaled at the output. In this case the unwrapping is reset. This is shown by the figure below. In the figure, the output range is 4</w:t>
@@ -41450,14 +41367,12 @@
       <w:r>
         <w:rPr>
           <w:rFonts w:cs="Arial"/>
-          <w:highlight w:val="yellow"/>
           <w:lang w:val="en-US"/>
         </w:rPr>
         <w:t>π</w:t>
       </w:r>
       <w:r>
         <w:rPr>
-          <w:highlight w:val="yellow"/>
           <w:lang w:val="en-US"/>
         </w:rPr>
         <w:t xml:space="preserve"> (720°).</w:t>
@@ -41467,13 +41382,13 @@
       <w:pPr>
         <w:jc w:val="center"/>
         <w:rPr>
-          <w:highlight w:val="yellow"/>
-          <w:lang w:val="en-US"/>
-        </w:rPr>
-      </w:pPr>
-      <w:r>
-        <w:rPr>
-          <w:highlight w:val="yellow"/>
+          <w:lang w:val="en-US"/>
+        </w:rPr>
+      </w:pPr>
+      <w:r>
+        <w:rPr>
+          <w:noProof/>
+          <w:lang w:val="en-US"/>
         </w:rPr>
         <w:drawing>
           <wp:inline distT="0" distB="0" distL="0" distR="0">
@@ -41530,35 +41445,30 @@
         <w:pStyle w:val="Caption"/>
         <w:jc w:val="center"/>
         <w:rPr>
-          <w:highlight w:val="yellow"/>
-          <w:lang w:val="en-US"/>
-        </w:rPr>
-      </w:pPr>
-      <w:bookmarkStart w:id="75" w:name="_Toc8395669"/>
-      <w:r>
-        <w:rPr>
-          <w:highlight w:val="yellow"/>
+          <w:lang w:val="en-US"/>
+        </w:rPr>
+      </w:pPr>
+      <w:bookmarkStart w:id="76" w:name="_Toc8396124"/>
+      <w:r>
+        <w:rPr>
           <w:lang w:val="en-US"/>
         </w:rPr>
         <w:t xml:space="preserve">Figure </w:t>
       </w:r>
       <w:r>
         <w:rPr>
-          <w:highlight w:val="yellow"/>
           <w:lang w:val="en-US"/>
         </w:rPr>
         <w:fldChar w:fldCharType="begin"/>
       </w:r>
       <w:r>
         <w:rPr>
-          <w:highlight w:val="yellow"/>
           <w:lang w:val="en-US"/>
         </w:rPr>
         <w:instrText xml:space="preserve"> SEQ Figure \* ARABIC </w:instrText>
       </w:r>
       <w:r>
         <w:rPr>
-          <w:highlight w:val="yellow"/>
           <w:lang w:val="en-US"/>
         </w:rPr>
         <w:fldChar w:fldCharType="separate"/>
@@ -41566,44 +41476,38 @@
       <w:r>
         <w:rPr>
           <w:noProof/>
-          <w:highlight w:val="yellow"/>
           <w:lang w:val="en-US"/>
         </w:rPr>
         <w:t>29</w:t>
       </w:r>
       <w:r>
         <w:rPr>
-          <w:highlight w:val="yellow"/>
           <w:lang w:val="en-US"/>
         </w:rPr>
         <w:fldChar w:fldCharType="end"/>
       </w:r>
       <w:r>
         <w:rPr>
-          <w:highlight w:val="yellow"/>
           <w:lang w:val="en-US"/>
         </w:rPr>
         <w:t>: psi_fix_phase_unwrap overflow behavior</w:t>
       </w:r>
-      <w:bookmarkEnd w:id="75"/>
-    </w:p>
-    <w:p>
-      <w:pPr>
-        <w:rPr>
-          <w:highlight w:val="yellow"/>
-          <w:lang w:val="en-US"/>
-        </w:rPr>
-      </w:pPr>
-      <w:r>
-        <w:rPr>
-          <w:highlight w:val="yellow"/>
+      <w:bookmarkEnd w:id="76"/>
+    </w:p>
+    <w:p>
+      <w:pPr>
+        <w:rPr>
+          <w:lang w:val="en-US"/>
+        </w:rPr>
+      </w:pPr>
+      <w:r>
+        <w:rPr>
           <w:lang w:val="en-US"/>
         </w:rPr>
         <w:t>It is clearly vi</w:t>
       </w:r>
       <w:r>
         <w:rPr>
-          <w:highlight w:val="yellow"/>
           <w:lang w:val="en-US"/>
         </w:rPr>
         <w:t>sible, that when exceeding the maximum range, the output is reset to the input angle and unwrapping continues from there. So the phase itself is still correct (phase modulo 360° is correct) but there is a discontinuity in the output.</w:t>
@@ -41613,13 +41517,11 @@
       <w:pPr>
         <w:pStyle w:val="Heading3"/>
         <w:rPr>
-          <w:highlight w:val="yellow"/>
-          <w:lang w:val="en-US"/>
-        </w:rPr>
-      </w:pPr>
-      <w:r>
-        <w:rPr>
-          <w:highlight w:val="yellow"/>
+          <w:lang w:val="en-US"/>
+        </w:rPr>
+      </w:pPr>
+      <w:r>
+        <w:rPr>
           <w:lang w:val="en-US"/>
         </w:rPr>
         <w:t>Generics</w:t>
@@ -41629,14 +41531,12 @@
       <w:pPr>
         <w:jc w:val="left"/>
         <w:rPr>
-          <w:highlight w:val="yellow"/>
           <w:lang w:val="en-US"/>
         </w:rPr>
       </w:pPr>
       <w:r>
         <w:rPr>
           <w:b/>
-          <w:highlight w:val="yellow"/>
           <w:lang w:val="en-US"/>
         </w:rPr>
         <w:t>InFmt_g</w:t>
@@ -41644,7 +41544,6 @@
       <w:r>
         <w:rPr>
           <w:b/>
-          <w:highlight w:val="yellow"/>
           <w:lang w:val="en-US"/>
         </w:rPr>
         <w:tab/>
@@ -41652,28 +41551,24 @@
       <w:r>
         <w:rPr>
           <w:b/>
-          <w:highlight w:val="yellow"/>
           <w:lang w:val="en-US"/>
         </w:rPr>
         <w:tab/>
       </w:r>
       <w:r>
         <w:rPr>
-          <w:highlight w:val="yellow"/>
           <w:lang w:val="en-US"/>
         </w:rPr>
         <w:t>Format of the input</w:t>
       </w:r>
       <w:r>
         <w:rPr>
-          <w:highlight w:val="yellow"/>
           <w:lang w:val="en-US"/>
         </w:rPr>
         <w:t xml:space="preserve"> (usually [1,0,x] or [0,1,x])</w:t>
       </w:r>
       <w:r>
         <w:rPr>
-          <w:highlight w:val="yellow"/>
           <w:lang w:val="en-US"/>
         </w:rPr>
         <w:br/>
@@ -41681,7 +41576,6 @@
       <w:r>
         <w:rPr>
           <w:b/>
-          <w:highlight w:val="yellow"/>
           <w:lang w:val="en-US"/>
         </w:rPr>
         <w:t>OutFmt_g</w:t>
@@ -41689,7 +41583,6 @@
       <w:r>
         <w:rPr>
           <w:b/>
-          <w:highlight w:val="yellow"/>
           <w:lang w:val="en-US"/>
         </w:rPr>
         <w:tab/>
@@ -41697,28 +41590,24 @@
       <w:r>
         <w:rPr>
           <w:b/>
-          <w:highlight w:val="yellow"/>
           <w:lang w:val="en-US"/>
         </w:rPr>
         <w:tab/>
       </w:r>
       <w:r>
         <w:rPr>
-          <w:highlight w:val="yellow"/>
           <w:lang w:val="en-US"/>
         </w:rPr>
         <w:t xml:space="preserve">Output format </w:t>
       </w:r>
       <w:r>
         <w:rPr>
-          <w:highlight w:val="yellow"/>
           <w:lang w:val="en-US"/>
         </w:rPr>
         <w:t>(must have at least one integer bit and be signed)</w:t>
       </w:r>
       <w:r>
         <w:rPr>
-          <w:highlight w:val="yellow"/>
           <w:lang w:val="en-US"/>
         </w:rPr>
         <w:br/>
@@ -41726,7 +41615,6 @@
       <w:r>
         <w:rPr>
           <w:b/>
-          <w:highlight w:val="yellow"/>
           <w:lang w:val="en-US"/>
         </w:rPr>
         <w:t>Round_g</w:t>
@@ -41734,7 +41622,6 @@
       <w:r>
         <w:rPr>
           <w:b/>
-          <w:highlight w:val="yellow"/>
           <w:lang w:val="en-US"/>
         </w:rPr>
         <w:tab/>
@@ -41742,21 +41629,18 @@
       <w:r>
         <w:rPr>
           <w:b/>
-          <w:highlight w:val="yellow"/>
           <w:lang w:val="en-US"/>
         </w:rPr>
         <w:tab/>
       </w:r>
       <w:r>
         <w:rPr>
-          <w:highlight w:val="yellow"/>
           <w:lang w:val="en-US"/>
         </w:rPr>
         <w:t>Rounding mode at the output (use truncation for high clock speeds)</w:t>
       </w:r>
       <w:r>
         <w:rPr>
-          <w:highlight w:val="yellow"/>
           <w:lang w:val="en-US"/>
         </w:rPr>
         <w:br/>
@@ -41766,13 +41650,11 @@
       <w:pPr>
         <w:pStyle w:val="Heading3"/>
         <w:rPr>
-          <w:highlight w:val="yellow"/>
-          <w:lang w:val="en-US"/>
-        </w:rPr>
-      </w:pPr>
-      <w:r>
-        <w:rPr>
-          <w:highlight w:val="yellow"/>
+          <w:lang w:val="en-US"/>
+        </w:rPr>
+      </w:pPr>
+      <w:r>
+        <w:rPr>
           <w:lang w:val="en-US"/>
         </w:rPr>
         <w:t>Interfaces</w:t>
@@ -41807,14 +41689,8 @@
           <w:p>
             <w:pPr>
               <w:pStyle w:val="TableHeader"/>
-              <w:rPr>
-                <w:highlight w:val="yellow"/>
-              </w:rPr>
-            </w:pPr>
-            <w:r>
-              <w:rPr>
-                <w:highlight w:val="yellow"/>
-              </w:rPr>
+            </w:pPr>
+            <w:r>
               <w:t>Signal</w:t>
             </w:r>
           </w:p>
@@ -41829,14 +41705,8 @@
             <w:pPr>
               <w:pStyle w:val="TableHeader"/>
               <w:jc w:val="center"/>
-              <w:rPr>
-                <w:highlight w:val="yellow"/>
-              </w:rPr>
-            </w:pPr>
-            <w:r>
-              <w:rPr>
-                <w:highlight w:val="yellow"/>
-              </w:rPr>
+            </w:pPr>
+            <w:r>
               <w:t>Direction</w:t>
             </w:r>
           </w:p>
@@ -41851,14 +41721,8 @@
             <w:pPr>
               <w:pStyle w:val="TableHeader"/>
               <w:jc w:val="center"/>
-              <w:rPr>
-                <w:highlight w:val="yellow"/>
-              </w:rPr>
-            </w:pPr>
-            <w:r>
-              <w:rPr>
-                <w:highlight w:val="yellow"/>
-              </w:rPr>
+            </w:pPr>
+            <w:r>
               <w:t>Width</w:t>
             </w:r>
           </w:p>
@@ -41872,14 +41736,8 @@
           <w:p>
             <w:pPr>
               <w:pStyle w:val="TableHeader"/>
-              <w:rPr>
-                <w:highlight w:val="yellow"/>
-              </w:rPr>
-            </w:pPr>
-            <w:r>
-              <w:rPr>
-                <w:highlight w:val="yellow"/>
-              </w:rPr>
+            </w:pPr>
+            <w:r>
               <w:t>Description</w:t>
             </w:r>
           </w:p>
@@ -41902,14 +41760,12 @@
               <w:rPr>
                 <w:b/>
                 <w:i/>
-                <w:highlight w:val="yellow"/>
               </w:rPr>
             </w:pPr>
             <w:r>
               <w:rPr>
                 <w:b/>
                 <w:i/>
-                <w:highlight w:val="yellow"/>
               </w:rPr>
               <w:t>Control Signals</w:t>
             </w:r>
@@ -41929,14 +41785,8 @@
           <w:p>
             <w:pPr>
               <w:pStyle w:val="TableContent"/>
-              <w:rPr>
-                <w:highlight w:val="yellow"/>
-              </w:rPr>
-            </w:pPr>
-            <w:r>
-              <w:rPr>
-                <w:highlight w:val="yellow"/>
-              </w:rPr>
+            </w:pPr>
+            <w:r>
               <w:t>Clk</w:t>
             </w:r>
           </w:p>
@@ -41950,14 +41800,8 @@
             <w:pPr>
               <w:pStyle w:val="TableContent"/>
               <w:jc w:val="center"/>
-              <w:rPr>
-                <w:highlight w:val="yellow"/>
-              </w:rPr>
-            </w:pPr>
-            <w:r>
-              <w:rPr>
-                <w:highlight w:val="yellow"/>
-              </w:rPr>
+            </w:pPr>
+            <w:r>
               <w:t>Input</w:t>
             </w:r>
           </w:p>
@@ -41971,14 +41815,8 @@
             <w:pPr>
               <w:pStyle w:val="TableContent"/>
               <w:jc w:val="center"/>
-              <w:rPr>
-                <w:highlight w:val="yellow"/>
-              </w:rPr>
-            </w:pPr>
-            <w:r>
-              <w:rPr>
-                <w:highlight w:val="yellow"/>
-              </w:rPr>
+            </w:pPr>
+            <w:r>
               <w:t>1</w:t>
             </w:r>
           </w:p>
@@ -41991,14 +41829,8 @@
           <w:p>
             <w:pPr>
               <w:pStyle w:val="TableContent"/>
-              <w:rPr>
-                <w:highlight w:val="yellow"/>
-              </w:rPr>
-            </w:pPr>
-            <w:r>
-              <w:rPr>
-                <w:highlight w:val="yellow"/>
-              </w:rPr>
+            </w:pPr>
+            <w:r>
               <w:t>Clock</w:t>
             </w:r>
           </w:p>
@@ -42017,14 +41849,8 @@
           <w:p>
             <w:pPr>
               <w:pStyle w:val="TableContent"/>
-              <w:rPr>
-                <w:highlight w:val="yellow"/>
-              </w:rPr>
-            </w:pPr>
-            <w:r>
-              <w:rPr>
-                <w:highlight w:val="yellow"/>
-              </w:rPr>
+            </w:pPr>
+            <w:r>
               <w:t>Rst</w:t>
             </w:r>
           </w:p>
@@ -42038,14 +41864,8 @@
             <w:pPr>
               <w:pStyle w:val="TableContent"/>
               <w:jc w:val="center"/>
-              <w:rPr>
-                <w:highlight w:val="yellow"/>
-              </w:rPr>
-            </w:pPr>
-            <w:r>
-              <w:rPr>
-                <w:highlight w:val="yellow"/>
-              </w:rPr>
+            </w:pPr>
+            <w:r>
               <w:t>Input</w:t>
             </w:r>
           </w:p>
@@ -42059,14 +41879,8 @@
             <w:pPr>
               <w:pStyle w:val="TableContent"/>
               <w:jc w:val="center"/>
-              <w:rPr>
-                <w:highlight w:val="yellow"/>
-              </w:rPr>
-            </w:pPr>
-            <w:r>
-              <w:rPr>
-                <w:highlight w:val="yellow"/>
-              </w:rPr>
+            </w:pPr>
+            <w:r>
               <w:t>1</w:t>
             </w:r>
           </w:p>
@@ -42079,14 +41893,8 @@
           <w:p>
             <w:pPr>
               <w:pStyle w:val="TableContent"/>
-              <w:rPr>
-                <w:highlight w:val="yellow"/>
-              </w:rPr>
-            </w:pPr>
-            <w:r>
-              <w:rPr>
-                <w:highlight w:val="yellow"/>
-              </w:rPr>
+            </w:pPr>
+            <w:r>
               <w:t>Reset</w:t>
             </w:r>
           </w:p>
@@ -42106,15 +41914,11 @@
           <w:p>
             <w:pPr>
               <w:pStyle w:val="TableContent"/>
-              <w:rPr>
-                <w:highlight w:val="yellow"/>
-              </w:rPr>
             </w:pPr>
             <w:r>
               <w:rPr>
                 <w:b/>
                 <w:i/>
-                <w:highlight w:val="yellow"/>
               </w:rPr>
               <w:t>Input</w:t>
             </w:r>
@@ -42134,14 +41938,8 @@
           <w:p>
             <w:pPr>
               <w:pStyle w:val="TableContent"/>
-              <w:rPr>
-                <w:highlight w:val="yellow"/>
-              </w:rPr>
-            </w:pPr>
-            <w:r>
-              <w:rPr>
-                <w:highlight w:val="yellow"/>
-              </w:rPr>
+            </w:pPr>
+            <w:r>
               <w:t>InVld</w:t>
             </w:r>
           </w:p>
@@ -42155,14 +41953,8 @@
             <w:pPr>
               <w:pStyle w:val="TableContent"/>
               <w:jc w:val="center"/>
-              <w:rPr>
-                <w:highlight w:val="yellow"/>
-              </w:rPr>
-            </w:pPr>
-            <w:r>
-              <w:rPr>
-                <w:highlight w:val="yellow"/>
-              </w:rPr>
+            </w:pPr>
+            <w:r>
               <w:t>Input</w:t>
             </w:r>
           </w:p>
@@ -42176,14 +41968,8 @@
             <w:pPr>
               <w:pStyle w:val="TableContent"/>
               <w:jc w:val="center"/>
-              <w:rPr>
-                <w:highlight w:val="yellow"/>
-              </w:rPr>
-            </w:pPr>
-            <w:r>
-              <w:rPr>
-                <w:highlight w:val="yellow"/>
-              </w:rPr>
+            </w:pPr>
+            <w:r>
               <w:t>1</w:t>
             </w:r>
           </w:p>
@@ -42198,13 +41984,9 @@
               <w:pStyle w:val="TableContent"/>
               <w:rPr>
                 <w:b/>
-                <w:highlight w:val="yellow"/>
               </w:rPr>
             </w:pPr>
             <w:r>
-              <w:rPr>
-                <w:highlight w:val="yellow"/>
-              </w:rPr>
               <w:t>AXI-S handshaking signal</w:t>
             </w:r>
           </w:p>
@@ -42223,20 +42005,11 @@
           <w:p>
             <w:pPr>
               <w:pStyle w:val="TableContent"/>
-              <w:rPr>
-                <w:highlight w:val="yellow"/>
-              </w:rPr>
-            </w:pPr>
-            <w:r>
-              <w:rPr>
-                <w:highlight w:val="yellow"/>
-              </w:rPr>
+            </w:pPr>
+            <w:r>
               <w:t>In</w:t>
             </w:r>
             <w:r>
-              <w:rPr>
-                <w:highlight w:val="yellow"/>
-              </w:rPr>
               <w:t>Data</w:t>
             </w:r>
           </w:p>
@@ -42250,14 +42023,8 @@
             <w:pPr>
               <w:pStyle w:val="TableContent"/>
               <w:jc w:val="center"/>
-              <w:rPr>
-                <w:highlight w:val="yellow"/>
-              </w:rPr>
-            </w:pPr>
-            <w:r>
-              <w:rPr>
-                <w:highlight w:val="yellow"/>
-              </w:rPr>
+            </w:pPr>
+            <w:r>
               <w:t>Input</w:t>
             </w:r>
           </w:p>
@@ -42271,14 +42038,8 @@
             <w:pPr>
               <w:pStyle w:val="TableContent"/>
               <w:jc w:val="center"/>
-              <w:rPr>
-                <w:highlight w:val="yellow"/>
-              </w:rPr>
-            </w:pPr>
-            <w:r>
-              <w:rPr>
-                <w:highlight w:val="yellow"/>
-              </w:rPr>
+            </w:pPr>
+            <w:r>
               <w:t>InFmt_g</w:t>
             </w:r>
           </w:p>
@@ -42291,20 +42052,13 @@
           <w:p>
             <w:pPr>
               <w:pStyle w:val="TableContent"/>
-              <w:rPr>
-                <w:highlight w:val="yellow"/>
-              </w:rPr>
-            </w:pPr>
-            <w:r>
-              <w:rPr>
-                <w:highlight w:val="yellow"/>
-              </w:rPr>
+            </w:pPr>
+            <w:r>
               <w:t xml:space="preserve">Input phase in </w:t>
             </w:r>
             <w:r>
               <w:rPr>
                 <w:rFonts w:cs="Arial"/>
-                <w:highlight w:val="yellow"/>
               </w:rPr>
               <w:t>π</w:t>
             </w:r>
@@ -42327,14 +42081,12 @@
               <w:pStyle w:val="TableContent"/>
               <w:rPr>
                 <w:i/>
-                <w:highlight w:val="yellow"/>
               </w:rPr>
             </w:pPr>
             <w:r>
               <w:rPr>
                 <w:b/>
                 <w:i/>
-                <w:highlight w:val="yellow"/>
               </w:rPr>
               <w:t>Output</w:t>
             </w:r>
@@ -42354,14 +42106,8 @@
           <w:p>
             <w:pPr>
               <w:pStyle w:val="TableContent"/>
-              <w:rPr>
-                <w:highlight w:val="yellow"/>
-              </w:rPr>
-            </w:pPr>
-            <w:r>
-              <w:rPr>
-                <w:highlight w:val="yellow"/>
-              </w:rPr>
+            </w:pPr>
+            <w:r>
               <w:t>OutVld</w:t>
             </w:r>
           </w:p>
@@ -42375,14 +42121,8 @@
             <w:pPr>
               <w:pStyle w:val="TableContent"/>
               <w:jc w:val="center"/>
-              <w:rPr>
-                <w:highlight w:val="yellow"/>
-              </w:rPr>
-            </w:pPr>
-            <w:r>
-              <w:rPr>
-                <w:highlight w:val="yellow"/>
-              </w:rPr>
+            </w:pPr>
+            <w:r>
               <w:t>Output</w:t>
             </w:r>
           </w:p>
@@ -42396,14 +42136,8 @@
             <w:pPr>
               <w:pStyle w:val="TableContent"/>
               <w:jc w:val="center"/>
-              <w:rPr>
-                <w:highlight w:val="yellow"/>
-              </w:rPr>
-            </w:pPr>
-            <w:r>
-              <w:rPr>
-                <w:highlight w:val="yellow"/>
-              </w:rPr>
+            </w:pPr>
+            <w:r>
               <w:t>1</w:t>
             </w:r>
           </w:p>
@@ -42416,14 +42150,8 @@
           <w:p>
             <w:pPr>
               <w:pStyle w:val="TableContent"/>
-              <w:rPr>
-                <w:highlight w:val="yellow"/>
-              </w:rPr>
-            </w:pPr>
-            <w:r>
-              <w:rPr>
-                <w:highlight w:val="yellow"/>
-              </w:rPr>
+            </w:pPr>
+            <w:r>
               <w:t>AXI-S handshaking signal</w:t>
             </w:r>
           </w:p>
@@ -42442,14 +42170,8 @@
           <w:p>
             <w:pPr>
               <w:pStyle w:val="TableContent"/>
-              <w:rPr>
-                <w:highlight w:val="yellow"/>
-              </w:rPr>
-            </w:pPr>
-            <w:r>
-              <w:rPr>
-                <w:highlight w:val="yellow"/>
-              </w:rPr>
+            </w:pPr>
+            <w:r>
               <w:t>OutData</w:t>
             </w:r>
           </w:p>
@@ -42463,14 +42185,8 @@
             <w:pPr>
               <w:pStyle w:val="TableContent"/>
               <w:jc w:val="center"/>
-              <w:rPr>
-                <w:highlight w:val="yellow"/>
-              </w:rPr>
-            </w:pPr>
-            <w:r>
-              <w:rPr>
-                <w:highlight w:val="yellow"/>
-              </w:rPr>
+            </w:pPr>
+            <w:r>
               <w:t>Output</w:t>
             </w:r>
           </w:p>
@@ -42484,14 +42200,8 @@
             <w:pPr>
               <w:pStyle w:val="TableContent"/>
               <w:jc w:val="center"/>
-              <w:rPr>
-                <w:highlight w:val="yellow"/>
-              </w:rPr>
-            </w:pPr>
-            <w:r>
-              <w:rPr>
-                <w:highlight w:val="yellow"/>
-              </w:rPr>
+            </w:pPr>
+            <w:r>
               <w:t>OutFmt_g</w:t>
             </w:r>
           </w:p>
@@ -42504,20 +42214,13 @@
           <w:p>
             <w:pPr>
               <w:pStyle w:val="TableContent"/>
-              <w:rPr>
-                <w:highlight w:val="yellow"/>
-              </w:rPr>
-            </w:pPr>
-            <w:r>
-              <w:rPr>
-                <w:highlight w:val="yellow"/>
-              </w:rPr>
+            </w:pPr>
+            <w:r>
               <w:t xml:space="preserve">Output phase in </w:t>
             </w:r>
             <w:r>
               <w:rPr>
                 <w:rFonts w:cs="Arial"/>
-                <w:highlight w:val="yellow"/>
               </w:rPr>
               <w:t>π</w:t>
             </w:r>
@@ -42537,14 +42240,8 @@
           <w:p>
             <w:pPr>
               <w:pStyle w:val="TableContent"/>
-              <w:rPr>
-                <w:highlight w:val="yellow"/>
-              </w:rPr>
-            </w:pPr>
-            <w:r>
-              <w:rPr>
-                <w:highlight w:val="yellow"/>
-              </w:rPr>
+            </w:pPr>
+            <w:r>
               <w:t>OutWrap</w:t>
             </w:r>
           </w:p>
@@ -42558,14 +42255,8 @@
             <w:pPr>
               <w:pStyle w:val="TableContent"/>
               <w:jc w:val="center"/>
-              <w:rPr>
-                <w:highlight w:val="yellow"/>
-              </w:rPr>
-            </w:pPr>
-            <w:r>
-              <w:rPr>
-                <w:highlight w:val="yellow"/>
-              </w:rPr>
+            </w:pPr>
+            <w:r>
               <w:t>Output</w:t>
             </w:r>
           </w:p>
@@ -42579,14 +42270,8 @@
             <w:pPr>
               <w:pStyle w:val="TableContent"/>
               <w:jc w:val="center"/>
-              <w:rPr>
-                <w:highlight w:val="yellow"/>
-              </w:rPr>
-            </w:pPr>
-            <w:r>
-              <w:rPr>
-                <w:highlight w:val="yellow"/>
-              </w:rPr>
+            </w:pPr>
+            <w:r>
               <w:t>1</w:t>
             </w:r>
           </w:p>
@@ -42601,13 +42286,8 @@
               <w:pStyle w:val="TableContent"/>
             </w:pPr>
             <w:r>
-              <w:rPr>
-                <w:highlight w:val="yellow"/>
-              </w:rPr>
               <w:t>Indicates that the range was exceeded and that the output does therefore contain a discontinuity. See above.</w:t>
             </w:r>
-            <w:bookmarkStart w:id="76" w:name="_GoBack"/>
-            <w:bookmarkEnd w:id="76"/>
           </w:p>
         </w:tc>
       </w:tr>
@@ -42635,7 +42315,7 @@
           <w:lang w:val="en-US"/>
         </w:rPr>
       </w:pPr>
-      <w:bookmarkStart w:id="77" w:name="_Toc8395637"/>
+      <w:bookmarkStart w:id="77" w:name="_Toc8396092"/>
       <w:r>
         <w:rPr>
           <w:lang w:val="en-US"/>
@@ -43406,7 +43086,7 @@
           <w:lang w:val="en-US"/>
         </w:rPr>
       </w:pPr>
-      <w:bookmarkStart w:id="78" w:name="_Toc8395638"/>
+      <w:bookmarkStart w:id="78" w:name="_Toc8396093"/>
       <w:r>
         <w:rPr>
           <w:lang w:val="en-US"/>
@@ -43484,7 +43164,7 @@
           <w:lang w:val="en-US"/>
         </w:rPr>
       </w:pPr>
-      <w:bookmarkStart w:id="79" w:name="_Toc8395639"/>
+      <w:bookmarkStart w:id="79" w:name="_Toc8396094"/>
       <w:r>
         <w:rPr>
           <w:lang w:val="en-US"/>
@@ -43535,7 +43215,7 @@
           <w:lang w:val="en-US"/>
         </w:rPr>
       </w:pPr>
-      <w:bookmarkStart w:id="80" w:name="_Toc8395640"/>
+      <w:bookmarkStart w:id="80" w:name="_Toc8396095"/>
       <w:r>
         <w:rPr>
           <w:lang w:val="en-US"/>
@@ -43656,6 +43336,7 @@
         <w:t xml:space="preserve"> (implementing multiple iterations in one pipeline stage). However, this feature is regarded as useless.</w:t>
       </w:r>
     </w:p>
+    <w:bookmarkEnd w:id="0"/>
     <w:p>
       <w:pPr>
         <w:rPr>
@@ -43720,7 +43401,7 @@
       <mc:AlternateContent>
         <mc:Choice Requires="wps">
           <w:drawing>
-            <wp:anchor distT="0" distB="0" distL="114300" distR="114300" simplePos="0" relativeHeight="251658240" behindDoc="0" locked="0" layoutInCell="0" allowOverlap="1" wp14:anchorId="326A6863" wp14:editId="37336466">
+            <wp:anchor distT="0" distB="0" distL="114300" distR="114300" simplePos="0" relativeHeight="251657216" behindDoc="0" locked="0" layoutInCell="0" allowOverlap="1" wp14:anchorId="326A6863" wp14:editId="37336466">
               <wp:simplePos x="0" y="0"/>
               <wp:positionH relativeFrom="page">
                 <wp:posOffset>540385</wp:posOffset>
@@ -43791,7 +43472,7 @@
         </mc:Choice>
         <mc:Fallback>
           <w:pict>
-            <v:line w14:anchorId="3307627B" id="Line 2" o:spid="_x0000_s1026" style="position:absolute;z-index:251658240;visibility:visible;mso-wrap-style:square;mso-width-percent:0;mso-height-percent:0;mso-wrap-distance-left:9pt;mso-wrap-distance-top:0;mso-wrap-distance-right:9pt;mso-wrap-distance-bottom:0;mso-position-horizontal:absolute;mso-position-horizontal-relative:page;mso-position-vertical:absolute;mso-position-vertical-relative:page;mso-width-percent:0;mso-height-percent:0;mso-width-relative:page;mso-height-relative:page" from="42.55pt,802.3pt" to="552.75pt,802.35pt" o:gfxdata="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" o:allowincell="f" strokecolor="blue" strokeweight="1.5pt">
+            <v:line w14:anchorId="49D11D31" id="Line 2" o:spid="_x0000_s1026" style="position:absolute;z-index:251657216;visibility:visible;mso-wrap-style:square;mso-width-percent:0;mso-height-percent:0;mso-wrap-distance-left:9pt;mso-wrap-distance-top:0;mso-wrap-distance-right:9pt;mso-wrap-distance-bottom:0;mso-position-horizontal:absolute;mso-position-horizontal-relative:page;mso-position-vertical:absolute;mso-position-vertical-relative:page;mso-width-percent:0;mso-height-percent:0;mso-width-relative:page;mso-height-relative:page" from="42.55pt,802.3pt" to="552.75pt,802.35pt" o:gfxdata="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" o:allowincell="f" strokecolor="blue" strokeweight="1.5pt">
               <v:stroke startarrowwidth="narrow" startarrowlength="short" endarrowwidth="narrow" endarrowlength="short"/>
               <w10:wrap anchorx="page" anchory="page"/>
             </v:line>
@@ -44060,7 +43741,7 @@
         </mc:Choice>
         <mc:Fallback>
           <w:pict>
-            <v:line w14:anchorId="752945C5" id="Line 1" o:spid="_x0000_s1026" style="position:absolute;z-index:251659264;visibility:visible;mso-wrap-style:square;mso-width-percent:0;mso-height-percent:0;mso-wrap-distance-left:9pt;mso-wrap-distance-top:0;mso-wrap-distance-right:9pt;mso-wrap-distance-bottom:0;mso-position-horizontal:absolute;mso-position-horizontal-relative:margin;mso-position-vertical:absolute;mso-position-vertical-relative:page;mso-width-percent:0;mso-height-percent:0;mso-width-relative:page;mso-height-relative:page" from="320.35pt,59.55pt" to="507.45pt,59.6pt" o:gfxdata="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" o:allowincell="f" strokecolor="blue" strokeweight="2pt">
+            <v:line w14:anchorId="4EFC0477" id="Line 1" o:spid="_x0000_s1026" style="position:absolute;z-index:251659264;visibility:visible;mso-wrap-style:square;mso-width-percent:0;mso-height-percent:0;mso-wrap-distance-left:9pt;mso-wrap-distance-top:0;mso-wrap-distance-right:9pt;mso-wrap-distance-bottom:0;mso-position-horizontal:absolute;mso-position-horizontal-relative:margin;mso-position-vertical:absolute;mso-position-vertical-relative:page;mso-width-percent:0;mso-height-percent:0;mso-width-relative:page;mso-height-relative:page" from="320.35pt,59.55pt" to="507.45pt,59.6pt" o:gfxdata="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" o:allowincell="f" strokecolor="blue" strokeweight="2pt">
               <v:stroke startarrowwidth="narrow" startarrowlength="short" endarrowwidth="narrow" endarrowlength="short"/>
               <w10:wrap anchorx="margin" anchory="page"/>
             </v:line>
@@ -49826,7 +49507,7 @@
 </file>
 
 <file path=customXml/itemProps1.xml><?xml version="1.0" encoding="utf-8"?>
-<ds:datastoreItem xmlns:ds="http://schemas.openxmlformats.org/officeDocument/2006/customXml" ds:itemID="{CE6D3BB1-EEB9-4475-B2A9-DED3D52E9FE0}">
+<ds:datastoreItem xmlns:ds="http://schemas.openxmlformats.org/officeDocument/2006/customXml" ds:itemID="{D05E7C28-FBFB-46A2-AD0B-EB0FD0966689}">
   <ds:schemaRefs>
     <ds:schemaRef ds:uri="http://schemas.openxmlformats.org/officeDocument/2006/bibliography"/>
   </ds:schemaRefs>

</xml_diff>

<commit_message>
FEATURE: Implemented psi_fix_white_noise (equally distributed white noise generation)
</commit_message>
<xml_diff>
--- a/doc/psi_fix.docx
+++ b/doc/psi_fix.docx
@@ -8,7 +8,6 @@
           <w:lang w:val="en-US"/>
         </w:rPr>
       </w:pPr>
-      <w:bookmarkStart w:id="0" w:name="_GoBack"/>
     </w:p>
     <w:p>
       <w:pPr>
@@ -5601,7 +5600,7 @@
         </w:rPr>
         <w:br w:type="page"/>
       </w:r>
-      <w:bookmarkStart w:id="1" w:name="_Toc8396060"/>
+      <w:bookmarkStart w:id="0" w:name="_Toc8396060"/>
       <w:r>
         <w:rPr>
           <w:lang w:val="en-US"/>
@@ -5609,49 +5608,49 @@
         <w:lastRenderedPageBreak/>
         <w:t>Introduction</w:t>
       </w:r>
+      <w:bookmarkEnd w:id="0"/>
+    </w:p>
+    <w:p>
+      <w:pPr>
+        <w:rPr>
+          <w:lang w:val="en-US"/>
+        </w:rPr>
+      </w:pPr>
+      <w:r>
+        <w:rPr>
+          <w:lang w:val="en-US"/>
+        </w:rPr>
+        <w:t>The purpose of this library is to provide HDL implementations for common fixed-point signal processing components along with bittrue Python models. The Python models are also callable from MATLAB.</w:t>
+      </w:r>
+    </w:p>
+    <w:p>
+      <w:pPr>
+        <w:rPr>
+          <w:lang w:val="en-US"/>
+        </w:rPr>
+      </w:pPr>
+      <w:r>
+        <w:rPr>
+          <w:lang w:val="en-US"/>
+        </w:rPr>
+        <w:t>This document serves as description of the RTL implementation for all components.</w:t>
+      </w:r>
+    </w:p>
+    <w:p>
+      <w:pPr>
+        <w:pStyle w:val="Heading2"/>
+        <w:rPr>
+          <w:lang w:val="en-US"/>
+        </w:rPr>
+      </w:pPr>
+      <w:bookmarkStart w:id="1" w:name="_Toc8396061"/>
+      <w:r>
+        <w:rPr>
+          <w:lang w:val="en-US"/>
+        </w:rPr>
+        <w:t>Usage of en_cl_fix provided by Enclustra GmbH</w:t>
+      </w:r>
       <w:bookmarkEnd w:id="1"/>
-    </w:p>
-    <w:p>
-      <w:pPr>
-        <w:rPr>
-          <w:lang w:val="en-US"/>
-        </w:rPr>
-      </w:pPr>
-      <w:r>
-        <w:rPr>
-          <w:lang w:val="en-US"/>
-        </w:rPr>
-        <w:t>The purpose of this library is to provide HDL implementations for common fixed-point signal processing components along with bittrue Python models. The Python models are also callable from MATLAB.</w:t>
-      </w:r>
-    </w:p>
-    <w:p>
-      <w:pPr>
-        <w:rPr>
-          <w:lang w:val="en-US"/>
-        </w:rPr>
-      </w:pPr>
-      <w:r>
-        <w:rPr>
-          <w:lang w:val="en-US"/>
-        </w:rPr>
-        <w:t>This document serves as description of the RTL implementation for all components.</w:t>
-      </w:r>
-    </w:p>
-    <w:p>
-      <w:pPr>
-        <w:pStyle w:val="Heading2"/>
-        <w:rPr>
-          <w:lang w:val="en-US"/>
-        </w:rPr>
-      </w:pPr>
-      <w:bookmarkStart w:id="2" w:name="_Toc8396061"/>
-      <w:r>
-        <w:rPr>
-          <w:lang w:val="en-US"/>
-        </w:rPr>
-        <w:t>Usage of en_cl_fix provided by Enclustra GmbH</w:t>
-      </w:r>
-      <w:bookmarkEnd w:id="2"/>
     </w:p>
     <w:p>
       <w:pPr>
@@ -5759,16 +5758,16 @@
           <w:lang w:val="en-US"/>
         </w:rPr>
       </w:pPr>
-      <w:bookmarkStart w:id="3" w:name="_Toc516140914"/>
-      <w:bookmarkStart w:id="4" w:name="_Toc8396062"/>
+      <w:bookmarkStart w:id="2" w:name="_Toc516140914"/>
+      <w:bookmarkStart w:id="3" w:name="_Toc8396062"/>
       <w:r>
         <w:rPr>
           <w:lang w:val="en-US"/>
         </w:rPr>
         <w:t>Working Copy Structure</w:t>
       </w:r>
+      <w:bookmarkEnd w:id="2"/>
       <w:bookmarkEnd w:id="3"/>
-      <w:bookmarkEnd w:id="4"/>
     </w:p>
     <w:p>
       <w:pPr>
@@ -5963,8 +5962,8 @@
           <w:lang w:val="en-US"/>
         </w:rPr>
       </w:pPr>
-      <w:bookmarkStart w:id="5" w:name="_Toc516140949"/>
-      <w:bookmarkStart w:id="6" w:name="_Toc8396096"/>
+      <w:bookmarkStart w:id="4" w:name="_Toc516140949"/>
+      <w:bookmarkStart w:id="5" w:name="_Toc8396096"/>
       <w:r>
         <w:rPr>
           <w:lang w:val="en-US"/>
@@ -6014,8 +6013,8 @@
         </w:rPr>
         <w:t>Working copy structure</w:t>
       </w:r>
+      <w:bookmarkEnd w:id="4"/>
       <w:bookmarkEnd w:id="5"/>
-      <w:bookmarkEnd w:id="6"/>
     </w:p>
     <w:p>
       <w:pPr>
@@ -6065,7 +6064,7 @@
           <w:lang w:val="en-US"/>
         </w:rPr>
       </w:pPr>
-      <w:bookmarkStart w:id="7" w:name="_Toc8396063"/>
+      <w:bookmarkStart w:id="6" w:name="_Toc8396063"/>
       <w:r>
         <w:rPr>
           <w:lang w:val="en-US"/>
@@ -6073,7 +6072,7 @@
         <w:lastRenderedPageBreak/>
         <w:t>External Dependencies</w:t>
       </w:r>
-      <w:bookmarkEnd w:id="7"/>
+      <w:bookmarkEnd w:id="6"/>
     </w:p>
     <w:p>
       <w:pPr>
@@ -6255,16 +6254,16 @@
           <w:lang w:val="en-US"/>
         </w:rPr>
       </w:pPr>
-      <w:bookmarkStart w:id="8" w:name="_Toc516140915"/>
-      <w:bookmarkStart w:id="9" w:name="_Toc8396064"/>
+      <w:bookmarkStart w:id="7" w:name="_Toc516140915"/>
+      <w:bookmarkStart w:id="8" w:name="_Toc8396064"/>
       <w:r>
         <w:rPr>
           <w:lang w:val="en-US"/>
         </w:rPr>
         <w:t>VHDL Libraries</w:t>
       </w:r>
+      <w:bookmarkEnd w:id="7"/>
       <w:bookmarkEnd w:id="8"/>
-      <w:bookmarkEnd w:id="9"/>
     </w:p>
     <w:p>
       <w:pPr>
@@ -6447,8 +6446,8 @@
           <w:lang w:val="en-US"/>
         </w:rPr>
       </w:pPr>
-      <w:bookmarkStart w:id="10" w:name="_Toc516140916"/>
-      <w:bookmarkStart w:id="11" w:name="_Toc8396065"/>
+      <w:bookmarkStart w:id="9" w:name="_Toc516140916"/>
+      <w:bookmarkStart w:id="10" w:name="_Toc8396065"/>
       <w:r>
         <w:rPr>
           <w:lang w:val="en-US"/>
@@ -6456,8 +6455,8 @@
         <w:lastRenderedPageBreak/>
         <w:t>Running Simulations</w:t>
       </w:r>
+      <w:bookmarkEnd w:id="9"/>
       <w:bookmarkEnd w:id="10"/>
-      <w:bookmarkEnd w:id="11"/>
     </w:p>
     <w:p>
       <w:pPr>
@@ -6471,7 +6470,7 @@
           <w:lang w:val="en-US"/>
         </w:rPr>
       </w:pPr>
-      <w:bookmarkStart w:id="12" w:name="_Toc516140917"/>
+      <w:bookmarkStart w:id="11" w:name="_Toc516140917"/>
       <w:r>
         <w:rPr>
           <w:lang w:val="en-US"/>
@@ -7015,7 +7014,7 @@
           <w:lang w:val="en-US"/>
         </w:rPr>
       </w:pPr>
-      <w:bookmarkStart w:id="13" w:name="_Toc8396066"/>
+      <w:bookmarkStart w:id="12" w:name="_Toc8396066"/>
       <w:r>
         <w:rPr>
           <w:lang w:val="en-US"/>
@@ -7023,8 +7022,8 @@
         <w:lastRenderedPageBreak/>
         <w:t>Contribute to PSI VHDL Libraries</w:t>
       </w:r>
+      <w:bookmarkEnd w:id="11"/>
       <w:bookmarkEnd w:id="12"/>
-      <w:bookmarkEnd w:id="13"/>
     </w:p>
     <w:p>
       <w:pPr>
@@ -7454,8 +7453,8 @@
           <w:lang w:val="en-US"/>
         </w:rPr>
       </w:pPr>
-      <w:bookmarkStart w:id="14" w:name="_Toc516140918"/>
-      <w:bookmarkStart w:id="15" w:name="_Toc8396067"/>
+      <w:bookmarkStart w:id="13" w:name="_Toc516140918"/>
+      <w:bookmarkStart w:id="14" w:name="_Toc8396067"/>
       <w:r>
         <w:rPr>
           <w:lang w:val="en-US"/>
@@ -7463,8 +7462,8 @@
         <w:lastRenderedPageBreak/>
         <w:t>Handshaking Signals</w:t>
       </w:r>
+      <w:bookmarkEnd w:id="13"/>
       <w:bookmarkEnd w:id="14"/>
-      <w:bookmarkEnd w:id="15"/>
     </w:p>
     <w:p>
       <w:pPr>
@@ -7740,8 +7739,8 @@
           <w:lang w:val="en-US"/>
         </w:rPr>
       </w:pPr>
-      <w:bookmarkStart w:id="16" w:name="_Toc516140950"/>
-      <w:bookmarkStart w:id="17" w:name="_Toc8396097"/>
+      <w:bookmarkStart w:id="15" w:name="_Toc516140950"/>
+      <w:bookmarkStart w:id="16" w:name="_Toc8396097"/>
       <w:r>
         <w:rPr>
           <w:lang w:val="en-US"/>
@@ -7791,8 +7790,8 @@
         </w:rPr>
         <w:t>Handshaking signals</w:t>
       </w:r>
+      <w:bookmarkEnd w:id="15"/>
       <w:bookmarkEnd w:id="16"/>
-      <w:bookmarkEnd w:id="17"/>
     </w:p>
     <w:p>
       <w:pPr>
@@ -7936,7 +7935,7 @@
           <w:lang w:val="en-US"/>
         </w:rPr>
       </w:pPr>
-      <w:bookmarkStart w:id="18" w:name="_Toc8396068"/>
+      <w:bookmarkStart w:id="17" w:name="_Toc8396068"/>
       <w:r>
         <w:rPr>
           <w:lang w:val="en-US"/>
@@ -7944,23 +7943,23 @@
         <w:lastRenderedPageBreak/>
         <w:t>Tipps &amp; Tricks</w:t>
       </w:r>
+      <w:bookmarkEnd w:id="17"/>
+    </w:p>
+    <w:p>
+      <w:pPr>
+        <w:pStyle w:val="Heading2"/>
+        <w:rPr>
+          <w:lang w:val="en-US"/>
+        </w:rPr>
+      </w:pPr>
+      <w:bookmarkStart w:id="18" w:name="_Toc8396069"/>
+      <w:r>
+        <w:rPr>
+          <w:lang w:val="en-US"/>
+        </w:rPr>
+        <w:t>Library Setup</w:t>
+      </w:r>
       <w:bookmarkEnd w:id="18"/>
-    </w:p>
-    <w:p>
-      <w:pPr>
-        <w:pStyle w:val="Heading2"/>
-        <w:rPr>
-          <w:lang w:val="en-US"/>
-        </w:rPr>
-      </w:pPr>
-      <w:bookmarkStart w:id="19" w:name="_Toc8396069"/>
-      <w:r>
-        <w:rPr>
-          <w:lang w:val="en-US"/>
-        </w:rPr>
-        <w:t>Library Setup</w:t>
-      </w:r>
-      <w:bookmarkEnd w:id="19"/>
     </w:p>
     <w:p>
       <w:pPr>
@@ -8149,14 +8148,14 @@
           <w:lang w:val="en-US"/>
         </w:rPr>
       </w:pPr>
-      <w:bookmarkStart w:id="20" w:name="_Toc8396070"/>
+      <w:bookmarkStart w:id="19" w:name="_Toc8396070"/>
       <w:r>
         <w:rPr>
           <w:lang w:val="en-US"/>
         </w:rPr>
         <w:t>Heavy Pipelining</w:t>
       </w:r>
-      <w:bookmarkEnd w:id="20"/>
+      <w:bookmarkEnd w:id="19"/>
     </w:p>
     <w:p>
       <w:pPr>
@@ -8501,7 +8500,7 @@
           <w:lang w:val="en-US"/>
         </w:rPr>
       </w:pPr>
-      <w:bookmarkStart w:id="21" w:name="_Toc8396098"/>
+      <w:bookmarkStart w:id="20" w:name="_Toc8396098"/>
       <w:r>
         <w:rPr>
           <w:lang w:val="en-US"/>
@@ -8551,7 +8550,7 @@
         </w:rPr>
         <w:t>Heavy Pipelining, Problem Description</w:t>
       </w:r>
-      <w:bookmarkEnd w:id="21"/>
+      <w:bookmarkEnd w:id="20"/>
     </w:p>
     <w:p>
       <w:pPr>
@@ -8890,7 +8889,7 @@
           <w:lang w:val="en-US"/>
         </w:rPr>
       </w:pPr>
-      <w:bookmarkStart w:id="22" w:name="_Toc8396099"/>
+      <w:bookmarkStart w:id="21" w:name="_Toc8396099"/>
       <w:r>
         <w:rPr>
           <w:lang w:val="en-US"/>
@@ -8940,7 +8939,7 @@
         </w:rPr>
         <w:t>Heavy Pipelining, Retiming, Implementation without retiming</w:t>
       </w:r>
-      <w:bookmarkEnd w:id="22"/>
+      <w:bookmarkEnd w:id="21"/>
     </w:p>
     <w:p>
       <w:pPr>
@@ -9040,7 +9039,7 @@
           <w:lang w:val="en-US"/>
         </w:rPr>
       </w:pPr>
-      <w:bookmarkStart w:id="23" w:name="_Toc8396100"/>
+      <w:bookmarkStart w:id="22" w:name="_Toc8396100"/>
       <w:r>
         <w:rPr>
           <w:lang w:val="en-US"/>
@@ -9090,7 +9089,7 @@
         </w:rPr>
         <w:t>Heavy Pipelining, Retiming, Implementation with retiming</w:t>
       </w:r>
-      <w:bookmarkEnd w:id="23"/>
+      <w:bookmarkEnd w:id="22"/>
     </w:p>
     <w:p>
       <w:pPr>
@@ -9551,7 +9550,7 @@
           <w:lang w:val="en-US"/>
         </w:rPr>
       </w:pPr>
-      <w:bookmarkStart w:id="24" w:name="_Toc8396101"/>
+      <w:bookmarkStart w:id="23" w:name="_Toc8396101"/>
       <w:r>
         <w:rPr>
           <w:lang w:val="en-US"/>
@@ -9601,7 +9600,7 @@
         </w:rPr>
         <w:t>Heavy Pipelining, Manual Splitting</w:t>
       </w:r>
-      <w:bookmarkEnd w:id="24"/>
+      <w:bookmarkEnd w:id="23"/>
     </w:p>
     <w:p>
       <w:pPr>
@@ -9673,7 +9672,7 @@
           <w:lang w:val="en-US"/>
         </w:rPr>
       </w:pPr>
-      <w:bookmarkStart w:id="25" w:name="_Toc8396071"/>
+      <w:bookmarkStart w:id="24" w:name="_Toc8396071"/>
       <w:r>
         <w:rPr>
           <w:lang w:val="en-US"/>
@@ -9681,23 +9680,23 @@
         <w:lastRenderedPageBreak/>
         <w:t>RTL Descriptions</w:t>
       </w:r>
+      <w:bookmarkEnd w:id="24"/>
+    </w:p>
+    <w:p>
+      <w:pPr>
+        <w:pStyle w:val="Heading2"/>
+        <w:rPr>
+          <w:lang w:val="en-US"/>
+        </w:rPr>
+      </w:pPr>
+      <w:bookmarkStart w:id="25" w:name="_Toc8396072"/>
+      <w:r>
+        <w:rPr>
+          <w:lang w:val="en-US"/>
+        </w:rPr>
+        <w:t>psi_fix_bin_div</w:t>
+      </w:r>
       <w:bookmarkEnd w:id="25"/>
-    </w:p>
-    <w:p>
-      <w:pPr>
-        <w:pStyle w:val="Heading2"/>
-        <w:rPr>
-          <w:lang w:val="en-US"/>
-        </w:rPr>
-      </w:pPr>
-      <w:bookmarkStart w:id="26" w:name="_Toc8396072"/>
-      <w:r>
-        <w:rPr>
-          <w:lang w:val="en-US"/>
-        </w:rPr>
-        <w:t>psi_fix_bin_div</w:t>
-      </w:r>
-      <w:bookmarkEnd w:id="26"/>
     </w:p>
     <w:p>
       <w:pPr>
@@ -10758,7 +10757,7 @@
           <w:lang w:val="en-US"/>
         </w:rPr>
       </w:pPr>
-      <w:bookmarkStart w:id="27" w:name="_Toc8396102"/>
+      <w:bookmarkStart w:id="26" w:name="_Toc8396102"/>
       <w:r>
         <w:rPr>
           <w:lang w:val="en-US"/>
@@ -10808,7 +10807,7 @@
         </w:rPr>
         <w:t>psi_fix_bin_div Architecture</w:t>
       </w:r>
-      <w:bookmarkEnd w:id="27"/>
+      <w:bookmarkEnd w:id="26"/>
     </w:p>
     <w:p>
       <w:pPr>
@@ -10834,18 +10833,18 @@
         <w:lastRenderedPageBreak/>
         <w:t xml:space="preserve"> </w:t>
       </w:r>
-      <w:bookmarkStart w:id="28" w:name="_Ref518293737"/>
-      <w:bookmarkStart w:id="29" w:name="_Ref518293759"/>
-      <w:bookmarkStart w:id="30" w:name="_Toc8396073"/>
+      <w:bookmarkStart w:id="27" w:name="_Ref518293737"/>
+      <w:bookmarkStart w:id="28" w:name="_Ref518293759"/>
+      <w:bookmarkStart w:id="29" w:name="_Toc8396073"/>
       <w:r>
         <w:rPr>
           <w:lang w:val="fr-FR"/>
         </w:rPr>
         <w:t>psi_fix_cic_dec_fix_1ch</w:t>
       </w:r>
+      <w:bookmarkEnd w:id="27"/>
       <w:bookmarkEnd w:id="28"/>
       <w:bookmarkEnd w:id="29"/>
-      <w:bookmarkEnd w:id="30"/>
     </w:p>
     <w:p>
       <w:pPr>
@@ -11736,7 +11735,7 @@
           <w:lang w:val="en-US"/>
         </w:rPr>
       </w:pPr>
-      <w:bookmarkStart w:id="31" w:name="_Ref518293987"/>
+      <w:bookmarkStart w:id="30" w:name="_Ref518293987"/>
       <w:r>
         <w:rPr>
           <w:lang w:val="en-US"/>
@@ -11744,7 +11743,7 @@
         <w:lastRenderedPageBreak/>
         <w:t>Architecture</w:t>
       </w:r>
-      <w:bookmarkEnd w:id="31"/>
+      <w:bookmarkEnd w:id="30"/>
     </w:p>
     <w:p>
       <w:pPr>
@@ -11887,7 +11886,7 @@
           <w:lang w:val="en-US"/>
         </w:rPr>
       </w:pPr>
-      <w:bookmarkStart w:id="32" w:name="_Toc8396103"/>
+      <w:bookmarkStart w:id="31" w:name="_Toc8396103"/>
       <w:r>
         <w:rPr>
           <w:lang w:val="en-US"/>
@@ -11937,7 +11936,7 @@
         </w:rPr>
         <w:t>psi_fix_cic_dec_fix_1ch Architecture</w:t>
       </w:r>
-      <w:bookmarkEnd w:id="32"/>
+      <w:bookmarkEnd w:id="31"/>
     </w:p>
     <w:p>
       <w:pPr>
@@ -12483,7 +12482,7 @@
           <w:lang w:val="fr-FR"/>
         </w:rPr>
       </w:pPr>
-      <w:bookmarkStart w:id="33" w:name="_Toc8396074"/>
+      <w:bookmarkStart w:id="32" w:name="_Toc8396074"/>
       <w:r>
         <w:rPr>
           <w:lang w:val="fr-FR"/>
@@ -12491,7 +12490,7 @@
         <w:lastRenderedPageBreak/>
         <w:t>psi_fix_cic_dec_fix_nch_par_tdm</w:t>
       </w:r>
-      <w:bookmarkEnd w:id="33"/>
+      <w:bookmarkEnd w:id="32"/>
     </w:p>
     <w:p>
       <w:pPr>
@@ -13623,7 +13622,7 @@
           <w:lang w:val="en-US"/>
         </w:rPr>
       </w:pPr>
-      <w:bookmarkStart w:id="34" w:name="_Toc8396104"/>
+      <w:bookmarkStart w:id="33" w:name="_Toc8396104"/>
       <w:r>
         <w:rPr>
           <w:lang w:val="en-US"/>
@@ -13673,7 +13672,7 @@
         </w:rPr>
         <w:t>psi_fix_cic_dec_fix_nch_par_tdm Architecture</w:t>
       </w:r>
-      <w:bookmarkEnd w:id="34"/>
+      <w:bookmarkEnd w:id="33"/>
     </w:p>
     <w:p>
       <w:pPr>
@@ -13839,7 +13838,7 @@
           <w:lang w:val="en-US"/>
         </w:rPr>
       </w:pPr>
-      <w:bookmarkStart w:id="35" w:name="_Toc8396075"/>
+      <w:bookmarkStart w:id="34" w:name="_Toc8396075"/>
       <w:r>
         <w:rPr>
           <w:lang w:val="en-US"/>
@@ -13847,7 +13846,7 @@
         <w:lastRenderedPageBreak/>
         <w:t>psi_fix_cic_dec_fix_nch_tdm_tdm</w:t>
       </w:r>
-      <w:bookmarkEnd w:id="35"/>
+      <w:bookmarkEnd w:id="34"/>
     </w:p>
     <w:p>
       <w:pPr>
@@ -14978,7 +14977,7 @@
           <w:lang w:val="en-US"/>
         </w:rPr>
       </w:pPr>
-      <w:bookmarkStart w:id="36" w:name="_Toc8396105"/>
+      <w:bookmarkStart w:id="35" w:name="_Toc8396105"/>
       <w:r>
         <w:rPr>
           <w:lang w:val="en-US"/>
@@ -15028,7 +15027,7 @@
         </w:rPr>
         <w:t>psi_fix_cic_dec_fix_nch_tdm_tdm Architecture</w:t>
       </w:r>
-      <w:bookmarkEnd w:id="36"/>
+      <w:bookmarkEnd w:id="35"/>
     </w:p>
     <w:p>
       <w:pPr>
@@ -15200,7 +15199,7 @@
           <w:lang w:val="fr-FR"/>
         </w:rPr>
       </w:pPr>
-      <w:bookmarkStart w:id="37" w:name="_Toc8396076"/>
+      <w:bookmarkStart w:id="36" w:name="_Toc8396076"/>
       <w:r>
         <w:rPr>
           <w:lang w:val="fr-FR"/>
@@ -15208,7 +15207,7 @@
         <w:lastRenderedPageBreak/>
         <w:t>psi_fix_cic_int_fix_1ch</w:t>
       </w:r>
-      <w:bookmarkEnd w:id="37"/>
+      <w:bookmarkEnd w:id="36"/>
     </w:p>
     <w:p>
       <w:pPr>
@@ -16384,7 +16383,7 @@
           <w:lang w:val="en-US"/>
         </w:rPr>
       </w:pPr>
-      <w:bookmarkStart w:id="38" w:name="_Toc8396106"/>
+      <w:bookmarkStart w:id="37" w:name="_Toc8396106"/>
       <w:r>
         <w:rPr>
           <w:lang w:val="en-US"/>
@@ -16434,7 +16433,7 @@
         </w:rPr>
         <w:t>psi_fix_cic_int_fix_1ch Architecture</w:t>
       </w:r>
-      <w:bookmarkEnd w:id="38"/>
+      <w:bookmarkEnd w:id="37"/>
     </w:p>
     <w:p>
       <w:pPr>
@@ -17079,7 +17078,7 @@
           <w:lang w:val="en-US"/>
         </w:rPr>
       </w:pPr>
-      <w:bookmarkStart w:id="39" w:name="_Toc8396077"/>
+      <w:bookmarkStart w:id="38" w:name="_Toc8396077"/>
       <w:r>
         <w:rPr>
           <w:lang w:val="en-US"/>
@@ -17087,7 +17086,7 @@
         <w:lastRenderedPageBreak/>
         <w:t>psi_fix_fir_dec_ser_nch_chpar_conf</w:t>
       </w:r>
-      <w:bookmarkEnd w:id="39"/>
+      <w:bookmarkEnd w:id="38"/>
     </w:p>
     <w:p>
       <w:pPr>
@@ -19222,7 +19221,7 @@
           <w:lang w:val="en-US"/>
         </w:rPr>
       </w:pPr>
-      <w:bookmarkStart w:id="40" w:name="_Toc8396107"/>
+      <w:bookmarkStart w:id="39" w:name="_Toc8396107"/>
       <w:r>
         <w:rPr>
           <w:lang w:val="en-US"/>
@@ -19272,7 +19271,7 @@
         </w:rPr>
         <w:t>psi_fix_fix_dec_ser_nch_chpar_conf Architecture</w:t>
       </w:r>
-      <w:bookmarkEnd w:id="40"/>
+      <w:bookmarkEnd w:id="39"/>
     </w:p>
     <w:p>
       <w:pPr>
@@ -19628,7 +19627,7 @@
           <w:lang w:val="en-US"/>
         </w:rPr>
       </w:pPr>
-      <w:bookmarkStart w:id="41" w:name="_Toc8396078"/>
+      <w:bookmarkStart w:id="40" w:name="_Toc8396078"/>
       <w:r>
         <w:rPr>
           <w:lang w:val="en-US"/>
@@ -19642,7 +19641,7 @@
         </w:rPr>
         <w:t>_conf</w:t>
       </w:r>
-      <w:bookmarkEnd w:id="41"/>
+      <w:bookmarkEnd w:id="40"/>
     </w:p>
     <w:p>
       <w:pPr>
@@ -21750,7 +21749,7 @@
           <w:lang w:val="en-US"/>
         </w:rPr>
       </w:pPr>
-      <w:bookmarkStart w:id="42" w:name="_Toc8396108"/>
+      <w:bookmarkStart w:id="41" w:name="_Toc8396108"/>
       <w:r>
         <w:rPr>
           <w:lang w:val="en-US"/>
@@ -21812,7 +21811,7 @@
         </w:rPr>
         <w:t>_conf Architecture</w:t>
       </w:r>
-      <w:bookmarkEnd w:id="42"/>
+      <w:bookmarkEnd w:id="41"/>
     </w:p>
     <w:p>
       <w:pPr>
@@ -22292,7 +22291,7 @@
           <w:lang w:val="en-US"/>
         </w:rPr>
       </w:pPr>
-      <w:bookmarkStart w:id="43" w:name="_Toc8396079"/>
+      <w:bookmarkStart w:id="42" w:name="_Toc8396079"/>
       <w:r>
         <w:rPr>
           <w:lang w:val="en-US"/>
@@ -22306,7 +22305,7 @@
         </w:rPr>
         <w:t>_lin_approx_&lt;function&gt;</w:t>
       </w:r>
-      <w:bookmarkEnd w:id="43"/>
+      <w:bookmarkEnd w:id="42"/>
     </w:p>
     <w:p>
       <w:pPr>
@@ -23178,7 +23177,7 @@
           <w:lang w:val="fr-FR"/>
         </w:rPr>
       </w:pPr>
-      <w:bookmarkStart w:id="44" w:name="_Toc8396109"/>
+      <w:bookmarkStart w:id="43" w:name="_Toc8396109"/>
       <w:r>
         <w:rPr>
           <w:lang w:val="fr-FR"/>
@@ -23222,7 +23221,7 @@
         </w:rPr>
         <w:t>: psi_fix_lin_approx Interpolation Principle</w:t>
       </w:r>
-      <w:bookmarkEnd w:id="44"/>
+      <w:bookmarkEnd w:id="43"/>
     </w:p>
     <w:p>
       <w:pPr>
@@ -23328,7 +23327,7 @@
           <w:lang w:val="en-US"/>
         </w:rPr>
       </w:pPr>
-      <w:bookmarkStart w:id="45" w:name="_Toc8396110"/>
+      <w:bookmarkStart w:id="44" w:name="_Toc8396110"/>
       <w:r>
         <w:rPr>
           <w:lang w:val="en-US"/>
@@ -23378,7 +23377,7 @@
         </w:rPr>
         <w:t>psi_fix_lin_approx Architecture</w:t>
       </w:r>
-      <w:bookmarkEnd w:id="45"/>
+      <w:bookmarkEnd w:id="44"/>
     </w:p>
     <w:p>
       <w:pPr>
@@ -23930,7 +23929,7 @@
           <w:lang w:val="en-US"/>
         </w:rPr>
       </w:pPr>
-      <w:bookmarkStart w:id="46" w:name="_Toc8396080"/>
+      <w:bookmarkStart w:id="45" w:name="_Toc8396080"/>
       <w:r>
         <w:rPr>
           <w:lang w:val="en-US"/>
@@ -23938,7 +23937,7 @@
         <w:lastRenderedPageBreak/>
         <w:t>psi_fix_dds_18b</w:t>
       </w:r>
-      <w:bookmarkEnd w:id="46"/>
+      <w:bookmarkEnd w:id="45"/>
     </w:p>
     <w:p>
       <w:pPr>
@@ -24037,7 +24036,7 @@
           <w:lang w:val="en-US"/>
         </w:rPr>
       </w:pPr>
-      <w:bookmarkStart w:id="47" w:name="_Toc8396111"/>
+      <w:bookmarkStart w:id="46" w:name="_Toc8396111"/>
       <w:r>
         <w:rPr>
           <w:lang w:val="en-US"/>
@@ -24087,7 +24086,7 @@
         </w:rPr>
         <w:t>psi_fix_dds_18b Spectrum for PhaseStep=0.12345</w:t>
       </w:r>
-      <w:bookmarkEnd w:id="47"/>
+      <w:bookmarkEnd w:id="46"/>
     </w:p>
     <w:p>
       <w:pPr>
@@ -25133,7 +25132,7 @@
           <w:lang w:val="en-US"/>
         </w:rPr>
       </w:pPr>
-      <w:bookmarkStart w:id="48" w:name="_Toc8396112"/>
+      <w:bookmarkStart w:id="47" w:name="_Toc8396112"/>
       <w:r>
         <w:rPr>
           <w:lang w:val="en-US"/>
@@ -25195,7 +25194,7 @@
         </w:rPr>
         <w:t>Architecture</w:t>
       </w:r>
-      <w:bookmarkEnd w:id="48"/>
+      <w:bookmarkEnd w:id="47"/>
     </w:p>
     <w:p>
       <w:pPr>
@@ -25214,7 +25213,7 @@
           <w:lang w:val="en-US"/>
         </w:rPr>
       </w:pPr>
-      <w:bookmarkStart w:id="49" w:name="_Toc8396081"/>
+      <w:bookmarkStart w:id="48" w:name="_Toc8396081"/>
       <w:r>
         <w:rPr>
           <w:lang w:val="en-US"/>
@@ -25222,7 +25221,7 @@
         <w:lastRenderedPageBreak/>
         <w:t>psi_fix_lowpass_iir_order1</w:t>
       </w:r>
-      <w:bookmarkEnd w:id="49"/>
+      <w:bookmarkEnd w:id="48"/>
     </w:p>
     <w:p>
       <w:pPr>
@@ -26655,7 +26654,7 @@
           <w:lang w:val="en-US"/>
         </w:rPr>
       </w:pPr>
-      <w:bookmarkStart w:id="50" w:name="_Toc8396113"/>
+      <w:bookmarkStart w:id="49" w:name="_Toc8396113"/>
       <w:r>
         <w:rPr>
           <w:lang w:val="en-US"/>
@@ -26711,7 +26710,7 @@
         </w:rPr>
         <w:t xml:space="preserve"> Architecture</w:t>
       </w:r>
-      <w:bookmarkEnd w:id="50"/>
+      <w:bookmarkEnd w:id="49"/>
     </w:p>
     <w:p>
       <w:pPr>
@@ -26722,8 +26721,8 @@
           <w:lang w:val="en-US"/>
         </w:rPr>
       </w:pPr>
-      <w:bookmarkStart w:id="51" w:name="_Toc514162288"/>
-      <w:bookmarkStart w:id="52" w:name="_Toc8396082"/>
+      <w:bookmarkStart w:id="50" w:name="_Toc514162288"/>
+      <w:bookmarkStart w:id="51" w:name="_Toc8396082"/>
       <w:r>
         <w:rPr>
           <w:lang w:val="en-US"/>
@@ -26737,18 +26736,18 @@
         </w:rPr>
         <w:t>addsub</w:t>
       </w:r>
+      <w:bookmarkEnd w:id="50"/>
       <w:bookmarkEnd w:id="51"/>
+    </w:p>
+    <w:p>
+      <w:pPr>
+        <w:pStyle w:val="Heading3"/>
+        <w:rPr>
+          <w:lang w:val="en-US"/>
+        </w:rPr>
+      </w:pPr>
+      <w:bookmarkStart w:id="52" w:name="_Description"/>
       <w:bookmarkEnd w:id="52"/>
-    </w:p>
-    <w:p>
-      <w:pPr>
-        <w:pStyle w:val="Heading3"/>
-        <w:rPr>
-          <w:lang w:val="en-US"/>
-        </w:rPr>
-      </w:pPr>
-      <w:bookmarkStart w:id="53" w:name="_Description"/>
-      <w:bookmarkEnd w:id="53"/>
       <w:r>
         <w:rPr>
           <w:lang w:val="en-US"/>
@@ -28295,7 +28294,7 @@
           <v:shape id="_x0000_i1025" type="#_x0000_t75" style="width:354pt;height:97.5pt" o:ole="">
             <v:imagedata r:id="rId27" o:title=""/>
           </v:shape>
-          <o:OLEObject Type="Embed" ProgID="Visio.Drawing.11" ShapeID="_x0000_i1025" DrawAspect="Content" ObjectID="_1619008836" r:id="rId28"/>
+          <o:OLEObject Type="Embed" ProgID="Visio.Drawing.11" ShapeID="_x0000_i1025" DrawAspect="Content" ObjectID="_1620456246" r:id="rId28"/>
         </w:object>
       </w:r>
     </w:p>
@@ -28331,8 +28330,8 @@
           <w:lang w:val="en-US"/>
         </w:rPr>
       </w:pPr>
-      <w:bookmarkStart w:id="54" w:name="_Toc514162298"/>
-      <w:bookmarkStart w:id="55" w:name="_Toc8396114"/>
+      <w:bookmarkStart w:id="53" w:name="_Toc514162298"/>
+      <w:bookmarkStart w:id="54" w:name="_Toc8396114"/>
       <w:r>
         <w:rPr>
           <w:lang w:val="en-US"/>
@@ -28379,8 +28378,8 @@
         </w:rPr>
         <w:t>Architecture</w:t>
       </w:r>
+      <w:bookmarkEnd w:id="53"/>
       <w:bookmarkEnd w:id="54"/>
-      <w:bookmarkEnd w:id="55"/>
       <w:r>
         <w:rPr>
           <w:lang w:val="en-US"/>
@@ -28572,7 +28571,7 @@
           <w:lang w:val="en-US"/>
         </w:rPr>
       </w:pPr>
-      <w:bookmarkStart w:id="56" w:name="_Toc8396083"/>
+      <w:bookmarkStart w:id="55" w:name="_Toc8396083"/>
       <w:r>
         <w:rPr>
           <w:lang w:val="en-US"/>
@@ -28586,7 +28585,7 @@
         </w:rPr>
         <w:t>mult</w:t>
       </w:r>
-      <w:bookmarkEnd w:id="56"/>
+      <w:bookmarkEnd w:id="55"/>
     </w:p>
     <w:p>
       <w:pPr>
@@ -29987,7 +29986,7 @@
           <v:shape id="_x0000_i1026" type="#_x0000_t75" style="width:489.75pt;height:187.5pt" o:ole="">
             <v:imagedata r:id="rId29" o:title=""/>
           </v:shape>
-          <o:OLEObject Type="Embed" ProgID="Visio.Drawing.11" ShapeID="_x0000_i1026" DrawAspect="Content" ObjectID="_1619008837" r:id="rId30"/>
+          <o:OLEObject Type="Embed" ProgID="Visio.Drawing.11" ShapeID="_x0000_i1026" DrawAspect="Content" ObjectID="_1620456247" r:id="rId30"/>
         </w:object>
       </w:r>
     </w:p>
@@ -30016,7 +30015,7 @@
           <w:lang w:val="en-US"/>
         </w:rPr>
       </w:pPr>
-      <w:bookmarkStart w:id="57" w:name="_Toc8396115"/>
+      <w:bookmarkStart w:id="56" w:name="_Toc8396115"/>
       <w:r>
         <w:rPr>
           <w:lang w:val="en-US"/>
@@ -30057,7 +30056,7 @@
         </w:rPr>
         <w:t>psi_fix_complex_mult Architecture</w:t>
       </w:r>
-      <w:bookmarkEnd w:id="57"/>
+      <w:bookmarkEnd w:id="56"/>
       <w:r>
         <w:rPr>
           <w:lang w:val="en-US"/>
@@ -30094,7 +30093,7 @@
           <w:lang w:val="en-US"/>
         </w:rPr>
       </w:pPr>
-      <w:bookmarkStart w:id="58" w:name="_Toc8396084"/>
+      <w:bookmarkStart w:id="57" w:name="_Toc8396084"/>
       <w:r>
         <w:rPr>
           <w:lang w:val="en-US"/>
@@ -30102,7 +30101,7 @@
         <w:lastRenderedPageBreak/>
         <w:t>psi_fix_mov_avg</w:t>
       </w:r>
-      <w:bookmarkEnd w:id="58"/>
+      <w:bookmarkEnd w:id="57"/>
     </w:p>
     <w:p>
       <w:pPr>
@@ -31489,7 +31488,7 @@
           <w:lang w:val="en-US"/>
         </w:rPr>
       </w:pPr>
-      <w:bookmarkStart w:id="59" w:name="_Toc8396116"/>
+      <w:bookmarkStart w:id="58" w:name="_Toc8396116"/>
       <w:r>
         <w:rPr>
           <w:lang w:val="en-US"/>
@@ -31551,7 +31550,7 @@
         </w:rPr>
         <w:t xml:space="preserve"> Architecture</w:t>
       </w:r>
-      <w:bookmarkEnd w:id="59"/>
+      <w:bookmarkEnd w:id="58"/>
     </w:p>
     <w:p>
       <w:pPr>
@@ -31588,7 +31587,7 @@
           <w:lang w:val="en-US"/>
         </w:rPr>
       </w:pPr>
-      <w:bookmarkStart w:id="60" w:name="_Toc8396085"/>
+      <w:bookmarkStart w:id="59" w:name="_Toc8396085"/>
       <w:r>
         <w:rPr>
           <w:lang w:val="en-US"/>
@@ -31596,7 +31595,7 @@
         <w:lastRenderedPageBreak/>
         <w:t>psi_fix_demod_real2cplx</w:t>
       </w:r>
-      <w:bookmarkEnd w:id="60"/>
+      <w:bookmarkEnd w:id="59"/>
     </w:p>
     <w:p>
       <w:pPr>
@@ -31844,7 +31843,7 @@
           <w:lang w:val="en-US"/>
         </w:rPr>
       </w:pPr>
-      <w:bookmarkStart w:id="61" w:name="_Toc8396117"/>
+      <w:bookmarkStart w:id="60" w:name="_Toc8396117"/>
       <w:r>
         <w:rPr>
           <w:lang w:val="en-US"/>
@@ -31888,7 +31887,7 @@
         </w:rPr>
         <w:t>: psi_fix_demod_real2cplx demodulation concept</w:t>
       </w:r>
-      <w:bookmarkEnd w:id="61"/>
+      <w:bookmarkEnd w:id="60"/>
     </w:p>
     <w:p>
       <w:pPr>
@@ -33092,7 +33091,7 @@
           <w:lang w:val="en-US"/>
         </w:rPr>
       </w:pPr>
-      <w:bookmarkStart w:id="62" w:name="_Toc8396118"/>
+      <w:bookmarkStart w:id="61" w:name="_Toc8396118"/>
       <w:r>
         <w:rPr>
           <w:lang w:val="en-US"/>
@@ -33154,7 +33153,7 @@
         </w:rPr>
         <w:t>Architecture</w:t>
       </w:r>
-      <w:bookmarkEnd w:id="62"/>
+      <w:bookmarkEnd w:id="61"/>
     </w:p>
     <w:p>
       <w:pPr>
@@ -33199,7 +33198,7 @@
           <w:lang w:val="en-US"/>
         </w:rPr>
       </w:pPr>
-      <w:bookmarkStart w:id="63" w:name="_Toc8396086"/>
+      <w:bookmarkStart w:id="62" w:name="_Toc8396086"/>
       <w:r>
         <w:rPr>
           <w:lang w:val="en-US"/>
@@ -33207,7 +33206,7 @@
         <w:lastRenderedPageBreak/>
         <w:t>psi_fix_cordic_vect</w:t>
       </w:r>
-      <w:bookmarkEnd w:id="63"/>
+      <w:bookmarkEnd w:id="62"/>
     </w:p>
     <w:p>
       <w:pPr>
@@ -35006,7 +35005,7 @@
           <w:lang w:val="en-US"/>
         </w:rPr>
       </w:pPr>
-      <w:bookmarkStart w:id="64" w:name="_Toc8396119"/>
+      <w:bookmarkStart w:id="63" w:name="_Toc8396119"/>
       <w:r>
         <w:rPr>
           <w:lang w:val="en-US"/>
@@ -35068,7 +35067,7 @@
         </w:rPr>
         <w:t xml:space="preserve"> Architecture</w:t>
       </w:r>
-      <w:bookmarkEnd w:id="64"/>
+      <w:bookmarkEnd w:id="63"/>
     </w:p>
     <w:p>
       <w:pPr>
@@ -35079,7 +35078,7 @@
           <w:lang w:val="en-US"/>
         </w:rPr>
       </w:pPr>
-      <w:bookmarkStart w:id="65" w:name="_Toc8396087"/>
+      <w:bookmarkStart w:id="64" w:name="_Toc8396087"/>
       <w:r>
         <w:rPr>
           <w:lang w:val="en-US"/>
@@ -35087,7 +35086,7 @@
         <w:lastRenderedPageBreak/>
         <w:t>psi_fix_cordic_rot</w:t>
       </w:r>
-      <w:bookmarkEnd w:id="65"/>
+      <w:bookmarkEnd w:id="64"/>
     </w:p>
     <w:p>
       <w:pPr>
@@ -36867,7 +36866,7 @@
           <w:lang w:val="en-US"/>
         </w:rPr>
       </w:pPr>
-      <w:bookmarkStart w:id="66" w:name="_Toc8396120"/>
+      <w:bookmarkStart w:id="65" w:name="_Toc8396120"/>
       <w:r>
         <w:rPr>
           <w:lang w:val="en-US"/>
@@ -36917,7 +36916,7 @@
         </w:rPr>
         <w:t>psi_fix_coric_rot Architecture</w:t>
       </w:r>
-      <w:bookmarkEnd w:id="66"/>
+      <w:bookmarkEnd w:id="65"/>
     </w:p>
     <w:p>
       <w:pPr>
@@ -36928,8 +36927,8 @@
           <w:lang w:val="en-US"/>
         </w:rPr>
       </w:pPr>
-      <w:bookmarkStart w:id="67" w:name="_Ref515288425"/>
-      <w:bookmarkStart w:id="68" w:name="_Toc8396088"/>
+      <w:bookmarkStart w:id="66" w:name="_Ref515288425"/>
+      <w:bookmarkStart w:id="67" w:name="_Toc8396088"/>
       <w:r>
         <w:rPr>
           <w:lang w:val="en-US"/>
@@ -36937,8 +36936,8 @@
         <w:lastRenderedPageBreak/>
         <w:t>psi_fix_pol2cart_approx</w:t>
       </w:r>
+      <w:bookmarkEnd w:id="66"/>
       <w:bookmarkEnd w:id="67"/>
-      <w:bookmarkEnd w:id="68"/>
     </w:p>
     <w:p>
       <w:pPr>
@@ -37979,7 +37978,7 @@
           <w:lang w:val="en-US"/>
         </w:rPr>
       </w:pPr>
-      <w:bookmarkStart w:id="69" w:name="_Toc8396121"/>
+      <w:bookmarkStart w:id="68" w:name="_Toc8396121"/>
       <w:r>
         <w:rPr>
           <w:lang w:val="en-US"/>
@@ -38029,7 +38028,7 @@
         </w:rPr>
         <w:t>psi_fix_pol2cart_approx Architecture</w:t>
       </w:r>
-      <w:bookmarkEnd w:id="69"/>
+      <w:bookmarkEnd w:id="68"/>
     </w:p>
     <w:p>
       <w:pPr>
@@ -38040,8 +38039,8 @@
           <w:lang w:val="en-US"/>
         </w:rPr>
       </w:pPr>
-      <w:bookmarkStart w:id="70" w:name="_Toc519691910"/>
-      <w:bookmarkStart w:id="71" w:name="_Toc8396089"/>
+      <w:bookmarkStart w:id="69" w:name="_Toc519691910"/>
+      <w:bookmarkStart w:id="70" w:name="_Toc8396089"/>
       <w:r>
         <w:rPr>
           <w:lang w:val="en-US"/>
@@ -38049,8 +38048,8 @@
         <w:lastRenderedPageBreak/>
         <w:t>psi_fix_mod_cplx2real</w:t>
       </w:r>
+      <w:bookmarkEnd w:id="69"/>
       <w:bookmarkEnd w:id="70"/>
-      <w:bookmarkEnd w:id="71"/>
     </w:p>
     <w:p>
       <w:pPr>
@@ -39368,7 +39367,7 @@
           <v:shape id="_x0000_i1027" type="#_x0000_t75" style="width:442.5pt;height:177.75pt" o:ole="">
             <v:imagedata r:id="rId37" o:title=""/>
           </v:shape>
-          <o:OLEObject Type="Embed" ProgID="Visio.Drawing.11" ShapeID="_x0000_i1027" DrawAspect="Content" ObjectID="_1619008838" r:id="rId38"/>
+          <o:OLEObject Type="Embed" ProgID="Visio.Drawing.11" ShapeID="_x0000_i1027" DrawAspect="Content" ObjectID="_1620456248" r:id="rId38"/>
         </w:object>
       </w:r>
     </w:p>
@@ -39380,7 +39379,7 @@
           <w:lang w:val="en-US"/>
         </w:rPr>
       </w:pPr>
-      <w:bookmarkStart w:id="72" w:name="_Toc8396122"/>
+      <w:bookmarkStart w:id="71" w:name="_Toc8396122"/>
       <w:r>
         <w:rPr>
           <w:lang w:val="en-US"/>
@@ -39421,7 +39420,7 @@
         </w:rPr>
         <w:t xml:space="preserve"> Archietcture</w:t>
       </w:r>
-      <w:bookmarkEnd w:id="72"/>
+      <w:bookmarkEnd w:id="71"/>
     </w:p>
     <w:p>
       <w:pPr>
@@ -39432,7 +39431,7 @@
           <w:lang w:val="en-US"/>
         </w:rPr>
       </w:pPr>
-      <w:bookmarkStart w:id="73" w:name="_Toc8396090"/>
+      <w:bookmarkStart w:id="72" w:name="_Toc8396090"/>
       <w:r>
         <w:rPr>
           <w:lang w:val="en-US"/>
@@ -39440,7 +39439,7 @@
         <w:lastRenderedPageBreak/>
         <w:t>psi_fix_complex_abs</w:t>
       </w:r>
-      <w:bookmarkEnd w:id="73"/>
+      <w:bookmarkEnd w:id="72"/>
     </w:p>
     <w:p>
       <w:pPr>
@@ -41247,7 +41246,7 @@
           <w:lang w:val="en-US"/>
         </w:rPr>
       </w:pPr>
-      <w:bookmarkStart w:id="74" w:name="_Toc8396123"/>
+      <w:bookmarkStart w:id="73" w:name="_Toc8396123"/>
       <w:r>
         <w:rPr>
           <w:lang w:val="en-US"/>
@@ -41291,7 +41290,7 @@
         </w:rPr>
         <w:t>: psi_fix_complex_abs</w:t>
       </w:r>
-      <w:bookmarkEnd w:id="74"/>
+      <w:bookmarkEnd w:id="73"/>
     </w:p>
     <w:p>
       <w:pPr>
@@ -41302,7 +41301,7 @@
           <w:lang w:val="en-US"/>
         </w:rPr>
       </w:pPr>
-      <w:bookmarkStart w:id="75" w:name="_Toc8396091"/>
+      <w:bookmarkStart w:id="74" w:name="_Toc8396091"/>
       <w:r>
         <w:rPr>
           <w:lang w:val="en-US"/>
@@ -41310,7 +41309,7 @@
         <w:lastRenderedPageBreak/>
         <w:t>psi_fix_phase_unwrap</w:t>
       </w:r>
-      <w:bookmarkEnd w:id="75"/>
+      <w:bookmarkEnd w:id="74"/>
     </w:p>
     <w:p>
       <w:pPr>
@@ -41448,7 +41447,7 @@
           <w:lang w:val="en-US"/>
         </w:rPr>
       </w:pPr>
-      <w:bookmarkStart w:id="76" w:name="_Toc8396124"/>
+      <w:bookmarkStart w:id="75" w:name="_Toc8396124"/>
       <w:r>
         <w:rPr>
           <w:lang w:val="en-US"/>
@@ -41492,7 +41491,7 @@
         </w:rPr>
         <w:t>: psi_fix_phase_unwrap overflow behavior</w:t>
       </w:r>
-      <w:bookmarkEnd w:id="76"/>
+      <w:bookmarkEnd w:id="75"/>
     </w:p>
     <w:p>
       <w:pPr>
@@ -42301,6 +42300,885 @@
     </w:p>
     <w:p>
       <w:pPr>
+        <w:pStyle w:val="Heading2"/>
+        <w:pageBreakBefore/>
+        <w:ind w:left="578" w:hanging="578"/>
+        <w:rPr>
+          <w:highlight w:val="yellow"/>
+          <w:lang w:val="en-US"/>
+        </w:rPr>
+      </w:pPr>
+      <w:bookmarkStart w:id="76" w:name="_GoBack"/>
+      <w:bookmarkEnd w:id="76"/>
+      <w:r>
+        <w:rPr>
+          <w:highlight w:val="yellow"/>
+          <w:lang w:val="en-US"/>
+        </w:rPr>
+        <w:lastRenderedPageBreak/>
+        <w:t>psi_fix_white_noise</w:t>
+      </w:r>
+    </w:p>
+    <w:p>
+      <w:pPr>
+        <w:pStyle w:val="Heading3"/>
+        <w:rPr>
+          <w:highlight w:val="yellow"/>
+          <w:lang w:val="en-US"/>
+        </w:rPr>
+      </w:pPr>
+      <w:r>
+        <w:rPr>
+          <w:highlight w:val="yellow"/>
+          <w:lang w:val="en-US"/>
+        </w:rPr>
+        <w:t>Description</w:t>
+      </w:r>
+    </w:p>
+    <w:p>
+      <w:pPr>
+        <w:rPr>
+          <w:highlight w:val="yellow"/>
+          <w:lang w:val="en-US"/>
+        </w:rPr>
+      </w:pPr>
+      <w:r>
+        <w:rPr>
+          <w:highlight w:val="yellow"/>
+          <w:lang w:val="en-US"/>
+        </w:rPr>
+        <w:t xml:space="preserve">This entity generates equally distributed white noise. </w:t>
+      </w:r>
+    </w:p>
+    <w:p>
+      <w:pPr>
+        <w:rPr>
+          <w:highlight w:val="yellow"/>
+          <w:lang w:val="en-US"/>
+        </w:rPr>
+      </w:pPr>
+      <w:r>
+        <w:rPr>
+          <w:highlight w:val="yellow"/>
+          <w:lang w:val="en-US"/>
+        </w:rPr>
+        <w:t>It does so by implementing an LFSR based pseudo-random binary sequence for each bit. Because the bits are fully uncorrelated (different seed), the signal generated is completely white.</w:t>
+      </w:r>
+    </w:p>
+    <w:p>
+      <w:pPr>
+        <w:rPr>
+          <w:highlight w:val="yellow"/>
+          <w:lang w:val="en-US"/>
+        </w:rPr>
+      </w:pPr>
+      <w:r>
+        <w:rPr>
+          <w:highlight w:val="yellow"/>
+          <w:lang w:val="en-US"/>
+        </w:rPr>
+        <w:t>The LFSRs are 32-bits wide, and the sequence</w:t>
+      </w:r>
+      <w:r>
+        <w:rPr>
+          <w:highlight w:val="yellow"/>
+          <w:lang w:val="en-US"/>
+        </w:rPr>
+        <w:t xml:space="preserve"> repeats every 2’734’686’208 samples. For normal applications, this is long enough to be considered as uncorrelated.</w:t>
+      </w:r>
+    </w:p>
+    <w:p>
+      <w:pPr>
+        <w:rPr>
+          <w:highlight w:val="yellow"/>
+          <w:lang w:val="en-US"/>
+        </w:rPr>
+      </w:pPr>
+      <w:r>
+        <w:rPr>
+          <w:highlight w:val="yellow"/>
+          <w:lang w:val="en-US"/>
+        </w:rPr>
+        <w:t>The seed of the generator can be modified using generics. This allows generating different random sequences in the same design.</w:t>
+      </w:r>
+    </w:p>
+    <w:p>
+      <w:pPr>
+        <w:pStyle w:val="Heading3"/>
+        <w:rPr>
+          <w:highlight w:val="yellow"/>
+          <w:lang w:val="en-US"/>
+        </w:rPr>
+      </w:pPr>
+      <w:r>
+        <w:rPr>
+          <w:highlight w:val="yellow"/>
+          <w:lang w:val="en-US"/>
+        </w:rPr>
+        <w:t>Generics</w:t>
+      </w:r>
+    </w:p>
+    <w:p>
+      <w:pPr>
+        <w:jc w:val="left"/>
+        <w:rPr>
+          <w:highlight w:val="yellow"/>
+          <w:lang w:val="en-US"/>
+        </w:rPr>
+      </w:pPr>
+      <w:r>
+        <w:rPr>
+          <w:b/>
+          <w:highlight w:val="yellow"/>
+          <w:lang w:val="en-US"/>
+        </w:rPr>
+        <w:t>OutFmt_g</w:t>
+      </w:r>
+      <w:r>
+        <w:rPr>
+          <w:b/>
+          <w:highlight w:val="yellow"/>
+          <w:lang w:val="en-US"/>
+        </w:rPr>
+        <w:tab/>
+      </w:r>
+      <w:r>
+        <w:rPr>
+          <w:b/>
+          <w:highlight w:val="yellow"/>
+          <w:lang w:val="en-US"/>
+        </w:rPr>
+        <w:tab/>
+      </w:r>
+      <w:r>
+        <w:rPr>
+          <w:highlight w:val="yellow"/>
+          <w:lang w:val="en-US"/>
+        </w:rPr>
+        <w:t>Output format (</w:t>
+      </w:r>
+      <w:r>
+        <w:rPr>
+          <w:highlight w:val="yellow"/>
+          <w:lang w:val="en-US"/>
+        </w:rPr>
+        <w:t>max. 32 bits)</w:t>
+      </w:r>
+      <w:r>
+        <w:rPr>
+          <w:highlight w:val="yellow"/>
+          <w:lang w:val="en-US"/>
+        </w:rPr>
+        <w:br/>
+      </w:r>
+      <w:r>
+        <w:rPr>
+          <w:b/>
+          <w:highlight w:val="yellow"/>
+          <w:lang w:val="en-US"/>
+        </w:rPr>
+        <w:t>Seed</w:t>
+      </w:r>
+      <w:r>
+        <w:rPr>
+          <w:b/>
+          <w:highlight w:val="yellow"/>
+          <w:lang w:val="en-US"/>
+        </w:rPr>
+        <w:t>_g</w:t>
+      </w:r>
+      <w:r>
+        <w:rPr>
+          <w:b/>
+          <w:highlight w:val="yellow"/>
+          <w:lang w:val="en-US"/>
+        </w:rPr>
+        <w:tab/>
+      </w:r>
+      <w:r>
+        <w:rPr>
+          <w:b/>
+          <w:highlight w:val="yellow"/>
+          <w:lang w:val="en-US"/>
+        </w:rPr>
+        <w:tab/>
+      </w:r>
+      <w:r>
+        <w:rPr>
+          <w:highlight w:val="yellow"/>
+          <w:lang w:val="en-US"/>
+        </w:rPr>
+        <w:t>Seed for the random number generator</w:t>
+      </w:r>
+      <w:r>
+        <w:rPr>
+          <w:highlight w:val="yellow"/>
+          <w:lang w:val="en-US"/>
+        </w:rPr>
+        <w:br/>
+      </w:r>
+    </w:p>
+    <w:p>
+      <w:pPr>
+        <w:pStyle w:val="Heading3"/>
+        <w:rPr>
+          <w:highlight w:val="yellow"/>
+          <w:lang w:val="en-US"/>
+        </w:rPr>
+      </w:pPr>
+      <w:r>
+        <w:rPr>
+          <w:highlight w:val="yellow"/>
+          <w:lang w:val="en-US"/>
+        </w:rPr>
+        <w:t>Interfaces</w:t>
+      </w:r>
+    </w:p>
+    <w:tbl>
+      <w:tblPr>
+        <w:tblStyle w:val="TableGrid"/>
+        <w:tblW w:w="0" w:type="auto"/>
+        <w:tblInd w:w="38" w:type="dxa"/>
+        <w:tblLook w:val="04A0" w:firstRow="1" w:lastRow="0" w:firstColumn="1" w:lastColumn="0" w:noHBand="0" w:noVBand="1"/>
+      </w:tblPr>
+      <w:tblGrid>
+        <w:gridCol w:w="1630"/>
+        <w:gridCol w:w="1134"/>
+        <w:gridCol w:w="1559"/>
+        <w:gridCol w:w="5953"/>
+      </w:tblGrid>
+      <w:tr>
+        <w:trPr>
+          <w:trHeight w:val="369"/>
+        </w:trPr>
+        <w:tc>
+          <w:tcPr>
+            <w:tcW w:w="1630" w:type="dxa"/>
+            <w:tcBorders>
+              <w:bottom w:val="single" w:sz="4" w:space="0" w:color="auto"/>
+            </w:tcBorders>
+            <w:shd w:val="pct15" w:color="auto" w:fill="auto"/>
+            <w:vAlign w:val="center"/>
+          </w:tcPr>
+          <w:p>
+            <w:pPr>
+              <w:pStyle w:val="TableHeader"/>
+              <w:rPr>
+                <w:highlight w:val="yellow"/>
+              </w:rPr>
+            </w:pPr>
+            <w:r>
+              <w:rPr>
+                <w:highlight w:val="yellow"/>
+              </w:rPr>
+              <w:t>Signal</w:t>
+            </w:r>
+          </w:p>
+        </w:tc>
+        <w:tc>
+          <w:tcPr>
+            <w:tcW w:w="1134" w:type="dxa"/>
+            <w:shd w:val="pct15" w:color="auto" w:fill="auto"/>
+            <w:vAlign w:val="center"/>
+          </w:tcPr>
+          <w:p>
+            <w:pPr>
+              <w:pStyle w:val="TableHeader"/>
+              <w:jc w:val="center"/>
+              <w:rPr>
+                <w:highlight w:val="yellow"/>
+              </w:rPr>
+            </w:pPr>
+            <w:r>
+              <w:rPr>
+                <w:highlight w:val="yellow"/>
+              </w:rPr>
+              <w:t>Direction</w:t>
+            </w:r>
+          </w:p>
+        </w:tc>
+        <w:tc>
+          <w:tcPr>
+            <w:tcW w:w="1559" w:type="dxa"/>
+            <w:shd w:val="pct15" w:color="auto" w:fill="auto"/>
+            <w:vAlign w:val="center"/>
+          </w:tcPr>
+          <w:p>
+            <w:pPr>
+              <w:pStyle w:val="TableHeader"/>
+              <w:jc w:val="center"/>
+              <w:rPr>
+                <w:highlight w:val="yellow"/>
+              </w:rPr>
+            </w:pPr>
+            <w:r>
+              <w:rPr>
+                <w:highlight w:val="yellow"/>
+              </w:rPr>
+              <w:t>Width</w:t>
+            </w:r>
+          </w:p>
+        </w:tc>
+        <w:tc>
+          <w:tcPr>
+            <w:tcW w:w="5953" w:type="dxa"/>
+            <w:shd w:val="pct15" w:color="auto" w:fill="auto"/>
+            <w:vAlign w:val="center"/>
+          </w:tcPr>
+          <w:p>
+            <w:pPr>
+              <w:pStyle w:val="TableHeader"/>
+              <w:rPr>
+                <w:highlight w:val="yellow"/>
+              </w:rPr>
+            </w:pPr>
+            <w:r>
+              <w:rPr>
+                <w:highlight w:val="yellow"/>
+              </w:rPr>
+              <w:t>Description</w:t>
+            </w:r>
+          </w:p>
+        </w:tc>
+      </w:tr>
+      <w:tr>
+        <w:trPr>
+          <w:trHeight w:val="369"/>
+        </w:trPr>
+        <w:tc>
+          <w:tcPr>
+            <w:tcW w:w="10276" w:type="dxa"/>
+            <w:gridSpan w:val="4"/>
+            <w:shd w:val="pct5" w:color="auto" w:fill="auto"/>
+            <w:vAlign w:val="center"/>
+          </w:tcPr>
+          <w:p>
+            <w:pPr>
+              <w:pStyle w:val="TableContent"/>
+              <w:rPr>
+                <w:b/>
+                <w:i/>
+                <w:highlight w:val="yellow"/>
+              </w:rPr>
+            </w:pPr>
+            <w:r>
+              <w:rPr>
+                <w:b/>
+                <w:i/>
+                <w:highlight w:val="yellow"/>
+              </w:rPr>
+              <w:t>Control Signals</w:t>
+            </w:r>
+          </w:p>
+        </w:tc>
+      </w:tr>
+      <w:tr>
+        <w:trPr>
+          <w:trHeight w:val="369"/>
+        </w:trPr>
+        <w:tc>
+          <w:tcPr>
+            <w:tcW w:w="1630" w:type="dxa"/>
+            <w:shd w:val="pct5" w:color="auto" w:fill="auto"/>
+            <w:vAlign w:val="center"/>
+          </w:tcPr>
+          <w:p>
+            <w:pPr>
+              <w:pStyle w:val="TableContent"/>
+              <w:rPr>
+                <w:highlight w:val="yellow"/>
+              </w:rPr>
+            </w:pPr>
+            <w:r>
+              <w:rPr>
+                <w:highlight w:val="yellow"/>
+              </w:rPr>
+              <w:t>Clk</w:t>
+            </w:r>
+          </w:p>
+        </w:tc>
+        <w:tc>
+          <w:tcPr>
+            <w:tcW w:w="1134" w:type="dxa"/>
+            <w:vAlign w:val="center"/>
+          </w:tcPr>
+          <w:p>
+            <w:pPr>
+              <w:pStyle w:val="TableContent"/>
+              <w:jc w:val="center"/>
+              <w:rPr>
+                <w:highlight w:val="yellow"/>
+              </w:rPr>
+            </w:pPr>
+            <w:r>
+              <w:rPr>
+                <w:highlight w:val="yellow"/>
+              </w:rPr>
+              <w:t>Input</w:t>
+            </w:r>
+          </w:p>
+        </w:tc>
+        <w:tc>
+          <w:tcPr>
+            <w:tcW w:w="1559" w:type="dxa"/>
+            <w:vAlign w:val="center"/>
+          </w:tcPr>
+          <w:p>
+            <w:pPr>
+              <w:pStyle w:val="TableContent"/>
+              <w:jc w:val="center"/>
+              <w:rPr>
+                <w:highlight w:val="yellow"/>
+              </w:rPr>
+            </w:pPr>
+            <w:r>
+              <w:rPr>
+                <w:highlight w:val="yellow"/>
+              </w:rPr>
+              <w:t>1</w:t>
+            </w:r>
+          </w:p>
+        </w:tc>
+        <w:tc>
+          <w:tcPr>
+            <w:tcW w:w="5953" w:type="dxa"/>
+            <w:vAlign w:val="center"/>
+          </w:tcPr>
+          <w:p>
+            <w:pPr>
+              <w:pStyle w:val="TableContent"/>
+              <w:rPr>
+                <w:highlight w:val="yellow"/>
+              </w:rPr>
+            </w:pPr>
+            <w:r>
+              <w:rPr>
+                <w:highlight w:val="yellow"/>
+              </w:rPr>
+              <w:t>Clock</w:t>
+            </w:r>
+          </w:p>
+        </w:tc>
+      </w:tr>
+      <w:tr>
+        <w:trPr>
+          <w:trHeight w:val="369"/>
+        </w:trPr>
+        <w:tc>
+          <w:tcPr>
+            <w:tcW w:w="1630" w:type="dxa"/>
+            <w:shd w:val="pct5" w:color="auto" w:fill="auto"/>
+            <w:vAlign w:val="center"/>
+          </w:tcPr>
+          <w:p>
+            <w:pPr>
+              <w:pStyle w:val="TableContent"/>
+              <w:rPr>
+                <w:highlight w:val="yellow"/>
+              </w:rPr>
+            </w:pPr>
+            <w:r>
+              <w:rPr>
+                <w:highlight w:val="yellow"/>
+              </w:rPr>
+              <w:t>Rst</w:t>
+            </w:r>
+          </w:p>
+        </w:tc>
+        <w:tc>
+          <w:tcPr>
+            <w:tcW w:w="1134" w:type="dxa"/>
+            <w:vAlign w:val="center"/>
+          </w:tcPr>
+          <w:p>
+            <w:pPr>
+              <w:pStyle w:val="TableContent"/>
+              <w:jc w:val="center"/>
+              <w:rPr>
+                <w:highlight w:val="yellow"/>
+              </w:rPr>
+            </w:pPr>
+            <w:r>
+              <w:rPr>
+                <w:highlight w:val="yellow"/>
+              </w:rPr>
+              <w:t>Input</w:t>
+            </w:r>
+          </w:p>
+        </w:tc>
+        <w:tc>
+          <w:tcPr>
+            <w:tcW w:w="1559" w:type="dxa"/>
+            <w:vAlign w:val="center"/>
+          </w:tcPr>
+          <w:p>
+            <w:pPr>
+              <w:pStyle w:val="TableContent"/>
+              <w:jc w:val="center"/>
+              <w:rPr>
+                <w:highlight w:val="yellow"/>
+              </w:rPr>
+            </w:pPr>
+            <w:r>
+              <w:rPr>
+                <w:highlight w:val="yellow"/>
+              </w:rPr>
+              <w:t>1</w:t>
+            </w:r>
+          </w:p>
+        </w:tc>
+        <w:tc>
+          <w:tcPr>
+            <w:tcW w:w="5953" w:type="dxa"/>
+            <w:vAlign w:val="center"/>
+          </w:tcPr>
+          <w:p>
+            <w:pPr>
+              <w:pStyle w:val="TableContent"/>
+              <w:rPr>
+                <w:highlight w:val="yellow"/>
+              </w:rPr>
+            </w:pPr>
+            <w:r>
+              <w:rPr>
+                <w:highlight w:val="yellow"/>
+              </w:rPr>
+              <w:t>Reset</w:t>
+            </w:r>
+          </w:p>
+        </w:tc>
+      </w:tr>
+      <w:tr>
+        <w:trPr>
+          <w:trHeight w:val="369"/>
+        </w:trPr>
+        <w:tc>
+          <w:tcPr>
+            <w:tcW w:w="10276" w:type="dxa"/>
+            <w:gridSpan w:val="4"/>
+            <w:shd w:val="pct5" w:color="auto" w:fill="auto"/>
+            <w:vAlign w:val="center"/>
+          </w:tcPr>
+          <w:p>
+            <w:pPr>
+              <w:pStyle w:val="TableContent"/>
+              <w:rPr>
+                <w:highlight w:val="yellow"/>
+              </w:rPr>
+            </w:pPr>
+            <w:r>
+              <w:rPr>
+                <w:b/>
+                <w:i/>
+                <w:highlight w:val="yellow"/>
+              </w:rPr>
+              <w:t>Input</w:t>
+            </w:r>
+          </w:p>
+        </w:tc>
+      </w:tr>
+      <w:tr>
+        <w:trPr>
+          <w:trHeight w:val="369"/>
+        </w:trPr>
+        <w:tc>
+          <w:tcPr>
+            <w:tcW w:w="1630" w:type="dxa"/>
+            <w:shd w:val="pct5" w:color="auto" w:fill="auto"/>
+            <w:vAlign w:val="center"/>
+          </w:tcPr>
+          <w:p>
+            <w:pPr>
+              <w:pStyle w:val="TableContent"/>
+              <w:rPr>
+                <w:highlight w:val="yellow"/>
+              </w:rPr>
+            </w:pPr>
+            <w:r>
+              <w:rPr>
+                <w:highlight w:val="yellow"/>
+              </w:rPr>
+              <w:t>InVld</w:t>
+            </w:r>
+          </w:p>
+        </w:tc>
+        <w:tc>
+          <w:tcPr>
+            <w:tcW w:w="1134" w:type="dxa"/>
+            <w:vAlign w:val="center"/>
+          </w:tcPr>
+          <w:p>
+            <w:pPr>
+              <w:pStyle w:val="TableContent"/>
+              <w:jc w:val="center"/>
+              <w:rPr>
+                <w:highlight w:val="yellow"/>
+              </w:rPr>
+            </w:pPr>
+            <w:r>
+              <w:rPr>
+                <w:highlight w:val="yellow"/>
+              </w:rPr>
+              <w:t>Input</w:t>
+            </w:r>
+          </w:p>
+        </w:tc>
+        <w:tc>
+          <w:tcPr>
+            <w:tcW w:w="1559" w:type="dxa"/>
+            <w:vAlign w:val="center"/>
+          </w:tcPr>
+          <w:p>
+            <w:pPr>
+              <w:pStyle w:val="TableContent"/>
+              <w:jc w:val="center"/>
+              <w:rPr>
+                <w:highlight w:val="yellow"/>
+              </w:rPr>
+            </w:pPr>
+            <w:r>
+              <w:rPr>
+                <w:highlight w:val="yellow"/>
+              </w:rPr>
+              <w:t>1</w:t>
+            </w:r>
+          </w:p>
+        </w:tc>
+        <w:tc>
+          <w:tcPr>
+            <w:tcW w:w="5953" w:type="dxa"/>
+            <w:vAlign w:val="center"/>
+          </w:tcPr>
+          <w:p>
+            <w:pPr>
+              <w:pStyle w:val="TableContent"/>
+              <w:rPr>
+                <w:b/>
+                <w:highlight w:val="yellow"/>
+              </w:rPr>
+            </w:pPr>
+            <w:r>
+              <w:rPr>
+                <w:highlight w:val="yellow"/>
+              </w:rPr>
+              <w:t>AXI-S handshaking signal</w:t>
+            </w:r>
+          </w:p>
+        </w:tc>
+      </w:tr>
+      <w:tr>
+        <w:trPr>
+          <w:trHeight w:val="369"/>
+        </w:trPr>
+        <w:tc>
+          <w:tcPr>
+            <w:tcW w:w="10276" w:type="dxa"/>
+            <w:gridSpan w:val="4"/>
+            <w:shd w:val="pct5" w:color="auto" w:fill="auto"/>
+            <w:vAlign w:val="center"/>
+          </w:tcPr>
+          <w:p>
+            <w:pPr>
+              <w:pStyle w:val="TableContent"/>
+              <w:rPr>
+                <w:i/>
+                <w:highlight w:val="yellow"/>
+              </w:rPr>
+            </w:pPr>
+            <w:r>
+              <w:rPr>
+                <w:b/>
+                <w:i/>
+                <w:highlight w:val="yellow"/>
+              </w:rPr>
+              <w:t>Output</w:t>
+            </w:r>
+          </w:p>
+        </w:tc>
+      </w:tr>
+      <w:tr>
+        <w:trPr>
+          <w:trHeight w:val="369"/>
+        </w:trPr>
+        <w:tc>
+          <w:tcPr>
+            <w:tcW w:w="1630" w:type="dxa"/>
+            <w:shd w:val="pct5" w:color="auto" w:fill="auto"/>
+            <w:vAlign w:val="center"/>
+          </w:tcPr>
+          <w:p>
+            <w:pPr>
+              <w:pStyle w:val="TableContent"/>
+              <w:rPr>
+                <w:highlight w:val="yellow"/>
+              </w:rPr>
+            </w:pPr>
+            <w:r>
+              <w:rPr>
+                <w:highlight w:val="yellow"/>
+              </w:rPr>
+              <w:t>OutVld</w:t>
+            </w:r>
+          </w:p>
+        </w:tc>
+        <w:tc>
+          <w:tcPr>
+            <w:tcW w:w="1134" w:type="dxa"/>
+            <w:vAlign w:val="center"/>
+          </w:tcPr>
+          <w:p>
+            <w:pPr>
+              <w:pStyle w:val="TableContent"/>
+              <w:jc w:val="center"/>
+              <w:rPr>
+                <w:highlight w:val="yellow"/>
+              </w:rPr>
+            </w:pPr>
+            <w:r>
+              <w:rPr>
+                <w:highlight w:val="yellow"/>
+              </w:rPr>
+              <w:t>Output</w:t>
+            </w:r>
+          </w:p>
+        </w:tc>
+        <w:tc>
+          <w:tcPr>
+            <w:tcW w:w="1559" w:type="dxa"/>
+            <w:vAlign w:val="center"/>
+          </w:tcPr>
+          <w:p>
+            <w:pPr>
+              <w:pStyle w:val="TableContent"/>
+              <w:jc w:val="center"/>
+              <w:rPr>
+                <w:highlight w:val="yellow"/>
+              </w:rPr>
+            </w:pPr>
+            <w:r>
+              <w:rPr>
+                <w:highlight w:val="yellow"/>
+              </w:rPr>
+              <w:t>1</w:t>
+            </w:r>
+          </w:p>
+        </w:tc>
+        <w:tc>
+          <w:tcPr>
+            <w:tcW w:w="5953" w:type="dxa"/>
+            <w:vAlign w:val="center"/>
+          </w:tcPr>
+          <w:p>
+            <w:pPr>
+              <w:pStyle w:val="TableContent"/>
+              <w:rPr>
+                <w:highlight w:val="yellow"/>
+              </w:rPr>
+            </w:pPr>
+            <w:r>
+              <w:rPr>
+                <w:highlight w:val="yellow"/>
+              </w:rPr>
+              <w:t>AXI-S handshaking signal</w:t>
+            </w:r>
+          </w:p>
+        </w:tc>
+      </w:tr>
+      <w:tr>
+        <w:trPr>
+          <w:trHeight w:val="369"/>
+        </w:trPr>
+        <w:tc>
+          <w:tcPr>
+            <w:tcW w:w="1630" w:type="dxa"/>
+            <w:shd w:val="pct5" w:color="auto" w:fill="auto"/>
+            <w:vAlign w:val="center"/>
+          </w:tcPr>
+          <w:p>
+            <w:pPr>
+              <w:pStyle w:val="TableContent"/>
+              <w:rPr>
+                <w:highlight w:val="yellow"/>
+              </w:rPr>
+            </w:pPr>
+            <w:r>
+              <w:rPr>
+                <w:highlight w:val="yellow"/>
+              </w:rPr>
+              <w:t>OutData</w:t>
+            </w:r>
+          </w:p>
+        </w:tc>
+        <w:tc>
+          <w:tcPr>
+            <w:tcW w:w="1134" w:type="dxa"/>
+            <w:vAlign w:val="center"/>
+          </w:tcPr>
+          <w:p>
+            <w:pPr>
+              <w:pStyle w:val="TableContent"/>
+              <w:jc w:val="center"/>
+              <w:rPr>
+                <w:highlight w:val="yellow"/>
+              </w:rPr>
+            </w:pPr>
+            <w:r>
+              <w:rPr>
+                <w:highlight w:val="yellow"/>
+              </w:rPr>
+              <w:t>Output</w:t>
+            </w:r>
+          </w:p>
+        </w:tc>
+        <w:tc>
+          <w:tcPr>
+            <w:tcW w:w="1559" w:type="dxa"/>
+            <w:vAlign w:val="center"/>
+          </w:tcPr>
+          <w:p>
+            <w:pPr>
+              <w:pStyle w:val="TableContent"/>
+              <w:jc w:val="center"/>
+              <w:rPr>
+                <w:highlight w:val="yellow"/>
+              </w:rPr>
+            </w:pPr>
+            <w:r>
+              <w:rPr>
+                <w:highlight w:val="yellow"/>
+              </w:rPr>
+              <w:t>OutFmt_g</w:t>
+            </w:r>
+          </w:p>
+        </w:tc>
+        <w:tc>
+          <w:tcPr>
+            <w:tcW w:w="5953" w:type="dxa"/>
+            <w:vAlign w:val="center"/>
+          </w:tcPr>
+          <w:p>
+            <w:pPr>
+              <w:pStyle w:val="TableContent"/>
+            </w:pPr>
+            <w:r>
+              <w:rPr>
+                <w:highlight w:val="yellow"/>
+              </w:rPr>
+              <w:t xml:space="preserve">Output phase in </w:t>
+            </w:r>
+            <w:r>
+              <w:rPr>
+                <w:rFonts w:cs="Arial"/>
+                <w:highlight w:val="yellow"/>
+              </w:rPr>
+              <w:t>π</w:t>
+            </w:r>
+          </w:p>
+        </w:tc>
+      </w:tr>
+    </w:tbl>
+    <w:p>
+      <w:pPr>
         <w:rPr>
           <w:lang w:val="en-US"/>
         </w:rPr>
@@ -43336,7 +44214,6 @@
         <w:t xml:space="preserve"> (implementing multiple iterations in one pipeline stage). However, this feature is regarded as useless.</w:t>
       </w:r>
     </w:p>
-    <w:bookmarkEnd w:id="0"/>
     <w:p>
       <w:pPr>
         <w:rPr>
@@ -43472,7 +44349,7 @@
         </mc:Choice>
         <mc:Fallback>
           <w:pict>
-            <v:line w14:anchorId="49D11D31" id="Line 2" o:spid="_x0000_s1026" style="position:absolute;z-index:251657216;visibility:visible;mso-wrap-style:square;mso-width-percent:0;mso-height-percent:0;mso-wrap-distance-left:9pt;mso-wrap-distance-top:0;mso-wrap-distance-right:9pt;mso-wrap-distance-bottom:0;mso-position-horizontal:absolute;mso-position-horizontal-relative:page;mso-position-vertical:absolute;mso-position-vertical-relative:page;mso-width-percent:0;mso-height-percent:0;mso-width-relative:page;mso-height-relative:page" from="42.55pt,802.3pt" to="552.75pt,802.35pt" o:gfxdata="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" o:allowincell="f" strokecolor="blue" strokeweight="1.5pt">
+            <v:line w14:anchorId="479FDEB1" id="Line 2" o:spid="_x0000_s1026" style="position:absolute;z-index:251657216;visibility:visible;mso-wrap-style:square;mso-width-percent:0;mso-height-percent:0;mso-wrap-distance-left:9pt;mso-wrap-distance-top:0;mso-wrap-distance-right:9pt;mso-wrap-distance-bottom:0;mso-position-horizontal:absolute;mso-position-horizontal-relative:page;mso-position-vertical:absolute;mso-position-vertical-relative:page;mso-width-percent:0;mso-height-percent:0;mso-width-relative:page;mso-height-relative:page" from="42.55pt,802.3pt" to="552.75pt,802.35pt" o:gfxdata="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" o:allowincell="f" strokecolor="blue" strokeweight="1.5pt">
               <v:stroke startarrowwidth="narrow" startarrowlength="short" endarrowwidth="narrow" endarrowlength="short"/>
               <w10:wrap anchorx="page" anchory="page"/>
             </v:line>
@@ -43560,7 +44437,7 @@
         <w:noProof/>
         <w:sz w:val="16"/>
       </w:rPr>
-      <w:t>10.05.2019</w:t>
+      <w:t>27.05.2019</w:t>
     </w:r>
     <w:r>
       <w:rPr>
@@ -43741,7 +44618,7 @@
         </mc:Choice>
         <mc:Fallback>
           <w:pict>
-            <v:line w14:anchorId="4EFC0477" id="Line 1" o:spid="_x0000_s1026" style="position:absolute;z-index:251659264;visibility:visible;mso-wrap-style:square;mso-width-percent:0;mso-height-percent:0;mso-wrap-distance-left:9pt;mso-wrap-distance-top:0;mso-wrap-distance-right:9pt;mso-wrap-distance-bottom:0;mso-position-horizontal:absolute;mso-position-horizontal-relative:margin;mso-position-vertical:absolute;mso-position-vertical-relative:page;mso-width-percent:0;mso-height-percent:0;mso-width-relative:page;mso-height-relative:page" from="320.35pt,59.55pt" to="507.45pt,59.6pt" o:gfxdata="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" o:allowincell="f" strokecolor="blue" strokeweight="2pt">
+            <v:line w14:anchorId="75E17B4A" id="Line 1" o:spid="_x0000_s1026" style="position:absolute;z-index:251659264;visibility:visible;mso-wrap-style:square;mso-width-percent:0;mso-height-percent:0;mso-wrap-distance-left:9pt;mso-wrap-distance-top:0;mso-wrap-distance-right:9pt;mso-wrap-distance-bottom:0;mso-position-horizontal:absolute;mso-position-horizontal-relative:margin;mso-position-vertical:absolute;mso-position-vertical-relative:page;mso-width-percent:0;mso-height-percent:0;mso-width-relative:page;mso-height-relative:page" from="320.35pt,59.55pt" to="507.45pt,59.6pt" o:gfxdata="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" o:allowincell="f" strokecolor="blue" strokeweight="2pt">
               <v:stroke startarrowwidth="narrow" startarrowlength="short" endarrowwidth="narrow" endarrowlength="short"/>
               <w10:wrap anchorx="margin" anchory="page"/>
             </v:line>
@@ -49507,7 +50384,7 @@
 </file>
 
 <file path=customXml/itemProps1.xml><?xml version="1.0" encoding="utf-8"?>
-<ds:datastoreItem xmlns:ds="http://schemas.openxmlformats.org/officeDocument/2006/customXml" ds:itemID="{D05E7C28-FBFB-46A2-AD0B-EB0FD0966689}">
+<ds:datastoreItem xmlns:ds="http://schemas.openxmlformats.org/officeDocument/2006/customXml" ds:itemID="{D5F3C09D-BE0F-405E-974B-AD7D75E60692}">
   <ds:schemaRefs>
     <ds:schemaRef ds:uri="http://schemas.openxmlformats.org/officeDocument/2006/bibliography"/>
   </ds:schemaRefs>

</xml_diff>

<commit_message>
DOC: Updated documentation for psi_fix_noise_awgn
</commit_message>
<xml_diff>
--- a/doc/psi_fix.docx
+++ b/doc/psi_fix.docx
@@ -23587,6 +23587,7 @@
       <w:pPr>
         <w:jc w:val="left"/>
         <w:rPr>
+          <w:i/>
           <w:lang w:val="en-US"/>
         </w:rPr>
       </w:pPr>
@@ -23908,6 +23909,159 @@
     </w:p>
     <w:p>
       <w:pPr>
+        <w:pStyle w:val="Heading4"/>
+        <w:rPr>
+          <w:highlight w:val="yellow"/>
+          <w:lang w:val="en-US"/>
+        </w:rPr>
+      </w:pPr>
+      <w:bookmarkStart w:id="45" w:name="_GoBack"/>
+      <w:bookmarkEnd w:id="45"/>
+      <w:r>
+        <w:rPr>
+          <w:highlight w:val="yellow"/>
+          <w:lang w:val="en-US"/>
+        </w:rPr>
+        <w:t>Gaussify20</w:t>
+      </w:r>
+      <w:r>
+        <w:rPr>
+          <w:highlight w:val="yellow"/>
+          <w:lang w:val="en-US"/>
+        </w:rPr>
+        <w:t>b</w:t>
+      </w:r>
+    </w:p>
+    <w:p>
+      <w:pPr>
+        <w:jc w:val="left"/>
+        <w:rPr>
+          <w:lang w:val="en-US"/>
+        </w:rPr>
+      </w:pPr>
+      <w:r>
+        <w:rPr>
+          <w:b/>
+          <w:highlight w:val="yellow"/>
+          <w:lang w:val="en-US"/>
+        </w:rPr>
+        <w:t>Function:</w:t>
+      </w:r>
+      <w:r>
+        <w:rPr>
+          <w:b/>
+          <w:highlight w:val="yellow"/>
+          <w:lang w:val="en-US"/>
+        </w:rPr>
+        <w:tab/>
+      </w:r>
+      <w:r>
+        <w:rPr>
+          <w:b/>
+          <w:highlight w:val="yellow"/>
+          <w:lang w:val="en-US"/>
+        </w:rPr>
+        <w:tab/>
+      </w:r>
+      <w:r>
+        <w:rPr>
+          <w:highlight w:val="yellow"/>
+          <w:lang w:val="en-US"/>
+        </w:rPr>
+        <w:t xml:space="preserve">Inverse CDF of Gauss with </w:t>
+      </w:r>
+      <w:r>
+        <w:rPr>
+          <w:rFonts w:cs="Arial"/>
+          <w:highlight w:val="yellow"/>
+          <w:lang w:val="en-US"/>
+        </w:rPr>
+        <w:t>ϭ</w:t>
+      </w:r>
+      <w:r>
+        <w:rPr>
+          <w:highlight w:val="yellow"/>
+          <w:lang w:val="en-US"/>
+        </w:rPr>
+        <w:t>=1/3</w:t>
+      </w:r>
+      <w:r>
+        <w:rPr>
+          <w:highlight w:val="yellow"/>
+          <w:lang w:val="en-US"/>
+        </w:rPr>
+        <w:br/>
+      </w:r>
+      <w:r>
+        <w:rPr>
+          <w:b/>
+          <w:highlight w:val="yellow"/>
+          <w:lang w:val="en-US"/>
+        </w:rPr>
+        <w:t>Input Range:</w:t>
+      </w:r>
+      <w:r>
+        <w:rPr>
+          <w:b/>
+          <w:highlight w:val="yellow"/>
+          <w:lang w:val="en-US"/>
+        </w:rPr>
+        <w:tab/>
+      </w:r>
+      <w:r>
+        <w:rPr>
+          <w:highlight w:val="yellow"/>
+          <w:lang w:val="en-US"/>
+        </w:rPr>
+        <w:t xml:space="preserve">-1 … 1 </w:t>
+      </w:r>
+      <w:r>
+        <w:rPr>
+          <w:highlight w:val="yellow"/>
+          <w:lang w:val="en-US"/>
+        </w:rPr>
+        <w:br/>
+      </w:r>
+      <w:r>
+        <w:rPr>
+          <w:b/>
+          <w:highlight w:val="yellow"/>
+          <w:lang w:val="en-US"/>
+        </w:rPr>
+        <w:t>Remarks:</w:t>
+      </w:r>
+      <w:r>
+        <w:rPr>
+          <w:highlight w:val="yellow"/>
+          <w:lang w:val="en-US"/>
+        </w:rPr>
+        <w:tab/>
+      </w:r>
+      <w:r>
+        <w:rPr>
+          <w:highlight w:val="yellow"/>
+          <w:lang w:val="en-US"/>
+        </w:rPr>
+        <w:tab/>
+      </w:r>
+      <w:r>
+        <w:rPr>
+          <w:highlight w:val="yellow"/>
+          <w:lang w:val="en-US"/>
+        </w:rPr>
+        <w:t>This function can be used to map white noise to gaussian distribution.</w:t>
+      </w:r>
+    </w:p>
+    <w:p>
+      <w:pPr>
+        <w:jc w:val="left"/>
+        <w:rPr>
+          <w:lang w:val="en-US"/>
+        </w:rPr>
+      </w:pPr>
+    </w:p>
+    <w:p>
+      <w:pPr>
         <w:rPr>
           <w:lang w:val="en-US"/>
         </w:rPr>
@@ -23929,7 +24083,7 @@
           <w:lang w:val="en-US"/>
         </w:rPr>
       </w:pPr>
-      <w:bookmarkStart w:id="45" w:name="_Toc8396080"/>
+      <w:bookmarkStart w:id="46" w:name="_Toc8396080"/>
       <w:r>
         <w:rPr>
           <w:lang w:val="en-US"/>
@@ -23937,7 +24091,7 @@
         <w:lastRenderedPageBreak/>
         <w:t>psi_fix_dds_18b</w:t>
       </w:r>
-      <w:bookmarkEnd w:id="45"/>
+      <w:bookmarkEnd w:id="46"/>
     </w:p>
     <w:p>
       <w:pPr>
@@ -24036,7 +24190,7 @@
           <w:lang w:val="en-US"/>
         </w:rPr>
       </w:pPr>
-      <w:bookmarkStart w:id="46" w:name="_Toc8396111"/>
+      <w:bookmarkStart w:id="47" w:name="_Toc8396111"/>
       <w:r>
         <w:rPr>
           <w:lang w:val="en-US"/>
@@ -24086,7 +24240,7 @@
         </w:rPr>
         <w:t>psi_fix_dds_18b Spectrum for PhaseStep=0.12345</w:t>
       </w:r>
-      <w:bookmarkEnd w:id="46"/>
+      <w:bookmarkEnd w:id="47"/>
     </w:p>
     <w:p>
       <w:pPr>
@@ -25132,7 +25286,7 @@
           <w:lang w:val="en-US"/>
         </w:rPr>
       </w:pPr>
-      <w:bookmarkStart w:id="47" w:name="_Toc8396112"/>
+      <w:bookmarkStart w:id="48" w:name="_Toc8396112"/>
       <w:r>
         <w:rPr>
           <w:lang w:val="en-US"/>
@@ -25194,7 +25348,7 @@
         </w:rPr>
         <w:t>Architecture</w:t>
       </w:r>
-      <w:bookmarkEnd w:id="47"/>
+      <w:bookmarkEnd w:id="48"/>
     </w:p>
     <w:p>
       <w:pPr>
@@ -25213,7 +25367,7 @@
           <w:lang w:val="en-US"/>
         </w:rPr>
       </w:pPr>
-      <w:bookmarkStart w:id="48" w:name="_Toc8396081"/>
+      <w:bookmarkStart w:id="49" w:name="_Toc8396081"/>
       <w:r>
         <w:rPr>
           <w:lang w:val="en-US"/>
@@ -25221,7 +25375,7 @@
         <w:lastRenderedPageBreak/>
         <w:t>psi_fix_lowpass_iir_order1</w:t>
       </w:r>
-      <w:bookmarkEnd w:id="48"/>
+      <w:bookmarkEnd w:id="49"/>
     </w:p>
     <w:p>
       <w:pPr>
@@ -26654,7 +26808,7 @@
           <w:lang w:val="en-US"/>
         </w:rPr>
       </w:pPr>
-      <w:bookmarkStart w:id="49" w:name="_Toc8396113"/>
+      <w:bookmarkStart w:id="50" w:name="_Toc8396113"/>
       <w:r>
         <w:rPr>
           <w:lang w:val="en-US"/>
@@ -26710,7 +26864,7 @@
         </w:rPr>
         <w:t xml:space="preserve"> Architecture</w:t>
       </w:r>
-      <w:bookmarkEnd w:id="49"/>
+      <w:bookmarkEnd w:id="50"/>
     </w:p>
     <w:p>
       <w:pPr>
@@ -26721,8 +26875,8 @@
           <w:lang w:val="en-US"/>
         </w:rPr>
       </w:pPr>
-      <w:bookmarkStart w:id="50" w:name="_Toc514162288"/>
-      <w:bookmarkStart w:id="51" w:name="_Toc8396082"/>
+      <w:bookmarkStart w:id="51" w:name="_Toc514162288"/>
+      <w:bookmarkStart w:id="52" w:name="_Toc8396082"/>
       <w:r>
         <w:rPr>
           <w:lang w:val="en-US"/>
@@ -26736,8 +26890,8 @@
         </w:rPr>
         <w:t>addsub</w:t>
       </w:r>
-      <w:bookmarkEnd w:id="50"/>
       <w:bookmarkEnd w:id="51"/>
+      <w:bookmarkEnd w:id="52"/>
     </w:p>
     <w:p>
       <w:pPr>
@@ -26746,8 +26900,8 @@
           <w:lang w:val="en-US"/>
         </w:rPr>
       </w:pPr>
-      <w:bookmarkStart w:id="52" w:name="_Description"/>
-      <w:bookmarkEnd w:id="52"/>
+      <w:bookmarkStart w:id="53" w:name="_Description"/>
+      <w:bookmarkEnd w:id="53"/>
       <w:r>
         <w:rPr>
           <w:lang w:val="en-US"/>
@@ -28291,10 +28445,10 @@
             <v:path o:extrusionok="f" gradientshapeok="t" o:connecttype="rect"/>
             <o:lock v:ext="edit" aspectratio="t"/>
           </v:shapetype>
-          <v:shape id="_x0000_i1025" type="#_x0000_t75" style="width:354pt;height:97.5pt" o:ole="">
+          <v:shape id="_x0000_i1025" type="#_x0000_t75" style="width:354.35pt;height:97.65pt" o:ole="">
             <v:imagedata r:id="rId27" o:title=""/>
           </v:shape>
-          <o:OLEObject Type="Embed" ProgID="Visio.Drawing.11" ShapeID="_x0000_i1025" DrawAspect="Content" ObjectID="_1620456246" r:id="rId28"/>
+          <o:OLEObject Type="Embed" ProgID="Visio.Drawing.11" ShapeID="_x0000_i1025" DrawAspect="Content" ObjectID="_1620540486" r:id="rId28"/>
         </w:object>
       </w:r>
     </w:p>
@@ -28330,8 +28484,8 @@
           <w:lang w:val="en-US"/>
         </w:rPr>
       </w:pPr>
-      <w:bookmarkStart w:id="53" w:name="_Toc514162298"/>
-      <w:bookmarkStart w:id="54" w:name="_Toc8396114"/>
+      <w:bookmarkStart w:id="54" w:name="_Toc514162298"/>
+      <w:bookmarkStart w:id="55" w:name="_Toc8396114"/>
       <w:r>
         <w:rPr>
           <w:lang w:val="en-US"/>
@@ -28378,8 +28532,8 @@
         </w:rPr>
         <w:t>Architecture</w:t>
       </w:r>
-      <w:bookmarkEnd w:id="53"/>
       <w:bookmarkEnd w:id="54"/>
+      <w:bookmarkEnd w:id="55"/>
       <w:r>
         <w:rPr>
           <w:lang w:val="en-US"/>
@@ -28571,7 +28725,7 @@
           <w:lang w:val="en-US"/>
         </w:rPr>
       </w:pPr>
-      <w:bookmarkStart w:id="55" w:name="_Toc8396083"/>
+      <w:bookmarkStart w:id="56" w:name="_Toc8396083"/>
       <w:r>
         <w:rPr>
           <w:lang w:val="en-US"/>
@@ -28585,7 +28739,7 @@
         </w:rPr>
         <w:t>mult</w:t>
       </w:r>
-      <w:bookmarkEnd w:id="55"/>
+      <w:bookmarkEnd w:id="56"/>
     </w:p>
     <w:p>
       <w:pPr>
@@ -29983,10 +30137,10 @@
       </w:pPr>
       <w:r>
         <w:object w:dxaOrig="9804" w:dyaOrig="3750">
-          <v:shape id="_x0000_i1026" type="#_x0000_t75" style="width:489.75pt;height:187.5pt" o:ole="">
+          <v:shape id="_x0000_i1026" type="#_x0000_t75" style="width:489.6pt;height:187.2pt" o:ole="">
             <v:imagedata r:id="rId29" o:title=""/>
           </v:shape>
-          <o:OLEObject Type="Embed" ProgID="Visio.Drawing.11" ShapeID="_x0000_i1026" DrawAspect="Content" ObjectID="_1620456247" r:id="rId30"/>
+          <o:OLEObject Type="Embed" ProgID="Visio.Drawing.11" ShapeID="_x0000_i1026" DrawAspect="Content" ObjectID="_1620540487" r:id="rId30"/>
         </w:object>
       </w:r>
     </w:p>
@@ -30015,7 +30169,7 @@
           <w:lang w:val="en-US"/>
         </w:rPr>
       </w:pPr>
-      <w:bookmarkStart w:id="56" w:name="_Toc8396115"/>
+      <w:bookmarkStart w:id="57" w:name="_Toc8396115"/>
       <w:r>
         <w:rPr>
           <w:lang w:val="en-US"/>
@@ -30056,7 +30210,7 @@
         </w:rPr>
         <w:t>psi_fix_complex_mult Architecture</w:t>
       </w:r>
-      <w:bookmarkEnd w:id="56"/>
+      <w:bookmarkEnd w:id="57"/>
       <w:r>
         <w:rPr>
           <w:lang w:val="en-US"/>
@@ -30093,7 +30247,7 @@
           <w:lang w:val="en-US"/>
         </w:rPr>
       </w:pPr>
-      <w:bookmarkStart w:id="57" w:name="_Toc8396084"/>
+      <w:bookmarkStart w:id="58" w:name="_Toc8396084"/>
       <w:r>
         <w:rPr>
           <w:lang w:val="en-US"/>
@@ -30101,7 +30255,7 @@
         <w:lastRenderedPageBreak/>
         <w:t>psi_fix_mov_avg</w:t>
       </w:r>
-      <w:bookmarkEnd w:id="57"/>
+      <w:bookmarkEnd w:id="58"/>
     </w:p>
     <w:p>
       <w:pPr>
@@ -31488,7 +31642,7 @@
           <w:lang w:val="en-US"/>
         </w:rPr>
       </w:pPr>
-      <w:bookmarkStart w:id="58" w:name="_Toc8396116"/>
+      <w:bookmarkStart w:id="59" w:name="_Toc8396116"/>
       <w:r>
         <w:rPr>
           <w:lang w:val="en-US"/>
@@ -31550,7 +31704,7 @@
         </w:rPr>
         <w:t xml:space="preserve"> Architecture</w:t>
       </w:r>
-      <w:bookmarkEnd w:id="58"/>
+      <w:bookmarkEnd w:id="59"/>
     </w:p>
     <w:p>
       <w:pPr>
@@ -31587,7 +31741,7 @@
           <w:lang w:val="en-US"/>
         </w:rPr>
       </w:pPr>
-      <w:bookmarkStart w:id="59" w:name="_Toc8396085"/>
+      <w:bookmarkStart w:id="60" w:name="_Toc8396085"/>
       <w:r>
         <w:rPr>
           <w:lang w:val="en-US"/>
@@ -31595,7 +31749,7 @@
         <w:lastRenderedPageBreak/>
         <w:t>psi_fix_demod_real2cplx</w:t>
       </w:r>
-      <w:bookmarkEnd w:id="59"/>
+      <w:bookmarkEnd w:id="60"/>
     </w:p>
     <w:p>
       <w:pPr>
@@ -31843,7 +31997,7 @@
           <w:lang w:val="en-US"/>
         </w:rPr>
       </w:pPr>
-      <w:bookmarkStart w:id="60" w:name="_Toc8396117"/>
+      <w:bookmarkStart w:id="61" w:name="_Toc8396117"/>
       <w:r>
         <w:rPr>
           <w:lang w:val="en-US"/>
@@ -31887,7 +32041,7 @@
         </w:rPr>
         <w:t>: psi_fix_demod_real2cplx demodulation concept</w:t>
       </w:r>
-      <w:bookmarkEnd w:id="60"/>
+      <w:bookmarkEnd w:id="61"/>
     </w:p>
     <w:p>
       <w:pPr>
@@ -33091,7 +33245,7 @@
           <w:lang w:val="en-US"/>
         </w:rPr>
       </w:pPr>
-      <w:bookmarkStart w:id="61" w:name="_Toc8396118"/>
+      <w:bookmarkStart w:id="62" w:name="_Toc8396118"/>
       <w:r>
         <w:rPr>
           <w:lang w:val="en-US"/>
@@ -33153,7 +33307,7 @@
         </w:rPr>
         <w:t>Architecture</w:t>
       </w:r>
-      <w:bookmarkEnd w:id="61"/>
+      <w:bookmarkEnd w:id="62"/>
     </w:p>
     <w:p>
       <w:pPr>
@@ -33198,7 +33352,7 @@
           <w:lang w:val="en-US"/>
         </w:rPr>
       </w:pPr>
-      <w:bookmarkStart w:id="62" w:name="_Toc8396086"/>
+      <w:bookmarkStart w:id="63" w:name="_Toc8396086"/>
       <w:r>
         <w:rPr>
           <w:lang w:val="en-US"/>
@@ -33206,7 +33360,7 @@
         <w:lastRenderedPageBreak/>
         <w:t>psi_fix_cordic_vect</w:t>
       </w:r>
-      <w:bookmarkEnd w:id="62"/>
+      <w:bookmarkEnd w:id="63"/>
     </w:p>
     <w:p>
       <w:pPr>
@@ -35005,7 +35159,7 @@
           <w:lang w:val="en-US"/>
         </w:rPr>
       </w:pPr>
-      <w:bookmarkStart w:id="63" w:name="_Toc8396119"/>
+      <w:bookmarkStart w:id="64" w:name="_Toc8396119"/>
       <w:r>
         <w:rPr>
           <w:lang w:val="en-US"/>
@@ -35067,7 +35221,7 @@
         </w:rPr>
         <w:t xml:space="preserve"> Architecture</w:t>
       </w:r>
-      <w:bookmarkEnd w:id="63"/>
+      <w:bookmarkEnd w:id="64"/>
     </w:p>
     <w:p>
       <w:pPr>
@@ -35078,7 +35232,7 @@
           <w:lang w:val="en-US"/>
         </w:rPr>
       </w:pPr>
-      <w:bookmarkStart w:id="64" w:name="_Toc8396087"/>
+      <w:bookmarkStart w:id="65" w:name="_Toc8396087"/>
       <w:r>
         <w:rPr>
           <w:lang w:val="en-US"/>
@@ -35086,7 +35240,7 @@
         <w:lastRenderedPageBreak/>
         <w:t>psi_fix_cordic_rot</w:t>
       </w:r>
-      <w:bookmarkEnd w:id="64"/>
+      <w:bookmarkEnd w:id="65"/>
     </w:p>
     <w:p>
       <w:pPr>
@@ -36866,7 +37020,7 @@
           <w:lang w:val="en-US"/>
         </w:rPr>
       </w:pPr>
-      <w:bookmarkStart w:id="65" w:name="_Toc8396120"/>
+      <w:bookmarkStart w:id="66" w:name="_Toc8396120"/>
       <w:r>
         <w:rPr>
           <w:lang w:val="en-US"/>
@@ -36916,7 +37070,7 @@
         </w:rPr>
         <w:t>psi_fix_coric_rot Architecture</w:t>
       </w:r>
-      <w:bookmarkEnd w:id="65"/>
+      <w:bookmarkEnd w:id="66"/>
     </w:p>
     <w:p>
       <w:pPr>
@@ -36927,8 +37081,8 @@
           <w:lang w:val="en-US"/>
         </w:rPr>
       </w:pPr>
-      <w:bookmarkStart w:id="66" w:name="_Ref515288425"/>
-      <w:bookmarkStart w:id="67" w:name="_Toc8396088"/>
+      <w:bookmarkStart w:id="67" w:name="_Ref515288425"/>
+      <w:bookmarkStart w:id="68" w:name="_Toc8396088"/>
       <w:r>
         <w:rPr>
           <w:lang w:val="en-US"/>
@@ -36936,8 +37090,8 @@
         <w:lastRenderedPageBreak/>
         <w:t>psi_fix_pol2cart_approx</w:t>
       </w:r>
-      <w:bookmarkEnd w:id="66"/>
       <w:bookmarkEnd w:id="67"/>
+      <w:bookmarkEnd w:id="68"/>
     </w:p>
     <w:p>
       <w:pPr>
@@ -37978,7 +38132,7 @@
           <w:lang w:val="en-US"/>
         </w:rPr>
       </w:pPr>
-      <w:bookmarkStart w:id="68" w:name="_Toc8396121"/>
+      <w:bookmarkStart w:id="69" w:name="_Toc8396121"/>
       <w:r>
         <w:rPr>
           <w:lang w:val="en-US"/>
@@ -38028,7 +38182,7 @@
         </w:rPr>
         <w:t>psi_fix_pol2cart_approx Architecture</w:t>
       </w:r>
-      <w:bookmarkEnd w:id="68"/>
+      <w:bookmarkEnd w:id="69"/>
     </w:p>
     <w:p>
       <w:pPr>
@@ -38039,8 +38193,8 @@
           <w:lang w:val="en-US"/>
         </w:rPr>
       </w:pPr>
-      <w:bookmarkStart w:id="69" w:name="_Toc519691910"/>
-      <w:bookmarkStart w:id="70" w:name="_Toc8396089"/>
+      <w:bookmarkStart w:id="70" w:name="_Toc519691910"/>
+      <w:bookmarkStart w:id="71" w:name="_Toc8396089"/>
       <w:r>
         <w:rPr>
           <w:lang w:val="en-US"/>
@@ -38048,8 +38202,8 @@
         <w:lastRenderedPageBreak/>
         <w:t>psi_fix_mod_cplx2real</w:t>
       </w:r>
-      <w:bookmarkEnd w:id="69"/>
       <w:bookmarkEnd w:id="70"/>
+      <w:bookmarkEnd w:id="71"/>
     </w:p>
     <w:p>
       <w:pPr>
@@ -39364,10 +39518,10 @@
       </w:pPr>
       <w:r>
         <w:object w:dxaOrig="6307" w:dyaOrig="2513">
-          <v:shape id="_x0000_i1027" type="#_x0000_t75" style="width:442.5pt;height:177.75pt" o:ole="">
+          <v:shape id="_x0000_i1027" type="#_x0000_t75" style="width:442.65pt;height:177.8pt" o:ole="">
             <v:imagedata r:id="rId37" o:title=""/>
           </v:shape>
-          <o:OLEObject Type="Embed" ProgID="Visio.Drawing.11" ShapeID="_x0000_i1027" DrawAspect="Content" ObjectID="_1620456248" r:id="rId38"/>
+          <o:OLEObject Type="Embed" ProgID="Visio.Drawing.11" ShapeID="_x0000_i1027" DrawAspect="Content" ObjectID="_1620540488" r:id="rId38"/>
         </w:object>
       </w:r>
     </w:p>
@@ -39379,7 +39533,7 @@
           <w:lang w:val="en-US"/>
         </w:rPr>
       </w:pPr>
-      <w:bookmarkStart w:id="71" w:name="_Toc8396122"/>
+      <w:bookmarkStart w:id="72" w:name="_Toc8396122"/>
       <w:r>
         <w:rPr>
           <w:lang w:val="en-US"/>
@@ -39420,7 +39574,7 @@
         </w:rPr>
         <w:t xml:space="preserve"> Archietcture</w:t>
       </w:r>
-      <w:bookmarkEnd w:id="71"/>
+      <w:bookmarkEnd w:id="72"/>
     </w:p>
     <w:p>
       <w:pPr>
@@ -39431,7 +39585,7 @@
           <w:lang w:val="en-US"/>
         </w:rPr>
       </w:pPr>
-      <w:bookmarkStart w:id="72" w:name="_Toc8396090"/>
+      <w:bookmarkStart w:id="73" w:name="_Toc8396090"/>
       <w:r>
         <w:rPr>
           <w:lang w:val="en-US"/>
@@ -39439,7 +39593,7 @@
         <w:lastRenderedPageBreak/>
         <w:t>psi_fix_complex_abs</w:t>
       </w:r>
-      <w:bookmarkEnd w:id="72"/>
+      <w:bookmarkEnd w:id="73"/>
     </w:p>
     <w:p>
       <w:pPr>
@@ -41246,7 +41400,7 @@
           <w:lang w:val="en-US"/>
         </w:rPr>
       </w:pPr>
-      <w:bookmarkStart w:id="73" w:name="_Toc8396123"/>
+      <w:bookmarkStart w:id="74" w:name="_Toc8396123"/>
       <w:r>
         <w:rPr>
           <w:lang w:val="en-US"/>
@@ -41290,7 +41444,7 @@
         </w:rPr>
         <w:t>: psi_fix_complex_abs</w:t>
       </w:r>
-      <w:bookmarkEnd w:id="73"/>
+      <w:bookmarkEnd w:id="74"/>
     </w:p>
     <w:p>
       <w:pPr>
@@ -41301,7 +41455,7 @@
           <w:lang w:val="en-US"/>
         </w:rPr>
       </w:pPr>
-      <w:bookmarkStart w:id="74" w:name="_Toc8396091"/>
+      <w:bookmarkStart w:id="75" w:name="_Toc8396091"/>
       <w:r>
         <w:rPr>
           <w:lang w:val="en-US"/>
@@ -41309,7 +41463,7 @@
         <w:lastRenderedPageBreak/>
         <w:t>psi_fix_phase_unwrap</w:t>
       </w:r>
-      <w:bookmarkEnd w:id="74"/>
+      <w:bookmarkEnd w:id="75"/>
     </w:p>
     <w:p>
       <w:pPr>
@@ -41447,7 +41601,7 @@
           <w:lang w:val="en-US"/>
         </w:rPr>
       </w:pPr>
-      <w:bookmarkStart w:id="75" w:name="_Toc8396124"/>
+      <w:bookmarkStart w:id="76" w:name="_Toc8396124"/>
       <w:r>
         <w:rPr>
           <w:lang w:val="en-US"/>
@@ -41491,7 +41645,7 @@
         </w:rPr>
         <w:t>: psi_fix_phase_unwrap overflow behavior</w:t>
       </w:r>
-      <w:bookmarkEnd w:id="75"/>
+      <w:bookmarkEnd w:id="76"/>
     </w:p>
     <w:p>
       <w:pPr>
@@ -42308,8 +42462,6 @@
           <w:lang w:val="en-US"/>
         </w:rPr>
       </w:pPr>
-      <w:bookmarkStart w:id="76" w:name="_GoBack"/>
-      <w:bookmarkEnd w:id="76"/>
       <w:r>
         <w:rPr>
           <w:highlight w:val="yellow"/>
@@ -42953,7 +43105,6 @@
             <w:pPr>
               <w:pStyle w:val="TableContent"/>
               <w:rPr>
-                <w:b/>
                 <w:highlight w:val="yellow"/>
               </w:rPr>
             </w:pPr>
@@ -42962,6 +43113,21 @@
                 <w:highlight w:val="yellow"/>
               </w:rPr>
               <w:t>AXI-S handshaking signal</w:t>
+            </w:r>
+          </w:p>
+          <w:p>
+            <w:pPr>
+              <w:pStyle w:val="TableContent"/>
+              <w:rPr>
+                <w:b/>
+                <w:highlight w:val="yellow"/>
+              </w:rPr>
+            </w:pPr>
+            <w:r>
+              <w:rPr>
+                <w:highlight w:val="yellow"/>
+              </w:rPr>
+              <w:t>This signal is optional. If not connected, a new sample is generated each clock cycle.</w:t>
             </w:r>
           </w:p>
         </w:tc>
@@ -43177,6 +43343,1036 @@
         </w:tc>
       </w:tr>
     </w:tbl>
+    <w:p>
+      <w:pPr>
+        <w:rPr>
+          <w:lang w:val="en-US"/>
+        </w:rPr>
+      </w:pPr>
+    </w:p>
+    <w:p>
+      <w:pPr>
+        <w:rPr>
+          <w:highlight w:val="yellow"/>
+          <w:lang w:val="en-US"/>
+        </w:rPr>
+      </w:pPr>
+      <w:r>
+        <w:rPr>
+          <w:highlight w:val="yellow"/>
+          <w:lang w:val="en-US"/>
+        </w:rPr>
+        <w:t xml:space="preserve">The signal </w:t>
+      </w:r>
+      <w:r>
+        <w:rPr>
+          <w:i/>
+          <w:highlight w:val="yellow"/>
+          <w:lang w:val="en-US"/>
+        </w:rPr>
+        <w:t>InVld</w:t>
+      </w:r>
+      <w:r>
+        <w:rPr>
+          <w:highlight w:val="yellow"/>
+          <w:lang w:val="en-US"/>
+        </w:rPr>
+        <w:t xml:space="preserve"> is mainly used for bittrueness purposes. It allows adding noise to a signal exactly the same way as I the simulation by requesting the next sample </w:t>
+      </w:r>
+      <w:r>
+        <w:rPr>
+          <w:i/>
+          <w:highlight w:val="yellow"/>
+          <w:lang w:val="en-US"/>
+        </w:rPr>
+        <w:t>InVld=’1’</w:t>
+      </w:r>
+      <w:r>
+        <w:rPr>
+          <w:highlight w:val="yellow"/>
+          <w:lang w:val="en-US"/>
+        </w:rPr>
+        <w:t xml:space="preserve"> whenever a new signal sample is available. </w:t>
+      </w:r>
+    </w:p>
+    <w:p>
+      <w:pPr>
+        <w:rPr>
+          <w:lang w:val="en-US"/>
+        </w:rPr>
+      </w:pPr>
+      <w:r>
+        <w:rPr>
+          <w:highlight w:val="yellow"/>
+          <w:lang w:val="en-US"/>
+        </w:rPr>
+        <w:t>Of course the signal must be delayed for the processing time of the noise generator in this case in order to add the first noise sample to the first signal sample. This delay can easiest and most flexibly be achieved by a FIFO (this also still works if for any reasons the delay of the noise generator should slightly change).</w:t>
+      </w:r>
+    </w:p>
+    <w:p>
+      <w:pPr>
+        <w:pStyle w:val="Heading2"/>
+        <w:pageBreakBefore/>
+        <w:ind w:left="578" w:hanging="578"/>
+        <w:rPr>
+          <w:highlight w:val="yellow"/>
+          <w:lang w:val="en-US"/>
+        </w:rPr>
+      </w:pPr>
+      <w:r>
+        <w:rPr>
+          <w:highlight w:val="yellow"/>
+          <w:lang w:val="en-US"/>
+        </w:rPr>
+        <w:lastRenderedPageBreak/>
+        <w:t>psi_fix_</w:t>
+      </w:r>
+      <w:r>
+        <w:rPr>
+          <w:highlight w:val="yellow"/>
+          <w:lang w:val="en-US"/>
+        </w:rPr>
+        <w:t>noise_awgn</w:t>
+      </w:r>
+    </w:p>
+    <w:p>
+      <w:pPr>
+        <w:pStyle w:val="Heading3"/>
+        <w:rPr>
+          <w:highlight w:val="yellow"/>
+          <w:lang w:val="en-US"/>
+        </w:rPr>
+      </w:pPr>
+      <w:r>
+        <w:rPr>
+          <w:highlight w:val="yellow"/>
+          <w:lang w:val="en-US"/>
+        </w:rPr>
+        <w:t>Description</w:t>
+      </w:r>
+    </w:p>
+    <w:p>
+      <w:pPr>
+        <w:rPr>
+          <w:highlight w:val="yellow"/>
+          <w:lang w:val="en-US"/>
+        </w:rPr>
+      </w:pPr>
+      <w:r>
+        <w:rPr>
+          <w:highlight w:val="yellow"/>
+          <w:lang w:val="en-US"/>
+        </w:rPr>
+        <w:t xml:space="preserve">This entity generates </w:t>
+      </w:r>
+      <w:r>
+        <w:rPr>
+          <w:highlight w:val="yellow"/>
+          <w:lang w:val="en-US"/>
+        </w:rPr>
+        <w:t xml:space="preserve">average-free, white, gaussian distributed noise in the range from -1 to + 1. It does so by using the </w:t>
+      </w:r>
+      <w:r>
+        <w:rPr>
+          <w:i/>
+          <w:highlight w:val="yellow"/>
+          <w:lang w:val="en-US"/>
+        </w:rPr>
+        <w:t>psi_fix_white_noise</w:t>
+      </w:r>
+      <w:r>
+        <w:rPr>
+          <w:highlight w:val="yellow"/>
+          <w:lang w:val="en-US"/>
+        </w:rPr>
+        <w:t xml:space="preserve"> generator and map the distribution to a gaussian one using </w:t>
+      </w:r>
+      <w:r>
+        <w:rPr>
+          <w:i/>
+          <w:highlight w:val="yellow"/>
+          <w:lang w:val="en-US"/>
+        </w:rPr>
+        <w:t>psi_fix_lin_approx</w:t>
+      </w:r>
+      <w:r>
+        <w:rPr>
+          <w:highlight w:val="yellow"/>
+          <w:lang w:val="en-US"/>
+        </w:rPr>
+        <w:t>.</w:t>
+      </w:r>
+    </w:p>
+    <w:p>
+      <w:pPr>
+        <w:rPr>
+          <w:highlight w:val="yellow"/>
+          <w:lang w:val="en-US"/>
+        </w:rPr>
+      </w:pPr>
+      <w:r>
+        <w:rPr>
+          <w:highlight w:val="yellow"/>
+          <w:lang w:val="en-US"/>
+        </w:rPr>
+        <w:t>The LFSRs are 32-bits wide, and the sequence repeats every 2’734’686’208 samples. For normal applications, this is long enough to be considered as uncorrelated.</w:t>
+      </w:r>
+    </w:p>
+    <w:p>
+      <w:pPr>
+        <w:rPr>
+          <w:highlight w:val="yellow"/>
+          <w:lang w:val="en-US"/>
+        </w:rPr>
+      </w:pPr>
+      <w:r>
+        <w:rPr>
+          <w:highlight w:val="yellow"/>
+          <w:lang w:val="en-US"/>
+        </w:rPr>
+        <w:t>The seed of the generator can be modified using generics. This allows generating different random sequences in the same design.</w:t>
+      </w:r>
+    </w:p>
+    <w:p>
+      <w:pPr>
+        <w:pStyle w:val="Heading3"/>
+        <w:rPr>
+          <w:highlight w:val="yellow"/>
+          <w:lang w:val="en-US"/>
+        </w:rPr>
+      </w:pPr>
+      <w:r>
+        <w:rPr>
+          <w:highlight w:val="yellow"/>
+          <w:lang w:val="en-US"/>
+        </w:rPr>
+        <w:t>Generics</w:t>
+      </w:r>
+    </w:p>
+    <w:p>
+      <w:pPr>
+        <w:jc w:val="left"/>
+        <w:rPr>
+          <w:highlight w:val="yellow"/>
+          <w:lang w:val="en-US"/>
+        </w:rPr>
+      </w:pPr>
+      <w:r>
+        <w:rPr>
+          <w:b/>
+          <w:highlight w:val="yellow"/>
+          <w:lang w:val="en-US"/>
+        </w:rPr>
+        <w:t>OutFmt_g</w:t>
+      </w:r>
+      <w:r>
+        <w:rPr>
+          <w:b/>
+          <w:highlight w:val="yellow"/>
+          <w:lang w:val="en-US"/>
+        </w:rPr>
+        <w:tab/>
+      </w:r>
+      <w:r>
+        <w:rPr>
+          <w:b/>
+          <w:highlight w:val="yellow"/>
+          <w:lang w:val="en-US"/>
+        </w:rPr>
+        <w:tab/>
+      </w:r>
+      <w:r>
+        <w:rPr>
+          <w:highlight w:val="yellow"/>
+          <w:lang w:val="en-US"/>
+        </w:rPr>
+        <w:t>Output format, must be [1,0,x] where x must be &lt;= 19.</w:t>
+      </w:r>
+      <w:r>
+        <w:rPr>
+          <w:highlight w:val="yellow"/>
+          <w:lang w:val="en-US"/>
+        </w:rPr>
+        <w:br/>
+      </w:r>
+      <w:r>
+        <w:rPr>
+          <w:b/>
+          <w:highlight w:val="yellow"/>
+          <w:lang w:val="en-US"/>
+        </w:rPr>
+        <w:t>Seed_g</w:t>
+      </w:r>
+      <w:r>
+        <w:rPr>
+          <w:b/>
+          <w:highlight w:val="yellow"/>
+          <w:lang w:val="en-US"/>
+        </w:rPr>
+        <w:tab/>
+      </w:r>
+      <w:r>
+        <w:rPr>
+          <w:b/>
+          <w:highlight w:val="yellow"/>
+          <w:lang w:val="en-US"/>
+        </w:rPr>
+        <w:tab/>
+      </w:r>
+      <w:r>
+        <w:rPr>
+          <w:highlight w:val="yellow"/>
+          <w:lang w:val="en-US"/>
+        </w:rPr>
+        <w:t>Seed for the random number generator</w:t>
+      </w:r>
+      <w:r>
+        <w:rPr>
+          <w:highlight w:val="yellow"/>
+          <w:lang w:val="en-US"/>
+        </w:rPr>
+        <w:br/>
+      </w:r>
+    </w:p>
+    <w:p>
+      <w:pPr>
+        <w:pStyle w:val="Heading3"/>
+        <w:rPr>
+          <w:highlight w:val="yellow"/>
+          <w:lang w:val="en-US"/>
+        </w:rPr>
+      </w:pPr>
+      <w:r>
+        <w:rPr>
+          <w:highlight w:val="yellow"/>
+          <w:lang w:val="en-US"/>
+        </w:rPr>
+        <w:t>Interfaces</w:t>
+      </w:r>
+    </w:p>
+    <w:tbl>
+      <w:tblPr>
+        <w:tblStyle w:val="TableGrid"/>
+        <w:tblW w:w="0" w:type="auto"/>
+        <w:tblInd w:w="38" w:type="dxa"/>
+        <w:tblLook w:val="04A0" w:firstRow="1" w:lastRow="0" w:firstColumn="1" w:lastColumn="0" w:noHBand="0" w:noVBand="1"/>
+      </w:tblPr>
+      <w:tblGrid>
+        <w:gridCol w:w="1630"/>
+        <w:gridCol w:w="1134"/>
+        <w:gridCol w:w="1559"/>
+        <w:gridCol w:w="5953"/>
+      </w:tblGrid>
+      <w:tr>
+        <w:trPr>
+          <w:trHeight w:val="369"/>
+        </w:trPr>
+        <w:tc>
+          <w:tcPr>
+            <w:tcW w:w="1630" w:type="dxa"/>
+            <w:tcBorders>
+              <w:bottom w:val="single" w:sz="4" w:space="0" w:color="auto"/>
+            </w:tcBorders>
+            <w:shd w:val="pct15" w:color="auto" w:fill="auto"/>
+            <w:vAlign w:val="center"/>
+          </w:tcPr>
+          <w:p>
+            <w:pPr>
+              <w:pStyle w:val="TableHeader"/>
+              <w:rPr>
+                <w:highlight w:val="yellow"/>
+              </w:rPr>
+            </w:pPr>
+            <w:r>
+              <w:rPr>
+                <w:highlight w:val="yellow"/>
+              </w:rPr>
+              <w:t>Signal</w:t>
+            </w:r>
+          </w:p>
+        </w:tc>
+        <w:tc>
+          <w:tcPr>
+            <w:tcW w:w="1134" w:type="dxa"/>
+            <w:shd w:val="pct15" w:color="auto" w:fill="auto"/>
+            <w:vAlign w:val="center"/>
+          </w:tcPr>
+          <w:p>
+            <w:pPr>
+              <w:pStyle w:val="TableHeader"/>
+              <w:jc w:val="center"/>
+              <w:rPr>
+                <w:highlight w:val="yellow"/>
+              </w:rPr>
+            </w:pPr>
+            <w:r>
+              <w:rPr>
+                <w:highlight w:val="yellow"/>
+              </w:rPr>
+              <w:t>Direction</w:t>
+            </w:r>
+          </w:p>
+        </w:tc>
+        <w:tc>
+          <w:tcPr>
+            <w:tcW w:w="1559" w:type="dxa"/>
+            <w:shd w:val="pct15" w:color="auto" w:fill="auto"/>
+            <w:vAlign w:val="center"/>
+          </w:tcPr>
+          <w:p>
+            <w:pPr>
+              <w:pStyle w:val="TableHeader"/>
+              <w:jc w:val="center"/>
+              <w:rPr>
+                <w:highlight w:val="yellow"/>
+              </w:rPr>
+            </w:pPr>
+            <w:r>
+              <w:rPr>
+                <w:highlight w:val="yellow"/>
+              </w:rPr>
+              <w:t>Width</w:t>
+            </w:r>
+          </w:p>
+        </w:tc>
+        <w:tc>
+          <w:tcPr>
+            <w:tcW w:w="5953" w:type="dxa"/>
+            <w:shd w:val="pct15" w:color="auto" w:fill="auto"/>
+            <w:vAlign w:val="center"/>
+          </w:tcPr>
+          <w:p>
+            <w:pPr>
+              <w:pStyle w:val="TableHeader"/>
+              <w:rPr>
+                <w:highlight w:val="yellow"/>
+              </w:rPr>
+            </w:pPr>
+            <w:r>
+              <w:rPr>
+                <w:highlight w:val="yellow"/>
+              </w:rPr>
+              <w:t>Description</w:t>
+            </w:r>
+          </w:p>
+        </w:tc>
+      </w:tr>
+      <w:tr>
+        <w:trPr>
+          <w:trHeight w:val="369"/>
+        </w:trPr>
+        <w:tc>
+          <w:tcPr>
+            <w:tcW w:w="10276" w:type="dxa"/>
+            <w:gridSpan w:val="4"/>
+            <w:shd w:val="pct5" w:color="auto" w:fill="auto"/>
+            <w:vAlign w:val="center"/>
+          </w:tcPr>
+          <w:p>
+            <w:pPr>
+              <w:pStyle w:val="TableContent"/>
+              <w:rPr>
+                <w:b/>
+                <w:i/>
+                <w:highlight w:val="yellow"/>
+              </w:rPr>
+            </w:pPr>
+            <w:r>
+              <w:rPr>
+                <w:b/>
+                <w:i/>
+                <w:highlight w:val="yellow"/>
+              </w:rPr>
+              <w:t>Control Signals</w:t>
+            </w:r>
+          </w:p>
+        </w:tc>
+      </w:tr>
+      <w:tr>
+        <w:trPr>
+          <w:trHeight w:val="369"/>
+        </w:trPr>
+        <w:tc>
+          <w:tcPr>
+            <w:tcW w:w="1630" w:type="dxa"/>
+            <w:shd w:val="pct5" w:color="auto" w:fill="auto"/>
+            <w:vAlign w:val="center"/>
+          </w:tcPr>
+          <w:p>
+            <w:pPr>
+              <w:pStyle w:val="TableContent"/>
+              <w:rPr>
+                <w:highlight w:val="yellow"/>
+              </w:rPr>
+            </w:pPr>
+            <w:r>
+              <w:rPr>
+                <w:highlight w:val="yellow"/>
+              </w:rPr>
+              <w:t>Clk</w:t>
+            </w:r>
+          </w:p>
+        </w:tc>
+        <w:tc>
+          <w:tcPr>
+            <w:tcW w:w="1134" w:type="dxa"/>
+            <w:vAlign w:val="center"/>
+          </w:tcPr>
+          <w:p>
+            <w:pPr>
+              <w:pStyle w:val="TableContent"/>
+              <w:jc w:val="center"/>
+              <w:rPr>
+                <w:highlight w:val="yellow"/>
+              </w:rPr>
+            </w:pPr>
+            <w:r>
+              <w:rPr>
+                <w:highlight w:val="yellow"/>
+              </w:rPr>
+              <w:t>Input</w:t>
+            </w:r>
+          </w:p>
+        </w:tc>
+        <w:tc>
+          <w:tcPr>
+            <w:tcW w:w="1559" w:type="dxa"/>
+            <w:vAlign w:val="center"/>
+          </w:tcPr>
+          <w:p>
+            <w:pPr>
+              <w:pStyle w:val="TableContent"/>
+              <w:jc w:val="center"/>
+              <w:rPr>
+                <w:highlight w:val="yellow"/>
+              </w:rPr>
+            </w:pPr>
+            <w:r>
+              <w:rPr>
+                <w:highlight w:val="yellow"/>
+              </w:rPr>
+              <w:t>1</w:t>
+            </w:r>
+          </w:p>
+        </w:tc>
+        <w:tc>
+          <w:tcPr>
+            <w:tcW w:w="5953" w:type="dxa"/>
+            <w:vAlign w:val="center"/>
+          </w:tcPr>
+          <w:p>
+            <w:pPr>
+              <w:pStyle w:val="TableContent"/>
+              <w:rPr>
+                <w:highlight w:val="yellow"/>
+              </w:rPr>
+            </w:pPr>
+            <w:r>
+              <w:rPr>
+                <w:highlight w:val="yellow"/>
+              </w:rPr>
+              <w:t>Clock</w:t>
+            </w:r>
+          </w:p>
+        </w:tc>
+      </w:tr>
+      <w:tr>
+        <w:trPr>
+          <w:trHeight w:val="369"/>
+        </w:trPr>
+        <w:tc>
+          <w:tcPr>
+            <w:tcW w:w="1630" w:type="dxa"/>
+            <w:shd w:val="pct5" w:color="auto" w:fill="auto"/>
+            <w:vAlign w:val="center"/>
+          </w:tcPr>
+          <w:p>
+            <w:pPr>
+              <w:pStyle w:val="TableContent"/>
+              <w:rPr>
+                <w:highlight w:val="yellow"/>
+              </w:rPr>
+            </w:pPr>
+            <w:r>
+              <w:rPr>
+                <w:highlight w:val="yellow"/>
+              </w:rPr>
+              <w:t>Rst</w:t>
+            </w:r>
+          </w:p>
+        </w:tc>
+        <w:tc>
+          <w:tcPr>
+            <w:tcW w:w="1134" w:type="dxa"/>
+            <w:vAlign w:val="center"/>
+          </w:tcPr>
+          <w:p>
+            <w:pPr>
+              <w:pStyle w:val="TableContent"/>
+              <w:jc w:val="center"/>
+              <w:rPr>
+                <w:highlight w:val="yellow"/>
+              </w:rPr>
+            </w:pPr>
+            <w:r>
+              <w:rPr>
+                <w:highlight w:val="yellow"/>
+              </w:rPr>
+              <w:t>Input</w:t>
+            </w:r>
+          </w:p>
+        </w:tc>
+        <w:tc>
+          <w:tcPr>
+            <w:tcW w:w="1559" w:type="dxa"/>
+            <w:vAlign w:val="center"/>
+          </w:tcPr>
+          <w:p>
+            <w:pPr>
+              <w:pStyle w:val="TableContent"/>
+              <w:jc w:val="center"/>
+              <w:rPr>
+                <w:highlight w:val="yellow"/>
+              </w:rPr>
+            </w:pPr>
+            <w:r>
+              <w:rPr>
+                <w:highlight w:val="yellow"/>
+              </w:rPr>
+              <w:t>1</w:t>
+            </w:r>
+          </w:p>
+        </w:tc>
+        <w:tc>
+          <w:tcPr>
+            <w:tcW w:w="5953" w:type="dxa"/>
+            <w:vAlign w:val="center"/>
+          </w:tcPr>
+          <w:p>
+            <w:pPr>
+              <w:pStyle w:val="TableContent"/>
+              <w:rPr>
+                <w:highlight w:val="yellow"/>
+              </w:rPr>
+            </w:pPr>
+            <w:r>
+              <w:rPr>
+                <w:highlight w:val="yellow"/>
+              </w:rPr>
+              <w:t>Reset</w:t>
+            </w:r>
+          </w:p>
+        </w:tc>
+      </w:tr>
+      <w:tr>
+        <w:trPr>
+          <w:trHeight w:val="369"/>
+        </w:trPr>
+        <w:tc>
+          <w:tcPr>
+            <w:tcW w:w="10276" w:type="dxa"/>
+            <w:gridSpan w:val="4"/>
+            <w:shd w:val="pct5" w:color="auto" w:fill="auto"/>
+            <w:vAlign w:val="center"/>
+          </w:tcPr>
+          <w:p>
+            <w:pPr>
+              <w:pStyle w:val="TableContent"/>
+              <w:rPr>
+                <w:highlight w:val="yellow"/>
+              </w:rPr>
+            </w:pPr>
+            <w:r>
+              <w:rPr>
+                <w:b/>
+                <w:i/>
+                <w:highlight w:val="yellow"/>
+              </w:rPr>
+              <w:t>Input</w:t>
+            </w:r>
+          </w:p>
+        </w:tc>
+      </w:tr>
+      <w:tr>
+        <w:trPr>
+          <w:trHeight w:val="369"/>
+        </w:trPr>
+        <w:tc>
+          <w:tcPr>
+            <w:tcW w:w="1630" w:type="dxa"/>
+            <w:shd w:val="pct5" w:color="auto" w:fill="auto"/>
+            <w:vAlign w:val="center"/>
+          </w:tcPr>
+          <w:p>
+            <w:pPr>
+              <w:pStyle w:val="TableContent"/>
+              <w:rPr>
+                <w:highlight w:val="yellow"/>
+              </w:rPr>
+            </w:pPr>
+            <w:r>
+              <w:rPr>
+                <w:highlight w:val="yellow"/>
+              </w:rPr>
+              <w:t>InVld</w:t>
+            </w:r>
+          </w:p>
+        </w:tc>
+        <w:tc>
+          <w:tcPr>
+            <w:tcW w:w="1134" w:type="dxa"/>
+            <w:vAlign w:val="center"/>
+          </w:tcPr>
+          <w:p>
+            <w:pPr>
+              <w:pStyle w:val="TableContent"/>
+              <w:jc w:val="center"/>
+              <w:rPr>
+                <w:highlight w:val="yellow"/>
+              </w:rPr>
+            </w:pPr>
+            <w:r>
+              <w:rPr>
+                <w:highlight w:val="yellow"/>
+              </w:rPr>
+              <w:t>Input</w:t>
+            </w:r>
+          </w:p>
+        </w:tc>
+        <w:tc>
+          <w:tcPr>
+            <w:tcW w:w="1559" w:type="dxa"/>
+            <w:vAlign w:val="center"/>
+          </w:tcPr>
+          <w:p>
+            <w:pPr>
+              <w:pStyle w:val="TableContent"/>
+              <w:jc w:val="center"/>
+              <w:rPr>
+                <w:highlight w:val="yellow"/>
+              </w:rPr>
+            </w:pPr>
+            <w:r>
+              <w:rPr>
+                <w:highlight w:val="yellow"/>
+              </w:rPr>
+              <w:t>1</w:t>
+            </w:r>
+          </w:p>
+        </w:tc>
+        <w:tc>
+          <w:tcPr>
+            <w:tcW w:w="5953" w:type="dxa"/>
+            <w:vAlign w:val="center"/>
+          </w:tcPr>
+          <w:p>
+            <w:pPr>
+              <w:pStyle w:val="TableContent"/>
+              <w:rPr>
+                <w:highlight w:val="yellow"/>
+              </w:rPr>
+            </w:pPr>
+            <w:r>
+              <w:rPr>
+                <w:highlight w:val="yellow"/>
+              </w:rPr>
+              <w:t>AXI-S handshaking signal</w:t>
+            </w:r>
+          </w:p>
+          <w:p>
+            <w:pPr>
+              <w:pStyle w:val="TableContent"/>
+              <w:rPr>
+                <w:b/>
+                <w:highlight w:val="yellow"/>
+              </w:rPr>
+            </w:pPr>
+            <w:r>
+              <w:rPr>
+                <w:highlight w:val="yellow"/>
+              </w:rPr>
+              <w:t>This signal is optional. If not connected, a new sample is generated each clock cycle.</w:t>
+            </w:r>
+          </w:p>
+        </w:tc>
+      </w:tr>
+      <w:tr>
+        <w:trPr>
+          <w:trHeight w:val="369"/>
+        </w:trPr>
+        <w:tc>
+          <w:tcPr>
+            <w:tcW w:w="10276" w:type="dxa"/>
+            <w:gridSpan w:val="4"/>
+            <w:shd w:val="pct5" w:color="auto" w:fill="auto"/>
+            <w:vAlign w:val="center"/>
+          </w:tcPr>
+          <w:p>
+            <w:pPr>
+              <w:pStyle w:val="TableContent"/>
+              <w:rPr>
+                <w:i/>
+                <w:highlight w:val="yellow"/>
+              </w:rPr>
+            </w:pPr>
+            <w:r>
+              <w:rPr>
+                <w:b/>
+                <w:i/>
+                <w:highlight w:val="yellow"/>
+              </w:rPr>
+              <w:t>Output</w:t>
+            </w:r>
+          </w:p>
+        </w:tc>
+      </w:tr>
+      <w:tr>
+        <w:trPr>
+          <w:trHeight w:val="369"/>
+        </w:trPr>
+        <w:tc>
+          <w:tcPr>
+            <w:tcW w:w="1630" w:type="dxa"/>
+            <w:shd w:val="pct5" w:color="auto" w:fill="auto"/>
+            <w:vAlign w:val="center"/>
+          </w:tcPr>
+          <w:p>
+            <w:pPr>
+              <w:pStyle w:val="TableContent"/>
+              <w:rPr>
+                <w:highlight w:val="yellow"/>
+              </w:rPr>
+            </w:pPr>
+            <w:r>
+              <w:rPr>
+                <w:highlight w:val="yellow"/>
+              </w:rPr>
+              <w:t>OutVld</w:t>
+            </w:r>
+          </w:p>
+        </w:tc>
+        <w:tc>
+          <w:tcPr>
+            <w:tcW w:w="1134" w:type="dxa"/>
+            <w:vAlign w:val="center"/>
+          </w:tcPr>
+          <w:p>
+            <w:pPr>
+              <w:pStyle w:val="TableContent"/>
+              <w:jc w:val="center"/>
+              <w:rPr>
+                <w:highlight w:val="yellow"/>
+              </w:rPr>
+            </w:pPr>
+            <w:r>
+              <w:rPr>
+                <w:highlight w:val="yellow"/>
+              </w:rPr>
+              <w:t>Output</w:t>
+            </w:r>
+          </w:p>
+        </w:tc>
+        <w:tc>
+          <w:tcPr>
+            <w:tcW w:w="1559" w:type="dxa"/>
+            <w:vAlign w:val="center"/>
+          </w:tcPr>
+          <w:p>
+            <w:pPr>
+              <w:pStyle w:val="TableContent"/>
+              <w:jc w:val="center"/>
+              <w:rPr>
+                <w:highlight w:val="yellow"/>
+              </w:rPr>
+            </w:pPr>
+            <w:r>
+              <w:rPr>
+                <w:highlight w:val="yellow"/>
+              </w:rPr>
+              <w:t>1</w:t>
+            </w:r>
+          </w:p>
+        </w:tc>
+        <w:tc>
+          <w:tcPr>
+            <w:tcW w:w="5953" w:type="dxa"/>
+            <w:vAlign w:val="center"/>
+          </w:tcPr>
+          <w:p>
+            <w:pPr>
+              <w:pStyle w:val="TableContent"/>
+              <w:rPr>
+                <w:highlight w:val="yellow"/>
+              </w:rPr>
+            </w:pPr>
+            <w:r>
+              <w:rPr>
+                <w:highlight w:val="yellow"/>
+              </w:rPr>
+              <w:t>AXI-S handshaking signal</w:t>
+            </w:r>
+          </w:p>
+        </w:tc>
+      </w:tr>
+      <w:tr>
+        <w:trPr>
+          <w:trHeight w:val="369"/>
+        </w:trPr>
+        <w:tc>
+          <w:tcPr>
+            <w:tcW w:w="1630" w:type="dxa"/>
+            <w:shd w:val="pct5" w:color="auto" w:fill="auto"/>
+            <w:vAlign w:val="center"/>
+          </w:tcPr>
+          <w:p>
+            <w:pPr>
+              <w:pStyle w:val="TableContent"/>
+              <w:rPr>
+                <w:highlight w:val="yellow"/>
+              </w:rPr>
+            </w:pPr>
+            <w:r>
+              <w:rPr>
+                <w:highlight w:val="yellow"/>
+              </w:rPr>
+              <w:t>OutData</w:t>
+            </w:r>
+          </w:p>
+        </w:tc>
+        <w:tc>
+          <w:tcPr>
+            <w:tcW w:w="1134" w:type="dxa"/>
+            <w:vAlign w:val="center"/>
+          </w:tcPr>
+          <w:p>
+            <w:pPr>
+              <w:pStyle w:val="TableContent"/>
+              <w:jc w:val="center"/>
+              <w:rPr>
+                <w:highlight w:val="yellow"/>
+              </w:rPr>
+            </w:pPr>
+            <w:r>
+              <w:rPr>
+                <w:highlight w:val="yellow"/>
+              </w:rPr>
+              <w:t>Output</w:t>
+            </w:r>
+          </w:p>
+        </w:tc>
+        <w:tc>
+          <w:tcPr>
+            <w:tcW w:w="1559" w:type="dxa"/>
+            <w:vAlign w:val="center"/>
+          </w:tcPr>
+          <w:p>
+            <w:pPr>
+              <w:pStyle w:val="TableContent"/>
+              <w:jc w:val="center"/>
+              <w:rPr>
+                <w:highlight w:val="yellow"/>
+              </w:rPr>
+            </w:pPr>
+            <w:r>
+              <w:rPr>
+                <w:highlight w:val="yellow"/>
+              </w:rPr>
+              <w:t>OutFmt_g</w:t>
+            </w:r>
+          </w:p>
+        </w:tc>
+        <w:tc>
+          <w:tcPr>
+            <w:tcW w:w="5953" w:type="dxa"/>
+            <w:vAlign w:val="center"/>
+          </w:tcPr>
+          <w:p>
+            <w:pPr>
+              <w:pStyle w:val="TableContent"/>
+            </w:pPr>
+            <w:r>
+              <w:rPr>
+                <w:highlight w:val="yellow"/>
+              </w:rPr>
+              <w:t xml:space="preserve">Output phase in </w:t>
+            </w:r>
+            <w:r>
+              <w:rPr>
+                <w:rFonts w:cs="Arial"/>
+                <w:highlight w:val="yellow"/>
+              </w:rPr>
+              <w:t>π</w:t>
+            </w:r>
+          </w:p>
+        </w:tc>
+      </w:tr>
+    </w:tbl>
+    <w:p>
+      <w:pPr>
+        <w:rPr>
+          <w:lang w:val="en-US"/>
+        </w:rPr>
+      </w:pPr>
+    </w:p>
+    <w:p>
+      <w:pPr>
+        <w:rPr>
+          <w:highlight w:val="yellow"/>
+          <w:lang w:val="en-US"/>
+        </w:rPr>
+      </w:pPr>
+      <w:r>
+        <w:rPr>
+          <w:highlight w:val="yellow"/>
+          <w:lang w:val="en-US"/>
+        </w:rPr>
+        <w:t xml:space="preserve">The signal </w:t>
+      </w:r>
+      <w:r>
+        <w:rPr>
+          <w:i/>
+          <w:highlight w:val="yellow"/>
+          <w:lang w:val="en-US"/>
+        </w:rPr>
+        <w:t>InVld</w:t>
+      </w:r>
+      <w:r>
+        <w:rPr>
+          <w:highlight w:val="yellow"/>
+          <w:lang w:val="en-US"/>
+        </w:rPr>
+        <w:t xml:space="preserve"> is mainly used for bittrueness purposes. It allows adding noise to a signal exactly the same way as I the simulation by requesting the next sample </w:t>
+      </w:r>
+      <w:r>
+        <w:rPr>
+          <w:i/>
+          <w:highlight w:val="yellow"/>
+          <w:lang w:val="en-US"/>
+        </w:rPr>
+        <w:t>InVld=’1’</w:t>
+      </w:r>
+      <w:r>
+        <w:rPr>
+          <w:highlight w:val="yellow"/>
+          <w:lang w:val="en-US"/>
+        </w:rPr>
+        <w:t xml:space="preserve"> whenever a new signal sample is available. </w:t>
+      </w:r>
+    </w:p>
+    <w:p>
+      <w:pPr>
+        <w:rPr>
+          <w:lang w:val="en-US"/>
+        </w:rPr>
+      </w:pPr>
+      <w:r>
+        <w:rPr>
+          <w:highlight w:val="yellow"/>
+          <w:lang w:val="en-US"/>
+        </w:rPr>
+        <w:t>Of course the signal must be delayed for the processing time of the noise generator in this case in order to add the first noise sample to the first signal sample. This delay can easiest and most flexibly be achieved by a FIFO (this also still works if for any reasons the delay of the noise generator should slightly change).</w:t>
+      </w:r>
+    </w:p>
     <w:p>
       <w:pPr>
         <w:rPr>
@@ -44349,7 +45545,7 @@
         </mc:Choice>
         <mc:Fallback>
           <w:pict>
-            <v:line w14:anchorId="479FDEB1" id="Line 2" o:spid="_x0000_s1026" style="position:absolute;z-index:251657216;visibility:visible;mso-wrap-style:square;mso-width-percent:0;mso-height-percent:0;mso-wrap-distance-left:9pt;mso-wrap-distance-top:0;mso-wrap-distance-right:9pt;mso-wrap-distance-bottom:0;mso-position-horizontal:absolute;mso-position-horizontal-relative:page;mso-position-vertical:absolute;mso-position-vertical-relative:page;mso-width-percent:0;mso-height-percent:0;mso-width-relative:page;mso-height-relative:page" from="42.55pt,802.3pt" to="552.75pt,802.35pt" o:gfxdata="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" o:allowincell="f" strokecolor="blue" strokeweight="1.5pt">
+            <v:line w14:anchorId="3B3B17D0" id="Line 2" o:spid="_x0000_s1026" style="position:absolute;z-index:251657216;visibility:visible;mso-wrap-style:square;mso-width-percent:0;mso-height-percent:0;mso-wrap-distance-left:9pt;mso-wrap-distance-top:0;mso-wrap-distance-right:9pt;mso-wrap-distance-bottom:0;mso-position-horizontal:absolute;mso-position-horizontal-relative:page;mso-position-vertical:absolute;mso-position-vertical-relative:page;mso-width-percent:0;mso-height-percent:0;mso-width-relative:page;mso-height-relative:page" from="42.55pt,802.3pt" to="552.75pt,802.35pt" o:gfxdata="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" o:allowincell="f" strokecolor="blue" strokeweight="1.5pt">
               <v:stroke startarrowwidth="narrow" startarrowlength="short" endarrowwidth="narrow" endarrowlength="short"/>
               <w10:wrap anchorx="page" anchory="page"/>
             </v:line>
@@ -44437,7 +45633,7 @@
         <w:noProof/>
         <w:sz w:val="16"/>
       </w:rPr>
-      <w:t>27.05.2019</w:t>
+      <w:t>28.05.2019</w:t>
     </w:r>
     <w:r>
       <w:rPr>
@@ -44491,7 +45687,7 @@
         <w:sz w:val="16"/>
         <w:szCs w:val="16"/>
       </w:rPr>
-      <w:t>55</w:t>
+      <w:t>29</w:t>
     </w:r>
     <w:r>
       <w:rPr>
@@ -44618,7 +45814,7 @@
         </mc:Choice>
         <mc:Fallback>
           <w:pict>
-            <v:line w14:anchorId="75E17B4A" id="Line 1" o:spid="_x0000_s1026" style="position:absolute;z-index:251659264;visibility:visible;mso-wrap-style:square;mso-width-percent:0;mso-height-percent:0;mso-wrap-distance-left:9pt;mso-wrap-distance-top:0;mso-wrap-distance-right:9pt;mso-wrap-distance-bottom:0;mso-position-horizontal:absolute;mso-position-horizontal-relative:margin;mso-position-vertical:absolute;mso-position-vertical-relative:page;mso-width-percent:0;mso-height-percent:0;mso-width-relative:page;mso-height-relative:page" from="320.35pt,59.55pt" to="507.45pt,59.6pt" o:gfxdata="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" o:allowincell="f" strokecolor="blue" strokeweight="2pt">
+            <v:line w14:anchorId="7E41F5FC" id="Line 1" o:spid="_x0000_s1026" style="position:absolute;z-index:251659264;visibility:visible;mso-wrap-style:square;mso-width-percent:0;mso-height-percent:0;mso-wrap-distance-left:9pt;mso-wrap-distance-top:0;mso-wrap-distance-right:9pt;mso-wrap-distance-bottom:0;mso-position-horizontal:absolute;mso-position-horizontal-relative:margin;mso-position-vertical:absolute;mso-position-vertical-relative:page;mso-width-percent:0;mso-height-percent:0;mso-width-relative:page;mso-height-relative:page" from="320.35pt,59.55pt" to="507.45pt,59.6pt" o:gfxdata="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" o:allowincell="f" strokecolor="blue" strokeweight="2pt">
               <v:stroke startarrowwidth="narrow" startarrowlength="short" endarrowwidth="narrow" endarrowlength="short"/>
               <w10:wrap anchorx="margin" anchory="page"/>
             </v:line>
@@ -50384,7 +51580,7 @@
 </file>
 
 <file path=customXml/itemProps1.xml><?xml version="1.0" encoding="utf-8"?>
-<ds:datastoreItem xmlns:ds="http://schemas.openxmlformats.org/officeDocument/2006/customXml" ds:itemID="{D5F3C09D-BE0F-405E-974B-AD7D75E60692}">
+<ds:datastoreItem xmlns:ds="http://schemas.openxmlformats.org/officeDocument/2006/customXml" ds:itemID="{62CE8E9F-DCE9-4A8D-9609-E969481E8F83}">
   <ds:schemaRefs>
     <ds:schemaRef ds:uri="http://schemas.openxmlformats.org/officeDocument/2006/bibliography"/>
   </ds:schemaRefs>

</xml_diff>

<commit_message>
FEATURE: In psi_fix_mod_cplx2real added option for additional pipeline stage for better timing performance
</commit_message>
<xml_diff>
--- a/doc/psi_fix.docx
+++ b/doc/psi_fix.docx
@@ -24268,7 +24268,9 @@
       </w:pPr>
       <w:r>
         <w:rPr>
+          <w:noProof/>
           <w:highlight w:val="yellow"/>
+          <w:lang w:val="en-US"/>
         </w:rPr>
         <w:drawing>
           <wp:inline distT="0" distB="0" distL="0" distR="0" wp14:anchorId="47F8D54E" wp14:editId="301BDE4A">
@@ -24405,7 +24407,9 @@
       </w:pPr>
       <w:r>
         <w:rPr>
+          <w:noProof/>
           <w:highlight w:val="yellow"/>
+          <w:lang w:val="en-US"/>
         </w:rPr>
         <w:drawing>
           <wp:inline distT="0" distB="0" distL="0" distR="0" wp14:anchorId="382B8544" wp14:editId="78A44702">
@@ -24526,60 +24530,44 @@
           <w:lang w:val="en-US"/>
         </w:rPr>
       </w:pPr>
-      <w:bookmarkStart w:id="42" w:name="_GoBack"/>
-      <w:bookmarkEnd w:id="42"/>
       <w:r>
         <w:rPr>
           <w:highlight w:val="yellow"/>
           <w:lang w:val="en-US"/>
         </w:rPr>
         <w:lastRenderedPageBreak/>
-        <w:t>psi_fix_fir_par</w:t>
-      </w:r>
-      <w:r>
+        <w:t>psi_fix_fir_par_nch_chtdm_conf</w:t>
+      </w:r>
+    </w:p>
+    <w:p>
+      <w:pPr>
+        <w:pStyle w:val="Heading3"/>
         <w:rPr>
           <w:highlight w:val="yellow"/>
           <w:lang w:val="en-US"/>
         </w:rPr>
-        <w:t>_nch_chtdm_conf</w:t>
-      </w:r>
-    </w:p>
-    <w:p>
-      <w:pPr>
-        <w:pStyle w:val="Heading3"/>
+      </w:pPr>
+      <w:r>
         <w:rPr>
           <w:highlight w:val="yellow"/>
           <w:lang w:val="en-US"/>
         </w:rPr>
-      </w:pPr>
-      <w:r>
+        <w:t>Description</w:t>
+      </w:r>
+    </w:p>
+    <w:p>
+      <w:pPr>
         <w:rPr>
           <w:highlight w:val="yellow"/>
           <w:lang w:val="en-US"/>
         </w:rPr>
-        <w:t>Description</w:t>
-      </w:r>
-    </w:p>
-    <w:p>
-      <w:pPr>
+      </w:pPr>
+      <w:r>
         <w:rPr>
           <w:highlight w:val="yellow"/>
           <w:lang w:val="en-US"/>
         </w:rPr>
-      </w:pPr>
-      <w:r>
-        <w:rPr>
-          <w:highlight w:val="yellow"/>
-          <w:lang w:val="en-US"/>
-        </w:rPr>
-        <w:t xml:space="preserve">This entity </w:t>
-      </w:r>
-      <w:r>
-        <w:rPr>
-          <w:highlight w:val="yellow"/>
-          <w:lang w:val="en-US"/>
-        </w:rPr>
-        <w:t>implements a fully parallel FIR filter (without decimation). It can process one channel or more channels in TDM but for all channels the same coefficients are used. Coefficients can either be configured at runtime or statically via generics.</w:t>
+        <w:t>This entity implements a fully parallel FIR filter (without decimation). It can process one channel or more channels in TDM but for all channels the same coefficients are used. Coefficients can either be configured at runtime or statically via generics.</w:t>
       </w:r>
     </w:p>
     <w:p>
@@ -24779,21 +24767,7 @@
           <w:highlight w:val="yellow"/>
           <w:lang w:val="en-US"/>
         </w:rPr>
-        <w:t>N</w:t>
-      </w:r>
-      <w:r>
-        <w:rPr>
-          <w:highlight w:val="yellow"/>
-          <w:lang w:val="en-US"/>
-        </w:rPr>
-        <w:t xml:space="preserve">umber of taps </w:t>
-      </w:r>
-      <w:r>
-        <w:rPr>
-          <w:highlight w:val="yellow"/>
-          <w:lang w:val="en-US"/>
-        </w:rPr>
-        <w:t>implemented</w:t>
+        <w:t>Number of taps implemented</w:t>
       </w:r>
       <w:r>
         <w:rPr>
@@ -26238,14 +26212,7 @@
           <w:highlight w:val="yellow"/>
           <w:lang w:val="en-US"/>
         </w:rPr>
-        <w:t>The</w:t>
-      </w:r>
-      <w:r>
-        <w:rPr>
-          <w:highlight w:val="yellow"/>
-          <w:lang w:val="en-US"/>
-        </w:rPr>
-        <w:t xml:space="preserve"> </w:t>
+        <w:t xml:space="preserve">The </w:t>
       </w:r>
       <w:r>
         <w:rPr>
@@ -26317,7 +26284,9 @@
       </w:pPr>
       <w:r>
         <w:rPr>
+          <w:noProof/>
           <w:highlight w:val="yellow"/>
+          <w:lang w:val="en-US"/>
         </w:rPr>
         <w:drawing>
           <wp:inline distT="0" distB="0" distL="0" distR="0">
@@ -26425,14 +26394,7 @@
           <w:highlight w:val="yellow"/>
           <w:lang w:val="en-US"/>
         </w:rPr>
-        <w:t>: psi_fix_</w:t>
-      </w:r>
-      <w:r>
-        <w:rPr>
-          <w:highlight w:val="yellow"/>
-          <w:lang w:val="en-US"/>
-        </w:rPr>
-        <w:t>fir_par_nch_chtdm_conf Architecture</w:t>
+        <w:t>: psi_fix_fir_par_nch_chtdm_conf Architecture</w:t>
       </w:r>
     </w:p>
     <w:p>
@@ -26458,7 +26420,7 @@
           <w:lang w:val="en-US"/>
         </w:rPr>
       </w:pPr>
-      <w:bookmarkStart w:id="43" w:name="_Toc9928772"/>
+      <w:bookmarkStart w:id="42" w:name="_Toc9928772"/>
       <w:r>
         <w:rPr>
           <w:lang w:val="en-US"/>
@@ -26472,7 +26434,7 @@
         </w:rPr>
         <w:t>_lin_approx_&lt;function&gt;</w:t>
       </w:r>
-      <w:bookmarkEnd w:id="43"/>
+      <w:bookmarkEnd w:id="42"/>
     </w:p>
     <w:p>
       <w:pPr>
@@ -27344,7 +27306,7 @@
           <w:lang w:val="fr-FR"/>
         </w:rPr>
       </w:pPr>
-      <w:bookmarkStart w:id="44" w:name="_Toc9928804"/>
+      <w:bookmarkStart w:id="43" w:name="_Toc9928804"/>
       <w:r>
         <w:rPr>
           <w:lang w:val="fr-FR"/>
@@ -27388,7 +27350,7 @@
         </w:rPr>
         <w:t>: psi_fix_lin_approx Interpolation Principle</w:t>
       </w:r>
-      <w:bookmarkEnd w:id="44"/>
+      <w:bookmarkEnd w:id="43"/>
     </w:p>
     <w:p>
       <w:pPr>
@@ -27494,7 +27456,7 @@
           <w:lang w:val="en-US"/>
         </w:rPr>
       </w:pPr>
-      <w:bookmarkStart w:id="45" w:name="_Toc9928805"/>
+      <w:bookmarkStart w:id="44" w:name="_Toc9928805"/>
       <w:r>
         <w:rPr>
           <w:lang w:val="en-US"/>
@@ -27544,7 +27506,7 @@
         </w:rPr>
         <w:t>psi_fix_lin_approx Architecture</w:t>
       </w:r>
-      <w:bookmarkEnd w:id="45"/>
+      <w:bookmarkEnd w:id="44"/>
     </w:p>
     <w:p>
       <w:pPr>
@@ -28231,7 +28193,7 @@
           <w:lang w:val="en-US"/>
         </w:rPr>
       </w:pPr>
-      <w:bookmarkStart w:id="46" w:name="_Toc9928773"/>
+      <w:bookmarkStart w:id="45" w:name="_Toc9928773"/>
       <w:r>
         <w:rPr>
           <w:lang w:val="en-US"/>
@@ -28239,7 +28201,7 @@
         <w:lastRenderedPageBreak/>
         <w:t>psi_fix_dds_18b</w:t>
       </w:r>
-      <w:bookmarkEnd w:id="46"/>
+      <w:bookmarkEnd w:id="45"/>
     </w:p>
     <w:p>
       <w:pPr>
@@ -28362,7 +28324,7 @@
           <w:lang w:val="en-US"/>
         </w:rPr>
       </w:pPr>
-      <w:bookmarkStart w:id="47" w:name="_Toc9928806"/>
+      <w:bookmarkStart w:id="46" w:name="_Toc9928806"/>
       <w:r>
         <w:rPr>
           <w:lang w:val="en-US"/>
@@ -28412,7 +28374,7 @@
         </w:rPr>
         <w:t>psi_fix_dds_18b Spectrum for PhaseStep=0.12345</w:t>
       </w:r>
-      <w:bookmarkEnd w:id="47"/>
+      <w:bookmarkEnd w:id="46"/>
     </w:p>
     <w:p>
       <w:pPr>
@@ -29458,7 +29420,7 @@
           <w:lang w:val="en-US"/>
         </w:rPr>
       </w:pPr>
-      <w:bookmarkStart w:id="48" w:name="_Toc9928807"/>
+      <w:bookmarkStart w:id="47" w:name="_Toc9928807"/>
       <w:r>
         <w:rPr>
           <w:lang w:val="en-US"/>
@@ -29520,7 +29482,7 @@
         </w:rPr>
         <w:t>Architecture</w:t>
       </w:r>
-      <w:bookmarkEnd w:id="48"/>
+      <w:bookmarkEnd w:id="47"/>
     </w:p>
     <w:p>
       <w:pPr>
@@ -29539,7 +29501,7 @@
           <w:lang w:val="en-US"/>
         </w:rPr>
       </w:pPr>
-      <w:bookmarkStart w:id="49" w:name="_Toc9928774"/>
+      <w:bookmarkStart w:id="48" w:name="_Toc9928774"/>
       <w:r>
         <w:rPr>
           <w:lang w:val="en-US"/>
@@ -29547,7 +29509,7 @@
         <w:lastRenderedPageBreak/>
         <w:t>psi_fix_lowpass_iir_order1</w:t>
       </w:r>
-      <w:bookmarkEnd w:id="49"/>
+      <w:bookmarkEnd w:id="48"/>
     </w:p>
     <w:p>
       <w:pPr>
@@ -30992,7 +30954,7 @@
           <w:lang w:val="en-US"/>
         </w:rPr>
       </w:pPr>
-      <w:bookmarkStart w:id="50" w:name="_Toc9928808"/>
+      <w:bookmarkStart w:id="49" w:name="_Toc9928808"/>
       <w:r>
         <w:rPr>
           <w:lang w:val="en-US"/>
@@ -31048,7 +31010,7 @@
         </w:rPr>
         <w:t xml:space="preserve"> Architecture</w:t>
       </w:r>
-      <w:bookmarkEnd w:id="50"/>
+      <w:bookmarkEnd w:id="49"/>
     </w:p>
     <w:p>
       <w:pPr>
@@ -31059,8 +31021,8 @@
           <w:lang w:val="en-US"/>
         </w:rPr>
       </w:pPr>
-      <w:bookmarkStart w:id="51" w:name="_Toc514162288"/>
-      <w:bookmarkStart w:id="52" w:name="_Toc9928775"/>
+      <w:bookmarkStart w:id="50" w:name="_Toc514162288"/>
+      <w:bookmarkStart w:id="51" w:name="_Toc9928775"/>
       <w:r>
         <w:rPr>
           <w:lang w:val="en-US"/>
@@ -31074,18 +31036,18 @@
         </w:rPr>
         <w:t>addsub</w:t>
       </w:r>
+      <w:bookmarkEnd w:id="50"/>
       <w:bookmarkEnd w:id="51"/>
+    </w:p>
+    <w:p>
+      <w:pPr>
+        <w:pStyle w:val="Heading3"/>
+        <w:rPr>
+          <w:lang w:val="en-US"/>
+        </w:rPr>
+      </w:pPr>
+      <w:bookmarkStart w:id="52" w:name="_Description"/>
       <w:bookmarkEnd w:id="52"/>
-    </w:p>
-    <w:p>
-      <w:pPr>
-        <w:pStyle w:val="Heading3"/>
-        <w:rPr>
-          <w:lang w:val="en-US"/>
-        </w:rPr>
-      </w:pPr>
-      <w:bookmarkStart w:id="53" w:name="_Description"/>
-      <w:bookmarkEnd w:id="53"/>
       <w:r>
         <w:rPr>
           <w:lang w:val="en-US"/>
@@ -32632,7 +32594,7 @@
           <v:shape id="_x0000_i1025" type="#_x0000_t75" style="width:354.75pt;height:97.5pt" o:ole="">
             <v:imagedata r:id="rId30" o:title=""/>
           </v:shape>
-          <o:OLEObject Type="Embed" ProgID="Visio.Drawing.11" ShapeID="_x0000_i1025" DrawAspect="Content" ObjectID="_1637591780" r:id="rId31"/>
+          <o:OLEObject Type="Embed" ProgID="Visio.Drawing.11" ShapeID="_x0000_i1025" DrawAspect="Content" ObjectID="_1637655943" r:id="rId31"/>
         </w:object>
       </w:r>
     </w:p>
@@ -32668,8 +32630,8 @@
           <w:lang w:val="en-US"/>
         </w:rPr>
       </w:pPr>
-      <w:bookmarkStart w:id="54" w:name="_Toc514162298"/>
-      <w:bookmarkStart w:id="55" w:name="_Toc9928809"/>
+      <w:bookmarkStart w:id="53" w:name="_Toc514162298"/>
+      <w:bookmarkStart w:id="54" w:name="_Toc9928809"/>
       <w:r>
         <w:rPr>
           <w:lang w:val="en-US"/>
@@ -32716,8 +32678,8 @@
         </w:rPr>
         <w:t>Architecture</w:t>
       </w:r>
+      <w:bookmarkEnd w:id="53"/>
       <w:bookmarkEnd w:id="54"/>
-      <w:bookmarkEnd w:id="55"/>
       <w:r>
         <w:rPr>
           <w:lang w:val="en-US"/>
@@ -32909,7 +32871,7 @@
           <w:lang w:val="en-US"/>
         </w:rPr>
       </w:pPr>
-      <w:bookmarkStart w:id="56" w:name="_Toc9928776"/>
+      <w:bookmarkStart w:id="55" w:name="_Toc9928776"/>
       <w:r>
         <w:rPr>
           <w:lang w:val="en-US"/>
@@ -32923,7 +32885,7 @@
         </w:rPr>
         <w:t>mult</w:t>
       </w:r>
-      <w:bookmarkEnd w:id="56"/>
+      <w:bookmarkEnd w:id="55"/>
     </w:p>
     <w:p>
       <w:pPr>
@@ -34324,7 +34286,7 @@
           <v:shape id="_x0000_i1026" type="#_x0000_t75" style="width:489.75pt;height:186.75pt" o:ole="">
             <v:imagedata r:id="rId32" o:title=""/>
           </v:shape>
-          <o:OLEObject Type="Embed" ProgID="Visio.Drawing.11" ShapeID="_x0000_i1026" DrawAspect="Content" ObjectID="_1637591781" r:id="rId33"/>
+          <o:OLEObject Type="Embed" ProgID="Visio.Drawing.11" ShapeID="_x0000_i1026" DrawAspect="Content" ObjectID="_1637655944" r:id="rId33"/>
         </w:object>
       </w:r>
     </w:p>
@@ -34353,7 +34315,7 @@
           <w:lang w:val="en-US"/>
         </w:rPr>
       </w:pPr>
-      <w:bookmarkStart w:id="57" w:name="_Toc9928810"/>
+      <w:bookmarkStart w:id="56" w:name="_Toc9928810"/>
       <w:r>
         <w:rPr>
           <w:lang w:val="en-US"/>
@@ -34394,7 +34356,7 @@
         </w:rPr>
         <w:t>psi_fix_complex_mult Architecture</w:t>
       </w:r>
-      <w:bookmarkEnd w:id="57"/>
+      <w:bookmarkEnd w:id="56"/>
       <w:r>
         <w:rPr>
           <w:lang w:val="en-US"/>
@@ -34431,7 +34393,7 @@
           <w:lang w:val="en-US"/>
         </w:rPr>
       </w:pPr>
-      <w:bookmarkStart w:id="58" w:name="_Toc9928777"/>
+      <w:bookmarkStart w:id="57" w:name="_Toc9928777"/>
       <w:r>
         <w:rPr>
           <w:lang w:val="en-US"/>
@@ -34439,7 +34401,7 @@
         <w:lastRenderedPageBreak/>
         <w:t>psi_fix_mov_avg</w:t>
       </w:r>
-      <w:bookmarkEnd w:id="58"/>
+      <w:bookmarkEnd w:id="57"/>
     </w:p>
     <w:p>
       <w:pPr>
@@ -35826,7 +35788,7 @@
           <w:lang w:val="en-US"/>
         </w:rPr>
       </w:pPr>
-      <w:bookmarkStart w:id="59" w:name="_Toc9928811"/>
+      <w:bookmarkStart w:id="58" w:name="_Toc9928811"/>
       <w:r>
         <w:rPr>
           <w:lang w:val="en-US"/>
@@ -35888,7 +35850,7 @@
         </w:rPr>
         <w:t xml:space="preserve"> Architecture</w:t>
       </w:r>
-      <w:bookmarkEnd w:id="59"/>
+      <w:bookmarkEnd w:id="58"/>
     </w:p>
     <w:p>
       <w:pPr>
@@ -35925,7 +35887,7 @@
           <w:lang w:val="en-US"/>
         </w:rPr>
       </w:pPr>
-      <w:bookmarkStart w:id="60" w:name="_Toc9928778"/>
+      <w:bookmarkStart w:id="59" w:name="_Toc9928778"/>
       <w:r>
         <w:rPr>
           <w:lang w:val="en-US"/>
@@ -35933,7 +35895,7 @@
         <w:lastRenderedPageBreak/>
         <w:t>psi_fix_demod_real2cplx</w:t>
       </w:r>
-      <w:bookmarkEnd w:id="60"/>
+      <w:bookmarkEnd w:id="59"/>
     </w:p>
     <w:p>
       <w:pPr>
@@ -36181,7 +36143,7 @@
           <w:lang w:val="en-US"/>
         </w:rPr>
       </w:pPr>
-      <w:bookmarkStart w:id="61" w:name="_Toc9928812"/>
+      <w:bookmarkStart w:id="60" w:name="_Toc9928812"/>
       <w:r>
         <w:rPr>
           <w:lang w:val="en-US"/>
@@ -36225,7 +36187,7 @@
         </w:rPr>
         <w:t>: psi_fix_demod_real2cplx demodulation concept</w:t>
       </w:r>
-      <w:bookmarkEnd w:id="61"/>
+      <w:bookmarkEnd w:id="60"/>
     </w:p>
     <w:p>
       <w:pPr>
@@ -37429,7 +37391,7 @@
           <w:lang w:val="en-US"/>
         </w:rPr>
       </w:pPr>
-      <w:bookmarkStart w:id="62" w:name="_Toc9928813"/>
+      <w:bookmarkStart w:id="61" w:name="_Toc9928813"/>
       <w:r>
         <w:rPr>
           <w:lang w:val="en-US"/>
@@ -37491,7 +37453,7 @@
         </w:rPr>
         <w:t>Architecture</w:t>
       </w:r>
-      <w:bookmarkEnd w:id="62"/>
+      <w:bookmarkEnd w:id="61"/>
     </w:p>
     <w:p>
       <w:pPr>
@@ -37536,7 +37498,7 @@
           <w:lang w:val="en-US"/>
         </w:rPr>
       </w:pPr>
-      <w:bookmarkStart w:id="63" w:name="_Toc9928779"/>
+      <w:bookmarkStart w:id="62" w:name="_Toc9928779"/>
       <w:r>
         <w:rPr>
           <w:lang w:val="en-US"/>
@@ -37544,7 +37506,7 @@
         <w:lastRenderedPageBreak/>
         <w:t>psi_fix_cordic_vect</w:t>
       </w:r>
-      <w:bookmarkEnd w:id="63"/>
+      <w:bookmarkEnd w:id="62"/>
     </w:p>
     <w:p>
       <w:pPr>
@@ -39343,7 +39305,7 @@
           <w:lang w:val="en-US"/>
         </w:rPr>
       </w:pPr>
-      <w:bookmarkStart w:id="64" w:name="_Toc9928814"/>
+      <w:bookmarkStart w:id="63" w:name="_Toc9928814"/>
       <w:r>
         <w:rPr>
           <w:lang w:val="en-US"/>
@@ -39417,7 +39379,7 @@
         </w:rPr>
         <w:t xml:space="preserve"> Architecture</w:t>
       </w:r>
-      <w:bookmarkEnd w:id="64"/>
+      <w:bookmarkEnd w:id="63"/>
     </w:p>
     <w:p>
       <w:pPr>
@@ -39428,7 +39390,7 @@
           <w:lang w:val="en-US"/>
         </w:rPr>
       </w:pPr>
-      <w:bookmarkStart w:id="65" w:name="_Toc9928780"/>
+      <w:bookmarkStart w:id="64" w:name="_Toc9928780"/>
       <w:r>
         <w:rPr>
           <w:lang w:val="en-US"/>
@@ -39436,7 +39398,7 @@
         <w:lastRenderedPageBreak/>
         <w:t>psi_fix_cordic_rot</w:t>
       </w:r>
-      <w:bookmarkEnd w:id="65"/>
+      <w:bookmarkEnd w:id="64"/>
     </w:p>
     <w:p>
       <w:pPr>
@@ -41216,7 +41178,7 @@
           <w:lang w:val="en-US"/>
         </w:rPr>
       </w:pPr>
-      <w:bookmarkStart w:id="66" w:name="_Toc9928815"/>
+      <w:bookmarkStart w:id="65" w:name="_Toc9928815"/>
       <w:r>
         <w:rPr>
           <w:lang w:val="en-US"/>
@@ -41278,7 +41240,7 @@
         </w:rPr>
         <w:t>ic_rot Architecture</w:t>
       </w:r>
-      <w:bookmarkEnd w:id="66"/>
+      <w:bookmarkEnd w:id="65"/>
     </w:p>
     <w:p>
       <w:pPr>
@@ -41289,8 +41251,8 @@
           <w:lang w:val="en-US"/>
         </w:rPr>
       </w:pPr>
-      <w:bookmarkStart w:id="67" w:name="_Ref515288425"/>
-      <w:bookmarkStart w:id="68" w:name="_Toc9928781"/>
+      <w:bookmarkStart w:id="66" w:name="_Ref515288425"/>
+      <w:bookmarkStart w:id="67" w:name="_Toc9928781"/>
       <w:r>
         <w:rPr>
           <w:lang w:val="en-US"/>
@@ -41298,8 +41260,8 @@
         <w:lastRenderedPageBreak/>
         <w:t>psi_fix_pol2cart_approx</w:t>
       </w:r>
+      <w:bookmarkEnd w:id="66"/>
       <w:bookmarkEnd w:id="67"/>
-      <w:bookmarkEnd w:id="68"/>
     </w:p>
     <w:p>
       <w:pPr>
@@ -42340,7 +42302,7 @@
           <w:lang w:val="en-US"/>
         </w:rPr>
       </w:pPr>
-      <w:bookmarkStart w:id="69" w:name="_Toc9928816"/>
+      <w:bookmarkStart w:id="68" w:name="_Toc9928816"/>
       <w:r>
         <w:rPr>
           <w:lang w:val="en-US"/>
@@ -42390,7 +42352,7 @@
         </w:rPr>
         <w:t>psi_fix_pol2cart_approx Architecture</w:t>
       </w:r>
-      <w:bookmarkEnd w:id="69"/>
+      <w:bookmarkEnd w:id="68"/>
     </w:p>
     <w:p>
       <w:pPr>
@@ -42401,8 +42363,8 @@
           <w:lang w:val="en-US"/>
         </w:rPr>
       </w:pPr>
-      <w:bookmarkStart w:id="70" w:name="_Toc519691910"/>
-      <w:bookmarkStart w:id="71" w:name="_Toc9928782"/>
+      <w:bookmarkStart w:id="69" w:name="_Toc519691910"/>
+      <w:bookmarkStart w:id="70" w:name="_Toc9928782"/>
       <w:r>
         <w:rPr>
           <w:lang w:val="en-US"/>
@@ -42410,8 +42372,8 @@
         <w:lastRenderedPageBreak/>
         <w:t>psi_fix_mod_cplx2real</w:t>
       </w:r>
+      <w:bookmarkEnd w:id="69"/>
       <w:bookmarkEnd w:id="70"/>
-      <w:bookmarkEnd w:id="71"/>
     </w:p>
     <w:p>
       <w:pPr>
@@ -42635,7 +42597,64 @@
         <w:rPr>
           <w:lang w:val="en-US"/>
         </w:rPr>
-        <w:t>The total pipeline delay of the block is 4 clock cycles Generics</w:t>
+        <w:t xml:space="preserve">The total </w:t>
+      </w:r>
+      <w:r>
+        <w:rPr>
+          <w:lang w:val="en-US"/>
+        </w:rPr>
+        <w:t xml:space="preserve">pipeline delay of the block is </w:t>
+      </w:r>
+      <w:bookmarkStart w:id="71" w:name="_GoBack"/>
+      <w:bookmarkEnd w:id="71"/>
+      <w:r>
+        <w:rPr>
+          <w:highlight w:val="yellow"/>
+          <w:lang w:val="en-US"/>
+        </w:rPr>
+        <w:t>5 or 6</w:t>
+      </w:r>
+      <w:r>
+        <w:rPr>
+          <w:highlight w:val="yellow"/>
+          <w:lang w:val="en-US"/>
+        </w:rPr>
+        <w:t xml:space="preserve"> clock cycles </w:t>
+      </w:r>
+      <w:r>
+        <w:rPr>
+          <w:highlight w:val="yellow"/>
+          <w:lang w:val="en-US"/>
+        </w:rPr>
+        <w:t>depending on g</w:t>
+      </w:r>
+      <w:r>
+        <w:rPr>
+          <w:highlight w:val="yellow"/>
+          <w:lang w:val="en-US"/>
+        </w:rPr>
+        <w:t>enerics</w:t>
+      </w:r>
+      <w:r>
+        <w:rPr>
+          <w:highlight w:val="yellow"/>
+          <w:lang w:val="en-US"/>
+        </w:rPr>
+        <w:t>.</w:t>
+      </w:r>
+    </w:p>
+    <w:p>
+      <w:pPr>
+        <w:pStyle w:val="Heading3"/>
+        <w:rPr>
+          <w:lang w:val="en-US"/>
+        </w:rPr>
+      </w:pPr>
+      <w:r>
+        <w:rPr>
+          <w:lang w:val="en-US"/>
+        </w:rPr>
+        <w:t>Generics</w:t>
       </w:r>
     </w:p>
     <w:p>
@@ -42679,6 +42698,38 @@
           <w:lang w:val="en-US"/>
         </w:rPr>
         <w:t>set the reset polarity</w:t>
+      </w:r>
+    </w:p>
+    <w:p>
+      <w:pPr>
+        <w:spacing w:after="0"/>
+        <w:jc w:val="left"/>
+        <w:rPr>
+          <w:lang w:val="en-US"/>
+        </w:rPr>
+      </w:pPr>
+      <w:r>
+        <w:rPr>
+          <w:b/>
+          <w:highlight w:val="yellow"/>
+          <w:lang w:val="en-US"/>
+        </w:rPr>
+        <w:t>PlStages_g</w:t>
+      </w:r>
+      <w:r>
+        <w:rPr>
+          <w:highlight w:val="yellow"/>
+          <w:lang w:val="en-US"/>
+        </w:rPr>
+        <w:tab/>
+      </w:r>
+      <w:r>
+        <w:rPr>
+          <w:highlight w:val="yellow"/>
+          <w:lang w:val="en-US"/>
+        </w:rPr>
+        <w:tab/>
+        <w:t>Number of pipeline stages (5 or 6), choose 6 for optimal timing.</w:t>
       </w:r>
       <w:r>
         <w:rPr>
@@ -43708,29 +43759,84 @@
         <w:rPr>
           <w:lang w:val="en-US"/>
         </w:rPr>
-        <w:lastRenderedPageBreak/>
         <w:t>Architecture</w:t>
       </w:r>
     </w:p>
     <w:p>
       <w:pPr>
         <w:rPr>
-          <w:lang w:val="en-US"/>
-        </w:rPr>
-      </w:pPr>
+          <w:highlight w:val="yellow"/>
+          <w:lang w:val="en-US"/>
+        </w:rPr>
+      </w:pPr>
+      <w:r>
+        <w:rPr>
+          <w:highlight w:val="yellow"/>
+          <w:lang w:val="en-US"/>
+        </w:rPr>
+        <w:t>The figure below shows the architecture of the demodulator. The pipeline stages in grey are optional (depending on generics).</w:t>
+      </w:r>
     </w:p>
     <w:p>
       <w:pPr>
         <w:keepNext/>
         <w:jc w:val="center"/>
-      </w:pPr>
-      <w:r>
-        <w:object w:dxaOrig="6307" w:dyaOrig="2513">
-          <v:shape id="_x0000_i1027" type="#_x0000_t75" style="width:442.5pt;height:177.75pt" o:ole="">
-            <v:imagedata r:id="rId40" o:title=""/>
-          </v:shape>
-          <o:OLEObject Type="Embed" ProgID="Visio.Drawing.11" ShapeID="_x0000_i1027" DrawAspect="Content" ObjectID="_1637591782" r:id="rId41"/>
-        </w:object>
+        <w:rPr>
+          <w:highlight w:val="yellow"/>
+        </w:rPr>
+      </w:pPr>
+      <w:r>
+        <w:rPr>
+          <w:highlight w:val="yellow"/>
+        </w:rPr>
+        <w:drawing>
+          <wp:inline distT="0" distB="0" distL="0" distR="0">
+            <wp:extent cx="5633143" cy="2277374"/>
+            <wp:effectExtent l="0" t="0" r="0" b="0"/>
+            <wp:docPr id="13" name="Picture 13"/>
+            <wp:cNvGraphicFramePr>
+              <a:graphicFrameLocks xmlns:a="http://schemas.openxmlformats.org/drawingml/2006/main" noChangeAspect="1"/>
+            </wp:cNvGraphicFramePr>
+            <a:graphic xmlns:a="http://schemas.openxmlformats.org/drawingml/2006/main">
+              <a:graphicData uri="http://schemas.openxmlformats.org/drawingml/2006/picture">
+                <pic:pic xmlns:pic="http://schemas.openxmlformats.org/drawingml/2006/picture">
+                  <pic:nvPicPr>
+                    <pic:cNvPr id="0" name="Picture 5"/>
+                    <pic:cNvPicPr>
+                      <a:picLocks noChangeAspect="1" noChangeArrowheads="1"/>
+                    </pic:cNvPicPr>
+                  </pic:nvPicPr>
+                  <pic:blipFill>
+                    <a:blip r:embed="rId40">
+                      <a:extLst>
+                        <a:ext uri="{28A0092B-C50C-407E-A947-70E740481C1C}">
+                          <a14:useLocalDpi xmlns:a14="http://schemas.microsoft.com/office/drawing/2010/main" val="0"/>
+                        </a:ext>
+                      </a:extLst>
+                    </a:blip>
+                    <a:srcRect/>
+                    <a:stretch>
+                      <a:fillRect/>
+                    </a:stretch>
+                  </pic:blipFill>
+                  <pic:spPr bwMode="auto">
+                    <a:xfrm>
+                      <a:off x="0" y="0"/>
+                      <a:ext cx="5652352" cy="2285140"/>
+                    </a:xfrm>
+                    <a:prstGeom prst="rect">
+                      <a:avLst/>
+                    </a:prstGeom>
+                    <a:noFill/>
+                    <a:ln>
+                      <a:noFill/>
+                    </a:ln>
+                  </pic:spPr>
+                </pic:pic>
+              </a:graphicData>
+            </a:graphic>
+          </wp:inline>
+        </w:drawing>
       </w:r>
     </w:p>
     <w:p>
@@ -43744,43 +43850,50 @@
       <w:bookmarkStart w:id="72" w:name="_Toc9928817"/>
       <w:r>
         <w:rPr>
+          <w:highlight w:val="yellow"/>
           <w:lang w:val="en-US"/>
         </w:rPr>
         <w:t xml:space="preserve">Figure </w:t>
       </w:r>
       <w:r>
+        <w:rPr>
+          <w:highlight w:val="yellow"/>
+        </w:rPr>
         <w:fldChar w:fldCharType="begin"/>
       </w:r>
       <w:r>
         <w:rPr>
+          <w:highlight w:val="yellow"/>
           <w:lang w:val="en-US"/>
         </w:rPr>
         <w:instrText xml:space="preserve"> SEQ Figure \* ARABIC </w:instrText>
       </w:r>
       <w:r>
+        <w:rPr>
+          <w:highlight w:val="yellow"/>
+        </w:rPr>
         <w:fldChar w:fldCharType="separate"/>
       </w:r>
       <w:r>
         <w:rPr>
           <w:noProof/>
+          <w:highlight w:val="yellow"/>
           <w:lang w:val="en-US"/>
         </w:rPr>
         <w:t>27</w:t>
       </w:r>
       <w:r>
+        <w:rPr>
+          <w:highlight w:val="yellow"/>
+        </w:rPr>
         <w:fldChar w:fldCharType="end"/>
       </w:r>
       <w:r>
         <w:rPr>
-          <w:lang w:val="en-US"/>
-        </w:rPr>
-        <w:t>: psi_fix_mod_cplx2real</w:t>
-      </w:r>
-      <w:r>
-        <w:rPr>
-          <w:lang w:val="en-US"/>
-        </w:rPr>
-        <w:t xml:space="preserve"> Archietcture</w:t>
+          <w:highlight w:val="yellow"/>
+          <w:lang w:val="en-US"/>
+        </w:rPr>
+        <w:t>: psi_fix_mod_cplx2real Archietcture</w:t>
       </w:r>
       <w:bookmarkEnd w:id="72"/>
     </w:p>
@@ -45580,7 +45693,7 @@
                     </pic:cNvPicPr>
                   </pic:nvPicPr>
                   <pic:blipFill>
-                    <a:blip r:embed="rId42">
+                    <a:blip r:embed="rId41">
                       <a:extLst>
                         <a:ext uri="{28A0092B-C50C-407E-A947-70E740481C1C}">
                           <a14:useLocalDpi xmlns:a14="http://schemas.microsoft.com/office/drawing/2010/main" val="0"/>
@@ -45781,7 +45894,7 @@
                     </pic:cNvPicPr>
                   </pic:nvPicPr>
                   <pic:blipFill>
-                    <a:blip r:embed="rId43">
+                    <a:blip r:embed="rId42">
                       <a:extLst>
                         <a:ext uri="{28A0092B-C50C-407E-A947-70E740481C1C}">
                           <a14:useLocalDpi xmlns:a14="http://schemas.microsoft.com/office/drawing/2010/main" val="0"/>
@@ -49247,8 +49360,8 @@
       </w:pPr>
     </w:p>
     <w:sectPr>
-      <w:headerReference w:type="default" r:id="rId44"/>
-      <w:footerReference w:type="default" r:id="rId45"/>
+      <w:headerReference w:type="default" r:id="rId43"/>
+      <w:footerReference w:type="default" r:id="rId44"/>
       <w:pgSz w:w="11907" w:h="16840" w:code="9"/>
       <w:pgMar w:top="1701" w:right="851" w:bottom="1134" w:left="851" w:header="794" w:footer="737" w:gutter="0"/>
       <w:paperSrc w:first="15" w:other="15"/>
@@ -49374,7 +49487,7 @@
         </mc:Choice>
         <mc:Fallback>
           <w:pict>
-            <v:line w14:anchorId="7F75B868" id="Line 2" o:spid="_x0000_s1026" style="position:absolute;z-index:251657216;visibility:visible;mso-wrap-style:square;mso-width-percent:0;mso-height-percent:0;mso-wrap-distance-left:9pt;mso-wrap-distance-top:0;mso-wrap-distance-right:9pt;mso-wrap-distance-bottom:0;mso-position-horizontal:absolute;mso-position-horizontal-relative:page;mso-position-vertical:absolute;mso-position-vertical-relative:page;mso-width-percent:0;mso-height-percent:0;mso-width-relative:page;mso-height-relative:page" from="42.55pt,802.3pt" to="552.75pt,802.35pt" o:gfxdata="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" o:allowincell="f" strokecolor="blue" strokeweight="1.5pt">
+            <v:line w14:anchorId="27B7CDCC" id="Line 2" o:spid="_x0000_s1026" style="position:absolute;z-index:251657216;visibility:visible;mso-wrap-style:square;mso-width-percent:0;mso-height-percent:0;mso-wrap-distance-left:9pt;mso-wrap-distance-top:0;mso-wrap-distance-right:9pt;mso-wrap-distance-bottom:0;mso-position-horizontal:absolute;mso-position-horizontal-relative:page;mso-position-vertical:absolute;mso-position-vertical-relative:page;mso-width-percent:0;mso-height-percent:0;mso-width-relative:page;mso-height-relative:page" from="42.55pt,802.3pt" to="552.75pt,802.35pt" o:gfxdata="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" o:allowincell="f" strokecolor="blue" strokeweight="1.5pt">
               <v:stroke startarrowwidth="narrow" startarrowlength="short" endarrowwidth="narrow" endarrowlength="short"/>
               <w10:wrap anchorx="page" anchory="page"/>
             </v:line>
@@ -49462,7 +49575,7 @@
         <w:noProof/>
         <w:sz w:val="16"/>
       </w:rPr>
-      <w:t>11.12.2019</w:t>
+      <w:t>12.12.2019</w:t>
     </w:r>
     <w:r>
       <w:rPr>
@@ -49516,7 +49629,7 @@
         <w:sz w:val="16"/>
         <w:szCs w:val="16"/>
       </w:rPr>
-      <w:t>30</w:t>
+      <w:t>54</w:t>
     </w:r>
     <w:r>
       <w:rPr>
@@ -49643,7 +49756,7 @@
         </mc:Choice>
         <mc:Fallback>
           <w:pict>
-            <v:line w14:anchorId="6787377F" id="Line 1" o:spid="_x0000_s1026" style="position:absolute;z-index:251659264;visibility:visible;mso-wrap-style:square;mso-width-percent:0;mso-height-percent:0;mso-wrap-distance-left:9pt;mso-wrap-distance-top:0;mso-wrap-distance-right:9pt;mso-wrap-distance-bottom:0;mso-position-horizontal:absolute;mso-position-horizontal-relative:margin;mso-position-vertical:absolute;mso-position-vertical-relative:page;mso-width-percent:0;mso-height-percent:0;mso-width-relative:page;mso-height-relative:page" from="320.35pt,59.55pt" to="507.45pt,59.6pt" o:gfxdata="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" o:allowincell="f" strokecolor="blue" strokeweight="2pt">
+            <v:line w14:anchorId="5C03CE83" id="Line 1" o:spid="_x0000_s1026" style="position:absolute;z-index:251659264;visibility:visible;mso-wrap-style:square;mso-width-percent:0;mso-height-percent:0;mso-wrap-distance-left:9pt;mso-wrap-distance-top:0;mso-wrap-distance-right:9pt;mso-wrap-distance-bottom:0;mso-position-horizontal:absolute;mso-position-horizontal-relative:margin;mso-position-vertical:absolute;mso-position-vertical-relative:page;mso-width-percent:0;mso-height-percent:0;mso-width-relative:page;mso-height-relative:page" from="320.35pt,59.55pt" to="507.45pt,59.6pt" o:gfxdata="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" o:allowincell="f" strokecolor="blue" strokeweight="2pt">
               <v:stroke startarrowwidth="narrow" startarrowlength="short" endarrowwidth="narrow" endarrowlength="short"/>
               <w10:wrap anchorx="margin" anchory="page"/>
             </v:line>
@@ -55409,7 +55522,7 @@
 </file>
 
 <file path=customXml/itemProps1.xml><?xml version="1.0" encoding="utf-8"?>
-<ds:datastoreItem xmlns:ds="http://schemas.openxmlformats.org/officeDocument/2006/customXml" ds:itemID="{4CC3407D-731D-4999-9B93-FF52B9B046CC}">
+<ds:datastoreItem xmlns:ds="http://schemas.openxmlformats.org/officeDocument/2006/customXml" ds:itemID="{4A26296C-057C-4D3F-A746-A654FB361420}">
   <ds:schemaRefs>
     <ds:schemaRef ds:uri="http://schemas.openxmlformats.org/officeDocument/2006/bibliography"/>
   </ds:schemaRefs>

</xml_diff>

<commit_message>
FEATURE: Added flushing interface to psi_fix_fir_dec_semi_nch_chtdm_conf
</commit_message>
<xml_diff>
--- a/doc/psi_fix.docx
+++ b/doc/psi_fix.docx
@@ -21563,7 +21563,7 @@
           <v:shape id="_x0000_i1025" type="#_x0000_t75" style="width:225pt;height:75.75pt" o:ole="">
             <v:imagedata r:id="rId20" o:title=""/>
           </v:shape>
-          <o:OLEObject Type="Embed" ProgID="Visio.Drawing.15" ShapeID="_x0000_i1025" DrawAspect="Content" ObjectID="_1650773195" r:id="rId21"/>
+          <o:OLEObject Type="Embed" ProgID="Visio.Drawing.15" ShapeID="_x0000_i1025" DrawAspect="Content" ObjectID="_1650777384" r:id="rId21"/>
         </w:object>
       </w:r>
     </w:p>
@@ -21704,7 +21704,7 @@
           <v:shape id="_x0000_i1026" type="#_x0000_t75" style="width:246.75pt;height:111pt" o:ole="">
             <v:imagedata r:id="rId22" o:title=""/>
           </v:shape>
-          <o:OLEObject Type="Embed" ProgID="Visio.Drawing.15" ShapeID="_x0000_i1026" DrawAspect="Content" ObjectID="_1650773196" r:id="rId23"/>
+          <o:OLEObject Type="Embed" ProgID="Visio.Drawing.15" ShapeID="_x0000_i1026" DrawAspect="Content" ObjectID="_1650777385" r:id="rId23"/>
         </w:object>
       </w:r>
     </w:p>
@@ -21866,7 +21866,7 @@
           <v:shape id="_x0000_i1027" type="#_x0000_t75" style="width:246.75pt;height:108pt" o:ole="">
             <v:imagedata r:id="rId24" o:title=""/>
           </v:shape>
-          <o:OLEObject Type="Embed" ProgID="Visio.Drawing.15" ShapeID="_x0000_i1027" DrawAspect="Content" ObjectID="_1650773197" r:id="rId25"/>
+          <o:OLEObject Type="Embed" ProgID="Visio.Drawing.15" ShapeID="_x0000_i1027" DrawAspect="Content" ObjectID="_1650777386" r:id="rId25"/>
         </w:object>
       </w:r>
     </w:p>
@@ -31138,7 +31138,6 @@
               </m:ctrlPr>
             </m:num>
             <m:den>
-              <w:proofErr w:type="spellStart"/>
               <m:r>
                 <m:rPr>
                   <m:nor/>
@@ -31149,7 +31148,6 @@
                 </w:rPr>
                 <m:t>Ratio_g</m:t>
               </m:r>
-              <w:proofErr w:type="spellEnd"/>
             </m:den>
           </m:f>
         </m:oMath>
@@ -31540,7 +31538,6 @@
               </m:ctrlPr>
             </m:num>
             <m:den>
-              <w:proofErr w:type="spellStart"/>
               <m:r>
                 <m:rPr>
                   <m:nor/>
@@ -31551,7 +31548,6 @@
                 </w:rPr>
                 <m:t>Ratio_g</m:t>
               </m:r>
-              <w:proofErr w:type="spellEnd"/>
             </m:den>
           </m:f>
           <m:r>
@@ -31884,6 +31880,20 @@
     </w:p>
     <w:p>
       <w:pPr>
+        <w:rPr>
+          <w:lang w:val="en-CH"/>
+        </w:rPr>
+      </w:pPr>
+      <w:r>
+        <w:rPr>
+          <w:highlight w:val="yellow"/>
+          <w:lang w:val="en-CH"/>
+        </w:rPr>
+        <w:t>Because the filter uses RAM blocks, old data may be left in the filter after a reset. Therefore, optionally a data flushing functionality can be implemented. This functionality allows overwriting all memories with zero after a reset.</w:t>
+      </w:r>
+    </w:p>
+    <w:p>
+      <w:pPr>
         <w:pStyle w:val="Heading3"/>
         <w:rPr>
           <w:lang w:val="en-US"/>
@@ -31900,7 +31910,7 @@
       <w:pPr>
         <w:jc w:val="left"/>
         <w:rPr>
-          <w:lang w:val="en-US"/>
+          <w:lang w:val="en-CH"/>
         </w:rPr>
       </w:pPr>
       <w:proofErr w:type="spellStart"/>
@@ -32310,6 +32320,7 @@
         <w:rPr>
           <w:lang w:val="en-US"/>
         </w:rPr>
+        <w:lastRenderedPageBreak/>
         <w:tab/>
       </w:r>
       <w:r>
@@ -32414,6 +32425,17 @@
           <w:lang w:val="en-US"/>
         </w:rPr>
         <w:tab/>
+      </w:r>
+      <w:r>
+        <w:rPr>
+          <w:lang w:val="en-US"/>
+        </w:rPr>
+        <w:tab/>
+      </w:r>
+      <w:r>
+        <w:rPr>
+          <w:lang w:val="en-US"/>
+        </w:rPr>
         <w:t>“RBW” (read before write) or “WBR” (write before read), depending on the technology used</w:t>
       </w:r>
       <w:r>
@@ -32480,6 +32502,53 @@
         </w:rPr>
         <w:t>= true.</w:t>
       </w:r>
+      <w:r>
+        <w:rPr>
+          <w:lang w:val="en-US"/>
+        </w:rPr>
+        <w:br/>
+      </w:r>
+      <w:proofErr w:type="spellStart"/>
+      <w:r>
+        <w:rPr>
+          <w:b/>
+          <w:highlight w:val="yellow"/>
+          <w:lang w:val="en-CH"/>
+        </w:rPr>
+        <w:t>ImplFlushIf</w:t>
+      </w:r>
+      <w:proofErr w:type="spellEnd"/>
+      <w:r>
+        <w:rPr>
+          <w:b/>
+          <w:highlight w:val="yellow"/>
+          <w:lang w:val="en-US"/>
+        </w:rPr>
+        <w:t>_g</w:t>
+      </w:r>
+      <w:r>
+        <w:rPr>
+          <w:b/>
+          <w:highlight w:val="yellow"/>
+          <w:lang w:val="en-US"/>
+        </w:rPr>
+        <w:tab/>
+      </w:r>
+      <w:r>
+        <w:rPr>
+          <w:b/>
+          <w:highlight w:val="yellow"/>
+          <w:lang w:val="en-US"/>
+        </w:rPr>
+        <w:tab/>
+      </w:r>
+      <w:r>
+        <w:rPr>
+          <w:highlight w:val="yellow"/>
+          <w:lang w:val="en-CH"/>
+        </w:rPr>
+        <w:t>Implement memory flushing interface</w:t>
+      </w:r>
     </w:p>
     <w:p>
       <w:pPr>
@@ -32492,7 +32561,6 @@
         <w:rPr>
           <w:lang w:val="en-US"/>
         </w:rPr>
-        <w:lastRenderedPageBreak/>
         <w:t>Interfaces</w:t>
       </w:r>
     </w:p>
@@ -33498,6 +33566,399 @@
                 <w:i/>
               </w:rPr>
             </w:pPr>
+          </w:p>
+        </w:tc>
+      </w:tr>
+      <w:tr>
+        <w:trPr>
+          <w:trHeight w:val="369"/>
+        </w:trPr>
+        <w:tc>
+          <w:tcPr>
+            <w:tcW w:w="10383" w:type="dxa"/>
+            <w:gridSpan w:val="4"/>
+            <w:shd w:val="pct5" w:color="auto" w:fill="auto"/>
+            <w:vAlign w:val="center"/>
+          </w:tcPr>
+          <w:p>
+            <w:pPr>
+              <w:pStyle w:val="TableContent"/>
+              <w:rPr>
+                <w:highlight w:val="yellow"/>
+              </w:rPr>
+            </w:pPr>
+            <w:r>
+              <w:rPr>
+                <w:b/>
+                <w:i/>
+                <w:highlight w:val="yellow"/>
+                <w:lang w:val="en-CH"/>
+              </w:rPr>
+              <w:t>Flushing</w:t>
+            </w:r>
+            <w:r>
+              <w:rPr>
+                <w:b/>
+                <w:i/>
+                <w:highlight w:val="yellow"/>
+              </w:rPr>
+              <w:t xml:space="preserve"> Interface</w:t>
+            </w:r>
+          </w:p>
+        </w:tc>
+      </w:tr>
+      <w:tr>
+        <w:trPr>
+          <w:trHeight w:val="369"/>
+        </w:trPr>
+        <w:tc>
+          <w:tcPr>
+            <w:tcW w:w="1534" w:type="dxa"/>
+            <w:shd w:val="pct5" w:color="auto" w:fill="auto"/>
+            <w:vAlign w:val="center"/>
+          </w:tcPr>
+          <w:p>
+            <w:pPr>
+              <w:pStyle w:val="TableContent"/>
+              <w:rPr>
+                <w:highlight w:val="yellow"/>
+                <w:lang w:val="en-CH"/>
+              </w:rPr>
+            </w:pPr>
+            <w:proofErr w:type="spellStart"/>
+            <w:r>
+              <w:rPr>
+                <w:highlight w:val="yellow"/>
+                <w:lang w:val="en-CH"/>
+              </w:rPr>
+              <w:t>FlushMem</w:t>
+            </w:r>
+            <w:proofErr w:type="spellEnd"/>
+          </w:p>
+        </w:tc>
+        <w:tc>
+          <w:tcPr>
+            <w:tcW w:w="1133" w:type="dxa"/>
+            <w:vAlign w:val="center"/>
+          </w:tcPr>
+          <w:p>
+            <w:pPr>
+              <w:pStyle w:val="TableContent"/>
+              <w:jc w:val="center"/>
+              <w:rPr>
+                <w:highlight w:val="yellow"/>
+                <w:lang w:val="en-CH"/>
+              </w:rPr>
+            </w:pPr>
+            <w:r>
+              <w:rPr>
+                <w:highlight w:val="yellow"/>
+                <w:lang w:val="en-CH"/>
+              </w:rPr>
+              <w:t>Input</w:t>
+            </w:r>
+          </w:p>
+        </w:tc>
+        <w:tc>
+          <w:tcPr>
+            <w:tcW w:w="2506" w:type="dxa"/>
+            <w:vAlign w:val="center"/>
+          </w:tcPr>
+          <w:p>
+            <w:pPr>
+              <w:pStyle w:val="TableContent"/>
+              <w:jc w:val="center"/>
+              <w:rPr>
+                <w:iCs/>
+                <w:highlight w:val="yellow"/>
+                <w:lang w:val="en-CH"/>
+              </w:rPr>
+            </w:pPr>
+            <w:r>
+              <w:rPr>
+                <w:iCs/>
+                <w:highlight w:val="yellow"/>
+                <w:lang w:val="en-CH"/>
+              </w:rPr>
+              <w:t>1</w:t>
+            </w:r>
+          </w:p>
+        </w:tc>
+        <w:tc>
+          <w:tcPr>
+            <w:tcW w:w="5210" w:type="dxa"/>
+            <w:vAlign w:val="center"/>
+          </w:tcPr>
+          <w:p>
+            <w:pPr>
+              <w:pStyle w:val="TableContent"/>
+              <w:rPr>
+                <w:highlight w:val="yellow"/>
+                <w:lang w:val="en-CH"/>
+              </w:rPr>
+            </w:pPr>
+            <w:r>
+              <w:rPr>
+                <w:highlight w:val="yellow"/>
+                <w:lang w:val="en-CH"/>
+              </w:rPr>
+              <w:t>Inject a pulse to flush all data memories (usually done after reset).</w:t>
+            </w:r>
+          </w:p>
+          <w:p>
+            <w:pPr>
+              <w:pStyle w:val="TableContent"/>
+              <w:rPr>
+                <w:highlight w:val="yellow"/>
+                <w:lang w:val="en-CH"/>
+              </w:rPr>
+            </w:pPr>
+          </w:p>
+          <w:p>
+            <w:pPr>
+              <w:pStyle w:val="TableContent"/>
+              <w:rPr>
+                <w:highlight w:val="yellow"/>
+                <w:lang w:val="en-CH"/>
+              </w:rPr>
+            </w:pPr>
+            <w:r>
+              <w:rPr>
+                <w:highlight w:val="yellow"/>
+              </w:rPr>
+              <w:t xml:space="preserve">This port can be left unconnected </w:t>
+            </w:r>
+            <w:r>
+              <w:rPr>
+                <w:highlight w:val="yellow"/>
+                <w:lang w:val="en-CH"/>
+              </w:rPr>
+              <w:t>if the flushing interface is not implemented (</w:t>
+            </w:r>
+            <w:proofErr w:type="spellStart"/>
+            <w:r>
+              <w:rPr>
+                <w:i/>
+                <w:iCs/>
+                <w:highlight w:val="yellow"/>
+                <w:lang w:val="en-CH"/>
+              </w:rPr>
+              <w:t>ImplFlushIf_g</w:t>
+            </w:r>
+            <w:proofErr w:type="spellEnd"/>
+            <w:r>
+              <w:rPr>
+                <w:highlight w:val="yellow"/>
+                <w:lang w:val="en-CH"/>
+              </w:rPr>
+              <w:t xml:space="preserve"> = false).</w:t>
+            </w:r>
+          </w:p>
+        </w:tc>
+      </w:tr>
+      <w:tr>
+        <w:trPr>
+          <w:trHeight w:val="369"/>
+        </w:trPr>
+        <w:tc>
+          <w:tcPr>
+            <w:tcW w:w="1534" w:type="dxa"/>
+            <w:shd w:val="pct5" w:color="auto" w:fill="auto"/>
+            <w:vAlign w:val="center"/>
+          </w:tcPr>
+          <w:p>
+            <w:pPr>
+              <w:pStyle w:val="TableContent"/>
+              <w:rPr>
+                <w:highlight w:val="yellow"/>
+                <w:lang w:val="en-CH"/>
+              </w:rPr>
+            </w:pPr>
+            <w:proofErr w:type="spellStart"/>
+            <w:r>
+              <w:rPr>
+                <w:highlight w:val="yellow"/>
+                <w:lang w:val="en-CH"/>
+              </w:rPr>
+              <w:t>FlushDone</w:t>
+            </w:r>
+            <w:proofErr w:type="spellEnd"/>
+          </w:p>
+        </w:tc>
+        <w:tc>
+          <w:tcPr>
+            <w:tcW w:w="1133" w:type="dxa"/>
+            <w:vAlign w:val="center"/>
+          </w:tcPr>
+          <w:p>
+            <w:pPr>
+              <w:pStyle w:val="TableContent"/>
+              <w:jc w:val="center"/>
+              <w:rPr>
+                <w:highlight w:val="yellow"/>
+                <w:lang w:val="en-CH"/>
+              </w:rPr>
+            </w:pPr>
+            <w:r>
+              <w:rPr>
+                <w:highlight w:val="yellow"/>
+                <w:lang w:val="en-CH"/>
+              </w:rPr>
+              <w:t>Output</w:t>
+            </w:r>
+          </w:p>
+        </w:tc>
+        <w:tc>
+          <w:tcPr>
+            <w:tcW w:w="2506" w:type="dxa"/>
+            <w:vAlign w:val="center"/>
+          </w:tcPr>
+          <w:p>
+            <w:pPr>
+              <w:pStyle w:val="TableContent"/>
+              <w:jc w:val="center"/>
+              <w:rPr>
+                <w:iCs/>
+                <w:highlight w:val="yellow"/>
+                <w:lang w:val="en-CH"/>
+              </w:rPr>
+            </w:pPr>
+            <w:r>
+              <w:rPr>
+                <w:iCs/>
+                <w:highlight w:val="yellow"/>
+                <w:lang w:val="en-CH"/>
+              </w:rPr>
+              <w:t>1</w:t>
+            </w:r>
+          </w:p>
+        </w:tc>
+        <w:tc>
+          <w:tcPr>
+            <w:tcW w:w="5210" w:type="dxa"/>
+            <w:vAlign w:val="center"/>
+          </w:tcPr>
+          <w:p>
+            <w:pPr>
+              <w:pStyle w:val="TableContent"/>
+              <w:rPr>
+                <w:highlight w:val="yellow"/>
+                <w:lang w:val="en-CH"/>
+              </w:rPr>
+            </w:pPr>
+            <w:r>
+              <w:rPr>
+                <w:highlight w:val="yellow"/>
+                <w:lang w:val="en-CH"/>
+              </w:rPr>
+              <w:t xml:space="preserve">A pulse on this port indicates that a flush started by </w:t>
+            </w:r>
+            <w:proofErr w:type="spellStart"/>
+            <w:r>
+              <w:rPr>
+                <w:i/>
+                <w:iCs/>
+                <w:highlight w:val="yellow"/>
+                <w:lang w:val="en-CH"/>
+              </w:rPr>
+              <w:t>FlushMem</w:t>
+            </w:r>
+            <w:proofErr w:type="spellEnd"/>
+            <w:r>
+              <w:rPr>
+                <w:i/>
+                <w:iCs/>
+                <w:highlight w:val="yellow"/>
+                <w:lang w:val="en-CH"/>
+              </w:rPr>
+              <w:t xml:space="preserve"> = ‘1’</w:t>
+            </w:r>
+            <w:r>
+              <w:rPr>
+                <w:highlight w:val="yellow"/>
+                <w:lang w:val="en-CH"/>
+              </w:rPr>
+              <w:t xml:space="preserve"> was completed.</w:t>
+            </w:r>
+          </w:p>
+          <w:p>
+            <w:pPr>
+              <w:pStyle w:val="TableContent"/>
+              <w:rPr>
+                <w:highlight w:val="yellow"/>
+                <w:lang w:val="en-CH"/>
+              </w:rPr>
+            </w:pPr>
+          </w:p>
+          <w:p>
+            <w:pPr>
+              <w:pStyle w:val="TableContent"/>
+              <w:rPr>
+                <w:highlight w:val="yellow"/>
+                <w:lang w:val="en-CH"/>
+              </w:rPr>
+            </w:pPr>
+            <w:r>
+              <w:rPr>
+                <w:highlight w:val="yellow"/>
+                <w:lang w:val="en-CH"/>
+              </w:rPr>
+              <w:t xml:space="preserve">Never use the filter while a flush is ongoing (i.e. after </w:t>
+            </w:r>
+            <w:proofErr w:type="spellStart"/>
+            <w:r>
+              <w:rPr>
+                <w:i/>
+                <w:iCs/>
+                <w:highlight w:val="yellow"/>
+                <w:lang w:val="en-CH"/>
+              </w:rPr>
+              <w:t>FlushMem</w:t>
+            </w:r>
+            <w:proofErr w:type="spellEnd"/>
+            <w:r>
+              <w:rPr>
+                <w:i/>
+                <w:iCs/>
+                <w:highlight w:val="yellow"/>
+                <w:lang w:val="en-CH"/>
+              </w:rPr>
+              <w:t xml:space="preserve"> </w:t>
+            </w:r>
+            <w:r>
+              <w:rPr>
+                <w:highlight w:val="yellow"/>
+                <w:lang w:val="en-CH"/>
+              </w:rPr>
+              <w:t>= ‘1’ but before</w:t>
+            </w:r>
+            <w:r>
+              <w:rPr>
+                <w:i/>
+                <w:iCs/>
+                <w:highlight w:val="yellow"/>
+                <w:lang w:val="en-CH"/>
+              </w:rPr>
+              <w:t xml:space="preserve"> </w:t>
+            </w:r>
+            <w:proofErr w:type="spellStart"/>
+            <w:r>
+              <w:rPr>
+                <w:i/>
+                <w:iCs/>
+                <w:highlight w:val="yellow"/>
+                <w:lang w:val="en-CH"/>
+              </w:rPr>
+              <w:t>FlushDone</w:t>
+            </w:r>
+            <w:proofErr w:type="spellEnd"/>
+            <w:r>
+              <w:rPr>
+                <w:highlight w:val="yellow"/>
+                <w:lang w:val="en-CH"/>
+              </w:rPr>
+              <w:t xml:space="preserve"> = ‘1’).</w:t>
+            </w:r>
           </w:p>
         </w:tc>
       </w:tr>
@@ -40650,7 +41111,7 @@
           <v:shape id="_x0000_i1028" type="#_x0000_t75" style="width:354.75pt;height:97.5pt" o:ole="">
             <v:imagedata r:id="rId39" o:title=""/>
           </v:shape>
-          <o:OLEObject Type="Embed" ProgID="Visio.Drawing.11" ShapeID="_x0000_i1028" DrawAspect="Content" ObjectID="_1650773198" r:id="rId40"/>
+          <o:OLEObject Type="Embed" ProgID="Visio.Drawing.11" ShapeID="_x0000_i1028" DrawAspect="Content" ObjectID="_1650777387" r:id="rId40"/>
         </w:object>
       </w:r>
     </w:p>
@@ -41649,21 +42110,7 @@
           <w:highlight w:val="yellow"/>
           <w:lang w:val="en-CH"/>
         </w:rPr>
-        <w:t xml:space="preserve">Set to false if input </w:t>
-      </w:r>
-      <w:r>
-        <w:rPr>
-          <w:highlight w:val="yellow"/>
-          <w:lang w:val="en-CH"/>
-        </w:rPr>
-        <w:t>B</w:t>
-      </w:r>
-      <w:r>
-        <w:rPr>
-          <w:highlight w:val="yellow"/>
-          <w:lang w:val="en-CH"/>
-        </w:rPr>
-        <w:t xml:space="preserve"> is real (not complex, </w:t>
+        <w:t xml:space="preserve">Set to false if input B is real (not complex, </w:t>
       </w:r>
       <w:proofErr w:type="spellStart"/>
       <w:r>
@@ -41673,16 +42120,7 @@
           <w:highlight w:val="yellow"/>
           <w:lang w:val="en-CH"/>
         </w:rPr>
-        <w:t>b</w:t>
-      </w:r>
-      <w:r>
-        <w:rPr>
-          <w:i/>
-          <w:iCs/>
-          <w:highlight w:val="yellow"/>
-          <w:lang w:val="en-CH"/>
-        </w:rPr>
-        <w:t>q_i</w:t>
+        <w:t>bq_i</w:t>
       </w:r>
       <w:proofErr w:type="spellEnd"/>
       <w:r>
@@ -42580,7 +43018,7 @@
           <v:shape id="_x0000_i1029" type="#_x0000_t75" style="width:489.75pt;height:186.75pt" o:ole="">
             <v:imagedata r:id="rId41" o:title=""/>
           </v:shape>
-          <o:OLEObject Type="Embed" ProgID="Visio.Drawing.11" ShapeID="_x0000_i1029" DrawAspect="Content" ObjectID="_1650773199" r:id="rId42"/>
+          <o:OLEObject Type="Embed" ProgID="Visio.Drawing.11" ShapeID="_x0000_i1029" DrawAspect="Content" ObjectID="_1650777388" r:id="rId42"/>
         </w:object>
       </w:r>
     </w:p>
@@ -58620,7 +59058,7 @@
         </mc:Choice>
         <mc:Fallback>
           <w:pict>
-            <v:line w14:anchorId="2987D4EC" id="Line 2" o:spid="_x0000_s1026" style="position:absolute;z-index:251657216;visibility:visible;mso-wrap-style:square;mso-width-percent:0;mso-height-percent:0;mso-wrap-distance-left:9pt;mso-wrap-distance-top:0;mso-wrap-distance-right:9pt;mso-wrap-distance-bottom:0;mso-position-horizontal:absolute;mso-position-horizontal-relative:page;mso-position-vertical:absolute;mso-position-vertical-relative:page;mso-width-percent:0;mso-height-percent:0;mso-width-relative:page;mso-height-relative:page" from="42.55pt,802.3pt" to="552.75pt,802.35pt" o:gfxdata="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" o:allowincell="f" strokecolor="blue" strokeweight="1.5pt">
+            <v:line w14:anchorId="0866C31E" id="Line 2" o:spid="_x0000_s1026" style="position:absolute;z-index:251657216;visibility:visible;mso-wrap-style:square;mso-width-percent:0;mso-height-percent:0;mso-wrap-distance-left:9pt;mso-wrap-distance-top:0;mso-wrap-distance-right:9pt;mso-wrap-distance-bottom:0;mso-position-horizontal:absolute;mso-position-horizontal-relative:page;mso-position-vertical:absolute;mso-position-vertical-relative:page;mso-width-percent:0;mso-height-percent:0;mso-width-relative:page;mso-height-relative:page" from="42.55pt,802.3pt" to="552.75pt,802.35pt" o:gfxdata="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" o:allowincell="f" strokecolor="blue" strokeweight="1.5pt">
               <v:stroke startarrowwidth="narrow" startarrowlength="short" endarrowwidth="narrow" endarrowlength="short"/>
               <w10:wrap anchorx="page" anchory="page"/>
             </v:line>
@@ -58899,7 +59337,7 @@
         </mc:Choice>
         <mc:Fallback>
           <w:pict>
-            <v:line w14:anchorId="77EC367D" id="Line 1" o:spid="_x0000_s1026" style="position:absolute;z-index:251659264;visibility:visible;mso-wrap-style:square;mso-width-percent:0;mso-height-percent:0;mso-wrap-distance-left:9pt;mso-wrap-distance-top:0;mso-wrap-distance-right:9pt;mso-wrap-distance-bottom:0;mso-position-horizontal:absolute;mso-position-horizontal-relative:margin;mso-position-vertical:absolute;mso-position-vertical-relative:page;mso-width-percent:0;mso-height-percent:0;mso-width-relative:page;mso-height-relative:page" from="320.35pt,59.55pt" to="507.45pt,59.6pt" o:gfxdata="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" o:allowincell="f" strokecolor="blue" strokeweight="2pt">
+            <v:line w14:anchorId="5BB85B7D" id="Line 1" o:spid="_x0000_s1026" style="position:absolute;z-index:251659264;visibility:visible;mso-wrap-style:square;mso-width-percent:0;mso-height-percent:0;mso-wrap-distance-left:9pt;mso-wrap-distance-top:0;mso-wrap-distance-right:9pt;mso-wrap-distance-bottom:0;mso-position-horizontal:absolute;mso-position-horizontal-relative:margin;mso-position-vertical:absolute;mso-position-vertical-relative:page;mso-width-percent:0;mso-height-percent:0;mso-width-relative:page;mso-height-relative:page" from="320.35pt,59.55pt" to="507.45pt,59.6pt" o:gfxdata="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" o:allowincell="f" strokecolor="blue" strokeweight="2pt">
               <v:stroke startarrowwidth="narrow" startarrowlength="short" endarrowwidth="narrow" endarrowlength="short"/>
               <w10:wrap anchorx="margin" anchory="page"/>
             </v:line>
@@ -63281,7 +63719,7 @@
     <w:lsdException w:name="HTML Sample" w:locked="1" w:semiHidden="1" w:unhideWhenUsed="1"/>
     <w:lsdException w:name="HTML Typewriter" w:locked="1" w:semiHidden="1" w:unhideWhenUsed="1"/>
     <w:lsdException w:name="HTML Variable" w:locked="1" w:semiHidden="1" w:unhideWhenUsed="1"/>
-    <w:lsdException w:name="Normal Table" w:locked="1"/>
+    <w:lsdException w:name="Normal Table" w:locked="1" w:semiHidden="1" w:unhideWhenUsed="1"/>
     <w:lsdException w:name="annotation subject" w:locked="1" w:semiHidden="1" w:unhideWhenUsed="1"/>
     <w:lsdException w:name="No List" w:locked="1" w:semiHidden="1" w:unhideWhenUsed="1"/>
     <w:lsdException w:name="Outline List 1" w:locked="1" w:semiHidden="1" w:unhideWhenUsed="1"/>
@@ -63324,11 +63762,11 @@
     <w:lsdException w:name="Table Contemporary" w:locked="1" w:semiHidden="1" w:unhideWhenUsed="1"/>
     <w:lsdException w:name="Table Elegant" w:locked="1" w:semiHidden="1" w:unhideWhenUsed="1"/>
     <w:lsdException w:name="Table Professional" w:locked="1" w:semiHidden="1" w:unhideWhenUsed="1"/>
-    <w:lsdException w:name="Table Subtle 1" w:locked="1"/>
+    <w:lsdException w:name="Table Subtle 1" w:locked="1" w:semiHidden="1" w:unhideWhenUsed="1"/>
     <w:lsdException w:name="Table Subtle 2" w:locked="1" w:semiHidden="1" w:unhideWhenUsed="1"/>
     <w:lsdException w:name="Table Web 1" w:locked="1" w:semiHidden="1" w:unhideWhenUsed="1"/>
-    <w:lsdException w:name="Table Web 2" w:locked="1"/>
-    <w:lsdException w:name="Table Web 3" w:locked="1"/>
+    <w:lsdException w:name="Table Web 2" w:locked="1" w:semiHidden="1" w:unhideWhenUsed="1"/>
+    <w:lsdException w:name="Table Web 3" w:locked="1" w:semiHidden="1" w:unhideWhenUsed="1"/>
     <w:lsdException w:name="Balloon Text" w:locked="1" w:semiHidden="1" w:unhideWhenUsed="1"/>
     <w:lsdException w:name="Table Grid" w:locked="1"/>
     <w:lsdException w:name="Table Theme" w:locked="1" w:semiHidden="1" w:unhideWhenUsed="1"/>
@@ -64670,7 +65108,7 @@
 </file>
 
 <file path=customXml/itemProps1.xml><?xml version="1.0" encoding="utf-8"?>
-<ds:datastoreItem xmlns:ds="http://schemas.openxmlformats.org/officeDocument/2006/customXml" ds:itemID="{501690BF-47AD-484D-8961-FF72BF84C021}">
+<ds:datastoreItem xmlns:ds="http://schemas.openxmlformats.org/officeDocument/2006/customXml" ds:itemID="{2B2D946B-9DF5-45E5-ABF6-0CD7471B421C}">
   <ds:schemaRefs>
     <ds:schemaRef ds:uri="http://schemas.openxmlformats.org/officeDocument/2006/bibliography"/>
   </ds:schemaRefs>

</xml_diff>

<commit_message>
DEVEL: Documented FIR changes
</commit_message>
<xml_diff>
--- a/doc/psi_fix.docx
+++ b/doc/psi_fix.docx
@@ -122,12 +122,21 @@
           <w:lang w:val="fr-FR"/>
         </w:rPr>
       </w:pPr>
+      <w:proofErr w:type="gramStart"/>
       <w:r>
         <w:rPr>
           <w:b/>
           <w:lang w:val="fr-FR"/>
         </w:rPr>
-        <w:t>psi_fix</w:t>
+        <w:t>psi</w:t>
+      </w:r>
+      <w:proofErr w:type="gramEnd"/>
+      <w:r>
+        <w:rPr>
+          <w:b/>
+          <w:lang w:val="fr-FR"/>
+        </w:rPr>
+        <w:t>_fix</w:t>
       </w:r>
     </w:p>
     <w:p>
@@ -7449,7 +7458,21 @@
         <w:rPr>
           <w:lang w:val="en-US"/>
         </w:rPr>
-        <w:t>. Additionally the path to the python directory must be added to the PATH environment variable.</w:t>
+        <w:t xml:space="preserve">. </w:t>
+      </w:r>
+      <w:proofErr w:type="gramStart"/>
+      <w:r>
+        <w:rPr>
+          <w:lang w:val="en-US"/>
+        </w:rPr>
+        <w:t>Additionally</w:t>
+      </w:r>
+      <w:proofErr w:type="gramEnd"/>
+      <w:r>
+        <w:rPr>
+          <w:lang w:val="en-US"/>
+        </w:rPr>
+        <w:t xml:space="preserve"> the path to the python directory must be added to the PATH environment variable.</w:t>
       </w:r>
     </w:p>
     <w:p>
@@ -7896,11 +7919,33 @@
           <w:lang w:val="en-US"/>
         </w:rPr>
       </w:pPr>
-      <w:r>
-        <w:rPr>
-          <w:lang w:val="en-US"/>
-        </w:rPr>
-        <w:t>In order to run the regression tests using GHDL, GHDL must be installed and added to the path variable. Additionally a TCL interpreter must be installed.</w:t>
+      <w:proofErr w:type="gramStart"/>
+      <w:r>
+        <w:rPr>
+          <w:lang w:val="en-US"/>
+        </w:rPr>
+        <w:t>In order to</w:t>
+      </w:r>
+      <w:proofErr w:type="gramEnd"/>
+      <w:r>
+        <w:rPr>
+          <w:lang w:val="en-US"/>
+        </w:rPr>
+        <w:t xml:space="preserve"> run the regression tests using GHDL, GHDL must be installed and added to the path variable. </w:t>
+      </w:r>
+      <w:proofErr w:type="gramStart"/>
+      <w:r>
+        <w:rPr>
+          <w:lang w:val="en-US"/>
+        </w:rPr>
+        <w:t>Additionally</w:t>
+      </w:r>
+      <w:proofErr w:type="gramEnd"/>
+      <w:r>
+        <w:rPr>
+          <w:lang w:val="en-US"/>
+        </w:rPr>
+        <w:t xml:space="preserve"> a TCL interpreter must be installed.</w:t>
       </w:r>
     </w:p>
     <w:p>
@@ -8463,7 +8508,21 @@
         <w:rPr>
           <w:lang w:val="en-US"/>
         </w:rPr>
-        <w:t>The test-bench shall automatically stop after it is completed (all processes halted, clock-generation stopped). See existing test-benches provided with the library for examples.</w:t>
+        <w:t xml:space="preserve">The test-bench shall automatically stop after it is completed (all processes </w:t>
+      </w:r>
+      <w:proofErr w:type="gramStart"/>
+      <w:r>
+        <w:rPr>
+          <w:lang w:val="en-US"/>
+        </w:rPr>
+        <w:t>halted,</w:t>
+      </w:r>
+      <w:proofErr w:type="gramEnd"/>
+      <w:r>
+        <w:rPr>
+          <w:lang w:val="en-US"/>
+        </w:rPr>
+        <w:t xml:space="preserve"> clock-generation stopped). See existing test-benches provided with the library for examples.</w:t>
       </w:r>
     </w:p>
     <w:p>
@@ -8902,7 +8961,21 @@
         <w:rPr>
           <w:lang w:val="en-US"/>
         </w:rPr>
-        <w:t>An example an AXI handshaking waveform is given below. All the points where data is actually transferred are marked with dashed lines.</w:t>
+        <w:t xml:space="preserve">An example an AXI handshaking waveform is given below. All the points where data is </w:t>
+      </w:r>
+      <w:proofErr w:type="gramStart"/>
+      <w:r>
+        <w:rPr>
+          <w:lang w:val="en-US"/>
+        </w:rPr>
+        <w:t>actually transferred</w:t>
+      </w:r>
+      <w:proofErr w:type="gramEnd"/>
+      <w:r>
+        <w:rPr>
+          <w:lang w:val="en-US"/>
+        </w:rPr>
+        <w:t xml:space="preserve"> are marked with dashed lines.</w:t>
       </w:r>
     </w:p>
     <w:p>
@@ -9220,13 +9293,28 @@
           <w:i/>
           <w:lang w:val="en-US"/>
         </w:rPr>
-        <w:t xml:space="preserve">psi_common </w:t>
-      </w:r>
-      <w:r>
-        <w:rPr>
-          <w:lang w:val="en-US"/>
-        </w:rPr>
-        <w:t xml:space="preserve"> and </w:t>
+        <w:t>psi_</w:t>
+      </w:r>
+      <w:proofErr w:type="gramStart"/>
+      <w:r>
+        <w:rPr>
+          <w:i/>
+          <w:lang w:val="en-US"/>
+        </w:rPr>
+        <w:t xml:space="preserve">common </w:t>
+      </w:r>
+      <w:r>
+        <w:rPr>
+          <w:lang w:val="en-US"/>
+        </w:rPr>
+        <w:t xml:space="preserve"> and</w:t>
+      </w:r>
+      <w:proofErr w:type="gramEnd"/>
+      <w:r>
+        <w:rPr>
+          <w:lang w:val="en-US"/>
+        </w:rPr>
+        <w:t xml:space="preserve"> </w:t>
       </w:r>
       <w:r>
         <w:rPr>
@@ -9322,7 +9410,23 @@
           <w:i/>
           <w:lang w:val="en-US"/>
         </w:rPr>
-        <w:t>psi_lib.&lt;any_entity&gt;.</w:t>
+        <w:t>psi_</w:t>
+      </w:r>
+      <w:proofErr w:type="gramStart"/>
+      <w:r>
+        <w:rPr>
+          <w:i/>
+          <w:lang w:val="en-US"/>
+        </w:rPr>
+        <w:t>lib.&lt;</w:t>
+      </w:r>
+      <w:proofErr w:type="gramEnd"/>
+      <w:r>
+        <w:rPr>
+          <w:i/>
+          <w:lang w:val="en-US"/>
+        </w:rPr>
+        <w:t>any_entity&gt;.</w:t>
       </w:r>
     </w:p>
     <w:p>
@@ -9368,12 +9472,21 @@
         </w:rPr>
         <w:t xml:space="preserve"> is compiled into the same library. Independently of the name of that library, library elements can be referred to using </w:t>
       </w:r>
+      <w:proofErr w:type="gramStart"/>
       <w:r>
         <w:rPr>
           <w:i/>
           <w:lang w:val="en-US"/>
         </w:rPr>
-        <w:t>work.&lt;any_entity&gt;</w:t>
+        <w:t>work.&lt;</w:t>
+      </w:r>
+      <w:proofErr w:type="gramEnd"/>
+      <w:r>
+        <w:rPr>
+          <w:i/>
+          <w:lang w:val="en-US"/>
+        </w:rPr>
+        <w:t>any_entity&gt;</w:t>
       </w:r>
       <w:r>
         <w:rPr>
@@ -9809,7 +9922,35 @@
         <w:rPr>
           <w:lang w:val="en-US"/>
         </w:rPr>
-        <w:t>s FPGA tools are quite good at register retiming. This means that the tools moves pipeline stages to optimize timing. ISE is also able to do retiming but it must be actively enabled in the project settings (synthesis).</w:t>
+        <w:t xml:space="preserve">s FPGA tools are quite good at register retiming. This means that the tools </w:t>
+      </w:r>
+      <w:proofErr w:type="gramStart"/>
+      <w:r>
+        <w:rPr>
+          <w:lang w:val="en-US"/>
+        </w:rPr>
+        <w:t>moves</w:t>
+      </w:r>
+      <w:proofErr w:type="gramEnd"/>
+      <w:r>
+        <w:rPr>
+          <w:lang w:val="en-US"/>
+        </w:rPr>
+        <w:t xml:space="preserve"> pipeline stages to optimize timing. ISE is also able to do </w:t>
+      </w:r>
+      <w:proofErr w:type="gramStart"/>
+      <w:r>
+        <w:rPr>
+          <w:lang w:val="en-US"/>
+        </w:rPr>
+        <w:t>retiming</w:t>
+      </w:r>
+      <w:proofErr w:type="gramEnd"/>
+      <w:r>
+        <w:rPr>
+          <w:lang w:val="en-US"/>
+        </w:rPr>
+        <w:t xml:space="preserve"> but it must be actively enabled in the project settings (synthesis).</w:t>
       </w:r>
     </w:p>
     <w:p>
@@ -10361,7 +10502,21 @@
         <w:rPr>
           <w:lang w:val="en-US"/>
         </w:rPr>
-        <w:t>The operation can be split into multiple stages manually on VHDL level. This can be done by not doing all steps in one VHDL line but one after the other in multiple lines. Of course intermediate number formats must be chosen accordingly to ensure correct operation. An example is given below.</w:t>
+        <w:t xml:space="preserve">The operation can be split into multiple stages manually on VHDL level. This can be done by not doing all steps in one VHDL line but one after the other in multiple lines. </w:t>
+      </w:r>
+      <w:proofErr w:type="gramStart"/>
+      <w:r>
+        <w:rPr>
+          <w:lang w:val="en-US"/>
+        </w:rPr>
+        <w:t>Of course</w:t>
+      </w:r>
+      <w:proofErr w:type="gramEnd"/>
+      <w:r>
+        <w:rPr>
+          <w:lang w:val="en-US"/>
+        </w:rPr>
+        <w:t xml:space="preserve"> intermediate number formats must be chosen accordingly to ensure correct operation. An example is given below.</w:t>
       </w:r>
     </w:p>
     <w:p>
@@ -10754,6 +10909,7 @@
           <w:lang w:val="en-US"/>
         </w:rPr>
       </w:pPr>
+      <w:proofErr w:type="gramStart"/>
       <w:r>
         <w:rPr>
           <w:lang w:val="en-US"/>
@@ -10770,7 +10926,14 @@
         <w:rPr>
           <w:lang w:val="en-US"/>
         </w:rPr>
-        <w:t xml:space="preserve"> course the tools can still apply retiming to move the registers if required.</w:t>
+        <w:t xml:space="preserve"> course</w:t>
+      </w:r>
+      <w:proofErr w:type="gramEnd"/>
+      <w:r>
+        <w:rPr>
+          <w:lang w:val="en-US"/>
+        </w:rPr>
+        <w:t xml:space="preserve"> the tools can still apply retiming to move the registers if required.</w:t>
       </w:r>
     </w:p>
     <w:p>
@@ -10854,7 +11017,21 @@
         <w:rPr>
           <w:lang w:val="en-US"/>
         </w:rPr>
-        <w:t>This component implements a fixed point binary divider.</w:t>
+        <w:t xml:space="preserve">This component implements a </w:t>
+      </w:r>
+      <w:proofErr w:type="gramStart"/>
+      <w:r>
+        <w:rPr>
+          <w:lang w:val="en-US"/>
+        </w:rPr>
+        <w:t>fixed point</w:t>
+      </w:r>
+      <w:proofErr w:type="gramEnd"/>
+      <w:r>
+        <w:rPr>
+          <w:lang w:val="en-US"/>
+        </w:rPr>
+        <w:t xml:space="preserve"> binary divider.</w:t>
       </w:r>
     </w:p>
     <w:p>
@@ -11787,7 +11964,35 @@
         <w:rPr>
           <w:lang w:val="en-US"/>
         </w:rPr>
-        <w:t xml:space="preserve">At the input a handshaking for handling backpressure (incl. Rdy) is implemented since the binary divider is quite slow and may be the limiting component in offline data processing systems. At the output no handling for backpressure is implemented for simplicity reasons. </w:t>
+        <w:t xml:space="preserve">At the </w:t>
+      </w:r>
+      <w:proofErr w:type="gramStart"/>
+      <w:r>
+        <w:rPr>
+          <w:lang w:val="en-US"/>
+        </w:rPr>
+        <w:t>input</w:t>
+      </w:r>
+      <w:proofErr w:type="gramEnd"/>
+      <w:r>
+        <w:rPr>
+          <w:lang w:val="en-US"/>
+        </w:rPr>
+        <w:t xml:space="preserve"> a handshaking for handling backpressure (incl. Rdy) is implemented since the binary divider is quite slow and may be the limiting component in offline data processing systems. At the </w:t>
+      </w:r>
+      <w:proofErr w:type="gramStart"/>
+      <w:r>
+        <w:rPr>
+          <w:lang w:val="en-US"/>
+        </w:rPr>
+        <w:t>output</w:t>
+      </w:r>
+      <w:proofErr w:type="gramEnd"/>
+      <w:r>
+        <w:rPr>
+          <w:lang w:val="en-US"/>
+        </w:rPr>
+        <w:t xml:space="preserve"> no handling for backpressure is implemented for simplicity reasons. </w:t>
       </w:r>
     </w:p>
     <w:p>
@@ -11962,11 +12167,19 @@
       <w:bookmarkStart w:id="27" w:name="_Ref518293737"/>
       <w:bookmarkStart w:id="28" w:name="_Ref518293759"/>
       <w:bookmarkStart w:id="29" w:name="_Toc40426455"/>
+      <w:proofErr w:type="gramStart"/>
       <w:r>
         <w:rPr>
           <w:lang w:val="fr-FR"/>
         </w:rPr>
-        <w:t>psi_fix_cic_dec_fix_1ch</w:t>
+        <w:t>psi</w:t>
+      </w:r>
+      <w:proofErr w:type="gramEnd"/>
+      <w:r>
+        <w:rPr>
+          <w:lang w:val="fr-FR"/>
+        </w:rPr>
+        <w:t>_fix_cic_dec_fix_1ch</w:t>
       </w:r>
       <w:bookmarkEnd w:id="27"/>
       <w:bookmarkEnd w:id="28"/>
@@ -12009,7 +12222,21 @@
         <w:rPr>
           <w:lang w:val="en-US"/>
         </w:rPr>
-        <w:t xml:space="preserve">The CIC component always corrects the CIC gain roughly by shifting. As a result, the gain of the component is always between 0.5 and 1.0. Additionally a multiplier for exact gain adjustment can be added by setting the generic </w:t>
+        <w:t xml:space="preserve">The CIC component always corrects the CIC gain roughly by shifting. As a result, the gain of the component is always between 0.5 and 1.0. </w:t>
+      </w:r>
+      <w:proofErr w:type="gramStart"/>
+      <w:r>
+        <w:rPr>
+          <w:lang w:val="en-US"/>
+        </w:rPr>
+        <w:t>Additionally</w:t>
+      </w:r>
+      <w:proofErr w:type="gramEnd"/>
+      <w:r>
+        <w:rPr>
+          <w:lang w:val="en-US"/>
+        </w:rPr>
+        <w:t xml:space="preserve"> a multiplier for exact gain adjustment can be added by setting the generic </w:t>
       </w:r>
       <w:r>
         <w:rPr>
@@ -12837,20 +13064,76 @@
         <w:rPr>
           <w:lang w:val="en-US"/>
         </w:rPr>
-        <w:t>The CIC is able to process one input sample per clock cycle. Therefore no backpressure handling is implemented on the input.</w:t>
-      </w:r>
-    </w:p>
-    <w:p>
-      <w:pPr>
-        <w:rPr>
-          <w:lang w:val="en-US"/>
-        </w:rPr>
-      </w:pPr>
-      <w:r>
-        <w:rPr>
-          <w:lang w:val="en-US"/>
-        </w:rPr>
-        <w:t>CIC are most commonly used in streaming signal processing systems that require processing or storing the data at the full speed anyway. So no backpressure handling is implemented on the output side for simplicity</w:t>
+        <w:t xml:space="preserve">The CIC </w:t>
+      </w:r>
+      <w:proofErr w:type="gramStart"/>
+      <w:r>
+        <w:rPr>
+          <w:lang w:val="en-US"/>
+        </w:rPr>
+        <w:t>is able to</w:t>
+      </w:r>
+      <w:proofErr w:type="gramEnd"/>
+      <w:r>
+        <w:rPr>
+          <w:lang w:val="en-US"/>
+        </w:rPr>
+        <w:t xml:space="preserve"> process one input sample per clock cycle. </w:t>
+      </w:r>
+      <w:proofErr w:type="gramStart"/>
+      <w:r>
+        <w:rPr>
+          <w:lang w:val="en-US"/>
+        </w:rPr>
+        <w:t>Therefore</w:t>
+      </w:r>
+      <w:proofErr w:type="gramEnd"/>
+      <w:r>
+        <w:rPr>
+          <w:lang w:val="en-US"/>
+        </w:rPr>
+        <w:t xml:space="preserve"> no backpressure handling is implemented on the input.</w:t>
+      </w:r>
+    </w:p>
+    <w:p>
+      <w:pPr>
+        <w:rPr>
+          <w:lang w:val="en-US"/>
+        </w:rPr>
+      </w:pPr>
+      <w:r>
+        <w:rPr>
+          <w:lang w:val="en-US"/>
+        </w:rPr>
+        <w:t xml:space="preserve">CIC are </w:t>
+      </w:r>
+      <w:proofErr w:type="gramStart"/>
+      <w:r>
+        <w:rPr>
+          <w:lang w:val="en-US"/>
+        </w:rPr>
+        <w:t>most commonly used</w:t>
+      </w:r>
+      <w:proofErr w:type="gramEnd"/>
+      <w:r>
+        <w:rPr>
+          <w:lang w:val="en-US"/>
+        </w:rPr>
+        <w:t xml:space="preserve"> in streaming signal processing systems that require processing or storing the data at the full speed anyway. </w:t>
+      </w:r>
+      <w:proofErr w:type="gramStart"/>
+      <w:r>
+        <w:rPr>
+          <w:lang w:val="en-US"/>
+        </w:rPr>
+        <w:t>So</w:t>
+      </w:r>
+      <w:proofErr w:type="gramEnd"/>
+      <w:r>
+        <w:rPr>
+          <w:lang w:val="en-US"/>
+        </w:rPr>
+        <w:t xml:space="preserve"> no backpressure handling is implemented on the output side for simplicity</w:t>
       </w:r>
     </w:p>
     <w:p>
@@ -12926,7 +13209,21 @@
         <w:rPr>
           <w:lang w:val="en-US"/>
         </w:rPr>
-        <w:t>If the gain correction multiplier is used, signal path is chosen to be 25 bits wide and the gain correction coefficient is 17 bits (unsigned). For most implementations this design decisions are sufficient. If other requirements exist (e.g. very wide signal path), a project specific implementation of the CIC is required.</w:t>
+        <w:t xml:space="preserve">If the gain correction multiplier is used, signal path is chosen to be 25 bits wide and the gain correction coefficient is 17 bits (unsigned). For most </w:t>
+      </w:r>
+      <w:proofErr w:type="gramStart"/>
+      <w:r>
+        <w:rPr>
+          <w:lang w:val="en-US"/>
+        </w:rPr>
+        <w:t>implementations</w:t>
+      </w:r>
+      <w:proofErr w:type="gramEnd"/>
+      <w:r>
+        <w:rPr>
+          <w:lang w:val="en-US"/>
+        </w:rPr>
+        <w:t xml:space="preserve"> this design decisions are sufficient. If other requirements exist (e.g. very wide signal path), a project specific implementation of the CIC is required.</w:t>
       </w:r>
     </w:p>
     <w:p>
@@ -13596,7 +13893,21 @@
         <w:rPr>
           <w:lang w:val="en-US"/>
         </w:rPr>
-        <w:t xml:space="preserve"> Usually 1 is used if an FIR filter follows the CIC to further reduce the passband. If no FIR follows the CIC, a value 2 to is more optimal to avoid strong aliasing.</w:t>
+        <w:t xml:space="preserve"> Usually 1 is used if </w:t>
+      </w:r>
+      <w:proofErr w:type="gramStart"/>
+      <w:r>
+        <w:rPr>
+          <w:lang w:val="en-US"/>
+        </w:rPr>
+        <w:t>an</w:t>
+      </w:r>
+      <w:proofErr w:type="gramEnd"/>
+      <w:r>
+        <w:rPr>
+          <w:lang w:val="en-US"/>
+        </w:rPr>
+        <w:t xml:space="preserve"> FIR filter follows the CIC to further reduce the passband. If no FIR follows the CIC, a value 2 to is more optimal to avoid strong aliasing.</w:t>
       </w:r>
     </w:p>
     <w:p>
@@ -13609,12 +13920,20 @@
         </w:rPr>
       </w:pPr>
       <w:bookmarkStart w:id="32" w:name="_Toc40426456"/>
+      <w:proofErr w:type="gramStart"/>
       <w:r>
         <w:rPr>
           <w:lang w:val="fr-FR"/>
         </w:rPr>
         <w:lastRenderedPageBreak/>
-        <w:t>psi_fix_cic_dec_fix_nch_par_tdm</w:t>
+        <w:t>psi</w:t>
+      </w:r>
+      <w:proofErr w:type="gramEnd"/>
+      <w:r>
+        <w:rPr>
+          <w:lang w:val="fr-FR"/>
+        </w:rPr>
+        <w:t>_fix_cic_dec_fix_nch_par_tdm</w:t>
       </w:r>
       <w:bookmarkEnd w:id="32"/>
     </w:p>
@@ -13702,7 +14021,21 @@
         <w:rPr>
           <w:lang w:val="en-US"/>
         </w:rPr>
-        <w:t xml:space="preserve">, the only difference is that it supports multiple channels. So for details refer to </w:t>
+        <w:t xml:space="preserve">, the only difference is that it supports multiple channels. </w:t>
+      </w:r>
+      <w:proofErr w:type="gramStart"/>
+      <w:r>
+        <w:rPr>
+          <w:lang w:val="en-US"/>
+        </w:rPr>
+        <w:t>So</w:t>
+      </w:r>
+      <w:proofErr w:type="gramEnd"/>
+      <w:r>
+        <w:rPr>
+          <w:lang w:val="en-US"/>
+        </w:rPr>
+        <w:t xml:space="preserve"> for details refer to </w:t>
       </w:r>
       <w:r>
         <w:rPr>
@@ -14597,20 +14930,76 @@
         <w:rPr>
           <w:lang w:val="en-US"/>
         </w:rPr>
-        <w:t>The CIC is able to process one input sample per clock cycle. Therefore no backpressure handling is implemented on the input.</w:t>
-      </w:r>
-    </w:p>
-    <w:p>
-      <w:pPr>
-        <w:rPr>
-          <w:lang w:val="en-US"/>
-        </w:rPr>
-      </w:pPr>
-      <w:r>
-        <w:rPr>
-          <w:lang w:val="en-US"/>
-        </w:rPr>
-        <w:t>CIC are most commonly used in streaming signal processing systems that require processing or storing the data at the full speed anyway. So no backpressure handling is implemented on the output side for simplicity</w:t>
+        <w:t xml:space="preserve">The CIC </w:t>
+      </w:r>
+      <w:proofErr w:type="gramStart"/>
+      <w:r>
+        <w:rPr>
+          <w:lang w:val="en-US"/>
+        </w:rPr>
+        <w:t>is able to</w:t>
+      </w:r>
+      <w:proofErr w:type="gramEnd"/>
+      <w:r>
+        <w:rPr>
+          <w:lang w:val="en-US"/>
+        </w:rPr>
+        <w:t xml:space="preserve"> process one input sample per clock cycle. </w:t>
+      </w:r>
+      <w:proofErr w:type="gramStart"/>
+      <w:r>
+        <w:rPr>
+          <w:lang w:val="en-US"/>
+        </w:rPr>
+        <w:t>Therefore</w:t>
+      </w:r>
+      <w:proofErr w:type="gramEnd"/>
+      <w:r>
+        <w:rPr>
+          <w:lang w:val="en-US"/>
+        </w:rPr>
+        <w:t xml:space="preserve"> no backpressure handling is implemented on the input.</w:t>
+      </w:r>
+    </w:p>
+    <w:p>
+      <w:pPr>
+        <w:rPr>
+          <w:lang w:val="en-US"/>
+        </w:rPr>
+      </w:pPr>
+      <w:r>
+        <w:rPr>
+          <w:lang w:val="en-US"/>
+        </w:rPr>
+        <w:t xml:space="preserve">CIC are </w:t>
+      </w:r>
+      <w:proofErr w:type="gramStart"/>
+      <w:r>
+        <w:rPr>
+          <w:lang w:val="en-US"/>
+        </w:rPr>
+        <w:t>most commonly used</w:t>
+      </w:r>
+      <w:proofErr w:type="gramEnd"/>
+      <w:r>
+        <w:rPr>
+          <w:lang w:val="en-US"/>
+        </w:rPr>
+        <w:t xml:space="preserve"> in streaming signal processing systems that require processing or storing the data at the full speed anyway. </w:t>
+      </w:r>
+      <w:proofErr w:type="gramStart"/>
+      <w:r>
+        <w:rPr>
+          <w:lang w:val="en-US"/>
+        </w:rPr>
+        <w:t>So</w:t>
+      </w:r>
+      <w:proofErr w:type="gramEnd"/>
+      <w:r>
+        <w:rPr>
+          <w:lang w:val="en-US"/>
+        </w:rPr>
+        <w:t xml:space="preserve"> no backpressure handling is implemented on the output side for simplicity</w:t>
       </w:r>
     </w:p>
     <w:p>
@@ -15070,7 +15459,21 @@
         <w:rPr>
           <w:lang w:val="en-US"/>
         </w:rPr>
-        <w:t xml:space="preserve">, the only difference is that it supports multiple channels. So for details refer to </w:t>
+        <w:t xml:space="preserve">, the only difference is that it supports multiple channels. </w:t>
+      </w:r>
+      <w:proofErr w:type="gramStart"/>
+      <w:r>
+        <w:rPr>
+          <w:lang w:val="en-US"/>
+        </w:rPr>
+        <w:t>So</w:t>
+      </w:r>
+      <w:proofErr w:type="gramEnd"/>
+      <w:r>
+        <w:rPr>
+          <w:lang w:val="en-US"/>
+        </w:rPr>
+        <w:t xml:space="preserve"> for details refer to </w:t>
       </w:r>
       <w:r>
         <w:rPr>
@@ -15952,20 +16355,76 @@
         <w:rPr>
           <w:lang w:val="en-US"/>
         </w:rPr>
-        <w:t>The CIC is able to process one input sample per clock cycle. Therefore no backpressure handling is implemented on the input.</w:t>
-      </w:r>
-    </w:p>
-    <w:p>
-      <w:pPr>
-        <w:rPr>
-          <w:lang w:val="en-US"/>
-        </w:rPr>
-      </w:pPr>
-      <w:r>
-        <w:rPr>
-          <w:lang w:val="en-US"/>
-        </w:rPr>
-        <w:t>CIC are most commonly used in streaming signal processing systems that require processing or storing the data at the full speed anyway. So no backpressure handling is implemented on the output side for simplicity</w:t>
+        <w:t xml:space="preserve">The CIC </w:t>
+      </w:r>
+      <w:proofErr w:type="gramStart"/>
+      <w:r>
+        <w:rPr>
+          <w:lang w:val="en-US"/>
+        </w:rPr>
+        <w:t>is able to</w:t>
+      </w:r>
+      <w:proofErr w:type="gramEnd"/>
+      <w:r>
+        <w:rPr>
+          <w:lang w:val="en-US"/>
+        </w:rPr>
+        <w:t xml:space="preserve"> process one input sample per clock cycle. </w:t>
+      </w:r>
+      <w:proofErr w:type="gramStart"/>
+      <w:r>
+        <w:rPr>
+          <w:lang w:val="en-US"/>
+        </w:rPr>
+        <w:t>Therefore</w:t>
+      </w:r>
+      <w:proofErr w:type="gramEnd"/>
+      <w:r>
+        <w:rPr>
+          <w:lang w:val="en-US"/>
+        </w:rPr>
+        <w:t xml:space="preserve"> no backpressure handling is implemented on the input.</w:t>
+      </w:r>
+    </w:p>
+    <w:p>
+      <w:pPr>
+        <w:rPr>
+          <w:lang w:val="en-US"/>
+        </w:rPr>
+      </w:pPr>
+      <w:r>
+        <w:rPr>
+          <w:lang w:val="en-US"/>
+        </w:rPr>
+        <w:t xml:space="preserve">CIC are </w:t>
+      </w:r>
+      <w:proofErr w:type="gramStart"/>
+      <w:r>
+        <w:rPr>
+          <w:lang w:val="en-US"/>
+        </w:rPr>
+        <w:t>most commonly used</w:t>
+      </w:r>
+      <w:proofErr w:type="gramEnd"/>
+      <w:r>
+        <w:rPr>
+          <w:lang w:val="en-US"/>
+        </w:rPr>
+        <w:t xml:space="preserve"> in streaming signal processing systems that require processing or storing the data at the full speed anyway. </w:t>
+      </w:r>
+      <w:proofErr w:type="gramStart"/>
+      <w:r>
+        <w:rPr>
+          <w:lang w:val="en-US"/>
+        </w:rPr>
+        <w:t>So</w:t>
+      </w:r>
+      <w:proofErr w:type="gramEnd"/>
+      <w:r>
+        <w:rPr>
+          <w:lang w:val="en-US"/>
+        </w:rPr>
+        <w:t xml:space="preserve"> no backpressure handling is implemented on the output side for simplicity</w:t>
       </w:r>
     </w:p>
     <w:p>
@@ -16338,12 +16797,20 @@
         </w:rPr>
       </w:pPr>
       <w:bookmarkStart w:id="36" w:name="_Toc40426458"/>
+      <w:proofErr w:type="gramStart"/>
       <w:r>
         <w:rPr>
           <w:lang w:val="fr-FR"/>
         </w:rPr>
         <w:lastRenderedPageBreak/>
-        <w:t>psi_fix_cic_int_fix_1ch</w:t>
+        <w:t>psi</w:t>
+      </w:r>
+      <w:proofErr w:type="gramEnd"/>
+      <w:r>
+        <w:rPr>
+          <w:lang w:val="fr-FR"/>
+        </w:rPr>
+        <w:t>_fix_cic_int_fix_1ch</w:t>
       </w:r>
       <w:bookmarkEnd w:id="36"/>
     </w:p>
@@ -16384,7 +16851,21 @@
         <w:rPr>
           <w:lang w:val="en-US"/>
         </w:rPr>
-        <w:t xml:space="preserve">The CIC component always corrects the CIC gain roughly by shifting. As a result, the gain of the component is always between 0.5 and 1.0. Additionally a multiplier for exact gain adjustment can be added by setting the generic </w:t>
+        <w:t xml:space="preserve">The CIC component always corrects the CIC gain roughly by shifting. As a result, the gain of the component is always between 0.5 and 1.0. </w:t>
+      </w:r>
+      <w:proofErr w:type="gramStart"/>
+      <w:r>
+        <w:rPr>
+          <w:lang w:val="en-US"/>
+        </w:rPr>
+        <w:t>Additionally</w:t>
+      </w:r>
+      <w:proofErr w:type="gramEnd"/>
+      <w:r>
+        <w:rPr>
+          <w:lang w:val="en-US"/>
+        </w:rPr>
+        <w:t xml:space="preserve"> a multiplier for exact gain adjustment can be added by setting the generic </w:t>
       </w:r>
       <w:r>
         <w:rPr>
@@ -17360,7 +17841,21 @@
         <w:rPr>
           <w:lang w:val="en-US"/>
         </w:rPr>
-        <w:t xml:space="preserve">Full handshaking at the output side was implemented mainly to allow equally spaced output samples (in time). By nature the filter calculates multiple output samples back-to-back after an input sample arrived. For output rates lower than the clock-speed, this leads to a bursting behavior which is often (but not always) undesirable. By controlling the </w:t>
+        <w:t xml:space="preserve">Full handshaking at the output side was implemented mainly to allow equally spaced output samples (in time). By </w:t>
+      </w:r>
+      <w:proofErr w:type="gramStart"/>
+      <w:r>
+        <w:rPr>
+          <w:lang w:val="en-US"/>
+        </w:rPr>
+        <w:t>nature</w:t>
+      </w:r>
+      <w:proofErr w:type="gramEnd"/>
+      <w:r>
+        <w:rPr>
+          <w:lang w:val="en-US"/>
+        </w:rPr>
+        <w:t xml:space="preserve"> the filter calculates multiple output samples back-to-back after an input sample arrived. For output rates lower than the clock-speed, this leads to a bursting behavior which is often (but not always) undesirable. By controlling the </w:t>
       </w:r>
       <w:r>
         <w:rPr>
@@ -17435,7 +17930,21 @@
         <w:rPr>
           <w:lang w:val="en-US"/>
         </w:rPr>
-        <w:t>If the gain correction multiplier is used, signal path is chosen to be 25 bits wide and the gain correction coefficient is 17 bits (unsigned). For most implementations this design decisions are sufficient. If other requirements exist (e.g. very wide signal path), a project specific implementation of the CIC is required.</w:t>
+        <w:t xml:space="preserve">If the gain correction multiplier is used, signal path is chosen to be 25 bits wide and the gain correction coefficient is 17 bits (unsigned). For most </w:t>
+      </w:r>
+      <w:proofErr w:type="gramStart"/>
+      <w:r>
+        <w:rPr>
+          <w:lang w:val="en-US"/>
+        </w:rPr>
+        <w:t>implementations</w:t>
+      </w:r>
+      <w:proofErr w:type="gramEnd"/>
+      <w:r>
+        <w:rPr>
+          <w:lang w:val="en-US"/>
+        </w:rPr>
+        <w:t xml:space="preserve"> this design decisions are sufficient. If other requirements exist (e.g. very wide signal path), a project specific implementation of the CIC is required.</w:t>
       </w:r>
     </w:p>
     <w:p>
@@ -18191,7 +18700,21 @@
         <w:rPr>
           <w:lang w:val="en-US"/>
         </w:rPr>
-        <w:t xml:space="preserve">. If the time between two output samples has to be constant, the timing can be controlled by applying pulses at the desired frequency to the </w:t>
+        <w:t xml:space="preserve">. If the time between two output samples </w:t>
+      </w:r>
+      <w:proofErr w:type="gramStart"/>
+      <w:r>
+        <w:rPr>
+          <w:lang w:val="en-US"/>
+        </w:rPr>
+        <w:t>has to</w:t>
+      </w:r>
+      <w:proofErr w:type="gramEnd"/>
+      <w:r>
+        <w:rPr>
+          <w:lang w:val="en-US"/>
+        </w:rPr>
+        <w:t xml:space="preserve"> be constant, the timing can be controlled by applying pulses at the desired frequency to the </w:t>
       </w:r>
       <w:r>
         <w:rPr>
@@ -18252,7 +18775,21 @@
         <w:rPr>
           <w:lang w:val="en-US"/>
         </w:rPr>
-        <w:t>This component implements a decimating by 2 half-bandwidth filter. This particular implementation has 3 taps with fixed coefficients: 0.25, 0.5, 0.25. This enables efficient implementation based on bit shifting instead of multiplications. It can be used in a two modes of operation: Separate mode, in which all channels are independently processed (but still share AXI-S handshaking signals) and a second mode, in which input samples are processed as they come from one source. This enables decimate by N (where N is a power of two) by connecting more components of this type in a chained structure.</w:t>
+        <w:t xml:space="preserve">This component implements a decimating by 2 half-bandwidth filter. This </w:t>
+      </w:r>
+      <w:proofErr w:type="gramStart"/>
+      <w:r>
+        <w:rPr>
+          <w:lang w:val="en-US"/>
+        </w:rPr>
+        <w:t>particular implementation</w:t>
+      </w:r>
+      <w:proofErr w:type="gramEnd"/>
+      <w:r>
+        <w:rPr>
+          <w:lang w:val="en-US"/>
+        </w:rPr>
+        <w:t xml:space="preserve"> has 3 taps with fixed coefficients: 0.25, 0.5, 0.25. This enables efficient implementation based on bit shifting instead of multiplications. It can be used in a two modes of operation: Separate mode, in which all channels are independently processed (but still share AXI-S handshaking signals) and a second mode, in which input samples are processed as they come from one source. This enables decimate by N (where N is a power of two) by connecting more components of this type in a chained structure.</w:t>
       </w:r>
     </w:p>
     <w:p>
@@ -19213,10 +19750,10 @@
             <v:path o:extrusionok="f" gradientshapeok="t" o:connecttype="rect"/>
             <o:lock v:ext="edit" aspectratio="t"/>
           </v:shapetype>
-          <v:shape id="_x0000_i1025" type="#_x0000_t75" style="width:225pt;height:75.75pt" o:ole="">
+          <v:shape id="_x0000_i1025" type="#_x0000_t75" style="width:224.85pt;height:75.55pt" o:ole="">
             <v:imagedata r:id="rId20" o:title=""/>
           </v:shape>
-          <o:OLEObject Type="Embed" ProgID="Visio.Drawing.15" ShapeID="_x0000_i1025" DrawAspect="Content" ObjectID="_1651039251" r:id="rId21"/>
+          <o:OLEObject Type="Embed" ProgID="Visio.Drawing.15" ShapeID="_x0000_i1025" DrawAspect="Content" ObjectID="_1651649486" r:id="rId21"/>
         </w:object>
       </w:r>
     </w:p>
@@ -19284,7 +19821,21 @@
         <w:rPr>
           <w:lang w:val="en-US"/>
         </w:rPr>
-        <w:t xml:space="preserve">Based on this structure, two different filter configurations can be build. When </w:t>
+        <w:t xml:space="preserve">Based on this structure, two different filter configurations can be </w:t>
+      </w:r>
+      <w:proofErr w:type="gramStart"/>
+      <w:r>
+        <w:rPr>
+          <w:lang w:val="en-US"/>
+        </w:rPr>
+        <w:t>build</w:t>
+      </w:r>
+      <w:proofErr w:type="gramEnd"/>
+      <w:r>
+        <w:rPr>
+          <w:lang w:val="en-US"/>
+        </w:rPr>
+        <w:t xml:space="preserve">. When </w:t>
       </w:r>
       <w:r>
         <w:rPr>
@@ -19322,10 +19873,10 @@
       </w:pPr>
       <w:r>
         <w:object w:dxaOrig="4935" w:dyaOrig="2221" w14:anchorId="5CC60AD6">
-          <v:shape id="_x0000_i1026" type="#_x0000_t75" style="width:246.75pt;height:111pt" o:ole="">
+          <v:shape id="_x0000_i1026" type="#_x0000_t75" style="width:246.9pt;height:110.85pt" o:ole="">
             <v:imagedata r:id="rId22" o:title=""/>
           </v:shape>
-          <o:OLEObject Type="Embed" ProgID="Visio.Drawing.15" ShapeID="_x0000_i1026" DrawAspect="Content" ObjectID="_1651039252" r:id="rId23"/>
+          <o:OLEObject Type="Embed" ProgID="Visio.Drawing.15" ShapeID="_x0000_i1026" DrawAspect="Content" ObjectID="_1651649487" r:id="rId23"/>
         </w:object>
       </w:r>
     </w:p>
@@ -19439,10 +19990,10 @@
       </w:pPr>
       <w:r>
         <w:object w:dxaOrig="4935" w:dyaOrig="2161" w14:anchorId="349AA14A">
-          <v:shape id="_x0000_i1027" type="#_x0000_t75" style="width:246.75pt;height:108pt" o:ole="">
+          <v:shape id="_x0000_i1027" type="#_x0000_t75" style="width:246.9pt;height:108.2pt" o:ole="">
             <v:imagedata r:id="rId24" o:title=""/>
           </v:shape>
-          <o:OLEObject Type="Embed" ProgID="Visio.Drawing.15" ShapeID="_x0000_i1027" DrawAspect="Content" ObjectID="_1651039253" r:id="rId25"/>
+          <o:OLEObject Type="Embed" ProgID="Visio.Drawing.15" ShapeID="_x0000_i1027" DrawAspect="Content" ObjectID="_1651649488" r:id="rId25"/>
         </w:object>
       </w:r>
     </w:p>
@@ -19557,7 +20108,21 @@
         <w:rPr>
           <w:lang w:val="en-US"/>
         </w:rPr>
-        <w:t>This entity implements a multiply-add stage that can be implemented efficiently for FPGAs supporting multiply-adder chains (as Xilinx 6- and 7-Series do for example). It is written in pure VHDL and also synthesizable for other FPGA families but it may lead to less optimal results.</w:t>
+        <w:t xml:space="preserve">This entity implements a multiply-add stage that can be implemented efficiently for FPGAs supporting multiply-adder chains (as Xilinx 6- and 7-Series do for example). It is written in pure VHDL and also synthesizable for other FPGA </w:t>
+      </w:r>
+      <w:proofErr w:type="gramStart"/>
+      <w:r>
+        <w:rPr>
+          <w:lang w:val="en-US"/>
+        </w:rPr>
+        <w:t>families</w:t>
+      </w:r>
+      <w:proofErr w:type="gramEnd"/>
+      <w:r>
+        <w:rPr>
+          <w:lang w:val="en-US"/>
+        </w:rPr>
+        <w:t xml:space="preserve"> but it may lead to less optimal results.</w:t>
       </w:r>
     </w:p>
     <w:p>
@@ -20955,7 +21520,21 @@
         <w:rPr>
           <w:lang w:val="en-US"/>
         </w:rPr>
-        <w:t>The example below shows how to use the multiply-add stage for an efficient fully-parallel single channel FIR implementation with three taps.</w:t>
+        <w:t xml:space="preserve">The example below shows how to use the multiply-add stage for an efficient </w:t>
+      </w:r>
+      <w:proofErr w:type="gramStart"/>
+      <w:r>
+        <w:rPr>
+          <w:lang w:val="en-US"/>
+        </w:rPr>
+        <w:t>fully-parallel</w:t>
+      </w:r>
+      <w:proofErr w:type="gramEnd"/>
+      <w:r>
+        <w:rPr>
+          <w:lang w:val="en-US"/>
+        </w:rPr>
+        <w:t xml:space="preserve"> single channel FIR implementation with three taps.</w:t>
       </w:r>
     </w:p>
     <w:p>
@@ -21178,7 +21757,7 @@
       <w:pPr>
         <w:jc w:val="left"/>
         <w:rPr>
-          <w:lang w:val="en-US"/>
+          <w:lang w:val="en-CH"/>
         </w:rPr>
       </w:pPr>
       <w:r>
@@ -21467,13 +22046,15 @@
       <w:r>
         <w:rPr>
           <w:b/>
-          <w:lang w:val="en-US"/>
-        </w:rPr>
-        <w:t>FixCoefs_g</w:t>
+          <w:highlight w:val="yellow"/>
+          <w:lang w:val="en-US"/>
+        </w:rPr>
+        <w:t>Coefs_g</w:t>
       </w:r>
       <w:r>
         <w:rPr>
           <w:b/>
+          <w:highlight w:val="yellow"/>
           <w:lang w:val="en-US"/>
         </w:rPr>
         <w:tab/>
@@ -21481,28 +22062,17 @@
       <w:r>
         <w:rPr>
           <w:b/>
+          <w:highlight w:val="yellow"/>
           <w:lang w:val="en-US"/>
         </w:rPr>
         <w:tab/>
       </w:r>
       <w:r>
         <w:rPr>
-          <w:lang w:val="en-US"/>
-        </w:rPr>
-        <w:t xml:space="preserve">Coefficients to use for </w:t>
-      </w:r>
-      <w:r>
-        <w:rPr>
-          <w:i/>
-          <w:lang w:val="en-US"/>
-        </w:rPr>
-        <w:t xml:space="preserve">UseFixCoefs_g </w:t>
-      </w:r>
-      <w:r>
-        <w:rPr>
-          <w:lang w:val="en-US"/>
-        </w:rPr>
-        <w:t>= true.</w:t>
+          <w:highlight w:val="yellow"/>
+          <w:lang w:val="en-CH"/>
+        </w:rPr>
+        <w:t>Initial value for coefficients</w:t>
       </w:r>
     </w:p>
     <w:p>
@@ -22263,8 +22833,13 @@
               <w:pStyle w:val="TableContent"/>
             </w:pPr>
             <w:r>
-              <w:t>Decimation ratio -1</w:t>
-            </w:r>
+              <w:t xml:space="preserve">Decimation </w:t>
+            </w:r>
+            <w:proofErr w:type="gramStart"/>
+            <w:r>
+              <w:t>ratio -1</w:t>
+            </w:r>
+            <w:proofErr w:type="gramEnd"/>
             <w:r>
               <w:br/>
               <w:t xml:space="preserve">0 </w:t>
@@ -23116,7 +23691,21 @@
         <w:rPr>
           <w:lang w:val="en-US"/>
         </w:rPr>
-        <w:t xml:space="preserve">ackpressure is not required as long as the processing power of the filter is sufficient to handle all input data. For the calculation, see below. </w:t>
+        <w:t xml:space="preserve">ackpressure is not required </w:t>
+      </w:r>
+      <w:proofErr w:type="gramStart"/>
+      <w:r>
+        <w:rPr>
+          <w:lang w:val="en-US"/>
+        </w:rPr>
+        <w:t>as long as</w:t>
+      </w:r>
+      <w:proofErr w:type="gramEnd"/>
+      <w:r>
+        <w:rPr>
+          <w:lang w:val="en-US"/>
+        </w:rPr>
+        <w:t xml:space="preserve"> the processing power of the filter is sufficient to handle all input data. For the calculation, see below. </w:t>
       </w:r>
     </w:p>
     <w:p>
@@ -23392,11 +23981,33 @@
           <w:lang w:val="en-US"/>
         </w:rPr>
       </w:pPr>
-      <w:r>
-        <w:rPr>
-          <w:lang w:val="en-US"/>
-        </w:rPr>
-        <w:t>Obviously the architecture requires one clock cycle per tap calculation. As a result the maximum number of filter taps depends on the clock frequency</w:t>
+      <w:proofErr w:type="gramStart"/>
+      <w:r>
+        <w:rPr>
+          <w:lang w:val="en-US"/>
+        </w:rPr>
+        <w:t>Obviously</w:t>
+      </w:r>
+      <w:proofErr w:type="gramEnd"/>
+      <w:r>
+        <w:rPr>
+          <w:lang w:val="en-US"/>
+        </w:rPr>
+        <w:t xml:space="preserve"> the architecture requires one clock cycle per tap calculation. As a </w:t>
+      </w:r>
+      <w:proofErr w:type="gramStart"/>
+      <w:r>
+        <w:rPr>
+          <w:lang w:val="en-US"/>
+        </w:rPr>
+        <w:t>result</w:t>
+      </w:r>
+      <w:proofErr w:type="gramEnd"/>
+      <w:r>
+        <w:rPr>
+          <w:lang w:val="en-US"/>
+        </w:rPr>
+        <w:t xml:space="preserve"> the maximum number of filter taps depends on the clock frequency</w:t>
       </w:r>
       <w:r>
         <w:rPr>
@@ -24051,13 +24662,15 @@
       <w:r>
         <w:rPr>
           <w:b/>
-          <w:lang w:val="en-US"/>
-        </w:rPr>
-        <w:t>FixCoefs_g</w:t>
+          <w:highlight w:val="yellow"/>
+          <w:lang w:val="en-US"/>
+        </w:rPr>
+        <w:t>Coefs_g</w:t>
       </w:r>
       <w:r>
         <w:rPr>
           <w:b/>
+          <w:highlight w:val="yellow"/>
           <w:lang w:val="en-US"/>
         </w:rPr>
         <w:tab/>
@@ -24065,28 +24678,17 @@
       <w:r>
         <w:rPr>
           <w:b/>
+          <w:highlight w:val="yellow"/>
           <w:lang w:val="en-US"/>
         </w:rPr>
         <w:tab/>
       </w:r>
       <w:r>
         <w:rPr>
-          <w:lang w:val="en-US"/>
-        </w:rPr>
-        <w:t xml:space="preserve">Coefficients to use for </w:t>
-      </w:r>
-      <w:r>
-        <w:rPr>
-          <w:i/>
-          <w:lang w:val="en-US"/>
-        </w:rPr>
-        <w:t xml:space="preserve">UseFixCoefs_g </w:t>
-      </w:r>
-      <w:r>
-        <w:rPr>
-          <w:lang w:val="en-US"/>
-        </w:rPr>
-        <w:t>= true.</w:t>
+          <w:highlight w:val="yellow"/>
+          <w:lang w:val="en-CH"/>
+        </w:rPr>
+        <w:t>Initial value for coefficients</w:t>
       </w:r>
     </w:p>
     <w:p>
@@ -24812,8 +25414,13 @@
               <w:pStyle w:val="TableContent"/>
             </w:pPr>
             <w:r>
-              <w:t>Decimation ratio -1</w:t>
-            </w:r>
+              <w:t xml:space="preserve">Decimation </w:t>
+            </w:r>
+            <w:proofErr w:type="gramStart"/>
+            <w:r>
+              <w:t>ratio -1</w:t>
+            </w:r>
+            <w:proofErr w:type="gramEnd"/>
             <w:r>
               <w:br/>
               <w:t xml:space="preserve">0 </w:t>
@@ -25670,7 +26277,21 @@
         <w:rPr>
           <w:lang w:val="en-US"/>
         </w:rPr>
-        <w:t>ackpressure is not required as long as the processing power of the filter is sufficient to handle all input data. For the calculation, see below.</w:t>
+        <w:t xml:space="preserve">ackpressure is not required </w:t>
+      </w:r>
+      <w:proofErr w:type="gramStart"/>
+      <w:r>
+        <w:rPr>
+          <w:lang w:val="en-US"/>
+        </w:rPr>
+        <w:t>as long as</w:t>
+      </w:r>
+      <w:proofErr w:type="gramEnd"/>
+      <w:r>
+        <w:rPr>
+          <w:lang w:val="en-US"/>
+        </w:rPr>
+        <w:t xml:space="preserve"> the processing power of the filter is sufficient to handle all input data. For the calculation, see below.</w:t>
       </w:r>
     </w:p>
     <w:p>
@@ -25957,11 +26578,19 @@
           <w:lang w:val="en-US"/>
         </w:rPr>
       </w:pPr>
-      <w:r>
-        <w:rPr>
-          <w:lang w:val="en-US"/>
-        </w:rPr>
-        <w:t>Obviously the architecture requires one clock cycle per tap calculation</w:t>
+      <w:proofErr w:type="gramStart"/>
+      <w:r>
+        <w:rPr>
+          <w:lang w:val="en-US"/>
+        </w:rPr>
+        <w:t>Obviously</w:t>
+      </w:r>
+      <w:proofErr w:type="gramEnd"/>
+      <w:r>
+        <w:rPr>
+          <w:lang w:val="en-US"/>
+        </w:rPr>
+        <w:t xml:space="preserve"> the architecture requires one clock cycle per tap calculation</w:t>
       </w:r>
       <w:r>
         <w:rPr>
@@ -26643,13 +27272,15 @@
       <w:r>
         <w:rPr>
           <w:b/>
-          <w:lang w:val="en-US"/>
-        </w:rPr>
-        <w:t>FixCoefs_g</w:t>
+          <w:highlight w:val="yellow"/>
+          <w:lang w:val="en-US"/>
+        </w:rPr>
+        <w:t>Coefs_g</w:t>
       </w:r>
       <w:r>
         <w:rPr>
           <w:b/>
+          <w:highlight w:val="yellow"/>
           <w:lang w:val="en-US"/>
         </w:rPr>
         <w:tab/>
@@ -26657,28 +27288,17 @@
       <w:r>
         <w:rPr>
           <w:b/>
+          <w:highlight w:val="yellow"/>
           <w:lang w:val="en-US"/>
         </w:rPr>
         <w:tab/>
       </w:r>
       <w:r>
         <w:rPr>
-          <w:lang w:val="en-US"/>
-        </w:rPr>
-        <w:t xml:space="preserve">Coefficients to use for </w:t>
-      </w:r>
-      <w:r>
-        <w:rPr>
-          <w:i/>
-          <w:lang w:val="en-US"/>
-        </w:rPr>
-        <w:t xml:space="preserve">UseFixCoefs_g </w:t>
-      </w:r>
-      <w:r>
-        <w:rPr>
-          <w:lang w:val="en-US"/>
-        </w:rPr>
-        <w:t>= true.</w:t>
+          <w:highlight w:val="yellow"/>
+          <w:lang w:val="en-CH"/>
+        </w:rPr>
+        <w:t>Initial value for coefficients</w:t>
       </w:r>
     </w:p>
     <w:p>
@@ -27697,7 +28317,21 @@
         <w:rPr>
           <w:lang w:val="en-US"/>
         </w:rPr>
-        <w:t>stages. For the single channel implementation they are connected directly, for the multi-channel implementation, appropriate delays are placed in between them.</w:t>
+        <w:t xml:space="preserve">stages. For the single channel </w:t>
+      </w:r>
+      <w:proofErr w:type="gramStart"/>
+      <w:r>
+        <w:rPr>
+          <w:lang w:val="en-US"/>
+        </w:rPr>
+        <w:t>implementation</w:t>
+      </w:r>
+      <w:proofErr w:type="gramEnd"/>
+      <w:r>
+        <w:rPr>
+          <w:lang w:val="en-US"/>
+        </w:rPr>
+        <w:t xml:space="preserve"> they are connected directly, for the multi-channel implementation, appropriate delays are placed in between them.</w:t>
       </w:r>
     </w:p>
     <w:p>
@@ -27892,7 +28526,21 @@
         <w:rPr>
           <w:lang w:val="en-US"/>
         </w:rPr>
-        <w:t>This entity implements a semi-parallel FIR filter for multiple channels (TDM). A configurable number of multiplier is working in parallel. The number of cycles to calculate one output sample depends on the filter order and the number of multipliers chosen. As a result, this filter architecture allows a wide range of trade-offs between resource consumption and processing power.</w:t>
+        <w:t xml:space="preserve">This entity implements a semi-parallel FIR filter for multiple channels (TDM). A configurable number of </w:t>
+      </w:r>
+      <w:proofErr w:type="gramStart"/>
+      <w:r>
+        <w:rPr>
+          <w:lang w:val="en-US"/>
+        </w:rPr>
+        <w:t>multiplier</w:t>
+      </w:r>
+      <w:proofErr w:type="gramEnd"/>
+      <w:r>
+        <w:rPr>
+          <w:lang w:val="en-US"/>
+        </w:rPr>
+        <w:t xml:space="preserve"> is working in parallel. The number of cycles to calculate one output sample depends on the filter order and the number of multipliers chosen. As a result, this filter architecture allows a wide range of trade-offs between resource consumption and processing power.</w:t>
       </w:r>
     </w:p>
     <w:p>
@@ -28749,7 +29397,21 @@
         <w:rPr>
           <w:lang w:val="en-US"/>
         </w:rPr>
-        <w:t xml:space="preserve">The filter can be implemented in two slightly different ways. One is more efficient in terms of memory required for the delay chain but it does not allow the </w:t>
+        <w:t xml:space="preserve">The filter can be implemented in two slightly different ways. One is more efficient in terms of memory required for the delay </w:t>
+      </w:r>
+      <w:proofErr w:type="gramStart"/>
+      <w:r>
+        <w:rPr>
+          <w:lang w:val="en-US"/>
+        </w:rPr>
+        <w:t>chain</w:t>
+      </w:r>
+      <w:proofErr w:type="gramEnd"/>
+      <w:r>
+        <w:rPr>
+          <w:lang w:val="en-US"/>
+        </w:rPr>
+        <w:t xml:space="preserve"> but it does not allow the </w:t>
       </w:r>
       <w:r>
         <w:rPr>
@@ -29319,13 +29981,15 @@
       <w:r>
         <w:rPr>
           <w:b/>
-          <w:lang w:val="en-US"/>
-        </w:rPr>
-        <w:t>FixCoefs_g</w:t>
+          <w:highlight w:val="yellow"/>
+          <w:lang w:val="en-US"/>
+        </w:rPr>
+        <w:t>Coefs_g</w:t>
       </w:r>
       <w:r>
         <w:rPr>
           <w:b/>
+          <w:highlight w:val="yellow"/>
           <w:lang w:val="en-US"/>
         </w:rPr>
         <w:tab/>
@@ -29333,6 +29997,7 @@
       <w:r>
         <w:rPr>
           <w:b/>
+          <w:highlight w:val="yellow"/>
           <w:lang w:val="en-US"/>
         </w:rPr>
         <w:tab/>
@@ -29340,28 +30005,17 @@
       <w:r>
         <w:rPr>
           <w:b/>
+          <w:highlight w:val="yellow"/>
           <w:lang w:val="en-US"/>
         </w:rPr>
         <w:tab/>
       </w:r>
       <w:r>
         <w:rPr>
-          <w:lang w:val="en-US"/>
-        </w:rPr>
-        <w:t xml:space="preserve">Coefficients to use for </w:t>
-      </w:r>
-      <w:r>
-        <w:rPr>
-          <w:i/>
-          <w:lang w:val="en-US"/>
-        </w:rPr>
-        <w:t xml:space="preserve">UseFixCoefs_g </w:t>
-      </w:r>
-      <w:r>
-        <w:rPr>
-          <w:lang w:val="en-US"/>
-        </w:rPr>
-        <w:t>= true.</w:t>
+          <w:highlight w:val="yellow"/>
+          <w:lang w:val="en-CH"/>
+        </w:rPr>
+        <w:t>Initial value for coefficients</w:t>
       </w:r>
       <w:r>
         <w:rPr>
@@ -30760,7 +31414,21 @@
         <w:rPr>
           <w:lang w:val="en-US"/>
         </w:rPr>
-        <w:t xml:space="preserve">The filter general consists of a number of multiplier stages that all look the same. Each stage contains the multiply-add unit, a small RAM for the delay chain data and a small RAM or ROM for the coefficients (depending on </w:t>
+        <w:t xml:space="preserve">The filter general consists of </w:t>
+      </w:r>
+      <w:proofErr w:type="gramStart"/>
+      <w:r>
+        <w:rPr>
+          <w:lang w:val="en-US"/>
+        </w:rPr>
+        <w:t>a number of</w:t>
+      </w:r>
+      <w:proofErr w:type="gramEnd"/>
+      <w:r>
+        <w:rPr>
+          <w:lang w:val="en-US"/>
+        </w:rPr>
+        <w:t xml:space="preserve"> multiplier stages that all look the same. Each stage contains the multiply-add unit, a small RAM for the delay chain data and a small RAM or ROM for the coefficients (depending on </w:t>
       </w:r>
       <w:r>
         <w:rPr>
@@ -30902,7 +31570,21 @@
         <w:rPr>
           <w:lang w:val="en-US"/>
         </w:rPr>
-        <w:t xml:space="preserve">These stages are then connected to a chain. Because multiple clock cycles are used for one calculation, all the partial results must be accumulated. At the very output the result is rounded. </w:t>
+        <w:t xml:space="preserve">These stages are then connected to a chain. Because multiple clock cycles are used for one calculation, all the partial results must be accumulated. At the very </w:t>
+      </w:r>
+      <w:proofErr w:type="gramStart"/>
+      <w:r>
+        <w:rPr>
+          <w:lang w:val="en-US"/>
+        </w:rPr>
+        <w:t>output</w:t>
+      </w:r>
+      <w:proofErr w:type="gramEnd"/>
+      <w:r>
+        <w:rPr>
+          <w:lang w:val="en-US"/>
+        </w:rPr>
+        <w:t xml:space="preserve"> the result is rounded. </w:t>
       </w:r>
     </w:p>
     <w:p>
@@ -31071,7 +31753,35 @@
         <w:rPr>
           <w:lang w:val="en-US"/>
         </w:rPr>
-        <w:t>As an example, let’s assume an FIR filter that requires 8 samples per stage for the calculation of the output. Because more input samples must be stored in the RAM, it is larger than 8 entries. Let’s say 10 entries. When the 9</w:t>
+        <w:t xml:space="preserve">As an example, let’s assume </w:t>
+      </w:r>
+      <w:proofErr w:type="gramStart"/>
+      <w:r>
+        <w:rPr>
+          <w:lang w:val="en-US"/>
+        </w:rPr>
+        <w:t>an</w:t>
+      </w:r>
+      <w:proofErr w:type="gramEnd"/>
+      <w:r>
+        <w:rPr>
+          <w:lang w:val="en-US"/>
+        </w:rPr>
+        <w:t xml:space="preserve"> FIR filter that requires 8 samples per stage for the calculation of the output. Because more input samples must be stored in the RAM, it is larger than 8 entries. </w:t>
+      </w:r>
+      <w:proofErr w:type="gramStart"/>
+      <w:r>
+        <w:rPr>
+          <w:lang w:val="en-US"/>
+        </w:rPr>
+        <w:t>Let’s</w:t>
+      </w:r>
+      <w:proofErr w:type="gramEnd"/>
+      <w:r>
+        <w:rPr>
+          <w:lang w:val="en-US"/>
+        </w:rPr>
+        <w:t xml:space="preserve"> say 10 entries. When the 9</w:t>
       </w:r>
       <w:r>
         <w:rPr>
@@ -31285,7 +31995,21 @@
         <w:rPr>
           <w:lang w:val="en-US"/>
         </w:rPr>
-        <w:t xml:space="preserve">This is actually not just one component but a whole family of components. They are all function approximations based on a </w:t>
+        <w:t xml:space="preserve">This is </w:t>
+      </w:r>
+      <w:proofErr w:type="gramStart"/>
+      <w:r>
+        <w:rPr>
+          <w:lang w:val="en-US"/>
+        </w:rPr>
+        <w:t>actually not</w:t>
+      </w:r>
+      <w:proofErr w:type="gramEnd"/>
+      <w:r>
+        <w:rPr>
+          <w:lang w:val="en-US"/>
+        </w:rPr>
+        <w:t xml:space="preserve"> just one component but a whole family of components. They are all function approximations based on a </w:t>
       </w:r>
       <w:r>
         <w:rPr>
@@ -31350,7 +32074,23 @@
           <w:i/>
           <w:lang w:val="en-US"/>
         </w:rPr>
-        <w:t xml:space="preserve">psi_fix_lin_approx.Design() </w:t>
+        <w:t>psi_fix_lin_</w:t>
+      </w:r>
+      <w:proofErr w:type="gramStart"/>
+      <w:r>
+        <w:rPr>
+          <w:i/>
+          <w:lang w:val="en-US"/>
+        </w:rPr>
+        <w:t>approx.Design</w:t>
+      </w:r>
+      <w:proofErr w:type="gramEnd"/>
+      <w:r>
+        <w:rPr>
+          <w:i/>
+          <w:lang w:val="en-US"/>
+        </w:rPr>
+        <w:t xml:space="preserve">() </w:t>
       </w:r>
       <w:r>
         <w:rPr>
@@ -31363,7 +32103,23 @@
           <w:i/>
           <w:lang w:val="en-US"/>
         </w:rPr>
-        <w:t>psi_fix_lin_approx.GenerateEntity()</w:t>
+        <w:t>psi_fix_lin_</w:t>
+      </w:r>
+      <w:proofErr w:type="gramStart"/>
+      <w:r>
+        <w:rPr>
+          <w:i/>
+          <w:lang w:val="en-US"/>
+        </w:rPr>
+        <w:t>approx.GenerateEntity</w:t>
+      </w:r>
+      <w:proofErr w:type="gramEnd"/>
+      <w:r>
+        <w:rPr>
+          <w:i/>
+          <w:lang w:val="en-US"/>
+        </w:rPr>
+        <w:t>()</w:t>
       </w:r>
       <w:r>
         <w:rPr>
@@ -32014,7 +32770,21 @@
         <w:rPr>
           <w:lang w:val="en-US"/>
         </w:rPr>
-        <w:t xml:space="preserve">The implementation of the linear approximation is fully pipelined. This means it can take one input sample every clock cycle. As a result the handling of backpressure was not implemented. </w:t>
+        <w:t xml:space="preserve">The implementation of the linear approximation is fully pipelined. This means it can take one input sample every clock cycle. As a </w:t>
+      </w:r>
+      <w:proofErr w:type="gramStart"/>
+      <w:r>
+        <w:rPr>
+          <w:lang w:val="en-US"/>
+        </w:rPr>
+        <w:t>result</w:t>
+      </w:r>
+      <w:proofErr w:type="gramEnd"/>
+      <w:r>
+        <w:rPr>
+          <w:lang w:val="en-US"/>
+        </w:rPr>
+        <w:t xml:space="preserve"> the handling of backpressure was not implemented. </w:t>
       </w:r>
     </w:p>
     <w:p>
@@ -32188,7 +32958,21 @@
         <w:rPr>
           <w:lang w:val="en-US"/>
         </w:rPr>
-        <w:t>The complete range of the function is split into small sections. For each section the center point as well as the gradient are known and the output value is calculated from these two values (together with the difference between actual input and center point of the current segment).</w:t>
+        <w:t xml:space="preserve">The complete range of the function is split into small sections. For each section the center </w:t>
+      </w:r>
+      <w:proofErr w:type="gramStart"/>
+      <w:r>
+        <w:rPr>
+          <w:lang w:val="en-US"/>
+        </w:rPr>
+        <w:t>point</w:t>
+      </w:r>
+      <w:proofErr w:type="gramEnd"/>
+      <w:r>
+        <w:rPr>
+          <w:lang w:val="en-US"/>
+        </w:rPr>
+        <w:t xml:space="preserve"> as well as the gradient are known and the output value is calculated from these two values (together with the difference between actual input and center point of the current segment).</w:t>
       </w:r>
     </w:p>
     <w:p>
@@ -32609,7 +33393,14 @@
           <w:lang w:val="en-US"/>
         </w:rPr>
         <w:tab/>
-        <w:t xml:space="preserve">If the input signal can be below 0.25, it must be shifted into this range and the shift must be  </w:t>
+        <w:t xml:space="preserve">If the input signal can be below 0.25, it must be shifted into this range and the shift must </w:t>
+      </w:r>
+      <w:proofErr w:type="gramStart"/>
+      <w:r>
+        <w:rPr>
+          <w:lang w:val="en-US"/>
+        </w:rPr>
+        <w:t xml:space="preserve">be  </w:t>
       </w:r>
       <w:r>
         <w:rPr>
@@ -32617,6 +33408,7 @@
         </w:rPr>
         <w:tab/>
       </w:r>
+      <w:proofErr w:type="gramEnd"/>
       <w:r>
         <w:rPr>
           <w:lang w:val="en-US"/>
@@ -33045,7 +33837,21 @@
         <w:rPr>
           <w:lang w:val="en-US"/>
         </w:rPr>
-        <w:t xml:space="preserve">. The sine-wave is generated using the entity </w:t>
+        <w:t xml:space="preserve">. The </w:t>
+      </w:r>
+      <w:proofErr w:type="gramStart"/>
+      <w:r>
+        <w:rPr>
+          <w:lang w:val="en-US"/>
+        </w:rPr>
+        <w:t>sine-wave</w:t>
+      </w:r>
+      <w:proofErr w:type="gramEnd"/>
+      <w:r>
+        <w:rPr>
+          <w:lang w:val="en-US"/>
+        </w:rPr>
+        <w:t xml:space="preserve"> is generated using the entity </w:t>
       </w:r>
       <w:r>
         <w:rPr>
@@ -33211,7 +34017,21 @@
         <w:rPr>
           <w:lang w:val="en-US"/>
         </w:rPr>
-        <w:t xml:space="preserve">Phase accumulator format. This must be a number format with a range of 1.0 (either [0,0,x] or [1,-1,x]). A phase of 1.0 corresponds to </w:t>
+        <w:t>Phase accumulator format. This must be a number format with a range of 1.0 (either [0,</w:t>
+      </w:r>
+      <w:proofErr w:type="gramStart"/>
+      <w:r>
+        <w:rPr>
+          <w:lang w:val="en-US"/>
+        </w:rPr>
+        <w:t>0,x</w:t>
+      </w:r>
+      <w:proofErr w:type="gramEnd"/>
+      <w:r>
+        <w:rPr>
+          <w:lang w:val="en-US"/>
+        </w:rPr>
+        <w:t xml:space="preserve">] or [1,-1,x]). A phase of 1.0 corresponds to </w:t>
       </w:r>
       <m:oMath>
         <m:r>
@@ -33835,7 +34655,15 @@
               <w:t>AXI-S handshaking signal</w:t>
             </w:r>
             <w:r>
-              <w:t xml:space="preserve"> that can be used to generate samples at any rate. For continuous operation (one sample per clock cycle) , the signal can be left unconnected.</w:t>
+              <w:t xml:space="preserve"> that can be used to generate samples at any rate. For continuous operation (one sample per clock cycle</w:t>
+            </w:r>
+            <w:proofErr w:type="gramStart"/>
+            <w:r>
+              <w:t>) ,</w:t>
+            </w:r>
+            <w:proofErr w:type="gramEnd"/>
+            <w:r>
+              <w:t xml:space="preserve"> the signal can be left unconnected.</w:t>
             </w:r>
           </w:p>
         </w:tc>
@@ -34317,7 +35145,14 @@
         <w:rPr>
           <w:lang w:val="en-US"/>
         </w:rPr>
-        <w:t>This entity implements a first order IIR low</w:t>
+        <w:t xml:space="preserve">This entity implements a first order IIR </w:t>
+      </w:r>
+      <w:proofErr w:type="gramStart"/>
+      <w:r>
+        <w:rPr>
+          <w:lang w:val="en-US"/>
+        </w:rPr>
+        <w:t>low</w:t>
       </w:r>
       <w:r>
         <w:rPr>
@@ -34329,7 +35164,14 @@
         <w:rPr>
           <w:lang w:val="en-US"/>
         </w:rPr>
-        <w:t>pass with integrated coefficient calculation.</w:t>
+        <w:t>pass</w:t>
+      </w:r>
+      <w:proofErr w:type="gramEnd"/>
+      <w:r>
+        <w:rPr>
+          <w:lang w:val="en-US"/>
+        </w:rPr>
+        <w:t xml:space="preserve"> with integrated coefficient calculation.</w:t>
       </w:r>
     </w:p>
     <w:p>
@@ -34368,7 +35210,35 @@
         <w:rPr>
           <w:lang w:val="en-US"/>
         </w:rPr>
-        <w:t>The filter requires that the coefficient format is passed as generic. Therefore the coefficient calculations are given below, so the user can evaluate the coefficients and decide on a format with acceptable quantization error.</w:t>
+        <w:t xml:space="preserve">The filter requires that the coefficient format </w:t>
+      </w:r>
+      <w:proofErr w:type="gramStart"/>
+      <w:r>
+        <w:rPr>
+          <w:lang w:val="en-US"/>
+        </w:rPr>
+        <w:t>is</w:t>
+      </w:r>
+      <w:proofErr w:type="gramEnd"/>
+      <w:r>
+        <w:rPr>
+          <w:lang w:val="en-US"/>
+        </w:rPr>
+        <w:t xml:space="preserve"> passed as generic. </w:t>
+      </w:r>
+      <w:proofErr w:type="gramStart"/>
+      <w:r>
+        <w:rPr>
+          <w:lang w:val="en-US"/>
+        </w:rPr>
+        <w:t>Therefore</w:t>
+      </w:r>
+      <w:proofErr w:type="gramEnd"/>
+      <w:r>
+        <w:rPr>
+          <w:lang w:val="en-US"/>
+        </w:rPr>
+        <w:t xml:space="preserve"> the coefficient calculations are given below, so the user can evaluate the coefficients and decide on a format with acceptable quantization error.</w:t>
       </w:r>
     </w:p>
     <w:p>
@@ -35859,7 +36729,21 @@
         <w:rPr>
           <w:lang w:val="en-US"/>
         </w:rPr>
-        <w:t xml:space="preserve"> on a complex number pair (</w:t>
+        <w:t xml:space="preserve"> on a </w:t>
+      </w:r>
+      <w:proofErr w:type="gramStart"/>
+      <w:r>
+        <w:rPr>
+          <w:lang w:val="en-US"/>
+        </w:rPr>
+        <w:t>complex number</w:t>
+      </w:r>
+      <w:proofErr w:type="gramEnd"/>
+      <w:r>
+        <w:rPr>
+          <w:lang w:val="en-US"/>
+        </w:rPr>
+        <w:t xml:space="preserve"> pair (</w:t>
       </w:r>
       <w:r>
         <w:rPr>
@@ -37354,10 +38238,10 @@
       </w:pPr>
       <w:r>
         <w:object w:dxaOrig="7083" w:dyaOrig="1941" w14:anchorId="10D1B024">
-          <v:shape id="_x0000_i1028" type="#_x0000_t75" style="width:354.75pt;height:97.5pt" o:ole="">
+          <v:shape id="_x0000_i1028" type="#_x0000_t75" style="width:354.7pt;height:97.6pt" o:ole="">
             <v:imagedata r:id="rId39" o:title=""/>
           </v:shape>
-          <o:OLEObject Type="Embed" ProgID="Visio.Drawing.11" ShapeID="_x0000_i1028" DrawAspect="Content" ObjectID="_1651039254" r:id="rId40"/>
+          <o:OLEObject Type="Embed" ProgID="Visio.Drawing.11" ShapeID="_x0000_i1028" DrawAspect="Content" ObjectID="_1651649489" r:id="rId40"/>
         </w:object>
       </w:r>
     </w:p>
@@ -37681,7 +38565,21 @@
         <w:rPr>
           <w:lang w:val="en-US"/>
         </w:rPr>
-        <w:t>The block performs multiplication on a complex number pair (</w:t>
+        <w:t xml:space="preserve">The block performs multiplication on a </w:t>
+      </w:r>
+      <w:proofErr w:type="gramStart"/>
+      <w:r>
+        <w:rPr>
+          <w:lang w:val="en-US"/>
+        </w:rPr>
+        <w:t>complex number</w:t>
+      </w:r>
+      <w:proofErr w:type="gramEnd"/>
+      <w:r>
+        <w:rPr>
+          <w:lang w:val="en-US"/>
+        </w:rPr>
+        <w:t xml:space="preserve"> pair (</w:t>
       </w:r>
       <w:r>
         <w:rPr>
@@ -39151,10 +40049,10 @@
       </w:pPr>
       <w:r>
         <w:object w:dxaOrig="9804" w:dyaOrig="3750" w14:anchorId="575F100C">
-          <v:shape id="_x0000_i1029" type="#_x0000_t75" style="width:489.75pt;height:186.75pt" o:ole="">
+          <v:shape id="_x0000_i1029" type="#_x0000_t75" style="width:489.85pt;height:186.85pt" o:ole="">
             <v:imagedata r:id="rId41" o:title=""/>
           </v:shape>
-          <o:OLEObject Type="Embed" ProgID="Visio.Drawing.11" ShapeID="_x0000_i1029" DrawAspect="Content" ObjectID="_1651039255" r:id="rId42"/>
+          <o:OLEObject Type="Embed" ProgID="Visio.Drawing.11" ShapeID="_x0000_i1029" DrawAspect="Content" ObjectID="_1651649490" r:id="rId42"/>
         </w:object>
       </w:r>
     </w:p>
@@ -40914,7 +41812,21 @@
         <w:rPr>
           <w:lang w:val="en-US"/>
         </w:rPr>
-        <w:t>Another requirement of the demodulator is, that the carrier frequency is an integer fraction of the clock frequency.</w:t>
+        <w:t xml:space="preserve">Another requirement of the demodulator </w:t>
+      </w:r>
+      <w:proofErr w:type="gramStart"/>
+      <w:r>
+        <w:rPr>
+          <w:lang w:val="en-US"/>
+        </w:rPr>
+        <w:t>is,</w:t>
+      </w:r>
+      <w:proofErr w:type="gramEnd"/>
+      <w:r>
+        <w:rPr>
+          <w:lang w:val="en-US"/>
+        </w:rPr>
+        <w:t xml:space="preserve"> that the carrier frequency is an integer fraction of the clock frequency.</w:t>
       </w:r>
     </w:p>
     <w:p>
@@ -42121,7 +43033,21 @@
         <w:rPr>
           <w:lang w:val="en-US"/>
         </w:rPr>
-        <w:t>* example: for 3 8-bit channels data is sorted as follows: ch0 -&gt; bits 7..0, ch1 -&gt; bits 15..8, ch2 -&gt; bits 23..16</w:t>
+        <w:t xml:space="preserve">* example: for 3 8-bit channels data is sorted as follows: ch0 -&gt; bits </w:t>
+      </w:r>
+      <w:proofErr w:type="gramStart"/>
+      <w:r>
+        <w:rPr>
+          <w:lang w:val="en-US"/>
+        </w:rPr>
+        <w:t>7..</w:t>
+      </w:r>
+      <w:proofErr w:type="gramEnd"/>
+      <w:r>
+        <w:rPr>
+          <w:lang w:val="en-US"/>
+        </w:rPr>
+        <w:t>0, ch1 -&gt; bits 15..8, ch2 -&gt; bits 23..16</w:t>
       </w:r>
     </w:p>
     <w:p>
@@ -42389,7 +43315,21 @@
         <w:rPr>
           <w:lang w:val="en-US"/>
         </w:rPr>
-        <w:t>The CORDIC gain can optionally be compensated. If the gain is compensated externally, it is important to know the exact gain. Therefore the formula for calculating the CORDIC gain is given:</w:t>
+        <w:t xml:space="preserve">The CORDIC gain can optionally be compensated. If the gain is compensated externally, it is important to know the exact gain. </w:t>
+      </w:r>
+      <w:proofErr w:type="gramStart"/>
+      <w:r>
+        <w:rPr>
+          <w:lang w:val="en-US"/>
+        </w:rPr>
+        <w:t>Therefore</w:t>
+      </w:r>
+      <w:proofErr w:type="gramEnd"/>
+      <w:r>
+        <w:rPr>
+          <w:lang w:val="en-US"/>
+        </w:rPr>
+        <w:t xml:space="preserve"> the formula for calculating the CORDIC gain is given:</w:t>
       </w:r>
     </w:p>
     <w:p>
@@ -42533,7 +43473,21 @@
         <w:rPr>
           <w:lang w:val="en-US"/>
         </w:rPr>
-        <w:t xml:space="preserve">For the internal gain compensation it is recommended to choose an </w:t>
+        <w:t xml:space="preserve">For the internal gain </w:t>
+      </w:r>
+      <w:proofErr w:type="gramStart"/>
+      <w:r>
+        <w:rPr>
+          <w:lang w:val="en-US"/>
+        </w:rPr>
+        <w:t>compensation</w:t>
+      </w:r>
+      <w:proofErr w:type="gramEnd"/>
+      <w:r>
+        <w:rPr>
+          <w:lang w:val="en-US"/>
+        </w:rPr>
+        <w:t xml:space="preserve"> it is recommended to choose an </w:t>
       </w:r>
       <w:r>
         <w:rPr>
@@ -44070,7 +45024,21 @@
         <w:rPr>
           <w:lang w:val="en-US"/>
         </w:rPr>
-        <w:t xml:space="preserve">vectoring CORDIC. The algorithm only works correctly in quadrant zero (where I and Q are positive). Therefore </w:t>
+        <w:t xml:space="preserve">vectoring CORDIC. The algorithm only works correctly in quadrant zero (where I and Q are positive). </w:t>
+      </w:r>
+      <w:proofErr w:type="gramStart"/>
+      <w:r>
+        <w:rPr>
+          <w:lang w:val="en-US"/>
+        </w:rPr>
+        <w:t>Therefore</w:t>
+      </w:r>
+      <w:proofErr w:type="gramEnd"/>
+      <w:r>
+        <w:rPr>
+          <w:lang w:val="en-US"/>
+        </w:rPr>
+        <w:t xml:space="preserve"> </w:t>
       </w:r>
       <w:r>
         <w:rPr>
@@ -44275,7 +45243,21 @@
         <w:rPr>
           <w:lang w:val="en-US"/>
         </w:rPr>
-        <w:t>The CORDIC gain can optionally be compensated. If the gain is compensated externally, it is important to know the exact gain. Therefore the formula for calculating the CORDIC gain is given:</w:t>
+        <w:t xml:space="preserve">The CORDIC gain can optionally be compensated. If the gain is compensated externally, it is important to know the exact gain. </w:t>
+      </w:r>
+      <w:proofErr w:type="gramStart"/>
+      <w:r>
+        <w:rPr>
+          <w:lang w:val="en-US"/>
+        </w:rPr>
+        <w:t>Therefore</w:t>
+      </w:r>
+      <w:proofErr w:type="gramEnd"/>
+      <w:r>
+        <w:rPr>
+          <w:lang w:val="en-US"/>
+        </w:rPr>
+        <w:t xml:space="preserve"> the formula for calculating the CORDIC gain is given:</w:t>
       </w:r>
     </w:p>
     <w:p>
@@ -44419,7 +45401,21 @@
         <w:rPr>
           <w:lang w:val="en-US"/>
         </w:rPr>
-        <w:t xml:space="preserve">For the internal gain compensation it is recommended to choose an </w:t>
+        <w:t xml:space="preserve">For the internal gain </w:t>
+      </w:r>
+      <w:proofErr w:type="gramStart"/>
+      <w:r>
+        <w:rPr>
+          <w:lang w:val="en-US"/>
+        </w:rPr>
+        <w:t>compensation</w:t>
+      </w:r>
+      <w:proofErr w:type="gramEnd"/>
+      <w:r>
+        <w:rPr>
+          <w:lang w:val="en-US"/>
+        </w:rPr>
+        <w:t xml:space="preserve"> it is recommended to choose an </w:t>
       </w:r>
       <w:r>
         <w:rPr>
@@ -44535,7 +45531,21 @@
         <w:rPr>
           <w:lang w:val="en-US"/>
         </w:rPr>
-        <w:t>. So it may be worth considering switching to that component.</w:t>
+        <w:t xml:space="preserve">. </w:t>
+      </w:r>
+      <w:proofErr w:type="gramStart"/>
+      <w:r>
+        <w:rPr>
+          <w:lang w:val="en-US"/>
+        </w:rPr>
+        <w:t>So</w:t>
+      </w:r>
+      <w:proofErr w:type="gramEnd"/>
+      <w:r>
+        <w:rPr>
+          <w:lang w:val="en-US"/>
+        </w:rPr>
+        <w:t xml:space="preserve"> it may be worth considering switching to that component.</w:t>
       </w:r>
     </w:p>
     <w:p>
@@ -44740,7 +45750,21 @@
           <w:lang w:val="en-US"/>
         </w:rPr>
         <w:tab/>
-        <w:t>For inputs with an amplitude &lt;= 1.0, (1,1,y) can be used..</w:t>
+        <w:t>For inputs with an amplitude &lt;= 1.0, (1,</w:t>
+      </w:r>
+      <w:proofErr w:type="gramStart"/>
+      <w:r>
+        <w:rPr>
+          <w:lang w:val="en-US"/>
+        </w:rPr>
+        <w:t>1,y</w:t>
+      </w:r>
+      <w:proofErr w:type="gramEnd"/>
+      <w:r>
+        <w:rPr>
+          <w:lang w:val="en-US"/>
+        </w:rPr>
+        <w:t>) can be used..</w:t>
       </w:r>
       <w:r>
         <w:rPr>
@@ -45949,7 +46973,21 @@
         <w:rPr>
           <w:lang w:val="en-US"/>
         </w:rPr>
-        <w:t>The figure below shows the implementation of the vectoring CORDIC. The algorithm only works correctly in quadrant zero (where I and Q are positive). Therefore the input is mapped into this quadrant by sign swapping and the effect of this mapping is compensated at the output.</w:t>
+        <w:t xml:space="preserve">The figure below shows the implementation of the vectoring CORDIC. The algorithm only works correctly in quadrant zero (where I and Q are positive). </w:t>
+      </w:r>
+      <w:proofErr w:type="gramStart"/>
+      <w:r>
+        <w:rPr>
+          <w:lang w:val="en-US"/>
+        </w:rPr>
+        <w:t>Therefore</w:t>
+      </w:r>
+      <w:proofErr w:type="gramEnd"/>
+      <w:r>
+        <w:rPr>
+          <w:lang w:val="en-US"/>
+        </w:rPr>
+        <w:t xml:space="preserve"> the input is mapped into this quadrant by sign swapping and the effect of this mapping is compensated at the output.</w:t>
       </w:r>
     </w:p>
     <w:p>
@@ -46139,7 +47177,21 @@
         <w:rPr>
           <w:lang w:val="en-US"/>
         </w:rPr>
-        <w:t xml:space="preserve">Compared to the CORDIC implementation, 4 instead of 2 or 0 28x18 multipliers (depending on gain correction) are used and additional 72kBit of BRAM are used (= 4 RAMB18). On the other hand the LUT usage is lower than for the serial CORDIC implementation and the throughput is the same as for the pipelined CORDIC implementation. </w:t>
+        <w:t xml:space="preserve">Compared to the CORDIC implementation, 4 instead of 2 or 0 28x18 multipliers (depending on gain correction) are used and additional 72kBit of BRAM are used (= 4 RAMB18). On the other </w:t>
+      </w:r>
+      <w:proofErr w:type="gramStart"/>
+      <w:r>
+        <w:rPr>
+          <w:lang w:val="en-US"/>
+        </w:rPr>
+        <w:t>hand</w:t>
+      </w:r>
+      <w:proofErr w:type="gramEnd"/>
+      <w:r>
+        <w:rPr>
+          <w:lang w:val="en-US"/>
+        </w:rPr>
+        <w:t xml:space="preserve"> the LUT usage is lower than for the serial CORDIC implementation and the throughput is the same as for the pipelined CORDIC implementation. </w:t>
       </w:r>
     </w:p>
     <w:p>
@@ -50610,7 +51662,21 @@
         <w:rPr>
           <w:lang w:val="en-US"/>
         </w:rPr>
-        <w:t>Since phase unwrapping can accumulate infinitely, there is no theoretically sufficient output format. Therefore the user can choose the output format. If the unwrapping exceeds this format, the error is detected and signaled at the output. In this case the unwrapping is reset. This is shown by the figure below. In the figure, the output range is 4</w:t>
+        <w:t xml:space="preserve">Since phase unwrapping can accumulate infinitely, there is no theoretically sufficient output format. </w:t>
+      </w:r>
+      <w:proofErr w:type="gramStart"/>
+      <w:r>
+        <w:rPr>
+          <w:lang w:val="en-US"/>
+        </w:rPr>
+        <w:t>Therefore</w:t>
+      </w:r>
+      <w:proofErr w:type="gramEnd"/>
+      <w:r>
+        <w:rPr>
+          <w:lang w:val="en-US"/>
+        </w:rPr>
+        <w:t xml:space="preserve"> the user can choose the output format. If the unwrapping exceeds this format, the error is detected and signaled at the output. In this case the unwrapping is reset. This is shown by the figure below. In the figure, the output range is 4</w:t>
       </w:r>
       <w:r>
         <w:rPr>
@@ -50758,7 +51824,21 @@
         <w:rPr>
           <w:lang w:val="en-US"/>
         </w:rPr>
-        <w:t>sible, that when exceeding the maximum range, the output is reset to the input angle and unwrapping continues from there. So the phase itself is still correct (phase modulo 360° is correct) but there is a discontinuity in the output.</w:t>
+        <w:t xml:space="preserve">sible, that when exceeding the maximum range, the output is reset to the input angle and unwrapping continues from there. </w:t>
+      </w:r>
+      <w:proofErr w:type="gramStart"/>
+      <w:r>
+        <w:rPr>
+          <w:lang w:val="en-US"/>
+        </w:rPr>
+        <w:t>So</w:t>
+      </w:r>
+      <w:proofErr w:type="gramEnd"/>
+      <w:r>
+        <w:rPr>
+          <w:lang w:val="en-US"/>
+        </w:rPr>
+        <w:t xml:space="preserve"> the phase itself is still correct (phase modulo 360° is correct) but there is a discontinuity in the output.</w:t>
       </w:r>
     </w:p>
     <w:p>
@@ -52286,7 +53366,21 @@
         <w:rPr>
           <w:lang w:val="en-US"/>
         </w:rPr>
-        <w:t xml:space="preserve"> is mainly used for bittrueness purposes. It allows adding noise to a signal exactly the same way as I the simulation by requesting the next sample </w:t>
+        <w:t xml:space="preserve"> is mainly used for bittrueness purposes. It allows adding noise to a signal </w:t>
+      </w:r>
+      <w:proofErr w:type="gramStart"/>
+      <w:r>
+        <w:rPr>
+          <w:lang w:val="en-US"/>
+        </w:rPr>
+        <w:t>exactly the same</w:t>
+      </w:r>
+      <w:proofErr w:type="gramEnd"/>
+      <w:r>
+        <w:rPr>
+          <w:lang w:val="en-US"/>
+        </w:rPr>
+        <w:t xml:space="preserve"> way as I the simulation by requesting the next sample </w:t>
       </w:r>
       <w:r>
         <w:rPr>
@@ -52308,11 +53402,19 @@
           <w:lang w:val="en-US"/>
         </w:rPr>
       </w:pPr>
-      <w:r>
-        <w:rPr>
-          <w:lang w:val="en-US"/>
-        </w:rPr>
-        <w:t>Of course the signal must be delayed for the processing time of the noise generator in this case in order to add the first noise sample to the first signal sample. This delay can easiest and most flexibly be achieved by a FIFO (this also still works if for any reasons the delay of the noise generator should slightly change).</w:t>
+      <w:proofErr w:type="gramStart"/>
+      <w:r>
+        <w:rPr>
+          <w:lang w:val="en-US"/>
+        </w:rPr>
+        <w:t>Of course</w:t>
+      </w:r>
+      <w:proofErr w:type="gramEnd"/>
+      <w:r>
+        <w:rPr>
+          <w:lang w:val="en-US"/>
+        </w:rPr>
+        <w:t xml:space="preserve"> the signal must be delayed for the processing time of the noise generator in this case in order to add the first noise sample to the first signal sample. This delay can easiest and most flexibly be achieved by a FIFO (this also still works if for any reasons the delay of the noise generator should slightly change).</w:t>
       </w:r>
     </w:p>
     <w:p>
@@ -52459,7 +53561,21 @@
         <w:rPr>
           <w:lang w:val="en-US"/>
         </w:rPr>
-        <w:t>Output format, must be [1,0,x] where x must be &lt;= 19.</w:t>
+        <w:t>Output format, must be [1,</w:t>
+      </w:r>
+      <w:proofErr w:type="gramStart"/>
+      <w:r>
+        <w:rPr>
+          <w:lang w:val="en-US"/>
+        </w:rPr>
+        <w:t>0,x</w:t>
+      </w:r>
+      <w:proofErr w:type="gramEnd"/>
+      <w:r>
+        <w:rPr>
+          <w:lang w:val="en-US"/>
+        </w:rPr>
+        <w:t>] where x must be &lt;= 19.</w:t>
       </w:r>
       <w:r>
         <w:rPr>
@@ -53048,7 +54164,21 @@
         <w:rPr>
           <w:lang w:val="en-US"/>
         </w:rPr>
-        <w:t xml:space="preserve"> is mainly used for bittrueness purposes. It allows adding noise to a signal exactly the same way as I the simulation by requesting the next sample </w:t>
+        <w:t xml:space="preserve"> is mainly used for bittrueness purposes. It allows adding noise to a signal </w:t>
+      </w:r>
+      <w:proofErr w:type="gramStart"/>
+      <w:r>
+        <w:rPr>
+          <w:lang w:val="en-US"/>
+        </w:rPr>
+        <w:t>exactly the same</w:t>
+      </w:r>
+      <w:proofErr w:type="gramEnd"/>
+      <w:r>
+        <w:rPr>
+          <w:lang w:val="en-US"/>
+        </w:rPr>
+        <w:t xml:space="preserve"> way as I the simulation by requesting the next sample </w:t>
       </w:r>
       <w:r>
         <w:rPr>
@@ -53070,11 +54200,19 @@
           <w:lang w:val="en-US"/>
         </w:rPr>
       </w:pPr>
-      <w:r>
-        <w:rPr>
-          <w:lang w:val="en-US"/>
-        </w:rPr>
-        <w:t>Of course the signal must be delayed for the processing time of the noise generator in this case in order to add the first noise sample to the first signal sample. This delay can easiest and most flexibly be achieved by a FIFO (this also still works if for any reasons the delay of the noise generator should slightly change).</w:t>
+      <w:proofErr w:type="gramStart"/>
+      <w:r>
+        <w:rPr>
+          <w:lang w:val="en-US"/>
+        </w:rPr>
+        <w:t>Of course</w:t>
+      </w:r>
+      <w:proofErr w:type="gramEnd"/>
+      <w:r>
+        <w:rPr>
+          <w:lang w:val="en-US"/>
+        </w:rPr>
+        <w:t xml:space="preserve"> the signal must be delayed for the processing time of the noise generator in this case in order to add the first noise sample to the first signal sample. This delay can easiest and most flexibly be achieved by a FIFO (this also still works if for any reasons the delay of the noise generator should slightly change).</w:t>
       </w:r>
     </w:p>
     <w:p>
@@ -53140,7 +54278,21 @@
         <w:rPr>
           <w:lang w:val="en-US"/>
         </w:rPr>
-        <w:t xml:space="preserve"> directory but a python based code generator that generates lookup tables and corresponding simulation models. The name and location of the generated HDL file is given in python.</w:t>
+        <w:t xml:space="preserve"> directory but a </w:t>
+      </w:r>
+      <w:proofErr w:type="gramStart"/>
+      <w:r>
+        <w:rPr>
+          <w:lang w:val="en-US"/>
+        </w:rPr>
+        <w:t>python based</w:t>
+      </w:r>
+      <w:proofErr w:type="gramEnd"/>
+      <w:r>
+        <w:rPr>
+          <w:lang w:val="en-US"/>
+        </w:rPr>
+        <w:t xml:space="preserve"> code generator that generates lookup tables and corresponding simulation models. The name and location of the generated HDL file is given in python.</w:t>
       </w:r>
     </w:p>
     <w:p>
@@ -53910,7 +55062,21 @@
         <w:rPr>
           <w:lang w:val="en-US"/>
         </w:rPr>
-        <w:t xml:space="preserve"> directory but a python based code generator that generates VHDL packages containing single value and array constants. This is very useful to pass values such as filter coefficients from python calculations into the VHDL implementation automatically.</w:t>
+        <w:t xml:space="preserve"> directory but a </w:t>
+      </w:r>
+      <w:proofErr w:type="gramStart"/>
+      <w:r>
+        <w:rPr>
+          <w:lang w:val="en-US"/>
+        </w:rPr>
+        <w:t>python based</w:t>
+      </w:r>
+      <w:proofErr w:type="gramEnd"/>
+      <w:r>
+        <w:rPr>
+          <w:lang w:val="en-US"/>
+        </w:rPr>
+        <w:t xml:space="preserve"> code generator that generates VHDL packages containing single value and array constants. This is very useful to pass values such as filter coefficients from python calculations into the VHDL implementation automatically.</w:t>
       </w:r>
     </w:p>
     <w:p>
@@ -53997,7 +55163,23 @@
           <w:highlight w:val="yellow"/>
           <w:lang w:val="en-CH"/>
         </w:rPr>
-        <w:t>If rounding and saturation are done in the same clock cycle (or even in the same clock cycle as the actual operation), this often leads to timing issues. Therefore, a pipelined version of the resize that does rounding and saturation in separate clock cycles is provided.</w:t>
+        <w:t xml:space="preserve">If rounding and saturation are done in the same clock cycle (or even in the same clock cycle as the actual operation), this often leads to timing issues. Therefore, a pipelined version of the resize that does </w:t>
+      </w:r>
+      <w:proofErr w:type="gramStart"/>
+      <w:r>
+        <w:rPr>
+          <w:highlight w:val="yellow"/>
+          <w:lang w:val="en-CH"/>
+        </w:rPr>
+        <w:t>rounding</w:t>
+      </w:r>
+      <w:proofErr w:type="gramEnd"/>
+      <w:r>
+        <w:rPr>
+          <w:highlight w:val="yellow"/>
+          <w:lang w:val="en-CH"/>
+        </w:rPr>
+        <w:t xml:space="preserve"> and saturation in separate clock cycles is provided.</w:t>
       </w:r>
     </w:p>
     <w:p>
@@ -55203,7 +56385,21 @@
         <w:rPr>
           <w:lang w:val="en-US"/>
         </w:rPr>
-        <w:t>For each deprecated library element a replacement strategy is described.</w:t>
+        <w:t xml:space="preserve">For each deprecated library </w:t>
+      </w:r>
+      <w:proofErr w:type="gramStart"/>
+      <w:r>
+        <w:rPr>
+          <w:lang w:val="en-US"/>
+        </w:rPr>
+        <w:t>element</w:t>
+      </w:r>
+      <w:proofErr w:type="gramEnd"/>
+      <w:r>
+        <w:rPr>
+          <w:lang w:val="en-US"/>
+        </w:rPr>
+        <w:t xml:space="preserve"> a replacement strategy is described.</w:t>
       </w:r>
     </w:p>
     <w:p>
@@ -55470,7 +56666,7 @@
         </mc:Choice>
         <mc:Fallback>
           <w:pict>
-            <v:line w14:anchorId="63234990" id="Line 2" o:spid="_x0000_s1026" style="position:absolute;z-index:251657216;visibility:visible;mso-wrap-style:square;mso-width-percent:0;mso-height-percent:0;mso-wrap-distance-left:9pt;mso-wrap-distance-top:0;mso-wrap-distance-right:9pt;mso-wrap-distance-bottom:0;mso-position-horizontal:absolute;mso-position-horizontal-relative:page;mso-position-vertical:absolute;mso-position-vertical-relative:page;mso-width-percent:0;mso-height-percent:0;mso-width-relative:page;mso-height-relative:page" from="42.55pt,802.3pt" to="552.75pt,802.35pt" o:gfxdata="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" o:allowincell="f" strokecolor="blue" strokeweight="1.5pt">
+            <v:line w14:anchorId="5B09B1AA" id="Line 2" o:spid="_x0000_s1026" style="position:absolute;z-index:251657216;visibility:visible;mso-wrap-style:square;mso-width-percent:0;mso-height-percent:0;mso-wrap-distance-left:9pt;mso-wrap-distance-top:0;mso-wrap-distance-right:9pt;mso-wrap-distance-bottom:0;mso-position-horizontal:absolute;mso-position-horizontal-relative:page;mso-position-vertical:absolute;mso-position-vertical-relative:page;mso-width-percent:0;mso-height-percent:0;mso-width-relative:page;mso-height-relative:page" from="42.55pt,802.3pt" to="552.75pt,802.35pt" o:gfxdata="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" o:allowincell="f" strokecolor="blue" strokeweight="1.5pt">
               <v:stroke startarrowwidth="narrow" startarrowlength="short" endarrowwidth="narrow" endarrowlength="short"/>
               <w10:wrap anchorx="page" anchory="page"/>
             </v:line>
@@ -55558,7 +56754,7 @@
         <w:noProof/>
         <w:sz w:val="16"/>
       </w:rPr>
-      <w:t>15.05.2020</w:t>
+      <w:t>22.05.2020</w:t>
     </w:r>
     <w:r>
       <w:rPr>
@@ -55739,7 +56935,7 @@
         </mc:Choice>
         <mc:Fallback>
           <w:pict>
-            <v:line w14:anchorId="1FD33EE2" id="Line 1" o:spid="_x0000_s1026" style="position:absolute;z-index:251659264;visibility:visible;mso-wrap-style:square;mso-width-percent:0;mso-height-percent:0;mso-wrap-distance-left:9pt;mso-wrap-distance-top:0;mso-wrap-distance-right:9pt;mso-wrap-distance-bottom:0;mso-position-horizontal:absolute;mso-position-horizontal-relative:margin;mso-position-vertical:absolute;mso-position-vertical-relative:page;mso-width-percent:0;mso-height-percent:0;mso-width-relative:page;mso-height-relative:page" from="320.35pt,59.55pt" to="507.45pt,59.6pt" o:gfxdata="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" o:allowincell="f" strokecolor="blue" strokeweight="2pt">
+            <v:line w14:anchorId="01F69BD5" id="Line 1" o:spid="_x0000_s1026" style="position:absolute;z-index:251659264;visibility:visible;mso-wrap-style:square;mso-width-percent:0;mso-height-percent:0;mso-wrap-distance-left:9pt;mso-wrap-distance-top:0;mso-wrap-distance-right:9pt;mso-wrap-distance-bottom:0;mso-position-horizontal:absolute;mso-position-horizontal-relative:margin;mso-position-vertical:absolute;mso-position-vertical-relative:page;mso-width-percent:0;mso-height-percent:0;mso-width-relative:page;mso-height-relative:page" from="320.35pt,59.55pt" to="507.45pt,59.6pt" o:gfxdata="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" o:allowincell="f" strokecolor="blue" strokeweight="2pt">
               <v:stroke startarrowwidth="narrow" startarrowlength="short" endarrowwidth="narrow" endarrowlength="short"/>
               <w10:wrap anchorx="margin" anchory="page"/>
             </v:line>
@@ -61510,7 +62706,7 @@
 </file>
 
 <file path=customXml/itemProps1.xml><?xml version="1.0" encoding="utf-8"?>
-<ds:datastoreItem xmlns:ds="http://schemas.openxmlformats.org/officeDocument/2006/customXml" ds:itemID="{63706B2A-926A-444D-8DBD-E432699B8524}">
+<ds:datastoreItem xmlns:ds="http://schemas.openxmlformats.org/officeDocument/2006/customXml" ds:itemID="{4CD32889-5B13-4DAB-A0A8-6FA6138BEAED}">
   <ds:schemaRefs>
     <ds:schemaRef ds:uri="http://schemas.openxmlformats.org/officeDocument/2006/bibliography"/>
   </ds:schemaRefs>

</xml_diff>

<commit_message>
FEATURE: Added multi channel TDM support to psi_fix_dds_18b
The changes are 100% reverse compatible
</commit_message>
<xml_diff>
--- a/doc/psi_fix.docx
+++ b/doc/psi_fix.docx
@@ -122,21 +122,12 @@
           <w:lang w:val="fr-FR"/>
         </w:rPr>
       </w:pPr>
-      <w:proofErr w:type="gramStart"/>
       <w:r>
         <w:rPr>
           <w:b/>
           <w:lang w:val="fr-FR"/>
         </w:rPr>
-        <w:t>psi</w:t>
-      </w:r>
-      <w:proofErr w:type="gramEnd"/>
-      <w:r>
-        <w:rPr>
-          <w:b/>
-          <w:lang w:val="fr-FR"/>
-        </w:rPr>
-        <w:t>_fix</w:t>
+        <w:t>psi_fix</w:t>
       </w:r>
     </w:p>
     <w:p>
@@ -252,7 +243,7 @@
         </w:rPr>
         <w:fldChar w:fldCharType="separate"/>
       </w:r>
-      <w:hyperlink w:anchor="_Toc40426442" w:history="1">
+      <w:hyperlink w:anchor="_Toc43880455" w:history="1">
         <w:r>
           <w:rPr>
             <w:rStyle w:val="Hyperlink"/>
@@ -298,7 +289,7 @@
             <w:noProof/>
             <w:webHidden/>
           </w:rPr>
-          <w:instrText xml:space="preserve"> PAGEREF _Toc40426442 \h </w:instrText>
+          <w:instrText xml:space="preserve"> PAGEREF _Toc43880455 \h </w:instrText>
         </w:r>
         <w:r>
           <w:rPr>
@@ -340,7 +331,7 @@
           <w:lang w:val="en-CH" w:eastAsia="en-CH"/>
         </w:rPr>
       </w:pPr>
-      <w:hyperlink w:anchor="_Toc40426443" w:history="1">
+      <w:hyperlink w:anchor="_Toc43880456" w:history="1">
         <w:r>
           <w:rPr>
             <w:rStyle w:val="Hyperlink"/>
@@ -386,7 +377,7 @@
             <w:noProof/>
             <w:webHidden/>
           </w:rPr>
-          <w:instrText xml:space="preserve"> PAGEREF _Toc40426443 \h </w:instrText>
+          <w:instrText xml:space="preserve"> PAGEREF _Toc43880456 \h </w:instrText>
         </w:r>
         <w:r>
           <w:rPr>
@@ -428,7 +419,7 @@
           <w:lang w:val="en-CH" w:eastAsia="en-CH"/>
         </w:rPr>
       </w:pPr>
-      <w:hyperlink w:anchor="_Toc40426444" w:history="1">
+      <w:hyperlink w:anchor="_Toc43880457" w:history="1">
         <w:r>
           <w:rPr>
             <w:rStyle w:val="Hyperlink"/>
@@ -474,7 +465,7 @@
             <w:noProof/>
             <w:webHidden/>
           </w:rPr>
-          <w:instrText xml:space="preserve"> PAGEREF _Toc40426444 \h </w:instrText>
+          <w:instrText xml:space="preserve"> PAGEREF _Toc43880457 \h </w:instrText>
         </w:r>
         <w:r>
           <w:rPr>
@@ -516,7 +507,7 @@
           <w:lang w:val="en-CH" w:eastAsia="en-CH"/>
         </w:rPr>
       </w:pPr>
-      <w:hyperlink w:anchor="_Toc40426445" w:history="1">
+      <w:hyperlink w:anchor="_Toc43880458" w:history="1">
         <w:r>
           <w:rPr>
             <w:rStyle w:val="Hyperlink"/>
@@ -562,7 +553,7 @@
             <w:noProof/>
             <w:webHidden/>
           </w:rPr>
-          <w:instrText xml:space="preserve"> PAGEREF _Toc40426445 \h </w:instrText>
+          <w:instrText xml:space="preserve"> PAGEREF _Toc43880458 \h </w:instrText>
         </w:r>
         <w:r>
           <w:rPr>
@@ -604,7 +595,7 @@
           <w:lang w:val="en-CH" w:eastAsia="en-CH"/>
         </w:rPr>
       </w:pPr>
-      <w:hyperlink w:anchor="_Toc40426446" w:history="1">
+      <w:hyperlink w:anchor="_Toc43880459" w:history="1">
         <w:r>
           <w:rPr>
             <w:rStyle w:val="Hyperlink"/>
@@ -650,7 +641,7 @@
             <w:noProof/>
             <w:webHidden/>
           </w:rPr>
-          <w:instrText xml:space="preserve"> PAGEREF _Toc40426446 \h </w:instrText>
+          <w:instrText xml:space="preserve"> PAGEREF _Toc43880459 \h </w:instrText>
         </w:r>
         <w:r>
           <w:rPr>
@@ -692,7 +683,7 @@
           <w:lang w:val="en-CH" w:eastAsia="en-CH"/>
         </w:rPr>
       </w:pPr>
-      <w:hyperlink w:anchor="_Toc40426447" w:history="1">
+      <w:hyperlink w:anchor="_Toc43880460" w:history="1">
         <w:r>
           <w:rPr>
             <w:rStyle w:val="Hyperlink"/>
@@ -738,7 +729,7 @@
             <w:noProof/>
             <w:webHidden/>
           </w:rPr>
-          <w:instrText xml:space="preserve"> PAGEREF _Toc40426447 \h </w:instrText>
+          <w:instrText xml:space="preserve"> PAGEREF _Toc43880460 \h </w:instrText>
         </w:r>
         <w:r>
           <w:rPr>
@@ -780,7 +771,7 @@
           <w:lang w:val="en-CH" w:eastAsia="en-CH"/>
         </w:rPr>
       </w:pPr>
-      <w:hyperlink w:anchor="_Toc40426448" w:history="1">
+      <w:hyperlink w:anchor="_Toc43880461" w:history="1">
         <w:r>
           <w:rPr>
             <w:rStyle w:val="Hyperlink"/>
@@ -826,7 +817,7 @@
             <w:noProof/>
             <w:webHidden/>
           </w:rPr>
-          <w:instrText xml:space="preserve"> PAGEREF _Toc40426448 \h </w:instrText>
+          <w:instrText xml:space="preserve"> PAGEREF _Toc43880461 \h </w:instrText>
         </w:r>
         <w:r>
           <w:rPr>
@@ -868,7 +859,7 @@
           <w:lang w:val="en-CH" w:eastAsia="en-CH"/>
         </w:rPr>
       </w:pPr>
-      <w:hyperlink w:anchor="_Toc40426449" w:history="1">
+      <w:hyperlink w:anchor="_Toc43880462" w:history="1">
         <w:r>
           <w:rPr>
             <w:rStyle w:val="Hyperlink"/>
@@ -914,7 +905,7 @@
             <w:noProof/>
             <w:webHidden/>
           </w:rPr>
-          <w:instrText xml:space="preserve"> PAGEREF _Toc40426449 \h </w:instrText>
+          <w:instrText xml:space="preserve"> PAGEREF _Toc43880462 \h </w:instrText>
         </w:r>
         <w:r>
           <w:rPr>
@@ -956,7 +947,7 @@
           <w:lang w:val="en-CH" w:eastAsia="en-CH"/>
         </w:rPr>
       </w:pPr>
-      <w:hyperlink w:anchor="_Toc40426450" w:history="1">
+      <w:hyperlink w:anchor="_Toc43880463" w:history="1">
         <w:r>
           <w:rPr>
             <w:rStyle w:val="Hyperlink"/>
@@ -1002,7 +993,7 @@
             <w:noProof/>
             <w:webHidden/>
           </w:rPr>
-          <w:instrText xml:space="preserve"> PAGEREF _Toc40426450 \h </w:instrText>
+          <w:instrText xml:space="preserve"> PAGEREF _Toc43880463 \h </w:instrText>
         </w:r>
         <w:r>
           <w:rPr>
@@ -1044,7 +1035,7 @@
           <w:lang w:val="en-CH" w:eastAsia="en-CH"/>
         </w:rPr>
       </w:pPr>
-      <w:hyperlink w:anchor="_Toc40426451" w:history="1">
+      <w:hyperlink w:anchor="_Toc43880464" w:history="1">
         <w:r>
           <w:rPr>
             <w:rStyle w:val="Hyperlink"/>
@@ -1090,7 +1081,7 @@
             <w:noProof/>
             <w:webHidden/>
           </w:rPr>
-          <w:instrText xml:space="preserve"> PAGEREF _Toc40426451 \h </w:instrText>
+          <w:instrText xml:space="preserve"> PAGEREF _Toc43880464 \h </w:instrText>
         </w:r>
         <w:r>
           <w:rPr>
@@ -1132,7 +1123,7 @@
           <w:lang w:val="en-CH" w:eastAsia="en-CH"/>
         </w:rPr>
       </w:pPr>
-      <w:hyperlink w:anchor="_Toc40426452" w:history="1">
+      <w:hyperlink w:anchor="_Toc43880465" w:history="1">
         <w:r>
           <w:rPr>
             <w:rStyle w:val="Hyperlink"/>
@@ -1178,7 +1169,7 @@
             <w:noProof/>
             <w:webHidden/>
           </w:rPr>
-          <w:instrText xml:space="preserve"> PAGEREF _Toc40426452 \h </w:instrText>
+          <w:instrText xml:space="preserve"> PAGEREF _Toc43880465 \h </w:instrText>
         </w:r>
         <w:r>
           <w:rPr>
@@ -1220,7 +1211,7 @@
           <w:lang w:val="en-CH" w:eastAsia="en-CH"/>
         </w:rPr>
       </w:pPr>
-      <w:hyperlink w:anchor="_Toc40426453" w:history="1">
+      <w:hyperlink w:anchor="_Toc43880466" w:history="1">
         <w:r>
           <w:rPr>
             <w:rStyle w:val="Hyperlink"/>
@@ -1266,7 +1257,7 @@
             <w:noProof/>
             <w:webHidden/>
           </w:rPr>
-          <w:instrText xml:space="preserve"> PAGEREF _Toc40426453 \h </w:instrText>
+          <w:instrText xml:space="preserve"> PAGEREF _Toc43880466 \h </w:instrText>
         </w:r>
         <w:r>
           <w:rPr>
@@ -1308,7 +1299,7 @@
           <w:lang w:val="en-CH" w:eastAsia="en-CH"/>
         </w:rPr>
       </w:pPr>
-      <w:hyperlink w:anchor="_Toc40426454" w:history="1">
+      <w:hyperlink w:anchor="_Toc43880467" w:history="1">
         <w:r>
           <w:rPr>
             <w:rStyle w:val="Hyperlink"/>
@@ -1354,7 +1345,7 @@
             <w:noProof/>
             <w:webHidden/>
           </w:rPr>
-          <w:instrText xml:space="preserve"> PAGEREF _Toc40426454 \h </w:instrText>
+          <w:instrText xml:space="preserve"> PAGEREF _Toc43880467 \h </w:instrText>
         </w:r>
         <w:r>
           <w:rPr>
@@ -1396,7 +1387,7 @@
           <w:lang w:val="en-CH" w:eastAsia="en-CH"/>
         </w:rPr>
       </w:pPr>
-      <w:hyperlink w:anchor="_Toc40426455" w:history="1">
+      <w:hyperlink w:anchor="_Toc43880468" w:history="1">
         <w:r>
           <w:rPr>
             <w:rStyle w:val="Hyperlink"/>
@@ -1442,7 +1433,7 @@
             <w:noProof/>
             <w:webHidden/>
           </w:rPr>
-          <w:instrText xml:space="preserve"> PAGEREF _Toc40426455 \h </w:instrText>
+          <w:instrText xml:space="preserve"> PAGEREF _Toc43880468 \h </w:instrText>
         </w:r>
         <w:r>
           <w:rPr>
@@ -1484,7 +1475,7 @@
           <w:lang w:val="en-CH" w:eastAsia="en-CH"/>
         </w:rPr>
       </w:pPr>
-      <w:hyperlink w:anchor="_Toc40426456" w:history="1">
+      <w:hyperlink w:anchor="_Toc43880469" w:history="1">
         <w:r>
           <w:rPr>
             <w:rStyle w:val="Hyperlink"/>
@@ -1530,7 +1521,7 @@
             <w:noProof/>
             <w:webHidden/>
           </w:rPr>
-          <w:instrText xml:space="preserve"> PAGEREF _Toc40426456 \h </w:instrText>
+          <w:instrText xml:space="preserve"> PAGEREF _Toc43880469 \h </w:instrText>
         </w:r>
         <w:r>
           <w:rPr>
@@ -1572,7 +1563,7 @@
           <w:lang w:val="en-CH" w:eastAsia="en-CH"/>
         </w:rPr>
       </w:pPr>
-      <w:hyperlink w:anchor="_Toc40426457" w:history="1">
+      <w:hyperlink w:anchor="_Toc43880470" w:history="1">
         <w:r>
           <w:rPr>
             <w:rStyle w:val="Hyperlink"/>
@@ -1618,7 +1609,7 @@
             <w:noProof/>
             <w:webHidden/>
           </w:rPr>
-          <w:instrText xml:space="preserve"> PAGEREF _Toc40426457 \h </w:instrText>
+          <w:instrText xml:space="preserve"> PAGEREF _Toc43880470 \h </w:instrText>
         </w:r>
         <w:r>
           <w:rPr>
@@ -1660,7 +1651,7 @@
           <w:lang w:val="en-CH" w:eastAsia="en-CH"/>
         </w:rPr>
       </w:pPr>
-      <w:hyperlink w:anchor="_Toc40426458" w:history="1">
+      <w:hyperlink w:anchor="_Toc43880471" w:history="1">
         <w:r>
           <w:rPr>
             <w:rStyle w:val="Hyperlink"/>
@@ -1706,7 +1697,7 @@
             <w:noProof/>
             <w:webHidden/>
           </w:rPr>
-          <w:instrText xml:space="preserve"> PAGEREF _Toc40426458 \h </w:instrText>
+          <w:instrText xml:space="preserve"> PAGEREF _Toc43880471 \h </w:instrText>
         </w:r>
         <w:r>
           <w:rPr>
@@ -1748,7 +1739,7 @@
           <w:lang w:val="en-CH" w:eastAsia="en-CH"/>
         </w:rPr>
       </w:pPr>
-      <w:hyperlink w:anchor="_Toc40426459" w:history="1">
+      <w:hyperlink w:anchor="_Toc43880472" w:history="1">
         <w:r>
           <w:rPr>
             <w:rStyle w:val="Hyperlink"/>
@@ -1794,7 +1785,7 @@
             <w:noProof/>
             <w:webHidden/>
           </w:rPr>
-          <w:instrText xml:space="preserve"> PAGEREF _Toc40426459 \h </w:instrText>
+          <w:instrText xml:space="preserve"> PAGEREF _Toc43880472 \h </w:instrText>
         </w:r>
         <w:r>
           <w:rPr>
@@ -1836,7 +1827,7 @@
           <w:lang w:val="en-CH" w:eastAsia="en-CH"/>
         </w:rPr>
       </w:pPr>
-      <w:hyperlink w:anchor="_Toc40426460" w:history="1">
+      <w:hyperlink w:anchor="_Toc43880473" w:history="1">
         <w:r>
           <w:rPr>
             <w:rStyle w:val="Hyperlink"/>
@@ -1882,7 +1873,7 @@
             <w:noProof/>
             <w:webHidden/>
           </w:rPr>
-          <w:instrText xml:space="preserve"> PAGEREF _Toc40426460 \h </w:instrText>
+          <w:instrText xml:space="preserve"> PAGEREF _Toc43880473 \h </w:instrText>
         </w:r>
         <w:r>
           <w:rPr>
@@ -1924,7 +1915,7 @@
           <w:lang w:val="en-CH" w:eastAsia="en-CH"/>
         </w:rPr>
       </w:pPr>
-      <w:hyperlink w:anchor="_Toc40426461" w:history="1">
+      <w:hyperlink w:anchor="_Toc43880474" w:history="1">
         <w:r>
           <w:rPr>
             <w:rStyle w:val="Hyperlink"/>
@@ -1970,7 +1961,7 @@
             <w:noProof/>
             <w:webHidden/>
           </w:rPr>
-          <w:instrText xml:space="preserve"> PAGEREF _Toc40426461 \h </w:instrText>
+          <w:instrText xml:space="preserve"> PAGEREF _Toc43880474 \h </w:instrText>
         </w:r>
         <w:r>
           <w:rPr>
@@ -2012,7 +2003,7 @@
           <w:lang w:val="en-CH" w:eastAsia="en-CH"/>
         </w:rPr>
       </w:pPr>
-      <w:hyperlink w:anchor="_Toc40426462" w:history="1">
+      <w:hyperlink w:anchor="_Toc43880475" w:history="1">
         <w:r>
           <w:rPr>
             <w:rStyle w:val="Hyperlink"/>
@@ -2058,7 +2049,7 @@
             <w:noProof/>
             <w:webHidden/>
           </w:rPr>
-          <w:instrText xml:space="preserve"> PAGEREF _Toc40426462 \h </w:instrText>
+          <w:instrText xml:space="preserve"> PAGEREF _Toc43880475 \h </w:instrText>
         </w:r>
         <w:r>
           <w:rPr>
@@ -2100,7 +2091,7 @@
           <w:lang w:val="en-CH" w:eastAsia="en-CH"/>
         </w:rPr>
       </w:pPr>
-      <w:hyperlink w:anchor="_Toc40426463" w:history="1">
+      <w:hyperlink w:anchor="_Toc43880476" w:history="1">
         <w:r>
           <w:rPr>
             <w:rStyle w:val="Hyperlink"/>
@@ -2146,7 +2137,7 @@
             <w:noProof/>
             <w:webHidden/>
           </w:rPr>
-          <w:instrText xml:space="preserve"> PAGEREF _Toc40426463 \h </w:instrText>
+          <w:instrText xml:space="preserve"> PAGEREF _Toc43880476 \h </w:instrText>
         </w:r>
         <w:r>
           <w:rPr>
@@ -2188,7 +2179,7 @@
           <w:lang w:val="en-CH" w:eastAsia="en-CH"/>
         </w:rPr>
       </w:pPr>
-      <w:hyperlink w:anchor="_Toc40426464" w:history="1">
+      <w:hyperlink w:anchor="_Toc43880477" w:history="1">
         <w:r>
           <w:rPr>
             <w:rStyle w:val="Hyperlink"/>
@@ -2234,7 +2225,7 @@
             <w:noProof/>
             <w:webHidden/>
           </w:rPr>
-          <w:instrText xml:space="preserve"> PAGEREF _Toc40426464 \h </w:instrText>
+          <w:instrText xml:space="preserve"> PAGEREF _Toc43880477 \h </w:instrText>
         </w:r>
         <w:r>
           <w:rPr>
@@ -2276,7 +2267,7 @@
           <w:lang w:val="en-CH" w:eastAsia="en-CH"/>
         </w:rPr>
       </w:pPr>
-      <w:hyperlink w:anchor="_Toc40426465" w:history="1">
+      <w:hyperlink w:anchor="_Toc43880478" w:history="1">
         <w:r>
           <w:rPr>
             <w:rStyle w:val="Hyperlink"/>
@@ -2322,7 +2313,7 @@
             <w:noProof/>
             <w:webHidden/>
           </w:rPr>
-          <w:instrText xml:space="preserve"> PAGEREF _Toc40426465 \h </w:instrText>
+          <w:instrText xml:space="preserve"> PAGEREF _Toc43880478 \h </w:instrText>
         </w:r>
         <w:r>
           <w:rPr>
@@ -2364,7 +2355,7 @@
           <w:lang w:val="en-CH" w:eastAsia="en-CH"/>
         </w:rPr>
       </w:pPr>
-      <w:hyperlink w:anchor="_Toc40426466" w:history="1">
+      <w:hyperlink w:anchor="_Toc43880479" w:history="1">
         <w:r>
           <w:rPr>
             <w:rStyle w:val="Hyperlink"/>
@@ -2410,7 +2401,7 @@
             <w:noProof/>
             <w:webHidden/>
           </w:rPr>
-          <w:instrText xml:space="preserve"> PAGEREF _Toc40426466 \h </w:instrText>
+          <w:instrText xml:space="preserve"> PAGEREF _Toc43880479 \h </w:instrText>
         </w:r>
         <w:r>
           <w:rPr>
@@ -2452,7 +2443,7 @@
           <w:lang w:val="en-CH" w:eastAsia="en-CH"/>
         </w:rPr>
       </w:pPr>
-      <w:hyperlink w:anchor="_Toc40426467" w:history="1">
+      <w:hyperlink w:anchor="_Toc43880480" w:history="1">
         <w:r>
           <w:rPr>
             <w:rStyle w:val="Hyperlink"/>
@@ -2498,7 +2489,7 @@
             <w:noProof/>
             <w:webHidden/>
           </w:rPr>
-          <w:instrText xml:space="preserve"> PAGEREF _Toc40426467 \h </w:instrText>
+          <w:instrText xml:space="preserve"> PAGEREF _Toc43880480 \h </w:instrText>
         </w:r>
         <w:r>
           <w:rPr>
@@ -2540,7 +2531,7 @@
           <w:lang w:val="en-CH" w:eastAsia="en-CH"/>
         </w:rPr>
       </w:pPr>
-      <w:hyperlink w:anchor="_Toc40426468" w:history="1">
+      <w:hyperlink w:anchor="_Toc43880481" w:history="1">
         <w:r>
           <w:rPr>
             <w:rStyle w:val="Hyperlink"/>
@@ -2586,7 +2577,7 @@
             <w:noProof/>
             <w:webHidden/>
           </w:rPr>
-          <w:instrText xml:space="preserve"> PAGEREF _Toc40426468 \h </w:instrText>
+          <w:instrText xml:space="preserve"> PAGEREF _Toc43880481 \h </w:instrText>
         </w:r>
         <w:r>
           <w:rPr>
@@ -2628,7 +2619,7 @@
           <w:lang w:val="en-CH" w:eastAsia="en-CH"/>
         </w:rPr>
       </w:pPr>
-      <w:hyperlink w:anchor="_Toc40426469" w:history="1">
+      <w:hyperlink w:anchor="_Toc43880482" w:history="1">
         <w:r>
           <w:rPr>
             <w:rStyle w:val="Hyperlink"/>
@@ -2674,7 +2665,7 @@
             <w:noProof/>
             <w:webHidden/>
           </w:rPr>
-          <w:instrText xml:space="preserve"> PAGEREF _Toc40426469 \h </w:instrText>
+          <w:instrText xml:space="preserve"> PAGEREF _Toc43880482 \h </w:instrText>
         </w:r>
         <w:r>
           <w:rPr>
@@ -2716,7 +2707,7 @@
           <w:lang w:val="en-CH" w:eastAsia="en-CH"/>
         </w:rPr>
       </w:pPr>
-      <w:hyperlink w:anchor="_Toc40426470" w:history="1">
+      <w:hyperlink w:anchor="_Toc43880483" w:history="1">
         <w:r>
           <w:rPr>
             <w:rStyle w:val="Hyperlink"/>
@@ -2762,7 +2753,7 @@
             <w:noProof/>
             <w:webHidden/>
           </w:rPr>
-          <w:instrText xml:space="preserve"> PAGEREF _Toc40426470 \h </w:instrText>
+          <w:instrText xml:space="preserve"> PAGEREF _Toc43880483 \h </w:instrText>
         </w:r>
         <w:r>
           <w:rPr>
@@ -2804,7 +2795,7 @@
           <w:lang w:val="en-CH" w:eastAsia="en-CH"/>
         </w:rPr>
       </w:pPr>
-      <w:hyperlink w:anchor="_Toc40426471" w:history="1">
+      <w:hyperlink w:anchor="_Toc43880484" w:history="1">
         <w:r>
           <w:rPr>
             <w:rStyle w:val="Hyperlink"/>
@@ -2850,7 +2841,7 @@
             <w:noProof/>
             <w:webHidden/>
           </w:rPr>
-          <w:instrText xml:space="preserve"> PAGEREF _Toc40426471 \h </w:instrText>
+          <w:instrText xml:space="preserve"> PAGEREF _Toc43880484 \h </w:instrText>
         </w:r>
         <w:r>
           <w:rPr>
@@ -2892,7 +2883,7 @@
           <w:lang w:val="en-CH" w:eastAsia="en-CH"/>
         </w:rPr>
       </w:pPr>
-      <w:hyperlink w:anchor="_Toc40426472" w:history="1">
+      <w:hyperlink w:anchor="_Toc43880485" w:history="1">
         <w:r>
           <w:rPr>
             <w:rStyle w:val="Hyperlink"/>
@@ -2938,7 +2929,7 @@
             <w:noProof/>
             <w:webHidden/>
           </w:rPr>
-          <w:instrText xml:space="preserve"> PAGEREF _Toc40426472 \h </w:instrText>
+          <w:instrText xml:space="preserve"> PAGEREF _Toc43880485 \h </w:instrText>
         </w:r>
         <w:r>
           <w:rPr>
@@ -2980,7 +2971,7 @@
           <w:lang w:val="en-CH" w:eastAsia="en-CH"/>
         </w:rPr>
       </w:pPr>
-      <w:hyperlink w:anchor="_Toc40426473" w:history="1">
+      <w:hyperlink w:anchor="_Toc43880486" w:history="1">
         <w:r>
           <w:rPr>
             <w:rStyle w:val="Hyperlink"/>
@@ -3026,7 +3017,7 @@
             <w:noProof/>
             <w:webHidden/>
           </w:rPr>
-          <w:instrText xml:space="preserve"> PAGEREF _Toc40426473 \h </w:instrText>
+          <w:instrText xml:space="preserve"> PAGEREF _Toc43880486 \h </w:instrText>
         </w:r>
         <w:r>
           <w:rPr>
@@ -3068,7 +3059,7 @@
           <w:lang w:val="en-CH" w:eastAsia="en-CH"/>
         </w:rPr>
       </w:pPr>
-      <w:hyperlink w:anchor="_Toc40426474" w:history="1">
+      <w:hyperlink w:anchor="_Toc43880487" w:history="1">
         <w:r>
           <w:rPr>
             <w:rStyle w:val="Hyperlink"/>
@@ -3114,7 +3105,7 @@
             <w:noProof/>
             <w:webHidden/>
           </w:rPr>
-          <w:instrText xml:space="preserve"> PAGEREF _Toc40426474 \h </w:instrText>
+          <w:instrText xml:space="preserve"> PAGEREF _Toc43880487 \h </w:instrText>
         </w:r>
         <w:r>
           <w:rPr>
@@ -3156,7 +3147,7 @@
           <w:lang w:val="en-CH" w:eastAsia="en-CH"/>
         </w:rPr>
       </w:pPr>
-      <w:hyperlink w:anchor="_Toc40426475" w:history="1">
+      <w:hyperlink w:anchor="_Toc43880488" w:history="1">
         <w:r>
           <w:rPr>
             <w:rStyle w:val="Hyperlink"/>
@@ -3202,7 +3193,7 @@
             <w:noProof/>
             <w:webHidden/>
           </w:rPr>
-          <w:instrText xml:space="preserve"> PAGEREF _Toc40426475 \h </w:instrText>
+          <w:instrText xml:space="preserve"> PAGEREF _Toc43880488 \h </w:instrText>
         </w:r>
         <w:r>
           <w:rPr>
@@ -3244,7 +3235,7 @@
           <w:lang w:val="en-CH" w:eastAsia="en-CH"/>
         </w:rPr>
       </w:pPr>
-      <w:hyperlink w:anchor="_Toc40426476" w:history="1">
+      <w:hyperlink w:anchor="_Toc43880489" w:history="1">
         <w:r>
           <w:rPr>
             <w:rStyle w:val="Hyperlink"/>
@@ -3290,7 +3281,7 @@
             <w:noProof/>
             <w:webHidden/>
           </w:rPr>
-          <w:instrText xml:space="preserve"> PAGEREF _Toc40426476 \h </w:instrText>
+          <w:instrText xml:space="preserve"> PAGEREF _Toc43880489 \h </w:instrText>
         </w:r>
         <w:r>
           <w:rPr>
@@ -3332,7 +3323,7 @@
           <w:lang w:val="en-CH" w:eastAsia="en-CH"/>
         </w:rPr>
       </w:pPr>
-      <w:hyperlink w:anchor="_Toc40426477" w:history="1">
+      <w:hyperlink w:anchor="_Toc43880490" w:history="1">
         <w:r>
           <w:rPr>
             <w:rStyle w:val="Hyperlink"/>
@@ -3378,7 +3369,7 @@
             <w:noProof/>
             <w:webHidden/>
           </w:rPr>
-          <w:instrText xml:space="preserve"> PAGEREF _Toc40426477 \h </w:instrText>
+          <w:instrText xml:space="preserve"> PAGEREF _Toc43880490 \h </w:instrText>
         </w:r>
         <w:r>
           <w:rPr>
@@ -3420,7 +3411,7 @@
           <w:lang w:val="en-CH" w:eastAsia="en-CH"/>
         </w:rPr>
       </w:pPr>
-      <w:hyperlink w:anchor="_Toc40426478" w:history="1">
+      <w:hyperlink w:anchor="_Toc43880491" w:history="1">
         <w:r>
           <w:rPr>
             <w:rStyle w:val="Hyperlink"/>
@@ -3466,7 +3457,7 @@
             <w:noProof/>
             <w:webHidden/>
           </w:rPr>
-          <w:instrText xml:space="preserve"> PAGEREF _Toc40426478 \h </w:instrText>
+          <w:instrText xml:space="preserve"> PAGEREF _Toc43880491 \h </w:instrText>
         </w:r>
         <w:r>
           <w:rPr>
@@ -3508,7 +3499,7 @@
           <w:lang w:val="en-CH" w:eastAsia="en-CH"/>
         </w:rPr>
       </w:pPr>
-      <w:hyperlink w:anchor="_Toc40426479" w:history="1">
+      <w:hyperlink w:anchor="_Toc43880492" w:history="1">
         <w:r>
           <w:rPr>
             <w:rStyle w:val="Hyperlink"/>
@@ -3554,7 +3545,7 @@
             <w:noProof/>
             <w:webHidden/>
           </w:rPr>
-          <w:instrText xml:space="preserve"> PAGEREF _Toc40426479 \h </w:instrText>
+          <w:instrText xml:space="preserve"> PAGEREF _Toc43880492 \h </w:instrText>
         </w:r>
         <w:r>
           <w:rPr>
@@ -3596,7 +3587,7 @@
           <w:lang w:val="en-CH" w:eastAsia="en-CH"/>
         </w:rPr>
       </w:pPr>
-      <w:hyperlink w:anchor="_Toc40426480" w:history="1">
+      <w:hyperlink w:anchor="_Toc43880493" w:history="1">
         <w:r>
           <w:rPr>
             <w:rStyle w:val="Hyperlink"/>
@@ -3642,7 +3633,7 @@
             <w:noProof/>
             <w:webHidden/>
           </w:rPr>
-          <w:instrText xml:space="preserve"> PAGEREF _Toc40426480 \h </w:instrText>
+          <w:instrText xml:space="preserve"> PAGEREF _Toc43880493 \h </w:instrText>
         </w:r>
         <w:r>
           <w:rPr>
@@ -3684,7 +3675,7 @@
           <w:lang w:val="en-CH" w:eastAsia="en-CH"/>
         </w:rPr>
       </w:pPr>
-      <w:hyperlink w:anchor="_Toc40426481" w:history="1">
+      <w:hyperlink w:anchor="_Toc43880494" w:history="1">
         <w:r>
           <w:rPr>
             <w:rStyle w:val="Hyperlink"/>
@@ -3730,7 +3721,7 @@
             <w:noProof/>
             <w:webHidden/>
           </w:rPr>
-          <w:instrText xml:space="preserve"> PAGEREF _Toc40426481 \h </w:instrText>
+          <w:instrText xml:space="preserve"> PAGEREF _Toc43880494 \h </w:instrText>
         </w:r>
         <w:r>
           <w:rPr>
@@ -3772,7 +3763,7 @@
           <w:lang w:val="en-CH" w:eastAsia="en-CH"/>
         </w:rPr>
       </w:pPr>
-      <w:hyperlink w:anchor="_Toc40426482" w:history="1">
+      <w:hyperlink w:anchor="_Toc43880495" w:history="1">
         <w:r>
           <w:rPr>
             <w:rStyle w:val="Hyperlink"/>
@@ -3829,7 +3820,7 @@
             <w:noProof/>
             <w:webHidden/>
           </w:rPr>
-          <w:instrText xml:space="preserve"> PAGEREF _Toc40426482 \h </w:instrText>
+          <w:instrText xml:space="preserve"> PAGEREF _Toc43880495 \h </w:instrText>
         </w:r>
         <w:r>
           <w:rPr>
@@ -3871,7 +3862,7 @@
           <w:lang w:val="en-CH" w:eastAsia="en-CH"/>
         </w:rPr>
       </w:pPr>
-      <w:hyperlink w:anchor="_Toc40426483" w:history="1">
+      <w:hyperlink w:anchor="_Toc43880496" w:history="1">
         <w:r>
           <w:rPr>
             <w:rStyle w:val="Hyperlink"/>
@@ -3917,7 +3908,7 @@
             <w:noProof/>
             <w:webHidden/>
           </w:rPr>
-          <w:instrText xml:space="preserve"> PAGEREF _Toc40426483 \h </w:instrText>
+          <w:instrText xml:space="preserve"> PAGEREF _Toc43880496 \h </w:instrText>
         </w:r>
         <w:r>
           <w:rPr>
@@ -3959,7 +3950,7 @@
           <w:lang w:val="en-CH" w:eastAsia="en-CH"/>
         </w:rPr>
       </w:pPr>
-      <w:hyperlink w:anchor="_Toc40426484" w:history="1">
+      <w:hyperlink w:anchor="_Toc43880497" w:history="1">
         <w:r>
           <w:rPr>
             <w:rStyle w:val="Hyperlink"/>
@@ -4005,7 +3996,7 @@
             <w:noProof/>
             <w:webHidden/>
           </w:rPr>
-          <w:instrText xml:space="preserve"> PAGEREF _Toc40426484 \h </w:instrText>
+          <w:instrText xml:space="preserve"> PAGEREF _Toc43880497 \h </w:instrText>
         </w:r>
         <w:r>
           <w:rPr>
@@ -4106,7 +4097,7 @@
         </w:rPr>
         <w:fldChar w:fldCharType="separate"/>
       </w:r>
-      <w:hyperlink w:anchor="_Toc40426485" w:history="1">
+      <w:hyperlink w:anchor="_Toc43880498" w:history="1">
         <w:r>
           <w:rPr>
             <w:rStyle w:val="Hyperlink"/>
@@ -4134,7 +4125,7 @@
             <w:noProof/>
             <w:webHidden/>
           </w:rPr>
-          <w:instrText xml:space="preserve"> PAGEREF _Toc40426485 \h </w:instrText>
+          <w:instrText xml:space="preserve"> PAGEREF _Toc43880498 \h </w:instrText>
         </w:r>
         <w:r>
           <w:rPr>
@@ -4179,7 +4170,7 @@
           <w:lang w:val="en-CH" w:eastAsia="en-CH"/>
         </w:rPr>
       </w:pPr>
-      <w:hyperlink w:anchor="_Toc40426486" w:history="1">
+      <w:hyperlink w:anchor="_Toc43880499" w:history="1">
         <w:r>
           <w:rPr>
             <w:rStyle w:val="Hyperlink"/>
@@ -4207,7 +4198,7 @@
             <w:noProof/>
             <w:webHidden/>
           </w:rPr>
-          <w:instrText xml:space="preserve"> PAGEREF _Toc40426486 \h </w:instrText>
+          <w:instrText xml:space="preserve"> PAGEREF _Toc43880499 \h </w:instrText>
         </w:r>
         <w:r>
           <w:rPr>
@@ -4252,7 +4243,7 @@
           <w:lang w:val="en-CH" w:eastAsia="en-CH"/>
         </w:rPr>
       </w:pPr>
-      <w:hyperlink w:anchor="_Toc40426487" w:history="1">
+      <w:hyperlink w:anchor="_Toc43880500" w:history="1">
         <w:r>
           <w:rPr>
             <w:rStyle w:val="Hyperlink"/>
@@ -4280,7 +4271,7 @@
             <w:noProof/>
             <w:webHidden/>
           </w:rPr>
-          <w:instrText xml:space="preserve"> PAGEREF _Toc40426487 \h </w:instrText>
+          <w:instrText xml:space="preserve"> PAGEREF _Toc43880500 \h </w:instrText>
         </w:r>
         <w:r>
           <w:rPr>
@@ -4325,7 +4316,7 @@
           <w:lang w:val="en-CH" w:eastAsia="en-CH"/>
         </w:rPr>
       </w:pPr>
-      <w:hyperlink w:anchor="_Toc40426488" w:history="1">
+      <w:hyperlink w:anchor="_Toc43880501" w:history="1">
         <w:r>
           <w:rPr>
             <w:rStyle w:val="Hyperlink"/>
@@ -4353,7 +4344,7 @@
             <w:noProof/>
             <w:webHidden/>
           </w:rPr>
-          <w:instrText xml:space="preserve"> PAGEREF _Toc40426488 \h </w:instrText>
+          <w:instrText xml:space="preserve"> PAGEREF _Toc43880501 \h </w:instrText>
         </w:r>
         <w:r>
           <w:rPr>
@@ -4398,7 +4389,7 @@
           <w:lang w:val="en-CH" w:eastAsia="en-CH"/>
         </w:rPr>
       </w:pPr>
-      <w:hyperlink w:anchor="_Toc40426489" w:history="1">
+      <w:hyperlink w:anchor="_Toc43880502" w:history="1">
         <w:r>
           <w:rPr>
             <w:rStyle w:val="Hyperlink"/>
@@ -4426,7 +4417,7 @@
             <w:noProof/>
             <w:webHidden/>
           </w:rPr>
-          <w:instrText xml:space="preserve"> PAGEREF _Toc40426489 \h </w:instrText>
+          <w:instrText xml:space="preserve"> PAGEREF _Toc43880502 \h </w:instrText>
         </w:r>
         <w:r>
           <w:rPr>
@@ -4471,7 +4462,7 @@
           <w:lang w:val="en-CH" w:eastAsia="en-CH"/>
         </w:rPr>
       </w:pPr>
-      <w:hyperlink w:anchor="_Toc40426490" w:history="1">
+      <w:hyperlink w:anchor="_Toc43880503" w:history="1">
         <w:r>
           <w:rPr>
             <w:rStyle w:val="Hyperlink"/>
@@ -4499,7 +4490,7 @@
             <w:noProof/>
             <w:webHidden/>
           </w:rPr>
-          <w:instrText xml:space="preserve"> PAGEREF _Toc40426490 \h </w:instrText>
+          <w:instrText xml:space="preserve"> PAGEREF _Toc43880503 \h </w:instrText>
         </w:r>
         <w:r>
           <w:rPr>
@@ -4544,7 +4535,7 @@
           <w:lang w:val="en-CH" w:eastAsia="en-CH"/>
         </w:rPr>
       </w:pPr>
-      <w:hyperlink w:anchor="_Toc40426491" w:history="1">
+      <w:hyperlink w:anchor="_Toc43880504" w:history="1">
         <w:r>
           <w:rPr>
             <w:rStyle w:val="Hyperlink"/>
@@ -4572,7 +4563,7 @@
             <w:noProof/>
             <w:webHidden/>
           </w:rPr>
-          <w:instrText xml:space="preserve"> PAGEREF _Toc40426491 \h </w:instrText>
+          <w:instrText xml:space="preserve"> PAGEREF _Toc43880504 \h </w:instrText>
         </w:r>
         <w:r>
           <w:rPr>
@@ -4617,7 +4608,7 @@
           <w:lang w:val="en-CH" w:eastAsia="en-CH"/>
         </w:rPr>
       </w:pPr>
-      <w:hyperlink w:anchor="_Toc40426492" w:history="1">
+      <w:hyperlink w:anchor="_Toc43880505" w:history="1">
         <w:r>
           <w:rPr>
             <w:rStyle w:val="Hyperlink"/>
@@ -4645,7 +4636,7 @@
             <w:noProof/>
             <w:webHidden/>
           </w:rPr>
-          <w:instrText xml:space="preserve"> PAGEREF _Toc40426492 \h </w:instrText>
+          <w:instrText xml:space="preserve"> PAGEREF _Toc43880505 \h </w:instrText>
         </w:r>
         <w:r>
           <w:rPr>
@@ -4690,7 +4681,7 @@
           <w:lang w:val="en-CH" w:eastAsia="en-CH"/>
         </w:rPr>
       </w:pPr>
-      <w:hyperlink w:anchor="_Toc40426493" w:history="1">
+      <w:hyperlink w:anchor="_Toc43880506" w:history="1">
         <w:r>
           <w:rPr>
             <w:rStyle w:val="Hyperlink"/>
@@ -4718,7 +4709,7 @@
             <w:noProof/>
             <w:webHidden/>
           </w:rPr>
-          <w:instrText xml:space="preserve"> PAGEREF _Toc40426493 \h </w:instrText>
+          <w:instrText xml:space="preserve"> PAGEREF _Toc43880506 \h </w:instrText>
         </w:r>
         <w:r>
           <w:rPr>
@@ -4763,7 +4754,7 @@
           <w:lang w:val="en-CH" w:eastAsia="en-CH"/>
         </w:rPr>
       </w:pPr>
-      <w:hyperlink w:anchor="_Toc40426494" w:history="1">
+      <w:hyperlink w:anchor="_Toc43880507" w:history="1">
         <w:r>
           <w:rPr>
             <w:rStyle w:val="Hyperlink"/>
@@ -4791,7 +4782,7 @@
             <w:noProof/>
             <w:webHidden/>
           </w:rPr>
-          <w:instrText xml:space="preserve"> PAGEREF _Toc40426494 \h </w:instrText>
+          <w:instrText xml:space="preserve"> PAGEREF _Toc43880507 \h </w:instrText>
         </w:r>
         <w:r>
           <w:rPr>
@@ -4836,7 +4827,7 @@
           <w:lang w:val="en-CH" w:eastAsia="en-CH"/>
         </w:rPr>
       </w:pPr>
-      <w:hyperlink w:anchor="_Toc40426495" w:history="1">
+      <w:hyperlink w:anchor="_Toc43880508" w:history="1">
         <w:r>
           <w:rPr>
             <w:rStyle w:val="Hyperlink"/>
@@ -4864,7 +4855,7 @@
             <w:noProof/>
             <w:webHidden/>
           </w:rPr>
-          <w:instrText xml:space="preserve"> PAGEREF _Toc40426495 \h </w:instrText>
+          <w:instrText xml:space="preserve"> PAGEREF _Toc43880508 \h </w:instrText>
         </w:r>
         <w:r>
           <w:rPr>
@@ -4909,14 +4900,14 @@
           <w:lang w:val="en-CH" w:eastAsia="en-CH"/>
         </w:rPr>
       </w:pPr>
-      <w:hyperlink w:anchor="_Toc40426496" w:history="1">
+      <w:hyperlink w:anchor="_Toc43880509" w:history="1">
         <w:r>
           <w:rPr>
             <w:rStyle w:val="Hyperlink"/>
             <w:noProof/>
             <w:lang w:val="en-US"/>
           </w:rPr>
-          <w:t>Figure 14: psi_fix_fir_3tap_hbw_dec base structure</w:t>
+          <w:t>Figure 12: psi_fix_fir_3tap_hbw_dec base structure</w:t>
         </w:r>
         <w:r>
           <w:rPr>
@@ -4937,7 +4928,7 @@
             <w:noProof/>
             <w:webHidden/>
           </w:rPr>
-          <w:instrText xml:space="preserve"> PAGEREF _Toc40426496 \h </w:instrText>
+          <w:instrText xml:space="preserve"> PAGEREF _Toc43880509 \h </w:instrText>
         </w:r>
         <w:r>
           <w:rPr>
@@ -4982,14 +4973,14 @@
           <w:lang w:val="en-CH" w:eastAsia="en-CH"/>
         </w:rPr>
       </w:pPr>
-      <w:hyperlink w:anchor="_Toc40426497" w:history="1">
+      <w:hyperlink w:anchor="_Toc43880510" w:history="1">
         <w:r>
           <w:rPr>
             <w:rStyle w:val="Hyperlink"/>
             <w:noProof/>
             <w:lang w:val="en-US"/>
           </w:rPr>
-          <w:t>Figure 15: psi_fix_fir_3tap_hbw_dec  Separate_g = true, Channels_g = 2</w:t>
+          <w:t>Figure 13: psi_fix_fir_3tap_hbw_dec  Separate_g = true, Channels_g = 2</w:t>
         </w:r>
         <w:r>
           <w:rPr>
@@ -5010,7 +5001,7 @@
             <w:noProof/>
             <w:webHidden/>
           </w:rPr>
-          <w:instrText xml:space="preserve"> PAGEREF _Toc40426497 \h </w:instrText>
+          <w:instrText xml:space="preserve"> PAGEREF _Toc43880510 \h </w:instrText>
         </w:r>
         <w:r>
           <w:rPr>
@@ -5055,14 +5046,14 @@
           <w:lang w:val="en-CH" w:eastAsia="en-CH"/>
         </w:rPr>
       </w:pPr>
-      <w:hyperlink w:anchor="_Toc40426498" w:history="1">
+      <w:hyperlink w:anchor="_Toc43880511" w:history="1">
         <w:r>
           <w:rPr>
             <w:rStyle w:val="Hyperlink"/>
             <w:noProof/>
             <w:lang w:val="en-US"/>
           </w:rPr>
-          <w:t>Figure 15: psi_fix_fir_3tap_hbw_dec  Separate_g = false, Channels_g = 2</w:t>
+          <w:t>Figure 14: psi_fix_fir_3tap_hbw_dec  Separate_g = false, Channels_g = 2</w:t>
         </w:r>
         <w:r>
           <w:rPr>
@@ -5083,7 +5074,7 @@
             <w:noProof/>
             <w:webHidden/>
           </w:rPr>
-          <w:instrText xml:space="preserve"> PAGEREF _Toc40426498 \h </w:instrText>
+          <w:instrText xml:space="preserve"> PAGEREF _Toc43880511 \h </w:instrText>
         </w:r>
         <w:r>
           <w:rPr>
@@ -5128,14 +5119,14 @@
           <w:lang w:val="en-CH" w:eastAsia="en-CH"/>
         </w:rPr>
       </w:pPr>
-      <w:hyperlink w:anchor="_Toc40426499" w:history="1">
+      <w:hyperlink w:anchor="_Toc43880512" w:history="1">
         <w:r>
           <w:rPr>
             <w:rStyle w:val="Hyperlink"/>
             <w:noProof/>
             <w:lang w:val="en-US"/>
           </w:rPr>
-          <w:t>Figure 12: psi_fix_mult_add_stage Architecture</w:t>
+          <w:t>Figure 15: psi_fix_mult_add_stage Architecture</w:t>
         </w:r>
         <w:r>
           <w:rPr>
@@ -5156,7 +5147,7 @@
             <w:noProof/>
             <w:webHidden/>
           </w:rPr>
-          <w:instrText xml:space="preserve"> PAGEREF _Toc40426499 \h </w:instrText>
+          <w:instrText xml:space="preserve"> PAGEREF _Toc43880512 \h </w:instrText>
         </w:r>
         <w:r>
           <w:rPr>
@@ -5201,14 +5192,14 @@
           <w:lang w:val="en-CH" w:eastAsia="en-CH"/>
         </w:rPr>
       </w:pPr>
-      <w:hyperlink w:anchor="_Toc40426500" w:history="1">
+      <w:hyperlink w:anchor="_Toc43880513" w:history="1">
         <w:r>
           <w:rPr>
             <w:rStyle w:val="Hyperlink"/>
             <w:noProof/>
             <w:lang w:val="en-US"/>
           </w:rPr>
-          <w:t>Figure 12: psi_fix_mult_add_stage Usage Example</w:t>
+          <w:t>Figure 16: psi_fix_mult_add_stage Usage Example</w:t>
         </w:r>
         <w:r>
           <w:rPr>
@@ -5229,7 +5220,7 @@
             <w:noProof/>
             <w:webHidden/>
           </w:rPr>
-          <w:instrText xml:space="preserve"> PAGEREF _Toc40426500 \h </w:instrText>
+          <w:instrText xml:space="preserve"> PAGEREF _Toc43880513 \h </w:instrText>
         </w:r>
         <w:r>
           <w:rPr>
@@ -5274,14 +5265,14 @@
           <w:lang w:val="en-CH" w:eastAsia="en-CH"/>
         </w:rPr>
       </w:pPr>
-      <w:hyperlink w:anchor="_Toc40426501" w:history="1">
+      <w:hyperlink w:anchor="_Toc43880514" w:history="1">
         <w:r>
           <w:rPr>
             <w:rStyle w:val="Hyperlink"/>
             <w:noProof/>
             <w:lang w:val="en-US"/>
           </w:rPr>
-          <w:t>Figure 12: psi_fix_fix_dec_ser_nch_chpar_conf Architecture</w:t>
+          <w:t>Figure 17: psi_fix_fix_dec_ser_nch_chpar_conf Architecture</w:t>
         </w:r>
         <w:r>
           <w:rPr>
@@ -5302,7 +5293,7 @@
             <w:noProof/>
             <w:webHidden/>
           </w:rPr>
-          <w:instrText xml:space="preserve"> PAGEREF _Toc40426501 \h </w:instrText>
+          <w:instrText xml:space="preserve"> PAGEREF _Toc43880514 \h </w:instrText>
         </w:r>
         <w:r>
           <w:rPr>
@@ -5347,14 +5338,14 @@
           <w:lang w:val="en-CH" w:eastAsia="en-CH"/>
         </w:rPr>
       </w:pPr>
-      <w:hyperlink w:anchor="_Toc40426502" w:history="1">
+      <w:hyperlink w:anchor="_Toc43880515" w:history="1">
         <w:r>
           <w:rPr>
             <w:rStyle w:val="Hyperlink"/>
             <w:noProof/>
             <w:lang w:val="en-US"/>
           </w:rPr>
-          <w:t>Figure 13: psi_fix_fix_dec_ser_nch_chtdm_conf Architecture</w:t>
+          <w:t>Figure 18: psi_fix_fix_dec_ser_nch_chtdm_conf Architecture</w:t>
         </w:r>
         <w:r>
           <w:rPr>
@@ -5375,7 +5366,7 @@
             <w:noProof/>
             <w:webHidden/>
           </w:rPr>
-          <w:instrText xml:space="preserve"> PAGEREF _Toc40426502 \h </w:instrText>
+          <w:instrText xml:space="preserve"> PAGEREF _Toc43880515 \h </w:instrText>
         </w:r>
         <w:r>
           <w:rPr>
@@ -5420,14 +5411,14 @@
           <w:lang w:val="en-CH" w:eastAsia="en-CH"/>
         </w:rPr>
       </w:pPr>
-      <w:hyperlink w:anchor="_Toc40426503" w:history="1">
+      <w:hyperlink w:anchor="_Toc43880516" w:history="1">
         <w:r>
           <w:rPr>
             <w:rStyle w:val="Hyperlink"/>
             <w:noProof/>
             <w:lang w:val="en-US"/>
           </w:rPr>
-          <w:t>Figure 12: psi_fix_fir_par_nch_chtdm_conf Architecture</w:t>
+          <w:t>Figure 19: psi_fix_fir_par_nch_chtdm_conf Architecture</w:t>
         </w:r>
         <w:r>
           <w:rPr>
@@ -5448,7 +5439,7 @@
             <w:noProof/>
             <w:webHidden/>
           </w:rPr>
-          <w:instrText xml:space="preserve"> PAGEREF _Toc40426503 \h </w:instrText>
+          <w:instrText xml:space="preserve"> PAGEREF _Toc43880516 \h </w:instrText>
         </w:r>
         <w:r>
           <w:rPr>
@@ -5493,14 +5484,14 @@
           <w:lang w:val="en-CH" w:eastAsia="en-CH"/>
         </w:rPr>
       </w:pPr>
-      <w:hyperlink w:anchor="_Toc40426504" w:history="1">
+      <w:hyperlink w:anchor="_Toc43880517" w:history="1">
         <w:r>
           <w:rPr>
             <w:rStyle w:val="Hyperlink"/>
             <w:noProof/>
             <w:lang w:val="en-US"/>
           </w:rPr>
-          <w:t>Figure 12: psi_fix_fir_dec_semi_nch_chtdm_conf Multiplier stage</w:t>
+          <w:t>Figure 20: psi_fix_fir_dec_semi_nch_chtdm_conf Multiplier stage</w:t>
         </w:r>
         <w:r>
           <w:rPr>
@@ -5521,7 +5512,7 @@
             <w:noProof/>
             <w:webHidden/>
           </w:rPr>
-          <w:instrText xml:space="preserve"> PAGEREF _Toc40426504 \h </w:instrText>
+          <w:instrText xml:space="preserve"> PAGEREF _Toc43880517 \h </w:instrText>
         </w:r>
         <w:r>
           <w:rPr>
@@ -5566,14 +5557,14 @@
           <w:lang w:val="en-CH" w:eastAsia="en-CH"/>
         </w:rPr>
       </w:pPr>
-      <w:hyperlink w:anchor="_Toc40426505" w:history="1">
+      <w:hyperlink w:anchor="_Toc43880518" w:history="1">
         <w:r>
           <w:rPr>
             <w:rStyle w:val="Hyperlink"/>
             <w:noProof/>
             <w:lang w:val="en-US"/>
           </w:rPr>
-          <w:t>Figure 12: psi_fix_fir_dec_semi_nch_chtdm_conf Architecture</w:t>
+          <w:t>Figure 21: psi_fix_fir_dec_semi_nch_chtdm_conf Architecture</w:t>
         </w:r>
         <w:r>
           <w:rPr>
@@ -5594,7 +5585,7 @@
             <w:noProof/>
             <w:webHidden/>
           </w:rPr>
-          <w:instrText xml:space="preserve"> PAGEREF _Toc40426505 \h </w:instrText>
+          <w:instrText xml:space="preserve"> PAGEREF _Toc43880518 \h </w:instrText>
         </w:r>
         <w:r>
           <w:rPr>
@@ -5639,14 +5630,14 @@
           <w:lang w:val="en-CH" w:eastAsia="en-CH"/>
         </w:rPr>
       </w:pPr>
-      <w:hyperlink w:anchor="_Toc40426506" w:history="1">
+      <w:hyperlink w:anchor="_Toc43880519" w:history="1">
         <w:r>
           <w:rPr>
             <w:rStyle w:val="Hyperlink"/>
             <w:noProof/>
             <w:lang w:val="en-US"/>
           </w:rPr>
-          <w:t>Figure 12: psi_fix_fir_dec_semi_nch_chtdm_conf Multiplier stage for full input rate</w:t>
+          <w:t>Figure 22: psi_fix_fir_dec_semi_nch_chtdm_conf Multiplier stage for full input rate</w:t>
         </w:r>
         <w:r>
           <w:rPr>
@@ -5667,7 +5658,7 @@
             <w:noProof/>
             <w:webHidden/>
           </w:rPr>
-          <w:instrText xml:space="preserve"> PAGEREF _Toc40426506 \h </w:instrText>
+          <w:instrText xml:space="preserve"> PAGEREF _Toc43880519 \h </w:instrText>
         </w:r>
         <w:r>
           <w:rPr>
@@ -5712,14 +5703,14 @@
           <w:lang w:val="en-CH" w:eastAsia="en-CH"/>
         </w:rPr>
       </w:pPr>
-      <w:hyperlink w:anchor="_Toc40426507" w:history="1">
+      <w:hyperlink w:anchor="_Toc43880520" w:history="1">
         <w:r>
           <w:rPr>
             <w:rStyle w:val="Hyperlink"/>
             <w:noProof/>
             <w:lang w:val="fr-FR"/>
           </w:rPr>
-          <w:t>Figure 14: psi_fix_lin_approx Interpolation Principle</w:t>
+          <w:t>Figure 23: psi_fix_lin_approx Interpolation Principle</w:t>
         </w:r>
         <w:r>
           <w:rPr>
@@ -5740,7 +5731,7 @@
             <w:noProof/>
             <w:webHidden/>
           </w:rPr>
-          <w:instrText xml:space="preserve"> PAGEREF _Toc40426507 \h </w:instrText>
+          <w:instrText xml:space="preserve"> PAGEREF _Toc43880520 \h </w:instrText>
         </w:r>
         <w:r>
           <w:rPr>
@@ -5785,14 +5776,14 @@
           <w:lang w:val="en-CH" w:eastAsia="en-CH"/>
         </w:rPr>
       </w:pPr>
-      <w:hyperlink w:anchor="_Toc40426508" w:history="1">
+      <w:hyperlink w:anchor="_Toc43880521" w:history="1">
         <w:r>
           <w:rPr>
             <w:rStyle w:val="Hyperlink"/>
             <w:noProof/>
             <w:lang w:val="en-US"/>
           </w:rPr>
-          <w:t>Figure 15: psi_fix_lin_approx Architecture</w:t>
+          <w:t>Figure 24: psi_fix_lin_approx Architecture</w:t>
         </w:r>
         <w:r>
           <w:rPr>
@@ -5813,7 +5804,7 @@
             <w:noProof/>
             <w:webHidden/>
           </w:rPr>
-          <w:instrText xml:space="preserve"> PAGEREF _Toc40426508 \h </w:instrText>
+          <w:instrText xml:space="preserve"> PAGEREF _Toc43880521 \h </w:instrText>
         </w:r>
         <w:r>
           <w:rPr>
@@ -5858,14 +5849,14 @@
           <w:lang w:val="en-CH" w:eastAsia="en-CH"/>
         </w:rPr>
       </w:pPr>
-      <w:hyperlink w:anchor="_Toc40426509" w:history="1">
+      <w:hyperlink w:anchor="_Toc43880522" w:history="1">
         <w:r>
           <w:rPr>
             <w:rStyle w:val="Hyperlink"/>
             <w:noProof/>
             <w:lang w:val="en-US"/>
           </w:rPr>
-          <w:t>Figure 16: psi_fix_dds_18b Spectrum for PhaseStep=0.12345</w:t>
+          <w:t>Figure 25: psi_fix_dds_18b Spectrum for PhaseStep=0.12345</w:t>
         </w:r>
         <w:r>
           <w:rPr>
@@ -5886,7 +5877,7 @@
             <w:noProof/>
             <w:webHidden/>
           </w:rPr>
-          <w:instrText xml:space="preserve"> PAGEREF _Toc40426509 \h </w:instrText>
+          <w:instrText xml:space="preserve"> PAGEREF _Toc43880522 \h </w:instrText>
         </w:r>
         <w:r>
           <w:rPr>
@@ -5931,14 +5922,14 @@
           <w:lang w:val="en-CH" w:eastAsia="en-CH"/>
         </w:rPr>
       </w:pPr>
-      <w:hyperlink w:anchor="_Toc40426510" w:history="1">
+      <w:hyperlink w:anchor="_Toc43880523" w:history="1">
         <w:r>
           <w:rPr>
             <w:rStyle w:val="Hyperlink"/>
             <w:noProof/>
             <w:lang w:val="en-US"/>
           </w:rPr>
-          <w:t>Figure 17: psi_fix_dds_18b Architecture</w:t>
+          <w:t>Figure 26: psi_fix_dds_18b Architecture</w:t>
         </w:r>
         <w:r>
           <w:rPr>
@@ -5959,7 +5950,7 @@
             <w:noProof/>
             <w:webHidden/>
           </w:rPr>
-          <w:instrText xml:space="preserve"> PAGEREF _Toc40426510 \h </w:instrText>
+          <w:instrText xml:space="preserve"> PAGEREF _Toc43880523 \h </w:instrText>
         </w:r>
         <w:r>
           <w:rPr>
@@ -6004,14 +5995,14 @@
           <w:lang w:val="en-CH" w:eastAsia="en-CH"/>
         </w:rPr>
       </w:pPr>
-      <w:hyperlink w:anchor="_Toc40426511" w:history="1">
+      <w:hyperlink w:anchor="_Toc43880524" w:history="1">
         <w:r>
           <w:rPr>
             <w:rStyle w:val="Hyperlink"/>
             <w:noProof/>
             <w:lang w:val="en-US"/>
           </w:rPr>
-          <w:t>Figure 18: psi_fix_lowpass_iir_order1 Architecture</w:t>
+          <w:t>Figure 27: psi_fix_lowpass_iir_order1 Architecture</w:t>
         </w:r>
         <w:r>
           <w:rPr>
@@ -6032,7 +6023,7 @@
             <w:noProof/>
             <w:webHidden/>
           </w:rPr>
-          <w:instrText xml:space="preserve"> PAGEREF _Toc40426511 \h </w:instrText>
+          <w:instrText xml:space="preserve"> PAGEREF _Toc43880524 \h </w:instrText>
         </w:r>
         <w:r>
           <w:rPr>
@@ -6077,14 +6068,14 @@
           <w:lang w:val="en-CH" w:eastAsia="en-CH"/>
         </w:rPr>
       </w:pPr>
-      <w:hyperlink w:anchor="_Toc40426512" w:history="1">
+      <w:hyperlink w:anchor="_Toc43880525" w:history="1">
         <w:r>
           <w:rPr>
             <w:rStyle w:val="Hyperlink"/>
             <w:noProof/>
             <w:lang w:val="en-US"/>
           </w:rPr>
-          <w:t>Figure 19: psi_fix_complex_addsub Architecture</w:t>
+          <w:t>Figure 28: psi_fix_complex_addsub Architecture</w:t>
         </w:r>
         <w:r>
           <w:rPr>
@@ -6105,7 +6096,7 @@
             <w:noProof/>
             <w:webHidden/>
           </w:rPr>
-          <w:instrText xml:space="preserve"> PAGEREF _Toc40426512 \h </w:instrText>
+          <w:instrText xml:space="preserve"> PAGEREF _Toc43880525 \h </w:instrText>
         </w:r>
         <w:r>
           <w:rPr>
@@ -6150,14 +6141,14 @@
           <w:lang w:val="en-CH" w:eastAsia="en-CH"/>
         </w:rPr>
       </w:pPr>
-      <w:hyperlink w:anchor="_Toc40426513" w:history="1">
+      <w:hyperlink w:anchor="_Toc43880526" w:history="1">
         <w:r>
           <w:rPr>
             <w:rStyle w:val="Hyperlink"/>
             <w:noProof/>
             <w:lang w:val="en-US"/>
           </w:rPr>
-          <w:t>Figure 20: psi_fix_complex_mult Architecture</w:t>
+          <w:t>Figure 29: psi_fix_complex_mult Architecture</w:t>
         </w:r>
         <w:r>
           <w:rPr>
@@ -6178,7 +6169,7 @@
             <w:noProof/>
             <w:webHidden/>
           </w:rPr>
-          <w:instrText xml:space="preserve"> PAGEREF _Toc40426513 \h </w:instrText>
+          <w:instrText xml:space="preserve"> PAGEREF _Toc43880526 \h </w:instrText>
         </w:r>
         <w:r>
           <w:rPr>
@@ -6223,14 +6214,14 @@
           <w:lang w:val="en-CH" w:eastAsia="en-CH"/>
         </w:rPr>
       </w:pPr>
-      <w:hyperlink w:anchor="_Toc40426514" w:history="1">
+      <w:hyperlink w:anchor="_Toc43880527" w:history="1">
         <w:r>
           <w:rPr>
             <w:rStyle w:val="Hyperlink"/>
             <w:noProof/>
             <w:lang w:val="en-US"/>
           </w:rPr>
-          <w:t>Figure 21: psi_fix_mov_avg Architecture</w:t>
+          <w:t>Figure 30: psi_fix_mov_avg Architecture</w:t>
         </w:r>
         <w:r>
           <w:rPr>
@@ -6251,7 +6242,7 @@
             <w:noProof/>
             <w:webHidden/>
           </w:rPr>
-          <w:instrText xml:space="preserve"> PAGEREF _Toc40426514 \h </w:instrText>
+          <w:instrText xml:space="preserve"> PAGEREF _Toc43880527 \h </w:instrText>
         </w:r>
         <w:r>
           <w:rPr>
@@ -6296,14 +6287,14 @@
           <w:lang w:val="en-CH" w:eastAsia="en-CH"/>
         </w:rPr>
       </w:pPr>
-      <w:hyperlink w:anchor="_Toc40426515" w:history="1">
+      <w:hyperlink w:anchor="_Toc43880528" w:history="1">
         <w:r>
           <w:rPr>
             <w:rStyle w:val="Hyperlink"/>
             <w:noProof/>
             <w:lang w:val="en-US"/>
           </w:rPr>
-          <w:t>Figure 22: psi_fix_demod_real2cplx demodulation concept</w:t>
+          <w:t>Figure 31: psi_fix_demod_real2cplx demodulation concept</w:t>
         </w:r>
         <w:r>
           <w:rPr>
@@ -6324,7 +6315,7 @@
             <w:noProof/>
             <w:webHidden/>
           </w:rPr>
-          <w:instrText xml:space="preserve"> PAGEREF _Toc40426515 \h </w:instrText>
+          <w:instrText xml:space="preserve"> PAGEREF _Toc43880528 \h </w:instrText>
         </w:r>
         <w:r>
           <w:rPr>
@@ -6369,14 +6360,14 @@
           <w:lang w:val="en-CH" w:eastAsia="en-CH"/>
         </w:rPr>
       </w:pPr>
-      <w:hyperlink w:anchor="_Toc40426516" w:history="1">
+      <w:hyperlink w:anchor="_Toc43880529" w:history="1">
         <w:r>
           <w:rPr>
             <w:rStyle w:val="Hyperlink"/>
             <w:noProof/>
             <w:lang w:val="en-US"/>
           </w:rPr>
-          <w:t>Figure 23: psi_fix_demod_real2cplx Architecture</w:t>
+          <w:t>Figure 32: psi_fix_demod_real2cplx Architecture</w:t>
         </w:r>
         <w:r>
           <w:rPr>
@@ -6397,7 +6388,7 @@
             <w:noProof/>
             <w:webHidden/>
           </w:rPr>
-          <w:instrText xml:space="preserve"> PAGEREF _Toc40426516 \h </w:instrText>
+          <w:instrText xml:space="preserve"> PAGEREF _Toc43880529 \h </w:instrText>
         </w:r>
         <w:r>
           <w:rPr>
@@ -6442,14 +6433,14 @@
           <w:lang w:val="en-CH" w:eastAsia="en-CH"/>
         </w:rPr>
       </w:pPr>
-      <w:hyperlink w:anchor="_Toc40426517" w:history="1">
+      <w:hyperlink w:anchor="_Toc43880530" w:history="1">
         <w:r>
           <w:rPr>
             <w:rStyle w:val="Hyperlink"/>
             <w:noProof/>
             <w:lang w:val="en-US"/>
           </w:rPr>
-          <w:t>Figure 24: psi_fix_cordic_vect Architecture</w:t>
+          <w:t>Figure 33: psi_fix_cordic_vect Architecture</w:t>
         </w:r>
         <w:r>
           <w:rPr>
@@ -6470,7 +6461,7 @@
             <w:noProof/>
             <w:webHidden/>
           </w:rPr>
-          <w:instrText xml:space="preserve"> PAGEREF _Toc40426517 \h </w:instrText>
+          <w:instrText xml:space="preserve"> PAGEREF _Toc43880530 \h </w:instrText>
         </w:r>
         <w:r>
           <w:rPr>
@@ -6515,14 +6506,14 @@
           <w:lang w:val="en-CH" w:eastAsia="en-CH"/>
         </w:rPr>
       </w:pPr>
-      <w:hyperlink w:anchor="_Toc40426518" w:history="1">
+      <w:hyperlink w:anchor="_Toc43880531" w:history="1">
         <w:r>
           <w:rPr>
             <w:rStyle w:val="Hyperlink"/>
             <w:noProof/>
             <w:lang w:val="en-US"/>
           </w:rPr>
-          <w:t>Figure 25: psi_fix_cordic_rot Architecture</w:t>
+          <w:t>Figure 34: psi_fix_cordic_rot Architecture</w:t>
         </w:r>
         <w:r>
           <w:rPr>
@@ -6543,7 +6534,7 @@
             <w:noProof/>
             <w:webHidden/>
           </w:rPr>
-          <w:instrText xml:space="preserve"> PAGEREF _Toc40426518 \h </w:instrText>
+          <w:instrText xml:space="preserve"> PAGEREF _Toc43880531 \h </w:instrText>
         </w:r>
         <w:r>
           <w:rPr>
@@ -6588,14 +6579,14 @@
           <w:lang w:val="en-CH" w:eastAsia="en-CH"/>
         </w:rPr>
       </w:pPr>
-      <w:hyperlink w:anchor="_Toc40426519" w:history="1">
+      <w:hyperlink w:anchor="_Toc43880532" w:history="1">
         <w:r>
           <w:rPr>
             <w:rStyle w:val="Hyperlink"/>
             <w:noProof/>
             <w:lang w:val="en-US"/>
           </w:rPr>
-          <w:t>Figure 26: psi_fix_pol2cart_approx Architecture</w:t>
+          <w:t>Figure 35: psi_fix_pol2cart_approx Architecture</w:t>
         </w:r>
         <w:r>
           <w:rPr>
@@ -6616,7 +6607,7 @@
             <w:noProof/>
             <w:webHidden/>
           </w:rPr>
-          <w:instrText xml:space="preserve"> PAGEREF _Toc40426519 \h </w:instrText>
+          <w:instrText xml:space="preserve"> PAGEREF _Toc43880532 \h </w:instrText>
         </w:r>
         <w:r>
           <w:rPr>
@@ -6661,14 +6652,14 @@
           <w:lang w:val="en-CH" w:eastAsia="en-CH"/>
         </w:rPr>
       </w:pPr>
-      <w:hyperlink w:anchor="_Toc40426520" w:history="1">
+      <w:hyperlink w:anchor="_Toc43880533" w:history="1">
         <w:r>
           <w:rPr>
             <w:rStyle w:val="Hyperlink"/>
             <w:noProof/>
             <w:lang w:val="en-US"/>
           </w:rPr>
-          <w:t>Figure 27: psi_fix_mod_cplx2real Archietcture</w:t>
+          <w:t>Figure 36: psi_fix_mod_cplx2real Archietcture</w:t>
         </w:r>
         <w:r>
           <w:rPr>
@@ -6689,7 +6680,7 @@
             <w:noProof/>
             <w:webHidden/>
           </w:rPr>
-          <w:instrText xml:space="preserve"> PAGEREF _Toc40426520 \h </w:instrText>
+          <w:instrText xml:space="preserve"> PAGEREF _Toc43880533 \h </w:instrText>
         </w:r>
         <w:r>
           <w:rPr>
@@ -6734,14 +6725,14 @@
           <w:lang w:val="en-CH" w:eastAsia="en-CH"/>
         </w:rPr>
       </w:pPr>
-      <w:hyperlink w:anchor="_Toc40426521" w:history="1">
+      <w:hyperlink w:anchor="_Toc43880534" w:history="1">
         <w:r>
           <w:rPr>
             <w:rStyle w:val="Hyperlink"/>
             <w:noProof/>
             <w:lang w:val="en-US"/>
           </w:rPr>
-          <w:t>Figure 28: psi_fix_complex_abs</w:t>
+          <w:t>Figure 37: psi_fix_complex_abs</w:t>
         </w:r>
         <w:r>
           <w:rPr>
@@ -6762,7 +6753,7 @@
             <w:noProof/>
             <w:webHidden/>
           </w:rPr>
-          <w:instrText xml:space="preserve"> PAGEREF _Toc40426521 \h </w:instrText>
+          <w:instrText xml:space="preserve"> PAGEREF _Toc43880534 \h </w:instrText>
         </w:r>
         <w:r>
           <w:rPr>
@@ -6807,14 +6798,14 @@
           <w:lang w:val="en-CH" w:eastAsia="en-CH"/>
         </w:rPr>
       </w:pPr>
-      <w:hyperlink w:anchor="_Toc40426522" w:history="1">
+      <w:hyperlink w:anchor="_Toc43880535" w:history="1">
         <w:r>
           <w:rPr>
             <w:rStyle w:val="Hyperlink"/>
             <w:noProof/>
             <w:lang w:val="en-US"/>
           </w:rPr>
-          <w:t>Figure 29: psi_fix_phase_unwrap overflow behavior</w:t>
+          <w:t>Figure 38: psi_fix_phase_unwrap overflow behavior</w:t>
         </w:r>
         <w:r>
           <w:rPr>
@@ -6835,7 +6826,7 @@
             <w:noProof/>
             <w:webHidden/>
           </w:rPr>
-          <w:instrText xml:space="preserve"> PAGEREF _Toc40426522 \h </w:instrText>
+          <w:instrText xml:space="preserve"> PAGEREF _Toc43880535 \h </w:instrText>
         </w:r>
         <w:r>
           <w:rPr>
@@ -6893,7 +6884,7 @@
         </w:rPr>
         <w:br w:type="page"/>
       </w:r>
-      <w:bookmarkStart w:id="0" w:name="_Toc40426442"/>
+      <w:bookmarkStart w:id="0" w:name="_Toc43880455"/>
       <w:r>
         <w:rPr>
           <w:lang w:val="en-US"/>
@@ -6936,7 +6927,7 @@
           <w:lang w:val="en-US"/>
         </w:rPr>
       </w:pPr>
-      <w:bookmarkStart w:id="1" w:name="_Toc40426443"/>
+      <w:bookmarkStart w:id="1" w:name="_Toc43880456"/>
       <w:r>
         <w:rPr>
           <w:lang w:val="en-US"/>
@@ -7052,7 +7043,7 @@
         </w:rPr>
       </w:pPr>
       <w:bookmarkStart w:id="2" w:name="_Toc516140914"/>
-      <w:bookmarkStart w:id="3" w:name="_Toc40426444"/>
+      <w:bookmarkStart w:id="3" w:name="_Toc43880457"/>
       <w:r>
         <w:rPr>
           <w:lang w:val="en-US"/>
@@ -7256,7 +7247,7 @@
         </w:rPr>
       </w:pPr>
       <w:bookmarkStart w:id="4" w:name="_Toc516140949"/>
-      <w:bookmarkStart w:id="5" w:name="_Toc40426485"/>
+      <w:bookmarkStart w:id="5" w:name="_Toc43880498"/>
       <w:r>
         <w:rPr>
           <w:lang w:val="en-US"/>
@@ -7351,7 +7342,7 @@
           <w:lang w:val="en-US"/>
         </w:rPr>
       </w:pPr>
-      <w:bookmarkStart w:id="6" w:name="_Toc40426445"/>
+      <w:bookmarkStart w:id="6" w:name="_Toc43880458"/>
       <w:r>
         <w:rPr>
           <w:lang w:val="en-US"/>
@@ -7458,21 +7449,7 @@
         <w:rPr>
           <w:lang w:val="en-US"/>
         </w:rPr>
-        <w:t xml:space="preserve">. </w:t>
-      </w:r>
-      <w:proofErr w:type="gramStart"/>
-      <w:r>
-        <w:rPr>
-          <w:lang w:val="en-US"/>
-        </w:rPr>
-        <w:t>Additionally</w:t>
-      </w:r>
-      <w:proofErr w:type="gramEnd"/>
-      <w:r>
-        <w:rPr>
-          <w:lang w:val="en-US"/>
-        </w:rPr>
-        <w:t xml:space="preserve"> the path to the python directory must be added to the PATH environment variable.</w:t>
+        <w:t>. Additionally the path to the python directory must be added to the PATH environment variable.</w:t>
       </w:r>
     </w:p>
     <w:p>
@@ -7568,7 +7545,7 @@
         </w:rPr>
       </w:pPr>
       <w:bookmarkStart w:id="7" w:name="_Toc516140915"/>
-      <w:bookmarkStart w:id="8" w:name="_Toc40426446"/>
+      <w:bookmarkStart w:id="8" w:name="_Toc43880459"/>
       <w:r>
         <w:rPr>
           <w:lang w:val="en-US"/>
@@ -7748,7 +7725,7 @@
         </w:rPr>
       </w:pPr>
       <w:bookmarkStart w:id="9" w:name="_Toc516140916"/>
-      <w:bookmarkStart w:id="10" w:name="_Toc40426447"/>
+      <w:bookmarkStart w:id="10" w:name="_Toc43880460"/>
       <w:r>
         <w:rPr>
           <w:lang w:val="en-US"/>
@@ -7919,33 +7896,11 @@
           <w:lang w:val="en-US"/>
         </w:rPr>
       </w:pPr>
-      <w:proofErr w:type="gramStart"/>
-      <w:r>
-        <w:rPr>
-          <w:lang w:val="en-US"/>
-        </w:rPr>
-        <w:t>In order to</w:t>
-      </w:r>
-      <w:proofErr w:type="gramEnd"/>
-      <w:r>
-        <w:rPr>
-          <w:lang w:val="en-US"/>
-        </w:rPr>
-        <w:t xml:space="preserve"> run the regression tests using GHDL, GHDL must be installed and added to the path variable. </w:t>
-      </w:r>
-      <w:proofErr w:type="gramStart"/>
-      <w:r>
-        <w:rPr>
-          <w:lang w:val="en-US"/>
-        </w:rPr>
-        <w:t>Additionally</w:t>
-      </w:r>
-      <w:proofErr w:type="gramEnd"/>
-      <w:r>
-        <w:rPr>
-          <w:lang w:val="en-US"/>
-        </w:rPr>
-        <w:t xml:space="preserve"> a TCL interpreter must be installed.</w:t>
+      <w:r>
+        <w:rPr>
+          <w:lang w:val="en-US"/>
+        </w:rPr>
+        <w:t>In order to run the regression tests using GHDL, GHDL must be installed and added to the path variable. Additionally a TCL interpreter must be installed.</w:t>
       </w:r>
     </w:p>
     <w:p>
@@ -8294,7 +8249,7 @@
           <w:lang w:val="en-US"/>
         </w:rPr>
       </w:pPr>
-      <w:bookmarkStart w:id="12" w:name="_Toc40426448"/>
+      <w:bookmarkStart w:id="12" w:name="_Toc43880461"/>
       <w:r>
         <w:rPr>
           <w:lang w:val="en-US"/>
@@ -8508,21 +8463,7 @@
         <w:rPr>
           <w:lang w:val="en-US"/>
         </w:rPr>
-        <w:t xml:space="preserve">The test-bench shall automatically stop after it is completed (all processes </w:t>
-      </w:r>
-      <w:proofErr w:type="gramStart"/>
-      <w:r>
-        <w:rPr>
-          <w:lang w:val="en-US"/>
-        </w:rPr>
-        <w:t>halted,</w:t>
-      </w:r>
-      <w:proofErr w:type="gramEnd"/>
-      <w:r>
-        <w:rPr>
-          <w:lang w:val="en-US"/>
-        </w:rPr>
-        <w:t xml:space="preserve"> clock-generation stopped). See existing test-benches provided with the library for examples.</w:t>
+        <w:t>The test-bench shall automatically stop after it is completed (all processes halted, clock-generation stopped). See existing test-benches provided with the library for examples.</w:t>
       </w:r>
     </w:p>
     <w:p>
@@ -8760,7 +8701,7 @@
         </w:rPr>
       </w:pPr>
       <w:bookmarkStart w:id="13" w:name="_Toc516140918"/>
-      <w:bookmarkStart w:id="14" w:name="_Toc40426449"/>
+      <w:bookmarkStart w:id="14" w:name="_Toc43880462"/>
       <w:r>
         <w:rPr>
           <w:lang w:val="en-US"/>
@@ -8961,21 +8902,7 @@
         <w:rPr>
           <w:lang w:val="en-US"/>
         </w:rPr>
-        <w:t xml:space="preserve">An example an AXI handshaking waveform is given below. All the points where data is </w:t>
-      </w:r>
-      <w:proofErr w:type="gramStart"/>
-      <w:r>
-        <w:rPr>
-          <w:lang w:val="en-US"/>
-        </w:rPr>
-        <w:t>actually transferred</w:t>
-      </w:r>
-      <w:proofErr w:type="gramEnd"/>
-      <w:r>
-        <w:rPr>
-          <w:lang w:val="en-US"/>
-        </w:rPr>
-        <w:t xml:space="preserve"> are marked with dashed lines.</w:t>
+        <w:t>An example an AXI handshaking waveform is given below. All the points where data is actually transferred are marked with dashed lines.</w:t>
       </w:r>
     </w:p>
     <w:p>
@@ -9048,7 +8975,7 @@
         </w:rPr>
       </w:pPr>
       <w:bookmarkStart w:id="15" w:name="_Toc516140950"/>
-      <w:bookmarkStart w:id="16" w:name="_Toc40426486"/>
+      <w:bookmarkStart w:id="16" w:name="_Toc43880499"/>
       <w:r>
         <w:rPr>
           <w:lang w:val="en-US"/>
@@ -9237,7 +9164,7 @@
           <w:lang w:val="en-US"/>
         </w:rPr>
       </w:pPr>
-      <w:bookmarkStart w:id="17" w:name="_Toc40426450"/>
+      <w:bookmarkStart w:id="17" w:name="_Toc43880463"/>
       <w:r>
         <w:rPr>
           <w:lang w:val="en-US"/>
@@ -9254,7 +9181,7 @@
           <w:lang w:val="en-US"/>
         </w:rPr>
       </w:pPr>
-      <w:bookmarkStart w:id="18" w:name="_Toc40426451"/>
+      <w:bookmarkStart w:id="18" w:name="_Toc43880464"/>
       <w:r>
         <w:rPr>
           <w:lang w:val="en-US"/>
@@ -9293,28 +9220,13 @@
           <w:i/>
           <w:lang w:val="en-US"/>
         </w:rPr>
-        <w:t>psi_</w:t>
-      </w:r>
-      <w:proofErr w:type="gramStart"/>
-      <w:r>
-        <w:rPr>
-          <w:i/>
-          <w:lang w:val="en-US"/>
-        </w:rPr>
-        <w:t xml:space="preserve">common </w:t>
-      </w:r>
-      <w:r>
-        <w:rPr>
-          <w:lang w:val="en-US"/>
-        </w:rPr>
-        <w:t xml:space="preserve"> and</w:t>
-      </w:r>
-      <w:proofErr w:type="gramEnd"/>
-      <w:r>
-        <w:rPr>
-          <w:lang w:val="en-US"/>
-        </w:rPr>
-        <w:t xml:space="preserve"> </w:t>
+        <w:t xml:space="preserve">psi_common </w:t>
+      </w:r>
+      <w:r>
+        <w:rPr>
+          <w:lang w:val="en-US"/>
+        </w:rPr>
+        <w:t xml:space="preserve"> and </w:t>
       </w:r>
       <w:r>
         <w:rPr>
@@ -9410,23 +9322,7 @@
           <w:i/>
           <w:lang w:val="en-US"/>
         </w:rPr>
-        <w:t>psi_</w:t>
-      </w:r>
-      <w:proofErr w:type="gramStart"/>
-      <w:r>
-        <w:rPr>
-          <w:i/>
-          <w:lang w:val="en-US"/>
-        </w:rPr>
-        <w:t>lib.&lt;</w:t>
-      </w:r>
-      <w:proofErr w:type="gramEnd"/>
-      <w:r>
-        <w:rPr>
-          <w:i/>
-          <w:lang w:val="en-US"/>
-        </w:rPr>
-        <w:t>any_entity&gt;.</w:t>
+        <w:t>psi_lib.&lt;any_entity&gt;.</w:t>
       </w:r>
     </w:p>
     <w:p>
@@ -9472,21 +9368,12 @@
         </w:rPr>
         <w:t xml:space="preserve"> is compiled into the same library. Independently of the name of that library, library elements can be referred to using </w:t>
       </w:r>
-      <w:proofErr w:type="gramStart"/>
       <w:r>
         <w:rPr>
           <w:i/>
           <w:lang w:val="en-US"/>
         </w:rPr>
-        <w:t>work.&lt;</w:t>
-      </w:r>
-      <w:proofErr w:type="gramEnd"/>
-      <w:r>
-        <w:rPr>
-          <w:i/>
-          <w:lang w:val="en-US"/>
-        </w:rPr>
-        <w:t>any_entity&gt;</w:t>
+        <w:t>work.&lt;any_entity&gt;</w:t>
       </w:r>
       <w:r>
         <w:rPr>
@@ -9502,7 +9389,7 @@
           <w:lang w:val="en-US"/>
         </w:rPr>
       </w:pPr>
-      <w:bookmarkStart w:id="19" w:name="_Toc40426452"/>
+      <w:bookmarkStart w:id="19" w:name="_Toc43880465"/>
       <w:r>
         <w:rPr>
           <w:lang w:val="en-US"/>
@@ -9839,7 +9726,7 @@
           <w:lang w:val="en-US"/>
         </w:rPr>
       </w:pPr>
-      <w:bookmarkStart w:id="20" w:name="_Toc40426487"/>
+      <w:bookmarkStart w:id="20" w:name="_Toc43880500"/>
       <w:r>
         <w:rPr>
           <w:lang w:val="en-US"/>
@@ -9922,35 +9809,7 @@
         <w:rPr>
           <w:lang w:val="en-US"/>
         </w:rPr>
-        <w:t xml:space="preserve">s FPGA tools are quite good at register retiming. This means that the tools </w:t>
-      </w:r>
-      <w:proofErr w:type="gramStart"/>
-      <w:r>
-        <w:rPr>
-          <w:lang w:val="en-US"/>
-        </w:rPr>
-        <w:t>moves</w:t>
-      </w:r>
-      <w:proofErr w:type="gramEnd"/>
-      <w:r>
-        <w:rPr>
-          <w:lang w:val="en-US"/>
-        </w:rPr>
-        <w:t xml:space="preserve"> pipeline stages to optimize timing. ISE is also able to do </w:t>
-      </w:r>
-      <w:proofErr w:type="gramStart"/>
-      <w:r>
-        <w:rPr>
-          <w:lang w:val="en-US"/>
-        </w:rPr>
-        <w:t>retiming</w:t>
-      </w:r>
-      <w:proofErr w:type="gramEnd"/>
-      <w:r>
-        <w:rPr>
-          <w:lang w:val="en-US"/>
-        </w:rPr>
-        <w:t xml:space="preserve"> but it must be actively enabled in the project settings (synthesis).</w:t>
+        <w:t>s FPGA tools are quite good at register retiming. This means that the tools moves pipeline stages to optimize timing. ISE is also able to do retiming but it must be actively enabled in the project settings (synthesis).</w:t>
       </w:r>
     </w:p>
     <w:p>
@@ -10231,7 +10090,7 @@
           <w:lang w:val="en-US"/>
         </w:rPr>
       </w:pPr>
-      <w:bookmarkStart w:id="21" w:name="_Toc40426488"/>
+      <w:bookmarkStart w:id="21" w:name="_Toc43880501"/>
       <w:r>
         <w:rPr>
           <w:lang w:val="en-US"/>
@@ -10387,7 +10246,7 @@
           <w:lang w:val="en-US"/>
         </w:rPr>
       </w:pPr>
-      <w:bookmarkStart w:id="22" w:name="_Toc40426489"/>
+      <w:bookmarkStart w:id="22" w:name="_Toc43880502"/>
       <w:r>
         <w:rPr>
           <w:lang w:val="en-US"/>
@@ -10502,21 +10361,7 @@
         <w:rPr>
           <w:lang w:val="en-US"/>
         </w:rPr>
-        <w:t xml:space="preserve">The operation can be split into multiple stages manually on VHDL level. This can be done by not doing all steps in one VHDL line but one after the other in multiple lines. </w:t>
-      </w:r>
-      <w:proofErr w:type="gramStart"/>
-      <w:r>
-        <w:rPr>
-          <w:lang w:val="en-US"/>
-        </w:rPr>
-        <w:t>Of course</w:t>
-      </w:r>
-      <w:proofErr w:type="gramEnd"/>
-      <w:r>
-        <w:rPr>
-          <w:lang w:val="en-US"/>
-        </w:rPr>
-        <w:t xml:space="preserve"> intermediate number formats must be chosen accordingly to ensure correct operation. An example is given below.</w:t>
+        <w:t>The operation can be split into multiple stages manually on VHDL level. This can be done by not doing all steps in one VHDL line but one after the other in multiple lines. Of course intermediate number formats must be chosen accordingly to ensure correct operation. An example is given below.</w:t>
       </w:r>
     </w:p>
     <w:p>
@@ -10831,7 +10676,7 @@
           <w:lang w:val="en-US"/>
         </w:rPr>
       </w:pPr>
-      <w:bookmarkStart w:id="23" w:name="_Toc40426490"/>
+      <w:bookmarkStart w:id="23" w:name="_Toc43880503"/>
       <w:r>
         <w:rPr>
           <w:lang w:val="en-US"/>
@@ -10909,7 +10754,6 @@
           <w:lang w:val="en-US"/>
         </w:rPr>
       </w:pPr>
-      <w:proofErr w:type="gramStart"/>
       <w:r>
         <w:rPr>
           <w:lang w:val="en-US"/>
@@ -10926,14 +10770,7 @@
         <w:rPr>
           <w:lang w:val="en-US"/>
         </w:rPr>
-        <w:t xml:space="preserve"> course</w:t>
-      </w:r>
-      <w:proofErr w:type="gramEnd"/>
-      <w:r>
-        <w:rPr>
-          <w:lang w:val="en-US"/>
-        </w:rPr>
-        <w:t xml:space="preserve"> the tools can still apply retiming to move the registers if required.</w:t>
+        <w:t xml:space="preserve"> course the tools can still apply retiming to move the registers if required.</w:t>
       </w:r>
     </w:p>
     <w:p>
@@ -10967,7 +10804,7 @@
           <w:lang w:val="en-US"/>
         </w:rPr>
       </w:pPr>
-      <w:bookmarkStart w:id="24" w:name="_Toc40426453"/>
+      <w:bookmarkStart w:id="24" w:name="_Toc43880466"/>
       <w:r>
         <w:rPr>
           <w:lang w:val="en-US"/>
@@ -10984,7 +10821,7 @@
           <w:lang w:val="en-US"/>
         </w:rPr>
       </w:pPr>
-      <w:bookmarkStart w:id="25" w:name="_Toc40426454"/>
+      <w:bookmarkStart w:id="25" w:name="_Toc43880467"/>
       <w:r>
         <w:rPr>
           <w:lang w:val="en-US"/>
@@ -11017,21 +10854,7 @@
         <w:rPr>
           <w:lang w:val="en-US"/>
         </w:rPr>
-        <w:t xml:space="preserve">This component implements a </w:t>
-      </w:r>
-      <w:proofErr w:type="gramStart"/>
-      <w:r>
-        <w:rPr>
-          <w:lang w:val="en-US"/>
-        </w:rPr>
-        <w:t>fixed point</w:t>
-      </w:r>
-      <w:proofErr w:type="gramEnd"/>
-      <w:r>
-        <w:rPr>
-          <w:lang w:val="en-US"/>
-        </w:rPr>
-        <w:t xml:space="preserve"> binary divider.</w:t>
+        <w:t>This component implements a fixed point binary divider.</w:t>
       </w:r>
     </w:p>
     <w:p>
@@ -11964,35 +11787,7 @@
         <w:rPr>
           <w:lang w:val="en-US"/>
         </w:rPr>
-        <w:t xml:space="preserve">At the </w:t>
-      </w:r>
-      <w:proofErr w:type="gramStart"/>
-      <w:r>
-        <w:rPr>
-          <w:lang w:val="en-US"/>
-        </w:rPr>
-        <w:t>input</w:t>
-      </w:r>
-      <w:proofErr w:type="gramEnd"/>
-      <w:r>
-        <w:rPr>
-          <w:lang w:val="en-US"/>
-        </w:rPr>
-        <w:t xml:space="preserve"> a handshaking for handling backpressure (incl. Rdy) is implemented since the binary divider is quite slow and may be the limiting component in offline data processing systems. At the </w:t>
-      </w:r>
-      <w:proofErr w:type="gramStart"/>
-      <w:r>
-        <w:rPr>
-          <w:lang w:val="en-US"/>
-        </w:rPr>
-        <w:t>output</w:t>
-      </w:r>
-      <w:proofErr w:type="gramEnd"/>
-      <w:r>
-        <w:rPr>
-          <w:lang w:val="en-US"/>
-        </w:rPr>
-        <w:t xml:space="preserve"> no handling for backpressure is implemented for simplicity reasons. </w:t>
+        <w:t xml:space="preserve">At the input a handshaking for handling backpressure (incl. Rdy) is implemented since the binary divider is quite slow and may be the limiting component in offline data processing systems. At the output no handling for backpressure is implemented for simplicity reasons. </w:t>
       </w:r>
     </w:p>
     <w:p>
@@ -12094,7 +11889,7 @@
           <w:lang w:val="en-US"/>
         </w:rPr>
       </w:pPr>
-      <w:bookmarkStart w:id="26" w:name="_Toc40426491"/>
+      <w:bookmarkStart w:id="26" w:name="_Toc43880504"/>
       <w:r>
         <w:rPr>
           <w:lang w:val="en-US"/>
@@ -12166,20 +11961,12 @@
       </w:r>
       <w:bookmarkStart w:id="27" w:name="_Ref518293737"/>
       <w:bookmarkStart w:id="28" w:name="_Ref518293759"/>
-      <w:bookmarkStart w:id="29" w:name="_Toc40426455"/>
-      <w:proofErr w:type="gramStart"/>
+      <w:bookmarkStart w:id="29" w:name="_Toc43880468"/>
       <w:r>
         <w:rPr>
           <w:lang w:val="fr-FR"/>
         </w:rPr>
-        <w:t>psi</w:t>
-      </w:r>
-      <w:proofErr w:type="gramEnd"/>
-      <w:r>
-        <w:rPr>
-          <w:lang w:val="fr-FR"/>
-        </w:rPr>
-        <w:t>_fix_cic_dec_fix_1ch</w:t>
+        <w:t>psi_fix_cic_dec_fix_1ch</w:t>
       </w:r>
       <w:bookmarkEnd w:id="27"/>
       <w:bookmarkEnd w:id="28"/>
@@ -12222,21 +12009,7 @@
         <w:rPr>
           <w:lang w:val="en-US"/>
         </w:rPr>
-        <w:t xml:space="preserve">The CIC component always corrects the CIC gain roughly by shifting. As a result, the gain of the component is always between 0.5 and 1.0. </w:t>
-      </w:r>
-      <w:proofErr w:type="gramStart"/>
-      <w:r>
-        <w:rPr>
-          <w:lang w:val="en-US"/>
-        </w:rPr>
-        <w:t>Additionally</w:t>
-      </w:r>
-      <w:proofErr w:type="gramEnd"/>
-      <w:r>
-        <w:rPr>
-          <w:lang w:val="en-US"/>
-        </w:rPr>
-        <w:t xml:space="preserve"> a multiplier for exact gain adjustment can be added by setting the generic </w:t>
+        <w:t xml:space="preserve">The CIC component always corrects the CIC gain roughly by shifting. As a result, the gain of the component is always between 0.5 and 1.0. Additionally a multiplier for exact gain adjustment can be added by setting the generic </w:t>
       </w:r>
       <w:r>
         <w:rPr>
@@ -13064,76 +12837,20 @@
         <w:rPr>
           <w:lang w:val="en-US"/>
         </w:rPr>
-        <w:t xml:space="preserve">The CIC </w:t>
-      </w:r>
-      <w:proofErr w:type="gramStart"/>
-      <w:r>
-        <w:rPr>
-          <w:lang w:val="en-US"/>
-        </w:rPr>
-        <w:t>is able to</w:t>
-      </w:r>
-      <w:proofErr w:type="gramEnd"/>
-      <w:r>
-        <w:rPr>
-          <w:lang w:val="en-US"/>
-        </w:rPr>
-        <w:t xml:space="preserve"> process one input sample per clock cycle. </w:t>
-      </w:r>
-      <w:proofErr w:type="gramStart"/>
-      <w:r>
-        <w:rPr>
-          <w:lang w:val="en-US"/>
-        </w:rPr>
-        <w:t>Therefore</w:t>
-      </w:r>
-      <w:proofErr w:type="gramEnd"/>
-      <w:r>
-        <w:rPr>
-          <w:lang w:val="en-US"/>
-        </w:rPr>
-        <w:t xml:space="preserve"> no backpressure handling is implemented on the input.</w:t>
-      </w:r>
-    </w:p>
-    <w:p>
-      <w:pPr>
-        <w:rPr>
-          <w:lang w:val="en-US"/>
-        </w:rPr>
-      </w:pPr>
-      <w:r>
-        <w:rPr>
-          <w:lang w:val="en-US"/>
-        </w:rPr>
-        <w:t xml:space="preserve">CIC are </w:t>
-      </w:r>
-      <w:proofErr w:type="gramStart"/>
-      <w:r>
-        <w:rPr>
-          <w:lang w:val="en-US"/>
-        </w:rPr>
-        <w:t>most commonly used</w:t>
-      </w:r>
-      <w:proofErr w:type="gramEnd"/>
-      <w:r>
-        <w:rPr>
-          <w:lang w:val="en-US"/>
-        </w:rPr>
-        <w:t xml:space="preserve"> in streaming signal processing systems that require processing or storing the data at the full speed anyway. </w:t>
-      </w:r>
-      <w:proofErr w:type="gramStart"/>
-      <w:r>
-        <w:rPr>
-          <w:lang w:val="en-US"/>
-        </w:rPr>
-        <w:t>So</w:t>
-      </w:r>
-      <w:proofErr w:type="gramEnd"/>
-      <w:r>
-        <w:rPr>
-          <w:lang w:val="en-US"/>
-        </w:rPr>
-        <w:t xml:space="preserve"> no backpressure handling is implemented on the output side for simplicity</w:t>
+        <w:t>The CIC is able to process one input sample per clock cycle. Therefore no backpressure handling is implemented on the input.</w:t>
+      </w:r>
+    </w:p>
+    <w:p>
+      <w:pPr>
+        <w:rPr>
+          <w:lang w:val="en-US"/>
+        </w:rPr>
+      </w:pPr>
+      <w:r>
+        <w:rPr>
+          <w:lang w:val="en-US"/>
+        </w:rPr>
+        <w:t>CIC are most commonly used in streaming signal processing systems that require processing or storing the data at the full speed anyway. So no backpressure handling is implemented on the output side for simplicity</w:t>
       </w:r>
     </w:p>
     <w:p>
@@ -13209,21 +12926,7 @@
         <w:rPr>
           <w:lang w:val="en-US"/>
         </w:rPr>
-        <w:t xml:space="preserve">If the gain correction multiplier is used, signal path is chosen to be 25 bits wide and the gain correction coefficient is 17 bits (unsigned). For most </w:t>
-      </w:r>
-      <w:proofErr w:type="gramStart"/>
-      <w:r>
-        <w:rPr>
-          <w:lang w:val="en-US"/>
-        </w:rPr>
-        <w:t>implementations</w:t>
-      </w:r>
-      <w:proofErr w:type="gramEnd"/>
-      <w:r>
-        <w:rPr>
-          <w:lang w:val="en-US"/>
-        </w:rPr>
-        <w:t xml:space="preserve"> this design decisions are sufficient. If other requirements exist (e.g. very wide signal path), a project specific implementation of the CIC is required.</w:t>
+        <w:t>If the gain correction multiplier is used, signal path is chosen to be 25 bits wide and the gain correction coefficient is 17 bits (unsigned). For most implementations this design decisions are sufficient. If other requirements exist (e.g. very wide signal path), a project specific implementation of the CIC is required.</w:t>
       </w:r>
     </w:p>
     <w:p>
@@ -13309,7 +13012,7 @@
           <w:lang w:val="en-US"/>
         </w:rPr>
       </w:pPr>
-      <w:bookmarkStart w:id="31" w:name="_Toc40426492"/>
+      <w:bookmarkStart w:id="31" w:name="_Toc43880505"/>
       <w:r>
         <w:rPr>
           <w:lang w:val="en-US"/>
@@ -13893,21 +13596,7 @@
         <w:rPr>
           <w:lang w:val="en-US"/>
         </w:rPr>
-        <w:t xml:space="preserve"> Usually 1 is used if </w:t>
-      </w:r>
-      <w:proofErr w:type="gramStart"/>
-      <w:r>
-        <w:rPr>
-          <w:lang w:val="en-US"/>
-        </w:rPr>
-        <w:t>an</w:t>
-      </w:r>
-      <w:proofErr w:type="gramEnd"/>
-      <w:r>
-        <w:rPr>
-          <w:lang w:val="en-US"/>
-        </w:rPr>
-        <w:t xml:space="preserve"> FIR filter follows the CIC to further reduce the passband. If no FIR follows the CIC, a value 2 to is more optimal to avoid strong aliasing.</w:t>
+        <w:t xml:space="preserve"> Usually 1 is used if an FIR filter follows the CIC to further reduce the passband. If no FIR follows the CIC, a value 2 to is more optimal to avoid strong aliasing.</w:t>
       </w:r>
     </w:p>
     <w:p>
@@ -13919,21 +13608,13 @@
           <w:lang w:val="fr-FR"/>
         </w:rPr>
       </w:pPr>
-      <w:bookmarkStart w:id="32" w:name="_Toc40426456"/>
-      <w:proofErr w:type="gramStart"/>
+      <w:bookmarkStart w:id="32" w:name="_Toc43880469"/>
       <w:r>
         <w:rPr>
           <w:lang w:val="fr-FR"/>
         </w:rPr>
         <w:lastRenderedPageBreak/>
-        <w:t>psi</w:t>
-      </w:r>
-      <w:proofErr w:type="gramEnd"/>
-      <w:r>
-        <w:rPr>
-          <w:lang w:val="fr-FR"/>
-        </w:rPr>
-        <w:t>_fix_cic_dec_fix_nch_par_tdm</w:t>
+        <w:t>psi_fix_cic_dec_fix_nch_par_tdm</w:t>
       </w:r>
       <w:bookmarkEnd w:id="32"/>
     </w:p>
@@ -14021,21 +13702,7 @@
         <w:rPr>
           <w:lang w:val="en-US"/>
         </w:rPr>
-        <w:t xml:space="preserve">, the only difference is that it supports multiple channels. </w:t>
-      </w:r>
-      <w:proofErr w:type="gramStart"/>
-      <w:r>
-        <w:rPr>
-          <w:lang w:val="en-US"/>
-        </w:rPr>
-        <w:t>So</w:t>
-      </w:r>
-      <w:proofErr w:type="gramEnd"/>
-      <w:r>
-        <w:rPr>
-          <w:lang w:val="en-US"/>
-        </w:rPr>
-        <w:t xml:space="preserve"> for details refer to </w:t>
+        <w:t xml:space="preserve">, the only difference is that it supports multiple channels. So for details refer to </w:t>
       </w:r>
       <w:r>
         <w:rPr>
@@ -14930,76 +14597,20 @@
         <w:rPr>
           <w:lang w:val="en-US"/>
         </w:rPr>
-        <w:t xml:space="preserve">The CIC </w:t>
-      </w:r>
-      <w:proofErr w:type="gramStart"/>
-      <w:r>
-        <w:rPr>
-          <w:lang w:val="en-US"/>
-        </w:rPr>
-        <w:t>is able to</w:t>
-      </w:r>
-      <w:proofErr w:type="gramEnd"/>
-      <w:r>
-        <w:rPr>
-          <w:lang w:val="en-US"/>
-        </w:rPr>
-        <w:t xml:space="preserve"> process one input sample per clock cycle. </w:t>
-      </w:r>
-      <w:proofErr w:type="gramStart"/>
-      <w:r>
-        <w:rPr>
-          <w:lang w:val="en-US"/>
-        </w:rPr>
-        <w:t>Therefore</w:t>
-      </w:r>
-      <w:proofErr w:type="gramEnd"/>
-      <w:r>
-        <w:rPr>
-          <w:lang w:val="en-US"/>
-        </w:rPr>
-        <w:t xml:space="preserve"> no backpressure handling is implemented on the input.</w:t>
-      </w:r>
-    </w:p>
-    <w:p>
-      <w:pPr>
-        <w:rPr>
-          <w:lang w:val="en-US"/>
-        </w:rPr>
-      </w:pPr>
-      <w:r>
-        <w:rPr>
-          <w:lang w:val="en-US"/>
-        </w:rPr>
-        <w:t xml:space="preserve">CIC are </w:t>
-      </w:r>
-      <w:proofErr w:type="gramStart"/>
-      <w:r>
-        <w:rPr>
-          <w:lang w:val="en-US"/>
-        </w:rPr>
-        <w:t>most commonly used</w:t>
-      </w:r>
-      <w:proofErr w:type="gramEnd"/>
-      <w:r>
-        <w:rPr>
-          <w:lang w:val="en-US"/>
-        </w:rPr>
-        <w:t xml:space="preserve"> in streaming signal processing systems that require processing or storing the data at the full speed anyway. </w:t>
-      </w:r>
-      <w:proofErr w:type="gramStart"/>
-      <w:r>
-        <w:rPr>
-          <w:lang w:val="en-US"/>
-        </w:rPr>
-        <w:t>So</w:t>
-      </w:r>
-      <w:proofErr w:type="gramEnd"/>
-      <w:r>
-        <w:rPr>
-          <w:lang w:val="en-US"/>
-        </w:rPr>
-        <w:t xml:space="preserve"> no backpressure handling is implemented on the output side for simplicity</w:t>
+        <w:t>The CIC is able to process one input sample per clock cycle. Therefore no backpressure handling is implemented on the input.</w:t>
+      </w:r>
+    </w:p>
+    <w:p>
+      <w:pPr>
+        <w:rPr>
+          <w:lang w:val="en-US"/>
+        </w:rPr>
+      </w:pPr>
+      <w:r>
+        <w:rPr>
+          <w:lang w:val="en-US"/>
+        </w:rPr>
+        <w:t>CIC are most commonly used in streaming signal processing systems that require processing or storing the data at the full speed anyway. So no backpressure handling is implemented on the output side for simplicity</w:t>
       </w:r>
     </w:p>
     <w:p>
@@ -15155,7 +14766,7 @@
           <w:lang w:val="en-US"/>
         </w:rPr>
       </w:pPr>
-      <w:bookmarkStart w:id="33" w:name="_Toc40426493"/>
+      <w:bookmarkStart w:id="33" w:name="_Toc43880506"/>
       <w:r>
         <w:rPr>
           <w:lang w:val="en-US"/>
@@ -15365,7 +14976,7 @@
           <w:lang w:val="en-US"/>
         </w:rPr>
       </w:pPr>
-      <w:bookmarkStart w:id="34" w:name="_Toc40426457"/>
+      <w:bookmarkStart w:id="34" w:name="_Toc43880470"/>
       <w:r>
         <w:rPr>
           <w:lang w:val="en-US"/>
@@ -15459,21 +15070,7 @@
         <w:rPr>
           <w:lang w:val="en-US"/>
         </w:rPr>
-        <w:t xml:space="preserve">, the only difference is that it supports multiple channels. </w:t>
-      </w:r>
-      <w:proofErr w:type="gramStart"/>
-      <w:r>
-        <w:rPr>
-          <w:lang w:val="en-US"/>
-        </w:rPr>
-        <w:t>So</w:t>
-      </w:r>
-      <w:proofErr w:type="gramEnd"/>
-      <w:r>
-        <w:rPr>
-          <w:lang w:val="en-US"/>
-        </w:rPr>
-        <w:t xml:space="preserve"> for details refer to </w:t>
+        <w:t xml:space="preserve">, the only difference is that it supports multiple channels. So for details refer to </w:t>
       </w:r>
       <w:r>
         <w:rPr>
@@ -16355,76 +15952,20 @@
         <w:rPr>
           <w:lang w:val="en-US"/>
         </w:rPr>
-        <w:t xml:space="preserve">The CIC </w:t>
-      </w:r>
-      <w:proofErr w:type="gramStart"/>
-      <w:r>
-        <w:rPr>
-          <w:lang w:val="en-US"/>
-        </w:rPr>
-        <w:t>is able to</w:t>
-      </w:r>
-      <w:proofErr w:type="gramEnd"/>
-      <w:r>
-        <w:rPr>
-          <w:lang w:val="en-US"/>
-        </w:rPr>
-        <w:t xml:space="preserve"> process one input sample per clock cycle. </w:t>
-      </w:r>
-      <w:proofErr w:type="gramStart"/>
-      <w:r>
-        <w:rPr>
-          <w:lang w:val="en-US"/>
-        </w:rPr>
-        <w:t>Therefore</w:t>
-      </w:r>
-      <w:proofErr w:type="gramEnd"/>
-      <w:r>
-        <w:rPr>
-          <w:lang w:val="en-US"/>
-        </w:rPr>
-        <w:t xml:space="preserve"> no backpressure handling is implemented on the input.</w:t>
-      </w:r>
-    </w:p>
-    <w:p>
-      <w:pPr>
-        <w:rPr>
-          <w:lang w:val="en-US"/>
-        </w:rPr>
-      </w:pPr>
-      <w:r>
-        <w:rPr>
-          <w:lang w:val="en-US"/>
-        </w:rPr>
-        <w:t xml:space="preserve">CIC are </w:t>
-      </w:r>
-      <w:proofErr w:type="gramStart"/>
-      <w:r>
-        <w:rPr>
-          <w:lang w:val="en-US"/>
-        </w:rPr>
-        <w:t>most commonly used</w:t>
-      </w:r>
-      <w:proofErr w:type="gramEnd"/>
-      <w:r>
-        <w:rPr>
-          <w:lang w:val="en-US"/>
-        </w:rPr>
-        <w:t xml:space="preserve"> in streaming signal processing systems that require processing or storing the data at the full speed anyway. </w:t>
-      </w:r>
-      <w:proofErr w:type="gramStart"/>
-      <w:r>
-        <w:rPr>
-          <w:lang w:val="en-US"/>
-        </w:rPr>
-        <w:t>So</w:t>
-      </w:r>
-      <w:proofErr w:type="gramEnd"/>
-      <w:r>
-        <w:rPr>
-          <w:lang w:val="en-US"/>
-        </w:rPr>
-        <w:t xml:space="preserve"> no backpressure handling is implemented on the output side for simplicity</w:t>
+        <w:t>The CIC is able to process one input sample per clock cycle. Therefore no backpressure handling is implemented on the input.</w:t>
+      </w:r>
+    </w:p>
+    <w:p>
+      <w:pPr>
+        <w:rPr>
+          <w:lang w:val="en-US"/>
+        </w:rPr>
+      </w:pPr>
+      <w:r>
+        <w:rPr>
+          <w:lang w:val="en-US"/>
+        </w:rPr>
+        <w:t>CIC are most commonly used in streaming signal processing systems that require processing or storing the data at the full speed anyway. So no backpressure handling is implemented on the output side for simplicity</w:t>
       </w:r>
     </w:p>
     <w:p>
@@ -16580,7 +16121,7 @@
           <w:lang w:val="en-US"/>
         </w:rPr>
       </w:pPr>
-      <w:bookmarkStart w:id="35" w:name="_Toc40426494"/>
+      <w:bookmarkStart w:id="35" w:name="_Toc43880507"/>
       <w:r>
         <w:rPr>
           <w:lang w:val="en-US"/>
@@ -16796,21 +16337,13 @@
           <w:lang w:val="fr-FR"/>
         </w:rPr>
       </w:pPr>
-      <w:bookmarkStart w:id="36" w:name="_Toc40426458"/>
-      <w:proofErr w:type="gramStart"/>
+      <w:bookmarkStart w:id="36" w:name="_Toc43880471"/>
       <w:r>
         <w:rPr>
           <w:lang w:val="fr-FR"/>
         </w:rPr>
         <w:lastRenderedPageBreak/>
-        <w:t>psi</w:t>
-      </w:r>
-      <w:proofErr w:type="gramEnd"/>
-      <w:r>
-        <w:rPr>
-          <w:lang w:val="fr-FR"/>
-        </w:rPr>
-        <w:t>_fix_cic_int_fix_1ch</w:t>
+        <w:t>psi_fix_cic_int_fix_1ch</w:t>
       </w:r>
       <w:bookmarkEnd w:id="36"/>
     </w:p>
@@ -16851,21 +16384,7 @@
         <w:rPr>
           <w:lang w:val="en-US"/>
         </w:rPr>
-        <w:t xml:space="preserve">The CIC component always corrects the CIC gain roughly by shifting. As a result, the gain of the component is always between 0.5 and 1.0. </w:t>
-      </w:r>
-      <w:proofErr w:type="gramStart"/>
-      <w:r>
-        <w:rPr>
-          <w:lang w:val="en-US"/>
-        </w:rPr>
-        <w:t>Additionally</w:t>
-      </w:r>
-      <w:proofErr w:type="gramEnd"/>
-      <w:r>
-        <w:rPr>
-          <w:lang w:val="en-US"/>
-        </w:rPr>
-        <w:t xml:space="preserve"> a multiplier for exact gain adjustment can be added by setting the generic </w:t>
+        <w:t xml:space="preserve">The CIC component always corrects the CIC gain roughly by shifting. As a result, the gain of the component is always between 0.5 and 1.0. Additionally a multiplier for exact gain adjustment can be added by setting the generic </w:t>
       </w:r>
       <w:r>
         <w:rPr>
@@ -17841,21 +17360,7 @@
         <w:rPr>
           <w:lang w:val="en-US"/>
         </w:rPr>
-        <w:t xml:space="preserve">Full handshaking at the output side was implemented mainly to allow equally spaced output samples (in time). By </w:t>
-      </w:r>
-      <w:proofErr w:type="gramStart"/>
-      <w:r>
-        <w:rPr>
-          <w:lang w:val="en-US"/>
-        </w:rPr>
-        <w:t>nature</w:t>
-      </w:r>
-      <w:proofErr w:type="gramEnd"/>
-      <w:r>
-        <w:rPr>
-          <w:lang w:val="en-US"/>
-        </w:rPr>
-        <w:t xml:space="preserve"> the filter calculates multiple output samples back-to-back after an input sample arrived. For output rates lower than the clock-speed, this leads to a bursting behavior which is often (but not always) undesirable. By controlling the </w:t>
+        <w:t xml:space="preserve">Full handshaking at the output side was implemented mainly to allow equally spaced output samples (in time). By nature the filter calculates multiple output samples back-to-back after an input sample arrived. For output rates lower than the clock-speed, this leads to a bursting behavior which is often (but not always) undesirable. By controlling the </w:t>
       </w:r>
       <w:r>
         <w:rPr>
@@ -17930,21 +17435,7 @@
         <w:rPr>
           <w:lang w:val="en-US"/>
         </w:rPr>
-        <w:t xml:space="preserve">If the gain correction multiplier is used, signal path is chosen to be 25 bits wide and the gain correction coefficient is 17 bits (unsigned). For most </w:t>
-      </w:r>
-      <w:proofErr w:type="gramStart"/>
-      <w:r>
-        <w:rPr>
-          <w:lang w:val="en-US"/>
-        </w:rPr>
-        <w:t>implementations</w:t>
-      </w:r>
-      <w:proofErr w:type="gramEnd"/>
-      <w:r>
-        <w:rPr>
-          <w:lang w:val="en-US"/>
-        </w:rPr>
-        <w:t xml:space="preserve"> this design decisions are sufficient. If other requirements exist (e.g. very wide signal path), a project specific implementation of the CIC is required.</w:t>
+        <w:t>If the gain correction multiplier is used, signal path is chosen to be 25 bits wide and the gain correction coefficient is 17 bits (unsigned). For most implementations this design decisions are sufficient. If other requirements exist (e.g. very wide signal path), a project specific implementation of the CIC is required.</w:t>
       </w:r>
     </w:p>
     <w:p>
@@ -18030,7 +17521,7 @@
           <w:lang w:val="en-US"/>
         </w:rPr>
       </w:pPr>
-      <w:bookmarkStart w:id="37" w:name="_Toc40426495"/>
+      <w:bookmarkStart w:id="37" w:name="_Toc43880508"/>
       <w:r>
         <w:rPr>
           <w:lang w:val="en-US"/>
@@ -18700,21 +18191,7 @@
         <w:rPr>
           <w:lang w:val="en-US"/>
         </w:rPr>
-        <w:t xml:space="preserve">. If the time between two output samples </w:t>
-      </w:r>
-      <w:proofErr w:type="gramStart"/>
-      <w:r>
-        <w:rPr>
-          <w:lang w:val="en-US"/>
-        </w:rPr>
-        <w:t>has to</w:t>
-      </w:r>
-      <w:proofErr w:type="gramEnd"/>
-      <w:r>
-        <w:rPr>
-          <w:lang w:val="en-US"/>
-        </w:rPr>
-        <w:t xml:space="preserve"> be constant, the timing can be controlled by applying pulses at the desired frequency to the </w:t>
+        <w:t xml:space="preserve">. If the time between two output samples has to be constant, the timing can be controlled by applying pulses at the desired frequency to the </w:t>
       </w:r>
       <w:r>
         <w:rPr>
@@ -18740,7 +18217,7 @@
         </w:rPr>
       </w:pPr>
       <w:bookmarkStart w:id="38" w:name="_Toc27467498"/>
-      <w:bookmarkStart w:id="39" w:name="_Toc40426459"/>
+      <w:bookmarkStart w:id="39" w:name="_Toc43880472"/>
       <w:r>
         <w:rPr>
           <w:lang w:val="en-US"/>
@@ -18775,21 +18252,7 @@
         <w:rPr>
           <w:lang w:val="en-US"/>
         </w:rPr>
-        <w:t xml:space="preserve">This component implements a decimating by 2 half-bandwidth filter. This </w:t>
-      </w:r>
-      <w:proofErr w:type="gramStart"/>
-      <w:r>
-        <w:rPr>
-          <w:lang w:val="en-US"/>
-        </w:rPr>
-        <w:t>particular implementation</w:t>
-      </w:r>
-      <w:proofErr w:type="gramEnd"/>
-      <w:r>
-        <w:rPr>
-          <w:lang w:val="en-US"/>
-        </w:rPr>
-        <w:t xml:space="preserve"> has 3 taps with fixed coefficients: 0.25, 0.5, 0.25. This enables efficient implementation based on bit shifting instead of multiplications. It can be used in a two modes of operation: Separate mode, in which all channels are independently processed (but still share AXI-S handshaking signals) and a second mode, in which input samples are processed as they come from one source. This enables decimate by N (where N is a power of two) by connecting more components of this type in a chained structure.</w:t>
+        <w:t>This component implements a decimating by 2 half-bandwidth filter. This particular implementation has 3 taps with fixed coefficients: 0.25, 0.5, 0.25. This enables efficient implementation based on bit shifting instead of multiplications. It can be used in a two modes of operation: Separate mode, in which all channels are independently processed (but still share AXI-S handshaking signals) and a second mode, in which input samples are processed as they come from one source. This enables decimate by N (where N is a power of two) by connecting more components of this type in a chained structure.</w:t>
       </w:r>
     </w:p>
     <w:p>
@@ -19750,10 +19213,10 @@
             <v:path o:extrusionok="f" gradientshapeok="t" o:connecttype="rect"/>
             <o:lock v:ext="edit" aspectratio="t"/>
           </v:shapetype>
-          <v:shape id="_x0000_i1025" type="#_x0000_t75" style="width:224.85pt;height:75.55pt" o:ole="">
+          <v:shape id="_x0000_i1025" type="#_x0000_t75" style="width:225pt;height:75.75pt" o:ole="">
             <v:imagedata r:id="rId20" o:title=""/>
           </v:shape>
-          <o:OLEObject Type="Embed" ProgID="Visio.Drawing.15" ShapeID="_x0000_i1025" DrawAspect="Content" ObjectID="_1651649486" r:id="rId21"/>
+          <o:OLEObject Type="Embed" ProgID="Visio.Drawing.15" ShapeID="_x0000_i1025" DrawAspect="Content" ObjectID="_1654493203" r:id="rId21"/>
         </w:object>
       </w:r>
     </w:p>
@@ -19765,7 +19228,7 @@
           <w:lang w:val="en-US"/>
         </w:rPr>
       </w:pPr>
-      <w:bookmarkStart w:id="40" w:name="_Toc40426496"/>
+      <w:bookmarkStart w:id="40" w:name="_Toc43880509"/>
       <w:r>
         <w:rPr>
           <w:lang w:val="en-US"/>
@@ -19821,21 +19284,7 @@
         <w:rPr>
           <w:lang w:val="en-US"/>
         </w:rPr>
-        <w:t xml:space="preserve">Based on this structure, two different filter configurations can be </w:t>
-      </w:r>
-      <w:proofErr w:type="gramStart"/>
-      <w:r>
-        <w:rPr>
-          <w:lang w:val="en-US"/>
-        </w:rPr>
-        <w:t>build</w:t>
-      </w:r>
-      <w:proofErr w:type="gramEnd"/>
-      <w:r>
-        <w:rPr>
-          <w:lang w:val="en-US"/>
-        </w:rPr>
-        <w:t xml:space="preserve">. When </w:t>
+        <w:t xml:space="preserve">Based on this structure, two different filter configurations can be build. When </w:t>
       </w:r>
       <w:r>
         <w:rPr>
@@ -19873,10 +19322,10 @@
       </w:pPr>
       <w:r>
         <w:object w:dxaOrig="4935" w:dyaOrig="2221" w14:anchorId="5CC60AD6">
-          <v:shape id="_x0000_i1026" type="#_x0000_t75" style="width:246.9pt;height:110.85pt" o:ole="">
+          <v:shape id="_x0000_i1026" type="#_x0000_t75" style="width:246.75pt;height:111pt" o:ole="">
             <v:imagedata r:id="rId22" o:title=""/>
           </v:shape>
-          <o:OLEObject Type="Embed" ProgID="Visio.Drawing.15" ShapeID="_x0000_i1026" DrawAspect="Content" ObjectID="_1651649487" r:id="rId23"/>
+          <o:OLEObject Type="Embed" ProgID="Visio.Drawing.15" ShapeID="_x0000_i1026" DrawAspect="Content" ObjectID="_1654493204" r:id="rId23"/>
         </w:object>
       </w:r>
     </w:p>
@@ -19888,7 +19337,7 @@
           <w:lang w:val="en-US"/>
         </w:rPr>
       </w:pPr>
-      <w:bookmarkStart w:id="41" w:name="_Toc40426497"/>
+      <w:bookmarkStart w:id="41" w:name="_Toc43880510"/>
       <w:r>
         <w:rPr>
           <w:lang w:val="en-US"/>
@@ -19990,10 +19439,10 @@
       </w:pPr>
       <w:r>
         <w:object w:dxaOrig="4935" w:dyaOrig="2161" w14:anchorId="349AA14A">
-          <v:shape id="_x0000_i1027" type="#_x0000_t75" style="width:246.9pt;height:108.2pt" o:ole="">
+          <v:shape id="_x0000_i1027" type="#_x0000_t75" style="width:246.75pt;height:108pt" o:ole="">
             <v:imagedata r:id="rId24" o:title=""/>
           </v:shape>
-          <o:OLEObject Type="Embed" ProgID="Visio.Drawing.15" ShapeID="_x0000_i1027" DrawAspect="Content" ObjectID="_1651649488" r:id="rId25"/>
+          <o:OLEObject Type="Embed" ProgID="Visio.Drawing.15" ShapeID="_x0000_i1027" DrawAspect="Content" ObjectID="_1654493205" r:id="rId25"/>
         </w:object>
       </w:r>
     </w:p>
@@ -20005,7 +19454,7 @@
           <w:lang w:val="en-US"/>
         </w:rPr>
       </w:pPr>
-      <w:bookmarkStart w:id="42" w:name="_Toc40426498"/>
+      <w:bookmarkStart w:id="42" w:name="_Toc43880511"/>
       <w:r>
         <w:rPr>
           <w:lang w:val="en-US"/>
@@ -20074,7 +19523,7 @@
           <w:lang w:val="en-US"/>
         </w:rPr>
       </w:pPr>
-      <w:bookmarkStart w:id="43" w:name="_Toc40426460"/>
+      <w:bookmarkStart w:id="43" w:name="_Toc43880473"/>
       <w:r>
         <w:rPr>
           <w:lang w:val="en-US"/>
@@ -20108,21 +19557,7 @@
         <w:rPr>
           <w:lang w:val="en-US"/>
         </w:rPr>
-        <w:t xml:space="preserve">This entity implements a multiply-add stage that can be implemented efficiently for FPGAs supporting multiply-adder chains (as Xilinx 6- and 7-Series do for example). It is written in pure VHDL and also synthesizable for other FPGA </w:t>
-      </w:r>
-      <w:proofErr w:type="gramStart"/>
-      <w:r>
-        <w:rPr>
-          <w:lang w:val="en-US"/>
-        </w:rPr>
-        <w:t>families</w:t>
-      </w:r>
-      <w:proofErr w:type="gramEnd"/>
-      <w:r>
-        <w:rPr>
-          <w:lang w:val="en-US"/>
-        </w:rPr>
-        <w:t xml:space="preserve"> but it may lead to less optimal results.</w:t>
+        <w:t>This entity implements a multiply-add stage that can be implemented efficiently for FPGAs supporting multiply-adder chains (as Xilinx 6- and 7-Series do for example). It is written in pure VHDL and also synthesizable for other FPGA families but it may lead to less optimal results.</w:t>
       </w:r>
     </w:p>
     <w:p>
@@ -21464,7 +20899,7 @@
           <w:lang w:val="en-US"/>
         </w:rPr>
       </w:pPr>
-      <w:bookmarkStart w:id="44" w:name="_Toc40426499"/>
+      <w:bookmarkStart w:id="44" w:name="_Toc43880512"/>
       <w:r>
         <w:rPr>
           <w:lang w:val="en-US"/>
@@ -21520,21 +20955,7 @@
         <w:rPr>
           <w:lang w:val="en-US"/>
         </w:rPr>
-        <w:t xml:space="preserve">The example below shows how to use the multiply-add stage for an efficient </w:t>
-      </w:r>
-      <w:proofErr w:type="gramStart"/>
-      <w:r>
-        <w:rPr>
-          <w:lang w:val="en-US"/>
-        </w:rPr>
-        <w:t>fully-parallel</w:t>
-      </w:r>
-      <w:proofErr w:type="gramEnd"/>
-      <w:r>
-        <w:rPr>
-          <w:lang w:val="en-US"/>
-        </w:rPr>
-        <w:t xml:space="preserve"> single channel FIR implementation with three taps.</w:t>
+        <w:t>The example below shows how to use the multiply-add stage for an efficient fully-parallel single channel FIR implementation with three taps.</w:t>
       </w:r>
     </w:p>
     <w:p>
@@ -21607,7 +21028,7 @@
           <w:lang w:val="en-US"/>
         </w:rPr>
       </w:pPr>
-      <w:bookmarkStart w:id="45" w:name="_Toc40426500"/>
+      <w:bookmarkStart w:id="45" w:name="_Toc43880513"/>
       <w:r>
         <w:rPr>
           <w:lang w:val="en-US"/>
@@ -21662,7 +21083,7 @@
           <w:lang w:val="en-US"/>
         </w:rPr>
       </w:pPr>
-      <w:bookmarkStart w:id="46" w:name="_Toc40426461"/>
+      <w:bookmarkStart w:id="46" w:name="_Toc43880474"/>
       <w:r>
         <w:rPr>
           <w:lang w:val="en-US"/>
@@ -22833,13 +22254,8 @@
               <w:pStyle w:val="TableContent"/>
             </w:pPr>
             <w:r>
-              <w:t xml:space="preserve">Decimation </w:t>
-            </w:r>
-            <w:proofErr w:type="gramStart"/>
-            <w:r>
-              <w:t>ratio -1</w:t>
-            </w:r>
-            <w:proofErr w:type="gramEnd"/>
+              <w:t>Decimation ratio -1</w:t>
+            </w:r>
             <w:r>
               <w:br/>
               <w:t xml:space="preserve">0 </w:t>
@@ -23691,21 +23107,7 @@
         <w:rPr>
           <w:lang w:val="en-US"/>
         </w:rPr>
-        <w:t xml:space="preserve">ackpressure is not required </w:t>
-      </w:r>
-      <w:proofErr w:type="gramStart"/>
-      <w:r>
-        <w:rPr>
-          <w:lang w:val="en-US"/>
-        </w:rPr>
-        <w:t>as long as</w:t>
-      </w:r>
-      <w:proofErr w:type="gramEnd"/>
-      <w:r>
-        <w:rPr>
-          <w:lang w:val="en-US"/>
-        </w:rPr>
-        <w:t xml:space="preserve"> the processing power of the filter is sufficient to handle all input data. For the calculation, see below. </w:t>
+        <w:t xml:space="preserve">ackpressure is not required as long as the processing power of the filter is sufficient to handle all input data. For the calculation, see below. </w:t>
       </w:r>
     </w:p>
     <w:p>
@@ -23839,7 +23241,7 @@
           <w:lang w:val="en-US"/>
         </w:rPr>
       </w:pPr>
-      <w:bookmarkStart w:id="47" w:name="_Toc40426501"/>
+      <w:bookmarkStart w:id="47" w:name="_Toc43880514"/>
       <w:r>
         <w:rPr>
           <w:lang w:val="en-US"/>
@@ -23981,33 +23383,11 @@
           <w:lang w:val="en-US"/>
         </w:rPr>
       </w:pPr>
-      <w:proofErr w:type="gramStart"/>
-      <w:r>
-        <w:rPr>
-          <w:lang w:val="en-US"/>
-        </w:rPr>
-        <w:t>Obviously</w:t>
-      </w:r>
-      <w:proofErr w:type="gramEnd"/>
-      <w:r>
-        <w:rPr>
-          <w:lang w:val="en-US"/>
-        </w:rPr>
-        <w:t xml:space="preserve"> the architecture requires one clock cycle per tap calculation. As a </w:t>
-      </w:r>
-      <w:proofErr w:type="gramStart"/>
-      <w:r>
-        <w:rPr>
-          <w:lang w:val="en-US"/>
-        </w:rPr>
-        <w:t>result</w:t>
-      </w:r>
-      <w:proofErr w:type="gramEnd"/>
-      <w:r>
-        <w:rPr>
-          <w:lang w:val="en-US"/>
-        </w:rPr>
-        <w:t xml:space="preserve"> the maximum number of filter taps depends on the clock frequency</w:t>
+      <w:r>
+        <w:rPr>
+          <w:lang w:val="en-US"/>
+        </w:rPr>
+        <w:t>Obviously the architecture requires one clock cycle per tap calculation. As a result the maximum number of filter taps depends on the clock frequency</w:t>
       </w:r>
       <w:r>
         <w:rPr>
@@ -24268,7 +23648,7 @@
           <w:lang w:val="en-US"/>
         </w:rPr>
       </w:pPr>
-      <w:bookmarkStart w:id="48" w:name="_Toc40426462"/>
+      <w:bookmarkStart w:id="48" w:name="_Toc43880475"/>
       <w:r>
         <w:rPr>
           <w:lang w:val="en-US"/>
@@ -25414,13 +24794,8 @@
               <w:pStyle w:val="TableContent"/>
             </w:pPr>
             <w:r>
-              <w:t xml:space="preserve">Decimation </w:t>
-            </w:r>
-            <w:proofErr w:type="gramStart"/>
-            <w:r>
-              <w:t>ratio -1</w:t>
-            </w:r>
-            <w:proofErr w:type="gramEnd"/>
+              <w:t>Decimation ratio -1</w:t>
+            </w:r>
             <w:r>
               <w:br/>
               <w:t xml:space="preserve">0 </w:t>
@@ -26277,21 +25652,7 @@
         <w:rPr>
           <w:lang w:val="en-US"/>
         </w:rPr>
-        <w:t xml:space="preserve">ackpressure is not required </w:t>
-      </w:r>
-      <w:proofErr w:type="gramStart"/>
-      <w:r>
-        <w:rPr>
-          <w:lang w:val="en-US"/>
-        </w:rPr>
-        <w:t>as long as</w:t>
-      </w:r>
-      <w:proofErr w:type="gramEnd"/>
-      <w:r>
-        <w:rPr>
-          <w:lang w:val="en-US"/>
-        </w:rPr>
-        <w:t xml:space="preserve"> the processing power of the filter is sufficient to handle all input data. For the calculation, see below.</w:t>
+        <w:t>ackpressure is not required as long as the processing power of the filter is sufficient to handle all input data. For the calculation, see below.</w:t>
       </w:r>
     </w:p>
     <w:p>
@@ -26424,7 +25785,7 @@
           <w:lang w:val="en-US"/>
         </w:rPr>
       </w:pPr>
-      <w:bookmarkStart w:id="49" w:name="_Toc40426502"/>
+      <w:bookmarkStart w:id="49" w:name="_Toc43880515"/>
       <w:r>
         <w:rPr>
           <w:lang w:val="en-US"/>
@@ -26578,19 +25939,11 @@
           <w:lang w:val="en-US"/>
         </w:rPr>
       </w:pPr>
-      <w:proofErr w:type="gramStart"/>
-      <w:r>
-        <w:rPr>
-          <w:lang w:val="en-US"/>
-        </w:rPr>
-        <w:t>Obviously</w:t>
-      </w:r>
-      <w:proofErr w:type="gramEnd"/>
-      <w:r>
-        <w:rPr>
-          <w:lang w:val="en-US"/>
-        </w:rPr>
-        <w:t xml:space="preserve"> the architecture requires one clock cycle per tap calculation</w:t>
+      <w:r>
+        <w:rPr>
+          <w:lang w:val="en-US"/>
+        </w:rPr>
+        <w:t>Obviously the architecture requires one clock cycle per tap calculation</w:t>
       </w:r>
       <w:r>
         <w:rPr>
@@ -26961,7 +26314,7 @@
           <w:lang w:val="en-US"/>
         </w:rPr>
       </w:pPr>
-      <w:bookmarkStart w:id="50" w:name="_Toc40426463"/>
+      <w:bookmarkStart w:id="50" w:name="_Toc43880476"/>
       <w:r>
         <w:rPr>
           <w:lang w:val="en-US"/>
@@ -28317,21 +27670,7 @@
         <w:rPr>
           <w:lang w:val="en-US"/>
         </w:rPr>
-        <w:t xml:space="preserve">stages. For the single channel </w:t>
-      </w:r>
-      <w:proofErr w:type="gramStart"/>
-      <w:r>
-        <w:rPr>
-          <w:lang w:val="en-US"/>
-        </w:rPr>
-        <w:t>implementation</w:t>
-      </w:r>
-      <w:proofErr w:type="gramEnd"/>
-      <w:r>
-        <w:rPr>
-          <w:lang w:val="en-US"/>
-        </w:rPr>
-        <w:t xml:space="preserve"> they are connected directly, for the multi-channel implementation, appropriate delays are placed in between them.</w:t>
+        <w:t>stages. For the single channel implementation they are connected directly, for the multi-channel implementation, appropriate delays are placed in between them.</w:t>
       </w:r>
     </w:p>
     <w:p>
@@ -28430,7 +27769,7 @@
           <w:lang w:val="en-US"/>
         </w:rPr>
       </w:pPr>
-      <w:bookmarkStart w:id="51" w:name="_Toc40426503"/>
+      <w:bookmarkStart w:id="51" w:name="_Toc43880516"/>
       <w:r>
         <w:rPr>
           <w:lang w:val="en-US"/>
@@ -28492,7 +27831,7 @@
           <w:lang w:val="en-US"/>
         </w:rPr>
       </w:pPr>
-      <w:bookmarkStart w:id="52" w:name="_Toc40426464"/>
+      <w:bookmarkStart w:id="52" w:name="_Toc43880477"/>
       <w:r>
         <w:rPr>
           <w:lang w:val="en-US"/>
@@ -28526,21 +27865,7 @@
         <w:rPr>
           <w:lang w:val="en-US"/>
         </w:rPr>
-        <w:t xml:space="preserve">This entity implements a semi-parallel FIR filter for multiple channels (TDM). A configurable number of </w:t>
-      </w:r>
-      <w:proofErr w:type="gramStart"/>
-      <w:r>
-        <w:rPr>
-          <w:lang w:val="en-US"/>
-        </w:rPr>
-        <w:t>multiplier</w:t>
-      </w:r>
-      <w:proofErr w:type="gramEnd"/>
-      <w:r>
-        <w:rPr>
-          <w:lang w:val="en-US"/>
-        </w:rPr>
-        <w:t xml:space="preserve"> is working in parallel. The number of cycles to calculate one output sample depends on the filter order and the number of multipliers chosen. As a result, this filter architecture allows a wide range of trade-offs between resource consumption and processing power.</w:t>
+        <w:t>This entity implements a semi-parallel FIR filter for multiple channels (TDM). A configurable number of multiplier is working in parallel. The number of cycles to calculate one output sample depends on the filter order and the number of multipliers chosen. As a result, this filter architecture allows a wide range of trade-offs between resource consumption and processing power.</w:t>
       </w:r>
     </w:p>
     <w:p>
@@ -29397,21 +28722,7 @@
         <w:rPr>
           <w:lang w:val="en-US"/>
         </w:rPr>
-        <w:t xml:space="preserve">The filter can be implemented in two slightly different ways. One is more efficient in terms of memory required for the delay </w:t>
-      </w:r>
-      <w:proofErr w:type="gramStart"/>
-      <w:r>
-        <w:rPr>
-          <w:lang w:val="en-US"/>
-        </w:rPr>
-        <w:t>chain</w:t>
-      </w:r>
-      <w:proofErr w:type="gramEnd"/>
-      <w:r>
-        <w:rPr>
-          <w:lang w:val="en-US"/>
-        </w:rPr>
-        <w:t xml:space="preserve"> but it does not allow the </w:t>
+        <w:t xml:space="preserve">The filter can be implemented in two slightly different ways. One is more efficient in terms of memory required for the delay chain but it does not allow the </w:t>
       </w:r>
       <w:r>
         <w:rPr>
@@ -31414,21 +30725,7 @@
         <w:rPr>
           <w:lang w:val="en-US"/>
         </w:rPr>
-        <w:t xml:space="preserve">The filter general consists of </w:t>
-      </w:r>
-      <w:proofErr w:type="gramStart"/>
-      <w:r>
-        <w:rPr>
-          <w:lang w:val="en-US"/>
-        </w:rPr>
-        <w:t>a number of</w:t>
-      </w:r>
-      <w:proofErr w:type="gramEnd"/>
-      <w:r>
-        <w:rPr>
-          <w:lang w:val="en-US"/>
-        </w:rPr>
-        <w:t xml:space="preserve"> multiplier stages that all look the same. Each stage contains the multiply-add unit, a small RAM for the delay chain data and a small RAM or ROM for the coefficients (depending on </w:t>
+        <w:t xml:space="preserve">The filter general consists of a number of multiplier stages that all look the same. Each stage contains the multiply-add unit, a small RAM for the delay chain data and a small RAM or ROM for the coefficients (depending on </w:t>
       </w:r>
       <w:r>
         <w:rPr>
@@ -31514,7 +30811,7 @@
           <w:lang w:val="en-US"/>
         </w:rPr>
       </w:pPr>
-      <w:bookmarkStart w:id="53" w:name="_Toc40426504"/>
+      <w:bookmarkStart w:id="53" w:name="_Toc43880517"/>
       <w:r>
         <w:rPr>
           <w:lang w:val="en-US"/>
@@ -31570,21 +30867,7 @@
         <w:rPr>
           <w:lang w:val="en-US"/>
         </w:rPr>
-        <w:t xml:space="preserve">These stages are then connected to a chain. Because multiple clock cycles are used for one calculation, all the partial results must be accumulated. At the very </w:t>
-      </w:r>
-      <w:proofErr w:type="gramStart"/>
-      <w:r>
-        <w:rPr>
-          <w:lang w:val="en-US"/>
-        </w:rPr>
-        <w:t>output</w:t>
-      </w:r>
-      <w:proofErr w:type="gramEnd"/>
-      <w:r>
-        <w:rPr>
-          <w:lang w:val="en-US"/>
-        </w:rPr>
-        <w:t xml:space="preserve"> the result is rounded. </w:t>
+        <w:t xml:space="preserve">These stages are then connected to a chain. Because multiple clock cycles are used for one calculation, all the partial results must be accumulated. At the very output the result is rounded. </w:t>
       </w:r>
     </w:p>
     <w:p>
@@ -31657,7 +30940,7 @@
           <w:lang w:val="en-US"/>
         </w:rPr>
       </w:pPr>
-      <w:bookmarkStart w:id="54" w:name="_Toc40426505"/>
+      <w:bookmarkStart w:id="54" w:name="_Toc43880518"/>
       <w:r>
         <w:rPr>
           <w:lang w:val="en-US"/>
@@ -31753,35 +31036,7 @@
         <w:rPr>
           <w:lang w:val="en-US"/>
         </w:rPr>
-        <w:t xml:space="preserve">As an example, let’s assume </w:t>
-      </w:r>
-      <w:proofErr w:type="gramStart"/>
-      <w:r>
-        <w:rPr>
-          <w:lang w:val="en-US"/>
-        </w:rPr>
-        <w:t>an</w:t>
-      </w:r>
-      <w:proofErr w:type="gramEnd"/>
-      <w:r>
-        <w:rPr>
-          <w:lang w:val="en-US"/>
-        </w:rPr>
-        <w:t xml:space="preserve"> FIR filter that requires 8 samples per stage for the calculation of the output. Because more input samples must be stored in the RAM, it is larger than 8 entries. </w:t>
-      </w:r>
-      <w:proofErr w:type="gramStart"/>
-      <w:r>
-        <w:rPr>
-          <w:lang w:val="en-US"/>
-        </w:rPr>
-        <w:t>Let’s</w:t>
-      </w:r>
-      <w:proofErr w:type="gramEnd"/>
-      <w:r>
-        <w:rPr>
-          <w:lang w:val="en-US"/>
-        </w:rPr>
-        <w:t xml:space="preserve"> say 10 entries. When the 9</w:t>
+        <w:t>As an example, let’s assume an FIR filter that requires 8 samples per stage for the calculation of the output. Because more input samples must be stored in the RAM, it is larger than 8 entries. Let’s say 10 entries. When the 9</w:t>
       </w:r>
       <w:r>
         <w:rPr>
@@ -31893,7 +31148,7 @@
           <w:lang w:val="en-US"/>
         </w:rPr>
       </w:pPr>
-      <w:bookmarkStart w:id="55" w:name="_Toc40426506"/>
+      <w:bookmarkStart w:id="55" w:name="_Toc43880519"/>
       <w:r>
         <w:rPr>
           <w:lang w:val="en-US"/>
@@ -31955,7 +31210,7 @@
           <w:lang w:val="en-US"/>
         </w:rPr>
       </w:pPr>
-      <w:bookmarkStart w:id="56" w:name="_Toc40426465"/>
+      <w:bookmarkStart w:id="56" w:name="_Toc43880478"/>
       <w:r>
         <w:rPr>
           <w:lang w:val="en-US"/>
@@ -31995,21 +31250,7 @@
         <w:rPr>
           <w:lang w:val="en-US"/>
         </w:rPr>
-        <w:t xml:space="preserve">This is </w:t>
-      </w:r>
-      <w:proofErr w:type="gramStart"/>
-      <w:r>
-        <w:rPr>
-          <w:lang w:val="en-US"/>
-        </w:rPr>
-        <w:t>actually not</w:t>
-      </w:r>
-      <w:proofErr w:type="gramEnd"/>
-      <w:r>
-        <w:rPr>
-          <w:lang w:val="en-US"/>
-        </w:rPr>
-        <w:t xml:space="preserve"> just one component but a whole family of components. They are all function approximations based on a </w:t>
+        <w:t xml:space="preserve">This is actually not just one component but a whole family of components. They are all function approximations based on a </w:t>
       </w:r>
       <w:r>
         <w:rPr>
@@ -32074,52 +31315,20 @@
           <w:i/>
           <w:lang w:val="en-US"/>
         </w:rPr>
-        <w:t>psi_fix_lin_</w:t>
-      </w:r>
-      <w:proofErr w:type="gramStart"/>
+        <w:t xml:space="preserve">psi_fix_lin_approx.Design() </w:t>
+      </w:r>
+      <w:r>
+        <w:rPr>
+          <w:lang w:val="en-US"/>
+        </w:rPr>
+        <w:t xml:space="preserve">that also helps finding the right settings. Afterwards VHDL code and a corresponding bittrueness testbench can be generated using </w:t>
+      </w:r>
       <w:r>
         <w:rPr>
           <w:i/>
           <w:lang w:val="en-US"/>
         </w:rPr>
-        <w:t>approx.Design</w:t>
-      </w:r>
-      <w:proofErr w:type="gramEnd"/>
-      <w:r>
-        <w:rPr>
-          <w:i/>
-          <w:lang w:val="en-US"/>
-        </w:rPr>
-        <w:t xml:space="preserve">() </w:t>
-      </w:r>
-      <w:r>
-        <w:rPr>
-          <w:lang w:val="en-US"/>
-        </w:rPr>
-        <w:t xml:space="preserve">that also helps finding the right settings. Afterwards VHDL code and a corresponding bittrueness testbench can be generated using </w:t>
-      </w:r>
-      <w:r>
-        <w:rPr>
-          <w:i/>
-          <w:lang w:val="en-US"/>
-        </w:rPr>
-        <w:t>psi_fix_lin_</w:t>
-      </w:r>
-      <w:proofErr w:type="gramStart"/>
-      <w:r>
-        <w:rPr>
-          <w:i/>
-          <w:lang w:val="en-US"/>
-        </w:rPr>
-        <w:t>approx.GenerateEntity</w:t>
-      </w:r>
-      <w:proofErr w:type="gramEnd"/>
-      <w:r>
-        <w:rPr>
-          <w:i/>
-          <w:lang w:val="en-US"/>
-        </w:rPr>
-        <w:t>()</w:t>
+        <w:t>psi_fix_lin_approx.GenerateEntity()</w:t>
       </w:r>
       <w:r>
         <w:rPr>
@@ -32770,21 +31979,7 @@
         <w:rPr>
           <w:lang w:val="en-US"/>
         </w:rPr>
-        <w:t xml:space="preserve">The implementation of the linear approximation is fully pipelined. This means it can take one input sample every clock cycle. As a </w:t>
-      </w:r>
-      <w:proofErr w:type="gramStart"/>
-      <w:r>
-        <w:rPr>
-          <w:lang w:val="en-US"/>
-        </w:rPr>
-        <w:t>result</w:t>
-      </w:r>
-      <w:proofErr w:type="gramEnd"/>
-      <w:r>
-        <w:rPr>
-          <w:lang w:val="en-US"/>
-        </w:rPr>
-        <w:t xml:space="preserve"> the handling of backpressure was not implemented. </w:t>
+        <w:t xml:space="preserve">The implementation of the linear approximation is fully pipelined. This means it can take one input sample every clock cycle. As a result the handling of backpressure was not implemented. </w:t>
       </w:r>
     </w:p>
     <w:p>
@@ -32894,7 +32089,7 @@
           <w:lang w:val="fr-FR"/>
         </w:rPr>
       </w:pPr>
-      <w:bookmarkStart w:id="57" w:name="_Toc40426507"/>
+      <w:bookmarkStart w:id="57" w:name="_Toc43880520"/>
       <w:r>
         <w:rPr>
           <w:lang w:val="fr-FR"/>
@@ -32958,21 +32153,7 @@
         <w:rPr>
           <w:lang w:val="en-US"/>
         </w:rPr>
-        <w:t xml:space="preserve">The complete range of the function is split into small sections. For each section the center </w:t>
-      </w:r>
-      <w:proofErr w:type="gramStart"/>
-      <w:r>
-        <w:rPr>
-          <w:lang w:val="en-US"/>
-        </w:rPr>
-        <w:t>point</w:t>
-      </w:r>
-      <w:proofErr w:type="gramEnd"/>
-      <w:r>
-        <w:rPr>
-          <w:lang w:val="en-US"/>
-        </w:rPr>
-        <w:t xml:space="preserve"> as well as the gradient are known and the output value is calculated from these two values (together with the difference between actual input and center point of the current segment).</w:t>
+        <w:t>The complete range of the function is split into small sections. For each section the center point as well as the gradient are known and the output value is calculated from these two values (together with the difference between actual input and center point of the current segment).</w:t>
       </w:r>
     </w:p>
     <w:p>
@@ -33058,7 +32239,7 @@
           <w:lang w:val="en-US"/>
         </w:rPr>
       </w:pPr>
-      <w:bookmarkStart w:id="58" w:name="_Toc40426508"/>
+      <w:bookmarkStart w:id="58" w:name="_Toc43880521"/>
       <w:r>
         <w:rPr>
           <w:lang w:val="en-US"/>
@@ -33393,14 +32574,7 @@
           <w:lang w:val="en-US"/>
         </w:rPr>
         <w:tab/>
-        <w:t xml:space="preserve">If the input signal can be below 0.25, it must be shifted into this range and the shift must </w:t>
-      </w:r>
-      <w:proofErr w:type="gramStart"/>
-      <w:r>
-        <w:rPr>
-          <w:lang w:val="en-US"/>
-        </w:rPr>
-        <w:t xml:space="preserve">be  </w:t>
+        <w:t xml:space="preserve">If the input signal can be below 0.25, it must be shifted into this range and the shift must be  </w:t>
       </w:r>
       <w:r>
         <w:rPr>
@@ -33408,7 +32582,6 @@
         </w:rPr>
         <w:tab/>
       </w:r>
-      <w:proofErr w:type="gramEnd"/>
       <w:r>
         <w:rPr>
           <w:lang w:val="en-US"/>
@@ -33779,7 +32952,7 @@
           <w:lang w:val="en-US"/>
         </w:rPr>
       </w:pPr>
-      <w:bookmarkStart w:id="59" w:name="_Toc40426466"/>
+      <w:bookmarkStart w:id="59" w:name="_Toc43880479"/>
       <w:r>
         <w:rPr>
           <w:lang w:val="en-US"/>
@@ -33806,7 +32979,7 @@
     <w:p>
       <w:pPr>
         <w:rPr>
-          <w:lang w:val="en-US"/>
+          <w:lang w:val="en-CH"/>
         </w:rPr>
       </w:pPr>
       <w:r>
@@ -33837,21 +33010,7 @@
         <w:rPr>
           <w:lang w:val="en-US"/>
         </w:rPr>
-        <w:t xml:space="preserve">. The </w:t>
-      </w:r>
-      <w:proofErr w:type="gramStart"/>
-      <w:r>
-        <w:rPr>
-          <w:lang w:val="en-US"/>
-        </w:rPr>
-        <w:t>sine-wave</w:t>
-      </w:r>
-      <w:proofErr w:type="gramEnd"/>
-      <w:r>
-        <w:rPr>
-          <w:lang w:val="en-US"/>
-        </w:rPr>
-        <w:t xml:space="preserve"> is generated using the entity </w:t>
+        <w:t xml:space="preserve">. The sine-wave is generated using the entity </w:t>
       </w:r>
       <w:r>
         <w:rPr>
@@ -33865,6 +33024,19 @@
           <w:lang w:val="en-US"/>
         </w:rPr>
         <w:t xml:space="preserve"> and it has an error of less than one LSB for all values. As a result, there are no significant spurs in the generated spectrum (significant in terms of above the quantization noise floor) as shown in the figure below.</w:t>
+      </w:r>
+      <w:r>
+        <w:rPr>
+          <w:lang w:val="en-CH"/>
+        </w:rPr>
+        <w:t xml:space="preserve"> </w:t>
+      </w:r>
+      <w:r>
+        <w:rPr>
+          <w:highlight w:val="yellow"/>
+          <w:lang w:val="en-CH"/>
+        </w:rPr>
+        <w:t>The DDS supports single-channel or multi-channel TDM implementation.</w:t>
       </w:r>
     </w:p>
     <w:p>
@@ -33924,7 +33096,7 @@
           <w:lang w:val="en-US"/>
         </w:rPr>
       </w:pPr>
-      <w:bookmarkStart w:id="60" w:name="_Toc40426509"/>
+      <w:bookmarkStart w:id="60" w:name="_Toc43880522"/>
       <w:r>
         <w:rPr>
           <w:lang w:val="en-US"/>
@@ -34017,21 +33189,7 @@
         <w:rPr>
           <w:lang w:val="en-US"/>
         </w:rPr>
-        <w:t>Phase accumulator format. This must be a number format with a range of 1.0 (either [0,</w:t>
-      </w:r>
-      <w:proofErr w:type="gramStart"/>
-      <w:r>
-        <w:rPr>
-          <w:lang w:val="en-US"/>
-        </w:rPr>
-        <w:t>0,x</w:t>
-      </w:r>
-      <w:proofErr w:type="gramEnd"/>
-      <w:r>
-        <w:rPr>
-          <w:lang w:val="en-US"/>
-        </w:rPr>
-        <w:t xml:space="preserve">] or [1,-1,x]). A phase of 1.0 corresponds to </w:t>
+        <w:t xml:space="preserve">Phase accumulator format. This must be a number format with a range of 1.0 (either [0,0,x] or [1,-1,x]). A phase of 1.0 corresponds to </w:t>
       </w:r>
       <m:oMath>
         <m:r>
@@ -34051,15 +33209,78 @@
     </w:p>
     <w:p>
       <w:pPr>
+        <w:ind w:left="1701" w:hanging="1701"/>
+        <w:jc w:val="left"/>
+        <w:rPr>
+          <w:b/>
+          <w:highlight w:val="yellow"/>
+          <w:lang w:val="en-CH"/>
+        </w:rPr>
+      </w:pPr>
+      <w:r>
+        <w:rPr>
+          <w:b/>
+          <w:highlight w:val="yellow"/>
+          <w:lang w:val="en-CH"/>
+        </w:rPr>
+        <w:t>TdmChannels_g</w:t>
+      </w:r>
+      <w:r>
+        <w:rPr>
+          <w:b/>
+          <w:highlight w:val="yellow"/>
+          <w:lang w:val="en-CH"/>
+        </w:rPr>
+        <w:tab/>
+      </w:r>
+      <w:r>
+        <w:rPr>
+          <w:bCs/>
+          <w:highlight w:val="yellow"/>
+          <w:lang w:val="en-CH"/>
+        </w:rPr>
+        <w:t>Number of channels in TDM mode (use 1 for single channel implementation)</w:t>
+      </w:r>
+    </w:p>
+    <w:p>
+      <w:pPr>
+        <w:ind w:left="1701" w:hanging="1701"/>
+        <w:jc w:val="left"/>
+        <w:rPr>
+          <w:b/>
+          <w:lang w:val="en-CH"/>
+        </w:rPr>
+      </w:pPr>
+      <w:r>
+        <w:rPr>
+          <w:b/>
+          <w:highlight w:val="yellow"/>
+          <w:lang w:val="en-US"/>
+        </w:rPr>
+        <w:t>RamBehavior_g</w:t>
+      </w:r>
+      <w:r>
+        <w:rPr>
+          <w:highlight w:val="yellow"/>
+          <w:lang w:val="en-US"/>
+        </w:rPr>
+        <w:tab/>
+        <w:t>“RBW” (read before write) or “WBR” (write before read), depending on the technology used</w:t>
+      </w:r>
+    </w:p>
+    <w:p>
+      <w:pPr>
         <w:pStyle w:val="Heading3"/>
-        <w:rPr>
-          <w:lang w:val="en-US"/>
-        </w:rPr>
-      </w:pPr>
-      <w:r>
-        <w:rPr>
-          <w:lang w:val="en-US"/>
-        </w:rPr>
+        <w:pageBreakBefore/>
+        <w:rPr>
+          <w:lang w:val="en-US"/>
+        </w:rPr>
+      </w:pPr>
+      <w:r>
+        <w:rPr>
+          <w:lang w:val="en-US"/>
+        </w:rPr>
+        <w:lastRenderedPageBreak/>
         <w:t>Interfaces</w:t>
       </w:r>
     </w:p>
@@ -34587,7 +33808,6 @@
                 <w:b/>
                 <w:i/>
               </w:rPr>
-              <w:lastRenderedPageBreak/>
               <w:t>Input</w:t>
             </w:r>
           </w:p>
@@ -34655,15 +33875,79 @@
               <w:t>AXI-S handshaking signal</w:t>
             </w:r>
             <w:r>
-              <w:t xml:space="preserve"> that can be used to generate samples at any rate. For continuous operation (one sample per clock cycle</w:t>
-            </w:r>
-            <w:proofErr w:type="gramStart"/>
-            <w:r>
-              <w:t>) ,</w:t>
-            </w:r>
-            <w:proofErr w:type="gramEnd"/>
-            <w:r>
-              <w:t xml:space="preserve"> the signal can be left unconnected.</w:t>
+              <w:t xml:space="preserve"> that can be used to generate samples at any rate. For continuous operation (one sample per clock cycle) , the signal can be left unconnected.</w:t>
+            </w:r>
+          </w:p>
+          <w:p>
+            <w:pPr>
+              <w:pStyle w:val="TableContent"/>
+              <w:rPr>
+                <w:lang w:val="en-CH"/>
+              </w:rPr>
+            </w:pPr>
+            <w:r>
+              <w:rPr>
+                <w:highlight w:val="yellow"/>
+                <w:lang w:val="en-CH"/>
+              </w:rPr>
+              <w:t xml:space="preserve">The inputs </w:t>
+            </w:r>
+            <w:r>
+              <w:rPr>
+                <w:i/>
+                <w:iCs/>
+                <w:highlight w:val="yellow"/>
+                <w:lang w:val="en-CH"/>
+              </w:rPr>
+              <w:t>Restart</w:t>
+            </w:r>
+            <w:r>
+              <w:rPr>
+                <w:highlight w:val="yellow"/>
+                <w:lang w:val="en-CH"/>
+              </w:rPr>
+              <w:t xml:space="preserve">, </w:t>
+            </w:r>
+            <w:r>
+              <w:rPr>
+                <w:i/>
+                <w:iCs/>
+                <w:highlight w:val="yellow"/>
+                <w:lang w:val="en-CH"/>
+              </w:rPr>
+              <w:t>PhaseStep</w:t>
+            </w:r>
+            <w:r>
+              <w:rPr>
+                <w:highlight w:val="yellow"/>
+                <w:lang w:val="en-CH"/>
+              </w:rPr>
+              <w:t xml:space="preserve"> and </w:t>
+            </w:r>
+            <w:r>
+              <w:rPr>
+                <w:i/>
+                <w:iCs/>
+                <w:highlight w:val="yellow"/>
+                <w:lang w:val="en-CH"/>
+              </w:rPr>
+              <w:t>PhaseOffset</w:t>
+            </w:r>
+            <w:r>
+              <w:rPr>
+                <w:highlight w:val="yellow"/>
+                <w:lang w:val="en-CH"/>
+              </w:rPr>
+              <w:t xml:space="preserve"> are latched on </w:t>
+            </w:r>
+            <w:r>
+              <w:rPr>
+                <w:i/>
+                <w:iCs/>
+                <w:highlight w:val="yellow"/>
+                <w:lang w:val="en-CH"/>
+              </w:rPr>
+              <w:t>InVld=1.</w:t>
             </w:r>
           </w:p>
         </w:tc>
@@ -35036,7 +34320,7 @@
           <w:lang w:val="en-US"/>
         </w:rPr>
       </w:pPr>
-      <w:bookmarkStart w:id="61" w:name="_Toc40426510"/>
+      <w:bookmarkStart w:id="61" w:name="_Toc43880523"/>
       <w:r>
         <w:rPr>
           <w:lang w:val="en-US"/>
@@ -35096,11 +34380,49 @@
     </w:p>
     <w:p>
       <w:pPr>
-        <w:jc w:val="center"/>
-        <w:rPr>
-          <w:lang w:val="en-US"/>
-        </w:rPr>
-      </w:pPr>
+        <w:pStyle w:val="Heading3"/>
+        <w:rPr>
+          <w:highlight w:val="yellow"/>
+          <w:lang w:val="en-CH"/>
+        </w:rPr>
+      </w:pPr>
+      <w:r>
+        <w:rPr>
+          <w:highlight w:val="yellow"/>
+          <w:lang w:val="en-CH"/>
+        </w:rPr>
+        <w:t>TDM Implementation Considerations</w:t>
+      </w:r>
+    </w:p>
+    <w:p>
+      <w:pPr>
+        <w:rPr>
+          <w:lang w:val="en-US"/>
+        </w:rPr>
+      </w:pPr>
+      <w:r>
+        <w:rPr>
+          <w:highlight w:val="yellow"/>
+          <w:lang w:val="en-CH"/>
+        </w:rPr>
+        <w:t>When using the DDS in multi-channel TDM configuration, the inputs (</w:t>
+      </w:r>
+      <w:r>
+        <w:rPr>
+          <w:i/>
+          <w:iCs/>
+          <w:highlight w:val="yellow"/>
+          <w:lang w:val="en-CH"/>
+        </w:rPr>
+        <w:t>PhaseStep, PhaseOffs, Restart</w:t>
+      </w:r>
+      <w:r>
+        <w:rPr>
+          <w:highlight w:val="yellow"/>
+          <w:lang w:val="en-CH"/>
+        </w:rPr>
+        <w:t>) of all channels must be applied in turns.</w:t>
+      </w:r>
     </w:p>
     <w:p>
       <w:pPr>
@@ -35111,7 +34433,7 @@
           <w:lang w:val="en-US"/>
         </w:rPr>
       </w:pPr>
-      <w:bookmarkStart w:id="62" w:name="_Toc40426467"/>
+      <w:bookmarkStart w:id="62" w:name="_Toc43880480"/>
       <w:r>
         <w:rPr>
           <w:lang w:val="en-US"/>
@@ -35145,14 +34467,7 @@
         <w:rPr>
           <w:lang w:val="en-US"/>
         </w:rPr>
-        <w:t xml:space="preserve">This entity implements a first order IIR </w:t>
-      </w:r>
-      <w:proofErr w:type="gramStart"/>
-      <w:r>
-        <w:rPr>
-          <w:lang w:val="en-US"/>
-        </w:rPr>
-        <w:t>low</w:t>
+        <w:t>This entity implements a first order IIR low</w:t>
       </w:r>
       <w:r>
         <w:rPr>
@@ -35164,14 +34479,7 @@
         <w:rPr>
           <w:lang w:val="en-US"/>
         </w:rPr>
-        <w:t>pass</w:t>
-      </w:r>
-      <w:proofErr w:type="gramEnd"/>
-      <w:r>
-        <w:rPr>
-          <w:lang w:val="en-US"/>
-        </w:rPr>
-        <w:t xml:space="preserve"> with integrated coefficient calculation.</w:t>
+        <w:t>pass with integrated coefficient calculation.</w:t>
       </w:r>
     </w:p>
     <w:p>
@@ -35210,35 +34518,7 @@
         <w:rPr>
           <w:lang w:val="en-US"/>
         </w:rPr>
-        <w:t xml:space="preserve">The filter requires that the coefficient format </w:t>
-      </w:r>
-      <w:proofErr w:type="gramStart"/>
-      <w:r>
-        <w:rPr>
-          <w:lang w:val="en-US"/>
-        </w:rPr>
-        <w:t>is</w:t>
-      </w:r>
-      <w:proofErr w:type="gramEnd"/>
-      <w:r>
-        <w:rPr>
-          <w:lang w:val="en-US"/>
-        </w:rPr>
-        <w:t xml:space="preserve"> passed as generic. </w:t>
-      </w:r>
-      <w:proofErr w:type="gramStart"/>
-      <w:r>
-        <w:rPr>
-          <w:lang w:val="en-US"/>
-        </w:rPr>
-        <w:t>Therefore</w:t>
-      </w:r>
-      <w:proofErr w:type="gramEnd"/>
-      <w:r>
-        <w:rPr>
-          <w:lang w:val="en-US"/>
-        </w:rPr>
-        <w:t xml:space="preserve"> the coefficient calculations are given below, so the user can evaluate the coefficients and decide on a format with acceptable quantization error.</w:t>
+        <w:t>The filter requires that the coefficient format is passed as generic. Therefore the coefficient calculations are given below, so the user can evaluate the coefficients and decide on a format with acceptable quantization error.</w:t>
       </w:r>
     </w:p>
     <w:p>
@@ -36606,7 +35886,7 @@
           <w:lang w:val="en-US"/>
         </w:rPr>
       </w:pPr>
-      <w:bookmarkStart w:id="63" w:name="_Toc40426511"/>
+      <w:bookmarkStart w:id="63" w:name="_Toc43880524"/>
       <w:r>
         <w:rPr>
           <w:lang w:val="en-US"/>
@@ -36674,7 +35954,7 @@
         </w:rPr>
       </w:pPr>
       <w:bookmarkStart w:id="64" w:name="_Toc514162288"/>
-      <w:bookmarkStart w:id="65" w:name="_Toc40426468"/>
+      <w:bookmarkStart w:id="65" w:name="_Toc43880481"/>
       <w:r>
         <w:rPr>
           <w:lang w:val="en-US"/>
@@ -36729,21 +36009,7 @@
         <w:rPr>
           <w:lang w:val="en-US"/>
         </w:rPr>
-        <w:t xml:space="preserve"> on a </w:t>
-      </w:r>
-      <w:proofErr w:type="gramStart"/>
-      <w:r>
-        <w:rPr>
-          <w:lang w:val="en-US"/>
-        </w:rPr>
-        <w:t>complex number</w:t>
-      </w:r>
-      <w:proofErr w:type="gramEnd"/>
-      <w:r>
-        <w:rPr>
-          <w:lang w:val="en-US"/>
-        </w:rPr>
-        <w:t xml:space="preserve"> pair (</w:t>
+        <w:t xml:space="preserve"> on a complex number pair (</w:t>
       </w:r>
       <w:r>
         <w:rPr>
@@ -38238,10 +37504,10 @@
       </w:pPr>
       <w:r>
         <w:object w:dxaOrig="7083" w:dyaOrig="1941" w14:anchorId="10D1B024">
-          <v:shape id="_x0000_i1028" type="#_x0000_t75" style="width:354.7pt;height:97.6pt" o:ole="">
+          <v:shape id="_x0000_i1028" type="#_x0000_t75" style="width:354.75pt;height:97.5pt" o:ole="">
             <v:imagedata r:id="rId39" o:title=""/>
           </v:shape>
-          <o:OLEObject Type="Embed" ProgID="Visio.Drawing.11" ShapeID="_x0000_i1028" DrawAspect="Content" ObjectID="_1651649489" r:id="rId40"/>
+          <o:OLEObject Type="Embed" ProgID="Visio.Drawing.11" ShapeID="_x0000_i1028" DrawAspect="Content" ObjectID="_1654493206" r:id="rId40"/>
         </w:object>
       </w:r>
     </w:p>
@@ -38278,7 +37544,7 @@
         </w:rPr>
       </w:pPr>
       <w:bookmarkStart w:id="67" w:name="_Toc514162298"/>
-      <w:bookmarkStart w:id="68" w:name="_Toc40426512"/>
+      <w:bookmarkStart w:id="68" w:name="_Toc43880525"/>
       <w:r>
         <w:rPr>
           <w:lang w:val="en-US"/>
@@ -38518,7 +37784,7 @@
           <w:lang w:val="en-US"/>
         </w:rPr>
       </w:pPr>
-      <w:bookmarkStart w:id="69" w:name="_Toc40426469"/>
+      <w:bookmarkStart w:id="69" w:name="_Toc43880482"/>
       <w:r>
         <w:rPr>
           <w:lang w:val="en-US"/>
@@ -38565,21 +37831,7 @@
         <w:rPr>
           <w:lang w:val="en-US"/>
         </w:rPr>
-        <w:t xml:space="preserve">The block performs multiplication on a </w:t>
-      </w:r>
-      <w:proofErr w:type="gramStart"/>
-      <w:r>
-        <w:rPr>
-          <w:lang w:val="en-US"/>
-        </w:rPr>
-        <w:t>complex number</w:t>
-      </w:r>
-      <w:proofErr w:type="gramEnd"/>
-      <w:r>
-        <w:rPr>
-          <w:lang w:val="en-US"/>
-        </w:rPr>
-        <w:t xml:space="preserve"> pair (</w:t>
+        <w:t>The block performs multiplication on a complex number pair (</w:t>
       </w:r>
       <w:r>
         <w:rPr>
@@ -40049,10 +39301,10 @@
       </w:pPr>
       <w:r>
         <w:object w:dxaOrig="9804" w:dyaOrig="3750" w14:anchorId="575F100C">
-          <v:shape id="_x0000_i1029" type="#_x0000_t75" style="width:489.85pt;height:186.85pt" o:ole="">
+          <v:shape id="_x0000_i1029" type="#_x0000_t75" style="width:489.75pt;height:186.75pt" o:ole="">
             <v:imagedata r:id="rId41" o:title=""/>
           </v:shape>
-          <o:OLEObject Type="Embed" ProgID="Visio.Drawing.11" ShapeID="_x0000_i1029" DrawAspect="Content" ObjectID="_1651649490" r:id="rId42"/>
+          <o:OLEObject Type="Embed" ProgID="Visio.Drawing.11" ShapeID="_x0000_i1029" DrawAspect="Content" ObjectID="_1654493207" r:id="rId42"/>
         </w:object>
       </w:r>
     </w:p>
@@ -40081,7 +39333,7 @@
           <w:lang w:val="en-US"/>
         </w:rPr>
       </w:pPr>
-      <w:bookmarkStart w:id="70" w:name="_Toc40426513"/>
+      <w:bookmarkStart w:id="70" w:name="_Toc43880526"/>
       <w:r>
         <w:rPr>
           <w:lang w:val="en-US"/>
@@ -40153,7 +39405,7 @@
           <w:lang w:val="en-US"/>
         </w:rPr>
       </w:pPr>
-      <w:bookmarkStart w:id="71" w:name="_Toc40426470"/>
+      <w:bookmarkStart w:id="71" w:name="_Toc43880483"/>
       <w:r>
         <w:rPr>
           <w:lang w:val="en-US"/>
@@ -41548,7 +40800,7 @@
           <w:lang w:val="en-US"/>
         </w:rPr>
       </w:pPr>
-      <w:bookmarkStart w:id="72" w:name="_Toc40426514"/>
+      <w:bookmarkStart w:id="72" w:name="_Toc43880527"/>
       <w:r>
         <w:rPr>
           <w:lang w:val="en-US"/>
@@ -41641,7 +40893,7 @@
           <w:lang w:val="en-US"/>
         </w:rPr>
       </w:pPr>
-      <w:bookmarkStart w:id="73" w:name="_Toc40426471"/>
+      <w:bookmarkStart w:id="73" w:name="_Toc43880484"/>
       <w:r>
         <w:rPr>
           <w:lang w:val="en-US"/>
@@ -41812,21 +41064,7 @@
         <w:rPr>
           <w:lang w:val="en-US"/>
         </w:rPr>
-        <w:t xml:space="preserve">Another requirement of the demodulator </w:t>
-      </w:r>
-      <w:proofErr w:type="gramStart"/>
-      <w:r>
-        <w:rPr>
-          <w:lang w:val="en-US"/>
-        </w:rPr>
-        <w:t>is,</w:t>
-      </w:r>
-      <w:proofErr w:type="gramEnd"/>
-      <w:r>
-        <w:rPr>
-          <w:lang w:val="en-US"/>
-        </w:rPr>
-        <w:t xml:space="preserve"> that the carrier frequency is an integer fraction of the clock frequency.</w:t>
+        <w:t>Another requirement of the demodulator is, that the carrier frequency is an integer fraction of the clock frequency.</w:t>
       </w:r>
     </w:p>
     <w:p>
@@ -41911,7 +41149,7 @@
           <w:lang w:val="en-US"/>
         </w:rPr>
       </w:pPr>
-      <w:bookmarkStart w:id="74" w:name="_Toc40426515"/>
+      <w:bookmarkStart w:id="74" w:name="_Toc43880528"/>
       <w:r>
         <w:rPr>
           <w:lang w:val="en-US"/>
@@ -43033,21 +42271,7 @@
         <w:rPr>
           <w:lang w:val="en-US"/>
         </w:rPr>
-        <w:t xml:space="preserve">* example: for 3 8-bit channels data is sorted as follows: ch0 -&gt; bits </w:t>
-      </w:r>
-      <w:proofErr w:type="gramStart"/>
-      <w:r>
-        <w:rPr>
-          <w:lang w:val="en-US"/>
-        </w:rPr>
-        <w:t>7..</w:t>
-      </w:r>
-      <w:proofErr w:type="gramEnd"/>
-      <w:r>
-        <w:rPr>
-          <w:lang w:val="en-US"/>
-        </w:rPr>
-        <w:t>0, ch1 -&gt; bits 15..8, ch2 -&gt; bits 23..16</w:t>
+        <w:t>* example: for 3 8-bit channels data is sorted as follows: ch0 -&gt; bits 7..0, ch1 -&gt; bits 15..8, ch2 -&gt; bits 23..16</w:t>
       </w:r>
     </w:p>
     <w:p>
@@ -43167,7 +42391,7 @@
           <w:lang w:val="en-US"/>
         </w:rPr>
       </w:pPr>
-      <w:bookmarkStart w:id="75" w:name="_Toc40426516"/>
+      <w:bookmarkStart w:id="75" w:name="_Toc43880529"/>
       <w:r>
         <w:rPr>
           <w:lang w:val="en-US"/>
@@ -43268,7 +42492,7 @@
           <w:lang w:val="en-US"/>
         </w:rPr>
       </w:pPr>
-      <w:bookmarkStart w:id="76" w:name="_Toc40426472"/>
+      <w:bookmarkStart w:id="76" w:name="_Toc43880485"/>
       <w:r>
         <w:rPr>
           <w:lang w:val="en-US"/>
@@ -43315,21 +42539,7 @@
         <w:rPr>
           <w:lang w:val="en-US"/>
         </w:rPr>
-        <w:t xml:space="preserve">The CORDIC gain can optionally be compensated. If the gain is compensated externally, it is important to know the exact gain. </w:t>
-      </w:r>
-      <w:proofErr w:type="gramStart"/>
-      <w:r>
-        <w:rPr>
-          <w:lang w:val="en-US"/>
-        </w:rPr>
-        <w:t>Therefore</w:t>
-      </w:r>
-      <w:proofErr w:type="gramEnd"/>
-      <w:r>
-        <w:rPr>
-          <w:lang w:val="en-US"/>
-        </w:rPr>
-        <w:t xml:space="preserve"> the formula for calculating the CORDIC gain is given:</w:t>
+        <w:t>The CORDIC gain can optionally be compensated. If the gain is compensated externally, it is important to know the exact gain. Therefore the formula for calculating the CORDIC gain is given:</w:t>
       </w:r>
     </w:p>
     <w:p>
@@ -43473,21 +42683,7 @@
         <w:rPr>
           <w:lang w:val="en-US"/>
         </w:rPr>
-        <w:t xml:space="preserve">For the internal gain </w:t>
-      </w:r>
-      <w:proofErr w:type="gramStart"/>
-      <w:r>
-        <w:rPr>
-          <w:lang w:val="en-US"/>
-        </w:rPr>
-        <w:t>compensation</w:t>
-      </w:r>
-      <w:proofErr w:type="gramEnd"/>
-      <w:r>
-        <w:rPr>
-          <w:lang w:val="en-US"/>
-        </w:rPr>
-        <w:t xml:space="preserve"> it is recommended to choose an </w:t>
+        <w:t xml:space="preserve">For the internal gain compensation it is recommended to choose an </w:t>
       </w:r>
       <w:r>
         <w:rPr>
@@ -45024,21 +44220,7 @@
         <w:rPr>
           <w:lang w:val="en-US"/>
         </w:rPr>
-        <w:t xml:space="preserve">vectoring CORDIC. The algorithm only works correctly in quadrant zero (where I and Q are positive). </w:t>
-      </w:r>
-      <w:proofErr w:type="gramStart"/>
-      <w:r>
-        <w:rPr>
-          <w:lang w:val="en-US"/>
-        </w:rPr>
-        <w:t>Therefore</w:t>
-      </w:r>
-      <w:proofErr w:type="gramEnd"/>
-      <w:r>
-        <w:rPr>
-          <w:lang w:val="en-US"/>
-        </w:rPr>
-        <w:t xml:space="preserve"> </w:t>
+        <w:t xml:space="preserve">vectoring CORDIC. The algorithm only works correctly in quadrant zero (where I and Q are positive). Therefore </w:t>
       </w:r>
       <w:r>
         <w:rPr>
@@ -45117,7 +44299,7 @@
           <w:lang w:val="en-US"/>
         </w:rPr>
       </w:pPr>
-      <w:bookmarkStart w:id="77" w:name="_Toc40426517"/>
+      <w:bookmarkStart w:id="77" w:name="_Toc43880530"/>
       <w:r>
         <w:rPr>
           <w:lang w:val="en-US"/>
@@ -45196,7 +44378,7 @@
           <w:lang w:val="en-US"/>
         </w:rPr>
       </w:pPr>
-      <w:bookmarkStart w:id="78" w:name="_Toc40426473"/>
+      <w:bookmarkStart w:id="78" w:name="_Toc43880486"/>
       <w:r>
         <w:rPr>
           <w:lang w:val="en-US"/>
@@ -45243,21 +44425,7 @@
         <w:rPr>
           <w:lang w:val="en-US"/>
         </w:rPr>
-        <w:t xml:space="preserve">The CORDIC gain can optionally be compensated. If the gain is compensated externally, it is important to know the exact gain. </w:t>
-      </w:r>
-      <w:proofErr w:type="gramStart"/>
-      <w:r>
-        <w:rPr>
-          <w:lang w:val="en-US"/>
-        </w:rPr>
-        <w:t>Therefore</w:t>
-      </w:r>
-      <w:proofErr w:type="gramEnd"/>
-      <w:r>
-        <w:rPr>
-          <w:lang w:val="en-US"/>
-        </w:rPr>
-        <w:t xml:space="preserve"> the formula for calculating the CORDIC gain is given:</w:t>
+        <w:t>The CORDIC gain can optionally be compensated. If the gain is compensated externally, it is important to know the exact gain. Therefore the formula for calculating the CORDIC gain is given:</w:t>
       </w:r>
     </w:p>
     <w:p>
@@ -45401,21 +44569,7 @@
         <w:rPr>
           <w:lang w:val="en-US"/>
         </w:rPr>
-        <w:t xml:space="preserve">For the internal gain </w:t>
-      </w:r>
-      <w:proofErr w:type="gramStart"/>
-      <w:r>
-        <w:rPr>
-          <w:lang w:val="en-US"/>
-        </w:rPr>
-        <w:t>compensation</w:t>
-      </w:r>
-      <w:proofErr w:type="gramEnd"/>
-      <w:r>
-        <w:rPr>
-          <w:lang w:val="en-US"/>
-        </w:rPr>
-        <w:t xml:space="preserve"> it is recommended to choose an </w:t>
+        <w:t xml:space="preserve">For the internal gain compensation it is recommended to choose an </w:t>
       </w:r>
       <w:r>
         <w:rPr>
@@ -45531,21 +44685,7 @@
         <w:rPr>
           <w:lang w:val="en-US"/>
         </w:rPr>
-        <w:t xml:space="preserve">. </w:t>
-      </w:r>
-      <w:proofErr w:type="gramStart"/>
-      <w:r>
-        <w:rPr>
-          <w:lang w:val="en-US"/>
-        </w:rPr>
-        <w:t>So</w:t>
-      </w:r>
-      <w:proofErr w:type="gramEnd"/>
-      <w:r>
-        <w:rPr>
-          <w:lang w:val="en-US"/>
-        </w:rPr>
-        <w:t xml:space="preserve"> it may be worth considering switching to that component.</w:t>
+        <w:t>. So it may be worth considering switching to that component.</w:t>
       </w:r>
     </w:p>
     <w:p>
@@ -45750,21 +44890,7 @@
           <w:lang w:val="en-US"/>
         </w:rPr>
         <w:tab/>
-        <w:t>For inputs with an amplitude &lt;= 1.0, (1,</w:t>
-      </w:r>
-      <w:proofErr w:type="gramStart"/>
-      <w:r>
-        <w:rPr>
-          <w:lang w:val="en-US"/>
-        </w:rPr>
-        <w:t>1,y</w:t>
-      </w:r>
-      <w:proofErr w:type="gramEnd"/>
-      <w:r>
-        <w:rPr>
-          <w:lang w:val="en-US"/>
-        </w:rPr>
-        <w:t>) can be used..</w:t>
+        <w:t>For inputs with an amplitude &lt;= 1.0, (1,1,y) can be used..</w:t>
       </w:r>
       <w:r>
         <w:rPr>
@@ -46973,21 +46099,7 @@
         <w:rPr>
           <w:lang w:val="en-US"/>
         </w:rPr>
-        <w:t xml:space="preserve">The figure below shows the implementation of the vectoring CORDIC. The algorithm only works correctly in quadrant zero (where I and Q are positive). </w:t>
-      </w:r>
-      <w:proofErr w:type="gramStart"/>
-      <w:r>
-        <w:rPr>
-          <w:lang w:val="en-US"/>
-        </w:rPr>
-        <w:t>Therefore</w:t>
-      </w:r>
-      <w:proofErr w:type="gramEnd"/>
-      <w:r>
-        <w:rPr>
-          <w:lang w:val="en-US"/>
-        </w:rPr>
-        <w:t xml:space="preserve"> the input is mapped into this quadrant by sign swapping and the effect of this mapping is compensated at the output.</w:t>
+        <w:t>The figure below shows the implementation of the vectoring CORDIC. The algorithm only works correctly in quadrant zero (where I and Q are positive). Therefore the input is mapped into this quadrant by sign swapping and the effect of this mapping is compensated at the output.</w:t>
       </w:r>
     </w:p>
     <w:p>
@@ -47060,7 +46172,7 @@
           <w:lang w:val="en-US"/>
         </w:rPr>
       </w:pPr>
-      <w:bookmarkStart w:id="79" w:name="_Toc40426518"/>
+      <w:bookmarkStart w:id="79" w:name="_Toc43880531"/>
       <w:r>
         <w:rPr>
           <w:lang w:val="en-US"/>
@@ -47128,7 +46240,7 @@
         </w:rPr>
       </w:pPr>
       <w:bookmarkStart w:id="80" w:name="_Ref515288425"/>
-      <w:bookmarkStart w:id="81" w:name="_Toc40426474"/>
+      <w:bookmarkStart w:id="81" w:name="_Toc43880487"/>
       <w:r>
         <w:rPr>
           <w:lang w:val="en-US"/>
@@ -47177,21 +46289,7 @@
         <w:rPr>
           <w:lang w:val="en-US"/>
         </w:rPr>
-        <w:t xml:space="preserve">Compared to the CORDIC implementation, 4 instead of 2 or 0 28x18 multipliers (depending on gain correction) are used and additional 72kBit of BRAM are used (= 4 RAMB18). On the other </w:t>
-      </w:r>
-      <w:proofErr w:type="gramStart"/>
-      <w:r>
-        <w:rPr>
-          <w:lang w:val="en-US"/>
-        </w:rPr>
-        <w:t>hand</w:t>
-      </w:r>
-      <w:proofErr w:type="gramEnd"/>
-      <w:r>
-        <w:rPr>
-          <w:lang w:val="en-US"/>
-        </w:rPr>
-        <w:t xml:space="preserve"> the LUT usage is lower than for the serial CORDIC implementation and the throughput is the same as for the pipelined CORDIC implementation. </w:t>
+        <w:t xml:space="preserve">Compared to the CORDIC implementation, 4 instead of 2 or 0 28x18 multipliers (depending on gain correction) are used and additional 72kBit of BRAM are used (= 4 RAMB18). On the other hand the LUT usage is lower than for the serial CORDIC implementation and the throughput is the same as for the pipelined CORDIC implementation. </w:t>
       </w:r>
     </w:p>
     <w:p>
@@ -48192,7 +47290,7 @@
           <w:lang w:val="en-US"/>
         </w:rPr>
       </w:pPr>
-      <w:bookmarkStart w:id="82" w:name="_Toc40426519"/>
+      <w:bookmarkStart w:id="82" w:name="_Toc43880532"/>
       <w:r>
         <w:rPr>
           <w:lang w:val="en-US"/>
@@ -48248,7 +47346,7 @@
         </w:rPr>
       </w:pPr>
       <w:bookmarkStart w:id="83" w:name="_Toc519691910"/>
-      <w:bookmarkStart w:id="84" w:name="_Toc40426475"/>
+      <w:bookmarkStart w:id="84" w:name="_Toc43880488"/>
       <w:r>
         <w:rPr>
           <w:lang w:val="en-US"/>
@@ -49674,7 +48772,7 @@
           <w:lang w:val="en-US"/>
         </w:rPr>
       </w:pPr>
-      <w:bookmarkStart w:id="85" w:name="_Toc40426520"/>
+      <w:bookmarkStart w:id="85" w:name="_Toc43880533"/>
       <w:r>
         <w:rPr>
           <w:lang w:val="en-US"/>
@@ -49720,7 +48818,7 @@
           <w:lang w:val="en-US"/>
         </w:rPr>
       </w:pPr>
-      <w:bookmarkStart w:id="86" w:name="_Toc40426476"/>
+      <w:bookmarkStart w:id="86" w:name="_Toc43880489"/>
       <w:r>
         <w:rPr>
           <w:lang w:val="en-US"/>
@@ -51547,7 +50645,7 @@
           <w:lang w:val="en-US"/>
         </w:rPr>
       </w:pPr>
-      <w:bookmarkStart w:id="87" w:name="_Toc40426521"/>
+      <w:bookmarkStart w:id="87" w:name="_Toc43880534"/>
       <w:r>
         <w:rPr>
           <w:lang w:val="en-US"/>
@@ -51602,7 +50700,7 @@
           <w:lang w:val="en-US"/>
         </w:rPr>
       </w:pPr>
-      <w:bookmarkStart w:id="88" w:name="_Toc40426477"/>
+      <w:bookmarkStart w:id="88" w:name="_Toc43880490"/>
       <w:r>
         <w:rPr>
           <w:lang w:val="en-US"/>
@@ -51662,21 +50760,7 @@
         <w:rPr>
           <w:lang w:val="en-US"/>
         </w:rPr>
-        <w:t xml:space="preserve">Since phase unwrapping can accumulate infinitely, there is no theoretically sufficient output format. </w:t>
-      </w:r>
-      <w:proofErr w:type="gramStart"/>
-      <w:r>
-        <w:rPr>
-          <w:lang w:val="en-US"/>
-        </w:rPr>
-        <w:t>Therefore</w:t>
-      </w:r>
-      <w:proofErr w:type="gramEnd"/>
-      <w:r>
-        <w:rPr>
-          <w:lang w:val="en-US"/>
-        </w:rPr>
-        <w:t xml:space="preserve"> the user can choose the output format. If the unwrapping exceeds this format, the error is detected and signaled at the output. In this case the unwrapping is reset. This is shown by the figure below. In the figure, the output range is 4</w:t>
+        <w:t>Since phase unwrapping can accumulate infinitely, there is no theoretically sufficient output format. Therefore the user can choose the output format. If the unwrapping exceeds this format, the error is detected and signaled at the output. In this case the unwrapping is reset. This is shown by the figure below. In the figure, the output range is 4</w:t>
       </w:r>
       <w:r>
         <w:rPr>
@@ -51762,7 +50846,7 @@
           <w:lang w:val="en-US"/>
         </w:rPr>
       </w:pPr>
-      <w:bookmarkStart w:id="89" w:name="_Toc40426522"/>
+      <w:bookmarkStart w:id="89" w:name="_Toc43880535"/>
       <w:r>
         <w:rPr>
           <w:lang w:val="en-US"/>
@@ -51824,21 +50908,7 @@
         <w:rPr>
           <w:lang w:val="en-US"/>
         </w:rPr>
-        <w:t xml:space="preserve">sible, that when exceeding the maximum range, the output is reset to the input angle and unwrapping continues from there. </w:t>
-      </w:r>
-      <w:proofErr w:type="gramStart"/>
-      <w:r>
-        <w:rPr>
-          <w:lang w:val="en-US"/>
-        </w:rPr>
-        <w:t>So</w:t>
-      </w:r>
-      <w:proofErr w:type="gramEnd"/>
-      <w:r>
-        <w:rPr>
-          <w:lang w:val="en-US"/>
-        </w:rPr>
-        <w:t xml:space="preserve"> the phase itself is still correct (phase modulo 360° is correct) but there is a discontinuity in the output.</w:t>
+        <w:t>sible, that when exceeding the maximum range, the output is reset to the input angle and unwrapping continues from there. So the phase itself is still correct (phase modulo 360° is correct) but there is a discontinuity in the output.</w:t>
       </w:r>
     </w:p>
     <w:p>
@@ -52636,7 +51706,7 @@
           <w:lang w:val="en-US"/>
         </w:rPr>
       </w:pPr>
-      <w:bookmarkStart w:id="90" w:name="_Toc40426478"/>
+      <w:bookmarkStart w:id="90" w:name="_Toc43880491"/>
       <w:r>
         <w:rPr>
           <w:lang w:val="en-US"/>
@@ -53366,21 +52436,7 @@
         <w:rPr>
           <w:lang w:val="en-US"/>
         </w:rPr>
-        <w:t xml:space="preserve"> is mainly used for bittrueness purposes. It allows adding noise to a signal </w:t>
-      </w:r>
-      <w:proofErr w:type="gramStart"/>
-      <w:r>
-        <w:rPr>
-          <w:lang w:val="en-US"/>
-        </w:rPr>
-        <w:t>exactly the same</w:t>
-      </w:r>
-      <w:proofErr w:type="gramEnd"/>
-      <w:r>
-        <w:rPr>
-          <w:lang w:val="en-US"/>
-        </w:rPr>
-        <w:t xml:space="preserve"> way as I the simulation by requesting the next sample </w:t>
+        <w:t xml:space="preserve"> is mainly used for bittrueness purposes. It allows adding noise to a signal exactly the same way as I the simulation by requesting the next sample </w:t>
       </w:r>
       <w:r>
         <w:rPr>
@@ -53402,19 +52458,11 @@
           <w:lang w:val="en-US"/>
         </w:rPr>
       </w:pPr>
-      <w:proofErr w:type="gramStart"/>
-      <w:r>
-        <w:rPr>
-          <w:lang w:val="en-US"/>
-        </w:rPr>
-        <w:t>Of course</w:t>
-      </w:r>
-      <w:proofErr w:type="gramEnd"/>
-      <w:r>
-        <w:rPr>
-          <w:lang w:val="en-US"/>
-        </w:rPr>
-        <w:t xml:space="preserve"> the signal must be delayed for the processing time of the noise generator in this case in order to add the first noise sample to the first signal sample. This delay can easiest and most flexibly be achieved by a FIFO (this also still works if for any reasons the delay of the noise generator should slightly change).</w:t>
+      <w:r>
+        <w:rPr>
+          <w:lang w:val="en-US"/>
+        </w:rPr>
+        <w:t>Of course the signal must be delayed for the processing time of the noise generator in this case in order to add the first noise sample to the first signal sample. This delay can easiest and most flexibly be achieved by a FIFO (this also still works if for any reasons the delay of the noise generator should slightly change).</w:t>
       </w:r>
     </w:p>
     <w:p>
@@ -53426,7 +52474,7 @@
           <w:lang w:val="en-US"/>
         </w:rPr>
       </w:pPr>
-      <w:bookmarkStart w:id="91" w:name="_Toc40426479"/>
+      <w:bookmarkStart w:id="91" w:name="_Toc43880492"/>
       <w:r>
         <w:rPr>
           <w:lang w:val="en-US"/>
@@ -53561,21 +52609,7 @@
         <w:rPr>
           <w:lang w:val="en-US"/>
         </w:rPr>
-        <w:t>Output format, must be [1,</w:t>
-      </w:r>
-      <w:proofErr w:type="gramStart"/>
-      <w:r>
-        <w:rPr>
-          <w:lang w:val="en-US"/>
-        </w:rPr>
-        <w:t>0,x</w:t>
-      </w:r>
-      <w:proofErr w:type="gramEnd"/>
-      <w:r>
-        <w:rPr>
-          <w:lang w:val="en-US"/>
-        </w:rPr>
-        <w:t>] where x must be &lt;= 19.</w:t>
+        <w:t>Output format, must be [1,0,x] where x must be &lt;= 19.</w:t>
       </w:r>
       <w:r>
         <w:rPr>
@@ -54164,21 +53198,7 @@
         <w:rPr>
           <w:lang w:val="en-US"/>
         </w:rPr>
-        <w:t xml:space="preserve"> is mainly used for bittrueness purposes. It allows adding noise to a signal </w:t>
-      </w:r>
-      <w:proofErr w:type="gramStart"/>
-      <w:r>
-        <w:rPr>
-          <w:lang w:val="en-US"/>
-        </w:rPr>
-        <w:t>exactly the same</w:t>
-      </w:r>
-      <w:proofErr w:type="gramEnd"/>
-      <w:r>
-        <w:rPr>
-          <w:lang w:val="en-US"/>
-        </w:rPr>
-        <w:t xml:space="preserve"> way as I the simulation by requesting the next sample </w:t>
+        <w:t xml:space="preserve"> is mainly used for bittrueness purposes. It allows adding noise to a signal exactly the same way as I the simulation by requesting the next sample </w:t>
       </w:r>
       <w:r>
         <w:rPr>
@@ -54200,19 +53220,11 @@
           <w:lang w:val="en-US"/>
         </w:rPr>
       </w:pPr>
-      <w:proofErr w:type="gramStart"/>
-      <w:r>
-        <w:rPr>
-          <w:lang w:val="en-US"/>
-        </w:rPr>
-        <w:t>Of course</w:t>
-      </w:r>
-      <w:proofErr w:type="gramEnd"/>
-      <w:r>
-        <w:rPr>
-          <w:lang w:val="en-US"/>
-        </w:rPr>
-        <w:t xml:space="preserve"> the signal must be delayed for the processing time of the noise generator in this case in order to add the first noise sample to the first signal sample. This delay can easiest and most flexibly be achieved by a FIFO (this also still works if for any reasons the delay of the noise generator should slightly change).</w:t>
+      <w:r>
+        <w:rPr>
+          <w:lang w:val="en-US"/>
+        </w:rPr>
+        <w:t>Of course the signal must be delayed for the processing time of the noise generator in this case in order to add the first noise sample to the first signal sample. This delay can easiest and most flexibly be achieved by a FIFO (this also still works if for any reasons the delay of the noise generator should slightly change).</w:t>
       </w:r>
     </w:p>
     <w:p>
@@ -54231,7 +53243,7 @@
           <w:lang w:val="en-US"/>
         </w:rPr>
       </w:pPr>
-      <w:bookmarkStart w:id="92" w:name="_Toc40426480"/>
+      <w:bookmarkStart w:id="92" w:name="_Toc43880493"/>
       <w:r>
         <w:rPr>
           <w:lang w:val="en-US"/>
@@ -54278,21 +53290,7 @@
         <w:rPr>
           <w:lang w:val="en-US"/>
         </w:rPr>
-        <w:t xml:space="preserve"> directory but a </w:t>
-      </w:r>
-      <w:proofErr w:type="gramStart"/>
-      <w:r>
-        <w:rPr>
-          <w:lang w:val="en-US"/>
-        </w:rPr>
-        <w:t>python based</w:t>
-      </w:r>
-      <w:proofErr w:type="gramEnd"/>
-      <w:r>
-        <w:rPr>
-          <w:lang w:val="en-US"/>
-        </w:rPr>
-        <w:t xml:space="preserve"> code generator that generates lookup tables and corresponding simulation models. The name and location of the generated HDL file is given in python.</w:t>
+        <w:t xml:space="preserve"> directory but a python based code generator that generates lookup tables and corresponding simulation models. The name and location of the generated HDL file is given in python.</w:t>
       </w:r>
     </w:p>
     <w:p>
@@ -55016,7 +54014,7 @@
           <w:lang w:val="en-US"/>
         </w:rPr>
       </w:pPr>
-      <w:bookmarkStart w:id="93" w:name="_Toc40426481"/>
+      <w:bookmarkStart w:id="93" w:name="_Toc43880494"/>
       <w:r>
         <w:rPr>
           <w:lang w:val="en-US"/>
@@ -55062,21 +54060,7 @@
         <w:rPr>
           <w:lang w:val="en-US"/>
         </w:rPr>
-        <w:t xml:space="preserve"> directory but a </w:t>
-      </w:r>
-      <w:proofErr w:type="gramStart"/>
-      <w:r>
-        <w:rPr>
-          <w:lang w:val="en-US"/>
-        </w:rPr>
-        <w:t>python based</w:t>
-      </w:r>
-      <w:proofErr w:type="gramEnd"/>
-      <w:r>
-        <w:rPr>
-          <w:lang w:val="en-US"/>
-        </w:rPr>
-        <w:t xml:space="preserve"> code generator that generates VHDL packages containing single value and array constants. This is very useful to pass values such as filter coefficients from python calculations into the VHDL implementation automatically.</w:t>
+        <w:t xml:space="preserve"> directory but a python based code generator that generates VHDL packages containing single value and array constants. This is very useful to pass values such as filter coefficients from python calculations into the VHDL implementation automatically.</w:t>
       </w:r>
     </w:p>
     <w:p>
@@ -55102,7 +54086,7 @@
           <w:lang w:val="en-US"/>
         </w:rPr>
       </w:pPr>
-      <w:bookmarkStart w:id="94" w:name="_Toc40426482"/>
+      <w:bookmarkStart w:id="94" w:name="_Toc43880495"/>
       <w:r>
         <w:rPr>
           <w:highlight w:val="yellow"/>
@@ -55163,23 +54147,7 @@
           <w:highlight w:val="yellow"/>
           <w:lang w:val="en-CH"/>
         </w:rPr>
-        <w:t xml:space="preserve">If rounding and saturation are done in the same clock cycle (or even in the same clock cycle as the actual operation), this often leads to timing issues. Therefore, a pipelined version of the resize that does </w:t>
-      </w:r>
-      <w:proofErr w:type="gramStart"/>
-      <w:r>
-        <w:rPr>
-          <w:highlight w:val="yellow"/>
-          <w:lang w:val="en-CH"/>
-        </w:rPr>
-        <w:t>rounding</w:t>
-      </w:r>
-      <w:proofErr w:type="gramEnd"/>
-      <w:r>
-        <w:rPr>
-          <w:highlight w:val="yellow"/>
-          <w:lang w:val="en-CH"/>
-        </w:rPr>
-        <w:t xml:space="preserve"> and saturation in separate clock cycles is provided.</w:t>
+        <w:t>If rounding and saturation are done in the same clock cycle (or even in the same clock cycle as the actual operation), this often leads to timing issues. Therefore, a pipelined version of the resize that does rounding and saturation in separate clock cycles is provided.</w:t>
       </w:r>
     </w:p>
     <w:p>
@@ -56345,7 +55313,7 @@
           <w:lang w:val="en-US"/>
         </w:rPr>
       </w:pPr>
-      <w:bookmarkStart w:id="95" w:name="_Toc40426483"/>
+      <w:bookmarkStart w:id="95" w:name="_Toc43880496"/>
       <w:r>
         <w:rPr>
           <w:lang w:val="en-US"/>
@@ -56385,21 +55353,7 @@
         <w:rPr>
           <w:lang w:val="en-US"/>
         </w:rPr>
-        <w:t xml:space="preserve">For each deprecated library </w:t>
-      </w:r>
-      <w:proofErr w:type="gramStart"/>
-      <w:r>
-        <w:rPr>
-          <w:lang w:val="en-US"/>
-        </w:rPr>
-        <w:t>element</w:t>
-      </w:r>
-      <w:proofErr w:type="gramEnd"/>
-      <w:r>
-        <w:rPr>
-          <w:lang w:val="en-US"/>
-        </w:rPr>
-        <w:t xml:space="preserve"> a replacement strategy is described.</w:t>
+        <w:t>For each deprecated library element a replacement strategy is described.</w:t>
       </w:r>
     </w:p>
     <w:p>
@@ -56410,7 +55364,7 @@
           <w:lang w:val="en-US"/>
         </w:rPr>
       </w:pPr>
-      <w:bookmarkStart w:id="96" w:name="_Toc40426484"/>
+      <w:bookmarkStart w:id="96" w:name="_Toc43880497"/>
       <w:r>
         <w:rPr>
           <w:lang w:val="en-US"/>
@@ -56666,7 +55620,7 @@
         </mc:Choice>
         <mc:Fallback>
           <w:pict>
-            <v:line w14:anchorId="5B09B1AA" id="Line 2" o:spid="_x0000_s1026" style="position:absolute;z-index:251657216;visibility:visible;mso-wrap-style:square;mso-width-percent:0;mso-height-percent:0;mso-wrap-distance-left:9pt;mso-wrap-distance-top:0;mso-wrap-distance-right:9pt;mso-wrap-distance-bottom:0;mso-position-horizontal:absolute;mso-position-horizontal-relative:page;mso-position-vertical:absolute;mso-position-vertical-relative:page;mso-width-percent:0;mso-height-percent:0;mso-width-relative:page;mso-height-relative:page" from="42.55pt,802.3pt" to="552.75pt,802.35pt" o:gfxdata="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" o:allowincell="f" strokecolor="blue" strokeweight="1.5pt">
+            <v:line w14:anchorId="45E5D77E" id="Line 2" o:spid="_x0000_s1026" style="position:absolute;z-index:251657216;visibility:visible;mso-wrap-style:square;mso-width-percent:0;mso-height-percent:0;mso-wrap-distance-left:9pt;mso-wrap-distance-top:0;mso-wrap-distance-right:9pt;mso-wrap-distance-bottom:0;mso-position-horizontal:absolute;mso-position-horizontal-relative:page;mso-position-vertical:absolute;mso-position-vertical-relative:page;mso-width-percent:0;mso-height-percent:0;mso-width-relative:page;mso-height-relative:page" from="42.55pt,802.3pt" to="552.75pt,802.35pt" o:gfxdata="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" o:allowincell="f" strokecolor="blue" strokeweight="1.5pt">
               <v:stroke startarrowwidth="narrow" startarrowlength="short" endarrowwidth="narrow" endarrowlength="short"/>
               <w10:wrap anchorx="page" anchory="page"/>
             </v:line>
@@ -56754,7 +55708,7 @@
         <w:noProof/>
         <w:sz w:val="16"/>
       </w:rPr>
-      <w:t>22.05.2020</w:t>
+      <w:t>24.06.2020</w:t>
     </w:r>
     <w:r>
       <w:rPr>
@@ -56935,7 +55889,7 @@
         </mc:Choice>
         <mc:Fallback>
           <w:pict>
-            <v:line w14:anchorId="01F69BD5" id="Line 1" o:spid="_x0000_s1026" style="position:absolute;z-index:251659264;visibility:visible;mso-wrap-style:square;mso-width-percent:0;mso-height-percent:0;mso-wrap-distance-left:9pt;mso-wrap-distance-top:0;mso-wrap-distance-right:9pt;mso-wrap-distance-bottom:0;mso-position-horizontal:absolute;mso-position-horizontal-relative:margin;mso-position-vertical:absolute;mso-position-vertical-relative:page;mso-width-percent:0;mso-height-percent:0;mso-width-relative:page;mso-height-relative:page" from="320.35pt,59.55pt" to="507.45pt,59.6pt" o:gfxdata="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" o:allowincell="f" strokecolor="blue" strokeweight="2pt">
+            <v:line w14:anchorId="1FB736DE" id="Line 1" o:spid="_x0000_s1026" style="position:absolute;z-index:251659264;visibility:visible;mso-wrap-style:square;mso-width-percent:0;mso-height-percent:0;mso-wrap-distance-left:9pt;mso-wrap-distance-top:0;mso-wrap-distance-right:9pt;mso-wrap-distance-bottom:0;mso-position-horizontal:absolute;mso-position-horizontal-relative:margin;mso-position-vertical:absolute;mso-position-vertical-relative:page;mso-width-percent:0;mso-height-percent:0;mso-width-relative:page;mso-height-relative:page" from="320.35pt,59.55pt" to="507.45pt,59.6pt" o:gfxdata="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" o:allowincell="f" strokecolor="blue" strokeweight="2pt">
               <v:stroke startarrowwidth="narrow" startarrowlength="short" endarrowwidth="narrow" endarrowlength="short"/>
               <w10:wrap anchorx="margin" anchory="page"/>
             </v:line>

</xml_diff>

<commit_message>
BUGFIX: Various fixes from regression test
</commit_message>
<xml_diff>
--- a/doc/psi_fix.docx
+++ b/doc/psi_fix.docx
@@ -123,21 +123,12 @@
         </w:rPr>
       </w:pPr>
       <w:proofErr w:type="spellStart"/>
-      <w:proofErr w:type="gramStart"/>
       <w:r>
         <w:rPr>
           <w:b/>
           <w:lang w:val="fr-FR"/>
         </w:rPr>
-        <w:t>psi</w:t>
-      </w:r>
-      <w:proofErr w:type="gramEnd"/>
-      <w:r>
-        <w:rPr>
-          <w:b/>
-          <w:lang w:val="fr-FR"/>
-        </w:rPr>
-        <w:t>_fix</w:t>
+        <w:t>psi_fix</w:t>
       </w:r>
       <w:proofErr w:type="spellEnd"/>
     </w:p>
@@ -7535,21 +7526,7 @@
         <w:rPr>
           <w:lang w:val="en-US"/>
         </w:rPr>
-        <w:t xml:space="preserve">. </w:t>
-      </w:r>
-      <w:proofErr w:type="gramStart"/>
-      <w:r>
-        <w:rPr>
-          <w:lang w:val="en-US"/>
-        </w:rPr>
-        <w:t>Additionally</w:t>
-      </w:r>
-      <w:proofErr w:type="gramEnd"/>
-      <w:r>
-        <w:rPr>
-          <w:lang w:val="en-US"/>
-        </w:rPr>
-        <w:t xml:space="preserve"> the path to the python directory must be added to the PATH environment variable.</w:t>
+        <w:t>. Additionally the path to the python directory must be added to the PATH environment variable.</w:t>
       </w:r>
     </w:p>
     <w:p>
@@ -8079,33 +8056,11 @@
           <w:lang w:val="en-US"/>
         </w:rPr>
       </w:pPr>
-      <w:proofErr w:type="gramStart"/>
-      <w:r>
-        <w:rPr>
-          <w:lang w:val="en-US"/>
-        </w:rPr>
-        <w:t>In order to</w:t>
-      </w:r>
-      <w:proofErr w:type="gramEnd"/>
-      <w:r>
-        <w:rPr>
-          <w:lang w:val="en-US"/>
-        </w:rPr>
-        <w:t xml:space="preserve"> run the regression tests using GHDL, GHDL must be installed and added to the path variable. </w:t>
-      </w:r>
-      <w:proofErr w:type="gramStart"/>
-      <w:r>
-        <w:rPr>
-          <w:lang w:val="en-US"/>
-        </w:rPr>
-        <w:t>Additionally</w:t>
-      </w:r>
-      <w:proofErr w:type="gramEnd"/>
-      <w:r>
-        <w:rPr>
-          <w:lang w:val="en-US"/>
-        </w:rPr>
-        <w:t xml:space="preserve"> a TCL interpreter must be installed.</w:t>
+      <w:r>
+        <w:rPr>
+          <w:lang w:val="en-US"/>
+        </w:rPr>
+        <w:t>In order to run the regression tests using GHDL, GHDL must be installed and added to the path variable. Additionally a TCL interpreter must be installed.</w:t>
       </w:r>
     </w:p>
     <w:p>
@@ -8779,21 +8734,7 @@
         <w:rPr>
           <w:lang w:val="en-US"/>
         </w:rPr>
-        <w:t xml:space="preserve">The test-bench shall automatically stop after it is completed (all processes </w:t>
-      </w:r>
-      <w:proofErr w:type="gramStart"/>
-      <w:r>
-        <w:rPr>
-          <w:lang w:val="en-US"/>
-        </w:rPr>
-        <w:t>halted,</w:t>
-      </w:r>
-      <w:proofErr w:type="gramEnd"/>
-      <w:r>
-        <w:rPr>
-          <w:lang w:val="en-US"/>
-        </w:rPr>
-        <w:t xml:space="preserve"> clock-generation stopped). See existing test-benches provided with the library for examples.</w:t>
+        <w:t>The test-bench shall automatically stop after it is completed (all processes halted, clock-generation stopped). See existing test-benches provided with the library for examples.</w:t>
       </w:r>
     </w:p>
     <w:p>
@@ -9243,21 +9184,7 @@
         <w:rPr>
           <w:lang w:val="en-US"/>
         </w:rPr>
-        <w:t xml:space="preserve">An example an AXI handshaking waveform is given below. All the points where data is </w:t>
-      </w:r>
-      <w:proofErr w:type="gramStart"/>
-      <w:r>
-        <w:rPr>
-          <w:lang w:val="en-US"/>
-        </w:rPr>
-        <w:t>actually transferred</w:t>
-      </w:r>
-      <w:proofErr w:type="gramEnd"/>
-      <w:r>
-        <w:rPr>
-          <w:lang w:val="en-US"/>
-        </w:rPr>
-        <w:t xml:space="preserve"> are marked with dashed lines.</w:t>
+        <w:t>An example an AXI handshaking waveform is given below. All the points where data is actually transferred are marked with dashed lines.</w:t>
       </w:r>
     </w:p>
     <w:p>
@@ -9695,36 +9622,21 @@
           <w:i/>
           <w:lang w:val="en-US"/>
         </w:rPr>
-        <w:t>psi_</w:t>
-      </w:r>
-      <w:proofErr w:type="gramStart"/>
+        <w:t>psi_common</w:t>
+      </w:r>
+      <w:proofErr w:type="spellEnd"/>
       <w:r>
         <w:rPr>
           <w:i/>
           <w:lang w:val="en-US"/>
         </w:rPr>
-        <w:t>common</w:t>
-      </w:r>
-      <w:proofErr w:type="spellEnd"/>
-      <w:r>
-        <w:rPr>
-          <w:i/>
-          <w:lang w:val="en-US"/>
-        </w:rPr>
         <w:t xml:space="preserve"> </w:t>
       </w:r>
       <w:r>
         <w:rPr>
           <w:lang w:val="en-US"/>
         </w:rPr>
-        <w:t xml:space="preserve"> and</w:t>
-      </w:r>
-      <w:proofErr w:type="gramEnd"/>
-      <w:r>
-        <w:rPr>
-          <w:lang w:val="en-US"/>
-        </w:rPr>
-        <w:t xml:space="preserve"> </w:t>
+        <w:t xml:space="preserve"> and </w:t>
       </w:r>
       <w:proofErr w:type="spellStart"/>
       <w:r>
@@ -9836,26 +9748,17 @@
           <w:i/>
           <w:lang w:val="en-US"/>
         </w:rPr>
-        <w:t>psi_</w:t>
-      </w:r>
-      <w:proofErr w:type="gramStart"/>
+        <w:t>psi_lib</w:t>
+      </w:r>
+      <w:proofErr w:type="spellEnd"/>
       <w:r>
         <w:rPr>
           <w:i/>
           <w:lang w:val="en-US"/>
         </w:rPr>
-        <w:t>lib</w:t>
-      </w:r>
-      <w:proofErr w:type="spellEnd"/>
-      <w:r>
-        <w:rPr>
-          <w:i/>
-          <w:lang w:val="en-US"/>
-        </w:rPr>
         <w:t>.&lt;</w:t>
       </w:r>
       <w:proofErr w:type="spellStart"/>
-      <w:proofErr w:type="gramEnd"/>
       <w:r>
         <w:rPr>
           <w:i/>
@@ -9926,7 +9829,6 @@
         </w:rPr>
         <w:t xml:space="preserve"> is compiled into the same library. Independently of the name of that library, library elements can be referred to using </w:t>
       </w:r>
-      <w:proofErr w:type="gramStart"/>
       <w:r>
         <w:rPr>
           <w:i/>
@@ -9935,7 +9837,6 @@
         <w:t>work.&lt;</w:t>
       </w:r>
       <w:proofErr w:type="spellStart"/>
-      <w:proofErr w:type="gramEnd"/>
       <w:r>
         <w:rPr>
           <w:i/>
@@ -10641,35 +10542,7 @@
         <w:rPr>
           <w:lang w:val="en-US"/>
         </w:rPr>
-        <w:t xml:space="preserve">s FPGA tools are quite good at register retiming. This means that the tools </w:t>
-      </w:r>
-      <w:proofErr w:type="gramStart"/>
-      <w:r>
-        <w:rPr>
-          <w:lang w:val="en-US"/>
-        </w:rPr>
-        <w:t>moves</w:t>
-      </w:r>
-      <w:proofErr w:type="gramEnd"/>
-      <w:r>
-        <w:rPr>
-          <w:lang w:val="en-US"/>
-        </w:rPr>
-        <w:t xml:space="preserve"> pipeline stages to optimize timing. ISE is also able to do </w:t>
-      </w:r>
-      <w:proofErr w:type="gramStart"/>
-      <w:r>
-        <w:rPr>
-          <w:lang w:val="en-US"/>
-        </w:rPr>
-        <w:t>retiming</w:t>
-      </w:r>
-      <w:proofErr w:type="gramEnd"/>
-      <w:r>
-        <w:rPr>
-          <w:lang w:val="en-US"/>
-        </w:rPr>
-        <w:t xml:space="preserve"> but it must be actively enabled in the project settings (synthesis).</w:t>
+        <w:t>s FPGA tools are quite good at register retiming. This means that the tools moves pipeline stages to optimize timing. ISE is also able to do retiming but it must be actively enabled in the project settings (synthesis).</w:t>
       </w:r>
     </w:p>
     <w:p>
@@ -11475,21 +11348,7 @@
         <w:rPr>
           <w:lang w:val="en-US"/>
         </w:rPr>
-        <w:t xml:space="preserve">The operation can be split into multiple stages manually on VHDL level. This can be done by not doing all steps in one VHDL line but one after the other in multiple lines. </w:t>
-      </w:r>
-      <w:proofErr w:type="gramStart"/>
-      <w:r>
-        <w:rPr>
-          <w:lang w:val="en-US"/>
-        </w:rPr>
-        <w:t>Of course</w:t>
-      </w:r>
-      <w:proofErr w:type="gramEnd"/>
-      <w:r>
-        <w:rPr>
-          <w:lang w:val="en-US"/>
-        </w:rPr>
-        <w:t xml:space="preserve"> intermediate number formats must be chosen accordingly to ensure correct operation. An example is given below.</w:t>
+        <w:t>The operation can be split into multiple stages manually on VHDL level. This can be done by not doing all steps in one VHDL line but one after the other in multiple lines. Of course intermediate number formats must be chosen accordingly to ensure correct operation. An example is given below.</w:t>
       </w:r>
     </w:p>
     <w:p>
@@ -12460,7 +12319,6 @@
           <w:lang w:val="en-US"/>
         </w:rPr>
       </w:pPr>
-      <w:proofErr w:type="gramStart"/>
       <w:r>
         <w:rPr>
           <w:lang w:val="en-US"/>
@@ -12477,14 +12335,7 @@
         <w:rPr>
           <w:lang w:val="en-US"/>
         </w:rPr>
-        <w:t xml:space="preserve"> course</w:t>
-      </w:r>
-      <w:proofErr w:type="gramEnd"/>
-      <w:r>
-        <w:rPr>
-          <w:lang w:val="en-US"/>
-        </w:rPr>
-        <w:t xml:space="preserve"> the tools can still apply retiming to move the registers if required.</w:t>
+        <w:t xml:space="preserve"> course the tools can still apply retiming to move the registers if required.</w:t>
       </w:r>
     </w:p>
     <w:p>
@@ -12570,21 +12421,7 @@
         <w:rPr>
           <w:lang w:val="en-US"/>
         </w:rPr>
-        <w:t xml:space="preserve">This component implements a </w:t>
-      </w:r>
-      <w:proofErr w:type="gramStart"/>
-      <w:r>
-        <w:rPr>
-          <w:lang w:val="en-US"/>
-        </w:rPr>
-        <w:t>fixed point</w:t>
-      </w:r>
-      <w:proofErr w:type="gramEnd"/>
-      <w:r>
-        <w:rPr>
-          <w:lang w:val="en-US"/>
-        </w:rPr>
-        <w:t xml:space="preserve"> binary divider.</w:t>
+        <w:t>This component implements a fixed point binary divider.</w:t>
       </w:r>
     </w:p>
     <w:p>
@@ -13549,21 +13386,7 @@
         <w:rPr>
           <w:lang w:val="en-US"/>
         </w:rPr>
-        <w:t xml:space="preserve">At the </w:t>
-      </w:r>
-      <w:proofErr w:type="gramStart"/>
-      <w:r>
-        <w:rPr>
-          <w:lang w:val="en-US"/>
-        </w:rPr>
-        <w:t>input</w:t>
-      </w:r>
-      <w:proofErr w:type="gramEnd"/>
-      <w:r>
-        <w:rPr>
-          <w:lang w:val="en-US"/>
-        </w:rPr>
-        <w:t xml:space="preserve"> a handshaking for handling backpressure (incl. </w:t>
+        <w:t xml:space="preserve">At the input a handshaking for handling backpressure (incl. </w:t>
       </w:r>
       <w:proofErr w:type="spellStart"/>
       <w:r>
@@ -13577,21 +13400,7 @@
         <w:rPr>
           <w:lang w:val="en-US"/>
         </w:rPr>
-        <w:t xml:space="preserve">) is implemented since the binary divider is quite slow and may be the limiting component in offline data processing systems. At the </w:t>
-      </w:r>
-      <w:proofErr w:type="gramStart"/>
-      <w:r>
-        <w:rPr>
-          <w:lang w:val="en-US"/>
-        </w:rPr>
-        <w:t>output</w:t>
-      </w:r>
-      <w:proofErr w:type="gramEnd"/>
-      <w:r>
-        <w:rPr>
-          <w:lang w:val="en-US"/>
-        </w:rPr>
-        <w:t xml:space="preserve"> no handling for backpressure is implemented for simplicity reasons. </w:t>
+        <w:t xml:space="preserve">) is implemented since the binary divider is quite slow and may be the limiting component in offline data processing systems. At the output no handling for backpressure is implemented for simplicity reasons. </w:t>
       </w:r>
     </w:p>
     <w:p>
@@ -13780,19 +13589,11 @@
       <w:bookmarkStart w:id="27" w:name="_Ref518293737"/>
       <w:bookmarkStart w:id="28" w:name="_Ref518293759"/>
       <w:bookmarkStart w:id="29" w:name="_Toc43880468"/>
-      <w:proofErr w:type="gramStart"/>
       <w:r>
         <w:rPr>
           <w:lang w:val="fr-FR"/>
         </w:rPr>
-        <w:t>psi</w:t>
-      </w:r>
-      <w:proofErr w:type="gramEnd"/>
-      <w:r>
-        <w:rPr>
-          <w:lang w:val="fr-FR"/>
-        </w:rPr>
-        <w:t>_fix_cic_dec_fix_1ch</w:t>
+        <w:t>psi_fix_cic_dec_fix_1ch</w:t>
       </w:r>
       <w:bookmarkEnd w:id="27"/>
       <w:bookmarkEnd w:id="28"/>
@@ -13835,21 +13636,7 @@
         <w:rPr>
           <w:lang w:val="en-US"/>
         </w:rPr>
-        <w:t xml:space="preserve">The CIC component always corrects the CIC gain roughly by shifting. As a result, the gain of the component is always between 0.5 and 1.0. </w:t>
-      </w:r>
-      <w:proofErr w:type="gramStart"/>
-      <w:r>
-        <w:rPr>
-          <w:lang w:val="en-US"/>
-        </w:rPr>
-        <w:t>Additionally</w:t>
-      </w:r>
-      <w:proofErr w:type="gramEnd"/>
-      <w:r>
-        <w:rPr>
-          <w:lang w:val="en-US"/>
-        </w:rPr>
-        <w:t xml:space="preserve"> a multiplier for exact gain adjustment can be added by setting the generic </w:t>
+        <w:t xml:space="preserve">The CIC component always corrects the CIC gain roughly by shifting. As a result, the gain of the component is always between 0.5 and 1.0. Additionally a multiplier for exact gain adjustment can be added by setting the generic </w:t>
       </w:r>
       <w:proofErr w:type="spellStart"/>
       <w:r>
@@ -14707,76 +14494,20 @@
         <w:rPr>
           <w:lang w:val="en-US"/>
         </w:rPr>
-        <w:t xml:space="preserve">The CIC </w:t>
-      </w:r>
-      <w:proofErr w:type="gramStart"/>
-      <w:r>
-        <w:rPr>
-          <w:lang w:val="en-US"/>
-        </w:rPr>
-        <w:t>is able to</w:t>
-      </w:r>
-      <w:proofErr w:type="gramEnd"/>
-      <w:r>
-        <w:rPr>
-          <w:lang w:val="en-US"/>
-        </w:rPr>
-        <w:t xml:space="preserve"> process one input sample per clock cycle. </w:t>
-      </w:r>
-      <w:proofErr w:type="gramStart"/>
-      <w:r>
-        <w:rPr>
-          <w:lang w:val="en-US"/>
-        </w:rPr>
-        <w:t>Therefore</w:t>
-      </w:r>
-      <w:proofErr w:type="gramEnd"/>
-      <w:r>
-        <w:rPr>
-          <w:lang w:val="en-US"/>
-        </w:rPr>
-        <w:t xml:space="preserve"> no backpressure handling is implemented on the input.</w:t>
-      </w:r>
-    </w:p>
-    <w:p>
-      <w:pPr>
-        <w:rPr>
-          <w:lang w:val="en-US"/>
-        </w:rPr>
-      </w:pPr>
-      <w:r>
-        <w:rPr>
-          <w:lang w:val="en-US"/>
-        </w:rPr>
-        <w:t xml:space="preserve">CIC are </w:t>
-      </w:r>
-      <w:proofErr w:type="gramStart"/>
-      <w:r>
-        <w:rPr>
-          <w:lang w:val="en-US"/>
-        </w:rPr>
-        <w:t>most commonly used</w:t>
-      </w:r>
-      <w:proofErr w:type="gramEnd"/>
-      <w:r>
-        <w:rPr>
-          <w:lang w:val="en-US"/>
-        </w:rPr>
-        <w:t xml:space="preserve"> in streaming signal processing systems that require processing or storing the data at the full speed anyway. </w:t>
-      </w:r>
-      <w:proofErr w:type="gramStart"/>
-      <w:r>
-        <w:rPr>
-          <w:lang w:val="en-US"/>
-        </w:rPr>
-        <w:t>So</w:t>
-      </w:r>
-      <w:proofErr w:type="gramEnd"/>
-      <w:r>
-        <w:rPr>
-          <w:lang w:val="en-US"/>
-        </w:rPr>
-        <w:t xml:space="preserve"> no backpressure handling is implemented on the output side for simplicity</w:t>
+        <w:t>The CIC is able to process one input sample per clock cycle. Therefore no backpressure handling is implemented on the input.</w:t>
+      </w:r>
+    </w:p>
+    <w:p>
+      <w:pPr>
+        <w:rPr>
+          <w:lang w:val="en-US"/>
+        </w:rPr>
+      </w:pPr>
+      <w:r>
+        <w:rPr>
+          <w:lang w:val="en-US"/>
+        </w:rPr>
+        <w:t>CIC are most commonly used in streaming signal processing systems that require processing or storing the data at the full speed anyway. So no backpressure handling is implemented on the output side for simplicity</w:t>
       </w:r>
     </w:p>
     <w:p>
@@ -14852,21 +14583,7 @@
         <w:rPr>
           <w:lang w:val="en-US"/>
         </w:rPr>
-        <w:t xml:space="preserve">If the gain correction multiplier is used, signal path is chosen to be 25 bits wide and the gain correction coefficient is 17 bits (unsigned). For most </w:t>
-      </w:r>
-      <w:proofErr w:type="gramStart"/>
-      <w:r>
-        <w:rPr>
-          <w:lang w:val="en-US"/>
-        </w:rPr>
-        <w:t>implementations</w:t>
-      </w:r>
-      <w:proofErr w:type="gramEnd"/>
-      <w:r>
-        <w:rPr>
-          <w:lang w:val="en-US"/>
-        </w:rPr>
-        <w:t xml:space="preserve"> this design decisions are sufficient. If other requirements exist (e.g. very wide signal path), a project specific implementation of the CIC is required.</w:t>
+        <w:t>If the gain correction multiplier is used, signal path is chosen to be 25 bits wide and the gain correction coefficient is 17 bits (unsigned). For most implementations this design decisions are sufficient. If other requirements exist (e.g. very wide signal path), a project specific implementation of the CIC is required.</w:t>
       </w:r>
     </w:p>
     <w:p>
@@ -15684,21 +15401,7 @@
         <w:rPr>
           <w:lang w:val="en-US"/>
         </w:rPr>
-        <w:t xml:space="preserve"> Usually 1 is used if </w:t>
-      </w:r>
-      <w:proofErr w:type="gramStart"/>
-      <w:r>
-        <w:rPr>
-          <w:lang w:val="en-US"/>
-        </w:rPr>
-        <w:t>an</w:t>
-      </w:r>
-      <w:proofErr w:type="gramEnd"/>
-      <w:r>
-        <w:rPr>
-          <w:lang w:val="en-US"/>
-        </w:rPr>
-        <w:t xml:space="preserve"> FIR filter follows the CIC to further reduce the passband. If no FIR </w:t>
+        <w:t xml:space="preserve"> Usually 1 is used if an FIR filter follows the CIC to further reduce the passband. If no FIR </w:t>
       </w:r>
       <w:r>
         <w:rPr>
@@ -15719,22 +15422,13 @@
         </w:rPr>
       </w:pPr>
       <w:proofErr w:type="spellStart"/>
-      <w:proofErr w:type="gramStart"/>
       <w:r>
         <w:rPr>
           <w:highlight w:val="yellow"/>
           <w:lang w:val="fr-FR"/>
         </w:rPr>
         <w:lastRenderedPageBreak/>
-        <w:t>psi</w:t>
-      </w:r>
-      <w:proofErr w:type="gramEnd"/>
-      <w:r>
-        <w:rPr>
-          <w:highlight w:val="yellow"/>
-          <w:lang w:val="fr-FR"/>
-        </w:rPr>
-        <w:t>_fix_cic_dec</w:t>
+        <w:t>psi_fix_cic_dec</w:t>
       </w:r>
       <w:proofErr w:type="spellEnd"/>
       <w:r>
@@ -15805,7 +15499,7 @@
           <w:highlight w:val="yellow"/>
           <w:lang w:val="en-CH"/>
         </w:rPr>
-        <w:instrText xml:space="preserve"> REF _Ref518293737 \r \h </w:instrText>
+        <w:instrText xml:space="preserve"> REF _Ref518293737 \r \h  \* MERGEFORMAT </w:instrText>
       </w:r>
       <w:r>
         <w:rPr>
@@ -15822,7 +15516,7 @@
           <w:highlight w:val="yellow"/>
           <w:lang w:val="en-CH"/>
         </w:rPr>
-        <w:instrText xml:space="preserve"> \* MERGEFORMAT </w:instrText>
+        <w:fldChar w:fldCharType="separate"/>
       </w:r>
       <w:r>
         <w:rPr>
@@ -15831,7 +15525,7 @@
           <w:highlight w:val="yellow"/>
           <w:lang w:val="en-CH"/>
         </w:rPr>
-        <w:fldChar w:fldCharType="separate"/>
+        <w:t>3.2</w:t>
       </w:r>
       <w:r>
         <w:rPr>
@@ -15840,7 +15534,7 @@
           <w:highlight w:val="yellow"/>
           <w:lang w:val="en-CH"/>
         </w:rPr>
-        <w:t>3.2</w:t>
+        <w:fldChar w:fldCharType="end"/>
       </w:r>
       <w:r>
         <w:rPr>
@@ -15849,7 +15543,7 @@
           <w:highlight w:val="yellow"/>
           <w:lang w:val="en-CH"/>
         </w:rPr>
-        <w:fldChar w:fldCharType="end"/>
+        <w:t xml:space="preserve"> </w:t>
       </w:r>
       <w:r>
         <w:rPr>
@@ -15858,7 +15552,7 @@
           <w:highlight w:val="yellow"/>
           <w:lang w:val="en-CH"/>
         </w:rPr>
-        <w:t xml:space="preserve"> </w:t>
+        <w:fldChar w:fldCharType="begin"/>
       </w:r>
       <w:r>
         <w:rPr>
@@ -15867,7 +15561,7 @@
           <w:highlight w:val="yellow"/>
           <w:lang w:val="en-CH"/>
         </w:rPr>
-        <w:fldChar w:fldCharType="begin"/>
+        <w:instrText xml:space="preserve"> REF _Ref518293737 \h  \* MERGEFORMAT </w:instrText>
       </w:r>
       <w:r>
         <w:rPr>
@@ -15876,7 +15570,6 @@
           <w:highlight w:val="yellow"/>
           <w:lang w:val="en-CH"/>
         </w:rPr>
-        <w:instrText xml:space="preserve"> REF _Ref518293737 \h </w:instrText>
       </w:r>
       <w:r>
         <w:rPr>
@@ -15885,6 +15578,16 @@
           <w:highlight w:val="yellow"/>
           <w:lang w:val="en-CH"/>
         </w:rPr>
+        <w:fldChar w:fldCharType="separate"/>
+      </w:r>
+      <w:r>
+        <w:rPr>
+          <w:i/>
+          <w:iCs/>
+          <w:highlight w:val="yellow"/>
+          <w:lang w:val="fr-FR"/>
+        </w:rPr>
+        <w:t>psi_fix_cic_dec_fix_1ch</w:t>
       </w:r>
       <w:r>
         <w:rPr>
@@ -15893,7 +15596,7 @@
           <w:highlight w:val="yellow"/>
           <w:lang w:val="en-CH"/>
         </w:rPr>
-        <w:instrText xml:space="preserve"> \* MERGEFORMAT </w:instrText>
+        <w:fldChar w:fldCharType="end"/>
       </w:r>
       <w:r>
         <w:rPr>
@@ -15902,48 +15605,14 @@
           <w:highlight w:val="yellow"/>
           <w:lang w:val="en-CH"/>
         </w:rPr>
-        <w:fldChar w:fldCharType="separate"/>
-      </w:r>
-      <w:r>
-        <w:rPr>
-          <w:i/>
-          <w:iCs/>
-          <w:highlight w:val="yellow"/>
-          <w:lang w:val="fr-FR"/>
-        </w:rPr>
-        <w:t>psi_fix_cic_dec_fix_1ch</w:t>
-      </w:r>
-      <w:r>
-        <w:rPr>
-          <w:i/>
-          <w:iCs/>
+        <w:t xml:space="preserve"> </w:t>
+      </w:r>
+      <w:r>
+        <w:rPr>
           <w:highlight w:val="yellow"/>
           <w:lang w:val="en-CH"/>
         </w:rPr>
-        <w:fldChar w:fldCharType="end"/>
-      </w:r>
-      <w:r>
-        <w:rPr>
-          <w:i/>
-          <w:iCs/>
-          <w:highlight w:val="yellow"/>
-          <w:lang w:val="en-CH"/>
-        </w:rPr>
-        <w:t xml:space="preserve"> </w:t>
-      </w:r>
-      <w:r>
-        <w:rPr>
-          <w:highlight w:val="yellow"/>
-          <w:lang w:val="en-CH"/>
-        </w:rPr>
-        <w:t>but with the decimation ratio selectable at runtime. For general documentation, refer to the section given above. This section only describes the differences between the two filters.</w:t>
-      </w:r>
-      <w:r>
-        <w:rPr>
-          <w:highlight w:val="yellow"/>
-          <w:lang w:val="en-CH"/>
-        </w:rPr>
-        <w:t xml:space="preserve"> </w:t>
+        <w:t xml:space="preserve">but with the decimation ratio selectable at runtime. For general documentation, refer to the section given above. This section only describes the differences between the two filters. </w:t>
       </w:r>
     </w:p>
     <w:p>
@@ -16303,6 +15972,15 @@
               </w:rPr>
               <w:t>Configuration Interface</w:t>
             </w:r>
+            <w:r>
+              <w:rPr>
+                <w:b/>
+                <w:i/>
+                <w:highlight w:val="yellow"/>
+                <w:lang w:val="en-CH"/>
+              </w:rPr>
+              <w:t xml:space="preserve"> (only modify while reset is asserted!)</w:t>
+            </w:r>
           </w:p>
         </w:tc>
       </w:tr>
@@ -16569,13 +16247,13 @@
                 <w:highlight w:val="yellow"/>
                 <w:lang w:val="en-CH"/>
               </w:rPr>
+              <w:instrText xml:space="preserve"> \* MERGEFORMAT </w:instrText>
             </w:r>
             <w:r>
               <w:rPr>
                 <w:highlight w:val="yellow"/>
                 <w:lang w:val="en-CH"/>
               </w:rPr>
-              <w:instrText xml:space="preserve"> \* MERGEFORMAT </w:instrText>
             </w:r>
             <w:r>
               <w:rPr>
@@ -16786,13 +16464,13 @@
                 <w:highlight w:val="yellow"/>
                 <w:lang w:val="en-CH"/>
               </w:rPr>
+              <w:instrText xml:space="preserve"> \* MERGEFORMAT </w:instrText>
             </w:r>
             <w:r>
               <w:rPr>
                 <w:highlight w:val="yellow"/>
                 <w:lang w:val="en-CH"/>
               </w:rPr>
-              <w:instrText xml:space="preserve"> \* MERGEFORMAT </w:instrText>
             </w:r>
             <w:r>
               <w:rPr>
@@ -16869,20 +16547,12 @@
       <w:bookmarkStart w:id="33" w:name="_Ref47553479"/>
       <w:bookmarkStart w:id="34" w:name="_Ref47553491"/>
       <w:proofErr w:type="spellStart"/>
-      <w:proofErr w:type="gramStart"/>
       <w:r>
         <w:rPr>
           <w:lang w:val="fr-FR"/>
         </w:rPr>
         <w:lastRenderedPageBreak/>
-        <w:t>psi</w:t>
-      </w:r>
-      <w:proofErr w:type="gramEnd"/>
-      <w:r>
-        <w:rPr>
-          <w:lang w:val="fr-FR"/>
-        </w:rPr>
-        <w:t>_fix_cic_dec_fix_nch_par_tdm</w:t>
+        <w:t>psi_fix_cic_dec_fix_nch_par_tdm</w:t>
       </w:r>
       <w:bookmarkEnd w:id="32"/>
       <w:bookmarkEnd w:id="33"/>
@@ -16973,21 +16643,7 @@
         <w:rPr>
           <w:lang w:val="en-US"/>
         </w:rPr>
-        <w:t xml:space="preserve">, the only difference is that it supports multiple channels. </w:t>
-      </w:r>
-      <w:proofErr w:type="gramStart"/>
-      <w:r>
-        <w:rPr>
-          <w:lang w:val="en-US"/>
-        </w:rPr>
-        <w:t>So</w:t>
-      </w:r>
-      <w:proofErr w:type="gramEnd"/>
-      <w:r>
-        <w:rPr>
-          <w:lang w:val="en-US"/>
-        </w:rPr>
-        <w:t xml:space="preserve"> for details refer to </w:t>
+        <w:t xml:space="preserve">, the only difference is that it supports multiple channels. So for details refer to </w:t>
       </w:r>
       <w:r>
         <w:rPr>
@@ -17932,76 +17588,20 @@
         <w:rPr>
           <w:lang w:val="en-US"/>
         </w:rPr>
-        <w:t xml:space="preserve">The CIC </w:t>
-      </w:r>
-      <w:proofErr w:type="gramStart"/>
-      <w:r>
-        <w:rPr>
-          <w:lang w:val="en-US"/>
-        </w:rPr>
-        <w:t>is able to</w:t>
-      </w:r>
-      <w:proofErr w:type="gramEnd"/>
-      <w:r>
-        <w:rPr>
-          <w:lang w:val="en-US"/>
-        </w:rPr>
-        <w:t xml:space="preserve"> process one input sample per clock cycle. </w:t>
-      </w:r>
-      <w:proofErr w:type="gramStart"/>
-      <w:r>
-        <w:rPr>
-          <w:lang w:val="en-US"/>
-        </w:rPr>
-        <w:t>Therefore</w:t>
-      </w:r>
-      <w:proofErr w:type="gramEnd"/>
-      <w:r>
-        <w:rPr>
-          <w:lang w:val="en-US"/>
-        </w:rPr>
-        <w:t xml:space="preserve"> no backpressure handling is implemented on the input.</w:t>
-      </w:r>
-    </w:p>
-    <w:p>
-      <w:pPr>
-        <w:rPr>
-          <w:lang w:val="en-US"/>
-        </w:rPr>
-      </w:pPr>
-      <w:r>
-        <w:rPr>
-          <w:lang w:val="en-US"/>
-        </w:rPr>
-        <w:t xml:space="preserve">CIC are </w:t>
-      </w:r>
-      <w:proofErr w:type="gramStart"/>
-      <w:r>
-        <w:rPr>
-          <w:lang w:val="en-US"/>
-        </w:rPr>
-        <w:t>most commonly used</w:t>
-      </w:r>
-      <w:proofErr w:type="gramEnd"/>
-      <w:r>
-        <w:rPr>
-          <w:lang w:val="en-US"/>
-        </w:rPr>
-        <w:t xml:space="preserve"> in streaming signal processing systems that require processing or storing the data at the full speed anyway. </w:t>
-      </w:r>
-      <w:proofErr w:type="gramStart"/>
-      <w:r>
-        <w:rPr>
-          <w:lang w:val="en-US"/>
-        </w:rPr>
-        <w:t>So</w:t>
-      </w:r>
-      <w:proofErr w:type="gramEnd"/>
-      <w:r>
-        <w:rPr>
-          <w:lang w:val="en-US"/>
-        </w:rPr>
-        <w:t xml:space="preserve"> no backpressure handling is implemented on the output side for simplicity</w:t>
+        <w:t>The CIC is able to process one input sample per clock cycle. Therefore no backpressure handling is implemented on the input.</w:t>
+      </w:r>
+    </w:p>
+    <w:p>
+      <w:pPr>
+        <w:rPr>
+          <w:lang w:val="en-US"/>
+        </w:rPr>
+      </w:pPr>
+      <w:r>
+        <w:rPr>
+          <w:lang w:val="en-US"/>
+        </w:rPr>
+        <w:t>CIC are most commonly used in streaming signal processing systems that require processing or storing the data at the full speed anyway. So no backpressure handling is implemented on the output side for simplicity</w:t>
       </w:r>
     </w:p>
     <w:p>
@@ -18253,22 +17853,13 @@
         </w:rPr>
       </w:pPr>
       <w:proofErr w:type="spellStart"/>
-      <w:proofErr w:type="gramStart"/>
       <w:r>
         <w:rPr>
           <w:highlight w:val="yellow"/>
           <w:lang w:val="fr-FR"/>
         </w:rPr>
         <w:lastRenderedPageBreak/>
-        <w:t>psi</w:t>
-      </w:r>
-      <w:proofErr w:type="gramEnd"/>
-      <w:r>
-        <w:rPr>
-          <w:highlight w:val="yellow"/>
-          <w:lang w:val="fr-FR"/>
-        </w:rPr>
-        <w:t>_fix_cic_dec</w:t>
+        <w:t>psi_fix_cic_dec</w:t>
       </w:r>
       <w:proofErr w:type="spellEnd"/>
       <w:r>
@@ -18350,7 +17941,7 @@
           <w:highlight w:val="yellow"/>
           <w:lang w:val="en-CH"/>
         </w:rPr>
-        <w:instrText xml:space="preserve"> REF _Ref47553479 \r \h </w:instrText>
+        <w:instrText xml:space="preserve"> REF _Ref47553479 \r \h  \* MERGEFORMAT </w:instrText>
       </w:r>
       <w:r>
         <w:rPr>
@@ -18367,7 +17958,7 @@
           <w:highlight w:val="yellow"/>
           <w:lang w:val="en-CH"/>
         </w:rPr>
-        <w:instrText xml:space="preserve"> \* MERGEFORMAT </w:instrText>
+        <w:fldChar w:fldCharType="separate"/>
       </w:r>
       <w:r>
         <w:rPr>
@@ -18376,7 +17967,7 @@
           <w:highlight w:val="yellow"/>
           <w:lang w:val="en-CH"/>
         </w:rPr>
-        <w:fldChar w:fldCharType="separate"/>
+        <w:t>3.3</w:t>
       </w:r>
       <w:r>
         <w:rPr>
@@ -18385,7 +17976,7 @@
           <w:highlight w:val="yellow"/>
           <w:lang w:val="en-CH"/>
         </w:rPr>
-        <w:t>3.3</w:t>
+        <w:fldChar w:fldCharType="end"/>
       </w:r>
       <w:r>
         <w:rPr>
@@ -18394,7 +17985,7 @@
           <w:highlight w:val="yellow"/>
           <w:lang w:val="en-CH"/>
         </w:rPr>
-        <w:fldChar w:fldCharType="end"/>
+        <w:t xml:space="preserve"> </w:t>
       </w:r>
       <w:r>
         <w:rPr>
@@ -18403,7 +17994,7 @@
           <w:highlight w:val="yellow"/>
           <w:lang w:val="en-CH"/>
         </w:rPr>
-        <w:t xml:space="preserve"> </w:t>
+        <w:fldChar w:fldCharType="begin"/>
       </w:r>
       <w:r>
         <w:rPr>
@@ -18412,7 +18003,7 @@
           <w:highlight w:val="yellow"/>
           <w:lang w:val="en-CH"/>
         </w:rPr>
-        <w:fldChar w:fldCharType="begin"/>
+        <w:instrText xml:space="preserve"> REF _Ref47553491 \h  \* MERGEFORMAT </w:instrText>
       </w:r>
       <w:r>
         <w:rPr>
@@ -18421,7 +18012,6 @@
           <w:highlight w:val="yellow"/>
           <w:lang w:val="en-CH"/>
         </w:rPr>
-        <w:instrText xml:space="preserve"> REF _Ref47553491 \h </w:instrText>
       </w:r>
       <w:r>
         <w:rPr>
@@ -18430,7 +18020,19 @@
           <w:highlight w:val="yellow"/>
           <w:lang w:val="en-CH"/>
         </w:rPr>
-      </w:r>
+        <w:fldChar w:fldCharType="separate"/>
+      </w:r>
+      <w:proofErr w:type="spellStart"/>
+      <w:r>
+        <w:rPr>
+          <w:i/>
+          <w:iCs/>
+          <w:highlight w:val="yellow"/>
+          <w:lang w:val="fr-FR"/>
+        </w:rPr>
+        <w:t>psi_fix_cic_dec_fix_nch_par_tdm</w:t>
+      </w:r>
+      <w:proofErr w:type="spellEnd"/>
       <w:r>
         <w:rPr>
           <w:i/>
@@ -18438,7 +18040,7 @@
           <w:highlight w:val="yellow"/>
           <w:lang w:val="en-CH"/>
         </w:rPr>
-        <w:instrText xml:space="preserve"> \* MERGEFORMAT </w:instrText>
+        <w:fldChar w:fldCharType="end"/>
       </w:r>
       <w:r>
         <w:rPr>
@@ -18447,35 +18049,6 @@
           <w:highlight w:val="yellow"/>
           <w:lang w:val="en-CH"/>
         </w:rPr>
-        <w:fldChar w:fldCharType="separate"/>
-      </w:r>
-      <w:proofErr w:type="spellStart"/>
-      <w:r>
-        <w:rPr>
-          <w:i/>
-          <w:iCs/>
-          <w:highlight w:val="yellow"/>
-          <w:lang w:val="fr-FR"/>
-        </w:rPr>
-        <w:t>psi_fix_cic_dec_fix_nch_par_tdm</w:t>
-      </w:r>
-      <w:proofErr w:type="spellEnd"/>
-      <w:r>
-        <w:rPr>
-          <w:i/>
-          <w:iCs/>
-          <w:highlight w:val="yellow"/>
-          <w:lang w:val="en-CH"/>
-        </w:rPr>
-        <w:fldChar w:fldCharType="end"/>
-      </w:r>
-      <w:r>
-        <w:rPr>
-          <w:i/>
-          <w:iCs/>
-          <w:highlight w:val="yellow"/>
-          <w:lang w:val="en-CH"/>
-        </w:rPr>
         <w:t xml:space="preserve"> </w:t>
       </w:r>
       <w:r>
@@ -18560,23 +18133,13 @@
         </w:rPr>
         <w:t xml:space="preserve"> </w:t>
       </w:r>
-      <w:proofErr w:type="gramStart"/>
       <w:r>
         <w:rPr>
           <w:bCs/>
           <w:highlight w:val="yellow"/>
           <w:lang w:val="en-CH"/>
         </w:rPr>
-        <w:t>Replaces</w:t>
-      </w:r>
-      <w:proofErr w:type="gramEnd"/>
-      <w:r>
-        <w:rPr>
-          <w:bCs/>
-          <w:highlight w:val="yellow"/>
-          <w:lang w:val="en-CH"/>
-        </w:rPr>
-        <w:t xml:space="preserve"> the </w:t>
+        <w:t xml:space="preserve">Replaces the </w:t>
       </w:r>
       <w:proofErr w:type="spellStart"/>
       <w:r>
@@ -18869,6 +18432,24 @@
               </w:rPr>
               <w:t>Configuration Interface</w:t>
             </w:r>
+            <w:r>
+              <w:rPr>
+                <w:b/>
+                <w:i/>
+                <w:highlight w:val="yellow"/>
+                <w:lang w:val="en-CH"/>
+              </w:rPr>
+              <w:t xml:space="preserve"> </w:t>
+            </w:r>
+            <w:r>
+              <w:rPr>
+                <w:b/>
+                <w:i/>
+                <w:highlight w:val="yellow"/>
+                <w:lang w:val="en-CH"/>
+              </w:rPr>
+              <w:t>(only modify while reset is asserted!)</w:t>
+            </w:r>
           </w:p>
         </w:tc>
       </w:tr>
@@ -19135,13 +18716,13 @@
                 <w:highlight w:val="yellow"/>
                 <w:lang w:val="en-CH"/>
               </w:rPr>
+              <w:instrText xml:space="preserve"> \* MERGEFORMAT </w:instrText>
             </w:r>
             <w:r>
               <w:rPr>
                 <w:highlight w:val="yellow"/>
                 <w:lang w:val="en-CH"/>
               </w:rPr>
-              <w:instrText xml:space="preserve"> \* MERGEFORMAT </w:instrText>
             </w:r>
             <w:r>
               <w:rPr>
@@ -19352,13 +18933,13 @@
                 <w:highlight w:val="yellow"/>
                 <w:lang w:val="en-CH"/>
               </w:rPr>
+              <w:instrText xml:space="preserve"> \* MERGEFORMAT </w:instrText>
             </w:r>
             <w:r>
               <w:rPr>
                 <w:highlight w:val="yellow"/>
                 <w:lang w:val="en-CH"/>
               </w:rPr>
-              <w:instrText xml:space="preserve"> \* MERGEFORMAT </w:instrText>
             </w:r>
             <w:r>
               <w:rPr>
@@ -19541,21 +19122,7 @@
         <w:rPr>
           <w:lang w:val="en-US"/>
         </w:rPr>
-        <w:t xml:space="preserve">, the only difference is that it supports multiple channels. </w:t>
-      </w:r>
-      <w:proofErr w:type="gramStart"/>
-      <w:r>
-        <w:rPr>
-          <w:lang w:val="en-US"/>
-        </w:rPr>
-        <w:t>So</w:t>
-      </w:r>
-      <w:proofErr w:type="gramEnd"/>
-      <w:r>
-        <w:rPr>
-          <w:lang w:val="en-US"/>
-        </w:rPr>
-        <w:t xml:space="preserve"> for details refer to </w:t>
+        <w:t xml:space="preserve">, the only difference is that it supports multiple channels. So for details refer to </w:t>
       </w:r>
       <w:r>
         <w:rPr>
@@ -20473,76 +20040,20 @@
         <w:rPr>
           <w:lang w:val="en-US"/>
         </w:rPr>
-        <w:t xml:space="preserve">The CIC </w:t>
-      </w:r>
-      <w:proofErr w:type="gramStart"/>
-      <w:r>
-        <w:rPr>
-          <w:lang w:val="en-US"/>
-        </w:rPr>
-        <w:t>is able to</w:t>
-      </w:r>
-      <w:proofErr w:type="gramEnd"/>
-      <w:r>
-        <w:rPr>
-          <w:lang w:val="en-US"/>
-        </w:rPr>
-        <w:t xml:space="preserve"> process one input sample per clock cycle. </w:t>
-      </w:r>
-      <w:proofErr w:type="gramStart"/>
-      <w:r>
-        <w:rPr>
-          <w:lang w:val="en-US"/>
-        </w:rPr>
-        <w:t>Therefore</w:t>
-      </w:r>
-      <w:proofErr w:type="gramEnd"/>
-      <w:r>
-        <w:rPr>
-          <w:lang w:val="en-US"/>
-        </w:rPr>
-        <w:t xml:space="preserve"> no backpressure handling is implemented on the input.</w:t>
-      </w:r>
-    </w:p>
-    <w:p>
-      <w:pPr>
-        <w:rPr>
-          <w:lang w:val="en-US"/>
-        </w:rPr>
-      </w:pPr>
-      <w:r>
-        <w:rPr>
-          <w:lang w:val="en-US"/>
-        </w:rPr>
-        <w:t xml:space="preserve">CIC are </w:t>
-      </w:r>
-      <w:proofErr w:type="gramStart"/>
-      <w:r>
-        <w:rPr>
-          <w:lang w:val="en-US"/>
-        </w:rPr>
-        <w:t>most commonly used</w:t>
-      </w:r>
-      <w:proofErr w:type="gramEnd"/>
-      <w:r>
-        <w:rPr>
-          <w:lang w:val="en-US"/>
-        </w:rPr>
-        <w:t xml:space="preserve"> in streaming signal processing systems that require processing or storing the data at the full speed anyway. </w:t>
-      </w:r>
-      <w:proofErr w:type="gramStart"/>
-      <w:r>
-        <w:rPr>
-          <w:lang w:val="en-US"/>
-        </w:rPr>
-        <w:t>So</w:t>
-      </w:r>
-      <w:proofErr w:type="gramEnd"/>
-      <w:r>
-        <w:rPr>
-          <w:lang w:val="en-US"/>
-        </w:rPr>
-        <w:t xml:space="preserve"> no backpressure handling is implemented on the output side for simplicity</w:t>
+        <w:t>The CIC is able to process one input sample per clock cycle. Therefore no backpressure handling is implemented on the input.</w:t>
+      </w:r>
+    </w:p>
+    <w:p>
+      <w:pPr>
+        <w:rPr>
+          <w:lang w:val="en-US"/>
+        </w:rPr>
+      </w:pPr>
+      <w:r>
+        <w:rPr>
+          <w:lang w:val="en-US"/>
+        </w:rPr>
+        <w:t>CIC are most commonly used in streaming signal processing systems that require processing or storing the data at the full speed anyway. So no backpressure handling is implemented on the output side for simplicity</w:t>
       </w:r>
     </w:p>
     <w:p>
@@ -20644,7 +20155,7 @@
           <w:highlight w:val="yellow"/>
           <w:lang w:val="en-CH"/>
         </w:rPr>
-        <w:instrText xml:space="preserve"> REF _Ref47554276 \r \h </w:instrText>
+        <w:instrText xml:space="preserve"> REF _Ref47554276 \r \h  \* MERGEFORMAT </w:instrText>
       </w:r>
       <w:r>
         <w:rPr>
@@ -20661,7 +20172,7 @@
           <w:highlight w:val="yellow"/>
           <w:lang w:val="en-CH"/>
         </w:rPr>
-        <w:instrText xml:space="preserve"> \* MERGEFORMAT </w:instrText>
+        <w:fldChar w:fldCharType="separate"/>
       </w:r>
       <w:r>
         <w:rPr>
@@ -20670,7 +20181,7 @@
           <w:highlight w:val="yellow"/>
           <w:lang w:val="en-CH"/>
         </w:rPr>
-        <w:fldChar w:fldCharType="separate"/>
+        <w:t>3.6</w:t>
       </w:r>
       <w:r>
         <w:rPr>
@@ -20679,7 +20190,7 @@
           <w:highlight w:val="yellow"/>
           <w:lang w:val="en-CH"/>
         </w:rPr>
-        <w:t>3.6</w:t>
+        <w:fldChar w:fldCharType="end"/>
       </w:r>
       <w:r>
         <w:rPr>
@@ -20688,7 +20199,7 @@
           <w:highlight w:val="yellow"/>
           <w:lang w:val="en-CH"/>
         </w:rPr>
-        <w:fldChar w:fldCharType="end"/>
+        <w:t xml:space="preserve"> </w:t>
       </w:r>
       <w:r>
         <w:rPr>
@@ -20697,7 +20208,7 @@
           <w:highlight w:val="yellow"/>
           <w:lang w:val="en-CH"/>
         </w:rPr>
-        <w:t xml:space="preserve"> </w:t>
+        <w:fldChar w:fldCharType="begin"/>
       </w:r>
       <w:r>
         <w:rPr>
@@ -20706,7 +20217,7 @@
           <w:highlight w:val="yellow"/>
           <w:lang w:val="en-CH"/>
         </w:rPr>
-        <w:fldChar w:fldCharType="begin"/>
+        <w:instrText xml:space="preserve"> REF _Ref47554283 \h  \* MERGEFORMAT </w:instrText>
       </w:r>
       <w:r>
         <w:rPr>
@@ -20715,24 +20226,6 @@
           <w:highlight w:val="yellow"/>
           <w:lang w:val="en-CH"/>
         </w:rPr>
-        <w:instrText xml:space="preserve"> REF _Ref47554283 \h </w:instrText>
-      </w:r>
-      <w:r>
-        <w:rPr>
-          <w:i/>
-          <w:iCs/>
-          <w:highlight w:val="yellow"/>
-          <w:lang w:val="en-CH"/>
-        </w:rPr>
-      </w:r>
-      <w:r>
-        <w:rPr>
-          <w:i/>
-          <w:iCs/>
-          <w:highlight w:val="yellow"/>
-          <w:lang w:val="en-CH"/>
-        </w:rPr>
-        <w:instrText xml:space="preserve"> \* MERGEFORMAT </w:instrText>
       </w:r>
       <w:r>
         <w:rPr>
@@ -21137,6 +20630,24 @@
               </w:rPr>
               <w:t>Configuration Interface</w:t>
             </w:r>
+            <w:r>
+              <w:rPr>
+                <w:b/>
+                <w:i/>
+                <w:highlight w:val="yellow"/>
+                <w:lang w:val="en-CH"/>
+              </w:rPr>
+              <w:t xml:space="preserve"> </w:t>
+            </w:r>
+            <w:r>
+              <w:rPr>
+                <w:b/>
+                <w:i/>
+                <w:highlight w:val="yellow"/>
+                <w:lang w:val="en-CH"/>
+              </w:rPr>
+              <w:t>(only modify while reset is asserted!)</w:t>
+            </w:r>
           </w:p>
         </w:tc>
       </w:tr>
@@ -21403,13 +20914,13 @@
                 <w:highlight w:val="yellow"/>
                 <w:lang w:val="en-CH"/>
               </w:rPr>
+              <w:instrText xml:space="preserve"> \* MERGEFORMAT </w:instrText>
             </w:r>
             <w:r>
               <w:rPr>
                 <w:highlight w:val="yellow"/>
                 <w:lang w:val="en-CH"/>
               </w:rPr>
-              <w:instrText xml:space="preserve"> \* MERGEFORMAT </w:instrText>
             </w:r>
             <w:r>
               <w:rPr>
@@ -21620,13 +21131,13 @@
                 <w:highlight w:val="yellow"/>
                 <w:lang w:val="en-CH"/>
               </w:rPr>
+              <w:instrText xml:space="preserve"> \* MERGEFORMAT </w:instrText>
             </w:r>
             <w:r>
               <w:rPr>
                 <w:highlight w:val="yellow"/>
                 <w:lang w:val="en-CH"/>
               </w:rPr>
-              <w:instrText xml:space="preserve"> \* MERGEFORMAT </w:instrText>
             </w:r>
             <w:r>
               <w:rPr>
@@ -21945,20 +21456,12 @@
         </w:rPr>
       </w:pPr>
       <w:bookmarkStart w:id="41" w:name="_Toc43880471"/>
-      <w:proofErr w:type="gramStart"/>
       <w:r>
         <w:rPr>
           <w:lang w:val="fr-FR"/>
         </w:rPr>
         <w:lastRenderedPageBreak/>
-        <w:t>psi</w:t>
-      </w:r>
-      <w:proofErr w:type="gramEnd"/>
-      <w:r>
-        <w:rPr>
-          <w:lang w:val="fr-FR"/>
-        </w:rPr>
-        <w:t>_fix_cic_int_fix_1ch</w:t>
+        <w:t>psi_fix_cic_int_fix_1ch</w:t>
       </w:r>
       <w:bookmarkEnd w:id="41"/>
     </w:p>
@@ -21999,21 +21502,7 @@
         <w:rPr>
           <w:lang w:val="en-US"/>
         </w:rPr>
-        <w:t xml:space="preserve">The CIC component always corrects the CIC gain roughly by shifting. As a result, the gain of the component is always between 0.5 and 1.0. </w:t>
-      </w:r>
-      <w:proofErr w:type="gramStart"/>
-      <w:r>
-        <w:rPr>
-          <w:lang w:val="en-US"/>
-        </w:rPr>
-        <w:t>Additionally</w:t>
-      </w:r>
-      <w:proofErr w:type="gramEnd"/>
-      <w:r>
-        <w:rPr>
-          <w:lang w:val="en-US"/>
-        </w:rPr>
-        <w:t xml:space="preserve"> a multiplier for exact gain adjustment can be added by setting the generic </w:t>
+        <w:t xml:space="preserve">The CIC component always corrects the CIC gain roughly by shifting. As a result, the gain of the component is always between 0.5 and 1.0. Additionally a multiplier for exact gain adjustment can be added by setting the generic </w:t>
       </w:r>
       <w:proofErr w:type="spellStart"/>
       <w:r>
@@ -23025,21 +22514,7 @@
         <w:rPr>
           <w:lang w:val="en-US"/>
         </w:rPr>
-        <w:t xml:space="preserve">Full handshaking at the output side was implemented mainly to allow equally spaced output samples (in time). By </w:t>
-      </w:r>
-      <w:proofErr w:type="gramStart"/>
-      <w:r>
-        <w:rPr>
-          <w:lang w:val="en-US"/>
-        </w:rPr>
-        <w:t>nature</w:t>
-      </w:r>
-      <w:proofErr w:type="gramEnd"/>
-      <w:r>
-        <w:rPr>
-          <w:lang w:val="en-US"/>
-        </w:rPr>
-        <w:t xml:space="preserve"> the filter calculates multiple output samples back-to-back after an input sample arrived. For output rates lower than the clock-speed, this leads to a bursting behavior which is often (but not always) undesirable. By controlling the </w:t>
+        <w:t xml:space="preserve">Full handshaking at the output side was implemented mainly to allow equally spaced output samples (in time). By nature the filter calculates multiple output samples back-to-back after an input sample arrived. For output rates lower than the clock-speed, this leads to a bursting behavior which is often (but not always) undesirable. By controlling the </w:t>
       </w:r>
       <w:proofErr w:type="spellStart"/>
       <w:r>
@@ -23116,21 +22591,7 @@
         <w:rPr>
           <w:lang w:val="en-US"/>
         </w:rPr>
-        <w:t xml:space="preserve">If the gain correction multiplier is used, signal path is chosen to be 25 bits wide and the gain correction coefficient is 17 bits (unsigned). For most </w:t>
-      </w:r>
-      <w:proofErr w:type="gramStart"/>
-      <w:r>
-        <w:rPr>
-          <w:lang w:val="en-US"/>
-        </w:rPr>
-        <w:t>implementations</w:t>
-      </w:r>
-      <w:proofErr w:type="gramEnd"/>
-      <w:r>
-        <w:rPr>
-          <w:lang w:val="en-US"/>
-        </w:rPr>
-        <w:t xml:space="preserve"> this design decisions are sufficient. If other requirements exist (e.g. very wide signal path), a project specific implementation of the CIC is required.</w:t>
+        <w:t>If the gain correction multiplier is used, signal path is chosen to be 25 bits wide and the gain correction coefficient is 17 bits (unsigned). For most implementations this design decisions are sufficient. If other requirements exist (e.g. very wide signal path), a project specific implementation of the CIC is required.</w:t>
       </w:r>
     </w:p>
     <w:p>
@@ -23886,21 +23347,7 @@
         <w:rPr>
           <w:lang w:val="en-US"/>
         </w:rPr>
-        <w:t xml:space="preserve">. If the time between two output samples </w:t>
-      </w:r>
-      <w:proofErr w:type="gramStart"/>
-      <w:r>
-        <w:rPr>
-          <w:lang w:val="en-US"/>
-        </w:rPr>
-        <w:t>has to</w:t>
-      </w:r>
-      <w:proofErr w:type="gramEnd"/>
-      <w:r>
-        <w:rPr>
-          <w:lang w:val="en-US"/>
-        </w:rPr>
-        <w:t xml:space="preserve"> be constant, the timing can be controlled by applying pulses at the desired frequency to the </w:t>
+        <w:t xml:space="preserve">. If the time between two output samples has to be constant, the timing can be controlled by applying pulses at the desired frequency to the </w:t>
       </w:r>
       <w:proofErr w:type="spellStart"/>
       <w:r>
@@ -23963,21 +23410,7 @@
         <w:rPr>
           <w:lang w:val="en-US"/>
         </w:rPr>
-        <w:t xml:space="preserve">This component implements a decimating by 2 half-bandwidth filter. This </w:t>
-      </w:r>
-      <w:proofErr w:type="gramStart"/>
-      <w:r>
-        <w:rPr>
-          <w:lang w:val="en-US"/>
-        </w:rPr>
-        <w:t>particular implementation</w:t>
-      </w:r>
-      <w:proofErr w:type="gramEnd"/>
-      <w:r>
-        <w:rPr>
-          <w:lang w:val="en-US"/>
-        </w:rPr>
-        <w:t xml:space="preserve"> has 3 taps with fixed coefficients: 0.25, 0.5, 0.25. This enables efficient implementation based on bit shifting instead of multiplications. It can be used in a two modes of operation: Separate mode, in which all channels are independently processed (but still share AXI-S handshaking signals) and a second mode, in which input samples are processed as they come from one source. This enables decimate by N (where N is a power of two) by connecting more components of this type in a chained structure.</w:t>
+        <w:t>This component implements a decimating by 2 half-bandwidth filter. This particular implementation has 3 taps with fixed coefficients: 0.25, 0.5, 0.25. This enables efficient implementation based on bit shifting instead of multiplications. It can be used in a two modes of operation: Separate mode, in which all channels are independently processed (but still share AXI-S handshaking signals) and a second mode, in which input samples are processed as they come from one source. This enables decimate by N (where N is a power of two) by connecting more components of this type in a chained structure.</w:t>
       </w:r>
     </w:p>
     <w:p>
@@ -25029,7 +24462,7 @@
           <v:shape id="_x0000_i1025" type="#_x0000_t75" style="width:225pt;height:75.75pt" o:ole="">
             <v:imagedata r:id="rId20" o:title=""/>
           </v:shape>
-          <o:OLEObject Type="Embed" ProgID="Visio.Drawing.15" ShapeID="_x0000_i1025" DrawAspect="Content" ObjectID="_1658167053" r:id="rId21"/>
+          <o:OLEObject Type="Embed" ProgID="Visio.Drawing.15" ShapeID="_x0000_i1025" DrawAspect="Content" ObjectID="_1658203409" r:id="rId21"/>
         </w:object>
       </w:r>
     </w:p>
@@ -25097,21 +24530,7 @@
         <w:rPr>
           <w:lang w:val="en-US"/>
         </w:rPr>
-        <w:t xml:space="preserve">Based on this structure, two different filter configurations can be </w:t>
-      </w:r>
-      <w:proofErr w:type="gramStart"/>
-      <w:r>
-        <w:rPr>
-          <w:lang w:val="en-US"/>
-        </w:rPr>
-        <w:t>build</w:t>
-      </w:r>
-      <w:proofErr w:type="gramEnd"/>
-      <w:r>
-        <w:rPr>
-          <w:lang w:val="en-US"/>
-        </w:rPr>
-        <w:t xml:space="preserve">. When </w:t>
+        <w:t xml:space="preserve">Based on this structure, two different filter configurations can be build. When </w:t>
       </w:r>
       <w:proofErr w:type="spellStart"/>
       <w:r>
@@ -25170,7 +24589,7 @@
           <v:shape id="_x0000_i1026" type="#_x0000_t75" style="width:246.75pt;height:111pt" o:ole="">
             <v:imagedata r:id="rId22" o:title=""/>
           </v:shape>
-          <o:OLEObject Type="Embed" ProgID="Visio.Drawing.15" ShapeID="_x0000_i1026" DrawAspect="Content" ObjectID="_1658167054" r:id="rId23"/>
+          <o:OLEObject Type="Embed" ProgID="Visio.Drawing.15" ShapeID="_x0000_i1026" DrawAspect="Content" ObjectID="_1658203410" r:id="rId23"/>
         </w:object>
       </w:r>
     </w:p>
@@ -25332,7 +24751,7 @@
           <v:shape id="_x0000_i1027" type="#_x0000_t75" style="width:246.75pt;height:108pt" o:ole="">
             <v:imagedata r:id="rId24" o:title=""/>
           </v:shape>
-          <o:OLEObject Type="Embed" ProgID="Visio.Drawing.15" ShapeID="_x0000_i1027" DrawAspect="Content" ObjectID="_1658167055" r:id="rId25"/>
+          <o:OLEObject Type="Embed" ProgID="Visio.Drawing.15" ShapeID="_x0000_i1027" DrawAspect="Content" ObjectID="_1658203411" r:id="rId25"/>
         </w:object>
       </w:r>
     </w:p>
@@ -25476,21 +24895,7 @@
         <w:rPr>
           <w:lang w:val="en-US"/>
         </w:rPr>
-        <w:t xml:space="preserve">This entity implements a multiply-add stage that can be implemented efficiently for FPGAs supporting multiply-adder chains (as Xilinx 6- and 7-Series do for example). It is written in pure VHDL and also synthesizable for other FPGA </w:t>
-      </w:r>
-      <w:proofErr w:type="gramStart"/>
-      <w:r>
-        <w:rPr>
-          <w:lang w:val="en-US"/>
-        </w:rPr>
-        <w:t>families</w:t>
-      </w:r>
-      <w:proofErr w:type="gramEnd"/>
-      <w:r>
-        <w:rPr>
-          <w:lang w:val="en-US"/>
-        </w:rPr>
-        <w:t xml:space="preserve"> but it may lead to less optimal results.</w:t>
+        <w:t>This entity implements a multiply-add stage that can be implemented efficiently for FPGAs supporting multiply-adder chains (as Xilinx 6- and 7-Series do for example). It is written in pure VHDL and also synthesizable for other FPGA families but it may lead to less optimal results.</w:t>
       </w:r>
     </w:p>
     <w:p>
@@ -26958,21 +26363,7 @@
         <w:rPr>
           <w:lang w:val="en-US"/>
         </w:rPr>
-        <w:t xml:space="preserve">The example below shows how to use the multiply-add stage for an efficient </w:t>
-      </w:r>
-      <w:proofErr w:type="gramStart"/>
-      <w:r>
-        <w:rPr>
-          <w:lang w:val="en-US"/>
-        </w:rPr>
-        <w:t>fully-parallel</w:t>
-      </w:r>
-      <w:proofErr w:type="gramEnd"/>
-      <w:r>
-        <w:rPr>
-          <w:lang w:val="en-US"/>
-        </w:rPr>
-        <w:t xml:space="preserve"> single channel FIR implementation with three taps.</w:t>
+        <w:t>The example below shows how to use the multiply-add stage for an efficient fully-parallel single channel FIR implementation with three taps.</w:t>
       </w:r>
     </w:p>
     <w:p>
@@ -28321,13 +27712,8 @@
               <w:pStyle w:val="TableContent"/>
             </w:pPr>
             <w:r>
-              <w:t xml:space="preserve">Decimation </w:t>
-            </w:r>
-            <w:proofErr w:type="gramStart"/>
-            <w:r>
-              <w:t>ratio -1</w:t>
-            </w:r>
-            <w:proofErr w:type="gramEnd"/>
+              <w:t>Decimation ratio -1</w:t>
+            </w:r>
             <w:r>
               <w:br/>
               <w:t xml:space="preserve">0 </w:t>
@@ -29245,21 +28631,7 @@
         <w:rPr>
           <w:lang w:val="en-US"/>
         </w:rPr>
-        <w:t xml:space="preserve">ackpressure is not required </w:t>
-      </w:r>
-      <w:proofErr w:type="gramStart"/>
-      <w:r>
-        <w:rPr>
-          <w:lang w:val="en-US"/>
-        </w:rPr>
-        <w:t>as long as</w:t>
-      </w:r>
-      <w:proofErr w:type="gramEnd"/>
-      <w:r>
-        <w:rPr>
-          <w:lang w:val="en-US"/>
-        </w:rPr>
-        <w:t xml:space="preserve"> the processing power of the filter is sufficient to handle all input data. For the calculation, see below. </w:t>
+        <w:t xml:space="preserve">ackpressure is not required as long as the processing power of the filter is sufficient to handle all input data. For the calculation, see below. </w:t>
       </w:r>
     </w:p>
     <w:p>
@@ -29549,33 +28921,11 @@
           <w:lang w:val="en-US"/>
         </w:rPr>
       </w:pPr>
-      <w:proofErr w:type="gramStart"/>
-      <w:r>
-        <w:rPr>
-          <w:lang w:val="en-US"/>
-        </w:rPr>
-        <w:t>Obviously</w:t>
-      </w:r>
-      <w:proofErr w:type="gramEnd"/>
-      <w:r>
-        <w:rPr>
-          <w:lang w:val="en-US"/>
-        </w:rPr>
-        <w:t xml:space="preserve"> the architecture requires one clock cycle per tap calculation. As a </w:t>
-      </w:r>
-      <w:proofErr w:type="gramStart"/>
-      <w:r>
-        <w:rPr>
-          <w:lang w:val="en-US"/>
-        </w:rPr>
-        <w:t>result</w:t>
-      </w:r>
-      <w:proofErr w:type="gramEnd"/>
-      <w:r>
-        <w:rPr>
-          <w:lang w:val="en-US"/>
-        </w:rPr>
-        <w:t xml:space="preserve"> the maximum number of filter taps depends on the clock frequency</w:t>
+      <w:r>
+        <w:rPr>
+          <w:lang w:val="en-US"/>
+        </w:rPr>
+        <w:t>Obviously the architecture requires one clock cycle per tap calculation. As a result the maximum number of filter taps depends on the clock frequency</w:t>
       </w:r>
       <w:r>
         <w:rPr>
@@ -31020,13 +30370,8 @@
               <w:pStyle w:val="TableContent"/>
             </w:pPr>
             <w:r>
-              <w:t xml:space="preserve">Decimation </w:t>
-            </w:r>
-            <w:proofErr w:type="gramStart"/>
-            <w:r>
-              <w:t>ratio -1</w:t>
-            </w:r>
-            <w:proofErr w:type="gramEnd"/>
+              <w:t>Decimation ratio -1</w:t>
+            </w:r>
             <w:r>
               <w:br/>
               <w:t xml:space="preserve">0 </w:t>
@@ -31949,21 +31294,7 @@
         <w:rPr>
           <w:lang w:val="en-US"/>
         </w:rPr>
-        <w:t xml:space="preserve">ackpressure is not required </w:t>
-      </w:r>
-      <w:proofErr w:type="gramStart"/>
-      <w:r>
-        <w:rPr>
-          <w:lang w:val="en-US"/>
-        </w:rPr>
-        <w:t>as long as</w:t>
-      </w:r>
-      <w:proofErr w:type="gramEnd"/>
-      <w:r>
-        <w:rPr>
-          <w:lang w:val="en-US"/>
-        </w:rPr>
-        <w:t xml:space="preserve"> the processing power of the filter is sufficient to handle all input data. For the calculation, see below.</w:t>
+        <w:t>ackpressure is not required as long as the processing power of the filter is sufficient to handle all input data. For the calculation, see below.</w:t>
       </w:r>
     </w:p>
     <w:p>
@@ -32264,19 +31595,11 @@
           <w:lang w:val="en-US"/>
         </w:rPr>
       </w:pPr>
-      <w:proofErr w:type="gramStart"/>
-      <w:r>
-        <w:rPr>
-          <w:lang w:val="en-US"/>
-        </w:rPr>
-        <w:t>Obviously</w:t>
-      </w:r>
-      <w:proofErr w:type="gramEnd"/>
-      <w:r>
-        <w:rPr>
-          <w:lang w:val="en-US"/>
-        </w:rPr>
-        <w:t xml:space="preserve"> the architecture requires one clock cycle per tap calculation</w:t>
+      <w:r>
+        <w:rPr>
+          <w:lang w:val="en-US"/>
+        </w:rPr>
+        <w:t>Obviously the architecture requires one clock cycle per tap calculation</w:t>
       </w:r>
       <w:r>
         <w:rPr>
@@ -34088,21 +33411,7 @@
         <w:rPr>
           <w:lang w:val="en-US"/>
         </w:rPr>
-        <w:t xml:space="preserve">stages. For the single channel </w:t>
-      </w:r>
-      <w:proofErr w:type="gramStart"/>
-      <w:r>
-        <w:rPr>
-          <w:lang w:val="en-US"/>
-        </w:rPr>
-        <w:t>implementation</w:t>
-      </w:r>
-      <w:proofErr w:type="gramEnd"/>
-      <w:r>
-        <w:rPr>
-          <w:lang w:val="en-US"/>
-        </w:rPr>
-        <w:t xml:space="preserve"> they are connected directly, for the multi-channel implementation, appropriate delays are placed in between them.</w:t>
+        <w:t>stages. For the single channel implementation they are connected directly, for the multi-channel implementation, appropriate delays are placed in between them.</w:t>
       </w:r>
     </w:p>
     <w:p>
@@ -34313,21 +33622,7 @@
         <w:rPr>
           <w:lang w:val="en-US"/>
         </w:rPr>
-        <w:t xml:space="preserve">This entity implements a semi-parallel FIR filter for multiple channels (TDM). A configurable number of </w:t>
-      </w:r>
-      <w:proofErr w:type="gramStart"/>
-      <w:r>
-        <w:rPr>
-          <w:lang w:val="en-US"/>
-        </w:rPr>
-        <w:t>multiplier</w:t>
-      </w:r>
-      <w:proofErr w:type="gramEnd"/>
-      <w:r>
-        <w:rPr>
-          <w:lang w:val="en-US"/>
-        </w:rPr>
-        <w:t xml:space="preserve"> is working in parallel. The number of cycles to calculate one output sample depends on the filter order and the number of multipliers chosen. As a result, this filter architecture allows a wide range of trade-offs between resource consumption and processing power.</w:t>
+        <w:t>This entity implements a semi-parallel FIR filter for multiple channels (TDM). A configurable number of multiplier is working in parallel. The number of cycles to calculate one output sample depends on the filter order and the number of multipliers chosen. As a result, this filter architecture allows a wide range of trade-offs between resource consumption and processing power.</w:t>
       </w:r>
     </w:p>
     <w:p>
@@ -34522,7 +33817,6 @@
               </m:ctrlPr>
             </m:num>
             <m:den>
-              <w:proofErr w:type="spellStart"/>
               <m:r>
                 <m:rPr>
                   <m:nor/>
@@ -34533,7 +33827,6 @@
                 </w:rPr>
                 <m:t>Ratio_g</m:t>
               </m:r>
-              <w:proofErr w:type="spellEnd"/>
             </m:den>
           </m:f>
         </m:oMath>
@@ -34924,7 +34217,6 @@
               </m:ctrlPr>
             </m:num>
             <m:den>
-              <w:proofErr w:type="spellStart"/>
               <m:r>
                 <m:rPr>
                   <m:nor/>
@@ -34935,7 +34227,6 @@
                 </w:rPr>
                 <m:t>Ratio_g</m:t>
               </m:r>
-              <w:proofErr w:type="spellEnd"/>
             </m:den>
           </m:f>
           <m:r>
@@ -35204,21 +34495,7 @@
         <w:rPr>
           <w:lang w:val="en-US"/>
         </w:rPr>
-        <w:t xml:space="preserve">The filter can be implemented in two slightly different ways. One is more efficient in terms of memory required for the delay </w:t>
-      </w:r>
-      <w:proofErr w:type="gramStart"/>
-      <w:r>
-        <w:rPr>
-          <w:lang w:val="en-US"/>
-        </w:rPr>
-        <w:t>chain</w:t>
-      </w:r>
-      <w:proofErr w:type="gramEnd"/>
-      <w:r>
-        <w:rPr>
-          <w:lang w:val="en-US"/>
-        </w:rPr>
-        <w:t xml:space="preserve"> but it does not allow the </w:t>
+        <w:t xml:space="preserve">The filter can be implemented in two slightly different ways. One is more efficient in terms of memory required for the delay chain but it does not allow the </w:t>
       </w:r>
       <w:proofErr w:type="spellStart"/>
       <w:r>
@@ -37367,21 +36644,7 @@
         <w:rPr>
           <w:lang w:val="en-US"/>
         </w:rPr>
-        <w:t xml:space="preserve">The filter general consists of </w:t>
-      </w:r>
-      <w:proofErr w:type="gramStart"/>
-      <w:r>
-        <w:rPr>
-          <w:lang w:val="en-US"/>
-        </w:rPr>
-        <w:t>a number of</w:t>
-      </w:r>
-      <w:proofErr w:type="gramEnd"/>
-      <w:r>
-        <w:rPr>
-          <w:lang w:val="en-US"/>
-        </w:rPr>
-        <w:t xml:space="preserve"> multiplier stages that all look the same. Each stage contains the multiply-add unit, a small RAM for the delay chain data and a small RAM or ROM for the coefficients (depending on </w:t>
+        <w:t xml:space="preserve">The filter general consists of a number of multiplier stages that all look the same. Each stage contains the multiply-add unit, a small RAM for the delay chain data and a small RAM or ROM for the coefficients (depending on </w:t>
       </w:r>
       <w:proofErr w:type="spellStart"/>
       <w:r>
@@ -37539,21 +36802,7 @@
         <w:rPr>
           <w:lang w:val="en-US"/>
         </w:rPr>
-        <w:t xml:space="preserve">These stages are then connected to a chain. Because multiple clock cycles are used for one calculation, all the partial results must be accumulated. At the very </w:t>
-      </w:r>
-      <w:proofErr w:type="gramStart"/>
-      <w:r>
-        <w:rPr>
-          <w:lang w:val="en-US"/>
-        </w:rPr>
-        <w:t>output</w:t>
-      </w:r>
-      <w:proofErr w:type="gramEnd"/>
-      <w:r>
-        <w:rPr>
-          <w:lang w:val="en-US"/>
-        </w:rPr>
-        <w:t xml:space="preserve"> the result is rounded. </w:t>
+        <w:t xml:space="preserve">These stages are then connected to a chain. Because multiple clock cycles are used for one calculation, all the partial results must be accumulated. At the very output the result is rounded. </w:t>
       </w:r>
     </w:p>
     <w:p>
@@ -37745,35 +36994,7 @@
         <w:rPr>
           <w:lang w:val="en-US"/>
         </w:rPr>
-        <w:t xml:space="preserve">As an example, let’s assume </w:t>
-      </w:r>
-      <w:proofErr w:type="gramStart"/>
-      <w:r>
-        <w:rPr>
-          <w:lang w:val="en-US"/>
-        </w:rPr>
-        <w:t>an</w:t>
-      </w:r>
-      <w:proofErr w:type="gramEnd"/>
-      <w:r>
-        <w:rPr>
-          <w:lang w:val="en-US"/>
-        </w:rPr>
-        <w:t xml:space="preserve"> FIR filter that requires 8 samples per stage for the calculation of the output. Because more input samples must be stored in the RAM, it is larger than 8 entries. </w:t>
-      </w:r>
-      <w:proofErr w:type="gramStart"/>
-      <w:r>
-        <w:rPr>
-          <w:lang w:val="en-US"/>
-        </w:rPr>
-        <w:t>Let’s</w:t>
-      </w:r>
-      <w:proofErr w:type="gramEnd"/>
-      <w:r>
-        <w:rPr>
-          <w:lang w:val="en-US"/>
-        </w:rPr>
-        <w:t xml:space="preserve"> say 10 entries. When the 9</w:t>
+        <w:t>As an example, let’s assume an FIR filter that requires 8 samples per stage for the calculation of the output. Because more input samples must be stored in the RAM, it is larger than 8 entries. Let’s say 10 entries. When the 9</w:t>
       </w:r>
       <w:r>
         <w:rPr>
@@ -38018,21 +37239,7 @@
         <w:rPr>
           <w:lang w:val="en-US"/>
         </w:rPr>
-        <w:t xml:space="preserve">This is </w:t>
-      </w:r>
-      <w:proofErr w:type="gramStart"/>
-      <w:r>
-        <w:rPr>
-          <w:lang w:val="en-US"/>
-        </w:rPr>
-        <w:t>actually not</w:t>
-      </w:r>
-      <w:proofErr w:type="gramEnd"/>
-      <w:r>
-        <w:rPr>
-          <w:lang w:val="en-US"/>
-        </w:rPr>
-        <w:t xml:space="preserve"> just one component but a whole family of components. They are all function approximations based on a </w:t>
+        <w:t xml:space="preserve">This is actually not just one component but a whole family of components. They are all function approximations based on a </w:t>
       </w:r>
       <w:r>
         <w:rPr>
@@ -38100,63 +37307,45 @@
           <w:i/>
           <w:lang w:val="en-US"/>
         </w:rPr>
-        <w:t>psi_fix_lin_</w:t>
-      </w:r>
-      <w:proofErr w:type="gramStart"/>
+        <w:t>psi_fix_lin_approx.Design</w:t>
+      </w:r>
+      <w:proofErr w:type="spellEnd"/>
       <w:r>
         <w:rPr>
           <w:i/>
           <w:lang w:val="en-US"/>
         </w:rPr>
-        <w:t>approx.Design</w:t>
+        <w:t xml:space="preserve">() </w:t>
+      </w:r>
+      <w:r>
+        <w:rPr>
+          <w:lang w:val="en-US"/>
+        </w:rPr>
+        <w:t xml:space="preserve">that also helps finding the right settings. Afterwards VHDL code and a corresponding </w:t>
+      </w:r>
+      <w:proofErr w:type="spellStart"/>
+      <w:r>
+        <w:rPr>
+          <w:lang w:val="en-US"/>
+        </w:rPr>
+        <w:t>bittrueness</w:t>
       </w:r>
       <w:proofErr w:type="spellEnd"/>
-      <w:proofErr w:type="gramEnd"/>
+      <w:r>
+        <w:rPr>
+          <w:lang w:val="en-US"/>
+        </w:rPr>
+        <w:t xml:space="preserve"> testbench can be generated using </w:t>
+      </w:r>
+      <w:proofErr w:type="spellStart"/>
       <w:r>
         <w:rPr>
           <w:i/>
           <w:lang w:val="en-US"/>
         </w:rPr>
-        <w:t xml:space="preserve">() </w:t>
-      </w:r>
-      <w:r>
-        <w:rPr>
-          <w:lang w:val="en-US"/>
-        </w:rPr>
-        <w:t xml:space="preserve">that also helps finding the right settings. Afterwards VHDL code and a corresponding </w:t>
-      </w:r>
-      <w:proofErr w:type="spellStart"/>
-      <w:r>
-        <w:rPr>
-          <w:lang w:val="en-US"/>
-        </w:rPr>
-        <w:t>bittrueness</w:t>
+        <w:t>psi_fix_lin_approx.GenerateEntity</w:t>
       </w:r>
       <w:proofErr w:type="spellEnd"/>
-      <w:r>
-        <w:rPr>
-          <w:lang w:val="en-US"/>
-        </w:rPr>
-        <w:t xml:space="preserve"> testbench can be generated using </w:t>
-      </w:r>
-      <w:proofErr w:type="spellStart"/>
-      <w:r>
-        <w:rPr>
-          <w:i/>
-          <w:lang w:val="en-US"/>
-        </w:rPr>
-        <w:t>psi_fix_lin_</w:t>
-      </w:r>
-      <w:proofErr w:type="gramStart"/>
-      <w:r>
-        <w:rPr>
-          <w:i/>
-          <w:lang w:val="en-US"/>
-        </w:rPr>
-        <w:t>approx.GenerateEntity</w:t>
-      </w:r>
-      <w:proofErr w:type="spellEnd"/>
-      <w:proofErr w:type="gramEnd"/>
       <w:r>
         <w:rPr>
           <w:i/>
@@ -38834,21 +38023,7 @@
         <w:rPr>
           <w:lang w:val="en-US"/>
         </w:rPr>
-        <w:t xml:space="preserve">The implementation of the linear approximation is fully pipelined. This means it can take one input sample every clock cycle. As a </w:t>
-      </w:r>
-      <w:proofErr w:type="gramStart"/>
-      <w:r>
-        <w:rPr>
-          <w:lang w:val="en-US"/>
-        </w:rPr>
-        <w:t>result</w:t>
-      </w:r>
-      <w:proofErr w:type="gramEnd"/>
-      <w:r>
-        <w:rPr>
-          <w:lang w:val="en-US"/>
-        </w:rPr>
-        <w:t xml:space="preserve"> the handling of backpressure was not implemented. </w:t>
+        <w:t xml:space="preserve">The implementation of the linear approximation is fully pipelined. This means it can take one input sample every clock cycle. As a result the handling of backpressure was not implemented. </w:t>
       </w:r>
     </w:p>
     <w:p>
@@ -39044,21 +38219,7 @@
         <w:rPr>
           <w:lang w:val="en-US"/>
         </w:rPr>
-        <w:t xml:space="preserve">The complete range of the function is split into small sections. For each section the center point as well as the gradient are </w:t>
-      </w:r>
-      <w:proofErr w:type="gramStart"/>
-      <w:r>
-        <w:rPr>
-          <w:lang w:val="en-US"/>
-        </w:rPr>
-        <w:t>known</w:t>
-      </w:r>
-      <w:proofErr w:type="gramEnd"/>
-      <w:r>
-        <w:rPr>
-          <w:lang w:val="en-US"/>
-        </w:rPr>
-        <w:t xml:space="preserve"> and the output value is calculated from these two values (together with the difference between actual input and center point of the current segment).</w:t>
+        <w:t>The complete range of the function is split into small sections. For each section the center point as well as the gradient are known and the output value is calculated from these two values (together with the difference between actual input and center point of the current segment).</w:t>
       </w:r>
     </w:p>
     <w:p>
@@ -39493,14 +38654,7 @@
           <w:lang w:val="en-US"/>
         </w:rPr>
         <w:tab/>
-        <w:t xml:space="preserve">If the input signal can be below 0.25, it must be shifted into this range and the shift must </w:t>
-      </w:r>
-      <w:proofErr w:type="gramStart"/>
-      <w:r>
-        <w:rPr>
-          <w:lang w:val="en-US"/>
-        </w:rPr>
-        <w:t xml:space="preserve">be  </w:t>
+        <w:t xml:space="preserve">If the input signal can be below 0.25, it must be shifted into this range and the shift must be  </w:t>
       </w:r>
       <w:r>
         <w:rPr>
@@ -39508,7 +38662,6 @@
         </w:rPr>
         <w:tab/>
       </w:r>
-      <w:proofErr w:type="gramEnd"/>
       <w:r>
         <w:rPr>
           <w:lang w:val="en-US"/>
@@ -39937,21 +39090,7 @@
         <w:rPr>
           <w:lang w:val="en-US"/>
         </w:rPr>
-        <w:t xml:space="preserve">. The </w:t>
-      </w:r>
-      <w:proofErr w:type="gramStart"/>
-      <w:r>
-        <w:rPr>
-          <w:lang w:val="en-US"/>
-        </w:rPr>
-        <w:t>sine-wave</w:t>
-      </w:r>
-      <w:proofErr w:type="gramEnd"/>
-      <w:r>
-        <w:rPr>
-          <w:lang w:val="en-US"/>
-        </w:rPr>
-        <w:t xml:space="preserve"> is generated using the entity </w:t>
+        <w:t xml:space="preserve">. The sine-wave is generated using the entity </w:t>
       </w:r>
       <w:r>
         <w:rPr>
@@ -40146,21 +39285,7 @@
         <w:rPr>
           <w:lang w:val="en-US"/>
         </w:rPr>
-        <w:t>Phase accumulator format. This must be a number format with a range of 1.0 (either [0,</w:t>
-      </w:r>
-      <w:proofErr w:type="gramStart"/>
-      <w:r>
-        <w:rPr>
-          <w:lang w:val="en-US"/>
-        </w:rPr>
-        <w:t>0,x</w:t>
-      </w:r>
-      <w:proofErr w:type="gramEnd"/>
-      <w:r>
-        <w:rPr>
-          <w:lang w:val="en-US"/>
-        </w:rPr>
-        <w:t xml:space="preserve">] or [1,-1,x]). A phase of 1.0 corresponds to </w:t>
+        <w:t xml:space="preserve">Phase accumulator format. This must be a number format with a range of 1.0 (either [0,0,x] or [1,-1,x]). A phase of 1.0 corresponds to </w:t>
       </w:r>
       <m:oMath>
         <m:r>
@@ -40864,15 +39989,7 @@
               <w:t>AXI-S handshaking signal</w:t>
             </w:r>
             <w:r>
-              <w:t xml:space="preserve"> that can be used to generate samples at any rate. For continuous operation (one sample per clock cycle</w:t>
-            </w:r>
-            <w:proofErr w:type="gramStart"/>
-            <w:r>
-              <w:t>) ,</w:t>
-            </w:r>
-            <w:proofErr w:type="gramEnd"/>
-            <w:r>
-              <w:t xml:space="preserve"> the signal can be left unconnected.</w:t>
+              <w:t xml:space="preserve"> that can be used to generate samples at any rate. For continuous operation (one sample per clock cycle) , the signal can be left unconnected.</w:t>
             </w:r>
           </w:p>
           <w:p>
@@ -41516,14 +40633,7 @@
         <w:rPr>
           <w:lang w:val="en-US"/>
         </w:rPr>
-        <w:t xml:space="preserve">This entity implements a first order IIR </w:t>
-      </w:r>
-      <w:proofErr w:type="gramStart"/>
-      <w:r>
-        <w:rPr>
-          <w:lang w:val="en-US"/>
-        </w:rPr>
-        <w:t>low</w:t>
+        <w:t>This entity implements a first order IIR low</w:t>
       </w:r>
       <w:r>
         <w:rPr>
@@ -41535,14 +40645,7 @@
         <w:rPr>
           <w:lang w:val="en-US"/>
         </w:rPr>
-        <w:t>pass</w:t>
-      </w:r>
-      <w:proofErr w:type="gramEnd"/>
-      <w:r>
-        <w:rPr>
-          <w:lang w:val="en-US"/>
-        </w:rPr>
-        <w:t xml:space="preserve"> with integrated coefficient calculation.</w:t>
+        <w:t>pass with integrated coefficient calculation.</w:t>
       </w:r>
     </w:p>
     <w:p>
@@ -41581,35 +40684,7 @@
         <w:rPr>
           <w:lang w:val="en-US"/>
         </w:rPr>
-        <w:t xml:space="preserve">The filter requires that the coefficient format </w:t>
-      </w:r>
-      <w:proofErr w:type="gramStart"/>
-      <w:r>
-        <w:rPr>
-          <w:lang w:val="en-US"/>
-        </w:rPr>
-        <w:t>is</w:t>
-      </w:r>
-      <w:proofErr w:type="gramEnd"/>
-      <w:r>
-        <w:rPr>
-          <w:lang w:val="en-US"/>
-        </w:rPr>
-        <w:t xml:space="preserve"> passed as generic. </w:t>
-      </w:r>
-      <w:proofErr w:type="gramStart"/>
-      <w:r>
-        <w:rPr>
-          <w:lang w:val="en-US"/>
-        </w:rPr>
-        <w:t>Therefore</w:t>
-      </w:r>
-      <w:proofErr w:type="gramEnd"/>
-      <w:r>
-        <w:rPr>
-          <w:lang w:val="en-US"/>
-        </w:rPr>
-        <w:t xml:space="preserve"> the coefficient calculations are given below, so the user can evaluate the coefficients and decide on a format with acceptable quantization error.</w:t>
+        <w:t>The filter requires that the coefficient format is passed as generic. Therefore the coefficient calculations are given below, so the user can evaluate the coefficients and decide on a format with acceptable quantization error.</w:t>
       </w:r>
     </w:p>
     <w:p>
@@ -43155,21 +42230,7 @@
         <w:rPr>
           <w:lang w:val="en-US"/>
         </w:rPr>
-        <w:t xml:space="preserve"> on a </w:t>
-      </w:r>
-      <w:proofErr w:type="gramStart"/>
-      <w:r>
-        <w:rPr>
-          <w:lang w:val="en-US"/>
-        </w:rPr>
-        <w:t>complex number</w:t>
-      </w:r>
-      <w:proofErr w:type="gramEnd"/>
-      <w:r>
-        <w:rPr>
-          <w:lang w:val="en-US"/>
-        </w:rPr>
-        <w:t xml:space="preserve"> pair (</w:t>
+        <w:t xml:space="preserve"> on a complex number pair (</w:t>
       </w:r>
       <w:proofErr w:type="spellStart"/>
       <w:r>
@@ -44714,10 +43775,10 @@
       </w:pPr>
       <w:r>
         <w:object w:dxaOrig="7083" w:dyaOrig="1941" w14:anchorId="10D1B024">
-          <v:shape id="_x0000_i1028" type="#_x0000_t75" style="width:355pt;height:97.5pt" o:ole="">
+          <v:shape id="_x0000_i1028" type="#_x0000_t75" style="width:354.75pt;height:97.5pt" o:ole="">
             <v:imagedata r:id="rId39" o:title=""/>
           </v:shape>
-          <o:OLEObject Type="Embed" ProgID="Visio.Drawing.11" ShapeID="_x0000_i1028" DrawAspect="Content" ObjectID="_1658167056" r:id="rId40"/>
+          <o:OLEObject Type="Embed" ProgID="Visio.Drawing.11" ShapeID="_x0000_i1028" DrawAspect="Content" ObjectID="_1658203412" r:id="rId40"/>
         </w:object>
       </w:r>
     </w:p>
@@ -45079,21 +44140,7 @@
         <w:rPr>
           <w:lang w:val="en-US"/>
         </w:rPr>
-        <w:t xml:space="preserve">The block performs multiplication on a </w:t>
-      </w:r>
-      <w:proofErr w:type="gramStart"/>
-      <w:r>
-        <w:rPr>
-          <w:lang w:val="en-US"/>
-        </w:rPr>
-        <w:t>complex number</w:t>
-      </w:r>
-      <w:proofErr w:type="gramEnd"/>
-      <w:r>
-        <w:rPr>
-          <w:lang w:val="en-US"/>
-        </w:rPr>
-        <w:t xml:space="preserve"> pair (</w:t>
+        <w:t>The block performs multiplication on a complex number pair (</w:t>
       </w:r>
       <w:proofErr w:type="spellStart"/>
       <w:r>
@@ -46621,10 +45668,10 @@
       </w:pPr>
       <w:r>
         <w:object w:dxaOrig="9804" w:dyaOrig="3750" w14:anchorId="575F100C">
-          <v:shape id="_x0000_i1029" type="#_x0000_t75" style="width:489.5pt;height:187pt" o:ole="">
+          <v:shape id="_x0000_i1029" type="#_x0000_t75" style="width:489.75pt;height:186.75pt" o:ole="">
             <v:imagedata r:id="rId41" o:title=""/>
           </v:shape>
-          <o:OLEObject Type="Embed" ProgID="Visio.Drawing.11" ShapeID="_x0000_i1029" DrawAspect="Content" ObjectID="_1658167057" r:id="rId42"/>
+          <o:OLEObject Type="Embed" ProgID="Visio.Drawing.11" ShapeID="_x0000_i1029" DrawAspect="Content" ObjectID="_1658203413" r:id="rId42"/>
         </w:object>
       </w:r>
     </w:p>
@@ -48415,21 +47462,7 @@
         <w:rPr>
           <w:lang w:val="en-US"/>
         </w:rPr>
-        <w:t xml:space="preserve"> taps. This algorithm is ill</w:t>
-      </w:r>
-      <w:proofErr w:type="spellStart"/>
-      <w:r>
-        <w:rPr>
-          <w:lang w:val="en-US"/>
-        </w:rPr>
-        <w:t>ustrated</w:t>
-      </w:r>
-      <w:proofErr w:type="spellEnd"/>
-      <w:r>
-        <w:rPr>
-          <w:lang w:val="en-US"/>
-        </w:rPr>
-        <w:t xml:space="preserve"> in the figures at the end of this section.</w:t>
+        <w:t xml:space="preserve"> taps. This algorithm is illustrated in the figures at the end of this section.</w:t>
       </w:r>
     </w:p>
     <w:p>
@@ -48479,21 +47512,7 @@
         <w:rPr>
           <w:lang w:val="en-US"/>
         </w:rPr>
-        <w:t xml:space="preserve">Another requirement of the demodulator </w:t>
-      </w:r>
-      <w:proofErr w:type="gramStart"/>
-      <w:r>
-        <w:rPr>
-          <w:lang w:val="en-US"/>
-        </w:rPr>
-        <w:t>is,</w:t>
-      </w:r>
-      <w:proofErr w:type="gramEnd"/>
-      <w:r>
-        <w:rPr>
-          <w:lang w:val="en-US"/>
-        </w:rPr>
-        <w:t xml:space="preserve"> that the carrier frequency is an integer fraction of the clock frequency.</w:t>
+        <w:t>Another requirement of the demodulator is, that the carrier frequency is an integer fraction of the clock frequency.</w:t>
       </w:r>
     </w:p>
     <w:p>
@@ -49781,21 +48800,7 @@
         <w:rPr>
           <w:lang w:val="en-US"/>
         </w:rPr>
-        <w:t xml:space="preserve">* example: for 3 8-bit channels data is sorted as follows: ch0 -&gt; bits </w:t>
-      </w:r>
-      <w:proofErr w:type="gramStart"/>
-      <w:r>
-        <w:rPr>
-          <w:lang w:val="en-US"/>
-        </w:rPr>
-        <w:t>7..</w:t>
-      </w:r>
-      <w:proofErr w:type="gramEnd"/>
-      <w:r>
-        <w:rPr>
-          <w:lang w:val="en-US"/>
-        </w:rPr>
-        <w:t>0, ch1 -&gt; bits 15..8, ch2 -&gt; bits 23..16</w:t>
+        <w:t>* example: for 3 8-bit channels data is sorted as follows: ch0 -&gt; bits 7..0, ch1 -&gt; bits 15..8, ch2 -&gt; bits 23..16</w:t>
       </w:r>
     </w:p>
     <w:p>
@@ -50065,21 +49070,7 @@
         <w:rPr>
           <w:lang w:val="en-US"/>
         </w:rPr>
-        <w:t xml:space="preserve">The CORDIC gain can optionally be compensated. If the gain is compensated externally, it is important to know the exact gain. </w:t>
-      </w:r>
-      <w:proofErr w:type="gramStart"/>
-      <w:r>
-        <w:rPr>
-          <w:lang w:val="en-US"/>
-        </w:rPr>
-        <w:t>Therefore</w:t>
-      </w:r>
-      <w:proofErr w:type="gramEnd"/>
-      <w:r>
-        <w:rPr>
-          <w:lang w:val="en-US"/>
-        </w:rPr>
-        <w:t xml:space="preserve"> the formula for calculating the CORDIC gain is given:</w:t>
+        <w:t>The CORDIC gain can optionally be compensated. If the gain is compensated externally, it is important to know the exact gain. Therefore the formula for calculating the CORDIC gain is given:</w:t>
       </w:r>
     </w:p>
     <w:p>
@@ -50223,21 +49214,7 @@
         <w:rPr>
           <w:lang w:val="en-US"/>
         </w:rPr>
-        <w:t xml:space="preserve">For the internal gain </w:t>
-      </w:r>
-      <w:proofErr w:type="gramStart"/>
-      <w:r>
-        <w:rPr>
-          <w:lang w:val="en-US"/>
-        </w:rPr>
-        <w:t>compensation</w:t>
-      </w:r>
-      <w:proofErr w:type="gramEnd"/>
-      <w:r>
-        <w:rPr>
-          <w:lang w:val="en-US"/>
-        </w:rPr>
-        <w:t xml:space="preserve"> it is recommended to choose an </w:t>
+        <w:t xml:space="preserve">For the internal gain compensation it is recommended to choose an </w:t>
       </w:r>
       <w:proofErr w:type="spellStart"/>
       <w:r>
@@ -51832,21 +50809,7 @@
         <w:rPr>
           <w:lang w:val="en-US"/>
         </w:rPr>
-        <w:t xml:space="preserve">vectoring CORDIC. The algorithm only works correctly in quadrant zero (where I and Q are positive). </w:t>
-      </w:r>
-      <w:proofErr w:type="gramStart"/>
-      <w:r>
-        <w:rPr>
-          <w:lang w:val="en-US"/>
-        </w:rPr>
-        <w:t>Therefore</w:t>
-      </w:r>
-      <w:proofErr w:type="gramEnd"/>
-      <w:r>
-        <w:rPr>
-          <w:lang w:val="en-US"/>
-        </w:rPr>
-        <w:t xml:space="preserve"> </w:t>
+        <w:t xml:space="preserve">vectoring CORDIC. The algorithm only works correctly in quadrant zero (where I and Q are positive). Therefore </w:t>
       </w:r>
       <w:r>
         <w:rPr>
@@ -52061,21 +51024,7 @@
         <w:rPr>
           <w:lang w:val="en-US"/>
         </w:rPr>
-        <w:t xml:space="preserve">The CORDIC gain can optionally be compensated. If the gain is compensated externally, it is important to know the exact gain. </w:t>
-      </w:r>
-      <w:proofErr w:type="gramStart"/>
-      <w:r>
-        <w:rPr>
-          <w:lang w:val="en-US"/>
-        </w:rPr>
-        <w:t>Therefore</w:t>
-      </w:r>
-      <w:proofErr w:type="gramEnd"/>
-      <w:r>
-        <w:rPr>
-          <w:lang w:val="en-US"/>
-        </w:rPr>
-        <w:t xml:space="preserve"> the formula for calculating the CORDIC gain is given:</w:t>
+        <w:t>The CORDIC gain can optionally be compensated. If the gain is compensated externally, it is important to know the exact gain. Therefore the formula for calculating the CORDIC gain is given:</w:t>
       </w:r>
     </w:p>
     <w:p>
@@ -52219,21 +51168,7 @@
         <w:rPr>
           <w:lang w:val="en-US"/>
         </w:rPr>
-        <w:t xml:space="preserve">For the internal gain </w:t>
-      </w:r>
-      <w:proofErr w:type="gramStart"/>
-      <w:r>
-        <w:rPr>
-          <w:lang w:val="en-US"/>
-        </w:rPr>
-        <w:t>compensation</w:t>
-      </w:r>
-      <w:proofErr w:type="gramEnd"/>
-      <w:r>
-        <w:rPr>
-          <w:lang w:val="en-US"/>
-        </w:rPr>
-        <w:t xml:space="preserve"> it is recommended to choose an </w:t>
+        <w:t xml:space="preserve">For the internal gain compensation it is recommended to choose an </w:t>
       </w:r>
       <w:proofErr w:type="spellStart"/>
       <w:r>
@@ -52353,21 +51288,7 @@
         <w:rPr>
           <w:lang w:val="en-US"/>
         </w:rPr>
-        <w:t xml:space="preserve">. </w:t>
-      </w:r>
-      <w:proofErr w:type="gramStart"/>
-      <w:r>
-        <w:rPr>
-          <w:lang w:val="en-US"/>
-        </w:rPr>
-        <w:t>So</w:t>
-      </w:r>
-      <w:proofErr w:type="gramEnd"/>
-      <w:r>
-        <w:rPr>
-          <w:lang w:val="en-US"/>
-        </w:rPr>
-        <w:t xml:space="preserve"> it may be worth considering switching to that component.</w:t>
+        <w:t>. So it may be worth considering switching to that component.</w:t>
       </w:r>
     </w:p>
     <w:p>
@@ -52580,21 +51501,7 @@
           <w:lang w:val="en-US"/>
         </w:rPr>
         <w:tab/>
-        <w:t>For inputs with an amplitude &lt;= 1.0, (1,</w:t>
-      </w:r>
-      <w:proofErr w:type="gramStart"/>
-      <w:r>
-        <w:rPr>
-          <w:lang w:val="en-US"/>
-        </w:rPr>
-        <w:t>1,y</w:t>
-      </w:r>
-      <w:proofErr w:type="gramEnd"/>
-      <w:r>
-        <w:rPr>
-          <w:lang w:val="en-US"/>
-        </w:rPr>
-        <w:t>) can be used..</w:t>
+        <w:t>For inputs with an amplitude &lt;= 1.0, (1,1,y) can be used..</w:t>
       </w:r>
       <w:r>
         <w:rPr>
@@ -53852,21 +52759,7 @@
         <w:rPr>
           <w:lang w:val="en-US"/>
         </w:rPr>
-        <w:t xml:space="preserve">The figure below shows the implementation of the vectoring CORDIC. The algorithm only works correctly in quadrant zero (where I and Q are positive). </w:t>
-      </w:r>
-      <w:proofErr w:type="gramStart"/>
-      <w:r>
-        <w:rPr>
-          <w:lang w:val="en-US"/>
-        </w:rPr>
-        <w:t>Therefore</w:t>
-      </w:r>
-      <w:proofErr w:type="gramEnd"/>
-      <w:r>
-        <w:rPr>
-          <w:lang w:val="en-US"/>
-        </w:rPr>
-        <w:t xml:space="preserve"> the input is mapped into this quadrant by sign swapping and the effect of this mapping is compensated at the output.</w:t>
+        <w:t>The figure below shows the implementation of the vectoring CORDIC. The algorithm only works correctly in quadrant zero (where I and Q are positive). Therefore the input is mapped into this quadrant by sign swapping and the effect of this mapping is compensated at the output.</w:t>
       </w:r>
     </w:p>
     <w:p>
@@ -54070,21 +52963,7 @@
         <w:rPr>
           <w:lang w:val="en-US"/>
         </w:rPr>
-        <w:t xml:space="preserve">Compared to the CORDIC implementation, 4 instead of 2 or 0 28x18 multipliers (depending on gain correction) are used and additional 72kBit of BRAM are used (= 4 RAMB18). On the other </w:t>
-      </w:r>
-      <w:proofErr w:type="gramStart"/>
-      <w:r>
-        <w:rPr>
-          <w:lang w:val="en-US"/>
-        </w:rPr>
-        <w:t>hand</w:t>
-      </w:r>
-      <w:proofErr w:type="gramEnd"/>
-      <w:r>
-        <w:rPr>
-          <w:lang w:val="en-US"/>
-        </w:rPr>
-        <w:t xml:space="preserve"> the LUT usage is lower than for the serial CORDIC implementation and the throughput is the same as for the pipelined CORDIC implementation. </w:t>
+        <w:t xml:space="preserve">Compared to the CORDIC implementation, 4 instead of 2 or 0 28x18 multipliers (depending on gain correction) are used and additional 72kBit of BRAM are used (= 4 RAMB18). On the other hand the LUT usage is lower than for the serial CORDIC implementation and the throughput is the same as for the pipelined CORDIC implementation. </w:t>
       </w:r>
     </w:p>
     <w:p>
@@ -58728,21 +57607,7 @@
         <w:rPr>
           <w:lang w:val="en-US"/>
         </w:rPr>
-        <w:t xml:space="preserve">Since phase unwrapping can accumulate infinitely, there is no theoretically sufficient output format. </w:t>
-      </w:r>
-      <w:proofErr w:type="gramStart"/>
-      <w:r>
-        <w:rPr>
-          <w:lang w:val="en-US"/>
-        </w:rPr>
-        <w:t>Therefore</w:t>
-      </w:r>
-      <w:proofErr w:type="gramEnd"/>
-      <w:r>
-        <w:rPr>
-          <w:lang w:val="en-US"/>
-        </w:rPr>
-        <w:t xml:space="preserve"> the user can choose the output format. If the unwrapping exceeds this format, the error is detected and signaled at the output. In this case the unwrapping is reset. This is shown by the figure below. In the figure, the output range is 4</w:t>
+        <w:t>Since phase unwrapping can accumulate infinitely, there is no theoretically sufficient output format. Therefore the user can choose the output format. If the unwrapping exceeds this format, the error is detected and signaled at the output. In this case the unwrapping is reset. This is shown by the figure below. In the figure, the output range is 4</w:t>
       </w:r>
       <w:r>
         <w:rPr>
@@ -58904,21 +57769,7 @@
         <w:rPr>
           <w:lang w:val="en-US"/>
         </w:rPr>
-        <w:t xml:space="preserve">sible, that when exceeding the maximum range, the output is reset to the input angle and unwrapping continues from there. </w:t>
-      </w:r>
-      <w:proofErr w:type="gramStart"/>
-      <w:r>
-        <w:rPr>
-          <w:lang w:val="en-US"/>
-        </w:rPr>
-        <w:t>So</w:t>
-      </w:r>
-      <w:proofErr w:type="gramEnd"/>
-      <w:r>
-        <w:rPr>
-          <w:lang w:val="en-US"/>
-        </w:rPr>
-        <w:t xml:space="preserve"> the phase itself is still correct (phase modulo 360° is correct) but there is a discontinuity in the output.</w:t>
+        <w:t>sible, that when exceeding the maximum range, the output is reset to the input angle and unwrapping continues from there. So the phase itself is still correct (phase modulo 360° is correct) but there is a discontinuity in the output.</w:t>
       </w:r>
     </w:p>
     <w:p>
@@ -60504,21 +59355,7 @@
         <w:rPr>
           <w:lang w:val="en-US"/>
         </w:rPr>
-        <w:t xml:space="preserve"> purposes. It allows adding noise to a signal </w:t>
-      </w:r>
-      <w:proofErr w:type="gramStart"/>
-      <w:r>
-        <w:rPr>
-          <w:lang w:val="en-US"/>
-        </w:rPr>
-        <w:t>exactly the same</w:t>
-      </w:r>
-      <w:proofErr w:type="gramEnd"/>
-      <w:r>
-        <w:rPr>
-          <w:lang w:val="en-US"/>
-        </w:rPr>
-        <w:t xml:space="preserve"> way as I the simulation by requesting the next sample </w:t>
+        <w:t xml:space="preserve"> purposes. It allows adding noise to a signal exactly the same way as I the simulation by requesting the next sample </w:t>
       </w:r>
       <w:proofErr w:type="spellStart"/>
       <w:r>
@@ -60549,19 +59386,11 @@
           <w:lang w:val="en-US"/>
         </w:rPr>
       </w:pPr>
-      <w:proofErr w:type="gramStart"/>
-      <w:r>
-        <w:rPr>
-          <w:lang w:val="en-US"/>
-        </w:rPr>
-        <w:t>Of course</w:t>
-      </w:r>
-      <w:proofErr w:type="gramEnd"/>
-      <w:r>
-        <w:rPr>
-          <w:lang w:val="en-US"/>
-        </w:rPr>
-        <w:t xml:space="preserve"> the signal must be delayed for the processing time of the noise generator in this case in order to add the first noise sample to the first signal sample. This delay can easiest and most flexibly be achieved by a FIFO (this also still works if for any reasons the delay of the noise generator should slightly change).</w:t>
+      <w:r>
+        <w:rPr>
+          <w:lang w:val="en-US"/>
+        </w:rPr>
+        <w:t>Of course the signal must be delayed for the processing time of the noise generator in this case in order to add the first noise sample to the first signal sample. This delay can easiest and most flexibly be achieved by a FIFO (this also still works if for any reasons the delay of the noise generator should slightly change).</w:t>
       </w:r>
     </w:p>
     <w:p>
@@ -60716,21 +59545,7 @@
         <w:rPr>
           <w:lang w:val="en-US"/>
         </w:rPr>
-        <w:t>Output format, must be [1,</w:t>
-      </w:r>
-      <w:proofErr w:type="gramStart"/>
-      <w:r>
-        <w:rPr>
-          <w:lang w:val="en-US"/>
-        </w:rPr>
-        <w:t>0,x</w:t>
-      </w:r>
-      <w:proofErr w:type="gramEnd"/>
-      <w:r>
-        <w:rPr>
-          <w:lang w:val="en-US"/>
-        </w:rPr>
-        <w:t>] where x must be &lt;= 19.</w:t>
+        <w:t>Output format, must be [1,0,x] where x must be &lt;= 19.</w:t>
       </w:r>
       <w:r>
         <w:rPr>
@@ -61349,21 +60164,7 @@
         <w:rPr>
           <w:lang w:val="en-US"/>
         </w:rPr>
-        <w:t xml:space="preserve"> purposes. It allows adding noise to a signal </w:t>
-      </w:r>
-      <w:proofErr w:type="gramStart"/>
-      <w:r>
-        <w:rPr>
-          <w:lang w:val="en-US"/>
-        </w:rPr>
-        <w:t>exactly the same</w:t>
-      </w:r>
-      <w:proofErr w:type="gramEnd"/>
-      <w:r>
-        <w:rPr>
-          <w:lang w:val="en-US"/>
-        </w:rPr>
-        <w:t xml:space="preserve"> way as I the simulation by requesting the next sample </w:t>
+        <w:t xml:space="preserve"> purposes. It allows adding noise to a signal exactly the same way as I the simulation by requesting the next sample </w:t>
       </w:r>
       <w:proofErr w:type="spellStart"/>
       <w:r>
@@ -61394,19 +60195,11 @@
           <w:lang w:val="en-US"/>
         </w:rPr>
       </w:pPr>
-      <w:proofErr w:type="gramStart"/>
-      <w:r>
-        <w:rPr>
-          <w:lang w:val="en-US"/>
-        </w:rPr>
-        <w:t>Of course</w:t>
-      </w:r>
-      <w:proofErr w:type="gramEnd"/>
-      <w:r>
-        <w:rPr>
-          <w:lang w:val="en-US"/>
-        </w:rPr>
-        <w:t xml:space="preserve"> the signal must be delayed for the processing time of the noise generator in this case in order to add the first noise sample to the first signal sample. This delay can easiest and most flexibly be achieved by a FIFO (this also still works if for any reasons the delay of the noise generator should slightly change).</w:t>
+      <w:r>
+        <w:rPr>
+          <w:lang w:val="en-US"/>
+        </w:rPr>
+        <w:t>Of course the signal must be delayed for the processing time of the noise generator in this case in order to add the first noise sample to the first signal sample. This delay can easiest and most flexibly be achieved by a FIFO (this also still works if for any reasons the delay of the noise generator should slightly change).</w:t>
       </w:r>
     </w:p>
     <w:p>
@@ -61476,21 +60269,7 @@
         <w:rPr>
           <w:lang w:val="en-US"/>
         </w:rPr>
-        <w:t xml:space="preserve"> directory but a </w:t>
-      </w:r>
-      <w:proofErr w:type="gramStart"/>
-      <w:r>
-        <w:rPr>
-          <w:lang w:val="en-US"/>
-        </w:rPr>
-        <w:t>python based</w:t>
-      </w:r>
-      <w:proofErr w:type="gramEnd"/>
-      <w:r>
-        <w:rPr>
-          <w:lang w:val="en-US"/>
-        </w:rPr>
-        <w:t xml:space="preserve"> code generator that generates lookup tables and corresponding simulation models. The name and location of the generated HDL file is given in python.</w:t>
+        <w:t xml:space="preserve"> directory but a python based code generator that generates lookup tables and corresponding simulation models. The name and location of the generated HDL file is given in python.</w:t>
       </w:r>
     </w:p>
     <w:p>
@@ -62287,21 +61066,7 @@
         <w:rPr>
           <w:lang w:val="en-US"/>
         </w:rPr>
-        <w:t xml:space="preserve"> directory but a </w:t>
-      </w:r>
-      <w:proofErr w:type="gramStart"/>
-      <w:r>
-        <w:rPr>
-          <w:lang w:val="en-US"/>
-        </w:rPr>
-        <w:t>python based</w:t>
-      </w:r>
-      <w:proofErr w:type="gramEnd"/>
-      <w:r>
-        <w:rPr>
-          <w:lang w:val="en-US"/>
-        </w:rPr>
-        <w:t xml:space="preserve"> code generator that generates VHDL packages containing single value and array constants. This is very useful to pass values such as filter coefficients from python calculations into the VHDL implementation automatically.</w:t>
+        <w:t xml:space="preserve"> directory but a python based code generator that generates VHDL packages containing single value and array constants. This is very useful to pass values such as filter coefficients from python calculations into the VHDL implementation automatically.</w:t>
       </w:r>
     </w:p>
     <w:p>
@@ -62422,23 +61187,7 @@
           <w:highlight w:val="yellow"/>
           <w:lang w:val="en-CH"/>
         </w:rPr>
-        <w:t xml:space="preserve">If rounding and saturation are done in the same clock cycle (or even in the same clock cycle as the actual operation), this often leads to timing issues. Therefore, a pipelined version of the resize that does </w:t>
-      </w:r>
-      <w:proofErr w:type="gramStart"/>
-      <w:r>
-        <w:rPr>
-          <w:highlight w:val="yellow"/>
-          <w:lang w:val="en-CH"/>
-        </w:rPr>
-        <w:t>rounding</w:t>
-      </w:r>
-      <w:proofErr w:type="gramEnd"/>
-      <w:r>
-        <w:rPr>
-          <w:highlight w:val="yellow"/>
-          <w:lang w:val="en-CH"/>
-        </w:rPr>
-        <w:t xml:space="preserve"> and saturation in separate clock cycles is provided.</w:t>
+        <w:t>If rounding and saturation are done in the same clock cycle (or even in the same clock cycle as the actual operation), this often leads to timing issues. Therefore, a pipelined version of the resize that does rounding and saturation in separate clock cycles is provided.</w:t>
       </w:r>
     </w:p>
     <w:p>
@@ -63677,21 +62426,7 @@
         <w:rPr>
           <w:lang w:val="en-US"/>
         </w:rPr>
-        <w:t xml:space="preserve">For each deprecated library </w:t>
-      </w:r>
-      <w:proofErr w:type="gramStart"/>
-      <w:r>
-        <w:rPr>
-          <w:lang w:val="en-US"/>
-        </w:rPr>
-        <w:t>element</w:t>
-      </w:r>
-      <w:proofErr w:type="gramEnd"/>
-      <w:r>
-        <w:rPr>
-          <w:lang w:val="en-US"/>
-        </w:rPr>
-        <w:t xml:space="preserve"> a replacement strategy is described.</w:t>
+        <w:t>For each deprecated library element a replacement strategy is described.</w:t>
       </w:r>
     </w:p>
     <w:p>
@@ -63968,7 +62703,7 @@
         </mc:Choice>
         <mc:Fallback>
           <w:pict>
-            <v:line w14:anchorId="4E58E4CA" id="Line 2" o:spid="_x0000_s1026" style="position:absolute;z-index:251657216;visibility:visible;mso-wrap-style:square;mso-width-percent:0;mso-height-percent:0;mso-wrap-distance-left:9pt;mso-wrap-distance-top:0;mso-wrap-distance-right:9pt;mso-wrap-distance-bottom:0;mso-position-horizontal:absolute;mso-position-horizontal-relative:page;mso-position-vertical:absolute;mso-position-vertical-relative:page;mso-width-percent:0;mso-height-percent:0;mso-width-relative:page;mso-height-relative:page" from="42.55pt,802.3pt" to="552.75pt,802.35pt" o:gfxdata="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" o:allowincell="f" strokecolor="blue" strokeweight="1.5pt">
+            <v:line w14:anchorId="2CA953A7" id="Line 2" o:spid="_x0000_s1026" style="position:absolute;z-index:251657216;visibility:visible;mso-wrap-style:square;mso-width-percent:0;mso-height-percent:0;mso-wrap-distance-left:9pt;mso-wrap-distance-top:0;mso-wrap-distance-right:9pt;mso-wrap-distance-bottom:0;mso-position-horizontal:absolute;mso-position-horizontal-relative:page;mso-position-vertical:absolute;mso-position-vertical-relative:page;mso-width-percent:0;mso-height-percent:0;mso-width-relative:page;mso-height-relative:page" from="42.55pt,802.3pt" to="552.75pt,802.35pt" o:gfxdata="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" o:allowincell="f" strokecolor="blue" strokeweight="1.5pt">
               <v:stroke startarrowwidth="narrow" startarrowlength="short" endarrowwidth="narrow" endarrowlength="short"/>
               <w10:wrap anchorx="page" anchory="page"/>
             </v:line>
@@ -64056,7 +62791,7 @@
         <w:noProof/>
         <w:sz w:val="16"/>
       </w:rPr>
-      <w:t>05.08.2020</w:t>
+      <w:t>06.08.2020</w:t>
     </w:r>
     <w:r>
       <w:rPr>
@@ -64247,7 +62982,7 @@
         </mc:Choice>
         <mc:Fallback>
           <w:pict>
-            <v:line w14:anchorId="3A3D98C8" id="Line 1" o:spid="_x0000_s1026" style="position:absolute;z-index:251659264;visibility:visible;mso-wrap-style:square;mso-width-percent:0;mso-height-percent:0;mso-wrap-distance-left:9pt;mso-wrap-distance-top:0;mso-wrap-distance-right:9pt;mso-wrap-distance-bottom:0;mso-position-horizontal:absolute;mso-position-horizontal-relative:margin;mso-position-vertical:absolute;mso-position-vertical-relative:page;mso-width-percent:0;mso-height-percent:0;mso-width-relative:page;mso-height-relative:page" from="320.35pt,59.55pt" to="507.45pt,59.6pt" o:gfxdata="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" o:allowincell="f" strokecolor="blue" strokeweight="2pt">
+            <v:line w14:anchorId="31487879" id="Line 1" o:spid="_x0000_s1026" style="position:absolute;z-index:251659264;visibility:visible;mso-wrap-style:square;mso-width-percent:0;mso-height-percent:0;mso-wrap-distance-left:9pt;mso-wrap-distance-top:0;mso-wrap-distance-right:9pt;mso-wrap-distance-bottom:0;mso-position-horizontal:absolute;mso-position-horizontal-relative:margin;mso-position-vertical:absolute;mso-position-vertical-relative:page;mso-width-percent:0;mso-height-percent:0;mso-width-relative:page;mso-height-relative:page" from="320.35pt,59.55pt" to="507.45pt,59.6pt" o:gfxdata="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" o:allowincell="f" strokecolor="blue" strokeweight="2pt">
               <v:stroke startarrowwidth="narrow" startarrowlength="short" endarrowwidth="narrow" endarrowlength="short"/>
               <w10:wrap anchorx="margin" anchory="page"/>
             </v:line>

</xml_diff>

<commit_message>
DOC: Added psi_fix_sqrt to documentation
</commit_message>
<xml_diff>
--- a/doc/psi_fix.docx
+++ b/doc/psi_fix.docx
@@ -123,12 +123,21 @@
         </w:rPr>
       </w:pPr>
       <w:proofErr w:type="spellStart"/>
+      <w:proofErr w:type="gramStart"/>
       <w:r>
         <w:rPr>
           <w:b/>
           <w:lang w:val="fr-FR"/>
         </w:rPr>
-        <w:t>psi_fix</w:t>
+        <w:t>psi</w:t>
+      </w:r>
+      <w:proofErr w:type="gramEnd"/>
+      <w:r>
+        <w:rPr>
+          <w:b/>
+          <w:lang w:val="fr-FR"/>
+        </w:rPr>
+        <w:t>_fix</w:t>
       </w:r>
       <w:proofErr w:type="spellEnd"/>
     </w:p>
@@ -7526,7 +7535,21 @@
         <w:rPr>
           <w:lang w:val="en-US"/>
         </w:rPr>
-        <w:t>. Additionally the path to the python directory must be added to the PATH environment variable.</w:t>
+        <w:t xml:space="preserve">. </w:t>
+      </w:r>
+      <w:proofErr w:type="gramStart"/>
+      <w:r>
+        <w:rPr>
+          <w:lang w:val="en-US"/>
+        </w:rPr>
+        <w:t>Additionally</w:t>
+      </w:r>
+      <w:proofErr w:type="gramEnd"/>
+      <w:r>
+        <w:rPr>
+          <w:lang w:val="en-US"/>
+        </w:rPr>
+        <w:t xml:space="preserve"> the path to the python directory must be added to the PATH environment variable.</w:t>
       </w:r>
     </w:p>
     <w:p>
@@ -8056,11 +8079,33 @@
           <w:lang w:val="en-US"/>
         </w:rPr>
       </w:pPr>
-      <w:r>
-        <w:rPr>
-          <w:lang w:val="en-US"/>
-        </w:rPr>
-        <w:t>In order to run the regression tests using GHDL, GHDL must be installed and added to the path variable. Additionally a TCL interpreter must be installed.</w:t>
+      <w:proofErr w:type="gramStart"/>
+      <w:r>
+        <w:rPr>
+          <w:lang w:val="en-US"/>
+        </w:rPr>
+        <w:t>In order to</w:t>
+      </w:r>
+      <w:proofErr w:type="gramEnd"/>
+      <w:r>
+        <w:rPr>
+          <w:lang w:val="en-US"/>
+        </w:rPr>
+        <w:t xml:space="preserve"> run the regression tests using GHDL, GHDL must be installed and added to the path variable. </w:t>
+      </w:r>
+      <w:proofErr w:type="gramStart"/>
+      <w:r>
+        <w:rPr>
+          <w:lang w:val="en-US"/>
+        </w:rPr>
+        <w:t>Additionally</w:t>
+      </w:r>
+      <w:proofErr w:type="gramEnd"/>
+      <w:r>
+        <w:rPr>
+          <w:lang w:val="en-US"/>
+        </w:rPr>
+        <w:t xml:space="preserve"> a TCL interpreter must be installed.</w:t>
       </w:r>
     </w:p>
     <w:p>
@@ -8734,7 +8779,21 @@
         <w:rPr>
           <w:lang w:val="en-US"/>
         </w:rPr>
-        <w:t>The test-bench shall automatically stop after it is completed (all processes halted, clock-generation stopped). See existing test-benches provided with the library for examples.</w:t>
+        <w:t xml:space="preserve">The test-bench shall automatically stop after it is completed (all processes </w:t>
+      </w:r>
+      <w:proofErr w:type="gramStart"/>
+      <w:r>
+        <w:rPr>
+          <w:lang w:val="en-US"/>
+        </w:rPr>
+        <w:t>halted,</w:t>
+      </w:r>
+      <w:proofErr w:type="gramEnd"/>
+      <w:r>
+        <w:rPr>
+          <w:lang w:val="en-US"/>
+        </w:rPr>
+        <w:t xml:space="preserve"> clock-generation stopped). See existing test-benches provided with the library for examples.</w:t>
       </w:r>
     </w:p>
     <w:p>
@@ -9184,7 +9243,21 @@
         <w:rPr>
           <w:lang w:val="en-US"/>
         </w:rPr>
-        <w:t>An example an AXI handshaking waveform is given below. All the points where data is actually transferred are marked with dashed lines.</w:t>
+        <w:t xml:space="preserve">An example an AXI handshaking waveform is given below. All the points where data is </w:t>
+      </w:r>
+      <w:proofErr w:type="gramStart"/>
+      <w:r>
+        <w:rPr>
+          <w:lang w:val="en-US"/>
+        </w:rPr>
+        <w:t>actually transferred</w:t>
+      </w:r>
+      <w:proofErr w:type="gramEnd"/>
+      <w:r>
+        <w:rPr>
+          <w:lang w:val="en-US"/>
+        </w:rPr>
+        <w:t xml:space="preserve"> are marked with dashed lines.</w:t>
       </w:r>
     </w:p>
     <w:p>
@@ -9622,7 +9695,15 @@
           <w:i/>
           <w:lang w:val="en-US"/>
         </w:rPr>
-        <w:t>psi_common</w:t>
+        <w:t>psi_</w:t>
+      </w:r>
+      <w:proofErr w:type="gramStart"/>
+      <w:r>
+        <w:rPr>
+          <w:i/>
+          <w:lang w:val="en-US"/>
+        </w:rPr>
+        <w:t>common</w:t>
       </w:r>
       <w:proofErr w:type="spellEnd"/>
       <w:r>
@@ -9636,7 +9717,14 @@
         <w:rPr>
           <w:lang w:val="en-US"/>
         </w:rPr>
-        <w:t xml:space="preserve"> and </w:t>
+        <w:t xml:space="preserve"> and</w:t>
+      </w:r>
+      <w:proofErr w:type="gramEnd"/>
+      <w:r>
+        <w:rPr>
+          <w:lang w:val="en-US"/>
+        </w:rPr>
+        <w:t xml:space="preserve"> </w:t>
       </w:r>
       <w:proofErr w:type="spellStart"/>
       <w:r>
@@ -9748,7 +9836,15 @@
           <w:i/>
           <w:lang w:val="en-US"/>
         </w:rPr>
-        <w:t>psi_lib</w:t>
+        <w:t>psi_</w:t>
+      </w:r>
+      <w:proofErr w:type="gramStart"/>
+      <w:r>
+        <w:rPr>
+          <w:i/>
+          <w:lang w:val="en-US"/>
+        </w:rPr>
+        <w:t>lib</w:t>
       </w:r>
       <w:proofErr w:type="spellEnd"/>
       <w:r>
@@ -9759,6 +9855,7 @@
         <w:t>.&lt;</w:t>
       </w:r>
       <w:proofErr w:type="spellStart"/>
+      <w:proofErr w:type="gramEnd"/>
       <w:r>
         <w:rPr>
           <w:i/>
@@ -9829,6 +9926,7 @@
         </w:rPr>
         <w:t xml:space="preserve"> is compiled into the same library. Independently of the name of that library, library elements can be referred to using </w:t>
       </w:r>
+      <w:proofErr w:type="gramStart"/>
       <w:r>
         <w:rPr>
           <w:i/>
@@ -9837,6 +9935,7 @@
         <w:t>work.&lt;</w:t>
       </w:r>
       <w:proofErr w:type="spellStart"/>
+      <w:proofErr w:type="gramEnd"/>
       <w:r>
         <w:rPr>
           <w:i/>
@@ -10542,7 +10641,35 @@
         <w:rPr>
           <w:lang w:val="en-US"/>
         </w:rPr>
-        <w:t>s FPGA tools are quite good at register retiming. This means that the tools moves pipeline stages to optimize timing. ISE is also able to do retiming but it must be actively enabled in the project settings (synthesis).</w:t>
+        <w:t xml:space="preserve">s FPGA tools are quite good at register retiming. This means that the tools </w:t>
+      </w:r>
+      <w:proofErr w:type="gramStart"/>
+      <w:r>
+        <w:rPr>
+          <w:lang w:val="en-US"/>
+        </w:rPr>
+        <w:t>moves</w:t>
+      </w:r>
+      <w:proofErr w:type="gramEnd"/>
+      <w:r>
+        <w:rPr>
+          <w:lang w:val="en-US"/>
+        </w:rPr>
+        <w:t xml:space="preserve"> pipeline stages to optimize timing. ISE is also able to do </w:t>
+      </w:r>
+      <w:proofErr w:type="gramStart"/>
+      <w:r>
+        <w:rPr>
+          <w:lang w:val="en-US"/>
+        </w:rPr>
+        <w:t>retiming</w:t>
+      </w:r>
+      <w:proofErr w:type="gramEnd"/>
+      <w:r>
+        <w:rPr>
+          <w:lang w:val="en-US"/>
+        </w:rPr>
+        <w:t xml:space="preserve"> but it must be actively enabled in the project settings (synthesis).</w:t>
       </w:r>
     </w:p>
     <w:p>
@@ -11348,7 +11475,21 @@
         <w:rPr>
           <w:lang w:val="en-US"/>
         </w:rPr>
-        <w:t>The operation can be split into multiple stages manually on VHDL level. This can be done by not doing all steps in one VHDL line but one after the other in multiple lines. Of course intermediate number formats must be chosen accordingly to ensure correct operation. An example is given below.</w:t>
+        <w:t xml:space="preserve">The operation can be split into multiple stages manually on VHDL level. This can be done by not doing all steps in one VHDL line but one after the other in multiple lines. </w:t>
+      </w:r>
+      <w:proofErr w:type="gramStart"/>
+      <w:r>
+        <w:rPr>
+          <w:lang w:val="en-US"/>
+        </w:rPr>
+        <w:t>Of course</w:t>
+      </w:r>
+      <w:proofErr w:type="gramEnd"/>
+      <w:r>
+        <w:rPr>
+          <w:lang w:val="en-US"/>
+        </w:rPr>
+        <w:t xml:space="preserve"> intermediate number formats must be chosen accordingly to ensure correct operation. An example is given below.</w:t>
       </w:r>
     </w:p>
     <w:p>
@@ -12319,6 +12460,7 @@
           <w:lang w:val="en-US"/>
         </w:rPr>
       </w:pPr>
+      <w:proofErr w:type="gramStart"/>
       <w:r>
         <w:rPr>
           <w:lang w:val="en-US"/>
@@ -12335,7 +12477,14 @@
         <w:rPr>
           <w:lang w:val="en-US"/>
         </w:rPr>
-        <w:t xml:space="preserve"> course the tools can still apply retiming to move the registers if required.</w:t>
+        <w:t xml:space="preserve"> course</w:t>
+      </w:r>
+      <w:proofErr w:type="gramEnd"/>
+      <w:r>
+        <w:rPr>
+          <w:lang w:val="en-US"/>
+        </w:rPr>
+        <w:t xml:space="preserve"> the tools can still apply retiming to move the registers if required.</w:t>
       </w:r>
     </w:p>
     <w:p>
@@ -12421,7 +12570,21 @@
         <w:rPr>
           <w:lang w:val="en-US"/>
         </w:rPr>
-        <w:t>This component implements a fixed point binary divider.</w:t>
+        <w:t xml:space="preserve">This component implements a </w:t>
+      </w:r>
+      <w:proofErr w:type="gramStart"/>
+      <w:r>
+        <w:rPr>
+          <w:lang w:val="en-US"/>
+        </w:rPr>
+        <w:t>fixed point</w:t>
+      </w:r>
+      <w:proofErr w:type="gramEnd"/>
+      <w:r>
+        <w:rPr>
+          <w:lang w:val="en-US"/>
+        </w:rPr>
+        <w:t xml:space="preserve"> binary divider.</w:t>
       </w:r>
     </w:p>
     <w:p>
@@ -13386,7 +13549,21 @@
         <w:rPr>
           <w:lang w:val="en-US"/>
         </w:rPr>
-        <w:t xml:space="preserve">At the input a handshaking for handling backpressure (incl. </w:t>
+        <w:t xml:space="preserve">At the </w:t>
+      </w:r>
+      <w:proofErr w:type="gramStart"/>
+      <w:r>
+        <w:rPr>
+          <w:lang w:val="en-US"/>
+        </w:rPr>
+        <w:t>input</w:t>
+      </w:r>
+      <w:proofErr w:type="gramEnd"/>
+      <w:r>
+        <w:rPr>
+          <w:lang w:val="en-US"/>
+        </w:rPr>
+        <w:t xml:space="preserve"> a handshaking for handling backpressure (incl. </w:t>
       </w:r>
       <w:proofErr w:type="spellStart"/>
       <w:r>
@@ -13400,7 +13577,21 @@
         <w:rPr>
           <w:lang w:val="en-US"/>
         </w:rPr>
-        <w:t xml:space="preserve">) is implemented since the binary divider is quite slow and may be the limiting component in offline data processing systems. At the output no handling for backpressure is implemented for simplicity reasons. </w:t>
+        <w:t xml:space="preserve">) is implemented since the binary divider is quite slow and may be the limiting component in offline data processing systems. At the </w:t>
+      </w:r>
+      <w:proofErr w:type="gramStart"/>
+      <w:r>
+        <w:rPr>
+          <w:lang w:val="en-US"/>
+        </w:rPr>
+        <w:t>output</w:t>
+      </w:r>
+      <w:proofErr w:type="gramEnd"/>
+      <w:r>
+        <w:rPr>
+          <w:lang w:val="en-US"/>
+        </w:rPr>
+        <w:t xml:space="preserve"> no handling for backpressure is implemented for simplicity reasons. </w:t>
       </w:r>
     </w:p>
     <w:p>
@@ -13589,11 +13780,19 @@
       <w:bookmarkStart w:id="27" w:name="_Ref518293737"/>
       <w:bookmarkStart w:id="28" w:name="_Ref518293759"/>
       <w:bookmarkStart w:id="29" w:name="_Toc43880468"/>
+      <w:proofErr w:type="gramStart"/>
       <w:r>
         <w:rPr>
           <w:lang w:val="fr-FR"/>
         </w:rPr>
-        <w:t>psi_fix_cic_dec_fix_1ch</w:t>
+        <w:t>psi</w:t>
+      </w:r>
+      <w:proofErr w:type="gramEnd"/>
+      <w:r>
+        <w:rPr>
+          <w:lang w:val="fr-FR"/>
+        </w:rPr>
+        <w:t>_fix_cic_dec_fix_1ch</w:t>
       </w:r>
       <w:bookmarkEnd w:id="27"/>
       <w:bookmarkEnd w:id="28"/>
@@ -13636,7 +13835,21 @@
         <w:rPr>
           <w:lang w:val="en-US"/>
         </w:rPr>
-        <w:t xml:space="preserve">The CIC component always corrects the CIC gain roughly by shifting. As a result, the gain of the component is always between 0.5 and 1.0. Additionally a multiplier for exact gain adjustment can be added by setting the generic </w:t>
+        <w:t xml:space="preserve">The CIC component always corrects the CIC gain roughly by shifting. As a result, the gain of the component is always between 0.5 and 1.0. </w:t>
+      </w:r>
+      <w:proofErr w:type="gramStart"/>
+      <w:r>
+        <w:rPr>
+          <w:lang w:val="en-US"/>
+        </w:rPr>
+        <w:t>Additionally</w:t>
+      </w:r>
+      <w:proofErr w:type="gramEnd"/>
+      <w:r>
+        <w:rPr>
+          <w:lang w:val="en-US"/>
+        </w:rPr>
+        <w:t xml:space="preserve"> a multiplier for exact gain adjustment can be added by setting the generic </w:t>
       </w:r>
       <w:proofErr w:type="spellStart"/>
       <w:r>
@@ -14494,20 +14707,76 @@
         <w:rPr>
           <w:lang w:val="en-US"/>
         </w:rPr>
-        <w:t>The CIC is able to process one input sample per clock cycle. Therefore no backpressure handling is implemented on the input.</w:t>
-      </w:r>
-    </w:p>
-    <w:p>
-      <w:pPr>
-        <w:rPr>
-          <w:lang w:val="en-US"/>
-        </w:rPr>
-      </w:pPr>
-      <w:r>
-        <w:rPr>
-          <w:lang w:val="en-US"/>
-        </w:rPr>
-        <w:t>CIC are most commonly used in streaming signal processing systems that require processing or storing the data at the full speed anyway. So no backpressure handling is implemented on the output side for simplicity</w:t>
+        <w:t xml:space="preserve">The CIC </w:t>
+      </w:r>
+      <w:proofErr w:type="gramStart"/>
+      <w:r>
+        <w:rPr>
+          <w:lang w:val="en-US"/>
+        </w:rPr>
+        <w:t>is able to</w:t>
+      </w:r>
+      <w:proofErr w:type="gramEnd"/>
+      <w:r>
+        <w:rPr>
+          <w:lang w:val="en-US"/>
+        </w:rPr>
+        <w:t xml:space="preserve"> process one input sample per clock cycle. </w:t>
+      </w:r>
+      <w:proofErr w:type="gramStart"/>
+      <w:r>
+        <w:rPr>
+          <w:lang w:val="en-US"/>
+        </w:rPr>
+        <w:t>Therefore</w:t>
+      </w:r>
+      <w:proofErr w:type="gramEnd"/>
+      <w:r>
+        <w:rPr>
+          <w:lang w:val="en-US"/>
+        </w:rPr>
+        <w:t xml:space="preserve"> no backpressure handling is implemented on the input.</w:t>
+      </w:r>
+    </w:p>
+    <w:p>
+      <w:pPr>
+        <w:rPr>
+          <w:lang w:val="en-US"/>
+        </w:rPr>
+      </w:pPr>
+      <w:r>
+        <w:rPr>
+          <w:lang w:val="en-US"/>
+        </w:rPr>
+        <w:t xml:space="preserve">CIC are </w:t>
+      </w:r>
+      <w:proofErr w:type="gramStart"/>
+      <w:r>
+        <w:rPr>
+          <w:lang w:val="en-US"/>
+        </w:rPr>
+        <w:t>most commonly used</w:t>
+      </w:r>
+      <w:proofErr w:type="gramEnd"/>
+      <w:r>
+        <w:rPr>
+          <w:lang w:val="en-US"/>
+        </w:rPr>
+        <w:t xml:space="preserve"> in streaming signal processing systems that require processing or storing the data at the full speed anyway. </w:t>
+      </w:r>
+      <w:proofErr w:type="gramStart"/>
+      <w:r>
+        <w:rPr>
+          <w:lang w:val="en-US"/>
+        </w:rPr>
+        <w:t>So</w:t>
+      </w:r>
+      <w:proofErr w:type="gramEnd"/>
+      <w:r>
+        <w:rPr>
+          <w:lang w:val="en-US"/>
+        </w:rPr>
+        <w:t xml:space="preserve"> no backpressure handling is implemented on the output side for simplicity</w:t>
       </w:r>
     </w:p>
     <w:p>
@@ -14583,7 +14852,21 @@
         <w:rPr>
           <w:lang w:val="en-US"/>
         </w:rPr>
-        <w:t>If the gain correction multiplier is used, signal path is chosen to be 25 bits wide and the gain correction coefficient is 17 bits (unsigned). For most implementations this design decisions are sufficient. If other requirements exist (e.g. very wide signal path), a project specific implementation of the CIC is required.</w:t>
+        <w:t xml:space="preserve">If the gain correction multiplier is used, signal path is chosen to be 25 bits wide and the gain correction coefficient is 17 bits (unsigned). For most </w:t>
+      </w:r>
+      <w:proofErr w:type="gramStart"/>
+      <w:r>
+        <w:rPr>
+          <w:lang w:val="en-US"/>
+        </w:rPr>
+        <w:t>implementations</w:t>
+      </w:r>
+      <w:proofErr w:type="gramEnd"/>
+      <w:r>
+        <w:rPr>
+          <w:lang w:val="en-US"/>
+        </w:rPr>
+        <w:t xml:space="preserve"> this design decisions are sufficient. If other requirements exist (e.g. very wide signal path), a project specific implementation of the CIC is required.</w:t>
       </w:r>
     </w:p>
     <w:p>
@@ -15401,7 +15684,21 @@
         <w:rPr>
           <w:lang w:val="en-US"/>
         </w:rPr>
-        <w:t xml:space="preserve"> Usually 1 is used if an FIR filter follows the CIC to further reduce the passband. If no FIR </w:t>
+        <w:t xml:space="preserve"> Usually 1 is used if </w:t>
+      </w:r>
+      <w:proofErr w:type="gramStart"/>
+      <w:r>
+        <w:rPr>
+          <w:lang w:val="en-US"/>
+        </w:rPr>
+        <w:t>an</w:t>
+      </w:r>
+      <w:proofErr w:type="gramEnd"/>
+      <w:r>
+        <w:rPr>
+          <w:lang w:val="en-US"/>
+        </w:rPr>
+        <w:t xml:space="preserve"> FIR filter follows the CIC to further reduce the passband. If no FIR </w:t>
       </w:r>
       <w:r>
         <w:rPr>
@@ -15422,13 +15719,22 @@
         </w:rPr>
       </w:pPr>
       <w:proofErr w:type="spellStart"/>
+      <w:proofErr w:type="gramStart"/>
       <w:r>
         <w:rPr>
           <w:highlight w:val="yellow"/>
           <w:lang w:val="fr-FR"/>
         </w:rPr>
         <w:lastRenderedPageBreak/>
-        <w:t>psi_fix_cic_dec</w:t>
+        <w:t>psi</w:t>
+      </w:r>
+      <w:proofErr w:type="gramEnd"/>
+      <w:r>
+        <w:rPr>
+          <w:highlight w:val="yellow"/>
+          <w:lang w:val="fr-FR"/>
+        </w:rPr>
+        <w:t>_fix_cic_dec</w:t>
       </w:r>
       <w:proofErr w:type="spellEnd"/>
       <w:r>
@@ -16547,12 +16853,20 @@
       <w:bookmarkStart w:id="33" w:name="_Ref47553479"/>
       <w:bookmarkStart w:id="34" w:name="_Ref47553491"/>
       <w:proofErr w:type="spellStart"/>
+      <w:proofErr w:type="gramStart"/>
       <w:r>
         <w:rPr>
           <w:lang w:val="fr-FR"/>
         </w:rPr>
         <w:lastRenderedPageBreak/>
-        <w:t>psi_fix_cic_dec_fix_nch_par_tdm</w:t>
+        <w:t>psi</w:t>
+      </w:r>
+      <w:proofErr w:type="gramEnd"/>
+      <w:r>
+        <w:rPr>
+          <w:lang w:val="fr-FR"/>
+        </w:rPr>
+        <w:t>_fix_cic_dec_fix_nch_par_tdm</w:t>
       </w:r>
       <w:bookmarkEnd w:id="32"/>
       <w:bookmarkEnd w:id="33"/>
@@ -16643,7 +16957,21 @@
         <w:rPr>
           <w:lang w:val="en-US"/>
         </w:rPr>
-        <w:t xml:space="preserve">, the only difference is that it supports multiple channels. So for details refer to </w:t>
+        <w:t xml:space="preserve">, the only difference is that it supports multiple channels. </w:t>
+      </w:r>
+      <w:proofErr w:type="gramStart"/>
+      <w:r>
+        <w:rPr>
+          <w:lang w:val="en-US"/>
+        </w:rPr>
+        <w:t>So</w:t>
+      </w:r>
+      <w:proofErr w:type="gramEnd"/>
+      <w:r>
+        <w:rPr>
+          <w:lang w:val="en-US"/>
+        </w:rPr>
+        <w:t xml:space="preserve"> for details refer to </w:t>
       </w:r>
       <w:r>
         <w:rPr>
@@ -17588,20 +17916,76 @@
         <w:rPr>
           <w:lang w:val="en-US"/>
         </w:rPr>
-        <w:t>The CIC is able to process one input sample per clock cycle. Therefore no backpressure handling is implemented on the input.</w:t>
-      </w:r>
-    </w:p>
-    <w:p>
-      <w:pPr>
-        <w:rPr>
-          <w:lang w:val="en-US"/>
-        </w:rPr>
-      </w:pPr>
-      <w:r>
-        <w:rPr>
-          <w:lang w:val="en-US"/>
-        </w:rPr>
-        <w:t>CIC are most commonly used in streaming signal processing systems that require processing or storing the data at the full speed anyway. So no backpressure handling is implemented on the output side for simplicity</w:t>
+        <w:t xml:space="preserve">The CIC </w:t>
+      </w:r>
+      <w:proofErr w:type="gramStart"/>
+      <w:r>
+        <w:rPr>
+          <w:lang w:val="en-US"/>
+        </w:rPr>
+        <w:t>is able to</w:t>
+      </w:r>
+      <w:proofErr w:type="gramEnd"/>
+      <w:r>
+        <w:rPr>
+          <w:lang w:val="en-US"/>
+        </w:rPr>
+        <w:t xml:space="preserve"> process one input sample per clock cycle. </w:t>
+      </w:r>
+      <w:proofErr w:type="gramStart"/>
+      <w:r>
+        <w:rPr>
+          <w:lang w:val="en-US"/>
+        </w:rPr>
+        <w:t>Therefore</w:t>
+      </w:r>
+      <w:proofErr w:type="gramEnd"/>
+      <w:r>
+        <w:rPr>
+          <w:lang w:val="en-US"/>
+        </w:rPr>
+        <w:t xml:space="preserve"> no backpressure handling is implemented on the input.</w:t>
+      </w:r>
+    </w:p>
+    <w:p>
+      <w:pPr>
+        <w:rPr>
+          <w:lang w:val="en-US"/>
+        </w:rPr>
+      </w:pPr>
+      <w:r>
+        <w:rPr>
+          <w:lang w:val="en-US"/>
+        </w:rPr>
+        <w:t xml:space="preserve">CIC are </w:t>
+      </w:r>
+      <w:proofErr w:type="gramStart"/>
+      <w:r>
+        <w:rPr>
+          <w:lang w:val="en-US"/>
+        </w:rPr>
+        <w:t>most commonly used</w:t>
+      </w:r>
+      <w:proofErr w:type="gramEnd"/>
+      <w:r>
+        <w:rPr>
+          <w:lang w:val="en-US"/>
+        </w:rPr>
+        <w:t xml:space="preserve"> in streaming signal processing systems that require processing or storing the data at the full speed anyway. </w:t>
+      </w:r>
+      <w:proofErr w:type="gramStart"/>
+      <w:r>
+        <w:rPr>
+          <w:lang w:val="en-US"/>
+        </w:rPr>
+        <w:t>So</w:t>
+      </w:r>
+      <w:proofErr w:type="gramEnd"/>
+      <w:r>
+        <w:rPr>
+          <w:lang w:val="en-US"/>
+        </w:rPr>
+        <w:t xml:space="preserve"> no backpressure handling is implemented on the output side for simplicity</w:t>
       </w:r>
     </w:p>
     <w:p>
@@ -17853,13 +18237,22 @@
         </w:rPr>
       </w:pPr>
       <w:proofErr w:type="spellStart"/>
+      <w:proofErr w:type="gramStart"/>
       <w:r>
         <w:rPr>
           <w:highlight w:val="yellow"/>
           <w:lang w:val="fr-FR"/>
         </w:rPr>
         <w:lastRenderedPageBreak/>
-        <w:t>psi_fix_cic_dec</w:t>
+        <w:t>psi</w:t>
+      </w:r>
+      <w:proofErr w:type="gramEnd"/>
+      <w:r>
+        <w:rPr>
+          <w:highlight w:val="yellow"/>
+          <w:lang w:val="fr-FR"/>
+        </w:rPr>
+        <w:t>_fix_cic_dec</w:t>
       </w:r>
       <w:proofErr w:type="spellEnd"/>
       <w:r>
@@ -18439,16 +18832,7 @@
                 <w:highlight w:val="yellow"/>
                 <w:lang w:val="en-CH"/>
               </w:rPr>
-              <w:t xml:space="preserve"> </w:t>
-            </w:r>
-            <w:r>
-              <w:rPr>
-                <w:b/>
-                <w:i/>
-                <w:highlight w:val="yellow"/>
-                <w:lang w:val="en-CH"/>
-              </w:rPr>
-              <w:t>(only modify while reset is asserted!)</w:t>
+              <w:t xml:space="preserve"> (only modify while reset is asserted!)</w:t>
             </w:r>
           </w:p>
         </w:tc>
@@ -19122,7 +19506,21 @@
         <w:rPr>
           <w:lang w:val="en-US"/>
         </w:rPr>
-        <w:t xml:space="preserve">, the only difference is that it supports multiple channels. So for details refer to </w:t>
+        <w:t xml:space="preserve">, the only difference is that it supports multiple channels. </w:t>
+      </w:r>
+      <w:proofErr w:type="gramStart"/>
+      <w:r>
+        <w:rPr>
+          <w:lang w:val="en-US"/>
+        </w:rPr>
+        <w:t>So</w:t>
+      </w:r>
+      <w:proofErr w:type="gramEnd"/>
+      <w:r>
+        <w:rPr>
+          <w:lang w:val="en-US"/>
+        </w:rPr>
+        <w:t xml:space="preserve"> for details refer to </w:t>
       </w:r>
       <w:r>
         <w:rPr>
@@ -20040,20 +20438,76 @@
         <w:rPr>
           <w:lang w:val="en-US"/>
         </w:rPr>
-        <w:t>The CIC is able to process one input sample per clock cycle. Therefore no backpressure handling is implemented on the input.</w:t>
-      </w:r>
-    </w:p>
-    <w:p>
-      <w:pPr>
-        <w:rPr>
-          <w:lang w:val="en-US"/>
-        </w:rPr>
-      </w:pPr>
-      <w:r>
-        <w:rPr>
-          <w:lang w:val="en-US"/>
-        </w:rPr>
-        <w:t>CIC are most commonly used in streaming signal processing systems that require processing or storing the data at the full speed anyway. So no backpressure handling is implemented on the output side for simplicity</w:t>
+        <w:t xml:space="preserve">The CIC </w:t>
+      </w:r>
+      <w:proofErr w:type="gramStart"/>
+      <w:r>
+        <w:rPr>
+          <w:lang w:val="en-US"/>
+        </w:rPr>
+        <w:t>is able to</w:t>
+      </w:r>
+      <w:proofErr w:type="gramEnd"/>
+      <w:r>
+        <w:rPr>
+          <w:lang w:val="en-US"/>
+        </w:rPr>
+        <w:t xml:space="preserve"> process one input sample per clock cycle. </w:t>
+      </w:r>
+      <w:proofErr w:type="gramStart"/>
+      <w:r>
+        <w:rPr>
+          <w:lang w:val="en-US"/>
+        </w:rPr>
+        <w:t>Therefore</w:t>
+      </w:r>
+      <w:proofErr w:type="gramEnd"/>
+      <w:r>
+        <w:rPr>
+          <w:lang w:val="en-US"/>
+        </w:rPr>
+        <w:t xml:space="preserve"> no backpressure handling is implemented on the input.</w:t>
+      </w:r>
+    </w:p>
+    <w:p>
+      <w:pPr>
+        <w:rPr>
+          <w:lang w:val="en-US"/>
+        </w:rPr>
+      </w:pPr>
+      <w:r>
+        <w:rPr>
+          <w:lang w:val="en-US"/>
+        </w:rPr>
+        <w:t xml:space="preserve">CIC are </w:t>
+      </w:r>
+      <w:proofErr w:type="gramStart"/>
+      <w:r>
+        <w:rPr>
+          <w:lang w:val="en-US"/>
+        </w:rPr>
+        <w:t>most commonly used</w:t>
+      </w:r>
+      <w:proofErr w:type="gramEnd"/>
+      <w:r>
+        <w:rPr>
+          <w:lang w:val="en-US"/>
+        </w:rPr>
+        <w:t xml:space="preserve"> in streaming signal processing systems that require processing or storing the data at the full speed anyway. </w:t>
+      </w:r>
+      <w:proofErr w:type="gramStart"/>
+      <w:r>
+        <w:rPr>
+          <w:lang w:val="en-US"/>
+        </w:rPr>
+        <w:t>So</w:t>
+      </w:r>
+      <w:proofErr w:type="gramEnd"/>
+      <w:r>
+        <w:rPr>
+          <w:lang w:val="en-US"/>
+        </w:rPr>
+        <w:t xml:space="preserve"> no backpressure handling is implemented on the output side for simplicity</w:t>
       </w:r>
     </w:p>
     <w:p>
@@ -20637,16 +21091,7 @@
                 <w:highlight w:val="yellow"/>
                 <w:lang w:val="en-CH"/>
               </w:rPr>
-              <w:t xml:space="preserve"> </w:t>
-            </w:r>
-            <w:r>
-              <w:rPr>
-                <w:b/>
-                <w:i/>
-                <w:highlight w:val="yellow"/>
-                <w:lang w:val="en-CH"/>
-              </w:rPr>
-              <w:t>(only modify while reset is asserted!)</w:t>
+              <w:t xml:space="preserve"> (only modify while reset is asserted!)</w:t>
             </w:r>
           </w:p>
         </w:tc>
@@ -21456,12 +21901,20 @@
         </w:rPr>
       </w:pPr>
       <w:bookmarkStart w:id="41" w:name="_Toc43880471"/>
+      <w:proofErr w:type="gramStart"/>
       <w:r>
         <w:rPr>
           <w:lang w:val="fr-FR"/>
         </w:rPr>
         <w:lastRenderedPageBreak/>
-        <w:t>psi_fix_cic_int_fix_1ch</w:t>
+        <w:t>psi</w:t>
+      </w:r>
+      <w:proofErr w:type="gramEnd"/>
+      <w:r>
+        <w:rPr>
+          <w:lang w:val="fr-FR"/>
+        </w:rPr>
+        <w:t>_fix_cic_int_fix_1ch</w:t>
       </w:r>
       <w:bookmarkEnd w:id="41"/>
     </w:p>
@@ -21502,7 +21955,21 @@
         <w:rPr>
           <w:lang w:val="en-US"/>
         </w:rPr>
-        <w:t xml:space="preserve">The CIC component always corrects the CIC gain roughly by shifting. As a result, the gain of the component is always between 0.5 and 1.0. Additionally a multiplier for exact gain adjustment can be added by setting the generic </w:t>
+        <w:t xml:space="preserve">The CIC component always corrects the CIC gain roughly by shifting. As a result, the gain of the component is always between 0.5 and 1.0. </w:t>
+      </w:r>
+      <w:proofErr w:type="gramStart"/>
+      <w:r>
+        <w:rPr>
+          <w:lang w:val="en-US"/>
+        </w:rPr>
+        <w:t>Additionally</w:t>
+      </w:r>
+      <w:proofErr w:type="gramEnd"/>
+      <w:r>
+        <w:rPr>
+          <w:lang w:val="en-US"/>
+        </w:rPr>
+        <w:t xml:space="preserve"> a multiplier for exact gain adjustment can be added by setting the generic </w:t>
       </w:r>
       <w:proofErr w:type="spellStart"/>
       <w:r>
@@ -22514,7 +22981,21 @@
         <w:rPr>
           <w:lang w:val="en-US"/>
         </w:rPr>
-        <w:t xml:space="preserve">Full handshaking at the output side was implemented mainly to allow equally spaced output samples (in time). By nature the filter calculates multiple output samples back-to-back after an input sample arrived. For output rates lower than the clock-speed, this leads to a bursting behavior which is often (but not always) undesirable. By controlling the </w:t>
+        <w:t xml:space="preserve">Full handshaking at the output side was implemented mainly to allow equally spaced output samples (in time). By </w:t>
+      </w:r>
+      <w:proofErr w:type="gramStart"/>
+      <w:r>
+        <w:rPr>
+          <w:lang w:val="en-US"/>
+        </w:rPr>
+        <w:t>nature</w:t>
+      </w:r>
+      <w:proofErr w:type="gramEnd"/>
+      <w:r>
+        <w:rPr>
+          <w:lang w:val="en-US"/>
+        </w:rPr>
+        <w:t xml:space="preserve"> the filter calculates multiple output samples back-to-back after an input sample arrived. For output rates lower than the clock-speed, this leads to a bursting behavior which is often (but not always) undesirable. By controlling the </w:t>
       </w:r>
       <w:proofErr w:type="spellStart"/>
       <w:r>
@@ -22591,7 +23072,21 @@
         <w:rPr>
           <w:lang w:val="en-US"/>
         </w:rPr>
-        <w:t>If the gain correction multiplier is used, signal path is chosen to be 25 bits wide and the gain correction coefficient is 17 bits (unsigned). For most implementations this design decisions are sufficient. If other requirements exist (e.g. very wide signal path), a project specific implementation of the CIC is required.</w:t>
+        <w:t xml:space="preserve">If the gain correction multiplier is used, signal path is chosen to be 25 bits wide and the gain correction coefficient is 17 bits (unsigned). For most </w:t>
+      </w:r>
+      <w:proofErr w:type="gramStart"/>
+      <w:r>
+        <w:rPr>
+          <w:lang w:val="en-US"/>
+        </w:rPr>
+        <w:t>implementations</w:t>
+      </w:r>
+      <w:proofErr w:type="gramEnd"/>
+      <w:r>
+        <w:rPr>
+          <w:lang w:val="en-US"/>
+        </w:rPr>
+        <w:t xml:space="preserve"> this design decisions are sufficient. If other requirements exist (e.g. very wide signal path), a project specific implementation of the CIC is required.</w:t>
       </w:r>
     </w:p>
     <w:p>
@@ -23347,7 +23842,21 @@
         <w:rPr>
           <w:lang w:val="en-US"/>
         </w:rPr>
-        <w:t xml:space="preserve">. If the time between two output samples has to be constant, the timing can be controlled by applying pulses at the desired frequency to the </w:t>
+        <w:t xml:space="preserve">. If the time between two output samples </w:t>
+      </w:r>
+      <w:proofErr w:type="gramStart"/>
+      <w:r>
+        <w:rPr>
+          <w:lang w:val="en-US"/>
+        </w:rPr>
+        <w:t>has to</w:t>
+      </w:r>
+      <w:proofErr w:type="gramEnd"/>
+      <w:r>
+        <w:rPr>
+          <w:lang w:val="en-US"/>
+        </w:rPr>
+        <w:t xml:space="preserve"> be constant, the timing can be controlled by applying pulses at the desired frequency to the </w:t>
       </w:r>
       <w:proofErr w:type="spellStart"/>
       <w:r>
@@ -23410,7 +23919,21 @@
         <w:rPr>
           <w:lang w:val="en-US"/>
         </w:rPr>
-        <w:t>This component implements a decimating by 2 half-bandwidth filter. This particular implementation has 3 taps with fixed coefficients: 0.25, 0.5, 0.25. This enables efficient implementation based on bit shifting instead of multiplications. It can be used in a two modes of operation: Separate mode, in which all channels are independently processed (but still share AXI-S handshaking signals) and a second mode, in which input samples are processed as they come from one source. This enables decimate by N (where N is a power of two) by connecting more components of this type in a chained structure.</w:t>
+        <w:t xml:space="preserve">This component implements a decimating by 2 half-bandwidth filter. This </w:t>
+      </w:r>
+      <w:proofErr w:type="gramStart"/>
+      <w:r>
+        <w:rPr>
+          <w:lang w:val="en-US"/>
+        </w:rPr>
+        <w:t>particular implementation</w:t>
+      </w:r>
+      <w:proofErr w:type="gramEnd"/>
+      <w:r>
+        <w:rPr>
+          <w:lang w:val="en-US"/>
+        </w:rPr>
+        <w:t xml:space="preserve"> has 3 taps with fixed coefficients: 0.25, 0.5, 0.25. This enables efficient implementation based on bit shifting instead of multiplications. It can be used in a two modes of operation: Separate mode, in which all channels are independently processed (but still share AXI-S handshaking signals) and a second mode, in which input samples are processed as they come from one source. This enables decimate by N (where N is a power of two) by connecting more components of this type in a chained structure.</w:t>
       </w:r>
     </w:p>
     <w:p>
@@ -24462,7 +24985,7 @@
           <v:shape id="_x0000_i1025" type="#_x0000_t75" style="width:225pt;height:75.75pt" o:ole="">
             <v:imagedata r:id="rId20" o:title=""/>
           </v:shape>
-          <o:OLEObject Type="Embed" ProgID="Visio.Drawing.15" ShapeID="_x0000_i1025" DrawAspect="Content" ObjectID="_1658203409" r:id="rId21"/>
+          <o:OLEObject Type="Embed" ProgID="Visio.Drawing.15" ShapeID="_x0000_i1025" DrawAspect="Content" ObjectID="_1658250083" r:id="rId21"/>
         </w:object>
       </w:r>
     </w:p>
@@ -24530,7 +25053,21 @@
         <w:rPr>
           <w:lang w:val="en-US"/>
         </w:rPr>
-        <w:t xml:space="preserve">Based on this structure, two different filter configurations can be build. When </w:t>
+        <w:t xml:space="preserve">Based on this structure, two different filter configurations can be </w:t>
+      </w:r>
+      <w:proofErr w:type="gramStart"/>
+      <w:r>
+        <w:rPr>
+          <w:lang w:val="en-US"/>
+        </w:rPr>
+        <w:t>build</w:t>
+      </w:r>
+      <w:proofErr w:type="gramEnd"/>
+      <w:r>
+        <w:rPr>
+          <w:lang w:val="en-US"/>
+        </w:rPr>
+        <w:t xml:space="preserve">. When </w:t>
       </w:r>
       <w:proofErr w:type="spellStart"/>
       <w:r>
@@ -24589,7 +25126,7 @@
           <v:shape id="_x0000_i1026" type="#_x0000_t75" style="width:246.75pt;height:111pt" o:ole="">
             <v:imagedata r:id="rId22" o:title=""/>
           </v:shape>
-          <o:OLEObject Type="Embed" ProgID="Visio.Drawing.15" ShapeID="_x0000_i1026" DrawAspect="Content" ObjectID="_1658203410" r:id="rId23"/>
+          <o:OLEObject Type="Embed" ProgID="Visio.Drawing.15" ShapeID="_x0000_i1026" DrawAspect="Content" ObjectID="_1658250084" r:id="rId23"/>
         </w:object>
       </w:r>
     </w:p>
@@ -24751,7 +25288,7 @@
           <v:shape id="_x0000_i1027" type="#_x0000_t75" style="width:246.75pt;height:108pt" o:ole="">
             <v:imagedata r:id="rId24" o:title=""/>
           </v:shape>
-          <o:OLEObject Type="Embed" ProgID="Visio.Drawing.15" ShapeID="_x0000_i1027" DrawAspect="Content" ObjectID="_1658203411" r:id="rId25"/>
+          <o:OLEObject Type="Embed" ProgID="Visio.Drawing.15" ShapeID="_x0000_i1027" DrawAspect="Content" ObjectID="_1658250085" r:id="rId25"/>
         </w:object>
       </w:r>
     </w:p>
@@ -24895,7 +25432,21 @@
         <w:rPr>
           <w:lang w:val="en-US"/>
         </w:rPr>
-        <w:t>This entity implements a multiply-add stage that can be implemented efficiently for FPGAs supporting multiply-adder chains (as Xilinx 6- and 7-Series do for example). It is written in pure VHDL and also synthesizable for other FPGA families but it may lead to less optimal results.</w:t>
+        <w:t xml:space="preserve">This entity implements a multiply-add stage that can be implemented efficiently for FPGAs supporting multiply-adder chains (as Xilinx 6- and 7-Series do for example). It is written in pure VHDL and also synthesizable for other FPGA </w:t>
+      </w:r>
+      <w:proofErr w:type="gramStart"/>
+      <w:r>
+        <w:rPr>
+          <w:lang w:val="en-US"/>
+        </w:rPr>
+        <w:t>families</w:t>
+      </w:r>
+      <w:proofErr w:type="gramEnd"/>
+      <w:r>
+        <w:rPr>
+          <w:lang w:val="en-US"/>
+        </w:rPr>
+        <w:t xml:space="preserve"> but it may lead to less optimal results.</w:t>
       </w:r>
     </w:p>
     <w:p>
@@ -26363,7 +26914,21 @@
         <w:rPr>
           <w:lang w:val="en-US"/>
         </w:rPr>
-        <w:t>The example below shows how to use the multiply-add stage for an efficient fully-parallel single channel FIR implementation with three taps.</w:t>
+        <w:t xml:space="preserve">The example below shows how to use the multiply-add stage for an efficient </w:t>
+      </w:r>
+      <w:proofErr w:type="gramStart"/>
+      <w:r>
+        <w:rPr>
+          <w:lang w:val="en-US"/>
+        </w:rPr>
+        <w:t>fully-parallel</w:t>
+      </w:r>
+      <w:proofErr w:type="gramEnd"/>
+      <w:r>
+        <w:rPr>
+          <w:lang w:val="en-US"/>
+        </w:rPr>
+        <w:t xml:space="preserve"> single channel FIR implementation with three taps.</w:t>
       </w:r>
     </w:p>
     <w:p>
@@ -27712,8 +28277,13 @@
               <w:pStyle w:val="TableContent"/>
             </w:pPr>
             <w:r>
-              <w:t>Decimation ratio -1</w:t>
-            </w:r>
+              <w:t xml:space="preserve">Decimation </w:t>
+            </w:r>
+            <w:proofErr w:type="gramStart"/>
+            <w:r>
+              <w:t>ratio -1</w:t>
+            </w:r>
+            <w:proofErr w:type="gramEnd"/>
             <w:r>
               <w:br/>
               <w:t xml:space="preserve">0 </w:t>
@@ -28631,7 +29201,21 @@
         <w:rPr>
           <w:lang w:val="en-US"/>
         </w:rPr>
-        <w:t xml:space="preserve">ackpressure is not required as long as the processing power of the filter is sufficient to handle all input data. For the calculation, see below. </w:t>
+        <w:t xml:space="preserve">ackpressure is not required </w:t>
+      </w:r>
+      <w:proofErr w:type="gramStart"/>
+      <w:r>
+        <w:rPr>
+          <w:lang w:val="en-US"/>
+        </w:rPr>
+        <w:t>as long as</w:t>
+      </w:r>
+      <w:proofErr w:type="gramEnd"/>
+      <w:r>
+        <w:rPr>
+          <w:lang w:val="en-US"/>
+        </w:rPr>
+        <w:t xml:space="preserve"> the processing power of the filter is sufficient to handle all input data. For the calculation, see below. </w:t>
       </w:r>
     </w:p>
     <w:p>
@@ -28921,11 +29505,33 @@
           <w:lang w:val="en-US"/>
         </w:rPr>
       </w:pPr>
-      <w:r>
-        <w:rPr>
-          <w:lang w:val="en-US"/>
-        </w:rPr>
-        <w:t>Obviously the architecture requires one clock cycle per tap calculation. As a result the maximum number of filter taps depends on the clock frequency</w:t>
+      <w:proofErr w:type="gramStart"/>
+      <w:r>
+        <w:rPr>
+          <w:lang w:val="en-US"/>
+        </w:rPr>
+        <w:t>Obviously</w:t>
+      </w:r>
+      <w:proofErr w:type="gramEnd"/>
+      <w:r>
+        <w:rPr>
+          <w:lang w:val="en-US"/>
+        </w:rPr>
+        <w:t xml:space="preserve"> the architecture requires one clock cycle per tap calculation. As a </w:t>
+      </w:r>
+      <w:proofErr w:type="gramStart"/>
+      <w:r>
+        <w:rPr>
+          <w:lang w:val="en-US"/>
+        </w:rPr>
+        <w:t>result</w:t>
+      </w:r>
+      <w:proofErr w:type="gramEnd"/>
+      <w:r>
+        <w:rPr>
+          <w:lang w:val="en-US"/>
+        </w:rPr>
+        <w:t xml:space="preserve"> the maximum number of filter taps depends on the clock frequency</w:t>
       </w:r>
       <w:r>
         <w:rPr>
@@ -30370,8 +30976,13 @@
               <w:pStyle w:val="TableContent"/>
             </w:pPr>
             <w:r>
-              <w:t>Decimation ratio -1</w:t>
-            </w:r>
+              <w:t xml:space="preserve">Decimation </w:t>
+            </w:r>
+            <w:proofErr w:type="gramStart"/>
+            <w:r>
+              <w:t>ratio -1</w:t>
+            </w:r>
+            <w:proofErr w:type="gramEnd"/>
             <w:r>
               <w:br/>
               <w:t xml:space="preserve">0 </w:t>
@@ -31294,7 +31905,21 @@
         <w:rPr>
           <w:lang w:val="en-US"/>
         </w:rPr>
-        <w:t>ackpressure is not required as long as the processing power of the filter is sufficient to handle all input data. For the calculation, see below.</w:t>
+        <w:t xml:space="preserve">ackpressure is not required </w:t>
+      </w:r>
+      <w:proofErr w:type="gramStart"/>
+      <w:r>
+        <w:rPr>
+          <w:lang w:val="en-US"/>
+        </w:rPr>
+        <w:t>as long as</w:t>
+      </w:r>
+      <w:proofErr w:type="gramEnd"/>
+      <w:r>
+        <w:rPr>
+          <w:lang w:val="en-US"/>
+        </w:rPr>
+        <w:t xml:space="preserve"> the processing power of the filter is sufficient to handle all input data. For the calculation, see below.</w:t>
       </w:r>
     </w:p>
     <w:p>
@@ -31595,11 +32220,19 @@
           <w:lang w:val="en-US"/>
         </w:rPr>
       </w:pPr>
-      <w:r>
-        <w:rPr>
-          <w:lang w:val="en-US"/>
-        </w:rPr>
-        <w:t>Obviously the architecture requires one clock cycle per tap calculation</w:t>
+      <w:proofErr w:type="gramStart"/>
+      <w:r>
+        <w:rPr>
+          <w:lang w:val="en-US"/>
+        </w:rPr>
+        <w:t>Obviously</w:t>
+      </w:r>
+      <w:proofErr w:type="gramEnd"/>
+      <w:r>
+        <w:rPr>
+          <w:lang w:val="en-US"/>
+        </w:rPr>
+        <w:t xml:space="preserve"> the architecture requires one clock cycle per tap calculation</w:t>
       </w:r>
       <w:r>
         <w:rPr>
@@ -33411,7 +34044,21 @@
         <w:rPr>
           <w:lang w:val="en-US"/>
         </w:rPr>
-        <w:t>stages. For the single channel implementation they are connected directly, for the multi-channel implementation, appropriate delays are placed in between them.</w:t>
+        <w:t xml:space="preserve">stages. For the single channel </w:t>
+      </w:r>
+      <w:proofErr w:type="gramStart"/>
+      <w:r>
+        <w:rPr>
+          <w:lang w:val="en-US"/>
+        </w:rPr>
+        <w:t>implementation</w:t>
+      </w:r>
+      <w:proofErr w:type="gramEnd"/>
+      <w:r>
+        <w:rPr>
+          <w:lang w:val="en-US"/>
+        </w:rPr>
+        <w:t xml:space="preserve"> they are connected directly, for the multi-channel implementation, appropriate delays are placed in between them.</w:t>
       </w:r>
     </w:p>
     <w:p>
@@ -33622,7 +34269,21 @@
         <w:rPr>
           <w:lang w:val="en-US"/>
         </w:rPr>
-        <w:t>This entity implements a semi-parallel FIR filter for multiple channels (TDM). A configurable number of multiplier is working in parallel. The number of cycles to calculate one output sample depends on the filter order and the number of multipliers chosen. As a result, this filter architecture allows a wide range of trade-offs between resource consumption and processing power.</w:t>
+        <w:t xml:space="preserve">This entity implements a semi-parallel FIR filter for multiple channels (TDM). A configurable number of </w:t>
+      </w:r>
+      <w:proofErr w:type="gramStart"/>
+      <w:r>
+        <w:rPr>
+          <w:lang w:val="en-US"/>
+        </w:rPr>
+        <w:t>multiplier</w:t>
+      </w:r>
+      <w:proofErr w:type="gramEnd"/>
+      <w:r>
+        <w:rPr>
+          <w:lang w:val="en-US"/>
+        </w:rPr>
+        <w:t xml:space="preserve"> is working in parallel. The number of cycles to calculate one output sample depends on the filter order and the number of multipliers chosen. As a result, this filter architecture allows a wide range of trade-offs between resource consumption and processing power.</w:t>
       </w:r>
     </w:p>
     <w:p>
@@ -34495,7 +35156,21 @@
         <w:rPr>
           <w:lang w:val="en-US"/>
         </w:rPr>
-        <w:t xml:space="preserve">The filter can be implemented in two slightly different ways. One is more efficient in terms of memory required for the delay chain but it does not allow the </w:t>
+        <w:t xml:space="preserve">The filter can be implemented in two slightly different ways. One is more efficient in terms of memory required for the delay </w:t>
+      </w:r>
+      <w:proofErr w:type="gramStart"/>
+      <w:r>
+        <w:rPr>
+          <w:lang w:val="en-US"/>
+        </w:rPr>
+        <w:t>chain</w:t>
+      </w:r>
+      <w:proofErr w:type="gramEnd"/>
+      <w:r>
+        <w:rPr>
+          <w:lang w:val="en-US"/>
+        </w:rPr>
+        <w:t xml:space="preserve"> but it does not allow the </w:t>
       </w:r>
       <w:proofErr w:type="spellStart"/>
       <w:r>
@@ -36644,7 +37319,21 @@
         <w:rPr>
           <w:lang w:val="en-US"/>
         </w:rPr>
-        <w:t xml:space="preserve">The filter general consists of a number of multiplier stages that all look the same. Each stage contains the multiply-add unit, a small RAM for the delay chain data and a small RAM or ROM for the coefficients (depending on </w:t>
+        <w:t xml:space="preserve">The filter general consists of </w:t>
+      </w:r>
+      <w:proofErr w:type="gramStart"/>
+      <w:r>
+        <w:rPr>
+          <w:lang w:val="en-US"/>
+        </w:rPr>
+        <w:t>a number of</w:t>
+      </w:r>
+      <w:proofErr w:type="gramEnd"/>
+      <w:r>
+        <w:rPr>
+          <w:lang w:val="en-US"/>
+        </w:rPr>
+        <w:t xml:space="preserve"> multiplier stages that all look the same. Each stage contains the multiply-add unit, a small RAM for the delay chain data and a small RAM or ROM for the coefficients (depending on </w:t>
       </w:r>
       <w:proofErr w:type="spellStart"/>
       <w:r>
@@ -36802,7 +37491,21 @@
         <w:rPr>
           <w:lang w:val="en-US"/>
         </w:rPr>
-        <w:t xml:space="preserve">These stages are then connected to a chain. Because multiple clock cycles are used for one calculation, all the partial results must be accumulated. At the very output the result is rounded. </w:t>
+        <w:t xml:space="preserve">These stages are then connected to a chain. Because multiple clock cycles are used for one calculation, all the partial results must be accumulated. At the very </w:t>
+      </w:r>
+      <w:proofErr w:type="gramStart"/>
+      <w:r>
+        <w:rPr>
+          <w:lang w:val="en-US"/>
+        </w:rPr>
+        <w:t>output</w:t>
+      </w:r>
+      <w:proofErr w:type="gramEnd"/>
+      <w:r>
+        <w:rPr>
+          <w:lang w:val="en-US"/>
+        </w:rPr>
+        <w:t xml:space="preserve"> the result is rounded. </w:t>
       </w:r>
     </w:p>
     <w:p>
@@ -36994,7 +37697,35 @@
         <w:rPr>
           <w:lang w:val="en-US"/>
         </w:rPr>
-        <w:t>As an example, let’s assume an FIR filter that requires 8 samples per stage for the calculation of the output. Because more input samples must be stored in the RAM, it is larger than 8 entries. Let’s say 10 entries. When the 9</w:t>
+        <w:t xml:space="preserve">As an example, let’s assume </w:t>
+      </w:r>
+      <w:proofErr w:type="gramStart"/>
+      <w:r>
+        <w:rPr>
+          <w:lang w:val="en-US"/>
+        </w:rPr>
+        <w:t>an</w:t>
+      </w:r>
+      <w:proofErr w:type="gramEnd"/>
+      <w:r>
+        <w:rPr>
+          <w:lang w:val="en-US"/>
+        </w:rPr>
+        <w:t xml:space="preserve"> FIR filter that requires 8 samples per stage for the calculation of the output. Because more input samples must be stored in the RAM, it is larger than 8 entries. </w:t>
+      </w:r>
+      <w:proofErr w:type="gramStart"/>
+      <w:r>
+        <w:rPr>
+          <w:lang w:val="en-US"/>
+        </w:rPr>
+        <w:t>Let’s</w:t>
+      </w:r>
+      <w:proofErr w:type="gramEnd"/>
+      <w:r>
+        <w:rPr>
+          <w:lang w:val="en-US"/>
+        </w:rPr>
+        <w:t xml:space="preserve"> say 10 entries. When the 9</w:t>
       </w:r>
       <w:r>
         <w:rPr>
@@ -37239,7 +37970,21 @@
         <w:rPr>
           <w:lang w:val="en-US"/>
         </w:rPr>
-        <w:t xml:space="preserve">This is actually not just one component but a whole family of components. They are all function approximations based on a </w:t>
+        <w:t xml:space="preserve">This is </w:t>
+      </w:r>
+      <w:proofErr w:type="gramStart"/>
+      <w:r>
+        <w:rPr>
+          <w:lang w:val="en-US"/>
+        </w:rPr>
+        <w:t>actually not</w:t>
+      </w:r>
+      <w:proofErr w:type="gramEnd"/>
+      <w:r>
+        <w:rPr>
+          <w:lang w:val="en-US"/>
+        </w:rPr>
+        <w:t xml:space="preserve"> just one component but a whole family of components. They are all function approximations based on a </w:t>
       </w:r>
       <w:r>
         <w:rPr>
@@ -37307,9 +38052,18 @@
           <w:i/>
           <w:lang w:val="en-US"/>
         </w:rPr>
-        <w:t>psi_fix_lin_approx.Design</w:t>
+        <w:t>psi_fix_lin_</w:t>
+      </w:r>
+      <w:proofErr w:type="gramStart"/>
+      <w:r>
+        <w:rPr>
+          <w:i/>
+          <w:lang w:val="en-US"/>
+        </w:rPr>
+        <w:t>approx.Design</w:t>
       </w:r>
       <w:proofErr w:type="spellEnd"/>
+      <w:proofErr w:type="gramEnd"/>
       <w:r>
         <w:rPr>
           <w:i/>
@@ -37343,9 +38097,18 @@
           <w:i/>
           <w:lang w:val="en-US"/>
         </w:rPr>
-        <w:t>psi_fix_lin_approx.GenerateEntity</w:t>
+        <w:t>psi_fix_lin_</w:t>
+      </w:r>
+      <w:proofErr w:type="gramStart"/>
+      <w:r>
+        <w:rPr>
+          <w:i/>
+          <w:lang w:val="en-US"/>
+        </w:rPr>
+        <w:t>approx.GenerateEntity</w:t>
       </w:r>
       <w:proofErr w:type="spellEnd"/>
+      <w:proofErr w:type="gramEnd"/>
       <w:r>
         <w:rPr>
           <w:i/>
@@ -38023,7 +38786,21 @@
         <w:rPr>
           <w:lang w:val="en-US"/>
         </w:rPr>
-        <w:t xml:space="preserve">The implementation of the linear approximation is fully pipelined. This means it can take one input sample every clock cycle. As a result the handling of backpressure was not implemented. </w:t>
+        <w:t xml:space="preserve">The implementation of the linear approximation is fully pipelined. This means it can take one input sample every clock cycle. As a </w:t>
+      </w:r>
+      <w:proofErr w:type="gramStart"/>
+      <w:r>
+        <w:rPr>
+          <w:lang w:val="en-US"/>
+        </w:rPr>
+        <w:t>result</w:t>
+      </w:r>
+      <w:proofErr w:type="gramEnd"/>
+      <w:r>
+        <w:rPr>
+          <w:lang w:val="en-US"/>
+        </w:rPr>
+        <w:t xml:space="preserve"> the handling of backpressure was not implemented. </w:t>
       </w:r>
     </w:p>
     <w:p>
@@ -38219,7 +38996,21 @@
         <w:rPr>
           <w:lang w:val="en-US"/>
         </w:rPr>
-        <w:t>The complete range of the function is split into small sections. For each section the center point as well as the gradient are known and the output value is calculated from these two values (together with the difference between actual input and center point of the current segment).</w:t>
+        <w:t xml:space="preserve">The complete range of the function is split into small sections. For each section the center point as well as the gradient are </w:t>
+      </w:r>
+      <w:proofErr w:type="gramStart"/>
+      <w:r>
+        <w:rPr>
+          <w:lang w:val="en-US"/>
+        </w:rPr>
+        <w:t>known</w:t>
+      </w:r>
+      <w:proofErr w:type="gramEnd"/>
+      <w:r>
+        <w:rPr>
+          <w:lang w:val="en-US"/>
+        </w:rPr>
+        <w:t xml:space="preserve"> and the output value is calculated from these two values (together with the difference between actual input and center point of the current segment).</w:t>
       </w:r>
     </w:p>
     <w:p>
@@ -38654,7 +39445,14 @@
           <w:lang w:val="en-US"/>
         </w:rPr>
         <w:tab/>
-        <w:t xml:space="preserve">If the input signal can be below 0.25, it must be shifted into this range and the shift must be  </w:t>
+        <w:t xml:space="preserve">If the input signal can be below 0.25, it must be shifted into this range and the shift must </w:t>
+      </w:r>
+      <w:proofErr w:type="gramStart"/>
+      <w:r>
+        <w:rPr>
+          <w:lang w:val="en-US"/>
+        </w:rPr>
+        <w:t xml:space="preserve">be  </w:t>
       </w:r>
       <w:r>
         <w:rPr>
@@ -38662,6 +39460,7 @@
         </w:rPr>
         <w:tab/>
       </w:r>
+      <w:proofErr w:type="gramEnd"/>
       <w:r>
         <w:rPr>
           <w:lang w:val="en-US"/>
@@ -39090,7 +39889,21 @@
         <w:rPr>
           <w:lang w:val="en-US"/>
         </w:rPr>
-        <w:t xml:space="preserve">. The sine-wave is generated using the entity </w:t>
+        <w:t xml:space="preserve">. The </w:t>
+      </w:r>
+      <w:proofErr w:type="gramStart"/>
+      <w:r>
+        <w:rPr>
+          <w:lang w:val="en-US"/>
+        </w:rPr>
+        <w:t>sine-wave</w:t>
+      </w:r>
+      <w:proofErr w:type="gramEnd"/>
+      <w:r>
+        <w:rPr>
+          <w:lang w:val="en-US"/>
+        </w:rPr>
+        <w:t xml:space="preserve"> is generated using the entity </w:t>
       </w:r>
       <w:r>
         <w:rPr>
@@ -39285,7 +40098,21 @@
         <w:rPr>
           <w:lang w:val="en-US"/>
         </w:rPr>
-        <w:t xml:space="preserve">Phase accumulator format. This must be a number format with a range of 1.0 (either [0,0,x] or [1,-1,x]). A phase of 1.0 corresponds to </w:t>
+        <w:t>Phase accumulator format. This must be a number format with a range of 1.0 (either [0,</w:t>
+      </w:r>
+      <w:proofErr w:type="gramStart"/>
+      <w:r>
+        <w:rPr>
+          <w:lang w:val="en-US"/>
+        </w:rPr>
+        <w:t>0,x</w:t>
+      </w:r>
+      <w:proofErr w:type="gramEnd"/>
+      <w:r>
+        <w:rPr>
+          <w:lang w:val="en-US"/>
+        </w:rPr>
+        <w:t xml:space="preserve">] or [1,-1,x]). A phase of 1.0 corresponds to </w:t>
       </w:r>
       <m:oMath>
         <m:r>
@@ -39989,7 +40816,15 @@
               <w:t>AXI-S handshaking signal</w:t>
             </w:r>
             <w:r>
-              <w:t xml:space="preserve"> that can be used to generate samples at any rate. For continuous operation (one sample per clock cycle) , the signal can be left unconnected.</w:t>
+              <w:t xml:space="preserve"> that can be used to generate samples at any rate. For continuous operation (one sample per clock cycle</w:t>
+            </w:r>
+            <w:proofErr w:type="gramStart"/>
+            <w:r>
+              <w:t>) ,</w:t>
+            </w:r>
+            <w:proofErr w:type="gramEnd"/>
+            <w:r>
+              <w:t xml:space="preserve"> the signal can be left unconnected.</w:t>
             </w:r>
           </w:p>
           <w:p>
@@ -40633,7 +41468,14 @@
         <w:rPr>
           <w:lang w:val="en-US"/>
         </w:rPr>
-        <w:t>This entity implements a first order IIR low</w:t>
+        <w:t xml:space="preserve">This entity implements a first order IIR </w:t>
+      </w:r>
+      <w:proofErr w:type="gramStart"/>
+      <w:r>
+        <w:rPr>
+          <w:lang w:val="en-US"/>
+        </w:rPr>
+        <w:t>low</w:t>
       </w:r>
       <w:r>
         <w:rPr>
@@ -40645,7 +41487,14 @@
         <w:rPr>
           <w:lang w:val="en-US"/>
         </w:rPr>
-        <w:t>pass with integrated coefficient calculation.</w:t>
+        <w:t>pass</w:t>
+      </w:r>
+      <w:proofErr w:type="gramEnd"/>
+      <w:r>
+        <w:rPr>
+          <w:lang w:val="en-US"/>
+        </w:rPr>
+        <w:t xml:space="preserve"> with integrated coefficient calculation.</w:t>
       </w:r>
     </w:p>
     <w:p>
@@ -40684,7 +41533,35 @@
         <w:rPr>
           <w:lang w:val="en-US"/>
         </w:rPr>
-        <w:t>The filter requires that the coefficient format is passed as generic. Therefore the coefficient calculations are given below, so the user can evaluate the coefficients and decide on a format with acceptable quantization error.</w:t>
+        <w:t xml:space="preserve">The filter requires that the coefficient format </w:t>
+      </w:r>
+      <w:proofErr w:type="gramStart"/>
+      <w:r>
+        <w:rPr>
+          <w:lang w:val="en-US"/>
+        </w:rPr>
+        <w:t>is</w:t>
+      </w:r>
+      <w:proofErr w:type="gramEnd"/>
+      <w:r>
+        <w:rPr>
+          <w:lang w:val="en-US"/>
+        </w:rPr>
+        <w:t xml:space="preserve"> passed as generic. </w:t>
+      </w:r>
+      <w:proofErr w:type="gramStart"/>
+      <w:r>
+        <w:rPr>
+          <w:lang w:val="en-US"/>
+        </w:rPr>
+        <w:t>Therefore</w:t>
+      </w:r>
+      <w:proofErr w:type="gramEnd"/>
+      <w:r>
+        <w:rPr>
+          <w:lang w:val="en-US"/>
+        </w:rPr>
+        <w:t xml:space="preserve"> the coefficient calculations are given below, so the user can evaluate the coefficients and decide on a format with acceptable quantization error.</w:t>
       </w:r>
     </w:p>
     <w:p>
@@ -42230,7 +43107,21 @@
         <w:rPr>
           <w:lang w:val="en-US"/>
         </w:rPr>
-        <w:t xml:space="preserve"> on a complex number pair (</w:t>
+        <w:t xml:space="preserve"> on a </w:t>
+      </w:r>
+      <w:proofErr w:type="gramStart"/>
+      <w:r>
+        <w:rPr>
+          <w:lang w:val="en-US"/>
+        </w:rPr>
+        <w:t>complex number</w:t>
+      </w:r>
+      <w:proofErr w:type="gramEnd"/>
+      <w:r>
+        <w:rPr>
+          <w:lang w:val="en-US"/>
+        </w:rPr>
+        <w:t xml:space="preserve"> pair (</w:t>
       </w:r>
       <w:proofErr w:type="spellStart"/>
       <w:r>
@@ -43778,7 +44669,7 @@
           <v:shape id="_x0000_i1028" type="#_x0000_t75" style="width:354.75pt;height:97.5pt" o:ole="">
             <v:imagedata r:id="rId39" o:title=""/>
           </v:shape>
-          <o:OLEObject Type="Embed" ProgID="Visio.Drawing.11" ShapeID="_x0000_i1028" DrawAspect="Content" ObjectID="_1658203412" r:id="rId40"/>
+          <o:OLEObject Type="Embed" ProgID="Visio.Drawing.11" ShapeID="_x0000_i1028" DrawAspect="Content" ObjectID="_1658250086" r:id="rId40"/>
         </w:object>
       </w:r>
     </w:p>
@@ -44140,7 +45031,21 @@
         <w:rPr>
           <w:lang w:val="en-US"/>
         </w:rPr>
-        <w:t>The block performs multiplication on a complex number pair (</w:t>
+        <w:t xml:space="preserve">The block performs multiplication on a </w:t>
+      </w:r>
+      <w:proofErr w:type="gramStart"/>
+      <w:r>
+        <w:rPr>
+          <w:lang w:val="en-US"/>
+        </w:rPr>
+        <w:t>complex number</w:t>
+      </w:r>
+      <w:proofErr w:type="gramEnd"/>
+      <w:r>
+        <w:rPr>
+          <w:lang w:val="en-US"/>
+        </w:rPr>
+        <w:t xml:space="preserve"> pair (</w:t>
       </w:r>
       <w:proofErr w:type="spellStart"/>
       <w:r>
@@ -45671,7 +46576,7 @@
           <v:shape id="_x0000_i1029" type="#_x0000_t75" style="width:489.75pt;height:186.75pt" o:ole="">
             <v:imagedata r:id="rId41" o:title=""/>
           </v:shape>
-          <o:OLEObject Type="Embed" ProgID="Visio.Drawing.11" ShapeID="_x0000_i1029" DrawAspect="Content" ObjectID="_1658203413" r:id="rId42"/>
+          <o:OLEObject Type="Embed" ProgID="Visio.Drawing.11" ShapeID="_x0000_i1029" DrawAspect="Content" ObjectID="_1658250087" r:id="rId42"/>
         </w:object>
       </w:r>
     </w:p>
@@ -47512,7 +48417,21 @@
         <w:rPr>
           <w:lang w:val="en-US"/>
         </w:rPr>
-        <w:t>Another requirement of the demodulator is, that the carrier frequency is an integer fraction of the clock frequency.</w:t>
+        <w:t xml:space="preserve">Another requirement of the demodulator </w:t>
+      </w:r>
+      <w:proofErr w:type="gramStart"/>
+      <w:r>
+        <w:rPr>
+          <w:lang w:val="en-US"/>
+        </w:rPr>
+        <w:t>is,</w:t>
+      </w:r>
+      <w:proofErr w:type="gramEnd"/>
+      <w:r>
+        <w:rPr>
+          <w:lang w:val="en-US"/>
+        </w:rPr>
+        <w:t xml:space="preserve"> that the carrier frequency is an integer fraction of the clock frequency.</w:t>
       </w:r>
     </w:p>
     <w:p>
@@ -48800,7 +49719,21 @@
         <w:rPr>
           <w:lang w:val="en-US"/>
         </w:rPr>
-        <w:t>* example: for 3 8-bit channels data is sorted as follows: ch0 -&gt; bits 7..0, ch1 -&gt; bits 15..8, ch2 -&gt; bits 23..16</w:t>
+        <w:t xml:space="preserve">* example: for 3 8-bit channels data is sorted as follows: ch0 -&gt; bits </w:t>
+      </w:r>
+      <w:proofErr w:type="gramStart"/>
+      <w:r>
+        <w:rPr>
+          <w:lang w:val="en-US"/>
+        </w:rPr>
+        <w:t>7..</w:t>
+      </w:r>
+      <w:proofErr w:type="gramEnd"/>
+      <w:r>
+        <w:rPr>
+          <w:lang w:val="en-US"/>
+        </w:rPr>
+        <w:t>0, ch1 -&gt; bits 15..8, ch2 -&gt; bits 23..16</w:t>
       </w:r>
     </w:p>
     <w:p>
@@ -49070,7 +50003,21 @@
         <w:rPr>
           <w:lang w:val="en-US"/>
         </w:rPr>
-        <w:t>The CORDIC gain can optionally be compensated. If the gain is compensated externally, it is important to know the exact gain. Therefore the formula for calculating the CORDIC gain is given:</w:t>
+        <w:t xml:space="preserve">The CORDIC gain can optionally be compensated. If the gain is compensated externally, it is important to know the exact gain. </w:t>
+      </w:r>
+      <w:proofErr w:type="gramStart"/>
+      <w:r>
+        <w:rPr>
+          <w:lang w:val="en-US"/>
+        </w:rPr>
+        <w:t>Therefore</w:t>
+      </w:r>
+      <w:proofErr w:type="gramEnd"/>
+      <w:r>
+        <w:rPr>
+          <w:lang w:val="en-US"/>
+        </w:rPr>
+        <w:t xml:space="preserve"> the formula for calculating the CORDIC gain is given:</w:t>
       </w:r>
     </w:p>
     <w:p>
@@ -49214,7 +50161,21 @@
         <w:rPr>
           <w:lang w:val="en-US"/>
         </w:rPr>
-        <w:t xml:space="preserve">For the internal gain compensation it is recommended to choose an </w:t>
+        <w:t xml:space="preserve">For the internal gain </w:t>
+      </w:r>
+      <w:proofErr w:type="gramStart"/>
+      <w:r>
+        <w:rPr>
+          <w:lang w:val="en-US"/>
+        </w:rPr>
+        <w:t>compensation</w:t>
+      </w:r>
+      <w:proofErr w:type="gramEnd"/>
+      <w:r>
+        <w:rPr>
+          <w:lang w:val="en-US"/>
+        </w:rPr>
+        <w:t xml:space="preserve"> it is recommended to choose an </w:t>
       </w:r>
       <w:proofErr w:type="spellStart"/>
       <w:r>
@@ -50809,7 +51770,21 @@
         <w:rPr>
           <w:lang w:val="en-US"/>
         </w:rPr>
-        <w:t xml:space="preserve">vectoring CORDIC. The algorithm only works correctly in quadrant zero (where I and Q are positive). Therefore </w:t>
+        <w:t xml:space="preserve">vectoring CORDIC. The algorithm only works correctly in quadrant zero (where I and Q are positive). </w:t>
+      </w:r>
+      <w:proofErr w:type="gramStart"/>
+      <w:r>
+        <w:rPr>
+          <w:lang w:val="en-US"/>
+        </w:rPr>
+        <w:t>Therefore</w:t>
+      </w:r>
+      <w:proofErr w:type="gramEnd"/>
+      <w:r>
+        <w:rPr>
+          <w:lang w:val="en-US"/>
+        </w:rPr>
+        <w:t xml:space="preserve"> </w:t>
       </w:r>
       <w:r>
         <w:rPr>
@@ -51024,7 +51999,21 @@
         <w:rPr>
           <w:lang w:val="en-US"/>
         </w:rPr>
-        <w:t>The CORDIC gain can optionally be compensated. If the gain is compensated externally, it is important to know the exact gain. Therefore the formula for calculating the CORDIC gain is given:</w:t>
+        <w:t xml:space="preserve">The CORDIC gain can optionally be compensated. If the gain is compensated externally, it is important to know the exact gain. </w:t>
+      </w:r>
+      <w:proofErr w:type="gramStart"/>
+      <w:r>
+        <w:rPr>
+          <w:lang w:val="en-US"/>
+        </w:rPr>
+        <w:t>Therefore</w:t>
+      </w:r>
+      <w:proofErr w:type="gramEnd"/>
+      <w:r>
+        <w:rPr>
+          <w:lang w:val="en-US"/>
+        </w:rPr>
+        <w:t xml:space="preserve"> the formula for calculating the CORDIC gain is given:</w:t>
       </w:r>
     </w:p>
     <w:p>
@@ -51168,7 +52157,21 @@
         <w:rPr>
           <w:lang w:val="en-US"/>
         </w:rPr>
-        <w:t xml:space="preserve">For the internal gain compensation it is recommended to choose an </w:t>
+        <w:t xml:space="preserve">For the internal gain </w:t>
+      </w:r>
+      <w:proofErr w:type="gramStart"/>
+      <w:r>
+        <w:rPr>
+          <w:lang w:val="en-US"/>
+        </w:rPr>
+        <w:t>compensation</w:t>
+      </w:r>
+      <w:proofErr w:type="gramEnd"/>
+      <w:r>
+        <w:rPr>
+          <w:lang w:val="en-US"/>
+        </w:rPr>
+        <w:t xml:space="preserve"> it is recommended to choose an </w:t>
       </w:r>
       <w:proofErr w:type="spellStart"/>
       <w:r>
@@ -51288,7 +52291,21 @@
         <w:rPr>
           <w:lang w:val="en-US"/>
         </w:rPr>
-        <w:t>. So it may be worth considering switching to that component.</w:t>
+        <w:t xml:space="preserve">. </w:t>
+      </w:r>
+      <w:proofErr w:type="gramStart"/>
+      <w:r>
+        <w:rPr>
+          <w:lang w:val="en-US"/>
+        </w:rPr>
+        <w:t>So</w:t>
+      </w:r>
+      <w:proofErr w:type="gramEnd"/>
+      <w:r>
+        <w:rPr>
+          <w:lang w:val="en-US"/>
+        </w:rPr>
+        <w:t xml:space="preserve"> it may be worth considering switching to that component.</w:t>
       </w:r>
     </w:p>
     <w:p>
@@ -51501,7 +52518,21 @@
           <w:lang w:val="en-US"/>
         </w:rPr>
         <w:tab/>
-        <w:t>For inputs with an amplitude &lt;= 1.0, (1,1,y) can be used..</w:t>
+        <w:t>For inputs with an amplitude &lt;= 1.0, (1,</w:t>
+      </w:r>
+      <w:proofErr w:type="gramStart"/>
+      <w:r>
+        <w:rPr>
+          <w:lang w:val="en-US"/>
+        </w:rPr>
+        <w:t>1,y</w:t>
+      </w:r>
+      <w:proofErr w:type="gramEnd"/>
+      <w:r>
+        <w:rPr>
+          <w:lang w:val="en-US"/>
+        </w:rPr>
+        <w:t>) can be used..</w:t>
       </w:r>
       <w:r>
         <w:rPr>
@@ -52759,7 +53790,21 @@
         <w:rPr>
           <w:lang w:val="en-US"/>
         </w:rPr>
-        <w:t>The figure below shows the implementation of the vectoring CORDIC. The algorithm only works correctly in quadrant zero (where I and Q are positive). Therefore the input is mapped into this quadrant by sign swapping and the effect of this mapping is compensated at the output.</w:t>
+        <w:t xml:space="preserve">The figure below shows the implementation of the vectoring CORDIC. The algorithm only works correctly in quadrant zero (where I and Q are positive). </w:t>
+      </w:r>
+      <w:proofErr w:type="gramStart"/>
+      <w:r>
+        <w:rPr>
+          <w:lang w:val="en-US"/>
+        </w:rPr>
+        <w:t>Therefore</w:t>
+      </w:r>
+      <w:proofErr w:type="gramEnd"/>
+      <w:r>
+        <w:rPr>
+          <w:lang w:val="en-US"/>
+        </w:rPr>
+        <w:t xml:space="preserve"> the input is mapped into this quadrant by sign swapping and the effect of this mapping is compensated at the output.</w:t>
       </w:r>
     </w:p>
     <w:p>
@@ -52963,7 +54008,21 @@
         <w:rPr>
           <w:lang w:val="en-US"/>
         </w:rPr>
-        <w:t xml:space="preserve">Compared to the CORDIC implementation, 4 instead of 2 or 0 28x18 multipliers (depending on gain correction) are used and additional 72kBit of BRAM are used (= 4 RAMB18). On the other hand the LUT usage is lower than for the serial CORDIC implementation and the throughput is the same as for the pipelined CORDIC implementation. </w:t>
+        <w:t xml:space="preserve">Compared to the CORDIC implementation, 4 instead of 2 or 0 28x18 multipliers (depending on gain correction) are used and additional 72kBit of BRAM are used (= 4 RAMB18). On the other </w:t>
+      </w:r>
+      <w:proofErr w:type="gramStart"/>
+      <w:r>
+        <w:rPr>
+          <w:lang w:val="en-US"/>
+        </w:rPr>
+        <w:t>hand</w:t>
+      </w:r>
+      <w:proofErr w:type="gramEnd"/>
+      <w:r>
+        <w:rPr>
+          <w:lang w:val="en-US"/>
+        </w:rPr>
+        <w:t xml:space="preserve"> the LUT usage is lower than for the serial CORDIC implementation and the throughput is the same as for the pipelined CORDIC implementation. </w:t>
       </w:r>
     </w:p>
     <w:p>
@@ -57607,7 +58666,21 @@
         <w:rPr>
           <w:lang w:val="en-US"/>
         </w:rPr>
-        <w:t>Since phase unwrapping can accumulate infinitely, there is no theoretically sufficient output format. Therefore the user can choose the output format. If the unwrapping exceeds this format, the error is detected and signaled at the output. In this case the unwrapping is reset. This is shown by the figure below. In the figure, the output range is 4</w:t>
+        <w:t xml:space="preserve">Since phase unwrapping can accumulate infinitely, there is no theoretically sufficient output format. </w:t>
+      </w:r>
+      <w:proofErr w:type="gramStart"/>
+      <w:r>
+        <w:rPr>
+          <w:lang w:val="en-US"/>
+        </w:rPr>
+        <w:t>Therefore</w:t>
+      </w:r>
+      <w:proofErr w:type="gramEnd"/>
+      <w:r>
+        <w:rPr>
+          <w:lang w:val="en-US"/>
+        </w:rPr>
+        <w:t xml:space="preserve"> the user can choose the output format. If the unwrapping exceeds this format, the error is detected and signaled at the output. In this case the unwrapping is reset. This is shown by the figure below. In the figure, the output range is 4</w:t>
       </w:r>
       <w:r>
         <w:rPr>
@@ -57769,7 +58842,21 @@
         <w:rPr>
           <w:lang w:val="en-US"/>
         </w:rPr>
-        <w:t>sible, that when exceeding the maximum range, the output is reset to the input angle and unwrapping continues from there. So the phase itself is still correct (phase modulo 360° is correct) but there is a discontinuity in the output.</w:t>
+        <w:t xml:space="preserve">sible, that when exceeding the maximum range, the output is reset to the input angle and unwrapping continues from there. </w:t>
+      </w:r>
+      <w:proofErr w:type="gramStart"/>
+      <w:r>
+        <w:rPr>
+          <w:lang w:val="en-US"/>
+        </w:rPr>
+        <w:t>So</w:t>
+      </w:r>
+      <w:proofErr w:type="gramEnd"/>
+      <w:r>
+        <w:rPr>
+          <w:lang w:val="en-US"/>
+        </w:rPr>
+        <w:t xml:space="preserve"> the phase itself is still correct (phase modulo 360° is correct) but there is a discontinuity in the output.</w:t>
       </w:r>
     </w:p>
     <w:p>
@@ -59355,7 +60442,21 @@
         <w:rPr>
           <w:lang w:val="en-US"/>
         </w:rPr>
-        <w:t xml:space="preserve"> purposes. It allows adding noise to a signal exactly the same way as I the simulation by requesting the next sample </w:t>
+        <w:t xml:space="preserve"> purposes. It allows adding noise to a signal </w:t>
+      </w:r>
+      <w:proofErr w:type="gramStart"/>
+      <w:r>
+        <w:rPr>
+          <w:lang w:val="en-US"/>
+        </w:rPr>
+        <w:t>exactly the same</w:t>
+      </w:r>
+      <w:proofErr w:type="gramEnd"/>
+      <w:r>
+        <w:rPr>
+          <w:lang w:val="en-US"/>
+        </w:rPr>
+        <w:t xml:space="preserve"> way as I the simulation by requesting the next sample </w:t>
       </w:r>
       <w:proofErr w:type="spellStart"/>
       <w:r>
@@ -59386,11 +60487,19 @@
           <w:lang w:val="en-US"/>
         </w:rPr>
       </w:pPr>
-      <w:r>
-        <w:rPr>
-          <w:lang w:val="en-US"/>
-        </w:rPr>
-        <w:t>Of course the signal must be delayed for the processing time of the noise generator in this case in order to add the first noise sample to the first signal sample. This delay can easiest and most flexibly be achieved by a FIFO (this also still works if for any reasons the delay of the noise generator should slightly change).</w:t>
+      <w:proofErr w:type="gramStart"/>
+      <w:r>
+        <w:rPr>
+          <w:lang w:val="en-US"/>
+        </w:rPr>
+        <w:t>Of course</w:t>
+      </w:r>
+      <w:proofErr w:type="gramEnd"/>
+      <w:r>
+        <w:rPr>
+          <w:lang w:val="en-US"/>
+        </w:rPr>
+        <w:t xml:space="preserve"> the signal must be delayed for the processing time of the noise generator in this case in order to add the first noise sample to the first signal sample. This delay can easiest and most flexibly be achieved by a FIFO (this also still works if for any reasons the delay of the noise generator should slightly change).</w:t>
       </w:r>
     </w:p>
     <w:p>
@@ -59545,7 +60654,21 @@
         <w:rPr>
           <w:lang w:val="en-US"/>
         </w:rPr>
-        <w:t>Output format, must be [1,0,x] where x must be &lt;= 19.</w:t>
+        <w:t>Output format, must be [1,</w:t>
+      </w:r>
+      <w:proofErr w:type="gramStart"/>
+      <w:r>
+        <w:rPr>
+          <w:lang w:val="en-US"/>
+        </w:rPr>
+        <w:t>0,x</w:t>
+      </w:r>
+      <w:proofErr w:type="gramEnd"/>
+      <w:r>
+        <w:rPr>
+          <w:lang w:val="en-US"/>
+        </w:rPr>
+        <w:t>] where x must be &lt;= 19.</w:t>
       </w:r>
       <w:r>
         <w:rPr>
@@ -60164,7 +61287,21 @@
         <w:rPr>
           <w:lang w:val="en-US"/>
         </w:rPr>
-        <w:t xml:space="preserve"> purposes. It allows adding noise to a signal exactly the same way as I the simulation by requesting the next sample </w:t>
+        <w:t xml:space="preserve"> purposes. It allows adding noise to a signal </w:t>
+      </w:r>
+      <w:proofErr w:type="gramStart"/>
+      <w:r>
+        <w:rPr>
+          <w:lang w:val="en-US"/>
+        </w:rPr>
+        <w:t>exactly the same</w:t>
+      </w:r>
+      <w:proofErr w:type="gramEnd"/>
+      <w:r>
+        <w:rPr>
+          <w:lang w:val="en-US"/>
+        </w:rPr>
+        <w:t xml:space="preserve"> way as I the simulation by requesting the next sample </w:t>
       </w:r>
       <w:proofErr w:type="spellStart"/>
       <w:r>
@@ -60195,11 +61332,19 @@
           <w:lang w:val="en-US"/>
         </w:rPr>
       </w:pPr>
-      <w:r>
-        <w:rPr>
-          <w:lang w:val="en-US"/>
-        </w:rPr>
-        <w:t>Of course the signal must be delayed for the processing time of the noise generator in this case in order to add the first noise sample to the first signal sample. This delay can easiest and most flexibly be achieved by a FIFO (this also still works if for any reasons the delay of the noise generator should slightly change).</w:t>
+      <w:proofErr w:type="gramStart"/>
+      <w:r>
+        <w:rPr>
+          <w:lang w:val="en-US"/>
+        </w:rPr>
+        <w:t>Of course</w:t>
+      </w:r>
+      <w:proofErr w:type="gramEnd"/>
+      <w:r>
+        <w:rPr>
+          <w:lang w:val="en-US"/>
+        </w:rPr>
+        <w:t xml:space="preserve"> the signal must be delayed for the processing time of the noise generator in this case in order to add the first noise sample to the first signal sample. This delay can easiest and most flexibly be achieved by a FIFO (this also still works if for any reasons the delay of the noise generator should slightly change).</w:t>
       </w:r>
     </w:p>
     <w:p>
@@ -60269,7 +61414,21 @@
         <w:rPr>
           <w:lang w:val="en-US"/>
         </w:rPr>
-        <w:t xml:space="preserve"> directory but a python based code generator that generates lookup tables and corresponding simulation models. The name and location of the generated HDL file is given in python.</w:t>
+        <w:t xml:space="preserve"> directory but a </w:t>
+      </w:r>
+      <w:proofErr w:type="gramStart"/>
+      <w:r>
+        <w:rPr>
+          <w:lang w:val="en-US"/>
+        </w:rPr>
+        <w:t>python based</w:t>
+      </w:r>
+      <w:proofErr w:type="gramEnd"/>
+      <w:r>
+        <w:rPr>
+          <w:lang w:val="en-US"/>
+        </w:rPr>
+        <w:t xml:space="preserve"> code generator that generates lookup tables and corresponding simulation models. The name and location of the generated HDL file is given in python.</w:t>
       </w:r>
     </w:p>
     <w:p>
@@ -61066,7 +62225,21 @@
         <w:rPr>
           <w:lang w:val="en-US"/>
         </w:rPr>
-        <w:t xml:space="preserve"> directory but a python based code generator that generates VHDL packages containing single value and array constants. This is very useful to pass values such as filter coefficients from python calculations into the VHDL implementation automatically.</w:t>
+        <w:t xml:space="preserve"> directory but a </w:t>
+      </w:r>
+      <w:proofErr w:type="gramStart"/>
+      <w:r>
+        <w:rPr>
+          <w:lang w:val="en-US"/>
+        </w:rPr>
+        <w:t>python based</w:t>
+      </w:r>
+      <w:proofErr w:type="gramEnd"/>
+      <w:r>
+        <w:rPr>
+          <w:lang w:val="en-US"/>
+        </w:rPr>
+        <w:t xml:space="preserve"> code generator that generates VHDL packages containing single value and array constants. This is very useful to pass values such as filter coefficients from python calculations into the VHDL implementation automatically.</w:t>
       </w:r>
     </w:p>
     <w:p>
@@ -61187,7 +62360,23 @@
           <w:highlight w:val="yellow"/>
           <w:lang w:val="en-CH"/>
         </w:rPr>
-        <w:t>If rounding and saturation are done in the same clock cycle (or even in the same clock cycle as the actual operation), this often leads to timing issues. Therefore, a pipelined version of the resize that does rounding and saturation in separate clock cycles is provided.</w:t>
+        <w:t xml:space="preserve">If rounding and saturation are done in the same clock cycle (or even in the same clock cycle as the actual operation), this often leads to timing issues. Therefore, a pipelined version of the resize that does </w:t>
+      </w:r>
+      <w:proofErr w:type="gramStart"/>
+      <w:r>
+        <w:rPr>
+          <w:highlight w:val="yellow"/>
+          <w:lang w:val="en-CH"/>
+        </w:rPr>
+        <w:t>rounding</w:t>
+      </w:r>
+      <w:proofErr w:type="gramEnd"/>
+      <w:r>
+        <w:rPr>
+          <w:highlight w:val="yellow"/>
+          <w:lang w:val="en-CH"/>
+        </w:rPr>
+        <w:t xml:space="preserve"> and saturation in separate clock cycles is provided.</w:t>
       </w:r>
     </w:p>
     <w:p>
@@ -62372,6 +63561,2107 @@
     </w:p>
     <w:p>
       <w:pPr>
+        <w:pStyle w:val="Heading2"/>
+        <w:pageBreakBefore/>
+        <w:ind w:left="578" w:hanging="578"/>
+        <w:rPr>
+          <w:highlight w:val="yellow"/>
+          <w:lang w:val="en-US"/>
+        </w:rPr>
+      </w:pPr>
+      <w:proofErr w:type="spellStart"/>
+      <w:r>
+        <w:rPr>
+          <w:highlight w:val="yellow"/>
+          <w:lang w:val="en-US"/>
+        </w:rPr>
+        <w:lastRenderedPageBreak/>
+        <w:t>psi_fix</w:t>
+      </w:r>
+      <w:proofErr w:type="spellEnd"/>
+      <w:r>
+        <w:rPr>
+          <w:highlight w:val="yellow"/>
+          <w:lang w:val="en-US"/>
+        </w:rPr>
+        <w:t>_</w:t>
+      </w:r>
+      <w:r>
+        <w:rPr>
+          <w:highlight w:val="yellow"/>
+          <w:lang w:val="en-CH"/>
+        </w:rPr>
+        <w:t>sqrt</w:t>
+      </w:r>
+    </w:p>
+    <w:p>
+      <w:pPr>
+        <w:pStyle w:val="Heading3"/>
+        <w:rPr>
+          <w:highlight w:val="yellow"/>
+          <w:lang w:val="en-US"/>
+        </w:rPr>
+      </w:pPr>
+      <w:r>
+        <w:rPr>
+          <w:highlight w:val="yellow"/>
+          <w:lang w:val="en-US"/>
+        </w:rPr>
+        <w:t>Description</w:t>
+      </w:r>
+    </w:p>
+    <w:p>
+      <w:pPr>
+        <w:rPr>
+          <w:highlight w:val="yellow"/>
+          <w:lang w:val="en-CH"/>
+        </w:rPr>
+      </w:pPr>
+      <w:r>
+        <w:rPr>
+          <w:highlight w:val="yellow"/>
+          <w:lang w:val="en-US"/>
+        </w:rPr>
+        <w:t>This entity implements</w:t>
+      </w:r>
+      <w:r>
+        <w:rPr>
+          <w:highlight w:val="yellow"/>
+          <w:lang w:val="en-CH"/>
+        </w:rPr>
+        <w:t xml:space="preserve"> a square root calculation.</w:t>
+      </w:r>
+    </w:p>
+    <w:p>
+      <w:pPr>
+        <w:rPr>
+          <w:highlight w:val="yellow"/>
+          <w:lang w:val="en-US"/>
+        </w:rPr>
+      </w:pPr>
+      <w:r>
+        <w:rPr>
+          <w:highlight w:val="yellow"/>
+          <w:lang w:val="en-US"/>
+        </w:rPr>
+        <w:t xml:space="preserve">The square root function is approximated </w:t>
+      </w:r>
+      <w:r>
+        <w:rPr>
+          <w:highlight w:val="yellow"/>
+          <w:lang w:val="en-CH"/>
+        </w:rPr>
+        <w:t xml:space="preserve">in the range 0.25-1.0 </w:t>
+      </w:r>
+      <w:r>
+        <w:rPr>
+          <w:highlight w:val="yellow"/>
+          <w:lang w:val="en-US"/>
+        </w:rPr>
+        <w:t xml:space="preserve">using </w:t>
+      </w:r>
+      <w:proofErr w:type="spellStart"/>
+      <w:r>
+        <w:rPr>
+          <w:i/>
+          <w:highlight w:val="yellow"/>
+          <w:lang w:val="en-US"/>
+        </w:rPr>
+        <w:t>psi_fix_lin_approx_sqrt</w:t>
+      </w:r>
+      <w:proofErr w:type="spellEnd"/>
+      <w:r>
+        <w:rPr>
+          <w:highlight w:val="yellow"/>
+          <w:lang w:val="en-US"/>
+        </w:rPr>
+        <w:t xml:space="preserve"> function</w:t>
+      </w:r>
+      <w:r>
+        <w:rPr>
+          <w:highlight w:val="yellow"/>
+          <w:lang w:val="en-CH"/>
+        </w:rPr>
+        <w:t xml:space="preserve"> and input/output are shifted to match the valid range of the approximation</w:t>
+      </w:r>
+      <w:r>
+        <w:rPr>
+          <w:highlight w:val="yellow"/>
+          <w:lang w:val="en-US"/>
+        </w:rPr>
+        <w:t>. The resulting implementation uses way less LUT than a CORDIC but multipliers and a bit or BRAM. Since the linear approximation of the square root function is limited to 18 bits, the result can have a relative error (relative to the absolute value of the output):</w:t>
+      </w:r>
+    </w:p>
+    <w:p>
+      <w:pPr>
+        <w:rPr>
+          <w:highlight w:val="yellow"/>
+          <w:lang w:val="en-US"/>
+        </w:rPr>
+      </w:pPr>
+      <m:oMathPara>
+        <m:oMath>
+          <m:r>
+            <w:rPr>
+              <w:rFonts w:ascii="Cambria Math" w:hAnsi="Cambria Math"/>
+              <w:highlight w:val="yellow"/>
+              <w:lang w:val="en-US"/>
+            </w:rPr>
+            <m:t>error=</m:t>
+          </m:r>
+          <m:sSup>
+            <m:sSupPr>
+              <m:ctrlPr>
+                <w:rPr>
+                  <w:rFonts w:ascii="Cambria Math" w:hAnsi="Cambria Math"/>
+                  <w:i/>
+                  <w:highlight w:val="yellow"/>
+                  <w:lang w:val="en-US"/>
+                </w:rPr>
+              </m:ctrlPr>
+            </m:sSupPr>
+            <m:e>
+              <m:r>
+                <w:rPr>
+                  <w:rFonts w:ascii="Cambria Math" w:hAnsi="Cambria Math"/>
+                  <w:highlight w:val="yellow"/>
+                  <w:lang w:val="en-US"/>
+                </w:rPr>
+                <m:t>2</m:t>
+              </m:r>
+            </m:e>
+            <m:sup>
+              <m:r>
+                <w:rPr>
+                  <w:rFonts w:ascii="Cambria Math" w:hAnsi="Cambria Math"/>
+                  <w:highlight w:val="yellow"/>
+                  <w:lang w:val="en-US"/>
+                </w:rPr>
+                <m:t>-18</m:t>
+              </m:r>
+            </m:sup>
+          </m:sSup>
+          <m:r>
+            <w:rPr>
+              <w:rFonts w:ascii="Cambria Math" w:hAnsi="Cambria Math"/>
+              <w:highlight w:val="yellow"/>
+              <w:lang w:val="en-US"/>
+            </w:rPr>
+            <m:t>=3.8 ppm</m:t>
+          </m:r>
+        </m:oMath>
+      </m:oMathPara>
+    </w:p>
+    <w:p>
+      <w:pPr>
+        <w:pStyle w:val="Heading3"/>
+        <w:rPr>
+          <w:highlight w:val="yellow"/>
+          <w:lang w:val="en-US"/>
+        </w:rPr>
+      </w:pPr>
+      <w:r>
+        <w:rPr>
+          <w:highlight w:val="yellow"/>
+          <w:lang w:val="en-US"/>
+        </w:rPr>
+        <w:t>Generics</w:t>
+      </w:r>
+    </w:p>
+    <w:p>
+      <w:pPr>
+        <w:jc w:val="left"/>
+        <w:rPr>
+          <w:highlight w:val="yellow"/>
+          <w:lang w:val="en-US"/>
+        </w:rPr>
+      </w:pPr>
+      <w:proofErr w:type="spellStart"/>
+      <w:r>
+        <w:rPr>
+          <w:b/>
+          <w:highlight w:val="yellow"/>
+          <w:lang w:val="en-US"/>
+        </w:rPr>
+        <w:t>InFmt_g</w:t>
+      </w:r>
+      <w:proofErr w:type="spellEnd"/>
+      <w:r>
+        <w:rPr>
+          <w:b/>
+          <w:highlight w:val="yellow"/>
+          <w:lang w:val="en-US"/>
+        </w:rPr>
+        <w:tab/>
+      </w:r>
+      <w:r>
+        <w:rPr>
+          <w:b/>
+          <w:highlight w:val="yellow"/>
+          <w:lang w:val="en-US"/>
+        </w:rPr>
+        <w:tab/>
+      </w:r>
+      <w:r>
+        <w:rPr>
+          <w:highlight w:val="yellow"/>
+          <w:lang w:val="en-US"/>
+        </w:rPr>
+        <w:t>Format of the input</w:t>
+      </w:r>
+      <w:r>
+        <w:rPr>
+          <w:highlight w:val="yellow"/>
+          <w:lang w:val="en-US"/>
+        </w:rPr>
+        <w:br/>
+      </w:r>
+      <w:proofErr w:type="spellStart"/>
+      <w:r>
+        <w:rPr>
+          <w:b/>
+          <w:highlight w:val="yellow"/>
+          <w:lang w:val="en-US"/>
+        </w:rPr>
+        <w:t>OutFmt_g</w:t>
+      </w:r>
+      <w:proofErr w:type="spellEnd"/>
+      <w:r>
+        <w:rPr>
+          <w:b/>
+          <w:highlight w:val="yellow"/>
+          <w:lang w:val="en-US"/>
+        </w:rPr>
+        <w:tab/>
+      </w:r>
+      <w:r>
+        <w:rPr>
+          <w:b/>
+          <w:highlight w:val="yellow"/>
+          <w:lang w:val="en-US"/>
+        </w:rPr>
+        <w:tab/>
+      </w:r>
+      <w:r>
+        <w:rPr>
+          <w:highlight w:val="yellow"/>
+          <w:lang w:val="en-US"/>
+        </w:rPr>
+        <w:t>Output format of the absolute value</w:t>
+      </w:r>
+      <w:r>
+        <w:rPr>
+          <w:highlight w:val="yellow"/>
+          <w:lang w:val="en-US"/>
+        </w:rPr>
+        <w:br/>
+      </w:r>
+      <w:proofErr w:type="spellStart"/>
+      <w:r>
+        <w:rPr>
+          <w:b/>
+          <w:highlight w:val="yellow"/>
+          <w:lang w:val="en-US"/>
+        </w:rPr>
+        <w:t>Round_g</w:t>
+      </w:r>
+      <w:proofErr w:type="spellEnd"/>
+      <w:r>
+        <w:rPr>
+          <w:b/>
+          <w:highlight w:val="yellow"/>
+          <w:lang w:val="en-US"/>
+        </w:rPr>
+        <w:tab/>
+      </w:r>
+      <w:r>
+        <w:rPr>
+          <w:b/>
+          <w:highlight w:val="yellow"/>
+          <w:lang w:val="en-US"/>
+        </w:rPr>
+        <w:tab/>
+      </w:r>
+      <w:r>
+        <w:rPr>
+          <w:highlight w:val="yellow"/>
+          <w:lang w:val="en-US"/>
+        </w:rPr>
+        <w:t>Rounding mode at the output (use truncation for high clock speeds)</w:t>
+      </w:r>
+      <w:r>
+        <w:rPr>
+          <w:highlight w:val="yellow"/>
+          <w:lang w:val="en-US"/>
+        </w:rPr>
+        <w:br/>
+      </w:r>
+      <w:proofErr w:type="spellStart"/>
+      <w:r>
+        <w:rPr>
+          <w:b/>
+          <w:highlight w:val="yellow"/>
+          <w:lang w:val="en-US"/>
+        </w:rPr>
+        <w:t>Sat_g</w:t>
+      </w:r>
+      <w:proofErr w:type="spellEnd"/>
+      <w:r>
+        <w:rPr>
+          <w:b/>
+          <w:highlight w:val="yellow"/>
+          <w:lang w:val="en-US"/>
+        </w:rPr>
+        <w:tab/>
+      </w:r>
+      <w:r>
+        <w:rPr>
+          <w:b/>
+          <w:highlight w:val="yellow"/>
+          <w:lang w:val="en-US"/>
+        </w:rPr>
+        <w:tab/>
+      </w:r>
+      <w:r>
+        <w:rPr>
+          <w:highlight w:val="yellow"/>
+          <w:lang w:val="en-US"/>
+        </w:rPr>
+        <w:t>Saturation mode at the output (use wrapping for high clock speeds)</w:t>
+      </w:r>
+      <w:r>
+        <w:rPr>
+          <w:highlight w:val="yellow"/>
+          <w:lang w:val="en-US"/>
+        </w:rPr>
+        <w:br/>
+      </w:r>
+      <w:proofErr w:type="spellStart"/>
+      <w:r>
+        <w:rPr>
+          <w:b/>
+          <w:highlight w:val="yellow"/>
+          <w:lang w:val="en-US"/>
+        </w:rPr>
+        <w:t>RamBehavior_g</w:t>
+      </w:r>
+      <w:proofErr w:type="spellEnd"/>
+      <w:r>
+        <w:rPr>
+          <w:highlight w:val="yellow"/>
+          <w:lang w:val="en-US"/>
+        </w:rPr>
+        <w:tab/>
+        <w:t>“RBW” (read before write) or “WBR” (write before read), depending on the technology used</w:t>
+      </w:r>
+      <w:r>
+        <w:rPr>
+          <w:highlight w:val="yellow"/>
+          <w:lang w:val="en-US"/>
+        </w:rPr>
+        <w:br/>
+      </w:r>
+    </w:p>
+    <w:p>
+      <w:pPr>
+        <w:pStyle w:val="Heading3"/>
+        <w:rPr>
+          <w:highlight w:val="yellow"/>
+          <w:lang w:val="en-US"/>
+        </w:rPr>
+      </w:pPr>
+      <w:r>
+        <w:rPr>
+          <w:highlight w:val="yellow"/>
+          <w:lang w:val="en-US"/>
+        </w:rPr>
+        <w:t>Interfaces</w:t>
+      </w:r>
+    </w:p>
+    <w:tbl>
+      <w:tblPr>
+        <w:tblStyle w:val="TableGrid"/>
+        <w:tblW w:w="0" w:type="auto"/>
+        <w:tblInd w:w="38" w:type="dxa"/>
+        <w:tblLook w:val="04A0" w:firstRow="1" w:lastRow="0" w:firstColumn="1" w:lastColumn="0" w:noHBand="0" w:noVBand="1"/>
+      </w:tblPr>
+      <w:tblGrid>
+        <w:gridCol w:w="1630"/>
+        <w:gridCol w:w="1134"/>
+        <w:gridCol w:w="1559"/>
+        <w:gridCol w:w="5953"/>
+      </w:tblGrid>
+      <w:tr>
+        <w:trPr>
+          <w:trHeight w:val="369"/>
+        </w:trPr>
+        <w:tc>
+          <w:tcPr>
+            <w:tcW w:w="1630" w:type="dxa"/>
+            <w:tcBorders>
+              <w:bottom w:val="single" w:sz="4" w:space="0" w:color="auto"/>
+            </w:tcBorders>
+            <w:shd w:val="pct15" w:color="auto" w:fill="auto"/>
+            <w:vAlign w:val="center"/>
+          </w:tcPr>
+          <w:p>
+            <w:pPr>
+              <w:pStyle w:val="TableHeader"/>
+              <w:rPr>
+                <w:highlight w:val="yellow"/>
+              </w:rPr>
+            </w:pPr>
+            <w:r>
+              <w:rPr>
+                <w:highlight w:val="yellow"/>
+              </w:rPr>
+              <w:t>Signal</w:t>
+            </w:r>
+          </w:p>
+        </w:tc>
+        <w:tc>
+          <w:tcPr>
+            <w:tcW w:w="1134" w:type="dxa"/>
+            <w:shd w:val="pct15" w:color="auto" w:fill="auto"/>
+            <w:vAlign w:val="center"/>
+          </w:tcPr>
+          <w:p>
+            <w:pPr>
+              <w:pStyle w:val="TableHeader"/>
+              <w:jc w:val="center"/>
+              <w:rPr>
+                <w:highlight w:val="yellow"/>
+              </w:rPr>
+            </w:pPr>
+            <w:r>
+              <w:rPr>
+                <w:highlight w:val="yellow"/>
+              </w:rPr>
+              <w:t>Direction</w:t>
+            </w:r>
+          </w:p>
+        </w:tc>
+        <w:tc>
+          <w:tcPr>
+            <w:tcW w:w="1559" w:type="dxa"/>
+            <w:shd w:val="pct15" w:color="auto" w:fill="auto"/>
+            <w:vAlign w:val="center"/>
+          </w:tcPr>
+          <w:p>
+            <w:pPr>
+              <w:pStyle w:val="TableHeader"/>
+              <w:jc w:val="center"/>
+              <w:rPr>
+                <w:highlight w:val="yellow"/>
+              </w:rPr>
+            </w:pPr>
+            <w:r>
+              <w:rPr>
+                <w:highlight w:val="yellow"/>
+              </w:rPr>
+              <w:t>Width</w:t>
+            </w:r>
+          </w:p>
+        </w:tc>
+        <w:tc>
+          <w:tcPr>
+            <w:tcW w:w="5953" w:type="dxa"/>
+            <w:shd w:val="pct15" w:color="auto" w:fill="auto"/>
+            <w:vAlign w:val="center"/>
+          </w:tcPr>
+          <w:p>
+            <w:pPr>
+              <w:pStyle w:val="TableHeader"/>
+              <w:rPr>
+                <w:highlight w:val="yellow"/>
+              </w:rPr>
+            </w:pPr>
+            <w:r>
+              <w:rPr>
+                <w:highlight w:val="yellow"/>
+              </w:rPr>
+              <w:t>Description</w:t>
+            </w:r>
+          </w:p>
+        </w:tc>
+      </w:tr>
+      <w:tr>
+        <w:trPr>
+          <w:trHeight w:val="369"/>
+        </w:trPr>
+        <w:tc>
+          <w:tcPr>
+            <w:tcW w:w="10276" w:type="dxa"/>
+            <w:gridSpan w:val="4"/>
+            <w:shd w:val="pct5" w:color="auto" w:fill="auto"/>
+            <w:vAlign w:val="center"/>
+          </w:tcPr>
+          <w:p>
+            <w:pPr>
+              <w:pStyle w:val="TableContent"/>
+              <w:rPr>
+                <w:b/>
+                <w:i/>
+                <w:highlight w:val="yellow"/>
+              </w:rPr>
+            </w:pPr>
+            <w:r>
+              <w:rPr>
+                <w:b/>
+                <w:i/>
+                <w:highlight w:val="yellow"/>
+              </w:rPr>
+              <w:t>Control Signals</w:t>
+            </w:r>
+          </w:p>
+        </w:tc>
+      </w:tr>
+      <w:tr>
+        <w:trPr>
+          <w:trHeight w:val="369"/>
+        </w:trPr>
+        <w:tc>
+          <w:tcPr>
+            <w:tcW w:w="1630" w:type="dxa"/>
+            <w:shd w:val="pct5" w:color="auto" w:fill="auto"/>
+            <w:vAlign w:val="center"/>
+          </w:tcPr>
+          <w:p>
+            <w:pPr>
+              <w:pStyle w:val="TableContent"/>
+              <w:rPr>
+                <w:highlight w:val="yellow"/>
+              </w:rPr>
+            </w:pPr>
+            <w:proofErr w:type="spellStart"/>
+            <w:r>
+              <w:rPr>
+                <w:highlight w:val="yellow"/>
+              </w:rPr>
+              <w:t>Clk</w:t>
+            </w:r>
+            <w:proofErr w:type="spellEnd"/>
+          </w:p>
+        </w:tc>
+        <w:tc>
+          <w:tcPr>
+            <w:tcW w:w="1134" w:type="dxa"/>
+            <w:vAlign w:val="center"/>
+          </w:tcPr>
+          <w:p>
+            <w:pPr>
+              <w:pStyle w:val="TableContent"/>
+              <w:jc w:val="center"/>
+              <w:rPr>
+                <w:highlight w:val="yellow"/>
+              </w:rPr>
+            </w:pPr>
+            <w:r>
+              <w:rPr>
+                <w:highlight w:val="yellow"/>
+              </w:rPr>
+              <w:t>Input</w:t>
+            </w:r>
+          </w:p>
+        </w:tc>
+        <w:tc>
+          <w:tcPr>
+            <w:tcW w:w="1559" w:type="dxa"/>
+            <w:vAlign w:val="center"/>
+          </w:tcPr>
+          <w:p>
+            <w:pPr>
+              <w:pStyle w:val="TableContent"/>
+              <w:jc w:val="center"/>
+              <w:rPr>
+                <w:highlight w:val="yellow"/>
+              </w:rPr>
+            </w:pPr>
+            <w:r>
+              <w:rPr>
+                <w:highlight w:val="yellow"/>
+              </w:rPr>
+              <w:t>1</w:t>
+            </w:r>
+          </w:p>
+        </w:tc>
+        <w:tc>
+          <w:tcPr>
+            <w:tcW w:w="5953" w:type="dxa"/>
+            <w:vAlign w:val="center"/>
+          </w:tcPr>
+          <w:p>
+            <w:pPr>
+              <w:pStyle w:val="TableContent"/>
+              <w:rPr>
+                <w:highlight w:val="yellow"/>
+              </w:rPr>
+            </w:pPr>
+            <w:r>
+              <w:rPr>
+                <w:highlight w:val="yellow"/>
+              </w:rPr>
+              <w:t>Clock</w:t>
+            </w:r>
+          </w:p>
+        </w:tc>
+      </w:tr>
+      <w:tr>
+        <w:trPr>
+          <w:trHeight w:val="369"/>
+        </w:trPr>
+        <w:tc>
+          <w:tcPr>
+            <w:tcW w:w="1630" w:type="dxa"/>
+            <w:shd w:val="pct5" w:color="auto" w:fill="auto"/>
+            <w:vAlign w:val="center"/>
+          </w:tcPr>
+          <w:p>
+            <w:pPr>
+              <w:pStyle w:val="TableContent"/>
+              <w:rPr>
+                <w:highlight w:val="yellow"/>
+              </w:rPr>
+            </w:pPr>
+            <w:proofErr w:type="spellStart"/>
+            <w:r>
+              <w:rPr>
+                <w:highlight w:val="yellow"/>
+              </w:rPr>
+              <w:t>Rst</w:t>
+            </w:r>
+            <w:proofErr w:type="spellEnd"/>
+          </w:p>
+        </w:tc>
+        <w:tc>
+          <w:tcPr>
+            <w:tcW w:w="1134" w:type="dxa"/>
+            <w:vAlign w:val="center"/>
+          </w:tcPr>
+          <w:p>
+            <w:pPr>
+              <w:pStyle w:val="TableContent"/>
+              <w:jc w:val="center"/>
+              <w:rPr>
+                <w:highlight w:val="yellow"/>
+              </w:rPr>
+            </w:pPr>
+            <w:r>
+              <w:rPr>
+                <w:highlight w:val="yellow"/>
+              </w:rPr>
+              <w:t>Input</w:t>
+            </w:r>
+          </w:p>
+        </w:tc>
+        <w:tc>
+          <w:tcPr>
+            <w:tcW w:w="1559" w:type="dxa"/>
+            <w:vAlign w:val="center"/>
+          </w:tcPr>
+          <w:p>
+            <w:pPr>
+              <w:pStyle w:val="TableContent"/>
+              <w:jc w:val="center"/>
+              <w:rPr>
+                <w:highlight w:val="yellow"/>
+              </w:rPr>
+            </w:pPr>
+            <w:r>
+              <w:rPr>
+                <w:highlight w:val="yellow"/>
+              </w:rPr>
+              <w:t>1</w:t>
+            </w:r>
+          </w:p>
+        </w:tc>
+        <w:tc>
+          <w:tcPr>
+            <w:tcW w:w="5953" w:type="dxa"/>
+            <w:vAlign w:val="center"/>
+          </w:tcPr>
+          <w:p>
+            <w:pPr>
+              <w:pStyle w:val="TableContent"/>
+              <w:rPr>
+                <w:highlight w:val="yellow"/>
+              </w:rPr>
+            </w:pPr>
+            <w:r>
+              <w:rPr>
+                <w:highlight w:val="yellow"/>
+              </w:rPr>
+              <w:t>Reset</w:t>
+            </w:r>
+          </w:p>
+        </w:tc>
+      </w:tr>
+      <w:tr>
+        <w:trPr>
+          <w:trHeight w:val="369"/>
+        </w:trPr>
+        <w:tc>
+          <w:tcPr>
+            <w:tcW w:w="10276" w:type="dxa"/>
+            <w:gridSpan w:val="4"/>
+            <w:shd w:val="pct5" w:color="auto" w:fill="auto"/>
+            <w:vAlign w:val="center"/>
+          </w:tcPr>
+          <w:p>
+            <w:pPr>
+              <w:pStyle w:val="TableContent"/>
+              <w:rPr>
+                <w:highlight w:val="yellow"/>
+              </w:rPr>
+            </w:pPr>
+            <w:r>
+              <w:rPr>
+                <w:b/>
+                <w:i/>
+                <w:highlight w:val="yellow"/>
+              </w:rPr>
+              <w:t>Input</w:t>
+            </w:r>
+          </w:p>
+        </w:tc>
+      </w:tr>
+      <w:tr>
+        <w:trPr>
+          <w:trHeight w:val="369"/>
+        </w:trPr>
+        <w:tc>
+          <w:tcPr>
+            <w:tcW w:w="1630" w:type="dxa"/>
+            <w:shd w:val="pct5" w:color="auto" w:fill="auto"/>
+            <w:vAlign w:val="center"/>
+          </w:tcPr>
+          <w:p>
+            <w:pPr>
+              <w:pStyle w:val="TableContent"/>
+              <w:rPr>
+                <w:highlight w:val="yellow"/>
+              </w:rPr>
+            </w:pPr>
+            <w:proofErr w:type="spellStart"/>
+            <w:r>
+              <w:rPr>
+                <w:highlight w:val="yellow"/>
+              </w:rPr>
+              <w:t>InVld</w:t>
+            </w:r>
+            <w:proofErr w:type="spellEnd"/>
+          </w:p>
+        </w:tc>
+        <w:tc>
+          <w:tcPr>
+            <w:tcW w:w="1134" w:type="dxa"/>
+            <w:vAlign w:val="center"/>
+          </w:tcPr>
+          <w:p>
+            <w:pPr>
+              <w:pStyle w:val="TableContent"/>
+              <w:jc w:val="center"/>
+              <w:rPr>
+                <w:highlight w:val="yellow"/>
+              </w:rPr>
+            </w:pPr>
+            <w:r>
+              <w:rPr>
+                <w:highlight w:val="yellow"/>
+              </w:rPr>
+              <w:t>Input</w:t>
+            </w:r>
+          </w:p>
+        </w:tc>
+        <w:tc>
+          <w:tcPr>
+            <w:tcW w:w="1559" w:type="dxa"/>
+            <w:vAlign w:val="center"/>
+          </w:tcPr>
+          <w:p>
+            <w:pPr>
+              <w:pStyle w:val="TableContent"/>
+              <w:jc w:val="center"/>
+              <w:rPr>
+                <w:highlight w:val="yellow"/>
+              </w:rPr>
+            </w:pPr>
+            <w:r>
+              <w:rPr>
+                <w:highlight w:val="yellow"/>
+              </w:rPr>
+              <w:t>1</w:t>
+            </w:r>
+          </w:p>
+        </w:tc>
+        <w:tc>
+          <w:tcPr>
+            <w:tcW w:w="5953" w:type="dxa"/>
+            <w:vAlign w:val="center"/>
+          </w:tcPr>
+          <w:p>
+            <w:pPr>
+              <w:pStyle w:val="TableContent"/>
+              <w:rPr>
+                <w:b/>
+                <w:highlight w:val="yellow"/>
+              </w:rPr>
+            </w:pPr>
+            <w:r>
+              <w:rPr>
+                <w:highlight w:val="yellow"/>
+              </w:rPr>
+              <w:t>AXI-S handshaking signal</w:t>
+            </w:r>
+          </w:p>
+        </w:tc>
+      </w:tr>
+      <w:tr>
+        <w:trPr>
+          <w:trHeight w:val="369"/>
+        </w:trPr>
+        <w:tc>
+          <w:tcPr>
+            <w:tcW w:w="1630" w:type="dxa"/>
+            <w:shd w:val="pct5" w:color="auto" w:fill="auto"/>
+            <w:vAlign w:val="center"/>
+          </w:tcPr>
+          <w:p>
+            <w:pPr>
+              <w:pStyle w:val="TableContent"/>
+              <w:rPr>
+                <w:highlight w:val="yellow"/>
+                <w:lang w:val="en-CH"/>
+              </w:rPr>
+            </w:pPr>
+            <w:r>
+              <w:rPr>
+                <w:highlight w:val="yellow"/>
+              </w:rPr>
+              <w:t>In</w:t>
+            </w:r>
+            <w:r>
+              <w:rPr>
+                <w:highlight w:val="yellow"/>
+                <w:lang w:val="en-CH"/>
+              </w:rPr>
+              <w:t>Data</w:t>
+            </w:r>
+          </w:p>
+        </w:tc>
+        <w:tc>
+          <w:tcPr>
+            <w:tcW w:w="1134" w:type="dxa"/>
+            <w:vAlign w:val="center"/>
+          </w:tcPr>
+          <w:p>
+            <w:pPr>
+              <w:pStyle w:val="TableContent"/>
+              <w:jc w:val="center"/>
+              <w:rPr>
+                <w:highlight w:val="yellow"/>
+              </w:rPr>
+            </w:pPr>
+            <w:r>
+              <w:rPr>
+                <w:highlight w:val="yellow"/>
+              </w:rPr>
+              <w:t>Input</w:t>
+            </w:r>
+          </w:p>
+        </w:tc>
+        <w:tc>
+          <w:tcPr>
+            <w:tcW w:w="1559" w:type="dxa"/>
+            <w:vAlign w:val="center"/>
+          </w:tcPr>
+          <w:p>
+            <w:pPr>
+              <w:pStyle w:val="TableContent"/>
+              <w:jc w:val="center"/>
+              <w:rPr>
+                <w:highlight w:val="yellow"/>
+              </w:rPr>
+            </w:pPr>
+            <w:proofErr w:type="spellStart"/>
+            <w:r>
+              <w:rPr>
+                <w:highlight w:val="yellow"/>
+              </w:rPr>
+              <w:t>InFmt_g</w:t>
+            </w:r>
+            <w:proofErr w:type="spellEnd"/>
+          </w:p>
+        </w:tc>
+        <w:tc>
+          <w:tcPr>
+            <w:tcW w:w="5953" w:type="dxa"/>
+            <w:vAlign w:val="center"/>
+          </w:tcPr>
+          <w:p>
+            <w:pPr>
+              <w:pStyle w:val="TableContent"/>
+              <w:rPr>
+                <w:highlight w:val="yellow"/>
+                <w:lang w:val="en-CH"/>
+              </w:rPr>
+            </w:pPr>
+            <w:r>
+              <w:rPr>
+                <w:highlight w:val="yellow"/>
+                <w:lang w:val="en-CH"/>
+              </w:rPr>
+              <w:t>Input signal</w:t>
+            </w:r>
+          </w:p>
+        </w:tc>
+      </w:tr>
+      <w:tr>
+        <w:trPr>
+          <w:trHeight w:val="369"/>
+        </w:trPr>
+        <w:tc>
+          <w:tcPr>
+            <w:tcW w:w="10276" w:type="dxa"/>
+            <w:gridSpan w:val="4"/>
+            <w:shd w:val="pct5" w:color="auto" w:fill="auto"/>
+            <w:vAlign w:val="center"/>
+          </w:tcPr>
+          <w:p>
+            <w:pPr>
+              <w:pStyle w:val="TableContent"/>
+              <w:rPr>
+                <w:i/>
+                <w:highlight w:val="yellow"/>
+              </w:rPr>
+            </w:pPr>
+            <w:r>
+              <w:rPr>
+                <w:b/>
+                <w:i/>
+                <w:highlight w:val="yellow"/>
+              </w:rPr>
+              <w:t>Output</w:t>
+            </w:r>
+          </w:p>
+        </w:tc>
+      </w:tr>
+      <w:tr>
+        <w:trPr>
+          <w:trHeight w:val="369"/>
+        </w:trPr>
+        <w:tc>
+          <w:tcPr>
+            <w:tcW w:w="1630" w:type="dxa"/>
+            <w:shd w:val="pct5" w:color="auto" w:fill="auto"/>
+            <w:vAlign w:val="center"/>
+          </w:tcPr>
+          <w:p>
+            <w:pPr>
+              <w:pStyle w:val="TableContent"/>
+              <w:rPr>
+                <w:highlight w:val="yellow"/>
+              </w:rPr>
+            </w:pPr>
+            <w:proofErr w:type="spellStart"/>
+            <w:r>
+              <w:rPr>
+                <w:highlight w:val="yellow"/>
+              </w:rPr>
+              <w:t>OutVld</w:t>
+            </w:r>
+            <w:proofErr w:type="spellEnd"/>
+          </w:p>
+        </w:tc>
+        <w:tc>
+          <w:tcPr>
+            <w:tcW w:w="1134" w:type="dxa"/>
+            <w:vAlign w:val="center"/>
+          </w:tcPr>
+          <w:p>
+            <w:pPr>
+              <w:pStyle w:val="TableContent"/>
+              <w:jc w:val="center"/>
+              <w:rPr>
+                <w:highlight w:val="yellow"/>
+              </w:rPr>
+            </w:pPr>
+            <w:r>
+              <w:rPr>
+                <w:highlight w:val="yellow"/>
+              </w:rPr>
+              <w:t>Output</w:t>
+            </w:r>
+          </w:p>
+        </w:tc>
+        <w:tc>
+          <w:tcPr>
+            <w:tcW w:w="1559" w:type="dxa"/>
+            <w:vAlign w:val="center"/>
+          </w:tcPr>
+          <w:p>
+            <w:pPr>
+              <w:pStyle w:val="TableContent"/>
+              <w:jc w:val="center"/>
+              <w:rPr>
+                <w:highlight w:val="yellow"/>
+              </w:rPr>
+            </w:pPr>
+            <w:r>
+              <w:rPr>
+                <w:highlight w:val="yellow"/>
+              </w:rPr>
+              <w:t>1</w:t>
+            </w:r>
+          </w:p>
+        </w:tc>
+        <w:tc>
+          <w:tcPr>
+            <w:tcW w:w="5953" w:type="dxa"/>
+            <w:vAlign w:val="center"/>
+          </w:tcPr>
+          <w:p>
+            <w:pPr>
+              <w:pStyle w:val="TableContent"/>
+              <w:rPr>
+                <w:highlight w:val="yellow"/>
+              </w:rPr>
+            </w:pPr>
+            <w:r>
+              <w:rPr>
+                <w:highlight w:val="yellow"/>
+              </w:rPr>
+              <w:t>AXI-S handshaking signal</w:t>
+            </w:r>
+          </w:p>
+        </w:tc>
+      </w:tr>
+      <w:tr>
+        <w:trPr>
+          <w:trHeight w:val="369"/>
+        </w:trPr>
+        <w:tc>
+          <w:tcPr>
+            <w:tcW w:w="1630" w:type="dxa"/>
+            <w:shd w:val="pct5" w:color="auto" w:fill="auto"/>
+            <w:vAlign w:val="center"/>
+          </w:tcPr>
+          <w:p>
+            <w:pPr>
+              <w:pStyle w:val="TableContent"/>
+              <w:rPr>
+                <w:highlight w:val="yellow"/>
+                <w:lang w:val="en-CH"/>
+              </w:rPr>
+            </w:pPr>
+            <w:r>
+              <w:rPr>
+                <w:highlight w:val="yellow"/>
+              </w:rPr>
+              <w:t>Out</w:t>
+            </w:r>
+            <w:r>
+              <w:rPr>
+                <w:highlight w:val="yellow"/>
+                <w:lang w:val="en-CH"/>
+              </w:rPr>
+              <w:t>Data</w:t>
+            </w:r>
+          </w:p>
+        </w:tc>
+        <w:tc>
+          <w:tcPr>
+            <w:tcW w:w="1134" w:type="dxa"/>
+            <w:vAlign w:val="center"/>
+          </w:tcPr>
+          <w:p>
+            <w:pPr>
+              <w:pStyle w:val="TableContent"/>
+              <w:jc w:val="center"/>
+              <w:rPr>
+                <w:highlight w:val="yellow"/>
+              </w:rPr>
+            </w:pPr>
+            <w:r>
+              <w:rPr>
+                <w:highlight w:val="yellow"/>
+              </w:rPr>
+              <w:t>Output</w:t>
+            </w:r>
+          </w:p>
+        </w:tc>
+        <w:tc>
+          <w:tcPr>
+            <w:tcW w:w="1559" w:type="dxa"/>
+            <w:vAlign w:val="center"/>
+          </w:tcPr>
+          <w:p>
+            <w:pPr>
+              <w:pStyle w:val="TableContent"/>
+              <w:jc w:val="center"/>
+              <w:rPr>
+                <w:highlight w:val="yellow"/>
+              </w:rPr>
+            </w:pPr>
+            <w:proofErr w:type="spellStart"/>
+            <w:r>
+              <w:rPr>
+                <w:highlight w:val="yellow"/>
+              </w:rPr>
+              <w:t>OutFmt_g</w:t>
+            </w:r>
+            <w:proofErr w:type="spellEnd"/>
+          </w:p>
+        </w:tc>
+        <w:tc>
+          <w:tcPr>
+            <w:tcW w:w="5953" w:type="dxa"/>
+            <w:vAlign w:val="center"/>
+          </w:tcPr>
+          <w:p>
+            <w:pPr>
+              <w:pStyle w:val="TableContent"/>
+              <w:rPr>
+                <w:highlight w:val="yellow"/>
+                <w:lang w:val="en-CH"/>
+              </w:rPr>
+            </w:pPr>
+            <w:r>
+              <w:rPr>
+                <w:highlight w:val="yellow"/>
+                <w:lang w:val="en-CH"/>
+              </w:rPr>
+              <w:t>Output data</w:t>
+            </w:r>
+          </w:p>
+        </w:tc>
+      </w:tr>
+    </w:tbl>
+    <w:p>
+      <w:pPr>
+        <w:rPr>
+          <w:highlight w:val="yellow"/>
+          <w:lang w:val="en-US"/>
+        </w:rPr>
+      </w:pPr>
+    </w:p>
+    <w:p>
+      <w:pPr>
+        <w:pStyle w:val="Heading3"/>
+        <w:pageBreakBefore/>
+        <w:rPr>
+          <w:highlight w:val="yellow"/>
+          <w:lang w:val="en-US"/>
+        </w:rPr>
+      </w:pPr>
+      <w:r>
+        <w:rPr>
+          <w:highlight w:val="yellow"/>
+          <w:lang w:val="en-US"/>
+        </w:rPr>
+        <w:lastRenderedPageBreak/>
+        <w:t>Architecture</w:t>
+      </w:r>
+    </w:p>
+    <w:p>
+      <w:pPr>
+        <w:rPr>
+          <w:highlight w:val="yellow"/>
+          <w:lang w:val="en-CH"/>
+        </w:rPr>
+      </w:pPr>
+      <w:r>
+        <w:rPr>
+          <w:highlight w:val="yellow"/>
+          <w:lang w:val="en-US"/>
+        </w:rPr>
+        <w:t xml:space="preserve">The figure below shows the architecture of the </w:t>
+      </w:r>
+      <w:r>
+        <w:rPr>
+          <w:highlight w:val="yellow"/>
+          <w:lang w:val="en-CH"/>
+        </w:rPr>
+        <w:t xml:space="preserve">square </w:t>
+      </w:r>
+      <w:proofErr w:type="spellStart"/>
+      <w:r>
+        <w:rPr>
+          <w:highlight w:val="yellow"/>
+          <w:lang w:val="en-CH"/>
+        </w:rPr>
+        <w:t>roiot</w:t>
+      </w:r>
+      <w:proofErr w:type="spellEnd"/>
+      <w:r>
+        <w:rPr>
+          <w:highlight w:val="yellow"/>
+          <w:lang w:val="en-CH"/>
+        </w:rPr>
+        <w:t xml:space="preserve"> calculation.</w:t>
+      </w:r>
+    </w:p>
+    <w:p>
+      <w:pPr>
+        <w:rPr>
+          <w:highlight w:val="yellow"/>
+          <w:lang w:val="en-US"/>
+        </w:rPr>
+      </w:pPr>
+      <w:r>
+        <w:rPr>
+          <w:highlight w:val="yellow"/>
+          <w:lang w:val="en-US"/>
+        </w:rPr>
+        <w:t>For simple implementation, all formats are normalized to the range +/-1.0 and the normalized numbers are used for internal calculations. At the output, the normalization is reverted, so the normalization is completely invisible from outside.</w:t>
+      </w:r>
+    </w:p>
+    <w:p>
+      <w:pPr>
+        <w:rPr>
+          <w:highlight w:val="yellow"/>
+          <w:lang w:val="en-US"/>
+        </w:rPr>
+      </w:pPr>
+      <w:r>
+        <w:rPr>
+          <w:highlight w:val="yellow"/>
+          <w:lang w:val="en-US"/>
+        </w:rPr>
+        <w:t xml:space="preserve">Since the square root approximation is only valid in the range between 0.25 and 1.0, all numbers are first shifted into this range and the shift is compensated at the output of the calculation. This setup also allows for relatively precise results, </w:t>
+      </w:r>
+      <w:proofErr w:type="spellStart"/>
+      <w:r>
+        <w:rPr>
+          <w:highlight w:val="yellow"/>
+          <w:lang w:val="en-US"/>
+        </w:rPr>
+        <w:t>eventhough</w:t>
+      </w:r>
+      <w:proofErr w:type="spellEnd"/>
+      <w:r>
+        <w:rPr>
+          <w:highlight w:val="yellow"/>
+          <w:lang w:val="en-US"/>
+        </w:rPr>
+        <w:t xml:space="preserve"> the square-</w:t>
+      </w:r>
+      <w:proofErr w:type="spellStart"/>
+      <w:r>
+        <w:rPr>
+          <w:highlight w:val="yellow"/>
+          <w:lang w:val="en-US"/>
+        </w:rPr>
+        <w:t>root</w:t>
+      </w:r>
+      <w:proofErr w:type="spellEnd"/>
+      <w:r>
+        <w:rPr>
+          <w:highlight w:val="yellow"/>
+          <w:lang w:val="en-US"/>
+        </w:rPr>
+        <w:t xml:space="preserve"> approximation is limited to 18 bits.</w:t>
+      </w:r>
+    </w:p>
+    <w:p>
+      <w:pPr>
+        <w:rPr>
+          <w:highlight w:val="yellow"/>
+          <w:lang w:val="en-US"/>
+        </w:rPr>
+      </w:pPr>
+      <w:r>
+        <w:rPr>
+          <w:highlight w:val="yellow"/>
+          <w:lang w:val="en-US"/>
+        </w:rPr>
+        <w:t>This concept works because:</w:t>
+      </w:r>
+    </w:p>
+    <w:p>
+      <w:pPr>
+        <w:jc w:val="center"/>
+        <w:rPr>
+          <w:highlight w:val="yellow"/>
+          <w:lang w:val="en-US"/>
+        </w:rPr>
+      </w:pPr>
+      <m:oMathPara>
+        <m:oMath>
+          <m:f>
+            <m:fPr>
+              <m:ctrlPr>
+                <w:rPr>
+                  <w:rFonts w:ascii="Cambria Math" w:hAnsi="Cambria Math"/>
+                  <w:i/>
+                  <w:highlight w:val="yellow"/>
+                  <w:lang w:val="en-US"/>
+                </w:rPr>
+              </m:ctrlPr>
+            </m:fPr>
+            <m:num>
+              <m:rad>
+                <m:radPr>
+                  <m:degHide m:val="1"/>
+                  <m:ctrlPr>
+                    <w:rPr>
+                      <w:rFonts w:ascii="Cambria Math" w:hAnsi="Cambria Math"/>
+                      <w:i/>
+                      <w:highlight w:val="yellow"/>
+                      <w:lang w:val="en-US"/>
+                    </w:rPr>
+                  </m:ctrlPr>
+                </m:radPr>
+                <m:deg/>
+                <m:e>
+                  <m:r>
+                    <w:rPr>
+                      <w:rFonts w:ascii="Cambria Math" w:hAnsi="Cambria Math"/>
+                      <w:highlight w:val="yellow"/>
+                      <w:lang w:val="en-US"/>
+                    </w:rPr>
+                    <m:t>a∙</m:t>
+                  </m:r>
+                  <m:sSup>
+                    <m:sSupPr>
+                      <m:ctrlPr>
+                        <w:rPr>
+                          <w:rFonts w:ascii="Cambria Math" w:hAnsi="Cambria Math"/>
+                          <w:i/>
+                          <w:color w:val="00B050"/>
+                          <w:highlight w:val="yellow"/>
+                          <w:lang w:val="en-US"/>
+                        </w:rPr>
+                      </m:ctrlPr>
+                    </m:sSupPr>
+                    <m:e>
+                      <m:r>
+                        <w:rPr>
+                          <w:rFonts w:ascii="Cambria Math" w:hAnsi="Cambria Math"/>
+                          <w:color w:val="00B050"/>
+                          <w:highlight w:val="yellow"/>
+                          <w:lang w:val="en-US"/>
+                        </w:rPr>
+                        <m:t>2</m:t>
+                      </m:r>
+                    </m:e>
+                    <m:sup>
+                      <m:r>
+                        <w:rPr>
+                          <w:rFonts w:ascii="Cambria Math" w:hAnsi="Cambria Math"/>
+                          <w:color w:val="00B050"/>
+                          <w:highlight w:val="yellow"/>
+                          <w:lang w:val="en-US"/>
+                        </w:rPr>
+                        <m:t>2n</m:t>
+                      </m:r>
+                    </m:sup>
+                  </m:sSup>
+                </m:e>
+              </m:rad>
+            </m:num>
+            <m:den>
+              <m:sSup>
+                <m:sSupPr>
+                  <m:ctrlPr>
+                    <w:rPr>
+                      <w:rFonts w:ascii="Cambria Math" w:hAnsi="Cambria Math"/>
+                      <w:i/>
+                      <w:color w:val="00B0F0"/>
+                      <w:highlight w:val="yellow"/>
+                      <w:lang w:val="en-US"/>
+                    </w:rPr>
+                  </m:ctrlPr>
+                </m:sSupPr>
+                <m:e>
+                  <m:r>
+                    <w:rPr>
+                      <w:rFonts w:ascii="Cambria Math" w:hAnsi="Cambria Math"/>
+                      <w:color w:val="00B0F0"/>
+                      <w:highlight w:val="yellow"/>
+                      <w:lang w:val="en-US"/>
+                    </w:rPr>
+                    <m:t>2</m:t>
+                  </m:r>
+                </m:e>
+                <m:sup>
+                  <m:r>
+                    <w:rPr>
+                      <w:rFonts w:ascii="Cambria Math" w:hAnsi="Cambria Math"/>
+                      <w:color w:val="00B0F0"/>
+                      <w:highlight w:val="yellow"/>
+                      <w:lang w:val="en-US"/>
+                    </w:rPr>
+                    <m:t>n</m:t>
+                  </m:r>
+                </m:sup>
+              </m:sSup>
+            </m:den>
+          </m:f>
+          <m:r>
+            <w:rPr>
+              <w:rFonts w:ascii="Cambria Math" w:hAnsi="Cambria Math"/>
+              <w:highlight w:val="yellow"/>
+              <w:lang w:val="en-US"/>
+            </w:rPr>
+            <m:t>=</m:t>
+          </m:r>
+          <m:rad>
+            <m:radPr>
+              <m:degHide m:val="1"/>
+              <m:ctrlPr>
+                <w:rPr>
+                  <w:rFonts w:ascii="Cambria Math" w:hAnsi="Cambria Math"/>
+                  <w:i/>
+                  <w:highlight w:val="yellow"/>
+                  <w:lang w:val="en-US"/>
+                </w:rPr>
+              </m:ctrlPr>
+            </m:radPr>
+            <m:deg/>
+            <m:e>
+              <m:r>
+                <w:rPr>
+                  <w:rFonts w:ascii="Cambria Math" w:hAnsi="Cambria Math"/>
+                  <w:highlight w:val="yellow"/>
+                  <w:lang w:val="en-US"/>
+                </w:rPr>
+                <m:t>a∙</m:t>
+              </m:r>
+              <m:sSup>
+                <m:sSupPr>
+                  <m:ctrlPr>
+                    <w:rPr>
+                      <w:rFonts w:ascii="Cambria Math" w:hAnsi="Cambria Math"/>
+                      <w:i/>
+                      <w:color w:val="00B050"/>
+                      <w:highlight w:val="yellow"/>
+                      <w:lang w:val="en-US"/>
+                    </w:rPr>
+                  </m:ctrlPr>
+                </m:sSupPr>
+                <m:e>
+                  <m:r>
+                    <w:rPr>
+                      <w:rFonts w:ascii="Cambria Math" w:hAnsi="Cambria Math"/>
+                      <w:color w:val="00B050"/>
+                      <w:highlight w:val="yellow"/>
+                      <w:lang w:val="en-US"/>
+                    </w:rPr>
+                    <m:t>2</m:t>
+                  </m:r>
+                </m:e>
+                <m:sup>
+                  <m:r>
+                    <w:rPr>
+                      <w:rFonts w:ascii="Cambria Math" w:hAnsi="Cambria Math"/>
+                      <w:color w:val="00B050"/>
+                      <w:highlight w:val="yellow"/>
+                      <w:lang w:val="en-US"/>
+                    </w:rPr>
+                    <m:t>2n</m:t>
+                  </m:r>
+                </m:sup>
+              </m:sSup>
+            </m:e>
+          </m:rad>
+          <m:r>
+            <w:rPr>
+              <w:rFonts w:ascii="Cambria Math" w:hAnsi="Cambria Math"/>
+              <w:highlight w:val="yellow"/>
+              <w:lang w:val="en-US"/>
+            </w:rPr>
+            <m:t>∙</m:t>
+          </m:r>
+          <m:sSup>
+            <m:sSupPr>
+              <m:ctrlPr>
+                <w:rPr>
+                  <w:rFonts w:ascii="Cambria Math" w:hAnsi="Cambria Math"/>
+                  <w:i/>
+                  <w:color w:val="00B0F0"/>
+                  <w:highlight w:val="yellow"/>
+                  <w:lang w:val="en-US"/>
+                </w:rPr>
+              </m:ctrlPr>
+            </m:sSupPr>
+            <m:e>
+              <m:r>
+                <w:rPr>
+                  <w:rFonts w:ascii="Cambria Math" w:hAnsi="Cambria Math"/>
+                  <w:color w:val="00B0F0"/>
+                  <w:highlight w:val="yellow"/>
+                  <w:lang w:val="en-US"/>
+                </w:rPr>
+                <m:t>2</m:t>
+              </m:r>
+            </m:e>
+            <m:sup>
+              <m:r>
+                <w:rPr>
+                  <w:rFonts w:ascii="Cambria Math" w:hAnsi="Cambria Math"/>
+                  <w:color w:val="00B0F0"/>
+                  <w:highlight w:val="yellow"/>
+                  <w:lang w:val="en-US"/>
+                </w:rPr>
+                <m:t>-n</m:t>
+              </m:r>
+            </m:sup>
+          </m:sSup>
+          <m:r>
+            <w:rPr>
+              <w:rFonts w:ascii="Cambria Math" w:hAnsi="Cambria Math"/>
+              <w:highlight w:val="yellow"/>
+              <w:lang w:val="en-US"/>
+            </w:rPr>
+            <m:t>=</m:t>
+          </m:r>
+          <m:rad>
+            <m:radPr>
+              <m:degHide m:val="1"/>
+              <m:ctrlPr>
+                <w:rPr>
+                  <w:rFonts w:ascii="Cambria Math" w:hAnsi="Cambria Math"/>
+                  <w:i/>
+                  <w:highlight w:val="yellow"/>
+                  <w:lang w:val="en-US"/>
+                </w:rPr>
+              </m:ctrlPr>
+            </m:radPr>
+            <m:deg/>
+            <m:e>
+              <m:r>
+                <w:rPr>
+                  <w:rFonts w:ascii="Cambria Math" w:hAnsi="Cambria Math"/>
+                  <w:highlight w:val="yellow"/>
+                  <w:lang w:val="en-US"/>
+                </w:rPr>
+                <m:t>a∙</m:t>
+              </m:r>
+              <m:sSup>
+                <m:sSupPr>
+                  <m:ctrlPr>
+                    <w:rPr>
+                      <w:rFonts w:ascii="Cambria Math" w:hAnsi="Cambria Math"/>
+                      <w:i/>
+                      <w:color w:val="00B050"/>
+                      <w:highlight w:val="yellow"/>
+                      <w:lang w:val="en-US"/>
+                    </w:rPr>
+                  </m:ctrlPr>
+                </m:sSupPr>
+                <m:e>
+                  <m:r>
+                    <w:rPr>
+                      <w:rFonts w:ascii="Cambria Math" w:hAnsi="Cambria Math"/>
+                      <w:color w:val="00B050"/>
+                      <w:highlight w:val="yellow"/>
+                      <w:lang w:val="en-US"/>
+                    </w:rPr>
+                    <m:t>2</m:t>
+                  </m:r>
+                </m:e>
+                <m:sup>
+                  <m:r>
+                    <w:rPr>
+                      <w:rFonts w:ascii="Cambria Math" w:hAnsi="Cambria Math"/>
+                      <w:color w:val="00B050"/>
+                      <w:highlight w:val="yellow"/>
+                      <w:lang w:val="en-US"/>
+                    </w:rPr>
+                    <m:t>2n</m:t>
+                  </m:r>
+                </m:sup>
+              </m:sSup>
+            </m:e>
+          </m:rad>
+          <m:r>
+            <w:rPr>
+              <w:rFonts w:ascii="Cambria Math" w:hAnsi="Cambria Math"/>
+              <w:highlight w:val="yellow"/>
+              <w:lang w:val="en-US"/>
+            </w:rPr>
+            <m:t>∙</m:t>
+          </m:r>
+          <m:rad>
+            <m:radPr>
+              <m:degHide m:val="1"/>
+              <m:ctrlPr>
+                <w:rPr>
+                  <w:rFonts w:ascii="Cambria Math" w:hAnsi="Cambria Math"/>
+                  <w:i/>
+                  <w:color w:val="00B0F0"/>
+                  <w:highlight w:val="yellow"/>
+                  <w:lang w:val="en-US"/>
+                </w:rPr>
+              </m:ctrlPr>
+            </m:radPr>
+            <m:deg/>
+            <m:e>
+              <m:sSup>
+                <m:sSupPr>
+                  <m:ctrlPr>
+                    <w:rPr>
+                      <w:rFonts w:ascii="Cambria Math" w:hAnsi="Cambria Math"/>
+                      <w:i/>
+                      <w:color w:val="00B0F0"/>
+                      <w:highlight w:val="yellow"/>
+                      <w:lang w:val="en-US"/>
+                    </w:rPr>
+                  </m:ctrlPr>
+                </m:sSupPr>
+                <m:e>
+                  <m:r>
+                    <w:rPr>
+                      <w:rFonts w:ascii="Cambria Math" w:hAnsi="Cambria Math"/>
+                      <w:color w:val="00B0F0"/>
+                      <w:highlight w:val="yellow"/>
+                      <w:lang w:val="en-US"/>
+                    </w:rPr>
+                    <m:t>2</m:t>
+                  </m:r>
+                </m:e>
+                <m:sup>
+                  <m:r>
+                    <w:rPr>
+                      <w:rFonts w:ascii="Cambria Math" w:hAnsi="Cambria Math"/>
+                      <w:color w:val="00B0F0"/>
+                      <w:highlight w:val="yellow"/>
+                      <w:lang w:val="en-US"/>
+                    </w:rPr>
+                    <m:t>-2n</m:t>
+                  </m:r>
+                </m:sup>
+              </m:sSup>
+            </m:e>
+          </m:rad>
+          <m:r>
+            <w:rPr>
+              <w:rFonts w:ascii="Cambria Math" w:hAnsi="Cambria Math"/>
+              <w:highlight w:val="yellow"/>
+              <w:lang w:val="en-US"/>
+            </w:rPr>
+            <m:t>=</m:t>
+          </m:r>
+          <m:rad>
+            <m:radPr>
+              <m:degHide m:val="1"/>
+              <m:ctrlPr>
+                <w:rPr>
+                  <w:rFonts w:ascii="Cambria Math" w:hAnsi="Cambria Math"/>
+                  <w:i/>
+                  <w:highlight w:val="yellow"/>
+                  <w:lang w:val="en-US"/>
+                </w:rPr>
+              </m:ctrlPr>
+            </m:radPr>
+            <m:deg/>
+            <m:e>
+              <m:r>
+                <w:rPr>
+                  <w:rFonts w:ascii="Cambria Math" w:hAnsi="Cambria Math"/>
+                  <w:highlight w:val="yellow"/>
+                  <w:lang w:val="en-US"/>
+                </w:rPr>
+                <m:t>a∙</m:t>
+              </m:r>
+              <m:sSup>
+                <m:sSupPr>
+                  <m:ctrlPr>
+                    <w:rPr>
+                      <w:rFonts w:ascii="Cambria Math" w:hAnsi="Cambria Math"/>
+                      <w:i/>
+                      <w:color w:val="00B050"/>
+                      <w:highlight w:val="yellow"/>
+                      <w:lang w:val="en-US"/>
+                    </w:rPr>
+                  </m:ctrlPr>
+                </m:sSupPr>
+                <m:e>
+                  <m:r>
+                    <w:rPr>
+                      <w:rFonts w:ascii="Cambria Math" w:hAnsi="Cambria Math"/>
+                      <w:color w:val="00B050"/>
+                      <w:highlight w:val="yellow"/>
+                      <w:lang w:val="en-US"/>
+                    </w:rPr>
+                    <m:t>2</m:t>
+                  </m:r>
+                </m:e>
+                <m:sup>
+                  <m:r>
+                    <w:rPr>
+                      <w:rFonts w:ascii="Cambria Math" w:hAnsi="Cambria Math"/>
+                      <w:color w:val="00B050"/>
+                      <w:highlight w:val="yellow"/>
+                      <w:lang w:val="en-US"/>
+                    </w:rPr>
+                    <m:t>2n</m:t>
+                  </m:r>
+                </m:sup>
+              </m:sSup>
+              <m:r>
+                <w:rPr>
+                  <w:rFonts w:ascii="Cambria Math" w:hAnsi="Cambria Math"/>
+                  <w:highlight w:val="yellow"/>
+                  <w:lang w:val="en-US"/>
+                </w:rPr>
+                <m:t>∙</m:t>
+              </m:r>
+              <m:sSup>
+                <m:sSupPr>
+                  <m:ctrlPr>
+                    <w:rPr>
+                      <w:rFonts w:ascii="Cambria Math" w:hAnsi="Cambria Math"/>
+                      <w:i/>
+                      <w:color w:val="00B0F0"/>
+                      <w:highlight w:val="yellow"/>
+                      <w:lang w:val="en-US"/>
+                    </w:rPr>
+                  </m:ctrlPr>
+                </m:sSupPr>
+                <m:e>
+                  <m:r>
+                    <w:rPr>
+                      <w:rFonts w:ascii="Cambria Math" w:hAnsi="Cambria Math"/>
+                      <w:color w:val="00B0F0"/>
+                      <w:highlight w:val="yellow"/>
+                      <w:lang w:val="en-US"/>
+                    </w:rPr>
+                    <m:t>2</m:t>
+                  </m:r>
+                </m:e>
+                <m:sup>
+                  <m:r>
+                    <w:rPr>
+                      <w:rFonts w:ascii="Cambria Math" w:hAnsi="Cambria Math"/>
+                      <w:color w:val="00B0F0"/>
+                      <w:highlight w:val="yellow"/>
+                      <w:lang w:val="en-US"/>
+                    </w:rPr>
+                    <m:t>-2n</m:t>
+                  </m:r>
+                </m:sup>
+              </m:sSup>
+            </m:e>
+          </m:rad>
+          <m:r>
+            <w:rPr>
+              <w:rFonts w:ascii="Cambria Math" w:hAnsi="Cambria Math"/>
+              <w:highlight w:val="yellow"/>
+              <w:lang w:val="en-US"/>
+            </w:rPr>
+            <m:t>=</m:t>
+          </m:r>
+          <m:rad>
+            <m:radPr>
+              <m:degHide m:val="1"/>
+              <m:ctrlPr>
+                <w:rPr>
+                  <w:rFonts w:ascii="Cambria Math" w:hAnsi="Cambria Math"/>
+                  <w:i/>
+                  <w:highlight w:val="yellow"/>
+                  <w:lang w:val="en-US"/>
+                </w:rPr>
+              </m:ctrlPr>
+            </m:radPr>
+            <m:deg/>
+            <m:e>
+              <m:r>
+                <w:rPr>
+                  <w:rFonts w:ascii="Cambria Math" w:hAnsi="Cambria Math"/>
+                  <w:highlight w:val="yellow"/>
+                  <w:lang w:val="en-US"/>
+                </w:rPr>
+                <m:t>a∙</m:t>
+              </m:r>
+              <m:sSup>
+                <m:sSupPr>
+                  <m:ctrlPr>
+                    <w:rPr>
+                      <w:rFonts w:ascii="Cambria Math" w:hAnsi="Cambria Math"/>
+                      <w:i/>
+                      <w:highlight w:val="yellow"/>
+                      <w:lang w:val="en-US"/>
+                    </w:rPr>
+                  </m:ctrlPr>
+                </m:sSupPr>
+                <m:e>
+                  <m:r>
+                    <w:rPr>
+                      <w:rFonts w:ascii="Cambria Math" w:hAnsi="Cambria Math"/>
+                      <w:highlight w:val="yellow"/>
+                      <w:lang w:val="en-US"/>
+                    </w:rPr>
+                    <m:t>2</m:t>
+                  </m:r>
+                </m:e>
+                <m:sup>
+                  <m:r>
+                    <w:rPr>
+                      <w:rFonts w:ascii="Cambria Math" w:hAnsi="Cambria Math"/>
+                      <w:highlight w:val="yellow"/>
+                      <w:lang w:val="en-US"/>
+                    </w:rPr>
+                    <m:t>2n-2n</m:t>
+                  </m:r>
+                </m:sup>
+              </m:sSup>
+            </m:e>
+          </m:rad>
+          <m:r>
+            <w:rPr>
+              <w:rFonts w:ascii="Cambria Math" w:hAnsi="Cambria Math"/>
+              <w:highlight w:val="yellow"/>
+              <w:lang w:val="en-US"/>
+            </w:rPr>
+            <m:t>=</m:t>
+          </m:r>
+          <m:rad>
+            <m:radPr>
+              <m:degHide m:val="1"/>
+              <m:ctrlPr>
+                <w:rPr>
+                  <w:rFonts w:ascii="Cambria Math" w:hAnsi="Cambria Math"/>
+                  <w:i/>
+                  <w:highlight w:val="yellow"/>
+                  <w:lang w:val="en-US"/>
+                </w:rPr>
+              </m:ctrlPr>
+            </m:radPr>
+            <m:deg/>
+            <m:e>
+              <m:r>
+                <w:rPr>
+                  <w:rFonts w:ascii="Cambria Math" w:hAnsi="Cambria Math"/>
+                  <w:highlight w:val="yellow"/>
+                  <w:lang w:val="en-US"/>
+                </w:rPr>
+                <m:t>a∙</m:t>
+              </m:r>
+              <m:sSup>
+                <m:sSupPr>
+                  <m:ctrlPr>
+                    <w:rPr>
+                      <w:rFonts w:ascii="Cambria Math" w:hAnsi="Cambria Math"/>
+                      <w:i/>
+                      <w:highlight w:val="yellow"/>
+                      <w:lang w:val="en-US"/>
+                    </w:rPr>
+                  </m:ctrlPr>
+                </m:sSupPr>
+                <m:e>
+                  <m:r>
+                    <w:rPr>
+                      <w:rFonts w:ascii="Cambria Math" w:hAnsi="Cambria Math"/>
+                      <w:highlight w:val="yellow"/>
+                      <w:lang w:val="en-US"/>
+                    </w:rPr>
+                    <m:t>2</m:t>
+                  </m:r>
+                </m:e>
+                <m:sup>
+                  <m:r>
+                    <w:rPr>
+                      <w:rFonts w:ascii="Cambria Math" w:hAnsi="Cambria Math"/>
+                      <w:highlight w:val="yellow"/>
+                      <w:lang w:val="en-US"/>
+                    </w:rPr>
+                    <m:t>0</m:t>
+                  </m:r>
+                </m:sup>
+              </m:sSup>
+            </m:e>
+          </m:rad>
+          <m:r>
+            <w:rPr>
+              <w:rFonts w:ascii="Cambria Math" w:hAnsi="Cambria Math"/>
+              <w:highlight w:val="yellow"/>
+              <w:lang w:val="en-US"/>
+            </w:rPr>
+            <m:t>=</m:t>
+          </m:r>
+          <m:rad>
+            <m:radPr>
+              <m:degHide m:val="1"/>
+              <m:ctrlPr>
+                <w:rPr>
+                  <w:rFonts w:ascii="Cambria Math" w:hAnsi="Cambria Math"/>
+                  <w:i/>
+                  <w:highlight w:val="yellow"/>
+                  <w:lang w:val="en-US"/>
+                </w:rPr>
+              </m:ctrlPr>
+            </m:radPr>
+            <m:deg/>
+            <m:e>
+              <m:r>
+                <w:rPr>
+                  <w:rFonts w:ascii="Cambria Math" w:hAnsi="Cambria Math"/>
+                  <w:highlight w:val="yellow"/>
+                  <w:lang w:val="en-US"/>
+                </w:rPr>
+                <m:t>a</m:t>
+              </m:r>
+            </m:e>
+          </m:rad>
+        </m:oMath>
+      </m:oMathPara>
+    </w:p>
+    <w:p>
+      <w:pPr>
+        <w:rPr>
+          <w:highlight w:val="yellow"/>
+          <w:lang w:val="en-US"/>
+        </w:rPr>
+      </w:pPr>
+    </w:p>
+    <w:p>
+      <w:pPr>
+        <w:jc w:val="center"/>
+        <w:rPr>
+          <w:highlight w:val="yellow"/>
+          <w:lang w:val="en-US"/>
+        </w:rPr>
+      </w:pPr>
+      <w:r>
+        <w:rPr>
+          <w:highlight w:val="yellow"/>
+        </w:rPr>
+        <w:drawing>
+          <wp:inline distT="0" distB="0" distL="0" distR="0" wp14:anchorId="1B73BB7C" wp14:editId="3722E656">
+            <wp:extent cx="4705350" cy="393700"/>
+            <wp:effectExtent l="0" t="0" r="0" b="6350"/>
+            <wp:docPr id="35" name="Picture 35"/>
+            <wp:cNvGraphicFramePr>
+              <a:graphicFrameLocks xmlns:a="http://schemas.openxmlformats.org/drawingml/2006/main" noChangeAspect="1"/>
+            </wp:cNvGraphicFramePr>
+            <a:graphic xmlns:a="http://schemas.openxmlformats.org/drawingml/2006/main">
+              <a:graphicData uri="http://schemas.openxmlformats.org/drawingml/2006/picture">
+                <pic:pic xmlns:pic="http://schemas.openxmlformats.org/drawingml/2006/picture">
+                  <pic:nvPicPr>
+                    <pic:cNvPr id="0" name="Picture 6"/>
+                    <pic:cNvPicPr>
+                      <a:picLocks noChangeAspect="1" noChangeArrowheads="1"/>
+                    </pic:cNvPicPr>
+                  </pic:nvPicPr>
+                  <pic:blipFill>
+                    <a:blip r:embed="rId52">
+                      <a:extLst>
+                        <a:ext uri="{28A0092B-C50C-407E-A947-70E740481C1C}">
+                          <a14:useLocalDpi xmlns:a14="http://schemas.microsoft.com/office/drawing/2010/main" val="0"/>
+                        </a:ext>
+                      </a:extLst>
+                    </a:blip>
+                    <a:srcRect/>
+                    <a:stretch>
+                      <a:fillRect/>
+                    </a:stretch>
+                  </pic:blipFill>
+                  <pic:spPr bwMode="auto">
+                    <a:xfrm>
+                      <a:off x="0" y="0"/>
+                      <a:ext cx="4705350" cy="393700"/>
+                    </a:xfrm>
+                    <a:prstGeom prst="rect">
+                      <a:avLst/>
+                    </a:prstGeom>
+                    <a:noFill/>
+                    <a:ln>
+                      <a:noFill/>
+                    </a:ln>
+                  </pic:spPr>
+                </pic:pic>
+              </a:graphicData>
+            </a:graphic>
+          </wp:inline>
+        </w:drawing>
+      </w:r>
+    </w:p>
+    <w:p>
+      <w:pPr>
+        <w:pStyle w:val="Caption"/>
+        <w:jc w:val="center"/>
+        <w:rPr>
+          <w:lang w:val="en-CH"/>
+        </w:rPr>
+      </w:pPr>
+      <w:r>
+        <w:rPr>
+          <w:highlight w:val="yellow"/>
+          <w:lang w:val="en-US"/>
+        </w:rPr>
+        <w:t xml:space="preserve">Figure </w:t>
+      </w:r>
+      <w:r>
+        <w:rPr>
+          <w:highlight w:val="yellow"/>
+          <w:lang w:val="en-US"/>
+        </w:rPr>
+        <w:fldChar w:fldCharType="begin"/>
+      </w:r>
+      <w:r>
+        <w:rPr>
+          <w:highlight w:val="yellow"/>
+          <w:lang w:val="en-US"/>
+        </w:rPr>
+        <w:instrText xml:space="preserve"> SEQ Figure \* ARABIC </w:instrText>
+      </w:r>
+      <w:r>
+        <w:rPr>
+          <w:highlight w:val="yellow"/>
+          <w:lang w:val="en-US"/>
+        </w:rPr>
+        <w:fldChar w:fldCharType="separate"/>
+      </w:r>
+      <w:r>
+        <w:rPr>
+          <w:noProof/>
+          <w:highlight w:val="yellow"/>
+          <w:lang w:val="en-US"/>
+        </w:rPr>
+        <w:t>37</w:t>
+      </w:r>
+      <w:r>
+        <w:rPr>
+          <w:highlight w:val="yellow"/>
+          <w:lang w:val="en-US"/>
+        </w:rPr>
+        <w:fldChar w:fldCharType="end"/>
+      </w:r>
+      <w:r>
+        <w:rPr>
+          <w:highlight w:val="yellow"/>
+          <w:lang w:val="en-US"/>
+        </w:rPr>
+        <w:t xml:space="preserve">: </w:t>
+      </w:r>
+      <w:proofErr w:type="spellStart"/>
+      <w:r>
+        <w:rPr>
+          <w:highlight w:val="yellow"/>
+          <w:lang w:val="en-US"/>
+        </w:rPr>
+        <w:t>psi_fix</w:t>
+      </w:r>
+      <w:proofErr w:type="spellEnd"/>
+      <w:r>
+        <w:rPr>
+          <w:highlight w:val="yellow"/>
+          <w:lang w:val="en-US"/>
+        </w:rPr>
+        <w:t>_</w:t>
+      </w:r>
+      <w:r>
+        <w:rPr>
+          <w:highlight w:val="yellow"/>
+          <w:lang w:val="en-CH"/>
+        </w:rPr>
+        <w:t>sqrt</w:t>
+      </w:r>
+    </w:p>
+    <w:p>
+      <w:pPr>
         <w:rPr>
           <w:lang w:val="en-US"/>
         </w:rPr>
@@ -62426,7 +65716,21 @@
         <w:rPr>
           <w:lang w:val="en-US"/>
         </w:rPr>
-        <w:t>For each deprecated library element a replacement strategy is described.</w:t>
+        <w:t xml:space="preserve">For each deprecated library </w:t>
+      </w:r>
+      <w:proofErr w:type="gramStart"/>
+      <w:r>
+        <w:rPr>
+          <w:lang w:val="en-US"/>
+        </w:rPr>
+        <w:t>element</w:t>
+      </w:r>
+      <w:proofErr w:type="gramEnd"/>
+      <w:r>
+        <w:rPr>
+          <w:lang w:val="en-US"/>
+        </w:rPr>
+        <w:t xml:space="preserve"> a replacement strategy is described.</w:t>
       </w:r>
     </w:p>
     <w:p>
@@ -62576,8 +65880,8 @@
       </w:pPr>
     </w:p>
     <w:sectPr>
-      <w:headerReference w:type="default" r:id="rId52"/>
-      <w:footerReference w:type="default" r:id="rId53"/>
+      <w:headerReference w:type="default" r:id="rId53"/>
+      <w:footerReference w:type="default" r:id="rId54"/>
       <w:pgSz w:w="11907" w:h="16840" w:code="9"/>
       <w:pgMar w:top="1701" w:right="851" w:bottom="1134" w:left="851" w:header="794" w:footer="737" w:gutter="0"/>
       <w:paperSrc w:first="15" w:other="15"/>
@@ -62703,7 +66007,7 @@
         </mc:Choice>
         <mc:Fallback>
           <w:pict>
-            <v:line w14:anchorId="2CA953A7" id="Line 2" o:spid="_x0000_s1026" style="position:absolute;z-index:251657216;visibility:visible;mso-wrap-style:square;mso-width-percent:0;mso-height-percent:0;mso-wrap-distance-left:9pt;mso-wrap-distance-top:0;mso-wrap-distance-right:9pt;mso-wrap-distance-bottom:0;mso-position-horizontal:absolute;mso-position-horizontal-relative:page;mso-position-vertical:absolute;mso-position-vertical-relative:page;mso-width-percent:0;mso-height-percent:0;mso-width-relative:page;mso-height-relative:page" from="42.55pt,802.3pt" to="552.75pt,802.35pt" o:gfxdata="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" o:allowincell="f" strokecolor="blue" strokeweight="1.5pt">
+            <v:line w14:anchorId="57A2F054" id="Line 2" o:spid="_x0000_s1026" style="position:absolute;z-index:251657216;visibility:visible;mso-wrap-style:square;mso-width-percent:0;mso-height-percent:0;mso-wrap-distance-left:9pt;mso-wrap-distance-top:0;mso-wrap-distance-right:9pt;mso-wrap-distance-bottom:0;mso-position-horizontal:absolute;mso-position-horizontal-relative:page;mso-position-vertical:absolute;mso-position-vertical-relative:page;mso-width-percent:0;mso-height-percent:0;mso-width-relative:page;mso-height-relative:page" from="42.55pt,802.3pt" to="552.75pt,802.35pt" o:gfxdata="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" o:allowincell="f" strokecolor="blue" strokeweight="1.5pt">
               <v:stroke startarrowwidth="narrow" startarrowlength="short" endarrowwidth="narrow" endarrowlength="short"/>
               <w10:wrap anchorx="page" anchory="page"/>
             </v:line>
@@ -62982,7 +66286,7 @@
         </mc:Choice>
         <mc:Fallback>
           <w:pict>
-            <v:line w14:anchorId="31487879" id="Line 1" o:spid="_x0000_s1026" style="position:absolute;z-index:251659264;visibility:visible;mso-wrap-style:square;mso-width-percent:0;mso-height-percent:0;mso-wrap-distance-left:9pt;mso-wrap-distance-top:0;mso-wrap-distance-right:9pt;mso-wrap-distance-bottom:0;mso-position-horizontal:absolute;mso-position-horizontal-relative:margin;mso-position-vertical:absolute;mso-position-vertical-relative:page;mso-width-percent:0;mso-height-percent:0;mso-width-relative:page;mso-height-relative:page" from="320.35pt,59.55pt" to="507.45pt,59.6pt" o:gfxdata="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" o:allowincell="f" strokecolor="blue" strokeweight="2pt">
+            <v:line w14:anchorId="1DFC8D9C" id="Line 1" o:spid="_x0000_s1026" style="position:absolute;z-index:251659264;visibility:visible;mso-wrap-style:square;mso-width-percent:0;mso-height-percent:0;mso-wrap-distance-left:9pt;mso-wrap-distance-top:0;mso-wrap-distance-right:9pt;mso-wrap-distance-bottom:0;mso-position-horizontal:absolute;mso-position-horizontal-relative:margin;mso-position-vertical:absolute;mso-position-vertical-relative:page;mso-width-percent:0;mso-height-percent:0;mso-width-relative:page;mso-height-relative:page" from="320.35pt,59.55pt" to="507.45pt,59.6pt" o:gfxdata="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" o:allowincell="f" strokecolor="blue" strokeweight="2pt">
               <v:stroke startarrowwidth="narrow" startarrowlength="short" endarrowwidth="narrow" endarrowlength="short"/>
               <w10:wrap anchorx="margin" anchory="page"/>
             </v:line>

</xml_diff>

<commit_message>
DEVEL: design update to get rid off pkg and having only slv as input DOC: update documentation
</commit_message>
<xml_diff>
--- a/doc/psi_fix.docx
+++ b/doc/psi_fix.docx
@@ -22650,10 +22650,10 @@
             <v:path o:extrusionok="f" gradientshapeok="t" o:connecttype="rect"/>
             <o:lock v:ext="edit" aspectratio="t"/>
           </v:shapetype>
-          <v:shape id="_x0000_i1025" type="#_x0000_t75" style="width:224.85pt;height:75.4pt" o:ole="">
+          <v:shape id="_x0000_i1025" type="#_x0000_t75" style="width:225.2pt;height:75.75pt" o:ole="">
             <v:imagedata r:id="rId20" o:title=""/>
           </v:shape>
-          <o:OLEObject Type="Embed" ProgID="Visio.Drawing.15" ShapeID="_x0000_i1025" DrawAspect="Content" ObjectID="_1677526780" r:id="rId21"/>
+          <o:OLEObject Type="Embed" ProgID="Visio.Drawing.15" ShapeID="_x0000_i1025" DrawAspect="Content" ObjectID="_1677746290" r:id="rId21"/>
         </w:object>
       </w:r>
     </w:p>
@@ -22759,10 +22759,10 @@
       </w:pPr>
       <w:r>
         <w:object w:dxaOrig="4935" w:dyaOrig="2221" w14:anchorId="5CC60AD6">
-          <v:shape id="_x0000_i1026" type="#_x0000_t75" style="width:246.55pt;height:110.7pt" o:ole="">
+          <v:shape id="_x0000_i1026" type="#_x0000_t75" style="width:246.7pt;height:110.9pt" o:ole="">
             <v:imagedata r:id="rId22" o:title=""/>
           </v:shape>
-          <o:OLEObject Type="Embed" ProgID="Visio.Drawing.15" ShapeID="_x0000_i1026" DrawAspect="Content" ObjectID="_1677526781" r:id="rId23"/>
+          <o:OLEObject Type="Embed" ProgID="Visio.Drawing.15" ShapeID="_x0000_i1026" DrawAspect="Content" ObjectID="_1677746291" r:id="rId23"/>
         </w:object>
       </w:r>
     </w:p>
@@ -22876,10 +22876,10 @@
       </w:pPr>
       <w:r>
         <w:object w:dxaOrig="4935" w:dyaOrig="2161" w14:anchorId="349AA14A">
-          <v:shape id="_x0000_i1027" type="#_x0000_t75" style="width:246.55pt;height:108.7pt" o:ole="">
+          <v:shape id="_x0000_i1027" type="#_x0000_t75" style="width:246.7pt;height:108.85pt" o:ole="">
             <v:imagedata r:id="rId24" o:title=""/>
           </v:shape>
-          <o:OLEObject Type="Embed" ProgID="Visio.Drawing.15" ShapeID="_x0000_i1027" DrawAspect="Content" ObjectID="_1677526782" r:id="rId25"/>
+          <o:OLEObject Type="Embed" ProgID="Visio.Drawing.15" ShapeID="_x0000_i1027" DrawAspect="Content" ObjectID="_1677746292" r:id="rId25"/>
         </w:object>
       </w:r>
     </w:p>
@@ -41622,10 +41622,10 @@
       </w:pPr>
       <w:r>
         <w:object w:dxaOrig="7083" w:dyaOrig="1941" w14:anchorId="10D1B024">
-          <v:shape id="_x0000_i1028" type="#_x0000_t75" style="width:355.25pt;height:97.15pt" o:ole="">
+          <v:shape id="_x0000_i1028" type="#_x0000_t75" style="width:355.55pt;height:97.6pt" o:ole="">
             <v:imagedata r:id="rId39" o:title=""/>
           </v:shape>
-          <o:OLEObject Type="Embed" ProgID="Visio.Drawing.11" ShapeID="_x0000_i1028" DrawAspect="Content" ObjectID="_1677526783" r:id="rId40"/>
+          <o:OLEObject Type="Embed" ProgID="Visio.Drawing.11" ShapeID="_x0000_i1028" DrawAspect="Content" ObjectID="_1677746293" r:id="rId40"/>
         </w:object>
       </w:r>
     </w:p>
@@ -43406,10 +43406,10 @@
       </w:pPr>
       <w:r>
         <w:object w:dxaOrig="9804" w:dyaOrig="3750" w14:anchorId="575F100C">
-          <v:shape id="_x0000_i1029" type="#_x0000_t75" style="width:489.05pt;height:187.45pt" o:ole="">
+          <v:shape id="_x0000_i1029" type="#_x0000_t75" style="width:489.35pt;height:187.35pt" o:ole="">
             <v:imagedata r:id="rId41" o:title=""/>
           </v:shape>
-          <o:OLEObject Type="Embed" ProgID="Visio.Drawing.11" ShapeID="_x0000_i1029" DrawAspect="Content" ObjectID="_1677526784" r:id="rId42"/>
+          <o:OLEObject Type="Embed" ProgID="Visio.Drawing.11" ShapeID="_x0000_i1029" DrawAspect="Content" ObjectID="_1677746294" r:id="rId42"/>
         </w:object>
       </w:r>
     </w:p>
@@ -63202,7 +63202,19 @@
         <w:rPr>
           <w:lang w:val="en-US"/>
         </w:rPr>
-        <w:t xml:space="preserve">This unit implements an architecture prior to generate trigger that can be used for the </w:t>
+        <w:t>This unit implements an architecture prior to generate trigger</w:t>
+      </w:r>
+      <w:r>
+        <w:rPr>
+          <w:lang w:val="en-US"/>
+        </w:rPr>
+        <w:t>s</w:t>
+      </w:r>
+      <w:r>
+        <w:rPr>
+          <w:lang w:val="en-US"/>
+        </w:rPr>
+        <w:t xml:space="preserve"> that can be used for the </w:t>
       </w:r>
       <w:r>
         <w:rPr>
@@ -63245,20 +63257,64 @@
         <w:rPr>
           <w:lang w:val="en-US"/>
         </w:rPr>
-        <w:t xml:space="preserve">The specificity is that several channel can be checked with a set of dedicated thresholds, minimum and maximum. Data input must be fed in a TDM fashion whereas the parameters are set with parallel registers. Prior to avoid multiple use of comparator, setting registers are converted from parallel to TDM and aligned with data to perform comparison. </w:t>
-      </w:r>
-    </w:p>
-    <w:p>
-      <w:pPr>
-        <w:rPr>
-          <w:lang w:val="en-US"/>
-        </w:rPr>
-      </w:pPr>
-      <w:r>
-        <w:rPr>
-          <w:lang w:val="en-US"/>
-        </w:rPr>
-        <w:t xml:space="preserve">The results are connected to the digital trigger and the mechanism for arming and disarming is described in the </w:t>
+        <w:t xml:space="preserve">The specificity is that several channel can be checked with a set of dedicated thresholds, minimum and maximum. Data input must be fed in a TDM fashion whereas the parameters are set with parallel registers. </w:t>
+      </w:r>
+    </w:p>
+    <w:p>
+      <w:pPr>
+        <w:rPr>
+          <w:lang w:val="en-US"/>
+        </w:rPr>
+      </w:pPr>
+      <w:r>
+        <w:rPr>
+          <w:lang w:val="en-US"/>
+        </w:rPr>
+        <w:t xml:space="preserve">Prior to avoid multiple use of comparator, setting registers are converted from parallel to TDM and aligned with data to perform comparison. </w:t>
+      </w:r>
+      <w:r>
+        <w:rPr>
+          <w:lang w:val="en-US"/>
+        </w:rPr>
+        <w:t xml:space="preserve">A set of mask allows to enable for each trigger which signal is observed. </w:t>
+      </w:r>
+    </w:p>
+    <w:p>
+      <w:pPr>
+        <w:rPr>
+          <w:lang w:val="en-US"/>
+        </w:rPr>
+      </w:pPr>
+      <w:r>
+        <w:rPr>
+          <w:lang w:val="en-US"/>
+        </w:rPr>
+        <w:t>A generic number of external trigger can be also set in addition to comparison value, as for the threshold a mas can be given per trigger to allow which external trigger input is observed for its particular trigger output.</w:t>
+      </w:r>
+    </w:p>
+    <w:p>
+      <w:pPr>
+        <w:rPr>
+          <w:lang w:val="en-US"/>
+        </w:rPr>
+      </w:pPr>
+      <w:r>
+        <w:rPr>
+          <w:lang w:val="en-US"/>
+        </w:rPr>
+        <w:t>The results are connected to digital trigger</w:t>
+      </w:r>
+      <w:r>
+        <w:rPr>
+          <w:lang w:val="en-US"/>
+        </w:rPr>
+        <w:t>s</w:t>
+      </w:r>
+      <w:r>
+        <w:rPr>
+          <w:lang w:val="en-US"/>
+        </w:rPr>
+        <w:t xml:space="preserve"> and the mechanism for arming and disarming is described in the </w:t>
       </w:r>
       <w:r>
         <w:rPr>
@@ -63325,10 +63381,10 @@
       </w:r>
       <w:r>
         <w:object w:dxaOrig="6587" w:dyaOrig="1637" w14:anchorId="4E9D477B">
-          <v:shape id="_x0000_i1030" type="#_x0000_t75" style="width:328.75pt;height:82.2pt" o:ole="">
+          <v:shape id="_x0000_i1030" type="#_x0000_t75" style="width:328.25pt;height:82.6pt" o:ole="">
             <v:imagedata r:id="rId56" o:title=""/>
           </v:shape>
-          <o:OLEObject Type="Embed" ProgID="Visio.Drawing.15" ShapeID="_x0000_i1030" DrawAspect="Content" ObjectID="_1677526785" r:id="rId57"/>
+          <o:OLEObject Type="Embed" ProgID="Visio.Drawing.15" ShapeID="_x0000_i1030" DrawAspect="Content" ObjectID="_1677746295" r:id="rId57"/>
         </w:object>
       </w:r>
     </w:p>
@@ -63376,487 +63432,191 @@
     </w:p>
     <w:p>
       <w:pPr>
-        <w:rPr>
-          <w:lang w:val="en-US"/>
-        </w:rPr>
-      </w:pPr>
-    </w:p>
-    <w:p>
-      <w:pPr>
-        <w:pBdr>
-          <w:top w:val="single" w:sz="4" w:space="1" w:color="auto"/>
-          <w:left w:val="single" w:sz="4" w:space="4" w:color="auto"/>
-          <w:bottom w:val="single" w:sz="4" w:space="1" w:color="auto"/>
-          <w:right w:val="single" w:sz="4" w:space="4" w:color="auto"/>
-        </w:pBdr>
-        <w:overflowPunct/>
+        <w:pStyle w:val="Heading3"/>
+        <w:rPr>
+          <w:lang w:val="en-US"/>
+        </w:rPr>
+      </w:pPr>
+      <w:r>
+        <w:rPr>
+          <w:lang w:val="en-US"/>
+        </w:rPr>
+        <w:t>Generics</w:t>
+      </w:r>
+    </w:p>
+    <w:p>
+      <w:pPr>
         <w:spacing w:after="0"/>
         <w:jc w:val="left"/>
-        <w:textAlignment w:val="auto"/>
-        <w:rPr>
-          <w:rFonts w:ascii="Consolas" w:hAnsi="Consolas" w:cs="Consolas"/>
-          <w:sz w:val="18"/>
-          <w:lang w:val="en-US" w:eastAsia="de-CH"/>
-        </w:rPr>
-      </w:pPr>
-      <w:r>
-        <w:rPr>
-          <w:rFonts w:ascii="Consolas" w:hAnsi="Consolas" w:cs="Consolas"/>
+        <w:rPr>
           <w:b/>
-          <w:bCs/>
-          <w:sz w:val="18"/>
-          <w:lang w:val="en-US" w:eastAsia="de-CH"/>
-        </w:rPr>
-        <w:t>type</w:t>
-      </w:r>
-      <w:r>
-        <w:rPr>
-          <w:rFonts w:ascii="Consolas" w:hAnsi="Consolas" w:cs="Consolas"/>
-          <w:sz w:val="18"/>
-          <w:lang w:val="en-US" w:eastAsia="de-CH"/>
-        </w:rPr>
-        <w:t xml:space="preserve"> param_t </w:t>
-      </w:r>
-      <w:r>
-        <w:rPr>
-          <w:rFonts w:ascii="Consolas" w:hAnsi="Consolas" w:cs="Consolas"/>
+          <w:lang w:val="en-US"/>
+        </w:rPr>
+      </w:pPr>
+      <w:r>
+        <w:rPr>
           <w:b/>
-          <w:bCs/>
-          <w:sz w:val="18"/>
-          <w:lang w:val="en-US" w:eastAsia="de-CH"/>
-        </w:rPr>
-        <w:t>is</w:t>
-      </w:r>
-      <w:r>
-        <w:rPr>
-          <w:rFonts w:ascii="Consolas" w:hAnsi="Consolas" w:cs="Consolas"/>
-          <w:sz w:val="18"/>
-          <w:lang w:val="en-US" w:eastAsia="de-CH"/>
+          <w:lang w:val="en-US"/>
+        </w:rPr>
+        <w:t>ch_nb_</w:t>
+      </w:r>
+      <w:r>
+        <w:rPr>
+          <w:b/>
+          <w:lang w:val="en-US"/>
+        </w:rPr>
+        <w:t>g</w:t>
+      </w:r>
+      <w:r>
+        <w:rPr>
+          <w:b/>
+          <w:lang w:val="en-US"/>
+        </w:rPr>
+        <w:tab/>
+      </w:r>
+      <w:r>
+        <w:rPr>
+          <w:b/>
+          <w:lang w:val="en-US"/>
+        </w:rPr>
+        <w:tab/>
+      </w:r>
+      <w:r>
+        <w:rPr>
+          <w:lang w:val="en-US"/>
+        </w:rPr>
+        <w:t>Number of channel</w:t>
+      </w:r>
+      <w:r>
+        <w:rPr>
+          <w:lang w:val="en-US"/>
+        </w:rPr>
+        <w:t>s</w:t>
+      </w:r>
+      <w:r>
+        <w:rPr>
+          <w:b/>
+          <w:lang w:val="en-US"/>
         </w:rPr>
         <w:t xml:space="preserve"> </w:t>
       </w:r>
-      <w:r>
-        <w:rPr>
-          <w:rFonts w:ascii="Consolas" w:hAnsi="Consolas" w:cs="Consolas"/>
-          <w:b/>
-          <w:bCs/>
-          <w:sz w:val="18"/>
-          <w:lang w:val="en-US" w:eastAsia="de-CH"/>
-        </w:rPr>
-        <w:t>record</w:t>
-      </w:r>
-    </w:p>
-    <w:p>
-      <w:pPr>
-        <w:pBdr>
-          <w:top w:val="single" w:sz="4" w:space="1" w:color="auto"/>
-          <w:left w:val="single" w:sz="4" w:space="4" w:color="auto"/>
-          <w:bottom w:val="single" w:sz="4" w:space="1" w:color="auto"/>
-          <w:right w:val="single" w:sz="4" w:space="4" w:color="auto"/>
-        </w:pBdr>
-        <w:overflowPunct/>
+    </w:p>
+    <w:p>
+      <w:pPr>
         <w:spacing w:after="0"/>
         <w:jc w:val="left"/>
-        <w:textAlignment w:val="auto"/>
-        <w:rPr>
-          <w:rFonts w:ascii="Consolas" w:hAnsi="Consolas" w:cs="Consolas"/>
-          <w:sz w:val="18"/>
-          <w:lang w:val="en-US" w:eastAsia="de-CH"/>
-        </w:rPr>
-      </w:pPr>
-      <w:r>
-        <w:rPr>
-          <w:rFonts w:ascii="Consolas" w:hAnsi="Consolas" w:cs="Consolas"/>
-          <w:sz w:val="18"/>
-          <w:lang w:val="en-US" w:eastAsia="de-CH"/>
-        </w:rPr>
-        <w:t xml:space="preserve">   mask_min_ena : std_logic_vector(</w:t>
-      </w:r>
-      <w:r>
-        <w:rPr>
-          <w:rFonts w:ascii="Consolas" w:hAnsi="Consolas" w:cs="Consolas"/>
+        <w:rPr>
+          <w:lang w:val="en-US"/>
+        </w:rPr>
+      </w:pPr>
+      <w:r>
+        <w:rPr>
           <w:b/>
-          <w:bCs/>
-          <w:i/>
-          <w:iCs/>
-          <w:sz w:val="18"/>
-          <w:lang w:val="en-US" w:eastAsia="de-CH"/>
-        </w:rPr>
-        <w:t>CH_NUMBER_MAX_c</w:t>
-      </w:r>
-      <w:r>
-        <w:rPr>
-          <w:rFonts w:ascii="Consolas" w:hAnsi="Consolas" w:cs="Consolas"/>
-          <w:sz w:val="18"/>
-          <w:lang w:val="en-US" w:eastAsia="de-CH"/>
-        </w:rPr>
-        <w:t xml:space="preserve">-1 </w:t>
-      </w:r>
-      <w:r>
-        <w:rPr>
-          <w:rFonts w:ascii="Consolas" w:hAnsi="Consolas" w:cs="Consolas"/>
+          <w:lang w:val="en-US"/>
+        </w:rPr>
+        <w:t>fix_fmt_g</w:t>
+      </w:r>
+      <w:r>
+        <w:rPr>
           <w:b/>
-          <w:bCs/>
-          <w:sz w:val="18"/>
-          <w:lang w:val="en-US" w:eastAsia="de-CH"/>
-        </w:rPr>
-        <w:t>downto</w:t>
-      </w:r>
-      <w:r>
-        <w:rPr>
-          <w:rFonts w:ascii="Consolas" w:hAnsi="Consolas" w:cs="Consolas"/>
-          <w:sz w:val="18"/>
-          <w:lang w:val="en-US" w:eastAsia="de-CH"/>
-        </w:rPr>
-        <w:t xml:space="preserve"> 0); --mask min results</w:t>
-      </w:r>
-    </w:p>
-    <w:p>
-      <w:pPr>
-        <w:pBdr>
-          <w:top w:val="single" w:sz="4" w:space="1" w:color="auto"/>
-          <w:left w:val="single" w:sz="4" w:space="4" w:color="auto"/>
-          <w:bottom w:val="single" w:sz="4" w:space="1" w:color="auto"/>
-          <w:right w:val="single" w:sz="4" w:space="4" w:color="auto"/>
-        </w:pBdr>
-        <w:overflowPunct/>
+          <w:lang w:val="en-US"/>
+        </w:rPr>
+        <w:tab/>
+      </w:r>
+      <w:r>
+        <w:rPr>
+          <w:b/>
+          <w:lang w:val="en-US"/>
+        </w:rPr>
+        <w:tab/>
+      </w:r>
+      <w:r>
+        <w:rPr>
+          <w:lang w:val="en-US"/>
+        </w:rPr>
+        <w:t>Data format</w:t>
+      </w:r>
+    </w:p>
+    <w:p>
+      <w:pPr>
         <w:spacing w:after="0"/>
         <w:jc w:val="left"/>
-        <w:textAlignment w:val="auto"/>
-        <w:rPr>
-          <w:rFonts w:ascii="Consolas" w:hAnsi="Consolas" w:cs="Consolas"/>
-          <w:sz w:val="18"/>
-          <w:lang w:val="en-US" w:eastAsia="de-CH"/>
-        </w:rPr>
-      </w:pPr>
-      <w:r>
-        <w:rPr>
-          <w:rFonts w:ascii="Consolas" w:hAnsi="Consolas" w:cs="Consolas"/>
-          <w:sz w:val="18"/>
-          <w:lang w:val="en-US" w:eastAsia="de-CH"/>
-        </w:rPr>
-        <w:t xml:space="preserve">   mask_max_ena : std_logic_vector(</w:t>
-      </w:r>
-      <w:r>
-        <w:rPr>
-          <w:rFonts w:ascii="Consolas" w:hAnsi="Consolas" w:cs="Consolas"/>
+        <w:rPr>
+          <w:lang w:val="en-US"/>
+        </w:rPr>
+      </w:pPr>
+      <w:r>
+        <w:rPr>
           <w:b/>
-          <w:bCs/>
-          <w:i/>
-          <w:iCs/>
-          <w:sz w:val="18"/>
-          <w:lang w:val="en-US" w:eastAsia="de-CH"/>
-        </w:rPr>
-        <w:t>CH_NUMBER_MAX_c</w:t>
-      </w:r>
-      <w:r>
-        <w:rPr>
-          <w:rFonts w:ascii="Consolas" w:hAnsi="Consolas" w:cs="Consolas"/>
-          <w:sz w:val="18"/>
-          <w:lang w:val="en-US" w:eastAsia="de-CH"/>
-        </w:rPr>
-        <w:t xml:space="preserve">-1 </w:t>
-      </w:r>
-      <w:r>
-        <w:rPr>
-          <w:rFonts w:ascii="Consolas" w:hAnsi="Consolas" w:cs="Consolas"/>
-          <w:b/>
-          <w:bCs/>
-          <w:sz w:val="18"/>
-          <w:lang w:val="en-US" w:eastAsia="de-CH"/>
-        </w:rPr>
-        <w:t>downto</w:t>
-      </w:r>
-      <w:r>
-        <w:rPr>
-          <w:rFonts w:ascii="Consolas" w:hAnsi="Consolas" w:cs="Consolas"/>
-          <w:sz w:val="18"/>
-          <w:lang w:val="en-US" w:eastAsia="de-CH"/>
-        </w:rPr>
-        <w:t xml:space="preserve"> 0); --mask max results</w:t>
-      </w:r>
-    </w:p>
-    <w:p>
-      <w:pPr>
-        <w:pBdr>
-          <w:top w:val="single" w:sz="4" w:space="1" w:color="auto"/>
-          <w:left w:val="single" w:sz="4" w:space="4" w:color="auto"/>
-          <w:bottom w:val="single" w:sz="4" w:space="1" w:color="auto"/>
-          <w:right w:val="single" w:sz="4" w:space="4" w:color="auto"/>
-        </w:pBdr>
-        <w:overflowPunct/>
+          <w:lang w:val="en-US"/>
+        </w:rPr>
+        <w:t>trig_nb_g</w:t>
+      </w:r>
+      <w:r>
+        <w:rPr>
+          <w:lang w:val="en-US"/>
+        </w:rPr>
+        <w:tab/>
+      </w:r>
+      <w:r>
+        <w:rPr>
+          <w:lang w:val="en-US"/>
+        </w:rPr>
+        <w:tab/>
+        <w:t>Number of triggers</w:t>
+      </w:r>
+    </w:p>
+    <w:p>
+      <w:pPr>
         <w:spacing w:after="0"/>
         <w:jc w:val="left"/>
-        <w:textAlignment w:val="auto"/>
-        <w:rPr>
-          <w:rFonts w:ascii="Consolas" w:hAnsi="Consolas" w:cs="Consolas"/>
-          <w:sz w:val="18"/>
-          <w:lang w:val="en-US" w:eastAsia="de-CH"/>
-        </w:rPr>
-      </w:pPr>
-      <w:r>
-        <w:rPr>
-          <w:rFonts w:ascii="Consolas" w:hAnsi="Consolas" w:cs="Consolas"/>
-          <w:sz w:val="18"/>
-          <w:lang w:val="en-US" w:eastAsia="de-CH"/>
-        </w:rPr>
-        <w:t xml:space="preserve">   thld         : param_array_t(0 </w:t>
-      </w:r>
-      <w:r>
-        <w:rPr>
-          <w:rFonts w:ascii="Consolas" w:hAnsi="Consolas" w:cs="Consolas"/>
+        <w:rPr>
+          <w:lang w:val="en-US"/>
+        </w:rPr>
+      </w:pPr>
+      <w:r>
+        <w:rPr>
           <w:b/>
-          <w:bCs/>
-          <w:sz w:val="18"/>
-          <w:lang w:val="en-US" w:eastAsia="de-CH"/>
-        </w:rPr>
-        <w:t>to</w:t>
-      </w:r>
-      <w:r>
-        <w:rPr>
-          <w:rFonts w:ascii="Consolas" w:hAnsi="Consolas" w:cs="Consolas"/>
-          <w:sz w:val="18"/>
-          <w:lang w:val="en-US" w:eastAsia="de-CH"/>
+          <w:lang w:val="en-US"/>
+        </w:rPr>
+        <w:t>trig_ext_nb</w:t>
+      </w:r>
+      <w:r>
+        <w:rPr>
+          <w:lang w:val="en-US"/>
+        </w:rPr>
+        <w:tab/>
+      </w:r>
+      <w:r>
+        <w:rPr>
+          <w:lang w:val="en-US"/>
+        </w:rPr>
+        <w:tab/>
+        <w:t>Number of external trigger</w:t>
+      </w:r>
+      <w:r>
+        <w:rPr>
+          <w:lang w:val="en-US"/>
+        </w:rPr>
+        <w:t>s</w:t>
+      </w:r>
+      <w:r>
+        <w:rPr>
+          <w:lang w:val="en-US"/>
         </w:rPr>
         <w:t xml:space="preserve"> </w:t>
       </w:r>
       <w:r>
         <w:rPr>
-          <w:rFonts w:ascii="Consolas" w:hAnsi="Consolas" w:cs="Consolas"/>
-          <w:b/>
-          <w:bCs/>
-          <w:i/>
-          <w:iCs/>
-          <w:sz w:val="18"/>
-          <w:lang w:val="en-US" w:eastAsia="de-CH"/>
-        </w:rPr>
-        <w:t>CH_NUMBER_MAX_c</w:t>
-      </w:r>
-      <w:r>
-        <w:rPr>
-          <w:rFonts w:ascii="Consolas" w:hAnsi="Consolas" w:cs="Consolas"/>
-          <w:sz w:val="18"/>
-          <w:lang w:val="en-US" w:eastAsia="de-CH"/>
-        </w:rPr>
-        <w:t>-1);        --thld to set Min/Max window</w:t>
-      </w:r>
-    </w:p>
-    <w:p>
-      <w:pPr>
-        <w:pBdr>
-          <w:top w:val="single" w:sz="4" w:space="1" w:color="auto"/>
-          <w:left w:val="single" w:sz="4" w:space="4" w:color="auto"/>
-          <w:bottom w:val="single" w:sz="4" w:space="1" w:color="auto"/>
-          <w:right w:val="single" w:sz="4" w:space="4" w:color="auto"/>
-        </w:pBdr>
-        <w:overflowPunct/>
-        <w:spacing w:after="0"/>
-        <w:jc w:val="left"/>
-        <w:textAlignment w:val="auto"/>
-        <w:rPr>
-          <w:rFonts w:ascii="Consolas" w:hAnsi="Consolas" w:cs="Consolas"/>
-          <w:sz w:val="18"/>
-          <w:lang w:val="en-US" w:eastAsia="de-CH"/>
-        </w:rPr>
-      </w:pPr>
-      <w:r>
-        <w:rPr>
-          <w:rFonts w:ascii="Consolas" w:hAnsi="Consolas" w:cs="Consolas"/>
-          <w:sz w:val="18"/>
-          <w:lang w:val="en-US" w:eastAsia="de-CH"/>
-        </w:rPr>
-        <w:t xml:space="preserve">   trig         : trig_cfg_t;                                   --trigger configuration</w:t>
-      </w:r>
-    </w:p>
-    <w:p>
-      <w:pPr>
-        <w:pBdr>
-          <w:top w:val="single" w:sz="4" w:space="1" w:color="auto"/>
-          <w:left w:val="single" w:sz="4" w:space="4" w:color="auto"/>
-          <w:bottom w:val="single" w:sz="4" w:space="1" w:color="auto"/>
-          <w:right w:val="single" w:sz="4" w:space="4" w:color="auto"/>
-        </w:pBdr>
-        <w:overflowPunct/>
-        <w:spacing w:after="0"/>
-        <w:jc w:val="left"/>
-        <w:textAlignment w:val="auto"/>
-        <w:rPr>
-          <w:rFonts w:ascii="Consolas" w:hAnsi="Consolas" w:cs="Consolas"/>
-          <w:sz w:val="18"/>
-          <w:lang w:val="en-US" w:eastAsia="de-CH"/>
-        </w:rPr>
-      </w:pPr>
-      <w:r>
-        <w:rPr>
-          <w:rFonts w:ascii="Consolas" w:hAnsi="Consolas" w:cs="Consolas"/>
-          <w:sz w:val="18"/>
-          <w:lang w:val="en-US" w:eastAsia="de-CH"/>
-        </w:rPr>
-        <w:t xml:space="preserve">   clr_ext_trig : std_logic;</w:t>
-      </w:r>
-    </w:p>
-    <w:p>
-      <w:pPr>
-        <w:pBdr>
-          <w:top w:val="single" w:sz="4" w:space="1" w:color="auto"/>
-          <w:left w:val="single" w:sz="4" w:space="4" w:color="auto"/>
-          <w:bottom w:val="single" w:sz="4" w:space="1" w:color="auto"/>
-          <w:right w:val="single" w:sz="4" w:space="4" w:color="auto"/>
-        </w:pBdr>
-        <w:overflowPunct/>
-        <w:autoSpaceDE/>
-        <w:autoSpaceDN/>
-        <w:adjustRightInd/>
-        <w:spacing w:after="200" w:line="276" w:lineRule="auto"/>
-        <w:jc w:val="left"/>
-        <w:textAlignment w:val="auto"/>
-        <w:rPr>
-          <w:lang w:val="en-US"/>
-        </w:rPr>
-      </w:pPr>
-      <w:r>
-        <w:rPr>
-          <w:rFonts w:ascii="Consolas" w:hAnsi="Consolas" w:cs="Consolas"/>
-          <w:b/>
-          <w:bCs/>
-          <w:sz w:val="18"/>
-          <w:lang w:eastAsia="de-CH"/>
-        </w:rPr>
-        <w:t>end</w:t>
-      </w:r>
-      <w:r>
-        <w:rPr>
-          <w:rFonts w:ascii="Consolas" w:hAnsi="Consolas" w:cs="Consolas"/>
-          <w:sz w:val="18"/>
-          <w:lang w:eastAsia="de-CH"/>
-        </w:rPr>
-        <w:t xml:space="preserve"> </w:t>
-      </w:r>
-      <w:r>
-        <w:rPr>
-          <w:rFonts w:ascii="Consolas" w:hAnsi="Consolas" w:cs="Consolas"/>
-          <w:b/>
-          <w:bCs/>
-          <w:sz w:val="18"/>
-          <w:lang w:eastAsia="de-CH"/>
-        </w:rPr>
-        <w:t>record</w:t>
-      </w:r>
-      <w:r>
-        <w:rPr>
-          <w:rFonts w:ascii="Consolas" w:hAnsi="Consolas" w:cs="Consolas"/>
-          <w:sz w:val="18"/>
-          <w:lang w:eastAsia="de-CH"/>
-        </w:rPr>
-        <w:t>;</w:t>
-      </w:r>
-      <w:r>
-        <w:rPr>
-          <w:lang w:val="en-US"/>
-        </w:rPr>
-        <w:br w:type="page"/>
-      </w:r>
-    </w:p>
-    <w:p>
-      <w:pPr>
-        <w:pStyle w:val="Heading3"/>
-        <w:rPr>
-          <w:lang w:val="en-US"/>
-        </w:rPr>
-      </w:pPr>
-      <w:r>
-        <w:rPr>
-          <w:lang w:val="en-US"/>
-        </w:rPr>
-        <w:lastRenderedPageBreak/>
-        <w:t>Generics</w:t>
-      </w:r>
-    </w:p>
-    <w:p>
-      <w:pPr>
-        <w:spacing w:after="0"/>
-        <w:jc w:val="left"/>
-        <w:rPr>
-          <w:b/>
-          <w:lang w:val="en-US"/>
-        </w:rPr>
-      </w:pPr>
-      <w:r>
-        <w:rPr>
-          <w:b/>
-          <w:lang w:val="en-US"/>
-        </w:rPr>
-        <w:t>ch_nb_</w:t>
-      </w:r>
-      <w:r>
-        <w:rPr>
-          <w:b/>
-          <w:lang w:val="en-US"/>
-        </w:rPr>
-        <w:t>g</w:t>
-      </w:r>
-      <w:r>
-        <w:rPr>
-          <w:b/>
           <w:lang w:val="en-US"/>
         </w:rPr>
         <w:tab/>
       </w:r>
       <w:r>
         <w:rPr>
-          <w:b/>
           <w:lang w:val="en-US"/>
         </w:rPr>
         <w:tab/>
-      </w:r>
-      <w:r>
-        <w:rPr>
-          <w:lang w:val="en-US"/>
-        </w:rPr>
-        <w:t>Number of channel</w:t>
-      </w:r>
-      <w:r>
-        <w:rPr>
-          <w:b/>
-          <w:lang w:val="en-US"/>
-        </w:rPr>
-        <w:t xml:space="preserve"> </w:t>
-      </w:r>
-    </w:p>
-    <w:p>
-      <w:pPr>
-        <w:spacing w:after="0"/>
-        <w:jc w:val="left"/>
-        <w:rPr>
-          <w:lang w:val="en-US"/>
-        </w:rPr>
-      </w:pPr>
-      <w:r>
-        <w:rPr>
-          <w:b/>
-          <w:lang w:val="en-US"/>
-        </w:rPr>
-        <w:t>fix_fmt_g</w:t>
-      </w:r>
-      <w:r>
-        <w:rPr>
-          <w:b/>
-          <w:lang w:val="en-US"/>
-        </w:rPr>
-        <w:tab/>
-      </w:r>
-      <w:r>
-        <w:rPr>
-          <w:b/>
-          <w:lang w:val="en-US"/>
-        </w:rPr>
-        <w:tab/>
-      </w:r>
-      <w:r>
-        <w:rPr>
-          <w:lang w:val="en-US"/>
-        </w:rPr>
-        <w:t>Data format</w:t>
       </w:r>
     </w:p>
     <w:p>
@@ -63881,10 +63641,10 @@
         <w:tblLook w:val="04A0" w:firstRow="1" w:lastRow="0" w:firstColumn="1" w:lastColumn="0" w:noHBand="0" w:noVBand="1"/>
       </w:tblPr>
       <w:tblGrid>
-        <w:gridCol w:w="1630"/>
+        <w:gridCol w:w="1615"/>
         <w:gridCol w:w="1134"/>
-        <w:gridCol w:w="1559"/>
-        <w:gridCol w:w="5953"/>
+        <w:gridCol w:w="2708"/>
+        <w:gridCol w:w="4926"/>
       </w:tblGrid>
       <w:tr>
         <w:trPr>
@@ -63892,7 +63652,7 @@
         </w:trPr>
         <w:tc>
           <w:tcPr>
-            <w:tcW w:w="1630" w:type="dxa"/>
+            <w:tcW w:w="1615" w:type="dxa"/>
             <w:tcBorders>
               <w:bottom w:val="single" w:sz="4" w:space="0" w:color="auto"/>
             </w:tcBorders>
@@ -63926,7 +63686,7 @@
         </w:tc>
         <w:tc>
           <w:tcPr>
-            <w:tcW w:w="1559" w:type="dxa"/>
+            <w:tcW w:w="2708" w:type="dxa"/>
             <w:shd w:val="pct15" w:color="auto" w:fill="auto"/>
             <w:vAlign w:val="center"/>
           </w:tcPr>
@@ -63942,7 +63702,7 @@
         </w:tc>
         <w:tc>
           <w:tcPr>
-            <w:tcW w:w="5953" w:type="dxa"/>
+            <w:tcW w:w="4926" w:type="dxa"/>
             <w:shd w:val="pct15" w:color="auto" w:fill="auto"/>
             <w:vAlign w:val="center"/>
           </w:tcPr>
@@ -63962,7 +63722,7 @@
         </w:trPr>
         <w:tc>
           <w:tcPr>
-            <w:tcW w:w="10276" w:type="dxa"/>
+            <w:tcW w:w="10383" w:type="dxa"/>
             <w:gridSpan w:val="4"/>
             <w:shd w:val="pct5" w:color="auto" w:fill="auto"/>
             <w:vAlign w:val="center"/>
@@ -63991,7 +63751,7 @@
         </w:trPr>
         <w:tc>
           <w:tcPr>
-            <w:tcW w:w="1630" w:type="dxa"/>
+            <w:tcW w:w="1615" w:type="dxa"/>
             <w:shd w:val="pct5" w:color="auto" w:fill="auto"/>
             <w:vAlign w:val="center"/>
           </w:tcPr>
@@ -64000,7 +63760,10 @@
               <w:pStyle w:val="TableContent"/>
             </w:pPr>
             <w:r>
-              <w:t>Clk</w:t>
+              <w:t>c</w:t>
+            </w:r>
+            <w:r>
+              <w:t>lk</w:t>
             </w:r>
             <w:r>
               <w:t>_i</w:t>
@@ -64024,7 +63787,7 @@
         </w:tc>
         <w:tc>
           <w:tcPr>
-            <w:tcW w:w="1559" w:type="dxa"/>
+            <w:tcW w:w="2708" w:type="dxa"/>
             <w:vAlign w:val="center"/>
           </w:tcPr>
           <w:p>
@@ -64039,7 +63802,7 @@
         </w:tc>
         <w:tc>
           <w:tcPr>
-            <w:tcW w:w="5953" w:type="dxa"/>
+            <w:tcW w:w="4926" w:type="dxa"/>
             <w:vAlign w:val="center"/>
           </w:tcPr>
           <w:p>
@@ -64058,7 +63821,7 @@
         </w:trPr>
         <w:tc>
           <w:tcPr>
-            <w:tcW w:w="1630" w:type="dxa"/>
+            <w:tcW w:w="1615" w:type="dxa"/>
             <w:shd w:val="pct5" w:color="auto" w:fill="auto"/>
             <w:vAlign w:val="center"/>
           </w:tcPr>
@@ -64067,7 +63830,10 @@
               <w:pStyle w:val="TableContent"/>
             </w:pPr>
             <w:r>
-              <w:t>Rst</w:t>
+              <w:t>r</w:t>
+            </w:r>
+            <w:r>
+              <w:t>st</w:t>
             </w:r>
             <w:r>
               <w:t>_i</w:t>
@@ -64091,7 +63857,7 @@
         </w:tc>
         <w:tc>
           <w:tcPr>
-            <w:tcW w:w="1559" w:type="dxa"/>
+            <w:tcW w:w="2708" w:type="dxa"/>
             <w:vAlign w:val="center"/>
           </w:tcPr>
           <w:p>
@@ -64106,7 +63872,7 @@
         </w:tc>
         <w:tc>
           <w:tcPr>
-            <w:tcW w:w="5953" w:type="dxa"/>
+            <w:tcW w:w="4926" w:type="dxa"/>
             <w:vAlign w:val="center"/>
           </w:tcPr>
           <w:p>
@@ -64125,7 +63891,7 @@
         </w:trPr>
         <w:tc>
           <w:tcPr>
-            <w:tcW w:w="10276" w:type="dxa"/>
+            <w:tcW w:w="10383" w:type="dxa"/>
             <w:gridSpan w:val="4"/>
             <w:shd w:val="pct5" w:color="auto" w:fill="auto"/>
             <w:vAlign w:val="center"/>
@@ -64150,7 +63916,7 @@
         </w:trPr>
         <w:tc>
           <w:tcPr>
-            <w:tcW w:w="1630" w:type="dxa"/>
+            <w:tcW w:w="1615" w:type="dxa"/>
             <w:shd w:val="pct5" w:color="auto" w:fill="auto"/>
             <w:vAlign w:val="center"/>
           </w:tcPr>
@@ -64159,7 +63925,10 @@
               <w:pStyle w:val="TableContent"/>
             </w:pPr>
             <w:r>
-              <w:t>Str_i</w:t>
+              <w:t>s</w:t>
+            </w:r>
+            <w:r>
+              <w:t>tr_i</w:t>
             </w:r>
           </w:p>
         </w:tc>
@@ -64180,7 +63949,7 @@
         </w:tc>
         <w:tc>
           <w:tcPr>
-            <w:tcW w:w="1559" w:type="dxa"/>
+            <w:tcW w:w="2708" w:type="dxa"/>
             <w:vAlign w:val="center"/>
           </w:tcPr>
           <w:p>
@@ -64195,7 +63964,7 @@
         </w:tc>
         <w:tc>
           <w:tcPr>
-            <w:tcW w:w="5953" w:type="dxa"/>
+            <w:tcW w:w="4926" w:type="dxa"/>
             <w:vAlign w:val="center"/>
           </w:tcPr>
           <w:p>
@@ -64217,7 +63986,7 @@
         </w:trPr>
         <w:tc>
           <w:tcPr>
-            <w:tcW w:w="1630" w:type="dxa"/>
+            <w:tcW w:w="1615" w:type="dxa"/>
             <w:shd w:val="pct5" w:color="auto" w:fill="auto"/>
             <w:vAlign w:val="center"/>
           </w:tcPr>
@@ -64226,7 +63995,10 @@
               <w:pStyle w:val="TableContent"/>
             </w:pPr>
             <w:r>
-              <w:t>Dat</w:t>
+              <w:t>d</w:t>
+            </w:r>
+            <w:r>
+              <w:t>at</w:t>
             </w:r>
             <w:r>
               <w:t>_i</w:t>
@@ -64250,7 +64022,7 @@
         </w:tc>
         <w:tc>
           <w:tcPr>
-            <w:tcW w:w="1559" w:type="dxa"/>
+            <w:tcW w:w="2708" w:type="dxa"/>
             <w:vAlign w:val="center"/>
           </w:tcPr>
           <w:p>
@@ -64259,16 +64031,22 @@
               <w:jc w:val="center"/>
             </w:pPr>
             <w:r>
-              <w:t>Fix_f</w:t>
+              <w:t>PsiFixSize(f</w:t>
+            </w:r>
+            <w:r>
+              <w:t>ix_f</w:t>
             </w:r>
             <w:r>
               <w:t>mt_g</w:t>
             </w:r>
-          </w:p>
-        </w:tc>
-        <w:tc>
-          <w:tcPr>
-            <w:tcW w:w="5953" w:type="dxa"/>
+            <w:r>
+              <w:t>)</w:t>
+            </w:r>
+          </w:p>
+        </w:tc>
+        <w:tc>
+          <w:tcPr>
+            <w:tcW w:w="4926" w:type="dxa"/>
             <w:vAlign w:val="center"/>
           </w:tcPr>
           <w:p>
@@ -64290,7 +64068,7 @@
         </w:trPr>
         <w:tc>
           <w:tcPr>
-            <w:tcW w:w="1630" w:type="dxa"/>
+            <w:tcW w:w="1615" w:type="dxa"/>
             <w:shd w:val="pct5" w:color="auto" w:fill="auto"/>
             <w:vAlign w:val="center"/>
           </w:tcPr>
@@ -64299,7 +64077,11 @@
               <w:pStyle w:val="TableContent"/>
             </w:pPr>
             <w:r>
-              <w:t>Ext_i</w:t>
+              <w:lastRenderedPageBreak/>
+              <w:t>e</w:t>
+            </w:r>
+            <w:r>
+              <w:t>xt_i</w:t>
             </w:r>
           </w:p>
         </w:tc>
@@ -64320,7 +64102,7 @@
         </w:tc>
         <w:tc>
           <w:tcPr>
-            <w:tcW w:w="1559" w:type="dxa"/>
+            <w:tcW w:w="2708" w:type="dxa"/>
             <w:vAlign w:val="center"/>
           </w:tcPr>
           <w:p>
@@ -64329,13 +64111,13 @@
               <w:jc w:val="center"/>
             </w:pPr>
             <w:r>
-              <w:t>1</w:t>
-            </w:r>
-          </w:p>
-        </w:tc>
-        <w:tc>
-          <w:tcPr>
-            <w:tcW w:w="5953" w:type="dxa"/>
+              <w:t>trig_ext_nb</w:t>
+            </w:r>
+          </w:p>
+        </w:tc>
+        <w:tc>
+          <w:tcPr>
+            <w:tcW w:w="4926" w:type="dxa"/>
             <w:vAlign w:val="center"/>
           </w:tcPr>
           <w:p>
@@ -64354,7 +64136,7 @@
         </w:trPr>
         <w:tc>
           <w:tcPr>
-            <w:tcW w:w="1630" w:type="dxa"/>
+            <w:tcW w:w="1615" w:type="dxa"/>
             <w:shd w:val="pct5" w:color="auto" w:fill="auto"/>
             <w:vAlign w:val="center"/>
           </w:tcPr>
@@ -64363,7 +64145,7 @@
               <w:pStyle w:val="TableContent"/>
             </w:pPr>
             <w:r>
-              <w:t>Param_i</w:t>
+              <w:t>mask_min_i</w:t>
             </w:r>
           </w:p>
         </w:tc>
@@ -64384,30 +64166,54 @@
         </w:tc>
         <w:tc>
           <w:tcPr>
-            <w:tcW w:w="1559" w:type="dxa"/>
+            <w:tcW w:w="2708" w:type="dxa"/>
             <w:vAlign w:val="center"/>
           </w:tcPr>
           <w:p>
             <w:pPr>
               <w:pStyle w:val="TableContent"/>
               <w:jc w:val="center"/>
-            </w:pPr>
-            <w:r>
-              <w:t>Param_t</w:t>
-            </w:r>
-          </w:p>
-        </w:tc>
-        <w:tc>
-          <w:tcPr>
-            <w:tcW w:w="5953" w:type="dxa"/>
-            <w:vAlign w:val="center"/>
-          </w:tcPr>
-          <w:p>
-            <w:pPr>
-              <w:pStyle w:val="TableContent"/>
-            </w:pPr>
-            <w:r>
-              <w:t>Set of parameter shown in previous code snippet.</w:t>
+              <w:rPr>
+                <w:lang w:val="de-CH"/>
+              </w:rPr>
+            </w:pPr>
+            <w:r>
+              <w:rPr>
+                <w:lang w:val="de-CH"/>
+              </w:rPr>
+              <w:t>trig_nb_g*ch_nb</w:t>
+            </w:r>
+            <w:r>
+              <w:rPr>
+                <w:lang w:val="de-CH"/>
+              </w:rPr>
+              <w:t>_g</w:t>
+            </w:r>
+          </w:p>
+        </w:tc>
+        <w:tc>
+          <w:tcPr>
+            <w:tcW w:w="4926" w:type="dxa"/>
+            <w:vAlign w:val="center"/>
+          </w:tcPr>
+          <w:p>
+            <w:pPr>
+              <w:pStyle w:val="TableContent"/>
+            </w:pPr>
+            <w:r>
+              <w:t xml:space="preserve">Mask vector (active to 1) for </w:t>
+            </w:r>
+            <w:r>
+              <w:t>minimum</w:t>
+            </w:r>
+            <w:r>
+              <w:t xml:space="preserve"> thre</w:t>
+            </w:r>
+            <w:r>
+              <w:t>s</w:t>
+            </w:r>
+            <w:r>
+              <w:t>hold</w:t>
             </w:r>
           </w:p>
         </w:tc>
@@ -64418,7 +64224,572 @@
         </w:trPr>
         <w:tc>
           <w:tcPr>
-            <w:tcW w:w="10276" w:type="dxa"/>
+            <w:tcW w:w="1615" w:type="dxa"/>
+            <w:shd w:val="pct5" w:color="auto" w:fill="auto"/>
+            <w:vAlign w:val="center"/>
+          </w:tcPr>
+          <w:p>
+            <w:pPr>
+              <w:pStyle w:val="TableContent"/>
+            </w:pPr>
+            <w:r>
+              <w:t>mask_max_i</w:t>
+            </w:r>
+          </w:p>
+        </w:tc>
+        <w:tc>
+          <w:tcPr>
+            <w:tcW w:w="1134" w:type="dxa"/>
+            <w:vAlign w:val="center"/>
+          </w:tcPr>
+          <w:p>
+            <w:pPr>
+              <w:pStyle w:val="TableContent"/>
+              <w:jc w:val="center"/>
+            </w:pPr>
+            <w:r>
+              <w:t>Input</w:t>
+            </w:r>
+          </w:p>
+        </w:tc>
+        <w:tc>
+          <w:tcPr>
+            <w:tcW w:w="2708" w:type="dxa"/>
+            <w:vAlign w:val="center"/>
+          </w:tcPr>
+          <w:p>
+            <w:pPr>
+              <w:pStyle w:val="TableContent"/>
+              <w:jc w:val="center"/>
+              <w:rPr>
+                <w:lang w:val="de-CH"/>
+              </w:rPr>
+            </w:pPr>
+            <w:r>
+              <w:rPr>
+                <w:lang w:val="de-CH"/>
+              </w:rPr>
+              <w:t>trig_nb_g*ch_nb</w:t>
+            </w:r>
+            <w:r>
+              <w:rPr>
+                <w:lang w:val="de-CH"/>
+              </w:rPr>
+              <w:t>_g</w:t>
+            </w:r>
+          </w:p>
+        </w:tc>
+        <w:tc>
+          <w:tcPr>
+            <w:tcW w:w="4926" w:type="dxa"/>
+            <w:vAlign w:val="center"/>
+          </w:tcPr>
+          <w:p>
+            <w:pPr>
+              <w:pStyle w:val="TableContent"/>
+            </w:pPr>
+            <w:r>
+              <w:t>Mask vector (active to 1) for maximum thre</w:t>
+            </w:r>
+            <w:r>
+              <w:t>s</w:t>
+            </w:r>
+            <w:r>
+              <w:t>hold</w:t>
+            </w:r>
+          </w:p>
+        </w:tc>
+      </w:tr>
+      <w:tr>
+        <w:trPr>
+          <w:trHeight w:val="369"/>
+        </w:trPr>
+        <w:tc>
+          <w:tcPr>
+            <w:tcW w:w="1615" w:type="dxa"/>
+            <w:shd w:val="pct5" w:color="auto" w:fill="auto"/>
+            <w:vAlign w:val="center"/>
+          </w:tcPr>
+          <w:p>
+            <w:pPr>
+              <w:pStyle w:val="TableContent"/>
+            </w:pPr>
+            <w:r>
+              <w:t>mask_ext_i</w:t>
+            </w:r>
+          </w:p>
+        </w:tc>
+        <w:tc>
+          <w:tcPr>
+            <w:tcW w:w="1134" w:type="dxa"/>
+            <w:vAlign w:val="center"/>
+          </w:tcPr>
+          <w:p>
+            <w:pPr>
+              <w:pStyle w:val="TableContent"/>
+              <w:jc w:val="center"/>
+            </w:pPr>
+            <w:r>
+              <w:t>Input</w:t>
+            </w:r>
+          </w:p>
+        </w:tc>
+        <w:tc>
+          <w:tcPr>
+            <w:tcW w:w="2708" w:type="dxa"/>
+            <w:vAlign w:val="center"/>
+          </w:tcPr>
+          <w:p>
+            <w:pPr>
+              <w:pStyle w:val="TableContent"/>
+              <w:jc w:val="center"/>
+              <w:rPr>
+                <w:lang w:val="de-CH"/>
+              </w:rPr>
+            </w:pPr>
+            <w:r>
+              <w:rPr>
+                <w:lang w:val="de-CH"/>
+              </w:rPr>
+              <w:t>trig_nb_g* trig_ext_nb</w:t>
+            </w:r>
+          </w:p>
+        </w:tc>
+        <w:tc>
+          <w:tcPr>
+            <w:tcW w:w="4926" w:type="dxa"/>
+            <w:vAlign w:val="center"/>
+          </w:tcPr>
+          <w:p>
+            <w:pPr>
+              <w:pStyle w:val="TableContent"/>
+            </w:pPr>
+            <w:r>
+              <w:t xml:space="preserve">Mask vector (active to 1) for </w:t>
+            </w:r>
+            <w:r>
+              <w:t>external trigger obs.</w:t>
+            </w:r>
+          </w:p>
+        </w:tc>
+      </w:tr>
+      <w:tr>
+        <w:trPr>
+          <w:trHeight w:val="369"/>
+        </w:trPr>
+        <w:tc>
+          <w:tcPr>
+            <w:tcW w:w="1615" w:type="dxa"/>
+            <w:shd w:val="pct5" w:color="auto" w:fill="auto"/>
+            <w:vAlign w:val="center"/>
+          </w:tcPr>
+          <w:p>
+            <w:pPr>
+              <w:pStyle w:val="TableContent"/>
+            </w:pPr>
+            <w:r>
+              <w:t>thld_min_i</w:t>
+            </w:r>
+          </w:p>
+        </w:tc>
+        <w:tc>
+          <w:tcPr>
+            <w:tcW w:w="1134" w:type="dxa"/>
+            <w:vAlign w:val="center"/>
+          </w:tcPr>
+          <w:p>
+            <w:pPr>
+              <w:pStyle w:val="TableContent"/>
+              <w:jc w:val="center"/>
+            </w:pPr>
+            <w:r>
+              <w:t>Input</w:t>
+            </w:r>
+          </w:p>
+        </w:tc>
+        <w:tc>
+          <w:tcPr>
+            <w:tcW w:w="2708" w:type="dxa"/>
+            <w:vAlign w:val="center"/>
+          </w:tcPr>
+          <w:p>
+            <w:pPr>
+              <w:pStyle w:val="TableContent"/>
+              <w:jc w:val="center"/>
+              <w:rPr>
+                <w:lang w:val="de-CH"/>
+              </w:rPr>
+            </w:pPr>
+            <w:r>
+              <w:rPr>
+                <w:lang w:val="de-CH"/>
+              </w:rPr>
+              <w:t>ch_nb</w:t>
+            </w:r>
+            <w:r>
+              <w:rPr>
+                <w:lang w:val="de-CH"/>
+              </w:rPr>
+              <w:t>_g*</w:t>
+            </w:r>
+            <w:r>
+              <w:t xml:space="preserve"> PsiFixSize(fix_f</w:t>
+            </w:r>
+            <w:r>
+              <w:t>mt_g</w:t>
+            </w:r>
+            <w:r>
+              <w:t>)</w:t>
+            </w:r>
+          </w:p>
+        </w:tc>
+        <w:tc>
+          <w:tcPr>
+            <w:tcW w:w="4926" w:type="dxa"/>
+            <w:vAlign w:val="center"/>
+          </w:tcPr>
+          <w:p>
+            <w:pPr>
+              <w:pStyle w:val="TableContent"/>
+            </w:pPr>
+            <w:r>
+              <w:t>Threshold</w:t>
+            </w:r>
+            <w:r>
+              <w:t xml:space="preserve"> min</w:t>
+            </w:r>
+            <w:r>
+              <w:t xml:space="preserve"> value set</w:t>
+            </w:r>
+            <w:r>
+              <w:t xml:space="preserve"> to DATA</w:t>
+            </w:r>
+            <w:r>
+              <w:t xml:space="preserve"> </w:t>
+            </w:r>
+            <w:r>
+              <w:t>FP format</w:t>
+            </w:r>
+          </w:p>
+        </w:tc>
+      </w:tr>
+      <w:tr>
+        <w:trPr>
+          <w:trHeight w:val="369"/>
+        </w:trPr>
+        <w:tc>
+          <w:tcPr>
+            <w:tcW w:w="1615" w:type="dxa"/>
+            <w:shd w:val="pct5" w:color="auto" w:fill="auto"/>
+            <w:vAlign w:val="center"/>
+          </w:tcPr>
+          <w:p>
+            <w:pPr>
+              <w:pStyle w:val="TableContent"/>
+            </w:pPr>
+            <w:r>
+              <w:t>thld_max_i</w:t>
+            </w:r>
+          </w:p>
+        </w:tc>
+        <w:tc>
+          <w:tcPr>
+            <w:tcW w:w="1134" w:type="dxa"/>
+            <w:vAlign w:val="center"/>
+          </w:tcPr>
+          <w:p>
+            <w:pPr>
+              <w:pStyle w:val="TableContent"/>
+              <w:jc w:val="center"/>
+            </w:pPr>
+            <w:r>
+              <w:t>Input</w:t>
+            </w:r>
+          </w:p>
+        </w:tc>
+        <w:tc>
+          <w:tcPr>
+            <w:tcW w:w="2708" w:type="dxa"/>
+            <w:vAlign w:val="center"/>
+          </w:tcPr>
+          <w:p>
+            <w:pPr>
+              <w:pStyle w:val="TableContent"/>
+              <w:jc w:val="center"/>
+              <w:rPr>
+                <w:lang w:val="de-CH"/>
+              </w:rPr>
+            </w:pPr>
+            <w:r>
+              <w:rPr>
+                <w:lang w:val="de-CH"/>
+              </w:rPr>
+              <w:t>ch_nb</w:t>
+            </w:r>
+            <w:r>
+              <w:rPr>
+                <w:lang w:val="de-CH"/>
+              </w:rPr>
+              <w:t>_g*</w:t>
+            </w:r>
+            <w:r>
+              <w:t xml:space="preserve"> PsiFixSize(fix_f</w:t>
+            </w:r>
+            <w:r>
+              <w:t>mt_g</w:t>
+            </w:r>
+            <w:r>
+              <w:t>)</w:t>
+            </w:r>
+          </w:p>
+        </w:tc>
+        <w:tc>
+          <w:tcPr>
+            <w:tcW w:w="4926" w:type="dxa"/>
+            <w:vAlign w:val="center"/>
+          </w:tcPr>
+          <w:p>
+            <w:pPr>
+              <w:pStyle w:val="TableContent"/>
+            </w:pPr>
+            <w:r>
+              <w:t>Threshold</w:t>
+            </w:r>
+            <w:r>
+              <w:t xml:space="preserve"> min</w:t>
+            </w:r>
+            <w:r>
+              <w:t xml:space="preserve"> value set</w:t>
+            </w:r>
+            <w:r>
+              <w:t xml:space="preserve"> to DATA</w:t>
+            </w:r>
+            <w:r>
+              <w:t xml:space="preserve"> </w:t>
+            </w:r>
+            <w:r>
+              <w:t>FP format</w:t>
+            </w:r>
+          </w:p>
+        </w:tc>
+      </w:tr>
+      <w:tr>
+        <w:trPr>
+          <w:trHeight w:val="369"/>
+        </w:trPr>
+        <w:tc>
+          <w:tcPr>
+            <w:tcW w:w="1615" w:type="dxa"/>
+            <w:shd w:val="pct5" w:color="auto" w:fill="auto"/>
+            <w:vAlign w:val="center"/>
+          </w:tcPr>
+          <w:p>
+            <w:pPr>
+              <w:pStyle w:val="TableContent"/>
+            </w:pPr>
+            <w:r>
+              <w:t>trig_clr_ext_i</w:t>
+            </w:r>
+          </w:p>
+        </w:tc>
+        <w:tc>
+          <w:tcPr>
+            <w:tcW w:w="1134" w:type="dxa"/>
+            <w:vAlign w:val="center"/>
+          </w:tcPr>
+          <w:p>
+            <w:pPr>
+              <w:pStyle w:val="TableContent"/>
+              <w:jc w:val="center"/>
+            </w:pPr>
+            <w:r>
+              <w:t>Input</w:t>
+            </w:r>
+          </w:p>
+        </w:tc>
+        <w:tc>
+          <w:tcPr>
+            <w:tcW w:w="2708" w:type="dxa"/>
+            <w:vAlign w:val="center"/>
+          </w:tcPr>
+          <w:p>
+            <w:pPr>
+              <w:pStyle w:val="TableContent"/>
+              <w:jc w:val="center"/>
+              <w:rPr>
+                <w:lang w:val="de-CH"/>
+              </w:rPr>
+            </w:pPr>
+            <w:r>
+              <w:rPr>
+                <w:lang w:val="de-CH"/>
+              </w:rPr>
+              <w:t>trig_nb_g* trig_ext_nb</w:t>
+            </w:r>
+          </w:p>
+        </w:tc>
+        <w:tc>
+          <w:tcPr>
+            <w:tcW w:w="4926" w:type="dxa"/>
+            <w:vAlign w:val="center"/>
+          </w:tcPr>
+          <w:p>
+            <w:pPr>
+              <w:pStyle w:val="TableContent"/>
+            </w:pPr>
+            <w:r>
+              <w:t>clearing external trigger is persisted</w:t>
+            </w:r>
+          </w:p>
+        </w:tc>
+      </w:tr>
+      <w:tr>
+        <w:trPr>
+          <w:trHeight w:val="369"/>
+        </w:trPr>
+        <w:tc>
+          <w:tcPr>
+            <w:tcW w:w="1615" w:type="dxa"/>
+            <w:shd w:val="pct5" w:color="auto" w:fill="auto"/>
+            <w:vAlign w:val="center"/>
+          </w:tcPr>
+          <w:p>
+            <w:pPr>
+              <w:pStyle w:val="TableContent"/>
+            </w:pPr>
+            <w:r>
+              <w:t>trig_mode_i</w:t>
+            </w:r>
+          </w:p>
+        </w:tc>
+        <w:tc>
+          <w:tcPr>
+            <w:tcW w:w="1134" w:type="dxa"/>
+            <w:vAlign w:val="center"/>
+          </w:tcPr>
+          <w:p>
+            <w:pPr>
+              <w:pStyle w:val="TableContent"/>
+              <w:jc w:val="center"/>
+            </w:pPr>
+            <w:r>
+              <w:t>Input</w:t>
+            </w:r>
+          </w:p>
+        </w:tc>
+        <w:tc>
+          <w:tcPr>
+            <w:tcW w:w="2708" w:type="dxa"/>
+            <w:vAlign w:val="center"/>
+          </w:tcPr>
+          <w:p>
+            <w:pPr>
+              <w:pStyle w:val="TableContent"/>
+              <w:jc w:val="center"/>
+              <w:rPr>
+                <w:lang w:val="de-CH"/>
+              </w:rPr>
+            </w:pPr>
+            <w:r>
+              <w:rPr>
+                <w:lang w:val="de-CH"/>
+              </w:rPr>
+              <w:t>trig_nb_g</w:t>
+            </w:r>
+          </w:p>
+        </w:tc>
+        <w:tc>
+          <w:tcPr>
+            <w:tcW w:w="4926" w:type="dxa"/>
+            <w:vAlign w:val="center"/>
+          </w:tcPr>
+          <w:p>
+            <w:pPr>
+              <w:pStyle w:val="TableContent"/>
+            </w:pPr>
+            <w:r>
+              <w:t>Single mode ‘1’ or continuous ‘0’ mode</w:t>
+            </w:r>
+          </w:p>
+        </w:tc>
+      </w:tr>
+      <w:tr>
+        <w:trPr>
+          <w:trHeight w:val="369"/>
+        </w:trPr>
+        <w:tc>
+          <w:tcPr>
+            <w:tcW w:w="1615" w:type="dxa"/>
+            <w:shd w:val="pct5" w:color="auto" w:fill="auto"/>
+            <w:vAlign w:val="center"/>
+          </w:tcPr>
+          <w:p>
+            <w:pPr>
+              <w:pStyle w:val="TableContent"/>
+            </w:pPr>
+            <w:r>
+              <w:t>trig_arm_i</w:t>
+            </w:r>
+          </w:p>
+        </w:tc>
+        <w:tc>
+          <w:tcPr>
+            <w:tcW w:w="1134" w:type="dxa"/>
+            <w:vAlign w:val="center"/>
+          </w:tcPr>
+          <w:p>
+            <w:pPr>
+              <w:pStyle w:val="TableContent"/>
+              <w:jc w:val="center"/>
+            </w:pPr>
+            <w:r>
+              <w:t>Input</w:t>
+            </w:r>
+          </w:p>
+        </w:tc>
+        <w:tc>
+          <w:tcPr>
+            <w:tcW w:w="2708" w:type="dxa"/>
+            <w:vAlign w:val="center"/>
+          </w:tcPr>
+          <w:p>
+            <w:pPr>
+              <w:pStyle w:val="TableContent"/>
+              <w:jc w:val="center"/>
+              <w:rPr>
+                <w:lang w:val="de-CH"/>
+              </w:rPr>
+            </w:pPr>
+            <w:r>
+              <w:rPr>
+                <w:lang w:val="de-CH"/>
+              </w:rPr>
+              <w:t>trig_nb_g</w:t>
+            </w:r>
+          </w:p>
+        </w:tc>
+        <w:tc>
+          <w:tcPr>
+            <w:tcW w:w="4926" w:type="dxa"/>
+            <w:vAlign w:val="center"/>
+          </w:tcPr>
+          <w:p>
+            <w:pPr>
+              <w:pStyle w:val="TableContent"/>
+            </w:pPr>
+            <w:r>
+              <w:t>Arming trigger ‘1’</w:t>
+            </w:r>
+          </w:p>
+        </w:tc>
+      </w:tr>
+      <w:tr>
+        <w:trPr>
+          <w:trHeight w:val="369"/>
+        </w:trPr>
+        <w:tc>
+          <w:tcPr>
+            <w:tcW w:w="10383" w:type="dxa"/>
             <w:gridSpan w:val="4"/>
             <w:shd w:val="pct5" w:color="auto" w:fill="auto"/>
             <w:vAlign w:val="center"/>
@@ -64446,7 +64817,7 @@
         </w:trPr>
         <w:tc>
           <w:tcPr>
-            <w:tcW w:w="1630" w:type="dxa"/>
+            <w:tcW w:w="1615" w:type="dxa"/>
             <w:shd w:val="pct5" w:color="auto" w:fill="auto"/>
             <w:vAlign w:val="center"/>
           </w:tcPr>
@@ -64455,7 +64826,10 @@
               <w:pStyle w:val="TableContent"/>
             </w:pPr>
             <w:r>
-              <w:t>Str_pipe_o</w:t>
+              <w:t>s</w:t>
+            </w:r>
+            <w:r>
+              <w:t>tr_pipe_o</w:t>
             </w:r>
           </w:p>
         </w:tc>
@@ -64476,7 +64850,7 @@
         </w:tc>
         <w:tc>
           <w:tcPr>
-            <w:tcW w:w="1559" w:type="dxa"/>
+            <w:tcW w:w="2708" w:type="dxa"/>
             <w:vAlign w:val="center"/>
           </w:tcPr>
           <w:p>
@@ -64491,7 +64865,7 @@
         </w:tc>
         <w:tc>
           <w:tcPr>
-            <w:tcW w:w="5953" w:type="dxa"/>
+            <w:tcW w:w="4926" w:type="dxa"/>
             <w:vAlign w:val="center"/>
           </w:tcPr>
           <w:p>
@@ -64510,7 +64884,7 @@
         </w:trPr>
         <w:tc>
           <w:tcPr>
-            <w:tcW w:w="1630" w:type="dxa"/>
+            <w:tcW w:w="1615" w:type="dxa"/>
             <w:shd w:val="pct5" w:color="auto" w:fill="auto"/>
             <w:vAlign w:val="center"/>
           </w:tcPr>
@@ -64519,7 +64893,10 @@
               <w:pStyle w:val="TableContent"/>
             </w:pPr>
             <w:r>
-              <w:t>Data_pipe_o</w:t>
+              <w:t>d</w:t>
+            </w:r>
+            <w:r>
+              <w:t>ata_pipe_o</w:t>
             </w:r>
           </w:p>
         </w:tc>
@@ -64540,7 +64917,7 @@
         </w:tc>
         <w:tc>
           <w:tcPr>
-            <w:tcW w:w="1559" w:type="dxa"/>
+            <w:tcW w:w="2708" w:type="dxa"/>
             <w:vAlign w:val="center"/>
           </w:tcPr>
           <w:p>
@@ -64558,7 +64935,7 @@
         </w:tc>
         <w:tc>
           <w:tcPr>
-            <w:tcW w:w="5953" w:type="dxa"/>
+            <w:tcW w:w="4926" w:type="dxa"/>
             <w:vAlign w:val="center"/>
           </w:tcPr>
           <w:p>
@@ -64577,7 +64954,7 @@
         </w:trPr>
         <w:tc>
           <w:tcPr>
-            <w:tcW w:w="1630" w:type="dxa"/>
+            <w:tcW w:w="1615" w:type="dxa"/>
             <w:shd w:val="pct5" w:color="auto" w:fill="auto"/>
             <w:vAlign w:val="center"/>
           </w:tcPr>
@@ -64586,7 +64963,10 @@
               <w:pStyle w:val="TableContent"/>
             </w:pPr>
             <w:r>
-              <w:t>Trig_o</w:t>
+              <w:t>t</w:t>
+            </w:r>
+            <w:r>
+              <w:t>rig_o</w:t>
             </w:r>
           </w:p>
         </w:tc>
@@ -64607,7 +64987,7 @@
         </w:tc>
         <w:tc>
           <w:tcPr>
-            <w:tcW w:w="1559" w:type="dxa"/>
+            <w:tcW w:w="2708" w:type="dxa"/>
             <w:vAlign w:val="center"/>
           </w:tcPr>
           <w:p>
@@ -64616,13 +64996,13 @@
               <w:jc w:val="center"/>
             </w:pPr>
             <w:r>
-              <w:t>1</w:t>
-            </w:r>
-          </w:p>
-        </w:tc>
-        <w:tc>
-          <w:tcPr>
-            <w:tcW w:w="5953" w:type="dxa"/>
+              <w:t>ch_nb_g</w:t>
+            </w:r>
+          </w:p>
+        </w:tc>
+        <w:tc>
+          <w:tcPr>
+            <w:tcW w:w="4926" w:type="dxa"/>
             <w:vAlign w:val="center"/>
           </w:tcPr>
           <w:p>
@@ -64641,7 +65021,7 @@
         </w:trPr>
         <w:tc>
           <w:tcPr>
-            <w:tcW w:w="1630" w:type="dxa"/>
+            <w:tcW w:w="1615" w:type="dxa"/>
             <w:shd w:val="pct5" w:color="auto" w:fill="auto"/>
             <w:vAlign w:val="center"/>
           </w:tcPr>
@@ -64650,7 +65030,10 @@
               <w:pStyle w:val="TableContent"/>
             </w:pPr>
             <w:r>
-              <w:t>Is_arm_o</w:t>
+              <w:t>i</w:t>
+            </w:r>
+            <w:r>
+              <w:t>s_arm_o</w:t>
             </w:r>
           </w:p>
         </w:tc>
@@ -64671,7 +65054,7 @@
         </w:tc>
         <w:tc>
           <w:tcPr>
-            <w:tcW w:w="1559" w:type="dxa"/>
+            <w:tcW w:w="2708" w:type="dxa"/>
             <w:vAlign w:val="center"/>
           </w:tcPr>
           <w:p>
@@ -64680,13 +65063,13 @@
               <w:jc w:val="center"/>
             </w:pPr>
             <w:r>
-              <w:t>1</w:t>
-            </w:r>
-          </w:p>
-        </w:tc>
-        <w:tc>
-          <w:tcPr>
-            <w:tcW w:w="5953" w:type="dxa"/>
+              <w:t>ch_nb_g</w:t>
+            </w:r>
+          </w:p>
+        </w:tc>
+        <w:tc>
+          <w:tcPr>
+            <w:tcW w:w="4926" w:type="dxa"/>
             <w:vAlign w:val="center"/>
           </w:tcPr>
           <w:p>
@@ -64695,6 +65078,9 @@
             </w:pPr>
             <w:r>
               <w:t>Trigger status</w:t>
+            </w:r>
+            <w:r>
+              <w:t xml:space="preserve"> disarmed = ’0’</w:t>
             </w:r>
           </w:p>
         </w:tc>
@@ -64734,11 +65120,11 @@
         <w:jc w:val="center"/>
       </w:pPr>
       <w:r>
-        <w:object w:dxaOrig="10996" w:dyaOrig="4381" w14:anchorId="16A37A46">
-          <v:shape id="_x0000_i1031" type="#_x0000_t75" style="width:510.1pt;height:203.75pt" o:ole="">
+        <w:object w:dxaOrig="11326" w:dyaOrig="4456" w14:anchorId="1FA5DF94">
+          <v:shape id="_x0000_i1031" type="#_x0000_t75" style="width:510.15pt;height:201pt" o:ole="">
             <v:imagedata r:id="rId58" o:title=""/>
           </v:shape>
-          <o:OLEObject Type="Embed" ProgID="Visio.Drawing.15" ShapeID="_x0000_i1031" DrawAspect="Content" ObjectID="_1677526786" r:id="rId59"/>
+          <o:OLEObject Type="Embed" ProgID="Visio.Drawing.15" ShapeID="_x0000_i1031" DrawAspect="Content" ObjectID="_1677746296" r:id="rId59"/>
         </w:object>
       </w:r>
     </w:p>
@@ -65038,7 +65424,7 @@
       <mc:AlternateContent>
         <mc:Choice Requires="wps">
           <w:drawing>
-            <wp:anchor distT="0" distB="0" distL="114300" distR="114300" simplePos="0" relativeHeight="251658240" behindDoc="0" locked="0" layoutInCell="0" allowOverlap="1" wp14:anchorId="669E6E6B" wp14:editId="66FEDCFB">
+            <wp:anchor distT="0" distB="0" distL="114300" distR="114300" simplePos="0" relativeHeight="251657216" behindDoc="0" locked="0" layoutInCell="0" allowOverlap="1" wp14:anchorId="669E6E6B" wp14:editId="66FEDCFB">
               <wp:simplePos x="0" y="0"/>
               <wp:positionH relativeFrom="page">
                 <wp:posOffset>540385</wp:posOffset>
@@ -65109,7 +65495,7 @@
         </mc:Choice>
         <mc:Fallback>
           <w:pict>
-            <v:line w14:anchorId="3E30E3E5" id="Line 2" o:spid="_x0000_s1026" style="position:absolute;z-index:251658240;visibility:visible;mso-wrap-style:square;mso-width-percent:0;mso-height-percent:0;mso-wrap-distance-left:9pt;mso-wrap-distance-top:0;mso-wrap-distance-right:9pt;mso-wrap-distance-bottom:0;mso-position-horizontal:absolute;mso-position-horizontal-relative:page;mso-position-vertical:absolute;mso-position-vertical-relative:page;mso-width-percent:0;mso-height-percent:0;mso-width-relative:page;mso-height-relative:page" from="42.55pt,802.3pt" to="552.75pt,802.35pt" o:gfxdata="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" o:allowincell="f" strokecolor="blue" strokeweight="1.5pt">
+            <v:line w14:anchorId="534522E9" id="Line 2" o:spid="_x0000_s1026" style="position:absolute;z-index:251657216;visibility:visible;mso-wrap-style:square;mso-width-percent:0;mso-height-percent:0;mso-wrap-distance-left:9pt;mso-wrap-distance-top:0;mso-wrap-distance-right:9pt;mso-wrap-distance-bottom:0;mso-position-horizontal:absolute;mso-position-horizontal-relative:page;mso-position-vertical:absolute;mso-position-vertical-relative:page;mso-width-percent:0;mso-height-percent:0;mso-width-relative:page;mso-height-relative:page" from="42.55pt,802.3pt" to="552.75pt,802.35pt" o:gfxdata="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" o:allowincell="f" strokecolor="blue" strokeweight="1.5pt">
               <v:stroke startarrowwidth="narrow" startarrowlength="short" endarrowwidth="narrow" endarrowlength="short"/>
               <w10:wrap anchorx="page" anchory="page"/>
             </v:line>
@@ -65197,7 +65583,7 @@
         <w:noProof/>
         <w:sz w:val="16"/>
       </w:rPr>
-      <w:t>17.03.2021</w:t>
+      <w:t>20.03.2021</w:t>
     </w:r>
     <w:r>
       <w:rPr>
@@ -65378,7 +65764,7 @@
         </mc:Choice>
         <mc:Fallback>
           <w:pict>
-            <v:line w14:anchorId="7786409D" id="Line 1" o:spid="_x0000_s1026" style="position:absolute;z-index:251659264;visibility:visible;mso-wrap-style:square;mso-width-percent:0;mso-height-percent:0;mso-wrap-distance-left:9pt;mso-wrap-distance-top:0;mso-wrap-distance-right:9pt;mso-wrap-distance-bottom:0;mso-position-horizontal:absolute;mso-position-horizontal-relative:margin;mso-position-vertical:absolute;mso-position-vertical-relative:page;mso-width-percent:0;mso-height-percent:0;mso-width-relative:page;mso-height-relative:page" from="320.35pt,59.55pt" to="507.45pt,59.6pt" o:gfxdata="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" o:allowincell="f" strokecolor="blue" strokeweight="2pt">
+            <v:line w14:anchorId="40C2815A" id="Line 1" o:spid="_x0000_s1026" style="position:absolute;z-index:251659264;visibility:visible;mso-wrap-style:square;mso-width-percent:0;mso-height-percent:0;mso-wrap-distance-left:9pt;mso-wrap-distance-top:0;mso-wrap-distance-right:9pt;mso-wrap-distance-bottom:0;mso-position-horizontal:absolute;mso-position-horizontal-relative:margin;mso-position-vertical:absolute;mso-position-vertical-relative:page;mso-width-percent:0;mso-height-percent:0;mso-width-relative:page;mso-height-relative:page" from="320.35pt,59.55pt" to="507.45pt,59.6pt" o:gfxdata="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" o:allowincell="f" strokecolor="blue" strokeweight="2pt">
               <v:stroke startarrowwidth="narrow" startarrowlength="short" endarrowwidth="narrow" endarrowlength="short"/>
               <w10:wrap anchorx="margin" anchory="page"/>
             </v:line>
@@ -71144,7 +71530,7 @@
 </file>
 
 <file path=customXml/itemProps1.xml><?xml version="1.0" encoding="utf-8"?>
-<ds:datastoreItem xmlns:ds="http://schemas.openxmlformats.org/officeDocument/2006/customXml" ds:itemID="{EF6541E0-74E5-49F8-B560-B8447F880BB5}">
+<ds:datastoreItem xmlns:ds="http://schemas.openxmlformats.org/officeDocument/2006/customXml" ds:itemID="{42D90948-F882-4284-B1F4-A3EC590EA07D}">
   <ds:schemaRefs>
     <ds:schemaRef ds:uri="http://schemas.openxmlformats.org/officeDocument/2006/bibliography"/>
   </ds:schemaRefs>

</xml_diff>

<commit_message>
DOCFIX: modify the description
</commit_message>
<xml_diff>
--- a/doc/psi_fix.docx
+++ b/doc/psi_fix.docx
@@ -8,8 +8,6 @@
           <w:lang w:val="en-US"/>
         </w:rPr>
       </w:pPr>
-      <w:bookmarkStart w:id="0" w:name="_GoBack"/>
-      <w:bookmarkEnd w:id="0"/>
     </w:p>
     <w:p>
       <w:pPr>
@@ -7769,7 +7767,7 @@
         </w:rPr>
         <w:br w:type="page"/>
       </w:r>
-      <w:bookmarkStart w:id="1" w:name="_Toc66912196"/>
+      <w:bookmarkStart w:id="0" w:name="_Toc66912196"/>
       <w:r>
         <w:rPr>
           <w:lang w:val="en-US"/>
@@ -7777,49 +7775,49 @@
         <w:lastRenderedPageBreak/>
         <w:t>Introduction</w:t>
       </w:r>
+      <w:bookmarkEnd w:id="0"/>
+    </w:p>
+    <w:p>
+      <w:pPr>
+        <w:rPr>
+          <w:lang w:val="en-US"/>
+        </w:rPr>
+      </w:pPr>
+      <w:r>
+        <w:rPr>
+          <w:lang w:val="en-US"/>
+        </w:rPr>
+        <w:t>The purpose of this library is to provide HDL implementations for common fixed-point signal processing components along with bittrue Python models. The Python models are also callable from MATLAB.</w:t>
+      </w:r>
+    </w:p>
+    <w:p>
+      <w:pPr>
+        <w:rPr>
+          <w:lang w:val="en-US"/>
+        </w:rPr>
+      </w:pPr>
+      <w:r>
+        <w:rPr>
+          <w:lang w:val="en-US"/>
+        </w:rPr>
+        <w:t>This document serves as description of the RTL implementation for all components.</w:t>
+      </w:r>
+    </w:p>
+    <w:p>
+      <w:pPr>
+        <w:pStyle w:val="Heading2"/>
+        <w:rPr>
+          <w:lang w:val="en-US"/>
+        </w:rPr>
+      </w:pPr>
+      <w:bookmarkStart w:id="1" w:name="_Toc66912197"/>
+      <w:r>
+        <w:rPr>
+          <w:lang w:val="en-US"/>
+        </w:rPr>
+        <w:t>Usage of en_cl_fix provided by Enclustra GmbH</w:t>
+      </w:r>
       <w:bookmarkEnd w:id="1"/>
-    </w:p>
-    <w:p>
-      <w:pPr>
-        <w:rPr>
-          <w:lang w:val="en-US"/>
-        </w:rPr>
-      </w:pPr>
-      <w:r>
-        <w:rPr>
-          <w:lang w:val="en-US"/>
-        </w:rPr>
-        <w:t>The purpose of this library is to provide HDL implementations for common fixed-point signal processing components along with bittrue Python models. The Python models are also callable from MATLAB.</w:t>
-      </w:r>
-    </w:p>
-    <w:p>
-      <w:pPr>
-        <w:rPr>
-          <w:lang w:val="en-US"/>
-        </w:rPr>
-      </w:pPr>
-      <w:r>
-        <w:rPr>
-          <w:lang w:val="en-US"/>
-        </w:rPr>
-        <w:t>This document serves as description of the RTL implementation for all components.</w:t>
-      </w:r>
-    </w:p>
-    <w:p>
-      <w:pPr>
-        <w:pStyle w:val="Heading2"/>
-        <w:rPr>
-          <w:lang w:val="en-US"/>
-        </w:rPr>
-      </w:pPr>
-      <w:bookmarkStart w:id="2" w:name="_Toc66912197"/>
-      <w:r>
-        <w:rPr>
-          <w:lang w:val="en-US"/>
-        </w:rPr>
-        <w:t>Usage of en_cl_fix provided by Enclustra GmbH</w:t>
-      </w:r>
-      <w:bookmarkEnd w:id="2"/>
     </w:p>
     <w:p>
       <w:pPr>
@@ -7927,16 +7925,16 @@
           <w:lang w:val="en-US"/>
         </w:rPr>
       </w:pPr>
-      <w:bookmarkStart w:id="3" w:name="_Toc516140914"/>
-      <w:bookmarkStart w:id="4" w:name="_Toc66912198"/>
+      <w:bookmarkStart w:id="2" w:name="_Toc516140914"/>
+      <w:bookmarkStart w:id="3" w:name="_Toc66912198"/>
       <w:r>
         <w:rPr>
           <w:lang w:val="en-US"/>
         </w:rPr>
         <w:t>Working Copy Structure</w:t>
       </w:r>
+      <w:bookmarkEnd w:id="2"/>
       <w:bookmarkEnd w:id="3"/>
-      <w:bookmarkEnd w:id="4"/>
     </w:p>
     <w:p>
       <w:pPr>
@@ -8131,8 +8129,8 @@
           <w:lang w:val="en-US"/>
         </w:rPr>
       </w:pPr>
-      <w:bookmarkStart w:id="5" w:name="_Toc516140949"/>
-      <w:bookmarkStart w:id="6" w:name="_Toc66912300"/>
+      <w:bookmarkStart w:id="4" w:name="_Toc516140949"/>
+      <w:bookmarkStart w:id="5" w:name="_Toc66912300"/>
       <w:r>
         <w:rPr>
           <w:lang w:val="en-US"/>
@@ -8176,8 +8174,8 @@
         </w:rPr>
         <w:t>: Working copy structure</w:t>
       </w:r>
+      <w:bookmarkEnd w:id="4"/>
       <w:bookmarkEnd w:id="5"/>
-      <w:bookmarkEnd w:id="6"/>
     </w:p>
     <w:p>
       <w:pPr>
@@ -8227,7 +8225,7 @@
           <w:lang w:val="en-US"/>
         </w:rPr>
       </w:pPr>
-      <w:bookmarkStart w:id="7" w:name="_Toc66912199"/>
+      <w:bookmarkStart w:id="6" w:name="_Toc66912199"/>
       <w:r>
         <w:rPr>
           <w:lang w:val="en-US"/>
@@ -8235,7 +8233,7 @@
         <w:lastRenderedPageBreak/>
         <w:t>External Dependencies</w:t>
       </w:r>
-      <w:bookmarkEnd w:id="7"/>
+      <w:bookmarkEnd w:id="6"/>
     </w:p>
     <w:p>
       <w:pPr>
@@ -8429,16 +8427,16 @@
           <w:lang w:val="en-US"/>
         </w:rPr>
       </w:pPr>
-      <w:bookmarkStart w:id="8" w:name="_Toc516140915"/>
-      <w:bookmarkStart w:id="9" w:name="_Toc66912200"/>
+      <w:bookmarkStart w:id="7" w:name="_Toc516140915"/>
+      <w:bookmarkStart w:id="8" w:name="_Toc66912200"/>
       <w:r>
         <w:rPr>
           <w:lang w:val="en-US"/>
         </w:rPr>
         <w:t>VHDL Libraries</w:t>
       </w:r>
+      <w:bookmarkEnd w:id="7"/>
       <w:bookmarkEnd w:id="8"/>
-      <w:bookmarkEnd w:id="9"/>
     </w:p>
     <w:p>
       <w:pPr>
@@ -8609,8 +8607,8 @@
           <w:lang w:val="en-US"/>
         </w:rPr>
       </w:pPr>
-      <w:bookmarkStart w:id="10" w:name="_Toc516140916"/>
-      <w:bookmarkStart w:id="11" w:name="_Toc66912201"/>
+      <w:bookmarkStart w:id="9" w:name="_Toc516140916"/>
+      <w:bookmarkStart w:id="10" w:name="_Toc66912201"/>
       <w:r>
         <w:rPr>
           <w:lang w:val="en-US"/>
@@ -8618,8 +8616,8 @@
         <w:lastRenderedPageBreak/>
         <w:t>Running Simulations</w:t>
       </w:r>
+      <w:bookmarkEnd w:id="9"/>
       <w:bookmarkEnd w:id="10"/>
-      <w:bookmarkEnd w:id="11"/>
     </w:p>
     <w:p>
       <w:pPr>
@@ -8633,7 +8631,7 @@
           <w:lang w:val="en-US"/>
         </w:rPr>
       </w:pPr>
-      <w:bookmarkStart w:id="12" w:name="_Toc516140917"/>
+      <w:bookmarkStart w:id="11" w:name="_Toc516140917"/>
       <w:r>
         <w:rPr>
           <w:lang w:val="en-US"/>
@@ -9134,7 +9132,7 @@
           <w:lang w:val="en-US"/>
         </w:rPr>
       </w:pPr>
-      <w:bookmarkStart w:id="13" w:name="_Toc66912202"/>
+      <w:bookmarkStart w:id="12" w:name="_Toc66912202"/>
       <w:r>
         <w:rPr>
           <w:lang w:val="en-US"/>
@@ -9142,8 +9140,8 @@
         <w:lastRenderedPageBreak/>
         <w:t>Contribute to PSI VHDL Libraries</w:t>
       </w:r>
+      <w:bookmarkEnd w:id="11"/>
       <w:bookmarkEnd w:id="12"/>
-      <w:bookmarkEnd w:id="13"/>
     </w:p>
     <w:p>
       <w:pPr>
@@ -9585,8 +9583,8 @@
           <w:lang w:val="en-US"/>
         </w:rPr>
       </w:pPr>
-      <w:bookmarkStart w:id="14" w:name="_Toc516140918"/>
-      <w:bookmarkStart w:id="15" w:name="_Toc66912203"/>
+      <w:bookmarkStart w:id="13" w:name="_Toc516140918"/>
+      <w:bookmarkStart w:id="14" w:name="_Toc66912203"/>
       <w:r>
         <w:rPr>
           <w:lang w:val="en-US"/>
@@ -9594,8 +9592,8 @@
         <w:lastRenderedPageBreak/>
         <w:t>Handshaking Signals</w:t>
       </w:r>
+      <w:bookmarkEnd w:id="13"/>
       <w:bookmarkEnd w:id="14"/>
-      <w:bookmarkEnd w:id="15"/>
     </w:p>
     <w:p>
       <w:pPr>
@@ -9859,8 +9857,8 @@
           <w:lang w:val="en-US"/>
         </w:rPr>
       </w:pPr>
-      <w:bookmarkStart w:id="16" w:name="_Toc516140950"/>
-      <w:bookmarkStart w:id="17" w:name="_Toc66912301"/>
+      <w:bookmarkStart w:id="15" w:name="_Toc516140950"/>
+      <w:bookmarkStart w:id="16" w:name="_Toc66912301"/>
       <w:r>
         <w:rPr>
           <w:lang w:val="en-US"/>
@@ -9904,8 +9902,8 @@
         </w:rPr>
         <w:t>: Handshaking signals</w:t>
       </w:r>
+      <w:bookmarkEnd w:id="15"/>
       <w:bookmarkEnd w:id="16"/>
-      <w:bookmarkEnd w:id="17"/>
     </w:p>
     <w:p>
       <w:pPr>
@@ -10049,7 +10047,7 @@
           <w:lang w:val="en-US"/>
         </w:rPr>
       </w:pPr>
-      <w:bookmarkStart w:id="18" w:name="_Toc66912204"/>
+      <w:bookmarkStart w:id="17" w:name="_Toc66912204"/>
       <w:r>
         <w:rPr>
           <w:lang w:val="en-US"/>
@@ -10057,23 +10055,23 @@
         <w:lastRenderedPageBreak/>
         <w:t>Tipps &amp; Tricks</w:t>
       </w:r>
+      <w:bookmarkEnd w:id="17"/>
+    </w:p>
+    <w:p>
+      <w:pPr>
+        <w:pStyle w:val="Heading2"/>
+        <w:rPr>
+          <w:lang w:val="en-US"/>
+        </w:rPr>
+      </w:pPr>
+      <w:bookmarkStart w:id="18" w:name="_Toc66912205"/>
+      <w:r>
+        <w:rPr>
+          <w:lang w:val="en-US"/>
+        </w:rPr>
+        <w:t>Library Setup</w:t>
+      </w:r>
       <w:bookmarkEnd w:id="18"/>
-    </w:p>
-    <w:p>
-      <w:pPr>
-        <w:pStyle w:val="Heading2"/>
-        <w:rPr>
-          <w:lang w:val="en-US"/>
-        </w:rPr>
-      </w:pPr>
-      <w:bookmarkStart w:id="19" w:name="_Toc66912205"/>
-      <w:r>
-        <w:rPr>
-          <w:lang w:val="en-US"/>
-        </w:rPr>
-        <w:t>Library Setup</w:t>
-      </w:r>
-      <w:bookmarkEnd w:id="19"/>
     </w:p>
     <w:p>
       <w:pPr>
@@ -10274,14 +10272,14 @@
           <w:lang w:val="en-US"/>
         </w:rPr>
       </w:pPr>
-      <w:bookmarkStart w:id="20" w:name="_Toc66912206"/>
+      <w:bookmarkStart w:id="19" w:name="_Toc66912206"/>
       <w:r>
         <w:rPr>
           <w:lang w:val="en-US"/>
         </w:rPr>
         <w:t>Heavy Pipelining</w:t>
       </w:r>
-      <w:bookmarkEnd w:id="20"/>
+      <w:bookmarkEnd w:id="19"/>
     </w:p>
     <w:p>
       <w:pPr>
@@ -10611,7 +10609,7 @@
           <w:lang w:val="en-US"/>
         </w:rPr>
       </w:pPr>
-      <w:bookmarkStart w:id="21" w:name="_Toc66912302"/>
+      <w:bookmarkStart w:id="20" w:name="_Toc66912302"/>
       <w:r>
         <w:rPr>
           <w:lang w:val="en-US"/>
@@ -10655,7 +10653,7 @@
         </w:rPr>
         <w:t>: Heavy Pipelining, Problem Description</w:t>
       </w:r>
-      <w:bookmarkEnd w:id="21"/>
+      <w:bookmarkEnd w:id="20"/>
     </w:p>
     <w:p>
       <w:pPr>
@@ -10975,7 +10973,7 @@
           <w:lang w:val="en-US"/>
         </w:rPr>
       </w:pPr>
-      <w:bookmarkStart w:id="22" w:name="_Toc66912303"/>
+      <w:bookmarkStart w:id="21" w:name="_Toc66912303"/>
       <w:r>
         <w:rPr>
           <w:lang w:val="en-US"/>
@@ -11019,7 +11017,7 @@
         </w:rPr>
         <w:t>: Heavy Pipelining, Retiming, Implementation without retiming</w:t>
       </w:r>
-      <w:bookmarkEnd w:id="22"/>
+      <w:bookmarkEnd w:id="21"/>
     </w:p>
     <w:p>
       <w:pPr>
@@ -11131,7 +11129,7 @@
           <w:lang w:val="en-US"/>
         </w:rPr>
       </w:pPr>
-      <w:bookmarkStart w:id="23" w:name="_Toc66912304"/>
+      <w:bookmarkStart w:id="22" w:name="_Toc66912304"/>
       <w:r>
         <w:rPr>
           <w:lang w:val="en-US"/>
@@ -11175,7 +11173,7 @@
         </w:rPr>
         <w:t>: Heavy Pipelining, Retiming, Implementation with retiming</w:t>
       </w:r>
-      <w:bookmarkEnd w:id="23"/>
+      <w:bookmarkEnd w:id="22"/>
     </w:p>
     <w:p>
       <w:pPr>
@@ -11561,7 +11559,7 @@
           <w:lang w:val="en-US"/>
         </w:rPr>
       </w:pPr>
-      <w:bookmarkStart w:id="24" w:name="_Toc66912305"/>
+      <w:bookmarkStart w:id="23" w:name="_Toc66912305"/>
       <w:r>
         <w:rPr>
           <w:lang w:val="en-US"/>
@@ -11605,7 +11603,7 @@
         </w:rPr>
         <w:t>: Heavy Pipelining, Manual Splitting</w:t>
       </w:r>
-      <w:bookmarkEnd w:id="24"/>
+      <w:bookmarkEnd w:id="23"/>
     </w:p>
     <w:p>
       <w:pPr>
@@ -11689,7 +11687,7 @@
           <w:lang w:val="en-US"/>
         </w:rPr>
       </w:pPr>
-      <w:bookmarkStart w:id="25" w:name="_Toc66912207"/>
+      <w:bookmarkStart w:id="24" w:name="_Toc66912207"/>
       <w:r>
         <w:rPr>
           <w:lang w:val="en-US"/>
@@ -11697,23 +11695,23 @@
         <w:lastRenderedPageBreak/>
         <w:t>RTL Descriptions</w:t>
       </w:r>
+      <w:bookmarkEnd w:id="24"/>
+    </w:p>
+    <w:p>
+      <w:pPr>
+        <w:pStyle w:val="Heading2"/>
+        <w:rPr>
+          <w:lang w:val="en-US"/>
+        </w:rPr>
+      </w:pPr>
+      <w:bookmarkStart w:id="25" w:name="_Toc66912208"/>
+      <w:r>
+        <w:rPr>
+          <w:lang w:val="en-US"/>
+        </w:rPr>
+        <w:t>psi_fix_bin_div</w:t>
+      </w:r>
       <w:bookmarkEnd w:id="25"/>
-    </w:p>
-    <w:p>
-      <w:pPr>
-        <w:pStyle w:val="Heading2"/>
-        <w:rPr>
-          <w:lang w:val="en-US"/>
-        </w:rPr>
-      </w:pPr>
-      <w:bookmarkStart w:id="26" w:name="_Toc66912208"/>
-      <w:r>
-        <w:rPr>
-          <w:lang w:val="en-US"/>
-        </w:rPr>
-        <w:t>psi_fix_bin_div</w:t>
-      </w:r>
-      <w:bookmarkEnd w:id="26"/>
     </w:p>
     <w:p>
       <w:pPr>
@@ -12774,7 +12772,7 @@
           <w:lang w:val="en-US"/>
         </w:rPr>
       </w:pPr>
-      <w:bookmarkStart w:id="27" w:name="_Toc66912306"/>
+      <w:bookmarkStart w:id="26" w:name="_Toc66912306"/>
       <w:r>
         <w:rPr>
           <w:lang w:val="en-US"/>
@@ -12818,7 +12816,7 @@
         </w:rPr>
         <w:t>: psi_fix_bin_div Architecture</w:t>
       </w:r>
-      <w:bookmarkEnd w:id="27"/>
+      <w:bookmarkEnd w:id="26"/>
     </w:p>
     <w:p>
       <w:pPr>
@@ -12844,18 +12842,18 @@
         <w:lastRenderedPageBreak/>
         <w:t xml:space="preserve"> </w:t>
       </w:r>
-      <w:bookmarkStart w:id="28" w:name="_Ref518293737"/>
-      <w:bookmarkStart w:id="29" w:name="_Ref518293759"/>
-      <w:bookmarkStart w:id="30" w:name="_Toc66912209"/>
+      <w:bookmarkStart w:id="27" w:name="_Ref518293737"/>
+      <w:bookmarkStart w:id="28" w:name="_Ref518293759"/>
+      <w:bookmarkStart w:id="29" w:name="_Toc66912209"/>
       <w:r>
         <w:rPr>
           <w:lang w:val="fr-FR"/>
         </w:rPr>
         <w:t>psi_fix_cic_dec_fix_1ch</w:t>
       </w:r>
+      <w:bookmarkEnd w:id="27"/>
       <w:bookmarkEnd w:id="28"/>
       <w:bookmarkEnd w:id="29"/>
-      <w:bookmarkEnd w:id="30"/>
     </w:p>
     <w:p>
       <w:pPr>
@@ -13868,7 +13866,7 @@
           <w:lang w:val="en-US"/>
         </w:rPr>
       </w:pPr>
-      <w:bookmarkStart w:id="31" w:name="_Ref518293987"/>
+      <w:bookmarkStart w:id="30" w:name="_Ref518293987"/>
       <w:r>
         <w:rPr>
           <w:lang w:val="en-US"/>
@@ -13876,7 +13874,7 @@
         <w:lastRenderedPageBreak/>
         <w:t>Architecture</w:t>
       </w:r>
-      <w:bookmarkEnd w:id="31"/>
+      <w:bookmarkEnd w:id="30"/>
     </w:p>
     <w:p>
       <w:pPr>
@@ -14019,7 +14017,7 @@
           <w:lang w:val="en-US"/>
         </w:rPr>
       </w:pPr>
-      <w:bookmarkStart w:id="32" w:name="_Toc66912307"/>
+      <w:bookmarkStart w:id="31" w:name="_Toc66912307"/>
       <w:r>
         <w:rPr>
           <w:lang w:val="en-US"/>
@@ -14069,7 +14067,7 @@
         </w:rPr>
         <w:t>psi_fix_cic_dec_fix_1ch Architecture</w:t>
       </w:r>
-      <w:bookmarkEnd w:id="32"/>
+      <w:bookmarkEnd w:id="31"/>
     </w:p>
     <w:p>
       <w:pPr>
@@ -14714,7 +14712,7 @@
           <w:lang w:val="fr-CH"/>
         </w:rPr>
       </w:pPr>
-      <w:bookmarkStart w:id="33" w:name="_Toc66912210"/>
+      <w:bookmarkStart w:id="32" w:name="_Toc66912210"/>
       <w:r>
         <w:rPr>
           <w:lang w:val="fr-FR"/>
@@ -14728,7 +14726,7 @@
         </w:rPr>
         <w:t>cfg_1ch</w:t>
       </w:r>
-      <w:bookmarkEnd w:id="33"/>
+      <w:bookmarkEnd w:id="32"/>
     </w:p>
     <w:p>
       <w:pPr>
@@ -15497,9 +15495,9 @@
           <w:lang w:val="fr-FR"/>
         </w:rPr>
       </w:pPr>
-      <w:bookmarkStart w:id="34" w:name="_Ref47553479"/>
-      <w:bookmarkStart w:id="35" w:name="_Ref47553491"/>
-      <w:bookmarkStart w:id="36" w:name="_Toc66912211"/>
+      <w:bookmarkStart w:id="33" w:name="_Ref47553479"/>
+      <w:bookmarkStart w:id="34" w:name="_Ref47553491"/>
+      <w:bookmarkStart w:id="35" w:name="_Toc66912211"/>
       <w:r>
         <w:rPr>
           <w:lang w:val="fr-FR"/>
@@ -15507,9 +15505,9 @@
         <w:lastRenderedPageBreak/>
         <w:t>psi_fix_cic_dec_fix_nch_par_tdm</w:t>
       </w:r>
+      <w:bookmarkEnd w:id="33"/>
       <w:bookmarkEnd w:id="34"/>
       <w:bookmarkEnd w:id="35"/>
-      <w:bookmarkEnd w:id="36"/>
     </w:p>
     <w:p>
       <w:pPr>
@@ -16781,7 +16779,7 @@
           <w:lang w:val="en-US"/>
         </w:rPr>
       </w:pPr>
-      <w:bookmarkStart w:id="37" w:name="_Toc66912308"/>
+      <w:bookmarkStart w:id="36" w:name="_Toc66912308"/>
       <w:r>
         <w:rPr>
           <w:lang w:val="en-US"/>
@@ -16825,7 +16823,7 @@
         </w:rPr>
         <w:t>: psi_fix_cic_dec_fix_nch_par_tdm Architecture</w:t>
       </w:r>
-      <w:bookmarkEnd w:id="37"/>
+      <w:bookmarkEnd w:id="36"/>
     </w:p>
     <w:p>
       <w:pPr>
@@ -16836,7 +16834,7 @@
           <w:lang w:val="fr-FR"/>
         </w:rPr>
       </w:pPr>
-      <w:bookmarkStart w:id="38" w:name="_Toc66912212"/>
+      <w:bookmarkStart w:id="37" w:name="_Toc66912212"/>
       <w:r>
         <w:rPr>
           <w:lang w:val="fr-FR"/>
@@ -16856,7 +16854,7 @@
         </w:rPr>
         <w:t>_nch_par_tdm</w:t>
       </w:r>
-      <w:bookmarkEnd w:id="38"/>
+      <w:bookmarkEnd w:id="37"/>
     </w:p>
     <w:p>
       <w:pPr>
@@ -17650,10 +17648,10 @@
           <w:lang w:val="fr-FR"/>
         </w:rPr>
       </w:pPr>
-      <w:bookmarkStart w:id="39" w:name="_Ref47554258"/>
-      <w:bookmarkStart w:id="40" w:name="_Ref47554276"/>
-      <w:bookmarkStart w:id="41" w:name="_Ref47554283"/>
-      <w:bookmarkStart w:id="42" w:name="_Toc66912213"/>
+      <w:bookmarkStart w:id="38" w:name="_Ref47554258"/>
+      <w:bookmarkStart w:id="39" w:name="_Ref47554276"/>
+      <w:bookmarkStart w:id="40" w:name="_Ref47554283"/>
+      <w:bookmarkStart w:id="41" w:name="_Toc66912213"/>
       <w:r>
         <w:rPr>
           <w:lang w:val="fr-FR"/>
@@ -17661,10 +17659,10 @@
         <w:lastRenderedPageBreak/>
         <w:t>psi_fix_cic_dec_fix_nch_tdm_tdm</w:t>
       </w:r>
+      <w:bookmarkEnd w:id="38"/>
       <w:bookmarkEnd w:id="39"/>
       <w:bookmarkEnd w:id="40"/>
       <w:bookmarkEnd w:id="41"/>
-      <w:bookmarkEnd w:id="42"/>
     </w:p>
     <w:p>
       <w:pPr>
@@ -18779,7 +18777,7 @@
           <w:lang w:val="en-US"/>
         </w:rPr>
       </w:pPr>
-      <w:bookmarkStart w:id="43" w:name="_Toc66912214"/>
+      <w:bookmarkStart w:id="42" w:name="_Toc66912214"/>
       <w:r>
         <w:rPr>
           <w:lang w:val="en-US"/>
@@ -18799,7 +18797,7 @@
         </w:rPr>
         <w:t>_nch_tdm_tdm</w:t>
       </w:r>
-      <w:bookmarkEnd w:id="43"/>
+      <w:bookmarkEnd w:id="42"/>
     </w:p>
     <w:p>
       <w:pPr>
@@ -19705,7 +19703,7 @@
           <w:lang w:val="en-US"/>
         </w:rPr>
       </w:pPr>
-      <w:bookmarkStart w:id="44" w:name="_Toc66912309"/>
+      <w:bookmarkStart w:id="43" w:name="_Toc66912309"/>
       <w:r>
         <w:rPr>
           <w:lang w:val="en-US"/>
@@ -19749,7 +19747,7 @@
         </w:rPr>
         <w:t>: psi_fix_cic_dec_fix_nch_tdm_tdm Architecture</w:t>
       </w:r>
-      <w:bookmarkEnd w:id="44"/>
+      <w:bookmarkEnd w:id="43"/>
     </w:p>
     <w:p>
       <w:pPr>
@@ -19774,7 +19772,7 @@
           <w:lang w:val="fr-FR"/>
         </w:rPr>
       </w:pPr>
-      <w:bookmarkStart w:id="45" w:name="_Toc66912215"/>
+      <w:bookmarkStart w:id="44" w:name="_Toc66912215"/>
       <w:r>
         <w:rPr>
           <w:lang w:val="fr-FR"/>
@@ -19782,7 +19780,7 @@
         <w:lastRenderedPageBreak/>
         <w:t>psi_fix_cic_int_fix_1ch</w:t>
       </w:r>
-      <w:bookmarkEnd w:id="45"/>
+      <w:bookmarkEnd w:id="44"/>
     </w:p>
     <w:p>
       <w:pPr>
@@ -20958,7 +20956,7 @@
           <w:lang w:val="en-US"/>
         </w:rPr>
       </w:pPr>
-      <w:bookmarkStart w:id="46" w:name="_Toc66912310"/>
+      <w:bookmarkStart w:id="45" w:name="_Toc66912310"/>
       <w:r>
         <w:rPr>
           <w:lang w:val="en-US"/>
@@ -21008,7 +21006,7 @@
         </w:rPr>
         <w:t>psi_fix_cic_int_fix_1ch Architecture</w:t>
       </w:r>
-      <w:bookmarkEnd w:id="46"/>
+      <w:bookmarkEnd w:id="45"/>
     </w:p>
     <w:p>
       <w:pPr>
@@ -21653,8 +21651,8 @@
           <w:lang w:val="en-US"/>
         </w:rPr>
       </w:pPr>
-      <w:bookmarkStart w:id="47" w:name="_Toc27467498"/>
-      <w:bookmarkStart w:id="48" w:name="_Toc66912216"/>
+      <w:bookmarkStart w:id="46" w:name="_Toc27467498"/>
+      <w:bookmarkStart w:id="47" w:name="_Toc66912216"/>
       <w:r>
         <w:rPr>
           <w:lang w:val="en-US"/>
@@ -21662,8 +21660,8 @@
         <w:lastRenderedPageBreak/>
         <w:t>psi_fix_fir_3tap_hbw_dec2</w:t>
       </w:r>
+      <w:bookmarkEnd w:id="46"/>
       <w:bookmarkEnd w:id="47"/>
-      <w:bookmarkEnd w:id="48"/>
     </w:p>
     <w:p>
       <w:pPr>
@@ -22650,10 +22648,10 @@
             <v:path o:extrusionok="f" gradientshapeok="t" o:connecttype="rect"/>
             <o:lock v:ext="edit" aspectratio="t"/>
           </v:shapetype>
-          <v:shape id="_x0000_i1025" type="#_x0000_t75" style="width:225.2pt;height:75.75pt" o:ole="">
+          <v:shape id="_x0000_i1025" type="#_x0000_t75" style="width:225.15pt;height:75.75pt" o:ole="">
             <v:imagedata r:id="rId20" o:title=""/>
           </v:shape>
-          <o:OLEObject Type="Embed" ProgID="Visio.Drawing.15" ShapeID="_x0000_i1025" DrawAspect="Content" ObjectID="_1677746290" r:id="rId21"/>
+          <o:OLEObject Type="Embed" ProgID="Visio.Drawing.15" ShapeID="_x0000_i1025" DrawAspect="Content" ObjectID="_1678691550" r:id="rId21"/>
         </w:object>
       </w:r>
     </w:p>
@@ -22665,7 +22663,7 @@
           <w:lang w:val="en-US"/>
         </w:rPr>
       </w:pPr>
-      <w:bookmarkStart w:id="49" w:name="_Toc66912311"/>
+      <w:bookmarkStart w:id="48" w:name="_Toc66912311"/>
       <w:r>
         <w:rPr>
           <w:lang w:val="en-US"/>
@@ -22709,7 +22707,7 @@
         </w:rPr>
         <w:t>: psi_fix_fir_3tap_hbw_dec base structure</w:t>
       </w:r>
-      <w:bookmarkEnd w:id="49"/>
+      <w:bookmarkEnd w:id="48"/>
     </w:p>
     <w:p>
       <w:pPr>
@@ -22759,10 +22757,10 @@
       </w:pPr>
       <w:r>
         <w:object w:dxaOrig="4935" w:dyaOrig="2221" w14:anchorId="5CC60AD6">
-          <v:shape id="_x0000_i1026" type="#_x0000_t75" style="width:246.7pt;height:110.9pt" o:ole="">
+          <v:shape id="_x0000_i1026" type="#_x0000_t75" style="width:246.65pt;height:110.7pt" o:ole="">
             <v:imagedata r:id="rId22" o:title=""/>
           </v:shape>
-          <o:OLEObject Type="Embed" ProgID="Visio.Drawing.15" ShapeID="_x0000_i1026" DrawAspect="Content" ObjectID="_1677746291" r:id="rId23"/>
+          <o:OLEObject Type="Embed" ProgID="Visio.Drawing.15" ShapeID="_x0000_i1026" DrawAspect="Content" ObjectID="_1678691551" r:id="rId23"/>
         </w:object>
       </w:r>
     </w:p>
@@ -22774,7 +22772,7 @@
           <w:lang w:val="en-US"/>
         </w:rPr>
       </w:pPr>
-      <w:bookmarkStart w:id="50" w:name="_Toc66912312"/>
+      <w:bookmarkStart w:id="49" w:name="_Toc66912312"/>
       <w:r>
         <w:rPr>
           <w:lang w:val="en-US"/>
@@ -22825,7 +22823,7 @@
         <w:br/>
         <w:t>Separate_g = true, Channels_g = 2</w:t>
       </w:r>
-      <w:bookmarkEnd w:id="50"/>
+      <w:bookmarkEnd w:id="49"/>
     </w:p>
     <w:p>
       <w:pPr>
@@ -22876,10 +22874,10 @@
       </w:pPr>
       <w:r>
         <w:object w:dxaOrig="4935" w:dyaOrig="2161" w14:anchorId="349AA14A">
-          <v:shape id="_x0000_i1027" type="#_x0000_t75" style="width:246.7pt;height:108.85pt" o:ole="">
+          <v:shape id="_x0000_i1027" type="#_x0000_t75" style="width:246.65pt;height:109.05pt" o:ole="">
             <v:imagedata r:id="rId24" o:title=""/>
           </v:shape>
-          <o:OLEObject Type="Embed" ProgID="Visio.Drawing.15" ShapeID="_x0000_i1027" DrawAspect="Content" ObjectID="_1677746292" r:id="rId25"/>
+          <o:OLEObject Type="Embed" ProgID="Visio.Drawing.15" ShapeID="_x0000_i1027" DrawAspect="Content" ObjectID="_1678691552" r:id="rId25"/>
         </w:object>
       </w:r>
     </w:p>
@@ -22891,7 +22889,7 @@
           <w:lang w:val="en-US"/>
         </w:rPr>
       </w:pPr>
-      <w:bookmarkStart w:id="51" w:name="_Toc66912313"/>
+      <w:bookmarkStart w:id="50" w:name="_Toc66912313"/>
       <w:r>
         <w:rPr>
           <w:lang w:val="en-US"/>
@@ -22942,7 +22940,7 @@
         <w:br/>
         <w:t>Separate_g = false, Channels_g = 2</w:t>
       </w:r>
-      <w:bookmarkEnd w:id="51"/>
+      <w:bookmarkEnd w:id="50"/>
     </w:p>
     <w:p>
       <w:pPr>
@@ -22960,7 +22958,7 @@
           <w:lang w:val="en-US"/>
         </w:rPr>
       </w:pPr>
-      <w:bookmarkStart w:id="52" w:name="_Toc66912217"/>
+      <w:bookmarkStart w:id="51" w:name="_Toc66912217"/>
       <w:r>
         <w:rPr>
           <w:lang w:val="en-US"/>
@@ -22968,7 +22966,7 @@
         <w:lastRenderedPageBreak/>
         <w:t>psi_fix_mult_add_stage</w:t>
       </w:r>
-      <w:bookmarkEnd w:id="52"/>
+      <w:bookmarkEnd w:id="51"/>
     </w:p>
     <w:p>
       <w:pPr>
@@ -24336,7 +24334,7 @@
           <w:lang w:val="en-US"/>
         </w:rPr>
       </w:pPr>
-      <w:bookmarkStart w:id="53" w:name="_Toc66912314"/>
+      <w:bookmarkStart w:id="52" w:name="_Toc66912314"/>
       <w:r>
         <w:rPr>
           <w:lang w:val="en-US"/>
@@ -24380,7 +24378,7 @@
         </w:rPr>
         <w:t>: psi_fix_mult_add_stage Architecture</w:t>
       </w:r>
-      <w:bookmarkEnd w:id="53"/>
+      <w:bookmarkEnd w:id="52"/>
     </w:p>
     <w:p>
       <w:pPr>
@@ -24465,7 +24463,7 @@
           <w:lang w:val="en-US"/>
         </w:rPr>
       </w:pPr>
-      <w:bookmarkStart w:id="54" w:name="_Toc66912315"/>
+      <w:bookmarkStart w:id="53" w:name="_Toc66912315"/>
       <w:r>
         <w:rPr>
           <w:lang w:val="en-US"/>
@@ -24509,7 +24507,7 @@
         </w:rPr>
         <w:t>: psi_fix_mult_add_stage Usage Example</w:t>
       </w:r>
-      <w:bookmarkEnd w:id="54"/>
+      <w:bookmarkEnd w:id="53"/>
     </w:p>
     <w:p>
       <w:pPr>
@@ -24520,7 +24518,7 @@
           <w:lang w:val="en-US"/>
         </w:rPr>
       </w:pPr>
-      <w:bookmarkStart w:id="55" w:name="_Toc66912218"/>
+      <w:bookmarkStart w:id="54" w:name="_Toc66912218"/>
       <w:r>
         <w:rPr>
           <w:lang w:val="en-US"/>
@@ -24528,7 +24526,7 @@
         <w:lastRenderedPageBreak/>
         <w:t>psi_fix_fir_dec_ser_nch_chpar_conf</w:t>
       </w:r>
-      <w:bookmarkEnd w:id="55"/>
+      <w:bookmarkEnd w:id="54"/>
     </w:p>
     <w:p>
       <w:pPr>
@@ -26793,7 +26791,7 @@
           <w:lang w:val="en-US"/>
         </w:rPr>
       </w:pPr>
-      <w:bookmarkStart w:id="56" w:name="_Toc66912316"/>
+      <w:bookmarkStart w:id="55" w:name="_Toc66912316"/>
       <w:r>
         <w:rPr>
           <w:lang w:val="en-US"/>
@@ -26837,7 +26835,7 @@
         </w:rPr>
         <w:t>: psi_fix_fix_dec_ser_nch_chpar_conf Architecture</w:t>
       </w:r>
-      <w:bookmarkEnd w:id="56"/>
+      <w:bookmarkEnd w:id="55"/>
     </w:p>
     <w:p>
       <w:pPr>
@@ -27200,7 +27198,7 @@
           <w:lang w:val="en-US"/>
         </w:rPr>
       </w:pPr>
-      <w:bookmarkStart w:id="57" w:name="_Toc66912219"/>
+      <w:bookmarkStart w:id="56" w:name="_Toc66912219"/>
       <w:r>
         <w:rPr>
           <w:lang w:val="en-US"/>
@@ -27214,7 +27212,7 @@
         </w:rPr>
         <w:t>_conf</w:t>
       </w:r>
-      <w:bookmarkEnd w:id="57"/>
+      <w:bookmarkEnd w:id="56"/>
     </w:p>
     <w:p>
       <w:pPr>
@@ -29455,7 +29453,7 @@
           <w:lang w:val="en-US"/>
         </w:rPr>
       </w:pPr>
-      <w:bookmarkStart w:id="58" w:name="_Toc66912317"/>
+      <w:bookmarkStart w:id="57" w:name="_Toc66912317"/>
       <w:r>
         <w:rPr>
           <w:lang w:val="en-US"/>
@@ -29511,7 +29509,7 @@
         </w:rPr>
         <w:t>_conf Architecture</w:t>
       </w:r>
-      <w:bookmarkEnd w:id="58"/>
+      <w:bookmarkEnd w:id="57"/>
     </w:p>
     <w:p>
       <w:pPr>
@@ -29984,7 +29982,7 @@
           <w:lang w:val="en-US"/>
         </w:rPr>
       </w:pPr>
-      <w:bookmarkStart w:id="59" w:name="_Toc66912220"/>
+      <w:bookmarkStart w:id="58" w:name="_Toc66912220"/>
       <w:r>
         <w:rPr>
           <w:lang w:val="en-US"/>
@@ -29992,7 +29990,7 @@
         <w:lastRenderedPageBreak/>
         <w:t>psi_fix_fir_par_nch_chtdm_conf</w:t>
       </w:r>
-      <w:bookmarkEnd w:id="59"/>
+      <w:bookmarkEnd w:id="58"/>
     </w:p>
     <w:p>
       <w:pPr>
@@ -31432,7 +31430,7 @@
           <w:lang w:val="en-US"/>
         </w:rPr>
       </w:pPr>
-      <w:bookmarkStart w:id="60" w:name="_Toc66912318"/>
+      <w:bookmarkStart w:id="59" w:name="_Toc66912318"/>
       <w:r>
         <w:rPr>
           <w:lang w:val="en-US"/>
@@ -31476,7 +31474,7 @@
         </w:rPr>
         <w:t>: psi_fix_fir_par_nch_chtdm_conf Architecture</w:t>
       </w:r>
-      <w:bookmarkEnd w:id="60"/>
+      <w:bookmarkEnd w:id="59"/>
     </w:p>
     <w:p>
       <w:pPr>
@@ -31494,7 +31492,7 @@
           <w:lang w:val="en-US"/>
         </w:rPr>
       </w:pPr>
-      <w:bookmarkStart w:id="61" w:name="_Toc66912221"/>
+      <w:bookmarkStart w:id="60" w:name="_Toc66912221"/>
       <w:r>
         <w:rPr>
           <w:lang w:val="en-US"/>
@@ -31502,7 +31500,7 @@
         <w:lastRenderedPageBreak/>
         <w:t>psi_fix_fir_dec_semi_nch_chtdm_conf</w:t>
       </w:r>
-      <w:bookmarkEnd w:id="61"/>
+      <w:bookmarkEnd w:id="60"/>
     </w:p>
     <w:p>
       <w:pPr>
@@ -34467,7 +34465,7 @@
           <w:lang w:val="en-US"/>
         </w:rPr>
       </w:pPr>
-      <w:bookmarkStart w:id="62" w:name="_Toc66912319"/>
+      <w:bookmarkStart w:id="61" w:name="_Toc66912319"/>
       <w:r>
         <w:rPr>
           <w:lang w:val="en-US"/>
@@ -34511,7 +34509,7 @@
         </w:rPr>
         <w:t>: psi_fix_fir_dec_semi_nch_chtdm_conf Multiplier stage</w:t>
       </w:r>
-      <w:bookmarkEnd w:id="62"/>
+      <w:bookmarkEnd w:id="61"/>
     </w:p>
     <w:p>
       <w:pPr>
@@ -34596,7 +34594,7 @@
           <w:lang w:val="en-US"/>
         </w:rPr>
       </w:pPr>
-      <w:bookmarkStart w:id="63" w:name="_Toc66912320"/>
+      <w:bookmarkStart w:id="62" w:name="_Toc66912320"/>
       <w:r>
         <w:rPr>
           <w:lang w:val="en-US"/>
@@ -34640,7 +34638,7 @@
         </w:rPr>
         <w:t>: psi_fix_fir_dec_semi_nch_chtdm_conf Architecture</w:t>
       </w:r>
-      <w:bookmarkEnd w:id="63"/>
+      <w:bookmarkEnd w:id="62"/>
     </w:p>
     <w:p>
       <w:pPr>
@@ -34804,7 +34802,7 @@
           <w:lang w:val="en-US"/>
         </w:rPr>
       </w:pPr>
-      <w:bookmarkStart w:id="64" w:name="_Toc66912321"/>
+      <w:bookmarkStart w:id="63" w:name="_Toc66912321"/>
       <w:r>
         <w:rPr>
           <w:lang w:val="en-US"/>
@@ -34848,7 +34846,7 @@
         </w:rPr>
         <w:t>: psi_fix_fir_dec_semi_nch_chtdm_conf Multiplier stage for full input rate</w:t>
       </w:r>
-      <w:bookmarkEnd w:id="64"/>
+      <w:bookmarkEnd w:id="63"/>
     </w:p>
     <w:p>
       <w:pPr>
@@ -34866,7 +34864,7 @@
           <w:lang w:val="en-US"/>
         </w:rPr>
       </w:pPr>
-      <w:bookmarkStart w:id="65" w:name="_Toc66912222"/>
+      <w:bookmarkStart w:id="64" w:name="_Toc66912222"/>
       <w:r>
         <w:rPr>
           <w:lang w:val="en-US"/>
@@ -34880,7 +34878,7 @@
         </w:rPr>
         <w:t>_lin_approx_&lt;function&gt;</w:t>
       </w:r>
-      <w:bookmarkEnd w:id="65"/>
+      <w:bookmarkEnd w:id="64"/>
     </w:p>
     <w:p>
       <w:pPr>
@@ -35745,7 +35743,7 @@
           <w:lang w:val="fr-FR"/>
         </w:rPr>
       </w:pPr>
-      <w:bookmarkStart w:id="66" w:name="_Toc66912322"/>
+      <w:bookmarkStart w:id="65" w:name="_Toc66912322"/>
       <w:r>
         <w:rPr>
           <w:lang w:val="fr-FR"/>
@@ -35789,7 +35787,7 @@
         </w:rPr>
         <w:t>: psi_fix_lin_approx Interpolation Principle</w:t>
       </w:r>
-      <w:bookmarkEnd w:id="66"/>
+      <w:bookmarkEnd w:id="65"/>
     </w:p>
     <w:p>
       <w:pPr>
@@ -35895,7 +35893,7 @@
           <w:lang w:val="en-US"/>
         </w:rPr>
       </w:pPr>
-      <w:bookmarkStart w:id="67" w:name="_Toc66912323"/>
+      <w:bookmarkStart w:id="66" w:name="_Toc66912323"/>
       <w:r>
         <w:rPr>
           <w:lang w:val="en-US"/>
@@ -35939,7 +35937,7 @@
         </w:rPr>
         <w:t>: psi_fix_lin_approx Architecture</w:t>
       </w:r>
-      <w:bookmarkEnd w:id="67"/>
+      <w:bookmarkEnd w:id="66"/>
     </w:p>
     <w:p>
       <w:pPr>
@@ -37115,7 +37113,7 @@
           <w:lang w:val="en-US"/>
         </w:rPr>
       </w:pPr>
-      <w:bookmarkStart w:id="68" w:name="_Toc66912223"/>
+      <w:bookmarkStart w:id="67" w:name="_Toc66912223"/>
       <w:r>
         <w:rPr>
           <w:lang w:val="en-US"/>
@@ -37129,7 +37127,7 @@
         </w:rPr>
         <w:t>_dds_18b</w:t>
       </w:r>
-      <w:bookmarkEnd w:id="68"/>
+      <w:bookmarkEnd w:id="67"/>
     </w:p>
     <w:p>
       <w:pPr>
@@ -37258,7 +37256,7 @@
           <w:lang w:val="en-US"/>
         </w:rPr>
       </w:pPr>
-      <w:bookmarkStart w:id="69" w:name="_Toc66912324"/>
+      <w:bookmarkStart w:id="68" w:name="_Toc66912324"/>
       <w:r>
         <w:rPr>
           <w:lang w:val="en-US"/>
@@ -37302,7 +37300,7 @@
         </w:rPr>
         <w:t>: psi_fix_dds_18b Spectrum for PhaseStep=0.12345</w:t>
       </w:r>
-      <w:bookmarkEnd w:id="69"/>
+      <w:bookmarkEnd w:id="68"/>
     </w:p>
     <w:p>
       <w:pPr>
@@ -38449,7 +38447,7 @@
           <w:lang w:val="en-US"/>
         </w:rPr>
       </w:pPr>
-      <w:bookmarkStart w:id="70" w:name="_Toc66912325"/>
+      <w:bookmarkStart w:id="69" w:name="_Toc66912325"/>
       <w:r>
         <w:rPr>
           <w:lang w:val="en-US"/>
@@ -38505,7 +38503,7 @@
         </w:rPr>
         <w:t>Architecture</w:t>
       </w:r>
-      <w:bookmarkEnd w:id="70"/>
+      <w:bookmarkEnd w:id="69"/>
     </w:p>
     <w:p>
       <w:pPr>
@@ -38551,7 +38549,7 @@
           <w:lang w:val="en-US"/>
         </w:rPr>
       </w:pPr>
-      <w:bookmarkStart w:id="71" w:name="_Toc66912224"/>
+      <w:bookmarkStart w:id="70" w:name="_Toc66912224"/>
       <w:r>
         <w:rPr>
           <w:lang w:val="en-US"/>
@@ -38559,7 +38557,7 @@
         <w:lastRenderedPageBreak/>
         <w:t>psi_fix_lowpass_iir_order1</w:t>
       </w:r>
-      <w:bookmarkEnd w:id="71"/>
+      <w:bookmarkEnd w:id="70"/>
     </w:p>
     <w:p>
       <w:pPr>
@@ -40004,7 +40002,7 @@
           <w:lang w:val="en-US"/>
         </w:rPr>
       </w:pPr>
-      <w:bookmarkStart w:id="72" w:name="_Toc66912326"/>
+      <w:bookmarkStart w:id="71" w:name="_Toc66912326"/>
       <w:r>
         <w:rPr>
           <w:lang w:val="en-US"/>
@@ -40060,7 +40058,7 @@
         </w:rPr>
         <w:t xml:space="preserve"> Architecture</w:t>
       </w:r>
-      <w:bookmarkEnd w:id="72"/>
+      <w:bookmarkEnd w:id="71"/>
     </w:p>
     <w:p>
       <w:pPr>
@@ -40071,8 +40069,8 @@
           <w:lang w:val="en-US"/>
         </w:rPr>
       </w:pPr>
-      <w:bookmarkStart w:id="73" w:name="_Toc514162288"/>
-      <w:bookmarkStart w:id="74" w:name="_Toc66912225"/>
+      <w:bookmarkStart w:id="72" w:name="_Toc514162288"/>
+      <w:bookmarkStart w:id="73" w:name="_Toc66912225"/>
       <w:r>
         <w:rPr>
           <w:lang w:val="en-US"/>
@@ -40086,18 +40084,18 @@
         </w:rPr>
         <w:t>addsub</w:t>
       </w:r>
+      <w:bookmarkEnd w:id="72"/>
       <w:bookmarkEnd w:id="73"/>
+    </w:p>
+    <w:p>
+      <w:pPr>
+        <w:pStyle w:val="Heading3"/>
+        <w:rPr>
+          <w:lang w:val="en-US"/>
+        </w:rPr>
+      </w:pPr>
+      <w:bookmarkStart w:id="74" w:name="_Description"/>
       <w:bookmarkEnd w:id="74"/>
-    </w:p>
-    <w:p>
-      <w:pPr>
-        <w:pStyle w:val="Heading3"/>
-        <w:rPr>
-          <w:lang w:val="en-US"/>
-        </w:rPr>
-      </w:pPr>
-      <w:bookmarkStart w:id="75" w:name="_Description"/>
-      <w:bookmarkEnd w:id="75"/>
       <w:r>
         <w:rPr>
           <w:lang w:val="en-US"/>
@@ -41622,10 +41620,10 @@
       </w:pPr>
       <w:r>
         <w:object w:dxaOrig="7083" w:dyaOrig="1941" w14:anchorId="10D1B024">
-          <v:shape id="_x0000_i1028" type="#_x0000_t75" style="width:355.55pt;height:97.6pt" o:ole="">
+          <v:shape id="_x0000_i1028" type="#_x0000_t75" style="width:355.7pt;height:97.8pt" o:ole="">
             <v:imagedata r:id="rId39" o:title=""/>
           </v:shape>
-          <o:OLEObject Type="Embed" ProgID="Visio.Drawing.11" ShapeID="_x0000_i1028" DrawAspect="Content" ObjectID="_1677746293" r:id="rId40"/>
+          <o:OLEObject Type="Embed" ProgID="Visio.Drawing.11" ShapeID="_x0000_i1028" DrawAspect="Content" ObjectID="_1678691553" r:id="rId40"/>
         </w:object>
       </w:r>
     </w:p>
@@ -41661,8 +41659,8 @@
           <w:lang w:val="en-US"/>
         </w:rPr>
       </w:pPr>
-      <w:bookmarkStart w:id="76" w:name="_Toc514162298"/>
-      <w:bookmarkStart w:id="77" w:name="_Toc66912327"/>
+      <w:bookmarkStart w:id="75" w:name="_Toc514162298"/>
+      <w:bookmarkStart w:id="76" w:name="_Toc66912327"/>
       <w:r>
         <w:rPr>
           <w:lang w:val="en-US"/>
@@ -41709,8 +41707,8 @@
         </w:rPr>
         <w:t>Architecture</w:t>
       </w:r>
+      <w:bookmarkEnd w:id="75"/>
       <w:bookmarkEnd w:id="76"/>
-      <w:bookmarkEnd w:id="77"/>
       <w:r>
         <w:rPr>
           <w:lang w:val="en-US"/>
@@ -41902,7 +41900,7 @@
           <w:lang w:val="en-US"/>
         </w:rPr>
       </w:pPr>
-      <w:bookmarkStart w:id="78" w:name="_Toc66912226"/>
+      <w:bookmarkStart w:id="77" w:name="_Toc66912226"/>
       <w:r>
         <w:rPr>
           <w:lang w:val="en-US"/>
@@ -41916,7 +41914,7 @@
         </w:rPr>
         <w:t>mult</w:t>
       </w:r>
-      <w:bookmarkEnd w:id="78"/>
+      <w:bookmarkEnd w:id="77"/>
     </w:p>
     <w:p>
       <w:pPr>
@@ -43406,10 +43404,10 @@
       </w:pPr>
       <w:r>
         <w:object w:dxaOrig="9804" w:dyaOrig="3750" w14:anchorId="575F100C">
-          <v:shape id="_x0000_i1029" type="#_x0000_t75" style="width:489.35pt;height:187.35pt" o:ole="">
+          <v:shape id="_x0000_i1029" type="#_x0000_t75" style="width:488.95pt;height:187.5pt" o:ole="">
             <v:imagedata r:id="rId41" o:title=""/>
           </v:shape>
-          <o:OLEObject Type="Embed" ProgID="Visio.Drawing.11" ShapeID="_x0000_i1029" DrawAspect="Content" ObjectID="_1677746294" r:id="rId42"/>
+          <o:OLEObject Type="Embed" ProgID="Visio.Drawing.11" ShapeID="_x0000_i1029" DrawAspect="Content" ObjectID="_1678691554" r:id="rId42"/>
         </w:object>
       </w:r>
     </w:p>
@@ -43438,7 +43436,7 @@
           <w:lang w:val="en-US"/>
         </w:rPr>
       </w:pPr>
-      <w:bookmarkStart w:id="79" w:name="_Toc66912328"/>
+      <w:bookmarkStart w:id="78" w:name="_Toc66912328"/>
       <w:r>
         <w:rPr>
           <w:lang w:val="en-US"/>
@@ -43473,7 +43471,7 @@
         </w:rPr>
         <w:t>: psi_fix_complex_mult Architecture</w:t>
       </w:r>
-      <w:bookmarkEnd w:id="79"/>
+      <w:bookmarkEnd w:id="78"/>
       <w:r>
         <w:rPr>
           <w:lang w:val="en-US"/>
@@ -43510,7 +43508,7 @@
           <w:lang w:val="en-US"/>
         </w:rPr>
       </w:pPr>
-      <w:bookmarkStart w:id="80" w:name="_Toc66912227"/>
+      <w:bookmarkStart w:id="79" w:name="_Toc66912227"/>
       <w:r>
         <w:rPr>
           <w:lang w:val="en-US"/>
@@ -43518,7 +43516,7 @@
         <w:lastRenderedPageBreak/>
         <w:t>psi_fix_mov_avg</w:t>
       </w:r>
-      <w:bookmarkEnd w:id="80"/>
+      <w:bookmarkEnd w:id="79"/>
     </w:p>
     <w:p>
       <w:pPr>
@@ -44905,7 +44903,7 @@
           <w:lang w:val="en-US"/>
         </w:rPr>
       </w:pPr>
-      <w:bookmarkStart w:id="81" w:name="_Toc66912329"/>
+      <w:bookmarkStart w:id="80" w:name="_Toc66912329"/>
       <w:r>
         <w:rPr>
           <w:lang w:val="en-US"/>
@@ -44961,7 +44959,7 @@
         </w:rPr>
         <w:t xml:space="preserve"> Architecture</w:t>
       </w:r>
-      <w:bookmarkEnd w:id="81"/>
+      <w:bookmarkEnd w:id="80"/>
     </w:p>
     <w:p>
       <w:pPr>
@@ -44998,7 +44996,7 @@
           <w:lang w:val="en-US"/>
         </w:rPr>
       </w:pPr>
-      <w:bookmarkStart w:id="82" w:name="_Toc66912228"/>
+      <w:bookmarkStart w:id="81" w:name="_Toc66912228"/>
       <w:r>
         <w:rPr>
           <w:lang w:val="en-US"/>
@@ -45006,7 +45004,7 @@
         <w:lastRenderedPageBreak/>
         <w:t>psi_fix_demod_real2cplx</w:t>
       </w:r>
-      <w:bookmarkEnd w:id="82"/>
+      <w:bookmarkEnd w:id="81"/>
     </w:p>
     <w:p>
       <w:pPr>
@@ -45254,7 +45252,7 @@
           <w:lang w:val="en-US"/>
         </w:rPr>
       </w:pPr>
-      <w:bookmarkStart w:id="83" w:name="_Toc66912330"/>
+      <w:bookmarkStart w:id="82" w:name="_Toc66912330"/>
       <w:r>
         <w:rPr>
           <w:lang w:val="en-US"/>
@@ -45298,7 +45296,7 @@
         </w:rPr>
         <w:t>: psi_fix_demod_real2cplx demodulation concept</w:t>
       </w:r>
-      <w:bookmarkEnd w:id="83"/>
+      <w:bookmarkEnd w:id="82"/>
     </w:p>
     <w:p>
       <w:pPr>
@@ -46496,7 +46494,7 @@
           <w:lang w:val="en-US"/>
         </w:rPr>
       </w:pPr>
-      <w:bookmarkStart w:id="84" w:name="_Toc66912331"/>
+      <w:bookmarkStart w:id="83" w:name="_Toc66912331"/>
       <w:r>
         <w:rPr>
           <w:lang w:val="en-US"/>
@@ -46552,7 +46550,7 @@
         </w:rPr>
         <w:t>Architecture</w:t>
       </w:r>
-      <w:bookmarkEnd w:id="84"/>
+      <w:bookmarkEnd w:id="83"/>
     </w:p>
     <w:p>
       <w:pPr>
@@ -46597,7 +46595,7 @@
           <w:lang w:val="en-US"/>
         </w:rPr>
       </w:pPr>
-      <w:bookmarkStart w:id="85" w:name="_Toc66912229"/>
+      <w:bookmarkStart w:id="84" w:name="_Toc66912229"/>
       <w:r>
         <w:rPr>
           <w:lang w:val="en-US"/>
@@ -46605,7 +46603,7 @@
         <w:lastRenderedPageBreak/>
         <w:t>psi_fix_cordic_vect</w:t>
       </w:r>
-      <w:bookmarkEnd w:id="85"/>
+      <w:bookmarkEnd w:id="84"/>
     </w:p>
     <w:p>
       <w:pPr>
@@ -48404,7 +48402,7 @@
           <w:lang w:val="en-US"/>
         </w:rPr>
       </w:pPr>
-      <w:bookmarkStart w:id="86" w:name="_Toc66912332"/>
+      <w:bookmarkStart w:id="85" w:name="_Toc66912332"/>
       <w:r>
         <w:rPr>
           <w:lang w:val="en-US"/>
@@ -48472,7 +48470,7 @@
         </w:rPr>
         <w:t xml:space="preserve"> Architecture</w:t>
       </w:r>
-      <w:bookmarkEnd w:id="86"/>
+      <w:bookmarkEnd w:id="85"/>
     </w:p>
     <w:p>
       <w:pPr>
@@ -48483,7 +48481,7 @@
           <w:lang w:val="en-US"/>
         </w:rPr>
       </w:pPr>
-      <w:bookmarkStart w:id="87" w:name="_Toc66912230"/>
+      <w:bookmarkStart w:id="86" w:name="_Toc66912230"/>
       <w:r>
         <w:rPr>
           <w:lang w:val="en-US"/>
@@ -48491,7 +48489,7 @@
         <w:lastRenderedPageBreak/>
         <w:t>psi_fix_cordic_rot</w:t>
       </w:r>
-      <w:bookmarkEnd w:id="87"/>
+      <w:bookmarkEnd w:id="86"/>
     </w:p>
     <w:p>
       <w:pPr>
@@ -50277,7 +50275,7 @@
           <w:lang w:val="en-US"/>
         </w:rPr>
       </w:pPr>
-      <w:bookmarkStart w:id="88" w:name="_Toc66912333"/>
+      <w:bookmarkStart w:id="87" w:name="_Toc66912333"/>
       <w:r>
         <w:rPr>
           <w:lang w:val="en-US"/>
@@ -50333,7 +50331,7 @@
         </w:rPr>
         <w:t>ic_rot Architecture</w:t>
       </w:r>
-      <w:bookmarkEnd w:id="88"/>
+      <w:bookmarkEnd w:id="87"/>
     </w:p>
     <w:p>
       <w:pPr>
@@ -50344,8 +50342,8 @@
           <w:lang w:val="en-US"/>
         </w:rPr>
       </w:pPr>
-      <w:bookmarkStart w:id="89" w:name="_Ref515288425"/>
-      <w:bookmarkStart w:id="90" w:name="_Toc66912231"/>
+      <w:bookmarkStart w:id="88" w:name="_Ref515288425"/>
+      <w:bookmarkStart w:id="89" w:name="_Toc66912231"/>
       <w:r>
         <w:rPr>
           <w:lang w:val="en-US"/>
@@ -50353,8 +50351,8 @@
         <w:lastRenderedPageBreak/>
         <w:t>psi_fix_pol2cart_approx</w:t>
       </w:r>
+      <w:bookmarkEnd w:id="88"/>
       <w:bookmarkEnd w:id="89"/>
-      <w:bookmarkEnd w:id="90"/>
     </w:p>
     <w:p>
       <w:pPr>
@@ -51395,7 +51393,7 @@
           <w:lang w:val="en-US"/>
         </w:rPr>
       </w:pPr>
-      <w:bookmarkStart w:id="91" w:name="_Toc66912334"/>
+      <w:bookmarkStart w:id="90" w:name="_Toc66912334"/>
       <w:r>
         <w:rPr>
           <w:lang w:val="en-US"/>
@@ -51439,7 +51437,7 @@
         </w:rPr>
         <w:t>: psi_fix_pol2cart_approx Architecture</w:t>
       </w:r>
-      <w:bookmarkEnd w:id="91"/>
+      <w:bookmarkEnd w:id="90"/>
     </w:p>
     <w:p>
       <w:pPr>
@@ -51450,8 +51448,8 @@
           <w:lang w:val="en-US"/>
         </w:rPr>
       </w:pPr>
-      <w:bookmarkStart w:id="92" w:name="_Toc519691910"/>
-      <w:bookmarkStart w:id="93" w:name="_Toc66912232"/>
+      <w:bookmarkStart w:id="91" w:name="_Toc519691910"/>
+      <w:bookmarkStart w:id="92" w:name="_Toc66912232"/>
       <w:r>
         <w:rPr>
           <w:lang w:val="en-US"/>
@@ -51459,8 +51457,8 @@
         <w:lastRenderedPageBreak/>
         <w:t>psi_fix_mod_cplx2real</w:t>
       </w:r>
+      <w:bookmarkEnd w:id="91"/>
       <w:bookmarkEnd w:id="92"/>
-      <w:bookmarkEnd w:id="93"/>
     </w:p>
     <w:p>
       <w:pPr>
@@ -52877,7 +52875,7 @@
           <w:lang w:val="en-US"/>
         </w:rPr>
       </w:pPr>
-      <w:bookmarkStart w:id="94" w:name="_Toc66912335"/>
+      <w:bookmarkStart w:id="93" w:name="_Toc66912335"/>
       <w:r>
         <w:rPr>
           <w:lang w:val="en-US"/>
@@ -52912,7 +52910,7 @@
         </w:rPr>
         <w:t>: psi_fix_mod_cplx2real Archietcture</w:t>
       </w:r>
-      <w:bookmarkEnd w:id="94"/>
+      <w:bookmarkEnd w:id="93"/>
     </w:p>
     <w:p>
       <w:pPr>
@@ -52923,7 +52921,7 @@
           <w:lang w:val="en-US"/>
         </w:rPr>
       </w:pPr>
-      <w:bookmarkStart w:id="95" w:name="_Toc66912233"/>
+      <w:bookmarkStart w:id="94" w:name="_Toc66912233"/>
       <w:r>
         <w:rPr>
           <w:lang w:val="en-US"/>
@@ -52931,7 +52929,7 @@
         <w:lastRenderedPageBreak/>
         <w:t>psi_fix_complex_abs</w:t>
       </w:r>
-      <w:bookmarkEnd w:id="95"/>
+      <w:bookmarkEnd w:id="94"/>
     </w:p>
     <w:p>
       <w:pPr>
@@ -54750,7 +54748,7 @@
           <w:lang w:val="fr-CH"/>
         </w:rPr>
       </w:pPr>
-      <w:bookmarkStart w:id="96" w:name="_Toc66912336"/>
+      <w:bookmarkStart w:id="95" w:name="_Toc66912336"/>
       <w:r>
         <w:rPr>
           <w:lang w:val="fr-CH"/>
@@ -54794,7 +54792,7 @@
         </w:rPr>
         <w:t>: psi_fix_complex_abs</w:t>
       </w:r>
-      <w:bookmarkEnd w:id="96"/>
+      <w:bookmarkEnd w:id="95"/>
     </w:p>
     <w:p>
       <w:pPr>
@@ -54805,7 +54803,7 @@
           <w:lang w:val="en-US"/>
         </w:rPr>
       </w:pPr>
-      <w:bookmarkStart w:id="97" w:name="_Toc66912234"/>
+      <w:bookmarkStart w:id="96" w:name="_Toc66912234"/>
       <w:r>
         <w:rPr>
           <w:lang w:val="en-US"/>
@@ -54813,7 +54811,7 @@
         <w:lastRenderedPageBreak/>
         <w:t>psi_fix_phase_unwrap</w:t>
       </w:r>
-      <w:bookmarkEnd w:id="97"/>
+      <w:bookmarkEnd w:id="96"/>
     </w:p>
     <w:p>
       <w:pPr>
@@ -54951,7 +54949,7 @@
           <w:lang w:val="en-US"/>
         </w:rPr>
       </w:pPr>
-      <w:bookmarkStart w:id="98" w:name="_Toc66912337"/>
+      <w:bookmarkStart w:id="97" w:name="_Toc66912337"/>
       <w:r>
         <w:rPr>
           <w:lang w:val="en-US"/>
@@ -54995,7 +54993,7 @@
         </w:rPr>
         <w:t>: psi_fix_phase_unwrap overflow behavior</w:t>
       </w:r>
-      <w:bookmarkEnd w:id="98"/>
+      <w:bookmarkEnd w:id="97"/>
     </w:p>
     <w:p>
       <w:pPr>
@@ -55811,7 +55809,7 @@
           <w:lang w:val="en-US"/>
         </w:rPr>
       </w:pPr>
-      <w:bookmarkStart w:id="99" w:name="_Toc66912235"/>
+      <w:bookmarkStart w:id="98" w:name="_Toc66912235"/>
       <w:r>
         <w:rPr>
           <w:lang w:val="en-US"/>
@@ -55819,7 +55817,7 @@
         <w:lastRenderedPageBreak/>
         <w:t>psi_fix_white_noise</w:t>
       </w:r>
-      <w:bookmarkEnd w:id="99"/>
+      <w:bookmarkEnd w:id="98"/>
     </w:p>
     <w:p>
       <w:pPr>
@@ -56579,7 +56577,7 @@
           <w:lang w:val="en-US"/>
         </w:rPr>
       </w:pPr>
-      <w:bookmarkStart w:id="100" w:name="_Toc66912236"/>
+      <w:bookmarkStart w:id="99" w:name="_Toc66912236"/>
       <w:r>
         <w:rPr>
           <w:lang w:val="en-US"/>
@@ -56587,7 +56585,7 @@
         <w:lastRenderedPageBreak/>
         <w:t>psi_fix_noise_awgn</w:t>
       </w:r>
-      <w:bookmarkEnd w:id="100"/>
+      <w:bookmarkEnd w:id="99"/>
     </w:p>
     <w:p>
       <w:pPr>
@@ -57348,7 +57346,7 @@
           <w:lang w:val="en-US"/>
         </w:rPr>
       </w:pPr>
-      <w:bookmarkStart w:id="101" w:name="_Toc66912237"/>
+      <w:bookmarkStart w:id="100" w:name="_Toc66912237"/>
       <w:r>
         <w:rPr>
           <w:lang w:val="en-US"/>
@@ -57356,7 +57354,7 @@
         <w:lastRenderedPageBreak/>
         <w:t>psi_fix_lut</w:t>
       </w:r>
-      <w:bookmarkEnd w:id="101"/>
+      <w:bookmarkEnd w:id="100"/>
     </w:p>
     <w:p>
       <w:pPr>
@@ -58119,14 +58117,14 @@
           <w:lang w:val="en-US"/>
         </w:rPr>
       </w:pPr>
-      <w:bookmarkStart w:id="102" w:name="_Toc66912238"/>
+      <w:bookmarkStart w:id="101" w:name="_Toc66912238"/>
       <w:r>
         <w:rPr>
           <w:lang w:val="en-US"/>
         </w:rPr>
         <w:t>psi_fix_pkg_writer</w:t>
       </w:r>
-      <w:bookmarkEnd w:id="102"/>
+      <w:bookmarkEnd w:id="101"/>
     </w:p>
     <w:p>
       <w:pPr>
@@ -58190,7 +58188,7 @@
           <w:lang w:val="en-US"/>
         </w:rPr>
       </w:pPr>
-      <w:bookmarkStart w:id="103" w:name="_Toc66912239"/>
+      <w:bookmarkStart w:id="102" w:name="_Toc66912239"/>
       <w:r>
         <w:rPr>
           <w:lang w:val="en-US"/>
@@ -58201,7 +58199,7 @@
       <w:r>
         <w:t>resize</w:t>
       </w:r>
-      <w:bookmarkEnd w:id="103"/>
+      <w:bookmarkEnd w:id="102"/>
     </w:p>
     <w:p>
       <w:pPr>
@@ -59126,7 +59124,7 @@
           <w:lang w:val="en-US"/>
         </w:rPr>
       </w:pPr>
-      <w:bookmarkStart w:id="104" w:name="_Toc66912240"/>
+      <w:bookmarkStart w:id="103" w:name="_Toc66912240"/>
       <w:r>
         <w:rPr>
           <w:lang w:val="en-US"/>
@@ -59137,7 +59135,7 @@
       <w:r>
         <w:t>sqrt</w:t>
       </w:r>
-      <w:bookmarkEnd w:id="104"/>
+      <w:bookmarkEnd w:id="103"/>
     </w:p>
     <w:p>
       <w:pPr>
@@ -60759,7 +60757,7 @@
         <w:pStyle w:val="Caption"/>
         <w:jc w:val="center"/>
       </w:pPr>
-      <w:bookmarkStart w:id="105" w:name="_Toc66912338"/>
+      <w:bookmarkStart w:id="104" w:name="_Toc66912338"/>
       <w:r>
         <w:rPr>
           <w:lang w:val="en-US"/>
@@ -60806,7 +60804,7 @@
       <w:r>
         <w:t>sqrt</w:t>
       </w:r>
-      <w:bookmarkEnd w:id="105"/>
+      <w:bookmarkEnd w:id="104"/>
     </w:p>
     <w:p>
       <w:pPr>
@@ -60817,7 +60815,7 @@
           <w:lang w:val="en-US"/>
         </w:rPr>
       </w:pPr>
-      <w:bookmarkStart w:id="106" w:name="_Toc66912241"/>
+      <w:bookmarkStart w:id="105" w:name="_Toc66912241"/>
       <w:r>
         <w:rPr>
           <w:lang w:val="en-US"/>
@@ -60828,7 +60826,7 @@
       <w:r>
         <w:t>inv</w:t>
       </w:r>
-      <w:bookmarkEnd w:id="106"/>
+      <w:bookmarkEnd w:id="105"/>
     </w:p>
     <w:p>
       <w:pPr>
@@ -62102,7 +62100,7 @@
         <w:pStyle w:val="Caption"/>
         <w:jc w:val="center"/>
       </w:pPr>
-      <w:bookmarkStart w:id="107" w:name="_Toc66912339"/>
+      <w:bookmarkStart w:id="106" w:name="_Toc66912339"/>
       <w:r>
         <w:rPr>
           <w:lang w:val="en-US"/>
@@ -62149,7 +62147,7 @@
       <w:r>
         <w:t>inv</w:t>
       </w:r>
-      <w:bookmarkEnd w:id="107"/>
+      <w:bookmarkEnd w:id="106"/>
     </w:p>
     <w:p>
       <w:pPr>
@@ -62188,7 +62186,7 @@
           <w:lang w:val="en-US"/>
         </w:rPr>
       </w:pPr>
-      <w:bookmarkStart w:id="108" w:name="_Toc66912242"/>
+      <w:bookmarkStart w:id="107" w:name="_Toc66912242"/>
       <w:r>
         <w:rPr>
           <w:lang w:val="en-US"/>
@@ -62196,7 +62194,7 @@
         <w:lastRenderedPageBreak/>
         <w:t>psi_fix_comparator</w:t>
       </w:r>
-      <w:bookmarkEnd w:id="108"/>
+      <w:bookmarkEnd w:id="107"/>
     </w:p>
     <w:p>
       <w:pPr>
@@ -63168,7 +63166,7 @@
           <w:lang w:val="en-US"/>
         </w:rPr>
       </w:pPr>
-      <w:bookmarkStart w:id="109" w:name="_Toc66912243"/>
+      <w:bookmarkStart w:id="108" w:name="_Toc66912243"/>
       <w:r>
         <w:rPr>
           <w:lang w:val="en-US"/>
@@ -63176,33 +63174,104 @@
         <w:lastRenderedPageBreak/>
         <w:t>psi_fix_nch_analog_trigger_tdm</w:t>
       </w:r>
+      <w:bookmarkEnd w:id="108"/>
+    </w:p>
+    <w:p>
+      <w:pPr>
+        <w:pStyle w:val="Heading3"/>
+        <w:rPr>
+          <w:lang w:val="en-US"/>
+        </w:rPr>
+      </w:pPr>
+      <w:r>
+        <w:rPr>
+          <w:lang w:val="en-US"/>
+        </w:rPr>
+        <w:t>Description</w:t>
+      </w:r>
+    </w:p>
+    <w:p>
+      <w:pPr>
+        <w:rPr>
+          <w:lang w:val="en-US"/>
+        </w:rPr>
+      </w:pPr>
+      <w:r>
+        <w:rPr>
+          <w:lang w:val="en-US"/>
+        </w:rPr>
+        <w:t xml:space="preserve">This entity embeds a system of triggering upon “analog” like data with settable </w:t>
+      </w:r>
+      <w:r>
+        <w:rPr>
+          <w:lang w:val="en-US"/>
+        </w:rPr>
+        <w:t>thresholds</w:t>
+      </w:r>
+      <w:r>
+        <w:rPr>
+          <w:lang w:val="en-US"/>
+        </w:rPr>
+        <w:t xml:space="preserve"> (Min/Max level) that can be updated during run time.</w:t>
+      </w:r>
+      <w:r>
+        <w:rPr>
+          <w:lang w:val="en-US"/>
+        </w:rPr>
+        <w:t xml:space="preserve"> Data input must be fed in a TDM fashion whereas the parameters ar</w:t>
+      </w:r>
+      <w:bookmarkStart w:id="109" w:name="_GoBack"/>
       <w:bookmarkEnd w:id="109"/>
-    </w:p>
-    <w:p>
-      <w:pPr>
-        <w:pStyle w:val="Heading3"/>
-        <w:rPr>
-          <w:lang w:val="en-US"/>
-        </w:rPr>
-      </w:pPr>
-      <w:r>
-        <w:rPr>
-          <w:lang w:val="en-US"/>
-        </w:rPr>
-        <w:t>Description</w:t>
-      </w:r>
-    </w:p>
-    <w:p>
-      <w:pPr>
-        <w:rPr>
-          <w:lang w:val="en-US"/>
-        </w:rPr>
-      </w:pPr>
-      <w:r>
-        <w:rPr>
-          <w:lang w:val="en-US"/>
-        </w:rPr>
-        <w:t>This unit implements an architecture prior to generate trigger</w:t>
+      <w:r>
+        <w:rPr>
+          <w:lang w:val="en-US"/>
+        </w:rPr>
+        <w:t xml:space="preserve">e set with parallel registers. </w:t>
+      </w:r>
+    </w:p>
+    <w:p>
+      <w:pPr>
+        <w:rPr>
+          <w:lang w:val="en-US"/>
+        </w:rPr>
+      </w:pPr>
+      <w:r>
+        <w:rPr>
+          <w:lang w:val="en-US"/>
+        </w:rPr>
+        <w:t xml:space="preserve">Prior to avoid multiple use of comparator, setting registers are converted from parallel to TDM and aligned with data to perform comparison. </w:t>
+      </w:r>
+      <w:r>
+        <w:rPr>
+          <w:lang w:val="en-US"/>
+        </w:rPr>
+        <w:t xml:space="preserve">A set of mask allows to enable for each trigger which signal is observed. </w:t>
+      </w:r>
+    </w:p>
+    <w:p>
+      <w:pPr>
+        <w:rPr>
+          <w:lang w:val="en-US"/>
+        </w:rPr>
+      </w:pPr>
+      <w:r>
+        <w:rPr>
+          <w:lang w:val="en-US"/>
+        </w:rPr>
+        <w:t>A generic number of external trigger can be also set in addition to comparison value, as for the threshold a mas can be given per trigger to allow which external trigger input is observed for its particular trigger output.</w:t>
+      </w:r>
+    </w:p>
+    <w:p>
+      <w:pPr>
+        <w:rPr>
+          <w:lang w:val="en-US"/>
+        </w:rPr>
+      </w:pPr>
+      <w:r>
+        <w:rPr>
+          <w:lang w:val="en-US"/>
+        </w:rPr>
+        <w:t>The results are connected to digital trigger</w:t>
       </w:r>
       <w:r>
         <w:rPr>
@@ -63214,7 +63283,7 @@
         <w:rPr>
           <w:lang w:val="en-US"/>
         </w:rPr>
-        <w:t xml:space="preserve"> that can be used for the </w:t>
+        <w:t xml:space="preserve"> and the mechanism for arming and disarming is described in the </w:t>
       </w:r>
       <w:r>
         <w:rPr>
@@ -63222,20 +63291,21 @@
           <w:i/>
           <w:lang w:val="en-US"/>
         </w:rPr>
-        <w:t>MSDAQ</w:t>
-      </w:r>
-      <w:r>
-        <w:rPr>
-          <w:lang w:val="en-US"/>
-        </w:rPr>
-        <w:t xml:space="preserve"> available at the following link:</w:t>
-      </w:r>
-      <w:r>
-        <w:rPr>
-          <w:lang w:val="en-US"/>
-        </w:rPr>
-        <w:t xml:space="preserve"> </w:t>
-      </w:r>
+        <w:t>psi_common</w:t>
+      </w:r>
+      <w:r>
+        <w:rPr>
+          <w:lang w:val="en-US"/>
+        </w:rPr>
+        <w:t xml:space="preserve"> library at the following link:  </w:t>
+      </w:r>
+    </w:p>
+    <w:p>
+      <w:pPr>
+        <w:rPr>
+          <w:lang w:val="en-US"/>
+        </w:rPr>
+      </w:pPr>
       <w:hyperlink r:id="rId54" w:history="1">
         <w:r>
           <w:rPr>
@@ -63243,7 +63313,7 @@
             <w:sz w:val="21"/>
             <w:lang w:val="en-US"/>
           </w:rPr>
-          <w:t>https://github.com/paulscherrerinstitute/psi_multi_stream_daq</w:t>
+          <w:t>https://github.com/paulscherrerinstitute/psi_common/blob/master/hdl/psi_common_trigger_digital.vhd</w:t>
         </w:r>
       </w:hyperlink>
     </w:p>
@@ -63257,64 +63327,76 @@
         <w:rPr>
           <w:lang w:val="en-US"/>
         </w:rPr>
-        <w:t xml:space="preserve">The specificity is that several channel can be checked with a set of dedicated thresholds, minimum and maximum. Data input must be fed in a TDM fashion whereas the parameters are set with parallel registers. </w:t>
-      </w:r>
-    </w:p>
-    <w:p>
-      <w:pPr>
-        <w:rPr>
-          <w:lang w:val="en-US"/>
-        </w:rPr>
-      </w:pPr>
-      <w:r>
-        <w:rPr>
-          <w:lang w:val="en-US"/>
-        </w:rPr>
-        <w:t xml:space="preserve">Prior to avoid multiple use of comparator, setting registers are converted from parallel to TDM and aligned with data to perform comparison. </w:t>
-      </w:r>
-      <w:r>
-        <w:rPr>
-          <w:lang w:val="en-US"/>
-        </w:rPr>
-        <w:t xml:space="preserve">A set of mask allows to enable for each trigger which signal is observed. </w:t>
-      </w:r>
-    </w:p>
-    <w:p>
-      <w:pPr>
-        <w:rPr>
-          <w:lang w:val="en-US"/>
-        </w:rPr>
-      </w:pPr>
-      <w:r>
-        <w:rPr>
-          <w:lang w:val="en-US"/>
-        </w:rPr>
-        <w:t>A generic number of external trigger can be also set in addition to comparison value, as for the threshold a mas can be given per trigger to allow which external trigger input is observed for its particular trigger output.</w:t>
-      </w:r>
-    </w:p>
-    <w:p>
-      <w:pPr>
-        <w:rPr>
-          <w:lang w:val="en-US"/>
-        </w:rPr>
-      </w:pPr>
-      <w:r>
-        <w:rPr>
-          <w:lang w:val="en-US"/>
-        </w:rPr>
-        <w:t>The results are connected to digital trigger</w:t>
-      </w:r>
-      <w:r>
-        <w:rPr>
-          <w:lang w:val="en-US"/>
-        </w:rPr>
-        <w:t>s</w:t>
-      </w:r>
-      <w:r>
-        <w:rPr>
-          <w:lang w:val="en-US"/>
-        </w:rPr>
-        <w:t xml:space="preserve"> and the mechanism for arming and disarming is described in the </w:t>
+        <w:t>The trigger output is aligned with the TDM data stream to ensure that the last value contains the trigger, see next datagram:</w:t>
+      </w:r>
+    </w:p>
+    <w:p>
+      <w:pPr>
+        <w:tabs>
+          <w:tab w:val="left" w:pos="1613"/>
+        </w:tabs>
+      </w:pPr>
+      <w:r>
+        <w:rPr>
+          <w:lang w:val="en-US"/>
+        </w:rPr>
+        <w:t xml:space="preserve"> </w:t>
+      </w:r>
+      <w:r>
+        <w:rPr>
+          <w:lang w:val="en-US"/>
+        </w:rPr>
+        <w:tab/>
+      </w:r>
+      <w:r>
+        <w:object w:dxaOrig="6587" w:dyaOrig="1637" w14:anchorId="4E9D477B">
+          <v:shape id="_x0000_i1030" type="#_x0000_t75" style="width:328.3pt;height:82.75pt" o:ole="">
+            <v:imagedata r:id="rId55" o:title=""/>
+          </v:shape>
+          <o:OLEObject Type="Embed" ProgID="Visio.Drawing.15" ShapeID="_x0000_i1030" DrawAspect="Content" ObjectID="_1678691555" r:id="rId56"/>
+        </w:object>
+      </w:r>
+    </w:p>
+    <w:p>
+      <w:pPr>
+        <w:tabs>
+          <w:tab w:val="left" w:pos="1613"/>
+        </w:tabs>
+        <w:rPr>
+          <w:lang w:val="en-US"/>
+        </w:rPr>
+      </w:pPr>
+    </w:p>
+    <w:p>
+      <w:pPr>
+        <w:rPr>
+          <w:lang w:val="en-US"/>
+        </w:rPr>
+      </w:pPr>
+      <w:r>
+        <w:rPr>
+          <w:lang w:val="en-US"/>
+        </w:rPr>
+        <w:t>The previous datagram shows the case where an external trigger is coming in, however it is important that the trigger out is aligned to the last channel of the TDM data stream.</w:t>
+      </w:r>
+    </w:p>
+    <w:p>
+      <w:pPr>
+        <w:rPr>
+          <w:lang w:val="en-US"/>
+        </w:rPr>
+      </w:pPr>
+      <w:r>
+        <w:rPr>
+          <w:lang w:val="en-US"/>
+        </w:rPr>
+        <w:t>These</w:t>
+      </w:r>
+      <w:r>
+        <w:rPr>
+          <w:lang w:val="en-US"/>
+        </w:rPr>
+        <w:t xml:space="preserve"> triggers can be used for the </w:t>
       </w:r>
       <w:r>
         <w:rPr>
@@ -63322,113 +63404,80 @@
           <w:i/>
           <w:lang w:val="en-US"/>
         </w:rPr>
-        <w:t>psi_common</w:t>
-      </w:r>
-      <w:r>
-        <w:rPr>
-          <w:lang w:val="en-US"/>
-        </w:rPr>
-        <w:t xml:space="preserve"> library at the following link:  </w:t>
-      </w:r>
-    </w:p>
-    <w:p>
-      <w:pPr>
-        <w:rPr>
-          <w:lang w:val="en-US"/>
-        </w:rPr>
-      </w:pPr>
-      <w:hyperlink r:id="rId55" w:history="1">
+        <w:t>M</w:t>
+      </w:r>
+      <w:r>
+        <w:rPr>
+          <w:b/>
+          <w:i/>
+          <w:lang w:val="en-US"/>
+        </w:rPr>
+        <w:t xml:space="preserve">ulti </w:t>
+      </w:r>
+      <w:r>
+        <w:rPr>
+          <w:b/>
+          <w:i/>
+          <w:lang w:val="en-US"/>
+        </w:rPr>
+        <w:t>S</w:t>
+      </w:r>
+      <w:r>
+        <w:rPr>
+          <w:b/>
+          <w:i/>
+          <w:lang w:val="en-US"/>
+        </w:rPr>
+        <w:t xml:space="preserve">tream </w:t>
+      </w:r>
+      <w:r>
+        <w:rPr>
+          <w:b/>
+          <w:i/>
+          <w:lang w:val="en-US"/>
+        </w:rPr>
+        <w:t>D</w:t>
+      </w:r>
+      <w:r>
+        <w:rPr>
+          <w:b/>
+          <w:i/>
+          <w:lang w:val="en-US"/>
+        </w:rPr>
+        <w:t xml:space="preserve">ata </w:t>
+      </w:r>
+      <w:r>
+        <w:rPr>
+          <w:b/>
+          <w:i/>
+          <w:lang w:val="en-US"/>
+        </w:rPr>
+        <w:t>A</w:t>
+      </w:r>
+      <w:r>
+        <w:rPr>
+          <w:b/>
+          <w:i/>
+          <w:lang w:val="en-US"/>
+        </w:rPr>
+        <w:t>cquisition</w:t>
+      </w:r>
+      <w:r>
+        <w:rPr>
+          <w:lang w:val="en-US"/>
+        </w:rPr>
+        <w:t xml:space="preserve"> available at the following link: </w:t>
+      </w:r>
+      <w:hyperlink r:id="rId57" w:history="1">
         <w:r>
           <w:rPr>
             <w:rStyle w:val="Hyperlink"/>
             <w:sz w:val="21"/>
             <w:lang w:val="en-US"/>
           </w:rPr>
-          <w:t>https://github.com/paulscherrerinstitute/psi_common/blob/master/hdl/psi_common_trigger_digital.vhd</w:t>
+          <w:t>https://github.com/paulscherrerinstitute/psi_multi_stream_daq</w:t>
         </w:r>
       </w:hyperlink>
-    </w:p>
-    <w:p>
-      <w:pPr>
-        <w:rPr>
-          <w:lang w:val="en-US"/>
-        </w:rPr>
-      </w:pPr>
-      <w:r>
-        <w:rPr>
-          <w:lang w:val="en-US"/>
-        </w:rPr>
-        <w:t>The trigger output is aligned with the TDM data stream to ensure that the last value contains the trigger, see next datagram:</w:t>
-      </w:r>
-    </w:p>
-    <w:p>
-      <w:pPr>
-        <w:tabs>
-          <w:tab w:val="left" w:pos="1613"/>
-        </w:tabs>
-      </w:pPr>
-      <w:r>
-        <w:rPr>
-          <w:lang w:val="en-US"/>
-        </w:rPr>
-        <w:t xml:space="preserve"> </w:t>
-      </w:r>
-      <w:r>
-        <w:rPr>
-          <w:lang w:val="en-US"/>
-        </w:rPr>
-        <w:tab/>
-      </w:r>
-      <w:r>
-        <w:object w:dxaOrig="6587" w:dyaOrig="1637" w14:anchorId="4E9D477B">
-          <v:shape id="_x0000_i1030" type="#_x0000_t75" style="width:328.25pt;height:82.6pt" o:ole="">
-            <v:imagedata r:id="rId56" o:title=""/>
-          </v:shape>
-          <o:OLEObject Type="Embed" ProgID="Visio.Drawing.15" ShapeID="_x0000_i1030" DrawAspect="Content" ObjectID="_1677746295" r:id="rId57"/>
-        </w:object>
-      </w:r>
-    </w:p>
-    <w:p>
-      <w:pPr>
-        <w:tabs>
-          <w:tab w:val="left" w:pos="1613"/>
-        </w:tabs>
-        <w:rPr>
-          <w:lang w:val="en-US"/>
-        </w:rPr>
-      </w:pPr>
-    </w:p>
-    <w:p>
-      <w:pPr>
-        <w:rPr>
-          <w:lang w:val="en-US"/>
-        </w:rPr>
-      </w:pPr>
-      <w:r>
-        <w:rPr>
-          <w:lang w:val="en-US"/>
-        </w:rPr>
-        <w:t>The previous datagram shows the case where an external trigger is coming in, however it is important that the trigger out is aligned to the last channel of the TDM data stream.</w:t>
-      </w:r>
-    </w:p>
-    <w:p>
-      <w:pPr>
-        <w:rPr>
-          <w:lang w:val="en-US"/>
-        </w:rPr>
-      </w:pPr>
-      <w:r>
-        <w:rPr>
-          <w:lang w:val="en-US"/>
-        </w:rPr>
-        <w:t xml:space="preserve">The VHDL file includes a specific package to define the data length with fixed-point format as well as the parameter </w:t>
-      </w:r>
-      <w:r>
-        <w:rPr>
-          <w:lang w:val="en-US"/>
-        </w:rPr>
-        <w:t>in type. The next snippet shows the parameter record type definition.</w:t>
-      </w:r>
     </w:p>
     <w:p>
       <w:pPr>
@@ -64077,7 +64126,6 @@
               <w:pStyle w:val="TableContent"/>
             </w:pPr>
             <w:r>
-              <w:lastRenderedPageBreak/>
               <w:t>e</w:t>
             </w:r>
             <w:r>
@@ -64145,6 +64193,7 @@
               <w:pStyle w:val="TableContent"/>
             </w:pPr>
             <w:r>
+              <w:lastRenderedPageBreak/>
               <w:t>mask_min_i</w:t>
             </w:r>
           </w:p>
@@ -65121,10 +65170,10 @@
       </w:pPr>
       <w:r>
         <w:object w:dxaOrig="11326" w:dyaOrig="4456" w14:anchorId="1FA5DF94">
-          <v:shape id="_x0000_i1031" type="#_x0000_t75" style="width:510.15pt;height:201pt" o:ole="">
+          <v:shape id="_x0000_i1031" type="#_x0000_t75" style="width:510.45pt;height:200.95pt" o:ole="">
             <v:imagedata r:id="rId58" o:title=""/>
           </v:shape>
-          <o:OLEObject Type="Embed" ProgID="Visio.Drawing.15" ShapeID="_x0000_i1031" DrawAspect="Content" ObjectID="_1677746296" r:id="rId59"/>
+          <o:OLEObject Type="Embed" ProgID="Visio.Drawing.15" ShapeID="_x0000_i1031" DrawAspect="Content" ObjectID="_1678691556" r:id="rId59"/>
         </w:object>
       </w:r>
     </w:p>
@@ -65424,7 +65473,7 @@
       <mc:AlternateContent>
         <mc:Choice Requires="wps">
           <w:drawing>
-            <wp:anchor distT="0" distB="0" distL="114300" distR="114300" simplePos="0" relativeHeight="251657216" behindDoc="0" locked="0" layoutInCell="0" allowOverlap="1" wp14:anchorId="669E6E6B" wp14:editId="66FEDCFB">
+            <wp:anchor distT="0" distB="0" distL="114300" distR="114300" simplePos="0" relativeHeight="251658240" behindDoc="0" locked="0" layoutInCell="0" allowOverlap="1" wp14:anchorId="669E6E6B" wp14:editId="66FEDCFB">
               <wp:simplePos x="0" y="0"/>
               <wp:positionH relativeFrom="page">
                 <wp:posOffset>540385</wp:posOffset>
@@ -65495,7 +65544,7 @@
         </mc:Choice>
         <mc:Fallback>
           <w:pict>
-            <v:line w14:anchorId="534522E9" id="Line 2" o:spid="_x0000_s1026" style="position:absolute;z-index:251657216;visibility:visible;mso-wrap-style:square;mso-width-percent:0;mso-height-percent:0;mso-wrap-distance-left:9pt;mso-wrap-distance-top:0;mso-wrap-distance-right:9pt;mso-wrap-distance-bottom:0;mso-position-horizontal:absolute;mso-position-horizontal-relative:page;mso-position-vertical:absolute;mso-position-vertical-relative:page;mso-width-percent:0;mso-height-percent:0;mso-width-relative:page;mso-height-relative:page" from="42.55pt,802.3pt" to="552.75pt,802.35pt" o:gfxdata="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" o:allowincell="f" strokecolor="blue" strokeweight="1.5pt">
+            <v:line w14:anchorId="280946ED" id="Line 2" o:spid="_x0000_s1026" style="position:absolute;z-index:251658240;visibility:visible;mso-wrap-style:square;mso-width-percent:0;mso-height-percent:0;mso-wrap-distance-left:9pt;mso-wrap-distance-top:0;mso-wrap-distance-right:9pt;mso-wrap-distance-bottom:0;mso-position-horizontal:absolute;mso-position-horizontal-relative:page;mso-position-vertical:absolute;mso-position-vertical-relative:page;mso-width-percent:0;mso-height-percent:0;mso-width-relative:page;mso-height-relative:page" from="42.55pt,802.3pt" to="552.75pt,802.35pt" o:gfxdata="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" o:allowincell="f" strokecolor="blue" strokeweight="1.5pt">
               <v:stroke startarrowwidth="narrow" startarrowlength="short" endarrowwidth="narrow" endarrowlength="short"/>
               <w10:wrap anchorx="page" anchory="page"/>
             </v:line>
@@ -65583,7 +65632,7 @@
         <w:noProof/>
         <w:sz w:val="16"/>
       </w:rPr>
-      <w:t>20.03.2021</w:t>
+      <w:t>31.03.2021</w:t>
     </w:r>
     <w:r>
       <w:rPr>
@@ -65637,7 +65686,7 @@
         <w:sz w:val="16"/>
         <w:szCs w:val="16"/>
       </w:rPr>
-      <w:t>1</w:t>
+      <w:t>79</w:t>
     </w:r>
     <w:r>
       <w:rPr>
@@ -65764,7 +65813,7 @@
         </mc:Choice>
         <mc:Fallback>
           <w:pict>
-            <v:line w14:anchorId="40C2815A" id="Line 1" o:spid="_x0000_s1026" style="position:absolute;z-index:251659264;visibility:visible;mso-wrap-style:square;mso-width-percent:0;mso-height-percent:0;mso-wrap-distance-left:9pt;mso-wrap-distance-top:0;mso-wrap-distance-right:9pt;mso-wrap-distance-bottom:0;mso-position-horizontal:absolute;mso-position-horizontal-relative:margin;mso-position-vertical:absolute;mso-position-vertical-relative:page;mso-width-percent:0;mso-height-percent:0;mso-width-relative:page;mso-height-relative:page" from="320.35pt,59.55pt" to="507.45pt,59.6pt" o:gfxdata="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" o:allowincell="f" strokecolor="blue" strokeweight="2pt">
+            <v:line w14:anchorId="5EE8BA12" id="Line 1" o:spid="_x0000_s1026" style="position:absolute;z-index:251659264;visibility:visible;mso-wrap-style:square;mso-width-percent:0;mso-height-percent:0;mso-wrap-distance-left:9pt;mso-wrap-distance-top:0;mso-wrap-distance-right:9pt;mso-wrap-distance-bottom:0;mso-position-horizontal:absolute;mso-position-horizontal-relative:margin;mso-position-vertical:absolute;mso-position-vertical-relative:page;mso-width-percent:0;mso-height-percent:0;mso-width-relative:page;mso-height-relative:page" from="320.35pt,59.55pt" to="507.45pt,59.6pt" o:gfxdata="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" o:allowincell="f" strokecolor="blue" strokeweight="2pt">
               <v:stroke startarrowwidth="narrow" startarrowlength="short" endarrowwidth="narrow" endarrowlength="short"/>
               <w10:wrap anchorx="margin" anchory="page"/>
             </v:line>
@@ -71530,7 +71579,7 @@
 </file>
 
 <file path=customXml/itemProps1.xml><?xml version="1.0" encoding="utf-8"?>
-<ds:datastoreItem xmlns:ds="http://schemas.openxmlformats.org/officeDocument/2006/customXml" ds:itemID="{42D90948-F882-4284-B1F4-A3EC590EA07D}">
+<ds:datastoreItem xmlns:ds="http://schemas.openxmlformats.org/officeDocument/2006/customXml" ds:itemID="{382D4FBF-7D53-4159-9FCF-F048FCDB7277}">
   <ds:schemaRefs>
     <ds:schemaRef ds:uri="http://schemas.openxmlformats.org/officeDocument/2006/bibliography"/>
   </ds:schemaRefs>

</xml_diff>

<commit_message>
Features: Add coeffcients for IIR as input however still a auto computed coef is possible via generics
</commit_message>
<xml_diff>
--- a/doc/psi_fix.docx
+++ b/doc/psi_fix.docx
@@ -22648,10 +22648,10 @@
             <v:path o:extrusionok="f" gradientshapeok="t" o:connecttype="rect"/>
             <o:lock v:ext="edit" aspectratio="t"/>
           </v:shapetype>
-          <v:shape id="_x0000_i1025" type="#_x0000_t75" style="width:225.15pt;height:75.75pt" o:ole="">
+          <v:shape id="_x0000_i1025" type="#_x0000_t75" style="width:224.75pt;height:75.75pt" o:ole="">
             <v:imagedata r:id="rId20" o:title=""/>
           </v:shape>
-          <o:OLEObject Type="Embed" ProgID="Visio.Drawing.15" ShapeID="_x0000_i1025" DrawAspect="Content" ObjectID="_1678691550" r:id="rId21"/>
+          <o:OLEObject Type="Embed" ProgID="Visio.Drawing.15" ShapeID="_x0000_i1025" DrawAspect="Content" ObjectID="_1693049727" r:id="rId21"/>
         </w:object>
       </w:r>
     </w:p>
@@ -22757,10 +22757,10 @@
       </w:pPr>
       <w:r>
         <w:object w:dxaOrig="4935" w:dyaOrig="2221" w14:anchorId="5CC60AD6">
-          <v:shape id="_x0000_i1026" type="#_x0000_t75" style="width:246.65pt;height:110.7pt" o:ole="">
+          <v:shape id="_x0000_i1026" type="#_x0000_t75" style="width:246.7pt;height:110.8pt" o:ole="">
             <v:imagedata r:id="rId22" o:title=""/>
           </v:shape>
-          <o:OLEObject Type="Embed" ProgID="Visio.Drawing.15" ShapeID="_x0000_i1026" DrawAspect="Content" ObjectID="_1678691551" r:id="rId23"/>
+          <o:OLEObject Type="Embed" ProgID="Visio.Drawing.15" ShapeID="_x0000_i1026" DrawAspect="Content" ObjectID="_1693049728" r:id="rId23"/>
         </w:object>
       </w:r>
     </w:p>
@@ -22874,10 +22874,10 @@
       </w:pPr>
       <w:r>
         <w:object w:dxaOrig="4935" w:dyaOrig="2161" w14:anchorId="349AA14A">
-          <v:shape id="_x0000_i1027" type="#_x0000_t75" style="width:246.65pt;height:109.05pt" o:ole="">
+          <v:shape id="_x0000_i1027" type="#_x0000_t75" style="width:246.7pt;height:108.95pt" o:ole="">
             <v:imagedata r:id="rId24" o:title=""/>
           </v:shape>
-          <o:OLEObject Type="Embed" ProgID="Visio.Drawing.15" ShapeID="_x0000_i1027" DrawAspect="Content" ObjectID="_1678691552" r:id="rId25"/>
+          <o:OLEObject Type="Embed" ProgID="Visio.Drawing.15" ShapeID="_x0000_i1027" DrawAspect="Content" ObjectID="_1693049729" r:id="rId25"/>
         </w:object>
       </w:r>
     </w:p>
@@ -38557,7 +38557,9 @@
         <w:lastRenderedPageBreak/>
         <w:t>psi_fix_lowpass_iir_order1</w:t>
       </w:r>
+      <w:bookmarkStart w:id="71" w:name="_GoBack"/>
       <w:bookmarkEnd w:id="70"/>
+      <w:bookmarkEnd w:id="71"/>
     </w:p>
     <w:p>
       <w:pPr>
@@ -38595,7 +38597,13 @@
         <w:rPr>
           <w:lang w:val="en-US"/>
         </w:rPr>
-        <w:t>pass with integrated coefficient calculation.</w:t>
+        <w:t>pass with integrated coefficient calculation</w:t>
+      </w:r>
+      <w:r>
+        <w:rPr>
+          <w:lang w:val="en-US"/>
+        </w:rPr>
+        <w:t xml:space="preserve"> or input coefficient set as inputs.</w:t>
       </w:r>
     </w:p>
     <w:p>
@@ -38777,13 +38785,6 @@
     </w:p>
     <w:p>
       <w:pPr>
-        <w:rPr>
-          <w:lang w:val="en-US"/>
-        </w:rPr>
-      </w:pPr>
-    </w:p>
-    <w:p>
-      <w:pPr>
         <w:pStyle w:val="Heading3"/>
         <w:rPr>
           <w:lang w:val="en-US"/>
@@ -38800,14 +38801,24 @@
       <w:pPr>
         <w:jc w:val="left"/>
         <w:rPr>
-          <w:lang w:val="en-US"/>
-        </w:rPr>
-      </w:pPr>
-      <w:r>
-        <w:rPr>
           <w:b/>
           <w:lang w:val="en-US"/>
         </w:rPr>
+      </w:pPr>
+    </w:p>
+    <w:p>
+      <w:pPr>
+        <w:spacing w:after="0"/>
+        <w:jc w:val="left"/>
+        <w:rPr>
+          <w:lang w:val="en-US"/>
+        </w:rPr>
+      </w:pPr>
+      <w:r>
+        <w:rPr>
+          <w:b/>
+          <w:lang w:val="en-US"/>
+        </w:rPr>
         <w:t>FSampleHz_g</w:t>
       </w:r>
       <w:r>
@@ -38823,6 +38834,29 @@
         </w:rPr>
         <w:t>Sample frequency in Hz (strobe frequency)</w:t>
       </w:r>
+    </w:p>
+    <w:p>
+      <w:pPr>
+        <w:spacing w:after="0"/>
+        <w:jc w:val="left"/>
+        <w:rPr>
+          <w:lang w:val="en-US"/>
+        </w:rPr>
+      </w:pPr>
+      <w:r>
+        <w:rPr>
+          <w:b/>
+          <w:lang w:val="en-US"/>
+        </w:rPr>
+        <w:t>CoefAuto_g</w:t>
+      </w:r>
+      <w:r>
+        <w:rPr>
+          <w:lang w:val="en-US"/>
+        </w:rPr>
+        <w:tab/>
+        <w:t>True coef are computed out of Fsampling &amp; Fclk</w:t>
+      </w:r>
       <w:r>
         <w:rPr>
           <w:lang w:val="en-US"/>
@@ -38959,18 +38993,58 @@
           <w:b/>
           <w:lang w:val="en-US"/>
         </w:rPr>
-        <w:t>CoefFmt_g</w:t>
+        <w:t>CoefFmt</w:t>
       </w:r>
       <w:r>
         <w:rPr>
           <w:b/>
           <w:lang w:val="en-US"/>
         </w:rPr>
+        <w:t>A</w:t>
+      </w:r>
+      <w:r>
+        <w:rPr>
+          <w:b/>
+          <w:lang w:val="en-US"/>
+        </w:rPr>
+        <w:t>_g</w:t>
+      </w:r>
+      <w:r>
+        <w:rPr>
+          <w:b/>
+          <w:lang w:val="en-US"/>
+        </w:rPr>
         <w:tab/>
       </w:r>
       <w:r>
         <w:rPr>
-          <w:b/>
+          <w:lang w:val="en-US"/>
+        </w:rPr>
+        <w:t>Coefficient format</w:t>
+      </w:r>
+      <w:r>
+        <w:rPr>
+          <w:lang w:val="en-US"/>
+        </w:rPr>
+        <w:t xml:space="preserve"> Alpha </w:t>
+      </w:r>
+    </w:p>
+    <w:p>
+      <w:pPr>
+        <w:spacing w:after="0"/>
+        <w:jc w:val="left"/>
+        <w:rPr>
+          <w:lang w:val="en-US"/>
+        </w:rPr>
+      </w:pPr>
+      <w:r>
+        <w:rPr>
+          <w:lang w:val="en-US"/>
+        </w:rPr>
+        <w:t>CoefFmtB_g</w:t>
+      </w:r>
+      <w:r>
+        <w:rPr>
           <w:lang w:val="en-US"/>
         </w:rPr>
         <w:tab/>
@@ -38979,7 +39053,13 @@
         <w:rPr>
           <w:lang w:val="en-US"/>
         </w:rPr>
-        <w:t>Coefficient format</w:t>
+        <w:t xml:space="preserve">Coefficient </w:t>
+      </w:r>
+      <w:r>
+        <w:rPr>
+          <w:lang w:val="en-US"/>
+        </w:rPr>
+        <w:t>format Beta</w:t>
       </w:r>
       <w:r>
         <w:rPr>
@@ -39350,7 +39430,7 @@
               <w:pStyle w:val="TableContent"/>
             </w:pPr>
             <w:r>
-              <w:t>clk_i</w:t>
+              <w:t>InClk</w:t>
             </w:r>
           </w:p>
         </w:tc>
@@ -39414,7 +39494,7 @@
               <w:pStyle w:val="TableContent"/>
             </w:pPr>
             <w:r>
-              <w:t>rst_i</w:t>
+              <w:t>InRst</w:t>
             </w:r>
           </w:p>
         </w:tc>
@@ -39503,7 +39583,7 @@
               <w:pStyle w:val="TableContent"/>
             </w:pPr>
             <w:r>
-              <w:t>str_i</w:t>
+              <w:t>InVld</w:t>
             </w:r>
           </w:p>
         </w:tc>
@@ -39649,7 +39729,7 @@
               <w:pStyle w:val="TableContent"/>
             </w:pPr>
             <w:r>
-              <w:t>data_i</w:t>
+              <w:t>InDat</w:t>
             </w:r>
           </w:p>
         </w:tc>
@@ -39697,6 +39777,135 @@
             </w:pPr>
             <w:r>
               <w:t>Data input</w:t>
+            </w:r>
+          </w:p>
+        </w:tc>
+      </w:tr>
+      <w:tr>
+        <w:trPr>
+          <w:trHeight w:val="369"/>
+        </w:trPr>
+        <w:tc>
+          <w:tcPr>
+            <w:tcW w:w="1630" w:type="dxa"/>
+            <w:shd w:val="pct5" w:color="auto" w:fill="auto"/>
+            <w:vAlign w:val="center"/>
+          </w:tcPr>
+          <w:p>
+            <w:pPr>
+              <w:pStyle w:val="TableContent"/>
+            </w:pPr>
+            <w:r>
+              <w:t>InCoefA</w:t>
+            </w:r>
+          </w:p>
+        </w:tc>
+        <w:tc>
+          <w:tcPr>
+            <w:tcW w:w="1134" w:type="dxa"/>
+            <w:vAlign w:val="center"/>
+          </w:tcPr>
+          <w:p>
+            <w:pPr>
+              <w:pStyle w:val="TableContent"/>
+              <w:jc w:val="center"/>
+            </w:pPr>
+            <w:r>
+              <w:t>Input</w:t>
+            </w:r>
+          </w:p>
+        </w:tc>
+        <w:tc>
+          <w:tcPr>
+            <w:tcW w:w="1559" w:type="dxa"/>
+            <w:vAlign w:val="center"/>
+          </w:tcPr>
+          <w:p>
+            <w:pPr>
+              <w:pStyle w:val="TableContent"/>
+              <w:jc w:val="center"/>
+            </w:pPr>
+            <w:r>
+              <w:t>CoefFmtA_g</w:t>
+            </w:r>
+          </w:p>
+        </w:tc>
+        <w:tc>
+          <w:tcPr>
+            <w:tcW w:w="5953" w:type="dxa"/>
+            <w:vAlign w:val="center"/>
+          </w:tcPr>
+          <w:p>
+            <w:pPr>
+              <w:pStyle w:val="TableContent"/>
+            </w:pPr>
+            <w:r>
+              <w:t>Alpha coefficient input</w:t>
+            </w:r>
+          </w:p>
+        </w:tc>
+      </w:tr>
+      <w:tr>
+        <w:trPr>
+          <w:trHeight w:val="369"/>
+        </w:trPr>
+        <w:tc>
+          <w:tcPr>
+            <w:tcW w:w="1630" w:type="dxa"/>
+            <w:shd w:val="pct5" w:color="auto" w:fill="auto"/>
+            <w:vAlign w:val="center"/>
+          </w:tcPr>
+          <w:p>
+            <w:pPr>
+              <w:pStyle w:val="TableContent"/>
+            </w:pPr>
+            <w:r>
+              <w:lastRenderedPageBreak/>
+              <w:t>InCoefB</w:t>
+            </w:r>
+          </w:p>
+        </w:tc>
+        <w:tc>
+          <w:tcPr>
+            <w:tcW w:w="1134" w:type="dxa"/>
+            <w:vAlign w:val="center"/>
+          </w:tcPr>
+          <w:p>
+            <w:pPr>
+              <w:pStyle w:val="TableContent"/>
+              <w:jc w:val="center"/>
+            </w:pPr>
+            <w:r>
+              <w:t>Input</w:t>
+            </w:r>
+          </w:p>
+        </w:tc>
+        <w:tc>
+          <w:tcPr>
+            <w:tcW w:w="1559" w:type="dxa"/>
+            <w:vAlign w:val="center"/>
+          </w:tcPr>
+          <w:p>
+            <w:pPr>
+              <w:pStyle w:val="TableContent"/>
+              <w:jc w:val="center"/>
+            </w:pPr>
+            <w:r>
+              <w:t>CoefFmtB_g</w:t>
+            </w:r>
+          </w:p>
+        </w:tc>
+        <w:tc>
+          <w:tcPr>
+            <w:tcW w:w="5953" w:type="dxa"/>
+            <w:vAlign w:val="center"/>
+          </w:tcPr>
+          <w:p>
+            <w:pPr>
+              <w:pStyle w:val="TableContent"/>
+            </w:pPr>
+            <w:r>
+              <w:t>Beta coefficient input</w:t>
             </w:r>
           </w:p>
         </w:tc>
@@ -40002,7 +40211,7 @@
           <w:lang w:val="en-US"/>
         </w:rPr>
       </w:pPr>
-      <w:bookmarkStart w:id="71" w:name="_Toc66912326"/>
+      <w:bookmarkStart w:id="72" w:name="_Toc66912326"/>
       <w:r>
         <w:rPr>
           <w:lang w:val="en-US"/>
@@ -40058,7 +40267,7 @@
         </w:rPr>
         <w:t xml:space="preserve"> Architecture</w:t>
       </w:r>
-      <w:bookmarkEnd w:id="71"/>
+      <w:bookmarkEnd w:id="72"/>
     </w:p>
     <w:p>
       <w:pPr>
@@ -40069,8 +40278,8 @@
           <w:lang w:val="en-US"/>
         </w:rPr>
       </w:pPr>
-      <w:bookmarkStart w:id="72" w:name="_Toc514162288"/>
-      <w:bookmarkStart w:id="73" w:name="_Toc66912225"/>
+      <w:bookmarkStart w:id="73" w:name="_Toc514162288"/>
+      <w:bookmarkStart w:id="74" w:name="_Toc66912225"/>
       <w:r>
         <w:rPr>
           <w:lang w:val="en-US"/>
@@ -40084,8 +40293,8 @@
         </w:rPr>
         <w:t>addsub</w:t>
       </w:r>
-      <w:bookmarkEnd w:id="72"/>
       <w:bookmarkEnd w:id="73"/>
+      <w:bookmarkEnd w:id="74"/>
     </w:p>
     <w:p>
       <w:pPr>
@@ -40094,8 +40303,8 @@
           <w:lang w:val="en-US"/>
         </w:rPr>
       </w:pPr>
-      <w:bookmarkStart w:id="74" w:name="_Description"/>
-      <w:bookmarkEnd w:id="74"/>
+      <w:bookmarkStart w:id="75" w:name="_Description"/>
+      <w:bookmarkEnd w:id="75"/>
       <w:r>
         <w:rPr>
           <w:lang w:val="en-US"/>
@@ -41620,10 +41829,10 @@
       </w:pPr>
       <w:r>
         <w:object w:dxaOrig="7083" w:dyaOrig="1941" w14:anchorId="10D1B024">
-          <v:shape id="_x0000_i1028" type="#_x0000_t75" style="width:355.7pt;height:97.8pt" o:ole="">
+          <v:shape id="_x0000_i1028" type="#_x0000_t75" style="width:355.6pt;height:97.65pt" o:ole="">
             <v:imagedata r:id="rId39" o:title=""/>
           </v:shape>
-          <o:OLEObject Type="Embed" ProgID="Visio.Drawing.11" ShapeID="_x0000_i1028" DrawAspect="Content" ObjectID="_1678691553" r:id="rId40"/>
+          <o:OLEObject Type="Embed" ProgID="Visio.Drawing.11" ShapeID="_x0000_i1028" DrawAspect="Content" ObjectID="_1693049730" r:id="rId40"/>
         </w:object>
       </w:r>
     </w:p>
@@ -41659,8 +41868,8 @@
           <w:lang w:val="en-US"/>
         </w:rPr>
       </w:pPr>
-      <w:bookmarkStart w:id="75" w:name="_Toc514162298"/>
-      <w:bookmarkStart w:id="76" w:name="_Toc66912327"/>
+      <w:bookmarkStart w:id="76" w:name="_Toc514162298"/>
+      <w:bookmarkStart w:id="77" w:name="_Toc66912327"/>
       <w:r>
         <w:rPr>
           <w:lang w:val="en-US"/>
@@ -41707,8 +41916,8 @@
         </w:rPr>
         <w:t>Architecture</w:t>
       </w:r>
-      <w:bookmarkEnd w:id="75"/>
       <w:bookmarkEnd w:id="76"/>
+      <w:bookmarkEnd w:id="77"/>
       <w:r>
         <w:rPr>
           <w:lang w:val="en-US"/>
@@ -41900,7 +42109,7 @@
           <w:lang w:val="en-US"/>
         </w:rPr>
       </w:pPr>
-      <w:bookmarkStart w:id="77" w:name="_Toc66912226"/>
+      <w:bookmarkStart w:id="78" w:name="_Toc66912226"/>
       <w:r>
         <w:rPr>
           <w:lang w:val="en-US"/>
@@ -41914,7 +42123,7 @@
         </w:rPr>
         <w:t>mult</w:t>
       </w:r>
-      <w:bookmarkEnd w:id="77"/>
+      <w:bookmarkEnd w:id="78"/>
     </w:p>
     <w:p>
       <w:pPr>
@@ -43404,10 +43613,10 @@
       </w:pPr>
       <w:r>
         <w:object w:dxaOrig="9804" w:dyaOrig="3750" w14:anchorId="575F100C">
-          <v:shape id="_x0000_i1029" type="#_x0000_t75" style="width:488.95pt;height:187.5pt" o:ole="">
+          <v:shape id="_x0000_i1029" type="#_x0000_t75" style="width:488.95pt;height:187.2pt" o:ole="">
             <v:imagedata r:id="rId41" o:title=""/>
           </v:shape>
-          <o:OLEObject Type="Embed" ProgID="Visio.Drawing.11" ShapeID="_x0000_i1029" DrawAspect="Content" ObjectID="_1678691554" r:id="rId42"/>
+          <o:OLEObject Type="Embed" ProgID="Visio.Drawing.11" ShapeID="_x0000_i1029" DrawAspect="Content" ObjectID="_1693049731" r:id="rId42"/>
         </w:object>
       </w:r>
     </w:p>
@@ -43436,7 +43645,7 @@
           <w:lang w:val="en-US"/>
         </w:rPr>
       </w:pPr>
-      <w:bookmarkStart w:id="78" w:name="_Toc66912328"/>
+      <w:bookmarkStart w:id="79" w:name="_Toc66912328"/>
       <w:r>
         <w:rPr>
           <w:lang w:val="en-US"/>
@@ -43471,7 +43680,7 @@
         </w:rPr>
         <w:t>: psi_fix_complex_mult Architecture</w:t>
       </w:r>
-      <w:bookmarkEnd w:id="78"/>
+      <w:bookmarkEnd w:id="79"/>
       <w:r>
         <w:rPr>
           <w:lang w:val="en-US"/>
@@ -43508,7 +43717,7 @@
           <w:lang w:val="en-US"/>
         </w:rPr>
       </w:pPr>
-      <w:bookmarkStart w:id="79" w:name="_Toc66912227"/>
+      <w:bookmarkStart w:id="80" w:name="_Toc66912227"/>
       <w:r>
         <w:rPr>
           <w:lang w:val="en-US"/>
@@ -43516,7 +43725,7 @@
         <w:lastRenderedPageBreak/>
         <w:t>psi_fix_mov_avg</w:t>
       </w:r>
-      <w:bookmarkEnd w:id="79"/>
+      <w:bookmarkEnd w:id="80"/>
     </w:p>
     <w:p>
       <w:pPr>
@@ -44903,7 +45112,7 @@
           <w:lang w:val="en-US"/>
         </w:rPr>
       </w:pPr>
-      <w:bookmarkStart w:id="80" w:name="_Toc66912329"/>
+      <w:bookmarkStart w:id="81" w:name="_Toc66912329"/>
       <w:r>
         <w:rPr>
           <w:lang w:val="en-US"/>
@@ -44959,7 +45168,7 @@
         </w:rPr>
         <w:t xml:space="preserve"> Architecture</w:t>
       </w:r>
-      <w:bookmarkEnd w:id="80"/>
+      <w:bookmarkEnd w:id="81"/>
     </w:p>
     <w:p>
       <w:pPr>
@@ -44996,7 +45205,7 @@
           <w:lang w:val="en-US"/>
         </w:rPr>
       </w:pPr>
-      <w:bookmarkStart w:id="81" w:name="_Toc66912228"/>
+      <w:bookmarkStart w:id="82" w:name="_Toc66912228"/>
       <w:r>
         <w:rPr>
           <w:lang w:val="en-US"/>
@@ -45004,7 +45213,7 @@
         <w:lastRenderedPageBreak/>
         <w:t>psi_fix_demod_real2cplx</w:t>
       </w:r>
-      <w:bookmarkEnd w:id="81"/>
+      <w:bookmarkEnd w:id="82"/>
     </w:p>
     <w:p>
       <w:pPr>
@@ -45252,7 +45461,7 @@
           <w:lang w:val="en-US"/>
         </w:rPr>
       </w:pPr>
-      <w:bookmarkStart w:id="82" w:name="_Toc66912330"/>
+      <w:bookmarkStart w:id="83" w:name="_Toc66912330"/>
       <w:r>
         <w:rPr>
           <w:lang w:val="en-US"/>
@@ -45296,7 +45505,7 @@
         </w:rPr>
         <w:t>: psi_fix_demod_real2cplx demodulation concept</w:t>
       </w:r>
-      <w:bookmarkEnd w:id="82"/>
+      <w:bookmarkEnd w:id="83"/>
     </w:p>
     <w:p>
       <w:pPr>
@@ -46494,7 +46703,7 @@
           <w:lang w:val="en-US"/>
         </w:rPr>
       </w:pPr>
-      <w:bookmarkStart w:id="83" w:name="_Toc66912331"/>
+      <w:bookmarkStart w:id="84" w:name="_Toc66912331"/>
       <w:r>
         <w:rPr>
           <w:lang w:val="en-US"/>
@@ -46550,7 +46759,7 @@
         </w:rPr>
         <w:t>Architecture</w:t>
       </w:r>
-      <w:bookmarkEnd w:id="83"/>
+      <w:bookmarkEnd w:id="84"/>
     </w:p>
     <w:p>
       <w:pPr>
@@ -46595,7 +46804,7 @@
           <w:lang w:val="en-US"/>
         </w:rPr>
       </w:pPr>
-      <w:bookmarkStart w:id="84" w:name="_Toc66912229"/>
+      <w:bookmarkStart w:id="85" w:name="_Toc66912229"/>
       <w:r>
         <w:rPr>
           <w:lang w:val="en-US"/>
@@ -46603,7 +46812,7 @@
         <w:lastRenderedPageBreak/>
         <w:t>psi_fix_cordic_vect</w:t>
       </w:r>
-      <w:bookmarkEnd w:id="84"/>
+      <w:bookmarkEnd w:id="85"/>
     </w:p>
     <w:p>
       <w:pPr>
@@ -48402,7 +48611,7 @@
           <w:lang w:val="en-US"/>
         </w:rPr>
       </w:pPr>
-      <w:bookmarkStart w:id="85" w:name="_Toc66912332"/>
+      <w:bookmarkStart w:id="86" w:name="_Toc66912332"/>
       <w:r>
         <w:rPr>
           <w:lang w:val="en-US"/>
@@ -48470,7 +48679,7 @@
         </w:rPr>
         <w:t xml:space="preserve"> Architecture</w:t>
       </w:r>
-      <w:bookmarkEnd w:id="85"/>
+      <w:bookmarkEnd w:id="86"/>
     </w:p>
     <w:p>
       <w:pPr>
@@ -48481,7 +48690,7 @@
           <w:lang w:val="en-US"/>
         </w:rPr>
       </w:pPr>
-      <w:bookmarkStart w:id="86" w:name="_Toc66912230"/>
+      <w:bookmarkStart w:id="87" w:name="_Toc66912230"/>
       <w:r>
         <w:rPr>
           <w:lang w:val="en-US"/>
@@ -48489,7 +48698,7 @@
         <w:lastRenderedPageBreak/>
         <w:t>psi_fix_cordic_rot</w:t>
       </w:r>
-      <w:bookmarkEnd w:id="86"/>
+      <w:bookmarkEnd w:id="87"/>
     </w:p>
     <w:p>
       <w:pPr>
@@ -50275,7 +50484,7 @@
           <w:lang w:val="en-US"/>
         </w:rPr>
       </w:pPr>
-      <w:bookmarkStart w:id="87" w:name="_Toc66912333"/>
+      <w:bookmarkStart w:id="88" w:name="_Toc66912333"/>
       <w:r>
         <w:rPr>
           <w:lang w:val="en-US"/>
@@ -50331,7 +50540,7 @@
         </w:rPr>
         <w:t>ic_rot Architecture</w:t>
       </w:r>
-      <w:bookmarkEnd w:id="87"/>
+      <w:bookmarkEnd w:id="88"/>
     </w:p>
     <w:p>
       <w:pPr>
@@ -50342,8 +50551,8 @@
           <w:lang w:val="en-US"/>
         </w:rPr>
       </w:pPr>
-      <w:bookmarkStart w:id="88" w:name="_Ref515288425"/>
-      <w:bookmarkStart w:id="89" w:name="_Toc66912231"/>
+      <w:bookmarkStart w:id="89" w:name="_Ref515288425"/>
+      <w:bookmarkStart w:id="90" w:name="_Toc66912231"/>
       <w:r>
         <w:rPr>
           <w:lang w:val="en-US"/>
@@ -50351,8 +50560,8 @@
         <w:lastRenderedPageBreak/>
         <w:t>psi_fix_pol2cart_approx</w:t>
       </w:r>
-      <w:bookmarkEnd w:id="88"/>
       <w:bookmarkEnd w:id="89"/>
+      <w:bookmarkEnd w:id="90"/>
     </w:p>
     <w:p>
       <w:pPr>
@@ -51393,7 +51602,7 @@
           <w:lang w:val="en-US"/>
         </w:rPr>
       </w:pPr>
-      <w:bookmarkStart w:id="90" w:name="_Toc66912334"/>
+      <w:bookmarkStart w:id="91" w:name="_Toc66912334"/>
       <w:r>
         <w:rPr>
           <w:lang w:val="en-US"/>
@@ -51437,7 +51646,7 @@
         </w:rPr>
         <w:t>: psi_fix_pol2cart_approx Architecture</w:t>
       </w:r>
-      <w:bookmarkEnd w:id="90"/>
+      <w:bookmarkEnd w:id="91"/>
     </w:p>
     <w:p>
       <w:pPr>
@@ -51448,8 +51657,8 @@
           <w:lang w:val="en-US"/>
         </w:rPr>
       </w:pPr>
-      <w:bookmarkStart w:id="91" w:name="_Toc519691910"/>
-      <w:bookmarkStart w:id="92" w:name="_Toc66912232"/>
+      <w:bookmarkStart w:id="92" w:name="_Toc519691910"/>
+      <w:bookmarkStart w:id="93" w:name="_Toc66912232"/>
       <w:r>
         <w:rPr>
           <w:lang w:val="en-US"/>
@@ -51457,8 +51666,8 @@
         <w:lastRenderedPageBreak/>
         <w:t>psi_fix_mod_cplx2real</w:t>
       </w:r>
-      <w:bookmarkEnd w:id="91"/>
       <w:bookmarkEnd w:id="92"/>
+      <w:bookmarkEnd w:id="93"/>
     </w:p>
     <w:p>
       <w:pPr>
@@ -52875,7 +53084,7 @@
           <w:lang w:val="en-US"/>
         </w:rPr>
       </w:pPr>
-      <w:bookmarkStart w:id="93" w:name="_Toc66912335"/>
+      <w:bookmarkStart w:id="94" w:name="_Toc66912335"/>
       <w:r>
         <w:rPr>
           <w:lang w:val="en-US"/>
@@ -52910,7 +53119,7 @@
         </w:rPr>
         <w:t>: psi_fix_mod_cplx2real Archietcture</w:t>
       </w:r>
-      <w:bookmarkEnd w:id="93"/>
+      <w:bookmarkEnd w:id="94"/>
     </w:p>
     <w:p>
       <w:pPr>
@@ -52921,7 +53130,7 @@
           <w:lang w:val="en-US"/>
         </w:rPr>
       </w:pPr>
-      <w:bookmarkStart w:id="94" w:name="_Toc66912233"/>
+      <w:bookmarkStart w:id="95" w:name="_Toc66912233"/>
       <w:r>
         <w:rPr>
           <w:lang w:val="en-US"/>
@@ -52929,7 +53138,7 @@
         <w:lastRenderedPageBreak/>
         <w:t>psi_fix_complex_abs</w:t>
       </w:r>
-      <w:bookmarkEnd w:id="94"/>
+      <w:bookmarkEnd w:id="95"/>
     </w:p>
     <w:p>
       <w:pPr>
@@ -54748,7 +54957,7 @@
           <w:lang w:val="fr-CH"/>
         </w:rPr>
       </w:pPr>
-      <w:bookmarkStart w:id="95" w:name="_Toc66912336"/>
+      <w:bookmarkStart w:id="96" w:name="_Toc66912336"/>
       <w:r>
         <w:rPr>
           <w:lang w:val="fr-CH"/>
@@ -54792,7 +55001,7 @@
         </w:rPr>
         <w:t>: psi_fix_complex_abs</w:t>
       </w:r>
-      <w:bookmarkEnd w:id="95"/>
+      <w:bookmarkEnd w:id="96"/>
     </w:p>
     <w:p>
       <w:pPr>
@@ -54803,7 +55012,7 @@
           <w:lang w:val="en-US"/>
         </w:rPr>
       </w:pPr>
-      <w:bookmarkStart w:id="96" w:name="_Toc66912234"/>
+      <w:bookmarkStart w:id="97" w:name="_Toc66912234"/>
       <w:r>
         <w:rPr>
           <w:lang w:val="en-US"/>
@@ -54811,7 +55020,7 @@
         <w:lastRenderedPageBreak/>
         <w:t>psi_fix_phase_unwrap</w:t>
       </w:r>
-      <w:bookmarkEnd w:id="96"/>
+      <w:bookmarkEnd w:id="97"/>
     </w:p>
     <w:p>
       <w:pPr>
@@ -54949,7 +55158,7 @@
           <w:lang w:val="en-US"/>
         </w:rPr>
       </w:pPr>
-      <w:bookmarkStart w:id="97" w:name="_Toc66912337"/>
+      <w:bookmarkStart w:id="98" w:name="_Toc66912337"/>
       <w:r>
         <w:rPr>
           <w:lang w:val="en-US"/>
@@ -54993,7 +55202,7 @@
         </w:rPr>
         <w:t>: psi_fix_phase_unwrap overflow behavior</w:t>
       </w:r>
-      <w:bookmarkEnd w:id="97"/>
+      <w:bookmarkEnd w:id="98"/>
     </w:p>
     <w:p>
       <w:pPr>
@@ -55809,7 +56018,7 @@
           <w:lang w:val="en-US"/>
         </w:rPr>
       </w:pPr>
-      <w:bookmarkStart w:id="98" w:name="_Toc66912235"/>
+      <w:bookmarkStart w:id="99" w:name="_Toc66912235"/>
       <w:r>
         <w:rPr>
           <w:lang w:val="en-US"/>
@@ -55817,7 +56026,7 @@
         <w:lastRenderedPageBreak/>
         <w:t>psi_fix_white_noise</w:t>
       </w:r>
-      <w:bookmarkEnd w:id="98"/>
+      <w:bookmarkEnd w:id="99"/>
     </w:p>
     <w:p>
       <w:pPr>
@@ -56577,7 +56786,7 @@
           <w:lang w:val="en-US"/>
         </w:rPr>
       </w:pPr>
-      <w:bookmarkStart w:id="99" w:name="_Toc66912236"/>
+      <w:bookmarkStart w:id="100" w:name="_Toc66912236"/>
       <w:r>
         <w:rPr>
           <w:lang w:val="en-US"/>
@@ -56585,7 +56794,7 @@
         <w:lastRenderedPageBreak/>
         <w:t>psi_fix_noise_awgn</w:t>
       </w:r>
-      <w:bookmarkEnd w:id="99"/>
+      <w:bookmarkEnd w:id="100"/>
     </w:p>
     <w:p>
       <w:pPr>
@@ -57346,7 +57555,7 @@
           <w:lang w:val="en-US"/>
         </w:rPr>
       </w:pPr>
-      <w:bookmarkStart w:id="100" w:name="_Toc66912237"/>
+      <w:bookmarkStart w:id="101" w:name="_Toc66912237"/>
       <w:r>
         <w:rPr>
           <w:lang w:val="en-US"/>
@@ -57354,7 +57563,7 @@
         <w:lastRenderedPageBreak/>
         <w:t>psi_fix_lut</w:t>
       </w:r>
-      <w:bookmarkEnd w:id="100"/>
+      <w:bookmarkEnd w:id="101"/>
     </w:p>
     <w:p>
       <w:pPr>
@@ -58117,14 +58326,14 @@
           <w:lang w:val="en-US"/>
         </w:rPr>
       </w:pPr>
-      <w:bookmarkStart w:id="101" w:name="_Toc66912238"/>
+      <w:bookmarkStart w:id="102" w:name="_Toc66912238"/>
       <w:r>
         <w:rPr>
           <w:lang w:val="en-US"/>
         </w:rPr>
         <w:t>psi_fix_pkg_writer</w:t>
       </w:r>
-      <w:bookmarkEnd w:id="101"/>
+      <w:bookmarkEnd w:id="102"/>
     </w:p>
     <w:p>
       <w:pPr>
@@ -58188,7 +58397,7 @@
           <w:lang w:val="en-US"/>
         </w:rPr>
       </w:pPr>
-      <w:bookmarkStart w:id="102" w:name="_Toc66912239"/>
+      <w:bookmarkStart w:id="103" w:name="_Toc66912239"/>
       <w:r>
         <w:rPr>
           <w:lang w:val="en-US"/>
@@ -58199,7 +58408,7 @@
       <w:r>
         <w:t>resize</w:t>
       </w:r>
-      <w:bookmarkEnd w:id="102"/>
+      <w:bookmarkEnd w:id="103"/>
     </w:p>
     <w:p>
       <w:pPr>
@@ -59124,7 +59333,7 @@
           <w:lang w:val="en-US"/>
         </w:rPr>
       </w:pPr>
-      <w:bookmarkStart w:id="103" w:name="_Toc66912240"/>
+      <w:bookmarkStart w:id="104" w:name="_Toc66912240"/>
       <w:r>
         <w:rPr>
           <w:lang w:val="en-US"/>
@@ -59135,7 +59344,7 @@
       <w:r>
         <w:t>sqrt</w:t>
       </w:r>
-      <w:bookmarkEnd w:id="103"/>
+      <w:bookmarkEnd w:id="104"/>
     </w:p>
     <w:p>
       <w:pPr>
@@ -60757,7 +60966,7 @@
         <w:pStyle w:val="Caption"/>
         <w:jc w:val="center"/>
       </w:pPr>
-      <w:bookmarkStart w:id="104" w:name="_Toc66912338"/>
+      <w:bookmarkStart w:id="105" w:name="_Toc66912338"/>
       <w:r>
         <w:rPr>
           <w:lang w:val="en-US"/>
@@ -60804,7 +61013,7 @@
       <w:r>
         <w:t>sqrt</w:t>
       </w:r>
-      <w:bookmarkEnd w:id="104"/>
+      <w:bookmarkEnd w:id="105"/>
     </w:p>
     <w:p>
       <w:pPr>
@@ -60815,7 +61024,7 @@
           <w:lang w:val="en-US"/>
         </w:rPr>
       </w:pPr>
-      <w:bookmarkStart w:id="105" w:name="_Toc66912241"/>
+      <w:bookmarkStart w:id="106" w:name="_Toc66912241"/>
       <w:r>
         <w:rPr>
           <w:lang w:val="en-US"/>
@@ -60826,7 +61035,7 @@
       <w:r>
         <w:t>inv</w:t>
       </w:r>
-      <w:bookmarkEnd w:id="105"/>
+      <w:bookmarkEnd w:id="106"/>
     </w:p>
     <w:p>
       <w:pPr>
@@ -62100,7 +62309,7 @@
         <w:pStyle w:val="Caption"/>
         <w:jc w:val="center"/>
       </w:pPr>
-      <w:bookmarkStart w:id="106" w:name="_Toc66912339"/>
+      <w:bookmarkStart w:id="107" w:name="_Toc66912339"/>
       <w:r>
         <w:rPr>
           <w:lang w:val="en-US"/>
@@ -62147,7 +62356,7 @@
       <w:r>
         <w:t>inv</w:t>
       </w:r>
-      <w:bookmarkEnd w:id="106"/>
+      <w:bookmarkEnd w:id="107"/>
     </w:p>
     <w:p>
       <w:pPr>
@@ -62186,7 +62395,7 @@
           <w:lang w:val="en-US"/>
         </w:rPr>
       </w:pPr>
-      <w:bookmarkStart w:id="107" w:name="_Toc66912242"/>
+      <w:bookmarkStart w:id="108" w:name="_Toc66912242"/>
       <w:r>
         <w:rPr>
           <w:lang w:val="en-US"/>
@@ -62194,7 +62403,7 @@
         <w:lastRenderedPageBreak/>
         <w:t>psi_fix_comparator</w:t>
       </w:r>
-      <w:bookmarkEnd w:id="107"/>
+      <w:bookmarkEnd w:id="108"/>
     </w:p>
     <w:p>
       <w:pPr>
@@ -63166,7 +63375,7 @@
           <w:lang w:val="en-US"/>
         </w:rPr>
       </w:pPr>
-      <w:bookmarkStart w:id="108" w:name="_Toc66912243"/>
+      <w:bookmarkStart w:id="109" w:name="_Toc66912243"/>
       <w:r>
         <w:rPr>
           <w:lang w:val="en-US"/>
@@ -63174,7 +63383,7 @@
         <w:lastRenderedPageBreak/>
         <w:t>psi_fix_nch_analog_trigger_tdm</w:t>
       </w:r>
-      <w:bookmarkEnd w:id="108"/>
+      <w:bookmarkEnd w:id="109"/>
     </w:p>
     <w:p>
       <w:pPr>
@@ -63200,33 +63409,13 @@
         <w:rPr>
           <w:lang w:val="en-US"/>
         </w:rPr>
-        <w:t xml:space="preserve">This entity embeds a system of triggering upon “analog” like data with settable </w:t>
-      </w:r>
-      <w:r>
-        <w:rPr>
-          <w:lang w:val="en-US"/>
-        </w:rPr>
-        <w:t>thresholds</w:t>
-      </w:r>
-      <w:r>
-        <w:rPr>
-          <w:lang w:val="en-US"/>
-        </w:rPr>
-        <w:t xml:space="preserve"> (Min/Max level) that can be updated during run time.</w:t>
-      </w:r>
-      <w:r>
-        <w:rPr>
-          <w:lang w:val="en-US"/>
-        </w:rPr>
-        <w:t xml:space="preserve"> Data input must be fed in a TDM fashion whereas the parameters ar</w:t>
-      </w:r>
-      <w:bookmarkStart w:id="109" w:name="_GoBack"/>
-      <w:bookmarkEnd w:id="109"/>
-      <w:r>
-        <w:rPr>
-          <w:lang w:val="en-US"/>
-        </w:rPr>
-        <w:t xml:space="preserve">e set with parallel registers. </w:t>
+        <w:t>This entity embeds a system of triggering upon “analog” like data with settable thresholds (Min/Max level) that can be updated during run time.</w:t>
+      </w:r>
+      <w:r>
+        <w:rPr>
+          <w:lang w:val="en-US"/>
+        </w:rPr>
+        <w:t xml:space="preserve"> Data input must be fed in a TDM fashion whereas the parameters are set with parallel registers. </w:t>
       </w:r>
     </w:p>
     <w:p>
@@ -63350,10 +63539,10 @@
       </w:r>
       <w:r>
         <w:object w:dxaOrig="6587" w:dyaOrig="1637" w14:anchorId="4E9D477B">
-          <v:shape id="_x0000_i1030" type="#_x0000_t75" style="width:328.3pt;height:82.75pt" o:ole="">
+          <v:shape id="_x0000_i1030" type="#_x0000_t75" style="width:328.05pt;height:82.65pt" o:ole="">
             <v:imagedata r:id="rId55" o:title=""/>
           </v:shape>
-          <o:OLEObject Type="Embed" ProgID="Visio.Drawing.15" ShapeID="_x0000_i1030" DrawAspect="Content" ObjectID="_1678691555" r:id="rId56"/>
+          <o:OLEObject Type="Embed" ProgID="Visio.Drawing.15" ShapeID="_x0000_i1030" DrawAspect="Content" ObjectID="_1693049732" r:id="rId56"/>
         </w:object>
       </w:r>
     </w:p>
@@ -63390,13 +63579,7 @@
         <w:rPr>
           <w:lang w:val="en-US"/>
         </w:rPr>
-        <w:t>These</w:t>
-      </w:r>
-      <w:r>
-        <w:rPr>
-          <w:lang w:val="en-US"/>
-        </w:rPr>
-        <w:t xml:space="preserve"> triggers can be used for the </w:t>
+        <w:t xml:space="preserve">These triggers can be used for the </w:t>
       </w:r>
       <w:r>
         <w:rPr>
@@ -65170,10 +65353,10 @@
       </w:pPr>
       <w:r>
         <w:object w:dxaOrig="11326" w:dyaOrig="4456" w14:anchorId="1FA5DF94">
-          <v:shape id="_x0000_i1031" type="#_x0000_t75" style="width:510.45pt;height:200.95pt" o:ole="">
+          <v:shape id="_x0000_i1031" type="#_x0000_t75" style="width:510.25pt;height:200.95pt" o:ole="">
             <v:imagedata r:id="rId58" o:title=""/>
           </v:shape>
-          <o:OLEObject Type="Embed" ProgID="Visio.Drawing.15" ShapeID="_x0000_i1031" DrawAspect="Content" ObjectID="_1678691556" r:id="rId59"/>
+          <o:OLEObject Type="Embed" ProgID="Visio.Drawing.15" ShapeID="_x0000_i1031" DrawAspect="Content" ObjectID="_1693049733" r:id="rId59"/>
         </w:object>
       </w:r>
     </w:p>
@@ -65473,7 +65656,7 @@
       <mc:AlternateContent>
         <mc:Choice Requires="wps">
           <w:drawing>
-            <wp:anchor distT="0" distB="0" distL="114300" distR="114300" simplePos="0" relativeHeight="251658240" behindDoc="0" locked="0" layoutInCell="0" allowOverlap="1" wp14:anchorId="669E6E6B" wp14:editId="66FEDCFB">
+            <wp:anchor distT="0" distB="0" distL="114300" distR="114300" simplePos="0" relativeHeight="251657216" behindDoc="0" locked="0" layoutInCell="0" allowOverlap="1" wp14:anchorId="669E6E6B" wp14:editId="66FEDCFB">
               <wp:simplePos x="0" y="0"/>
               <wp:positionH relativeFrom="page">
                 <wp:posOffset>540385</wp:posOffset>
@@ -65544,7 +65727,7 @@
         </mc:Choice>
         <mc:Fallback>
           <w:pict>
-            <v:line w14:anchorId="280946ED" id="Line 2" o:spid="_x0000_s1026" style="position:absolute;z-index:251658240;visibility:visible;mso-wrap-style:square;mso-width-percent:0;mso-height-percent:0;mso-wrap-distance-left:9pt;mso-wrap-distance-top:0;mso-wrap-distance-right:9pt;mso-wrap-distance-bottom:0;mso-position-horizontal:absolute;mso-position-horizontal-relative:page;mso-position-vertical:absolute;mso-position-vertical-relative:page;mso-width-percent:0;mso-height-percent:0;mso-width-relative:page;mso-height-relative:page" from="42.55pt,802.3pt" to="552.75pt,802.35pt" o:gfxdata="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" o:allowincell="f" strokecolor="blue" strokeweight="1.5pt">
+            <v:line w14:anchorId="52894E3A" id="Line 2" o:spid="_x0000_s1026" style="position:absolute;z-index:251657216;visibility:visible;mso-wrap-style:square;mso-width-percent:0;mso-height-percent:0;mso-wrap-distance-left:9pt;mso-wrap-distance-top:0;mso-wrap-distance-right:9pt;mso-wrap-distance-bottom:0;mso-position-horizontal:absolute;mso-position-horizontal-relative:page;mso-position-vertical:absolute;mso-position-vertical-relative:page;mso-width-percent:0;mso-height-percent:0;mso-width-relative:page;mso-height-relative:page" from="42.55pt,802.3pt" to="552.75pt,802.35pt" o:gfxdata="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" o:allowincell="f" strokecolor="blue" strokeweight="1.5pt">
               <v:stroke startarrowwidth="narrow" startarrowlength="short" endarrowwidth="narrow" endarrowlength="short"/>
               <w10:wrap anchorx="page" anchory="page"/>
             </v:line>
@@ -65632,7 +65815,7 @@
         <w:noProof/>
         <w:sz w:val="16"/>
       </w:rPr>
-      <w:t>31.03.2021</w:t>
+      <w:t>13.09.2021</w:t>
     </w:r>
     <w:r>
       <w:rPr>
@@ -65686,7 +65869,7 @@
         <w:sz w:val="16"/>
         <w:szCs w:val="16"/>
       </w:rPr>
-      <w:t>79</w:t>
+      <w:t>47</w:t>
     </w:r>
     <w:r>
       <w:rPr>
@@ -65813,7 +65996,7 @@
         </mc:Choice>
         <mc:Fallback>
           <w:pict>
-            <v:line w14:anchorId="5EE8BA12" id="Line 1" o:spid="_x0000_s1026" style="position:absolute;z-index:251659264;visibility:visible;mso-wrap-style:square;mso-width-percent:0;mso-height-percent:0;mso-wrap-distance-left:9pt;mso-wrap-distance-top:0;mso-wrap-distance-right:9pt;mso-wrap-distance-bottom:0;mso-position-horizontal:absolute;mso-position-horizontal-relative:margin;mso-position-vertical:absolute;mso-position-vertical-relative:page;mso-width-percent:0;mso-height-percent:0;mso-width-relative:page;mso-height-relative:page" from="320.35pt,59.55pt" to="507.45pt,59.6pt" o:gfxdata="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" o:allowincell="f" strokecolor="blue" strokeweight="2pt">
+            <v:line w14:anchorId="71DCBBB4" id="Line 1" o:spid="_x0000_s1026" style="position:absolute;z-index:251659264;visibility:visible;mso-wrap-style:square;mso-width-percent:0;mso-height-percent:0;mso-wrap-distance-left:9pt;mso-wrap-distance-top:0;mso-wrap-distance-right:9pt;mso-wrap-distance-bottom:0;mso-position-horizontal:absolute;mso-position-horizontal-relative:margin;mso-position-vertical:absolute;mso-position-vertical-relative:page;mso-width-percent:0;mso-height-percent:0;mso-width-relative:page;mso-height-relative:page" from="320.35pt,59.55pt" to="507.45pt,59.6pt" o:gfxdata="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" o:allowincell="f" strokecolor="blue" strokeweight="2pt">
               <v:stroke startarrowwidth="narrow" startarrowlength="short" endarrowwidth="narrow" endarrowlength="short"/>
               <w10:wrap anchorx="margin" anchory="page"/>
             </v:line>
@@ -71579,7 +71762,7 @@
 </file>
 
 <file path=customXml/itemProps1.xml><?xml version="1.0" encoding="utf-8"?>
-<ds:datastoreItem xmlns:ds="http://schemas.openxmlformats.org/officeDocument/2006/customXml" ds:itemID="{382D4FBF-7D53-4159-9FCF-F048FCDB7277}">
+<ds:datastoreItem xmlns:ds="http://schemas.openxmlformats.org/officeDocument/2006/customXml" ds:itemID="{BA3FC1D3-457D-4649-8EF0-3A32BC6BDCD1}">
   <ds:schemaRefs>
     <ds:schemaRef ds:uri="http://schemas.openxmlformats.org/officeDocument/2006/bibliography"/>
   </ds:schemaRefs>

</xml_diff>

<commit_message>
DOC: Add description psi_fix_mod & demod
</commit_message>
<xml_diff>
--- a/doc/psi_fix.docx
+++ b/doc/psi_fix.docx
@@ -22648,10 +22648,10 @@
             <v:path o:extrusionok="f" gradientshapeok="t" o:connecttype="rect"/>
             <o:lock v:ext="edit" aspectratio="t"/>
           </v:shapetype>
-          <v:shape id="_x0000_i1025" type="#_x0000_t75" style="width:225.15pt;height:75.75pt" o:ole="">
+          <v:shape id="_x0000_i1025" type="#_x0000_t75" style="width:225pt;height:75.75pt" o:ole="">
             <v:imagedata r:id="rId20" o:title=""/>
           </v:shape>
-          <o:OLEObject Type="Embed" ProgID="Visio.Drawing.15" ShapeID="_x0000_i1025" DrawAspect="Content" ObjectID="_1678691550" r:id="rId21"/>
+          <o:OLEObject Type="Embed" ProgID="Visio.Drawing.15" ShapeID="_x0000_i1025" DrawAspect="Content" ObjectID="_1712126350" r:id="rId21"/>
         </w:object>
       </w:r>
     </w:p>
@@ -22757,10 +22757,10 @@
       </w:pPr>
       <w:r>
         <w:object w:dxaOrig="4935" w:dyaOrig="2221" w14:anchorId="5CC60AD6">
-          <v:shape id="_x0000_i1026" type="#_x0000_t75" style="width:246.65pt;height:110.7pt" o:ole="">
+          <v:shape id="_x0000_i1026" type="#_x0000_t75" style="width:246.75pt;height:111pt" o:ole="">
             <v:imagedata r:id="rId22" o:title=""/>
           </v:shape>
-          <o:OLEObject Type="Embed" ProgID="Visio.Drawing.15" ShapeID="_x0000_i1026" DrawAspect="Content" ObjectID="_1678691551" r:id="rId23"/>
+          <o:OLEObject Type="Embed" ProgID="Visio.Drawing.15" ShapeID="_x0000_i1026" DrawAspect="Content" ObjectID="_1712126351" r:id="rId23"/>
         </w:object>
       </w:r>
     </w:p>
@@ -22874,10 +22874,10 @@
       </w:pPr>
       <w:r>
         <w:object w:dxaOrig="4935" w:dyaOrig="2161" w14:anchorId="349AA14A">
-          <v:shape id="_x0000_i1027" type="#_x0000_t75" style="width:246.65pt;height:109.05pt" o:ole="">
+          <v:shape id="_x0000_i1027" type="#_x0000_t75" style="width:246.75pt;height:108.75pt" o:ole="">
             <v:imagedata r:id="rId24" o:title=""/>
           </v:shape>
-          <o:OLEObject Type="Embed" ProgID="Visio.Drawing.15" ShapeID="_x0000_i1027" DrawAspect="Content" ObjectID="_1678691552" r:id="rId25"/>
+          <o:OLEObject Type="Embed" ProgID="Visio.Drawing.15" ShapeID="_x0000_i1027" DrawAspect="Content" ObjectID="_1712126352" r:id="rId25"/>
         </w:object>
       </w:r>
     </w:p>
@@ -41620,10 +41620,10 @@
       </w:pPr>
       <w:r>
         <w:object w:dxaOrig="7083" w:dyaOrig="1941" w14:anchorId="10D1B024">
-          <v:shape id="_x0000_i1028" type="#_x0000_t75" style="width:355.7pt;height:97.8pt" o:ole="">
+          <v:shape id="_x0000_i1028" type="#_x0000_t75" style="width:355.5pt;height:97.5pt" o:ole="">
             <v:imagedata r:id="rId39" o:title=""/>
           </v:shape>
-          <o:OLEObject Type="Embed" ProgID="Visio.Drawing.11" ShapeID="_x0000_i1028" DrawAspect="Content" ObjectID="_1678691553" r:id="rId40"/>
+          <o:OLEObject Type="Embed" ProgID="Visio.Drawing.11" ShapeID="_x0000_i1028" DrawAspect="Content" ObjectID="_1712126353" r:id="rId40"/>
         </w:object>
       </w:r>
     </w:p>
@@ -43404,10 +43404,10 @@
       </w:pPr>
       <w:r>
         <w:object w:dxaOrig="9804" w:dyaOrig="3750" w14:anchorId="575F100C">
-          <v:shape id="_x0000_i1029" type="#_x0000_t75" style="width:488.95pt;height:187.5pt" o:ole="">
+          <v:shape id="_x0000_i1029" type="#_x0000_t75" style="width:489pt;height:187.5pt" o:ole="">
             <v:imagedata r:id="rId41" o:title=""/>
           </v:shape>
-          <o:OLEObject Type="Embed" ProgID="Visio.Drawing.11" ShapeID="_x0000_i1029" DrawAspect="Content" ObjectID="_1678691554" r:id="rId42"/>
+          <o:OLEObject Type="Embed" ProgID="Visio.Drawing.11" ShapeID="_x0000_i1029" DrawAspect="Content" ObjectID="_1712126354" r:id="rId42"/>
         </w:object>
       </w:r>
     </w:p>
@@ -45315,6 +45315,7 @@
     </w:p>
     <w:p>
       <w:pPr>
+        <w:spacing w:after="0"/>
         <w:jc w:val="left"/>
         <w:rPr>
           <w:lang w:val="en-US"/>
@@ -45536,6 +45537,107 @@
         <w:rPr>
           <w:lang w:val="en-US"/>
         </w:rPr>
+        <w:t xml:space="preserve"> (Offset_g/</w:t>
+      </w:r>
+      <w:r>
+        <w:rPr>
+          <w:b/>
+          <w:lang w:val="en-US"/>
+        </w:rPr>
+        <w:t>Ratio</w:t>
+      </w:r>
+      <w:r>
+        <w:rPr>
+          <w:lang w:val="en-US"/>
+        </w:rPr>
+        <w:t>_g*Freq_clk)</w:t>
+      </w:r>
+    </w:p>
+    <w:p>
+      <w:pPr>
+        <w:spacing w:after="0"/>
+        <w:jc w:val="left"/>
+        <w:rPr>
+          <w:lang w:val="en-US"/>
+        </w:rPr>
+      </w:pPr>
+      <w:r>
+        <w:rPr>
+          <w:b/>
+          <w:lang w:val="en-US"/>
+        </w:rPr>
+        <w:t>Offset</w:t>
+      </w:r>
+      <w:r>
+        <w:rPr>
+          <w:b/>
+          <w:lang w:val="en-US"/>
+        </w:rPr>
+        <w:t>_g</w:t>
+      </w:r>
+      <w:r>
+        <w:rPr>
+          <w:b/>
+          <w:lang w:val="en-US"/>
+        </w:rPr>
+        <w:tab/>
+      </w:r>
+      <w:r>
+        <w:rPr>
+          <w:b/>
+          <w:lang w:val="en-US"/>
+        </w:rPr>
+        <w:tab/>
+      </w:r>
+      <w:r>
+        <w:rPr>
+          <w:lang w:val="en-US"/>
+        </w:rPr>
+        <w:t>Ratio between sample frequency and carrier frequency</w:t>
+      </w:r>
+      <w:r>
+        <w:rPr>
+          <w:lang w:val="en-US"/>
+        </w:rPr>
+        <w:t xml:space="preserve"> </w:t>
+      </w:r>
+      <w:r>
+        <w:rPr>
+          <w:lang w:val="en-US"/>
+        </w:rPr>
+        <w:t>(</w:t>
+      </w:r>
+      <w:r>
+        <w:rPr>
+          <w:b/>
+          <w:lang w:val="en-US"/>
+        </w:rPr>
+        <w:t>Off</w:t>
+      </w:r>
+      <w:r>
+        <w:rPr>
+          <w:b/>
+          <w:lang w:val="en-US"/>
+        </w:rPr>
+        <w:t>s</w:t>
+      </w:r>
+      <w:r>
+        <w:rPr>
+          <w:b/>
+          <w:lang w:val="en-US"/>
+        </w:rPr>
+        <w:t>et</w:t>
+      </w:r>
+      <w:r>
+        <w:rPr>
+          <w:lang w:val="en-US"/>
+        </w:rPr>
+        <w:t>_g/Ratio_g*Freq_clk)</w:t>
+      </w:r>
+      <w:r>
+        <w:rPr>
+          <w:lang w:val="en-US"/>
+        </w:rPr>
         <w:br/>
       </w:r>
       <w:r>
@@ -45572,6 +45674,8 @@
         </w:rPr>
         <w:t>Interfaces</w:t>
       </w:r>
+      <w:bookmarkStart w:id="83" w:name="_GoBack"/>
+      <w:bookmarkEnd w:id="83"/>
     </w:p>
     <w:tbl>
       <w:tblPr>
@@ -46494,7 +46598,7 @@
           <w:lang w:val="en-US"/>
         </w:rPr>
       </w:pPr>
-      <w:bookmarkStart w:id="83" w:name="_Toc66912331"/>
+      <w:bookmarkStart w:id="84" w:name="_Toc66912331"/>
       <w:r>
         <w:rPr>
           <w:lang w:val="en-US"/>
@@ -46550,7 +46654,7 @@
         </w:rPr>
         <w:t>Architecture</w:t>
       </w:r>
-      <w:bookmarkEnd w:id="83"/>
+      <w:bookmarkEnd w:id="84"/>
     </w:p>
     <w:p>
       <w:pPr>
@@ -46595,7 +46699,7 @@
           <w:lang w:val="en-US"/>
         </w:rPr>
       </w:pPr>
-      <w:bookmarkStart w:id="84" w:name="_Toc66912229"/>
+      <w:bookmarkStart w:id="85" w:name="_Toc66912229"/>
       <w:r>
         <w:rPr>
           <w:lang w:val="en-US"/>
@@ -46603,7 +46707,7 @@
         <w:lastRenderedPageBreak/>
         <w:t>psi_fix_cordic_vect</w:t>
       </w:r>
-      <w:bookmarkEnd w:id="84"/>
+      <w:bookmarkEnd w:id="85"/>
     </w:p>
     <w:p>
       <w:pPr>
@@ -48402,7 +48506,7 @@
           <w:lang w:val="en-US"/>
         </w:rPr>
       </w:pPr>
-      <w:bookmarkStart w:id="85" w:name="_Toc66912332"/>
+      <w:bookmarkStart w:id="86" w:name="_Toc66912332"/>
       <w:r>
         <w:rPr>
           <w:lang w:val="en-US"/>
@@ -48470,7 +48574,7 @@
         </w:rPr>
         <w:t xml:space="preserve"> Architecture</w:t>
       </w:r>
-      <w:bookmarkEnd w:id="85"/>
+      <w:bookmarkEnd w:id="86"/>
     </w:p>
     <w:p>
       <w:pPr>
@@ -48481,7 +48585,7 @@
           <w:lang w:val="en-US"/>
         </w:rPr>
       </w:pPr>
-      <w:bookmarkStart w:id="86" w:name="_Toc66912230"/>
+      <w:bookmarkStart w:id="87" w:name="_Toc66912230"/>
       <w:r>
         <w:rPr>
           <w:lang w:val="en-US"/>
@@ -48489,7 +48593,7 @@
         <w:lastRenderedPageBreak/>
         <w:t>psi_fix_cordic_rot</w:t>
       </w:r>
-      <w:bookmarkEnd w:id="86"/>
+      <w:bookmarkEnd w:id="87"/>
     </w:p>
     <w:p>
       <w:pPr>
@@ -50275,7 +50379,7 @@
           <w:lang w:val="en-US"/>
         </w:rPr>
       </w:pPr>
-      <w:bookmarkStart w:id="87" w:name="_Toc66912333"/>
+      <w:bookmarkStart w:id="88" w:name="_Toc66912333"/>
       <w:r>
         <w:rPr>
           <w:lang w:val="en-US"/>
@@ -50331,7 +50435,7 @@
         </w:rPr>
         <w:t>ic_rot Architecture</w:t>
       </w:r>
-      <w:bookmarkEnd w:id="87"/>
+      <w:bookmarkEnd w:id="88"/>
     </w:p>
     <w:p>
       <w:pPr>
@@ -50342,8 +50446,8 @@
           <w:lang w:val="en-US"/>
         </w:rPr>
       </w:pPr>
-      <w:bookmarkStart w:id="88" w:name="_Ref515288425"/>
-      <w:bookmarkStart w:id="89" w:name="_Toc66912231"/>
+      <w:bookmarkStart w:id="89" w:name="_Ref515288425"/>
+      <w:bookmarkStart w:id="90" w:name="_Toc66912231"/>
       <w:r>
         <w:rPr>
           <w:lang w:val="en-US"/>
@@ -50351,8 +50455,8 @@
         <w:lastRenderedPageBreak/>
         <w:t>psi_fix_pol2cart_approx</w:t>
       </w:r>
-      <w:bookmarkEnd w:id="88"/>
       <w:bookmarkEnd w:id="89"/>
+      <w:bookmarkEnd w:id="90"/>
     </w:p>
     <w:p>
       <w:pPr>
@@ -51393,7 +51497,7 @@
           <w:lang w:val="en-US"/>
         </w:rPr>
       </w:pPr>
-      <w:bookmarkStart w:id="90" w:name="_Toc66912334"/>
+      <w:bookmarkStart w:id="91" w:name="_Toc66912334"/>
       <w:r>
         <w:rPr>
           <w:lang w:val="en-US"/>
@@ -51437,7 +51541,7 @@
         </w:rPr>
         <w:t>: psi_fix_pol2cart_approx Architecture</w:t>
       </w:r>
-      <w:bookmarkEnd w:id="90"/>
+      <w:bookmarkEnd w:id="91"/>
     </w:p>
     <w:p>
       <w:pPr>
@@ -51448,8 +51552,8 @@
           <w:lang w:val="en-US"/>
         </w:rPr>
       </w:pPr>
-      <w:bookmarkStart w:id="91" w:name="_Toc519691910"/>
-      <w:bookmarkStart w:id="92" w:name="_Toc66912232"/>
+      <w:bookmarkStart w:id="92" w:name="_Toc519691910"/>
+      <w:bookmarkStart w:id="93" w:name="_Toc66912232"/>
       <w:r>
         <w:rPr>
           <w:lang w:val="en-US"/>
@@ -51457,8 +51561,8 @@
         <w:lastRenderedPageBreak/>
         <w:t>psi_fix_mod_cplx2real</w:t>
       </w:r>
-      <w:bookmarkEnd w:id="91"/>
       <w:bookmarkEnd w:id="92"/>
+      <w:bookmarkEnd w:id="93"/>
     </w:p>
     <w:p>
       <w:pPr>
@@ -52053,8 +52157,174 @@
           <w:sz w:val="20"/>
           <w:lang w:val="en-US"/>
         </w:rPr>
-        <w:t>(i.e. if Freq. clk 100MHz, ratio 5 =&gt; 20MHz)</w:t>
-      </w:r>
+        <w:t>(Offset_g/</w:t>
+      </w:r>
+      <w:r>
+        <w:rPr>
+          <w:b/>
+          <w:i/>
+          <w:sz w:val="20"/>
+          <w:lang w:val="en-US"/>
+        </w:rPr>
+        <w:t>Ratio</w:t>
+      </w:r>
+      <w:r>
+        <w:rPr>
+          <w:i/>
+          <w:sz w:val="20"/>
+          <w:lang w:val="en-US"/>
+        </w:rPr>
+        <w:t>_g*Freq_</w:t>
+      </w:r>
+      <w:r>
+        <w:rPr>
+          <w:i/>
+          <w:sz w:val="20"/>
+          <w:lang w:val="en-US"/>
+        </w:rPr>
+        <w:t xml:space="preserve">clk </w:t>
+      </w:r>
+      <w:r>
+        <w:rPr>
+          <w:i/>
+          <w:sz w:val="20"/>
+          <w:lang w:val="en-US"/>
+        </w:rPr>
+        <w:t>= Fout</w:t>
+      </w:r>
+      <w:r>
+        <w:rPr>
+          <w:i/>
+          <w:sz w:val="20"/>
+          <w:lang w:val="en-US"/>
+        </w:rPr>
+        <w:t>)</w:t>
+      </w:r>
+    </w:p>
+    <w:p>
+      <w:pPr>
+        <w:spacing w:after="0"/>
+        <w:jc w:val="left"/>
+        <w:rPr>
+          <w:i/>
+          <w:sz w:val="20"/>
+          <w:lang w:val="en-US"/>
+        </w:rPr>
+      </w:pPr>
+      <w:r>
+        <w:rPr>
+          <w:b/>
+          <w:lang w:val="en-US"/>
+        </w:rPr>
+        <w:t>Offset</w:t>
+      </w:r>
+      <w:r>
+        <w:rPr>
+          <w:b/>
+          <w:lang w:val="en-US"/>
+        </w:rPr>
+        <w:t>_g</w:t>
+      </w:r>
+      <w:r>
+        <w:rPr>
+          <w:b/>
+          <w:lang w:val="en-US"/>
+        </w:rPr>
+        <w:tab/>
+      </w:r>
+      <w:r>
+        <w:rPr>
+          <w:b/>
+          <w:lang w:val="en-US"/>
+        </w:rPr>
+        <w:tab/>
+      </w:r>
+      <w:r>
+        <w:rPr>
+          <w:lang w:val="en-US"/>
+        </w:rPr>
+        <w:t>Frequency output ratio regarding clock</w:t>
+      </w:r>
+      <w:r>
+        <w:rPr>
+          <w:b/>
+          <w:lang w:val="en-US"/>
+        </w:rPr>
+        <w:t xml:space="preserve"> </w:t>
+      </w:r>
+      <w:r>
+        <w:rPr>
+          <w:lang w:val="en-US"/>
+        </w:rPr>
+        <w:t>frequency</w:t>
+      </w:r>
+      <w:r>
+        <w:rPr>
+          <w:b/>
+          <w:lang w:val="en-US"/>
+        </w:rPr>
+        <w:t xml:space="preserve"> </w:t>
+      </w:r>
+      <w:r>
+        <w:rPr>
+          <w:i/>
+          <w:sz w:val="20"/>
+          <w:lang w:val="en-US"/>
+        </w:rPr>
+        <w:t>(</w:t>
+      </w:r>
+      <w:r>
+        <w:rPr>
+          <w:b/>
+          <w:i/>
+          <w:sz w:val="20"/>
+          <w:lang w:val="en-US"/>
+        </w:rPr>
+        <w:t>Offset</w:t>
+      </w:r>
+      <w:r>
+        <w:rPr>
+          <w:i/>
+          <w:sz w:val="20"/>
+          <w:lang w:val="en-US"/>
+        </w:rPr>
+        <w:t>_g/Ratio_g*Freq_</w:t>
+      </w:r>
+      <w:r>
+        <w:rPr>
+          <w:i/>
+          <w:sz w:val="20"/>
+          <w:lang w:val="en-US"/>
+        </w:rPr>
+        <w:t xml:space="preserve">clk </w:t>
+      </w:r>
+      <w:r>
+        <w:rPr>
+          <w:i/>
+          <w:sz w:val="20"/>
+          <w:lang w:val="en-US"/>
+        </w:rPr>
+        <w:t>= Fout</w:t>
+      </w:r>
+      <w:r>
+        <w:rPr>
+          <w:i/>
+          <w:sz w:val="20"/>
+          <w:lang w:val="en-US"/>
+        </w:rPr>
+        <w:t>)</w:t>
+      </w:r>
+    </w:p>
+    <w:p>
+      <w:pPr>
+        <w:spacing w:after="0"/>
+        <w:jc w:val="left"/>
+        <w:rPr>
+          <w:i/>
+          <w:sz w:val="20"/>
+          <w:lang w:val="en-US"/>
+        </w:rPr>
+      </w:pPr>
     </w:p>
     <w:p>
       <w:pPr>
@@ -52875,7 +53145,7 @@
           <w:lang w:val="en-US"/>
         </w:rPr>
       </w:pPr>
-      <w:bookmarkStart w:id="93" w:name="_Toc66912335"/>
+      <w:bookmarkStart w:id="94" w:name="_Toc66912335"/>
       <w:r>
         <w:rPr>
           <w:lang w:val="en-US"/>
@@ -52910,7 +53180,7 @@
         </w:rPr>
         <w:t>: psi_fix_mod_cplx2real Archietcture</w:t>
       </w:r>
-      <w:bookmarkEnd w:id="93"/>
+      <w:bookmarkEnd w:id="94"/>
     </w:p>
     <w:p>
       <w:pPr>
@@ -52921,7 +53191,7 @@
           <w:lang w:val="en-US"/>
         </w:rPr>
       </w:pPr>
-      <w:bookmarkStart w:id="94" w:name="_Toc66912233"/>
+      <w:bookmarkStart w:id="95" w:name="_Toc66912233"/>
       <w:r>
         <w:rPr>
           <w:lang w:val="en-US"/>
@@ -52929,7 +53199,7 @@
         <w:lastRenderedPageBreak/>
         <w:t>psi_fix_complex_abs</w:t>
       </w:r>
-      <w:bookmarkEnd w:id="94"/>
+      <w:bookmarkEnd w:id="95"/>
     </w:p>
     <w:p>
       <w:pPr>
@@ -54748,7 +55018,7 @@
           <w:lang w:val="fr-CH"/>
         </w:rPr>
       </w:pPr>
-      <w:bookmarkStart w:id="95" w:name="_Toc66912336"/>
+      <w:bookmarkStart w:id="96" w:name="_Toc66912336"/>
       <w:r>
         <w:rPr>
           <w:lang w:val="fr-CH"/>
@@ -54792,7 +55062,7 @@
         </w:rPr>
         <w:t>: psi_fix_complex_abs</w:t>
       </w:r>
-      <w:bookmarkEnd w:id="95"/>
+      <w:bookmarkEnd w:id="96"/>
     </w:p>
     <w:p>
       <w:pPr>
@@ -54803,7 +55073,7 @@
           <w:lang w:val="en-US"/>
         </w:rPr>
       </w:pPr>
-      <w:bookmarkStart w:id="96" w:name="_Toc66912234"/>
+      <w:bookmarkStart w:id="97" w:name="_Toc66912234"/>
       <w:r>
         <w:rPr>
           <w:lang w:val="en-US"/>
@@ -54811,7 +55081,7 @@
         <w:lastRenderedPageBreak/>
         <w:t>psi_fix_phase_unwrap</w:t>
       </w:r>
-      <w:bookmarkEnd w:id="96"/>
+      <w:bookmarkEnd w:id="97"/>
     </w:p>
     <w:p>
       <w:pPr>
@@ -54949,7 +55219,7 @@
           <w:lang w:val="en-US"/>
         </w:rPr>
       </w:pPr>
-      <w:bookmarkStart w:id="97" w:name="_Toc66912337"/>
+      <w:bookmarkStart w:id="98" w:name="_Toc66912337"/>
       <w:r>
         <w:rPr>
           <w:lang w:val="en-US"/>
@@ -54993,7 +55263,7 @@
         </w:rPr>
         <w:t>: psi_fix_phase_unwrap overflow behavior</w:t>
       </w:r>
-      <w:bookmarkEnd w:id="97"/>
+      <w:bookmarkEnd w:id="98"/>
     </w:p>
     <w:p>
       <w:pPr>
@@ -55809,7 +56079,7 @@
           <w:lang w:val="en-US"/>
         </w:rPr>
       </w:pPr>
-      <w:bookmarkStart w:id="98" w:name="_Toc66912235"/>
+      <w:bookmarkStart w:id="99" w:name="_Toc66912235"/>
       <w:r>
         <w:rPr>
           <w:lang w:val="en-US"/>
@@ -55817,7 +56087,7 @@
         <w:lastRenderedPageBreak/>
         <w:t>psi_fix_white_noise</w:t>
       </w:r>
-      <w:bookmarkEnd w:id="98"/>
+      <w:bookmarkEnd w:id="99"/>
     </w:p>
     <w:p>
       <w:pPr>
@@ -56577,7 +56847,7 @@
           <w:lang w:val="en-US"/>
         </w:rPr>
       </w:pPr>
-      <w:bookmarkStart w:id="99" w:name="_Toc66912236"/>
+      <w:bookmarkStart w:id="100" w:name="_Toc66912236"/>
       <w:r>
         <w:rPr>
           <w:lang w:val="en-US"/>
@@ -56585,7 +56855,7 @@
         <w:lastRenderedPageBreak/>
         <w:t>psi_fix_noise_awgn</w:t>
       </w:r>
-      <w:bookmarkEnd w:id="99"/>
+      <w:bookmarkEnd w:id="100"/>
     </w:p>
     <w:p>
       <w:pPr>
@@ -57346,7 +57616,7 @@
           <w:lang w:val="en-US"/>
         </w:rPr>
       </w:pPr>
-      <w:bookmarkStart w:id="100" w:name="_Toc66912237"/>
+      <w:bookmarkStart w:id="101" w:name="_Toc66912237"/>
       <w:r>
         <w:rPr>
           <w:lang w:val="en-US"/>
@@ -57354,7 +57624,7 @@
         <w:lastRenderedPageBreak/>
         <w:t>psi_fix_lut</w:t>
       </w:r>
-      <w:bookmarkEnd w:id="100"/>
+      <w:bookmarkEnd w:id="101"/>
     </w:p>
     <w:p>
       <w:pPr>
@@ -58117,14 +58387,14 @@
           <w:lang w:val="en-US"/>
         </w:rPr>
       </w:pPr>
-      <w:bookmarkStart w:id="101" w:name="_Toc66912238"/>
+      <w:bookmarkStart w:id="102" w:name="_Toc66912238"/>
       <w:r>
         <w:rPr>
           <w:lang w:val="en-US"/>
         </w:rPr>
         <w:t>psi_fix_pkg_writer</w:t>
       </w:r>
-      <w:bookmarkEnd w:id="101"/>
+      <w:bookmarkEnd w:id="102"/>
     </w:p>
     <w:p>
       <w:pPr>
@@ -58188,7 +58458,7 @@
           <w:lang w:val="en-US"/>
         </w:rPr>
       </w:pPr>
-      <w:bookmarkStart w:id="102" w:name="_Toc66912239"/>
+      <w:bookmarkStart w:id="103" w:name="_Toc66912239"/>
       <w:r>
         <w:rPr>
           <w:lang w:val="en-US"/>
@@ -58199,7 +58469,7 @@
       <w:r>
         <w:t>resize</w:t>
       </w:r>
-      <w:bookmarkEnd w:id="102"/>
+      <w:bookmarkEnd w:id="103"/>
     </w:p>
     <w:p>
       <w:pPr>
@@ -59124,7 +59394,7 @@
           <w:lang w:val="en-US"/>
         </w:rPr>
       </w:pPr>
-      <w:bookmarkStart w:id="103" w:name="_Toc66912240"/>
+      <w:bookmarkStart w:id="104" w:name="_Toc66912240"/>
       <w:r>
         <w:rPr>
           <w:lang w:val="en-US"/>
@@ -59135,7 +59405,7 @@
       <w:r>
         <w:t>sqrt</w:t>
       </w:r>
-      <w:bookmarkEnd w:id="103"/>
+      <w:bookmarkEnd w:id="104"/>
     </w:p>
     <w:p>
       <w:pPr>
@@ -60757,7 +61027,7 @@
         <w:pStyle w:val="Caption"/>
         <w:jc w:val="center"/>
       </w:pPr>
-      <w:bookmarkStart w:id="104" w:name="_Toc66912338"/>
+      <w:bookmarkStart w:id="105" w:name="_Toc66912338"/>
       <w:r>
         <w:rPr>
           <w:lang w:val="en-US"/>
@@ -60804,7 +61074,7 @@
       <w:r>
         <w:t>sqrt</w:t>
       </w:r>
-      <w:bookmarkEnd w:id="104"/>
+      <w:bookmarkEnd w:id="105"/>
     </w:p>
     <w:p>
       <w:pPr>
@@ -60815,7 +61085,7 @@
           <w:lang w:val="en-US"/>
         </w:rPr>
       </w:pPr>
-      <w:bookmarkStart w:id="105" w:name="_Toc66912241"/>
+      <w:bookmarkStart w:id="106" w:name="_Toc66912241"/>
       <w:r>
         <w:rPr>
           <w:lang w:val="en-US"/>
@@ -60826,7 +61096,7 @@
       <w:r>
         <w:t>inv</w:t>
       </w:r>
-      <w:bookmarkEnd w:id="105"/>
+      <w:bookmarkEnd w:id="106"/>
     </w:p>
     <w:p>
       <w:pPr>
@@ -62100,7 +62370,7 @@
         <w:pStyle w:val="Caption"/>
         <w:jc w:val="center"/>
       </w:pPr>
-      <w:bookmarkStart w:id="106" w:name="_Toc66912339"/>
+      <w:bookmarkStart w:id="107" w:name="_Toc66912339"/>
       <w:r>
         <w:rPr>
           <w:lang w:val="en-US"/>
@@ -62147,7 +62417,7 @@
       <w:r>
         <w:t>inv</w:t>
       </w:r>
-      <w:bookmarkEnd w:id="106"/>
+      <w:bookmarkEnd w:id="107"/>
     </w:p>
     <w:p>
       <w:pPr>
@@ -62186,7 +62456,7 @@
           <w:lang w:val="en-US"/>
         </w:rPr>
       </w:pPr>
-      <w:bookmarkStart w:id="107" w:name="_Toc66912242"/>
+      <w:bookmarkStart w:id="108" w:name="_Toc66912242"/>
       <w:r>
         <w:rPr>
           <w:lang w:val="en-US"/>
@@ -62194,7 +62464,7 @@
         <w:lastRenderedPageBreak/>
         <w:t>psi_fix_comparator</w:t>
       </w:r>
-      <w:bookmarkEnd w:id="107"/>
+      <w:bookmarkEnd w:id="108"/>
     </w:p>
     <w:p>
       <w:pPr>
@@ -63166,7 +63436,7 @@
           <w:lang w:val="en-US"/>
         </w:rPr>
       </w:pPr>
-      <w:bookmarkStart w:id="108" w:name="_Toc66912243"/>
+      <w:bookmarkStart w:id="109" w:name="_Toc66912243"/>
       <w:r>
         <w:rPr>
           <w:lang w:val="en-US"/>
@@ -63174,7 +63444,7 @@
         <w:lastRenderedPageBreak/>
         <w:t>psi_fix_nch_analog_trigger_tdm</w:t>
       </w:r>
-      <w:bookmarkEnd w:id="108"/>
+      <w:bookmarkEnd w:id="109"/>
     </w:p>
     <w:p>
       <w:pPr>
@@ -63200,33 +63470,13 @@
         <w:rPr>
           <w:lang w:val="en-US"/>
         </w:rPr>
-        <w:t xml:space="preserve">This entity embeds a system of triggering upon “analog” like data with settable </w:t>
-      </w:r>
-      <w:r>
-        <w:rPr>
-          <w:lang w:val="en-US"/>
-        </w:rPr>
-        <w:t>thresholds</w:t>
-      </w:r>
-      <w:r>
-        <w:rPr>
-          <w:lang w:val="en-US"/>
-        </w:rPr>
-        <w:t xml:space="preserve"> (Min/Max level) that can be updated during run time.</w:t>
-      </w:r>
-      <w:r>
-        <w:rPr>
-          <w:lang w:val="en-US"/>
-        </w:rPr>
-        <w:t xml:space="preserve"> Data input must be fed in a TDM fashion whereas the parameters ar</w:t>
-      </w:r>
-      <w:bookmarkStart w:id="109" w:name="_GoBack"/>
-      <w:bookmarkEnd w:id="109"/>
-      <w:r>
-        <w:rPr>
-          <w:lang w:val="en-US"/>
-        </w:rPr>
-        <w:t xml:space="preserve">e set with parallel registers. </w:t>
+        <w:t>This entity embeds a system of triggering upon “analog” like data with settable thresholds (Min/Max level) that can be updated during run time.</w:t>
+      </w:r>
+      <w:r>
+        <w:rPr>
+          <w:lang w:val="en-US"/>
+        </w:rPr>
+        <w:t xml:space="preserve"> Data input must be fed in a TDM fashion whereas the parameters are set with parallel registers. </w:t>
       </w:r>
     </w:p>
     <w:p>
@@ -63350,10 +63600,10 @@
       </w:r>
       <w:r>
         <w:object w:dxaOrig="6587" w:dyaOrig="1637" w14:anchorId="4E9D477B">
-          <v:shape id="_x0000_i1030" type="#_x0000_t75" style="width:328.3pt;height:82.75pt" o:ole="">
+          <v:shape id="_x0000_i1030" type="#_x0000_t75" style="width:328.5pt;height:82.5pt" o:ole="">
             <v:imagedata r:id="rId55" o:title=""/>
           </v:shape>
-          <o:OLEObject Type="Embed" ProgID="Visio.Drawing.15" ShapeID="_x0000_i1030" DrawAspect="Content" ObjectID="_1678691555" r:id="rId56"/>
+          <o:OLEObject Type="Embed" ProgID="Visio.Drawing.15" ShapeID="_x0000_i1030" DrawAspect="Content" ObjectID="_1712126355" r:id="rId56"/>
         </w:object>
       </w:r>
     </w:p>
@@ -63390,13 +63640,7 @@
         <w:rPr>
           <w:lang w:val="en-US"/>
         </w:rPr>
-        <w:t>These</w:t>
-      </w:r>
-      <w:r>
-        <w:rPr>
-          <w:lang w:val="en-US"/>
-        </w:rPr>
-        <w:t xml:space="preserve"> triggers can be used for the </w:t>
+        <w:t xml:space="preserve">These triggers can be used for the </w:t>
       </w:r>
       <w:r>
         <w:rPr>
@@ -65170,10 +65414,10 @@
       </w:pPr>
       <w:r>
         <w:object w:dxaOrig="11326" w:dyaOrig="4456" w14:anchorId="1FA5DF94">
-          <v:shape id="_x0000_i1031" type="#_x0000_t75" style="width:510.45pt;height:200.95pt" o:ole="">
+          <v:shape id="_x0000_i1031" type="#_x0000_t75" style="width:510pt;height:201pt" o:ole="">
             <v:imagedata r:id="rId58" o:title=""/>
           </v:shape>
-          <o:OLEObject Type="Embed" ProgID="Visio.Drawing.15" ShapeID="_x0000_i1031" DrawAspect="Content" ObjectID="_1678691556" r:id="rId59"/>
+          <o:OLEObject Type="Embed" ProgID="Visio.Drawing.15" ShapeID="_x0000_i1031" DrawAspect="Content" ObjectID="_1712126356" r:id="rId59"/>
         </w:object>
       </w:r>
     </w:p>
@@ -65544,7 +65788,7 @@
         </mc:Choice>
         <mc:Fallback>
           <w:pict>
-            <v:line w14:anchorId="280946ED" id="Line 2" o:spid="_x0000_s1026" style="position:absolute;z-index:251658240;visibility:visible;mso-wrap-style:square;mso-width-percent:0;mso-height-percent:0;mso-wrap-distance-left:9pt;mso-wrap-distance-top:0;mso-wrap-distance-right:9pt;mso-wrap-distance-bottom:0;mso-position-horizontal:absolute;mso-position-horizontal-relative:page;mso-position-vertical:absolute;mso-position-vertical-relative:page;mso-width-percent:0;mso-height-percent:0;mso-width-relative:page;mso-height-relative:page" from="42.55pt,802.3pt" to="552.75pt,802.35pt" o:gfxdata="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" o:allowincell="f" strokecolor="blue" strokeweight="1.5pt">
+            <v:line w14:anchorId="4079A8CF" id="Line 2" o:spid="_x0000_s1026" style="position:absolute;z-index:251658240;visibility:visible;mso-wrap-style:square;mso-width-percent:0;mso-height-percent:0;mso-wrap-distance-left:9pt;mso-wrap-distance-top:0;mso-wrap-distance-right:9pt;mso-wrap-distance-bottom:0;mso-position-horizontal:absolute;mso-position-horizontal-relative:page;mso-position-vertical:absolute;mso-position-vertical-relative:page;mso-width-percent:0;mso-height-percent:0;mso-width-relative:page;mso-height-relative:page" from="42.55pt,802.3pt" to="552.75pt,802.35pt" o:gfxdata="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" o:allowincell="f" strokecolor="blue" strokeweight="1.5pt">
               <v:stroke startarrowwidth="narrow" startarrowlength="short" endarrowwidth="narrow" endarrowlength="short"/>
               <w10:wrap anchorx="page" anchory="page"/>
             </v:line>
@@ -65632,7 +65876,7 @@
         <w:noProof/>
         <w:sz w:val="16"/>
       </w:rPr>
-      <w:t>31.03.2021</w:t>
+      <w:t>22.04.2022</w:t>
     </w:r>
     <w:r>
       <w:rPr>
@@ -65686,7 +65930,7 @@
         <w:sz w:val="16"/>
         <w:szCs w:val="16"/>
       </w:rPr>
-      <w:t>79</w:t>
+      <w:t>56</w:t>
     </w:r>
     <w:r>
       <w:rPr>
@@ -65813,7 +66057,7 @@
         </mc:Choice>
         <mc:Fallback>
           <w:pict>
-            <v:line w14:anchorId="5EE8BA12" id="Line 1" o:spid="_x0000_s1026" style="position:absolute;z-index:251659264;visibility:visible;mso-wrap-style:square;mso-width-percent:0;mso-height-percent:0;mso-wrap-distance-left:9pt;mso-wrap-distance-top:0;mso-wrap-distance-right:9pt;mso-wrap-distance-bottom:0;mso-position-horizontal:absolute;mso-position-horizontal-relative:margin;mso-position-vertical:absolute;mso-position-vertical-relative:page;mso-width-percent:0;mso-height-percent:0;mso-width-relative:page;mso-height-relative:page" from="320.35pt,59.55pt" to="507.45pt,59.6pt" o:gfxdata="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" o:allowincell="f" strokecolor="blue" strokeweight="2pt">
+            <v:line w14:anchorId="5563D3AA" id="Line 1" o:spid="_x0000_s1026" style="position:absolute;z-index:251659264;visibility:visible;mso-wrap-style:square;mso-width-percent:0;mso-height-percent:0;mso-wrap-distance-left:9pt;mso-wrap-distance-top:0;mso-wrap-distance-right:9pt;mso-wrap-distance-bottom:0;mso-position-horizontal:absolute;mso-position-horizontal-relative:margin;mso-position-vertical:absolute;mso-position-vertical-relative:page;mso-width-percent:0;mso-height-percent:0;mso-width-relative:page;mso-height-relative:page" from="320.35pt,59.55pt" to="507.45pt,59.6pt" o:gfxdata="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" o:allowincell="f" strokecolor="blue" strokeweight="2pt">
               <v:stroke startarrowwidth="narrow" startarrowlength="short" endarrowwidth="narrow" endarrowlength="short"/>
               <w10:wrap anchorx="margin" anchory="page"/>
             </v:line>
@@ -71579,7 +71823,7 @@
 </file>
 
 <file path=customXml/itemProps1.xml><?xml version="1.0" encoding="utf-8"?>
-<ds:datastoreItem xmlns:ds="http://schemas.openxmlformats.org/officeDocument/2006/customXml" ds:itemID="{382D4FBF-7D53-4159-9FCF-F048FCDB7277}">
+<ds:datastoreItem xmlns:ds="http://schemas.openxmlformats.org/officeDocument/2006/customXml" ds:itemID="{DE7ED100-8C87-4B46-B20D-D76D5D589F45}">
   <ds:schemaRefs>
     <ds:schemaRef ds:uri="http://schemas.openxmlformats.org/officeDocument/2006/bibliography"/>
   </ds:schemaRefs>

</xml_diff>

<commit_message>
Modif mod iq (#21)
UPGRADE: modification of the IQ modulator to accept non integer ratio

* DOC: Updated dependency to new en_cl_fix version 1.1.8

* DOC: Updated documentation for release 3.0.0

* MODIF: IQ mod & demod with on integer ratio caapable"

* DOC: Add description psi_fix_mod & demod
</commit_message>
<xml_diff>
--- a/doc/psi_fix.docx
+++ b/doc/psi_fix.docx
@@ -22648,10 +22648,10 @@
             <v:path o:extrusionok="f" gradientshapeok="t" o:connecttype="rect"/>
             <o:lock v:ext="edit" aspectratio="t"/>
           </v:shapetype>
-          <v:shape id="_x0000_i1025" type="#_x0000_t75" style="width:225.15pt;height:75.75pt" o:ole="">
+          <v:shape id="_x0000_i1025" type="#_x0000_t75" style="width:225pt;height:75.75pt" o:ole="">
             <v:imagedata r:id="rId20" o:title=""/>
           </v:shape>
-          <o:OLEObject Type="Embed" ProgID="Visio.Drawing.15" ShapeID="_x0000_i1025" DrawAspect="Content" ObjectID="_1678691550" r:id="rId21"/>
+          <o:OLEObject Type="Embed" ProgID="Visio.Drawing.15" ShapeID="_x0000_i1025" DrawAspect="Content" ObjectID="_1712126350" r:id="rId21"/>
         </w:object>
       </w:r>
     </w:p>
@@ -22757,10 +22757,10 @@
       </w:pPr>
       <w:r>
         <w:object w:dxaOrig="4935" w:dyaOrig="2221" w14:anchorId="5CC60AD6">
-          <v:shape id="_x0000_i1026" type="#_x0000_t75" style="width:246.65pt;height:110.7pt" o:ole="">
+          <v:shape id="_x0000_i1026" type="#_x0000_t75" style="width:246.75pt;height:111pt" o:ole="">
             <v:imagedata r:id="rId22" o:title=""/>
           </v:shape>
-          <o:OLEObject Type="Embed" ProgID="Visio.Drawing.15" ShapeID="_x0000_i1026" DrawAspect="Content" ObjectID="_1678691551" r:id="rId23"/>
+          <o:OLEObject Type="Embed" ProgID="Visio.Drawing.15" ShapeID="_x0000_i1026" DrawAspect="Content" ObjectID="_1712126351" r:id="rId23"/>
         </w:object>
       </w:r>
     </w:p>
@@ -22874,10 +22874,10 @@
       </w:pPr>
       <w:r>
         <w:object w:dxaOrig="4935" w:dyaOrig="2161" w14:anchorId="349AA14A">
-          <v:shape id="_x0000_i1027" type="#_x0000_t75" style="width:246.65pt;height:109.05pt" o:ole="">
+          <v:shape id="_x0000_i1027" type="#_x0000_t75" style="width:246.75pt;height:108.75pt" o:ole="">
             <v:imagedata r:id="rId24" o:title=""/>
           </v:shape>
-          <o:OLEObject Type="Embed" ProgID="Visio.Drawing.15" ShapeID="_x0000_i1027" DrawAspect="Content" ObjectID="_1678691552" r:id="rId25"/>
+          <o:OLEObject Type="Embed" ProgID="Visio.Drawing.15" ShapeID="_x0000_i1027" DrawAspect="Content" ObjectID="_1712126352" r:id="rId25"/>
         </w:object>
       </w:r>
     </w:p>
@@ -41620,10 +41620,10 @@
       </w:pPr>
       <w:r>
         <w:object w:dxaOrig="7083" w:dyaOrig="1941" w14:anchorId="10D1B024">
-          <v:shape id="_x0000_i1028" type="#_x0000_t75" style="width:355.7pt;height:97.8pt" o:ole="">
+          <v:shape id="_x0000_i1028" type="#_x0000_t75" style="width:355.5pt;height:97.5pt" o:ole="">
             <v:imagedata r:id="rId39" o:title=""/>
           </v:shape>
-          <o:OLEObject Type="Embed" ProgID="Visio.Drawing.11" ShapeID="_x0000_i1028" DrawAspect="Content" ObjectID="_1678691553" r:id="rId40"/>
+          <o:OLEObject Type="Embed" ProgID="Visio.Drawing.11" ShapeID="_x0000_i1028" DrawAspect="Content" ObjectID="_1712126353" r:id="rId40"/>
         </w:object>
       </w:r>
     </w:p>
@@ -43404,10 +43404,10 @@
       </w:pPr>
       <w:r>
         <w:object w:dxaOrig="9804" w:dyaOrig="3750" w14:anchorId="575F100C">
-          <v:shape id="_x0000_i1029" type="#_x0000_t75" style="width:488.95pt;height:187.5pt" o:ole="">
+          <v:shape id="_x0000_i1029" type="#_x0000_t75" style="width:489pt;height:187.5pt" o:ole="">
             <v:imagedata r:id="rId41" o:title=""/>
           </v:shape>
-          <o:OLEObject Type="Embed" ProgID="Visio.Drawing.11" ShapeID="_x0000_i1029" DrawAspect="Content" ObjectID="_1678691554" r:id="rId42"/>
+          <o:OLEObject Type="Embed" ProgID="Visio.Drawing.11" ShapeID="_x0000_i1029" DrawAspect="Content" ObjectID="_1712126354" r:id="rId42"/>
         </w:object>
       </w:r>
     </w:p>
@@ -45315,6 +45315,7 @@
     </w:p>
     <w:p>
       <w:pPr>
+        <w:spacing w:after="0"/>
         <w:jc w:val="left"/>
         <w:rPr>
           <w:lang w:val="en-US"/>
@@ -45536,6 +45537,107 @@
         <w:rPr>
           <w:lang w:val="en-US"/>
         </w:rPr>
+        <w:t xml:space="preserve"> (Offset_g/</w:t>
+      </w:r>
+      <w:r>
+        <w:rPr>
+          <w:b/>
+          <w:lang w:val="en-US"/>
+        </w:rPr>
+        <w:t>Ratio</w:t>
+      </w:r>
+      <w:r>
+        <w:rPr>
+          <w:lang w:val="en-US"/>
+        </w:rPr>
+        <w:t>_g*Freq_clk)</w:t>
+      </w:r>
+    </w:p>
+    <w:p>
+      <w:pPr>
+        <w:spacing w:after="0"/>
+        <w:jc w:val="left"/>
+        <w:rPr>
+          <w:lang w:val="en-US"/>
+        </w:rPr>
+      </w:pPr>
+      <w:r>
+        <w:rPr>
+          <w:b/>
+          <w:lang w:val="en-US"/>
+        </w:rPr>
+        <w:t>Offset</w:t>
+      </w:r>
+      <w:r>
+        <w:rPr>
+          <w:b/>
+          <w:lang w:val="en-US"/>
+        </w:rPr>
+        <w:t>_g</w:t>
+      </w:r>
+      <w:r>
+        <w:rPr>
+          <w:b/>
+          <w:lang w:val="en-US"/>
+        </w:rPr>
+        <w:tab/>
+      </w:r>
+      <w:r>
+        <w:rPr>
+          <w:b/>
+          <w:lang w:val="en-US"/>
+        </w:rPr>
+        <w:tab/>
+      </w:r>
+      <w:r>
+        <w:rPr>
+          <w:lang w:val="en-US"/>
+        </w:rPr>
+        <w:t>Ratio between sample frequency and carrier frequency</w:t>
+      </w:r>
+      <w:r>
+        <w:rPr>
+          <w:lang w:val="en-US"/>
+        </w:rPr>
+        <w:t xml:space="preserve"> </w:t>
+      </w:r>
+      <w:r>
+        <w:rPr>
+          <w:lang w:val="en-US"/>
+        </w:rPr>
+        <w:t>(</w:t>
+      </w:r>
+      <w:r>
+        <w:rPr>
+          <w:b/>
+          <w:lang w:val="en-US"/>
+        </w:rPr>
+        <w:t>Off</w:t>
+      </w:r>
+      <w:r>
+        <w:rPr>
+          <w:b/>
+          <w:lang w:val="en-US"/>
+        </w:rPr>
+        <w:t>s</w:t>
+      </w:r>
+      <w:r>
+        <w:rPr>
+          <w:b/>
+          <w:lang w:val="en-US"/>
+        </w:rPr>
+        <w:t>et</w:t>
+      </w:r>
+      <w:r>
+        <w:rPr>
+          <w:lang w:val="en-US"/>
+        </w:rPr>
+        <w:t>_g/Ratio_g*Freq_clk)</w:t>
+      </w:r>
+      <w:r>
+        <w:rPr>
+          <w:lang w:val="en-US"/>
+        </w:rPr>
         <w:br/>
       </w:r>
       <w:r>
@@ -45572,6 +45674,8 @@
         </w:rPr>
         <w:t>Interfaces</w:t>
       </w:r>
+      <w:bookmarkStart w:id="83" w:name="_GoBack"/>
+      <w:bookmarkEnd w:id="83"/>
     </w:p>
     <w:tbl>
       <w:tblPr>
@@ -46494,7 +46598,7 @@
           <w:lang w:val="en-US"/>
         </w:rPr>
       </w:pPr>
-      <w:bookmarkStart w:id="83" w:name="_Toc66912331"/>
+      <w:bookmarkStart w:id="84" w:name="_Toc66912331"/>
       <w:r>
         <w:rPr>
           <w:lang w:val="en-US"/>
@@ -46550,7 +46654,7 @@
         </w:rPr>
         <w:t>Architecture</w:t>
       </w:r>
-      <w:bookmarkEnd w:id="83"/>
+      <w:bookmarkEnd w:id="84"/>
     </w:p>
     <w:p>
       <w:pPr>
@@ -46595,7 +46699,7 @@
           <w:lang w:val="en-US"/>
         </w:rPr>
       </w:pPr>
-      <w:bookmarkStart w:id="84" w:name="_Toc66912229"/>
+      <w:bookmarkStart w:id="85" w:name="_Toc66912229"/>
       <w:r>
         <w:rPr>
           <w:lang w:val="en-US"/>
@@ -46603,7 +46707,7 @@
         <w:lastRenderedPageBreak/>
         <w:t>psi_fix_cordic_vect</w:t>
       </w:r>
-      <w:bookmarkEnd w:id="84"/>
+      <w:bookmarkEnd w:id="85"/>
     </w:p>
     <w:p>
       <w:pPr>
@@ -48402,7 +48506,7 @@
           <w:lang w:val="en-US"/>
         </w:rPr>
       </w:pPr>
-      <w:bookmarkStart w:id="85" w:name="_Toc66912332"/>
+      <w:bookmarkStart w:id="86" w:name="_Toc66912332"/>
       <w:r>
         <w:rPr>
           <w:lang w:val="en-US"/>
@@ -48470,7 +48574,7 @@
         </w:rPr>
         <w:t xml:space="preserve"> Architecture</w:t>
       </w:r>
-      <w:bookmarkEnd w:id="85"/>
+      <w:bookmarkEnd w:id="86"/>
     </w:p>
     <w:p>
       <w:pPr>
@@ -48481,7 +48585,7 @@
           <w:lang w:val="en-US"/>
         </w:rPr>
       </w:pPr>
-      <w:bookmarkStart w:id="86" w:name="_Toc66912230"/>
+      <w:bookmarkStart w:id="87" w:name="_Toc66912230"/>
       <w:r>
         <w:rPr>
           <w:lang w:val="en-US"/>
@@ -48489,7 +48593,7 @@
         <w:lastRenderedPageBreak/>
         <w:t>psi_fix_cordic_rot</w:t>
       </w:r>
-      <w:bookmarkEnd w:id="86"/>
+      <w:bookmarkEnd w:id="87"/>
     </w:p>
     <w:p>
       <w:pPr>
@@ -50275,7 +50379,7 @@
           <w:lang w:val="en-US"/>
         </w:rPr>
       </w:pPr>
-      <w:bookmarkStart w:id="87" w:name="_Toc66912333"/>
+      <w:bookmarkStart w:id="88" w:name="_Toc66912333"/>
       <w:r>
         <w:rPr>
           <w:lang w:val="en-US"/>
@@ -50331,7 +50435,7 @@
         </w:rPr>
         <w:t>ic_rot Architecture</w:t>
       </w:r>
-      <w:bookmarkEnd w:id="87"/>
+      <w:bookmarkEnd w:id="88"/>
     </w:p>
     <w:p>
       <w:pPr>
@@ -50342,8 +50446,8 @@
           <w:lang w:val="en-US"/>
         </w:rPr>
       </w:pPr>
-      <w:bookmarkStart w:id="88" w:name="_Ref515288425"/>
-      <w:bookmarkStart w:id="89" w:name="_Toc66912231"/>
+      <w:bookmarkStart w:id="89" w:name="_Ref515288425"/>
+      <w:bookmarkStart w:id="90" w:name="_Toc66912231"/>
       <w:r>
         <w:rPr>
           <w:lang w:val="en-US"/>
@@ -50351,8 +50455,8 @@
         <w:lastRenderedPageBreak/>
         <w:t>psi_fix_pol2cart_approx</w:t>
       </w:r>
-      <w:bookmarkEnd w:id="88"/>
       <w:bookmarkEnd w:id="89"/>
+      <w:bookmarkEnd w:id="90"/>
     </w:p>
     <w:p>
       <w:pPr>
@@ -51393,7 +51497,7 @@
           <w:lang w:val="en-US"/>
         </w:rPr>
       </w:pPr>
-      <w:bookmarkStart w:id="90" w:name="_Toc66912334"/>
+      <w:bookmarkStart w:id="91" w:name="_Toc66912334"/>
       <w:r>
         <w:rPr>
           <w:lang w:val="en-US"/>
@@ -51437,7 +51541,7 @@
         </w:rPr>
         <w:t>: psi_fix_pol2cart_approx Architecture</w:t>
       </w:r>
-      <w:bookmarkEnd w:id="90"/>
+      <w:bookmarkEnd w:id="91"/>
     </w:p>
     <w:p>
       <w:pPr>
@@ -51448,8 +51552,8 @@
           <w:lang w:val="en-US"/>
         </w:rPr>
       </w:pPr>
-      <w:bookmarkStart w:id="91" w:name="_Toc519691910"/>
-      <w:bookmarkStart w:id="92" w:name="_Toc66912232"/>
+      <w:bookmarkStart w:id="92" w:name="_Toc519691910"/>
+      <w:bookmarkStart w:id="93" w:name="_Toc66912232"/>
       <w:r>
         <w:rPr>
           <w:lang w:val="en-US"/>
@@ -51457,8 +51561,8 @@
         <w:lastRenderedPageBreak/>
         <w:t>psi_fix_mod_cplx2real</w:t>
       </w:r>
-      <w:bookmarkEnd w:id="91"/>
       <w:bookmarkEnd w:id="92"/>
+      <w:bookmarkEnd w:id="93"/>
     </w:p>
     <w:p>
       <w:pPr>
@@ -52053,8 +52157,174 @@
           <w:sz w:val="20"/>
           <w:lang w:val="en-US"/>
         </w:rPr>
-        <w:t>(i.e. if Freq. clk 100MHz, ratio 5 =&gt; 20MHz)</w:t>
-      </w:r>
+        <w:t>(Offset_g/</w:t>
+      </w:r>
+      <w:r>
+        <w:rPr>
+          <w:b/>
+          <w:i/>
+          <w:sz w:val="20"/>
+          <w:lang w:val="en-US"/>
+        </w:rPr>
+        <w:t>Ratio</w:t>
+      </w:r>
+      <w:r>
+        <w:rPr>
+          <w:i/>
+          <w:sz w:val="20"/>
+          <w:lang w:val="en-US"/>
+        </w:rPr>
+        <w:t>_g*Freq_</w:t>
+      </w:r>
+      <w:r>
+        <w:rPr>
+          <w:i/>
+          <w:sz w:val="20"/>
+          <w:lang w:val="en-US"/>
+        </w:rPr>
+        <w:t xml:space="preserve">clk </w:t>
+      </w:r>
+      <w:r>
+        <w:rPr>
+          <w:i/>
+          <w:sz w:val="20"/>
+          <w:lang w:val="en-US"/>
+        </w:rPr>
+        <w:t>= Fout</w:t>
+      </w:r>
+      <w:r>
+        <w:rPr>
+          <w:i/>
+          <w:sz w:val="20"/>
+          <w:lang w:val="en-US"/>
+        </w:rPr>
+        <w:t>)</w:t>
+      </w:r>
+    </w:p>
+    <w:p>
+      <w:pPr>
+        <w:spacing w:after="0"/>
+        <w:jc w:val="left"/>
+        <w:rPr>
+          <w:i/>
+          <w:sz w:val="20"/>
+          <w:lang w:val="en-US"/>
+        </w:rPr>
+      </w:pPr>
+      <w:r>
+        <w:rPr>
+          <w:b/>
+          <w:lang w:val="en-US"/>
+        </w:rPr>
+        <w:t>Offset</w:t>
+      </w:r>
+      <w:r>
+        <w:rPr>
+          <w:b/>
+          <w:lang w:val="en-US"/>
+        </w:rPr>
+        <w:t>_g</w:t>
+      </w:r>
+      <w:r>
+        <w:rPr>
+          <w:b/>
+          <w:lang w:val="en-US"/>
+        </w:rPr>
+        <w:tab/>
+      </w:r>
+      <w:r>
+        <w:rPr>
+          <w:b/>
+          <w:lang w:val="en-US"/>
+        </w:rPr>
+        <w:tab/>
+      </w:r>
+      <w:r>
+        <w:rPr>
+          <w:lang w:val="en-US"/>
+        </w:rPr>
+        <w:t>Frequency output ratio regarding clock</w:t>
+      </w:r>
+      <w:r>
+        <w:rPr>
+          <w:b/>
+          <w:lang w:val="en-US"/>
+        </w:rPr>
+        <w:t xml:space="preserve"> </w:t>
+      </w:r>
+      <w:r>
+        <w:rPr>
+          <w:lang w:val="en-US"/>
+        </w:rPr>
+        <w:t>frequency</w:t>
+      </w:r>
+      <w:r>
+        <w:rPr>
+          <w:b/>
+          <w:lang w:val="en-US"/>
+        </w:rPr>
+        <w:t xml:space="preserve"> </w:t>
+      </w:r>
+      <w:r>
+        <w:rPr>
+          <w:i/>
+          <w:sz w:val="20"/>
+          <w:lang w:val="en-US"/>
+        </w:rPr>
+        <w:t>(</w:t>
+      </w:r>
+      <w:r>
+        <w:rPr>
+          <w:b/>
+          <w:i/>
+          <w:sz w:val="20"/>
+          <w:lang w:val="en-US"/>
+        </w:rPr>
+        <w:t>Offset</w:t>
+      </w:r>
+      <w:r>
+        <w:rPr>
+          <w:i/>
+          <w:sz w:val="20"/>
+          <w:lang w:val="en-US"/>
+        </w:rPr>
+        <w:t>_g/Ratio_g*Freq_</w:t>
+      </w:r>
+      <w:r>
+        <w:rPr>
+          <w:i/>
+          <w:sz w:val="20"/>
+          <w:lang w:val="en-US"/>
+        </w:rPr>
+        <w:t xml:space="preserve">clk </w:t>
+      </w:r>
+      <w:r>
+        <w:rPr>
+          <w:i/>
+          <w:sz w:val="20"/>
+          <w:lang w:val="en-US"/>
+        </w:rPr>
+        <w:t>= Fout</w:t>
+      </w:r>
+      <w:r>
+        <w:rPr>
+          <w:i/>
+          <w:sz w:val="20"/>
+          <w:lang w:val="en-US"/>
+        </w:rPr>
+        <w:t>)</w:t>
+      </w:r>
+    </w:p>
+    <w:p>
+      <w:pPr>
+        <w:spacing w:after="0"/>
+        <w:jc w:val="left"/>
+        <w:rPr>
+          <w:i/>
+          <w:sz w:val="20"/>
+          <w:lang w:val="en-US"/>
+        </w:rPr>
+      </w:pPr>
     </w:p>
     <w:p>
       <w:pPr>
@@ -52875,7 +53145,7 @@
           <w:lang w:val="en-US"/>
         </w:rPr>
       </w:pPr>
-      <w:bookmarkStart w:id="93" w:name="_Toc66912335"/>
+      <w:bookmarkStart w:id="94" w:name="_Toc66912335"/>
       <w:r>
         <w:rPr>
           <w:lang w:val="en-US"/>
@@ -52910,7 +53180,7 @@
         </w:rPr>
         <w:t>: psi_fix_mod_cplx2real Archietcture</w:t>
       </w:r>
-      <w:bookmarkEnd w:id="93"/>
+      <w:bookmarkEnd w:id="94"/>
     </w:p>
     <w:p>
       <w:pPr>
@@ -52921,7 +53191,7 @@
           <w:lang w:val="en-US"/>
         </w:rPr>
       </w:pPr>
-      <w:bookmarkStart w:id="94" w:name="_Toc66912233"/>
+      <w:bookmarkStart w:id="95" w:name="_Toc66912233"/>
       <w:r>
         <w:rPr>
           <w:lang w:val="en-US"/>
@@ -52929,7 +53199,7 @@
         <w:lastRenderedPageBreak/>
         <w:t>psi_fix_complex_abs</w:t>
       </w:r>
-      <w:bookmarkEnd w:id="94"/>
+      <w:bookmarkEnd w:id="95"/>
     </w:p>
     <w:p>
       <w:pPr>
@@ -54748,7 +55018,7 @@
           <w:lang w:val="fr-CH"/>
         </w:rPr>
       </w:pPr>
-      <w:bookmarkStart w:id="95" w:name="_Toc66912336"/>
+      <w:bookmarkStart w:id="96" w:name="_Toc66912336"/>
       <w:r>
         <w:rPr>
           <w:lang w:val="fr-CH"/>
@@ -54792,7 +55062,7 @@
         </w:rPr>
         <w:t>: psi_fix_complex_abs</w:t>
       </w:r>
-      <w:bookmarkEnd w:id="95"/>
+      <w:bookmarkEnd w:id="96"/>
     </w:p>
     <w:p>
       <w:pPr>
@@ -54803,7 +55073,7 @@
           <w:lang w:val="en-US"/>
         </w:rPr>
       </w:pPr>
-      <w:bookmarkStart w:id="96" w:name="_Toc66912234"/>
+      <w:bookmarkStart w:id="97" w:name="_Toc66912234"/>
       <w:r>
         <w:rPr>
           <w:lang w:val="en-US"/>
@@ -54811,7 +55081,7 @@
         <w:lastRenderedPageBreak/>
         <w:t>psi_fix_phase_unwrap</w:t>
       </w:r>
-      <w:bookmarkEnd w:id="96"/>
+      <w:bookmarkEnd w:id="97"/>
     </w:p>
     <w:p>
       <w:pPr>
@@ -54949,7 +55219,7 @@
           <w:lang w:val="en-US"/>
         </w:rPr>
       </w:pPr>
-      <w:bookmarkStart w:id="97" w:name="_Toc66912337"/>
+      <w:bookmarkStart w:id="98" w:name="_Toc66912337"/>
       <w:r>
         <w:rPr>
           <w:lang w:val="en-US"/>
@@ -54993,7 +55263,7 @@
         </w:rPr>
         <w:t>: psi_fix_phase_unwrap overflow behavior</w:t>
       </w:r>
-      <w:bookmarkEnd w:id="97"/>
+      <w:bookmarkEnd w:id="98"/>
     </w:p>
     <w:p>
       <w:pPr>
@@ -55809,7 +56079,7 @@
           <w:lang w:val="en-US"/>
         </w:rPr>
       </w:pPr>
-      <w:bookmarkStart w:id="98" w:name="_Toc66912235"/>
+      <w:bookmarkStart w:id="99" w:name="_Toc66912235"/>
       <w:r>
         <w:rPr>
           <w:lang w:val="en-US"/>
@@ -55817,7 +56087,7 @@
         <w:lastRenderedPageBreak/>
         <w:t>psi_fix_white_noise</w:t>
       </w:r>
-      <w:bookmarkEnd w:id="98"/>
+      <w:bookmarkEnd w:id="99"/>
     </w:p>
     <w:p>
       <w:pPr>
@@ -56577,7 +56847,7 @@
           <w:lang w:val="en-US"/>
         </w:rPr>
       </w:pPr>
-      <w:bookmarkStart w:id="99" w:name="_Toc66912236"/>
+      <w:bookmarkStart w:id="100" w:name="_Toc66912236"/>
       <w:r>
         <w:rPr>
           <w:lang w:val="en-US"/>
@@ -56585,7 +56855,7 @@
         <w:lastRenderedPageBreak/>
         <w:t>psi_fix_noise_awgn</w:t>
       </w:r>
-      <w:bookmarkEnd w:id="99"/>
+      <w:bookmarkEnd w:id="100"/>
     </w:p>
     <w:p>
       <w:pPr>
@@ -57346,7 +57616,7 @@
           <w:lang w:val="en-US"/>
         </w:rPr>
       </w:pPr>
-      <w:bookmarkStart w:id="100" w:name="_Toc66912237"/>
+      <w:bookmarkStart w:id="101" w:name="_Toc66912237"/>
       <w:r>
         <w:rPr>
           <w:lang w:val="en-US"/>
@@ -57354,7 +57624,7 @@
         <w:lastRenderedPageBreak/>
         <w:t>psi_fix_lut</w:t>
       </w:r>
-      <w:bookmarkEnd w:id="100"/>
+      <w:bookmarkEnd w:id="101"/>
     </w:p>
     <w:p>
       <w:pPr>
@@ -58117,14 +58387,14 @@
           <w:lang w:val="en-US"/>
         </w:rPr>
       </w:pPr>
-      <w:bookmarkStart w:id="101" w:name="_Toc66912238"/>
+      <w:bookmarkStart w:id="102" w:name="_Toc66912238"/>
       <w:r>
         <w:rPr>
           <w:lang w:val="en-US"/>
         </w:rPr>
         <w:t>psi_fix_pkg_writer</w:t>
       </w:r>
-      <w:bookmarkEnd w:id="101"/>
+      <w:bookmarkEnd w:id="102"/>
     </w:p>
     <w:p>
       <w:pPr>
@@ -58188,7 +58458,7 @@
           <w:lang w:val="en-US"/>
         </w:rPr>
       </w:pPr>
-      <w:bookmarkStart w:id="102" w:name="_Toc66912239"/>
+      <w:bookmarkStart w:id="103" w:name="_Toc66912239"/>
       <w:r>
         <w:rPr>
           <w:lang w:val="en-US"/>
@@ -58199,7 +58469,7 @@
       <w:r>
         <w:t>resize</w:t>
       </w:r>
-      <w:bookmarkEnd w:id="102"/>
+      <w:bookmarkEnd w:id="103"/>
     </w:p>
     <w:p>
       <w:pPr>
@@ -59124,7 +59394,7 @@
           <w:lang w:val="en-US"/>
         </w:rPr>
       </w:pPr>
-      <w:bookmarkStart w:id="103" w:name="_Toc66912240"/>
+      <w:bookmarkStart w:id="104" w:name="_Toc66912240"/>
       <w:r>
         <w:rPr>
           <w:lang w:val="en-US"/>
@@ -59135,7 +59405,7 @@
       <w:r>
         <w:t>sqrt</w:t>
       </w:r>
-      <w:bookmarkEnd w:id="103"/>
+      <w:bookmarkEnd w:id="104"/>
     </w:p>
     <w:p>
       <w:pPr>
@@ -60757,7 +61027,7 @@
         <w:pStyle w:val="Caption"/>
         <w:jc w:val="center"/>
       </w:pPr>
-      <w:bookmarkStart w:id="104" w:name="_Toc66912338"/>
+      <w:bookmarkStart w:id="105" w:name="_Toc66912338"/>
       <w:r>
         <w:rPr>
           <w:lang w:val="en-US"/>
@@ -60804,7 +61074,7 @@
       <w:r>
         <w:t>sqrt</w:t>
       </w:r>
-      <w:bookmarkEnd w:id="104"/>
+      <w:bookmarkEnd w:id="105"/>
     </w:p>
     <w:p>
       <w:pPr>
@@ -60815,7 +61085,7 @@
           <w:lang w:val="en-US"/>
         </w:rPr>
       </w:pPr>
-      <w:bookmarkStart w:id="105" w:name="_Toc66912241"/>
+      <w:bookmarkStart w:id="106" w:name="_Toc66912241"/>
       <w:r>
         <w:rPr>
           <w:lang w:val="en-US"/>
@@ -60826,7 +61096,7 @@
       <w:r>
         <w:t>inv</w:t>
       </w:r>
-      <w:bookmarkEnd w:id="105"/>
+      <w:bookmarkEnd w:id="106"/>
     </w:p>
     <w:p>
       <w:pPr>
@@ -62100,7 +62370,7 @@
         <w:pStyle w:val="Caption"/>
         <w:jc w:val="center"/>
       </w:pPr>
-      <w:bookmarkStart w:id="106" w:name="_Toc66912339"/>
+      <w:bookmarkStart w:id="107" w:name="_Toc66912339"/>
       <w:r>
         <w:rPr>
           <w:lang w:val="en-US"/>
@@ -62147,7 +62417,7 @@
       <w:r>
         <w:t>inv</w:t>
       </w:r>
-      <w:bookmarkEnd w:id="106"/>
+      <w:bookmarkEnd w:id="107"/>
     </w:p>
     <w:p>
       <w:pPr>
@@ -62186,7 +62456,7 @@
           <w:lang w:val="en-US"/>
         </w:rPr>
       </w:pPr>
-      <w:bookmarkStart w:id="107" w:name="_Toc66912242"/>
+      <w:bookmarkStart w:id="108" w:name="_Toc66912242"/>
       <w:r>
         <w:rPr>
           <w:lang w:val="en-US"/>
@@ -62194,7 +62464,7 @@
         <w:lastRenderedPageBreak/>
         <w:t>psi_fix_comparator</w:t>
       </w:r>
-      <w:bookmarkEnd w:id="107"/>
+      <w:bookmarkEnd w:id="108"/>
     </w:p>
     <w:p>
       <w:pPr>
@@ -63166,7 +63436,7 @@
           <w:lang w:val="en-US"/>
         </w:rPr>
       </w:pPr>
-      <w:bookmarkStart w:id="108" w:name="_Toc66912243"/>
+      <w:bookmarkStart w:id="109" w:name="_Toc66912243"/>
       <w:r>
         <w:rPr>
           <w:lang w:val="en-US"/>
@@ -63174,7 +63444,7 @@
         <w:lastRenderedPageBreak/>
         <w:t>psi_fix_nch_analog_trigger_tdm</w:t>
       </w:r>
-      <w:bookmarkEnd w:id="108"/>
+      <w:bookmarkEnd w:id="109"/>
     </w:p>
     <w:p>
       <w:pPr>
@@ -63200,33 +63470,13 @@
         <w:rPr>
           <w:lang w:val="en-US"/>
         </w:rPr>
-        <w:t xml:space="preserve">This entity embeds a system of triggering upon “analog” like data with settable </w:t>
-      </w:r>
-      <w:r>
-        <w:rPr>
-          <w:lang w:val="en-US"/>
-        </w:rPr>
-        <w:t>thresholds</w:t>
-      </w:r>
-      <w:r>
-        <w:rPr>
-          <w:lang w:val="en-US"/>
-        </w:rPr>
-        <w:t xml:space="preserve"> (Min/Max level) that can be updated during run time.</w:t>
-      </w:r>
-      <w:r>
-        <w:rPr>
-          <w:lang w:val="en-US"/>
-        </w:rPr>
-        <w:t xml:space="preserve"> Data input must be fed in a TDM fashion whereas the parameters ar</w:t>
-      </w:r>
-      <w:bookmarkStart w:id="109" w:name="_GoBack"/>
-      <w:bookmarkEnd w:id="109"/>
-      <w:r>
-        <w:rPr>
-          <w:lang w:val="en-US"/>
-        </w:rPr>
-        <w:t xml:space="preserve">e set with parallel registers. </w:t>
+        <w:t>This entity embeds a system of triggering upon “analog” like data with settable thresholds (Min/Max level) that can be updated during run time.</w:t>
+      </w:r>
+      <w:r>
+        <w:rPr>
+          <w:lang w:val="en-US"/>
+        </w:rPr>
+        <w:t xml:space="preserve"> Data input must be fed in a TDM fashion whereas the parameters are set with parallel registers. </w:t>
       </w:r>
     </w:p>
     <w:p>
@@ -63350,10 +63600,10 @@
       </w:r>
       <w:r>
         <w:object w:dxaOrig="6587" w:dyaOrig="1637" w14:anchorId="4E9D477B">
-          <v:shape id="_x0000_i1030" type="#_x0000_t75" style="width:328.3pt;height:82.75pt" o:ole="">
+          <v:shape id="_x0000_i1030" type="#_x0000_t75" style="width:328.5pt;height:82.5pt" o:ole="">
             <v:imagedata r:id="rId55" o:title=""/>
           </v:shape>
-          <o:OLEObject Type="Embed" ProgID="Visio.Drawing.15" ShapeID="_x0000_i1030" DrawAspect="Content" ObjectID="_1678691555" r:id="rId56"/>
+          <o:OLEObject Type="Embed" ProgID="Visio.Drawing.15" ShapeID="_x0000_i1030" DrawAspect="Content" ObjectID="_1712126355" r:id="rId56"/>
         </w:object>
       </w:r>
     </w:p>
@@ -63390,13 +63640,7 @@
         <w:rPr>
           <w:lang w:val="en-US"/>
         </w:rPr>
-        <w:t>These</w:t>
-      </w:r>
-      <w:r>
-        <w:rPr>
-          <w:lang w:val="en-US"/>
-        </w:rPr>
-        <w:t xml:space="preserve"> triggers can be used for the </w:t>
+        <w:t xml:space="preserve">These triggers can be used for the </w:t>
       </w:r>
       <w:r>
         <w:rPr>
@@ -65170,10 +65414,10 @@
       </w:pPr>
       <w:r>
         <w:object w:dxaOrig="11326" w:dyaOrig="4456" w14:anchorId="1FA5DF94">
-          <v:shape id="_x0000_i1031" type="#_x0000_t75" style="width:510.45pt;height:200.95pt" o:ole="">
+          <v:shape id="_x0000_i1031" type="#_x0000_t75" style="width:510pt;height:201pt" o:ole="">
             <v:imagedata r:id="rId58" o:title=""/>
           </v:shape>
-          <o:OLEObject Type="Embed" ProgID="Visio.Drawing.15" ShapeID="_x0000_i1031" DrawAspect="Content" ObjectID="_1678691556" r:id="rId59"/>
+          <o:OLEObject Type="Embed" ProgID="Visio.Drawing.15" ShapeID="_x0000_i1031" DrawAspect="Content" ObjectID="_1712126356" r:id="rId59"/>
         </w:object>
       </w:r>
     </w:p>
@@ -65544,7 +65788,7 @@
         </mc:Choice>
         <mc:Fallback>
           <w:pict>
-            <v:line w14:anchorId="280946ED" id="Line 2" o:spid="_x0000_s1026" style="position:absolute;z-index:251658240;visibility:visible;mso-wrap-style:square;mso-width-percent:0;mso-height-percent:0;mso-wrap-distance-left:9pt;mso-wrap-distance-top:0;mso-wrap-distance-right:9pt;mso-wrap-distance-bottom:0;mso-position-horizontal:absolute;mso-position-horizontal-relative:page;mso-position-vertical:absolute;mso-position-vertical-relative:page;mso-width-percent:0;mso-height-percent:0;mso-width-relative:page;mso-height-relative:page" from="42.55pt,802.3pt" to="552.75pt,802.35pt" o:gfxdata="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" o:allowincell="f" strokecolor="blue" strokeweight="1.5pt">
+            <v:line w14:anchorId="4079A8CF" id="Line 2" o:spid="_x0000_s1026" style="position:absolute;z-index:251658240;visibility:visible;mso-wrap-style:square;mso-width-percent:0;mso-height-percent:0;mso-wrap-distance-left:9pt;mso-wrap-distance-top:0;mso-wrap-distance-right:9pt;mso-wrap-distance-bottom:0;mso-position-horizontal:absolute;mso-position-horizontal-relative:page;mso-position-vertical:absolute;mso-position-vertical-relative:page;mso-width-percent:0;mso-height-percent:0;mso-width-relative:page;mso-height-relative:page" from="42.55pt,802.3pt" to="552.75pt,802.35pt" o:gfxdata="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" o:allowincell="f" strokecolor="blue" strokeweight="1.5pt">
               <v:stroke startarrowwidth="narrow" startarrowlength="short" endarrowwidth="narrow" endarrowlength="short"/>
               <w10:wrap anchorx="page" anchory="page"/>
             </v:line>
@@ -65632,7 +65876,7 @@
         <w:noProof/>
         <w:sz w:val="16"/>
       </w:rPr>
-      <w:t>31.03.2021</w:t>
+      <w:t>22.04.2022</w:t>
     </w:r>
     <w:r>
       <w:rPr>
@@ -65686,7 +65930,7 @@
         <w:sz w:val="16"/>
         <w:szCs w:val="16"/>
       </w:rPr>
-      <w:t>79</w:t>
+      <w:t>56</w:t>
     </w:r>
     <w:r>
       <w:rPr>
@@ -65813,7 +66057,7 @@
         </mc:Choice>
         <mc:Fallback>
           <w:pict>
-            <v:line w14:anchorId="5EE8BA12" id="Line 1" o:spid="_x0000_s1026" style="position:absolute;z-index:251659264;visibility:visible;mso-wrap-style:square;mso-width-percent:0;mso-height-percent:0;mso-wrap-distance-left:9pt;mso-wrap-distance-top:0;mso-wrap-distance-right:9pt;mso-wrap-distance-bottom:0;mso-position-horizontal:absolute;mso-position-horizontal-relative:margin;mso-position-vertical:absolute;mso-position-vertical-relative:page;mso-width-percent:0;mso-height-percent:0;mso-width-relative:page;mso-height-relative:page" from="320.35pt,59.55pt" to="507.45pt,59.6pt" o:gfxdata="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" o:allowincell="f" strokecolor="blue" strokeweight="2pt">
+            <v:line w14:anchorId="5563D3AA" id="Line 1" o:spid="_x0000_s1026" style="position:absolute;z-index:251659264;visibility:visible;mso-wrap-style:square;mso-width-percent:0;mso-height-percent:0;mso-wrap-distance-left:9pt;mso-wrap-distance-top:0;mso-wrap-distance-right:9pt;mso-wrap-distance-bottom:0;mso-position-horizontal:absolute;mso-position-horizontal-relative:margin;mso-position-vertical:absolute;mso-position-vertical-relative:page;mso-width-percent:0;mso-height-percent:0;mso-width-relative:page;mso-height-relative:page" from="320.35pt,59.55pt" to="507.45pt,59.6pt" o:gfxdata="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" o:allowincell="f" strokecolor="blue" strokeweight="2pt">
               <v:stroke startarrowwidth="narrow" startarrowlength="short" endarrowwidth="narrow" endarrowlength="short"/>
               <w10:wrap anchorx="margin" anchory="page"/>
             </v:line>
@@ -71579,7 +71823,7 @@
 </file>
 
 <file path=customXml/itemProps1.xml><?xml version="1.0" encoding="utf-8"?>
-<ds:datastoreItem xmlns:ds="http://schemas.openxmlformats.org/officeDocument/2006/customXml" ds:itemID="{382D4FBF-7D53-4159-9FCF-F048FCDB7277}">
+<ds:datastoreItem xmlns:ds="http://schemas.openxmlformats.org/officeDocument/2006/customXml" ds:itemID="{DE7ED100-8C87-4B46-B20D-D76D5D589F45}">
   <ds:schemaRefs>
     <ds:schemaRef ds:uri="http://schemas.openxmlformats.org/officeDocument/2006/bibliography"/>
   </ds:schemaRefs>

</xml_diff>

<commit_message>
Start of refactoring code and unifying things together White space elimination as well as tab next stage -> camel case suppression, md file documentation
</commit_message>
<xml_diff>
--- a/doc/psi_fix.docx
+++ b/doc/psi_fix.docx
@@ -22648,10 +22648,10 @@
             <v:path o:extrusionok="f" gradientshapeok="t" o:connecttype="rect"/>
             <o:lock v:ext="edit" aspectratio="t"/>
           </v:shapetype>
-          <v:shape id="_x0000_i1025" type="#_x0000_t75" style="width:225.15pt;height:75.75pt" o:ole="">
+          <v:shape id="_x0000_i1025" type="#_x0000_t75" style="width:224.75pt;height:75.75pt" o:ole="">
             <v:imagedata r:id="rId20" o:title=""/>
           </v:shape>
-          <o:OLEObject Type="Embed" ProgID="Visio.Drawing.15" ShapeID="_x0000_i1025" DrawAspect="Content" ObjectID="_1678691550" r:id="rId21"/>
+          <o:OLEObject Type="Embed" ProgID="Visio.Drawing.15" ShapeID="_x0000_i1025" DrawAspect="Content" ObjectID="_1693049727" r:id="rId21"/>
         </w:object>
       </w:r>
     </w:p>
@@ -22757,10 +22757,10 @@
       </w:pPr>
       <w:r>
         <w:object w:dxaOrig="4935" w:dyaOrig="2221" w14:anchorId="5CC60AD6">
-          <v:shape id="_x0000_i1026" type="#_x0000_t75" style="width:246.65pt;height:110.7pt" o:ole="">
+          <v:shape id="_x0000_i1026" type="#_x0000_t75" style="width:246.7pt;height:110.8pt" o:ole="">
             <v:imagedata r:id="rId22" o:title=""/>
           </v:shape>
-          <o:OLEObject Type="Embed" ProgID="Visio.Drawing.15" ShapeID="_x0000_i1026" DrawAspect="Content" ObjectID="_1678691551" r:id="rId23"/>
+          <o:OLEObject Type="Embed" ProgID="Visio.Drawing.15" ShapeID="_x0000_i1026" DrawAspect="Content" ObjectID="_1693049728" r:id="rId23"/>
         </w:object>
       </w:r>
     </w:p>
@@ -22874,10 +22874,10 @@
       </w:pPr>
       <w:r>
         <w:object w:dxaOrig="4935" w:dyaOrig="2161" w14:anchorId="349AA14A">
-          <v:shape id="_x0000_i1027" type="#_x0000_t75" style="width:246.65pt;height:109.05pt" o:ole="">
+          <v:shape id="_x0000_i1027" type="#_x0000_t75" style="width:246.7pt;height:108.95pt" o:ole="">
             <v:imagedata r:id="rId24" o:title=""/>
           </v:shape>
-          <o:OLEObject Type="Embed" ProgID="Visio.Drawing.15" ShapeID="_x0000_i1027" DrawAspect="Content" ObjectID="_1678691552" r:id="rId25"/>
+          <o:OLEObject Type="Embed" ProgID="Visio.Drawing.15" ShapeID="_x0000_i1027" DrawAspect="Content" ObjectID="_1693049729" r:id="rId25"/>
         </w:object>
       </w:r>
     </w:p>
@@ -38557,7 +38557,9 @@
         <w:lastRenderedPageBreak/>
         <w:t>psi_fix_lowpass_iir_order1</w:t>
       </w:r>
+      <w:bookmarkStart w:id="71" w:name="_GoBack"/>
       <w:bookmarkEnd w:id="70"/>
+      <w:bookmarkEnd w:id="71"/>
     </w:p>
     <w:p>
       <w:pPr>
@@ -38595,7 +38597,13 @@
         <w:rPr>
           <w:lang w:val="en-US"/>
         </w:rPr>
-        <w:t>pass with integrated coefficient calculation.</w:t>
+        <w:t>pass with integrated coefficient calculation</w:t>
+      </w:r>
+      <w:r>
+        <w:rPr>
+          <w:lang w:val="en-US"/>
+        </w:rPr>
+        <w:t xml:space="preserve"> or input coefficient set as inputs.</w:t>
       </w:r>
     </w:p>
     <w:p>
@@ -38777,13 +38785,6 @@
     </w:p>
     <w:p>
       <w:pPr>
-        <w:rPr>
-          <w:lang w:val="en-US"/>
-        </w:rPr>
-      </w:pPr>
-    </w:p>
-    <w:p>
-      <w:pPr>
         <w:pStyle w:val="Heading3"/>
         <w:rPr>
           <w:lang w:val="en-US"/>
@@ -38800,14 +38801,24 @@
       <w:pPr>
         <w:jc w:val="left"/>
         <w:rPr>
-          <w:lang w:val="en-US"/>
-        </w:rPr>
-      </w:pPr>
-      <w:r>
-        <w:rPr>
           <w:b/>
           <w:lang w:val="en-US"/>
         </w:rPr>
+      </w:pPr>
+    </w:p>
+    <w:p>
+      <w:pPr>
+        <w:spacing w:after="0"/>
+        <w:jc w:val="left"/>
+        <w:rPr>
+          <w:lang w:val="en-US"/>
+        </w:rPr>
+      </w:pPr>
+      <w:r>
+        <w:rPr>
+          <w:b/>
+          <w:lang w:val="en-US"/>
+        </w:rPr>
         <w:t>FSampleHz_g</w:t>
       </w:r>
       <w:r>
@@ -38823,6 +38834,29 @@
         </w:rPr>
         <w:t>Sample frequency in Hz (strobe frequency)</w:t>
       </w:r>
+    </w:p>
+    <w:p>
+      <w:pPr>
+        <w:spacing w:after="0"/>
+        <w:jc w:val="left"/>
+        <w:rPr>
+          <w:lang w:val="en-US"/>
+        </w:rPr>
+      </w:pPr>
+      <w:r>
+        <w:rPr>
+          <w:b/>
+          <w:lang w:val="en-US"/>
+        </w:rPr>
+        <w:t>CoefAuto_g</w:t>
+      </w:r>
+      <w:r>
+        <w:rPr>
+          <w:lang w:val="en-US"/>
+        </w:rPr>
+        <w:tab/>
+        <w:t>True coef are computed out of Fsampling &amp; Fclk</w:t>
+      </w:r>
       <w:r>
         <w:rPr>
           <w:lang w:val="en-US"/>
@@ -38959,18 +38993,58 @@
           <w:b/>
           <w:lang w:val="en-US"/>
         </w:rPr>
-        <w:t>CoefFmt_g</w:t>
+        <w:t>CoefFmt</w:t>
       </w:r>
       <w:r>
         <w:rPr>
           <w:b/>
           <w:lang w:val="en-US"/>
         </w:rPr>
+        <w:t>A</w:t>
+      </w:r>
+      <w:r>
+        <w:rPr>
+          <w:b/>
+          <w:lang w:val="en-US"/>
+        </w:rPr>
+        <w:t>_g</w:t>
+      </w:r>
+      <w:r>
+        <w:rPr>
+          <w:b/>
+          <w:lang w:val="en-US"/>
+        </w:rPr>
         <w:tab/>
       </w:r>
       <w:r>
         <w:rPr>
-          <w:b/>
+          <w:lang w:val="en-US"/>
+        </w:rPr>
+        <w:t>Coefficient format</w:t>
+      </w:r>
+      <w:r>
+        <w:rPr>
+          <w:lang w:val="en-US"/>
+        </w:rPr>
+        <w:t xml:space="preserve"> Alpha </w:t>
+      </w:r>
+    </w:p>
+    <w:p>
+      <w:pPr>
+        <w:spacing w:after="0"/>
+        <w:jc w:val="left"/>
+        <w:rPr>
+          <w:lang w:val="en-US"/>
+        </w:rPr>
+      </w:pPr>
+      <w:r>
+        <w:rPr>
+          <w:lang w:val="en-US"/>
+        </w:rPr>
+        <w:t>CoefFmtB_g</w:t>
+      </w:r>
+      <w:r>
+        <w:rPr>
           <w:lang w:val="en-US"/>
         </w:rPr>
         <w:tab/>
@@ -38979,7 +39053,13 @@
         <w:rPr>
           <w:lang w:val="en-US"/>
         </w:rPr>
-        <w:t>Coefficient format</w:t>
+        <w:t xml:space="preserve">Coefficient </w:t>
+      </w:r>
+      <w:r>
+        <w:rPr>
+          <w:lang w:val="en-US"/>
+        </w:rPr>
+        <w:t>format Beta</w:t>
       </w:r>
       <w:r>
         <w:rPr>
@@ -39350,7 +39430,7 @@
               <w:pStyle w:val="TableContent"/>
             </w:pPr>
             <w:r>
-              <w:t>clk_i</w:t>
+              <w:t>InClk</w:t>
             </w:r>
           </w:p>
         </w:tc>
@@ -39414,7 +39494,7 @@
               <w:pStyle w:val="TableContent"/>
             </w:pPr>
             <w:r>
-              <w:t>rst_i</w:t>
+              <w:t>InRst</w:t>
             </w:r>
           </w:p>
         </w:tc>
@@ -39503,7 +39583,7 @@
               <w:pStyle w:val="TableContent"/>
             </w:pPr>
             <w:r>
-              <w:t>str_i</w:t>
+              <w:t>InVld</w:t>
             </w:r>
           </w:p>
         </w:tc>
@@ -39649,7 +39729,7 @@
               <w:pStyle w:val="TableContent"/>
             </w:pPr>
             <w:r>
-              <w:t>data_i</w:t>
+              <w:t>InDat</w:t>
             </w:r>
           </w:p>
         </w:tc>
@@ -39697,6 +39777,135 @@
             </w:pPr>
             <w:r>
               <w:t>Data input</w:t>
+            </w:r>
+          </w:p>
+        </w:tc>
+      </w:tr>
+      <w:tr>
+        <w:trPr>
+          <w:trHeight w:val="369"/>
+        </w:trPr>
+        <w:tc>
+          <w:tcPr>
+            <w:tcW w:w="1630" w:type="dxa"/>
+            <w:shd w:val="pct5" w:color="auto" w:fill="auto"/>
+            <w:vAlign w:val="center"/>
+          </w:tcPr>
+          <w:p>
+            <w:pPr>
+              <w:pStyle w:val="TableContent"/>
+            </w:pPr>
+            <w:r>
+              <w:t>InCoefA</w:t>
+            </w:r>
+          </w:p>
+        </w:tc>
+        <w:tc>
+          <w:tcPr>
+            <w:tcW w:w="1134" w:type="dxa"/>
+            <w:vAlign w:val="center"/>
+          </w:tcPr>
+          <w:p>
+            <w:pPr>
+              <w:pStyle w:val="TableContent"/>
+              <w:jc w:val="center"/>
+            </w:pPr>
+            <w:r>
+              <w:t>Input</w:t>
+            </w:r>
+          </w:p>
+        </w:tc>
+        <w:tc>
+          <w:tcPr>
+            <w:tcW w:w="1559" w:type="dxa"/>
+            <w:vAlign w:val="center"/>
+          </w:tcPr>
+          <w:p>
+            <w:pPr>
+              <w:pStyle w:val="TableContent"/>
+              <w:jc w:val="center"/>
+            </w:pPr>
+            <w:r>
+              <w:t>CoefFmtA_g</w:t>
+            </w:r>
+          </w:p>
+        </w:tc>
+        <w:tc>
+          <w:tcPr>
+            <w:tcW w:w="5953" w:type="dxa"/>
+            <w:vAlign w:val="center"/>
+          </w:tcPr>
+          <w:p>
+            <w:pPr>
+              <w:pStyle w:val="TableContent"/>
+            </w:pPr>
+            <w:r>
+              <w:t>Alpha coefficient input</w:t>
+            </w:r>
+          </w:p>
+        </w:tc>
+      </w:tr>
+      <w:tr>
+        <w:trPr>
+          <w:trHeight w:val="369"/>
+        </w:trPr>
+        <w:tc>
+          <w:tcPr>
+            <w:tcW w:w="1630" w:type="dxa"/>
+            <w:shd w:val="pct5" w:color="auto" w:fill="auto"/>
+            <w:vAlign w:val="center"/>
+          </w:tcPr>
+          <w:p>
+            <w:pPr>
+              <w:pStyle w:val="TableContent"/>
+            </w:pPr>
+            <w:r>
+              <w:lastRenderedPageBreak/>
+              <w:t>InCoefB</w:t>
+            </w:r>
+          </w:p>
+        </w:tc>
+        <w:tc>
+          <w:tcPr>
+            <w:tcW w:w="1134" w:type="dxa"/>
+            <w:vAlign w:val="center"/>
+          </w:tcPr>
+          <w:p>
+            <w:pPr>
+              <w:pStyle w:val="TableContent"/>
+              <w:jc w:val="center"/>
+            </w:pPr>
+            <w:r>
+              <w:t>Input</w:t>
+            </w:r>
+          </w:p>
+        </w:tc>
+        <w:tc>
+          <w:tcPr>
+            <w:tcW w:w="1559" w:type="dxa"/>
+            <w:vAlign w:val="center"/>
+          </w:tcPr>
+          <w:p>
+            <w:pPr>
+              <w:pStyle w:val="TableContent"/>
+              <w:jc w:val="center"/>
+            </w:pPr>
+            <w:r>
+              <w:t>CoefFmtB_g</w:t>
+            </w:r>
+          </w:p>
+        </w:tc>
+        <w:tc>
+          <w:tcPr>
+            <w:tcW w:w="5953" w:type="dxa"/>
+            <w:vAlign w:val="center"/>
+          </w:tcPr>
+          <w:p>
+            <w:pPr>
+              <w:pStyle w:val="TableContent"/>
+            </w:pPr>
+            <w:r>
+              <w:t>Beta coefficient input</w:t>
             </w:r>
           </w:p>
         </w:tc>
@@ -40002,7 +40211,7 @@
           <w:lang w:val="en-US"/>
         </w:rPr>
       </w:pPr>
-      <w:bookmarkStart w:id="71" w:name="_Toc66912326"/>
+      <w:bookmarkStart w:id="72" w:name="_Toc66912326"/>
       <w:r>
         <w:rPr>
           <w:lang w:val="en-US"/>
@@ -40058,7 +40267,7 @@
         </w:rPr>
         <w:t xml:space="preserve"> Architecture</w:t>
       </w:r>
-      <w:bookmarkEnd w:id="71"/>
+      <w:bookmarkEnd w:id="72"/>
     </w:p>
     <w:p>
       <w:pPr>
@@ -40069,8 +40278,8 @@
           <w:lang w:val="en-US"/>
         </w:rPr>
       </w:pPr>
-      <w:bookmarkStart w:id="72" w:name="_Toc514162288"/>
-      <w:bookmarkStart w:id="73" w:name="_Toc66912225"/>
+      <w:bookmarkStart w:id="73" w:name="_Toc514162288"/>
+      <w:bookmarkStart w:id="74" w:name="_Toc66912225"/>
       <w:r>
         <w:rPr>
           <w:lang w:val="en-US"/>
@@ -40084,8 +40293,8 @@
         </w:rPr>
         <w:t>addsub</w:t>
       </w:r>
-      <w:bookmarkEnd w:id="72"/>
       <w:bookmarkEnd w:id="73"/>
+      <w:bookmarkEnd w:id="74"/>
     </w:p>
     <w:p>
       <w:pPr>
@@ -40094,8 +40303,8 @@
           <w:lang w:val="en-US"/>
         </w:rPr>
       </w:pPr>
-      <w:bookmarkStart w:id="74" w:name="_Description"/>
-      <w:bookmarkEnd w:id="74"/>
+      <w:bookmarkStart w:id="75" w:name="_Description"/>
+      <w:bookmarkEnd w:id="75"/>
       <w:r>
         <w:rPr>
           <w:lang w:val="en-US"/>
@@ -41620,10 +41829,10 @@
       </w:pPr>
       <w:r>
         <w:object w:dxaOrig="7083" w:dyaOrig="1941" w14:anchorId="10D1B024">
-          <v:shape id="_x0000_i1028" type="#_x0000_t75" style="width:355.7pt;height:97.8pt" o:ole="">
+          <v:shape id="_x0000_i1028" type="#_x0000_t75" style="width:355.6pt;height:97.65pt" o:ole="">
             <v:imagedata r:id="rId39" o:title=""/>
           </v:shape>
-          <o:OLEObject Type="Embed" ProgID="Visio.Drawing.11" ShapeID="_x0000_i1028" DrawAspect="Content" ObjectID="_1678691553" r:id="rId40"/>
+          <o:OLEObject Type="Embed" ProgID="Visio.Drawing.11" ShapeID="_x0000_i1028" DrawAspect="Content" ObjectID="_1693049730" r:id="rId40"/>
         </w:object>
       </w:r>
     </w:p>
@@ -41659,8 +41868,8 @@
           <w:lang w:val="en-US"/>
         </w:rPr>
       </w:pPr>
-      <w:bookmarkStart w:id="75" w:name="_Toc514162298"/>
-      <w:bookmarkStart w:id="76" w:name="_Toc66912327"/>
+      <w:bookmarkStart w:id="76" w:name="_Toc514162298"/>
+      <w:bookmarkStart w:id="77" w:name="_Toc66912327"/>
       <w:r>
         <w:rPr>
           <w:lang w:val="en-US"/>
@@ -41707,8 +41916,8 @@
         </w:rPr>
         <w:t>Architecture</w:t>
       </w:r>
-      <w:bookmarkEnd w:id="75"/>
       <w:bookmarkEnd w:id="76"/>
+      <w:bookmarkEnd w:id="77"/>
       <w:r>
         <w:rPr>
           <w:lang w:val="en-US"/>
@@ -41900,7 +42109,7 @@
           <w:lang w:val="en-US"/>
         </w:rPr>
       </w:pPr>
-      <w:bookmarkStart w:id="77" w:name="_Toc66912226"/>
+      <w:bookmarkStart w:id="78" w:name="_Toc66912226"/>
       <w:r>
         <w:rPr>
           <w:lang w:val="en-US"/>
@@ -41914,7 +42123,7 @@
         </w:rPr>
         <w:t>mult</w:t>
       </w:r>
-      <w:bookmarkEnd w:id="77"/>
+      <w:bookmarkEnd w:id="78"/>
     </w:p>
     <w:p>
       <w:pPr>
@@ -43404,10 +43613,10 @@
       </w:pPr>
       <w:r>
         <w:object w:dxaOrig="9804" w:dyaOrig="3750" w14:anchorId="575F100C">
-          <v:shape id="_x0000_i1029" type="#_x0000_t75" style="width:488.95pt;height:187.5pt" o:ole="">
+          <v:shape id="_x0000_i1029" type="#_x0000_t75" style="width:488.95pt;height:187.2pt" o:ole="">
             <v:imagedata r:id="rId41" o:title=""/>
           </v:shape>
-          <o:OLEObject Type="Embed" ProgID="Visio.Drawing.11" ShapeID="_x0000_i1029" DrawAspect="Content" ObjectID="_1678691554" r:id="rId42"/>
+          <o:OLEObject Type="Embed" ProgID="Visio.Drawing.11" ShapeID="_x0000_i1029" DrawAspect="Content" ObjectID="_1693049731" r:id="rId42"/>
         </w:object>
       </w:r>
     </w:p>
@@ -43436,7 +43645,7 @@
           <w:lang w:val="en-US"/>
         </w:rPr>
       </w:pPr>
-      <w:bookmarkStart w:id="78" w:name="_Toc66912328"/>
+      <w:bookmarkStart w:id="79" w:name="_Toc66912328"/>
       <w:r>
         <w:rPr>
           <w:lang w:val="en-US"/>
@@ -43471,7 +43680,7 @@
         </w:rPr>
         <w:t>: psi_fix_complex_mult Architecture</w:t>
       </w:r>
-      <w:bookmarkEnd w:id="78"/>
+      <w:bookmarkEnd w:id="79"/>
       <w:r>
         <w:rPr>
           <w:lang w:val="en-US"/>
@@ -43508,7 +43717,7 @@
           <w:lang w:val="en-US"/>
         </w:rPr>
       </w:pPr>
-      <w:bookmarkStart w:id="79" w:name="_Toc66912227"/>
+      <w:bookmarkStart w:id="80" w:name="_Toc66912227"/>
       <w:r>
         <w:rPr>
           <w:lang w:val="en-US"/>
@@ -43516,7 +43725,7 @@
         <w:lastRenderedPageBreak/>
         <w:t>psi_fix_mov_avg</w:t>
       </w:r>
-      <w:bookmarkEnd w:id="79"/>
+      <w:bookmarkEnd w:id="80"/>
     </w:p>
     <w:p>
       <w:pPr>
@@ -44903,7 +45112,7 @@
           <w:lang w:val="en-US"/>
         </w:rPr>
       </w:pPr>
-      <w:bookmarkStart w:id="80" w:name="_Toc66912329"/>
+      <w:bookmarkStart w:id="81" w:name="_Toc66912329"/>
       <w:r>
         <w:rPr>
           <w:lang w:val="en-US"/>
@@ -44959,7 +45168,7 @@
         </w:rPr>
         <w:t xml:space="preserve"> Architecture</w:t>
       </w:r>
-      <w:bookmarkEnd w:id="80"/>
+      <w:bookmarkEnd w:id="81"/>
     </w:p>
     <w:p>
       <w:pPr>
@@ -44996,7 +45205,7 @@
           <w:lang w:val="en-US"/>
         </w:rPr>
       </w:pPr>
-      <w:bookmarkStart w:id="81" w:name="_Toc66912228"/>
+      <w:bookmarkStart w:id="82" w:name="_Toc66912228"/>
       <w:r>
         <w:rPr>
           <w:lang w:val="en-US"/>
@@ -45004,7 +45213,7 @@
         <w:lastRenderedPageBreak/>
         <w:t>psi_fix_demod_real2cplx</w:t>
       </w:r>
-      <w:bookmarkEnd w:id="81"/>
+      <w:bookmarkEnd w:id="82"/>
     </w:p>
     <w:p>
       <w:pPr>
@@ -45252,7 +45461,7 @@
           <w:lang w:val="en-US"/>
         </w:rPr>
       </w:pPr>
-      <w:bookmarkStart w:id="82" w:name="_Toc66912330"/>
+      <w:bookmarkStart w:id="83" w:name="_Toc66912330"/>
       <w:r>
         <w:rPr>
           <w:lang w:val="en-US"/>
@@ -45296,7 +45505,7 @@
         </w:rPr>
         <w:t>: psi_fix_demod_real2cplx demodulation concept</w:t>
       </w:r>
-      <w:bookmarkEnd w:id="82"/>
+      <w:bookmarkEnd w:id="83"/>
     </w:p>
     <w:p>
       <w:pPr>
@@ -46494,7 +46703,7 @@
           <w:lang w:val="en-US"/>
         </w:rPr>
       </w:pPr>
-      <w:bookmarkStart w:id="83" w:name="_Toc66912331"/>
+      <w:bookmarkStart w:id="84" w:name="_Toc66912331"/>
       <w:r>
         <w:rPr>
           <w:lang w:val="en-US"/>
@@ -46550,7 +46759,7 @@
         </w:rPr>
         <w:t>Architecture</w:t>
       </w:r>
-      <w:bookmarkEnd w:id="83"/>
+      <w:bookmarkEnd w:id="84"/>
     </w:p>
     <w:p>
       <w:pPr>
@@ -46595,7 +46804,7 @@
           <w:lang w:val="en-US"/>
         </w:rPr>
       </w:pPr>
-      <w:bookmarkStart w:id="84" w:name="_Toc66912229"/>
+      <w:bookmarkStart w:id="85" w:name="_Toc66912229"/>
       <w:r>
         <w:rPr>
           <w:lang w:val="en-US"/>
@@ -46603,7 +46812,7 @@
         <w:lastRenderedPageBreak/>
         <w:t>psi_fix_cordic_vect</w:t>
       </w:r>
-      <w:bookmarkEnd w:id="84"/>
+      <w:bookmarkEnd w:id="85"/>
     </w:p>
     <w:p>
       <w:pPr>
@@ -48402,7 +48611,7 @@
           <w:lang w:val="en-US"/>
         </w:rPr>
       </w:pPr>
-      <w:bookmarkStart w:id="85" w:name="_Toc66912332"/>
+      <w:bookmarkStart w:id="86" w:name="_Toc66912332"/>
       <w:r>
         <w:rPr>
           <w:lang w:val="en-US"/>
@@ -48470,7 +48679,7 @@
         </w:rPr>
         <w:t xml:space="preserve"> Architecture</w:t>
       </w:r>
-      <w:bookmarkEnd w:id="85"/>
+      <w:bookmarkEnd w:id="86"/>
     </w:p>
     <w:p>
       <w:pPr>
@@ -48481,7 +48690,7 @@
           <w:lang w:val="en-US"/>
         </w:rPr>
       </w:pPr>
-      <w:bookmarkStart w:id="86" w:name="_Toc66912230"/>
+      <w:bookmarkStart w:id="87" w:name="_Toc66912230"/>
       <w:r>
         <w:rPr>
           <w:lang w:val="en-US"/>
@@ -48489,7 +48698,7 @@
         <w:lastRenderedPageBreak/>
         <w:t>psi_fix_cordic_rot</w:t>
       </w:r>
-      <w:bookmarkEnd w:id="86"/>
+      <w:bookmarkEnd w:id="87"/>
     </w:p>
     <w:p>
       <w:pPr>
@@ -50275,7 +50484,7 @@
           <w:lang w:val="en-US"/>
         </w:rPr>
       </w:pPr>
-      <w:bookmarkStart w:id="87" w:name="_Toc66912333"/>
+      <w:bookmarkStart w:id="88" w:name="_Toc66912333"/>
       <w:r>
         <w:rPr>
           <w:lang w:val="en-US"/>
@@ -50331,7 +50540,7 @@
         </w:rPr>
         <w:t>ic_rot Architecture</w:t>
       </w:r>
-      <w:bookmarkEnd w:id="87"/>
+      <w:bookmarkEnd w:id="88"/>
     </w:p>
     <w:p>
       <w:pPr>
@@ -50342,8 +50551,8 @@
           <w:lang w:val="en-US"/>
         </w:rPr>
       </w:pPr>
-      <w:bookmarkStart w:id="88" w:name="_Ref515288425"/>
-      <w:bookmarkStart w:id="89" w:name="_Toc66912231"/>
+      <w:bookmarkStart w:id="89" w:name="_Ref515288425"/>
+      <w:bookmarkStart w:id="90" w:name="_Toc66912231"/>
       <w:r>
         <w:rPr>
           <w:lang w:val="en-US"/>
@@ -50351,8 +50560,8 @@
         <w:lastRenderedPageBreak/>
         <w:t>psi_fix_pol2cart_approx</w:t>
       </w:r>
-      <w:bookmarkEnd w:id="88"/>
       <w:bookmarkEnd w:id="89"/>
+      <w:bookmarkEnd w:id="90"/>
     </w:p>
     <w:p>
       <w:pPr>
@@ -51393,7 +51602,7 @@
           <w:lang w:val="en-US"/>
         </w:rPr>
       </w:pPr>
-      <w:bookmarkStart w:id="90" w:name="_Toc66912334"/>
+      <w:bookmarkStart w:id="91" w:name="_Toc66912334"/>
       <w:r>
         <w:rPr>
           <w:lang w:val="en-US"/>
@@ -51437,7 +51646,7 @@
         </w:rPr>
         <w:t>: psi_fix_pol2cart_approx Architecture</w:t>
       </w:r>
-      <w:bookmarkEnd w:id="90"/>
+      <w:bookmarkEnd w:id="91"/>
     </w:p>
     <w:p>
       <w:pPr>
@@ -51448,8 +51657,8 @@
           <w:lang w:val="en-US"/>
         </w:rPr>
       </w:pPr>
-      <w:bookmarkStart w:id="91" w:name="_Toc519691910"/>
-      <w:bookmarkStart w:id="92" w:name="_Toc66912232"/>
+      <w:bookmarkStart w:id="92" w:name="_Toc519691910"/>
+      <w:bookmarkStart w:id="93" w:name="_Toc66912232"/>
       <w:r>
         <w:rPr>
           <w:lang w:val="en-US"/>
@@ -51457,8 +51666,8 @@
         <w:lastRenderedPageBreak/>
         <w:t>psi_fix_mod_cplx2real</w:t>
       </w:r>
-      <w:bookmarkEnd w:id="91"/>
       <w:bookmarkEnd w:id="92"/>
+      <w:bookmarkEnd w:id="93"/>
     </w:p>
     <w:p>
       <w:pPr>
@@ -52875,7 +53084,7 @@
           <w:lang w:val="en-US"/>
         </w:rPr>
       </w:pPr>
-      <w:bookmarkStart w:id="93" w:name="_Toc66912335"/>
+      <w:bookmarkStart w:id="94" w:name="_Toc66912335"/>
       <w:r>
         <w:rPr>
           <w:lang w:val="en-US"/>
@@ -52910,7 +53119,7 @@
         </w:rPr>
         <w:t>: psi_fix_mod_cplx2real Archietcture</w:t>
       </w:r>
-      <w:bookmarkEnd w:id="93"/>
+      <w:bookmarkEnd w:id="94"/>
     </w:p>
     <w:p>
       <w:pPr>
@@ -52921,7 +53130,7 @@
           <w:lang w:val="en-US"/>
         </w:rPr>
       </w:pPr>
-      <w:bookmarkStart w:id="94" w:name="_Toc66912233"/>
+      <w:bookmarkStart w:id="95" w:name="_Toc66912233"/>
       <w:r>
         <w:rPr>
           <w:lang w:val="en-US"/>
@@ -52929,7 +53138,7 @@
         <w:lastRenderedPageBreak/>
         <w:t>psi_fix_complex_abs</w:t>
       </w:r>
-      <w:bookmarkEnd w:id="94"/>
+      <w:bookmarkEnd w:id="95"/>
     </w:p>
     <w:p>
       <w:pPr>
@@ -54748,7 +54957,7 @@
           <w:lang w:val="fr-CH"/>
         </w:rPr>
       </w:pPr>
-      <w:bookmarkStart w:id="95" w:name="_Toc66912336"/>
+      <w:bookmarkStart w:id="96" w:name="_Toc66912336"/>
       <w:r>
         <w:rPr>
           <w:lang w:val="fr-CH"/>
@@ -54792,7 +55001,7 @@
         </w:rPr>
         <w:t>: psi_fix_complex_abs</w:t>
       </w:r>
-      <w:bookmarkEnd w:id="95"/>
+      <w:bookmarkEnd w:id="96"/>
     </w:p>
     <w:p>
       <w:pPr>
@@ -54803,7 +55012,7 @@
           <w:lang w:val="en-US"/>
         </w:rPr>
       </w:pPr>
-      <w:bookmarkStart w:id="96" w:name="_Toc66912234"/>
+      <w:bookmarkStart w:id="97" w:name="_Toc66912234"/>
       <w:r>
         <w:rPr>
           <w:lang w:val="en-US"/>
@@ -54811,7 +55020,7 @@
         <w:lastRenderedPageBreak/>
         <w:t>psi_fix_phase_unwrap</w:t>
       </w:r>
-      <w:bookmarkEnd w:id="96"/>
+      <w:bookmarkEnd w:id="97"/>
     </w:p>
     <w:p>
       <w:pPr>
@@ -54949,7 +55158,7 @@
           <w:lang w:val="en-US"/>
         </w:rPr>
       </w:pPr>
-      <w:bookmarkStart w:id="97" w:name="_Toc66912337"/>
+      <w:bookmarkStart w:id="98" w:name="_Toc66912337"/>
       <w:r>
         <w:rPr>
           <w:lang w:val="en-US"/>
@@ -54993,7 +55202,7 @@
         </w:rPr>
         <w:t>: psi_fix_phase_unwrap overflow behavior</w:t>
       </w:r>
-      <w:bookmarkEnd w:id="97"/>
+      <w:bookmarkEnd w:id="98"/>
     </w:p>
     <w:p>
       <w:pPr>
@@ -55809,7 +56018,7 @@
           <w:lang w:val="en-US"/>
         </w:rPr>
       </w:pPr>
-      <w:bookmarkStart w:id="98" w:name="_Toc66912235"/>
+      <w:bookmarkStart w:id="99" w:name="_Toc66912235"/>
       <w:r>
         <w:rPr>
           <w:lang w:val="en-US"/>
@@ -55817,7 +56026,7 @@
         <w:lastRenderedPageBreak/>
         <w:t>psi_fix_white_noise</w:t>
       </w:r>
-      <w:bookmarkEnd w:id="98"/>
+      <w:bookmarkEnd w:id="99"/>
     </w:p>
     <w:p>
       <w:pPr>
@@ -56577,7 +56786,7 @@
           <w:lang w:val="en-US"/>
         </w:rPr>
       </w:pPr>
-      <w:bookmarkStart w:id="99" w:name="_Toc66912236"/>
+      <w:bookmarkStart w:id="100" w:name="_Toc66912236"/>
       <w:r>
         <w:rPr>
           <w:lang w:val="en-US"/>
@@ -56585,7 +56794,7 @@
         <w:lastRenderedPageBreak/>
         <w:t>psi_fix_noise_awgn</w:t>
       </w:r>
-      <w:bookmarkEnd w:id="99"/>
+      <w:bookmarkEnd w:id="100"/>
     </w:p>
     <w:p>
       <w:pPr>
@@ -57346,7 +57555,7 @@
           <w:lang w:val="en-US"/>
         </w:rPr>
       </w:pPr>
-      <w:bookmarkStart w:id="100" w:name="_Toc66912237"/>
+      <w:bookmarkStart w:id="101" w:name="_Toc66912237"/>
       <w:r>
         <w:rPr>
           <w:lang w:val="en-US"/>
@@ -57354,7 +57563,7 @@
         <w:lastRenderedPageBreak/>
         <w:t>psi_fix_lut</w:t>
       </w:r>
-      <w:bookmarkEnd w:id="100"/>
+      <w:bookmarkEnd w:id="101"/>
     </w:p>
     <w:p>
       <w:pPr>
@@ -58117,14 +58326,14 @@
           <w:lang w:val="en-US"/>
         </w:rPr>
       </w:pPr>
-      <w:bookmarkStart w:id="101" w:name="_Toc66912238"/>
+      <w:bookmarkStart w:id="102" w:name="_Toc66912238"/>
       <w:r>
         <w:rPr>
           <w:lang w:val="en-US"/>
         </w:rPr>
         <w:t>psi_fix_pkg_writer</w:t>
       </w:r>
-      <w:bookmarkEnd w:id="101"/>
+      <w:bookmarkEnd w:id="102"/>
     </w:p>
     <w:p>
       <w:pPr>
@@ -58188,7 +58397,7 @@
           <w:lang w:val="en-US"/>
         </w:rPr>
       </w:pPr>
-      <w:bookmarkStart w:id="102" w:name="_Toc66912239"/>
+      <w:bookmarkStart w:id="103" w:name="_Toc66912239"/>
       <w:r>
         <w:rPr>
           <w:lang w:val="en-US"/>
@@ -58199,7 +58408,7 @@
       <w:r>
         <w:t>resize</w:t>
       </w:r>
-      <w:bookmarkEnd w:id="102"/>
+      <w:bookmarkEnd w:id="103"/>
     </w:p>
     <w:p>
       <w:pPr>
@@ -59124,7 +59333,7 @@
           <w:lang w:val="en-US"/>
         </w:rPr>
       </w:pPr>
-      <w:bookmarkStart w:id="103" w:name="_Toc66912240"/>
+      <w:bookmarkStart w:id="104" w:name="_Toc66912240"/>
       <w:r>
         <w:rPr>
           <w:lang w:val="en-US"/>
@@ -59135,7 +59344,7 @@
       <w:r>
         <w:t>sqrt</w:t>
       </w:r>
-      <w:bookmarkEnd w:id="103"/>
+      <w:bookmarkEnd w:id="104"/>
     </w:p>
     <w:p>
       <w:pPr>
@@ -60757,7 +60966,7 @@
         <w:pStyle w:val="Caption"/>
         <w:jc w:val="center"/>
       </w:pPr>
-      <w:bookmarkStart w:id="104" w:name="_Toc66912338"/>
+      <w:bookmarkStart w:id="105" w:name="_Toc66912338"/>
       <w:r>
         <w:rPr>
           <w:lang w:val="en-US"/>
@@ -60804,7 +61013,7 @@
       <w:r>
         <w:t>sqrt</w:t>
       </w:r>
-      <w:bookmarkEnd w:id="104"/>
+      <w:bookmarkEnd w:id="105"/>
     </w:p>
     <w:p>
       <w:pPr>
@@ -60815,7 +61024,7 @@
           <w:lang w:val="en-US"/>
         </w:rPr>
       </w:pPr>
-      <w:bookmarkStart w:id="105" w:name="_Toc66912241"/>
+      <w:bookmarkStart w:id="106" w:name="_Toc66912241"/>
       <w:r>
         <w:rPr>
           <w:lang w:val="en-US"/>
@@ -60826,7 +61035,7 @@
       <w:r>
         <w:t>inv</w:t>
       </w:r>
-      <w:bookmarkEnd w:id="105"/>
+      <w:bookmarkEnd w:id="106"/>
     </w:p>
     <w:p>
       <w:pPr>
@@ -62100,7 +62309,7 @@
         <w:pStyle w:val="Caption"/>
         <w:jc w:val="center"/>
       </w:pPr>
-      <w:bookmarkStart w:id="106" w:name="_Toc66912339"/>
+      <w:bookmarkStart w:id="107" w:name="_Toc66912339"/>
       <w:r>
         <w:rPr>
           <w:lang w:val="en-US"/>
@@ -62147,7 +62356,7 @@
       <w:r>
         <w:t>inv</w:t>
       </w:r>
-      <w:bookmarkEnd w:id="106"/>
+      <w:bookmarkEnd w:id="107"/>
     </w:p>
     <w:p>
       <w:pPr>
@@ -62186,7 +62395,7 @@
           <w:lang w:val="en-US"/>
         </w:rPr>
       </w:pPr>
-      <w:bookmarkStart w:id="107" w:name="_Toc66912242"/>
+      <w:bookmarkStart w:id="108" w:name="_Toc66912242"/>
       <w:r>
         <w:rPr>
           <w:lang w:val="en-US"/>
@@ -62194,7 +62403,7 @@
         <w:lastRenderedPageBreak/>
         <w:t>psi_fix_comparator</w:t>
       </w:r>
-      <w:bookmarkEnd w:id="107"/>
+      <w:bookmarkEnd w:id="108"/>
     </w:p>
     <w:p>
       <w:pPr>
@@ -63166,7 +63375,7 @@
           <w:lang w:val="en-US"/>
         </w:rPr>
       </w:pPr>
-      <w:bookmarkStart w:id="108" w:name="_Toc66912243"/>
+      <w:bookmarkStart w:id="109" w:name="_Toc66912243"/>
       <w:r>
         <w:rPr>
           <w:lang w:val="en-US"/>
@@ -63174,7 +63383,7 @@
         <w:lastRenderedPageBreak/>
         <w:t>psi_fix_nch_analog_trigger_tdm</w:t>
       </w:r>
-      <w:bookmarkEnd w:id="108"/>
+      <w:bookmarkEnd w:id="109"/>
     </w:p>
     <w:p>
       <w:pPr>
@@ -63200,33 +63409,13 @@
         <w:rPr>
           <w:lang w:val="en-US"/>
         </w:rPr>
-        <w:t xml:space="preserve">This entity embeds a system of triggering upon “analog” like data with settable </w:t>
-      </w:r>
-      <w:r>
-        <w:rPr>
-          <w:lang w:val="en-US"/>
-        </w:rPr>
-        <w:t>thresholds</w:t>
-      </w:r>
-      <w:r>
-        <w:rPr>
-          <w:lang w:val="en-US"/>
-        </w:rPr>
-        <w:t xml:space="preserve"> (Min/Max level) that can be updated during run time.</w:t>
-      </w:r>
-      <w:r>
-        <w:rPr>
-          <w:lang w:val="en-US"/>
-        </w:rPr>
-        <w:t xml:space="preserve"> Data input must be fed in a TDM fashion whereas the parameters ar</w:t>
-      </w:r>
-      <w:bookmarkStart w:id="109" w:name="_GoBack"/>
-      <w:bookmarkEnd w:id="109"/>
-      <w:r>
-        <w:rPr>
-          <w:lang w:val="en-US"/>
-        </w:rPr>
-        <w:t xml:space="preserve">e set with parallel registers. </w:t>
+        <w:t>This entity embeds a system of triggering upon “analog” like data with settable thresholds (Min/Max level) that can be updated during run time.</w:t>
+      </w:r>
+      <w:r>
+        <w:rPr>
+          <w:lang w:val="en-US"/>
+        </w:rPr>
+        <w:t xml:space="preserve"> Data input must be fed in a TDM fashion whereas the parameters are set with parallel registers. </w:t>
       </w:r>
     </w:p>
     <w:p>
@@ -63350,10 +63539,10 @@
       </w:r>
       <w:r>
         <w:object w:dxaOrig="6587" w:dyaOrig="1637" w14:anchorId="4E9D477B">
-          <v:shape id="_x0000_i1030" type="#_x0000_t75" style="width:328.3pt;height:82.75pt" o:ole="">
+          <v:shape id="_x0000_i1030" type="#_x0000_t75" style="width:328.05pt;height:82.65pt" o:ole="">
             <v:imagedata r:id="rId55" o:title=""/>
           </v:shape>
-          <o:OLEObject Type="Embed" ProgID="Visio.Drawing.15" ShapeID="_x0000_i1030" DrawAspect="Content" ObjectID="_1678691555" r:id="rId56"/>
+          <o:OLEObject Type="Embed" ProgID="Visio.Drawing.15" ShapeID="_x0000_i1030" DrawAspect="Content" ObjectID="_1693049732" r:id="rId56"/>
         </w:object>
       </w:r>
     </w:p>
@@ -63390,13 +63579,7 @@
         <w:rPr>
           <w:lang w:val="en-US"/>
         </w:rPr>
-        <w:t>These</w:t>
-      </w:r>
-      <w:r>
-        <w:rPr>
-          <w:lang w:val="en-US"/>
-        </w:rPr>
-        <w:t xml:space="preserve"> triggers can be used for the </w:t>
+        <w:t xml:space="preserve">These triggers can be used for the </w:t>
       </w:r>
       <w:r>
         <w:rPr>
@@ -65170,10 +65353,10 @@
       </w:pPr>
       <w:r>
         <w:object w:dxaOrig="11326" w:dyaOrig="4456" w14:anchorId="1FA5DF94">
-          <v:shape id="_x0000_i1031" type="#_x0000_t75" style="width:510.45pt;height:200.95pt" o:ole="">
+          <v:shape id="_x0000_i1031" type="#_x0000_t75" style="width:510.25pt;height:200.95pt" o:ole="">
             <v:imagedata r:id="rId58" o:title=""/>
           </v:shape>
-          <o:OLEObject Type="Embed" ProgID="Visio.Drawing.15" ShapeID="_x0000_i1031" DrawAspect="Content" ObjectID="_1678691556" r:id="rId59"/>
+          <o:OLEObject Type="Embed" ProgID="Visio.Drawing.15" ShapeID="_x0000_i1031" DrawAspect="Content" ObjectID="_1693049733" r:id="rId59"/>
         </w:object>
       </w:r>
     </w:p>
@@ -65473,7 +65656,7 @@
       <mc:AlternateContent>
         <mc:Choice Requires="wps">
           <w:drawing>
-            <wp:anchor distT="0" distB="0" distL="114300" distR="114300" simplePos="0" relativeHeight="251658240" behindDoc="0" locked="0" layoutInCell="0" allowOverlap="1" wp14:anchorId="669E6E6B" wp14:editId="66FEDCFB">
+            <wp:anchor distT="0" distB="0" distL="114300" distR="114300" simplePos="0" relativeHeight="251657216" behindDoc="0" locked="0" layoutInCell="0" allowOverlap="1" wp14:anchorId="669E6E6B" wp14:editId="66FEDCFB">
               <wp:simplePos x="0" y="0"/>
               <wp:positionH relativeFrom="page">
                 <wp:posOffset>540385</wp:posOffset>
@@ -65544,7 +65727,7 @@
         </mc:Choice>
         <mc:Fallback>
           <w:pict>
-            <v:line w14:anchorId="280946ED" id="Line 2" o:spid="_x0000_s1026" style="position:absolute;z-index:251658240;visibility:visible;mso-wrap-style:square;mso-width-percent:0;mso-height-percent:0;mso-wrap-distance-left:9pt;mso-wrap-distance-top:0;mso-wrap-distance-right:9pt;mso-wrap-distance-bottom:0;mso-position-horizontal:absolute;mso-position-horizontal-relative:page;mso-position-vertical:absolute;mso-position-vertical-relative:page;mso-width-percent:0;mso-height-percent:0;mso-width-relative:page;mso-height-relative:page" from="42.55pt,802.3pt" to="552.75pt,802.35pt" o:gfxdata="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" o:allowincell="f" strokecolor="blue" strokeweight="1.5pt">
+            <v:line w14:anchorId="52894E3A" id="Line 2" o:spid="_x0000_s1026" style="position:absolute;z-index:251657216;visibility:visible;mso-wrap-style:square;mso-width-percent:0;mso-height-percent:0;mso-wrap-distance-left:9pt;mso-wrap-distance-top:0;mso-wrap-distance-right:9pt;mso-wrap-distance-bottom:0;mso-position-horizontal:absolute;mso-position-horizontal-relative:page;mso-position-vertical:absolute;mso-position-vertical-relative:page;mso-width-percent:0;mso-height-percent:0;mso-width-relative:page;mso-height-relative:page" from="42.55pt,802.3pt" to="552.75pt,802.35pt" o:gfxdata="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" o:allowincell="f" strokecolor="blue" strokeweight="1.5pt">
               <v:stroke startarrowwidth="narrow" startarrowlength="short" endarrowwidth="narrow" endarrowlength="short"/>
               <w10:wrap anchorx="page" anchory="page"/>
             </v:line>
@@ -65632,7 +65815,7 @@
         <w:noProof/>
         <w:sz w:val="16"/>
       </w:rPr>
-      <w:t>31.03.2021</w:t>
+      <w:t>13.09.2021</w:t>
     </w:r>
     <w:r>
       <w:rPr>
@@ -65686,7 +65869,7 @@
         <w:sz w:val="16"/>
         <w:szCs w:val="16"/>
       </w:rPr>
-      <w:t>79</w:t>
+      <w:t>47</w:t>
     </w:r>
     <w:r>
       <w:rPr>
@@ -65813,7 +65996,7 @@
         </mc:Choice>
         <mc:Fallback>
           <w:pict>
-            <v:line w14:anchorId="5EE8BA12" id="Line 1" o:spid="_x0000_s1026" style="position:absolute;z-index:251659264;visibility:visible;mso-wrap-style:square;mso-width-percent:0;mso-height-percent:0;mso-wrap-distance-left:9pt;mso-wrap-distance-top:0;mso-wrap-distance-right:9pt;mso-wrap-distance-bottom:0;mso-position-horizontal:absolute;mso-position-horizontal-relative:margin;mso-position-vertical:absolute;mso-position-vertical-relative:page;mso-width-percent:0;mso-height-percent:0;mso-width-relative:page;mso-height-relative:page" from="320.35pt,59.55pt" to="507.45pt,59.6pt" o:gfxdata="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" o:allowincell="f" strokecolor="blue" strokeweight="2pt">
+            <v:line w14:anchorId="71DCBBB4" id="Line 1" o:spid="_x0000_s1026" style="position:absolute;z-index:251659264;visibility:visible;mso-wrap-style:square;mso-width-percent:0;mso-height-percent:0;mso-wrap-distance-left:9pt;mso-wrap-distance-top:0;mso-wrap-distance-right:9pt;mso-wrap-distance-bottom:0;mso-position-horizontal:absolute;mso-position-horizontal-relative:margin;mso-position-vertical:absolute;mso-position-vertical-relative:page;mso-width-percent:0;mso-height-percent:0;mso-width-relative:page;mso-height-relative:page" from="320.35pt,59.55pt" to="507.45pt,59.6pt" o:gfxdata="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" o:allowincell="f" strokecolor="blue" strokeweight="2pt">
               <v:stroke startarrowwidth="narrow" startarrowlength="short" endarrowwidth="narrow" endarrowlength="short"/>
               <w10:wrap anchorx="margin" anchory="page"/>
             </v:line>
@@ -71579,7 +71762,7 @@
 </file>
 
 <file path=customXml/itemProps1.xml><?xml version="1.0" encoding="utf-8"?>
-<ds:datastoreItem xmlns:ds="http://schemas.openxmlformats.org/officeDocument/2006/customXml" ds:itemID="{382D4FBF-7D53-4159-9FCF-F048FCDB7277}">
+<ds:datastoreItem xmlns:ds="http://schemas.openxmlformats.org/officeDocument/2006/customXml" ds:itemID="{BA3FC1D3-457D-4649-8EF0-3A32BC6BDCD1}">
   <ds:schemaRefs>
     <ds:schemaRef ds:uri="http://schemas.openxmlformats.org/officeDocument/2006/bibliography"/>
   </ds:schemaRefs>

</xml_diff>